<commit_message>
Correccion del PGC para el primer entregable
</commit_message>
<xml_diff>
--- a/Documentos/PGC.docx
+++ b/Documentos/PGC.docx
@@ -1,158 +1,1286 @@
 
 <file path=word/document.xml><?xml version="1.0" encoding="utf-8"?>
-<w:document xmlns:wpc="http://schemas.microsoft.com/office/word/2010/wordprocessingCanvas" xmlns:mc="http://schemas.openxmlformats.org/markup-compatibility/2006" xmlns:o="urn:schemas-microsoft-com:office:office" xmlns:r="http://schemas.openxmlformats.org/officeDocument/2006/relationships" xmlns:m="http://schemas.openxmlformats.org/officeDocument/2006/math" xmlns:v="urn:schemas-microsoft-com:vml" xmlns:wp14="http://schemas.microsoft.com/office/word/2010/wordprocessingDrawing" xmlns:wp="http://schemas.openxmlformats.org/drawingml/2006/wordprocessingDrawing" xmlns:w10="urn:schemas-microsoft-com:office:word" xmlns:w="http://schemas.openxmlformats.org/wordprocessingml/2006/main" xmlns:w14="http://schemas.microsoft.com/office/word/2010/wordml" xmlns:w15="http://schemas.microsoft.com/office/word/2012/wordml" xmlns:wpg="http://schemas.microsoft.com/office/word/2010/wordprocessingGroup" xmlns:wpi="http://schemas.microsoft.com/office/word/2010/wordprocessingInk" xmlns:wne="http://schemas.microsoft.com/office/word/2006/wordml" xmlns:wps="http://schemas.microsoft.com/office/word/2010/wordprocessingShape" mc:Ignorable="w14 w15 wp14">
+<w:document xmlns:wpc="http://schemas.microsoft.com/office/word/2010/wordprocessingCanvas" xmlns:cx="http://schemas.microsoft.com/office/drawing/2014/chartex" xmlns:cx1="http://schemas.microsoft.com/office/drawing/2015/9/8/chartex" xmlns:cx2="http://schemas.microsoft.com/office/drawing/2015/10/21/chartex" xmlns:mc="http://schemas.openxmlformats.org/markup-compatibility/2006" xmlns:o="urn:schemas-microsoft-com:office:office" xmlns:r="http://schemas.openxmlformats.org/officeDocument/2006/relationships" xmlns:m="http://schemas.openxmlformats.org/officeDocument/2006/math" xmlns:v="urn:schemas-microsoft-com:vml" xmlns:wp14="http://schemas.microsoft.com/office/word/2010/wordprocessingDrawing" xmlns:wp="http://schemas.openxmlformats.org/drawingml/2006/wordprocessingDrawing" xmlns:w10="urn:schemas-microsoft-com:office:word" xmlns:w="http://schemas.openxmlformats.org/wordprocessingml/2006/main" xmlns:w14="http://schemas.microsoft.com/office/word/2010/wordml" xmlns:w15="http://schemas.microsoft.com/office/word/2012/wordml" xmlns:w16se="http://schemas.microsoft.com/office/word/2015/wordml/symex" xmlns:wpg="http://schemas.microsoft.com/office/word/2010/wordprocessingGroup" xmlns:wpi="http://schemas.microsoft.com/office/word/2010/wordprocessingInk" xmlns:wne="http://schemas.microsoft.com/office/word/2006/wordml" xmlns:wps="http://schemas.microsoft.com/office/word/2010/wordprocessingShape" mc:Ignorable="w14 w15 w16se wp14">
   <w:body>
+    <w:p/>
+    <w:p/>
+    <w:p/>
+    <w:p/>
+    <w:p/>
+    <w:p/>
+    <w:p/>
+    <w:p/>
+    <w:p/>
+    <w:p/>
+    <w:p/>
     <w:p>
       <w:pPr>
-        <w:pStyle w:val="Prrafodelista"/>
+        <w:rPr>
+          <w:sz w:val="40"/>
+          <w:szCs w:val="40"/>
+        </w:rPr>
+      </w:pPr>
+    </w:p>
+    <w:p>
+      <w:pPr>
+        <w:jc w:val="right"/>
+        <w:rPr>
+          <w:sz w:val="40"/>
+          <w:szCs w:val="40"/>
+        </w:rPr>
+      </w:pPr>
+      <w:r>
+        <w:rPr>
+          <w:sz w:val="40"/>
+          <w:szCs w:val="40"/>
+        </w:rPr>
+        <w:t>PLAN DE GESTIÓN DE LA CONFIGURACIÓN</w:t>
+      </w:r>
+    </w:p>
+    <w:p>
+      <w:pPr>
+        <w:jc w:val="right"/>
+        <w:rPr>
+          <w:sz w:val="40"/>
+          <w:szCs w:val="40"/>
+        </w:rPr>
+      </w:pPr>
+      <w:r>
+        <w:rPr>
+          <w:sz w:val="40"/>
+          <w:szCs w:val="40"/>
+        </w:rPr>
+        <w:t>SOFTWARE ENTERPRISE SERVICES</w:t>
+      </w:r>
+    </w:p>
+    <w:p>
+      <w:pPr>
+        <w:rPr>
+          <w:rFonts w:asciiTheme="majorHAnsi" w:eastAsiaTheme="majorEastAsia" w:hAnsiTheme="majorHAnsi" w:cstheme="majorBidi"/>
+          <w:color w:val="2E74B5" w:themeColor="accent1" w:themeShade="BF"/>
+          <w:sz w:val="32"/>
+          <w:szCs w:val="32"/>
+          <w:lang w:val="es-ES" w:eastAsia="es-PE"/>
+        </w:rPr>
+      </w:pPr>
+      <w:r>
+        <w:rPr>
+          <w:lang w:val="es-ES"/>
+        </w:rPr>
+        <w:br w:type="page"/>
+      </w:r>
+    </w:p>
+    <w:sdt>
+      <w:sdtPr>
+        <w:rPr>
+          <w:lang w:val="es-ES"/>
+        </w:rPr>
+        <w:id w:val="929085511"/>
+        <w:docPartObj>
+          <w:docPartGallery w:val="Table of Contents"/>
+          <w:docPartUnique/>
+        </w:docPartObj>
+      </w:sdtPr>
+      <w:sdtEndPr>
+        <w:rPr>
+          <w:rFonts w:asciiTheme="minorHAnsi" w:eastAsiaTheme="minorHAnsi" w:hAnsiTheme="minorHAnsi" w:cstheme="minorBidi"/>
+          <w:b/>
+          <w:bCs/>
+          <w:color w:val="auto"/>
+          <w:sz w:val="22"/>
+          <w:szCs w:val="22"/>
+          <w:lang w:eastAsia="en-US"/>
+        </w:rPr>
+      </w:sdtEndPr>
+      <w:sdtContent>
+        <w:p>
+          <w:pPr>
+            <w:pStyle w:val="TtuloTDC"/>
+          </w:pPr>
+          <w:r>
+            <w:rPr>
+              <w:lang w:val="es-ES"/>
+            </w:rPr>
+            <w:t>Contenido</w:t>
+          </w:r>
+        </w:p>
+        <w:p>
+          <w:pPr>
+            <w:pStyle w:val="TDC1"/>
+            <w:tabs>
+              <w:tab w:val="left" w:pos="440"/>
+              <w:tab w:val="right" w:leader="dot" w:pos="8494"/>
+            </w:tabs>
+            <w:rPr>
+              <w:rFonts w:eastAsiaTheme="minorEastAsia"/>
+              <w:noProof/>
+              <w:lang w:eastAsia="es-PE"/>
+            </w:rPr>
+          </w:pPr>
+          <w:r>
+            <w:fldChar w:fldCharType="begin"/>
+          </w:r>
+          <w:r>
+            <w:instrText xml:space="preserve"> TOC \o "1-3" \h \z \u </w:instrText>
+          </w:r>
+          <w:r>
+            <w:fldChar w:fldCharType="separate"/>
+          </w:r>
+          <w:hyperlink w:anchor="_Toc492625103" w:history="1">
+            <w:r>
+              <w:rPr>
+                <w:rStyle w:val="Hipervnculo"/>
+                <w:noProof/>
+              </w:rPr>
+              <w:t>1.</w:t>
+            </w:r>
+            <w:r>
+              <w:rPr>
+                <w:rFonts w:eastAsiaTheme="minorEastAsia"/>
+                <w:noProof/>
+                <w:lang w:eastAsia="es-PE"/>
+              </w:rPr>
+              <w:tab/>
+            </w:r>
+            <w:r>
+              <w:rPr>
+                <w:rStyle w:val="Hipervnculo"/>
+                <w:noProof/>
+              </w:rPr>
+              <w:t>INTRODUCCIÓN</w:t>
+            </w:r>
+            <w:r>
+              <w:rPr>
+                <w:noProof/>
+                <w:webHidden/>
+              </w:rPr>
+              <w:tab/>
+            </w:r>
+            <w:r>
+              <w:rPr>
+                <w:noProof/>
+                <w:webHidden/>
+              </w:rPr>
+              <w:fldChar w:fldCharType="begin"/>
+            </w:r>
+            <w:r>
+              <w:rPr>
+                <w:noProof/>
+                <w:webHidden/>
+              </w:rPr>
+              <w:instrText xml:space="preserve"> PAGEREF _Toc492625103 \h </w:instrText>
+            </w:r>
+            <w:r>
+              <w:rPr>
+                <w:noProof/>
+                <w:webHidden/>
+              </w:rPr>
+            </w:r>
+            <w:r>
+              <w:rPr>
+                <w:noProof/>
+                <w:webHidden/>
+              </w:rPr>
+              <w:fldChar w:fldCharType="separate"/>
+            </w:r>
+            <w:r>
+              <w:rPr>
+                <w:noProof/>
+                <w:webHidden/>
+              </w:rPr>
+              <w:t>3</w:t>
+            </w:r>
+            <w:r>
+              <w:rPr>
+                <w:noProof/>
+                <w:webHidden/>
+              </w:rPr>
+              <w:fldChar w:fldCharType="end"/>
+            </w:r>
+          </w:hyperlink>
+        </w:p>
+        <w:p>
+          <w:pPr>
+            <w:pStyle w:val="TDC2"/>
+            <w:tabs>
+              <w:tab w:val="left" w:pos="880"/>
+              <w:tab w:val="right" w:leader="dot" w:pos="8494"/>
+            </w:tabs>
+            <w:rPr>
+              <w:rFonts w:eastAsiaTheme="minorEastAsia"/>
+              <w:noProof/>
+              <w:lang w:eastAsia="es-PE"/>
+            </w:rPr>
+          </w:pPr>
+          <w:hyperlink w:anchor="_Toc492625104" w:history="1">
+            <w:r>
+              <w:rPr>
+                <w:rStyle w:val="Hipervnculo"/>
+                <w:noProof/>
+              </w:rPr>
+              <w:t>1.1.</w:t>
+            </w:r>
+            <w:r>
+              <w:rPr>
+                <w:rFonts w:eastAsiaTheme="minorEastAsia"/>
+                <w:noProof/>
+                <w:lang w:eastAsia="es-PE"/>
+              </w:rPr>
+              <w:tab/>
+            </w:r>
+            <w:r>
+              <w:rPr>
+                <w:rStyle w:val="Hipervnculo"/>
+                <w:noProof/>
+              </w:rPr>
+              <w:t>Propósito</w:t>
+            </w:r>
+            <w:r>
+              <w:rPr>
+                <w:noProof/>
+                <w:webHidden/>
+              </w:rPr>
+              <w:tab/>
+            </w:r>
+            <w:r>
+              <w:rPr>
+                <w:noProof/>
+                <w:webHidden/>
+              </w:rPr>
+              <w:fldChar w:fldCharType="begin"/>
+            </w:r>
+            <w:r>
+              <w:rPr>
+                <w:noProof/>
+                <w:webHidden/>
+              </w:rPr>
+              <w:instrText xml:space="preserve"> PAGEREF _Toc492625104 \h </w:instrText>
+            </w:r>
+            <w:r>
+              <w:rPr>
+                <w:noProof/>
+                <w:webHidden/>
+              </w:rPr>
+            </w:r>
+            <w:r>
+              <w:rPr>
+                <w:noProof/>
+                <w:webHidden/>
+              </w:rPr>
+              <w:fldChar w:fldCharType="separate"/>
+            </w:r>
+            <w:r>
+              <w:rPr>
+                <w:noProof/>
+                <w:webHidden/>
+              </w:rPr>
+              <w:t>3</w:t>
+            </w:r>
+            <w:r>
+              <w:rPr>
+                <w:noProof/>
+                <w:webHidden/>
+              </w:rPr>
+              <w:fldChar w:fldCharType="end"/>
+            </w:r>
+          </w:hyperlink>
+        </w:p>
+        <w:p>
+          <w:pPr>
+            <w:pStyle w:val="TDC2"/>
+            <w:tabs>
+              <w:tab w:val="left" w:pos="880"/>
+              <w:tab w:val="right" w:leader="dot" w:pos="8494"/>
+            </w:tabs>
+            <w:rPr>
+              <w:rFonts w:eastAsiaTheme="minorEastAsia"/>
+              <w:noProof/>
+              <w:lang w:eastAsia="es-PE"/>
+            </w:rPr>
+          </w:pPr>
+          <w:hyperlink w:anchor="_Toc492625105" w:history="1">
+            <w:r>
+              <w:rPr>
+                <w:rStyle w:val="Hipervnculo"/>
+                <w:noProof/>
+              </w:rPr>
+              <w:t>1.2.</w:t>
+            </w:r>
+            <w:r>
+              <w:rPr>
+                <w:rFonts w:eastAsiaTheme="minorEastAsia"/>
+                <w:noProof/>
+                <w:lang w:eastAsia="es-PE"/>
+              </w:rPr>
+              <w:tab/>
+            </w:r>
+            <w:r>
+              <w:rPr>
+                <w:rStyle w:val="Hipervnculo"/>
+                <w:noProof/>
+              </w:rPr>
+              <w:t>Aplicabilidad</w:t>
+            </w:r>
+            <w:r>
+              <w:rPr>
+                <w:noProof/>
+                <w:webHidden/>
+              </w:rPr>
+              <w:tab/>
+            </w:r>
+            <w:r>
+              <w:rPr>
+                <w:noProof/>
+                <w:webHidden/>
+              </w:rPr>
+              <w:fldChar w:fldCharType="begin"/>
+            </w:r>
+            <w:r>
+              <w:rPr>
+                <w:noProof/>
+                <w:webHidden/>
+              </w:rPr>
+              <w:instrText xml:space="preserve"> PAGEREF _Toc492625105 \h </w:instrText>
+            </w:r>
+            <w:r>
+              <w:rPr>
+                <w:noProof/>
+                <w:webHidden/>
+              </w:rPr>
+            </w:r>
+            <w:r>
+              <w:rPr>
+                <w:noProof/>
+                <w:webHidden/>
+              </w:rPr>
+              <w:fldChar w:fldCharType="separate"/>
+            </w:r>
+            <w:r>
+              <w:rPr>
+                <w:noProof/>
+                <w:webHidden/>
+              </w:rPr>
+              <w:t>4</w:t>
+            </w:r>
+            <w:r>
+              <w:rPr>
+                <w:noProof/>
+                <w:webHidden/>
+              </w:rPr>
+              <w:fldChar w:fldCharType="end"/>
+            </w:r>
+          </w:hyperlink>
+        </w:p>
+        <w:p>
+          <w:pPr>
+            <w:pStyle w:val="TDC2"/>
+            <w:tabs>
+              <w:tab w:val="left" w:pos="880"/>
+              <w:tab w:val="right" w:leader="dot" w:pos="8494"/>
+            </w:tabs>
+            <w:rPr>
+              <w:rFonts w:eastAsiaTheme="minorEastAsia"/>
+              <w:noProof/>
+              <w:lang w:eastAsia="es-PE"/>
+            </w:rPr>
+          </w:pPr>
+          <w:hyperlink w:anchor="_Toc492625106" w:history="1">
+            <w:r>
+              <w:rPr>
+                <w:rStyle w:val="Hipervnculo"/>
+                <w:noProof/>
+              </w:rPr>
+              <w:t>1.3.</w:t>
+            </w:r>
+            <w:r>
+              <w:rPr>
+                <w:rFonts w:eastAsiaTheme="minorEastAsia"/>
+                <w:noProof/>
+                <w:lang w:eastAsia="es-PE"/>
+              </w:rPr>
+              <w:tab/>
+            </w:r>
+            <w:r>
+              <w:rPr>
+                <w:rStyle w:val="Hipervnculo"/>
+                <w:noProof/>
+              </w:rPr>
+              <w:t>Gobierno</w:t>
+            </w:r>
+            <w:r>
+              <w:rPr>
+                <w:noProof/>
+                <w:webHidden/>
+              </w:rPr>
+              <w:tab/>
+            </w:r>
+            <w:r>
+              <w:rPr>
+                <w:noProof/>
+                <w:webHidden/>
+              </w:rPr>
+              <w:fldChar w:fldCharType="begin"/>
+            </w:r>
+            <w:r>
+              <w:rPr>
+                <w:noProof/>
+                <w:webHidden/>
+              </w:rPr>
+              <w:instrText xml:space="preserve"> PAGEREF _Toc492625106 \h </w:instrText>
+            </w:r>
+            <w:r>
+              <w:rPr>
+                <w:noProof/>
+                <w:webHidden/>
+              </w:rPr>
+            </w:r>
+            <w:r>
+              <w:rPr>
+                <w:noProof/>
+                <w:webHidden/>
+              </w:rPr>
+              <w:fldChar w:fldCharType="separate"/>
+            </w:r>
+            <w:r>
+              <w:rPr>
+                <w:noProof/>
+                <w:webHidden/>
+              </w:rPr>
+              <w:t>5</w:t>
+            </w:r>
+            <w:r>
+              <w:rPr>
+                <w:noProof/>
+                <w:webHidden/>
+              </w:rPr>
+              <w:fldChar w:fldCharType="end"/>
+            </w:r>
+          </w:hyperlink>
+        </w:p>
+        <w:p>
+          <w:pPr>
+            <w:pStyle w:val="TDC2"/>
+            <w:tabs>
+              <w:tab w:val="left" w:pos="880"/>
+              <w:tab w:val="right" w:leader="dot" w:pos="8494"/>
+            </w:tabs>
+            <w:rPr>
+              <w:rFonts w:eastAsiaTheme="minorEastAsia"/>
+              <w:noProof/>
+              <w:lang w:eastAsia="es-PE"/>
+            </w:rPr>
+          </w:pPr>
+          <w:hyperlink w:anchor="_Toc492625107" w:history="1">
+            <w:r>
+              <w:rPr>
+                <w:rStyle w:val="Hipervnculo"/>
+                <w:noProof/>
+              </w:rPr>
+              <w:t>1.4.</w:t>
+            </w:r>
+            <w:r>
+              <w:rPr>
+                <w:rFonts w:eastAsiaTheme="minorEastAsia"/>
+                <w:noProof/>
+                <w:lang w:eastAsia="es-PE"/>
+              </w:rPr>
+              <w:tab/>
+            </w:r>
+            <w:r>
+              <w:rPr>
+                <w:rStyle w:val="Hipervnculo"/>
+                <w:noProof/>
+              </w:rPr>
+              <w:t>Alcance</w:t>
+            </w:r>
+            <w:r>
+              <w:rPr>
+                <w:noProof/>
+                <w:webHidden/>
+              </w:rPr>
+              <w:tab/>
+            </w:r>
+            <w:r>
+              <w:rPr>
+                <w:noProof/>
+                <w:webHidden/>
+              </w:rPr>
+              <w:fldChar w:fldCharType="begin"/>
+            </w:r>
+            <w:r>
+              <w:rPr>
+                <w:noProof/>
+                <w:webHidden/>
+              </w:rPr>
+              <w:instrText xml:space="preserve"> PAGEREF _Toc492625107 \h </w:instrText>
+            </w:r>
+            <w:r>
+              <w:rPr>
+                <w:noProof/>
+                <w:webHidden/>
+              </w:rPr>
+            </w:r>
+            <w:r>
+              <w:rPr>
+                <w:noProof/>
+                <w:webHidden/>
+              </w:rPr>
+              <w:fldChar w:fldCharType="separate"/>
+            </w:r>
+            <w:r>
+              <w:rPr>
+                <w:noProof/>
+                <w:webHidden/>
+              </w:rPr>
+              <w:t>6</w:t>
+            </w:r>
+            <w:r>
+              <w:rPr>
+                <w:noProof/>
+                <w:webHidden/>
+              </w:rPr>
+              <w:fldChar w:fldCharType="end"/>
+            </w:r>
+          </w:hyperlink>
+        </w:p>
+        <w:p>
+          <w:pPr>
+            <w:pStyle w:val="TDC2"/>
+            <w:tabs>
+              <w:tab w:val="left" w:pos="880"/>
+              <w:tab w:val="right" w:leader="dot" w:pos="8494"/>
+            </w:tabs>
+            <w:rPr>
+              <w:rFonts w:eastAsiaTheme="minorEastAsia"/>
+              <w:noProof/>
+              <w:lang w:eastAsia="es-PE"/>
+            </w:rPr>
+          </w:pPr>
+          <w:hyperlink w:anchor="_Toc492625108" w:history="1">
+            <w:r>
+              <w:rPr>
+                <w:rStyle w:val="Hipervnculo"/>
+                <w:noProof/>
+              </w:rPr>
+              <w:t>1.5.</w:t>
+            </w:r>
+            <w:r>
+              <w:rPr>
+                <w:rFonts w:eastAsiaTheme="minorEastAsia"/>
+                <w:noProof/>
+                <w:lang w:eastAsia="es-PE"/>
+              </w:rPr>
+              <w:tab/>
+            </w:r>
+            <w:r>
+              <w:rPr>
+                <w:rStyle w:val="Hipervnculo"/>
+                <w:noProof/>
+              </w:rPr>
+              <w:t>Definiciones</w:t>
+            </w:r>
+            <w:r>
+              <w:rPr>
+                <w:noProof/>
+                <w:webHidden/>
+              </w:rPr>
+              <w:tab/>
+            </w:r>
+            <w:r>
+              <w:rPr>
+                <w:noProof/>
+                <w:webHidden/>
+              </w:rPr>
+              <w:fldChar w:fldCharType="begin"/>
+            </w:r>
+            <w:r>
+              <w:rPr>
+                <w:noProof/>
+                <w:webHidden/>
+              </w:rPr>
+              <w:instrText xml:space="preserve"> PAGEREF _Toc492625108 \h </w:instrText>
+            </w:r>
+            <w:r>
+              <w:rPr>
+                <w:noProof/>
+                <w:webHidden/>
+              </w:rPr>
+            </w:r>
+            <w:r>
+              <w:rPr>
+                <w:noProof/>
+                <w:webHidden/>
+              </w:rPr>
+              <w:fldChar w:fldCharType="separate"/>
+            </w:r>
+            <w:r>
+              <w:rPr>
+                <w:noProof/>
+                <w:webHidden/>
+              </w:rPr>
+              <w:t>7</w:t>
+            </w:r>
+            <w:r>
+              <w:rPr>
+                <w:noProof/>
+                <w:webHidden/>
+              </w:rPr>
+              <w:fldChar w:fldCharType="end"/>
+            </w:r>
+          </w:hyperlink>
+        </w:p>
+        <w:p>
+          <w:pPr>
+            <w:pStyle w:val="TDC1"/>
+            <w:tabs>
+              <w:tab w:val="left" w:pos="440"/>
+              <w:tab w:val="right" w:leader="dot" w:pos="8494"/>
+            </w:tabs>
+            <w:rPr>
+              <w:rFonts w:eastAsiaTheme="minorEastAsia"/>
+              <w:noProof/>
+              <w:lang w:eastAsia="es-PE"/>
+            </w:rPr>
+          </w:pPr>
+          <w:hyperlink w:anchor="_Toc492625109" w:history="1">
+            <w:r>
+              <w:rPr>
+                <w:rStyle w:val="Hipervnculo"/>
+                <w:noProof/>
+              </w:rPr>
+              <w:t>2.</w:t>
+            </w:r>
+            <w:r>
+              <w:rPr>
+                <w:rFonts w:eastAsiaTheme="minorEastAsia"/>
+                <w:noProof/>
+                <w:lang w:eastAsia="es-PE"/>
+              </w:rPr>
+              <w:tab/>
+            </w:r>
+            <w:r>
+              <w:rPr>
+                <w:rStyle w:val="Hipervnculo"/>
+                <w:noProof/>
+              </w:rPr>
+              <w:t>GESTIÓN DE LA SCM</w:t>
+            </w:r>
+            <w:r>
+              <w:rPr>
+                <w:noProof/>
+                <w:webHidden/>
+              </w:rPr>
+              <w:tab/>
+            </w:r>
+            <w:r>
+              <w:rPr>
+                <w:noProof/>
+                <w:webHidden/>
+              </w:rPr>
+              <w:fldChar w:fldCharType="begin"/>
+            </w:r>
+            <w:r>
+              <w:rPr>
+                <w:noProof/>
+                <w:webHidden/>
+              </w:rPr>
+              <w:instrText xml:space="preserve"> PAGEREF _Toc492625109 \h </w:instrText>
+            </w:r>
+            <w:r>
+              <w:rPr>
+                <w:noProof/>
+                <w:webHidden/>
+              </w:rPr>
+            </w:r>
+            <w:r>
+              <w:rPr>
+                <w:noProof/>
+                <w:webHidden/>
+              </w:rPr>
+              <w:fldChar w:fldCharType="separate"/>
+            </w:r>
+            <w:r>
+              <w:rPr>
+                <w:noProof/>
+                <w:webHidden/>
+              </w:rPr>
+              <w:t>8</w:t>
+            </w:r>
+            <w:r>
+              <w:rPr>
+                <w:noProof/>
+                <w:webHidden/>
+              </w:rPr>
+              <w:fldChar w:fldCharType="end"/>
+            </w:r>
+          </w:hyperlink>
+        </w:p>
+        <w:p>
+          <w:pPr>
+            <w:pStyle w:val="TDC2"/>
+            <w:tabs>
+              <w:tab w:val="left" w:pos="880"/>
+              <w:tab w:val="right" w:leader="dot" w:pos="8494"/>
+            </w:tabs>
+            <w:rPr>
+              <w:rFonts w:eastAsiaTheme="minorEastAsia"/>
+              <w:noProof/>
+              <w:lang w:eastAsia="es-PE"/>
+            </w:rPr>
+          </w:pPr>
+          <w:hyperlink w:anchor="_Toc492625110" w:history="1">
+            <w:r>
+              <w:rPr>
+                <w:rStyle w:val="Hipervnculo"/>
+                <w:noProof/>
+              </w:rPr>
+              <w:t>2.1.</w:t>
+            </w:r>
+            <w:r>
+              <w:rPr>
+                <w:rFonts w:eastAsiaTheme="minorEastAsia"/>
+                <w:noProof/>
+                <w:lang w:eastAsia="es-PE"/>
+              </w:rPr>
+              <w:tab/>
+            </w:r>
+            <w:r>
+              <w:rPr>
+                <w:rStyle w:val="Hipervnculo"/>
+                <w:noProof/>
+              </w:rPr>
+              <w:t>Organización</w:t>
+            </w:r>
+            <w:r>
+              <w:rPr>
+                <w:noProof/>
+                <w:webHidden/>
+              </w:rPr>
+              <w:tab/>
+            </w:r>
+            <w:r>
+              <w:rPr>
+                <w:noProof/>
+                <w:webHidden/>
+              </w:rPr>
+              <w:fldChar w:fldCharType="begin"/>
+            </w:r>
+            <w:r>
+              <w:rPr>
+                <w:noProof/>
+                <w:webHidden/>
+              </w:rPr>
+              <w:instrText xml:space="preserve"> PAGEREF _Toc492625110 \h </w:instrText>
+            </w:r>
+            <w:r>
+              <w:rPr>
+                <w:noProof/>
+                <w:webHidden/>
+              </w:rPr>
+            </w:r>
+            <w:r>
+              <w:rPr>
+                <w:noProof/>
+                <w:webHidden/>
+              </w:rPr>
+              <w:fldChar w:fldCharType="separate"/>
+            </w:r>
+            <w:r>
+              <w:rPr>
+                <w:noProof/>
+                <w:webHidden/>
+              </w:rPr>
+              <w:t>8</w:t>
+            </w:r>
+            <w:r>
+              <w:rPr>
+                <w:noProof/>
+                <w:webHidden/>
+              </w:rPr>
+              <w:fldChar w:fldCharType="end"/>
+            </w:r>
+          </w:hyperlink>
+        </w:p>
+        <w:p>
+          <w:pPr>
+            <w:pStyle w:val="TDC2"/>
+            <w:tabs>
+              <w:tab w:val="left" w:pos="880"/>
+              <w:tab w:val="right" w:leader="dot" w:pos="8494"/>
+            </w:tabs>
+            <w:rPr>
+              <w:rFonts w:eastAsiaTheme="minorEastAsia"/>
+              <w:noProof/>
+              <w:lang w:eastAsia="es-PE"/>
+            </w:rPr>
+          </w:pPr>
+          <w:hyperlink w:anchor="_Toc492625111" w:history="1">
+            <w:r>
+              <w:rPr>
+                <w:rStyle w:val="Hipervnculo"/>
+                <w:noProof/>
+              </w:rPr>
+              <w:t>2.2.</w:t>
+            </w:r>
+            <w:r>
+              <w:rPr>
+                <w:rFonts w:eastAsiaTheme="minorEastAsia"/>
+                <w:noProof/>
+                <w:lang w:eastAsia="es-PE"/>
+              </w:rPr>
+              <w:tab/>
+            </w:r>
+            <w:r>
+              <w:rPr>
+                <w:rStyle w:val="Hipervnculo"/>
+                <w:noProof/>
+              </w:rPr>
+              <w:t>Roles o responsabilidades</w:t>
+            </w:r>
+            <w:r>
+              <w:rPr>
+                <w:noProof/>
+                <w:webHidden/>
+              </w:rPr>
+              <w:tab/>
+            </w:r>
+            <w:r>
+              <w:rPr>
+                <w:noProof/>
+                <w:webHidden/>
+              </w:rPr>
+              <w:fldChar w:fldCharType="begin"/>
+            </w:r>
+            <w:r>
+              <w:rPr>
+                <w:noProof/>
+                <w:webHidden/>
+              </w:rPr>
+              <w:instrText xml:space="preserve"> PAGEREF _Toc492625111 \h </w:instrText>
+            </w:r>
+            <w:r>
+              <w:rPr>
+                <w:noProof/>
+                <w:webHidden/>
+              </w:rPr>
+            </w:r>
+            <w:r>
+              <w:rPr>
+                <w:noProof/>
+                <w:webHidden/>
+              </w:rPr>
+              <w:fldChar w:fldCharType="separate"/>
+            </w:r>
+            <w:r>
+              <w:rPr>
+                <w:noProof/>
+                <w:webHidden/>
+              </w:rPr>
+              <w:t>9</w:t>
+            </w:r>
+            <w:r>
+              <w:rPr>
+                <w:noProof/>
+                <w:webHidden/>
+              </w:rPr>
+              <w:fldChar w:fldCharType="end"/>
+            </w:r>
+          </w:hyperlink>
+        </w:p>
+        <w:p>
+          <w:pPr>
+            <w:pStyle w:val="TDC2"/>
+            <w:tabs>
+              <w:tab w:val="left" w:pos="880"/>
+              <w:tab w:val="right" w:leader="dot" w:pos="8494"/>
+            </w:tabs>
+            <w:rPr>
+              <w:rFonts w:eastAsiaTheme="minorEastAsia"/>
+              <w:noProof/>
+              <w:lang w:eastAsia="es-PE"/>
+            </w:rPr>
+          </w:pPr>
+          <w:hyperlink w:anchor="_Toc492625112" w:history="1">
+            <w:r>
+              <w:rPr>
+                <w:rStyle w:val="Hipervnculo"/>
+                <w:noProof/>
+              </w:rPr>
+              <w:t>2.3.</w:t>
+            </w:r>
+            <w:r>
+              <w:rPr>
+                <w:rFonts w:eastAsiaTheme="minorEastAsia"/>
+                <w:noProof/>
+                <w:lang w:eastAsia="es-PE"/>
+              </w:rPr>
+              <w:tab/>
+            </w:r>
+            <w:r>
+              <w:rPr>
+                <w:rStyle w:val="Hipervnculo"/>
+                <w:noProof/>
+              </w:rPr>
+              <w:t>Políticas, direcciones o procedimientos</w:t>
+            </w:r>
+            <w:r>
+              <w:rPr>
+                <w:noProof/>
+                <w:webHidden/>
+              </w:rPr>
+              <w:tab/>
+            </w:r>
+            <w:r>
+              <w:rPr>
+                <w:noProof/>
+                <w:webHidden/>
+              </w:rPr>
+              <w:fldChar w:fldCharType="begin"/>
+            </w:r>
+            <w:r>
+              <w:rPr>
+                <w:noProof/>
+                <w:webHidden/>
+              </w:rPr>
+              <w:instrText xml:space="preserve"> PAGEREF _Toc492625112 \h </w:instrText>
+            </w:r>
+            <w:r>
+              <w:rPr>
+                <w:noProof/>
+                <w:webHidden/>
+              </w:rPr>
+            </w:r>
+            <w:r>
+              <w:rPr>
+                <w:noProof/>
+                <w:webHidden/>
+              </w:rPr>
+              <w:fldChar w:fldCharType="separate"/>
+            </w:r>
+            <w:r>
+              <w:rPr>
+                <w:noProof/>
+                <w:webHidden/>
+              </w:rPr>
+              <w:t>10</w:t>
+            </w:r>
+            <w:r>
+              <w:rPr>
+                <w:noProof/>
+                <w:webHidden/>
+              </w:rPr>
+              <w:fldChar w:fldCharType="end"/>
+            </w:r>
+          </w:hyperlink>
+        </w:p>
+        <w:p>
+          <w:r>
+            <w:rPr>
+              <w:b/>
+              <w:bCs/>
+              <w:lang w:val="es-ES"/>
+            </w:rPr>
+            <w:fldChar w:fldCharType="end"/>
+          </w:r>
+        </w:p>
+      </w:sdtContent>
+    </w:sdt>
+    <w:p/>
+    <w:p>
+      <w:pPr>
+        <w:rPr>
+          <w:rFonts w:asciiTheme="majorHAnsi" w:eastAsiaTheme="majorEastAsia" w:hAnsiTheme="majorHAnsi" w:cstheme="majorBidi"/>
+          <w:sz w:val="32"/>
+          <w:szCs w:val="32"/>
+        </w:rPr>
+      </w:pPr>
+      <w:r>
+        <w:br w:type="page"/>
+      </w:r>
+      <w:bookmarkStart w:id="0" w:name="_GoBack"/>
+      <w:bookmarkEnd w:id="0"/>
+    </w:p>
+    <w:p>
+      <w:pPr>
+        <w:pStyle w:val="Ttulo1"/>
         <w:numPr>
           <w:ilvl w:val="0"/>
-          <w:numId w:val="1"/>
+          <w:numId w:val="2"/>
         </w:numPr>
-        <w:ind w:left="426"/>
-      </w:pPr>
-      <w:r>
+        <w:rPr>
+          <w:color w:val="auto"/>
+        </w:rPr>
+      </w:pPr>
+      <w:bookmarkStart w:id="1" w:name="_Toc492625103"/>
+      <w:r>
+        <w:rPr>
+          <w:color w:val="auto"/>
+        </w:rPr>
+        <w:lastRenderedPageBreak/>
         <w:t>INTRODUCCIÓN</w:t>
       </w:r>
+      <w:bookmarkEnd w:id="1"/>
     </w:p>
+    <w:p/>
     <w:p>
       <w:pPr>
-        <w:pStyle w:val="Prrafodelista"/>
+        <w:pStyle w:val="Ttulo2"/>
         <w:numPr>
           <w:ilvl w:val="1"/>
           <w:numId w:val="2"/>
         </w:numPr>
-        <w:ind w:left="1418" w:hanging="633"/>
-      </w:pPr>
-      <w:r>
+        <w:rPr>
+          <w:color w:val="auto"/>
+        </w:rPr>
+      </w:pPr>
+      <w:bookmarkStart w:id="2" w:name="_Toc492625104"/>
+      <w:r>
+        <w:rPr>
+          <w:color w:val="auto"/>
+        </w:rPr>
         <w:t>Propósito</w:t>
       </w:r>
+      <w:bookmarkEnd w:id="2"/>
     </w:p>
     <w:p>
-      <w:pPr>
-        <w:pStyle w:val="Prrafodelista"/>
+      <w:r>
+        <w:br w:type="page"/>
+      </w:r>
+    </w:p>
+    <w:p>
+      <w:pPr>
+        <w:pStyle w:val="Ttulo2"/>
         <w:numPr>
           <w:ilvl w:val="1"/>
           <w:numId w:val="2"/>
         </w:numPr>
-        <w:ind w:left="1418" w:hanging="633"/>
-      </w:pPr>
-      <w:r>
+        <w:rPr>
+          <w:color w:val="auto"/>
+        </w:rPr>
+      </w:pPr>
+      <w:bookmarkStart w:id="3" w:name="_Toc492625105"/>
+      <w:r>
+        <w:rPr>
+          <w:color w:val="auto"/>
+        </w:rPr>
+        <w:lastRenderedPageBreak/>
         <w:t>Aplicabilidad</w:t>
       </w:r>
+      <w:bookmarkEnd w:id="3"/>
     </w:p>
     <w:p>
-      <w:pPr>
-        <w:pStyle w:val="Prrafodelista"/>
+      <w:r>
+        <w:br w:type="page"/>
+      </w:r>
+    </w:p>
+    <w:p>
+      <w:pPr>
+        <w:pStyle w:val="Ttulo2"/>
         <w:numPr>
           <w:ilvl w:val="1"/>
           <w:numId w:val="2"/>
         </w:numPr>
-        <w:ind w:left="1418" w:hanging="633"/>
-      </w:pPr>
-      <w:r>
+        <w:rPr>
+          <w:color w:val="auto"/>
+        </w:rPr>
+      </w:pPr>
+      <w:bookmarkStart w:id="4" w:name="_Toc492625106"/>
+      <w:r>
+        <w:rPr>
+          <w:color w:val="auto"/>
+        </w:rPr>
+        <w:lastRenderedPageBreak/>
         <w:t>Gobierno</w:t>
       </w:r>
+      <w:bookmarkEnd w:id="4"/>
     </w:p>
     <w:p>
-      <w:pPr>
-        <w:pStyle w:val="Prrafodelista"/>
+      <w:r>
+        <w:br w:type="page"/>
+      </w:r>
+    </w:p>
+    <w:p>
+      <w:pPr>
+        <w:pStyle w:val="Ttulo2"/>
         <w:numPr>
           <w:ilvl w:val="1"/>
           <w:numId w:val="2"/>
         </w:numPr>
-        <w:ind w:left="1418" w:hanging="633"/>
-      </w:pPr>
-      <w:r>
+        <w:rPr>
+          <w:color w:val="auto"/>
+        </w:rPr>
+      </w:pPr>
+      <w:bookmarkStart w:id="5" w:name="_Toc492625107"/>
+      <w:r>
+        <w:rPr>
+          <w:color w:val="auto"/>
+        </w:rPr>
+        <w:lastRenderedPageBreak/>
         <w:t>Alcance</w:t>
       </w:r>
+      <w:bookmarkEnd w:id="5"/>
     </w:p>
     <w:p>
-      <w:pPr>
-        <w:pStyle w:val="Prrafodelista"/>
+      <w:r>
+        <w:br w:type="page"/>
+      </w:r>
+    </w:p>
+    <w:p>
+      <w:pPr>
+        <w:pStyle w:val="Ttulo2"/>
         <w:numPr>
           <w:ilvl w:val="1"/>
           <w:numId w:val="2"/>
         </w:numPr>
-        <w:ind w:left="1418" w:hanging="633"/>
-      </w:pPr>
-      <w:r>
+        <w:rPr>
+          <w:color w:val="auto"/>
+        </w:rPr>
+      </w:pPr>
+      <w:bookmarkStart w:id="6" w:name="_Toc492625108"/>
+      <w:r>
+        <w:rPr>
+          <w:color w:val="auto"/>
+        </w:rPr>
+        <w:lastRenderedPageBreak/>
         <w:t>Definiciones</w:t>
       </w:r>
+      <w:bookmarkEnd w:id="6"/>
     </w:p>
     <w:p>
-      <w:pPr>
-        <w:pStyle w:val="Prrafodelista"/>
+      <w:r>
+        <w:br w:type="page"/>
+      </w:r>
+    </w:p>
+    <w:p>
+      <w:pPr>
+        <w:pStyle w:val="Ttulo1"/>
         <w:numPr>
           <w:ilvl w:val="0"/>
           <w:numId w:val="2"/>
         </w:numPr>
-      </w:pPr>
-      <w:r>
+        <w:rPr>
+          <w:color w:val="auto"/>
+        </w:rPr>
+      </w:pPr>
+      <w:bookmarkStart w:id="7" w:name="_Toc492625109"/>
+      <w:r>
+        <w:rPr>
+          <w:color w:val="auto"/>
+        </w:rPr>
+        <w:lastRenderedPageBreak/>
         <w:t>GESTIÓN DE LA SCM</w:t>
       </w:r>
+      <w:bookmarkEnd w:id="7"/>
     </w:p>
     <w:p>
       <w:pPr>
-        <w:pStyle w:val="Prrafodelista"/>
+        <w:pStyle w:val="Ttulo2"/>
         <w:numPr>
           <w:ilvl w:val="1"/>
           <w:numId w:val="2"/>
         </w:numPr>
-      </w:pPr>
-      <w:r>
+        <w:rPr>
+          <w:color w:val="auto"/>
+        </w:rPr>
+      </w:pPr>
+      <w:bookmarkStart w:id="8" w:name="_Toc492625110"/>
+      <w:r>
+        <w:rPr>
+          <w:color w:val="auto"/>
+        </w:rPr>
         <w:t>Organización</w:t>
       </w:r>
+      <w:bookmarkEnd w:id="8"/>
     </w:p>
     <w:p>
       <w:pPr>
-        <w:pStyle w:val="Prrafodelista"/>
+        <w:rPr>
+          <w:rFonts w:asciiTheme="majorHAnsi" w:eastAsiaTheme="majorEastAsia" w:hAnsiTheme="majorHAnsi" w:cstheme="majorBidi"/>
+          <w:sz w:val="26"/>
+          <w:szCs w:val="26"/>
+        </w:rPr>
+      </w:pPr>
+      <w:r>
+        <w:br w:type="page"/>
+      </w:r>
+    </w:p>
+    <w:p>
+      <w:pPr>
+        <w:pStyle w:val="Ttulo2"/>
         <w:numPr>
           <w:ilvl w:val="1"/>
           <w:numId w:val="2"/>
         </w:numPr>
-      </w:pPr>
-      <w:r>
+        <w:rPr>
+          <w:color w:val="auto"/>
+        </w:rPr>
+      </w:pPr>
+      <w:bookmarkStart w:id="9" w:name="_Toc492625111"/>
+      <w:r>
+        <w:rPr>
+          <w:color w:val="auto"/>
+        </w:rPr>
+        <w:lastRenderedPageBreak/>
         <w:t>Roles o responsabilidades</w:t>
       </w:r>
+      <w:bookmarkEnd w:id="9"/>
     </w:p>
     <w:p>
       <w:pPr>
-        <w:pStyle w:val="Prrafodelista"/>
+        <w:rPr>
+          <w:rFonts w:asciiTheme="majorHAnsi" w:eastAsiaTheme="majorEastAsia" w:hAnsiTheme="majorHAnsi" w:cstheme="majorBidi"/>
+          <w:sz w:val="26"/>
+          <w:szCs w:val="26"/>
+        </w:rPr>
+      </w:pPr>
+      <w:r>
+        <w:br w:type="page"/>
+      </w:r>
+    </w:p>
+    <w:p>
+      <w:pPr>
+        <w:pStyle w:val="Ttulo2"/>
         <w:numPr>
           <w:ilvl w:val="1"/>
           <w:numId w:val="2"/>
         </w:numPr>
-      </w:pPr>
-      <w:r>
+        <w:rPr>
+          <w:color w:val="auto"/>
+        </w:rPr>
+      </w:pPr>
+      <w:bookmarkStart w:id="10" w:name="_Toc492625112"/>
+      <w:r>
+        <w:rPr>
+          <w:color w:val="auto"/>
+        </w:rPr>
+        <w:lastRenderedPageBreak/>
         <w:t>Políticas, direcciones o proc</w:t>
       </w:r>
       <w:r>
+        <w:rPr>
+          <w:color w:val="auto"/>
+        </w:rPr>
         <w:t>edim</w:t>
       </w:r>
       <w:r>
+        <w:rPr>
+          <w:color w:val="auto"/>
+        </w:rPr>
         <w:t>i</w:t>
       </w:r>
       <w:r>
+        <w:rPr>
+          <w:color w:val="auto"/>
+        </w:rPr>
         <w:t>e</w:t>
       </w:r>
-      <w:bookmarkStart w:id="0" w:name="_GoBack"/>
-      <w:bookmarkEnd w:id="0"/>
-      <w:r>
+      <w:r>
+        <w:rPr>
+          <w:color w:val="auto"/>
+        </w:rPr>
         <w:t>ntos</w:t>
       </w:r>
-    </w:p>
-    <w:p>
-      <w:pPr>
-        <w:pStyle w:val="Prrafodelista"/>
-        <w:numPr>
-          <w:ilvl w:val="1"/>
-          <w:numId w:val="2"/>
-        </w:numPr>
-      </w:pPr>
-      <w:r>
-        <w:t>Herramientas, entorno e infraestructura</w:t>
-      </w:r>
+      <w:bookmarkEnd w:id="10"/>
     </w:p>
     <w:sectPr>
       <w:pgSz w:w="11906" w:h="16838"/>
@@ -165,8 +1293,8 @@
 </file>
 
 <file path=word/numbering.xml><?xml version="1.0" encoding="utf-8"?>
-<w:numbering xmlns:wpc="http://schemas.microsoft.com/office/word/2010/wordprocessingCanvas" xmlns:mc="http://schemas.openxmlformats.org/markup-compatibility/2006" xmlns:o="urn:schemas-microsoft-com:office:office" xmlns:r="http://schemas.openxmlformats.org/officeDocument/2006/relationships" xmlns:m="http://schemas.openxmlformats.org/officeDocument/2006/math" xmlns:v="urn:schemas-microsoft-com:vml" xmlns:wp14="http://schemas.microsoft.com/office/word/2010/wordprocessingDrawing" xmlns:wp="http://schemas.openxmlformats.org/drawingml/2006/wordprocessingDrawing" xmlns:w10="urn:schemas-microsoft-com:office:word" xmlns:w="http://schemas.openxmlformats.org/wordprocessingml/2006/main" xmlns:w14="http://schemas.microsoft.com/office/word/2010/wordml" xmlns:w15="http://schemas.microsoft.com/office/word/2012/wordml" xmlns:wpg="http://schemas.microsoft.com/office/word/2010/wordprocessingGroup" xmlns:wpi="http://schemas.microsoft.com/office/word/2010/wordprocessingInk" xmlns:wne="http://schemas.microsoft.com/office/word/2006/wordml" xmlns:wps="http://schemas.microsoft.com/office/word/2010/wordprocessingShape" mc:Ignorable="w14 w15 wp14">
-  <w:abstractNum w:abstractNumId="0">
+<w:numbering xmlns:wpc="http://schemas.microsoft.com/office/word/2010/wordprocessingCanvas" xmlns:cx="http://schemas.microsoft.com/office/drawing/2014/chartex" xmlns:cx1="http://schemas.microsoft.com/office/drawing/2015/9/8/chartex" xmlns:cx2="http://schemas.microsoft.com/office/drawing/2015/10/21/chartex" xmlns:mc="http://schemas.openxmlformats.org/markup-compatibility/2006" xmlns:o="urn:schemas-microsoft-com:office:office" xmlns:r="http://schemas.openxmlformats.org/officeDocument/2006/relationships" xmlns:m="http://schemas.openxmlformats.org/officeDocument/2006/math" xmlns:v="urn:schemas-microsoft-com:vml" xmlns:wp14="http://schemas.microsoft.com/office/word/2010/wordprocessingDrawing" xmlns:wp="http://schemas.openxmlformats.org/drawingml/2006/wordprocessingDrawing" xmlns:w10="urn:schemas-microsoft-com:office:word" xmlns:w="http://schemas.openxmlformats.org/wordprocessingml/2006/main" xmlns:w14="http://schemas.microsoft.com/office/word/2010/wordml" xmlns:w15="http://schemas.microsoft.com/office/word/2012/wordml" xmlns:w16se="http://schemas.microsoft.com/office/word/2015/wordml/symex" xmlns:wpg="http://schemas.microsoft.com/office/word/2010/wordprocessingGroup" xmlns:wpi="http://schemas.microsoft.com/office/word/2010/wordprocessingInk" xmlns:wne="http://schemas.microsoft.com/office/word/2006/wordml" xmlns:wps="http://schemas.microsoft.com/office/word/2010/wordprocessingShape" mc:Ignorable="w14 w15 w16se wp14">
+  <w:abstractNum w:abstractNumId="0" w15:restartNumberingAfterBreak="0">
     <w:nsid w:val="272A1DB6"/>
     <w:multiLevelType w:val="multilevel"/>
     <w:tmpl w:val="280A001F"/>
@@ -252,7 +1380,7 @@
       </w:pPr>
     </w:lvl>
   </w:abstractNum>
-  <w:abstractNum w:abstractNumId="1">
+  <w:abstractNum w:abstractNumId="1" w15:restartNumberingAfterBreak="0">
     <w:nsid w:val="35B40567"/>
     <w:multiLevelType w:val="hybridMultilevel"/>
     <w:tmpl w:val="43B6FF08"/>
@@ -354,7 +1482,7 @@
 </file>
 
 <file path=word/styles.xml><?xml version="1.0" encoding="utf-8"?>
-<w:styles xmlns:mc="http://schemas.openxmlformats.org/markup-compatibility/2006" xmlns:r="http://schemas.openxmlformats.org/officeDocument/2006/relationships" xmlns:w="http://schemas.openxmlformats.org/wordprocessingml/2006/main" xmlns:w14="http://schemas.microsoft.com/office/word/2010/wordml" xmlns:w15="http://schemas.microsoft.com/office/word/2012/wordml" mc:Ignorable="w14 w15">
+<w:styles xmlns:mc="http://schemas.openxmlformats.org/markup-compatibility/2006" xmlns:r="http://schemas.openxmlformats.org/officeDocument/2006/relationships" xmlns:w="http://schemas.openxmlformats.org/wordprocessingml/2006/main" xmlns:w14="http://schemas.microsoft.com/office/word/2010/wordml" xmlns:w15="http://schemas.microsoft.com/office/word/2012/wordml" xmlns:w16se="http://schemas.microsoft.com/office/word/2015/wordml/symex" mc:Ignorable="w14 w15 w16se">
   <w:docDefaults>
     <w:rPrDefault>
       <w:rPr>
@@ -370,7 +1498,7 @@
       </w:pPr>
     </w:pPrDefault>
   </w:docDefaults>
-  <w:latentStyles w:defLockedState="0" w:defUIPriority="99" w:defSemiHidden="0" w:defUnhideWhenUsed="0" w:defQFormat="0" w:count="371">
+  <w:latentStyles w:defLockedState="0" w:defUIPriority="99" w:defSemiHidden="0" w:defUnhideWhenUsed="0" w:defQFormat="0" w:count="372">
     <w:lsdException w:name="Normal" w:uiPriority="0" w:qFormat="1"/>
     <w:lsdException w:name="heading 1" w:uiPriority="9" w:qFormat="1"/>
     <w:lsdException w:name="heading 2" w:semiHidden="1" w:uiPriority="9" w:unhideWhenUsed="1" w:qFormat="1"/>
@@ -476,7 +1604,6 @@
     <w:lsdException w:name="HTML Sample" w:semiHidden="1" w:unhideWhenUsed="1"/>
     <w:lsdException w:name="HTML Typewriter" w:semiHidden="1" w:unhideWhenUsed="1"/>
     <w:lsdException w:name="HTML Variable" w:semiHidden="1" w:unhideWhenUsed="1"/>
-    <w:lsdException w:name="Normal Table" w:semiHidden="1" w:unhideWhenUsed="1"/>
     <w:lsdException w:name="annotation subject" w:semiHidden="1" w:unhideWhenUsed="1"/>
     <w:lsdException w:name="No List" w:semiHidden="1" w:unhideWhenUsed="1"/>
     <w:lsdException w:name="Outline List 1" w:semiHidden="1" w:unhideWhenUsed="1"/>
@@ -523,10 +1650,8 @@
     <w:lsdException w:name="Table Subtle 2" w:semiHidden="1" w:unhideWhenUsed="1"/>
     <w:lsdException w:name="Table Web 1" w:semiHidden="1" w:unhideWhenUsed="1"/>
     <w:lsdException w:name="Table Web 2" w:semiHidden="1" w:unhideWhenUsed="1"/>
-    <w:lsdException w:name="Table Web 3" w:semiHidden="1" w:unhideWhenUsed="1"/>
     <w:lsdException w:name="Balloon Text" w:semiHidden="1" w:unhideWhenUsed="1"/>
     <w:lsdException w:name="Table Grid" w:uiPriority="39"/>
-    <w:lsdException w:name="Table Theme" w:semiHidden="1" w:unhideWhenUsed="1"/>
     <w:lsdException w:name="Placeholder Text" w:semiHidden="1"/>
     <w:lsdException w:name="No Spacing" w:uiPriority="1" w:qFormat="1"/>
     <w:lsdException w:name="Light Shading" w:uiPriority="60"/>
@@ -742,10 +1867,54 @@
     <w:lsdException w:name="List Table 5 Dark Accent 6" w:uiPriority="50"/>
     <w:lsdException w:name="List Table 6 Colorful Accent 6" w:uiPriority="51"/>
     <w:lsdException w:name="List Table 7 Colorful Accent 6" w:uiPriority="52"/>
+    <w:lsdException w:name="Mention" w:semiHidden="1" w:unhideWhenUsed="1"/>
   </w:latentStyles>
   <w:style w:type="paragraph" w:default="1" w:styleId="Normal">
     <w:name w:val="Normal"/>
     <w:qFormat/>
+  </w:style>
+  <w:style w:type="paragraph" w:styleId="Ttulo1">
+    <w:name w:val="heading 1"/>
+    <w:basedOn w:val="Normal"/>
+    <w:next w:val="Normal"/>
+    <w:link w:val="Ttulo1Car"/>
+    <w:uiPriority w:val="9"/>
+    <w:qFormat/>
+    <w:rsid w:val="001F34FC"/>
+    <w:pPr>
+      <w:keepNext/>
+      <w:keepLines/>
+      <w:spacing w:before="240" w:after="0"/>
+      <w:outlineLvl w:val="0"/>
+    </w:pPr>
+    <w:rPr>
+      <w:rFonts w:asciiTheme="majorHAnsi" w:eastAsiaTheme="majorEastAsia" w:hAnsiTheme="majorHAnsi" w:cstheme="majorBidi"/>
+      <w:color w:val="2E74B5" w:themeColor="accent1" w:themeShade="BF"/>
+      <w:sz w:val="32"/>
+      <w:szCs w:val="32"/>
+    </w:rPr>
+  </w:style>
+  <w:style w:type="paragraph" w:styleId="Ttulo2">
+    <w:name w:val="heading 2"/>
+    <w:basedOn w:val="Normal"/>
+    <w:next w:val="Normal"/>
+    <w:link w:val="Ttulo2Car"/>
+    <w:uiPriority w:val="9"/>
+    <w:unhideWhenUsed/>
+    <w:qFormat/>
+    <w:rsid w:val="001F34FC"/>
+    <w:pPr>
+      <w:keepNext/>
+      <w:keepLines/>
+      <w:spacing w:before="40" w:after="0"/>
+      <w:outlineLvl w:val="1"/>
+    </w:pPr>
+    <w:rPr>
+      <w:rFonts w:asciiTheme="majorHAnsi" w:eastAsiaTheme="majorEastAsia" w:hAnsiTheme="majorHAnsi" w:cstheme="majorBidi"/>
+      <w:color w:val="2E74B5" w:themeColor="accent1" w:themeShade="BF"/>
+      <w:sz w:val="26"/>
+      <w:szCs w:val="26"/>
+    </w:rPr>
   </w:style>
   <w:style w:type="character" w:default="1" w:styleId="Fuentedeprrafopredeter">
     <w:name w:val="Default Paragraph Font"/>
@@ -784,6 +1953,83 @@
       <w:ind w:left="720"/>
       <w:contextualSpacing/>
     </w:pPr>
+  </w:style>
+  <w:style w:type="character" w:customStyle="1" w:styleId="Ttulo1Car">
+    <w:name w:val="Título 1 Car"/>
+    <w:basedOn w:val="Fuentedeprrafopredeter"/>
+    <w:link w:val="Ttulo1"/>
+    <w:uiPriority w:val="9"/>
+    <w:rsid w:val="001F34FC"/>
+    <w:rPr>
+      <w:rFonts w:asciiTheme="majorHAnsi" w:eastAsiaTheme="majorEastAsia" w:hAnsiTheme="majorHAnsi" w:cstheme="majorBidi"/>
+      <w:color w:val="2E74B5" w:themeColor="accent1" w:themeShade="BF"/>
+      <w:sz w:val="32"/>
+      <w:szCs w:val="32"/>
+    </w:rPr>
+  </w:style>
+  <w:style w:type="paragraph" w:styleId="TtuloTDC">
+    <w:name w:val="TOC Heading"/>
+    <w:basedOn w:val="Ttulo1"/>
+    <w:next w:val="Normal"/>
+    <w:uiPriority w:val="39"/>
+    <w:unhideWhenUsed/>
+    <w:qFormat/>
+    <w:rsid w:val="001F34FC"/>
+    <w:pPr>
+      <w:outlineLvl w:val="9"/>
+    </w:pPr>
+    <w:rPr>
+      <w:lang w:eastAsia="es-PE"/>
+    </w:rPr>
+  </w:style>
+  <w:style w:type="character" w:customStyle="1" w:styleId="Ttulo2Car">
+    <w:name w:val="Título 2 Car"/>
+    <w:basedOn w:val="Fuentedeprrafopredeter"/>
+    <w:link w:val="Ttulo2"/>
+    <w:uiPriority w:val="9"/>
+    <w:rsid w:val="001F34FC"/>
+    <w:rPr>
+      <w:rFonts w:asciiTheme="majorHAnsi" w:eastAsiaTheme="majorEastAsia" w:hAnsiTheme="majorHAnsi" w:cstheme="majorBidi"/>
+      <w:color w:val="2E74B5" w:themeColor="accent1" w:themeShade="BF"/>
+      <w:sz w:val="26"/>
+      <w:szCs w:val="26"/>
+    </w:rPr>
+  </w:style>
+  <w:style w:type="paragraph" w:styleId="TDC1">
+    <w:name w:val="toc 1"/>
+    <w:basedOn w:val="Normal"/>
+    <w:next w:val="Normal"/>
+    <w:autoRedefine/>
+    <w:uiPriority w:val="39"/>
+    <w:unhideWhenUsed/>
+    <w:rsid w:val="001F34FC"/>
+    <w:pPr>
+      <w:spacing w:after="100"/>
+    </w:pPr>
+  </w:style>
+  <w:style w:type="paragraph" w:styleId="TDC2">
+    <w:name w:val="toc 2"/>
+    <w:basedOn w:val="Normal"/>
+    <w:next w:val="Normal"/>
+    <w:autoRedefine/>
+    <w:uiPriority w:val="39"/>
+    <w:unhideWhenUsed/>
+    <w:rsid w:val="001F34FC"/>
+    <w:pPr>
+      <w:spacing w:after="100"/>
+      <w:ind w:left="220"/>
+    </w:pPr>
+  </w:style>
+  <w:style w:type="character" w:styleId="Hipervnculo">
+    <w:name w:val="Hyperlink"/>
+    <w:basedOn w:val="Fuentedeprrafopredeter"/>
+    <w:uiPriority w:val="99"/>
+    <w:unhideWhenUsed/>
+    <w:rsid w:val="001F34FC"/>
+    <w:rPr>
+      <w:color w:val="0563C1" w:themeColor="hyperlink"/>
+      <w:u w:val="single"/>
+    </w:rPr>
   </w:style>
 </w:styles>
 </file>
@@ -1047,4 +2293,16 @@
     </a:ext>
   </a:extLst>
 </a:theme>
+</file>
+
+<file path=customXml/item1.xml><?xml version="1.0" encoding="utf-8"?>
+<b:Sources xmlns:b="http://schemas.openxmlformats.org/officeDocument/2006/bibliography" xmlns="http://schemas.openxmlformats.org/officeDocument/2006/bibliography" SelectedStyle="\APASixthEditionOfficeOnline.xsl" StyleName="APA" Version="6"/>
+</file>
+
+<file path=customXml/itemProps1.xml><?xml version="1.0" encoding="utf-8"?>
+<ds:datastoreItem xmlns:ds="http://schemas.openxmlformats.org/officeDocument/2006/customXml" ds:itemID="{EBA8AA11-12C7-4288-AE84-C9A0B3479048}">
+  <ds:schemaRefs>
+    <ds:schemaRef ds:uri="http://schemas.openxmlformats.org/officeDocument/2006/bibliography"/>
+  </ds:schemaRefs>
+</ds:datastoreItem>
 </file>
</xml_diff>

<commit_message>
Alcance y Aplicabilidad agregados al PGC
</commit_message>
<xml_diff>
--- a/Documentos/PGC.docx
+++ b/Documentos/PGC.docx
@@ -125,13 +125,149 @@
           <w:r>
             <w:fldChar w:fldCharType="separate"/>
           </w:r>
-          <w:hyperlink w:anchor="_Toc492625103" w:history="1">
+          <w:bookmarkStart w:id="0" w:name="_GoBack"/>
+          <w:bookmarkEnd w:id="0"/>
+          <w:r>
+            <w:rPr>
+              <w:rStyle w:val="Hipervnculo"/>
+              <w:noProof/>
+            </w:rPr>
+            <w:fldChar w:fldCharType="begin"/>
+          </w:r>
+          <w:r>
+            <w:rPr>
+              <w:rStyle w:val="Hipervnculo"/>
+              <w:noProof/>
+            </w:rPr>
+            <w:instrText xml:space="preserve"> </w:instrText>
+          </w:r>
+          <w:r>
+            <w:rPr>
+              <w:noProof/>
+            </w:rPr>
+            <w:instrText>HYPERLINK \l "_Toc492650838"</w:instrText>
+          </w:r>
+          <w:r>
+            <w:rPr>
+              <w:rStyle w:val="Hipervnculo"/>
+              <w:noProof/>
+            </w:rPr>
+            <w:instrText xml:space="preserve"> </w:instrText>
+          </w:r>
+          <w:r>
+            <w:rPr>
+              <w:rStyle w:val="Hipervnculo"/>
+              <w:noProof/>
+            </w:rPr>
+          </w:r>
+          <w:r>
+            <w:rPr>
+              <w:rStyle w:val="Hipervnculo"/>
+              <w:noProof/>
+            </w:rPr>
+            <w:fldChar w:fldCharType="separate"/>
+          </w:r>
+          <w:r>
+            <w:rPr>
+              <w:rStyle w:val="Hipervnculo"/>
+              <w:b/>
+              <w:noProof/>
+            </w:rPr>
+            <w:t>1.</w:t>
+          </w:r>
+          <w:r>
+            <w:rPr>
+              <w:rFonts w:eastAsiaTheme="minorEastAsia"/>
+              <w:noProof/>
+              <w:lang w:eastAsia="es-PE"/>
+            </w:rPr>
+            <w:tab/>
+          </w:r>
+          <w:r>
+            <w:rPr>
+              <w:rStyle w:val="Hipervnculo"/>
+              <w:b/>
+              <w:noProof/>
+            </w:rPr>
+            <w:t>INTRODUCCIÓN</w:t>
+          </w:r>
+          <w:r>
+            <w:rPr>
+              <w:noProof/>
+              <w:webHidden/>
+            </w:rPr>
+            <w:tab/>
+          </w:r>
+          <w:r>
+            <w:rPr>
+              <w:noProof/>
+              <w:webHidden/>
+            </w:rPr>
+            <w:fldChar w:fldCharType="begin"/>
+          </w:r>
+          <w:r>
+            <w:rPr>
+              <w:noProof/>
+              <w:webHidden/>
+            </w:rPr>
+            <w:instrText xml:space="preserve"> PAGEREF _Toc492650838 \h </w:instrText>
+          </w:r>
+          <w:r>
+            <w:rPr>
+              <w:noProof/>
+              <w:webHidden/>
+            </w:rPr>
+          </w:r>
+          <w:r>
+            <w:rPr>
+              <w:noProof/>
+              <w:webHidden/>
+            </w:rPr>
+            <w:fldChar w:fldCharType="separate"/>
+          </w:r>
+          <w:r>
+            <w:rPr>
+              <w:noProof/>
+              <w:webHidden/>
+            </w:rPr>
+            <w:t>3</w:t>
+          </w:r>
+          <w:r>
+            <w:rPr>
+              <w:noProof/>
+              <w:webHidden/>
+            </w:rPr>
+            <w:fldChar w:fldCharType="end"/>
+          </w:r>
+          <w:r>
+            <w:rPr>
+              <w:rStyle w:val="Hipervnculo"/>
+              <w:noProof/>
+            </w:rPr>
+            <w:fldChar w:fldCharType="end"/>
+          </w:r>
+        </w:p>
+        <w:p>
+          <w:pPr>
+            <w:pStyle w:val="TDC2"/>
+            <w:tabs>
+              <w:tab w:val="left" w:pos="880"/>
+              <w:tab w:val="right" w:leader="dot" w:pos="8494"/>
+            </w:tabs>
+            <w:rPr>
+              <w:rFonts w:eastAsiaTheme="minorEastAsia"/>
+              <w:noProof/>
+              <w:lang w:eastAsia="es-PE"/>
+            </w:rPr>
+          </w:pPr>
+          <w:hyperlink w:anchor="_Toc492650839" w:history="1">
             <w:r>
               <w:rPr>
                 <w:rStyle w:val="Hipervnculo"/>
-                <w:noProof/>
-              </w:rPr>
-              <w:t>1.</w:t>
+                <w:b/>
+                <w:noProof/>
+              </w:rPr>
+              <w:t>1.1.</w:t>
             </w:r>
             <w:r>
               <w:rPr>
@@ -144,9 +280,10 @@
             <w:r>
               <w:rPr>
                 <w:rStyle w:val="Hipervnculo"/>
-                <w:noProof/>
-              </w:rPr>
-              <w:t>INTRODUCCIÓN</w:t>
+                <w:b/>
+                <w:noProof/>
+              </w:rPr>
+              <w:t>Propósito</w:t>
             </w:r>
             <w:r>
               <w:rPr>
@@ -167,7 +304,7 @@
                 <w:noProof/>
                 <w:webHidden/>
               </w:rPr>
-              <w:instrText xml:space="preserve"> PAGEREF _Toc492625103 \h </w:instrText>
+              <w:instrText xml:space="preserve"> PAGEREF _Toc492650839 \h </w:instrText>
             </w:r>
             <w:r>
               <w:rPr>
@@ -211,13 +348,14 @@
               <w:lang w:eastAsia="es-PE"/>
             </w:rPr>
           </w:pPr>
-          <w:hyperlink w:anchor="_Toc492625104" w:history="1">
+          <w:hyperlink w:anchor="_Toc492650840" w:history="1">
             <w:r>
               <w:rPr>
                 <w:rStyle w:val="Hipervnculo"/>
-                <w:noProof/>
-              </w:rPr>
-              <w:t>1.1.</w:t>
+                <w:b/>
+                <w:noProof/>
+              </w:rPr>
+              <w:t>1.2.</w:t>
             </w:r>
             <w:r>
               <w:rPr>
@@ -230,9 +368,10 @@
             <w:r>
               <w:rPr>
                 <w:rStyle w:val="Hipervnculo"/>
-                <w:noProof/>
-              </w:rPr>
-              <w:t>Propósito</w:t>
+                <w:b/>
+                <w:noProof/>
+              </w:rPr>
+              <w:t>Aplicabilidad</w:t>
             </w:r>
             <w:r>
               <w:rPr>
@@ -253,7 +392,7 @@
                 <w:noProof/>
                 <w:webHidden/>
               </w:rPr>
-              <w:instrText xml:space="preserve"> PAGEREF _Toc492625104 \h </w:instrText>
+              <w:instrText xml:space="preserve"> PAGEREF _Toc492650840 \h </w:instrText>
             </w:r>
             <w:r>
               <w:rPr>
@@ -297,13 +436,14 @@
               <w:lang w:eastAsia="es-PE"/>
             </w:rPr>
           </w:pPr>
-          <w:hyperlink w:anchor="_Toc492625105" w:history="1">
+          <w:hyperlink w:anchor="_Toc492650841" w:history="1">
             <w:r>
               <w:rPr>
                 <w:rStyle w:val="Hipervnculo"/>
-                <w:noProof/>
-              </w:rPr>
-              <w:t>1.2.</w:t>
+                <w:b/>
+                <w:noProof/>
+              </w:rPr>
+              <w:t>1.3.</w:t>
             </w:r>
             <w:r>
               <w:rPr>
@@ -316,9 +456,10 @@
             <w:r>
               <w:rPr>
                 <w:rStyle w:val="Hipervnculo"/>
-                <w:noProof/>
-              </w:rPr>
-              <w:t>Aplicabilidad</w:t>
+                <w:b/>
+                <w:noProof/>
+              </w:rPr>
+              <w:t>Alcance</w:t>
             </w:r>
             <w:r>
               <w:rPr>
@@ -339,7 +480,7 @@
                 <w:noProof/>
                 <w:webHidden/>
               </w:rPr>
-              <w:instrText xml:space="preserve"> PAGEREF _Toc492625105 \h </w:instrText>
+              <w:instrText xml:space="preserve"> PAGEREF _Toc492650841 \h </w:instrText>
             </w:r>
             <w:r>
               <w:rPr>
@@ -360,608 +501,6 @@
                 <w:webHidden/>
               </w:rPr>
               <w:t>4</w:t>
-            </w:r>
-            <w:r>
-              <w:rPr>
-                <w:noProof/>
-                <w:webHidden/>
-              </w:rPr>
-              <w:fldChar w:fldCharType="end"/>
-            </w:r>
-          </w:hyperlink>
-        </w:p>
-        <w:p>
-          <w:pPr>
-            <w:pStyle w:val="TDC2"/>
-            <w:tabs>
-              <w:tab w:val="left" w:pos="880"/>
-              <w:tab w:val="right" w:leader="dot" w:pos="8494"/>
-            </w:tabs>
-            <w:rPr>
-              <w:rFonts w:eastAsiaTheme="minorEastAsia"/>
-              <w:noProof/>
-              <w:lang w:eastAsia="es-PE"/>
-            </w:rPr>
-          </w:pPr>
-          <w:hyperlink w:anchor="_Toc492625106" w:history="1">
-            <w:r>
-              <w:rPr>
-                <w:rStyle w:val="Hipervnculo"/>
-                <w:noProof/>
-              </w:rPr>
-              <w:t>1.3.</w:t>
-            </w:r>
-            <w:r>
-              <w:rPr>
-                <w:rFonts w:eastAsiaTheme="minorEastAsia"/>
-                <w:noProof/>
-                <w:lang w:eastAsia="es-PE"/>
-              </w:rPr>
-              <w:tab/>
-            </w:r>
-            <w:r>
-              <w:rPr>
-                <w:rStyle w:val="Hipervnculo"/>
-                <w:noProof/>
-              </w:rPr>
-              <w:t>Gobierno</w:t>
-            </w:r>
-            <w:r>
-              <w:rPr>
-                <w:noProof/>
-                <w:webHidden/>
-              </w:rPr>
-              <w:tab/>
-            </w:r>
-            <w:r>
-              <w:rPr>
-                <w:noProof/>
-                <w:webHidden/>
-              </w:rPr>
-              <w:fldChar w:fldCharType="begin"/>
-            </w:r>
-            <w:r>
-              <w:rPr>
-                <w:noProof/>
-                <w:webHidden/>
-              </w:rPr>
-              <w:instrText xml:space="preserve"> PAGEREF _Toc492625106 \h </w:instrText>
-            </w:r>
-            <w:r>
-              <w:rPr>
-                <w:noProof/>
-                <w:webHidden/>
-              </w:rPr>
-            </w:r>
-            <w:r>
-              <w:rPr>
-                <w:noProof/>
-                <w:webHidden/>
-              </w:rPr>
-              <w:fldChar w:fldCharType="separate"/>
-            </w:r>
-            <w:r>
-              <w:rPr>
-                <w:noProof/>
-                <w:webHidden/>
-              </w:rPr>
-              <w:t>5</w:t>
-            </w:r>
-            <w:r>
-              <w:rPr>
-                <w:noProof/>
-                <w:webHidden/>
-              </w:rPr>
-              <w:fldChar w:fldCharType="end"/>
-            </w:r>
-          </w:hyperlink>
-        </w:p>
-        <w:p>
-          <w:pPr>
-            <w:pStyle w:val="TDC2"/>
-            <w:tabs>
-              <w:tab w:val="left" w:pos="880"/>
-              <w:tab w:val="right" w:leader="dot" w:pos="8494"/>
-            </w:tabs>
-            <w:rPr>
-              <w:rFonts w:eastAsiaTheme="minorEastAsia"/>
-              <w:noProof/>
-              <w:lang w:eastAsia="es-PE"/>
-            </w:rPr>
-          </w:pPr>
-          <w:hyperlink w:anchor="_Toc492625107" w:history="1">
-            <w:r>
-              <w:rPr>
-                <w:rStyle w:val="Hipervnculo"/>
-                <w:noProof/>
-              </w:rPr>
-              <w:t>1.4.</w:t>
-            </w:r>
-            <w:r>
-              <w:rPr>
-                <w:rFonts w:eastAsiaTheme="minorEastAsia"/>
-                <w:noProof/>
-                <w:lang w:eastAsia="es-PE"/>
-              </w:rPr>
-              <w:tab/>
-            </w:r>
-            <w:r>
-              <w:rPr>
-                <w:rStyle w:val="Hipervnculo"/>
-                <w:noProof/>
-              </w:rPr>
-              <w:t>Alcance</w:t>
-            </w:r>
-            <w:r>
-              <w:rPr>
-                <w:noProof/>
-                <w:webHidden/>
-              </w:rPr>
-              <w:tab/>
-            </w:r>
-            <w:r>
-              <w:rPr>
-                <w:noProof/>
-                <w:webHidden/>
-              </w:rPr>
-              <w:fldChar w:fldCharType="begin"/>
-            </w:r>
-            <w:r>
-              <w:rPr>
-                <w:noProof/>
-                <w:webHidden/>
-              </w:rPr>
-              <w:instrText xml:space="preserve"> PAGEREF _Toc492625107 \h </w:instrText>
-            </w:r>
-            <w:r>
-              <w:rPr>
-                <w:noProof/>
-                <w:webHidden/>
-              </w:rPr>
-            </w:r>
-            <w:r>
-              <w:rPr>
-                <w:noProof/>
-                <w:webHidden/>
-              </w:rPr>
-              <w:fldChar w:fldCharType="separate"/>
-            </w:r>
-            <w:r>
-              <w:rPr>
-                <w:noProof/>
-                <w:webHidden/>
-              </w:rPr>
-              <w:t>6</w:t>
-            </w:r>
-            <w:r>
-              <w:rPr>
-                <w:noProof/>
-                <w:webHidden/>
-              </w:rPr>
-              <w:fldChar w:fldCharType="end"/>
-            </w:r>
-          </w:hyperlink>
-        </w:p>
-        <w:p>
-          <w:pPr>
-            <w:pStyle w:val="TDC2"/>
-            <w:tabs>
-              <w:tab w:val="left" w:pos="880"/>
-              <w:tab w:val="right" w:leader="dot" w:pos="8494"/>
-            </w:tabs>
-            <w:rPr>
-              <w:rFonts w:eastAsiaTheme="minorEastAsia"/>
-              <w:noProof/>
-              <w:lang w:eastAsia="es-PE"/>
-            </w:rPr>
-          </w:pPr>
-          <w:hyperlink w:anchor="_Toc492625108" w:history="1">
-            <w:r>
-              <w:rPr>
-                <w:rStyle w:val="Hipervnculo"/>
-                <w:noProof/>
-              </w:rPr>
-              <w:t>1.5.</w:t>
-            </w:r>
-            <w:r>
-              <w:rPr>
-                <w:rFonts w:eastAsiaTheme="minorEastAsia"/>
-                <w:noProof/>
-                <w:lang w:eastAsia="es-PE"/>
-              </w:rPr>
-              <w:tab/>
-            </w:r>
-            <w:r>
-              <w:rPr>
-                <w:rStyle w:val="Hipervnculo"/>
-                <w:noProof/>
-              </w:rPr>
-              <w:t>Definiciones</w:t>
-            </w:r>
-            <w:r>
-              <w:rPr>
-                <w:noProof/>
-                <w:webHidden/>
-              </w:rPr>
-              <w:tab/>
-            </w:r>
-            <w:r>
-              <w:rPr>
-                <w:noProof/>
-                <w:webHidden/>
-              </w:rPr>
-              <w:fldChar w:fldCharType="begin"/>
-            </w:r>
-            <w:r>
-              <w:rPr>
-                <w:noProof/>
-                <w:webHidden/>
-              </w:rPr>
-              <w:instrText xml:space="preserve"> PAGEREF _Toc492625108 \h </w:instrText>
-            </w:r>
-            <w:r>
-              <w:rPr>
-                <w:noProof/>
-                <w:webHidden/>
-              </w:rPr>
-            </w:r>
-            <w:r>
-              <w:rPr>
-                <w:noProof/>
-                <w:webHidden/>
-              </w:rPr>
-              <w:fldChar w:fldCharType="separate"/>
-            </w:r>
-            <w:r>
-              <w:rPr>
-                <w:noProof/>
-                <w:webHidden/>
-              </w:rPr>
-              <w:t>7</w:t>
-            </w:r>
-            <w:r>
-              <w:rPr>
-                <w:noProof/>
-                <w:webHidden/>
-              </w:rPr>
-              <w:fldChar w:fldCharType="end"/>
-            </w:r>
-          </w:hyperlink>
-        </w:p>
-        <w:p>
-          <w:pPr>
-            <w:pStyle w:val="TDC1"/>
-            <w:tabs>
-              <w:tab w:val="left" w:pos="440"/>
-              <w:tab w:val="right" w:leader="dot" w:pos="8494"/>
-            </w:tabs>
-            <w:rPr>
-              <w:rFonts w:eastAsiaTheme="minorEastAsia"/>
-              <w:noProof/>
-              <w:lang w:eastAsia="es-PE"/>
-            </w:rPr>
-          </w:pPr>
-          <w:hyperlink w:anchor="_Toc492625109" w:history="1">
-            <w:r>
-              <w:rPr>
-                <w:rStyle w:val="Hipervnculo"/>
-                <w:noProof/>
-              </w:rPr>
-              <w:t>2.</w:t>
-            </w:r>
-            <w:r>
-              <w:rPr>
-                <w:rFonts w:eastAsiaTheme="minorEastAsia"/>
-                <w:noProof/>
-                <w:lang w:eastAsia="es-PE"/>
-              </w:rPr>
-              <w:tab/>
-            </w:r>
-            <w:r>
-              <w:rPr>
-                <w:rStyle w:val="Hipervnculo"/>
-                <w:noProof/>
-              </w:rPr>
-              <w:t>GESTIÓN DE LA SCM</w:t>
-            </w:r>
-            <w:r>
-              <w:rPr>
-                <w:noProof/>
-                <w:webHidden/>
-              </w:rPr>
-              <w:tab/>
-            </w:r>
-            <w:r>
-              <w:rPr>
-                <w:noProof/>
-                <w:webHidden/>
-              </w:rPr>
-              <w:fldChar w:fldCharType="begin"/>
-            </w:r>
-            <w:r>
-              <w:rPr>
-                <w:noProof/>
-                <w:webHidden/>
-              </w:rPr>
-              <w:instrText xml:space="preserve"> PAGEREF _Toc492625109 \h </w:instrText>
-            </w:r>
-            <w:r>
-              <w:rPr>
-                <w:noProof/>
-                <w:webHidden/>
-              </w:rPr>
-            </w:r>
-            <w:r>
-              <w:rPr>
-                <w:noProof/>
-                <w:webHidden/>
-              </w:rPr>
-              <w:fldChar w:fldCharType="separate"/>
-            </w:r>
-            <w:r>
-              <w:rPr>
-                <w:noProof/>
-                <w:webHidden/>
-              </w:rPr>
-              <w:t>8</w:t>
-            </w:r>
-            <w:r>
-              <w:rPr>
-                <w:noProof/>
-                <w:webHidden/>
-              </w:rPr>
-              <w:fldChar w:fldCharType="end"/>
-            </w:r>
-          </w:hyperlink>
-        </w:p>
-        <w:p>
-          <w:pPr>
-            <w:pStyle w:val="TDC2"/>
-            <w:tabs>
-              <w:tab w:val="left" w:pos="880"/>
-              <w:tab w:val="right" w:leader="dot" w:pos="8494"/>
-            </w:tabs>
-            <w:rPr>
-              <w:rFonts w:eastAsiaTheme="minorEastAsia"/>
-              <w:noProof/>
-              <w:lang w:eastAsia="es-PE"/>
-            </w:rPr>
-          </w:pPr>
-          <w:hyperlink w:anchor="_Toc492625110" w:history="1">
-            <w:r>
-              <w:rPr>
-                <w:rStyle w:val="Hipervnculo"/>
-                <w:noProof/>
-              </w:rPr>
-              <w:t>2.1.</w:t>
-            </w:r>
-            <w:r>
-              <w:rPr>
-                <w:rFonts w:eastAsiaTheme="minorEastAsia"/>
-                <w:noProof/>
-                <w:lang w:eastAsia="es-PE"/>
-              </w:rPr>
-              <w:tab/>
-            </w:r>
-            <w:r>
-              <w:rPr>
-                <w:rStyle w:val="Hipervnculo"/>
-                <w:noProof/>
-              </w:rPr>
-              <w:t>Organización</w:t>
-            </w:r>
-            <w:r>
-              <w:rPr>
-                <w:noProof/>
-                <w:webHidden/>
-              </w:rPr>
-              <w:tab/>
-            </w:r>
-            <w:r>
-              <w:rPr>
-                <w:noProof/>
-                <w:webHidden/>
-              </w:rPr>
-              <w:fldChar w:fldCharType="begin"/>
-            </w:r>
-            <w:r>
-              <w:rPr>
-                <w:noProof/>
-                <w:webHidden/>
-              </w:rPr>
-              <w:instrText xml:space="preserve"> PAGEREF _Toc492625110 \h </w:instrText>
-            </w:r>
-            <w:r>
-              <w:rPr>
-                <w:noProof/>
-                <w:webHidden/>
-              </w:rPr>
-            </w:r>
-            <w:r>
-              <w:rPr>
-                <w:noProof/>
-                <w:webHidden/>
-              </w:rPr>
-              <w:fldChar w:fldCharType="separate"/>
-            </w:r>
-            <w:r>
-              <w:rPr>
-                <w:noProof/>
-                <w:webHidden/>
-              </w:rPr>
-              <w:t>8</w:t>
-            </w:r>
-            <w:r>
-              <w:rPr>
-                <w:noProof/>
-                <w:webHidden/>
-              </w:rPr>
-              <w:fldChar w:fldCharType="end"/>
-            </w:r>
-          </w:hyperlink>
-        </w:p>
-        <w:p>
-          <w:pPr>
-            <w:pStyle w:val="TDC2"/>
-            <w:tabs>
-              <w:tab w:val="left" w:pos="880"/>
-              <w:tab w:val="right" w:leader="dot" w:pos="8494"/>
-            </w:tabs>
-            <w:rPr>
-              <w:rFonts w:eastAsiaTheme="minorEastAsia"/>
-              <w:noProof/>
-              <w:lang w:eastAsia="es-PE"/>
-            </w:rPr>
-          </w:pPr>
-          <w:hyperlink w:anchor="_Toc492625111" w:history="1">
-            <w:r>
-              <w:rPr>
-                <w:rStyle w:val="Hipervnculo"/>
-                <w:noProof/>
-              </w:rPr>
-              <w:t>2.2.</w:t>
-            </w:r>
-            <w:r>
-              <w:rPr>
-                <w:rFonts w:eastAsiaTheme="minorEastAsia"/>
-                <w:noProof/>
-                <w:lang w:eastAsia="es-PE"/>
-              </w:rPr>
-              <w:tab/>
-            </w:r>
-            <w:r>
-              <w:rPr>
-                <w:rStyle w:val="Hipervnculo"/>
-                <w:noProof/>
-              </w:rPr>
-              <w:t>Roles o responsabilidades</w:t>
-            </w:r>
-            <w:r>
-              <w:rPr>
-                <w:noProof/>
-                <w:webHidden/>
-              </w:rPr>
-              <w:tab/>
-            </w:r>
-            <w:r>
-              <w:rPr>
-                <w:noProof/>
-                <w:webHidden/>
-              </w:rPr>
-              <w:fldChar w:fldCharType="begin"/>
-            </w:r>
-            <w:r>
-              <w:rPr>
-                <w:noProof/>
-                <w:webHidden/>
-              </w:rPr>
-              <w:instrText xml:space="preserve"> PAGEREF _Toc492625111 \h </w:instrText>
-            </w:r>
-            <w:r>
-              <w:rPr>
-                <w:noProof/>
-                <w:webHidden/>
-              </w:rPr>
-            </w:r>
-            <w:r>
-              <w:rPr>
-                <w:noProof/>
-                <w:webHidden/>
-              </w:rPr>
-              <w:fldChar w:fldCharType="separate"/>
-            </w:r>
-            <w:r>
-              <w:rPr>
-                <w:noProof/>
-                <w:webHidden/>
-              </w:rPr>
-              <w:t>9</w:t>
-            </w:r>
-            <w:r>
-              <w:rPr>
-                <w:noProof/>
-                <w:webHidden/>
-              </w:rPr>
-              <w:fldChar w:fldCharType="end"/>
-            </w:r>
-          </w:hyperlink>
-        </w:p>
-        <w:p>
-          <w:pPr>
-            <w:pStyle w:val="TDC2"/>
-            <w:tabs>
-              <w:tab w:val="left" w:pos="880"/>
-              <w:tab w:val="right" w:leader="dot" w:pos="8494"/>
-            </w:tabs>
-            <w:rPr>
-              <w:rFonts w:eastAsiaTheme="minorEastAsia"/>
-              <w:noProof/>
-              <w:lang w:eastAsia="es-PE"/>
-            </w:rPr>
-          </w:pPr>
-          <w:hyperlink w:anchor="_Toc492625112" w:history="1">
-            <w:r>
-              <w:rPr>
-                <w:rStyle w:val="Hipervnculo"/>
-                <w:noProof/>
-              </w:rPr>
-              <w:t>2.3.</w:t>
-            </w:r>
-            <w:r>
-              <w:rPr>
-                <w:rFonts w:eastAsiaTheme="minorEastAsia"/>
-                <w:noProof/>
-                <w:lang w:eastAsia="es-PE"/>
-              </w:rPr>
-              <w:tab/>
-            </w:r>
-            <w:r>
-              <w:rPr>
-                <w:rStyle w:val="Hipervnculo"/>
-                <w:noProof/>
-              </w:rPr>
-              <w:t>Políticas, direcciones o procedimientos</w:t>
-            </w:r>
-            <w:r>
-              <w:rPr>
-                <w:noProof/>
-                <w:webHidden/>
-              </w:rPr>
-              <w:tab/>
-            </w:r>
-            <w:r>
-              <w:rPr>
-                <w:noProof/>
-                <w:webHidden/>
-              </w:rPr>
-              <w:fldChar w:fldCharType="begin"/>
-            </w:r>
-            <w:r>
-              <w:rPr>
-                <w:noProof/>
-                <w:webHidden/>
-              </w:rPr>
-              <w:instrText xml:space="preserve"> PAGEREF _Toc492625112 \h </w:instrText>
-            </w:r>
-            <w:r>
-              <w:rPr>
-                <w:noProof/>
-                <w:webHidden/>
-              </w:rPr>
-            </w:r>
-            <w:r>
-              <w:rPr>
-                <w:noProof/>
-                <w:webHidden/>
-              </w:rPr>
-              <w:fldChar w:fldCharType="separate"/>
-            </w:r>
-            <w:r>
-              <w:rPr>
-                <w:noProof/>
-                <w:webHidden/>
-              </w:rPr>
-              <w:t>10</w:t>
             </w:r>
             <w:r>
               <w:rPr>
@@ -1005,20 +544,119 @@
           <w:numId w:val="2"/>
         </w:numPr>
         <w:rPr>
+          <w:b/>
           <w:color w:val="auto"/>
         </w:rPr>
       </w:pPr>
-      <w:bookmarkStart w:id="0" w:name="_Toc492625103"/>
+      <w:bookmarkStart w:id="1" w:name="_Toc492650838"/>
       <w:r>
         <w:rPr>
+          <w:b/>
           <w:color w:val="auto"/>
         </w:rPr>
         <w:lastRenderedPageBreak/>
         <w:t>INTRODUCCIÓN</w:t>
       </w:r>
-      <w:bookmarkEnd w:id="0"/>
-    </w:p>
-    <w:p/>
+      <w:bookmarkEnd w:id="1"/>
+    </w:p>
+    <w:p>
+      <w:pPr>
+        <w:ind w:left="360"/>
+        <w:jc w:val="both"/>
+      </w:pPr>
+    </w:p>
+    <w:p>
+      <w:pPr>
+        <w:ind w:left="360"/>
+        <w:jc w:val="both"/>
+      </w:pPr>
+      <w:r>
+        <w:t xml:space="preserve">En Software Enterprise </w:t>
+      </w:r>
+      <w:proofErr w:type="spellStart"/>
+      <w:r>
+        <w:t>Service</w:t>
+      </w:r>
+      <w:proofErr w:type="spellEnd"/>
+      <w:r>
+        <w:t xml:space="preserve"> la necesidad de cambio es algo constante </w:t>
+      </w:r>
+      <w:r>
+        <w:t xml:space="preserve">para </w:t>
+      </w:r>
+      <w:r>
+        <w:t>nuestra Organización, para sus Clientes y sus Proveedores también. Est</w:t>
+      </w:r>
+      <w:r>
+        <w:t>o se debe a que nuestros planes, actividades y objetivos sufren cambios producto de una influencia interna o externa.</w:t>
+      </w:r>
+    </w:p>
+    <w:p>
+      <w:pPr>
+        <w:ind w:left="360"/>
+        <w:jc w:val="both"/>
+      </w:pPr>
+      <w:r>
+        <w:t xml:space="preserve">Siendo Software Enterprise </w:t>
+      </w:r>
+      <w:proofErr w:type="spellStart"/>
+      <w:r>
+        <w:t>Service</w:t>
+      </w:r>
+      <w:proofErr w:type="spellEnd"/>
+      <w:r>
+        <w:t xml:space="preserve"> una empresa que busca ser líder en el mercado del desarrollo de soluciones informáticas, los cambios antes mencionados pueden impactar en las diferentes fases del ciclo de vida del Sof</w:t>
+      </w:r>
+      <w:r>
+        <w:t>t</w:t>
+      </w:r>
+      <w:r>
+        <w:t>ware</w:t>
+      </w:r>
+      <w:r>
+        <w:t>. Los cambios nunca deben ser ignorados ya que estos permiten que el Software se adecue a nuevos ambientes, obtenga nuevos módulos o mejoras en los ya existentes y modificaciones producto de cambios en el negocio o en los procesos.</w:t>
+      </w:r>
+    </w:p>
+    <w:p>
+      <w:pPr>
+        <w:ind w:left="360"/>
+        <w:jc w:val="both"/>
+      </w:pPr>
+      <w:r>
+        <w:t>Estos cambios también generan costos para la Organización, de modo que es necesario poder estimarlos y controlarlos.</w:t>
+      </w:r>
+    </w:p>
+    <w:p>
+      <w:pPr>
+        <w:ind w:left="360"/>
+        <w:jc w:val="both"/>
+      </w:pPr>
+      <w:r>
+        <w:t>Por tal motivo, Sof</w:t>
+      </w:r>
+      <w:r>
+        <w:t>t</w:t>
+      </w:r>
+      <w:r>
+        <w:t xml:space="preserve">ware Enterprise </w:t>
+      </w:r>
+      <w:proofErr w:type="spellStart"/>
+      <w:r>
+        <w:t>Service</w:t>
+      </w:r>
+      <w:proofErr w:type="spellEnd"/>
+      <w:r>
+        <w:t xml:space="preserve"> ha optado por aplicar la Gestión de la Configuración de Software (GCS o SCM por sus siglas en inglés)</w:t>
+      </w:r>
+      <w:r>
+        <w:t xml:space="preserve"> con el objetivo de mantener la integridad de los artefactos generados por los diversos proyectos que la organización posee, garantizar que no se realicen cambios sin control y asegurar que los integrantes de los proyectos dispongan de versiones actualizadas y aprobadas. Los artefactos no solo abarcan ejecutables finales, sino a todos los productos generados por los Proyectos.</w:t>
+      </w:r>
+    </w:p>
+    <w:p>
+      <w:pPr>
+        <w:jc w:val="both"/>
+      </w:pPr>
+    </w:p>
     <w:p>
       <w:pPr>
         <w:pStyle w:val="Ttulo2"/>
@@ -1027,57 +665,144 @@
           <w:numId w:val="2"/>
         </w:numPr>
         <w:rPr>
+          <w:b/>
           <w:color w:val="auto"/>
         </w:rPr>
       </w:pPr>
-      <w:bookmarkStart w:id="1" w:name="_Toc492625104"/>
+      <w:bookmarkStart w:id="2" w:name="_Toc492650839"/>
       <w:r>
         <w:rPr>
+          <w:b/>
           <w:color w:val="auto"/>
         </w:rPr>
         <w:t>Propósito</w:t>
       </w:r>
-      <w:bookmarkEnd w:id="1"/>
-    </w:p>
+      <w:bookmarkEnd w:id="2"/>
+    </w:p>
+    <w:p/>
     <w:p>
       <w:pPr>
         <w:ind w:left="708"/>
-      </w:pPr>
-    </w:p>
-    <w:p>
-      <w:pPr>
-        <w:ind w:left="708"/>
-      </w:pPr>
-      <w:r>
-        <w:t xml:space="preserve">En Software Enterprise Service la necesidad de cambio es algo constante </w:t>
-      </w:r>
-      <w:r>
-        <w:t xml:space="preserve">para </w:t>
-      </w:r>
-      <w:r>
-        <w:t>nuestra Organización, para sus Clientes y sus Proveedores también. Est</w:t>
-      </w:r>
-      <w:r>
-        <w:t>o se debe a que nuestros planes, actividades y objetivos sufren cambios producto de una influencia interna o externa.</w:t>
-      </w:r>
-    </w:p>
-    <w:p>
-      <w:pPr>
-        <w:ind w:left="708"/>
-      </w:pPr>
-      <w:r>
-        <w:t>Siendo Software Enterprise Service una empresa que busca ser líder en el mercado del desarrollo de soluciones informáticas, los cambios antes mencionados pueden impactar en las diferentes fases del ciclo de vida del Sofware</w:t>
-      </w:r>
-      <w:bookmarkStart w:id="2" w:name="_GoBack"/>
-      <w:bookmarkEnd w:id="2"/>
-    </w:p>
-    <w:p>
-      <w:pPr>
-        <w:ind w:left="708"/>
-      </w:pPr>
-      <w:r>
-        <w:br w:type="page"/>
-      </w:r>
+        <w:jc w:val="both"/>
+      </w:pPr>
+      <w:r>
+        <w:t>El Plan de Gestión de la Configuración busca definir qué se va a configurar, cómo se va a configurar, quién lo va a configurar y cómo se manejarán los cambios que se realizarán. Para eso, el documento de</w:t>
+      </w:r>
+      <w:r>
+        <w:t>scribirá las actividades de la Gestión de Configuración del S</w:t>
+      </w:r>
+      <w:r>
+        <w:t xml:space="preserve">oftware que deben ser llevadas a cabo durante el proceso de desarrollo </w:t>
+      </w:r>
+      <w:r>
+        <w:t>de los Proyectos de Software de la Organización</w:t>
+      </w:r>
+      <w:r>
+        <w:t xml:space="preserve">. </w:t>
+      </w:r>
+      <w:r>
+        <w:t xml:space="preserve">Las actividades de la </w:t>
+      </w:r>
+      <w:r>
+        <w:t xml:space="preserve">Gestión de la Configuración del Software </w:t>
+      </w:r>
+      <w:r>
+        <w:t>que se llevarán a cabo y que garantizan la calidad de esta</w:t>
+      </w:r>
+      <w:r>
+        <w:t>, son las siguientes:</w:t>
+      </w:r>
+    </w:p>
+    <w:p>
+      <w:pPr>
+        <w:pStyle w:val="Prrafodelista"/>
+        <w:numPr>
+          <w:ilvl w:val="0"/>
+          <w:numId w:val="6"/>
+        </w:numPr>
+        <w:jc w:val="both"/>
+      </w:pPr>
+      <w:r>
+        <w:t>Planificación de la Gestión de la Configuración</w:t>
+      </w:r>
+    </w:p>
+    <w:p>
+      <w:pPr>
+        <w:pStyle w:val="Prrafodelista"/>
+        <w:numPr>
+          <w:ilvl w:val="0"/>
+          <w:numId w:val="6"/>
+        </w:numPr>
+        <w:jc w:val="both"/>
+      </w:pPr>
+      <w:r>
+        <w:t>Identificación de la Configuración</w:t>
+      </w:r>
+    </w:p>
+    <w:p>
+      <w:pPr>
+        <w:pStyle w:val="Prrafodelista"/>
+        <w:numPr>
+          <w:ilvl w:val="0"/>
+          <w:numId w:val="6"/>
+        </w:numPr>
+        <w:jc w:val="both"/>
+      </w:pPr>
+      <w:r>
+        <w:t>Control de la Configuración.</w:t>
+      </w:r>
+    </w:p>
+    <w:p>
+      <w:pPr>
+        <w:pStyle w:val="Prrafodelista"/>
+        <w:numPr>
+          <w:ilvl w:val="0"/>
+          <w:numId w:val="6"/>
+        </w:numPr>
+        <w:jc w:val="both"/>
+      </w:pPr>
+      <w:r>
+        <w:t>Estado de la Configuración.</w:t>
+      </w:r>
+    </w:p>
+    <w:p>
+      <w:pPr>
+        <w:pStyle w:val="Prrafodelista"/>
+        <w:numPr>
+          <w:ilvl w:val="0"/>
+          <w:numId w:val="6"/>
+        </w:numPr>
+        <w:jc w:val="both"/>
+      </w:pPr>
+      <w:r>
+        <w:t>Auditorías y Revisiones de la Configuración.</w:t>
+      </w:r>
+    </w:p>
+    <w:p>
+      <w:pPr>
+        <w:pStyle w:val="Prrafodelista"/>
+        <w:numPr>
+          <w:ilvl w:val="0"/>
+          <w:numId w:val="6"/>
+        </w:numPr>
+        <w:jc w:val="both"/>
+      </w:pPr>
+      <w:r>
+        <w:t xml:space="preserve">Gestión de </w:t>
+      </w:r>
+      <w:proofErr w:type="spellStart"/>
+      <w:r>
+        <w:t>Release</w:t>
+      </w:r>
+      <w:proofErr w:type="spellEnd"/>
+      <w:r>
+        <w:t>.</w:t>
+      </w:r>
+    </w:p>
+    <w:p>
+      <w:pPr>
+        <w:jc w:val="both"/>
+      </w:pPr>
     </w:p>
     <w:p>
       <w:pPr>
@@ -1087,22 +812,37 @@
           <w:numId w:val="2"/>
         </w:numPr>
         <w:rPr>
+          <w:b/>
           <w:color w:val="auto"/>
         </w:rPr>
       </w:pPr>
-      <w:bookmarkStart w:id="3" w:name="_Toc492625105"/>
+      <w:bookmarkStart w:id="3" w:name="_Toc492650840"/>
       <w:r>
         <w:rPr>
+          <w:b/>
           <w:color w:val="auto"/>
         </w:rPr>
-        <w:lastRenderedPageBreak/>
         <w:t>Aplicabilidad</w:t>
       </w:r>
       <w:bookmarkEnd w:id="3"/>
     </w:p>
     <w:p>
-      <w:r>
-        <w:br w:type="page"/>
+      <w:pPr>
+        <w:ind w:left="360"/>
+      </w:pPr>
+    </w:p>
+    <w:p>
+      <w:pPr>
+        <w:ind w:left="360"/>
+      </w:pPr>
+      <w:r>
+        <w:t>El presente Plan de Gestión de la Configuración aplica para todos aquellos proyectos de Desarrollo de Software que son aprobados por la Gerencia</w:t>
+      </w:r>
+      <w:r>
+        <w:t xml:space="preserve"> con la finalidad de garantizar el control sobre los cambios que puedan existir en ellos</w:t>
+      </w:r>
+      <w:r>
+        <w:t>.</w:t>
       </w:r>
     </w:p>
     <w:p>
@@ -1113,206 +853,81 @@
           <w:numId w:val="2"/>
         </w:numPr>
         <w:rPr>
+          <w:b/>
           <w:color w:val="auto"/>
         </w:rPr>
       </w:pPr>
-      <w:bookmarkStart w:id="4" w:name="_Toc492625106"/>
+      <w:bookmarkStart w:id="4" w:name="_Toc492650841"/>
       <w:r>
         <w:rPr>
-          <w:color w:val="auto"/>
-        </w:rPr>
-        <w:lastRenderedPageBreak/>
-        <w:t>Gobierno</w:t>
-      </w:r>
-      <w:bookmarkEnd w:id="4"/>
-    </w:p>
-    <w:p>
-      <w:r>
-        <w:br w:type="page"/>
-      </w:r>
-    </w:p>
-    <w:p>
-      <w:pPr>
-        <w:pStyle w:val="Ttulo2"/>
-        <w:numPr>
-          <w:ilvl w:val="1"/>
-          <w:numId w:val="2"/>
-        </w:numPr>
-        <w:rPr>
-          <w:color w:val="auto"/>
-        </w:rPr>
-      </w:pPr>
-      <w:bookmarkStart w:id="5" w:name="_Toc492625107"/>
-      <w:r>
-        <w:rPr>
+          <w:b/>
           <w:color w:val="auto"/>
         </w:rPr>
         <w:lastRenderedPageBreak/>
         <w:t>Alcance</w:t>
       </w:r>
-      <w:bookmarkEnd w:id="5"/>
-    </w:p>
-    <w:p>
-      <w:r>
-        <w:br w:type="page"/>
-      </w:r>
-    </w:p>
-    <w:p>
-      <w:pPr>
-        <w:pStyle w:val="Ttulo2"/>
-        <w:numPr>
-          <w:ilvl w:val="1"/>
-          <w:numId w:val="2"/>
-        </w:numPr>
-        <w:rPr>
-          <w:color w:val="auto"/>
-        </w:rPr>
-      </w:pPr>
-      <w:bookmarkStart w:id="6" w:name="_Toc492625108"/>
-      <w:r>
-        <w:rPr>
-          <w:color w:val="auto"/>
-        </w:rPr>
-        <w:lastRenderedPageBreak/>
-        <w:t>Definiciones</w:t>
-      </w:r>
-      <w:bookmarkEnd w:id="6"/>
-    </w:p>
-    <w:p>
-      <w:r>
-        <w:br w:type="page"/>
-      </w:r>
-    </w:p>
-    <w:p>
-      <w:pPr>
-        <w:pStyle w:val="Ttulo1"/>
+      <w:bookmarkEnd w:id="4"/>
+    </w:p>
+    <w:p>
+      <w:pPr>
+        <w:ind w:left="708"/>
+      </w:pPr>
+    </w:p>
+    <w:p>
+      <w:pPr>
+        <w:pStyle w:val="Prrafodelista"/>
         <w:numPr>
           <w:ilvl w:val="0"/>
-          <w:numId w:val="2"/>
+          <w:numId w:val="5"/>
         </w:numPr>
-        <w:rPr>
-          <w:color w:val="auto"/>
-        </w:rPr>
-      </w:pPr>
-      <w:bookmarkStart w:id="7" w:name="_Toc492625109"/>
-      <w:r>
-        <w:rPr>
-          <w:color w:val="auto"/>
-        </w:rPr>
-        <w:lastRenderedPageBreak/>
-        <w:t>GESTIÓN DE LA SCM</w:t>
-      </w:r>
-      <w:bookmarkEnd w:id="7"/>
-    </w:p>
-    <w:p>
-      <w:pPr>
-        <w:pStyle w:val="Ttulo2"/>
+        <w:jc w:val="both"/>
+      </w:pPr>
+      <w:r>
+        <w:t>La elección de los elementos de configuración se realizará en base a cada entregable por proyecto, siendo ésta responsabilidad del jefe del proyecto asignado, así como del resto de los integrantes del equipo de cada proyecto.</w:t>
+      </w:r>
+    </w:p>
+    <w:p>
+      <w:pPr>
+        <w:pStyle w:val="Prrafodelista"/>
+        <w:ind w:left="1080"/>
+        <w:jc w:val="both"/>
+      </w:pPr>
+    </w:p>
+    <w:p>
+      <w:pPr>
+        <w:pStyle w:val="Prrafodelista"/>
         <w:numPr>
-          <w:ilvl w:val="1"/>
-          <w:numId w:val="2"/>
+          <w:ilvl w:val="0"/>
+          <w:numId w:val="5"/>
         </w:numPr>
-        <w:rPr>
-          <w:color w:val="auto"/>
-        </w:rPr>
-      </w:pPr>
-      <w:bookmarkStart w:id="8" w:name="_Toc492625110"/>
-      <w:r>
-        <w:rPr>
-          <w:color w:val="auto"/>
-        </w:rPr>
-        <w:t>Organización</w:t>
-      </w:r>
-      <w:bookmarkEnd w:id="8"/>
-    </w:p>
-    <w:p>
-      <w:pPr>
-        <w:rPr>
-          <w:rFonts w:asciiTheme="majorHAnsi" w:eastAsiaTheme="majorEastAsia" w:hAnsiTheme="majorHAnsi" w:cstheme="majorBidi"/>
-          <w:sz w:val="26"/>
-          <w:szCs w:val="26"/>
-        </w:rPr>
-      </w:pPr>
-      <w:r>
-        <w:br w:type="page"/>
-      </w:r>
-    </w:p>
-    <w:p>
-      <w:pPr>
-        <w:pStyle w:val="Ttulo2"/>
+        <w:jc w:val="both"/>
+      </w:pPr>
+      <w:r>
+        <w:t>Se deben incluir en el control de configuración la mayor cantidad de productos posibles por proyecto, tomando en cuenta siempre las restricciones dadas por la duración de cada uno y por la capacidad organizativa del equipo que lo constituye.</w:t>
+      </w:r>
+    </w:p>
+    <w:p>
+      <w:pPr>
+        <w:pStyle w:val="Prrafodelista"/>
+        <w:ind w:left="1080"/>
+        <w:jc w:val="both"/>
+      </w:pPr>
+    </w:p>
+    <w:p>
+      <w:pPr>
+        <w:pStyle w:val="Prrafodelista"/>
         <w:numPr>
-          <w:ilvl w:val="1"/>
-          <w:numId w:val="2"/>
+          <w:ilvl w:val="0"/>
+          <w:numId w:val="5"/>
         </w:numPr>
-        <w:rPr>
-          <w:color w:val="auto"/>
-        </w:rPr>
-      </w:pPr>
-      <w:bookmarkStart w:id="9" w:name="_Toc492625111"/>
-      <w:r>
-        <w:rPr>
-          <w:color w:val="auto"/>
-        </w:rPr>
-        <w:lastRenderedPageBreak/>
-        <w:t>Roles o responsabilidades</w:t>
-      </w:r>
-      <w:bookmarkEnd w:id="9"/>
-    </w:p>
-    <w:p>
-      <w:pPr>
-        <w:rPr>
-          <w:rFonts w:asciiTheme="majorHAnsi" w:eastAsiaTheme="majorEastAsia" w:hAnsiTheme="majorHAnsi" w:cstheme="majorBidi"/>
-          <w:sz w:val="26"/>
-          <w:szCs w:val="26"/>
-        </w:rPr>
-      </w:pPr>
-      <w:r>
-        <w:br w:type="page"/>
-      </w:r>
-    </w:p>
-    <w:p>
-      <w:pPr>
-        <w:pStyle w:val="Ttulo2"/>
-        <w:numPr>
-          <w:ilvl w:val="1"/>
-          <w:numId w:val="2"/>
-        </w:numPr>
-        <w:rPr>
-          <w:color w:val="auto"/>
-        </w:rPr>
-      </w:pPr>
-      <w:bookmarkStart w:id="10" w:name="_Toc492625112"/>
-      <w:r>
-        <w:rPr>
-          <w:color w:val="auto"/>
-        </w:rPr>
-        <w:lastRenderedPageBreak/>
-        <w:t>Políticas, direcciones o proc</w:t>
-      </w:r>
-      <w:r>
-        <w:rPr>
-          <w:color w:val="auto"/>
-        </w:rPr>
-        <w:t>edim</w:t>
-      </w:r>
-      <w:r>
-        <w:rPr>
-          <w:color w:val="auto"/>
-        </w:rPr>
-        <w:t>i</w:t>
-      </w:r>
-      <w:r>
-        <w:rPr>
-          <w:color w:val="auto"/>
-        </w:rPr>
-        <w:t>e</w:t>
-      </w:r>
-      <w:r>
-        <w:rPr>
-          <w:color w:val="auto"/>
-        </w:rPr>
-        <w:t>ntos</w:t>
-      </w:r>
-      <w:bookmarkEnd w:id="10"/>
+        <w:jc w:val="both"/>
+      </w:pPr>
+      <w:r>
+        <w:t>Rápida respuesta a los cambios por parte del equipo responsable, tratando que este procedimiento sea lo menos burocrático posible.</w:t>
+      </w:r>
+      <w:r>
+        <w:t xml:space="preserve"> </w:t>
+      </w:r>
     </w:p>
     <w:sectPr>
       <w:pgSz w:w="11906" w:h="16838"/>
@@ -1327,6 +942,119 @@
 <file path=word/numbering.xml><?xml version="1.0" encoding="utf-8"?>
 <w:numbering xmlns:wpc="http://schemas.microsoft.com/office/word/2010/wordprocessingCanvas" xmlns:cx="http://schemas.microsoft.com/office/drawing/2014/chartex" xmlns:cx1="http://schemas.microsoft.com/office/drawing/2015/9/8/chartex" xmlns:cx2="http://schemas.microsoft.com/office/drawing/2015/10/21/chartex" xmlns:mc="http://schemas.openxmlformats.org/markup-compatibility/2006" xmlns:o="urn:schemas-microsoft-com:office:office" xmlns:r="http://schemas.openxmlformats.org/officeDocument/2006/relationships" xmlns:m="http://schemas.openxmlformats.org/officeDocument/2006/math" xmlns:v="urn:schemas-microsoft-com:vml" xmlns:wp14="http://schemas.microsoft.com/office/word/2010/wordprocessingDrawing" xmlns:wp="http://schemas.openxmlformats.org/drawingml/2006/wordprocessingDrawing" xmlns:w10="urn:schemas-microsoft-com:office:word" xmlns:w="http://schemas.openxmlformats.org/wordprocessingml/2006/main" xmlns:w14="http://schemas.microsoft.com/office/word/2010/wordml" xmlns:w15="http://schemas.microsoft.com/office/word/2012/wordml" xmlns:w16se="http://schemas.microsoft.com/office/word/2015/wordml/symex" xmlns:wpg="http://schemas.microsoft.com/office/word/2010/wordprocessingGroup" xmlns:wpi="http://schemas.microsoft.com/office/word/2010/wordprocessingInk" xmlns:wne="http://schemas.microsoft.com/office/word/2006/wordml" xmlns:wps="http://schemas.microsoft.com/office/word/2010/wordprocessingShape" mc:Ignorable="w14 w15 w16se wp14">
   <w:abstractNum w:abstractNumId="0" w15:restartNumberingAfterBreak="0">
+    <w:nsid w:val="14E709BA"/>
+    <w:multiLevelType w:val="hybridMultilevel"/>
+    <w:tmpl w:val="9F1EEE86"/>
+    <w:lvl w:ilvl="0" w:tplc="280A0001">
+      <w:start w:val="1"/>
+      <w:numFmt w:val="bullet"/>
+      <w:lvlText w:val=""/>
+      <w:lvlJc w:val="left"/>
+      <w:pPr>
+        <w:ind w:left="1428" w:hanging="360"/>
+      </w:pPr>
+      <w:rPr>
+        <w:rFonts w:ascii="Symbol" w:hAnsi="Symbol" w:hint="default"/>
+      </w:rPr>
+    </w:lvl>
+    <w:lvl w:ilvl="1" w:tplc="280A0003" w:tentative="1">
+      <w:start w:val="1"/>
+      <w:numFmt w:val="bullet"/>
+      <w:lvlText w:val="o"/>
+      <w:lvlJc w:val="left"/>
+      <w:pPr>
+        <w:ind w:left="2148" w:hanging="360"/>
+      </w:pPr>
+      <w:rPr>
+        <w:rFonts w:ascii="Courier New" w:hAnsi="Courier New" w:cs="Courier New" w:hint="default"/>
+      </w:rPr>
+    </w:lvl>
+    <w:lvl w:ilvl="2" w:tplc="280A0005" w:tentative="1">
+      <w:start w:val="1"/>
+      <w:numFmt w:val="bullet"/>
+      <w:lvlText w:val=""/>
+      <w:lvlJc w:val="left"/>
+      <w:pPr>
+        <w:ind w:left="2868" w:hanging="360"/>
+      </w:pPr>
+      <w:rPr>
+        <w:rFonts w:ascii="Wingdings" w:hAnsi="Wingdings" w:hint="default"/>
+      </w:rPr>
+    </w:lvl>
+    <w:lvl w:ilvl="3" w:tplc="280A0001" w:tentative="1">
+      <w:start w:val="1"/>
+      <w:numFmt w:val="bullet"/>
+      <w:lvlText w:val=""/>
+      <w:lvlJc w:val="left"/>
+      <w:pPr>
+        <w:ind w:left="3588" w:hanging="360"/>
+      </w:pPr>
+      <w:rPr>
+        <w:rFonts w:ascii="Symbol" w:hAnsi="Symbol" w:hint="default"/>
+      </w:rPr>
+    </w:lvl>
+    <w:lvl w:ilvl="4" w:tplc="280A0003" w:tentative="1">
+      <w:start w:val="1"/>
+      <w:numFmt w:val="bullet"/>
+      <w:lvlText w:val="o"/>
+      <w:lvlJc w:val="left"/>
+      <w:pPr>
+        <w:ind w:left="4308" w:hanging="360"/>
+      </w:pPr>
+      <w:rPr>
+        <w:rFonts w:ascii="Courier New" w:hAnsi="Courier New" w:cs="Courier New" w:hint="default"/>
+      </w:rPr>
+    </w:lvl>
+    <w:lvl w:ilvl="5" w:tplc="280A0005" w:tentative="1">
+      <w:start w:val="1"/>
+      <w:numFmt w:val="bullet"/>
+      <w:lvlText w:val=""/>
+      <w:lvlJc w:val="left"/>
+      <w:pPr>
+        <w:ind w:left="5028" w:hanging="360"/>
+      </w:pPr>
+      <w:rPr>
+        <w:rFonts w:ascii="Wingdings" w:hAnsi="Wingdings" w:hint="default"/>
+      </w:rPr>
+    </w:lvl>
+    <w:lvl w:ilvl="6" w:tplc="280A0001" w:tentative="1">
+      <w:start w:val="1"/>
+      <w:numFmt w:val="bullet"/>
+      <w:lvlText w:val=""/>
+      <w:lvlJc w:val="left"/>
+      <w:pPr>
+        <w:ind w:left="5748" w:hanging="360"/>
+      </w:pPr>
+      <w:rPr>
+        <w:rFonts w:ascii="Symbol" w:hAnsi="Symbol" w:hint="default"/>
+      </w:rPr>
+    </w:lvl>
+    <w:lvl w:ilvl="7" w:tplc="280A0003" w:tentative="1">
+      <w:start w:val="1"/>
+      <w:numFmt w:val="bullet"/>
+      <w:lvlText w:val="o"/>
+      <w:lvlJc w:val="left"/>
+      <w:pPr>
+        <w:ind w:left="6468" w:hanging="360"/>
+      </w:pPr>
+      <w:rPr>
+        <w:rFonts w:ascii="Courier New" w:hAnsi="Courier New" w:cs="Courier New" w:hint="default"/>
+      </w:rPr>
+    </w:lvl>
+    <w:lvl w:ilvl="8" w:tplc="280A0005" w:tentative="1">
+      <w:start w:val="1"/>
+      <w:numFmt w:val="bullet"/>
+      <w:lvlText w:val=""/>
+      <w:lvlJc w:val="left"/>
+      <w:pPr>
+        <w:ind w:left="7188" w:hanging="360"/>
+      </w:pPr>
+      <w:rPr>
+        <w:rFonts w:ascii="Wingdings" w:hAnsi="Wingdings" w:hint="default"/>
+      </w:rPr>
+    </w:lvl>
+  </w:abstractNum>
+  <w:abstractNum w:abstractNumId="1" w15:restartNumberingAfterBreak="0">
     <w:nsid w:val="272A1DB6"/>
     <w:multiLevelType w:val="multilevel"/>
     <w:tmpl w:val="280A001F"/>
@@ -1412,7 +1140,7 @@
       </w:pPr>
     </w:lvl>
   </w:abstractNum>
-  <w:abstractNum w:abstractNumId="1" w15:restartNumberingAfterBreak="0">
+  <w:abstractNum w:abstractNumId="2" w15:restartNumberingAfterBreak="0">
     <w:nsid w:val="35B40567"/>
     <w:multiLevelType w:val="hybridMultilevel"/>
     <w:tmpl w:val="43B6FF08"/>
@@ -1504,10 +1232,360 @@
       </w:pPr>
     </w:lvl>
   </w:abstractNum>
+  <w:abstractNum w:abstractNumId="3" w15:restartNumberingAfterBreak="0">
+    <w:nsid w:val="49E507AA"/>
+    <w:multiLevelType w:val="hybridMultilevel"/>
+    <w:tmpl w:val="2696BCA0"/>
+    <w:lvl w:ilvl="0" w:tplc="7012BCF0">
+      <w:numFmt w:val="bullet"/>
+      <w:lvlText w:val="·"/>
+      <w:lvlJc w:val="left"/>
+      <w:pPr>
+        <w:ind w:left="1068" w:hanging="360"/>
+      </w:pPr>
+      <w:rPr>
+        <w:rFonts w:ascii="Calibri" w:eastAsiaTheme="minorHAnsi" w:hAnsi="Calibri" w:cstheme="minorBidi" w:hint="default"/>
+      </w:rPr>
+    </w:lvl>
+    <w:lvl w:ilvl="1" w:tplc="280A0003" w:tentative="1">
+      <w:start w:val="1"/>
+      <w:numFmt w:val="bullet"/>
+      <w:lvlText w:val="o"/>
+      <w:lvlJc w:val="left"/>
+      <w:pPr>
+        <w:ind w:left="1788" w:hanging="360"/>
+      </w:pPr>
+      <w:rPr>
+        <w:rFonts w:ascii="Courier New" w:hAnsi="Courier New" w:cs="Courier New" w:hint="default"/>
+      </w:rPr>
+    </w:lvl>
+    <w:lvl w:ilvl="2" w:tplc="280A0005" w:tentative="1">
+      <w:start w:val="1"/>
+      <w:numFmt w:val="bullet"/>
+      <w:lvlText w:val=""/>
+      <w:lvlJc w:val="left"/>
+      <w:pPr>
+        <w:ind w:left="2508" w:hanging="360"/>
+      </w:pPr>
+      <w:rPr>
+        <w:rFonts w:ascii="Wingdings" w:hAnsi="Wingdings" w:hint="default"/>
+      </w:rPr>
+    </w:lvl>
+    <w:lvl w:ilvl="3" w:tplc="280A0001" w:tentative="1">
+      <w:start w:val="1"/>
+      <w:numFmt w:val="bullet"/>
+      <w:lvlText w:val=""/>
+      <w:lvlJc w:val="left"/>
+      <w:pPr>
+        <w:ind w:left="3228" w:hanging="360"/>
+      </w:pPr>
+      <w:rPr>
+        <w:rFonts w:ascii="Symbol" w:hAnsi="Symbol" w:hint="default"/>
+      </w:rPr>
+    </w:lvl>
+    <w:lvl w:ilvl="4" w:tplc="280A0003" w:tentative="1">
+      <w:start w:val="1"/>
+      <w:numFmt w:val="bullet"/>
+      <w:lvlText w:val="o"/>
+      <w:lvlJc w:val="left"/>
+      <w:pPr>
+        <w:ind w:left="3948" w:hanging="360"/>
+      </w:pPr>
+      <w:rPr>
+        <w:rFonts w:ascii="Courier New" w:hAnsi="Courier New" w:cs="Courier New" w:hint="default"/>
+      </w:rPr>
+    </w:lvl>
+    <w:lvl w:ilvl="5" w:tplc="280A0005" w:tentative="1">
+      <w:start w:val="1"/>
+      <w:numFmt w:val="bullet"/>
+      <w:lvlText w:val=""/>
+      <w:lvlJc w:val="left"/>
+      <w:pPr>
+        <w:ind w:left="4668" w:hanging="360"/>
+      </w:pPr>
+      <w:rPr>
+        <w:rFonts w:ascii="Wingdings" w:hAnsi="Wingdings" w:hint="default"/>
+      </w:rPr>
+    </w:lvl>
+    <w:lvl w:ilvl="6" w:tplc="280A0001" w:tentative="1">
+      <w:start w:val="1"/>
+      <w:numFmt w:val="bullet"/>
+      <w:lvlText w:val=""/>
+      <w:lvlJc w:val="left"/>
+      <w:pPr>
+        <w:ind w:left="5388" w:hanging="360"/>
+      </w:pPr>
+      <w:rPr>
+        <w:rFonts w:ascii="Symbol" w:hAnsi="Symbol" w:hint="default"/>
+      </w:rPr>
+    </w:lvl>
+    <w:lvl w:ilvl="7" w:tplc="280A0003" w:tentative="1">
+      <w:start w:val="1"/>
+      <w:numFmt w:val="bullet"/>
+      <w:lvlText w:val="o"/>
+      <w:lvlJc w:val="left"/>
+      <w:pPr>
+        <w:ind w:left="6108" w:hanging="360"/>
+      </w:pPr>
+      <w:rPr>
+        <w:rFonts w:ascii="Courier New" w:hAnsi="Courier New" w:cs="Courier New" w:hint="default"/>
+      </w:rPr>
+    </w:lvl>
+    <w:lvl w:ilvl="8" w:tplc="280A0005" w:tentative="1">
+      <w:start w:val="1"/>
+      <w:numFmt w:val="bullet"/>
+      <w:lvlText w:val=""/>
+      <w:lvlJc w:val="left"/>
+      <w:pPr>
+        <w:ind w:left="6828" w:hanging="360"/>
+      </w:pPr>
+      <w:rPr>
+        <w:rFonts w:ascii="Wingdings" w:hAnsi="Wingdings" w:hint="default"/>
+      </w:rPr>
+    </w:lvl>
+  </w:abstractNum>
+  <w:abstractNum w:abstractNumId="4" w15:restartNumberingAfterBreak="0">
+    <w:nsid w:val="6AC14739"/>
+    <w:multiLevelType w:val="hybridMultilevel"/>
+    <w:tmpl w:val="47608ED8"/>
+    <w:lvl w:ilvl="0" w:tplc="280A0001">
+      <w:start w:val="1"/>
+      <w:numFmt w:val="bullet"/>
+      <w:lvlText w:val=""/>
+      <w:lvlJc w:val="left"/>
+      <w:pPr>
+        <w:ind w:left="1428" w:hanging="360"/>
+      </w:pPr>
+      <w:rPr>
+        <w:rFonts w:ascii="Symbol" w:hAnsi="Symbol" w:hint="default"/>
+      </w:rPr>
+    </w:lvl>
+    <w:lvl w:ilvl="1" w:tplc="280A0003" w:tentative="1">
+      <w:start w:val="1"/>
+      <w:numFmt w:val="bullet"/>
+      <w:lvlText w:val="o"/>
+      <w:lvlJc w:val="left"/>
+      <w:pPr>
+        <w:ind w:left="2148" w:hanging="360"/>
+      </w:pPr>
+      <w:rPr>
+        <w:rFonts w:ascii="Courier New" w:hAnsi="Courier New" w:cs="Courier New" w:hint="default"/>
+      </w:rPr>
+    </w:lvl>
+    <w:lvl w:ilvl="2" w:tplc="280A0005" w:tentative="1">
+      <w:start w:val="1"/>
+      <w:numFmt w:val="bullet"/>
+      <w:lvlText w:val=""/>
+      <w:lvlJc w:val="left"/>
+      <w:pPr>
+        <w:ind w:left="2868" w:hanging="360"/>
+      </w:pPr>
+      <w:rPr>
+        <w:rFonts w:ascii="Wingdings" w:hAnsi="Wingdings" w:hint="default"/>
+      </w:rPr>
+    </w:lvl>
+    <w:lvl w:ilvl="3" w:tplc="280A0001" w:tentative="1">
+      <w:start w:val="1"/>
+      <w:numFmt w:val="bullet"/>
+      <w:lvlText w:val=""/>
+      <w:lvlJc w:val="left"/>
+      <w:pPr>
+        <w:ind w:left="3588" w:hanging="360"/>
+      </w:pPr>
+      <w:rPr>
+        <w:rFonts w:ascii="Symbol" w:hAnsi="Symbol" w:hint="default"/>
+      </w:rPr>
+    </w:lvl>
+    <w:lvl w:ilvl="4" w:tplc="280A0003" w:tentative="1">
+      <w:start w:val="1"/>
+      <w:numFmt w:val="bullet"/>
+      <w:lvlText w:val="o"/>
+      <w:lvlJc w:val="left"/>
+      <w:pPr>
+        <w:ind w:left="4308" w:hanging="360"/>
+      </w:pPr>
+      <w:rPr>
+        <w:rFonts w:ascii="Courier New" w:hAnsi="Courier New" w:cs="Courier New" w:hint="default"/>
+      </w:rPr>
+    </w:lvl>
+    <w:lvl w:ilvl="5" w:tplc="280A0005" w:tentative="1">
+      <w:start w:val="1"/>
+      <w:numFmt w:val="bullet"/>
+      <w:lvlText w:val=""/>
+      <w:lvlJc w:val="left"/>
+      <w:pPr>
+        <w:ind w:left="5028" w:hanging="360"/>
+      </w:pPr>
+      <w:rPr>
+        <w:rFonts w:ascii="Wingdings" w:hAnsi="Wingdings" w:hint="default"/>
+      </w:rPr>
+    </w:lvl>
+    <w:lvl w:ilvl="6" w:tplc="280A0001" w:tentative="1">
+      <w:start w:val="1"/>
+      <w:numFmt w:val="bullet"/>
+      <w:lvlText w:val=""/>
+      <w:lvlJc w:val="left"/>
+      <w:pPr>
+        <w:ind w:left="5748" w:hanging="360"/>
+      </w:pPr>
+      <w:rPr>
+        <w:rFonts w:ascii="Symbol" w:hAnsi="Symbol" w:hint="default"/>
+      </w:rPr>
+    </w:lvl>
+    <w:lvl w:ilvl="7" w:tplc="280A0003" w:tentative="1">
+      <w:start w:val="1"/>
+      <w:numFmt w:val="bullet"/>
+      <w:lvlText w:val="o"/>
+      <w:lvlJc w:val="left"/>
+      <w:pPr>
+        <w:ind w:left="6468" w:hanging="360"/>
+      </w:pPr>
+      <w:rPr>
+        <w:rFonts w:ascii="Courier New" w:hAnsi="Courier New" w:cs="Courier New" w:hint="default"/>
+      </w:rPr>
+    </w:lvl>
+    <w:lvl w:ilvl="8" w:tplc="280A0005" w:tentative="1">
+      <w:start w:val="1"/>
+      <w:numFmt w:val="bullet"/>
+      <w:lvlText w:val=""/>
+      <w:lvlJc w:val="left"/>
+      <w:pPr>
+        <w:ind w:left="7188" w:hanging="360"/>
+      </w:pPr>
+      <w:rPr>
+        <w:rFonts w:ascii="Wingdings" w:hAnsi="Wingdings" w:hint="default"/>
+      </w:rPr>
+    </w:lvl>
+  </w:abstractNum>
+  <w:abstractNum w:abstractNumId="5" w15:restartNumberingAfterBreak="0">
+    <w:nsid w:val="6CB65EBB"/>
+    <w:multiLevelType w:val="hybridMultilevel"/>
+    <w:tmpl w:val="C76AC0DA"/>
+    <w:lvl w:ilvl="0" w:tplc="280A0001">
+      <w:start w:val="1"/>
+      <w:numFmt w:val="bullet"/>
+      <w:lvlText w:val=""/>
+      <w:lvlJc w:val="left"/>
+      <w:pPr>
+        <w:ind w:left="1080" w:hanging="360"/>
+      </w:pPr>
+      <w:rPr>
+        <w:rFonts w:ascii="Symbol" w:hAnsi="Symbol" w:hint="default"/>
+      </w:rPr>
+    </w:lvl>
+    <w:lvl w:ilvl="1" w:tplc="280A0003" w:tentative="1">
+      <w:start w:val="1"/>
+      <w:numFmt w:val="bullet"/>
+      <w:lvlText w:val="o"/>
+      <w:lvlJc w:val="left"/>
+      <w:pPr>
+        <w:ind w:left="1800" w:hanging="360"/>
+      </w:pPr>
+      <w:rPr>
+        <w:rFonts w:ascii="Courier New" w:hAnsi="Courier New" w:cs="Courier New" w:hint="default"/>
+      </w:rPr>
+    </w:lvl>
+    <w:lvl w:ilvl="2" w:tplc="280A0005" w:tentative="1">
+      <w:start w:val="1"/>
+      <w:numFmt w:val="bullet"/>
+      <w:lvlText w:val=""/>
+      <w:lvlJc w:val="left"/>
+      <w:pPr>
+        <w:ind w:left="2520" w:hanging="360"/>
+      </w:pPr>
+      <w:rPr>
+        <w:rFonts w:ascii="Wingdings" w:hAnsi="Wingdings" w:hint="default"/>
+      </w:rPr>
+    </w:lvl>
+    <w:lvl w:ilvl="3" w:tplc="280A0001" w:tentative="1">
+      <w:start w:val="1"/>
+      <w:numFmt w:val="bullet"/>
+      <w:lvlText w:val=""/>
+      <w:lvlJc w:val="left"/>
+      <w:pPr>
+        <w:ind w:left="3240" w:hanging="360"/>
+      </w:pPr>
+      <w:rPr>
+        <w:rFonts w:ascii="Symbol" w:hAnsi="Symbol" w:hint="default"/>
+      </w:rPr>
+    </w:lvl>
+    <w:lvl w:ilvl="4" w:tplc="280A0003" w:tentative="1">
+      <w:start w:val="1"/>
+      <w:numFmt w:val="bullet"/>
+      <w:lvlText w:val="o"/>
+      <w:lvlJc w:val="left"/>
+      <w:pPr>
+        <w:ind w:left="3960" w:hanging="360"/>
+      </w:pPr>
+      <w:rPr>
+        <w:rFonts w:ascii="Courier New" w:hAnsi="Courier New" w:cs="Courier New" w:hint="default"/>
+      </w:rPr>
+    </w:lvl>
+    <w:lvl w:ilvl="5" w:tplc="280A0005" w:tentative="1">
+      <w:start w:val="1"/>
+      <w:numFmt w:val="bullet"/>
+      <w:lvlText w:val=""/>
+      <w:lvlJc w:val="left"/>
+      <w:pPr>
+        <w:ind w:left="4680" w:hanging="360"/>
+      </w:pPr>
+      <w:rPr>
+        <w:rFonts w:ascii="Wingdings" w:hAnsi="Wingdings" w:hint="default"/>
+      </w:rPr>
+    </w:lvl>
+    <w:lvl w:ilvl="6" w:tplc="280A0001" w:tentative="1">
+      <w:start w:val="1"/>
+      <w:numFmt w:val="bullet"/>
+      <w:lvlText w:val=""/>
+      <w:lvlJc w:val="left"/>
+      <w:pPr>
+        <w:ind w:left="5400" w:hanging="360"/>
+      </w:pPr>
+      <w:rPr>
+        <w:rFonts w:ascii="Symbol" w:hAnsi="Symbol" w:hint="default"/>
+      </w:rPr>
+    </w:lvl>
+    <w:lvl w:ilvl="7" w:tplc="280A0003" w:tentative="1">
+      <w:start w:val="1"/>
+      <w:numFmt w:val="bullet"/>
+      <w:lvlText w:val="o"/>
+      <w:lvlJc w:val="left"/>
+      <w:pPr>
+        <w:ind w:left="6120" w:hanging="360"/>
+      </w:pPr>
+      <w:rPr>
+        <w:rFonts w:ascii="Courier New" w:hAnsi="Courier New" w:cs="Courier New" w:hint="default"/>
+      </w:rPr>
+    </w:lvl>
+    <w:lvl w:ilvl="8" w:tplc="280A0005" w:tentative="1">
+      <w:start w:val="1"/>
+      <w:numFmt w:val="bullet"/>
+      <w:lvlText w:val=""/>
+      <w:lvlJc w:val="left"/>
+      <w:pPr>
+        <w:ind w:left="6840" w:hanging="360"/>
+      </w:pPr>
+      <w:rPr>
+        <w:rFonts w:ascii="Wingdings" w:hAnsi="Wingdings" w:hint="default"/>
+      </w:rPr>
+    </w:lvl>
+  </w:abstractNum>
   <w:num w:numId="1">
+    <w:abstractNumId w:val="2"/>
+  </w:num>
+  <w:num w:numId="2">
     <w:abstractNumId w:val="1"/>
   </w:num>
-  <w:num w:numId="2">
+  <w:num w:numId="3">
+    <w:abstractNumId w:val="4"/>
+  </w:num>
+  <w:num w:numId="4">
+    <w:abstractNumId w:val="3"/>
+  </w:num>
+  <w:num w:numId="5">
+    <w:abstractNumId w:val="5"/>
+  </w:num>
+  <w:num w:numId="6">
     <w:abstractNumId w:val="0"/>
   </w:num>
 </w:numbering>
@@ -2335,7 +2413,7 @@
 </file>
 
 <file path=customXml/itemProps1.xml><?xml version="1.0" encoding="utf-8"?>
-<ds:datastoreItem xmlns:ds="http://schemas.openxmlformats.org/officeDocument/2006/customXml" ds:itemID="{0932D8C9-07E9-4F38-A8A9-D70DB9C8AB08}">
+<ds:datastoreItem xmlns:ds="http://schemas.openxmlformats.org/officeDocument/2006/customXml" ds:itemID="{B12DC9FB-B715-4161-B6BB-A5D80D2C4B99}">
   <ds:schemaRefs>
     <ds:schemaRef ds:uri="http://schemas.openxmlformats.org/officeDocument/2006/bibliography"/>
   </ds:schemaRefs>

</xml_diff>

<commit_message>
Actualizacion de Tabla de contenido y Calendario agregado
</commit_message>
<xml_diff>
--- a/Documentos/PGC.docx
+++ b/Documentos/PGC.docx
@@ -98,10 +98,14 @@
       <w:sdtContent>
         <w:p>
           <w:pPr>
+            <w:pStyle w:val="TDC1"/>
             <w:tabs>
-              <w:tab w:val="right" w:pos="8503"/>
+              <w:tab w:val="left" w:pos="440"/>
+              <w:tab w:val="right" w:pos="8494"/>
             </w:tabs>
-            <w:spacing w:before="80" w:line="240" w:lineRule="auto"/>
+            <w:rPr>
+              <w:noProof/>
+            </w:rPr>
           </w:pPr>
           <w:r>
             <w:fldChar w:fldCharType="begin"/>
@@ -112,102 +116,417 @@
           <w:r>
             <w:fldChar w:fldCharType="separate"/>
           </w:r>
-          <w:hyperlink w:anchor="_30j0zll">
-            <w:r>
-              <w:rPr>
+          <w:hyperlink w:anchor="_Toc493203475" w:history="1">
+            <w:r>
+              <w:rPr>
+                <w:rStyle w:val="Hipervnculo"/>
                 <w:b/>
+                <w:noProof/>
+              </w:rPr>
+              <w:t>1.</w:t>
+            </w:r>
+            <w:r>
+              <w:rPr>
+                <w:noProof/>
+              </w:rPr>
+              <w:tab/>
+            </w:r>
+            <w:r>
+              <w:rPr>
+                <w:rStyle w:val="Hipervnculo"/>
+                <w:b/>
+                <w:noProof/>
               </w:rPr>
               <w:t>INTRODUCCIÓN</w:t>
             </w:r>
+            <w:r>
+              <w:rPr>
+                <w:noProof/>
+                <w:webHidden/>
+              </w:rPr>
+              <w:tab/>
+            </w:r>
+            <w:r>
+              <w:rPr>
+                <w:noProof/>
+                <w:webHidden/>
+              </w:rPr>
+              <w:fldChar w:fldCharType="begin"/>
+            </w:r>
+            <w:r>
+              <w:rPr>
+                <w:noProof/>
+                <w:webHidden/>
+              </w:rPr>
+              <w:instrText xml:space="preserve"> PAGEREF _Toc493203475 \h </w:instrText>
+            </w:r>
+            <w:r>
+              <w:rPr>
+                <w:noProof/>
+                <w:webHidden/>
+              </w:rPr>
+            </w:r>
+            <w:r>
+              <w:rPr>
+                <w:noProof/>
+                <w:webHidden/>
+              </w:rPr>
+              <w:fldChar w:fldCharType="separate"/>
+            </w:r>
+            <w:r>
+              <w:rPr>
+                <w:noProof/>
+                <w:webHidden/>
+              </w:rPr>
+              <w:t>3</w:t>
+            </w:r>
+            <w:r>
+              <w:rPr>
+                <w:noProof/>
+                <w:webHidden/>
+              </w:rPr>
+              <w:fldChar w:fldCharType="end"/>
+            </w:r>
           </w:hyperlink>
-          <w:r>
-            <w:rPr>
-              <w:b/>
-            </w:rPr>
-            <w:tab/>
-          </w:r>
-          <w:r>
-            <w:fldChar w:fldCharType="begin"/>
-          </w:r>
-          <w:r>
-            <w:instrText xml:space="preserve"> PAGEREF _30j0zll \h </w:instrText>
-          </w:r>
-          <w:r>
-            <w:fldChar w:fldCharType="separate"/>
-          </w:r>
-          <w:r>
-            <w:rPr>
-              <w:b/>
-            </w:rPr>
-            <w:t>3</w:t>
-          </w:r>
-          <w:r>
-            <w:fldChar w:fldCharType="end"/>
-          </w:r>
         </w:p>
         <w:p>
           <w:pPr>
+            <w:pStyle w:val="TDC1"/>
             <w:tabs>
-              <w:tab w:val="right" w:pos="8503"/>
+              <w:tab w:val="left" w:pos="440"/>
+              <w:tab w:val="right" w:pos="8494"/>
             </w:tabs>
-            <w:spacing w:before="60" w:line="240" w:lineRule="auto"/>
-            <w:ind w:left="360"/>
+            <w:rPr>
+              <w:noProof/>
+            </w:rPr>
           </w:pPr>
-          <w:hyperlink w:anchor="_1fob9te">
-            <w:r>
-              <w:t>Propósito</w:t>
+          <w:hyperlink w:anchor="_Toc493203476" w:history="1">
+            <w:r>
+              <w:rPr>
+                <w:rStyle w:val="Hipervnculo"/>
+                <w:b/>
+                <w:noProof/>
+              </w:rPr>
+              <w:t>2.</w:t>
+            </w:r>
+            <w:r>
+              <w:rPr>
+                <w:noProof/>
+              </w:rPr>
+              <w:tab/>
+            </w:r>
+            <w:r>
+              <w:rPr>
+                <w:rStyle w:val="Hipervnculo"/>
+                <w:b/>
+                <w:noProof/>
+              </w:rPr>
+              <w:t>Gestión de la SCM</w:t>
+            </w:r>
+            <w:r>
+              <w:rPr>
+                <w:noProof/>
+                <w:webHidden/>
+              </w:rPr>
+              <w:tab/>
+            </w:r>
+            <w:r>
+              <w:rPr>
+                <w:noProof/>
+                <w:webHidden/>
+              </w:rPr>
+              <w:fldChar w:fldCharType="begin"/>
+            </w:r>
+            <w:r>
+              <w:rPr>
+                <w:noProof/>
+                <w:webHidden/>
+              </w:rPr>
+              <w:instrText xml:space="preserve"> PAGEREF _Toc493203476 \h </w:instrText>
+            </w:r>
+            <w:r>
+              <w:rPr>
+                <w:noProof/>
+                <w:webHidden/>
+              </w:rPr>
+            </w:r>
+            <w:r>
+              <w:rPr>
+                <w:noProof/>
+                <w:webHidden/>
+              </w:rPr>
+              <w:fldChar w:fldCharType="separate"/>
+            </w:r>
+            <w:r>
+              <w:rPr>
+                <w:noProof/>
+                <w:webHidden/>
+              </w:rPr>
+              <w:t>4</w:t>
+            </w:r>
+            <w:r>
+              <w:rPr>
+                <w:noProof/>
+                <w:webHidden/>
+              </w:rPr>
+              <w:fldChar w:fldCharType="end"/>
             </w:r>
           </w:hyperlink>
-          <w:r>
-            <w:tab/>
-          </w:r>
-          <w:r>
-            <w:fldChar w:fldCharType="begin"/>
-          </w:r>
-          <w:r>
-            <w:instrText xml:space="preserve"> PAGEREF _1fob9te \h </w:instrText>
-          </w:r>
-          <w:r>
-            <w:fldChar w:fldCharType="separate"/>
-          </w:r>
-          <w:r>
-            <w:t>3</w:t>
-          </w:r>
-          <w:r>
-            <w:fldChar w:fldCharType="end"/>
-          </w:r>
         </w:p>
         <w:p>
           <w:pPr>
+            <w:pStyle w:val="TDC2"/>
             <w:tabs>
-              <w:tab w:val="right" w:pos="8503"/>
+              <w:tab w:val="left" w:pos="880"/>
+              <w:tab w:val="right" w:pos="8494"/>
             </w:tabs>
-            <w:spacing w:before="60" w:line="240" w:lineRule="auto"/>
-            <w:ind w:left="360"/>
+            <w:rPr>
+              <w:noProof/>
+            </w:rPr>
           </w:pPr>
-          <w:hyperlink w:anchor="_3znysh7">
-            <w:r>
-              <w:t>Aplicabilidad</w:t>
+          <w:hyperlink w:anchor="_Toc493203477" w:history="1">
+            <w:r>
+              <w:rPr>
+                <w:rStyle w:val="Hipervnculo"/>
+                <w:rFonts w:eastAsia="Arial" w:cstheme="minorHAnsi"/>
+                <w:b/>
+                <w:noProof/>
+              </w:rPr>
+              <w:t>2.1.</w:t>
+            </w:r>
+            <w:r>
+              <w:rPr>
+                <w:noProof/>
+              </w:rPr>
+              <w:tab/>
+            </w:r>
+            <w:r>
+              <w:rPr>
+                <w:rStyle w:val="Hipervnculo"/>
+                <w:b/>
+                <w:noProof/>
+              </w:rPr>
+              <w:t>Organización</w:t>
+            </w:r>
+            <w:r>
+              <w:rPr>
+                <w:noProof/>
+                <w:webHidden/>
+              </w:rPr>
+              <w:tab/>
+            </w:r>
+            <w:r>
+              <w:rPr>
+                <w:noProof/>
+                <w:webHidden/>
+              </w:rPr>
+              <w:fldChar w:fldCharType="begin"/>
+            </w:r>
+            <w:r>
+              <w:rPr>
+                <w:noProof/>
+                <w:webHidden/>
+              </w:rPr>
+              <w:instrText xml:space="preserve"> PAGEREF _Toc493203477 \h </w:instrText>
+            </w:r>
+            <w:r>
+              <w:rPr>
+                <w:noProof/>
+                <w:webHidden/>
+              </w:rPr>
+            </w:r>
+            <w:r>
+              <w:rPr>
+                <w:noProof/>
+                <w:webHidden/>
+              </w:rPr>
+              <w:fldChar w:fldCharType="separate"/>
+            </w:r>
+            <w:r>
+              <w:rPr>
+                <w:noProof/>
+                <w:webHidden/>
+              </w:rPr>
+              <w:t>4</w:t>
+            </w:r>
+            <w:r>
+              <w:rPr>
+                <w:noProof/>
+                <w:webHidden/>
+              </w:rPr>
+              <w:fldChar w:fldCharType="end"/>
             </w:r>
           </w:hyperlink>
-          <w:r>
-            <w:tab/>
-          </w:r>
-          <w:r>
-            <w:fldChar w:fldCharType="begin"/>
-          </w:r>
-          <w:r>
-            <w:instrText xml:space="preserve"> PAGEREF _3znysh7 \h </w:instrText>
-          </w:r>
-          <w:r>
-            <w:fldChar w:fldCharType="separate"/>
-          </w:r>
-          <w:r>
-            <w:t>3</w:t>
-          </w:r>
-          <w:r>
-            <w:fldChar w:fldCharType="end"/>
-          </w:r>
+        </w:p>
+        <w:p>
+          <w:pPr>
+            <w:pStyle w:val="TDC2"/>
+            <w:tabs>
+              <w:tab w:val="left" w:pos="880"/>
+              <w:tab w:val="right" w:pos="8494"/>
+            </w:tabs>
+            <w:rPr>
+              <w:noProof/>
+            </w:rPr>
+          </w:pPr>
+          <w:hyperlink w:anchor="_Toc493203478" w:history="1">
+            <w:r>
+              <w:rPr>
+                <w:rStyle w:val="Hipervnculo"/>
+                <w:rFonts w:cstheme="minorHAnsi"/>
+                <w:b/>
+                <w:noProof/>
+              </w:rPr>
+              <w:t>2.2.</w:t>
+            </w:r>
+            <w:r>
+              <w:rPr>
+                <w:noProof/>
+              </w:rPr>
+              <w:tab/>
+            </w:r>
+            <w:r>
+              <w:rPr>
+                <w:rStyle w:val="Hipervnculo"/>
+                <w:b/>
+                <w:noProof/>
+              </w:rPr>
+              <w:t>Roles y Responsabilidades</w:t>
+            </w:r>
+            <w:r>
+              <w:rPr>
+                <w:noProof/>
+                <w:webHidden/>
+              </w:rPr>
+              <w:tab/>
+            </w:r>
+            <w:r>
+              <w:rPr>
+                <w:noProof/>
+                <w:webHidden/>
+              </w:rPr>
+              <w:fldChar w:fldCharType="begin"/>
+            </w:r>
+            <w:r>
+              <w:rPr>
+                <w:noProof/>
+                <w:webHidden/>
+              </w:rPr>
+              <w:instrText xml:space="preserve"> PAGEREF _Toc493203478 \h </w:instrText>
+            </w:r>
+            <w:r>
+              <w:rPr>
+                <w:noProof/>
+                <w:webHidden/>
+              </w:rPr>
+            </w:r>
+            <w:r>
+              <w:rPr>
+                <w:noProof/>
+                <w:webHidden/>
+              </w:rPr>
+              <w:fldChar w:fldCharType="separate"/>
+            </w:r>
+            <w:r>
+              <w:rPr>
+                <w:noProof/>
+                <w:webHidden/>
+              </w:rPr>
+              <w:t>4</w:t>
+            </w:r>
+            <w:r>
+              <w:rPr>
+                <w:noProof/>
+                <w:webHidden/>
+              </w:rPr>
+              <w:fldChar w:fldCharType="end"/>
+            </w:r>
+          </w:hyperlink>
+        </w:p>
+        <w:p>
+          <w:pPr>
+            <w:pStyle w:val="TDC2"/>
+            <w:tabs>
+              <w:tab w:val="left" w:pos="880"/>
+              <w:tab w:val="right" w:pos="8494"/>
+            </w:tabs>
+            <w:rPr>
+              <w:noProof/>
+            </w:rPr>
+          </w:pPr>
+          <w:hyperlink w:anchor="_Toc493203479" w:history="1">
+            <w:r>
+              <w:rPr>
+                <w:rStyle w:val="Hipervnculo"/>
+                <w:rFonts w:cstheme="minorHAnsi"/>
+                <w:b/>
+                <w:noProof/>
+              </w:rPr>
+              <w:t>2.3.</w:t>
+            </w:r>
+            <w:r>
+              <w:rPr>
+                <w:noProof/>
+              </w:rPr>
+              <w:tab/>
+            </w:r>
+            <w:r>
+              <w:rPr>
+                <w:rStyle w:val="Hipervnculo"/>
+                <w:b/>
+                <w:noProof/>
+              </w:rPr>
+              <w:t>Calendario</w:t>
+            </w:r>
+            <w:r>
+              <w:rPr>
+                <w:noProof/>
+                <w:webHidden/>
+              </w:rPr>
+              <w:tab/>
+            </w:r>
+            <w:r>
+              <w:rPr>
+                <w:noProof/>
+                <w:webHidden/>
+              </w:rPr>
+              <w:fldChar w:fldCharType="begin"/>
+            </w:r>
+            <w:r>
+              <w:rPr>
+                <w:noProof/>
+                <w:webHidden/>
+              </w:rPr>
+              <w:instrText xml:space="preserve"> PAGEREF _Toc493203479 \h </w:instrText>
+            </w:r>
+            <w:r>
+              <w:rPr>
+                <w:noProof/>
+                <w:webHidden/>
+              </w:rPr>
+            </w:r>
+            <w:r>
+              <w:rPr>
+                <w:noProof/>
+                <w:webHidden/>
+              </w:rPr>
+              <w:fldChar w:fldCharType="separate"/>
+            </w:r>
+            <w:r>
+              <w:rPr>
+                <w:noProof/>
+                <w:webHidden/>
+              </w:rPr>
+              <w:t>5</w:t>
+            </w:r>
+            <w:r>
+              <w:rPr>
+                <w:noProof/>
+                <w:webHidden/>
+              </w:rPr>
+              <w:fldChar w:fldCharType="end"/>
+            </w:r>
+          </w:hyperlink>
         </w:p>
         <w:p>
           <w:pPr>
@@ -217,29 +536,6 @@
             <w:spacing w:before="60" w:after="80" w:line="240" w:lineRule="auto"/>
             <w:ind w:left="360"/>
           </w:pPr>
-          <w:hyperlink w:anchor="_2et92p0">
-            <w:r>
-              <w:t>Alcance</w:t>
-            </w:r>
-          </w:hyperlink>
-          <w:r>
-            <w:tab/>
-          </w:r>
-          <w:r>
-            <w:fldChar w:fldCharType="begin"/>
-          </w:r>
-          <w:r>
-            <w:instrText xml:space="preserve"> PAGEREF _2et92p0 \h </w:instrText>
-          </w:r>
-          <w:r>
-            <w:fldChar w:fldCharType="separate"/>
-          </w:r>
-          <w:r>
-            <w:t>4</w:t>
-          </w:r>
-          <w:r>
-            <w:fldChar w:fldCharType="end"/>
-          </w:r>
           <w:r>
             <w:fldChar w:fldCharType="end"/>
           </w:r>
@@ -271,8 +567,7 @@
           <w:color w:val="000000"/>
         </w:rPr>
       </w:pPr>
-      <w:bookmarkStart w:id="0" w:name="_30j0zll" w:colFirst="0" w:colLast="0"/>
-      <w:bookmarkEnd w:id="0"/>
+      <w:bookmarkStart w:id="0" w:name="_Toc493203475"/>
       <w:r>
         <w:rPr>
           <w:b/>
@@ -281,6 +576,7 @@
         <w:lastRenderedPageBreak/>
         <w:t>INTRODUCCIÓN</w:t>
       </w:r>
+      <w:bookmarkEnd w:id="0"/>
     </w:p>
     <w:p>
       <w:pPr>
@@ -294,18 +590,7 @@
         <w:jc w:val="both"/>
       </w:pPr>
       <w:r>
-        <w:t xml:space="preserve">En Software Enterprise </w:t>
-      </w:r>
-      <w:proofErr w:type="spellStart"/>
-      <w:r>
-        <w:t>Service</w:t>
-      </w:r>
-      <w:proofErr w:type="spellEnd"/>
-      <w:r>
-        <w:t xml:space="preserve"> la necesidad de cambio es algo constante para nuestra Organización, para sus Clientes y sus Proveedores también. Esto se debe a que nuestros planes, actividades y objetivos sufren cambios producto de una influencia interna o </w:t>
-      </w:r>
-      <w:r>
-        <w:t>externa.</w:t>
+        <w:t>En Software Enterprise Service la necesidad de cambio es algo constante para nuestra Organización, para sus Clientes y sus Proveedores también. Esto se debe a que nuestros planes, actividades y objetivos sufren cambios producto de una influencia interna o externa.</w:t>
       </w:r>
     </w:p>
     <w:p>
@@ -314,18 +599,7 @@
         <w:jc w:val="both"/>
       </w:pPr>
       <w:r>
-        <w:t xml:space="preserve">Siendo Software Enterprise </w:t>
-      </w:r>
-      <w:proofErr w:type="spellStart"/>
-      <w:r>
-        <w:t>Service</w:t>
-      </w:r>
-      <w:proofErr w:type="spellEnd"/>
-      <w:r>
-        <w:t xml:space="preserve"> una empresa que busca ser líder en el mercado del desarrollo de soluciones informáticas, los cambios antes mencionados pueden impactar en las diferentes fases del ciclo de vida del Software. Los cambios nunca deb</w:t>
-      </w:r>
-      <w:r>
-        <w:t>en ser ignorados ya que estos permiten que el Software se adecue a nuevos ambientes, obtenga nuevos módulos o mejoras en los ya existentes y modificaciones producto de cambios en el negocio o en los procesos.</w:t>
+        <w:t>Siendo Software Enterprise Service una empresa que busca ser líder en el mercado del desarrollo de soluciones informáticas, los cambios antes mencionados pueden impactar en las diferentes fases del ciclo de vida del Software. Los cambios nunca deben ser ignorados ya que estos permiten que el Software se adecue a nuevos ambientes, obtenga nuevos módulos o mejoras en los ya existentes y modificaciones producto de cambios en el negocio o en los procesos.</w:t>
       </w:r>
     </w:p>
     <w:p>
@@ -343,21 +617,7 @@
         <w:jc w:val="both"/>
       </w:pPr>
       <w:r>
-        <w:t xml:space="preserve">Por tal motivo, Software Enterprise </w:t>
-      </w:r>
-      <w:proofErr w:type="spellStart"/>
-      <w:r>
-        <w:t>Service</w:t>
-      </w:r>
-      <w:proofErr w:type="spellEnd"/>
-      <w:r>
-        <w:t xml:space="preserve"> ha optado por aplicar la Gestión de la Configuración de Software (GCS o SCM por sus siglas en inglés) con el objetivo de mantener la integrida</w:t>
-      </w:r>
-      <w:r>
-        <w:t>d de los artefactos generados por los diversos proyectos que la organización posee, garantizar que no se realicen cambios sin control y asegurar que los integrantes de los proyectos dispongan de versiones actualizadas y aprobadas. Los artefactos no solo ab</w:t>
-      </w:r>
-      <w:r>
-        <w:t>arcan ejecutables finales, sino a todos los productos generados por los Proyectos.</w:t>
+        <w:t>Por tal motivo, Software Enterprise Service ha optado por aplicar la Gestión de la Configuración de Software (GCS o SCM por sus siglas en inglés) con el objetivo de mantener la integridad de los artefactos generados por los diversos proyectos que la organización posee, garantizar que no se realicen cambios sin control y asegurar que los integrantes de los proyectos dispongan de versiones actualizadas y aprobadas. Los artefactos no solo abarcan ejecutables finales, sino a todos los productos generados por los Proyectos.</w:t>
       </w:r>
     </w:p>
     <w:p>
@@ -366,13 +626,7 @@
         <w:jc w:val="both"/>
       </w:pPr>
       <w:r>
-        <w:t>El Plan de Gestión de la Configuración busca definir qué se va a configurar, cómo se va a configurar, quién lo va a configurar y cómo se manejarán los cambios qu</w:t>
-      </w:r>
-      <w:r>
-        <w:t xml:space="preserve">e se realizarán. Para eso, el documento describirá las actividades de la Gestión de Configuración del Software que deben ser llevadas a cabo durante el proceso de desarrollo de los Proyectos de Software de la Organización. Las actividades de la Gestión de </w:t>
-      </w:r>
-      <w:r>
-        <w:t>la Configuración del Software que se llevarán a cabo y que garantizan la calidad de esta, son las siguientes:</w:t>
+        <w:t>El Plan de Gestión de la Configuración busca definir qué se va a configurar, cómo se va a configurar, quién lo va a configurar y cómo se manejarán los cambios que se realizarán. Para eso, el documento describirá las actividades de la Gestión de Configuración del Software que deben ser llevadas a cabo durante el proceso de desarrollo de los Proyectos de Software de la Organización. Las actividades de la Gestión de la Configuración del Software que se llevarán a cabo y que garantizan la calidad de esta, son las siguientes:</w:t>
       </w:r>
     </w:p>
     <w:p>
@@ -386,10 +640,7 @@
         <w:jc w:val="both"/>
       </w:pPr>
       <w:r>
-        <w:t>P</w:t>
-      </w:r>
-      <w:r>
-        <w:t>lanificación de la Gestión de la Configuración</w:t>
+        <w:t>Planificación de la Gestión de la Configuración</w:t>
       </w:r>
     </w:p>
     <w:p>
@@ -445,10 +696,7 @@
         <w:jc w:val="both"/>
       </w:pPr>
       <w:r>
-        <w:t>Audito</w:t>
-      </w:r>
-      <w:r>
-        <w:t>rías y Revisiones de la Configuración.</w:t>
+        <w:t>Auditorías y Revisiones de la Configuración.</w:t>
       </w:r>
     </w:p>
     <w:p>
@@ -461,15 +709,7 @@
         <w:jc w:val="both"/>
       </w:pPr>
       <w:r>
-        <w:t xml:space="preserve">Gestión de </w:t>
-      </w:r>
-      <w:proofErr w:type="spellStart"/>
-      <w:r>
-        <w:t>Release</w:t>
-      </w:r>
-      <w:proofErr w:type="spellEnd"/>
-      <w:r>
-        <w:t>.</w:t>
+        <w:t>Gestión de Release.</w:t>
       </w:r>
     </w:p>
     <w:p>
@@ -488,52 +728,63 @@
       <w:r>
         <w:t>se encuentran en desarrollo y en producción, así como futuros proyectos</w:t>
       </w:r>
-      <w:bookmarkStart w:id="1" w:name="_2et92p0" w:colFirst="0" w:colLast="0"/>
+      <w:r>
+        <w:t xml:space="preserve">. </w:t>
+      </w:r>
+      <w:r>
+        <w:t>El presente Plan de Gestión de la Configuración no aplica</w:t>
+      </w:r>
+      <w:r>
+        <w:t xml:space="preserve"> para documentos confidenciales</w:t>
+      </w:r>
+      <w:r>
+        <w:t xml:space="preserve"> pertenecientes a Clientes o</w:t>
+      </w:r>
+      <w:r>
+        <w:t xml:space="preserve"> Proveedores.</w:t>
+      </w:r>
+      <w:r>
+        <w:t xml:space="preserve"> </w:t>
+      </w:r>
+    </w:p>
+    <w:p>
+      <w:pPr>
+        <w:jc w:val="both"/>
+      </w:pPr>
+    </w:p>
+    <w:p>
+      <w:pPr>
+        <w:pStyle w:val="Ttulo1"/>
+        <w:numPr>
+          <w:ilvl w:val="0"/>
+          <w:numId w:val="7"/>
+        </w:numPr>
+        <w:rPr>
+          <w:b/>
+          <w:color w:val="000000"/>
+        </w:rPr>
+      </w:pPr>
+      <w:bookmarkStart w:id="1" w:name="_Toc493203476"/>
+      <w:r>
+        <w:rPr>
+          <w:b/>
+          <w:color w:val="000000"/>
+        </w:rPr>
+        <w:t>Gestión de la SCM</w:t>
+      </w:r>
       <w:bookmarkEnd w:id="1"/>
-      <w:r>
-        <w:t xml:space="preserve">. </w:t>
-      </w:r>
-      <w:r>
-        <w:t>El presente Plan de Gestión de la Configuración no aplica</w:t>
-      </w:r>
-      <w:r>
-        <w:t xml:space="preserve"> para documentos confidenciales</w:t>
-      </w:r>
-      <w:r>
-        <w:t xml:space="preserve"> pertenecientes a Clientes o</w:t>
-      </w:r>
-      <w:r>
-        <w:t xml:space="preserve"> Proveedores.</w:t>
-      </w:r>
-      <w:r>
-        <w:t xml:space="preserve"> </w:t>
-      </w:r>
-    </w:p>
-    <w:p>
-      <w:pPr>
-        <w:jc w:val="both"/>
-      </w:pPr>
-    </w:p>
+    </w:p>
+    <w:p/>
     <w:p>
       <w:pPr>
         <w:keepLines/>
         <w:widowControl w:val="0"/>
         <w:spacing w:after="120" w:line="312" w:lineRule="auto"/>
+        <w:ind w:left="426"/>
         <w:jc w:val="both"/>
-        <w:rPr>
-          <w:rFonts w:ascii="Arial" w:eastAsia="Arial" w:hAnsi="Arial" w:cs="Arial"/>
-          <w:b/>
-          <w:sz w:val="20"/>
-          <w:szCs w:val="20"/>
-        </w:rPr>
-      </w:pPr>
-      <w:r>
-        <w:rPr>
-          <w:b/>
-          <w:sz w:val="26"/>
-          <w:szCs w:val="26"/>
-        </w:rPr>
-        <w:t>2. Gestión de la SCM</w:t>
+      </w:pPr>
+      <w:r>
+        <w:t>A continuación se describen las responsabilidades y los responsables para la realización de las actividades de gestión de configuración dentro del proyecto.</w:t>
       </w:r>
     </w:p>
     <w:p>
@@ -549,39 +800,31 @@
           <w:szCs w:val="20"/>
         </w:rPr>
       </w:pPr>
-      <w:r>
-        <w:t xml:space="preserve">A continuación se describen las responsabilidades y los responsables para la realización de las actividades de gestión de configuración dentro </w:t>
-      </w:r>
-      <w:r>
-        <w:t>del proyecto.</w:t>
-      </w:r>
-    </w:p>
-    <w:p>
-      <w:pPr>
-        <w:keepLines/>
-        <w:widowControl w:val="0"/>
+    </w:p>
+    <w:p>
+      <w:pPr>
+        <w:pStyle w:val="Ttulo2"/>
         <w:numPr>
           <w:ilvl w:val="1"/>
-          <w:numId w:val="1"/>
+          <w:numId w:val="7"/>
         </w:numPr>
-        <w:spacing w:after="120" w:line="312" w:lineRule="auto"/>
-        <w:ind w:left="851"/>
-        <w:jc w:val="both"/>
         <w:rPr>
           <w:rFonts w:ascii="Arial" w:eastAsia="Arial" w:hAnsi="Arial" w:cs="Arial"/>
           <w:b/>
+          <w:color w:val="auto"/>
           <w:sz w:val="20"/>
           <w:szCs w:val="20"/>
         </w:rPr>
       </w:pPr>
+      <w:bookmarkStart w:id="2" w:name="_Toc493203477"/>
       <w:r>
         <w:rPr>
           <w:b/>
-          <w:sz w:val="26"/>
-          <w:szCs w:val="26"/>
+          <w:color w:val="auto"/>
         </w:rPr>
         <w:t>Organización</w:t>
       </w:r>
+      <w:bookmarkEnd w:id="2"/>
     </w:p>
     <w:p>
       <w:pPr>
@@ -599,32 +842,27 @@
     </w:p>
     <w:p>
       <w:pPr>
-        <w:keepLines/>
-        <w:widowControl w:val="0"/>
+        <w:pStyle w:val="Ttulo2"/>
         <w:numPr>
           <w:ilvl w:val="1"/>
-          <w:numId w:val="1"/>
+          <w:numId w:val="7"/>
         </w:numPr>
-        <w:spacing w:after="120" w:line="312" w:lineRule="auto"/>
-        <w:ind w:left="851"/>
-        <w:jc w:val="both"/>
         <w:rPr>
-          <w:rFonts w:ascii="Arial" w:eastAsia="Arial" w:hAnsi="Arial" w:cs="Arial"/>
           <w:b/>
-          <w:sz w:val="20"/>
-          <w:szCs w:val="20"/>
+          <w:color w:val="auto"/>
         </w:rPr>
       </w:pPr>
+      <w:bookmarkStart w:id="3" w:name="_Toc493203478"/>
       <w:r>
         <w:rPr>
-          <w:rFonts w:ascii="Arial" w:eastAsia="Arial" w:hAnsi="Arial" w:cs="Arial"/>
           <w:b/>
-          <w:sz w:val="20"/>
-          <w:szCs w:val="20"/>
+          <w:color w:val="auto"/>
         </w:rPr>
         <w:t>Roles y Responsabilidades</w:t>
       </w:r>
-    </w:p>
+      <w:bookmarkEnd w:id="3"/>
+    </w:p>
+    <w:p/>
     <w:p>
       <w:pPr>
         <w:keepLines/>
@@ -656,21 +894,8 @@
         <w:jc w:val="both"/>
       </w:pPr>
       <w:r>
-        <w:t xml:space="preserve">El CCC es el encargado de procesar las </w:t>
-      </w:r>
-      <w:proofErr w:type="spellStart"/>
-      <w:r>
-        <w:t>SC’s</w:t>
-      </w:r>
-      <w:proofErr w:type="spellEnd"/>
-      <w:r>
-        <w:t xml:space="preserve"> y someterlas a un proceso de evaluación, donde se les aprobará o denegará y, en caso de aprobarlo, se hará responsable de su implementación en el menor tiempo posible (aunque la implementación no deberá ser neces</w:t>
-      </w:r>
-      <w:r>
-        <w:t>ariamente realizada por el CCC). Además se encargará de revisar la implementación (deberá comprobar que lo implementado corresponda con el cambio indicado en la SC). El CCC estará formado por los miembros del equipo central de desarrollo.</w:t>
-      </w:r>
-      <w:bookmarkStart w:id="2" w:name="_GoBack"/>
-      <w:bookmarkEnd w:id="2"/>
+        <w:t>El CCC es el encargado de procesar las SC’s y someterlas a un proceso de evaluación, donde se les aprobará o denegará y, en caso de aprobarlo, se hará responsable de su implementación en el menor tiempo posible (aunque la implementación no deberá ser necesariamente realizada por el CCC). Además se encargará de revisar la implementación (deberá comprobar que lo implementado corresponda con el cambio indicado en la SC). El CCC estará formado por los miembros del equipo central de desarrollo.</w:t>
+      </w:r>
     </w:p>
     <w:p>
       <w:pPr>
@@ -691,13 +916,7 @@
         <w:rPr>
           <w:b/>
         </w:rPr>
-        <w:t xml:space="preserve"> Gestor de l</w:t>
-      </w:r>
-      <w:r>
-        <w:rPr>
-          <w:b/>
-        </w:rPr>
-        <w:t>a Gestión de la Configuración</w:t>
+        <w:t xml:space="preserve"> Gestor de la Gestión de la Configuración</w:t>
       </w:r>
     </w:p>
     <w:p>
@@ -709,21 +928,7 @@
         <w:jc w:val="both"/>
       </w:pPr>
       <w:r>
-        <w:t xml:space="preserve">El gestor de la gestión de la configuración es el encargado de implementar, mantener y mejorar la gestión de la configuración. Además se encargará de controlar todos los cambios realizados en el repositorio CVS, vigilando que </w:t>
-      </w:r>
-      <w:r>
-        <w:t xml:space="preserve">se siguen las indicaciones establecidas en el presente plan SCM. También se encargará de administrar la herramienta </w:t>
-      </w:r>
-      <w:proofErr w:type="spellStart"/>
-      <w:r>
-        <w:t>GitHub</w:t>
-      </w:r>
-      <w:proofErr w:type="spellEnd"/>
-      <w:r>
-        <w:t xml:space="preserve"> para un uso adecuado de la misma durante el desarrollo del proyecto. Asimismo será la persona que se responsabilice de la creación de</w:t>
-      </w:r>
-      <w:r>
-        <w:t xml:space="preserve"> ramas en el repositorio CVS.</w:t>
+        <w:t>El gestor de la gestión de la configuración es el encargado de implementar, mantener y mejorar la gestión de la configuración. Además se encargará de controlar todos los cambios realizados en el repositorio CVS, vigilando que se siguen las indicaciones establecidas en el presente plan SCM. También se encargará de administrar la herramienta GitHub para un uso adecuado de la misma durante el desarrollo del proyecto. Asimismo será la persona que se responsabilice de la creación de ramas en el repositorio CVS.</w:t>
       </w:r>
     </w:p>
     <w:p>
@@ -757,10 +962,7 @@
         <w:jc w:val="both"/>
       </w:pPr>
       <w:r>
-        <w:t xml:space="preserve">El bibliotecario se ocupará de diseñar y establecer la biblioteca de software para cada proyecto de desarrollo, así como mantener un índice actualizado con el contenido de cada biblioteca. Organizará y mantendrá </w:t>
-      </w:r>
-      <w:r>
-        <w:t>el software y la documentación de cada proyecto de acuerdo a un proceso documentado. Además, se encargará de registrar y mantener copias de las antiguas versiones.</w:t>
+        <w:t>El bibliotecario se ocupará de diseñar y establecer la biblioteca de software para cada proyecto de desarrollo, así como mantener un índice actualizado con el contenido de cada biblioteca. Organizará y mantendrá el software y la documentación de cada proyecto de acuerdo a un proceso documentado. Además, se encargará de registrar y mantener copias de las antiguas versiones.</w:t>
       </w:r>
     </w:p>
     <w:p>
@@ -792,16 +994,7 @@
       </w:pPr>
       <w:r>
         <w:lastRenderedPageBreak/>
-        <w:t>El equipo de trabajo será responsable de desarrollar los documentos y fich</w:t>
-      </w:r>
-      <w:r>
-        <w:t xml:space="preserve">eros de código fuente, almacenando las nuevas versiones en el repositorio CVS. Notificarán cuándo un documento o fichero fuente está listo para ser probado, momento en el que se pondrán en marcha todas las tareas de aseguramiento de calidad. También serán </w:t>
-      </w:r>
-      <w:r>
-        <w:t>los responsables de descubrir fallos o solicitar cambios en las versiones estables de un producto, y de implementarlos por indicación del CCC. Cada desarrollador deberá introducir una descripción completa y correcta de los cambios introducidos en un docume</w:t>
-      </w:r>
-      <w:r>
-        <w:t>nto o fichero fuente al integrar una nueva versión en el repositorio CVS.</w:t>
+        <w:t>El equipo de trabajo será responsable de desarrollar los documentos y ficheros de código fuente, almacenando las nuevas versiones en el repositorio CVS. Notificarán cuándo un documento o fichero fuente está listo para ser probado, momento en el que se pondrán en marcha todas las tareas de aseguramiento de calidad. También serán los responsables de descubrir fallos o solicitar cambios en las versiones estables de un producto, y de implementarlos por indicación del CCC. Cada desarrollador deberá introducir una descripción completa y correcta de los cambios introducidos en un documento o fichero fuente al integrar una nueva versión en el repositorio CVS.</w:t>
       </w:r>
     </w:p>
     <w:p>
@@ -839,6 +1032,568 @@
         </w:rPr>
         <w:t>*CVS: Sistema de Control de Versiones.</w:t>
       </w:r>
+    </w:p>
+    <w:p>
+      <w:pPr>
+        <w:pStyle w:val="Ttulo2"/>
+        <w:numPr>
+          <w:ilvl w:val="1"/>
+          <w:numId w:val="7"/>
+        </w:numPr>
+        <w:rPr>
+          <w:b/>
+          <w:color w:val="auto"/>
+        </w:rPr>
+      </w:pPr>
+      <w:bookmarkStart w:id="4" w:name="_Toc493203479"/>
+      <w:r>
+        <w:rPr>
+          <w:b/>
+          <w:color w:val="auto"/>
+        </w:rPr>
+        <w:t>Calendario</w:t>
+      </w:r>
+      <w:bookmarkEnd w:id="4"/>
+    </w:p>
+    <w:p/>
+    <w:tbl>
+      <w:tblPr>
+        <w:tblStyle w:val="Tablaconcuadrcula"/>
+        <w:tblW w:w="0" w:type="auto"/>
+        <w:tblInd w:w="959" w:type="dxa"/>
+        <w:tblLook w:val="04A0" w:firstRow="1" w:lastRow="0" w:firstColumn="1" w:lastColumn="0" w:noHBand="0" w:noVBand="1"/>
+      </w:tblPr>
+      <w:tblGrid>
+        <w:gridCol w:w="2126"/>
+        <w:gridCol w:w="3827"/>
+        <w:gridCol w:w="1701"/>
+      </w:tblGrid>
+      <w:tr>
+        <w:tc>
+          <w:tcPr>
+            <w:tcW w:w="2126" w:type="dxa"/>
+          </w:tcPr>
+          <w:p>
+            <w:pPr>
+              <w:keepLines/>
+              <w:widowControl w:val="0"/>
+              <w:pBdr>
+                <w:top w:val="none" w:sz="0" w:space="0" w:color="auto"/>
+                <w:left w:val="none" w:sz="0" w:space="0" w:color="auto"/>
+                <w:bottom w:val="none" w:sz="0" w:space="0" w:color="auto"/>
+                <w:right w:val="none" w:sz="0" w:space="0" w:color="auto"/>
+                <w:between w:val="none" w:sz="0" w:space="0" w:color="auto"/>
+              </w:pBdr>
+              <w:spacing w:after="120" w:line="312" w:lineRule="auto"/>
+              <w:jc w:val="both"/>
+            </w:pPr>
+            <w:r>
+              <w:t>Procesos</w:t>
+            </w:r>
+          </w:p>
+        </w:tc>
+        <w:tc>
+          <w:tcPr>
+            <w:tcW w:w="3827" w:type="dxa"/>
+          </w:tcPr>
+          <w:p>
+            <w:pPr>
+              <w:keepLines/>
+              <w:widowControl w:val="0"/>
+              <w:pBdr>
+                <w:top w:val="none" w:sz="0" w:space="0" w:color="auto"/>
+                <w:left w:val="none" w:sz="0" w:space="0" w:color="auto"/>
+                <w:bottom w:val="none" w:sz="0" w:space="0" w:color="auto"/>
+                <w:right w:val="none" w:sz="0" w:space="0" w:color="auto"/>
+                <w:between w:val="none" w:sz="0" w:space="0" w:color="auto"/>
+              </w:pBdr>
+              <w:spacing w:after="120" w:line="312" w:lineRule="auto"/>
+              <w:jc w:val="both"/>
+            </w:pPr>
+            <w:r>
+              <w:t>Actividades</w:t>
+            </w:r>
+          </w:p>
+        </w:tc>
+        <w:tc>
+          <w:tcPr>
+            <w:tcW w:w="1701" w:type="dxa"/>
+          </w:tcPr>
+          <w:p>
+            <w:pPr>
+              <w:keepLines/>
+              <w:widowControl w:val="0"/>
+              <w:pBdr>
+                <w:top w:val="none" w:sz="0" w:space="0" w:color="auto"/>
+                <w:left w:val="none" w:sz="0" w:space="0" w:color="auto"/>
+                <w:bottom w:val="none" w:sz="0" w:space="0" w:color="auto"/>
+                <w:right w:val="none" w:sz="0" w:space="0" w:color="auto"/>
+                <w:between w:val="none" w:sz="0" w:space="0" w:color="auto"/>
+              </w:pBdr>
+              <w:spacing w:after="120" w:line="312" w:lineRule="auto"/>
+              <w:jc w:val="both"/>
+            </w:pPr>
+            <w:r>
+              <w:t>Tiempo</w:t>
+            </w:r>
+          </w:p>
+        </w:tc>
+      </w:tr>
+      <w:tr>
+        <w:tc>
+          <w:tcPr>
+            <w:tcW w:w="2126" w:type="dxa"/>
+          </w:tcPr>
+          <w:p>
+            <w:pPr>
+              <w:keepLines/>
+              <w:widowControl w:val="0"/>
+              <w:pBdr>
+                <w:top w:val="none" w:sz="0" w:space="0" w:color="auto"/>
+                <w:left w:val="none" w:sz="0" w:space="0" w:color="auto"/>
+                <w:bottom w:val="none" w:sz="0" w:space="0" w:color="auto"/>
+                <w:right w:val="none" w:sz="0" w:space="0" w:color="auto"/>
+                <w:between w:val="none" w:sz="0" w:space="0" w:color="auto"/>
+              </w:pBdr>
+              <w:spacing w:after="120" w:line="312" w:lineRule="auto"/>
+              <w:jc w:val="both"/>
+            </w:pPr>
+            <w:r>
+              <w:t>Planeamiento de la Gestión del SCM</w:t>
+            </w:r>
+          </w:p>
+        </w:tc>
+        <w:tc>
+          <w:tcPr>
+            <w:tcW w:w="3827" w:type="dxa"/>
+          </w:tcPr>
+          <w:p>
+            <w:pPr>
+              <w:keepLines/>
+              <w:widowControl w:val="0"/>
+              <w:pBdr>
+                <w:top w:val="none" w:sz="0" w:space="0" w:color="auto"/>
+                <w:left w:val="none" w:sz="0" w:space="0" w:color="auto"/>
+                <w:bottom w:val="none" w:sz="0" w:space="0" w:color="auto"/>
+                <w:right w:val="none" w:sz="0" w:space="0" w:color="auto"/>
+                <w:between w:val="none" w:sz="0" w:space="0" w:color="auto"/>
+              </w:pBdr>
+              <w:spacing w:after="120" w:line="312" w:lineRule="auto"/>
+              <w:jc w:val="both"/>
+              <w:rPr>
+                <w:i/>
+              </w:rPr>
+            </w:pPr>
+          </w:p>
+        </w:tc>
+        <w:tc>
+          <w:tcPr>
+            <w:tcW w:w="1701" w:type="dxa"/>
+          </w:tcPr>
+          <w:p>
+            <w:pPr>
+              <w:keepLines/>
+              <w:widowControl w:val="0"/>
+              <w:pBdr>
+                <w:top w:val="none" w:sz="0" w:space="0" w:color="auto"/>
+                <w:left w:val="none" w:sz="0" w:space="0" w:color="auto"/>
+                <w:bottom w:val="none" w:sz="0" w:space="0" w:color="auto"/>
+                <w:right w:val="none" w:sz="0" w:space="0" w:color="auto"/>
+                <w:between w:val="none" w:sz="0" w:space="0" w:color="auto"/>
+              </w:pBdr>
+              <w:spacing w:after="120" w:line="312" w:lineRule="auto"/>
+              <w:jc w:val="both"/>
+              <w:rPr>
+                <w:i/>
+              </w:rPr>
+            </w:pPr>
+          </w:p>
+        </w:tc>
+      </w:tr>
+      <w:tr>
+        <w:tc>
+          <w:tcPr>
+            <w:tcW w:w="2126" w:type="dxa"/>
+          </w:tcPr>
+          <w:p>
+            <w:pPr>
+              <w:keepLines/>
+              <w:widowControl w:val="0"/>
+              <w:pBdr>
+                <w:top w:val="none" w:sz="0" w:space="0" w:color="auto"/>
+                <w:left w:val="none" w:sz="0" w:space="0" w:color="auto"/>
+                <w:bottom w:val="none" w:sz="0" w:space="0" w:color="auto"/>
+                <w:right w:val="none" w:sz="0" w:space="0" w:color="auto"/>
+                <w:between w:val="none" w:sz="0" w:space="0" w:color="auto"/>
+              </w:pBdr>
+              <w:spacing w:after="120" w:line="312" w:lineRule="auto"/>
+              <w:jc w:val="both"/>
+              <w:rPr>
+                <w:i/>
+              </w:rPr>
+            </w:pPr>
+            <w:r>
+              <w:t>Identificación</w:t>
+            </w:r>
+            <w:r>
+              <w:t xml:space="preserve"> de la Gestión del SCM</w:t>
+            </w:r>
+          </w:p>
+        </w:tc>
+        <w:tc>
+          <w:tcPr>
+            <w:tcW w:w="3827" w:type="dxa"/>
+          </w:tcPr>
+          <w:p>
+            <w:pPr>
+              <w:keepLines/>
+              <w:widowControl w:val="0"/>
+              <w:pBdr>
+                <w:top w:val="none" w:sz="0" w:space="0" w:color="auto"/>
+                <w:left w:val="none" w:sz="0" w:space="0" w:color="auto"/>
+                <w:bottom w:val="none" w:sz="0" w:space="0" w:color="auto"/>
+                <w:right w:val="none" w:sz="0" w:space="0" w:color="auto"/>
+                <w:between w:val="none" w:sz="0" w:space="0" w:color="auto"/>
+              </w:pBdr>
+              <w:spacing w:after="120" w:line="312" w:lineRule="auto"/>
+              <w:jc w:val="both"/>
+              <w:rPr>
+                <w:i/>
+              </w:rPr>
+            </w:pPr>
+          </w:p>
+        </w:tc>
+        <w:tc>
+          <w:tcPr>
+            <w:tcW w:w="1701" w:type="dxa"/>
+          </w:tcPr>
+          <w:p>
+            <w:pPr>
+              <w:keepLines/>
+              <w:widowControl w:val="0"/>
+              <w:pBdr>
+                <w:top w:val="none" w:sz="0" w:space="0" w:color="auto"/>
+                <w:left w:val="none" w:sz="0" w:space="0" w:color="auto"/>
+                <w:bottom w:val="none" w:sz="0" w:space="0" w:color="auto"/>
+                <w:right w:val="none" w:sz="0" w:space="0" w:color="auto"/>
+                <w:between w:val="none" w:sz="0" w:space="0" w:color="auto"/>
+              </w:pBdr>
+              <w:spacing w:after="120" w:line="312" w:lineRule="auto"/>
+              <w:jc w:val="both"/>
+              <w:rPr>
+                <w:i/>
+              </w:rPr>
+            </w:pPr>
+          </w:p>
+        </w:tc>
+      </w:tr>
+      <w:tr>
+        <w:tc>
+          <w:tcPr>
+            <w:tcW w:w="2126" w:type="dxa"/>
+          </w:tcPr>
+          <w:p>
+            <w:pPr>
+              <w:keepLines/>
+              <w:widowControl w:val="0"/>
+              <w:pBdr>
+                <w:top w:val="none" w:sz="0" w:space="0" w:color="auto"/>
+                <w:left w:val="none" w:sz="0" w:space="0" w:color="auto"/>
+                <w:bottom w:val="none" w:sz="0" w:space="0" w:color="auto"/>
+                <w:right w:val="none" w:sz="0" w:space="0" w:color="auto"/>
+                <w:between w:val="none" w:sz="0" w:space="0" w:color="auto"/>
+              </w:pBdr>
+              <w:spacing w:after="120" w:line="312" w:lineRule="auto"/>
+              <w:jc w:val="both"/>
+              <w:rPr>
+                <w:i/>
+              </w:rPr>
+            </w:pPr>
+            <w:r>
+              <w:t>Control</w:t>
+            </w:r>
+            <w:r>
+              <w:t xml:space="preserve"> de la Gestión del SCM</w:t>
+            </w:r>
+          </w:p>
+        </w:tc>
+        <w:tc>
+          <w:tcPr>
+            <w:tcW w:w="3827" w:type="dxa"/>
+          </w:tcPr>
+          <w:p>
+            <w:pPr>
+              <w:keepLines/>
+              <w:widowControl w:val="0"/>
+              <w:pBdr>
+                <w:top w:val="none" w:sz="0" w:space="0" w:color="auto"/>
+                <w:left w:val="none" w:sz="0" w:space="0" w:color="auto"/>
+                <w:bottom w:val="none" w:sz="0" w:space="0" w:color="auto"/>
+                <w:right w:val="none" w:sz="0" w:space="0" w:color="auto"/>
+                <w:between w:val="none" w:sz="0" w:space="0" w:color="auto"/>
+              </w:pBdr>
+              <w:spacing w:after="120" w:line="312" w:lineRule="auto"/>
+              <w:jc w:val="both"/>
+              <w:rPr>
+                <w:i/>
+              </w:rPr>
+            </w:pPr>
+          </w:p>
+        </w:tc>
+        <w:tc>
+          <w:tcPr>
+            <w:tcW w:w="1701" w:type="dxa"/>
+          </w:tcPr>
+          <w:p>
+            <w:pPr>
+              <w:keepLines/>
+              <w:widowControl w:val="0"/>
+              <w:pBdr>
+                <w:top w:val="none" w:sz="0" w:space="0" w:color="auto"/>
+                <w:left w:val="none" w:sz="0" w:space="0" w:color="auto"/>
+                <w:bottom w:val="none" w:sz="0" w:space="0" w:color="auto"/>
+                <w:right w:val="none" w:sz="0" w:space="0" w:color="auto"/>
+                <w:between w:val="none" w:sz="0" w:space="0" w:color="auto"/>
+              </w:pBdr>
+              <w:spacing w:after="120" w:line="312" w:lineRule="auto"/>
+              <w:jc w:val="both"/>
+              <w:rPr>
+                <w:i/>
+              </w:rPr>
+            </w:pPr>
+          </w:p>
+        </w:tc>
+      </w:tr>
+      <w:tr>
+        <w:tc>
+          <w:tcPr>
+            <w:tcW w:w="2126" w:type="dxa"/>
+          </w:tcPr>
+          <w:p>
+            <w:pPr>
+              <w:keepLines/>
+              <w:widowControl w:val="0"/>
+              <w:pBdr>
+                <w:top w:val="none" w:sz="0" w:space="0" w:color="auto"/>
+                <w:left w:val="none" w:sz="0" w:space="0" w:color="auto"/>
+                <w:bottom w:val="none" w:sz="0" w:space="0" w:color="auto"/>
+                <w:right w:val="none" w:sz="0" w:space="0" w:color="auto"/>
+                <w:between w:val="none" w:sz="0" w:space="0" w:color="auto"/>
+              </w:pBdr>
+              <w:spacing w:after="120" w:line="312" w:lineRule="auto"/>
+              <w:jc w:val="both"/>
+            </w:pPr>
+            <w:r>
+              <w:t>Estado de la Contabilidad del SCM</w:t>
+            </w:r>
+          </w:p>
+        </w:tc>
+        <w:tc>
+          <w:tcPr>
+            <w:tcW w:w="3827" w:type="dxa"/>
+          </w:tcPr>
+          <w:p>
+            <w:pPr>
+              <w:keepLines/>
+              <w:widowControl w:val="0"/>
+              <w:pBdr>
+                <w:top w:val="none" w:sz="0" w:space="0" w:color="auto"/>
+                <w:left w:val="none" w:sz="0" w:space="0" w:color="auto"/>
+                <w:bottom w:val="none" w:sz="0" w:space="0" w:color="auto"/>
+                <w:right w:val="none" w:sz="0" w:space="0" w:color="auto"/>
+                <w:between w:val="none" w:sz="0" w:space="0" w:color="auto"/>
+              </w:pBdr>
+              <w:spacing w:after="120" w:line="312" w:lineRule="auto"/>
+              <w:jc w:val="both"/>
+              <w:rPr>
+                <w:i/>
+              </w:rPr>
+            </w:pPr>
+          </w:p>
+        </w:tc>
+        <w:tc>
+          <w:tcPr>
+            <w:tcW w:w="1701" w:type="dxa"/>
+          </w:tcPr>
+          <w:p>
+            <w:pPr>
+              <w:keepLines/>
+              <w:widowControl w:val="0"/>
+              <w:pBdr>
+                <w:top w:val="none" w:sz="0" w:space="0" w:color="auto"/>
+                <w:left w:val="none" w:sz="0" w:space="0" w:color="auto"/>
+                <w:bottom w:val="none" w:sz="0" w:space="0" w:color="auto"/>
+                <w:right w:val="none" w:sz="0" w:space="0" w:color="auto"/>
+                <w:between w:val="none" w:sz="0" w:space="0" w:color="auto"/>
+              </w:pBdr>
+              <w:spacing w:after="120" w:line="312" w:lineRule="auto"/>
+              <w:jc w:val="both"/>
+              <w:rPr>
+                <w:i/>
+              </w:rPr>
+            </w:pPr>
+          </w:p>
+        </w:tc>
+      </w:tr>
+      <w:tr>
+        <w:tc>
+          <w:tcPr>
+            <w:tcW w:w="2126" w:type="dxa"/>
+          </w:tcPr>
+          <w:p>
+            <w:pPr>
+              <w:keepLines/>
+              <w:widowControl w:val="0"/>
+              <w:pBdr>
+                <w:top w:val="none" w:sz="0" w:space="0" w:color="auto"/>
+                <w:left w:val="none" w:sz="0" w:space="0" w:color="auto"/>
+                <w:bottom w:val="none" w:sz="0" w:space="0" w:color="auto"/>
+                <w:right w:val="none" w:sz="0" w:space="0" w:color="auto"/>
+                <w:between w:val="none" w:sz="0" w:space="0" w:color="auto"/>
+              </w:pBdr>
+              <w:spacing w:after="120" w:line="312" w:lineRule="auto"/>
+              <w:jc w:val="both"/>
+            </w:pPr>
+            <w:r>
+              <w:t>Auditoría de la SCM</w:t>
+            </w:r>
+          </w:p>
+        </w:tc>
+        <w:tc>
+          <w:tcPr>
+            <w:tcW w:w="3827" w:type="dxa"/>
+          </w:tcPr>
+          <w:p>
+            <w:pPr>
+              <w:keepLines/>
+              <w:widowControl w:val="0"/>
+              <w:pBdr>
+                <w:top w:val="none" w:sz="0" w:space="0" w:color="auto"/>
+                <w:left w:val="none" w:sz="0" w:space="0" w:color="auto"/>
+                <w:bottom w:val="none" w:sz="0" w:space="0" w:color="auto"/>
+                <w:right w:val="none" w:sz="0" w:space="0" w:color="auto"/>
+                <w:between w:val="none" w:sz="0" w:space="0" w:color="auto"/>
+              </w:pBdr>
+              <w:spacing w:after="120" w:line="312" w:lineRule="auto"/>
+              <w:jc w:val="both"/>
+              <w:rPr>
+                <w:i/>
+              </w:rPr>
+            </w:pPr>
+          </w:p>
+        </w:tc>
+        <w:tc>
+          <w:tcPr>
+            <w:tcW w:w="1701" w:type="dxa"/>
+          </w:tcPr>
+          <w:p>
+            <w:pPr>
+              <w:keepLines/>
+              <w:widowControl w:val="0"/>
+              <w:pBdr>
+                <w:top w:val="none" w:sz="0" w:space="0" w:color="auto"/>
+                <w:left w:val="none" w:sz="0" w:space="0" w:color="auto"/>
+                <w:bottom w:val="none" w:sz="0" w:space="0" w:color="auto"/>
+                <w:right w:val="none" w:sz="0" w:space="0" w:color="auto"/>
+                <w:between w:val="none" w:sz="0" w:space="0" w:color="auto"/>
+              </w:pBdr>
+              <w:spacing w:after="120" w:line="312" w:lineRule="auto"/>
+              <w:jc w:val="both"/>
+              <w:rPr>
+                <w:i/>
+              </w:rPr>
+            </w:pPr>
+          </w:p>
+        </w:tc>
+      </w:tr>
+      <w:tr>
+        <w:tc>
+          <w:tcPr>
+            <w:tcW w:w="2126" w:type="dxa"/>
+          </w:tcPr>
+          <w:p>
+            <w:pPr>
+              <w:keepLines/>
+              <w:widowControl w:val="0"/>
+              <w:pBdr>
+                <w:top w:val="none" w:sz="0" w:space="0" w:color="auto"/>
+                <w:left w:val="none" w:sz="0" w:space="0" w:color="auto"/>
+                <w:bottom w:val="none" w:sz="0" w:space="0" w:color="auto"/>
+                <w:right w:val="none" w:sz="0" w:space="0" w:color="auto"/>
+                <w:between w:val="none" w:sz="0" w:space="0" w:color="auto"/>
+              </w:pBdr>
+              <w:spacing w:after="120" w:line="312" w:lineRule="auto"/>
+              <w:jc w:val="both"/>
+            </w:pPr>
+            <w:r>
+              <w:t>Gestión y Entrega de</w:t>
+            </w:r>
+            <w:bookmarkStart w:id="5" w:name="_GoBack"/>
+            <w:bookmarkEnd w:id="5"/>
+            <w:r>
+              <w:t xml:space="preserve"> las Release de Software</w:t>
+            </w:r>
+          </w:p>
+        </w:tc>
+        <w:tc>
+          <w:tcPr>
+            <w:tcW w:w="3827" w:type="dxa"/>
+          </w:tcPr>
+          <w:p>
+            <w:pPr>
+              <w:keepLines/>
+              <w:widowControl w:val="0"/>
+              <w:pBdr>
+                <w:top w:val="none" w:sz="0" w:space="0" w:color="auto"/>
+                <w:left w:val="none" w:sz="0" w:space="0" w:color="auto"/>
+                <w:bottom w:val="none" w:sz="0" w:space="0" w:color="auto"/>
+                <w:right w:val="none" w:sz="0" w:space="0" w:color="auto"/>
+                <w:between w:val="none" w:sz="0" w:space="0" w:color="auto"/>
+              </w:pBdr>
+              <w:spacing w:after="120" w:line="312" w:lineRule="auto"/>
+              <w:jc w:val="both"/>
+              <w:rPr>
+                <w:i/>
+              </w:rPr>
+            </w:pPr>
+          </w:p>
+        </w:tc>
+        <w:tc>
+          <w:tcPr>
+            <w:tcW w:w="1701" w:type="dxa"/>
+          </w:tcPr>
+          <w:p>
+            <w:pPr>
+              <w:keepLines/>
+              <w:widowControl w:val="0"/>
+              <w:pBdr>
+                <w:top w:val="none" w:sz="0" w:space="0" w:color="auto"/>
+                <w:left w:val="none" w:sz="0" w:space="0" w:color="auto"/>
+                <w:bottom w:val="none" w:sz="0" w:space="0" w:color="auto"/>
+                <w:right w:val="none" w:sz="0" w:space="0" w:color="auto"/>
+                <w:between w:val="none" w:sz="0" w:space="0" w:color="auto"/>
+              </w:pBdr>
+              <w:spacing w:after="120" w:line="312" w:lineRule="auto"/>
+              <w:jc w:val="both"/>
+              <w:rPr>
+                <w:i/>
+              </w:rPr>
+            </w:pPr>
+          </w:p>
+        </w:tc>
+      </w:tr>
+    </w:tbl>
+    <w:p>
+      <w:pPr>
+        <w:keepLines/>
+        <w:widowControl w:val="0"/>
+        <w:spacing w:after="120" w:line="312" w:lineRule="auto"/>
+        <w:ind w:left="360"/>
+        <w:jc w:val="both"/>
+        <w:rPr>
+          <w:i/>
+        </w:rPr>
+      </w:pPr>
     </w:p>
     <w:sectPr>
       <w:pgSz w:w="11906" w:h="16838"/>
@@ -968,7 +1723,7 @@
   <w:abstractNum w:abstractNumId="1">
     <w:nsid w:val="26D1475F"/>
     <w:multiLevelType w:val="multilevel"/>
-    <w:tmpl w:val="B62EA140"/>
+    <w:tmpl w:val="F05C8382"/>
     <w:lvl w:ilvl="0">
       <w:start w:val="1"/>
       <w:numFmt w:val="decimal"/>
@@ -986,6 +1741,11 @@
       <w:pPr>
         <w:ind w:left="792" w:hanging="432"/>
       </w:pPr>
+      <w:rPr>
+        <w:rFonts w:asciiTheme="minorHAnsi" w:hAnsiTheme="minorHAnsi" w:cstheme="minorHAnsi" w:hint="default"/>
+        <w:sz w:val="26"/>
+        <w:szCs w:val="26"/>
+      </w:rPr>
     </w:lvl>
     <w:lvl w:ilvl="2">
       <w:start w:val="1"/>
@@ -1587,6 +2347,92 @@
       <w:rPr>
         <w:rFonts w:ascii="Arial" w:eastAsia="Arial" w:hAnsi="Arial" w:cs="Arial"/>
       </w:rPr>
+    </w:lvl>
+  </w:abstractNum>
+  <w:abstractNum w:abstractNumId="7">
+    <w:nsid w:val="7D4E617F"/>
+    <w:multiLevelType w:val="hybridMultilevel"/>
+    <w:tmpl w:val="032863F2"/>
+    <w:lvl w:ilvl="0" w:tplc="280A000F">
+      <w:start w:val="1"/>
+      <w:numFmt w:val="decimal"/>
+      <w:lvlText w:val="%1."/>
+      <w:lvlJc w:val="left"/>
+      <w:pPr>
+        <w:ind w:left="720" w:hanging="360"/>
+      </w:pPr>
+    </w:lvl>
+    <w:lvl w:ilvl="1" w:tplc="280A0019" w:tentative="1">
+      <w:start w:val="1"/>
+      <w:numFmt w:val="lowerLetter"/>
+      <w:lvlText w:val="%2."/>
+      <w:lvlJc w:val="left"/>
+      <w:pPr>
+        <w:ind w:left="1440" w:hanging="360"/>
+      </w:pPr>
+    </w:lvl>
+    <w:lvl w:ilvl="2" w:tplc="280A001B" w:tentative="1">
+      <w:start w:val="1"/>
+      <w:numFmt w:val="lowerRoman"/>
+      <w:lvlText w:val="%3."/>
+      <w:lvlJc w:val="right"/>
+      <w:pPr>
+        <w:ind w:left="2160" w:hanging="180"/>
+      </w:pPr>
+    </w:lvl>
+    <w:lvl w:ilvl="3" w:tplc="280A000F" w:tentative="1">
+      <w:start w:val="1"/>
+      <w:numFmt w:val="decimal"/>
+      <w:lvlText w:val="%4."/>
+      <w:lvlJc w:val="left"/>
+      <w:pPr>
+        <w:ind w:left="2880" w:hanging="360"/>
+      </w:pPr>
+    </w:lvl>
+    <w:lvl w:ilvl="4" w:tplc="280A0019" w:tentative="1">
+      <w:start w:val="1"/>
+      <w:numFmt w:val="lowerLetter"/>
+      <w:lvlText w:val="%5."/>
+      <w:lvlJc w:val="left"/>
+      <w:pPr>
+        <w:ind w:left="3600" w:hanging="360"/>
+      </w:pPr>
+    </w:lvl>
+    <w:lvl w:ilvl="5" w:tplc="280A001B" w:tentative="1">
+      <w:start w:val="1"/>
+      <w:numFmt w:val="lowerRoman"/>
+      <w:lvlText w:val="%6."/>
+      <w:lvlJc w:val="right"/>
+      <w:pPr>
+        <w:ind w:left="4320" w:hanging="180"/>
+      </w:pPr>
+    </w:lvl>
+    <w:lvl w:ilvl="6" w:tplc="280A000F" w:tentative="1">
+      <w:start w:val="1"/>
+      <w:numFmt w:val="decimal"/>
+      <w:lvlText w:val="%7."/>
+      <w:lvlJc w:val="left"/>
+      <w:pPr>
+        <w:ind w:left="5040" w:hanging="360"/>
+      </w:pPr>
+    </w:lvl>
+    <w:lvl w:ilvl="7" w:tplc="280A0019" w:tentative="1">
+      <w:start w:val="1"/>
+      <w:numFmt w:val="lowerLetter"/>
+      <w:lvlText w:val="%8."/>
+      <w:lvlJc w:val="left"/>
+      <w:pPr>
+        <w:ind w:left="5760" w:hanging="360"/>
+      </w:pPr>
+    </w:lvl>
+    <w:lvl w:ilvl="8" w:tplc="280A001B" w:tentative="1">
+      <w:start w:val="1"/>
+      <w:numFmt w:val="lowerRoman"/>
+      <w:lvlText w:val="%9."/>
+      <w:lvlJc w:val="right"/>
+      <w:pPr>
+        <w:ind w:left="6480" w:hanging="180"/>
+      </w:pPr>
     </w:lvl>
   </w:abstractNum>
   <w:num w:numId="1">
@@ -1610,6 +2456,9 @@
   <w:num w:numId="7">
     <w:abstractNumId w:val="1"/>
   </w:num>
+  <w:num w:numId="8">
+    <w:abstractNumId w:val="7"/>
+  </w:num>
 </w:numbering>
 </file>
 
@@ -1640,8 +2489,8 @@
   </w:docDefaults>
   <w:latentStyles w:defLockedState="0" w:defUIPriority="99" w:defSemiHidden="0" w:defUnhideWhenUsed="0" w:defQFormat="0" w:count="371">
     <w:lsdException w:name="Normal" w:uiPriority="0" w:qFormat="1"/>
-    <w:lsdException w:name="heading 1" w:uiPriority="9" w:qFormat="1"/>
-    <w:lsdException w:name="heading 2" w:semiHidden="1" w:uiPriority="9" w:unhideWhenUsed="1" w:qFormat="1"/>
+    <w:lsdException w:name="heading 1" w:uiPriority="0" w:qFormat="1"/>
+    <w:lsdException w:name="heading 2" w:semiHidden="1" w:uiPriority="0" w:unhideWhenUsed="1" w:qFormat="1"/>
     <w:lsdException w:name="heading 3" w:semiHidden="1" w:uiPriority="9" w:unhideWhenUsed="1" w:qFormat="1"/>
     <w:lsdException w:name="heading 4" w:semiHidden="1" w:uiPriority="9" w:unhideWhenUsed="1" w:qFormat="1"/>
     <w:lsdException w:name="heading 5" w:semiHidden="1" w:uiPriority="9" w:unhideWhenUsed="1" w:qFormat="1"/>
@@ -2108,6 +2957,28 @@
       <w:szCs w:val="20"/>
     </w:rPr>
   </w:style>
+  <w:style w:type="paragraph" w:styleId="Ttulo7">
+    <w:name w:val="heading 7"/>
+    <w:basedOn w:val="Normal"/>
+    <w:next w:val="Normal"/>
+    <w:link w:val="Ttulo7Car"/>
+    <w:uiPriority w:val="9"/>
+    <w:unhideWhenUsed/>
+    <w:qFormat/>
+    <w:rsid w:val="005D3DF7"/>
+    <w:pPr>
+      <w:keepNext/>
+      <w:keepLines/>
+      <w:spacing w:before="40" w:after="0"/>
+      <w:outlineLvl w:val="6"/>
+    </w:pPr>
+    <w:rPr>
+      <w:rFonts w:asciiTheme="majorHAnsi" w:eastAsiaTheme="majorEastAsia" w:hAnsiTheme="majorHAnsi" w:cstheme="majorBidi"/>
+      <w:i/>
+      <w:iCs/>
+      <w:color w:val="1F4D78" w:themeColor="accent1" w:themeShade="7F"/>
+    </w:rPr>
+  </w:style>
   <w:style w:type="character" w:default="1" w:styleId="Fuentedeprrafopredeter">
     <w:name w:val="Default Paragraph Font"/>
     <w:uiPriority w:val="1"/>
@@ -2188,6 +3059,81 @@
       <w:ind w:left="720"/>
       <w:contextualSpacing/>
     </w:pPr>
+  </w:style>
+  <w:style w:type="character" w:customStyle="1" w:styleId="Ttulo7Car">
+    <w:name w:val="Título 7 Car"/>
+    <w:basedOn w:val="Fuentedeprrafopredeter"/>
+    <w:link w:val="Ttulo7"/>
+    <w:uiPriority w:val="9"/>
+    <w:rsid w:val="005D3DF7"/>
+    <w:rPr>
+      <w:rFonts w:asciiTheme="majorHAnsi" w:eastAsiaTheme="majorEastAsia" w:hAnsiTheme="majorHAnsi" w:cstheme="majorBidi"/>
+      <w:i/>
+      <w:iCs/>
+      <w:color w:val="1F4D78" w:themeColor="accent1" w:themeShade="7F"/>
+    </w:rPr>
+  </w:style>
+  <w:style w:type="table" w:styleId="Tablaconcuadrcula">
+    <w:name w:val="Table Grid"/>
+    <w:basedOn w:val="Tablanormal"/>
+    <w:uiPriority w:val="39"/>
+    <w:rsid w:val="0023177F"/>
+    <w:pPr>
+      <w:spacing w:after="0" w:line="240" w:lineRule="auto"/>
+    </w:pPr>
+    <w:tblPr>
+      <w:tblInd w:w="0" w:type="dxa"/>
+      <w:tblBorders>
+        <w:top w:val="single" w:sz="4" w:space="0" w:color="auto"/>
+        <w:left w:val="single" w:sz="4" w:space="0" w:color="auto"/>
+        <w:bottom w:val="single" w:sz="4" w:space="0" w:color="auto"/>
+        <w:right w:val="single" w:sz="4" w:space="0" w:color="auto"/>
+        <w:insideH w:val="single" w:sz="4" w:space="0" w:color="auto"/>
+        <w:insideV w:val="single" w:sz="4" w:space="0" w:color="auto"/>
+      </w:tblBorders>
+      <w:tblCellMar>
+        <w:top w:w="0" w:type="dxa"/>
+        <w:left w:w="108" w:type="dxa"/>
+        <w:bottom w:w="0" w:type="dxa"/>
+        <w:right w:w="108" w:type="dxa"/>
+      </w:tblCellMar>
+    </w:tblPr>
+  </w:style>
+  <w:style w:type="paragraph" w:styleId="TDC1">
+    <w:name w:val="toc 1"/>
+    <w:basedOn w:val="Normal"/>
+    <w:next w:val="Normal"/>
+    <w:autoRedefine/>
+    <w:uiPriority w:val="39"/>
+    <w:unhideWhenUsed/>
+    <w:rsid w:val="0023177F"/>
+    <w:pPr>
+      <w:spacing w:after="100"/>
+    </w:pPr>
+  </w:style>
+  <w:style w:type="paragraph" w:styleId="TDC2">
+    <w:name w:val="toc 2"/>
+    <w:basedOn w:val="Normal"/>
+    <w:next w:val="Normal"/>
+    <w:autoRedefine/>
+    <w:uiPriority w:val="39"/>
+    <w:unhideWhenUsed/>
+    <w:rsid w:val="0023177F"/>
+    <w:pPr>
+      <w:spacing w:after="100"/>
+      <w:ind w:left="220"/>
+    </w:pPr>
+  </w:style>
+  <w:style w:type="character" w:styleId="Hipervnculo">
+    <w:name w:val="Hyperlink"/>
+    <w:basedOn w:val="Fuentedeprrafopredeter"/>
+    <w:uiPriority w:val="99"/>
+    <w:unhideWhenUsed/>
+    <w:rsid w:val="0023177F"/>
+    <w:rPr>
+      <w:color w:val="0563C1" w:themeColor="hyperlink"/>
+      <w:u w:val="single"/>
+    </w:rPr>
   </w:style>
 </w:styles>
 </file>

</xml_diff>

<commit_message>
He agregado gobierno y definiciones
</commit_message>
<xml_diff>
--- a/Documentos/PGC.docx
+++ b/Documentos/PGC.docx
@@ -1,6 +1,6 @@
 
 <file path=word/document.xml><?xml version="1.0" encoding="utf-8"?>
-<w:document xmlns:wpc="http://schemas.microsoft.com/office/word/2010/wordprocessingCanvas" xmlns:mc="http://schemas.openxmlformats.org/markup-compatibility/2006" xmlns:o="urn:schemas-microsoft-com:office:office" xmlns:r="http://schemas.openxmlformats.org/officeDocument/2006/relationships" xmlns:m="http://schemas.openxmlformats.org/officeDocument/2006/math" xmlns:v="urn:schemas-microsoft-com:vml" xmlns:wp14="http://schemas.microsoft.com/office/word/2010/wordprocessingDrawing" xmlns:wp="http://schemas.openxmlformats.org/drawingml/2006/wordprocessingDrawing" xmlns:w10="urn:schemas-microsoft-com:office:word" xmlns:w="http://schemas.openxmlformats.org/wordprocessingml/2006/main" xmlns:w14="http://schemas.microsoft.com/office/word/2010/wordml" xmlns:w15="http://schemas.microsoft.com/office/word/2012/wordml" xmlns:wpg="http://schemas.microsoft.com/office/word/2010/wordprocessingGroup" xmlns:wpi="http://schemas.microsoft.com/office/word/2010/wordprocessingInk" xmlns:wne="http://schemas.microsoft.com/office/word/2006/wordml" xmlns:wps="http://schemas.microsoft.com/office/word/2010/wordprocessingShape" mc:Ignorable="w14 w15 wp14">
+<w:document xmlns:wpc="http://schemas.microsoft.com/office/word/2010/wordprocessingCanvas" xmlns:mc="http://schemas.openxmlformats.org/markup-compatibility/2006" xmlns:o="urn:schemas-microsoft-com:office:office" xmlns:r="http://schemas.openxmlformats.org/officeDocument/2006/relationships" xmlns:m="http://schemas.openxmlformats.org/officeDocument/2006/math" xmlns:v="urn:schemas-microsoft-com:vml" xmlns:wp14="http://schemas.microsoft.com/office/word/2010/wordprocessingDrawing" xmlns:wp="http://schemas.openxmlformats.org/drawingml/2006/wordprocessingDrawing" xmlns:w10="urn:schemas-microsoft-com:office:word" xmlns:w="http://schemas.openxmlformats.org/wordprocessingml/2006/main" xmlns:w14="http://schemas.microsoft.com/office/word/2010/wordml" xmlns:wpg="http://schemas.microsoft.com/office/word/2010/wordprocessingGroup" xmlns:wpi="http://schemas.microsoft.com/office/word/2010/wordprocessingInk" xmlns:wne="http://schemas.microsoft.com/office/word/2006/wordml" xmlns:wps="http://schemas.microsoft.com/office/word/2010/wordprocessingShape" mc:Ignorable="w14 wp14">
   <w:body>
     <w:p/>
     <w:p/>
@@ -574,9 +574,16 @@
           <w:color w:val="000000"/>
         </w:rPr>
         <w:lastRenderedPageBreak/>
-        <w:t>INTRODUCCIÓN</w:t>
+        <w:t>I</w:t>
       </w:r>
       <w:bookmarkEnd w:id="0"/>
+      <w:r>
+        <w:rPr>
+          <w:b/>
+          <w:color w:val="000000"/>
+        </w:rPr>
+        <w:t>ntroducción</w:t>
+      </w:r>
     </w:p>
     <w:p>
       <w:pPr>
@@ -590,7 +597,15 @@
         <w:jc w:val="both"/>
       </w:pPr>
       <w:r>
-        <w:t>En Software Enterprise Service la necesidad de cambio es algo constante para nuestra Organización, para sus Clientes y sus Proveedores también. Esto se debe a que nuestros planes, actividades y objetivos sufren cambios producto de una influencia interna o externa.</w:t>
+        <w:t xml:space="preserve">En Software Enterprise </w:t>
+      </w:r>
+      <w:proofErr w:type="spellStart"/>
+      <w:r>
+        <w:t>Service</w:t>
+      </w:r>
+      <w:proofErr w:type="spellEnd"/>
+      <w:r>
+        <w:t xml:space="preserve"> la necesidad de cambio es algo constante para nuestra Organización, para sus Clientes y sus Proveedores también. Esto se debe a que nuestros planes, actividades y objetivos sufren cambios producto de una influencia interna o externa.</w:t>
       </w:r>
     </w:p>
     <w:p>
@@ -599,7 +614,15 @@
         <w:jc w:val="both"/>
       </w:pPr>
       <w:r>
-        <w:t>Siendo Software Enterprise Service una empresa que busca ser líder en el mercado del desarrollo de soluciones informáticas, los cambios antes mencionados pueden impactar en las diferentes fases del ciclo de vida del Software. Los cambios nunca deben ser ignorados ya que estos permiten que el Software se adecue a nuevos ambientes, obtenga nuevos módulos o mejoras en los ya existentes y modificaciones producto de cambios en el negocio o en los procesos.</w:t>
+        <w:t xml:space="preserve">Siendo Software Enterprise </w:t>
+      </w:r>
+      <w:proofErr w:type="spellStart"/>
+      <w:r>
+        <w:t>Service</w:t>
+      </w:r>
+      <w:proofErr w:type="spellEnd"/>
+      <w:r>
+        <w:t xml:space="preserve"> una empresa que busca ser líder en el mercado del desarrollo de soluciones informáticas, los cambios antes mencionados pueden impactar en las diferentes fases del ciclo de vida del Software. Los cambios nunca deben ser ignorados ya que estos permiten que el Software se adecue a nuevos ambientes, obtenga nuevos módulos o mejoras en los ya existentes y modificaciones producto de cambios en el negocio o en los procesos.</w:t>
       </w:r>
     </w:p>
     <w:p>
@@ -617,7 +640,15 @@
         <w:jc w:val="both"/>
       </w:pPr>
       <w:r>
-        <w:t>Por tal motivo, Software Enterprise Service ha optado por aplicar la Gestión de la Configuración de Software (GCS o SCM por sus siglas en inglés) con el objetivo de mantener la integridad de los artefactos generados por los diversos proyectos que la organización posee, garantizar que no se realicen cambios sin control y asegurar que los integrantes de los proyectos dispongan de versiones actualizadas y aprobadas. Los artefactos no solo abarcan ejecutables finales, sino a todos los productos generados por los Proyectos.</w:t>
+        <w:t xml:space="preserve">Por tal motivo, Software Enterprise </w:t>
+      </w:r>
+      <w:proofErr w:type="spellStart"/>
+      <w:r>
+        <w:t>Service</w:t>
+      </w:r>
+      <w:proofErr w:type="spellEnd"/>
+      <w:r>
+        <w:t xml:space="preserve"> ha optado por aplicar la Gestión de la Configuración de Software (GCS o SCM por sus siglas en inglés) con el objetivo de mantener la integridad de los artefactos generados por los diversos proyectos que la organización posee, garantizar que no se realicen cambios sin control y asegurar que los integrantes de los proyectos dispongan de versiones actualizadas y aprobadas. Los artefactos no solo abarcan ejecutables finales, sino a todos los productos generados por los Proyectos.</w:t>
       </w:r>
     </w:p>
     <w:p>
@@ -709,7 +740,15 @@
         <w:jc w:val="both"/>
       </w:pPr>
       <w:r>
-        <w:t>Gestión de Release.</w:t>
+        <w:t xml:space="preserve">Gestión de </w:t>
+      </w:r>
+      <w:proofErr w:type="spellStart"/>
+      <w:r>
+        <w:t>Release</w:t>
+      </w:r>
+      <w:proofErr w:type="spellEnd"/>
+      <w:r>
+        <w:t>.</w:t>
       </w:r>
     </w:p>
     <w:p>
@@ -745,6 +784,567 @@
       </w:r>
       <w:r>
         <w:t xml:space="preserve"> </w:t>
+      </w:r>
+    </w:p>
+    <w:p>
+      <w:pPr>
+        <w:pStyle w:val="Ttulo2"/>
+        <w:numPr>
+          <w:ilvl w:val="1"/>
+          <w:numId w:val="7"/>
+        </w:numPr>
+        <w:rPr>
+          <w:b/>
+          <w:color w:val="auto"/>
+        </w:rPr>
+      </w:pPr>
+      <w:r>
+        <w:rPr>
+          <w:b/>
+          <w:color w:val="auto"/>
+        </w:rPr>
+        <w:lastRenderedPageBreak/>
+        <w:t>Propósito</w:t>
+      </w:r>
+    </w:p>
+    <w:p/>
+    <w:p>
+      <w:pPr>
+        <w:pStyle w:val="Ttulo2"/>
+        <w:numPr>
+          <w:ilvl w:val="1"/>
+          <w:numId w:val="7"/>
+        </w:numPr>
+        <w:rPr>
+          <w:b/>
+          <w:color w:val="auto"/>
+        </w:rPr>
+      </w:pPr>
+      <w:r>
+        <w:rPr>
+          <w:b/>
+          <w:color w:val="auto"/>
+        </w:rPr>
+        <w:t>A</w:t>
+      </w:r>
+      <w:r>
+        <w:rPr>
+          <w:b/>
+          <w:color w:val="auto"/>
+        </w:rPr>
+        <w:t>plicabilidad</w:t>
+      </w:r>
+    </w:p>
+    <w:p>
+      <w:pPr>
+        <w:ind w:left="426"/>
+      </w:pPr>
+    </w:p>
+    <w:p>
+      <w:pPr>
+        <w:pStyle w:val="Ttulo2"/>
+        <w:numPr>
+          <w:ilvl w:val="1"/>
+          <w:numId w:val="7"/>
+        </w:numPr>
+        <w:rPr>
+          <w:b/>
+          <w:color w:val="auto"/>
+        </w:rPr>
+      </w:pPr>
+      <w:r>
+        <w:rPr>
+          <w:b/>
+          <w:color w:val="auto"/>
+        </w:rPr>
+        <w:t>Gobierno</w:t>
+      </w:r>
+    </w:p>
+    <w:p/>
+    <w:p>
+      <w:pPr>
+        <w:keepLines/>
+        <w:widowControl w:val="0"/>
+        <w:spacing w:after="120" w:line="312" w:lineRule="auto"/>
+        <w:ind w:left="426"/>
+        <w:jc w:val="both"/>
+        <w:rPr>
+          <w:rFonts w:asciiTheme="minorHAnsi" w:eastAsia="Arial" w:hAnsiTheme="minorHAnsi" w:cstheme="minorHAnsi"/>
+        </w:rPr>
+      </w:pPr>
+      <w:r>
+        <w:rPr>
+          <w:rFonts w:asciiTheme="minorHAnsi" w:eastAsia="Arial" w:hAnsiTheme="minorHAnsi" w:cstheme="minorHAnsi"/>
+        </w:rPr>
+        <w:t>La gestión de configuración de cambios se realiza a través del CCC</w:t>
+      </w:r>
+    </w:p>
+    <w:p>
+      <w:pPr>
+        <w:keepLines/>
+        <w:widowControl w:val="0"/>
+        <w:spacing w:after="120" w:line="312" w:lineRule="auto"/>
+        <w:ind w:left="426"/>
+        <w:jc w:val="both"/>
+        <w:rPr>
+          <w:rFonts w:asciiTheme="minorHAnsi" w:eastAsia="Arial" w:hAnsiTheme="minorHAnsi" w:cstheme="minorHAnsi"/>
+        </w:rPr>
+      </w:pPr>
+      <w:r>
+        <w:rPr>
+          <w:rFonts w:asciiTheme="minorHAnsi" w:eastAsia="Arial" w:hAnsiTheme="minorHAnsi" w:cstheme="minorHAnsi"/>
+          <w:b/>
+        </w:rPr>
+        <w:t>CCC Nivel 1:</w:t>
+      </w:r>
+      <w:r>
+        <w:rPr>
+          <w:rFonts w:asciiTheme="minorHAnsi" w:eastAsia="Arial" w:hAnsiTheme="minorHAnsi" w:cstheme="minorHAnsi"/>
+        </w:rPr>
+        <w:t xml:space="preserve"> Conformado por el grupo de comité técnico.</w:t>
+      </w:r>
+    </w:p>
+    <w:p>
+      <w:pPr>
+        <w:keepLines/>
+        <w:widowControl w:val="0"/>
+        <w:spacing w:after="120" w:line="312" w:lineRule="auto"/>
+        <w:ind w:left="426"/>
+        <w:jc w:val="both"/>
+        <w:rPr>
+          <w:rFonts w:asciiTheme="minorHAnsi" w:eastAsia="Arial" w:hAnsiTheme="minorHAnsi" w:cstheme="minorHAnsi"/>
+        </w:rPr>
+      </w:pPr>
+      <w:r>
+        <w:rPr>
+          <w:rFonts w:asciiTheme="minorHAnsi" w:eastAsia="Arial" w:hAnsiTheme="minorHAnsi" w:cstheme="minorHAnsi"/>
+          <w:b/>
+        </w:rPr>
+        <w:t>CCC Nivel 2:</w:t>
+      </w:r>
+      <w:r>
+        <w:rPr>
+          <w:rFonts w:asciiTheme="minorHAnsi" w:eastAsia="Arial" w:hAnsiTheme="minorHAnsi" w:cstheme="minorHAnsi"/>
+        </w:rPr>
+        <w:t xml:space="preserve"> Conformado por el grupo de comité técnico y clientes.</w:t>
+      </w:r>
+    </w:p>
+    <w:p>
+      <w:pPr>
+        <w:keepLines/>
+        <w:widowControl w:val="0"/>
+        <w:spacing w:after="120" w:line="312" w:lineRule="auto"/>
+        <w:ind w:left="426"/>
+        <w:jc w:val="both"/>
+        <w:rPr>
+          <w:rFonts w:asciiTheme="minorHAnsi" w:eastAsia="Arial" w:hAnsiTheme="minorHAnsi" w:cstheme="minorHAnsi"/>
+        </w:rPr>
+      </w:pPr>
+      <w:r>
+        <w:rPr>
+          <w:rFonts w:asciiTheme="minorHAnsi" w:eastAsia="Arial" w:hAnsiTheme="minorHAnsi" w:cstheme="minorHAnsi"/>
+          <w:b/>
+        </w:rPr>
+        <w:t>CCC Nivel 3:</w:t>
+      </w:r>
+      <w:r>
+        <w:rPr>
+          <w:rFonts w:asciiTheme="minorHAnsi" w:eastAsia="Arial" w:hAnsiTheme="minorHAnsi" w:cstheme="minorHAnsi"/>
+        </w:rPr>
+        <w:t xml:space="preserve"> Conformado por el grupo de comité técnico y gerencia general.</w:t>
+      </w:r>
+    </w:p>
+    <w:p>
+      <w:pPr>
+        <w:keepLines/>
+        <w:widowControl w:val="0"/>
+        <w:spacing w:after="120" w:line="312" w:lineRule="auto"/>
+        <w:ind w:left="426"/>
+        <w:jc w:val="both"/>
+        <w:rPr>
+          <w:rFonts w:asciiTheme="minorHAnsi" w:eastAsia="Arial" w:hAnsiTheme="minorHAnsi" w:cstheme="minorHAnsi"/>
+        </w:rPr>
+      </w:pPr>
+      <w:r>
+        <w:rPr>
+          <w:rFonts w:asciiTheme="minorHAnsi" w:eastAsia="Arial" w:hAnsiTheme="minorHAnsi" w:cstheme="minorHAnsi"/>
+        </w:rPr>
+        <w:t xml:space="preserve">El comité de control de configuración CCC es la autoridad para: </w:t>
+      </w:r>
+    </w:p>
+    <w:p>
+      <w:pPr>
+        <w:pStyle w:val="Prrafodelista"/>
+        <w:keepLines/>
+        <w:widowControl w:val="0"/>
+        <w:numPr>
+          <w:ilvl w:val="0"/>
+          <w:numId w:val="10"/>
+        </w:numPr>
+        <w:spacing w:after="120" w:line="312" w:lineRule="auto"/>
+        <w:jc w:val="both"/>
+        <w:rPr>
+          <w:rFonts w:asciiTheme="minorHAnsi" w:eastAsia="Arial" w:hAnsiTheme="minorHAnsi" w:cstheme="minorHAnsi"/>
+        </w:rPr>
+      </w:pPr>
+      <w:r>
+        <w:rPr>
+          <w:rFonts w:asciiTheme="minorHAnsi" w:eastAsia="Arial" w:hAnsiTheme="minorHAnsi" w:cstheme="minorHAnsi"/>
+        </w:rPr>
+        <w:t>Evaluar todas las peticiones de cambio.</w:t>
+      </w:r>
+    </w:p>
+    <w:p>
+      <w:pPr>
+        <w:pStyle w:val="Prrafodelista"/>
+        <w:keepLines/>
+        <w:widowControl w:val="0"/>
+        <w:numPr>
+          <w:ilvl w:val="0"/>
+          <w:numId w:val="10"/>
+        </w:numPr>
+        <w:spacing w:after="120" w:line="312" w:lineRule="auto"/>
+        <w:jc w:val="both"/>
+        <w:rPr>
+          <w:rFonts w:asciiTheme="minorHAnsi" w:eastAsia="Arial" w:hAnsiTheme="minorHAnsi" w:cstheme="minorHAnsi"/>
+        </w:rPr>
+      </w:pPr>
+      <w:r>
+        <w:rPr>
+          <w:rFonts w:asciiTheme="minorHAnsi" w:eastAsia="Arial" w:hAnsiTheme="minorHAnsi" w:cstheme="minorHAnsi"/>
+        </w:rPr>
+        <w:t>Aceptar o rechazar los cambios propuestos.</w:t>
+      </w:r>
+    </w:p>
+    <w:p>
+      <w:pPr>
+        <w:pStyle w:val="Prrafodelista"/>
+        <w:keepLines/>
+        <w:widowControl w:val="0"/>
+        <w:numPr>
+          <w:ilvl w:val="0"/>
+          <w:numId w:val="10"/>
+        </w:numPr>
+        <w:spacing w:after="120" w:line="312" w:lineRule="auto"/>
+        <w:jc w:val="both"/>
+        <w:rPr>
+          <w:rFonts w:asciiTheme="minorHAnsi" w:eastAsia="Arial" w:hAnsiTheme="minorHAnsi" w:cstheme="minorHAnsi"/>
+        </w:rPr>
+      </w:pPr>
+      <w:r>
+        <w:rPr>
+          <w:rFonts w:asciiTheme="minorHAnsi" w:eastAsia="Arial" w:hAnsiTheme="minorHAnsi" w:cstheme="minorHAnsi"/>
+        </w:rPr>
+        <w:t>Toma las respectivas decisiones sobre los cambios a implementar, cualquier cambio en los requerimientos, o en el dise</w:t>
+      </w:r>
+      <w:bookmarkStart w:id="1" w:name="_GoBack"/>
+      <w:bookmarkEnd w:id="1"/>
+      <w:r>
+        <w:rPr>
+          <w:rFonts w:asciiTheme="minorHAnsi" w:eastAsia="Arial" w:hAnsiTheme="minorHAnsi" w:cstheme="minorHAnsi"/>
+        </w:rPr>
+        <w:t>ño, deben ser aprobados por CCC.</w:t>
+      </w:r>
+    </w:p>
+    <w:p/>
+    <w:p>
+      <w:pPr>
+        <w:pStyle w:val="Ttulo2"/>
+        <w:numPr>
+          <w:ilvl w:val="1"/>
+          <w:numId w:val="7"/>
+        </w:numPr>
+        <w:rPr>
+          <w:b/>
+          <w:color w:val="auto"/>
+        </w:rPr>
+      </w:pPr>
+      <w:r>
+        <w:rPr>
+          <w:b/>
+          <w:color w:val="auto"/>
+        </w:rPr>
+        <w:t>Alcance</w:t>
+      </w:r>
+    </w:p>
+    <w:p/>
+    <w:p>
+      <w:pPr>
+        <w:pStyle w:val="Ttulo2"/>
+        <w:numPr>
+          <w:ilvl w:val="1"/>
+          <w:numId w:val="7"/>
+        </w:numPr>
+        <w:jc w:val="both"/>
+        <w:rPr>
+          <w:b/>
+          <w:color w:val="auto"/>
+        </w:rPr>
+      </w:pPr>
+      <w:r>
+        <w:rPr>
+          <w:b/>
+          <w:color w:val="auto"/>
+        </w:rPr>
+        <w:t>Definiciones</w:t>
+      </w:r>
+    </w:p>
+    <w:p>
+      <w:pPr>
+        <w:jc w:val="both"/>
+      </w:pPr>
+    </w:p>
+    <w:p>
+      <w:pPr>
+        <w:ind w:left="360"/>
+        <w:jc w:val="both"/>
+        <w:rPr>
+          <w:b/>
+        </w:rPr>
+      </w:pPr>
+      <w:r>
+        <w:rPr>
+          <w:b/>
+        </w:rPr>
+        <w:t>Comité de control de la configuración CCC</w:t>
+      </w:r>
+    </w:p>
+    <w:p>
+      <w:pPr>
+        <w:ind w:left="360"/>
+        <w:jc w:val="both"/>
+      </w:pPr>
+      <w:r>
+        <w:t>Conjunto de personas que revisan y aprueban los cambios sugeridos a un producto.</w:t>
+      </w:r>
+    </w:p>
+    <w:p>
+      <w:pPr>
+        <w:ind w:left="360"/>
+        <w:jc w:val="both"/>
+        <w:rPr>
+          <w:b/>
+        </w:rPr>
+      </w:pPr>
+      <w:r>
+        <w:rPr>
+          <w:b/>
+        </w:rPr>
+        <w:t>Petición de cambio</w:t>
+      </w:r>
+    </w:p>
+    <w:p>
+      <w:pPr>
+        <w:ind w:left="360"/>
+        <w:jc w:val="both"/>
+      </w:pPr>
+      <w:r>
+        <w:t xml:space="preserve">Solicitud formal que se presenta ante el CCC, la cual describe un problema de </w:t>
+      </w:r>
+      <w:r>
+        <w:t>software,</w:t>
+      </w:r>
+      <w:r>
+        <w:t xml:space="preserve"> una mejora solicitada o un cambio en los requerimientos del software.</w:t>
+      </w:r>
+    </w:p>
+    <w:p>
+      <w:pPr>
+        <w:ind w:left="360"/>
+        <w:jc w:val="both"/>
+        <w:rPr>
+          <w:b/>
+        </w:rPr>
+      </w:pPr>
+      <w:r>
+        <w:rPr>
+          <w:b/>
+        </w:rPr>
+        <w:t>Ítem de configuración</w:t>
+      </w:r>
+    </w:p>
+    <w:p>
+      <w:pPr>
+        <w:ind w:left="360"/>
+        <w:jc w:val="both"/>
+      </w:pPr>
+      <w:r>
+        <w:t xml:space="preserve">Se entiende como el elemento de configuración aquel producto de </w:t>
+      </w:r>
+      <w:r>
+        <w:t>trabajo,</w:t>
+      </w:r>
+      <w:r>
+        <w:t xml:space="preserve"> cuyo cambio pueda resultar crítico para el desarrollo del proyecto.</w:t>
+      </w:r>
+    </w:p>
+    <w:p>
+      <w:pPr>
+        <w:ind w:left="360"/>
+        <w:jc w:val="both"/>
+        <w:rPr>
+          <w:b/>
+        </w:rPr>
+      </w:pPr>
+      <w:r>
+        <w:rPr>
+          <w:b/>
+        </w:rPr>
+        <w:t>Línea base</w:t>
+      </w:r>
+    </w:p>
+    <w:p>
+      <w:pPr>
+        <w:ind w:left="360"/>
+        <w:jc w:val="both"/>
+      </w:pPr>
+      <w:r>
+        <w:t>Conjunto de elementos de configuración formalmente aprobados que sirve como punto de partida para futuras versiones. Especificación o producto que se ha revisado formalmente y sobre los que se ha llegado a un acuerdo y de ahí en adelante sirve como base para un desarrollo posterior que puede cambiarse solamente a través de procedimiento formales de control de cambios.</w:t>
+      </w:r>
+    </w:p>
+    <w:p>
+      <w:pPr>
+        <w:ind w:left="360"/>
+        <w:jc w:val="both"/>
+        <w:rPr>
+          <w:b/>
+        </w:rPr>
+      </w:pPr>
+      <w:r>
+        <w:rPr>
+          <w:b/>
+        </w:rPr>
+        <w:t>Control de cambios</w:t>
+      </w:r>
+    </w:p>
+    <w:p>
+      <w:pPr>
+        <w:ind w:left="360"/>
+        <w:jc w:val="both"/>
+      </w:pPr>
+      <w:r>
+        <w:lastRenderedPageBreak/>
+        <w:t>Proceso responsable de controlar el ciclo de vida de todos los cambios.</w:t>
+      </w:r>
+    </w:p>
+    <w:p>
+      <w:pPr>
+        <w:ind w:left="360"/>
+        <w:jc w:val="both"/>
+        <w:rPr>
+          <w:b/>
+        </w:rPr>
+      </w:pPr>
+      <w:r>
+        <w:rPr>
+          <w:b/>
+        </w:rPr>
+        <w:t>Versión</w:t>
+      </w:r>
+    </w:p>
+    <w:p>
+      <w:pPr>
+        <w:ind w:left="360"/>
+        <w:jc w:val="both"/>
+      </w:pPr>
+      <w:r>
+        <w:t>Estado de un conjunto de clases (y de otro tipo de archivos) que forman un sistema o componente. El conjunto de clases forman una versión en un momento dado.</w:t>
+      </w:r>
+    </w:p>
+    <w:p>
+      <w:pPr>
+        <w:ind w:left="360"/>
+        <w:jc w:val="both"/>
+        <w:rPr>
+          <w:b/>
+        </w:rPr>
+      </w:pPr>
+      <w:r>
+        <w:rPr>
+          <w:b/>
+        </w:rPr>
+        <w:t>Versión de desarrollo</w:t>
+      </w:r>
+    </w:p>
+    <w:p>
+      <w:pPr>
+        <w:ind w:left="360"/>
+        <w:jc w:val="both"/>
+      </w:pPr>
+      <w:r>
+        <w:t>Versión de un sistema o componente que está sufriendo modificaciones por mejoras o correcciones por lo que aún no está disponible para producción.</w:t>
+      </w:r>
+    </w:p>
+    <w:p>
+      <w:pPr>
+        <w:ind w:left="360"/>
+        <w:jc w:val="both"/>
+        <w:rPr>
+          <w:b/>
+        </w:rPr>
+      </w:pPr>
+      <w:r>
+        <w:rPr>
+          <w:b/>
+        </w:rPr>
+        <w:t>Versión de producción</w:t>
+      </w:r>
+    </w:p>
+    <w:p>
+      <w:pPr>
+        <w:ind w:left="360"/>
+        <w:jc w:val="both"/>
+      </w:pPr>
+      <w:r>
+        <w:t>Es una versión de un sistema o componente que se encuentra disponible para el uso de usuarios finales.</w:t>
+      </w:r>
+    </w:p>
+    <w:p>
+      <w:pPr>
+        <w:ind w:left="360"/>
+        <w:jc w:val="both"/>
+        <w:rPr>
+          <w:b/>
+        </w:rPr>
+      </w:pPr>
+      <w:r>
+        <w:rPr>
+          <w:b/>
+        </w:rPr>
+        <w:t>Tronco</w:t>
+      </w:r>
+    </w:p>
+    <w:p>
+      <w:pPr>
+        <w:ind w:left="360"/>
+        <w:jc w:val="both"/>
+      </w:pPr>
+      <w:r>
+        <w:t>Es un término equivalente a la versión estable oficial de desarrollo del sistema.</w:t>
+      </w:r>
+    </w:p>
+    <w:p>
+      <w:pPr>
+        <w:ind w:left="360"/>
+        <w:jc w:val="both"/>
+        <w:rPr>
+          <w:b/>
+        </w:rPr>
+      </w:pPr>
+      <w:r>
+        <w:rPr>
+          <w:b/>
+        </w:rPr>
+        <w:t>Rama</w:t>
+      </w:r>
+    </w:p>
+    <w:p>
+      <w:pPr>
+        <w:ind w:left="360"/>
+        <w:jc w:val="both"/>
+      </w:pPr>
+      <w:r>
+        <w:t>Versión de desarrollo paralela a la versión oficial (tronco) que se trabaja hasta tenerla lista para salir a pruebas y posterior producción. Ambas versiones, la oficial y la rama comparten un ancestro común y están destinadas a converger en el futuro.</w:t>
       </w:r>
     </w:p>
     <w:p>
@@ -764,7 +1364,7 @@
           <w:color w:val="000000"/>
         </w:rPr>
       </w:pPr>
-      <w:bookmarkStart w:id="1" w:name="_Toc493203476"/>
+      <w:bookmarkStart w:id="2" w:name="_Toc493203476"/>
       <w:r>
         <w:rPr>
           <w:b/>
@@ -772,7 +1372,7 @@
         </w:rPr>
         <w:t>Gestión de la SCM</w:t>
       </w:r>
-      <w:bookmarkEnd w:id="1"/>
+      <w:bookmarkEnd w:id="2"/>
     </w:p>
     <w:p/>
     <w:p>
@@ -809,14 +1409,10 @@
           <w:numId w:val="7"/>
         </w:numPr>
         <w:rPr>
-          <w:rFonts w:ascii="Arial" w:eastAsia="Arial" w:hAnsi="Arial" w:cs="Arial"/>
           <w:b/>
           <w:color w:val="auto"/>
-          <w:sz w:val="20"/>
-          <w:szCs w:val="20"/>
-        </w:rPr>
-      </w:pPr>
-      <w:bookmarkStart w:id="2" w:name="_Toc493203477"/>
+        </w:rPr>
+      </w:pPr>
       <w:r>
         <w:rPr>
           <w:b/>
@@ -824,14 +1420,15 @@
         </w:rPr>
         <w:t>Organización</w:t>
       </w:r>
-      <w:bookmarkEnd w:id="2"/>
-    </w:p>
-    <w:p>
-      <w:pPr>
+    </w:p>
+    <w:p/>
+    <w:p>
+      <w:pPr>
+        <w:pStyle w:val="Prrafodelista"/>
         <w:keepLines/>
         <w:widowControl w:val="0"/>
         <w:spacing w:after="120" w:line="312" w:lineRule="auto"/>
-        <w:ind w:left="720"/>
+        <w:ind w:left="1440"/>
         <w:jc w:val="both"/>
         <w:rPr>
           <w:rFonts w:ascii="Arial" w:eastAsia="Arial" w:hAnsi="Arial" w:cs="Arial"/>
@@ -894,7 +1491,15 @@
         <w:jc w:val="both"/>
       </w:pPr>
       <w:r>
-        <w:t>El CCC es el encargado de procesar las SC’s y someterlas a un proceso de evaluación, donde se les aprobará o denegará y, en caso de aprobarlo, se hará responsable de su implementación en el menor tiempo posible (aunque la implementación no deberá ser necesariamente realizada por el CCC). Además se encargará de revisar la implementación (deberá comprobar que lo implementado corresponda con el cambio indicado en la SC). El CCC estará formado por los miembros del equipo central de desarrollo.</w:t>
+        <w:t xml:space="preserve">El CCC es el encargado de procesar las </w:t>
+      </w:r>
+      <w:proofErr w:type="spellStart"/>
+      <w:r>
+        <w:t>SC’s</w:t>
+      </w:r>
+      <w:proofErr w:type="spellEnd"/>
+      <w:r>
+        <w:t xml:space="preserve"> y someterlas a un proceso de evaluación, donde se les aprobará o denegará y, en caso de aprobarlo, se hará responsable de su implementación en el menor tiempo posible (aunque la implementación no deberá ser necesariamente realizada por el CCC). Además se encargará de revisar la implementación (deberá comprobar que lo implementado corresponda con el cambio indicado en la SC). El CCC estará formado por los miembros del equipo central de desarrollo.</w:t>
       </w:r>
     </w:p>
     <w:p>
@@ -916,6 +1521,7 @@
         <w:rPr>
           <w:b/>
         </w:rPr>
+        <w:lastRenderedPageBreak/>
         <w:t xml:space="preserve"> Gestor de la Gestión de la Configuración</w:t>
       </w:r>
     </w:p>
@@ -928,7 +1534,23 @@
         <w:jc w:val="both"/>
       </w:pPr>
       <w:r>
-        <w:t>El gestor de la gestión de la configuración es el encargado de implementar, mantener y mejorar la gestión de la configuración. Además se encargará de controlar todos los cambios realizados en el repositorio CVS, vigilando que se siguen las indicaciones establecidas en el presente plan SCM. También se encargará de administrar la herramienta GitHub para un uso adecuado de la misma durante el desarrollo del proyecto. Asimismo será la persona que se responsabilice de la creación de ramas en el repositorio CVS.</w:t>
+        <w:t xml:space="preserve">El gestor de la gestión de la configuración es el encargado de implementar, mantener y mejorar la gestión de la configuración. Además se encargará de controlar todos los cambios realizados en el repositorio CVS, vigilando que se </w:t>
+      </w:r>
+      <w:proofErr w:type="gramStart"/>
+      <w:r>
+        <w:t>siguen</w:t>
+      </w:r>
+      <w:proofErr w:type="gramEnd"/>
+      <w:r>
+        <w:t xml:space="preserve"> las indicaciones establecidas en el presente plan SCM. También se encargará de administrar la herramienta </w:t>
+      </w:r>
+      <w:proofErr w:type="spellStart"/>
+      <w:r>
+        <w:t>GitHub</w:t>
+      </w:r>
+      <w:proofErr w:type="spellEnd"/>
+      <w:r>
+        <w:t xml:space="preserve"> para un uso adecuado de la misma durante el desarrollo del proyecto. Asimismo será la persona que se responsabilice de la creación de ramas en el repositorio CVS.</w:t>
       </w:r>
     </w:p>
     <w:p>
@@ -993,7 +1615,6 @@
         <w:jc w:val="both"/>
       </w:pPr>
       <w:r>
-        <w:lastRenderedPageBreak/>
         <w:t>El equipo de trabajo será responsable de desarrollar los documentos y ficheros de código fuente, almacenando las nuevas versiones en el repositorio CVS. Notificarán cuándo un documento o fichero fuente está listo para ser probado, momento en el que se pondrán en marcha todas las tareas de aseguramiento de calidad. También serán los responsables de descubrir fallos o solicitar cambios en las versiones estables de un producto, y de implementarlos por indicación del CCC. Cada desarrollador deberá introducir una descripción completa y correcta de los cambios introducidos en un documento o fichero fuente al integrar una nueva versión en el repositorio CVS.</w:t>
       </w:r>
     </w:p>
@@ -1233,10 +1854,7 @@
               </w:rPr>
             </w:pPr>
             <w:r>
-              <w:t>Identificación</w:t>
-            </w:r>
-            <w:r>
-              <w:t xml:space="preserve"> de la Gestión del SCM</w:t>
+              <w:t>Identificación de la Gestión del SCM</w:t>
             </w:r>
           </w:p>
         </w:tc>
@@ -1310,10 +1928,7 @@
               </w:rPr>
             </w:pPr>
             <w:r>
-              <w:t>Control</w:t>
-            </w:r>
-            <w:r>
-              <w:t xml:space="preserve"> de la Gestión del SCM</w:t>
+              <w:t>Control de la Gestión del SCM</w:t>
             </w:r>
           </w:p>
         </w:tc>
@@ -1384,6 +1999,7 @@
               <w:jc w:val="both"/>
             </w:pPr>
             <w:r>
+              <w:lastRenderedPageBreak/>
               <w:t>Estado de la Contabilidad del SCM</w:t>
             </w:r>
           </w:p>
@@ -1526,12 +2142,15 @@
               <w:jc w:val="both"/>
             </w:pPr>
             <w:r>
-              <w:t>Gestión y Entrega de</w:t>
-            </w:r>
-            <w:bookmarkStart w:id="5" w:name="_GoBack"/>
-            <w:bookmarkEnd w:id="5"/>
-            <w:r>
-              <w:t xml:space="preserve"> las Release de Software</w:t>
+              <w:t xml:space="preserve">Gestión y Entrega de las </w:t>
+            </w:r>
+            <w:proofErr w:type="spellStart"/>
+            <w:r>
+              <w:t>Release</w:t>
+            </w:r>
+            <w:proofErr w:type="spellEnd"/>
+            <w:r>
+              <w:t xml:space="preserve"> de Software</w:t>
             </w:r>
           </w:p>
         </w:tc>
@@ -1595,6 +2214,18 @@
         </w:rPr>
       </w:pPr>
     </w:p>
+    <w:p>
+      <w:pPr>
+        <w:keepLines/>
+        <w:widowControl w:val="0"/>
+        <w:spacing w:after="120" w:line="312" w:lineRule="auto"/>
+        <w:ind w:left="360"/>
+        <w:jc w:val="both"/>
+        <w:rPr>
+          <w:i/>
+        </w:rPr>
+      </w:pPr>
+    </w:p>
     <w:sectPr>
       <w:pgSz w:w="11906" w:h="16838"/>
       <w:pgMar w:top="1417" w:right="1701" w:bottom="1417" w:left="1701" w:header="0" w:footer="720" w:gutter="0"/>
@@ -1606,7 +2237,7 @@
 </file>
 
 <file path=word/numbering.xml><?xml version="1.0" encoding="utf-8"?>
-<w:numbering xmlns:wpc="http://schemas.microsoft.com/office/word/2010/wordprocessingCanvas" xmlns:mc="http://schemas.openxmlformats.org/markup-compatibility/2006" xmlns:o="urn:schemas-microsoft-com:office:office" xmlns:r="http://schemas.openxmlformats.org/officeDocument/2006/relationships" xmlns:m="http://schemas.openxmlformats.org/officeDocument/2006/math" xmlns:v="urn:schemas-microsoft-com:vml" xmlns:wp14="http://schemas.microsoft.com/office/word/2010/wordprocessingDrawing" xmlns:wp="http://schemas.openxmlformats.org/drawingml/2006/wordprocessingDrawing" xmlns:w10="urn:schemas-microsoft-com:office:word" xmlns:w="http://schemas.openxmlformats.org/wordprocessingml/2006/main" xmlns:w14="http://schemas.microsoft.com/office/word/2010/wordml" xmlns:w15="http://schemas.microsoft.com/office/word/2012/wordml" xmlns:wpg="http://schemas.microsoft.com/office/word/2010/wordprocessingGroup" xmlns:wpi="http://schemas.microsoft.com/office/word/2010/wordprocessingInk" xmlns:wne="http://schemas.microsoft.com/office/word/2006/wordml" xmlns:wps="http://schemas.microsoft.com/office/word/2010/wordprocessingShape" mc:Ignorable="w14 w15 wp14">
+<w:numbering xmlns:wpc="http://schemas.microsoft.com/office/word/2010/wordprocessingCanvas" xmlns:mc="http://schemas.openxmlformats.org/markup-compatibility/2006" xmlns:o="urn:schemas-microsoft-com:office:office" xmlns:r="http://schemas.openxmlformats.org/officeDocument/2006/relationships" xmlns:m="http://schemas.openxmlformats.org/officeDocument/2006/math" xmlns:v="urn:schemas-microsoft-com:vml" xmlns:wp14="http://schemas.microsoft.com/office/word/2010/wordprocessingDrawing" xmlns:wp="http://schemas.openxmlformats.org/drawingml/2006/wordprocessingDrawing" xmlns:w10="urn:schemas-microsoft-com:office:word" xmlns:w="http://schemas.openxmlformats.org/wordprocessingml/2006/main" xmlns:w14="http://schemas.microsoft.com/office/word/2010/wordml" xmlns:wpg="http://schemas.microsoft.com/office/word/2010/wordprocessingGroup" xmlns:wpi="http://schemas.microsoft.com/office/word/2010/wordprocessingInk" xmlns:wne="http://schemas.microsoft.com/office/word/2006/wordml" xmlns:wps="http://schemas.microsoft.com/office/word/2010/wordprocessingShape" mc:Ignorable="w14 wp14">
   <w:abstractNum w:abstractNumId="0">
     <w:nsid w:val="070C0555"/>
     <w:multiLevelType w:val="multilevel"/>
@@ -1812,6 +2443,183 @@
     </w:lvl>
   </w:abstractNum>
   <w:abstractNum w:abstractNumId="2">
+    <w:nsid w:val="41C27B71"/>
+    <w:multiLevelType w:val="multilevel"/>
+    <w:tmpl w:val="F05C8382"/>
+    <w:lvl w:ilvl="0">
+      <w:start w:val="1"/>
+      <w:numFmt w:val="decimal"/>
+      <w:lvlText w:val="%1."/>
+      <w:lvlJc w:val="left"/>
+      <w:pPr>
+        <w:ind w:left="360" w:hanging="360"/>
+      </w:pPr>
+    </w:lvl>
+    <w:lvl w:ilvl="1">
+      <w:start w:val="1"/>
+      <w:numFmt w:val="decimal"/>
+      <w:lvlText w:val="%1.%2."/>
+      <w:lvlJc w:val="left"/>
+      <w:pPr>
+        <w:ind w:left="792" w:hanging="432"/>
+      </w:pPr>
+      <w:rPr>
+        <w:rFonts w:asciiTheme="minorHAnsi" w:hAnsiTheme="minorHAnsi" w:cstheme="minorHAnsi" w:hint="default"/>
+        <w:sz w:val="26"/>
+        <w:szCs w:val="26"/>
+      </w:rPr>
+    </w:lvl>
+    <w:lvl w:ilvl="2">
+      <w:start w:val="1"/>
+      <w:numFmt w:val="decimal"/>
+      <w:lvlText w:val="%1.%2.%3."/>
+      <w:lvlJc w:val="left"/>
+      <w:pPr>
+        <w:ind w:left="1224" w:hanging="504"/>
+      </w:pPr>
+    </w:lvl>
+    <w:lvl w:ilvl="3">
+      <w:start w:val="1"/>
+      <w:numFmt w:val="decimal"/>
+      <w:lvlText w:val="%1.%2.%3.%4."/>
+      <w:lvlJc w:val="left"/>
+      <w:pPr>
+        <w:ind w:left="1728" w:hanging="647"/>
+      </w:pPr>
+    </w:lvl>
+    <w:lvl w:ilvl="4">
+      <w:start w:val="1"/>
+      <w:numFmt w:val="decimal"/>
+      <w:lvlText w:val="%1.%2.%3.%4.%5."/>
+      <w:lvlJc w:val="left"/>
+      <w:pPr>
+        <w:ind w:left="2232" w:hanging="792"/>
+      </w:pPr>
+    </w:lvl>
+    <w:lvl w:ilvl="5">
+      <w:start w:val="1"/>
+      <w:numFmt w:val="decimal"/>
+      <w:lvlText w:val="%1.%2.%3.%4.%5.%6."/>
+      <w:lvlJc w:val="left"/>
+      <w:pPr>
+        <w:ind w:left="2736" w:hanging="935"/>
+      </w:pPr>
+    </w:lvl>
+    <w:lvl w:ilvl="6">
+      <w:start w:val="1"/>
+      <w:numFmt w:val="decimal"/>
+      <w:lvlText w:val="%1.%2.%3.%4.%5.%6.%7."/>
+      <w:lvlJc w:val="left"/>
+      <w:pPr>
+        <w:ind w:left="3240" w:hanging="1080"/>
+      </w:pPr>
+    </w:lvl>
+    <w:lvl w:ilvl="7">
+      <w:start w:val="1"/>
+      <w:numFmt w:val="decimal"/>
+      <w:lvlText w:val="%1.%2.%3.%4.%5.%6.%7.%8."/>
+      <w:lvlJc w:val="left"/>
+      <w:pPr>
+        <w:ind w:left="3744" w:hanging="1224"/>
+      </w:pPr>
+    </w:lvl>
+    <w:lvl w:ilvl="8">
+      <w:start w:val="1"/>
+      <w:numFmt w:val="decimal"/>
+      <w:lvlText w:val="%1.%2.%3.%4.%5.%6.%7.%8.%9."/>
+      <w:lvlJc w:val="left"/>
+      <w:pPr>
+        <w:ind w:left="4320" w:hanging="1440"/>
+      </w:pPr>
+    </w:lvl>
+  </w:abstractNum>
+  <w:abstractNum w:abstractNumId="3">
+    <w:nsid w:val="42D36422"/>
+    <w:multiLevelType w:val="hybridMultilevel"/>
+    <w:tmpl w:val="74DA6934"/>
+    <w:lvl w:ilvl="0" w:tplc="280A000F">
+      <w:start w:val="1"/>
+      <w:numFmt w:val="decimal"/>
+      <w:lvlText w:val="%1."/>
+      <w:lvlJc w:val="left"/>
+      <w:pPr>
+        <w:ind w:left="1440" w:hanging="360"/>
+      </w:pPr>
+    </w:lvl>
+    <w:lvl w:ilvl="1" w:tplc="280A0019" w:tentative="1">
+      <w:start w:val="1"/>
+      <w:numFmt w:val="lowerLetter"/>
+      <w:lvlText w:val="%2."/>
+      <w:lvlJc w:val="left"/>
+      <w:pPr>
+        <w:ind w:left="2160" w:hanging="360"/>
+      </w:pPr>
+    </w:lvl>
+    <w:lvl w:ilvl="2" w:tplc="280A001B" w:tentative="1">
+      <w:start w:val="1"/>
+      <w:numFmt w:val="lowerRoman"/>
+      <w:lvlText w:val="%3."/>
+      <w:lvlJc w:val="right"/>
+      <w:pPr>
+        <w:ind w:left="2880" w:hanging="180"/>
+      </w:pPr>
+    </w:lvl>
+    <w:lvl w:ilvl="3" w:tplc="280A000F" w:tentative="1">
+      <w:start w:val="1"/>
+      <w:numFmt w:val="decimal"/>
+      <w:lvlText w:val="%4."/>
+      <w:lvlJc w:val="left"/>
+      <w:pPr>
+        <w:ind w:left="3600" w:hanging="360"/>
+      </w:pPr>
+    </w:lvl>
+    <w:lvl w:ilvl="4" w:tplc="280A0019" w:tentative="1">
+      <w:start w:val="1"/>
+      <w:numFmt w:val="lowerLetter"/>
+      <w:lvlText w:val="%5."/>
+      <w:lvlJc w:val="left"/>
+      <w:pPr>
+        <w:ind w:left="4320" w:hanging="360"/>
+      </w:pPr>
+    </w:lvl>
+    <w:lvl w:ilvl="5" w:tplc="280A001B" w:tentative="1">
+      <w:start w:val="1"/>
+      <w:numFmt w:val="lowerRoman"/>
+      <w:lvlText w:val="%6."/>
+      <w:lvlJc w:val="right"/>
+      <w:pPr>
+        <w:ind w:left="5040" w:hanging="180"/>
+      </w:pPr>
+    </w:lvl>
+    <w:lvl w:ilvl="6" w:tplc="280A000F" w:tentative="1">
+      <w:start w:val="1"/>
+      <w:numFmt w:val="decimal"/>
+      <w:lvlText w:val="%7."/>
+      <w:lvlJc w:val="left"/>
+      <w:pPr>
+        <w:ind w:left="5760" w:hanging="360"/>
+      </w:pPr>
+    </w:lvl>
+    <w:lvl w:ilvl="7" w:tplc="280A0019" w:tentative="1">
+      <w:start w:val="1"/>
+      <w:numFmt w:val="lowerLetter"/>
+      <w:lvlText w:val="%8."/>
+      <w:lvlJc w:val="left"/>
+      <w:pPr>
+        <w:ind w:left="6480" w:hanging="360"/>
+      </w:pPr>
+    </w:lvl>
+    <w:lvl w:ilvl="8" w:tplc="280A001B" w:tentative="1">
+      <w:start w:val="1"/>
+      <w:numFmt w:val="lowerRoman"/>
+      <w:lvlText w:val="%9."/>
+      <w:lvlJc w:val="right"/>
+      <w:pPr>
+        <w:ind w:left="7200" w:hanging="180"/>
+      </w:pPr>
+    </w:lvl>
+  </w:abstractNum>
+  <w:abstractNum w:abstractNumId="4">
     <w:nsid w:val="51777CB6"/>
     <w:multiLevelType w:val="multilevel"/>
     <w:tmpl w:val="33C8F84A"/>
@@ -1897,7 +2705,7 @@
       </w:pPr>
     </w:lvl>
   </w:abstractNum>
-  <w:abstractNum w:abstractNumId="3">
+  <w:abstractNum w:abstractNumId="5">
     <w:nsid w:val="6323080E"/>
     <w:multiLevelType w:val="multilevel"/>
     <w:tmpl w:val="6860BA94"/>
@@ -2010,7 +2818,7 @@
       </w:rPr>
     </w:lvl>
   </w:abstractNum>
-  <w:abstractNum w:abstractNumId="4">
+  <w:abstractNum w:abstractNumId="6">
     <w:nsid w:val="657C0FEF"/>
     <w:multiLevelType w:val="multilevel"/>
     <w:tmpl w:val="0A6873FC"/>
@@ -2123,7 +2931,7 @@
       </w:rPr>
     </w:lvl>
   </w:abstractNum>
-  <w:abstractNum w:abstractNumId="5">
+  <w:abstractNum w:abstractNumId="7">
     <w:nsid w:val="73570EA4"/>
     <w:multiLevelType w:val="multilevel"/>
     <w:tmpl w:val="B60C90F0"/>
@@ -2236,7 +3044,93 @@
       </w:rPr>
     </w:lvl>
   </w:abstractNum>
-  <w:abstractNum w:abstractNumId="6">
+  <w:abstractNum w:abstractNumId="8">
+    <w:nsid w:val="7B6A55A5"/>
+    <w:multiLevelType w:val="hybridMultilevel"/>
+    <w:tmpl w:val="D0061CFE"/>
+    <w:lvl w:ilvl="0" w:tplc="280A000F">
+      <w:start w:val="1"/>
+      <w:numFmt w:val="decimal"/>
+      <w:lvlText w:val="%1."/>
+      <w:lvlJc w:val="left"/>
+      <w:pPr>
+        <w:ind w:left="1146" w:hanging="360"/>
+      </w:pPr>
+    </w:lvl>
+    <w:lvl w:ilvl="1" w:tplc="280A0019" w:tentative="1">
+      <w:start w:val="1"/>
+      <w:numFmt w:val="lowerLetter"/>
+      <w:lvlText w:val="%2."/>
+      <w:lvlJc w:val="left"/>
+      <w:pPr>
+        <w:ind w:left="1866" w:hanging="360"/>
+      </w:pPr>
+    </w:lvl>
+    <w:lvl w:ilvl="2" w:tplc="280A001B" w:tentative="1">
+      <w:start w:val="1"/>
+      <w:numFmt w:val="lowerRoman"/>
+      <w:lvlText w:val="%3."/>
+      <w:lvlJc w:val="right"/>
+      <w:pPr>
+        <w:ind w:left="2586" w:hanging="180"/>
+      </w:pPr>
+    </w:lvl>
+    <w:lvl w:ilvl="3" w:tplc="280A000F" w:tentative="1">
+      <w:start w:val="1"/>
+      <w:numFmt w:val="decimal"/>
+      <w:lvlText w:val="%4."/>
+      <w:lvlJc w:val="left"/>
+      <w:pPr>
+        <w:ind w:left="3306" w:hanging="360"/>
+      </w:pPr>
+    </w:lvl>
+    <w:lvl w:ilvl="4" w:tplc="280A0019" w:tentative="1">
+      <w:start w:val="1"/>
+      <w:numFmt w:val="lowerLetter"/>
+      <w:lvlText w:val="%5."/>
+      <w:lvlJc w:val="left"/>
+      <w:pPr>
+        <w:ind w:left="4026" w:hanging="360"/>
+      </w:pPr>
+    </w:lvl>
+    <w:lvl w:ilvl="5" w:tplc="280A001B" w:tentative="1">
+      <w:start w:val="1"/>
+      <w:numFmt w:val="lowerRoman"/>
+      <w:lvlText w:val="%6."/>
+      <w:lvlJc w:val="right"/>
+      <w:pPr>
+        <w:ind w:left="4746" w:hanging="180"/>
+      </w:pPr>
+    </w:lvl>
+    <w:lvl w:ilvl="6" w:tplc="280A000F" w:tentative="1">
+      <w:start w:val="1"/>
+      <w:numFmt w:val="decimal"/>
+      <w:lvlText w:val="%7."/>
+      <w:lvlJc w:val="left"/>
+      <w:pPr>
+        <w:ind w:left="5466" w:hanging="360"/>
+      </w:pPr>
+    </w:lvl>
+    <w:lvl w:ilvl="7" w:tplc="280A0019" w:tentative="1">
+      <w:start w:val="1"/>
+      <w:numFmt w:val="lowerLetter"/>
+      <w:lvlText w:val="%8."/>
+      <w:lvlJc w:val="left"/>
+      <w:pPr>
+        <w:ind w:left="6186" w:hanging="360"/>
+      </w:pPr>
+    </w:lvl>
+    <w:lvl w:ilvl="8" w:tplc="280A001B" w:tentative="1">
+      <w:start w:val="1"/>
+      <w:numFmt w:val="lowerRoman"/>
+      <w:lvlText w:val="%9."/>
+      <w:lvlJc w:val="right"/>
+      <w:pPr>
+        <w:ind w:left="6906" w:hanging="180"/>
+      </w:pPr>
+    </w:lvl>
+  </w:abstractNum>
+  <w:abstractNum w:abstractNumId="9">
     <w:nsid w:val="7D226660"/>
     <w:multiLevelType w:val="multilevel"/>
     <w:tmpl w:val="58622982"/>
@@ -2349,7 +3243,7 @@
       </w:rPr>
     </w:lvl>
   </w:abstractNum>
-  <w:abstractNum w:abstractNumId="7">
+  <w:abstractNum w:abstractNumId="10">
     <w:nsid w:val="7D4E617F"/>
     <w:multiLevelType w:val="hybridMultilevel"/>
     <w:tmpl w:val="032863F2"/>
@@ -2436,34 +3330,43 @@
     </w:lvl>
   </w:abstractNum>
   <w:num w:numId="1">
-    <w:abstractNumId w:val="2"/>
+    <w:abstractNumId w:val="4"/>
   </w:num>
   <w:num w:numId="2">
-    <w:abstractNumId w:val="6"/>
+    <w:abstractNumId w:val="9"/>
   </w:num>
   <w:num w:numId="3">
-    <w:abstractNumId w:val="4"/>
+    <w:abstractNumId w:val="6"/>
   </w:num>
   <w:num w:numId="4">
     <w:abstractNumId w:val="0"/>
   </w:num>
   <w:num w:numId="5">
-    <w:abstractNumId w:val="5"/>
+    <w:abstractNumId w:val="7"/>
   </w:num>
   <w:num w:numId="6">
-    <w:abstractNumId w:val="3"/>
+    <w:abstractNumId w:val="5"/>
   </w:num>
   <w:num w:numId="7">
     <w:abstractNumId w:val="1"/>
   </w:num>
   <w:num w:numId="8">
-    <w:abstractNumId w:val="7"/>
+    <w:abstractNumId w:val="10"/>
+  </w:num>
+  <w:num w:numId="9">
+    <w:abstractNumId w:val="3"/>
+  </w:num>
+  <w:num w:numId="10">
+    <w:abstractNumId w:val="8"/>
+  </w:num>
+  <w:num w:numId="11">
+    <w:abstractNumId w:val="2"/>
   </w:num>
 </w:numbering>
 </file>
 
 <file path=word/styles.xml><?xml version="1.0" encoding="utf-8"?>
-<w:styles xmlns:mc="http://schemas.openxmlformats.org/markup-compatibility/2006" xmlns:r="http://schemas.openxmlformats.org/officeDocument/2006/relationships" xmlns:w="http://schemas.openxmlformats.org/wordprocessingml/2006/main" xmlns:w14="http://schemas.microsoft.com/office/word/2010/wordml" xmlns:w15="http://schemas.microsoft.com/office/word/2012/wordml" mc:Ignorable="w14 w15">
+<w:styles xmlns:mc="http://schemas.openxmlformats.org/markup-compatibility/2006" xmlns:r="http://schemas.openxmlformats.org/officeDocument/2006/relationships" xmlns:w="http://schemas.openxmlformats.org/wordprocessingml/2006/main" xmlns:w14="http://schemas.microsoft.com/office/word/2010/wordml" mc:Ignorable="w14">
   <w:docDefaults>
     <w:rPrDefault>
       <w:rPr>
@@ -2487,378 +3390,144 @@
       </w:pPr>
     </w:pPrDefault>
   </w:docDefaults>
-  <w:latentStyles w:defLockedState="0" w:defUIPriority="99" w:defSemiHidden="0" w:defUnhideWhenUsed="0" w:defQFormat="0" w:count="371">
-    <w:lsdException w:name="Normal" w:uiPriority="0" w:qFormat="1"/>
-    <w:lsdException w:name="heading 1" w:uiPriority="0" w:qFormat="1"/>
-    <w:lsdException w:name="heading 2" w:semiHidden="1" w:uiPriority="0" w:unhideWhenUsed="1" w:qFormat="1"/>
-    <w:lsdException w:name="heading 3" w:semiHidden="1" w:uiPriority="9" w:unhideWhenUsed="1" w:qFormat="1"/>
-    <w:lsdException w:name="heading 4" w:semiHidden="1" w:uiPriority="9" w:unhideWhenUsed="1" w:qFormat="1"/>
-    <w:lsdException w:name="heading 5" w:semiHidden="1" w:uiPriority="9" w:unhideWhenUsed="1" w:qFormat="1"/>
-    <w:lsdException w:name="heading 6" w:semiHidden="1" w:uiPriority="9" w:unhideWhenUsed="1" w:qFormat="1"/>
-    <w:lsdException w:name="heading 7" w:semiHidden="1" w:uiPriority="9" w:unhideWhenUsed="1" w:qFormat="1"/>
-    <w:lsdException w:name="heading 8" w:semiHidden="1" w:uiPriority="9" w:unhideWhenUsed="1" w:qFormat="1"/>
-    <w:lsdException w:name="heading 9" w:semiHidden="1" w:uiPriority="9" w:unhideWhenUsed="1" w:qFormat="1"/>
-    <w:lsdException w:name="index 1" w:semiHidden="1" w:unhideWhenUsed="1"/>
-    <w:lsdException w:name="index 2" w:semiHidden="1" w:unhideWhenUsed="1"/>
-    <w:lsdException w:name="index 3" w:semiHidden="1" w:unhideWhenUsed="1"/>
-    <w:lsdException w:name="index 4" w:semiHidden="1" w:unhideWhenUsed="1"/>
-    <w:lsdException w:name="index 5" w:semiHidden="1" w:unhideWhenUsed="1"/>
-    <w:lsdException w:name="index 6" w:semiHidden="1" w:unhideWhenUsed="1"/>
-    <w:lsdException w:name="index 7" w:semiHidden="1" w:unhideWhenUsed="1"/>
-    <w:lsdException w:name="index 8" w:semiHidden="1" w:unhideWhenUsed="1"/>
-    <w:lsdException w:name="index 9" w:semiHidden="1" w:unhideWhenUsed="1"/>
-    <w:lsdException w:name="toc 1" w:semiHidden="1" w:uiPriority="39" w:unhideWhenUsed="1"/>
-    <w:lsdException w:name="toc 2" w:semiHidden="1" w:uiPriority="39" w:unhideWhenUsed="1"/>
-    <w:lsdException w:name="toc 3" w:semiHidden="1" w:uiPriority="39" w:unhideWhenUsed="1"/>
-    <w:lsdException w:name="toc 4" w:semiHidden="1" w:uiPriority="39" w:unhideWhenUsed="1"/>
-    <w:lsdException w:name="toc 5" w:semiHidden="1" w:uiPriority="39" w:unhideWhenUsed="1"/>
-    <w:lsdException w:name="toc 6" w:semiHidden="1" w:uiPriority="39" w:unhideWhenUsed="1"/>
-    <w:lsdException w:name="toc 7" w:semiHidden="1" w:uiPriority="39" w:unhideWhenUsed="1"/>
-    <w:lsdException w:name="toc 8" w:semiHidden="1" w:uiPriority="39" w:unhideWhenUsed="1"/>
-    <w:lsdException w:name="toc 9" w:semiHidden="1" w:uiPriority="39" w:unhideWhenUsed="1"/>
-    <w:lsdException w:name="Normal Indent" w:semiHidden="1" w:unhideWhenUsed="1"/>
-    <w:lsdException w:name="footnote text" w:semiHidden="1" w:unhideWhenUsed="1"/>
-    <w:lsdException w:name="annotation text" w:semiHidden="1" w:unhideWhenUsed="1"/>
-    <w:lsdException w:name="header" w:semiHidden="1" w:unhideWhenUsed="1"/>
-    <w:lsdException w:name="footer" w:semiHidden="1" w:unhideWhenUsed="1"/>
-    <w:lsdException w:name="index heading" w:semiHidden="1" w:unhideWhenUsed="1"/>
-    <w:lsdException w:name="caption" w:semiHidden="1" w:uiPriority="35" w:unhideWhenUsed="1" w:qFormat="1"/>
-    <w:lsdException w:name="table of figures" w:semiHidden="1" w:unhideWhenUsed="1"/>
-    <w:lsdException w:name="envelope address" w:semiHidden="1" w:unhideWhenUsed="1"/>
-    <w:lsdException w:name="envelope return" w:semiHidden="1" w:unhideWhenUsed="1"/>
-    <w:lsdException w:name="footnote reference" w:semiHidden="1" w:unhideWhenUsed="1"/>
-    <w:lsdException w:name="annotation reference" w:semiHidden="1" w:unhideWhenUsed="1"/>
-    <w:lsdException w:name="line number" w:semiHidden="1" w:unhideWhenUsed="1"/>
-    <w:lsdException w:name="page number" w:semiHidden="1" w:unhideWhenUsed="1"/>
-    <w:lsdException w:name="endnote reference" w:semiHidden="1" w:unhideWhenUsed="1"/>
-    <w:lsdException w:name="endnote text" w:semiHidden="1" w:unhideWhenUsed="1"/>
-    <w:lsdException w:name="table of authorities" w:semiHidden="1" w:unhideWhenUsed="1"/>
-    <w:lsdException w:name="macro" w:semiHidden="1" w:unhideWhenUsed="1"/>
-    <w:lsdException w:name="toa heading" w:semiHidden="1" w:unhideWhenUsed="1"/>
-    <w:lsdException w:name="List" w:semiHidden="1" w:unhideWhenUsed="1"/>
-    <w:lsdException w:name="List Bullet" w:semiHidden="1" w:unhideWhenUsed="1"/>
-    <w:lsdException w:name="List Number" w:semiHidden="1" w:unhideWhenUsed="1"/>
-    <w:lsdException w:name="List 2" w:semiHidden="1" w:unhideWhenUsed="1"/>
-    <w:lsdException w:name="List 3" w:semiHidden="1" w:unhideWhenUsed="1"/>
-    <w:lsdException w:name="List 4" w:semiHidden="1" w:unhideWhenUsed="1"/>
-    <w:lsdException w:name="List 5" w:semiHidden="1" w:unhideWhenUsed="1"/>
-    <w:lsdException w:name="List Bullet 2" w:semiHidden="1" w:unhideWhenUsed="1"/>
-    <w:lsdException w:name="List Bullet 3" w:semiHidden="1" w:unhideWhenUsed="1"/>
-    <w:lsdException w:name="List Bullet 4" w:semiHidden="1" w:unhideWhenUsed="1"/>
-    <w:lsdException w:name="List Bullet 5" w:semiHidden="1" w:unhideWhenUsed="1"/>
-    <w:lsdException w:name="List Number 2" w:semiHidden="1" w:unhideWhenUsed="1"/>
-    <w:lsdException w:name="List Number 3" w:semiHidden="1" w:unhideWhenUsed="1"/>
-    <w:lsdException w:name="List Number 4" w:semiHidden="1" w:unhideWhenUsed="1"/>
-    <w:lsdException w:name="List Number 5" w:semiHidden="1" w:unhideWhenUsed="1"/>
-    <w:lsdException w:name="Title" w:uiPriority="10" w:qFormat="1"/>
-    <w:lsdException w:name="Closing" w:semiHidden="1" w:unhideWhenUsed="1"/>
-    <w:lsdException w:name="Signature" w:semiHidden="1" w:unhideWhenUsed="1"/>
-    <w:lsdException w:name="Default Paragraph Font" w:semiHidden="1" w:uiPriority="1" w:unhideWhenUsed="1"/>
-    <w:lsdException w:name="Body Text" w:semiHidden="1" w:unhideWhenUsed="1"/>
-    <w:lsdException w:name="Body Text Indent" w:semiHidden="1" w:unhideWhenUsed="1"/>
-    <w:lsdException w:name="List Continue" w:semiHidden="1" w:unhideWhenUsed="1"/>
-    <w:lsdException w:name="List Continue 2" w:semiHidden="1" w:unhideWhenUsed="1"/>
-    <w:lsdException w:name="List Continue 3" w:semiHidden="1" w:unhideWhenUsed="1"/>
-    <w:lsdException w:name="List Continue 4" w:semiHidden="1" w:unhideWhenUsed="1"/>
-    <w:lsdException w:name="List Continue 5" w:semiHidden="1" w:unhideWhenUsed="1"/>
-    <w:lsdException w:name="Message Header" w:semiHidden="1" w:unhideWhenUsed="1"/>
-    <w:lsdException w:name="Subtitle" w:uiPriority="11" w:qFormat="1"/>
-    <w:lsdException w:name="Salutation" w:semiHidden="1" w:unhideWhenUsed="1"/>
-    <w:lsdException w:name="Date" w:semiHidden="1" w:unhideWhenUsed="1"/>
-    <w:lsdException w:name="Body Text First Indent" w:semiHidden="1" w:unhideWhenUsed="1"/>
-    <w:lsdException w:name="Body Text First Indent 2" w:semiHidden="1" w:unhideWhenUsed="1"/>
-    <w:lsdException w:name="Note Heading" w:semiHidden="1" w:unhideWhenUsed="1"/>
-    <w:lsdException w:name="Body Text 2" w:semiHidden="1" w:unhideWhenUsed="1"/>
-    <w:lsdException w:name="Body Text 3" w:semiHidden="1" w:unhideWhenUsed="1"/>
-    <w:lsdException w:name="Body Text Indent 2" w:semiHidden="1" w:unhideWhenUsed="1"/>
-    <w:lsdException w:name="Body Text Indent 3" w:semiHidden="1" w:unhideWhenUsed="1"/>
-    <w:lsdException w:name="Block Text" w:semiHidden="1" w:unhideWhenUsed="1"/>
-    <w:lsdException w:name="Hyperlink" w:semiHidden="1" w:unhideWhenUsed="1"/>
-    <w:lsdException w:name="FollowedHyperlink" w:semiHidden="1" w:unhideWhenUsed="1"/>
-    <w:lsdException w:name="Strong" w:uiPriority="22" w:qFormat="1"/>
-    <w:lsdException w:name="Emphasis" w:uiPriority="20" w:qFormat="1"/>
-    <w:lsdException w:name="Document Map" w:semiHidden="1" w:unhideWhenUsed="1"/>
-    <w:lsdException w:name="Plain Text" w:semiHidden="1" w:unhideWhenUsed="1"/>
-    <w:lsdException w:name="E-mail Signature" w:semiHidden="1" w:unhideWhenUsed="1"/>
-    <w:lsdException w:name="HTML Top of Form" w:semiHidden="1" w:unhideWhenUsed="1"/>
-    <w:lsdException w:name="HTML Bottom of Form" w:semiHidden="1" w:unhideWhenUsed="1"/>
-    <w:lsdException w:name="Normal (Web)" w:semiHidden="1" w:unhideWhenUsed="1"/>
-    <w:lsdException w:name="HTML Acronym" w:semiHidden="1" w:unhideWhenUsed="1"/>
-    <w:lsdException w:name="HTML Address" w:semiHidden="1" w:unhideWhenUsed="1"/>
-    <w:lsdException w:name="HTML Cite" w:semiHidden="1" w:unhideWhenUsed="1"/>
-    <w:lsdException w:name="HTML Code" w:semiHidden="1" w:unhideWhenUsed="1"/>
-    <w:lsdException w:name="HTML Definition" w:semiHidden="1" w:unhideWhenUsed="1"/>
-    <w:lsdException w:name="HTML Keyboard" w:semiHidden="1" w:unhideWhenUsed="1"/>
-    <w:lsdException w:name="HTML Preformatted" w:semiHidden="1" w:unhideWhenUsed="1"/>
-    <w:lsdException w:name="HTML Sample" w:semiHidden="1" w:unhideWhenUsed="1"/>
-    <w:lsdException w:name="HTML Typewriter" w:semiHidden="1" w:unhideWhenUsed="1"/>
-    <w:lsdException w:name="HTML Variable" w:semiHidden="1" w:unhideWhenUsed="1"/>
-    <w:lsdException w:name="Normal Table" w:semiHidden="1" w:unhideWhenUsed="1"/>
-    <w:lsdException w:name="annotation subject" w:semiHidden="1" w:unhideWhenUsed="1"/>
-    <w:lsdException w:name="No List" w:semiHidden="1" w:unhideWhenUsed="1"/>
-    <w:lsdException w:name="Outline List 1" w:semiHidden="1" w:unhideWhenUsed="1"/>
-    <w:lsdException w:name="Outline List 2" w:semiHidden="1" w:unhideWhenUsed="1"/>
-    <w:lsdException w:name="Outline List 3" w:semiHidden="1" w:unhideWhenUsed="1"/>
-    <w:lsdException w:name="Table Simple 1" w:semiHidden="1" w:unhideWhenUsed="1"/>
-    <w:lsdException w:name="Table Simple 2" w:semiHidden="1" w:unhideWhenUsed="1"/>
-    <w:lsdException w:name="Table Simple 3" w:semiHidden="1" w:unhideWhenUsed="1"/>
-    <w:lsdException w:name="Table Classic 1" w:semiHidden="1" w:unhideWhenUsed="1"/>
-    <w:lsdException w:name="Table Classic 2" w:semiHidden="1" w:unhideWhenUsed="1"/>
-    <w:lsdException w:name="Table Classic 3" w:semiHidden="1" w:unhideWhenUsed="1"/>
-    <w:lsdException w:name="Table Classic 4" w:semiHidden="1" w:unhideWhenUsed="1"/>
-    <w:lsdException w:name="Table Colorful 1" w:semiHidden="1" w:unhideWhenUsed="1"/>
-    <w:lsdException w:name="Table Colorful 2" w:semiHidden="1" w:unhideWhenUsed="1"/>
-    <w:lsdException w:name="Table Colorful 3" w:semiHidden="1" w:unhideWhenUsed="1"/>
-    <w:lsdException w:name="Table Columns 1" w:semiHidden="1" w:unhideWhenUsed="1"/>
-    <w:lsdException w:name="Table Columns 2" w:semiHidden="1" w:unhideWhenUsed="1"/>
-    <w:lsdException w:name="Table Columns 3" w:semiHidden="1" w:unhideWhenUsed="1"/>
-    <w:lsdException w:name="Table Columns 4" w:semiHidden="1" w:unhideWhenUsed="1"/>
-    <w:lsdException w:name="Table Columns 5" w:semiHidden="1" w:unhideWhenUsed="1"/>
-    <w:lsdException w:name="Table Grid 1" w:semiHidden="1" w:unhideWhenUsed="1"/>
-    <w:lsdException w:name="Table Grid 2" w:semiHidden="1" w:unhideWhenUsed="1"/>
-    <w:lsdException w:name="Table Grid 3" w:semiHidden="1" w:unhideWhenUsed="1"/>
-    <w:lsdException w:name="Table Grid 4" w:semiHidden="1" w:unhideWhenUsed="1"/>
-    <w:lsdException w:name="Table Grid 5" w:semiHidden="1" w:unhideWhenUsed="1"/>
-    <w:lsdException w:name="Table Grid 6" w:semiHidden="1" w:unhideWhenUsed="1"/>
-    <w:lsdException w:name="Table Grid 7" w:semiHidden="1" w:unhideWhenUsed="1"/>
-    <w:lsdException w:name="Table Grid 8" w:semiHidden="1" w:unhideWhenUsed="1"/>
-    <w:lsdException w:name="Table List 1" w:semiHidden="1" w:unhideWhenUsed="1"/>
-    <w:lsdException w:name="Table List 2" w:semiHidden="1" w:unhideWhenUsed="1"/>
-    <w:lsdException w:name="Table List 3" w:semiHidden="1" w:unhideWhenUsed="1"/>
-    <w:lsdException w:name="Table List 4" w:semiHidden="1" w:unhideWhenUsed="1"/>
-    <w:lsdException w:name="Table List 5" w:semiHidden="1" w:unhideWhenUsed="1"/>
-    <w:lsdException w:name="Table List 6" w:semiHidden="1" w:unhideWhenUsed="1"/>
-    <w:lsdException w:name="Table List 7" w:semiHidden="1" w:unhideWhenUsed="1"/>
-    <w:lsdException w:name="Table List 8" w:semiHidden="1" w:unhideWhenUsed="1"/>
-    <w:lsdException w:name="Table 3D effects 1" w:semiHidden="1" w:unhideWhenUsed="1"/>
-    <w:lsdException w:name="Table 3D effects 2" w:semiHidden="1" w:unhideWhenUsed="1"/>
-    <w:lsdException w:name="Table 3D effects 3" w:semiHidden="1" w:unhideWhenUsed="1"/>
-    <w:lsdException w:name="Table Contemporary" w:semiHidden="1" w:unhideWhenUsed="1"/>
-    <w:lsdException w:name="Table Elegant" w:semiHidden="1" w:unhideWhenUsed="1"/>
-    <w:lsdException w:name="Table Professional" w:semiHidden="1" w:unhideWhenUsed="1"/>
-    <w:lsdException w:name="Table Subtle 1" w:semiHidden="1" w:unhideWhenUsed="1"/>
-    <w:lsdException w:name="Table Subtle 2" w:semiHidden="1" w:unhideWhenUsed="1"/>
-    <w:lsdException w:name="Table Web 1" w:semiHidden="1" w:unhideWhenUsed="1"/>
-    <w:lsdException w:name="Table Web 2" w:semiHidden="1" w:unhideWhenUsed="1"/>
-    <w:lsdException w:name="Table Web 3" w:semiHidden="1" w:unhideWhenUsed="1"/>
-    <w:lsdException w:name="Balloon Text" w:semiHidden="1" w:unhideWhenUsed="1"/>
-    <w:lsdException w:name="Table Grid" w:uiPriority="39"/>
-    <w:lsdException w:name="Table Theme" w:semiHidden="1" w:unhideWhenUsed="1"/>
-    <w:lsdException w:name="Placeholder Text" w:semiHidden="1"/>
-    <w:lsdException w:name="No Spacing" w:uiPriority="1" w:qFormat="1"/>
-    <w:lsdException w:name="Light Shading" w:uiPriority="60"/>
-    <w:lsdException w:name="Light List" w:uiPriority="61"/>
-    <w:lsdException w:name="Light Grid" w:uiPriority="62"/>
-    <w:lsdException w:name="Medium Shading 1" w:uiPriority="63"/>
-    <w:lsdException w:name="Medium Shading 2" w:uiPriority="64"/>
-    <w:lsdException w:name="Medium List 1" w:uiPriority="65"/>
-    <w:lsdException w:name="Medium List 2" w:uiPriority="66"/>
-    <w:lsdException w:name="Medium Grid 1" w:uiPriority="67"/>
-    <w:lsdException w:name="Medium Grid 2" w:uiPriority="68"/>
-    <w:lsdException w:name="Medium Grid 3" w:uiPriority="69"/>
-    <w:lsdException w:name="Dark List" w:uiPriority="70"/>
-    <w:lsdException w:name="Colorful Shading" w:uiPriority="71"/>
-    <w:lsdException w:name="Colorful List" w:uiPriority="72"/>
-    <w:lsdException w:name="Colorful Grid" w:uiPriority="73"/>
-    <w:lsdException w:name="Light Shading Accent 1" w:uiPriority="60"/>
-    <w:lsdException w:name="Light List Accent 1" w:uiPriority="61"/>
-    <w:lsdException w:name="Light Grid Accent 1" w:uiPriority="62"/>
-    <w:lsdException w:name="Medium Shading 1 Accent 1" w:uiPriority="63"/>
-    <w:lsdException w:name="Medium Shading 2 Accent 1" w:uiPriority="64"/>
-    <w:lsdException w:name="Medium List 1 Accent 1" w:uiPriority="65"/>
-    <w:lsdException w:name="Revision" w:semiHidden="1"/>
-    <w:lsdException w:name="List Paragraph" w:uiPriority="34" w:qFormat="1"/>
-    <w:lsdException w:name="Quote" w:uiPriority="29" w:qFormat="1"/>
-    <w:lsdException w:name="Intense Quote" w:uiPriority="30" w:qFormat="1"/>
-    <w:lsdException w:name="Medium List 2 Accent 1" w:uiPriority="66"/>
-    <w:lsdException w:name="Medium Grid 1 Accent 1" w:uiPriority="67"/>
-    <w:lsdException w:name="Medium Grid 2 Accent 1" w:uiPriority="68"/>
-    <w:lsdException w:name="Medium Grid 3 Accent 1" w:uiPriority="69"/>
-    <w:lsdException w:name="Dark List Accent 1" w:uiPriority="70"/>
-    <w:lsdException w:name="Colorful Shading Accent 1" w:uiPriority="71"/>
-    <w:lsdException w:name="Colorful List Accent 1" w:uiPriority="72"/>
-    <w:lsdException w:name="Colorful Grid Accent 1" w:uiPriority="73"/>
-    <w:lsdException w:name="Light Shading Accent 2" w:uiPriority="60"/>
-    <w:lsdException w:name="Light List Accent 2" w:uiPriority="61"/>
-    <w:lsdException w:name="Light Grid Accent 2" w:uiPriority="62"/>
-    <w:lsdException w:name="Medium Shading 1 Accent 2" w:uiPriority="63"/>
-    <w:lsdException w:name="Medium Shading 2 Accent 2" w:uiPriority="64"/>
-    <w:lsdException w:name="Medium List 1 Accent 2" w:uiPriority="65"/>
-    <w:lsdException w:name="Medium List 2 Accent 2" w:uiPriority="66"/>
-    <w:lsdException w:name="Medium Grid 1 Accent 2" w:uiPriority="67"/>
-    <w:lsdException w:name="Medium Grid 2 Accent 2" w:uiPriority="68"/>
-    <w:lsdException w:name="Medium Grid 3 Accent 2" w:uiPriority="69"/>
-    <w:lsdException w:name="Dark List Accent 2" w:uiPriority="70"/>
-    <w:lsdException w:name="Colorful Shading Accent 2" w:uiPriority="71"/>
-    <w:lsdException w:name="Colorful List Accent 2" w:uiPriority="72"/>
-    <w:lsdException w:name="Colorful Grid Accent 2" w:uiPriority="73"/>
-    <w:lsdException w:name="Light Shading Accent 3" w:uiPriority="60"/>
-    <w:lsdException w:name="Light List Accent 3" w:uiPriority="61"/>
-    <w:lsdException w:name="Light Grid Accent 3" w:uiPriority="62"/>
-    <w:lsdException w:name="Medium Shading 1 Accent 3" w:uiPriority="63"/>
-    <w:lsdException w:name="Medium Shading 2 Accent 3" w:uiPriority="64"/>
-    <w:lsdException w:name="Medium List 1 Accent 3" w:uiPriority="65"/>
-    <w:lsdException w:name="Medium List 2 Accent 3" w:uiPriority="66"/>
-    <w:lsdException w:name="Medium Grid 1 Accent 3" w:uiPriority="67"/>
-    <w:lsdException w:name="Medium Grid 2 Accent 3" w:uiPriority="68"/>
-    <w:lsdException w:name="Medium Grid 3 Accent 3" w:uiPriority="69"/>
-    <w:lsdException w:name="Dark List Accent 3" w:uiPriority="70"/>
-    <w:lsdException w:name="Colorful Shading Accent 3" w:uiPriority="71"/>
-    <w:lsdException w:name="Colorful List Accent 3" w:uiPriority="72"/>
-    <w:lsdException w:name="Colorful Grid Accent 3" w:uiPriority="73"/>
-    <w:lsdException w:name="Light Shading Accent 4" w:uiPriority="60"/>
-    <w:lsdException w:name="Light List Accent 4" w:uiPriority="61"/>
-    <w:lsdException w:name="Light Grid Accent 4" w:uiPriority="62"/>
-    <w:lsdException w:name="Medium Shading 1 Accent 4" w:uiPriority="63"/>
-    <w:lsdException w:name="Medium Shading 2 Accent 4" w:uiPriority="64"/>
-    <w:lsdException w:name="Medium List 1 Accent 4" w:uiPriority="65"/>
-    <w:lsdException w:name="Medium List 2 Accent 4" w:uiPriority="66"/>
-    <w:lsdException w:name="Medium Grid 1 Accent 4" w:uiPriority="67"/>
-    <w:lsdException w:name="Medium Grid 2 Accent 4" w:uiPriority="68"/>
-    <w:lsdException w:name="Medium Grid 3 Accent 4" w:uiPriority="69"/>
-    <w:lsdException w:name="Dark List Accent 4" w:uiPriority="70"/>
-    <w:lsdException w:name="Colorful Shading Accent 4" w:uiPriority="71"/>
-    <w:lsdException w:name="Colorful List Accent 4" w:uiPriority="72"/>
-    <w:lsdException w:name="Colorful Grid Accent 4" w:uiPriority="73"/>
-    <w:lsdException w:name="Light Shading Accent 5" w:uiPriority="60"/>
-    <w:lsdException w:name="Light List Accent 5" w:uiPriority="61"/>
-    <w:lsdException w:name="Light Grid Accent 5" w:uiPriority="62"/>
-    <w:lsdException w:name="Medium Shading 1 Accent 5" w:uiPriority="63"/>
-    <w:lsdException w:name="Medium Shading 2 Accent 5" w:uiPriority="64"/>
-    <w:lsdException w:name="Medium List 1 Accent 5" w:uiPriority="65"/>
-    <w:lsdException w:name="Medium List 2 Accent 5" w:uiPriority="66"/>
-    <w:lsdException w:name="Medium Grid 1 Accent 5" w:uiPriority="67"/>
-    <w:lsdException w:name="Medium Grid 2 Accent 5" w:uiPriority="68"/>
-    <w:lsdException w:name="Medium Grid 3 Accent 5" w:uiPriority="69"/>
-    <w:lsdException w:name="Dark List Accent 5" w:uiPriority="70"/>
-    <w:lsdException w:name="Colorful Shading Accent 5" w:uiPriority="71"/>
-    <w:lsdException w:name="Colorful List Accent 5" w:uiPriority="72"/>
-    <w:lsdException w:name="Colorful Grid Accent 5" w:uiPriority="73"/>
-    <w:lsdException w:name="Light Shading Accent 6" w:uiPriority="60"/>
-    <w:lsdException w:name="Light List Accent 6" w:uiPriority="61"/>
-    <w:lsdException w:name="Light Grid Accent 6" w:uiPriority="62"/>
-    <w:lsdException w:name="Medium Shading 1 Accent 6" w:uiPriority="63"/>
-    <w:lsdException w:name="Medium Shading 2 Accent 6" w:uiPriority="64"/>
-    <w:lsdException w:name="Medium List 1 Accent 6" w:uiPriority="65"/>
-    <w:lsdException w:name="Medium List 2 Accent 6" w:uiPriority="66"/>
-    <w:lsdException w:name="Medium Grid 1 Accent 6" w:uiPriority="67"/>
-    <w:lsdException w:name="Medium Grid 2 Accent 6" w:uiPriority="68"/>
-    <w:lsdException w:name="Medium Grid 3 Accent 6" w:uiPriority="69"/>
-    <w:lsdException w:name="Dark List Accent 6" w:uiPriority="70"/>
-    <w:lsdException w:name="Colorful Shading Accent 6" w:uiPriority="71"/>
-    <w:lsdException w:name="Colorful List Accent 6" w:uiPriority="72"/>
-    <w:lsdException w:name="Colorful Grid Accent 6" w:uiPriority="73"/>
-    <w:lsdException w:name="Subtle Emphasis" w:uiPriority="19" w:qFormat="1"/>
-    <w:lsdException w:name="Intense Emphasis" w:uiPriority="21" w:qFormat="1"/>
-    <w:lsdException w:name="Subtle Reference" w:uiPriority="31" w:qFormat="1"/>
-    <w:lsdException w:name="Intense Reference" w:uiPriority="32" w:qFormat="1"/>
-    <w:lsdException w:name="Book Title" w:uiPriority="33" w:qFormat="1"/>
-    <w:lsdException w:name="Bibliography" w:semiHidden="1" w:uiPriority="37" w:unhideWhenUsed="1"/>
-    <w:lsdException w:name="TOC Heading" w:semiHidden="1" w:uiPriority="39" w:unhideWhenUsed="1" w:qFormat="1"/>
-    <w:lsdException w:name="Plain Table 1" w:uiPriority="41"/>
-    <w:lsdException w:name="Plain Table 2" w:uiPriority="42"/>
-    <w:lsdException w:name="Plain Table 3" w:uiPriority="43"/>
-    <w:lsdException w:name="Plain Table 4" w:uiPriority="44"/>
-    <w:lsdException w:name="Plain Table 5" w:uiPriority="45"/>
-    <w:lsdException w:name="Grid Table Light" w:uiPriority="40"/>
-    <w:lsdException w:name="Grid Table 1 Light" w:uiPriority="46"/>
-    <w:lsdException w:name="Grid Table 2" w:uiPriority="47"/>
-    <w:lsdException w:name="Grid Table 3" w:uiPriority="48"/>
-    <w:lsdException w:name="Grid Table 4" w:uiPriority="49"/>
-    <w:lsdException w:name="Grid Table 5 Dark" w:uiPriority="50"/>
-    <w:lsdException w:name="Grid Table 6 Colorful" w:uiPriority="51"/>
-    <w:lsdException w:name="Grid Table 7 Colorful" w:uiPriority="52"/>
-    <w:lsdException w:name="Grid Table 1 Light Accent 1" w:uiPriority="46"/>
-    <w:lsdException w:name="Grid Table 2 Accent 1" w:uiPriority="47"/>
-    <w:lsdException w:name="Grid Table 3 Accent 1" w:uiPriority="48"/>
-    <w:lsdException w:name="Grid Table 4 Accent 1" w:uiPriority="49"/>
-    <w:lsdException w:name="Grid Table 5 Dark Accent 1" w:uiPriority="50"/>
-    <w:lsdException w:name="Grid Table 6 Colorful Accent 1" w:uiPriority="51"/>
-    <w:lsdException w:name="Grid Table 7 Colorful Accent 1" w:uiPriority="52"/>
-    <w:lsdException w:name="Grid Table 1 Light Accent 2" w:uiPriority="46"/>
-    <w:lsdException w:name="Grid Table 2 Accent 2" w:uiPriority="47"/>
-    <w:lsdException w:name="Grid Table 3 Accent 2" w:uiPriority="48"/>
-    <w:lsdException w:name="Grid Table 4 Accent 2" w:uiPriority="49"/>
-    <w:lsdException w:name="Grid Table 5 Dark Accent 2" w:uiPriority="50"/>
-    <w:lsdException w:name="Grid Table 6 Colorful Accent 2" w:uiPriority="51"/>
-    <w:lsdException w:name="Grid Table 7 Colorful Accent 2" w:uiPriority="52"/>
-    <w:lsdException w:name="Grid Table 1 Light Accent 3" w:uiPriority="46"/>
-    <w:lsdException w:name="Grid Table 2 Accent 3" w:uiPriority="47"/>
-    <w:lsdException w:name="Grid Table 3 Accent 3" w:uiPriority="48"/>
-    <w:lsdException w:name="Grid Table 4 Accent 3" w:uiPriority="49"/>
-    <w:lsdException w:name="Grid Table 5 Dark Accent 3" w:uiPriority="50"/>
-    <w:lsdException w:name="Grid Table 6 Colorful Accent 3" w:uiPriority="51"/>
-    <w:lsdException w:name="Grid Table 7 Colorful Accent 3" w:uiPriority="52"/>
-    <w:lsdException w:name="Grid Table 1 Light Accent 4" w:uiPriority="46"/>
-    <w:lsdException w:name="Grid Table 2 Accent 4" w:uiPriority="47"/>
-    <w:lsdException w:name="Grid Table 3 Accent 4" w:uiPriority="48"/>
-    <w:lsdException w:name="Grid Table 4 Accent 4" w:uiPriority="49"/>
-    <w:lsdException w:name="Grid Table 5 Dark Accent 4" w:uiPriority="50"/>
-    <w:lsdException w:name="Grid Table 6 Colorful Accent 4" w:uiPriority="51"/>
-    <w:lsdException w:name="Grid Table 7 Colorful Accent 4" w:uiPriority="52"/>
-    <w:lsdException w:name="Grid Table 1 Light Accent 5" w:uiPriority="46"/>
-    <w:lsdException w:name="Grid Table 2 Accent 5" w:uiPriority="47"/>
-    <w:lsdException w:name="Grid Table 3 Accent 5" w:uiPriority="48"/>
-    <w:lsdException w:name="Grid Table 4 Accent 5" w:uiPriority="49"/>
-    <w:lsdException w:name="Grid Table 5 Dark Accent 5" w:uiPriority="50"/>
-    <w:lsdException w:name="Grid Table 6 Colorful Accent 5" w:uiPriority="51"/>
-    <w:lsdException w:name="Grid Table 7 Colorful Accent 5" w:uiPriority="52"/>
-    <w:lsdException w:name="Grid Table 1 Light Accent 6" w:uiPriority="46"/>
-    <w:lsdException w:name="Grid Table 2 Accent 6" w:uiPriority="47"/>
-    <w:lsdException w:name="Grid Table 3 Accent 6" w:uiPriority="48"/>
-    <w:lsdException w:name="Grid Table 4 Accent 6" w:uiPriority="49"/>
-    <w:lsdException w:name="Grid Table 5 Dark Accent 6" w:uiPriority="50"/>
-    <w:lsdException w:name="Grid Table 6 Colorful Accent 6" w:uiPriority="51"/>
-    <w:lsdException w:name="Grid Table 7 Colorful Accent 6" w:uiPriority="52"/>
-    <w:lsdException w:name="List Table 1 Light" w:uiPriority="46"/>
-    <w:lsdException w:name="List Table 2" w:uiPriority="47"/>
-    <w:lsdException w:name="List Table 3" w:uiPriority="48"/>
-    <w:lsdException w:name="List Table 4" w:uiPriority="49"/>
-    <w:lsdException w:name="List Table 5 Dark" w:uiPriority="50"/>
-    <w:lsdException w:name="List Table 6 Colorful" w:uiPriority="51"/>
-    <w:lsdException w:name="List Table 7 Colorful" w:uiPriority="52"/>
-    <w:lsdException w:name="List Table 1 Light Accent 1" w:uiPriority="46"/>
-    <w:lsdException w:name="List Table 2 Accent 1" w:uiPriority="47"/>
-    <w:lsdException w:name="List Table 3 Accent 1" w:uiPriority="48"/>
-    <w:lsdException w:name="List Table 4 Accent 1" w:uiPriority="49"/>
-    <w:lsdException w:name="List Table 5 Dark Accent 1" w:uiPriority="50"/>
-    <w:lsdException w:name="List Table 6 Colorful Accent 1" w:uiPriority="51"/>
-    <w:lsdException w:name="List Table 7 Colorful Accent 1" w:uiPriority="52"/>
-    <w:lsdException w:name="List Table 1 Light Accent 2" w:uiPriority="46"/>
-    <w:lsdException w:name="List Table 2 Accent 2" w:uiPriority="47"/>
-    <w:lsdException w:name="List Table 3 Accent 2" w:uiPriority="48"/>
-    <w:lsdException w:name="List Table 4 Accent 2" w:uiPriority="49"/>
-    <w:lsdException w:name="List Table 5 Dark Accent 2" w:uiPriority="50"/>
-    <w:lsdException w:name="List Table 6 Colorful Accent 2" w:uiPriority="51"/>
-    <w:lsdException w:name="List Table 7 Colorful Accent 2" w:uiPriority="52"/>
-    <w:lsdException w:name="List Table 1 Light Accent 3" w:uiPriority="46"/>
-    <w:lsdException w:name="List Table 2 Accent 3" w:uiPriority="47"/>
-    <w:lsdException w:name="List Table 3 Accent 3" w:uiPriority="48"/>
-    <w:lsdException w:name="List Table 4 Accent 3" w:uiPriority="49"/>
-    <w:lsdException w:name="List Table 5 Dark Accent 3" w:uiPriority="50"/>
-    <w:lsdException w:name="List Table 6 Colorful Accent 3" w:uiPriority="51"/>
-    <w:lsdException w:name="List Table 7 Colorful Accent 3" w:uiPriority="52"/>
-    <w:lsdException w:name="List Table 1 Light Accent 4" w:uiPriority="46"/>
-    <w:lsdException w:name="List Table 2 Accent 4" w:uiPriority="47"/>
-    <w:lsdException w:name="List Table 3 Accent 4" w:uiPriority="48"/>
-    <w:lsdException w:name="List Table 4 Accent 4" w:uiPriority="49"/>
-    <w:lsdException w:name="List Table 5 Dark Accent 4" w:uiPriority="50"/>
-    <w:lsdException w:name="List Table 6 Colorful Accent 4" w:uiPriority="51"/>
-    <w:lsdException w:name="List Table 7 Colorful Accent 4" w:uiPriority="52"/>
-    <w:lsdException w:name="List Table 1 Light Accent 5" w:uiPriority="46"/>
-    <w:lsdException w:name="List Table 2 Accent 5" w:uiPriority="47"/>
-    <w:lsdException w:name="List Table 3 Accent 5" w:uiPriority="48"/>
-    <w:lsdException w:name="List Table 4 Accent 5" w:uiPriority="49"/>
-    <w:lsdException w:name="List Table 5 Dark Accent 5" w:uiPriority="50"/>
-    <w:lsdException w:name="List Table 6 Colorful Accent 5" w:uiPriority="51"/>
-    <w:lsdException w:name="List Table 7 Colorful Accent 5" w:uiPriority="52"/>
-    <w:lsdException w:name="List Table 1 Light Accent 6" w:uiPriority="46"/>
-    <w:lsdException w:name="List Table 2 Accent 6" w:uiPriority="47"/>
-    <w:lsdException w:name="List Table 3 Accent 6" w:uiPriority="48"/>
-    <w:lsdException w:name="List Table 4 Accent 6" w:uiPriority="49"/>
-    <w:lsdException w:name="List Table 5 Dark Accent 6" w:uiPriority="50"/>
-    <w:lsdException w:name="List Table 6 Colorful Accent 6" w:uiPriority="51"/>
-    <w:lsdException w:name="List Table 7 Colorful Accent 6" w:uiPriority="52"/>
+  <w:latentStyles w:defLockedState="0" w:defUIPriority="99" w:defSemiHidden="1" w:defUnhideWhenUsed="1" w:defQFormat="0" w:count="267">
+    <w:lsdException w:name="Normal" w:semiHidden="0" w:uiPriority="0" w:unhideWhenUsed="0" w:qFormat="1"/>
+    <w:lsdException w:name="heading 1" w:semiHidden="0" w:uiPriority="0" w:unhideWhenUsed="0" w:qFormat="1"/>
+    <w:lsdException w:name="heading 2" w:uiPriority="0" w:qFormat="1"/>
+    <w:lsdException w:name="heading 3" w:uiPriority="9" w:qFormat="1"/>
+    <w:lsdException w:name="heading 4" w:uiPriority="9" w:qFormat="1"/>
+    <w:lsdException w:name="heading 5" w:uiPriority="9" w:qFormat="1"/>
+    <w:lsdException w:name="heading 6" w:uiPriority="9" w:qFormat="1"/>
+    <w:lsdException w:name="heading 7" w:uiPriority="9" w:qFormat="1"/>
+    <w:lsdException w:name="heading 8" w:uiPriority="9" w:qFormat="1"/>
+    <w:lsdException w:name="heading 9" w:uiPriority="9" w:qFormat="1"/>
+    <w:lsdException w:name="toc 1" w:uiPriority="39"/>
+    <w:lsdException w:name="toc 2" w:uiPriority="39"/>
+    <w:lsdException w:name="toc 3" w:uiPriority="39"/>
+    <w:lsdException w:name="toc 4" w:uiPriority="39"/>
+    <w:lsdException w:name="toc 5" w:uiPriority="39"/>
+    <w:lsdException w:name="toc 6" w:uiPriority="39"/>
+    <w:lsdException w:name="toc 7" w:uiPriority="39"/>
+    <w:lsdException w:name="toc 8" w:uiPriority="39"/>
+    <w:lsdException w:name="toc 9" w:uiPriority="39"/>
+    <w:lsdException w:name="caption" w:uiPriority="35" w:qFormat="1"/>
+    <w:lsdException w:name="Title" w:semiHidden="0" w:uiPriority="10" w:unhideWhenUsed="0" w:qFormat="1"/>
+    <w:lsdException w:name="Default Paragraph Font" w:uiPriority="1"/>
+    <w:lsdException w:name="Subtitle" w:semiHidden="0" w:uiPriority="11" w:unhideWhenUsed="0" w:qFormat="1"/>
+    <w:lsdException w:name="Strong" w:semiHidden="0" w:uiPriority="22" w:unhideWhenUsed="0" w:qFormat="1"/>
+    <w:lsdException w:name="Emphasis" w:semiHidden="0" w:uiPriority="20" w:unhideWhenUsed="0" w:qFormat="1"/>
+    <w:lsdException w:name="Table Grid" w:semiHidden="0" w:uiPriority="39" w:unhideWhenUsed="0"/>
+    <w:lsdException w:name="Placeholder Text" w:unhideWhenUsed="0"/>
+    <w:lsdException w:name="No Spacing" w:semiHidden="0" w:uiPriority="1" w:unhideWhenUsed="0" w:qFormat="1"/>
+    <w:lsdException w:name="Light Shading" w:semiHidden="0" w:uiPriority="60" w:unhideWhenUsed="0"/>
+    <w:lsdException w:name="Light List" w:semiHidden="0" w:uiPriority="61" w:unhideWhenUsed="0"/>
+    <w:lsdException w:name="Light Grid" w:semiHidden="0" w:uiPriority="62" w:unhideWhenUsed="0"/>
+    <w:lsdException w:name="Medium Shading 1" w:semiHidden="0" w:uiPriority="63" w:unhideWhenUsed="0"/>
+    <w:lsdException w:name="Medium Shading 2" w:semiHidden="0" w:uiPriority="64" w:unhideWhenUsed="0"/>
+    <w:lsdException w:name="Medium List 1" w:semiHidden="0" w:uiPriority="65" w:unhideWhenUsed="0"/>
+    <w:lsdException w:name="Medium List 2" w:semiHidden="0" w:uiPriority="66" w:unhideWhenUsed="0"/>
+    <w:lsdException w:name="Medium Grid 1" w:semiHidden="0" w:uiPriority="67" w:unhideWhenUsed="0"/>
+    <w:lsdException w:name="Medium Grid 2" w:semiHidden="0" w:uiPriority="68" w:unhideWhenUsed="0"/>
+    <w:lsdException w:name="Medium Grid 3" w:semiHidden="0" w:uiPriority="69" w:unhideWhenUsed="0"/>
+    <w:lsdException w:name="Dark List" w:semiHidden="0" w:uiPriority="70" w:unhideWhenUsed="0"/>
+    <w:lsdException w:name="Colorful Shading" w:semiHidden="0" w:uiPriority="71" w:unhideWhenUsed="0"/>
+    <w:lsdException w:name="Colorful List" w:semiHidden="0" w:uiPriority="72" w:unhideWhenUsed="0"/>
+    <w:lsdException w:name="Colorful Grid" w:semiHidden="0" w:uiPriority="73" w:unhideWhenUsed="0"/>
+    <w:lsdException w:name="Light Shading Accent 1" w:semiHidden="0" w:uiPriority="60" w:unhideWhenUsed="0"/>
+    <w:lsdException w:name="Light List Accent 1" w:semiHidden="0" w:uiPriority="61" w:unhideWhenUsed="0"/>
+    <w:lsdException w:name="Light Grid Accent 1" w:semiHidden="0" w:uiPriority="62" w:unhideWhenUsed="0"/>
+    <w:lsdException w:name="Medium Shading 1 Accent 1" w:semiHidden="0" w:uiPriority="63" w:unhideWhenUsed="0"/>
+    <w:lsdException w:name="Medium Shading 2 Accent 1" w:semiHidden="0" w:uiPriority="64" w:unhideWhenUsed="0"/>
+    <w:lsdException w:name="Medium List 1 Accent 1" w:semiHidden="0" w:uiPriority="65" w:unhideWhenUsed="0"/>
+    <w:lsdException w:name="Revision" w:unhideWhenUsed="0"/>
+    <w:lsdException w:name="List Paragraph" w:semiHidden="0" w:uiPriority="34" w:unhideWhenUsed="0" w:qFormat="1"/>
+    <w:lsdException w:name="Quote" w:semiHidden="0" w:uiPriority="29" w:unhideWhenUsed="0" w:qFormat="1"/>
+    <w:lsdException w:name="Intense Quote" w:semiHidden="0" w:uiPriority="30" w:unhideWhenUsed="0" w:qFormat="1"/>
+    <w:lsdException w:name="Medium List 2 Accent 1" w:semiHidden="0" w:uiPriority="66" w:unhideWhenUsed="0"/>
+    <w:lsdException w:name="Medium Grid 1 Accent 1" w:semiHidden="0" w:uiPriority="67" w:unhideWhenUsed="0"/>
+    <w:lsdException w:name="Medium Grid 2 Accent 1" w:semiHidden="0" w:uiPriority="68" w:unhideWhenUsed="0"/>
+    <w:lsdException w:name="Medium Grid 3 Accent 1" w:semiHidden="0" w:uiPriority="69" w:unhideWhenUsed="0"/>
+    <w:lsdException w:name="Dark List Accent 1" w:semiHidden="0" w:uiPriority="70" w:unhideWhenUsed="0"/>
+    <w:lsdException w:name="Colorful Shading Accent 1" w:semiHidden="0" w:uiPriority="71" w:unhideWhenUsed="0"/>
+    <w:lsdException w:name="Colorful List Accent 1" w:semiHidden="0" w:uiPriority="72" w:unhideWhenUsed="0"/>
+    <w:lsdException w:name="Colorful Grid Accent 1" w:semiHidden="0" w:uiPriority="73" w:unhideWhenUsed="0"/>
+    <w:lsdException w:name="Light Shading Accent 2" w:semiHidden="0" w:uiPriority="60" w:unhideWhenUsed="0"/>
+    <w:lsdException w:name="Light List Accent 2" w:semiHidden="0" w:uiPriority="61" w:unhideWhenUsed="0"/>
+    <w:lsdException w:name="Light Grid Accent 2" w:semiHidden="0" w:uiPriority="62" w:unhideWhenUsed="0"/>
+    <w:lsdException w:name="Medium Shading 1 Accent 2" w:semiHidden="0" w:uiPriority="63" w:unhideWhenUsed="0"/>
+    <w:lsdException w:name="Medium Shading 2 Accent 2" w:semiHidden="0" w:uiPriority="64" w:unhideWhenUsed="0"/>
+    <w:lsdException w:name="Medium List 1 Accent 2" w:semiHidden="0" w:uiPriority="65" w:unhideWhenUsed="0"/>
+    <w:lsdException w:name="Medium List 2 Accent 2" w:semiHidden="0" w:uiPriority="66" w:unhideWhenUsed="0"/>
+    <w:lsdException w:name="Medium Grid 1 Accent 2" w:semiHidden="0" w:uiPriority="67" w:unhideWhenUsed="0"/>
+    <w:lsdException w:name="Medium Grid 2 Accent 2" w:semiHidden="0" w:uiPriority="68" w:unhideWhenUsed="0"/>
+    <w:lsdException w:name="Medium Grid 3 Accent 2" w:semiHidden="0" w:uiPriority="69" w:unhideWhenUsed="0"/>
+    <w:lsdException w:name="Dark List Accent 2" w:semiHidden="0" w:uiPriority="70" w:unhideWhenUsed="0"/>
+    <w:lsdException w:name="Colorful Shading Accent 2" w:semiHidden="0" w:uiPriority="71" w:unhideWhenUsed="0"/>
+    <w:lsdException w:name="Colorful List Accent 2" w:semiHidden="0" w:uiPriority="72" w:unhideWhenUsed="0"/>
+    <w:lsdException w:name="Colorful Grid Accent 2" w:semiHidden="0" w:uiPriority="73" w:unhideWhenUsed="0"/>
+    <w:lsdException w:name="Light Shading Accent 3" w:semiHidden="0" w:uiPriority="60" w:unhideWhenUsed="0"/>
+    <w:lsdException w:name="Light List Accent 3" w:semiHidden="0" w:uiPriority="61" w:unhideWhenUsed="0"/>
+    <w:lsdException w:name="Light Grid Accent 3" w:semiHidden="0" w:uiPriority="62" w:unhideWhenUsed="0"/>
+    <w:lsdException w:name="Medium Shading 1 Accent 3" w:semiHidden="0" w:uiPriority="63" w:unhideWhenUsed="0"/>
+    <w:lsdException w:name="Medium Shading 2 Accent 3" w:semiHidden="0" w:uiPriority="64" w:unhideWhenUsed="0"/>
+    <w:lsdException w:name="Medium List 1 Accent 3" w:semiHidden="0" w:uiPriority="65" w:unhideWhenUsed="0"/>
+    <w:lsdException w:name="Medium List 2 Accent 3" w:semiHidden="0" w:uiPriority="66" w:unhideWhenUsed="0"/>
+    <w:lsdException w:name="Medium Grid 1 Accent 3" w:semiHidden="0" w:uiPriority="67" w:unhideWhenUsed="0"/>
+    <w:lsdException w:name="Medium Grid 2 Accent 3" w:semiHidden="0" w:uiPriority="68" w:unhideWhenUsed="0"/>
+    <w:lsdException w:name="Medium Grid 3 Accent 3" w:semiHidden="0" w:uiPriority="69" w:unhideWhenUsed="0"/>
+    <w:lsdException w:name="Dark List Accent 3" w:semiHidden="0" w:uiPriority="70" w:unhideWhenUsed="0"/>
+    <w:lsdException w:name="Colorful Shading Accent 3" w:semiHidden="0" w:uiPriority="71" w:unhideWhenUsed="0"/>
+    <w:lsdException w:name="Colorful List Accent 3" w:semiHidden="0" w:uiPriority="72" w:unhideWhenUsed="0"/>
+    <w:lsdException w:name="Colorful Grid Accent 3" w:semiHidden="0" w:uiPriority="73" w:unhideWhenUsed="0"/>
+    <w:lsdException w:name="Light Shading Accent 4" w:semiHidden="0" w:uiPriority="60" w:unhideWhenUsed="0"/>
+    <w:lsdException w:name="Light List Accent 4" w:semiHidden="0" w:uiPriority="61" w:unhideWhenUsed="0"/>
+    <w:lsdException w:name="Light Grid Accent 4" w:semiHidden="0" w:uiPriority="62" w:unhideWhenUsed="0"/>
+    <w:lsdException w:name="Medium Shading 1 Accent 4" w:semiHidden="0" w:uiPriority="63" w:unhideWhenUsed="0"/>
+    <w:lsdException w:name="Medium Shading 2 Accent 4" w:semiHidden="0" w:uiPriority="64" w:unhideWhenUsed="0"/>
+    <w:lsdException w:name="Medium List 1 Accent 4" w:semiHidden="0" w:uiPriority="65" w:unhideWhenUsed="0"/>
+    <w:lsdException w:name="Medium List 2 Accent 4" w:semiHidden="0" w:uiPriority="66" w:unhideWhenUsed="0"/>
+    <w:lsdException w:name="Medium Grid 1 Accent 4" w:semiHidden="0" w:uiPriority="67" w:unhideWhenUsed="0"/>
+    <w:lsdException w:name="Medium Grid 2 Accent 4" w:semiHidden="0" w:uiPriority="68" w:unhideWhenUsed="0"/>
+    <w:lsdException w:name="Medium Grid 3 Accent 4" w:semiHidden="0" w:uiPriority="69" w:unhideWhenUsed="0"/>
+    <w:lsdException w:name="Dark List Accent 4" w:semiHidden="0" w:uiPriority="70" w:unhideWhenUsed="0"/>
+    <w:lsdException w:name="Colorful Shading Accent 4" w:semiHidden="0" w:uiPriority="71" w:unhideWhenUsed="0"/>
+    <w:lsdException w:name="Colorful List Accent 4" w:semiHidden="0" w:uiPriority="72" w:unhideWhenUsed="0"/>
+    <w:lsdException w:name="Colorful Grid Accent 4" w:semiHidden="0" w:uiPriority="73" w:unhideWhenUsed="0"/>
+    <w:lsdException w:name="Light Shading Accent 5" w:semiHidden="0" w:uiPriority="60" w:unhideWhenUsed="0"/>
+    <w:lsdException w:name="Light List Accent 5" w:semiHidden="0" w:uiPriority="61" w:unhideWhenUsed="0"/>
+    <w:lsdException w:name="Light Grid Accent 5" w:semiHidden="0" w:uiPriority="62" w:unhideWhenUsed="0"/>
+    <w:lsdException w:name="Medium Shading 1 Accent 5" w:semiHidden="0" w:uiPriority="63" w:unhideWhenUsed="0"/>
+    <w:lsdException w:name="Medium Shading 2 Accent 5" w:semiHidden="0" w:uiPriority="64" w:unhideWhenUsed="0"/>
+    <w:lsdException w:name="Medium List 1 Accent 5" w:semiHidden="0" w:uiPriority="65" w:unhideWhenUsed="0"/>
+    <w:lsdException w:name="Medium List 2 Accent 5" w:semiHidden="0" w:uiPriority="66" w:unhideWhenUsed="0"/>
+    <w:lsdException w:name="Medium Grid 1 Accent 5" w:semiHidden="0" w:uiPriority="67" w:unhideWhenUsed="0"/>
+    <w:lsdException w:name="Medium Grid 2 Accent 5" w:semiHidden="0" w:uiPriority="68" w:unhideWhenUsed="0"/>
+    <w:lsdException w:name="Medium Grid 3 Accent 5" w:semiHidden="0" w:uiPriority="69" w:unhideWhenUsed="0"/>
+    <w:lsdException w:name="Dark List Accent 5" w:semiHidden="0" w:uiPriority="70" w:unhideWhenUsed="0"/>
+    <w:lsdException w:name="Colorful Shading Accent 5" w:semiHidden="0" w:uiPriority="71" w:unhideWhenUsed="0"/>
+    <w:lsdException w:name="Colorful List Accent 5" w:semiHidden="0" w:uiPriority="72" w:unhideWhenUsed="0"/>
+    <w:lsdException w:name="Colorful Grid Accent 5" w:semiHidden="0" w:uiPriority="73" w:unhideWhenUsed="0"/>
+    <w:lsdException w:name="Light Shading Accent 6" w:semiHidden="0" w:uiPriority="60" w:unhideWhenUsed="0"/>
+    <w:lsdException w:name="Light List Accent 6" w:semiHidden="0" w:uiPriority="61" w:unhideWhenUsed="0"/>
+    <w:lsdException w:name="Light Grid Accent 6" w:semiHidden="0" w:uiPriority="62" w:unhideWhenUsed="0"/>
+    <w:lsdException w:name="Medium Shading 1 Accent 6" w:semiHidden="0" w:uiPriority="63" w:unhideWhenUsed="0"/>
+    <w:lsdException w:name="Medium Shading 2 Accent 6" w:semiHidden="0" w:uiPriority="64" w:unhideWhenUsed="0"/>
+    <w:lsdException w:name="Medium List 1 Accent 6" w:semiHidden="0" w:uiPriority="65" w:unhideWhenUsed="0"/>
+    <w:lsdException w:name="Medium List 2 Accent 6" w:semiHidden="0" w:uiPriority="66" w:unhideWhenUsed="0"/>
+    <w:lsdException w:name="Medium Grid 1 Accent 6" w:semiHidden="0" w:uiPriority="67" w:unhideWhenUsed="0"/>
+    <w:lsdException w:name="Medium Grid 2 Accent 6" w:semiHidden="0" w:uiPriority="68" w:unhideWhenUsed="0"/>
+    <w:lsdException w:name="Medium Grid 3 Accent 6" w:semiHidden="0" w:uiPriority="69" w:unhideWhenUsed="0"/>
+    <w:lsdException w:name="Dark List Accent 6" w:semiHidden="0" w:uiPriority="70" w:unhideWhenUsed="0"/>
+    <w:lsdException w:name="Colorful Shading Accent 6" w:semiHidden="0" w:uiPriority="71" w:unhideWhenUsed="0"/>
+    <w:lsdException w:name="Colorful List Accent 6" w:semiHidden="0" w:uiPriority="72" w:unhideWhenUsed="0"/>
+    <w:lsdException w:name="Colorful Grid Accent 6" w:semiHidden="0" w:uiPriority="73" w:unhideWhenUsed="0"/>
+    <w:lsdException w:name="Subtle Emphasis" w:semiHidden="0" w:uiPriority="19" w:unhideWhenUsed="0" w:qFormat="1"/>
+    <w:lsdException w:name="Intense Emphasis" w:semiHidden="0" w:uiPriority="21" w:unhideWhenUsed="0" w:qFormat="1"/>
+    <w:lsdException w:name="Subtle Reference" w:semiHidden="0" w:uiPriority="31" w:unhideWhenUsed="0" w:qFormat="1"/>
+    <w:lsdException w:name="Intense Reference" w:semiHidden="0" w:uiPriority="32" w:unhideWhenUsed="0" w:qFormat="1"/>
+    <w:lsdException w:name="Book Title" w:semiHidden="0" w:uiPriority="33" w:unhideWhenUsed="0" w:qFormat="1"/>
+    <w:lsdException w:name="Bibliography" w:uiPriority="37"/>
+    <w:lsdException w:name="TOC Heading" w:uiPriority="39" w:qFormat="1"/>
   </w:latentStyles>
   <w:style w:type="paragraph" w:default="1" w:styleId="Normal">
     <w:name w:val="Normal"/>
@@ -3017,7 +3686,7 @@
       </w:tblCellMar>
     </w:tblPr>
   </w:style>
-  <w:style w:type="paragraph" w:styleId="Puesto">
+  <w:style w:type="paragraph" w:styleId="Ttulo">
     <w:name w:val="Title"/>
     <w:basedOn w:val="Normal"/>
     <w:next w:val="Normal"/>
@@ -3082,7 +3751,6 @@
       <w:spacing w:after="0" w:line="240" w:lineRule="auto"/>
     </w:pPr>
     <w:tblPr>
-      <w:tblInd w:w="0" w:type="dxa"/>
       <w:tblBorders>
         <w:top w:val="single" w:sz="4" w:space="0" w:color="auto"/>
         <w:left w:val="single" w:sz="4" w:space="0" w:color="auto"/>
@@ -3091,12 +3759,6 @@
         <w:insideH w:val="single" w:sz="4" w:space="0" w:color="auto"/>
         <w:insideV w:val="single" w:sz="4" w:space="0" w:color="auto"/>
       </w:tblBorders>
-      <w:tblCellMar>
-        <w:top w:w="0" w:type="dxa"/>
-        <w:left w:w="108" w:type="dxa"/>
-        <w:bottom w:w="0" w:type="dxa"/>
-        <w:right w:w="108" w:type="dxa"/>
-      </w:tblCellMar>
     </w:tblPr>
   </w:style>
   <w:style w:type="paragraph" w:styleId="TDC1">
@@ -3133,6 +3795,501 @@
     <w:rPr>
       <w:color w:val="0563C1" w:themeColor="hyperlink"/>
       <w:u w:val="single"/>
+    </w:rPr>
+  </w:style>
+  <w:style w:type="paragraph" w:styleId="Textodeglobo">
+    <w:name w:val="Balloon Text"/>
+    <w:basedOn w:val="Normal"/>
+    <w:link w:val="TextodegloboCar"/>
+    <w:uiPriority w:val="99"/>
+    <w:semiHidden/>
+    <w:unhideWhenUsed/>
+    <w:rsid w:val="0088703F"/>
+    <w:pPr>
+      <w:spacing w:after="0" w:line="240" w:lineRule="auto"/>
+    </w:pPr>
+    <w:rPr>
+      <w:rFonts w:ascii="Tahoma" w:hAnsi="Tahoma" w:cs="Tahoma"/>
+      <w:sz w:val="16"/>
+      <w:szCs w:val="16"/>
+    </w:rPr>
+  </w:style>
+  <w:style w:type="character" w:customStyle="1" w:styleId="TextodegloboCar">
+    <w:name w:val="Texto de globo Car"/>
+    <w:basedOn w:val="Fuentedeprrafopredeter"/>
+    <w:link w:val="Textodeglobo"/>
+    <w:uiPriority w:val="99"/>
+    <w:semiHidden/>
+    <w:rsid w:val="0088703F"/>
+    <w:rPr>
+      <w:rFonts w:ascii="Tahoma" w:hAnsi="Tahoma" w:cs="Tahoma"/>
+      <w:sz w:val="16"/>
+      <w:szCs w:val="16"/>
+    </w:rPr>
+  </w:style>
+</w:styles>
+</file>
+
+<file path=word/stylesWithEffects.xml><?xml version="1.0" encoding="utf-8"?>
+<w:styles xmlns:wpc="http://schemas.microsoft.com/office/word/2010/wordprocessingCanvas" xmlns:mc="http://schemas.openxmlformats.org/markup-compatibility/2006" xmlns:o="urn:schemas-microsoft-com:office:office" xmlns:r="http://schemas.openxmlformats.org/officeDocument/2006/relationships" xmlns:m="http://schemas.openxmlformats.org/officeDocument/2006/math" xmlns:v="urn:schemas-microsoft-com:vml" xmlns:wp14="http://schemas.microsoft.com/office/word/2010/wordprocessingDrawing" xmlns:wp="http://schemas.openxmlformats.org/drawingml/2006/wordprocessingDrawing" xmlns:w10="urn:schemas-microsoft-com:office:word" xmlns:w="http://schemas.openxmlformats.org/wordprocessingml/2006/main" xmlns:w14="http://schemas.microsoft.com/office/word/2010/wordml" xmlns:wpg="http://schemas.microsoft.com/office/word/2010/wordprocessingGroup" xmlns:wpi="http://schemas.microsoft.com/office/word/2010/wordprocessingInk" xmlns:wne="http://schemas.microsoft.com/office/word/2006/wordml" xmlns:wps="http://schemas.microsoft.com/office/word/2010/wordprocessingShape" mc:Ignorable="w14 wp14">
+  <w:docDefaults>
+    <w:rPrDefault>
+      <w:rPr>
+        <w:rFonts w:ascii="Calibri" w:eastAsia="Calibri" w:hAnsi="Calibri" w:cs="Calibri"/>
+        <w:color w:val="000000"/>
+        <w:sz w:val="22"/>
+        <w:szCs w:val="22"/>
+        <w:lang w:val="es-PE" w:eastAsia="es-PE" w:bidi="ar-SA"/>
+      </w:rPr>
+    </w:rPrDefault>
+    <w:pPrDefault>
+      <w:pPr>
+        <w:pBdr>
+          <w:top w:val="nil"/>
+          <w:left w:val="nil"/>
+          <w:bottom w:val="nil"/>
+          <w:right w:val="nil"/>
+          <w:between w:val="nil"/>
+        </w:pBdr>
+        <w:spacing w:after="160" w:line="259" w:lineRule="auto"/>
+      </w:pPr>
+    </w:pPrDefault>
+  </w:docDefaults>
+  <w:latentStyles w:defLockedState="0" w:defUIPriority="99" w:defSemiHidden="1" w:defUnhideWhenUsed="1" w:defQFormat="0" w:count="267">
+    <w:lsdException w:name="Normal" w:semiHidden="0" w:uiPriority="0" w:unhideWhenUsed="0" w:qFormat="1"/>
+    <w:lsdException w:name="heading 1" w:semiHidden="0" w:uiPriority="0" w:unhideWhenUsed="0" w:qFormat="1"/>
+    <w:lsdException w:name="heading 2" w:uiPriority="0" w:qFormat="1"/>
+    <w:lsdException w:name="heading 3" w:uiPriority="9" w:qFormat="1"/>
+    <w:lsdException w:name="heading 4" w:uiPriority="9" w:qFormat="1"/>
+    <w:lsdException w:name="heading 5" w:uiPriority="9" w:qFormat="1"/>
+    <w:lsdException w:name="heading 6" w:uiPriority="9" w:qFormat="1"/>
+    <w:lsdException w:name="heading 7" w:uiPriority="9" w:qFormat="1"/>
+    <w:lsdException w:name="heading 8" w:uiPriority="9" w:qFormat="1"/>
+    <w:lsdException w:name="heading 9" w:uiPriority="9" w:qFormat="1"/>
+    <w:lsdException w:name="toc 1" w:uiPriority="39"/>
+    <w:lsdException w:name="toc 2" w:uiPriority="39"/>
+    <w:lsdException w:name="toc 3" w:uiPriority="39"/>
+    <w:lsdException w:name="toc 4" w:uiPriority="39"/>
+    <w:lsdException w:name="toc 5" w:uiPriority="39"/>
+    <w:lsdException w:name="toc 6" w:uiPriority="39"/>
+    <w:lsdException w:name="toc 7" w:uiPriority="39"/>
+    <w:lsdException w:name="toc 8" w:uiPriority="39"/>
+    <w:lsdException w:name="toc 9" w:uiPriority="39"/>
+    <w:lsdException w:name="caption" w:uiPriority="35" w:qFormat="1"/>
+    <w:lsdException w:name="Title" w:semiHidden="0" w:uiPriority="10" w:unhideWhenUsed="0" w:qFormat="1"/>
+    <w:lsdException w:name="Default Paragraph Font" w:uiPriority="1"/>
+    <w:lsdException w:name="Subtitle" w:semiHidden="0" w:uiPriority="11" w:unhideWhenUsed="0" w:qFormat="1"/>
+    <w:lsdException w:name="Strong" w:semiHidden="0" w:uiPriority="22" w:unhideWhenUsed="0" w:qFormat="1"/>
+    <w:lsdException w:name="Emphasis" w:semiHidden="0" w:uiPriority="20" w:unhideWhenUsed="0" w:qFormat="1"/>
+    <w:lsdException w:name="Table Grid" w:semiHidden="0" w:uiPriority="39" w:unhideWhenUsed="0"/>
+    <w:lsdException w:name="Placeholder Text" w:unhideWhenUsed="0"/>
+    <w:lsdException w:name="No Spacing" w:semiHidden="0" w:uiPriority="1" w:unhideWhenUsed="0" w:qFormat="1"/>
+    <w:lsdException w:name="Light Shading" w:semiHidden="0" w:uiPriority="60" w:unhideWhenUsed="0"/>
+    <w:lsdException w:name="Light List" w:semiHidden="0" w:uiPriority="61" w:unhideWhenUsed="0"/>
+    <w:lsdException w:name="Light Grid" w:semiHidden="0" w:uiPriority="62" w:unhideWhenUsed="0"/>
+    <w:lsdException w:name="Medium Shading 1" w:semiHidden="0" w:uiPriority="63" w:unhideWhenUsed="0"/>
+    <w:lsdException w:name="Medium Shading 2" w:semiHidden="0" w:uiPriority="64" w:unhideWhenUsed="0"/>
+    <w:lsdException w:name="Medium List 1" w:semiHidden="0" w:uiPriority="65" w:unhideWhenUsed="0"/>
+    <w:lsdException w:name="Medium List 2" w:semiHidden="0" w:uiPriority="66" w:unhideWhenUsed="0"/>
+    <w:lsdException w:name="Medium Grid 1" w:semiHidden="0" w:uiPriority="67" w:unhideWhenUsed="0"/>
+    <w:lsdException w:name="Medium Grid 2" w:semiHidden="0" w:uiPriority="68" w:unhideWhenUsed="0"/>
+    <w:lsdException w:name="Medium Grid 3" w:semiHidden="0" w:uiPriority="69" w:unhideWhenUsed="0"/>
+    <w:lsdException w:name="Dark List" w:semiHidden="0" w:uiPriority="70" w:unhideWhenUsed="0"/>
+    <w:lsdException w:name="Colorful Shading" w:semiHidden="0" w:uiPriority="71" w:unhideWhenUsed="0"/>
+    <w:lsdException w:name="Colorful List" w:semiHidden="0" w:uiPriority="72" w:unhideWhenUsed="0"/>
+    <w:lsdException w:name="Colorful Grid" w:semiHidden="0" w:uiPriority="73" w:unhideWhenUsed="0"/>
+    <w:lsdException w:name="Light Shading Accent 1" w:semiHidden="0" w:uiPriority="60" w:unhideWhenUsed="0"/>
+    <w:lsdException w:name="Light List Accent 1" w:semiHidden="0" w:uiPriority="61" w:unhideWhenUsed="0"/>
+    <w:lsdException w:name="Light Grid Accent 1" w:semiHidden="0" w:uiPriority="62" w:unhideWhenUsed="0"/>
+    <w:lsdException w:name="Medium Shading 1 Accent 1" w:semiHidden="0" w:uiPriority="63" w:unhideWhenUsed="0"/>
+    <w:lsdException w:name="Medium Shading 2 Accent 1" w:semiHidden="0" w:uiPriority="64" w:unhideWhenUsed="0"/>
+    <w:lsdException w:name="Medium List 1 Accent 1" w:semiHidden="0" w:uiPriority="65" w:unhideWhenUsed="0"/>
+    <w:lsdException w:name="Revision" w:unhideWhenUsed="0"/>
+    <w:lsdException w:name="List Paragraph" w:semiHidden="0" w:uiPriority="34" w:unhideWhenUsed="0" w:qFormat="1"/>
+    <w:lsdException w:name="Quote" w:semiHidden="0" w:uiPriority="29" w:unhideWhenUsed="0" w:qFormat="1"/>
+    <w:lsdException w:name="Intense Quote" w:semiHidden="0" w:uiPriority="30" w:unhideWhenUsed="0" w:qFormat="1"/>
+    <w:lsdException w:name="Medium List 2 Accent 1" w:semiHidden="0" w:uiPriority="66" w:unhideWhenUsed="0"/>
+    <w:lsdException w:name="Medium Grid 1 Accent 1" w:semiHidden="0" w:uiPriority="67" w:unhideWhenUsed="0"/>
+    <w:lsdException w:name="Medium Grid 2 Accent 1" w:semiHidden="0" w:uiPriority="68" w:unhideWhenUsed="0"/>
+    <w:lsdException w:name="Medium Grid 3 Accent 1" w:semiHidden="0" w:uiPriority="69" w:unhideWhenUsed="0"/>
+    <w:lsdException w:name="Dark List Accent 1" w:semiHidden="0" w:uiPriority="70" w:unhideWhenUsed="0"/>
+    <w:lsdException w:name="Colorful Shading Accent 1" w:semiHidden="0" w:uiPriority="71" w:unhideWhenUsed="0"/>
+    <w:lsdException w:name="Colorful List Accent 1" w:semiHidden="0" w:uiPriority="72" w:unhideWhenUsed="0"/>
+    <w:lsdException w:name="Colorful Grid Accent 1" w:semiHidden="0" w:uiPriority="73" w:unhideWhenUsed="0"/>
+    <w:lsdException w:name="Light Shading Accent 2" w:semiHidden="0" w:uiPriority="60" w:unhideWhenUsed="0"/>
+    <w:lsdException w:name="Light List Accent 2" w:semiHidden="0" w:uiPriority="61" w:unhideWhenUsed="0"/>
+    <w:lsdException w:name="Light Grid Accent 2" w:semiHidden="0" w:uiPriority="62" w:unhideWhenUsed="0"/>
+    <w:lsdException w:name="Medium Shading 1 Accent 2" w:semiHidden="0" w:uiPriority="63" w:unhideWhenUsed="0"/>
+    <w:lsdException w:name="Medium Shading 2 Accent 2" w:semiHidden="0" w:uiPriority="64" w:unhideWhenUsed="0"/>
+    <w:lsdException w:name="Medium List 1 Accent 2" w:semiHidden="0" w:uiPriority="65" w:unhideWhenUsed="0"/>
+    <w:lsdException w:name="Medium List 2 Accent 2" w:semiHidden="0" w:uiPriority="66" w:unhideWhenUsed="0"/>
+    <w:lsdException w:name="Medium Grid 1 Accent 2" w:semiHidden="0" w:uiPriority="67" w:unhideWhenUsed="0"/>
+    <w:lsdException w:name="Medium Grid 2 Accent 2" w:semiHidden="0" w:uiPriority="68" w:unhideWhenUsed="0"/>
+    <w:lsdException w:name="Medium Grid 3 Accent 2" w:semiHidden="0" w:uiPriority="69" w:unhideWhenUsed="0"/>
+    <w:lsdException w:name="Dark List Accent 2" w:semiHidden="0" w:uiPriority="70" w:unhideWhenUsed="0"/>
+    <w:lsdException w:name="Colorful Shading Accent 2" w:semiHidden="0" w:uiPriority="71" w:unhideWhenUsed="0"/>
+    <w:lsdException w:name="Colorful List Accent 2" w:semiHidden="0" w:uiPriority="72" w:unhideWhenUsed="0"/>
+    <w:lsdException w:name="Colorful Grid Accent 2" w:semiHidden="0" w:uiPriority="73" w:unhideWhenUsed="0"/>
+    <w:lsdException w:name="Light Shading Accent 3" w:semiHidden="0" w:uiPriority="60" w:unhideWhenUsed="0"/>
+    <w:lsdException w:name="Light List Accent 3" w:semiHidden="0" w:uiPriority="61" w:unhideWhenUsed="0"/>
+    <w:lsdException w:name="Light Grid Accent 3" w:semiHidden="0" w:uiPriority="62" w:unhideWhenUsed="0"/>
+    <w:lsdException w:name="Medium Shading 1 Accent 3" w:semiHidden="0" w:uiPriority="63" w:unhideWhenUsed="0"/>
+    <w:lsdException w:name="Medium Shading 2 Accent 3" w:semiHidden="0" w:uiPriority="64" w:unhideWhenUsed="0"/>
+    <w:lsdException w:name="Medium List 1 Accent 3" w:semiHidden="0" w:uiPriority="65" w:unhideWhenUsed="0"/>
+    <w:lsdException w:name="Medium List 2 Accent 3" w:semiHidden="0" w:uiPriority="66" w:unhideWhenUsed="0"/>
+    <w:lsdException w:name="Medium Grid 1 Accent 3" w:semiHidden="0" w:uiPriority="67" w:unhideWhenUsed="0"/>
+    <w:lsdException w:name="Medium Grid 2 Accent 3" w:semiHidden="0" w:uiPriority="68" w:unhideWhenUsed="0"/>
+    <w:lsdException w:name="Medium Grid 3 Accent 3" w:semiHidden="0" w:uiPriority="69" w:unhideWhenUsed="0"/>
+    <w:lsdException w:name="Dark List Accent 3" w:semiHidden="0" w:uiPriority="70" w:unhideWhenUsed="0"/>
+    <w:lsdException w:name="Colorful Shading Accent 3" w:semiHidden="0" w:uiPriority="71" w:unhideWhenUsed="0"/>
+    <w:lsdException w:name="Colorful List Accent 3" w:semiHidden="0" w:uiPriority="72" w:unhideWhenUsed="0"/>
+    <w:lsdException w:name="Colorful Grid Accent 3" w:semiHidden="0" w:uiPriority="73" w:unhideWhenUsed="0"/>
+    <w:lsdException w:name="Light Shading Accent 4" w:semiHidden="0" w:uiPriority="60" w:unhideWhenUsed="0"/>
+    <w:lsdException w:name="Light List Accent 4" w:semiHidden="0" w:uiPriority="61" w:unhideWhenUsed="0"/>
+    <w:lsdException w:name="Light Grid Accent 4" w:semiHidden="0" w:uiPriority="62" w:unhideWhenUsed="0"/>
+    <w:lsdException w:name="Medium Shading 1 Accent 4" w:semiHidden="0" w:uiPriority="63" w:unhideWhenUsed="0"/>
+    <w:lsdException w:name="Medium Shading 2 Accent 4" w:semiHidden="0" w:uiPriority="64" w:unhideWhenUsed="0"/>
+    <w:lsdException w:name="Medium List 1 Accent 4" w:semiHidden="0" w:uiPriority="65" w:unhideWhenUsed="0"/>
+    <w:lsdException w:name="Medium List 2 Accent 4" w:semiHidden="0" w:uiPriority="66" w:unhideWhenUsed="0"/>
+    <w:lsdException w:name="Medium Grid 1 Accent 4" w:semiHidden="0" w:uiPriority="67" w:unhideWhenUsed="0"/>
+    <w:lsdException w:name="Medium Grid 2 Accent 4" w:semiHidden="0" w:uiPriority="68" w:unhideWhenUsed="0"/>
+    <w:lsdException w:name="Medium Grid 3 Accent 4" w:semiHidden="0" w:uiPriority="69" w:unhideWhenUsed="0"/>
+    <w:lsdException w:name="Dark List Accent 4" w:semiHidden="0" w:uiPriority="70" w:unhideWhenUsed="0"/>
+    <w:lsdException w:name="Colorful Shading Accent 4" w:semiHidden="0" w:uiPriority="71" w:unhideWhenUsed="0"/>
+    <w:lsdException w:name="Colorful List Accent 4" w:semiHidden="0" w:uiPriority="72" w:unhideWhenUsed="0"/>
+    <w:lsdException w:name="Colorful Grid Accent 4" w:semiHidden="0" w:uiPriority="73" w:unhideWhenUsed="0"/>
+    <w:lsdException w:name="Light Shading Accent 5" w:semiHidden="0" w:uiPriority="60" w:unhideWhenUsed="0"/>
+    <w:lsdException w:name="Light List Accent 5" w:semiHidden="0" w:uiPriority="61" w:unhideWhenUsed="0"/>
+    <w:lsdException w:name="Light Grid Accent 5" w:semiHidden="0" w:uiPriority="62" w:unhideWhenUsed="0"/>
+    <w:lsdException w:name="Medium Shading 1 Accent 5" w:semiHidden="0" w:uiPriority="63" w:unhideWhenUsed="0"/>
+    <w:lsdException w:name="Medium Shading 2 Accent 5" w:semiHidden="0" w:uiPriority="64" w:unhideWhenUsed="0"/>
+    <w:lsdException w:name="Medium List 1 Accent 5" w:semiHidden="0" w:uiPriority="65" w:unhideWhenUsed="0"/>
+    <w:lsdException w:name="Medium List 2 Accent 5" w:semiHidden="0" w:uiPriority="66" w:unhideWhenUsed="0"/>
+    <w:lsdException w:name="Medium Grid 1 Accent 5" w:semiHidden="0" w:uiPriority="67" w:unhideWhenUsed="0"/>
+    <w:lsdException w:name="Medium Grid 2 Accent 5" w:semiHidden="0" w:uiPriority="68" w:unhideWhenUsed="0"/>
+    <w:lsdException w:name="Medium Grid 3 Accent 5" w:semiHidden="0" w:uiPriority="69" w:unhideWhenUsed="0"/>
+    <w:lsdException w:name="Dark List Accent 5" w:semiHidden="0" w:uiPriority="70" w:unhideWhenUsed="0"/>
+    <w:lsdException w:name="Colorful Shading Accent 5" w:semiHidden="0" w:uiPriority="71" w:unhideWhenUsed="0"/>
+    <w:lsdException w:name="Colorful List Accent 5" w:semiHidden="0" w:uiPriority="72" w:unhideWhenUsed="0"/>
+    <w:lsdException w:name="Colorful Grid Accent 5" w:semiHidden="0" w:uiPriority="73" w:unhideWhenUsed="0"/>
+    <w:lsdException w:name="Light Shading Accent 6" w:semiHidden="0" w:uiPriority="60" w:unhideWhenUsed="0"/>
+    <w:lsdException w:name="Light List Accent 6" w:semiHidden="0" w:uiPriority="61" w:unhideWhenUsed="0"/>
+    <w:lsdException w:name="Light Grid Accent 6" w:semiHidden="0" w:uiPriority="62" w:unhideWhenUsed="0"/>
+    <w:lsdException w:name="Medium Shading 1 Accent 6" w:semiHidden="0" w:uiPriority="63" w:unhideWhenUsed="0"/>
+    <w:lsdException w:name="Medium Shading 2 Accent 6" w:semiHidden="0" w:uiPriority="64" w:unhideWhenUsed="0"/>
+    <w:lsdException w:name="Medium List 1 Accent 6" w:semiHidden="0" w:uiPriority="65" w:unhideWhenUsed="0"/>
+    <w:lsdException w:name="Medium List 2 Accent 6" w:semiHidden="0" w:uiPriority="66" w:unhideWhenUsed="0"/>
+    <w:lsdException w:name="Medium Grid 1 Accent 6" w:semiHidden="0" w:uiPriority="67" w:unhideWhenUsed="0"/>
+    <w:lsdException w:name="Medium Grid 2 Accent 6" w:semiHidden="0" w:uiPriority="68" w:unhideWhenUsed="0"/>
+    <w:lsdException w:name="Medium Grid 3 Accent 6" w:semiHidden="0" w:uiPriority="69" w:unhideWhenUsed="0"/>
+    <w:lsdException w:name="Dark List Accent 6" w:semiHidden="0" w:uiPriority="70" w:unhideWhenUsed="0"/>
+    <w:lsdException w:name="Colorful Shading Accent 6" w:semiHidden="0" w:uiPriority="71" w:unhideWhenUsed="0"/>
+    <w:lsdException w:name="Colorful List Accent 6" w:semiHidden="0" w:uiPriority="72" w:unhideWhenUsed="0"/>
+    <w:lsdException w:name="Colorful Grid Accent 6" w:semiHidden="0" w:uiPriority="73" w:unhideWhenUsed="0"/>
+    <w:lsdException w:name="Subtle Emphasis" w:semiHidden="0" w:uiPriority="19" w:unhideWhenUsed="0" w:qFormat="1"/>
+    <w:lsdException w:name="Intense Emphasis" w:semiHidden="0" w:uiPriority="21" w:unhideWhenUsed="0" w:qFormat="1"/>
+    <w:lsdException w:name="Subtle Reference" w:semiHidden="0" w:uiPriority="31" w:unhideWhenUsed="0" w:qFormat="1"/>
+    <w:lsdException w:name="Intense Reference" w:semiHidden="0" w:uiPriority="32" w:unhideWhenUsed="0" w:qFormat="1"/>
+    <w:lsdException w:name="Book Title" w:semiHidden="0" w:uiPriority="33" w:unhideWhenUsed="0" w:qFormat="1"/>
+    <w:lsdException w:name="Bibliography" w:uiPriority="37"/>
+    <w:lsdException w:name="TOC Heading" w:uiPriority="39" w:qFormat="1"/>
+  </w:latentStyles>
+  <w:style w:type="paragraph" w:default="1" w:styleId="Normal">
+    <w:name w:val="Normal"/>
+  </w:style>
+  <w:style w:type="paragraph" w:styleId="Ttulo1">
+    <w:name w:val="heading 1"/>
+    <w:basedOn w:val="Normal"/>
+    <w:next w:val="Normal"/>
+    <w:pPr>
+      <w:keepNext/>
+      <w:keepLines/>
+      <w:spacing w:before="240" w:after="0"/>
+      <w:outlineLvl w:val="0"/>
+    </w:pPr>
+    <w:rPr>
+      <w:color w:val="2E75B5"/>
+      <w:sz w:val="32"/>
+      <w:szCs w:val="32"/>
+    </w:rPr>
+  </w:style>
+  <w:style w:type="paragraph" w:styleId="Ttulo2">
+    <w:name w:val="heading 2"/>
+    <w:basedOn w:val="Normal"/>
+    <w:next w:val="Normal"/>
+    <w:pPr>
+      <w:keepNext/>
+      <w:keepLines/>
+      <w:spacing w:before="40" w:after="0"/>
+      <w:outlineLvl w:val="1"/>
+    </w:pPr>
+    <w:rPr>
+      <w:color w:val="2E75B5"/>
+      <w:sz w:val="26"/>
+      <w:szCs w:val="26"/>
+    </w:rPr>
+  </w:style>
+  <w:style w:type="paragraph" w:styleId="Ttulo3">
+    <w:name w:val="heading 3"/>
+    <w:basedOn w:val="Normal"/>
+    <w:next w:val="Normal"/>
+    <w:pPr>
+      <w:keepNext/>
+      <w:keepLines/>
+      <w:spacing w:before="280" w:after="80"/>
+      <w:outlineLvl w:val="2"/>
+    </w:pPr>
+    <w:rPr>
+      <w:b/>
+      <w:sz w:val="28"/>
+      <w:szCs w:val="28"/>
+    </w:rPr>
+  </w:style>
+  <w:style w:type="paragraph" w:styleId="Ttulo4">
+    <w:name w:val="heading 4"/>
+    <w:basedOn w:val="Normal"/>
+    <w:next w:val="Normal"/>
+    <w:pPr>
+      <w:keepNext/>
+      <w:keepLines/>
+      <w:spacing w:before="240" w:after="40"/>
+      <w:outlineLvl w:val="3"/>
+    </w:pPr>
+    <w:rPr>
+      <w:b/>
+      <w:sz w:val="24"/>
+      <w:szCs w:val="24"/>
+    </w:rPr>
+  </w:style>
+  <w:style w:type="paragraph" w:styleId="Ttulo5">
+    <w:name w:val="heading 5"/>
+    <w:basedOn w:val="Normal"/>
+    <w:next w:val="Normal"/>
+    <w:pPr>
+      <w:keepNext/>
+      <w:keepLines/>
+      <w:spacing w:before="220" w:after="40"/>
+      <w:outlineLvl w:val="4"/>
+    </w:pPr>
+    <w:rPr>
+      <w:b/>
+    </w:rPr>
+  </w:style>
+  <w:style w:type="paragraph" w:styleId="Ttulo6">
+    <w:name w:val="heading 6"/>
+    <w:basedOn w:val="Normal"/>
+    <w:next w:val="Normal"/>
+    <w:pPr>
+      <w:keepNext/>
+      <w:keepLines/>
+      <w:spacing w:before="200" w:after="40"/>
+      <w:outlineLvl w:val="5"/>
+    </w:pPr>
+    <w:rPr>
+      <w:b/>
+      <w:sz w:val="20"/>
+      <w:szCs w:val="20"/>
+    </w:rPr>
+  </w:style>
+  <w:style w:type="paragraph" w:styleId="Ttulo7">
+    <w:name w:val="heading 7"/>
+    <w:basedOn w:val="Normal"/>
+    <w:next w:val="Normal"/>
+    <w:link w:val="Ttulo7Car"/>
+    <w:uiPriority w:val="9"/>
+    <w:unhideWhenUsed/>
+    <w:qFormat/>
+    <w:rsid w:val="005D3DF7"/>
+    <w:pPr>
+      <w:keepNext/>
+      <w:keepLines/>
+      <w:spacing w:before="40" w:after="0"/>
+      <w:outlineLvl w:val="6"/>
+    </w:pPr>
+    <w:rPr>
+      <w:rFonts w:asciiTheme="majorHAnsi" w:eastAsiaTheme="majorEastAsia" w:hAnsiTheme="majorHAnsi" w:cstheme="majorBidi"/>
+      <w:i/>
+      <w:iCs/>
+      <w:color w:val="1F4D78" w:themeColor="accent1" w:themeShade="7F"/>
+    </w:rPr>
+  </w:style>
+  <w:style w:type="character" w:default="1" w:styleId="Fuentedeprrafopredeter">
+    <w:name w:val="Default Paragraph Font"/>
+    <w:uiPriority w:val="1"/>
+    <w:semiHidden/>
+    <w:unhideWhenUsed/>
+  </w:style>
+  <w:style w:type="table" w:default="1" w:styleId="Tablanormal">
+    <w:name w:val="Normal Table"/>
+    <w:uiPriority w:val="99"/>
+    <w:semiHidden/>
+    <w:unhideWhenUsed/>
+    <w:tblPr>
+      <w:tblInd w:w="0" w:type="dxa"/>
+      <w:tblCellMar>
+        <w:top w:w="0" w:type="dxa"/>
+        <w:left w:w="108" w:type="dxa"/>
+        <w:bottom w:w="0" w:type="dxa"/>
+        <w:right w:w="108" w:type="dxa"/>
+      </w:tblCellMar>
+    </w:tblPr>
+  </w:style>
+  <w:style w:type="numbering" w:default="1" w:styleId="Sinlista">
+    <w:name w:val="No List"/>
+    <w:uiPriority w:val="99"/>
+    <w:semiHidden/>
+    <w:unhideWhenUsed/>
+  </w:style>
+  <w:style w:type="table" w:customStyle="1" w:styleId="TableNormal">
+    <w:name w:val="Table Normal"/>
+    <w:tblPr>
+      <w:tblCellMar>
+        <w:top w:w="0" w:type="dxa"/>
+        <w:left w:w="0" w:type="dxa"/>
+        <w:bottom w:w="0" w:type="dxa"/>
+        <w:right w:w="0" w:type="dxa"/>
+      </w:tblCellMar>
+    </w:tblPr>
+  </w:style>
+  <w:style w:type="paragraph" w:styleId="Ttulo">
+    <w:name w:val="Title"/>
+    <w:basedOn w:val="Normal"/>
+    <w:next w:val="Normal"/>
+    <w:pPr>
+      <w:keepNext/>
+      <w:keepLines/>
+      <w:spacing w:before="480" w:after="120"/>
+    </w:pPr>
+    <w:rPr>
+      <w:b/>
+      <w:sz w:val="72"/>
+      <w:szCs w:val="72"/>
+    </w:rPr>
+  </w:style>
+  <w:style w:type="paragraph" w:styleId="Subttulo">
+    <w:name w:val="Subtitle"/>
+    <w:basedOn w:val="Normal"/>
+    <w:next w:val="Normal"/>
+    <w:pPr>
+      <w:keepNext/>
+      <w:keepLines/>
+      <w:spacing w:before="360" w:after="80"/>
+    </w:pPr>
+    <w:rPr>
+      <w:rFonts w:ascii="Georgia" w:eastAsia="Georgia" w:hAnsi="Georgia" w:cs="Georgia"/>
+      <w:i/>
+      <w:color w:val="666666"/>
+      <w:sz w:val="48"/>
+      <w:szCs w:val="48"/>
+    </w:rPr>
+  </w:style>
+  <w:style w:type="paragraph" w:styleId="Prrafodelista">
+    <w:name w:val="List Paragraph"/>
+    <w:basedOn w:val="Normal"/>
+    <w:uiPriority w:val="34"/>
+    <w:qFormat/>
+    <w:rsid w:val="009C7236"/>
+    <w:pPr>
+      <w:ind w:left="720"/>
+      <w:contextualSpacing/>
+    </w:pPr>
+  </w:style>
+  <w:style w:type="character" w:customStyle="1" w:styleId="Ttulo7Car">
+    <w:name w:val="Título 7 Car"/>
+    <w:basedOn w:val="Fuentedeprrafopredeter"/>
+    <w:link w:val="Ttulo7"/>
+    <w:uiPriority w:val="9"/>
+    <w:rsid w:val="005D3DF7"/>
+    <w:rPr>
+      <w:rFonts w:asciiTheme="majorHAnsi" w:eastAsiaTheme="majorEastAsia" w:hAnsiTheme="majorHAnsi" w:cstheme="majorBidi"/>
+      <w:i/>
+      <w:iCs/>
+      <w:color w:val="1F4D78" w:themeColor="accent1" w:themeShade="7F"/>
+    </w:rPr>
+  </w:style>
+  <w:style w:type="table" w:styleId="Tablaconcuadrcula">
+    <w:name w:val="Table Grid"/>
+    <w:basedOn w:val="Tablanormal"/>
+    <w:uiPriority w:val="39"/>
+    <w:rsid w:val="0023177F"/>
+    <w:pPr>
+      <w:spacing w:after="0" w:line="240" w:lineRule="auto"/>
+    </w:pPr>
+    <w:tblPr>
+      <w:tblBorders>
+        <w:top w:val="single" w:sz="4" w:space="0" w:color="auto"/>
+        <w:left w:val="single" w:sz="4" w:space="0" w:color="auto"/>
+        <w:bottom w:val="single" w:sz="4" w:space="0" w:color="auto"/>
+        <w:right w:val="single" w:sz="4" w:space="0" w:color="auto"/>
+        <w:insideH w:val="single" w:sz="4" w:space="0" w:color="auto"/>
+        <w:insideV w:val="single" w:sz="4" w:space="0" w:color="auto"/>
+      </w:tblBorders>
+    </w:tblPr>
+  </w:style>
+  <w:style w:type="paragraph" w:styleId="TDC1">
+    <w:name w:val="toc 1"/>
+    <w:basedOn w:val="Normal"/>
+    <w:next w:val="Normal"/>
+    <w:autoRedefine/>
+    <w:uiPriority w:val="39"/>
+    <w:unhideWhenUsed/>
+    <w:rsid w:val="0023177F"/>
+    <w:pPr>
+      <w:spacing w:after="100"/>
+    </w:pPr>
+  </w:style>
+  <w:style w:type="paragraph" w:styleId="TDC2">
+    <w:name w:val="toc 2"/>
+    <w:basedOn w:val="Normal"/>
+    <w:next w:val="Normal"/>
+    <w:autoRedefine/>
+    <w:uiPriority w:val="39"/>
+    <w:unhideWhenUsed/>
+    <w:rsid w:val="0023177F"/>
+    <w:pPr>
+      <w:spacing w:after="100"/>
+      <w:ind w:left="220"/>
+    </w:pPr>
+  </w:style>
+  <w:style w:type="character" w:styleId="Hipervnculo">
+    <w:name w:val="Hyperlink"/>
+    <w:basedOn w:val="Fuentedeprrafopredeter"/>
+    <w:uiPriority w:val="99"/>
+    <w:unhideWhenUsed/>
+    <w:rsid w:val="0023177F"/>
+    <w:rPr>
+      <w:color w:val="0563C1" w:themeColor="hyperlink"/>
+      <w:u w:val="single"/>
+    </w:rPr>
+  </w:style>
+  <w:style w:type="paragraph" w:styleId="Textodeglobo">
+    <w:name w:val="Balloon Text"/>
+    <w:basedOn w:val="Normal"/>
+    <w:link w:val="TextodegloboCar"/>
+    <w:uiPriority w:val="99"/>
+    <w:semiHidden/>
+    <w:unhideWhenUsed/>
+    <w:rsid w:val="0088703F"/>
+    <w:pPr>
+      <w:spacing w:after="0" w:line="240" w:lineRule="auto"/>
+    </w:pPr>
+    <w:rPr>
+      <w:rFonts w:ascii="Tahoma" w:hAnsi="Tahoma" w:cs="Tahoma"/>
+      <w:sz w:val="16"/>
+      <w:szCs w:val="16"/>
+    </w:rPr>
+  </w:style>
+  <w:style w:type="character" w:customStyle="1" w:styleId="TextodegloboCar">
+    <w:name w:val="Texto de globo Car"/>
+    <w:basedOn w:val="Fuentedeprrafopredeter"/>
+    <w:link w:val="Textodeglobo"/>
+    <w:uiPriority w:val="99"/>
+    <w:semiHidden/>
+    <w:rsid w:val="0088703F"/>
+    <w:rPr>
+      <w:rFonts w:ascii="Tahoma" w:hAnsi="Tahoma" w:cs="Tahoma"/>
+      <w:sz w:val="16"/>
+      <w:szCs w:val="16"/>
     </w:rPr>
   </w:style>
 </w:styles>
@@ -3393,7 +4550,7 @@
   <a:extraClrSchemeLst/>
   <a:extLst>
     <a:ext uri="{05A4C25C-085E-4340-85A3-A5531E510DB2}">
-      <thm15:themeFamily xmlns:thm15="http://schemas.microsoft.com/office/thememl/2012/main" name="Office Theme" id="{62F939B6-93AF-4DB8-9C6B-D6C7DFDC589F}" vid="{4A3C46E8-61CC-4603-A589-7422A47A8E4A}"/>
+      <thm15:themeFamily xmlns:thm15="http://schemas.microsoft.com/office/thememl/2012/main" xmlns="" name="Office Theme" id="{62F939B6-93AF-4DB8-9C6B-D6C7DFDC589F}" vid="{4A3C46E8-61CC-4603-A589-7422A47A8E4A}"/>
     </a:ext>
   </a:extLst>
 </a:theme>

</xml_diff>

<commit_message>
Puntos 2.4 y 2.5 del PGC
</commit_message>
<xml_diff>
--- a/Documentos/PGC.docx
+++ b/Documentos/PGC.docx
@@ -1,6 +1,6 @@
 
 <file path=word/document.xml><?xml version="1.0" encoding="utf-8"?>
-<w:document xmlns:wpc="http://schemas.microsoft.com/office/word/2010/wordprocessingCanvas" xmlns:mc="http://schemas.openxmlformats.org/markup-compatibility/2006" xmlns:o="urn:schemas-microsoft-com:office:office" xmlns:r="http://schemas.openxmlformats.org/officeDocument/2006/relationships" xmlns:m="http://schemas.openxmlformats.org/officeDocument/2006/math" xmlns:v="urn:schemas-microsoft-com:vml" xmlns:wp14="http://schemas.microsoft.com/office/word/2010/wordprocessingDrawing" xmlns:wp="http://schemas.openxmlformats.org/drawingml/2006/wordprocessingDrawing" xmlns:w10="urn:schemas-microsoft-com:office:word" xmlns:w="http://schemas.openxmlformats.org/wordprocessingml/2006/main" xmlns:w14="http://schemas.microsoft.com/office/word/2010/wordml" xmlns:w15="http://schemas.microsoft.com/office/word/2012/wordml" xmlns:wpg="http://schemas.microsoft.com/office/word/2010/wordprocessingGroup" xmlns:wpi="http://schemas.microsoft.com/office/word/2010/wordprocessingInk" xmlns:wne="http://schemas.microsoft.com/office/word/2006/wordml" xmlns:wps="http://schemas.microsoft.com/office/word/2010/wordprocessingShape" mc:Ignorable="w14 w15 wp14">
+<w:document xmlns:wpc="http://schemas.microsoft.com/office/word/2010/wordprocessingCanvas" xmlns:cx="http://schemas.microsoft.com/office/drawing/2014/chartex" xmlns:mc="http://schemas.openxmlformats.org/markup-compatibility/2006" xmlns:o="urn:schemas-microsoft-com:office:office" xmlns:r="http://schemas.openxmlformats.org/officeDocument/2006/relationships" xmlns:m="http://schemas.openxmlformats.org/officeDocument/2006/math" xmlns:v="urn:schemas-microsoft-com:vml" xmlns:wp14="http://schemas.microsoft.com/office/word/2010/wordprocessingDrawing" xmlns:wp="http://schemas.openxmlformats.org/drawingml/2006/wordprocessingDrawing" xmlns:w10="urn:schemas-microsoft-com:office:word" xmlns:w="http://schemas.openxmlformats.org/wordprocessingml/2006/main" xmlns:w14="http://schemas.microsoft.com/office/word/2010/wordml" xmlns:w15="http://schemas.microsoft.com/office/word/2012/wordml" xmlns:w16se="http://schemas.microsoft.com/office/word/2015/wordml/symex" xmlns:wpg="http://schemas.microsoft.com/office/word/2010/wordprocessingGroup" xmlns:wpi="http://schemas.microsoft.com/office/word/2010/wordprocessingInk" xmlns:wne="http://schemas.microsoft.com/office/word/2006/wordml" xmlns:wps="http://schemas.microsoft.com/office/word/2010/wordprocessingShape" mc:Ignorable="w14 w15 w16se wp14">
   <w:body>
     <w:p/>
     <w:p/>
@@ -94,7 +94,6 @@
           <w:docPartUnique/>
         </w:docPartObj>
       </w:sdtPr>
-      <w:sdtEndPr/>
       <w:sdtContent>
         <w:p>
           <w:pPr>
@@ -104,7 +103,9 @@
               <w:tab w:val="right" w:pos="8494"/>
             </w:tabs>
             <w:rPr>
+              <w:rFonts w:asciiTheme="minorHAnsi" w:eastAsiaTheme="minorEastAsia" w:hAnsiTheme="minorHAnsi" w:cstheme="minorBidi"/>
               <w:noProof/>
+              <w:color w:val="auto"/>
             </w:rPr>
           </w:pPr>
           <w:r>
@@ -116,7 +117,7 @@
           <w:r>
             <w:fldChar w:fldCharType="separate"/>
           </w:r>
-          <w:hyperlink w:anchor="_Toc493203475" w:history="1">
+          <w:hyperlink w:anchor="_Toc493246124" w:history="1">
             <w:r>
               <w:rPr>
                 <w:rStyle w:val="Hipervnculo"/>
@@ -127,7 +128,9 @@
             </w:r>
             <w:r>
               <w:rPr>
-                <w:noProof/>
+                <w:rFonts w:asciiTheme="minorHAnsi" w:eastAsiaTheme="minorEastAsia" w:hAnsiTheme="minorHAnsi" w:cstheme="minorBidi"/>
+                <w:noProof/>
+                <w:color w:val="auto"/>
               </w:rPr>
               <w:tab/>
             </w:r>
@@ -158,7 +161,7 @@
                 <w:noProof/>
                 <w:webHidden/>
               </w:rPr>
-              <w:instrText xml:space="preserve"> PAGEREF _Toc493203475 \h </w:instrText>
+              <w:instrText xml:space="preserve"> PAGEREF _Toc493246124 \h </w:instrText>
             </w:r>
             <w:r>
               <w:rPr>
@@ -197,10 +200,12 @@
               <w:tab w:val="right" w:pos="8494"/>
             </w:tabs>
             <w:rPr>
+              <w:rFonts w:asciiTheme="minorHAnsi" w:eastAsiaTheme="minorEastAsia" w:hAnsiTheme="minorHAnsi" w:cstheme="minorBidi"/>
               <w:noProof/>
+              <w:color w:val="auto"/>
             </w:rPr>
           </w:pPr>
-          <w:hyperlink w:anchor="_Toc493203476" w:history="1">
+          <w:hyperlink w:anchor="_Toc493246125" w:history="1">
             <w:r>
               <w:rPr>
                 <w:rStyle w:val="Hipervnculo"/>
@@ -211,7 +216,9 @@
             </w:r>
             <w:r>
               <w:rPr>
-                <w:noProof/>
+                <w:rFonts w:asciiTheme="minorHAnsi" w:eastAsiaTheme="minorEastAsia" w:hAnsiTheme="minorHAnsi" w:cstheme="minorBidi"/>
+                <w:noProof/>
+                <w:color w:val="auto"/>
               </w:rPr>
               <w:tab/>
             </w:r>
@@ -242,7 +249,7 @@
                 <w:noProof/>
                 <w:webHidden/>
               </w:rPr>
-              <w:instrText xml:space="preserve"> PAGEREF _Toc493203476 \h </w:instrText>
+              <w:instrText xml:space="preserve"> PAGEREF _Toc493246125 \h </w:instrText>
             </w:r>
             <w:r>
               <w:rPr>
@@ -281,10 +288,12 @@
               <w:tab w:val="right" w:pos="8494"/>
             </w:tabs>
             <w:rPr>
+              <w:rFonts w:asciiTheme="minorHAnsi" w:eastAsiaTheme="minorEastAsia" w:hAnsiTheme="minorHAnsi" w:cstheme="minorBidi"/>
               <w:noProof/>
+              <w:color w:val="auto"/>
             </w:rPr>
           </w:pPr>
-          <w:hyperlink w:anchor="_Toc493203477" w:history="1">
+          <w:hyperlink w:anchor="_Toc493246126" w:history="1">
             <w:r>
               <w:rPr>
                 <w:rStyle w:val="Hipervnculo"/>
@@ -296,7 +305,9 @@
             </w:r>
             <w:r>
               <w:rPr>
-                <w:noProof/>
+                <w:rFonts w:asciiTheme="minorHAnsi" w:eastAsiaTheme="minorEastAsia" w:hAnsiTheme="minorHAnsi" w:cstheme="minorBidi"/>
+                <w:noProof/>
+                <w:color w:val="auto"/>
               </w:rPr>
               <w:tab/>
             </w:r>
@@ -327,7 +338,7 @@
                 <w:noProof/>
                 <w:webHidden/>
               </w:rPr>
-              <w:instrText xml:space="preserve"> PAGEREF _Toc493203477 \h </w:instrText>
+              <w:instrText xml:space="preserve"> PAGEREF _Toc493246126 \h </w:instrText>
             </w:r>
             <w:r>
               <w:rPr>
@@ -366,10 +377,12 @@
               <w:tab w:val="right" w:pos="8494"/>
             </w:tabs>
             <w:rPr>
+              <w:rFonts w:asciiTheme="minorHAnsi" w:eastAsiaTheme="minorEastAsia" w:hAnsiTheme="minorHAnsi" w:cstheme="minorBidi"/>
               <w:noProof/>
+              <w:color w:val="auto"/>
             </w:rPr>
           </w:pPr>
-          <w:hyperlink w:anchor="_Toc493203478" w:history="1">
+          <w:hyperlink w:anchor="_Toc493246127" w:history="1">
             <w:r>
               <w:rPr>
                 <w:rStyle w:val="Hipervnculo"/>
@@ -381,7 +394,9 @@
             </w:r>
             <w:r>
               <w:rPr>
-                <w:noProof/>
+                <w:rFonts w:asciiTheme="minorHAnsi" w:eastAsiaTheme="minorEastAsia" w:hAnsiTheme="minorHAnsi" w:cstheme="minorBidi"/>
+                <w:noProof/>
+                <w:color w:val="auto"/>
               </w:rPr>
               <w:tab/>
             </w:r>
@@ -412,7 +427,7 @@
                 <w:noProof/>
                 <w:webHidden/>
               </w:rPr>
-              <w:instrText xml:space="preserve"> PAGEREF _Toc493203478 \h </w:instrText>
+              <w:instrText xml:space="preserve"> PAGEREF _Toc493246127 \h </w:instrText>
             </w:r>
             <w:r>
               <w:rPr>
@@ -451,10 +466,12 @@
               <w:tab w:val="right" w:pos="8494"/>
             </w:tabs>
             <w:rPr>
+              <w:rFonts w:asciiTheme="minorHAnsi" w:eastAsiaTheme="minorEastAsia" w:hAnsiTheme="minorHAnsi" w:cstheme="minorBidi"/>
               <w:noProof/>
+              <w:color w:val="auto"/>
             </w:rPr>
           </w:pPr>
-          <w:hyperlink w:anchor="_Toc493203479" w:history="1">
+          <w:hyperlink w:anchor="_Toc493246128" w:history="1">
             <w:r>
               <w:rPr>
                 <w:rStyle w:val="Hipervnculo"/>
@@ -466,7 +483,9 @@
             </w:r>
             <w:r>
               <w:rPr>
-                <w:noProof/>
+                <w:rFonts w:asciiTheme="minorHAnsi" w:eastAsiaTheme="minorEastAsia" w:hAnsiTheme="minorHAnsi" w:cstheme="minorBidi"/>
+                <w:noProof/>
+                <w:color w:val="auto"/>
               </w:rPr>
               <w:tab/>
             </w:r>
@@ -497,7 +516,7 @@
                 <w:noProof/>
                 <w:webHidden/>
               </w:rPr>
-              <w:instrText xml:space="preserve"> PAGEREF _Toc493203479 \h </w:instrText>
+              <w:instrText xml:space="preserve"> PAGEREF _Toc493246128 \h </w:instrText>
             </w:r>
             <w:r>
               <w:rPr>
@@ -518,6 +537,184 @@
                 <w:webHidden/>
               </w:rPr>
               <w:t>5</w:t>
+            </w:r>
+            <w:r>
+              <w:rPr>
+                <w:noProof/>
+                <w:webHidden/>
+              </w:rPr>
+              <w:fldChar w:fldCharType="end"/>
+            </w:r>
+          </w:hyperlink>
+        </w:p>
+        <w:p>
+          <w:pPr>
+            <w:pStyle w:val="TDC2"/>
+            <w:tabs>
+              <w:tab w:val="left" w:pos="880"/>
+              <w:tab w:val="right" w:pos="8494"/>
+            </w:tabs>
+            <w:rPr>
+              <w:rFonts w:asciiTheme="minorHAnsi" w:eastAsiaTheme="minorEastAsia" w:hAnsiTheme="minorHAnsi" w:cstheme="minorBidi"/>
+              <w:noProof/>
+              <w:color w:val="auto"/>
+            </w:rPr>
+          </w:pPr>
+          <w:hyperlink w:anchor="_Toc493246129" w:history="1">
+            <w:r>
+              <w:rPr>
+                <w:rStyle w:val="Hipervnculo"/>
+                <w:rFonts w:cstheme="minorHAnsi"/>
+                <w:b/>
+                <w:noProof/>
+              </w:rPr>
+              <w:t>2.4.</w:t>
+            </w:r>
+            <w:r>
+              <w:rPr>
+                <w:rFonts w:asciiTheme="minorHAnsi" w:eastAsiaTheme="minorEastAsia" w:hAnsiTheme="minorHAnsi" w:cstheme="minorBidi"/>
+                <w:noProof/>
+                <w:color w:val="auto"/>
+              </w:rPr>
+              <w:tab/>
+            </w:r>
+            <w:r>
+              <w:rPr>
+                <w:rStyle w:val="Hipervnculo"/>
+                <w:b/>
+                <w:noProof/>
+              </w:rPr>
+              <w:t>Políticas, directrices y procedimientos.</w:t>
+            </w:r>
+            <w:r>
+              <w:rPr>
+                <w:noProof/>
+                <w:webHidden/>
+              </w:rPr>
+              <w:tab/>
+            </w:r>
+            <w:r>
+              <w:rPr>
+                <w:noProof/>
+                <w:webHidden/>
+              </w:rPr>
+              <w:fldChar w:fldCharType="begin"/>
+            </w:r>
+            <w:r>
+              <w:rPr>
+                <w:noProof/>
+                <w:webHidden/>
+              </w:rPr>
+              <w:instrText xml:space="preserve"> PAGEREF _Toc493246129 \h </w:instrText>
+            </w:r>
+            <w:r>
+              <w:rPr>
+                <w:noProof/>
+                <w:webHidden/>
+              </w:rPr>
+            </w:r>
+            <w:r>
+              <w:rPr>
+                <w:noProof/>
+                <w:webHidden/>
+              </w:rPr>
+              <w:fldChar w:fldCharType="separate"/>
+            </w:r>
+            <w:r>
+              <w:rPr>
+                <w:noProof/>
+                <w:webHidden/>
+              </w:rPr>
+              <w:t>6</w:t>
+            </w:r>
+            <w:r>
+              <w:rPr>
+                <w:noProof/>
+                <w:webHidden/>
+              </w:rPr>
+              <w:fldChar w:fldCharType="end"/>
+            </w:r>
+          </w:hyperlink>
+        </w:p>
+        <w:p>
+          <w:pPr>
+            <w:pStyle w:val="TDC2"/>
+            <w:tabs>
+              <w:tab w:val="left" w:pos="880"/>
+              <w:tab w:val="right" w:pos="8494"/>
+            </w:tabs>
+            <w:rPr>
+              <w:rFonts w:asciiTheme="minorHAnsi" w:eastAsiaTheme="minorEastAsia" w:hAnsiTheme="minorHAnsi" w:cstheme="minorBidi"/>
+              <w:noProof/>
+              <w:color w:val="auto"/>
+            </w:rPr>
+          </w:pPr>
+          <w:hyperlink w:anchor="_Toc493246130" w:history="1">
+            <w:r>
+              <w:rPr>
+                <w:rStyle w:val="Hipervnculo"/>
+                <w:rFonts w:cstheme="minorHAnsi"/>
+                <w:b/>
+                <w:noProof/>
+              </w:rPr>
+              <w:t>2.5.</w:t>
+            </w:r>
+            <w:r>
+              <w:rPr>
+                <w:rFonts w:asciiTheme="minorHAnsi" w:eastAsiaTheme="minorEastAsia" w:hAnsiTheme="minorHAnsi" w:cstheme="minorBidi"/>
+                <w:noProof/>
+                <w:color w:val="auto"/>
+              </w:rPr>
+              <w:tab/>
+            </w:r>
+            <w:r>
+              <w:rPr>
+                <w:rStyle w:val="Hipervnculo"/>
+                <w:b/>
+                <w:noProof/>
+              </w:rPr>
+              <w:t>Herramientas, Entorno e Infraestructura.</w:t>
+            </w:r>
+            <w:r>
+              <w:rPr>
+                <w:noProof/>
+                <w:webHidden/>
+              </w:rPr>
+              <w:tab/>
+            </w:r>
+            <w:r>
+              <w:rPr>
+                <w:noProof/>
+                <w:webHidden/>
+              </w:rPr>
+              <w:fldChar w:fldCharType="begin"/>
+            </w:r>
+            <w:r>
+              <w:rPr>
+                <w:noProof/>
+                <w:webHidden/>
+              </w:rPr>
+              <w:instrText xml:space="preserve"> PAGEREF _Toc493246130 \h </w:instrText>
+            </w:r>
+            <w:r>
+              <w:rPr>
+                <w:noProof/>
+                <w:webHidden/>
+              </w:rPr>
+            </w:r>
+            <w:r>
+              <w:rPr>
+                <w:noProof/>
+                <w:webHidden/>
+              </w:rPr>
+              <w:fldChar w:fldCharType="separate"/>
+            </w:r>
+            <w:r>
+              <w:rPr>
+                <w:noProof/>
+                <w:webHidden/>
+              </w:rPr>
+              <w:t>6</w:t>
             </w:r>
             <w:r>
               <w:rPr>
@@ -567,7 +764,7 @@
           <w:color w:val="000000"/>
         </w:rPr>
       </w:pPr>
-      <w:bookmarkStart w:id="0" w:name="_Toc493203475"/>
+      <w:bookmarkStart w:id="0" w:name="_Toc493246124"/>
       <w:r>
         <w:rPr>
           <w:b/>
@@ -590,7 +787,15 @@
         <w:jc w:val="both"/>
       </w:pPr>
       <w:r>
-        <w:t>En Software Enterprise Service la necesidad de cambio es algo constante para nuestra Organización, para sus Clientes y sus Proveedores también. Esto se debe a que nuestros planes, actividades y objetivos sufren cambios producto de una influencia interna o externa.</w:t>
+        <w:t xml:space="preserve">En Software Enterprise </w:t>
+      </w:r>
+      <w:proofErr w:type="spellStart"/>
+      <w:r>
+        <w:t>Service</w:t>
+      </w:r>
+      <w:proofErr w:type="spellEnd"/>
+      <w:r>
+        <w:t xml:space="preserve"> la necesidad de cambio es algo constante para nuestra Organización, para sus Clientes y sus Proveedores también. Esto se debe a que nuestros planes, actividades y objetivos sufren cambios producto de una influencia interna o externa.</w:t>
       </w:r>
     </w:p>
     <w:p>
@@ -599,7 +804,15 @@
         <w:jc w:val="both"/>
       </w:pPr>
       <w:r>
-        <w:t>Siendo Software Enterprise Service una empresa que busca ser líder en el mercado del desarrollo de soluciones informáticas, los cambios antes mencionados pueden impactar en las diferentes fases del ciclo de vida del Software. Los cambios nunca deben ser ignorados ya que estos permiten que el Software se adecue a nuevos ambientes, obtenga nuevos módulos o mejoras en los ya existentes y modificaciones producto de cambios en el negocio o en los procesos.</w:t>
+        <w:t xml:space="preserve">Siendo Software Enterprise </w:t>
+      </w:r>
+      <w:proofErr w:type="spellStart"/>
+      <w:r>
+        <w:t>Service</w:t>
+      </w:r>
+      <w:proofErr w:type="spellEnd"/>
+      <w:r>
+        <w:t xml:space="preserve"> una empresa que busca ser líder en el mercado del desarrollo de soluciones informáticas, los cambios antes mencionados pueden impactar en las diferentes fases del ciclo de vida del Software. Los cambios nunca deben ser ignorados ya que estos permiten que el Software se adecue a nuevos ambientes, obtenga nuevos módulos o mejoras en los ya existentes y modificaciones producto de cambios en el negocio o en los procesos.</w:t>
       </w:r>
     </w:p>
     <w:p>
@@ -617,7 +830,15 @@
         <w:jc w:val="both"/>
       </w:pPr>
       <w:r>
-        <w:t>Por tal motivo, Software Enterprise Service ha optado por aplicar la Gestión de la Configuración de Software (GCS o SCM por sus siglas en inglés) con el objetivo de mantener la integridad de los artefactos generados por los diversos proyectos que la organización posee, garantizar que no se realicen cambios sin control y asegurar que los integrantes de los proyectos dispongan de versiones actualizadas y aprobadas. Los artefactos no solo abarcan ejecutables finales, sino a todos los productos generados por los Proyectos.</w:t>
+        <w:t xml:space="preserve">Por tal motivo, Software Enterprise </w:t>
+      </w:r>
+      <w:proofErr w:type="spellStart"/>
+      <w:r>
+        <w:t>Service</w:t>
+      </w:r>
+      <w:proofErr w:type="spellEnd"/>
+      <w:r>
+        <w:t xml:space="preserve"> ha optado por aplicar la Gestión de la Configuración de Software (GCS o SCM por sus siglas en inglés) con el objetivo de mantener la integridad de los artefactos generados por los diversos proyectos que la organización posee, garantizar que no se realicen cambios sin control y asegurar que los integrantes de los proyectos dispongan de versiones actualizadas y aprobadas. Los artefactos no solo abarcan ejecutables finales, sino a todos los productos generados por los Proyectos.</w:t>
       </w:r>
     </w:p>
     <w:p>
@@ -709,7 +930,15 @@
         <w:jc w:val="both"/>
       </w:pPr>
       <w:r>
-        <w:t>Gestión de Release.</w:t>
+        <w:t xml:space="preserve">Gestión de </w:t>
+      </w:r>
+      <w:proofErr w:type="spellStart"/>
+      <w:r>
+        <w:t>Release</w:t>
+      </w:r>
+      <w:proofErr w:type="spellEnd"/>
+      <w:r>
+        <w:t>.</w:t>
       </w:r>
     </w:p>
     <w:p>
@@ -723,28 +952,7 @@
         <w:jc w:val="both"/>
       </w:pPr>
       <w:r>
-        <w:t xml:space="preserve">El presente Plan de Gestión de la Configuración aplica para todos aquellos proyectos de Desarrollo de Software que </w:t>
-      </w:r>
-      <w:r>
-        <w:t>se encuentran en desarrollo y en producción, así como futuros proyectos</w:t>
-      </w:r>
-      <w:r>
-        <w:t xml:space="preserve">. </w:t>
-      </w:r>
-      <w:r>
-        <w:t>El presente Plan de Gestión de la Configuración no aplica</w:t>
-      </w:r>
-      <w:r>
-        <w:t xml:space="preserve"> para documentos confidenciales</w:t>
-      </w:r>
-      <w:r>
-        <w:t xml:space="preserve"> pertenecientes a Clientes o</w:t>
-      </w:r>
-      <w:r>
-        <w:t xml:space="preserve"> Proveedores.</w:t>
-      </w:r>
-      <w:r>
-        <w:t xml:space="preserve"> </w:t>
+        <w:t xml:space="preserve">El presente Plan de Gestión de la Configuración aplica para todos aquellos proyectos de Desarrollo de Software que se encuentran en desarrollo y en producción, así como futuros proyectos. El presente Plan de Gestión de la Configuración no aplica para documentos confidenciales pertenecientes a Clientes o Proveedores. </w:t>
       </w:r>
     </w:p>
     <w:p>
@@ -764,7 +972,7 @@
           <w:color w:val="000000"/>
         </w:rPr>
       </w:pPr>
-      <w:bookmarkStart w:id="1" w:name="_Toc493203476"/>
+      <w:bookmarkStart w:id="1" w:name="_Toc493246125"/>
       <w:r>
         <w:rPr>
           <w:b/>
@@ -784,7 +992,7 @@
         <w:jc w:val="both"/>
       </w:pPr>
       <w:r>
-        <w:t>A continuación se describen las responsabilidades y los responsables para la realización de las actividades de gestión de configuración dentro del proyecto.</w:t>
+        <w:t>A continuación, se describen las responsabilidades y los responsables para la realización de las actividades de gestión de configuración dentro del proyecto.</w:t>
       </w:r>
     </w:p>
     <w:p>
@@ -816,7 +1024,7 @@
           <w:szCs w:val="20"/>
         </w:rPr>
       </w:pPr>
-      <w:bookmarkStart w:id="2" w:name="_Toc493203477"/>
+      <w:bookmarkStart w:id="2" w:name="_Toc493246126"/>
       <w:r>
         <w:rPr>
           <w:b/>
@@ -852,7 +1060,7 @@
           <w:color w:val="auto"/>
         </w:rPr>
       </w:pPr>
-      <w:bookmarkStart w:id="3" w:name="_Toc493203478"/>
+      <w:bookmarkStart w:id="3" w:name="_Toc493246127"/>
       <w:r>
         <w:rPr>
           <w:b/>
@@ -894,7 +1102,15 @@
         <w:jc w:val="both"/>
       </w:pPr>
       <w:r>
-        <w:t>El CCC es el encargado de procesar las SC’s y someterlas a un proceso de evaluación, donde se les aprobará o denegará y, en caso de aprobarlo, se hará responsable de su implementación en el menor tiempo posible (aunque la implementación no deberá ser necesariamente realizada por el CCC). Además se encargará de revisar la implementación (deberá comprobar que lo implementado corresponda con el cambio indicado en la SC). El CCC estará formado por los miembros del equipo central de desarrollo.</w:t>
+        <w:t xml:space="preserve">El CCC es el encargado de procesar las </w:t>
+      </w:r>
+      <w:proofErr w:type="spellStart"/>
+      <w:r>
+        <w:t>SC’s</w:t>
+      </w:r>
+      <w:proofErr w:type="spellEnd"/>
+      <w:r>
+        <w:t xml:space="preserve"> y someterlas a un proceso de evaluación, donde se les aprobará o denegará y, en caso de aprobarlo, se hará responsable de su implementación en el menor tiempo posible (aunque la implementación no deberá ser necesariamente realizada por el CCC). Además, se encargará de revisar la implementación (deberá comprobar que lo implementado corresponda con el cambio indicado en la SC). El CCC estará formado por los miembros del equipo central de desarrollo.</w:t>
       </w:r>
     </w:p>
     <w:p>
@@ -928,7 +1144,7 @@
         <w:jc w:val="both"/>
       </w:pPr>
       <w:r>
-        <w:t>El gestor de la gestión de la configuración es el encargado de implementar, mantener y mejorar la gestión de la configuración. Además se encargará de controlar todos los cambios realizados en el repositorio CVS, vigilando que se siguen las indicaciones establecidas en el presente plan SCM. También se encargará de administrar la herramienta GitHub para un uso adecuado de la misma durante el desarrollo del proyecto. Asimismo será la persona que se responsabilice de la creación de ramas en el repositorio CVS.</w:t>
+        <w:t>El gestor de la gestión de la configuración es el encargado de implementar, mantener y mejorar la gestión de la configuración. Además, se encargará de controlar todos los cambios realizados en el repositorio CVS, vigilando que se siguen las indicaciones establecidas en el presente plan SCM. También se encargará de administrar la herramienta GitHub para un uso adecuado de la misma durante el desarrollo del proyecto. Asimismo, será la persona que se responsabilice de la creación de ramas en el repositorio CVS.</w:t>
       </w:r>
     </w:p>
     <w:p>
@@ -969,6 +1185,33 @@
       <w:pPr>
         <w:keepLines/>
         <w:widowControl w:val="0"/>
+        <w:spacing w:after="120" w:line="312" w:lineRule="auto"/>
+        <w:ind w:left="1276"/>
+        <w:jc w:val="both"/>
+      </w:pPr>
+    </w:p>
+    <w:p>
+      <w:pPr>
+        <w:keepLines/>
+        <w:widowControl w:val="0"/>
+        <w:spacing w:after="120" w:line="312" w:lineRule="auto"/>
+        <w:ind w:left="1276"/>
+        <w:jc w:val="both"/>
+      </w:pPr>
+    </w:p>
+    <w:p>
+      <w:pPr>
+        <w:keepLines/>
+        <w:widowControl w:val="0"/>
+        <w:spacing w:after="120" w:line="312" w:lineRule="auto"/>
+        <w:ind w:left="1276"/>
+        <w:jc w:val="both"/>
+      </w:pPr>
+    </w:p>
+    <w:p>
+      <w:pPr>
+        <w:keepLines/>
+        <w:widowControl w:val="0"/>
         <w:numPr>
           <w:ilvl w:val="0"/>
           <w:numId w:val="4"/>
@@ -981,6 +1224,7 @@
         <w:rPr>
           <w:b/>
         </w:rPr>
+        <w:lastRenderedPageBreak/>
         <w:t>Equipo de Trabajo</w:t>
       </w:r>
     </w:p>
@@ -993,7 +1237,6 @@
         <w:jc w:val="both"/>
       </w:pPr>
       <w:r>
-        <w:lastRenderedPageBreak/>
         <w:t>El equipo de trabajo será responsable de desarrollar los documentos y ficheros de código fuente, almacenando las nuevas versiones en el repositorio CVS. Notificarán cuándo un documento o fichero fuente está listo para ser probado, momento en el que se pondrán en marcha todas las tareas de aseguramiento de calidad. También serán los responsables de descubrir fallos o solicitar cambios en las versiones estables de un producto, y de implementarlos por indicación del CCC. Cada desarrollador deberá introducir una descripción completa y correcta de los cambios introducidos en un documento o fichero fuente al integrar una nueva versión en el repositorio CVS.</w:t>
       </w:r>
     </w:p>
@@ -1045,7 +1288,7 @@
           <w:color w:val="auto"/>
         </w:rPr>
       </w:pPr>
-      <w:bookmarkStart w:id="4" w:name="_Toc493203479"/>
+      <w:bookmarkStart w:id="4" w:name="_Toc493246128"/>
       <w:r>
         <w:rPr>
           <w:b/>
@@ -1233,10 +1476,7 @@
               </w:rPr>
             </w:pPr>
             <w:r>
-              <w:t>Identificación</w:t>
-            </w:r>
-            <w:r>
-              <w:t xml:space="preserve"> de la Gestión del SCM</w:t>
+              <w:t>Identificación de la Gestión del SCM</w:t>
             </w:r>
           </w:p>
         </w:tc>
@@ -1310,10 +1550,7 @@
               </w:rPr>
             </w:pPr>
             <w:r>
-              <w:t>Control</w:t>
-            </w:r>
-            <w:r>
-              <w:t xml:space="preserve"> de la Gestión del SCM</w:t>
+              <w:t>Control de la Gestión del SCM</w:t>
             </w:r>
           </w:p>
         </w:tc>
@@ -1526,12 +1763,15 @@
               <w:jc w:val="both"/>
             </w:pPr>
             <w:r>
-              <w:t>Gestión y Entrega de</w:t>
-            </w:r>
-            <w:bookmarkStart w:id="5" w:name="_GoBack"/>
-            <w:bookmarkEnd w:id="5"/>
-            <w:r>
-              <w:t xml:space="preserve"> las Release de Software</w:t>
+              <w:t xml:space="preserve">Gestión y Entrega de las </w:t>
+            </w:r>
+            <w:proofErr w:type="spellStart"/>
+            <w:r>
+              <w:t>Release</w:t>
+            </w:r>
+            <w:proofErr w:type="spellEnd"/>
+            <w:r>
+              <w:t xml:space="preserve"> de Software</w:t>
             </w:r>
           </w:p>
         </w:tc>
@@ -1595,6 +1835,244 @@
         </w:rPr>
       </w:pPr>
     </w:p>
+    <w:p>
+      <w:pPr>
+        <w:keepLines/>
+        <w:widowControl w:val="0"/>
+        <w:spacing w:after="120" w:line="312" w:lineRule="auto"/>
+        <w:ind w:left="360"/>
+        <w:jc w:val="both"/>
+        <w:rPr>
+          <w:i/>
+        </w:rPr>
+      </w:pPr>
+    </w:p>
+    <w:p>
+      <w:pPr>
+        <w:keepLines/>
+        <w:widowControl w:val="0"/>
+        <w:spacing w:after="120" w:line="312" w:lineRule="auto"/>
+        <w:ind w:left="360"/>
+        <w:jc w:val="both"/>
+        <w:rPr>
+          <w:i/>
+        </w:rPr>
+      </w:pPr>
+    </w:p>
+    <w:p>
+      <w:pPr>
+        <w:keepLines/>
+        <w:widowControl w:val="0"/>
+        <w:spacing w:after="120" w:line="312" w:lineRule="auto"/>
+        <w:ind w:left="360"/>
+        <w:jc w:val="both"/>
+        <w:rPr>
+          <w:i/>
+        </w:rPr>
+      </w:pPr>
+    </w:p>
+    <w:p>
+      <w:pPr>
+        <w:keepLines/>
+        <w:widowControl w:val="0"/>
+        <w:spacing w:after="120" w:line="312" w:lineRule="auto"/>
+        <w:ind w:left="360"/>
+        <w:jc w:val="both"/>
+        <w:rPr>
+          <w:i/>
+        </w:rPr>
+      </w:pPr>
+    </w:p>
+    <w:p>
+      <w:pPr>
+        <w:pStyle w:val="Ttulo2"/>
+        <w:numPr>
+          <w:ilvl w:val="1"/>
+          <w:numId w:val="7"/>
+        </w:numPr>
+        <w:rPr>
+          <w:b/>
+          <w:color w:val="auto"/>
+        </w:rPr>
+      </w:pPr>
+      <w:bookmarkStart w:id="5" w:name="_Toc493246129"/>
+      <w:r>
+        <w:rPr>
+          <w:b/>
+          <w:color w:val="auto"/>
+        </w:rPr>
+        <w:lastRenderedPageBreak/>
+        <w:t>Políticas, directrices y procedimientos.</w:t>
+      </w:r>
+      <w:bookmarkEnd w:id="5"/>
+    </w:p>
+    <w:p>
+      <w:pPr>
+        <w:ind w:left="360"/>
+      </w:pPr>
+    </w:p>
+    <w:p>
+      <w:pPr>
+        <w:keepLines/>
+        <w:widowControl w:val="0"/>
+        <w:numPr>
+          <w:ilvl w:val="0"/>
+          <w:numId w:val="6"/>
+        </w:numPr>
+        <w:spacing w:after="120" w:line="312" w:lineRule="auto"/>
+        <w:contextualSpacing/>
+        <w:jc w:val="both"/>
+        <w:rPr>
+          <w:b/>
+        </w:rPr>
+      </w:pPr>
+      <w:r>
+        <w:rPr>
+          <w:b/>
+        </w:rPr>
+        <w:t xml:space="preserve">Políticas y Directrices: </w:t>
+      </w:r>
+      <w:r>
+        <w:t>Las políticas y directrices deberán ser captadas por todos los miembros relacionados a la empresa y establecerán las normas, responsabilidades y alineamientos, estas están establecidas en el documento “POLITICASYDIRECTRICES.docx” que a su vez contiene a los diferentes tipos de políticas, ejemplo: Políticas de permisos de acceso.</w:t>
+      </w:r>
+    </w:p>
+    <w:p>
+      <w:pPr>
+        <w:keepLines/>
+        <w:widowControl w:val="0"/>
+        <w:numPr>
+          <w:ilvl w:val="0"/>
+          <w:numId w:val="6"/>
+        </w:numPr>
+        <w:spacing w:after="120" w:line="312" w:lineRule="auto"/>
+        <w:contextualSpacing/>
+        <w:jc w:val="both"/>
+        <w:rPr>
+          <w:i/>
+        </w:rPr>
+      </w:pPr>
+      <w:r>
+        <w:rPr>
+          <w:b/>
+        </w:rPr>
+        <w:t xml:space="preserve">Procedimientos: </w:t>
+      </w:r>
+      <w:r>
+        <w:t>Los procedimientos, como secuencias cronológicas de acciones requeridas, serán guías de acción en los que se detallará de manera exacta como realizarse ciertas actividades. Estos están detallados en el documento “PROCEDIMIENTOS.docx”</w:t>
+      </w:r>
+    </w:p>
+    <w:p>
+      <w:pPr>
+        <w:pStyle w:val="Ttulo2"/>
+        <w:numPr>
+          <w:ilvl w:val="1"/>
+          <w:numId w:val="7"/>
+        </w:numPr>
+        <w:rPr>
+          <w:b/>
+          <w:color w:val="auto"/>
+        </w:rPr>
+      </w:pPr>
+      <w:bookmarkStart w:id="6" w:name="_Toc493246130"/>
+      <w:r>
+        <w:rPr>
+          <w:b/>
+          <w:color w:val="auto"/>
+        </w:rPr>
+        <w:t>Herramientas, Entorno e Infraestructura.</w:t>
+      </w:r>
+      <w:bookmarkEnd w:id="6"/>
+    </w:p>
+    <w:p>
+      <w:pPr>
+        <w:pStyle w:val="Prrafodelista"/>
+        <w:numPr>
+          <w:ilvl w:val="0"/>
+          <w:numId w:val="9"/>
+        </w:numPr>
+      </w:pPr>
+      <w:r>
+        <w:rPr>
+          <w:b/>
+        </w:rPr>
+        <w:t xml:space="preserve">Herramientas: </w:t>
+      </w:r>
+      <w:r>
+        <w:t>Se usará la herramienta GitHub como sistema de control de versiones debido a las siguientes bondades:</w:t>
+      </w:r>
+    </w:p>
+    <w:p>
+      <w:pPr>
+        <w:pStyle w:val="Prrafodelista"/>
+        <w:numPr>
+          <w:ilvl w:val="1"/>
+          <w:numId w:val="9"/>
+        </w:numPr>
+      </w:pPr>
+      <w:r>
+        <w:t>Se puede trabajar sin conexión.</w:t>
+      </w:r>
+    </w:p>
+    <w:p>
+      <w:pPr>
+        <w:pStyle w:val="Prrafodelista"/>
+        <w:numPr>
+          <w:ilvl w:val="1"/>
+          <w:numId w:val="9"/>
+        </w:numPr>
+      </w:pPr>
+      <w:r>
+        <w:t>Sencillo uso colaborativo.</w:t>
+      </w:r>
+    </w:p>
+    <w:p>
+      <w:pPr>
+        <w:pStyle w:val="Prrafodelista"/>
+        <w:numPr>
+          <w:ilvl w:val="1"/>
+          <w:numId w:val="9"/>
+        </w:numPr>
+      </w:pPr>
+      <w:r>
+        <w:t>Manejo de ramas de proyecto.</w:t>
+      </w:r>
+    </w:p>
+    <w:p>
+      <w:pPr>
+        <w:pStyle w:val="Prrafodelista"/>
+        <w:numPr>
+          <w:ilvl w:val="1"/>
+          <w:numId w:val="9"/>
+        </w:numPr>
+      </w:pPr>
+      <w:r>
+        <w:t>Combinación de ramas.</w:t>
+      </w:r>
+    </w:p>
+    <w:p>
+      <w:pPr>
+        <w:pStyle w:val="Prrafodelista"/>
+        <w:numPr>
+          <w:ilvl w:val="1"/>
+          <w:numId w:val="9"/>
+        </w:numPr>
+      </w:pPr>
+      <w:r>
+        <w:t>Rapidez y flexibilidad.</w:t>
+      </w:r>
+    </w:p>
+    <w:p>
+      <w:pPr>
+        <w:ind w:left="1440"/>
+      </w:pPr>
+      <w:r>
+        <w:t>La información mejor detallada de la herramienta, están en el documento “GIT.docx”</w:t>
+      </w:r>
+    </w:p>
+    <w:p>
+      <w:bookmarkStart w:id="7" w:name="_GoBack"/>
+      <w:bookmarkEnd w:id="7"/>
+    </w:p>
     <w:sectPr>
       <w:pgSz w:w="11906" w:h="16838"/>
       <w:pgMar w:top="1417" w:right="1701" w:bottom="1417" w:left="1701" w:header="0" w:footer="720" w:gutter="0"/>
@@ -1606,8 +2084,8 @@
 </file>
 
 <file path=word/numbering.xml><?xml version="1.0" encoding="utf-8"?>
-<w:numbering xmlns:wpc="http://schemas.microsoft.com/office/word/2010/wordprocessingCanvas" xmlns:mc="http://schemas.openxmlformats.org/markup-compatibility/2006" xmlns:o="urn:schemas-microsoft-com:office:office" xmlns:r="http://schemas.openxmlformats.org/officeDocument/2006/relationships" xmlns:m="http://schemas.openxmlformats.org/officeDocument/2006/math" xmlns:v="urn:schemas-microsoft-com:vml" xmlns:wp14="http://schemas.microsoft.com/office/word/2010/wordprocessingDrawing" xmlns:wp="http://schemas.openxmlformats.org/drawingml/2006/wordprocessingDrawing" xmlns:w10="urn:schemas-microsoft-com:office:word" xmlns:w="http://schemas.openxmlformats.org/wordprocessingml/2006/main" xmlns:w14="http://schemas.microsoft.com/office/word/2010/wordml" xmlns:w15="http://schemas.microsoft.com/office/word/2012/wordml" xmlns:wpg="http://schemas.microsoft.com/office/word/2010/wordprocessingGroup" xmlns:wpi="http://schemas.microsoft.com/office/word/2010/wordprocessingInk" xmlns:wne="http://schemas.microsoft.com/office/word/2006/wordml" xmlns:wps="http://schemas.microsoft.com/office/word/2010/wordprocessingShape" mc:Ignorable="w14 w15 wp14">
-  <w:abstractNum w:abstractNumId="0">
+<w:numbering xmlns:wpc="http://schemas.microsoft.com/office/word/2010/wordprocessingCanvas" xmlns:cx="http://schemas.microsoft.com/office/drawing/2014/chartex" xmlns:mc="http://schemas.openxmlformats.org/markup-compatibility/2006" xmlns:o="urn:schemas-microsoft-com:office:office" xmlns:r="http://schemas.openxmlformats.org/officeDocument/2006/relationships" xmlns:m="http://schemas.openxmlformats.org/officeDocument/2006/math" xmlns:v="urn:schemas-microsoft-com:vml" xmlns:wp14="http://schemas.microsoft.com/office/word/2010/wordprocessingDrawing" xmlns:wp="http://schemas.openxmlformats.org/drawingml/2006/wordprocessingDrawing" xmlns:w10="urn:schemas-microsoft-com:office:word" xmlns:w="http://schemas.openxmlformats.org/wordprocessingml/2006/main" xmlns:w14="http://schemas.microsoft.com/office/word/2010/wordml" xmlns:w15="http://schemas.microsoft.com/office/word/2012/wordml" xmlns:w16se="http://schemas.microsoft.com/office/word/2015/wordml/symex" xmlns:wpg="http://schemas.microsoft.com/office/word/2010/wordprocessingGroup" xmlns:wpi="http://schemas.microsoft.com/office/word/2010/wordprocessingInk" xmlns:wne="http://schemas.microsoft.com/office/word/2006/wordml" xmlns:wps="http://schemas.microsoft.com/office/word/2010/wordprocessingShape" mc:Ignorable="w14 w15 w16se wp14">
+  <w:abstractNum w:abstractNumId="0" w15:restartNumberingAfterBreak="0">
     <w:nsid w:val="070C0555"/>
     <w:multiLevelType w:val="multilevel"/>
     <w:tmpl w:val="891695A8"/>
@@ -1720,7 +2198,7 @@
       </w:rPr>
     </w:lvl>
   </w:abstractNum>
-  <w:abstractNum w:abstractNumId="1">
+  <w:abstractNum w:abstractNumId="1" w15:restartNumberingAfterBreak="0">
     <w:nsid w:val="26D1475F"/>
     <w:multiLevelType w:val="multilevel"/>
     <w:tmpl w:val="F05C8382"/>
@@ -1811,7 +2289,7 @@
       </w:pPr>
     </w:lvl>
   </w:abstractNum>
-  <w:abstractNum w:abstractNumId="2">
+  <w:abstractNum w:abstractNumId="2" w15:restartNumberingAfterBreak="0">
     <w:nsid w:val="51777CB6"/>
     <w:multiLevelType w:val="multilevel"/>
     <w:tmpl w:val="33C8F84A"/>
@@ -1897,7 +2375,7 @@
       </w:pPr>
     </w:lvl>
   </w:abstractNum>
-  <w:abstractNum w:abstractNumId="3">
+  <w:abstractNum w:abstractNumId="3" w15:restartNumberingAfterBreak="0">
     <w:nsid w:val="6323080E"/>
     <w:multiLevelType w:val="multilevel"/>
     <w:tmpl w:val="6860BA94"/>
@@ -2010,7 +2488,7 @@
       </w:rPr>
     </w:lvl>
   </w:abstractNum>
-  <w:abstractNum w:abstractNumId="4">
+  <w:abstractNum w:abstractNumId="4" w15:restartNumberingAfterBreak="0">
     <w:nsid w:val="657C0FEF"/>
     <w:multiLevelType w:val="multilevel"/>
     <w:tmpl w:val="0A6873FC"/>
@@ -2123,7 +2601,7 @@
       </w:rPr>
     </w:lvl>
   </w:abstractNum>
-  <w:abstractNum w:abstractNumId="5">
+  <w:abstractNum w:abstractNumId="5" w15:restartNumberingAfterBreak="0">
     <w:nsid w:val="73570EA4"/>
     <w:multiLevelType w:val="multilevel"/>
     <w:tmpl w:val="B60C90F0"/>
@@ -2236,7 +2714,7 @@
       </w:rPr>
     </w:lvl>
   </w:abstractNum>
-  <w:abstractNum w:abstractNumId="6">
+  <w:abstractNum w:abstractNumId="6" w15:restartNumberingAfterBreak="0">
     <w:nsid w:val="7D226660"/>
     <w:multiLevelType w:val="multilevel"/>
     <w:tmpl w:val="58622982"/>
@@ -2349,7 +2827,7 @@
       </w:rPr>
     </w:lvl>
   </w:abstractNum>
-  <w:abstractNum w:abstractNumId="7">
+  <w:abstractNum w:abstractNumId="7" w15:restartNumberingAfterBreak="0">
     <w:nsid w:val="7D4E617F"/>
     <w:multiLevelType w:val="hybridMultilevel"/>
     <w:tmpl w:val="032863F2"/>
@@ -2433,6 +2911,119 @@
       <w:pPr>
         <w:ind w:left="6480" w:hanging="180"/>
       </w:pPr>
+    </w:lvl>
+  </w:abstractNum>
+  <w:abstractNum w:abstractNumId="8" w15:restartNumberingAfterBreak="0">
+    <w:nsid w:val="7ECF0CB2"/>
+    <w:multiLevelType w:val="hybridMultilevel"/>
+    <w:tmpl w:val="0538B368"/>
+    <w:lvl w:ilvl="0" w:tplc="280A0001">
+      <w:start w:val="1"/>
+      <w:numFmt w:val="bullet"/>
+      <w:lvlText w:val=""/>
+      <w:lvlJc w:val="left"/>
+      <w:pPr>
+        <w:ind w:left="1440" w:hanging="360"/>
+      </w:pPr>
+      <w:rPr>
+        <w:rFonts w:ascii="Symbol" w:hAnsi="Symbol" w:hint="default"/>
+      </w:rPr>
+    </w:lvl>
+    <w:lvl w:ilvl="1" w:tplc="280A0003">
+      <w:start w:val="1"/>
+      <w:numFmt w:val="bullet"/>
+      <w:lvlText w:val="o"/>
+      <w:lvlJc w:val="left"/>
+      <w:pPr>
+        <w:ind w:left="2160" w:hanging="360"/>
+      </w:pPr>
+      <w:rPr>
+        <w:rFonts w:ascii="Courier New" w:hAnsi="Courier New" w:cs="Courier New" w:hint="default"/>
+      </w:rPr>
+    </w:lvl>
+    <w:lvl w:ilvl="2" w:tplc="280A0005" w:tentative="1">
+      <w:start w:val="1"/>
+      <w:numFmt w:val="bullet"/>
+      <w:lvlText w:val=""/>
+      <w:lvlJc w:val="left"/>
+      <w:pPr>
+        <w:ind w:left="2880" w:hanging="360"/>
+      </w:pPr>
+      <w:rPr>
+        <w:rFonts w:ascii="Wingdings" w:hAnsi="Wingdings" w:hint="default"/>
+      </w:rPr>
+    </w:lvl>
+    <w:lvl w:ilvl="3" w:tplc="280A0001" w:tentative="1">
+      <w:start w:val="1"/>
+      <w:numFmt w:val="bullet"/>
+      <w:lvlText w:val=""/>
+      <w:lvlJc w:val="left"/>
+      <w:pPr>
+        <w:ind w:left="3600" w:hanging="360"/>
+      </w:pPr>
+      <w:rPr>
+        <w:rFonts w:ascii="Symbol" w:hAnsi="Symbol" w:hint="default"/>
+      </w:rPr>
+    </w:lvl>
+    <w:lvl w:ilvl="4" w:tplc="280A0003" w:tentative="1">
+      <w:start w:val="1"/>
+      <w:numFmt w:val="bullet"/>
+      <w:lvlText w:val="o"/>
+      <w:lvlJc w:val="left"/>
+      <w:pPr>
+        <w:ind w:left="4320" w:hanging="360"/>
+      </w:pPr>
+      <w:rPr>
+        <w:rFonts w:ascii="Courier New" w:hAnsi="Courier New" w:cs="Courier New" w:hint="default"/>
+      </w:rPr>
+    </w:lvl>
+    <w:lvl w:ilvl="5" w:tplc="280A0005" w:tentative="1">
+      <w:start w:val="1"/>
+      <w:numFmt w:val="bullet"/>
+      <w:lvlText w:val=""/>
+      <w:lvlJc w:val="left"/>
+      <w:pPr>
+        <w:ind w:left="5040" w:hanging="360"/>
+      </w:pPr>
+      <w:rPr>
+        <w:rFonts w:ascii="Wingdings" w:hAnsi="Wingdings" w:hint="default"/>
+      </w:rPr>
+    </w:lvl>
+    <w:lvl w:ilvl="6" w:tplc="280A0001" w:tentative="1">
+      <w:start w:val="1"/>
+      <w:numFmt w:val="bullet"/>
+      <w:lvlText w:val=""/>
+      <w:lvlJc w:val="left"/>
+      <w:pPr>
+        <w:ind w:left="5760" w:hanging="360"/>
+      </w:pPr>
+      <w:rPr>
+        <w:rFonts w:ascii="Symbol" w:hAnsi="Symbol" w:hint="default"/>
+      </w:rPr>
+    </w:lvl>
+    <w:lvl w:ilvl="7" w:tplc="280A0003" w:tentative="1">
+      <w:start w:val="1"/>
+      <w:numFmt w:val="bullet"/>
+      <w:lvlText w:val="o"/>
+      <w:lvlJc w:val="left"/>
+      <w:pPr>
+        <w:ind w:left="6480" w:hanging="360"/>
+      </w:pPr>
+      <w:rPr>
+        <w:rFonts w:ascii="Courier New" w:hAnsi="Courier New" w:cs="Courier New" w:hint="default"/>
+      </w:rPr>
+    </w:lvl>
+    <w:lvl w:ilvl="8" w:tplc="280A0005" w:tentative="1">
+      <w:start w:val="1"/>
+      <w:numFmt w:val="bullet"/>
+      <w:lvlText w:val=""/>
+      <w:lvlJc w:val="left"/>
+      <w:pPr>
+        <w:ind w:left="7200" w:hanging="360"/>
+      </w:pPr>
+      <w:rPr>
+        <w:rFonts w:ascii="Wingdings" w:hAnsi="Wingdings" w:hint="default"/>
+      </w:rPr>
     </w:lvl>
   </w:abstractNum>
   <w:num w:numId="1">
@@ -2459,11 +3050,14 @@
   <w:num w:numId="8">
     <w:abstractNumId w:val="7"/>
   </w:num>
+  <w:num w:numId="9">
+    <w:abstractNumId w:val="8"/>
+  </w:num>
 </w:numbering>
 </file>
 
 <file path=word/styles.xml><?xml version="1.0" encoding="utf-8"?>
-<w:styles xmlns:mc="http://schemas.openxmlformats.org/markup-compatibility/2006" xmlns:r="http://schemas.openxmlformats.org/officeDocument/2006/relationships" xmlns:w="http://schemas.openxmlformats.org/wordprocessingml/2006/main" xmlns:w14="http://schemas.microsoft.com/office/word/2010/wordml" xmlns:w15="http://schemas.microsoft.com/office/word/2012/wordml" mc:Ignorable="w14 w15">
+<w:styles xmlns:mc="http://schemas.openxmlformats.org/markup-compatibility/2006" xmlns:r="http://schemas.openxmlformats.org/officeDocument/2006/relationships" xmlns:w="http://schemas.openxmlformats.org/wordprocessingml/2006/main" xmlns:w14="http://schemas.microsoft.com/office/word/2010/wordml" xmlns:w15="http://schemas.microsoft.com/office/word/2012/wordml" xmlns:w16se="http://schemas.microsoft.com/office/word/2015/wordml/symex" mc:Ignorable="w14 w15 w16se">
   <w:docDefaults>
     <w:rPrDefault>
       <w:rPr>
@@ -3017,7 +3611,7 @@
       </w:tblCellMar>
     </w:tblPr>
   </w:style>
-  <w:style w:type="paragraph" w:styleId="Puesto">
+  <w:style w:type="paragraph" w:styleId="Ttulo">
     <w:name w:val="Title"/>
     <w:basedOn w:val="Normal"/>
     <w:next w:val="Normal"/>
@@ -3082,7 +3676,6 @@
       <w:spacing w:after="0" w:line="240" w:lineRule="auto"/>
     </w:pPr>
     <w:tblPr>
-      <w:tblInd w:w="0" w:type="dxa"/>
       <w:tblBorders>
         <w:top w:val="single" w:sz="4" w:space="0" w:color="auto"/>
         <w:left w:val="single" w:sz="4" w:space="0" w:color="auto"/>
@@ -3091,12 +3684,6 @@
         <w:insideH w:val="single" w:sz="4" w:space="0" w:color="auto"/>
         <w:insideV w:val="single" w:sz="4" w:space="0" w:color="auto"/>
       </w:tblBorders>
-      <w:tblCellMar>
-        <w:top w:w="0" w:type="dxa"/>
-        <w:left w:w="108" w:type="dxa"/>
-        <w:bottom w:w="0" w:type="dxa"/>
-        <w:right w:w="108" w:type="dxa"/>
-      </w:tblCellMar>
     </w:tblPr>
   </w:style>
   <w:style w:type="paragraph" w:styleId="TDC1">

</xml_diff>

<commit_message>
hice cambio en el archivo PGC
</commit_message>
<xml_diff>
--- a/Documentos/PGC.docx
+++ b/Documentos/PGC.docx
@@ -11,8 +11,6 @@
     <w:p/>
     <w:p/>
     <w:p/>
-    <w:p/>
-    <w:p/>
     <w:p>
       <w:pPr>
         <w:rPr>
@@ -62,6 +60,9 @@
         </w:rPr>
       </w:pPr>
       <w:r>
+        <w:rPr>
+          <w:color w:val="auto"/>
+        </w:rPr>
         <w:br w:type="page"/>
       </w:r>
     </w:p>
@@ -94,17 +95,18 @@
           <w:docPartUnique/>
         </w:docPartObj>
       </w:sdtPr>
-      <w:sdtEndPr/>
       <w:sdtContent>
         <w:p>
           <w:pPr>
             <w:pStyle w:val="TDC1"/>
             <w:tabs>
               <w:tab w:val="left" w:pos="440"/>
-              <w:tab w:val="right" w:pos="8494"/>
+              <w:tab w:val="right" w:pos="8828"/>
             </w:tabs>
             <w:rPr>
+              <w:rFonts w:asciiTheme="minorHAnsi" w:eastAsiaTheme="minorEastAsia" w:hAnsiTheme="minorHAnsi" w:cstheme="minorBidi"/>
               <w:noProof/>
+              <w:color w:val="auto"/>
             </w:rPr>
           </w:pPr>
           <w:r>
@@ -116,7 +118,7 @@
           <w:r>
             <w:fldChar w:fldCharType="separate"/>
           </w:r>
-          <w:hyperlink w:anchor="_Toc493203475" w:history="1">
+          <w:hyperlink r:id="rId6" w:anchor="_Toc493245483" w:history="1">
             <w:r>
               <w:rPr>
                 <w:rStyle w:val="Hipervnculo"/>
@@ -127,7 +129,10 @@
             </w:r>
             <w:r>
               <w:rPr>
-                <w:noProof/>
+                <w:rStyle w:val="Hipervnculo"/>
+                <w:rFonts w:asciiTheme="minorHAnsi" w:eastAsiaTheme="minorEastAsia" w:hAnsiTheme="minorHAnsi" w:cstheme="minorBidi"/>
+                <w:noProof/>
+                <w:color w:val="auto"/>
               </w:rPr>
               <w:tab/>
             </w:r>
@@ -137,10 +142,11 @@
                 <w:b/>
                 <w:noProof/>
               </w:rPr>
-              <w:t>INTRODUCCIÓN</w:t>
-            </w:r>
-            <w:r>
-              <w:rPr>
+              <w:t>Introducción</w:t>
+            </w:r>
+            <w:r>
+              <w:rPr>
+                <w:rStyle w:val="Hipervnculo"/>
                 <w:noProof/>
                 <w:webHidden/>
               </w:rPr>
@@ -148,6 +154,7 @@
             </w:r>
             <w:r>
               <w:rPr>
+                <w:rStyle w:val="Hipervnculo"/>
                 <w:noProof/>
                 <w:webHidden/>
               </w:rPr>
@@ -155,19 +162,22 @@
             </w:r>
             <w:r>
               <w:rPr>
-                <w:noProof/>
-                <w:webHidden/>
-              </w:rPr>
-              <w:instrText xml:space="preserve"> PAGEREF _Toc493203475 \h </w:instrText>
-            </w:r>
-            <w:r>
-              <w:rPr>
-                <w:noProof/>
-                <w:webHidden/>
-              </w:rPr>
-            </w:r>
-            <w:r>
-              <w:rPr>
+                <w:rStyle w:val="Hipervnculo"/>
+                <w:noProof/>
+                <w:webHidden/>
+              </w:rPr>
+              <w:instrText xml:space="preserve"> PAGEREF _Toc493245483 \h </w:instrText>
+            </w:r>
+            <w:r>
+              <w:rPr>
+                <w:rStyle w:val="Hipervnculo"/>
+                <w:noProof/>
+                <w:webHidden/>
+              </w:rPr>
+            </w:r>
+            <w:r>
+              <w:rPr>
+                <w:rStyle w:val="Hipervnculo"/>
                 <w:noProof/>
                 <w:webHidden/>
               </w:rPr>
@@ -175,6 +185,7 @@
             </w:r>
             <w:r>
               <w:rPr>
+                <w:rStyle w:val="Hipervnculo"/>
                 <w:noProof/>
                 <w:webHidden/>
               </w:rPr>
@@ -182,6 +193,492 @@
             </w:r>
             <w:r>
               <w:rPr>
+                <w:rStyle w:val="Hipervnculo"/>
+                <w:noProof/>
+                <w:webHidden/>
+              </w:rPr>
+              <w:fldChar w:fldCharType="end"/>
+            </w:r>
+          </w:hyperlink>
+        </w:p>
+        <w:p>
+          <w:pPr>
+            <w:pStyle w:val="TDC2"/>
+            <w:tabs>
+              <w:tab w:val="left" w:pos="880"/>
+              <w:tab w:val="right" w:pos="8828"/>
+            </w:tabs>
+            <w:rPr>
+              <w:rFonts w:asciiTheme="minorHAnsi" w:eastAsiaTheme="minorEastAsia" w:hAnsiTheme="minorHAnsi" w:cstheme="minorBidi"/>
+              <w:noProof/>
+              <w:color w:val="auto"/>
+            </w:rPr>
+          </w:pPr>
+          <w:hyperlink r:id="rId7" w:anchor="_Toc493245484" w:history="1">
+            <w:r>
+              <w:rPr>
+                <w:rStyle w:val="Hipervnculo"/>
+                <w:rFonts w:cstheme="minorHAnsi"/>
+                <w:b/>
+                <w:noProof/>
+              </w:rPr>
+              <w:t>1.1.</w:t>
+            </w:r>
+            <w:r>
+              <w:rPr>
+                <w:rStyle w:val="Hipervnculo"/>
+                <w:rFonts w:asciiTheme="minorHAnsi" w:eastAsiaTheme="minorEastAsia" w:hAnsiTheme="minorHAnsi" w:cstheme="minorBidi"/>
+                <w:noProof/>
+                <w:color w:val="auto"/>
+              </w:rPr>
+              <w:tab/>
+            </w:r>
+            <w:r>
+              <w:rPr>
+                <w:rStyle w:val="Hipervnculo"/>
+                <w:b/>
+                <w:noProof/>
+              </w:rPr>
+              <w:t>Propósito</w:t>
+            </w:r>
+            <w:r>
+              <w:rPr>
+                <w:rStyle w:val="Hipervnculo"/>
+                <w:noProof/>
+                <w:webHidden/>
+              </w:rPr>
+              <w:tab/>
+            </w:r>
+            <w:r>
+              <w:rPr>
+                <w:rStyle w:val="Hipervnculo"/>
+                <w:noProof/>
+                <w:webHidden/>
+              </w:rPr>
+              <w:fldChar w:fldCharType="begin"/>
+            </w:r>
+            <w:r>
+              <w:rPr>
+                <w:rStyle w:val="Hipervnculo"/>
+                <w:noProof/>
+                <w:webHidden/>
+              </w:rPr>
+              <w:instrText xml:space="preserve"> PAGEREF _Toc493245484 \h </w:instrText>
+            </w:r>
+            <w:r>
+              <w:rPr>
+                <w:rStyle w:val="Hipervnculo"/>
+                <w:noProof/>
+                <w:webHidden/>
+              </w:rPr>
+            </w:r>
+            <w:r>
+              <w:rPr>
+                <w:rStyle w:val="Hipervnculo"/>
+                <w:noProof/>
+                <w:webHidden/>
+              </w:rPr>
+              <w:fldChar w:fldCharType="separate"/>
+            </w:r>
+            <w:r>
+              <w:rPr>
+                <w:rStyle w:val="Hipervnculo"/>
+                <w:noProof/>
+                <w:webHidden/>
+              </w:rPr>
+              <w:t>4</w:t>
+            </w:r>
+            <w:r>
+              <w:rPr>
+                <w:rStyle w:val="Hipervnculo"/>
+                <w:noProof/>
+                <w:webHidden/>
+              </w:rPr>
+              <w:fldChar w:fldCharType="end"/>
+            </w:r>
+          </w:hyperlink>
+        </w:p>
+        <w:p>
+          <w:pPr>
+            <w:pStyle w:val="TDC2"/>
+            <w:tabs>
+              <w:tab w:val="left" w:pos="880"/>
+              <w:tab w:val="right" w:pos="8828"/>
+            </w:tabs>
+            <w:rPr>
+              <w:rFonts w:asciiTheme="minorHAnsi" w:eastAsiaTheme="minorEastAsia" w:hAnsiTheme="minorHAnsi" w:cstheme="minorBidi"/>
+              <w:noProof/>
+              <w:color w:val="auto"/>
+            </w:rPr>
+          </w:pPr>
+          <w:hyperlink r:id="rId8" w:anchor="_Toc493245485" w:history="1">
+            <w:r>
+              <w:rPr>
+                <w:rStyle w:val="Hipervnculo"/>
+                <w:rFonts w:cstheme="minorHAnsi"/>
+                <w:b/>
+                <w:noProof/>
+              </w:rPr>
+              <w:t>1.2.</w:t>
+            </w:r>
+            <w:r>
+              <w:rPr>
+                <w:rStyle w:val="Hipervnculo"/>
+                <w:rFonts w:asciiTheme="minorHAnsi" w:eastAsiaTheme="minorEastAsia" w:hAnsiTheme="minorHAnsi" w:cstheme="minorBidi"/>
+                <w:noProof/>
+                <w:color w:val="auto"/>
+              </w:rPr>
+              <w:tab/>
+            </w:r>
+            <w:r>
+              <w:rPr>
+                <w:rStyle w:val="Hipervnculo"/>
+                <w:b/>
+                <w:noProof/>
+              </w:rPr>
+              <w:t>Aplicabilidad</w:t>
+            </w:r>
+            <w:r>
+              <w:rPr>
+                <w:rStyle w:val="Hipervnculo"/>
+                <w:noProof/>
+                <w:webHidden/>
+              </w:rPr>
+              <w:tab/>
+            </w:r>
+            <w:r>
+              <w:rPr>
+                <w:rStyle w:val="Hipervnculo"/>
+                <w:noProof/>
+                <w:webHidden/>
+              </w:rPr>
+              <w:fldChar w:fldCharType="begin"/>
+            </w:r>
+            <w:r>
+              <w:rPr>
+                <w:rStyle w:val="Hipervnculo"/>
+                <w:noProof/>
+                <w:webHidden/>
+              </w:rPr>
+              <w:instrText xml:space="preserve"> PAGEREF _Toc493245485 \h </w:instrText>
+            </w:r>
+            <w:r>
+              <w:rPr>
+                <w:rStyle w:val="Hipervnculo"/>
+                <w:noProof/>
+                <w:webHidden/>
+              </w:rPr>
+            </w:r>
+            <w:r>
+              <w:rPr>
+                <w:rStyle w:val="Hipervnculo"/>
+                <w:noProof/>
+                <w:webHidden/>
+              </w:rPr>
+              <w:fldChar w:fldCharType="separate"/>
+            </w:r>
+            <w:r>
+              <w:rPr>
+                <w:rStyle w:val="Hipervnculo"/>
+                <w:noProof/>
+                <w:webHidden/>
+              </w:rPr>
+              <w:t>4</w:t>
+            </w:r>
+            <w:r>
+              <w:rPr>
+                <w:rStyle w:val="Hipervnculo"/>
+                <w:noProof/>
+                <w:webHidden/>
+              </w:rPr>
+              <w:fldChar w:fldCharType="end"/>
+            </w:r>
+          </w:hyperlink>
+        </w:p>
+        <w:p>
+          <w:pPr>
+            <w:pStyle w:val="TDC2"/>
+            <w:tabs>
+              <w:tab w:val="left" w:pos="880"/>
+              <w:tab w:val="right" w:pos="8828"/>
+            </w:tabs>
+            <w:rPr>
+              <w:rFonts w:asciiTheme="minorHAnsi" w:eastAsiaTheme="minorEastAsia" w:hAnsiTheme="minorHAnsi" w:cstheme="minorBidi"/>
+              <w:noProof/>
+              <w:color w:val="auto"/>
+            </w:rPr>
+          </w:pPr>
+          <w:hyperlink r:id="rId9" w:anchor="_Toc493245486" w:history="1">
+            <w:r>
+              <w:rPr>
+                <w:rStyle w:val="Hipervnculo"/>
+                <w:rFonts w:cstheme="minorHAnsi"/>
+                <w:b/>
+                <w:noProof/>
+              </w:rPr>
+              <w:t>1.3.</w:t>
+            </w:r>
+            <w:r>
+              <w:rPr>
+                <w:rStyle w:val="Hipervnculo"/>
+                <w:rFonts w:asciiTheme="minorHAnsi" w:eastAsiaTheme="minorEastAsia" w:hAnsiTheme="minorHAnsi" w:cstheme="minorBidi"/>
+                <w:noProof/>
+                <w:color w:val="auto"/>
+              </w:rPr>
+              <w:tab/>
+            </w:r>
+            <w:r>
+              <w:rPr>
+                <w:rStyle w:val="Hipervnculo"/>
+                <w:b/>
+                <w:noProof/>
+              </w:rPr>
+              <w:t>Gobierno</w:t>
+            </w:r>
+            <w:r>
+              <w:rPr>
+                <w:rStyle w:val="Hipervnculo"/>
+                <w:noProof/>
+                <w:webHidden/>
+              </w:rPr>
+              <w:tab/>
+            </w:r>
+            <w:r>
+              <w:rPr>
+                <w:rStyle w:val="Hipervnculo"/>
+                <w:noProof/>
+                <w:webHidden/>
+              </w:rPr>
+              <w:fldChar w:fldCharType="begin"/>
+            </w:r>
+            <w:r>
+              <w:rPr>
+                <w:rStyle w:val="Hipervnculo"/>
+                <w:noProof/>
+                <w:webHidden/>
+              </w:rPr>
+              <w:instrText xml:space="preserve"> PAGEREF _Toc493245486 \h </w:instrText>
+            </w:r>
+            <w:r>
+              <w:rPr>
+                <w:rStyle w:val="Hipervnculo"/>
+                <w:noProof/>
+                <w:webHidden/>
+              </w:rPr>
+            </w:r>
+            <w:r>
+              <w:rPr>
+                <w:rStyle w:val="Hipervnculo"/>
+                <w:noProof/>
+                <w:webHidden/>
+              </w:rPr>
+              <w:fldChar w:fldCharType="separate"/>
+            </w:r>
+            <w:r>
+              <w:rPr>
+                <w:rStyle w:val="Hipervnculo"/>
+                <w:noProof/>
+                <w:webHidden/>
+              </w:rPr>
+              <w:t>4</w:t>
+            </w:r>
+            <w:r>
+              <w:rPr>
+                <w:rStyle w:val="Hipervnculo"/>
+                <w:noProof/>
+                <w:webHidden/>
+              </w:rPr>
+              <w:fldChar w:fldCharType="end"/>
+            </w:r>
+          </w:hyperlink>
+        </w:p>
+        <w:p>
+          <w:pPr>
+            <w:pStyle w:val="TDC2"/>
+            <w:tabs>
+              <w:tab w:val="left" w:pos="880"/>
+              <w:tab w:val="right" w:pos="8828"/>
+            </w:tabs>
+            <w:rPr>
+              <w:rFonts w:asciiTheme="minorHAnsi" w:eastAsiaTheme="minorEastAsia" w:hAnsiTheme="minorHAnsi" w:cstheme="minorBidi"/>
+              <w:noProof/>
+              <w:color w:val="auto"/>
+            </w:rPr>
+          </w:pPr>
+          <w:hyperlink r:id="rId10" w:anchor="_Toc493245487" w:history="1">
+            <w:r>
+              <w:rPr>
+                <w:rStyle w:val="Hipervnculo"/>
+                <w:rFonts w:cstheme="minorHAnsi"/>
+                <w:b/>
+                <w:noProof/>
+              </w:rPr>
+              <w:t>1.4.</w:t>
+            </w:r>
+            <w:r>
+              <w:rPr>
+                <w:rStyle w:val="Hipervnculo"/>
+                <w:rFonts w:asciiTheme="minorHAnsi" w:eastAsiaTheme="minorEastAsia" w:hAnsiTheme="minorHAnsi" w:cstheme="minorBidi"/>
+                <w:noProof/>
+                <w:color w:val="auto"/>
+              </w:rPr>
+              <w:tab/>
+            </w:r>
+            <w:r>
+              <w:rPr>
+                <w:rStyle w:val="Hipervnculo"/>
+                <w:b/>
+                <w:noProof/>
+              </w:rPr>
+              <w:t>Alcance</w:t>
+            </w:r>
+            <w:r>
+              <w:rPr>
+                <w:rStyle w:val="Hipervnculo"/>
+                <w:noProof/>
+                <w:webHidden/>
+              </w:rPr>
+              <w:tab/>
+            </w:r>
+            <w:r>
+              <w:rPr>
+                <w:rStyle w:val="Hipervnculo"/>
+                <w:noProof/>
+                <w:webHidden/>
+              </w:rPr>
+              <w:fldChar w:fldCharType="begin"/>
+            </w:r>
+            <w:r>
+              <w:rPr>
+                <w:rStyle w:val="Hipervnculo"/>
+                <w:noProof/>
+                <w:webHidden/>
+              </w:rPr>
+              <w:instrText xml:space="preserve"> PAGEREF _Toc493245487 \h </w:instrText>
+            </w:r>
+            <w:r>
+              <w:rPr>
+                <w:rStyle w:val="Hipervnculo"/>
+                <w:noProof/>
+                <w:webHidden/>
+              </w:rPr>
+            </w:r>
+            <w:r>
+              <w:rPr>
+                <w:rStyle w:val="Hipervnculo"/>
+                <w:noProof/>
+                <w:webHidden/>
+              </w:rPr>
+              <w:fldChar w:fldCharType="separate"/>
+            </w:r>
+            <w:r>
+              <w:rPr>
+                <w:rStyle w:val="Hipervnculo"/>
+                <w:noProof/>
+                <w:webHidden/>
+              </w:rPr>
+              <w:t>4</w:t>
+            </w:r>
+            <w:r>
+              <w:rPr>
+                <w:rStyle w:val="Hipervnculo"/>
+                <w:noProof/>
+                <w:webHidden/>
+              </w:rPr>
+              <w:fldChar w:fldCharType="end"/>
+            </w:r>
+          </w:hyperlink>
+        </w:p>
+        <w:p>
+          <w:pPr>
+            <w:pStyle w:val="TDC2"/>
+            <w:tabs>
+              <w:tab w:val="left" w:pos="880"/>
+              <w:tab w:val="right" w:pos="8828"/>
+            </w:tabs>
+            <w:rPr>
+              <w:rFonts w:asciiTheme="minorHAnsi" w:eastAsiaTheme="minorEastAsia" w:hAnsiTheme="minorHAnsi" w:cstheme="minorBidi"/>
+              <w:noProof/>
+              <w:color w:val="auto"/>
+            </w:rPr>
+          </w:pPr>
+          <w:hyperlink r:id="rId11" w:anchor="_Toc493245488" w:history="1">
+            <w:r>
+              <w:rPr>
+                <w:rStyle w:val="Hipervnculo"/>
+                <w:rFonts w:cstheme="minorHAnsi"/>
+                <w:b/>
+                <w:noProof/>
+              </w:rPr>
+              <w:t>1.5.</w:t>
+            </w:r>
+            <w:r>
+              <w:rPr>
+                <w:rStyle w:val="Hipervnculo"/>
+                <w:rFonts w:asciiTheme="minorHAnsi" w:eastAsiaTheme="minorEastAsia" w:hAnsiTheme="minorHAnsi" w:cstheme="minorBidi"/>
+                <w:noProof/>
+                <w:color w:val="auto"/>
+              </w:rPr>
+              <w:tab/>
+            </w:r>
+            <w:r>
+              <w:rPr>
+                <w:rStyle w:val="Hipervnculo"/>
+                <w:b/>
+                <w:noProof/>
+              </w:rPr>
+              <w:t>Definiciones</w:t>
+            </w:r>
+            <w:r>
+              <w:rPr>
+                <w:rStyle w:val="Hipervnculo"/>
+                <w:noProof/>
+                <w:webHidden/>
+              </w:rPr>
+              <w:tab/>
+            </w:r>
+            <w:r>
+              <w:rPr>
+                <w:rStyle w:val="Hipervnculo"/>
+                <w:noProof/>
+                <w:webHidden/>
+              </w:rPr>
+              <w:fldChar w:fldCharType="begin"/>
+            </w:r>
+            <w:r>
+              <w:rPr>
+                <w:rStyle w:val="Hipervnculo"/>
+                <w:noProof/>
+                <w:webHidden/>
+              </w:rPr>
+              <w:instrText xml:space="preserve"> PAGEREF _Toc493245488 \h </w:instrText>
+            </w:r>
+            <w:r>
+              <w:rPr>
+                <w:rStyle w:val="Hipervnculo"/>
+                <w:noProof/>
+                <w:webHidden/>
+              </w:rPr>
+            </w:r>
+            <w:r>
+              <w:rPr>
+                <w:rStyle w:val="Hipervnculo"/>
+                <w:noProof/>
+                <w:webHidden/>
+              </w:rPr>
+              <w:fldChar w:fldCharType="separate"/>
+            </w:r>
+            <w:r>
+              <w:rPr>
+                <w:rStyle w:val="Hipervnculo"/>
+                <w:noProof/>
+                <w:webHidden/>
+              </w:rPr>
+              <w:t>4</w:t>
+            </w:r>
+            <w:r>
+              <w:rPr>
+                <w:rStyle w:val="Hipervnculo"/>
                 <w:noProof/>
                 <w:webHidden/>
               </w:rPr>
@@ -194,13 +691,15 @@
             <w:pStyle w:val="TDC1"/>
             <w:tabs>
               <w:tab w:val="left" w:pos="440"/>
-              <w:tab w:val="right" w:pos="8494"/>
+              <w:tab w:val="right" w:pos="8828"/>
             </w:tabs>
             <w:rPr>
+              <w:rFonts w:asciiTheme="minorHAnsi" w:eastAsiaTheme="minorEastAsia" w:hAnsiTheme="minorHAnsi" w:cstheme="minorBidi"/>
               <w:noProof/>
+              <w:color w:val="auto"/>
             </w:rPr>
           </w:pPr>
-          <w:hyperlink w:anchor="_Toc493203476" w:history="1">
+          <w:hyperlink r:id="rId12" w:anchor="_Toc493245489" w:history="1">
             <w:r>
               <w:rPr>
                 <w:rStyle w:val="Hipervnculo"/>
@@ -211,7 +710,10 @@
             </w:r>
             <w:r>
               <w:rPr>
-                <w:noProof/>
+                <w:rStyle w:val="Hipervnculo"/>
+                <w:rFonts w:asciiTheme="minorHAnsi" w:eastAsiaTheme="minorEastAsia" w:hAnsiTheme="minorHAnsi" w:cstheme="minorBidi"/>
+                <w:noProof/>
+                <w:color w:val="auto"/>
               </w:rPr>
               <w:tab/>
             </w:r>
@@ -225,6 +727,7 @@
             </w:r>
             <w:r>
               <w:rPr>
+                <w:rStyle w:val="Hipervnculo"/>
                 <w:noProof/>
                 <w:webHidden/>
               </w:rPr>
@@ -232,6 +735,7 @@
             </w:r>
             <w:r>
               <w:rPr>
+                <w:rStyle w:val="Hipervnculo"/>
                 <w:noProof/>
                 <w:webHidden/>
               </w:rPr>
@@ -239,19 +743,22 @@
             </w:r>
             <w:r>
               <w:rPr>
-                <w:noProof/>
-                <w:webHidden/>
-              </w:rPr>
-              <w:instrText xml:space="preserve"> PAGEREF _Toc493203476 \h </w:instrText>
-            </w:r>
-            <w:r>
-              <w:rPr>
-                <w:noProof/>
-                <w:webHidden/>
-              </w:rPr>
-            </w:r>
-            <w:r>
-              <w:rPr>
+                <w:rStyle w:val="Hipervnculo"/>
+                <w:noProof/>
+                <w:webHidden/>
+              </w:rPr>
+              <w:instrText xml:space="preserve"> PAGEREF _Toc493245489 \h </w:instrText>
+            </w:r>
+            <w:r>
+              <w:rPr>
+                <w:rStyle w:val="Hipervnculo"/>
+                <w:noProof/>
+                <w:webHidden/>
+              </w:rPr>
+            </w:r>
+            <w:r>
+              <w:rPr>
+                <w:rStyle w:val="Hipervnculo"/>
                 <w:noProof/>
                 <w:webHidden/>
               </w:rPr>
@@ -259,13 +766,15 @@
             </w:r>
             <w:r>
               <w:rPr>
-                <w:noProof/>
-                <w:webHidden/>
-              </w:rPr>
-              <w:t>4</w:t>
-            </w:r>
-            <w:r>
-              <w:rPr>
+                <w:rStyle w:val="Hipervnculo"/>
+                <w:noProof/>
+                <w:webHidden/>
+              </w:rPr>
+              <w:t>5</w:t>
+            </w:r>
+            <w:r>
+              <w:rPr>
+                <w:rStyle w:val="Hipervnculo"/>
                 <w:noProof/>
                 <w:webHidden/>
               </w:rPr>
@@ -278,17 +787,19 @@
             <w:pStyle w:val="TDC2"/>
             <w:tabs>
               <w:tab w:val="left" w:pos="880"/>
-              <w:tab w:val="right" w:pos="8494"/>
+              <w:tab w:val="right" w:pos="8828"/>
             </w:tabs>
             <w:rPr>
+              <w:rFonts w:asciiTheme="minorHAnsi" w:eastAsiaTheme="minorEastAsia" w:hAnsiTheme="minorHAnsi" w:cstheme="minorBidi"/>
               <w:noProof/>
+              <w:color w:val="auto"/>
             </w:rPr>
           </w:pPr>
-          <w:hyperlink w:anchor="_Toc493203477" w:history="1">
-            <w:r>
-              <w:rPr>
-                <w:rStyle w:val="Hipervnculo"/>
-                <w:rFonts w:eastAsia="Arial" w:cstheme="minorHAnsi"/>
+          <w:hyperlink r:id="rId13" w:anchor="_Toc493245490" w:history="1">
+            <w:r>
+              <w:rPr>
+                <w:rStyle w:val="Hipervnculo"/>
+                <w:rFonts w:cstheme="minorHAnsi"/>
                 <w:b/>
                 <w:noProof/>
               </w:rPr>
@@ -296,7 +807,10 @@
             </w:r>
             <w:r>
               <w:rPr>
-                <w:noProof/>
+                <w:rStyle w:val="Hipervnculo"/>
+                <w:rFonts w:asciiTheme="minorHAnsi" w:eastAsiaTheme="minorEastAsia" w:hAnsiTheme="minorHAnsi" w:cstheme="minorBidi"/>
+                <w:noProof/>
+                <w:color w:val="auto"/>
               </w:rPr>
               <w:tab/>
             </w:r>
@@ -310,6 +824,7 @@
             </w:r>
             <w:r>
               <w:rPr>
+                <w:rStyle w:val="Hipervnculo"/>
                 <w:noProof/>
                 <w:webHidden/>
               </w:rPr>
@@ -317,6 +832,7 @@
             </w:r>
             <w:r>
               <w:rPr>
+                <w:rStyle w:val="Hipervnculo"/>
                 <w:noProof/>
                 <w:webHidden/>
               </w:rPr>
@@ -324,19 +840,22 @@
             </w:r>
             <w:r>
               <w:rPr>
-                <w:noProof/>
-                <w:webHidden/>
-              </w:rPr>
-              <w:instrText xml:space="preserve"> PAGEREF _Toc493203477 \h </w:instrText>
-            </w:r>
-            <w:r>
-              <w:rPr>
-                <w:noProof/>
-                <w:webHidden/>
-              </w:rPr>
-            </w:r>
-            <w:r>
-              <w:rPr>
+                <w:rStyle w:val="Hipervnculo"/>
+                <w:noProof/>
+                <w:webHidden/>
+              </w:rPr>
+              <w:instrText xml:space="preserve"> PAGEREF _Toc493245490 \h </w:instrText>
+            </w:r>
+            <w:r>
+              <w:rPr>
+                <w:rStyle w:val="Hipervnculo"/>
+                <w:noProof/>
+                <w:webHidden/>
+              </w:rPr>
+            </w:r>
+            <w:r>
+              <w:rPr>
+                <w:rStyle w:val="Hipervnculo"/>
                 <w:noProof/>
                 <w:webHidden/>
               </w:rPr>
@@ -344,13 +863,15 @@
             </w:r>
             <w:r>
               <w:rPr>
-                <w:noProof/>
-                <w:webHidden/>
-              </w:rPr>
-              <w:t>4</w:t>
-            </w:r>
-            <w:r>
-              <w:rPr>
+                <w:rStyle w:val="Hipervnculo"/>
+                <w:noProof/>
+                <w:webHidden/>
+              </w:rPr>
+              <w:t>5</w:t>
+            </w:r>
+            <w:r>
+              <w:rPr>
+                <w:rStyle w:val="Hipervnculo"/>
                 <w:noProof/>
                 <w:webHidden/>
               </w:rPr>
@@ -363,13 +884,15 @@
             <w:pStyle w:val="TDC2"/>
             <w:tabs>
               <w:tab w:val="left" w:pos="880"/>
-              <w:tab w:val="right" w:pos="8494"/>
+              <w:tab w:val="right" w:pos="8828"/>
             </w:tabs>
             <w:rPr>
+              <w:rFonts w:asciiTheme="minorHAnsi" w:eastAsiaTheme="minorEastAsia" w:hAnsiTheme="minorHAnsi" w:cstheme="minorBidi"/>
               <w:noProof/>
+              <w:color w:val="auto"/>
             </w:rPr>
           </w:pPr>
-          <w:hyperlink w:anchor="_Toc493203478" w:history="1">
+          <w:hyperlink r:id="rId14" w:anchor="_Toc493245491" w:history="1">
             <w:r>
               <w:rPr>
                 <w:rStyle w:val="Hipervnculo"/>
@@ -381,7 +904,10 @@
             </w:r>
             <w:r>
               <w:rPr>
-                <w:noProof/>
+                <w:rStyle w:val="Hipervnculo"/>
+                <w:rFonts w:asciiTheme="minorHAnsi" w:eastAsiaTheme="minorEastAsia" w:hAnsiTheme="minorHAnsi" w:cstheme="minorBidi"/>
+                <w:noProof/>
+                <w:color w:val="auto"/>
               </w:rPr>
               <w:tab/>
             </w:r>
@@ -395,6 +921,7 @@
             </w:r>
             <w:r>
               <w:rPr>
+                <w:rStyle w:val="Hipervnculo"/>
                 <w:noProof/>
                 <w:webHidden/>
               </w:rPr>
@@ -402,6 +929,7 @@
             </w:r>
             <w:r>
               <w:rPr>
+                <w:rStyle w:val="Hipervnculo"/>
                 <w:noProof/>
                 <w:webHidden/>
               </w:rPr>
@@ -409,19 +937,22 @@
             </w:r>
             <w:r>
               <w:rPr>
-                <w:noProof/>
-                <w:webHidden/>
-              </w:rPr>
-              <w:instrText xml:space="preserve"> PAGEREF _Toc493203478 \h </w:instrText>
-            </w:r>
-            <w:r>
-              <w:rPr>
-                <w:noProof/>
-                <w:webHidden/>
-              </w:rPr>
-            </w:r>
-            <w:r>
-              <w:rPr>
+                <w:rStyle w:val="Hipervnculo"/>
+                <w:noProof/>
+                <w:webHidden/>
+              </w:rPr>
+              <w:instrText xml:space="preserve"> PAGEREF _Toc493245491 \h </w:instrText>
+            </w:r>
+            <w:r>
+              <w:rPr>
+                <w:rStyle w:val="Hipervnculo"/>
+                <w:noProof/>
+                <w:webHidden/>
+              </w:rPr>
+            </w:r>
+            <w:r>
+              <w:rPr>
+                <w:rStyle w:val="Hipervnculo"/>
                 <w:noProof/>
                 <w:webHidden/>
               </w:rPr>
@@ -429,13 +960,15 @@
             </w:r>
             <w:r>
               <w:rPr>
-                <w:noProof/>
-                <w:webHidden/>
-              </w:rPr>
-              <w:t>4</w:t>
-            </w:r>
-            <w:r>
-              <w:rPr>
+                <w:rStyle w:val="Hipervnculo"/>
+                <w:noProof/>
+                <w:webHidden/>
+              </w:rPr>
+              <w:t>5</w:t>
+            </w:r>
+            <w:r>
+              <w:rPr>
+                <w:rStyle w:val="Hipervnculo"/>
                 <w:noProof/>
                 <w:webHidden/>
               </w:rPr>
@@ -448,13 +981,15 @@
             <w:pStyle w:val="TDC2"/>
             <w:tabs>
               <w:tab w:val="left" w:pos="880"/>
-              <w:tab w:val="right" w:pos="8494"/>
+              <w:tab w:val="right" w:pos="8828"/>
             </w:tabs>
             <w:rPr>
+              <w:rFonts w:asciiTheme="minorHAnsi" w:eastAsiaTheme="minorEastAsia" w:hAnsiTheme="minorHAnsi" w:cstheme="minorBidi"/>
               <w:noProof/>
+              <w:color w:val="auto"/>
             </w:rPr>
           </w:pPr>
-          <w:hyperlink w:anchor="_Toc493203479" w:history="1">
+          <w:hyperlink r:id="rId15" w:anchor="_Toc493245492" w:history="1">
             <w:r>
               <w:rPr>
                 <w:rStyle w:val="Hipervnculo"/>
@@ -466,7 +1001,10 @@
             </w:r>
             <w:r>
               <w:rPr>
-                <w:noProof/>
+                <w:rStyle w:val="Hipervnculo"/>
+                <w:rFonts w:asciiTheme="minorHAnsi" w:eastAsiaTheme="minorEastAsia" w:hAnsiTheme="minorHAnsi" w:cstheme="minorBidi"/>
+                <w:noProof/>
+                <w:color w:val="auto"/>
               </w:rPr>
               <w:tab/>
             </w:r>
@@ -480,6 +1018,7 @@
             </w:r>
             <w:r>
               <w:rPr>
+                <w:rStyle w:val="Hipervnculo"/>
                 <w:noProof/>
                 <w:webHidden/>
               </w:rPr>
@@ -487,6 +1026,7 @@
             </w:r>
             <w:r>
               <w:rPr>
+                <w:rStyle w:val="Hipervnculo"/>
                 <w:noProof/>
                 <w:webHidden/>
               </w:rPr>
@@ -494,19 +1034,22 @@
             </w:r>
             <w:r>
               <w:rPr>
-                <w:noProof/>
-                <w:webHidden/>
-              </w:rPr>
-              <w:instrText xml:space="preserve"> PAGEREF _Toc493203479 \h </w:instrText>
-            </w:r>
-            <w:r>
-              <w:rPr>
-                <w:noProof/>
-                <w:webHidden/>
-              </w:rPr>
-            </w:r>
-            <w:r>
-              <w:rPr>
+                <w:rStyle w:val="Hipervnculo"/>
+                <w:noProof/>
+                <w:webHidden/>
+              </w:rPr>
+              <w:instrText xml:space="preserve"> PAGEREF _Toc493245492 \h </w:instrText>
+            </w:r>
+            <w:r>
+              <w:rPr>
+                <w:rStyle w:val="Hipervnculo"/>
+                <w:noProof/>
+                <w:webHidden/>
+              </w:rPr>
+            </w:r>
+            <w:r>
+              <w:rPr>
+                <w:rStyle w:val="Hipervnculo"/>
                 <w:noProof/>
                 <w:webHidden/>
               </w:rPr>
@@ -514,13 +1057,15 @@
             </w:r>
             <w:r>
               <w:rPr>
-                <w:noProof/>
-                <w:webHidden/>
-              </w:rPr>
-              <w:t>5</w:t>
-            </w:r>
-            <w:r>
-              <w:rPr>
+                <w:rStyle w:val="Hipervnculo"/>
+                <w:noProof/>
+                <w:webHidden/>
+              </w:rPr>
+              <w:t>7</w:t>
+            </w:r>
+            <w:r>
+              <w:rPr>
+                <w:rStyle w:val="Hipervnculo"/>
                 <w:noProof/>
                 <w:webHidden/>
               </w:rPr>
@@ -552,6 +1097,9 @@
         </w:rPr>
       </w:pPr>
       <w:r>
+        <w:rPr>
+          <w:color w:val="auto"/>
+        </w:rPr>
         <w:br w:type="page"/>
       </w:r>
     </w:p>
@@ -560,30 +1108,31 @@
         <w:pStyle w:val="Ttulo1"/>
         <w:numPr>
           <w:ilvl w:val="0"/>
-          <w:numId w:val="7"/>
+          <w:numId w:val="9"/>
         </w:numPr>
+        <w:pBdr>
+          <w:top w:val="none" w:sz="0" w:space="0" w:color="auto"/>
+          <w:left w:val="none" w:sz="0" w:space="0" w:color="auto"/>
+          <w:bottom w:val="none" w:sz="0" w:space="0" w:color="auto"/>
+          <w:right w:val="none" w:sz="0" w:space="0" w:color="auto"/>
+          <w:between w:val="none" w:sz="0" w:space="0" w:color="auto"/>
+        </w:pBdr>
+        <w:spacing w:line="254" w:lineRule="auto"/>
         <w:rPr>
           <w:b/>
-          <w:color w:val="000000"/>
-        </w:rPr>
-      </w:pPr>
-      <w:bookmarkStart w:id="0" w:name="_Toc493203475"/>
+          <w:color w:val="auto"/>
+        </w:rPr>
+      </w:pPr>
+      <w:bookmarkStart w:id="0" w:name="_Toc493245483"/>
       <w:r>
         <w:rPr>
           <w:b/>
-          <w:color w:val="000000"/>
+          <w:color w:val="auto"/>
         </w:rPr>
         <w:lastRenderedPageBreak/>
-        <w:t>I</w:t>
+        <w:t>Introducción</w:t>
       </w:r>
       <w:bookmarkEnd w:id="0"/>
-      <w:r>
-        <w:rPr>
-          <w:b/>
-          <w:color w:val="000000"/>
-        </w:rPr>
-        <w:t>ntroducción</w:t>
-      </w:r>
     </w:p>
     <w:p>
       <w:pPr>
@@ -664,9 +1213,16 @@
       <w:pPr>
         <w:numPr>
           <w:ilvl w:val="0"/>
-          <w:numId w:val="3"/>
+          <w:numId w:val="10"/>
         </w:numPr>
-        <w:spacing w:after="0"/>
+        <w:pBdr>
+          <w:top w:val="none" w:sz="0" w:space="0" w:color="auto"/>
+          <w:left w:val="none" w:sz="0" w:space="0" w:color="auto"/>
+          <w:bottom w:val="none" w:sz="0" w:space="0" w:color="auto"/>
+          <w:right w:val="none" w:sz="0" w:space="0" w:color="auto"/>
+          <w:between w:val="none" w:sz="0" w:space="0" w:color="auto"/>
+        </w:pBdr>
+        <w:spacing w:after="0" w:line="254" w:lineRule="auto"/>
         <w:contextualSpacing/>
         <w:jc w:val="both"/>
       </w:pPr>
@@ -678,9 +1234,16 @@
       <w:pPr>
         <w:numPr>
           <w:ilvl w:val="0"/>
-          <w:numId w:val="3"/>
+          <w:numId w:val="10"/>
         </w:numPr>
-        <w:spacing w:after="0"/>
+        <w:pBdr>
+          <w:top w:val="none" w:sz="0" w:space="0" w:color="auto"/>
+          <w:left w:val="none" w:sz="0" w:space="0" w:color="auto"/>
+          <w:bottom w:val="none" w:sz="0" w:space="0" w:color="auto"/>
+          <w:right w:val="none" w:sz="0" w:space="0" w:color="auto"/>
+          <w:between w:val="none" w:sz="0" w:space="0" w:color="auto"/>
+        </w:pBdr>
+        <w:spacing w:after="0" w:line="254" w:lineRule="auto"/>
         <w:contextualSpacing/>
         <w:jc w:val="both"/>
       </w:pPr>
@@ -692,9 +1255,16 @@
       <w:pPr>
         <w:numPr>
           <w:ilvl w:val="0"/>
-          <w:numId w:val="3"/>
+          <w:numId w:val="10"/>
         </w:numPr>
-        <w:spacing w:after="0"/>
+        <w:pBdr>
+          <w:top w:val="none" w:sz="0" w:space="0" w:color="auto"/>
+          <w:left w:val="none" w:sz="0" w:space="0" w:color="auto"/>
+          <w:bottom w:val="none" w:sz="0" w:space="0" w:color="auto"/>
+          <w:right w:val="none" w:sz="0" w:space="0" w:color="auto"/>
+          <w:between w:val="none" w:sz="0" w:space="0" w:color="auto"/>
+        </w:pBdr>
+        <w:spacing w:after="0" w:line="254" w:lineRule="auto"/>
         <w:contextualSpacing/>
         <w:jc w:val="both"/>
       </w:pPr>
@@ -706,9 +1276,16 @@
       <w:pPr>
         <w:numPr>
           <w:ilvl w:val="0"/>
-          <w:numId w:val="3"/>
+          <w:numId w:val="10"/>
         </w:numPr>
-        <w:spacing w:after="0"/>
+        <w:pBdr>
+          <w:top w:val="none" w:sz="0" w:space="0" w:color="auto"/>
+          <w:left w:val="none" w:sz="0" w:space="0" w:color="auto"/>
+          <w:bottom w:val="none" w:sz="0" w:space="0" w:color="auto"/>
+          <w:right w:val="none" w:sz="0" w:space="0" w:color="auto"/>
+          <w:between w:val="none" w:sz="0" w:space="0" w:color="auto"/>
+        </w:pBdr>
+        <w:spacing w:after="0" w:line="254" w:lineRule="auto"/>
         <w:contextualSpacing/>
         <w:jc w:val="both"/>
       </w:pPr>
@@ -720,9 +1297,16 @@
       <w:pPr>
         <w:numPr>
           <w:ilvl w:val="0"/>
-          <w:numId w:val="3"/>
+          <w:numId w:val="10"/>
         </w:numPr>
-        <w:spacing w:after="0"/>
+        <w:pBdr>
+          <w:top w:val="none" w:sz="0" w:space="0" w:color="auto"/>
+          <w:left w:val="none" w:sz="0" w:space="0" w:color="auto"/>
+          <w:bottom w:val="none" w:sz="0" w:space="0" w:color="auto"/>
+          <w:right w:val="none" w:sz="0" w:space="0" w:color="auto"/>
+          <w:between w:val="none" w:sz="0" w:space="0" w:color="auto"/>
+        </w:pBdr>
+        <w:spacing w:after="0" w:line="254" w:lineRule="auto"/>
         <w:contextualSpacing/>
         <w:jc w:val="both"/>
       </w:pPr>
@@ -734,8 +1318,16 @@
       <w:pPr>
         <w:numPr>
           <w:ilvl w:val="0"/>
-          <w:numId w:val="3"/>
+          <w:numId w:val="10"/>
         </w:numPr>
+        <w:pBdr>
+          <w:top w:val="none" w:sz="0" w:space="0" w:color="auto"/>
+          <w:left w:val="none" w:sz="0" w:space="0" w:color="auto"/>
+          <w:bottom w:val="none" w:sz="0" w:space="0" w:color="auto"/>
+          <w:right w:val="none" w:sz="0" w:space="0" w:color="auto"/>
+          <w:between w:val="none" w:sz="0" w:space="0" w:color="auto"/>
+        </w:pBdr>
+        <w:spacing w:line="254" w:lineRule="auto"/>
         <w:contextualSpacing/>
         <w:jc w:val="both"/>
       </w:pPr>
@@ -762,28 +1354,7 @@
         <w:jc w:val="both"/>
       </w:pPr>
       <w:r>
-        <w:t xml:space="preserve">El presente Plan de Gestión de la Configuración aplica para todos aquellos proyectos de Desarrollo de Software que </w:t>
-      </w:r>
-      <w:r>
-        <w:t>se encuentran en desarrollo y en producción, así como futuros proyectos</w:t>
-      </w:r>
-      <w:r>
-        <w:t xml:space="preserve">. </w:t>
-      </w:r>
-      <w:r>
-        <w:t>El presente Plan de Gestión de la Configuración no aplica</w:t>
-      </w:r>
-      <w:r>
-        <w:t xml:space="preserve"> para documentos confidenciales</w:t>
-      </w:r>
-      <w:r>
-        <w:t xml:space="preserve"> pertenecientes a Clientes o</w:t>
-      </w:r>
-      <w:r>
-        <w:t xml:space="preserve"> Proveedores.</w:t>
-      </w:r>
-      <w:r>
-        <w:t xml:space="preserve"> </w:t>
+        <w:t xml:space="preserve">El presente Plan de Gestión de la Configuración aplica para todos aquellos proyectos de Desarrollo de Software que se encuentran en desarrollo y en producción, así como futuros proyectos. El presente Plan de Gestión de la Configuración no aplica para documentos confidenciales pertenecientes a Clientes o Proveedores. </w:t>
       </w:r>
     </w:p>
     <w:p>
@@ -791,13 +1362,22 @@
         <w:pStyle w:val="Ttulo2"/>
         <w:numPr>
           <w:ilvl w:val="1"/>
-          <w:numId w:val="7"/>
+          <w:numId w:val="9"/>
         </w:numPr>
+        <w:pBdr>
+          <w:top w:val="none" w:sz="0" w:space="0" w:color="auto"/>
+          <w:left w:val="none" w:sz="0" w:space="0" w:color="auto"/>
+          <w:bottom w:val="none" w:sz="0" w:space="0" w:color="auto"/>
+          <w:right w:val="none" w:sz="0" w:space="0" w:color="auto"/>
+          <w:between w:val="none" w:sz="0" w:space="0" w:color="auto"/>
+        </w:pBdr>
+        <w:spacing w:line="254" w:lineRule="auto"/>
         <w:rPr>
           <w:b/>
           <w:color w:val="auto"/>
         </w:rPr>
       </w:pPr>
+      <w:bookmarkStart w:id="1" w:name="_Toc493245484"/>
       <w:r>
         <w:rPr>
           <w:b/>
@@ -806,6 +1386,7 @@
         <w:lastRenderedPageBreak/>
         <w:t>Propósito</w:t>
       </w:r>
+      <w:bookmarkEnd w:id="1"/>
     </w:p>
     <w:p/>
     <w:p>
@@ -813,27 +1394,30 @@
         <w:pStyle w:val="Ttulo2"/>
         <w:numPr>
           <w:ilvl w:val="1"/>
-          <w:numId w:val="7"/>
+          <w:numId w:val="9"/>
         </w:numPr>
+        <w:pBdr>
+          <w:top w:val="none" w:sz="0" w:space="0" w:color="auto"/>
+          <w:left w:val="none" w:sz="0" w:space="0" w:color="auto"/>
+          <w:bottom w:val="none" w:sz="0" w:space="0" w:color="auto"/>
+          <w:right w:val="none" w:sz="0" w:space="0" w:color="auto"/>
+          <w:between w:val="none" w:sz="0" w:space="0" w:color="auto"/>
+        </w:pBdr>
+        <w:spacing w:line="254" w:lineRule="auto"/>
         <w:rPr>
           <w:b/>
           <w:color w:val="auto"/>
         </w:rPr>
       </w:pPr>
+      <w:bookmarkStart w:id="2" w:name="_Toc493245485"/>
       <w:r>
         <w:rPr>
           <w:b/>
           <w:color w:val="auto"/>
         </w:rPr>
-        <w:t>A</w:t>
-      </w:r>
-      <w:r>
-        <w:rPr>
-          <w:b/>
-          <w:color w:val="auto"/>
-        </w:rPr>
-        <w:t>plicabilidad</w:t>
-      </w:r>
+        <w:t>Aplicabilidad</w:t>
+      </w:r>
+      <w:bookmarkEnd w:id="2"/>
     </w:p>
     <w:p>
       <w:pPr>
@@ -845,13 +1429,22 @@
         <w:pStyle w:val="Ttulo2"/>
         <w:numPr>
           <w:ilvl w:val="1"/>
-          <w:numId w:val="7"/>
+          <w:numId w:val="9"/>
         </w:numPr>
+        <w:pBdr>
+          <w:top w:val="none" w:sz="0" w:space="0" w:color="auto"/>
+          <w:left w:val="none" w:sz="0" w:space="0" w:color="auto"/>
+          <w:bottom w:val="none" w:sz="0" w:space="0" w:color="auto"/>
+          <w:right w:val="none" w:sz="0" w:space="0" w:color="auto"/>
+          <w:between w:val="none" w:sz="0" w:space="0" w:color="auto"/>
+        </w:pBdr>
+        <w:spacing w:line="254" w:lineRule="auto"/>
         <w:rPr>
           <w:b/>
           <w:color w:val="auto"/>
         </w:rPr>
       </w:pPr>
+      <w:bookmarkStart w:id="3" w:name="_Toc493245486"/>
       <w:r>
         <w:rPr>
           <w:b/>
@@ -859,6 +1452,7 @@
         </w:rPr>
         <w:t>Gobierno</w:t>
       </w:r>
+      <w:bookmarkEnd w:id="3"/>
     </w:p>
     <w:p/>
     <w:p>
@@ -979,8 +1573,15 @@
         <w:widowControl w:val="0"/>
         <w:numPr>
           <w:ilvl w:val="0"/>
-          <w:numId w:val="10"/>
+          <w:numId w:val="11"/>
         </w:numPr>
+        <w:pBdr>
+          <w:top w:val="none" w:sz="0" w:space="0" w:color="auto"/>
+          <w:left w:val="none" w:sz="0" w:space="0" w:color="auto"/>
+          <w:bottom w:val="none" w:sz="0" w:space="0" w:color="auto"/>
+          <w:right w:val="none" w:sz="0" w:space="0" w:color="auto"/>
+          <w:between w:val="none" w:sz="0" w:space="0" w:color="auto"/>
+        </w:pBdr>
         <w:spacing w:after="120" w:line="312" w:lineRule="auto"/>
         <w:jc w:val="both"/>
         <w:rPr>
@@ -1001,8 +1602,15 @@
         <w:widowControl w:val="0"/>
         <w:numPr>
           <w:ilvl w:val="0"/>
-          <w:numId w:val="10"/>
+          <w:numId w:val="11"/>
         </w:numPr>
+        <w:pBdr>
+          <w:top w:val="none" w:sz="0" w:space="0" w:color="auto"/>
+          <w:left w:val="none" w:sz="0" w:space="0" w:color="auto"/>
+          <w:bottom w:val="none" w:sz="0" w:space="0" w:color="auto"/>
+          <w:right w:val="none" w:sz="0" w:space="0" w:color="auto"/>
+          <w:between w:val="none" w:sz="0" w:space="0" w:color="auto"/>
+        </w:pBdr>
         <w:spacing w:after="120" w:line="312" w:lineRule="auto"/>
         <w:jc w:val="both"/>
         <w:rPr>
@@ -1023,8 +1631,15 @@
         <w:widowControl w:val="0"/>
         <w:numPr>
           <w:ilvl w:val="0"/>
-          <w:numId w:val="10"/>
+          <w:numId w:val="11"/>
         </w:numPr>
+        <w:pBdr>
+          <w:top w:val="none" w:sz="0" w:space="0" w:color="auto"/>
+          <w:left w:val="none" w:sz="0" w:space="0" w:color="auto"/>
+          <w:bottom w:val="none" w:sz="0" w:space="0" w:color="auto"/>
+          <w:right w:val="none" w:sz="0" w:space="0" w:color="auto"/>
+          <w:between w:val="none" w:sz="0" w:space="0" w:color="auto"/>
+        </w:pBdr>
         <w:spacing w:after="120" w:line="312" w:lineRule="auto"/>
         <w:jc w:val="both"/>
         <w:rPr>
@@ -1035,15 +1650,7 @@
         <w:rPr>
           <w:rFonts w:asciiTheme="minorHAnsi" w:eastAsia="Arial" w:hAnsiTheme="minorHAnsi" w:cstheme="minorHAnsi"/>
         </w:rPr>
-        <w:t>Toma las respectivas decisiones sobre los cambios a implementar, cualquier cambio en los requerimientos, o en el dise</w:t>
-      </w:r>
-      <w:bookmarkStart w:id="1" w:name="_GoBack"/>
-      <w:bookmarkEnd w:id="1"/>
-      <w:r>
-        <w:rPr>
-          <w:rFonts w:asciiTheme="minorHAnsi" w:eastAsia="Arial" w:hAnsiTheme="minorHAnsi" w:cstheme="minorHAnsi"/>
-        </w:rPr>
-        <w:t>ño, deben ser aprobados por CCC.</w:t>
+        <w:t>Toma las respectivas decisiones sobre los cambios a implementar, cualquier cambio en los requerimientos, o en el diseño, deben ser aprobados por CCC.</w:t>
       </w:r>
     </w:p>
     <w:p/>
@@ -1052,13 +1659,22 @@
         <w:pStyle w:val="Ttulo2"/>
         <w:numPr>
           <w:ilvl w:val="1"/>
-          <w:numId w:val="7"/>
+          <w:numId w:val="9"/>
         </w:numPr>
+        <w:pBdr>
+          <w:top w:val="none" w:sz="0" w:space="0" w:color="auto"/>
+          <w:left w:val="none" w:sz="0" w:space="0" w:color="auto"/>
+          <w:bottom w:val="none" w:sz="0" w:space="0" w:color="auto"/>
+          <w:right w:val="none" w:sz="0" w:space="0" w:color="auto"/>
+          <w:between w:val="none" w:sz="0" w:space="0" w:color="auto"/>
+        </w:pBdr>
+        <w:spacing w:line="254" w:lineRule="auto"/>
         <w:rPr>
           <w:b/>
           <w:color w:val="auto"/>
         </w:rPr>
       </w:pPr>
+      <w:bookmarkStart w:id="4" w:name="_Toc493245487"/>
       <w:r>
         <w:rPr>
           <w:b/>
@@ -1066,6 +1682,7 @@
         </w:rPr>
         <w:t>Alcance</w:t>
       </w:r>
+      <w:bookmarkEnd w:id="4"/>
     </w:p>
     <w:p/>
     <w:p>
@@ -1073,14 +1690,23 @@
         <w:pStyle w:val="Ttulo2"/>
         <w:numPr>
           <w:ilvl w:val="1"/>
-          <w:numId w:val="7"/>
+          <w:numId w:val="9"/>
         </w:numPr>
+        <w:pBdr>
+          <w:top w:val="none" w:sz="0" w:space="0" w:color="auto"/>
+          <w:left w:val="none" w:sz="0" w:space="0" w:color="auto"/>
+          <w:bottom w:val="none" w:sz="0" w:space="0" w:color="auto"/>
+          <w:right w:val="none" w:sz="0" w:space="0" w:color="auto"/>
+          <w:between w:val="none" w:sz="0" w:space="0" w:color="auto"/>
+        </w:pBdr>
+        <w:spacing w:line="254" w:lineRule="auto"/>
         <w:jc w:val="both"/>
         <w:rPr>
           <w:b/>
           <w:color w:val="auto"/>
         </w:rPr>
       </w:pPr>
+      <w:bookmarkStart w:id="5" w:name="_Toc493245488"/>
       <w:r>
         <w:rPr>
           <w:b/>
@@ -1088,6 +1714,7 @@
         </w:rPr>
         <w:t>Definiciones</w:t>
       </w:r>
+      <w:bookmarkEnd w:id="5"/>
     </w:p>
     <w:p>
       <w:pPr>
@@ -1139,13 +1766,7 @@
         <w:jc w:val="both"/>
       </w:pPr>
       <w:r>
-        <w:t xml:space="preserve">Solicitud formal que se presenta ante el CCC, la cual describe un problema de </w:t>
-      </w:r>
-      <w:r>
-        <w:t>software,</w:t>
-      </w:r>
-      <w:r>
-        <w:t xml:space="preserve"> una mejora solicitada o un cambio en los requerimientos del software.</w:t>
+        <w:t>Solicitud formal que se presenta ante el CCC, la cual describe un problema de software, una mejora solicitada o un cambio en los requerimientos del software.</w:t>
       </w:r>
     </w:p>
     <w:p>
@@ -1169,13 +1790,7 @@
         <w:jc w:val="both"/>
       </w:pPr>
       <w:r>
-        <w:t xml:space="preserve">Se entiende como el elemento de configuración aquel producto de </w:t>
-      </w:r>
-      <w:r>
-        <w:t>trabajo,</w:t>
-      </w:r>
-      <w:r>
-        <w:t xml:space="preserve"> cuyo cambio pueda resultar crítico para el desarrollo del proyecto.</w:t>
+        <w:t>Se entiende como el elemento de configuración aquel producto de trabajo, cuyo cambio pueda resultar crítico para el desarrollo del proyecto.</w:t>
       </w:r>
     </w:p>
     <w:p>
@@ -1357,22 +1972,30 @@
         <w:pStyle w:val="Ttulo1"/>
         <w:numPr>
           <w:ilvl w:val="0"/>
-          <w:numId w:val="7"/>
+          <w:numId w:val="9"/>
         </w:numPr>
+        <w:pBdr>
+          <w:top w:val="none" w:sz="0" w:space="0" w:color="auto"/>
+          <w:left w:val="none" w:sz="0" w:space="0" w:color="auto"/>
+          <w:bottom w:val="none" w:sz="0" w:space="0" w:color="auto"/>
+          <w:right w:val="none" w:sz="0" w:space="0" w:color="auto"/>
+          <w:between w:val="none" w:sz="0" w:space="0" w:color="auto"/>
+        </w:pBdr>
+        <w:spacing w:line="254" w:lineRule="auto"/>
         <w:rPr>
           <w:b/>
-          <w:color w:val="000000"/>
-        </w:rPr>
-      </w:pPr>
-      <w:bookmarkStart w:id="2" w:name="_Toc493203476"/>
+          <w:color w:val="auto"/>
+        </w:rPr>
+      </w:pPr>
+      <w:bookmarkStart w:id="6" w:name="_Toc493245489"/>
       <w:r>
         <w:rPr>
           <w:b/>
-          <w:color w:val="000000"/>
+          <w:color w:val="auto"/>
         </w:rPr>
         <w:t>Gestión de la SCM</w:t>
       </w:r>
-      <w:bookmarkEnd w:id="2"/>
+      <w:bookmarkEnd w:id="6"/>
     </w:p>
     <w:p/>
     <w:p>
@@ -1406,13 +2029,22 @@
         <w:pStyle w:val="Ttulo2"/>
         <w:numPr>
           <w:ilvl w:val="1"/>
-          <w:numId w:val="7"/>
+          <w:numId w:val="9"/>
         </w:numPr>
+        <w:pBdr>
+          <w:top w:val="none" w:sz="0" w:space="0" w:color="auto"/>
+          <w:left w:val="none" w:sz="0" w:space="0" w:color="auto"/>
+          <w:bottom w:val="none" w:sz="0" w:space="0" w:color="auto"/>
+          <w:right w:val="none" w:sz="0" w:space="0" w:color="auto"/>
+          <w:between w:val="none" w:sz="0" w:space="0" w:color="auto"/>
+        </w:pBdr>
+        <w:spacing w:line="254" w:lineRule="auto"/>
         <w:rPr>
           <w:b/>
           <w:color w:val="auto"/>
         </w:rPr>
       </w:pPr>
+      <w:bookmarkStart w:id="7" w:name="_Toc493245490"/>
       <w:r>
         <w:rPr>
           <w:b/>
@@ -1420,6 +2052,7 @@
         </w:rPr>
         <w:t>Organización</w:t>
       </w:r>
+      <w:bookmarkEnd w:id="7"/>
     </w:p>
     <w:p/>
     <w:p>
@@ -1442,14 +2075,22 @@
         <w:pStyle w:val="Ttulo2"/>
         <w:numPr>
           <w:ilvl w:val="1"/>
-          <w:numId w:val="7"/>
+          <w:numId w:val="9"/>
         </w:numPr>
+        <w:pBdr>
+          <w:top w:val="none" w:sz="0" w:space="0" w:color="auto"/>
+          <w:left w:val="none" w:sz="0" w:space="0" w:color="auto"/>
+          <w:bottom w:val="none" w:sz="0" w:space="0" w:color="auto"/>
+          <w:right w:val="none" w:sz="0" w:space="0" w:color="auto"/>
+          <w:between w:val="none" w:sz="0" w:space="0" w:color="auto"/>
+        </w:pBdr>
+        <w:spacing w:line="254" w:lineRule="auto"/>
         <w:rPr>
           <w:b/>
           <w:color w:val="auto"/>
         </w:rPr>
       </w:pPr>
-      <w:bookmarkStart w:id="3" w:name="_Toc493203478"/>
+      <w:bookmarkStart w:id="8" w:name="_Toc493245491"/>
       <w:r>
         <w:rPr>
           <w:b/>
@@ -1457,7 +2098,7 @@
         </w:rPr>
         <w:t>Roles y Responsabilidades</w:t>
       </w:r>
-      <w:bookmarkEnd w:id="3"/>
+      <w:bookmarkEnd w:id="8"/>
     </w:p>
     <w:p/>
     <w:p>
@@ -1466,8 +2107,15 @@
         <w:widowControl w:val="0"/>
         <w:numPr>
           <w:ilvl w:val="0"/>
-          <w:numId w:val="6"/>
+          <w:numId w:val="12"/>
         </w:numPr>
+        <w:pBdr>
+          <w:top w:val="none" w:sz="0" w:space="0" w:color="auto"/>
+          <w:left w:val="none" w:sz="0" w:space="0" w:color="auto"/>
+          <w:bottom w:val="none" w:sz="0" w:space="0" w:color="auto"/>
+          <w:right w:val="none" w:sz="0" w:space="0" w:color="auto"/>
+          <w:between w:val="none" w:sz="0" w:space="0" w:color="auto"/>
+        </w:pBdr>
         <w:spacing w:after="120" w:line="312" w:lineRule="auto"/>
         <w:contextualSpacing/>
         <w:jc w:val="both"/>
@@ -1508,8 +2156,15 @@
         <w:widowControl w:val="0"/>
         <w:numPr>
           <w:ilvl w:val="0"/>
-          <w:numId w:val="5"/>
+          <w:numId w:val="13"/>
         </w:numPr>
+        <w:pBdr>
+          <w:top w:val="none" w:sz="0" w:space="0" w:color="auto"/>
+          <w:left w:val="none" w:sz="0" w:space="0" w:color="auto"/>
+          <w:bottom w:val="none" w:sz="0" w:space="0" w:color="auto"/>
+          <w:right w:val="none" w:sz="0" w:space="0" w:color="auto"/>
+          <w:between w:val="none" w:sz="0" w:space="0" w:color="auto"/>
+        </w:pBdr>
         <w:spacing w:after="120" w:line="312" w:lineRule="auto"/>
         <w:contextualSpacing/>
         <w:jc w:val="both"/>
@@ -1559,8 +2214,15 @@
         <w:widowControl w:val="0"/>
         <w:numPr>
           <w:ilvl w:val="0"/>
-          <w:numId w:val="4"/>
+          <w:numId w:val="14"/>
         </w:numPr>
+        <w:pBdr>
+          <w:top w:val="none" w:sz="0" w:space="0" w:color="auto"/>
+          <w:left w:val="none" w:sz="0" w:space="0" w:color="auto"/>
+          <w:bottom w:val="none" w:sz="0" w:space="0" w:color="auto"/>
+          <w:right w:val="none" w:sz="0" w:space="0" w:color="auto"/>
+          <w:between w:val="none" w:sz="0" w:space="0" w:color="auto"/>
+        </w:pBdr>
         <w:spacing w:after="120" w:line="312" w:lineRule="auto"/>
         <w:ind w:left="1276" w:hanging="217"/>
         <w:jc w:val="both"/>
@@ -1593,8 +2255,15 @@
         <w:widowControl w:val="0"/>
         <w:numPr>
           <w:ilvl w:val="0"/>
-          <w:numId w:val="4"/>
+          <w:numId w:val="14"/>
         </w:numPr>
+        <w:pBdr>
+          <w:top w:val="none" w:sz="0" w:space="0" w:color="auto"/>
+          <w:left w:val="none" w:sz="0" w:space="0" w:color="auto"/>
+          <w:bottom w:val="none" w:sz="0" w:space="0" w:color="auto"/>
+          <w:right w:val="none" w:sz="0" w:space="0" w:color="auto"/>
+          <w:between w:val="none" w:sz="0" w:space="0" w:color="auto"/>
+        </w:pBdr>
         <w:spacing w:after="120" w:line="312" w:lineRule="auto"/>
         <w:ind w:left="1276" w:hanging="217"/>
         <w:jc w:val="both"/>
@@ -1659,14 +2328,22 @@
         <w:pStyle w:val="Ttulo2"/>
         <w:numPr>
           <w:ilvl w:val="1"/>
-          <w:numId w:val="7"/>
+          <w:numId w:val="9"/>
         </w:numPr>
+        <w:pBdr>
+          <w:top w:val="none" w:sz="0" w:space="0" w:color="auto"/>
+          <w:left w:val="none" w:sz="0" w:space="0" w:color="auto"/>
+          <w:bottom w:val="none" w:sz="0" w:space="0" w:color="auto"/>
+          <w:right w:val="none" w:sz="0" w:space="0" w:color="auto"/>
+          <w:between w:val="none" w:sz="0" w:space="0" w:color="auto"/>
+        </w:pBdr>
+        <w:spacing w:line="254" w:lineRule="auto"/>
         <w:rPr>
           <w:b/>
           <w:color w:val="auto"/>
         </w:rPr>
       </w:pPr>
-      <w:bookmarkStart w:id="4" w:name="_Toc493203479"/>
+      <w:bookmarkStart w:id="9" w:name="_Toc493245492"/>
       <w:r>
         <w:rPr>
           <w:b/>
@@ -1674,7 +2351,7 @@
         </w:rPr>
         <w:t>Calendario</w:t>
       </w:r>
-      <w:bookmarkEnd w:id="4"/>
+      <w:bookmarkEnd w:id="9"/>
     </w:p>
     <w:p/>
     <w:tbl>
@@ -1693,18 +2370,18 @@
         <w:tc>
           <w:tcPr>
             <w:tcW w:w="2126" w:type="dxa"/>
+            <w:tcBorders>
+              <w:top w:val="single" w:sz="4" w:space="0" w:color="auto"/>
+              <w:left w:val="single" w:sz="4" w:space="0" w:color="auto"/>
+              <w:bottom w:val="single" w:sz="4" w:space="0" w:color="auto"/>
+              <w:right w:val="single" w:sz="4" w:space="0" w:color="auto"/>
+            </w:tcBorders>
+            <w:hideMark/>
           </w:tcPr>
           <w:p>
             <w:pPr>
               <w:keepLines/>
               <w:widowControl w:val="0"/>
-              <w:pBdr>
-                <w:top w:val="none" w:sz="0" w:space="0" w:color="auto"/>
-                <w:left w:val="none" w:sz="0" w:space="0" w:color="auto"/>
-                <w:bottom w:val="none" w:sz="0" w:space="0" w:color="auto"/>
-                <w:right w:val="none" w:sz="0" w:space="0" w:color="auto"/>
-                <w:between w:val="none" w:sz="0" w:space="0" w:color="auto"/>
-              </w:pBdr>
               <w:spacing w:after="120" w:line="312" w:lineRule="auto"/>
               <w:jc w:val="both"/>
             </w:pPr>
@@ -1716,18 +2393,18 @@
         <w:tc>
           <w:tcPr>
             <w:tcW w:w="3827" w:type="dxa"/>
+            <w:tcBorders>
+              <w:top w:val="single" w:sz="4" w:space="0" w:color="auto"/>
+              <w:left w:val="single" w:sz="4" w:space="0" w:color="auto"/>
+              <w:bottom w:val="single" w:sz="4" w:space="0" w:color="auto"/>
+              <w:right w:val="single" w:sz="4" w:space="0" w:color="auto"/>
+            </w:tcBorders>
+            <w:hideMark/>
           </w:tcPr>
           <w:p>
             <w:pPr>
               <w:keepLines/>
               <w:widowControl w:val="0"/>
-              <w:pBdr>
-                <w:top w:val="none" w:sz="0" w:space="0" w:color="auto"/>
-                <w:left w:val="none" w:sz="0" w:space="0" w:color="auto"/>
-                <w:bottom w:val="none" w:sz="0" w:space="0" w:color="auto"/>
-                <w:right w:val="none" w:sz="0" w:space="0" w:color="auto"/>
-                <w:between w:val="none" w:sz="0" w:space="0" w:color="auto"/>
-              </w:pBdr>
               <w:spacing w:after="120" w:line="312" w:lineRule="auto"/>
               <w:jc w:val="both"/>
             </w:pPr>
@@ -1739,18 +2416,18 @@
         <w:tc>
           <w:tcPr>
             <w:tcW w:w="1701" w:type="dxa"/>
+            <w:tcBorders>
+              <w:top w:val="single" w:sz="4" w:space="0" w:color="auto"/>
+              <w:left w:val="single" w:sz="4" w:space="0" w:color="auto"/>
+              <w:bottom w:val="single" w:sz="4" w:space="0" w:color="auto"/>
+              <w:right w:val="single" w:sz="4" w:space="0" w:color="auto"/>
+            </w:tcBorders>
+            <w:hideMark/>
           </w:tcPr>
           <w:p>
             <w:pPr>
               <w:keepLines/>
               <w:widowControl w:val="0"/>
-              <w:pBdr>
-                <w:top w:val="none" w:sz="0" w:space="0" w:color="auto"/>
-                <w:left w:val="none" w:sz="0" w:space="0" w:color="auto"/>
-                <w:bottom w:val="none" w:sz="0" w:space="0" w:color="auto"/>
-                <w:right w:val="none" w:sz="0" w:space="0" w:color="auto"/>
-                <w:between w:val="none" w:sz="0" w:space="0" w:color="auto"/>
-              </w:pBdr>
               <w:spacing w:after="120" w:line="312" w:lineRule="auto"/>
               <w:jc w:val="both"/>
             </w:pPr>
@@ -1764,18 +2441,18 @@
         <w:tc>
           <w:tcPr>
             <w:tcW w:w="2126" w:type="dxa"/>
+            <w:tcBorders>
+              <w:top w:val="single" w:sz="4" w:space="0" w:color="auto"/>
+              <w:left w:val="single" w:sz="4" w:space="0" w:color="auto"/>
+              <w:bottom w:val="single" w:sz="4" w:space="0" w:color="auto"/>
+              <w:right w:val="single" w:sz="4" w:space="0" w:color="auto"/>
+            </w:tcBorders>
+            <w:hideMark/>
           </w:tcPr>
           <w:p>
             <w:pPr>
               <w:keepLines/>
               <w:widowControl w:val="0"/>
-              <w:pBdr>
-                <w:top w:val="none" w:sz="0" w:space="0" w:color="auto"/>
-                <w:left w:val="none" w:sz="0" w:space="0" w:color="auto"/>
-                <w:bottom w:val="none" w:sz="0" w:space="0" w:color="auto"/>
-                <w:right w:val="none" w:sz="0" w:space="0" w:color="auto"/>
-                <w:between w:val="none" w:sz="0" w:space="0" w:color="auto"/>
-              </w:pBdr>
               <w:spacing w:after="120" w:line="312" w:lineRule="auto"/>
               <w:jc w:val="both"/>
             </w:pPr>
@@ -1787,18 +2464,17 @@
         <w:tc>
           <w:tcPr>
             <w:tcW w:w="3827" w:type="dxa"/>
+            <w:tcBorders>
+              <w:top w:val="single" w:sz="4" w:space="0" w:color="auto"/>
+              <w:left w:val="single" w:sz="4" w:space="0" w:color="auto"/>
+              <w:bottom w:val="single" w:sz="4" w:space="0" w:color="auto"/>
+              <w:right w:val="single" w:sz="4" w:space="0" w:color="auto"/>
+            </w:tcBorders>
           </w:tcPr>
           <w:p>
             <w:pPr>
               <w:keepLines/>
               <w:widowControl w:val="0"/>
-              <w:pBdr>
-                <w:top w:val="none" w:sz="0" w:space="0" w:color="auto"/>
-                <w:left w:val="none" w:sz="0" w:space="0" w:color="auto"/>
-                <w:bottom w:val="none" w:sz="0" w:space="0" w:color="auto"/>
-                <w:right w:val="none" w:sz="0" w:space="0" w:color="auto"/>
-                <w:between w:val="none" w:sz="0" w:space="0" w:color="auto"/>
-              </w:pBdr>
               <w:spacing w:after="120" w:line="312" w:lineRule="auto"/>
               <w:jc w:val="both"/>
               <w:rPr>
@@ -1810,18 +2486,17 @@
         <w:tc>
           <w:tcPr>
             <w:tcW w:w="1701" w:type="dxa"/>
+            <w:tcBorders>
+              <w:top w:val="single" w:sz="4" w:space="0" w:color="auto"/>
+              <w:left w:val="single" w:sz="4" w:space="0" w:color="auto"/>
+              <w:bottom w:val="single" w:sz="4" w:space="0" w:color="auto"/>
+              <w:right w:val="single" w:sz="4" w:space="0" w:color="auto"/>
+            </w:tcBorders>
           </w:tcPr>
           <w:p>
             <w:pPr>
               <w:keepLines/>
               <w:widowControl w:val="0"/>
-              <w:pBdr>
-                <w:top w:val="none" w:sz="0" w:space="0" w:color="auto"/>
-                <w:left w:val="none" w:sz="0" w:space="0" w:color="auto"/>
-                <w:bottom w:val="none" w:sz="0" w:space="0" w:color="auto"/>
-                <w:right w:val="none" w:sz="0" w:space="0" w:color="auto"/>
-                <w:between w:val="none" w:sz="0" w:space="0" w:color="auto"/>
-              </w:pBdr>
               <w:spacing w:after="120" w:line="312" w:lineRule="auto"/>
               <w:jc w:val="both"/>
               <w:rPr>
@@ -1835,18 +2510,18 @@
         <w:tc>
           <w:tcPr>
             <w:tcW w:w="2126" w:type="dxa"/>
+            <w:tcBorders>
+              <w:top w:val="single" w:sz="4" w:space="0" w:color="auto"/>
+              <w:left w:val="single" w:sz="4" w:space="0" w:color="auto"/>
+              <w:bottom w:val="single" w:sz="4" w:space="0" w:color="auto"/>
+              <w:right w:val="single" w:sz="4" w:space="0" w:color="auto"/>
+            </w:tcBorders>
+            <w:hideMark/>
           </w:tcPr>
           <w:p>
             <w:pPr>
               <w:keepLines/>
               <w:widowControl w:val="0"/>
-              <w:pBdr>
-                <w:top w:val="none" w:sz="0" w:space="0" w:color="auto"/>
-                <w:left w:val="none" w:sz="0" w:space="0" w:color="auto"/>
-                <w:bottom w:val="none" w:sz="0" w:space="0" w:color="auto"/>
-                <w:right w:val="none" w:sz="0" w:space="0" w:color="auto"/>
-                <w:between w:val="none" w:sz="0" w:space="0" w:color="auto"/>
-              </w:pBdr>
               <w:spacing w:after="120" w:line="312" w:lineRule="auto"/>
               <w:jc w:val="both"/>
               <w:rPr>
@@ -1861,18 +2536,17 @@
         <w:tc>
           <w:tcPr>
             <w:tcW w:w="3827" w:type="dxa"/>
+            <w:tcBorders>
+              <w:top w:val="single" w:sz="4" w:space="0" w:color="auto"/>
+              <w:left w:val="single" w:sz="4" w:space="0" w:color="auto"/>
+              <w:bottom w:val="single" w:sz="4" w:space="0" w:color="auto"/>
+              <w:right w:val="single" w:sz="4" w:space="0" w:color="auto"/>
+            </w:tcBorders>
           </w:tcPr>
           <w:p>
             <w:pPr>
               <w:keepLines/>
               <w:widowControl w:val="0"/>
-              <w:pBdr>
-                <w:top w:val="none" w:sz="0" w:space="0" w:color="auto"/>
-                <w:left w:val="none" w:sz="0" w:space="0" w:color="auto"/>
-                <w:bottom w:val="none" w:sz="0" w:space="0" w:color="auto"/>
-                <w:right w:val="none" w:sz="0" w:space="0" w:color="auto"/>
-                <w:between w:val="none" w:sz="0" w:space="0" w:color="auto"/>
-              </w:pBdr>
               <w:spacing w:after="120" w:line="312" w:lineRule="auto"/>
               <w:jc w:val="both"/>
               <w:rPr>
@@ -1884,18 +2558,17 @@
         <w:tc>
           <w:tcPr>
             <w:tcW w:w="1701" w:type="dxa"/>
+            <w:tcBorders>
+              <w:top w:val="single" w:sz="4" w:space="0" w:color="auto"/>
+              <w:left w:val="single" w:sz="4" w:space="0" w:color="auto"/>
+              <w:bottom w:val="single" w:sz="4" w:space="0" w:color="auto"/>
+              <w:right w:val="single" w:sz="4" w:space="0" w:color="auto"/>
+            </w:tcBorders>
           </w:tcPr>
           <w:p>
             <w:pPr>
               <w:keepLines/>
               <w:widowControl w:val="0"/>
-              <w:pBdr>
-                <w:top w:val="none" w:sz="0" w:space="0" w:color="auto"/>
-                <w:left w:val="none" w:sz="0" w:space="0" w:color="auto"/>
-                <w:bottom w:val="none" w:sz="0" w:space="0" w:color="auto"/>
-                <w:right w:val="none" w:sz="0" w:space="0" w:color="auto"/>
-                <w:between w:val="none" w:sz="0" w:space="0" w:color="auto"/>
-              </w:pBdr>
               <w:spacing w:after="120" w:line="312" w:lineRule="auto"/>
               <w:jc w:val="both"/>
               <w:rPr>
@@ -1909,18 +2582,18 @@
         <w:tc>
           <w:tcPr>
             <w:tcW w:w="2126" w:type="dxa"/>
+            <w:tcBorders>
+              <w:top w:val="single" w:sz="4" w:space="0" w:color="auto"/>
+              <w:left w:val="single" w:sz="4" w:space="0" w:color="auto"/>
+              <w:bottom w:val="single" w:sz="4" w:space="0" w:color="auto"/>
+              <w:right w:val="single" w:sz="4" w:space="0" w:color="auto"/>
+            </w:tcBorders>
+            <w:hideMark/>
           </w:tcPr>
           <w:p>
             <w:pPr>
               <w:keepLines/>
               <w:widowControl w:val="0"/>
-              <w:pBdr>
-                <w:top w:val="none" w:sz="0" w:space="0" w:color="auto"/>
-                <w:left w:val="none" w:sz="0" w:space="0" w:color="auto"/>
-                <w:bottom w:val="none" w:sz="0" w:space="0" w:color="auto"/>
-                <w:right w:val="none" w:sz="0" w:space="0" w:color="auto"/>
-                <w:between w:val="none" w:sz="0" w:space="0" w:color="auto"/>
-              </w:pBdr>
               <w:spacing w:after="120" w:line="312" w:lineRule="auto"/>
               <w:jc w:val="both"/>
               <w:rPr>
@@ -1935,18 +2608,17 @@
         <w:tc>
           <w:tcPr>
             <w:tcW w:w="3827" w:type="dxa"/>
+            <w:tcBorders>
+              <w:top w:val="single" w:sz="4" w:space="0" w:color="auto"/>
+              <w:left w:val="single" w:sz="4" w:space="0" w:color="auto"/>
+              <w:bottom w:val="single" w:sz="4" w:space="0" w:color="auto"/>
+              <w:right w:val="single" w:sz="4" w:space="0" w:color="auto"/>
+            </w:tcBorders>
           </w:tcPr>
           <w:p>
             <w:pPr>
               <w:keepLines/>
               <w:widowControl w:val="0"/>
-              <w:pBdr>
-                <w:top w:val="none" w:sz="0" w:space="0" w:color="auto"/>
-                <w:left w:val="none" w:sz="0" w:space="0" w:color="auto"/>
-                <w:bottom w:val="none" w:sz="0" w:space="0" w:color="auto"/>
-                <w:right w:val="none" w:sz="0" w:space="0" w:color="auto"/>
-                <w:between w:val="none" w:sz="0" w:space="0" w:color="auto"/>
-              </w:pBdr>
               <w:spacing w:after="120" w:line="312" w:lineRule="auto"/>
               <w:jc w:val="both"/>
               <w:rPr>
@@ -1958,18 +2630,17 @@
         <w:tc>
           <w:tcPr>
             <w:tcW w:w="1701" w:type="dxa"/>
+            <w:tcBorders>
+              <w:top w:val="single" w:sz="4" w:space="0" w:color="auto"/>
+              <w:left w:val="single" w:sz="4" w:space="0" w:color="auto"/>
+              <w:bottom w:val="single" w:sz="4" w:space="0" w:color="auto"/>
+              <w:right w:val="single" w:sz="4" w:space="0" w:color="auto"/>
+            </w:tcBorders>
           </w:tcPr>
           <w:p>
             <w:pPr>
               <w:keepLines/>
               <w:widowControl w:val="0"/>
-              <w:pBdr>
-                <w:top w:val="none" w:sz="0" w:space="0" w:color="auto"/>
-                <w:left w:val="none" w:sz="0" w:space="0" w:color="auto"/>
-                <w:bottom w:val="none" w:sz="0" w:space="0" w:color="auto"/>
-                <w:right w:val="none" w:sz="0" w:space="0" w:color="auto"/>
-                <w:between w:val="none" w:sz="0" w:space="0" w:color="auto"/>
-              </w:pBdr>
               <w:spacing w:after="120" w:line="312" w:lineRule="auto"/>
               <w:jc w:val="both"/>
               <w:rPr>
@@ -1983,18 +2654,18 @@
         <w:tc>
           <w:tcPr>
             <w:tcW w:w="2126" w:type="dxa"/>
+            <w:tcBorders>
+              <w:top w:val="single" w:sz="4" w:space="0" w:color="auto"/>
+              <w:left w:val="single" w:sz="4" w:space="0" w:color="auto"/>
+              <w:bottom w:val="single" w:sz="4" w:space="0" w:color="auto"/>
+              <w:right w:val="single" w:sz="4" w:space="0" w:color="auto"/>
+            </w:tcBorders>
+            <w:hideMark/>
           </w:tcPr>
           <w:p>
             <w:pPr>
               <w:keepLines/>
               <w:widowControl w:val="0"/>
-              <w:pBdr>
-                <w:top w:val="none" w:sz="0" w:space="0" w:color="auto"/>
-                <w:left w:val="none" w:sz="0" w:space="0" w:color="auto"/>
-                <w:bottom w:val="none" w:sz="0" w:space="0" w:color="auto"/>
-                <w:right w:val="none" w:sz="0" w:space="0" w:color="auto"/>
-                <w:between w:val="none" w:sz="0" w:space="0" w:color="auto"/>
-              </w:pBdr>
               <w:spacing w:after="120" w:line="312" w:lineRule="auto"/>
               <w:jc w:val="both"/>
             </w:pPr>
@@ -2007,18 +2678,17 @@
         <w:tc>
           <w:tcPr>
             <w:tcW w:w="3827" w:type="dxa"/>
+            <w:tcBorders>
+              <w:top w:val="single" w:sz="4" w:space="0" w:color="auto"/>
+              <w:left w:val="single" w:sz="4" w:space="0" w:color="auto"/>
+              <w:bottom w:val="single" w:sz="4" w:space="0" w:color="auto"/>
+              <w:right w:val="single" w:sz="4" w:space="0" w:color="auto"/>
+            </w:tcBorders>
           </w:tcPr>
           <w:p>
             <w:pPr>
               <w:keepLines/>
               <w:widowControl w:val="0"/>
-              <w:pBdr>
-                <w:top w:val="none" w:sz="0" w:space="0" w:color="auto"/>
-                <w:left w:val="none" w:sz="0" w:space="0" w:color="auto"/>
-                <w:bottom w:val="none" w:sz="0" w:space="0" w:color="auto"/>
-                <w:right w:val="none" w:sz="0" w:space="0" w:color="auto"/>
-                <w:between w:val="none" w:sz="0" w:space="0" w:color="auto"/>
-              </w:pBdr>
               <w:spacing w:after="120" w:line="312" w:lineRule="auto"/>
               <w:jc w:val="both"/>
               <w:rPr>
@@ -2030,18 +2700,17 @@
         <w:tc>
           <w:tcPr>
             <w:tcW w:w="1701" w:type="dxa"/>
+            <w:tcBorders>
+              <w:top w:val="single" w:sz="4" w:space="0" w:color="auto"/>
+              <w:left w:val="single" w:sz="4" w:space="0" w:color="auto"/>
+              <w:bottom w:val="single" w:sz="4" w:space="0" w:color="auto"/>
+              <w:right w:val="single" w:sz="4" w:space="0" w:color="auto"/>
+            </w:tcBorders>
           </w:tcPr>
           <w:p>
             <w:pPr>
               <w:keepLines/>
               <w:widowControl w:val="0"/>
-              <w:pBdr>
-                <w:top w:val="none" w:sz="0" w:space="0" w:color="auto"/>
-                <w:left w:val="none" w:sz="0" w:space="0" w:color="auto"/>
-                <w:bottom w:val="none" w:sz="0" w:space="0" w:color="auto"/>
-                <w:right w:val="none" w:sz="0" w:space="0" w:color="auto"/>
-                <w:between w:val="none" w:sz="0" w:space="0" w:color="auto"/>
-              </w:pBdr>
               <w:spacing w:after="120" w:line="312" w:lineRule="auto"/>
               <w:jc w:val="both"/>
               <w:rPr>
@@ -2055,18 +2724,18 @@
         <w:tc>
           <w:tcPr>
             <w:tcW w:w="2126" w:type="dxa"/>
+            <w:tcBorders>
+              <w:top w:val="single" w:sz="4" w:space="0" w:color="auto"/>
+              <w:left w:val="single" w:sz="4" w:space="0" w:color="auto"/>
+              <w:bottom w:val="single" w:sz="4" w:space="0" w:color="auto"/>
+              <w:right w:val="single" w:sz="4" w:space="0" w:color="auto"/>
+            </w:tcBorders>
+            <w:hideMark/>
           </w:tcPr>
           <w:p>
             <w:pPr>
               <w:keepLines/>
               <w:widowControl w:val="0"/>
-              <w:pBdr>
-                <w:top w:val="none" w:sz="0" w:space="0" w:color="auto"/>
-                <w:left w:val="none" w:sz="0" w:space="0" w:color="auto"/>
-                <w:bottom w:val="none" w:sz="0" w:space="0" w:color="auto"/>
-                <w:right w:val="none" w:sz="0" w:space="0" w:color="auto"/>
-                <w:between w:val="none" w:sz="0" w:space="0" w:color="auto"/>
-              </w:pBdr>
               <w:spacing w:after="120" w:line="312" w:lineRule="auto"/>
               <w:jc w:val="both"/>
             </w:pPr>
@@ -2078,18 +2747,17 @@
         <w:tc>
           <w:tcPr>
             <w:tcW w:w="3827" w:type="dxa"/>
+            <w:tcBorders>
+              <w:top w:val="single" w:sz="4" w:space="0" w:color="auto"/>
+              <w:left w:val="single" w:sz="4" w:space="0" w:color="auto"/>
+              <w:bottom w:val="single" w:sz="4" w:space="0" w:color="auto"/>
+              <w:right w:val="single" w:sz="4" w:space="0" w:color="auto"/>
+            </w:tcBorders>
           </w:tcPr>
           <w:p>
             <w:pPr>
               <w:keepLines/>
               <w:widowControl w:val="0"/>
-              <w:pBdr>
-                <w:top w:val="none" w:sz="0" w:space="0" w:color="auto"/>
-                <w:left w:val="none" w:sz="0" w:space="0" w:color="auto"/>
-                <w:bottom w:val="none" w:sz="0" w:space="0" w:color="auto"/>
-                <w:right w:val="none" w:sz="0" w:space="0" w:color="auto"/>
-                <w:between w:val="none" w:sz="0" w:space="0" w:color="auto"/>
-              </w:pBdr>
               <w:spacing w:after="120" w:line="312" w:lineRule="auto"/>
               <w:jc w:val="both"/>
               <w:rPr>
@@ -2101,18 +2769,17 @@
         <w:tc>
           <w:tcPr>
             <w:tcW w:w="1701" w:type="dxa"/>
+            <w:tcBorders>
+              <w:top w:val="single" w:sz="4" w:space="0" w:color="auto"/>
+              <w:left w:val="single" w:sz="4" w:space="0" w:color="auto"/>
+              <w:bottom w:val="single" w:sz="4" w:space="0" w:color="auto"/>
+              <w:right w:val="single" w:sz="4" w:space="0" w:color="auto"/>
+            </w:tcBorders>
           </w:tcPr>
           <w:p>
             <w:pPr>
               <w:keepLines/>
               <w:widowControl w:val="0"/>
-              <w:pBdr>
-                <w:top w:val="none" w:sz="0" w:space="0" w:color="auto"/>
-                <w:left w:val="none" w:sz="0" w:space="0" w:color="auto"/>
-                <w:bottom w:val="none" w:sz="0" w:space="0" w:color="auto"/>
-                <w:right w:val="none" w:sz="0" w:space="0" w:color="auto"/>
-                <w:between w:val="none" w:sz="0" w:space="0" w:color="auto"/>
-              </w:pBdr>
               <w:spacing w:after="120" w:line="312" w:lineRule="auto"/>
               <w:jc w:val="both"/>
               <w:rPr>
@@ -2126,18 +2793,18 @@
         <w:tc>
           <w:tcPr>
             <w:tcW w:w="2126" w:type="dxa"/>
+            <w:tcBorders>
+              <w:top w:val="single" w:sz="4" w:space="0" w:color="auto"/>
+              <w:left w:val="single" w:sz="4" w:space="0" w:color="auto"/>
+              <w:bottom w:val="single" w:sz="4" w:space="0" w:color="auto"/>
+              <w:right w:val="single" w:sz="4" w:space="0" w:color="auto"/>
+            </w:tcBorders>
+            <w:hideMark/>
           </w:tcPr>
           <w:p>
             <w:pPr>
               <w:keepLines/>
               <w:widowControl w:val="0"/>
-              <w:pBdr>
-                <w:top w:val="none" w:sz="0" w:space="0" w:color="auto"/>
-                <w:left w:val="none" w:sz="0" w:space="0" w:color="auto"/>
-                <w:bottom w:val="none" w:sz="0" w:space="0" w:color="auto"/>
-                <w:right w:val="none" w:sz="0" w:space="0" w:color="auto"/>
-                <w:between w:val="none" w:sz="0" w:space="0" w:color="auto"/>
-              </w:pBdr>
               <w:spacing w:after="120" w:line="312" w:lineRule="auto"/>
               <w:jc w:val="both"/>
             </w:pPr>
@@ -2157,18 +2824,17 @@
         <w:tc>
           <w:tcPr>
             <w:tcW w:w="3827" w:type="dxa"/>
+            <w:tcBorders>
+              <w:top w:val="single" w:sz="4" w:space="0" w:color="auto"/>
+              <w:left w:val="single" w:sz="4" w:space="0" w:color="auto"/>
+              <w:bottom w:val="single" w:sz="4" w:space="0" w:color="auto"/>
+              <w:right w:val="single" w:sz="4" w:space="0" w:color="auto"/>
+            </w:tcBorders>
           </w:tcPr>
           <w:p>
             <w:pPr>
               <w:keepLines/>
               <w:widowControl w:val="0"/>
-              <w:pBdr>
-                <w:top w:val="none" w:sz="0" w:space="0" w:color="auto"/>
-                <w:left w:val="none" w:sz="0" w:space="0" w:color="auto"/>
-                <w:bottom w:val="none" w:sz="0" w:space="0" w:color="auto"/>
-                <w:right w:val="none" w:sz="0" w:space="0" w:color="auto"/>
-                <w:between w:val="none" w:sz="0" w:space="0" w:color="auto"/>
-              </w:pBdr>
               <w:spacing w:after="120" w:line="312" w:lineRule="auto"/>
               <w:jc w:val="both"/>
               <w:rPr>
@@ -2180,18 +2846,17 @@
         <w:tc>
           <w:tcPr>
             <w:tcW w:w="1701" w:type="dxa"/>
+            <w:tcBorders>
+              <w:top w:val="single" w:sz="4" w:space="0" w:color="auto"/>
+              <w:left w:val="single" w:sz="4" w:space="0" w:color="auto"/>
+              <w:bottom w:val="single" w:sz="4" w:space="0" w:color="auto"/>
+              <w:right w:val="single" w:sz="4" w:space="0" w:color="auto"/>
+            </w:tcBorders>
           </w:tcPr>
           <w:p>
             <w:pPr>
               <w:keepLines/>
               <w:widowControl w:val="0"/>
-              <w:pBdr>
-                <w:top w:val="none" w:sz="0" w:space="0" w:color="auto"/>
-                <w:left w:val="none" w:sz="0" w:space="0" w:color="auto"/>
-                <w:bottom w:val="none" w:sz="0" w:space="0" w:color="auto"/>
-                <w:right w:val="none" w:sz="0" w:space="0" w:color="auto"/>
-                <w:between w:val="none" w:sz="0" w:space="0" w:color="auto"/>
-              </w:pBdr>
               <w:spacing w:after="120" w:line="312" w:lineRule="auto"/>
               <w:jc w:val="both"/>
               <w:rPr>
@@ -2202,29 +2867,10 @@
         </w:tc>
       </w:tr>
     </w:tbl>
-    <w:p>
-      <w:pPr>
-        <w:keepLines/>
-        <w:widowControl w:val="0"/>
-        <w:spacing w:after="120" w:line="312" w:lineRule="auto"/>
-        <w:ind w:left="360"/>
-        <w:jc w:val="both"/>
-        <w:rPr>
-          <w:i/>
-        </w:rPr>
-      </w:pPr>
-    </w:p>
-    <w:p>
-      <w:pPr>
-        <w:keepLines/>
-        <w:widowControl w:val="0"/>
-        <w:spacing w:after="120" w:line="312" w:lineRule="auto"/>
-        <w:ind w:left="360"/>
-        <w:jc w:val="both"/>
-        <w:rPr>
-          <w:i/>
-        </w:rPr>
-      </w:pPr>
+    <w:p/>
+    <w:p>
+      <w:bookmarkStart w:id="10" w:name="_GoBack"/>
+      <w:bookmarkEnd w:id="10"/>
     </w:p>
     <w:sectPr>
       <w:pgSz w:w="11906" w:h="16838"/>
@@ -2443,183 +3089,6 @@
     </w:lvl>
   </w:abstractNum>
   <w:abstractNum w:abstractNumId="2">
-    <w:nsid w:val="41C27B71"/>
-    <w:multiLevelType w:val="multilevel"/>
-    <w:tmpl w:val="F05C8382"/>
-    <w:lvl w:ilvl="0">
-      <w:start w:val="1"/>
-      <w:numFmt w:val="decimal"/>
-      <w:lvlText w:val="%1."/>
-      <w:lvlJc w:val="left"/>
-      <w:pPr>
-        <w:ind w:left="360" w:hanging="360"/>
-      </w:pPr>
-    </w:lvl>
-    <w:lvl w:ilvl="1">
-      <w:start w:val="1"/>
-      <w:numFmt w:val="decimal"/>
-      <w:lvlText w:val="%1.%2."/>
-      <w:lvlJc w:val="left"/>
-      <w:pPr>
-        <w:ind w:left="792" w:hanging="432"/>
-      </w:pPr>
-      <w:rPr>
-        <w:rFonts w:asciiTheme="minorHAnsi" w:hAnsiTheme="minorHAnsi" w:cstheme="minorHAnsi" w:hint="default"/>
-        <w:sz w:val="26"/>
-        <w:szCs w:val="26"/>
-      </w:rPr>
-    </w:lvl>
-    <w:lvl w:ilvl="2">
-      <w:start w:val="1"/>
-      <w:numFmt w:val="decimal"/>
-      <w:lvlText w:val="%1.%2.%3."/>
-      <w:lvlJc w:val="left"/>
-      <w:pPr>
-        <w:ind w:left="1224" w:hanging="504"/>
-      </w:pPr>
-    </w:lvl>
-    <w:lvl w:ilvl="3">
-      <w:start w:val="1"/>
-      <w:numFmt w:val="decimal"/>
-      <w:lvlText w:val="%1.%2.%3.%4."/>
-      <w:lvlJc w:val="left"/>
-      <w:pPr>
-        <w:ind w:left="1728" w:hanging="647"/>
-      </w:pPr>
-    </w:lvl>
-    <w:lvl w:ilvl="4">
-      <w:start w:val="1"/>
-      <w:numFmt w:val="decimal"/>
-      <w:lvlText w:val="%1.%2.%3.%4.%5."/>
-      <w:lvlJc w:val="left"/>
-      <w:pPr>
-        <w:ind w:left="2232" w:hanging="792"/>
-      </w:pPr>
-    </w:lvl>
-    <w:lvl w:ilvl="5">
-      <w:start w:val="1"/>
-      <w:numFmt w:val="decimal"/>
-      <w:lvlText w:val="%1.%2.%3.%4.%5.%6."/>
-      <w:lvlJc w:val="left"/>
-      <w:pPr>
-        <w:ind w:left="2736" w:hanging="935"/>
-      </w:pPr>
-    </w:lvl>
-    <w:lvl w:ilvl="6">
-      <w:start w:val="1"/>
-      <w:numFmt w:val="decimal"/>
-      <w:lvlText w:val="%1.%2.%3.%4.%5.%6.%7."/>
-      <w:lvlJc w:val="left"/>
-      <w:pPr>
-        <w:ind w:left="3240" w:hanging="1080"/>
-      </w:pPr>
-    </w:lvl>
-    <w:lvl w:ilvl="7">
-      <w:start w:val="1"/>
-      <w:numFmt w:val="decimal"/>
-      <w:lvlText w:val="%1.%2.%3.%4.%5.%6.%7.%8."/>
-      <w:lvlJc w:val="left"/>
-      <w:pPr>
-        <w:ind w:left="3744" w:hanging="1224"/>
-      </w:pPr>
-    </w:lvl>
-    <w:lvl w:ilvl="8">
-      <w:start w:val="1"/>
-      <w:numFmt w:val="decimal"/>
-      <w:lvlText w:val="%1.%2.%3.%4.%5.%6.%7.%8.%9."/>
-      <w:lvlJc w:val="left"/>
-      <w:pPr>
-        <w:ind w:left="4320" w:hanging="1440"/>
-      </w:pPr>
-    </w:lvl>
-  </w:abstractNum>
-  <w:abstractNum w:abstractNumId="3">
-    <w:nsid w:val="42D36422"/>
-    <w:multiLevelType w:val="hybridMultilevel"/>
-    <w:tmpl w:val="74DA6934"/>
-    <w:lvl w:ilvl="0" w:tplc="280A000F">
-      <w:start w:val="1"/>
-      <w:numFmt w:val="decimal"/>
-      <w:lvlText w:val="%1."/>
-      <w:lvlJc w:val="left"/>
-      <w:pPr>
-        <w:ind w:left="1440" w:hanging="360"/>
-      </w:pPr>
-    </w:lvl>
-    <w:lvl w:ilvl="1" w:tplc="280A0019" w:tentative="1">
-      <w:start w:val="1"/>
-      <w:numFmt w:val="lowerLetter"/>
-      <w:lvlText w:val="%2."/>
-      <w:lvlJc w:val="left"/>
-      <w:pPr>
-        <w:ind w:left="2160" w:hanging="360"/>
-      </w:pPr>
-    </w:lvl>
-    <w:lvl w:ilvl="2" w:tplc="280A001B" w:tentative="1">
-      <w:start w:val="1"/>
-      <w:numFmt w:val="lowerRoman"/>
-      <w:lvlText w:val="%3."/>
-      <w:lvlJc w:val="right"/>
-      <w:pPr>
-        <w:ind w:left="2880" w:hanging="180"/>
-      </w:pPr>
-    </w:lvl>
-    <w:lvl w:ilvl="3" w:tplc="280A000F" w:tentative="1">
-      <w:start w:val="1"/>
-      <w:numFmt w:val="decimal"/>
-      <w:lvlText w:val="%4."/>
-      <w:lvlJc w:val="left"/>
-      <w:pPr>
-        <w:ind w:left="3600" w:hanging="360"/>
-      </w:pPr>
-    </w:lvl>
-    <w:lvl w:ilvl="4" w:tplc="280A0019" w:tentative="1">
-      <w:start w:val="1"/>
-      <w:numFmt w:val="lowerLetter"/>
-      <w:lvlText w:val="%5."/>
-      <w:lvlJc w:val="left"/>
-      <w:pPr>
-        <w:ind w:left="4320" w:hanging="360"/>
-      </w:pPr>
-    </w:lvl>
-    <w:lvl w:ilvl="5" w:tplc="280A001B" w:tentative="1">
-      <w:start w:val="1"/>
-      <w:numFmt w:val="lowerRoman"/>
-      <w:lvlText w:val="%6."/>
-      <w:lvlJc w:val="right"/>
-      <w:pPr>
-        <w:ind w:left="5040" w:hanging="180"/>
-      </w:pPr>
-    </w:lvl>
-    <w:lvl w:ilvl="6" w:tplc="280A000F" w:tentative="1">
-      <w:start w:val="1"/>
-      <w:numFmt w:val="decimal"/>
-      <w:lvlText w:val="%7."/>
-      <w:lvlJc w:val="left"/>
-      <w:pPr>
-        <w:ind w:left="5760" w:hanging="360"/>
-      </w:pPr>
-    </w:lvl>
-    <w:lvl w:ilvl="7" w:tplc="280A0019" w:tentative="1">
-      <w:start w:val="1"/>
-      <w:numFmt w:val="lowerLetter"/>
-      <w:lvlText w:val="%8."/>
-      <w:lvlJc w:val="left"/>
-      <w:pPr>
-        <w:ind w:left="6480" w:hanging="360"/>
-      </w:pPr>
-    </w:lvl>
-    <w:lvl w:ilvl="8" w:tplc="280A001B" w:tentative="1">
-      <w:start w:val="1"/>
-      <w:numFmt w:val="lowerRoman"/>
-      <w:lvlText w:val="%9."/>
-      <w:lvlJc w:val="right"/>
-      <w:pPr>
-        <w:ind w:left="7200" w:hanging="180"/>
-      </w:pPr>
-    </w:lvl>
-  </w:abstractNum>
-  <w:abstractNum w:abstractNumId="4">
     <w:nsid w:val="51777CB6"/>
     <w:multiLevelType w:val="multilevel"/>
     <w:tmpl w:val="33C8F84A"/>
@@ -2705,7 +3174,7 @@
       </w:pPr>
     </w:lvl>
   </w:abstractNum>
-  <w:abstractNum w:abstractNumId="5">
+  <w:abstractNum w:abstractNumId="3">
     <w:nsid w:val="6323080E"/>
     <w:multiLevelType w:val="multilevel"/>
     <w:tmpl w:val="6860BA94"/>
@@ -2818,7 +3287,7 @@
       </w:rPr>
     </w:lvl>
   </w:abstractNum>
-  <w:abstractNum w:abstractNumId="6">
+  <w:abstractNum w:abstractNumId="4">
     <w:nsid w:val="657C0FEF"/>
     <w:multiLevelType w:val="multilevel"/>
     <w:tmpl w:val="0A6873FC"/>
@@ -2931,7 +3400,7 @@
       </w:rPr>
     </w:lvl>
   </w:abstractNum>
-  <w:abstractNum w:abstractNumId="7">
+  <w:abstractNum w:abstractNumId="5">
     <w:nsid w:val="73570EA4"/>
     <w:multiLevelType w:val="multilevel"/>
     <w:tmpl w:val="B60C90F0"/>
@@ -3044,7 +3513,7 @@
       </w:rPr>
     </w:lvl>
   </w:abstractNum>
-  <w:abstractNum w:abstractNumId="8">
+  <w:abstractNum w:abstractNumId="6">
     <w:nsid w:val="7B6A55A5"/>
     <w:multiLevelType w:val="hybridMultilevel"/>
     <w:tmpl w:val="D0061CFE"/>
@@ -3057,7 +3526,7 @@
         <w:ind w:left="1146" w:hanging="360"/>
       </w:pPr>
     </w:lvl>
-    <w:lvl w:ilvl="1" w:tplc="280A0019" w:tentative="1">
+    <w:lvl w:ilvl="1" w:tplc="280A0019">
       <w:start w:val="1"/>
       <w:numFmt w:val="lowerLetter"/>
       <w:lvlText w:val="%2."/>
@@ -3066,7 +3535,7 @@
         <w:ind w:left="1866" w:hanging="360"/>
       </w:pPr>
     </w:lvl>
-    <w:lvl w:ilvl="2" w:tplc="280A001B" w:tentative="1">
+    <w:lvl w:ilvl="2" w:tplc="280A001B">
       <w:start w:val="1"/>
       <w:numFmt w:val="lowerRoman"/>
       <w:lvlText w:val="%3."/>
@@ -3075,7 +3544,7 @@
         <w:ind w:left="2586" w:hanging="180"/>
       </w:pPr>
     </w:lvl>
-    <w:lvl w:ilvl="3" w:tplc="280A000F" w:tentative="1">
+    <w:lvl w:ilvl="3" w:tplc="280A000F">
       <w:start w:val="1"/>
       <w:numFmt w:val="decimal"/>
       <w:lvlText w:val="%4."/>
@@ -3084,7 +3553,7 @@
         <w:ind w:left="3306" w:hanging="360"/>
       </w:pPr>
     </w:lvl>
-    <w:lvl w:ilvl="4" w:tplc="280A0019" w:tentative="1">
+    <w:lvl w:ilvl="4" w:tplc="280A0019">
       <w:start w:val="1"/>
       <w:numFmt w:val="lowerLetter"/>
       <w:lvlText w:val="%5."/>
@@ -3093,7 +3562,7 @@
         <w:ind w:left="4026" w:hanging="360"/>
       </w:pPr>
     </w:lvl>
-    <w:lvl w:ilvl="5" w:tplc="280A001B" w:tentative="1">
+    <w:lvl w:ilvl="5" w:tplc="280A001B">
       <w:start w:val="1"/>
       <w:numFmt w:val="lowerRoman"/>
       <w:lvlText w:val="%6."/>
@@ -3102,7 +3571,7 @@
         <w:ind w:left="4746" w:hanging="180"/>
       </w:pPr>
     </w:lvl>
-    <w:lvl w:ilvl="6" w:tplc="280A000F" w:tentative="1">
+    <w:lvl w:ilvl="6" w:tplc="280A000F">
       <w:start w:val="1"/>
       <w:numFmt w:val="decimal"/>
       <w:lvlText w:val="%7."/>
@@ -3111,7 +3580,7 @@
         <w:ind w:left="5466" w:hanging="360"/>
       </w:pPr>
     </w:lvl>
-    <w:lvl w:ilvl="7" w:tplc="280A0019" w:tentative="1">
+    <w:lvl w:ilvl="7" w:tplc="280A0019">
       <w:start w:val="1"/>
       <w:numFmt w:val="lowerLetter"/>
       <w:lvlText w:val="%8."/>
@@ -3120,7 +3589,7 @@
         <w:ind w:left="6186" w:hanging="360"/>
       </w:pPr>
     </w:lvl>
-    <w:lvl w:ilvl="8" w:tplc="280A001B" w:tentative="1">
+    <w:lvl w:ilvl="8" w:tplc="280A001B">
       <w:start w:val="1"/>
       <w:numFmt w:val="lowerRoman"/>
       <w:lvlText w:val="%9."/>
@@ -3130,7 +3599,7 @@
       </w:pPr>
     </w:lvl>
   </w:abstractNum>
-  <w:abstractNum w:abstractNumId="9">
+  <w:abstractNum w:abstractNumId="7">
     <w:nsid w:val="7D226660"/>
     <w:multiLevelType w:val="multilevel"/>
     <w:tmpl w:val="58622982"/>
@@ -3243,7 +3712,7 @@
       </w:rPr>
     </w:lvl>
   </w:abstractNum>
-  <w:abstractNum w:abstractNumId="10">
+  <w:abstractNum w:abstractNumId="8">
     <w:nsid w:val="7D4E617F"/>
     <w:multiLevelType w:val="hybridMultilevel"/>
     <w:tmpl w:val="032863F2"/>
@@ -3330,37 +3799,136 @@
     </w:lvl>
   </w:abstractNum>
   <w:num w:numId="1">
-    <w:abstractNumId w:val="4"/>
+    <w:abstractNumId w:val="2"/>
   </w:num>
   <w:num w:numId="2">
-    <w:abstractNumId w:val="9"/>
+    <w:abstractNumId w:val="7"/>
   </w:num>
   <w:num w:numId="3">
-    <w:abstractNumId w:val="6"/>
+    <w:abstractNumId w:val="4"/>
   </w:num>
   <w:num w:numId="4">
     <w:abstractNumId w:val="0"/>
   </w:num>
   <w:num w:numId="5">
-    <w:abstractNumId w:val="7"/>
+    <w:abstractNumId w:val="5"/>
   </w:num>
   <w:num w:numId="6">
-    <w:abstractNumId w:val="5"/>
+    <w:abstractNumId w:val="3"/>
   </w:num>
   <w:num w:numId="7">
     <w:abstractNumId w:val="1"/>
   </w:num>
   <w:num w:numId="8">
-    <w:abstractNumId w:val="10"/>
+    <w:abstractNumId w:val="8"/>
   </w:num>
   <w:num w:numId="9">
-    <w:abstractNumId w:val="3"/>
+    <w:abstractNumId w:val="1"/>
+    <w:lvlOverride w:ilvl="0">
+      <w:startOverride w:val="1"/>
+    </w:lvlOverride>
+    <w:lvlOverride w:ilvl="1">
+      <w:startOverride w:val="1"/>
+    </w:lvlOverride>
+    <w:lvlOverride w:ilvl="2">
+      <w:startOverride w:val="1"/>
+    </w:lvlOverride>
+    <w:lvlOverride w:ilvl="3">
+      <w:startOverride w:val="1"/>
+    </w:lvlOverride>
+    <w:lvlOverride w:ilvl="4">
+      <w:startOverride w:val="1"/>
+    </w:lvlOverride>
+    <w:lvlOverride w:ilvl="5">
+      <w:startOverride w:val="1"/>
+    </w:lvlOverride>
+    <w:lvlOverride w:ilvl="6">
+      <w:startOverride w:val="1"/>
+    </w:lvlOverride>
+    <w:lvlOverride w:ilvl="7">
+      <w:startOverride w:val="1"/>
+    </w:lvlOverride>
+    <w:lvlOverride w:ilvl="8">
+      <w:startOverride w:val="1"/>
+    </w:lvlOverride>
   </w:num>
   <w:num w:numId="10">
-    <w:abstractNumId w:val="8"/>
+    <w:abstractNumId w:val="4"/>
+    <w:lvlOverride w:ilvl="0"/>
+    <w:lvlOverride w:ilvl="1"/>
+    <w:lvlOverride w:ilvl="2"/>
+    <w:lvlOverride w:ilvl="3"/>
+    <w:lvlOverride w:ilvl="4"/>
+    <w:lvlOverride w:ilvl="5"/>
+    <w:lvlOverride w:ilvl="6"/>
+    <w:lvlOverride w:ilvl="7"/>
+    <w:lvlOverride w:ilvl="8"/>
   </w:num>
   <w:num w:numId="11">
-    <w:abstractNumId w:val="2"/>
+    <w:abstractNumId w:val="6"/>
+    <w:lvlOverride w:ilvl="0">
+      <w:startOverride w:val="1"/>
+    </w:lvlOverride>
+    <w:lvlOverride w:ilvl="1">
+      <w:startOverride w:val="1"/>
+    </w:lvlOverride>
+    <w:lvlOverride w:ilvl="2">
+      <w:startOverride w:val="1"/>
+    </w:lvlOverride>
+    <w:lvlOverride w:ilvl="3">
+      <w:startOverride w:val="1"/>
+    </w:lvlOverride>
+    <w:lvlOverride w:ilvl="4">
+      <w:startOverride w:val="1"/>
+    </w:lvlOverride>
+    <w:lvlOverride w:ilvl="5">
+      <w:startOverride w:val="1"/>
+    </w:lvlOverride>
+    <w:lvlOverride w:ilvl="6">
+      <w:startOverride w:val="1"/>
+    </w:lvlOverride>
+    <w:lvlOverride w:ilvl="7">
+      <w:startOverride w:val="1"/>
+    </w:lvlOverride>
+    <w:lvlOverride w:ilvl="8">
+      <w:startOverride w:val="1"/>
+    </w:lvlOverride>
+  </w:num>
+  <w:num w:numId="12">
+    <w:abstractNumId w:val="3"/>
+    <w:lvlOverride w:ilvl="0"/>
+    <w:lvlOverride w:ilvl="1"/>
+    <w:lvlOverride w:ilvl="2"/>
+    <w:lvlOverride w:ilvl="3"/>
+    <w:lvlOverride w:ilvl="4"/>
+    <w:lvlOverride w:ilvl="5"/>
+    <w:lvlOverride w:ilvl="6"/>
+    <w:lvlOverride w:ilvl="7"/>
+    <w:lvlOverride w:ilvl="8"/>
+  </w:num>
+  <w:num w:numId="13">
+    <w:abstractNumId w:val="5"/>
+    <w:lvlOverride w:ilvl="0"/>
+    <w:lvlOverride w:ilvl="1"/>
+    <w:lvlOverride w:ilvl="2"/>
+    <w:lvlOverride w:ilvl="3"/>
+    <w:lvlOverride w:ilvl="4"/>
+    <w:lvlOverride w:ilvl="5"/>
+    <w:lvlOverride w:ilvl="6"/>
+    <w:lvlOverride w:ilvl="7"/>
+    <w:lvlOverride w:ilvl="8"/>
+  </w:num>
+  <w:num w:numId="14">
+    <w:abstractNumId w:val="0"/>
+    <w:lvlOverride w:ilvl="0"/>
+    <w:lvlOverride w:ilvl="1"/>
+    <w:lvlOverride w:ilvl="2"/>
+    <w:lvlOverride w:ilvl="3"/>
+    <w:lvlOverride w:ilvl="4"/>
+    <w:lvlOverride w:ilvl="5"/>
+    <w:lvlOverride w:ilvl="6"/>
+    <w:lvlOverride w:ilvl="7"/>
+    <w:lvlOverride w:ilvl="8"/>
   </w:num>
 </w:numbering>
 </file>
@@ -3804,7 +4372,7 @@
     <w:uiPriority w:val="99"/>
     <w:semiHidden/>
     <w:unhideWhenUsed/>
-    <w:rsid w:val="0088703F"/>
+    <w:rsid w:val="00265F70"/>
     <w:pPr>
       <w:spacing w:after="0" w:line="240" w:lineRule="auto"/>
     </w:pPr>
@@ -3820,7 +4388,7 @@
     <w:link w:val="Textodeglobo"/>
     <w:uiPriority w:val="99"/>
     <w:semiHidden/>
-    <w:rsid w:val="0088703F"/>
+    <w:rsid w:val="00265F70"/>
     <w:rPr>
       <w:rFonts w:ascii="Tahoma" w:hAnsi="Tahoma" w:cs="Tahoma"/>
       <w:sz w:val="16"/>
@@ -4269,7 +4837,7 @@
     <w:uiPriority w:val="99"/>
     <w:semiHidden/>
     <w:unhideWhenUsed/>
-    <w:rsid w:val="0088703F"/>
+    <w:rsid w:val="00265F70"/>
     <w:pPr>
       <w:spacing w:after="0" w:line="240" w:lineRule="auto"/>
     </w:pPr>
@@ -4285,7 +4853,7 @@
     <w:link w:val="Textodeglobo"/>
     <w:uiPriority w:val="99"/>
     <w:semiHidden/>
-    <w:rsid w:val="0088703F"/>
+    <w:rsid w:val="00265F70"/>
     <w:rPr>
       <w:rFonts w:ascii="Tahoma" w:hAnsi="Tahoma" w:cs="Tahoma"/>
       <w:sz w:val="16"/>

</xml_diff>

<commit_message>
He realizado mis cambios en el documento
</commit_message>
<xml_diff>
--- a/Documentos/PGC.docx
+++ b/Documentos/PGC.docx
@@ -11,6 +11,8 @@
     <w:p/>
     <w:p/>
     <w:p/>
+    <w:p/>
+    <w:p/>
     <w:p>
       <w:pPr>
         <w:rPr>
@@ -60,9 +62,6 @@
         </w:rPr>
       </w:pPr>
       <w:r>
-        <w:rPr>
-          <w:color w:val="auto"/>
-        </w:rPr>
         <w:br w:type="page"/>
       </w:r>
     </w:p>
@@ -95,13 +94,14 @@
           <w:docPartUnique/>
         </w:docPartObj>
       </w:sdtPr>
+      <w:sdtEndPr/>
       <w:sdtContent>
         <w:p>
           <w:pPr>
             <w:pStyle w:val="TDC1"/>
             <w:tabs>
               <w:tab w:val="left" w:pos="440"/>
-              <w:tab w:val="right" w:pos="8828"/>
+              <w:tab w:val="right" w:pos="8494"/>
             </w:tabs>
             <w:rPr>
               <w:rFonts w:asciiTheme="minorHAnsi" w:eastAsiaTheme="minorEastAsia" w:hAnsiTheme="minorHAnsi" w:cstheme="minorBidi"/>
@@ -118,7 +118,7 @@
           <w:r>
             <w:fldChar w:fldCharType="separate"/>
           </w:r>
-          <w:hyperlink r:id="rId6" w:anchor="_Toc493245483" w:history="1">
+          <w:hyperlink w:anchor="_Toc493250770" w:history="1">
             <w:r>
               <w:rPr>
                 <w:rStyle w:val="Hipervnculo"/>
@@ -129,7 +129,6 @@
             </w:r>
             <w:r>
               <w:rPr>
-                <w:rStyle w:val="Hipervnculo"/>
                 <w:rFonts w:asciiTheme="minorHAnsi" w:eastAsiaTheme="minorEastAsia" w:hAnsiTheme="minorHAnsi" w:cstheme="minorBidi"/>
                 <w:noProof/>
                 <w:color w:val="auto"/>
@@ -142,11 +141,10 @@
                 <w:b/>
                 <w:noProof/>
               </w:rPr>
-              <w:t>Introducción</w:t>
-            </w:r>
-            <w:r>
-              <w:rPr>
-                <w:rStyle w:val="Hipervnculo"/>
+              <w:t>INTRODUCCIÓN</w:t>
+            </w:r>
+            <w:r>
+              <w:rPr>
                 <w:noProof/>
                 <w:webHidden/>
               </w:rPr>
@@ -154,7 +152,6 @@
             </w:r>
             <w:r>
               <w:rPr>
-                <w:rStyle w:val="Hipervnculo"/>
                 <w:noProof/>
                 <w:webHidden/>
               </w:rPr>
@@ -162,22 +159,19 @@
             </w:r>
             <w:r>
               <w:rPr>
-                <w:rStyle w:val="Hipervnculo"/>
-                <w:noProof/>
-                <w:webHidden/>
-              </w:rPr>
-              <w:instrText xml:space="preserve"> PAGEREF _Toc493245483 \h </w:instrText>
-            </w:r>
-            <w:r>
-              <w:rPr>
-                <w:rStyle w:val="Hipervnculo"/>
-                <w:noProof/>
-                <w:webHidden/>
-              </w:rPr>
-            </w:r>
-            <w:r>
-              <w:rPr>
-                <w:rStyle w:val="Hipervnculo"/>
+                <w:noProof/>
+                <w:webHidden/>
+              </w:rPr>
+              <w:instrText xml:space="preserve"> PAGEREF _Toc493250770 \h </w:instrText>
+            </w:r>
+            <w:r>
+              <w:rPr>
+                <w:noProof/>
+                <w:webHidden/>
+              </w:rPr>
+            </w:r>
+            <w:r>
+              <w:rPr>
                 <w:noProof/>
                 <w:webHidden/>
               </w:rPr>
@@ -185,7 +179,6 @@
             </w:r>
             <w:r>
               <w:rPr>
-                <w:rStyle w:val="Hipervnculo"/>
                 <w:noProof/>
                 <w:webHidden/>
               </w:rPr>
@@ -193,7 +186,6 @@
             </w:r>
             <w:r>
               <w:rPr>
-                <w:rStyle w:val="Hipervnculo"/>
                 <w:noProof/>
                 <w:webHidden/>
               </w:rPr>
@@ -206,7 +198,7 @@
             <w:pStyle w:val="TDC2"/>
             <w:tabs>
               <w:tab w:val="left" w:pos="880"/>
-              <w:tab w:val="right" w:pos="8828"/>
+              <w:tab w:val="right" w:pos="8494"/>
             </w:tabs>
             <w:rPr>
               <w:rFonts w:asciiTheme="minorHAnsi" w:eastAsiaTheme="minorEastAsia" w:hAnsiTheme="minorHAnsi" w:cstheme="minorBidi"/>
@@ -214,7 +206,7 @@
               <w:color w:val="auto"/>
             </w:rPr>
           </w:pPr>
-          <w:hyperlink r:id="rId7" w:anchor="_Toc493245484" w:history="1">
+          <w:hyperlink w:anchor="_Toc493250771" w:history="1">
             <w:r>
               <w:rPr>
                 <w:rStyle w:val="Hipervnculo"/>
@@ -226,7 +218,6 @@
             </w:r>
             <w:r>
               <w:rPr>
-                <w:rStyle w:val="Hipervnculo"/>
                 <w:rFonts w:asciiTheme="minorHAnsi" w:eastAsiaTheme="minorEastAsia" w:hAnsiTheme="minorHAnsi" w:cstheme="minorBidi"/>
                 <w:noProof/>
                 <w:color w:val="auto"/>
@@ -243,7 +234,6 @@
             </w:r>
             <w:r>
               <w:rPr>
-                <w:rStyle w:val="Hipervnculo"/>
                 <w:noProof/>
                 <w:webHidden/>
               </w:rPr>
@@ -251,7 +241,6 @@
             </w:r>
             <w:r>
               <w:rPr>
-                <w:rStyle w:val="Hipervnculo"/>
                 <w:noProof/>
                 <w:webHidden/>
               </w:rPr>
@@ -259,22 +248,19 @@
             </w:r>
             <w:r>
               <w:rPr>
-                <w:rStyle w:val="Hipervnculo"/>
-                <w:noProof/>
-                <w:webHidden/>
-              </w:rPr>
-              <w:instrText xml:space="preserve"> PAGEREF _Toc493245484 \h </w:instrText>
-            </w:r>
-            <w:r>
-              <w:rPr>
-                <w:rStyle w:val="Hipervnculo"/>
-                <w:noProof/>
-                <w:webHidden/>
-              </w:rPr>
-            </w:r>
-            <w:r>
-              <w:rPr>
-                <w:rStyle w:val="Hipervnculo"/>
+                <w:noProof/>
+                <w:webHidden/>
+              </w:rPr>
+              <w:instrText xml:space="preserve"> PAGEREF _Toc493250771 \h </w:instrText>
+            </w:r>
+            <w:r>
+              <w:rPr>
+                <w:noProof/>
+                <w:webHidden/>
+              </w:rPr>
+            </w:r>
+            <w:r>
+              <w:rPr>
                 <w:noProof/>
                 <w:webHidden/>
               </w:rPr>
@@ -282,7 +268,6 @@
             </w:r>
             <w:r>
               <w:rPr>
-                <w:rStyle w:val="Hipervnculo"/>
                 <w:noProof/>
                 <w:webHidden/>
               </w:rPr>
@@ -290,7 +275,6 @@
             </w:r>
             <w:r>
               <w:rPr>
-                <w:rStyle w:val="Hipervnculo"/>
                 <w:noProof/>
                 <w:webHidden/>
               </w:rPr>
@@ -303,7 +287,7 @@
             <w:pStyle w:val="TDC2"/>
             <w:tabs>
               <w:tab w:val="left" w:pos="880"/>
-              <w:tab w:val="right" w:pos="8828"/>
+              <w:tab w:val="right" w:pos="8494"/>
             </w:tabs>
             <w:rPr>
               <w:rFonts w:asciiTheme="minorHAnsi" w:eastAsiaTheme="minorEastAsia" w:hAnsiTheme="minorHAnsi" w:cstheme="minorBidi"/>
@@ -311,7 +295,7 @@
               <w:color w:val="auto"/>
             </w:rPr>
           </w:pPr>
-          <w:hyperlink r:id="rId8" w:anchor="_Toc493245485" w:history="1">
+          <w:hyperlink w:anchor="_Toc493250772" w:history="1">
             <w:r>
               <w:rPr>
                 <w:rStyle w:val="Hipervnculo"/>
@@ -323,7 +307,6 @@
             </w:r>
             <w:r>
               <w:rPr>
-                <w:rStyle w:val="Hipervnculo"/>
                 <w:rFonts w:asciiTheme="minorHAnsi" w:eastAsiaTheme="minorEastAsia" w:hAnsiTheme="minorHAnsi" w:cstheme="minorBidi"/>
                 <w:noProof/>
                 <w:color w:val="auto"/>
@@ -340,7 +323,6 @@
             </w:r>
             <w:r>
               <w:rPr>
-                <w:rStyle w:val="Hipervnculo"/>
                 <w:noProof/>
                 <w:webHidden/>
               </w:rPr>
@@ -348,7 +330,6 @@
             </w:r>
             <w:r>
               <w:rPr>
-                <w:rStyle w:val="Hipervnculo"/>
                 <w:noProof/>
                 <w:webHidden/>
               </w:rPr>
@@ -356,22 +337,19 @@
             </w:r>
             <w:r>
               <w:rPr>
-                <w:rStyle w:val="Hipervnculo"/>
-                <w:noProof/>
-                <w:webHidden/>
-              </w:rPr>
-              <w:instrText xml:space="preserve"> PAGEREF _Toc493245485 \h </w:instrText>
-            </w:r>
-            <w:r>
-              <w:rPr>
-                <w:rStyle w:val="Hipervnculo"/>
-                <w:noProof/>
-                <w:webHidden/>
-              </w:rPr>
-            </w:r>
-            <w:r>
-              <w:rPr>
-                <w:rStyle w:val="Hipervnculo"/>
+                <w:noProof/>
+                <w:webHidden/>
+              </w:rPr>
+              <w:instrText xml:space="preserve"> PAGEREF _Toc493250772 \h </w:instrText>
+            </w:r>
+            <w:r>
+              <w:rPr>
+                <w:noProof/>
+                <w:webHidden/>
+              </w:rPr>
+            </w:r>
+            <w:r>
+              <w:rPr>
                 <w:noProof/>
                 <w:webHidden/>
               </w:rPr>
@@ -379,7 +357,6 @@
             </w:r>
             <w:r>
               <w:rPr>
-                <w:rStyle w:val="Hipervnculo"/>
                 <w:noProof/>
                 <w:webHidden/>
               </w:rPr>
@@ -387,7 +364,6 @@
             </w:r>
             <w:r>
               <w:rPr>
-                <w:rStyle w:val="Hipervnculo"/>
                 <w:noProof/>
                 <w:webHidden/>
               </w:rPr>
@@ -400,7 +376,7 @@
             <w:pStyle w:val="TDC2"/>
             <w:tabs>
               <w:tab w:val="left" w:pos="880"/>
-              <w:tab w:val="right" w:pos="8828"/>
+              <w:tab w:val="right" w:pos="8494"/>
             </w:tabs>
             <w:rPr>
               <w:rFonts w:asciiTheme="minorHAnsi" w:eastAsiaTheme="minorEastAsia" w:hAnsiTheme="minorHAnsi" w:cstheme="minorBidi"/>
@@ -408,7 +384,7 @@
               <w:color w:val="auto"/>
             </w:rPr>
           </w:pPr>
-          <w:hyperlink r:id="rId9" w:anchor="_Toc493245486" w:history="1">
+          <w:hyperlink w:anchor="_Toc493250773" w:history="1">
             <w:r>
               <w:rPr>
                 <w:rStyle w:val="Hipervnculo"/>
@@ -420,7 +396,6 @@
             </w:r>
             <w:r>
               <w:rPr>
-                <w:rStyle w:val="Hipervnculo"/>
                 <w:rFonts w:asciiTheme="minorHAnsi" w:eastAsiaTheme="minorEastAsia" w:hAnsiTheme="minorHAnsi" w:cstheme="minorBidi"/>
                 <w:noProof/>
                 <w:color w:val="auto"/>
@@ -437,15 +412,104 @@
             </w:r>
             <w:r>
               <w:rPr>
+                <w:noProof/>
+                <w:webHidden/>
+              </w:rPr>
+              <w:tab/>
+            </w:r>
+            <w:r>
+              <w:rPr>
+                <w:noProof/>
+                <w:webHidden/>
+              </w:rPr>
+              <w:fldChar w:fldCharType="begin"/>
+            </w:r>
+            <w:r>
+              <w:rPr>
+                <w:noProof/>
+                <w:webHidden/>
+              </w:rPr>
+              <w:instrText xml:space="preserve"> PAGEREF _Toc493250773 \h </w:instrText>
+            </w:r>
+            <w:r>
+              <w:rPr>
+                <w:noProof/>
+                <w:webHidden/>
+              </w:rPr>
+            </w:r>
+            <w:r>
+              <w:rPr>
+                <w:noProof/>
+                <w:webHidden/>
+              </w:rPr>
+              <w:fldChar w:fldCharType="separate"/>
+            </w:r>
+            <w:r>
+              <w:rPr>
+                <w:noProof/>
+                <w:webHidden/>
+              </w:rPr>
+              <w:t>4</w:t>
+            </w:r>
+            <w:r>
+              <w:rPr>
+                <w:noProof/>
+                <w:webHidden/>
+              </w:rPr>
+              <w:fldChar w:fldCharType="end"/>
+            </w:r>
+          </w:hyperlink>
+          <w:bookmarkStart w:id="0" w:name="_GoBack"/>
+          <w:bookmarkEnd w:id="0"/>
+        </w:p>
+        <w:p>
+          <w:pPr>
+            <w:pStyle w:val="TDC2"/>
+            <w:tabs>
+              <w:tab w:val="left" w:pos="880"/>
+              <w:tab w:val="right" w:pos="8494"/>
+            </w:tabs>
+            <w:rPr>
+              <w:rFonts w:asciiTheme="minorHAnsi" w:eastAsiaTheme="minorEastAsia" w:hAnsiTheme="minorHAnsi" w:cstheme="minorBidi"/>
+              <w:noProof/>
+              <w:color w:val="auto"/>
+            </w:rPr>
+          </w:pPr>
+          <w:hyperlink w:anchor="_Toc493250774" w:history="1">
+            <w:r>
+              <w:rPr>
                 <w:rStyle w:val="Hipervnculo"/>
-                <w:noProof/>
-                <w:webHidden/>
+                <w:rFonts w:cstheme="minorHAnsi"/>
+                <w:b/>
+                <w:noProof/>
+              </w:rPr>
+              <w:t>1.4.</w:t>
+            </w:r>
+            <w:r>
+              <w:rPr>
+                <w:rFonts w:asciiTheme="minorHAnsi" w:eastAsiaTheme="minorEastAsia" w:hAnsiTheme="minorHAnsi" w:cstheme="minorBidi"/>
+                <w:noProof/>
+                <w:color w:val="auto"/>
               </w:rPr>
               <w:tab/>
             </w:r>
             <w:r>
               <w:rPr>
                 <w:rStyle w:val="Hipervnculo"/>
+                <w:b/>
+                <w:noProof/>
+              </w:rPr>
+              <w:t>Alcance</w:t>
+            </w:r>
+            <w:r>
+              <w:rPr>
+                <w:noProof/>
+                <w:webHidden/>
+              </w:rPr>
+              <w:tab/>
+            </w:r>
+            <w:r>
+              <w:rPr>
                 <w:noProof/>
                 <w:webHidden/>
               </w:rPr>
@@ -453,22 +517,19 @@
             </w:r>
             <w:r>
               <w:rPr>
-                <w:rStyle w:val="Hipervnculo"/>
-                <w:noProof/>
-                <w:webHidden/>
-              </w:rPr>
-              <w:instrText xml:space="preserve"> PAGEREF _Toc493245486 \h </w:instrText>
-            </w:r>
-            <w:r>
-              <w:rPr>
-                <w:rStyle w:val="Hipervnculo"/>
-                <w:noProof/>
-                <w:webHidden/>
-              </w:rPr>
-            </w:r>
-            <w:r>
-              <w:rPr>
-                <w:rStyle w:val="Hipervnculo"/>
+                <w:noProof/>
+                <w:webHidden/>
+              </w:rPr>
+              <w:instrText xml:space="preserve"> PAGEREF _Toc493250774 \h </w:instrText>
+            </w:r>
+            <w:r>
+              <w:rPr>
+                <w:noProof/>
+                <w:webHidden/>
+              </w:rPr>
+            </w:r>
+            <w:r>
+              <w:rPr>
                 <w:noProof/>
                 <w:webHidden/>
               </w:rPr>
@@ -476,7 +537,6 @@
             </w:r>
             <w:r>
               <w:rPr>
-                <w:rStyle w:val="Hipervnculo"/>
                 <w:noProof/>
                 <w:webHidden/>
               </w:rPr>
@@ -484,7 +544,6 @@
             </w:r>
             <w:r>
               <w:rPr>
-                <w:rStyle w:val="Hipervnculo"/>
                 <w:noProof/>
                 <w:webHidden/>
               </w:rPr>
@@ -497,7 +556,7 @@
             <w:pStyle w:val="TDC2"/>
             <w:tabs>
               <w:tab w:val="left" w:pos="880"/>
-              <w:tab w:val="right" w:pos="8828"/>
+              <w:tab w:val="right" w:pos="8494"/>
             </w:tabs>
             <w:rPr>
               <w:rFonts w:asciiTheme="minorHAnsi" w:eastAsiaTheme="minorEastAsia" w:hAnsiTheme="minorHAnsi" w:cstheme="minorBidi"/>
@@ -505,7 +564,7 @@
               <w:color w:val="auto"/>
             </w:rPr>
           </w:pPr>
-          <w:hyperlink r:id="rId10" w:anchor="_Toc493245487" w:history="1">
+          <w:hyperlink w:anchor="_Toc493250775" w:history="1">
             <w:r>
               <w:rPr>
                 <w:rStyle w:val="Hipervnculo"/>
@@ -513,11 +572,10 @@
                 <w:b/>
                 <w:noProof/>
               </w:rPr>
-              <w:t>1.4.</w:t>
-            </w:r>
-            <w:r>
-              <w:rPr>
-                <w:rStyle w:val="Hipervnculo"/>
+              <w:t>1.5.</w:t>
+            </w:r>
+            <w:r>
+              <w:rPr>
                 <w:rFonts w:asciiTheme="minorHAnsi" w:eastAsiaTheme="minorEastAsia" w:hAnsiTheme="minorHAnsi" w:cstheme="minorBidi"/>
                 <w:noProof/>
                 <w:color w:val="auto"/>
@@ -530,19 +588,105 @@
                 <w:b/>
                 <w:noProof/>
               </w:rPr>
-              <w:t>Alcance</w:t>
-            </w:r>
+              <w:t>Definiciones</w:t>
+            </w:r>
+            <w:r>
+              <w:rPr>
+                <w:noProof/>
+                <w:webHidden/>
+              </w:rPr>
+              <w:tab/>
+            </w:r>
+            <w:r>
+              <w:rPr>
+                <w:noProof/>
+                <w:webHidden/>
+              </w:rPr>
+              <w:fldChar w:fldCharType="begin"/>
+            </w:r>
+            <w:r>
+              <w:rPr>
+                <w:noProof/>
+                <w:webHidden/>
+              </w:rPr>
+              <w:instrText xml:space="preserve"> PAGEREF _Toc493250775 \h </w:instrText>
+            </w:r>
+            <w:r>
+              <w:rPr>
+                <w:noProof/>
+                <w:webHidden/>
+              </w:rPr>
+            </w:r>
+            <w:r>
+              <w:rPr>
+                <w:noProof/>
+                <w:webHidden/>
+              </w:rPr>
+              <w:fldChar w:fldCharType="separate"/>
+            </w:r>
+            <w:r>
+              <w:rPr>
+                <w:noProof/>
+                <w:webHidden/>
+              </w:rPr>
+              <w:t>4</w:t>
+            </w:r>
+            <w:r>
+              <w:rPr>
+                <w:noProof/>
+                <w:webHidden/>
+              </w:rPr>
+              <w:fldChar w:fldCharType="end"/>
+            </w:r>
+          </w:hyperlink>
+        </w:p>
+        <w:p>
+          <w:pPr>
+            <w:pStyle w:val="TDC1"/>
+            <w:tabs>
+              <w:tab w:val="left" w:pos="440"/>
+              <w:tab w:val="right" w:pos="8494"/>
+            </w:tabs>
+            <w:rPr>
+              <w:rFonts w:asciiTheme="minorHAnsi" w:eastAsiaTheme="minorEastAsia" w:hAnsiTheme="minorHAnsi" w:cstheme="minorBidi"/>
+              <w:noProof/>
+              <w:color w:val="auto"/>
+            </w:rPr>
+          </w:pPr>
+          <w:hyperlink w:anchor="_Toc493250776" w:history="1">
             <w:r>
               <w:rPr>
                 <w:rStyle w:val="Hipervnculo"/>
-                <w:noProof/>
-                <w:webHidden/>
+                <w:b/>
+                <w:noProof/>
+              </w:rPr>
+              <w:t>2.</w:t>
+            </w:r>
+            <w:r>
+              <w:rPr>
+                <w:rFonts w:asciiTheme="minorHAnsi" w:eastAsiaTheme="minorEastAsia" w:hAnsiTheme="minorHAnsi" w:cstheme="minorBidi"/>
+                <w:noProof/>
+                <w:color w:val="auto"/>
               </w:rPr>
               <w:tab/>
             </w:r>
             <w:r>
               <w:rPr>
                 <w:rStyle w:val="Hipervnculo"/>
+                <w:b/>
+                <w:noProof/>
+              </w:rPr>
+              <w:t>Gestión de la SCM</w:t>
+            </w:r>
+            <w:r>
+              <w:rPr>
+                <w:noProof/>
+                <w:webHidden/>
+              </w:rPr>
+              <w:tab/>
+            </w:r>
+            <w:r>
+              <w:rPr>
                 <w:noProof/>
                 <w:webHidden/>
               </w:rPr>
@@ -550,22 +694,19 @@
             </w:r>
             <w:r>
               <w:rPr>
-                <w:rStyle w:val="Hipervnculo"/>
-                <w:noProof/>
-                <w:webHidden/>
-              </w:rPr>
-              <w:instrText xml:space="preserve"> PAGEREF _Toc493245487 \h </w:instrText>
-            </w:r>
-            <w:r>
-              <w:rPr>
-                <w:rStyle w:val="Hipervnculo"/>
-                <w:noProof/>
-                <w:webHidden/>
-              </w:rPr>
-            </w:r>
-            <w:r>
-              <w:rPr>
-                <w:rStyle w:val="Hipervnculo"/>
+                <w:noProof/>
+                <w:webHidden/>
+              </w:rPr>
+              <w:instrText xml:space="preserve"> PAGEREF _Toc493250776 \h </w:instrText>
+            </w:r>
+            <w:r>
+              <w:rPr>
+                <w:noProof/>
+                <w:webHidden/>
+              </w:rPr>
+            </w:r>
+            <w:r>
+              <w:rPr>
                 <w:noProof/>
                 <w:webHidden/>
               </w:rPr>
@@ -573,15 +714,13 @@
             </w:r>
             <w:r>
               <w:rPr>
-                <w:rStyle w:val="Hipervnculo"/>
-                <w:noProof/>
-                <w:webHidden/>
-              </w:rPr>
-              <w:t>4</w:t>
-            </w:r>
-            <w:r>
-              <w:rPr>
-                <w:rStyle w:val="Hipervnculo"/>
+                <w:noProof/>
+                <w:webHidden/>
+              </w:rPr>
+              <w:t>5</w:t>
+            </w:r>
+            <w:r>
+              <w:rPr>
                 <w:noProof/>
                 <w:webHidden/>
               </w:rPr>
@@ -594,7 +733,7 @@
             <w:pStyle w:val="TDC2"/>
             <w:tabs>
               <w:tab w:val="left" w:pos="880"/>
-              <w:tab w:val="right" w:pos="8828"/>
+              <w:tab w:val="right" w:pos="8494"/>
             </w:tabs>
             <w:rPr>
               <w:rFonts w:asciiTheme="minorHAnsi" w:eastAsiaTheme="minorEastAsia" w:hAnsiTheme="minorHAnsi" w:cstheme="minorBidi"/>
@@ -602,19 +741,18 @@
               <w:color w:val="auto"/>
             </w:rPr>
           </w:pPr>
-          <w:hyperlink r:id="rId11" w:anchor="_Toc493245488" w:history="1">
+          <w:hyperlink w:anchor="_Toc493250777" w:history="1">
             <w:r>
               <w:rPr>
                 <w:rStyle w:val="Hipervnculo"/>
-                <w:rFonts w:cstheme="minorHAnsi"/>
+                <w:rFonts w:eastAsia="Arial" w:cstheme="minorHAnsi"/>
                 <w:b/>
                 <w:noProof/>
               </w:rPr>
-              <w:t>1.5.</w:t>
-            </w:r>
-            <w:r>
-              <w:rPr>
-                <w:rStyle w:val="Hipervnculo"/>
+              <w:t>2.1.</w:t>
+            </w:r>
+            <w:r>
+              <w:rPr>
                 <w:rFonts w:asciiTheme="minorHAnsi" w:eastAsiaTheme="minorEastAsia" w:hAnsiTheme="minorHAnsi" w:cstheme="minorBidi"/>
                 <w:noProof/>
                 <w:color w:val="auto"/>
@@ -627,11 +765,10 @@
                 <w:b/>
                 <w:noProof/>
               </w:rPr>
-              <w:t>Definiciones</w:t>
-            </w:r>
-            <w:r>
-              <w:rPr>
-                <w:rStyle w:val="Hipervnculo"/>
+              <w:t>Organización</w:t>
+            </w:r>
+            <w:r>
+              <w:rPr>
                 <w:noProof/>
                 <w:webHidden/>
               </w:rPr>
@@ -639,7 +776,6 @@
             </w:r>
             <w:r>
               <w:rPr>
-                <w:rStyle w:val="Hipervnculo"/>
                 <w:noProof/>
                 <w:webHidden/>
               </w:rPr>
@@ -647,22 +783,19 @@
             </w:r>
             <w:r>
               <w:rPr>
-                <w:rStyle w:val="Hipervnculo"/>
-                <w:noProof/>
-                <w:webHidden/>
-              </w:rPr>
-              <w:instrText xml:space="preserve"> PAGEREF _Toc493245488 \h </w:instrText>
-            </w:r>
-            <w:r>
-              <w:rPr>
-                <w:rStyle w:val="Hipervnculo"/>
-                <w:noProof/>
-                <w:webHidden/>
-              </w:rPr>
-            </w:r>
-            <w:r>
-              <w:rPr>
-                <w:rStyle w:val="Hipervnculo"/>
+                <w:noProof/>
+                <w:webHidden/>
+              </w:rPr>
+              <w:instrText xml:space="preserve"> PAGEREF _Toc493250777 \h </w:instrText>
+            </w:r>
+            <w:r>
+              <w:rPr>
+                <w:noProof/>
+                <w:webHidden/>
+              </w:rPr>
+            </w:r>
+            <w:r>
+              <w:rPr>
                 <w:noProof/>
                 <w:webHidden/>
               </w:rPr>
@@ -670,15 +803,13 @@
             </w:r>
             <w:r>
               <w:rPr>
-                <w:rStyle w:val="Hipervnculo"/>
-                <w:noProof/>
-                <w:webHidden/>
-              </w:rPr>
-              <w:t>4</w:t>
-            </w:r>
-            <w:r>
-              <w:rPr>
-                <w:rStyle w:val="Hipervnculo"/>
+                <w:noProof/>
+                <w:webHidden/>
+              </w:rPr>
+              <w:t>5</w:t>
+            </w:r>
+            <w:r>
+              <w:rPr>
                 <w:noProof/>
                 <w:webHidden/>
               </w:rPr>
@@ -688,10 +819,10 @@
         </w:p>
         <w:p>
           <w:pPr>
-            <w:pStyle w:val="TDC1"/>
+            <w:pStyle w:val="TDC2"/>
             <w:tabs>
-              <w:tab w:val="left" w:pos="440"/>
-              <w:tab w:val="right" w:pos="8828"/>
+              <w:tab w:val="left" w:pos="880"/>
+              <w:tab w:val="right" w:pos="8494"/>
             </w:tabs>
             <w:rPr>
               <w:rFonts w:asciiTheme="minorHAnsi" w:eastAsiaTheme="minorEastAsia" w:hAnsiTheme="minorHAnsi" w:cstheme="minorBidi"/>
@@ -699,43 +830,41 @@
               <w:color w:val="auto"/>
             </w:rPr>
           </w:pPr>
-          <w:hyperlink r:id="rId12" w:anchor="_Toc493245489" w:history="1">
+          <w:hyperlink w:anchor="_Toc493250778" w:history="1">
+            <w:r>
+              <w:rPr>
+                <w:rStyle w:val="Hipervnculo"/>
+                <w:rFonts w:cstheme="minorHAnsi"/>
+                <w:b/>
+                <w:noProof/>
+              </w:rPr>
+              <w:t>2.2.</w:t>
+            </w:r>
+            <w:r>
+              <w:rPr>
+                <w:rFonts w:asciiTheme="minorHAnsi" w:eastAsiaTheme="minorEastAsia" w:hAnsiTheme="minorHAnsi" w:cstheme="minorBidi"/>
+                <w:noProof/>
+                <w:color w:val="auto"/>
+              </w:rPr>
+              <w:tab/>
+            </w:r>
             <w:r>
               <w:rPr>
                 <w:rStyle w:val="Hipervnculo"/>
                 <w:b/>
                 <w:noProof/>
               </w:rPr>
-              <w:t>2.</w:t>
-            </w:r>
-            <w:r>
-              <w:rPr>
-                <w:rStyle w:val="Hipervnculo"/>
-                <w:rFonts w:asciiTheme="minorHAnsi" w:eastAsiaTheme="minorEastAsia" w:hAnsiTheme="minorHAnsi" w:cstheme="minorBidi"/>
-                <w:noProof/>
-                <w:color w:val="auto"/>
+              <w:t>Roles y Responsabilidades</w:t>
+            </w:r>
+            <w:r>
+              <w:rPr>
+                <w:noProof/>
+                <w:webHidden/>
               </w:rPr>
               <w:tab/>
             </w:r>
             <w:r>
               <w:rPr>
-                <w:rStyle w:val="Hipervnculo"/>
-                <w:b/>
-                <w:noProof/>
-              </w:rPr>
-              <w:t>Gestión de la SCM</w:t>
-            </w:r>
-            <w:r>
-              <w:rPr>
-                <w:rStyle w:val="Hipervnculo"/>
-                <w:noProof/>
-                <w:webHidden/>
-              </w:rPr>
-              <w:tab/>
-            </w:r>
-            <w:r>
-              <w:rPr>
-                <w:rStyle w:val="Hipervnculo"/>
                 <w:noProof/>
                 <w:webHidden/>
               </w:rPr>
@@ -743,22 +872,19 @@
             </w:r>
             <w:r>
               <w:rPr>
-                <w:rStyle w:val="Hipervnculo"/>
-                <w:noProof/>
-                <w:webHidden/>
-              </w:rPr>
-              <w:instrText xml:space="preserve"> PAGEREF _Toc493245489 \h </w:instrText>
-            </w:r>
-            <w:r>
-              <w:rPr>
-                <w:rStyle w:val="Hipervnculo"/>
-                <w:noProof/>
-                <w:webHidden/>
-              </w:rPr>
-            </w:r>
-            <w:r>
-              <w:rPr>
-                <w:rStyle w:val="Hipervnculo"/>
+                <w:noProof/>
+                <w:webHidden/>
+              </w:rPr>
+              <w:instrText xml:space="preserve"> PAGEREF _Toc493250778 \h </w:instrText>
+            </w:r>
+            <w:r>
+              <w:rPr>
+                <w:noProof/>
+                <w:webHidden/>
+              </w:rPr>
+            </w:r>
+            <w:r>
+              <w:rPr>
                 <w:noProof/>
                 <w:webHidden/>
               </w:rPr>
@@ -766,7 +892,6 @@
             </w:r>
             <w:r>
               <w:rPr>
-                <w:rStyle w:val="Hipervnculo"/>
                 <w:noProof/>
                 <w:webHidden/>
               </w:rPr>
@@ -774,7 +899,6 @@
             </w:r>
             <w:r>
               <w:rPr>
-                <w:rStyle w:val="Hipervnculo"/>
                 <w:noProof/>
                 <w:webHidden/>
               </w:rPr>
@@ -787,7 +911,7 @@
             <w:pStyle w:val="TDC2"/>
             <w:tabs>
               <w:tab w:val="left" w:pos="880"/>
-              <w:tab w:val="right" w:pos="8828"/>
+              <w:tab w:val="right" w:pos="8494"/>
             </w:tabs>
             <w:rPr>
               <w:rFonts w:asciiTheme="minorHAnsi" w:eastAsiaTheme="minorEastAsia" w:hAnsiTheme="minorHAnsi" w:cstheme="minorBidi"/>
@@ -795,7 +919,7 @@
               <w:color w:val="auto"/>
             </w:rPr>
           </w:pPr>
-          <w:hyperlink r:id="rId13" w:anchor="_Toc493245490" w:history="1">
+          <w:hyperlink w:anchor="_Toc493250779" w:history="1">
             <w:r>
               <w:rPr>
                 <w:rStyle w:val="Hipervnculo"/>
@@ -803,11 +927,10 @@
                 <w:b/>
                 <w:noProof/>
               </w:rPr>
-              <w:t>2.1.</w:t>
-            </w:r>
-            <w:r>
-              <w:rPr>
-                <w:rStyle w:val="Hipervnculo"/>
+              <w:t>2.3.</w:t>
+            </w:r>
+            <w:r>
+              <w:rPr>
                 <w:rFonts w:asciiTheme="minorHAnsi" w:eastAsiaTheme="minorEastAsia" w:hAnsiTheme="minorHAnsi" w:cstheme="minorBidi"/>
                 <w:noProof/>
                 <w:color w:val="auto"/>
@@ -820,11 +943,10 @@
                 <w:b/>
                 <w:noProof/>
               </w:rPr>
-              <w:t>Organización</w:t>
-            </w:r>
-            <w:r>
-              <w:rPr>
-                <w:rStyle w:val="Hipervnculo"/>
+              <w:t>Calendario</w:t>
+            </w:r>
+            <w:r>
+              <w:rPr>
                 <w:noProof/>
                 <w:webHidden/>
               </w:rPr>
@@ -832,7 +954,6 @@
             </w:r>
             <w:r>
               <w:rPr>
-                <w:rStyle w:val="Hipervnculo"/>
                 <w:noProof/>
                 <w:webHidden/>
               </w:rPr>
@@ -840,22 +961,19 @@
             </w:r>
             <w:r>
               <w:rPr>
-                <w:rStyle w:val="Hipervnculo"/>
-                <w:noProof/>
-                <w:webHidden/>
-              </w:rPr>
-              <w:instrText xml:space="preserve"> PAGEREF _Toc493245490 \h </w:instrText>
-            </w:r>
-            <w:r>
-              <w:rPr>
-                <w:rStyle w:val="Hipervnculo"/>
-                <w:noProof/>
-                <w:webHidden/>
-              </w:rPr>
-            </w:r>
-            <w:r>
-              <w:rPr>
-                <w:rStyle w:val="Hipervnculo"/>
+                <w:noProof/>
+                <w:webHidden/>
+              </w:rPr>
+              <w:instrText xml:space="preserve"> PAGEREF _Toc493250779 \h </w:instrText>
+            </w:r>
+            <w:r>
+              <w:rPr>
+                <w:noProof/>
+                <w:webHidden/>
+              </w:rPr>
+            </w:r>
+            <w:r>
+              <w:rPr>
                 <w:noProof/>
                 <w:webHidden/>
               </w:rPr>
@@ -863,15 +981,13 @@
             </w:r>
             <w:r>
               <w:rPr>
-                <w:rStyle w:val="Hipervnculo"/>
-                <w:noProof/>
-                <w:webHidden/>
-              </w:rPr>
-              <w:t>5</w:t>
-            </w:r>
-            <w:r>
-              <w:rPr>
-                <w:rStyle w:val="Hipervnculo"/>
+                <w:noProof/>
+                <w:webHidden/>
+              </w:rPr>
+              <w:t>6</w:t>
+            </w:r>
+            <w:r>
+              <w:rPr>
                 <w:noProof/>
                 <w:webHidden/>
               </w:rPr>
@@ -884,7 +1000,7 @@
             <w:pStyle w:val="TDC2"/>
             <w:tabs>
               <w:tab w:val="left" w:pos="880"/>
-              <w:tab w:val="right" w:pos="8828"/>
+              <w:tab w:val="right" w:pos="8494"/>
             </w:tabs>
             <w:rPr>
               <w:rFonts w:asciiTheme="minorHAnsi" w:eastAsiaTheme="minorEastAsia" w:hAnsiTheme="minorHAnsi" w:cstheme="minorBidi"/>
@@ -892,7 +1008,7 @@
               <w:color w:val="auto"/>
             </w:rPr>
           </w:pPr>
-          <w:hyperlink r:id="rId14" w:anchor="_Toc493245491" w:history="1">
+          <w:hyperlink w:anchor="_Toc493250780" w:history="1">
             <w:r>
               <w:rPr>
                 <w:rStyle w:val="Hipervnculo"/>
@@ -900,11 +1016,10 @@
                 <w:b/>
                 <w:noProof/>
               </w:rPr>
-              <w:t>2.2.</w:t>
-            </w:r>
-            <w:r>
-              <w:rPr>
-                <w:rStyle w:val="Hipervnculo"/>
+              <w:t>2.4.</w:t>
+            </w:r>
+            <w:r>
+              <w:rPr>
                 <w:rFonts w:asciiTheme="minorHAnsi" w:eastAsiaTheme="minorEastAsia" w:hAnsiTheme="minorHAnsi" w:cstheme="minorBidi"/>
                 <w:noProof/>
                 <w:color w:val="auto"/>
@@ -917,11 +1032,10 @@
                 <w:b/>
                 <w:noProof/>
               </w:rPr>
-              <w:t>Roles y Responsabilidades</w:t>
-            </w:r>
-            <w:r>
-              <w:rPr>
-                <w:rStyle w:val="Hipervnculo"/>
+              <w:t>Políticas, directrices y procedimientos.</w:t>
+            </w:r>
+            <w:r>
+              <w:rPr>
                 <w:noProof/>
                 <w:webHidden/>
               </w:rPr>
@@ -929,7 +1043,6 @@
             </w:r>
             <w:r>
               <w:rPr>
-                <w:rStyle w:val="Hipervnculo"/>
                 <w:noProof/>
                 <w:webHidden/>
               </w:rPr>
@@ -937,22 +1050,19 @@
             </w:r>
             <w:r>
               <w:rPr>
-                <w:rStyle w:val="Hipervnculo"/>
-                <w:noProof/>
-                <w:webHidden/>
-              </w:rPr>
-              <w:instrText xml:space="preserve"> PAGEREF _Toc493245491 \h </w:instrText>
-            </w:r>
-            <w:r>
-              <w:rPr>
-                <w:rStyle w:val="Hipervnculo"/>
-                <w:noProof/>
-                <w:webHidden/>
-              </w:rPr>
-            </w:r>
-            <w:r>
-              <w:rPr>
-                <w:rStyle w:val="Hipervnculo"/>
+                <w:noProof/>
+                <w:webHidden/>
+              </w:rPr>
+              <w:instrText xml:space="preserve"> PAGEREF _Toc493250780 \h </w:instrText>
+            </w:r>
+            <w:r>
+              <w:rPr>
+                <w:noProof/>
+                <w:webHidden/>
+              </w:rPr>
+            </w:r>
+            <w:r>
+              <w:rPr>
                 <w:noProof/>
                 <w:webHidden/>
               </w:rPr>
@@ -960,15 +1070,13 @@
             </w:r>
             <w:r>
               <w:rPr>
-                <w:rStyle w:val="Hipervnculo"/>
-                <w:noProof/>
-                <w:webHidden/>
-              </w:rPr>
-              <w:t>5</w:t>
-            </w:r>
-            <w:r>
-              <w:rPr>
-                <w:rStyle w:val="Hipervnculo"/>
+                <w:noProof/>
+                <w:webHidden/>
+              </w:rPr>
+              <w:t>7</w:t>
+            </w:r>
+            <w:r>
+              <w:rPr>
                 <w:noProof/>
                 <w:webHidden/>
               </w:rPr>
@@ -981,7 +1089,7 @@
             <w:pStyle w:val="TDC2"/>
             <w:tabs>
               <w:tab w:val="left" w:pos="880"/>
-              <w:tab w:val="right" w:pos="8828"/>
+              <w:tab w:val="right" w:pos="8494"/>
             </w:tabs>
             <w:rPr>
               <w:rFonts w:asciiTheme="minorHAnsi" w:eastAsiaTheme="minorEastAsia" w:hAnsiTheme="minorHAnsi" w:cstheme="minorBidi"/>
@@ -989,7 +1097,7 @@
               <w:color w:val="auto"/>
             </w:rPr>
           </w:pPr>
-          <w:hyperlink r:id="rId15" w:anchor="_Toc493245492" w:history="1">
+          <w:hyperlink w:anchor="_Toc493250781" w:history="1">
             <w:r>
               <w:rPr>
                 <w:rStyle w:val="Hipervnculo"/>
@@ -997,11 +1105,10 @@
                 <w:b/>
                 <w:noProof/>
               </w:rPr>
-              <w:t>2.3.</w:t>
-            </w:r>
-            <w:r>
-              <w:rPr>
-                <w:rStyle w:val="Hipervnculo"/>
+              <w:t>2.5.</w:t>
+            </w:r>
+            <w:r>
+              <w:rPr>
                 <w:rFonts w:asciiTheme="minorHAnsi" w:eastAsiaTheme="minorEastAsia" w:hAnsiTheme="minorHAnsi" w:cstheme="minorBidi"/>
                 <w:noProof/>
                 <w:color w:val="auto"/>
@@ -1014,11 +1121,10 @@
                 <w:b/>
                 <w:noProof/>
               </w:rPr>
-              <w:t>Calendario</w:t>
-            </w:r>
-            <w:r>
-              <w:rPr>
-                <w:rStyle w:val="Hipervnculo"/>
+              <w:t>Herramientas, Entorno e Infraestructura.</w:t>
+            </w:r>
+            <w:r>
+              <w:rPr>
                 <w:noProof/>
                 <w:webHidden/>
               </w:rPr>
@@ -1026,7 +1132,6 @@
             </w:r>
             <w:r>
               <w:rPr>
-                <w:rStyle w:val="Hipervnculo"/>
                 <w:noProof/>
                 <w:webHidden/>
               </w:rPr>
@@ -1034,22 +1139,19 @@
             </w:r>
             <w:r>
               <w:rPr>
-                <w:rStyle w:val="Hipervnculo"/>
-                <w:noProof/>
-                <w:webHidden/>
-              </w:rPr>
-              <w:instrText xml:space="preserve"> PAGEREF _Toc493245492 \h </w:instrText>
-            </w:r>
-            <w:r>
-              <w:rPr>
-                <w:rStyle w:val="Hipervnculo"/>
-                <w:noProof/>
-                <w:webHidden/>
-              </w:rPr>
-            </w:r>
-            <w:r>
-              <w:rPr>
-                <w:rStyle w:val="Hipervnculo"/>
+                <w:noProof/>
+                <w:webHidden/>
+              </w:rPr>
+              <w:instrText xml:space="preserve"> PAGEREF _Toc493250781 \h </w:instrText>
+            </w:r>
+            <w:r>
+              <w:rPr>
+                <w:noProof/>
+                <w:webHidden/>
+              </w:rPr>
+            </w:r>
+            <w:r>
+              <w:rPr>
                 <w:noProof/>
                 <w:webHidden/>
               </w:rPr>
@@ -1057,7 +1159,6 @@
             </w:r>
             <w:r>
               <w:rPr>
-                <w:rStyle w:val="Hipervnculo"/>
                 <w:noProof/>
                 <w:webHidden/>
               </w:rPr>
@@ -1065,7 +1166,6 @@
             </w:r>
             <w:r>
               <w:rPr>
-                <w:rStyle w:val="Hipervnculo"/>
                 <w:noProof/>
                 <w:webHidden/>
               </w:rPr>
@@ -1097,9 +1197,6 @@
         </w:rPr>
       </w:pPr>
       <w:r>
-        <w:rPr>
-          <w:color w:val="auto"/>
-        </w:rPr>
         <w:br w:type="page"/>
       </w:r>
     </w:p>
@@ -1108,31 +1205,23 @@
         <w:pStyle w:val="Ttulo1"/>
         <w:numPr>
           <w:ilvl w:val="0"/>
-          <w:numId w:val="9"/>
+          <w:numId w:val="7"/>
         </w:numPr>
-        <w:pBdr>
-          <w:top w:val="none" w:sz="0" w:space="0" w:color="auto"/>
-          <w:left w:val="none" w:sz="0" w:space="0" w:color="auto"/>
-          <w:bottom w:val="none" w:sz="0" w:space="0" w:color="auto"/>
-          <w:right w:val="none" w:sz="0" w:space="0" w:color="auto"/>
-          <w:between w:val="none" w:sz="0" w:space="0" w:color="auto"/>
-        </w:pBdr>
-        <w:spacing w:line="254" w:lineRule="auto"/>
-        <w:rPr>
-          <w:b/>
-          <w:color w:val="auto"/>
-        </w:rPr>
-      </w:pPr>
-      <w:bookmarkStart w:id="0" w:name="_Toc493245483"/>
-      <w:r>
-        <w:rPr>
-          <w:b/>
-          <w:color w:val="auto"/>
+        <w:rPr>
+          <w:b/>
+          <w:color w:val="000000"/>
+        </w:rPr>
+      </w:pPr>
+      <w:bookmarkStart w:id="1" w:name="_Toc493250770"/>
+      <w:r>
+        <w:rPr>
+          <w:b/>
+          <w:color w:val="000000"/>
         </w:rPr>
         <w:lastRenderedPageBreak/>
-        <w:t>Introducción</w:t>
-      </w:r>
-      <w:bookmarkEnd w:id="0"/>
+        <w:t>INTRODUCCIÓN</w:t>
+      </w:r>
+      <w:bookmarkEnd w:id="1"/>
     </w:p>
     <w:p>
       <w:pPr>
@@ -1213,6 +1302,113 @@
       <w:pPr>
         <w:numPr>
           <w:ilvl w:val="0"/>
+          <w:numId w:val="3"/>
+        </w:numPr>
+        <w:spacing w:after="0"/>
+        <w:contextualSpacing/>
+        <w:jc w:val="both"/>
+      </w:pPr>
+      <w:r>
+        <w:t>Planificación de la Gestión de la Configuración</w:t>
+      </w:r>
+    </w:p>
+    <w:p>
+      <w:pPr>
+        <w:numPr>
+          <w:ilvl w:val="0"/>
+          <w:numId w:val="3"/>
+        </w:numPr>
+        <w:spacing w:after="0"/>
+        <w:contextualSpacing/>
+        <w:jc w:val="both"/>
+      </w:pPr>
+      <w:r>
+        <w:t>Identificación de la Configuración</w:t>
+      </w:r>
+    </w:p>
+    <w:p>
+      <w:pPr>
+        <w:numPr>
+          <w:ilvl w:val="0"/>
+          <w:numId w:val="3"/>
+        </w:numPr>
+        <w:spacing w:after="0"/>
+        <w:contextualSpacing/>
+        <w:jc w:val="both"/>
+      </w:pPr>
+      <w:r>
+        <w:t>Control de la Configuración.</w:t>
+      </w:r>
+    </w:p>
+    <w:p>
+      <w:pPr>
+        <w:numPr>
+          <w:ilvl w:val="0"/>
+          <w:numId w:val="3"/>
+        </w:numPr>
+        <w:spacing w:after="0"/>
+        <w:contextualSpacing/>
+        <w:jc w:val="both"/>
+      </w:pPr>
+      <w:r>
+        <w:t>Estado de la Configuración.</w:t>
+      </w:r>
+    </w:p>
+    <w:p>
+      <w:pPr>
+        <w:numPr>
+          <w:ilvl w:val="0"/>
+          <w:numId w:val="3"/>
+        </w:numPr>
+        <w:spacing w:after="0"/>
+        <w:contextualSpacing/>
+        <w:jc w:val="both"/>
+      </w:pPr>
+      <w:r>
+        <w:t>Auditorías y Revisiones de la Configuración.</w:t>
+      </w:r>
+    </w:p>
+    <w:p>
+      <w:pPr>
+        <w:numPr>
+          <w:ilvl w:val="0"/>
+          <w:numId w:val="3"/>
+        </w:numPr>
+        <w:contextualSpacing/>
+        <w:jc w:val="both"/>
+      </w:pPr>
+      <w:r>
+        <w:t xml:space="preserve">Gestión de </w:t>
+      </w:r>
+      <w:proofErr w:type="spellStart"/>
+      <w:r>
+        <w:t>Release</w:t>
+      </w:r>
+      <w:proofErr w:type="spellEnd"/>
+      <w:r>
+        <w:t>.</w:t>
+      </w:r>
+    </w:p>
+    <w:p>
+      <w:pPr>
+        <w:ind w:left="360"/>
+      </w:pPr>
+    </w:p>
+    <w:p>
+      <w:pPr>
+        <w:ind w:left="360"/>
+        <w:jc w:val="both"/>
+      </w:pPr>
+      <w:r>
+        <w:t xml:space="preserve">El presente Plan de Gestión de la Configuración aplica para todos aquellos proyectos de Desarrollo de Software que se encuentran en desarrollo y en producción, así como futuros proyectos. El presente Plan de Gestión de la Configuración no aplica para documentos confidenciales pertenecientes a Clientes o Proveedores. </w:t>
+      </w:r>
+    </w:p>
+    <w:p>
+      <w:pPr>
+        <w:keepNext/>
+        <w:keepLines/>
+        <w:numPr>
+          <w:ilvl w:val="1"/>
           <w:numId w:val="10"/>
         </w:numPr>
         <w:pBdr>
@@ -1222,18 +1418,37 @@
           <w:right w:val="none" w:sz="0" w:space="0" w:color="auto"/>
           <w:between w:val="none" w:sz="0" w:space="0" w:color="auto"/>
         </w:pBdr>
-        <w:spacing w:after="0" w:line="254" w:lineRule="auto"/>
-        <w:contextualSpacing/>
-        <w:jc w:val="both"/>
-      </w:pPr>
-      <w:r>
-        <w:t>Planificación de la Gestión de la Configuración</w:t>
-      </w:r>
-    </w:p>
-    <w:p>
-      <w:pPr>
+        <w:spacing w:before="40" w:after="0" w:line="254" w:lineRule="auto"/>
+        <w:outlineLvl w:val="1"/>
+        <w:rPr>
+          <w:b/>
+          <w:color w:val="auto"/>
+          <w:sz w:val="26"/>
+          <w:szCs w:val="26"/>
+        </w:rPr>
+      </w:pPr>
+      <w:bookmarkStart w:id="2" w:name="_Toc493245484"/>
+      <w:bookmarkStart w:id="3" w:name="_Toc493250771"/>
+      <w:r>
+        <w:rPr>
+          <w:b/>
+          <w:color w:val="auto"/>
+          <w:sz w:val="26"/>
+          <w:szCs w:val="26"/>
+        </w:rPr>
+        <w:lastRenderedPageBreak/>
+        <w:t>Propósito</w:t>
+      </w:r>
+      <w:bookmarkEnd w:id="2"/>
+      <w:bookmarkEnd w:id="3"/>
+    </w:p>
+    <w:p/>
+    <w:p>
+      <w:pPr>
+        <w:keepNext/>
+        <w:keepLines/>
         <w:numPr>
-          <w:ilvl w:val="0"/>
+          <w:ilvl w:val="1"/>
           <w:numId w:val="10"/>
         </w:numPr>
         <w:pBdr>
@@ -1243,18 +1458,40 @@
           <w:right w:val="none" w:sz="0" w:space="0" w:color="auto"/>
           <w:between w:val="none" w:sz="0" w:space="0" w:color="auto"/>
         </w:pBdr>
-        <w:spacing w:after="0" w:line="254" w:lineRule="auto"/>
-        <w:contextualSpacing/>
-        <w:jc w:val="both"/>
-      </w:pPr>
-      <w:r>
-        <w:t>Identificación de la Configuración</w:t>
-      </w:r>
-    </w:p>
-    <w:p>
-      <w:pPr>
+        <w:spacing w:before="40" w:after="0" w:line="254" w:lineRule="auto"/>
+        <w:outlineLvl w:val="1"/>
+        <w:rPr>
+          <w:b/>
+          <w:color w:val="auto"/>
+          <w:sz w:val="26"/>
+          <w:szCs w:val="26"/>
+        </w:rPr>
+      </w:pPr>
+      <w:bookmarkStart w:id="4" w:name="_Toc493245485"/>
+      <w:bookmarkStart w:id="5" w:name="_Toc493250772"/>
+      <w:r>
+        <w:rPr>
+          <w:b/>
+          <w:color w:val="auto"/>
+          <w:sz w:val="26"/>
+          <w:szCs w:val="26"/>
+        </w:rPr>
+        <w:t>Aplicabilidad</w:t>
+      </w:r>
+      <w:bookmarkEnd w:id="4"/>
+      <w:bookmarkEnd w:id="5"/>
+    </w:p>
+    <w:p>
+      <w:pPr>
+        <w:ind w:left="426"/>
+      </w:pPr>
+    </w:p>
+    <w:p>
+      <w:pPr>
+        <w:keepNext/>
+        <w:keepLines/>
         <w:numPr>
-          <w:ilvl w:val="0"/>
+          <w:ilvl w:val="1"/>
           <w:numId w:val="10"/>
         </w:numPr>
         <w:pBdr>
@@ -1264,195 +1501,28 @@
           <w:right w:val="none" w:sz="0" w:space="0" w:color="auto"/>
           <w:between w:val="none" w:sz="0" w:space="0" w:color="auto"/>
         </w:pBdr>
-        <w:spacing w:after="0" w:line="254" w:lineRule="auto"/>
-        <w:contextualSpacing/>
-        <w:jc w:val="both"/>
-      </w:pPr>
-      <w:r>
-        <w:t>Control de la Configuración.</w:t>
-      </w:r>
-    </w:p>
-    <w:p>
-      <w:pPr>
-        <w:numPr>
-          <w:ilvl w:val="0"/>
-          <w:numId w:val="10"/>
-        </w:numPr>
-        <w:pBdr>
-          <w:top w:val="none" w:sz="0" w:space="0" w:color="auto"/>
-          <w:left w:val="none" w:sz="0" w:space="0" w:color="auto"/>
-          <w:bottom w:val="none" w:sz="0" w:space="0" w:color="auto"/>
-          <w:right w:val="none" w:sz="0" w:space="0" w:color="auto"/>
-          <w:between w:val="none" w:sz="0" w:space="0" w:color="auto"/>
-        </w:pBdr>
-        <w:spacing w:after="0" w:line="254" w:lineRule="auto"/>
-        <w:contextualSpacing/>
-        <w:jc w:val="both"/>
-      </w:pPr>
-      <w:r>
-        <w:t>Estado de la Configuración.</w:t>
-      </w:r>
-    </w:p>
-    <w:p>
-      <w:pPr>
-        <w:numPr>
-          <w:ilvl w:val="0"/>
-          <w:numId w:val="10"/>
-        </w:numPr>
-        <w:pBdr>
-          <w:top w:val="none" w:sz="0" w:space="0" w:color="auto"/>
-          <w:left w:val="none" w:sz="0" w:space="0" w:color="auto"/>
-          <w:bottom w:val="none" w:sz="0" w:space="0" w:color="auto"/>
-          <w:right w:val="none" w:sz="0" w:space="0" w:color="auto"/>
-          <w:between w:val="none" w:sz="0" w:space="0" w:color="auto"/>
-        </w:pBdr>
-        <w:spacing w:after="0" w:line="254" w:lineRule="auto"/>
-        <w:contextualSpacing/>
-        <w:jc w:val="both"/>
-      </w:pPr>
-      <w:r>
-        <w:t>Auditorías y Revisiones de la Configuración.</w:t>
-      </w:r>
-    </w:p>
-    <w:p>
-      <w:pPr>
-        <w:numPr>
-          <w:ilvl w:val="0"/>
-          <w:numId w:val="10"/>
-        </w:numPr>
-        <w:pBdr>
-          <w:top w:val="none" w:sz="0" w:space="0" w:color="auto"/>
-          <w:left w:val="none" w:sz="0" w:space="0" w:color="auto"/>
-          <w:bottom w:val="none" w:sz="0" w:space="0" w:color="auto"/>
-          <w:right w:val="none" w:sz="0" w:space="0" w:color="auto"/>
-          <w:between w:val="none" w:sz="0" w:space="0" w:color="auto"/>
-        </w:pBdr>
-        <w:spacing w:line="254" w:lineRule="auto"/>
-        <w:contextualSpacing/>
-        <w:jc w:val="both"/>
-      </w:pPr>
-      <w:r>
-        <w:t xml:space="preserve">Gestión de </w:t>
-      </w:r>
-      <w:proofErr w:type="spellStart"/>
-      <w:r>
-        <w:t>Release</w:t>
-      </w:r>
-      <w:proofErr w:type="spellEnd"/>
-      <w:r>
-        <w:t>.</w:t>
-      </w:r>
-    </w:p>
-    <w:p>
-      <w:pPr>
-        <w:ind w:left="360"/>
-      </w:pPr>
-    </w:p>
-    <w:p>
-      <w:pPr>
-        <w:ind w:left="360"/>
-        <w:jc w:val="both"/>
-      </w:pPr>
-      <w:r>
-        <w:t xml:space="preserve">El presente Plan de Gestión de la Configuración aplica para todos aquellos proyectos de Desarrollo de Software que se encuentran en desarrollo y en producción, así como futuros proyectos. El presente Plan de Gestión de la Configuración no aplica para documentos confidenciales pertenecientes a Clientes o Proveedores. </w:t>
-      </w:r>
-    </w:p>
-    <w:p>
-      <w:pPr>
-        <w:pStyle w:val="Ttulo2"/>
-        <w:numPr>
-          <w:ilvl w:val="1"/>
-          <w:numId w:val="9"/>
-        </w:numPr>
-        <w:pBdr>
-          <w:top w:val="none" w:sz="0" w:space="0" w:color="auto"/>
-          <w:left w:val="none" w:sz="0" w:space="0" w:color="auto"/>
-          <w:bottom w:val="none" w:sz="0" w:space="0" w:color="auto"/>
-          <w:right w:val="none" w:sz="0" w:space="0" w:color="auto"/>
-          <w:between w:val="none" w:sz="0" w:space="0" w:color="auto"/>
-        </w:pBdr>
-        <w:spacing w:line="254" w:lineRule="auto"/>
+        <w:spacing w:before="40" w:after="0" w:line="254" w:lineRule="auto"/>
+        <w:outlineLvl w:val="1"/>
         <w:rPr>
           <w:b/>
           <w:color w:val="auto"/>
-        </w:rPr>
-      </w:pPr>
-      <w:bookmarkStart w:id="1" w:name="_Toc493245484"/>
+          <w:sz w:val="26"/>
+          <w:szCs w:val="26"/>
+        </w:rPr>
+      </w:pPr>
+      <w:bookmarkStart w:id="6" w:name="_Toc493245486"/>
+      <w:bookmarkStart w:id="7" w:name="_Toc493250773"/>
       <w:r>
         <w:rPr>
           <w:b/>
           <w:color w:val="auto"/>
-        </w:rPr>
-        <w:lastRenderedPageBreak/>
-        <w:t>Propósito</w:t>
-      </w:r>
-      <w:bookmarkEnd w:id="1"/>
-    </w:p>
-    <w:p/>
-    <w:p>
-      <w:pPr>
-        <w:pStyle w:val="Ttulo2"/>
-        <w:numPr>
-          <w:ilvl w:val="1"/>
-          <w:numId w:val="9"/>
-        </w:numPr>
-        <w:pBdr>
-          <w:top w:val="none" w:sz="0" w:space="0" w:color="auto"/>
-          <w:left w:val="none" w:sz="0" w:space="0" w:color="auto"/>
-          <w:bottom w:val="none" w:sz="0" w:space="0" w:color="auto"/>
-          <w:right w:val="none" w:sz="0" w:space="0" w:color="auto"/>
-          <w:between w:val="none" w:sz="0" w:space="0" w:color="auto"/>
-        </w:pBdr>
-        <w:spacing w:line="254" w:lineRule="auto"/>
-        <w:rPr>
-          <w:b/>
-          <w:color w:val="auto"/>
-        </w:rPr>
-      </w:pPr>
-      <w:bookmarkStart w:id="2" w:name="_Toc493245485"/>
-      <w:r>
-        <w:rPr>
-          <w:b/>
-          <w:color w:val="auto"/>
-        </w:rPr>
-        <w:t>Aplicabilidad</w:t>
-      </w:r>
-      <w:bookmarkEnd w:id="2"/>
-    </w:p>
-    <w:p>
-      <w:pPr>
-        <w:ind w:left="426"/>
-      </w:pPr>
-    </w:p>
-    <w:p>
-      <w:pPr>
-        <w:pStyle w:val="Ttulo2"/>
-        <w:numPr>
-          <w:ilvl w:val="1"/>
-          <w:numId w:val="9"/>
-        </w:numPr>
-        <w:pBdr>
-          <w:top w:val="none" w:sz="0" w:space="0" w:color="auto"/>
-          <w:left w:val="none" w:sz="0" w:space="0" w:color="auto"/>
-          <w:bottom w:val="none" w:sz="0" w:space="0" w:color="auto"/>
-          <w:right w:val="none" w:sz="0" w:space="0" w:color="auto"/>
-          <w:between w:val="none" w:sz="0" w:space="0" w:color="auto"/>
-        </w:pBdr>
-        <w:spacing w:line="254" w:lineRule="auto"/>
-        <w:rPr>
-          <w:b/>
-          <w:color w:val="auto"/>
-        </w:rPr>
-      </w:pPr>
-      <w:bookmarkStart w:id="3" w:name="_Toc493245486"/>
-      <w:r>
-        <w:rPr>
-          <w:b/>
-          <w:color w:val="auto"/>
+          <w:sz w:val="26"/>
+          <w:szCs w:val="26"/>
         </w:rPr>
         <w:t>Gobierno</w:t>
       </w:r>
-      <w:bookmarkEnd w:id="3"/>
+      <w:bookmarkEnd w:id="6"/>
+      <w:bookmarkEnd w:id="7"/>
     </w:p>
     <w:p/>
     <w:p>
@@ -1463,12 +1533,12 @@
         <w:ind w:left="426"/>
         <w:jc w:val="both"/>
         <w:rPr>
-          <w:rFonts w:asciiTheme="minorHAnsi" w:eastAsia="Arial" w:hAnsiTheme="minorHAnsi" w:cstheme="minorHAnsi"/>
-        </w:rPr>
-      </w:pPr>
-      <w:r>
-        <w:rPr>
-          <w:rFonts w:asciiTheme="minorHAnsi" w:eastAsia="Arial" w:hAnsiTheme="minorHAnsi" w:cstheme="minorHAnsi"/>
+          <w:rFonts w:eastAsia="Arial"/>
+        </w:rPr>
+      </w:pPr>
+      <w:r>
+        <w:rPr>
+          <w:rFonts w:eastAsia="Arial"/>
         </w:rPr>
         <w:t>La gestión de configuración de cambios se realiza a través del CCC</w:t>
       </w:r>
@@ -1481,19 +1551,19 @@
         <w:ind w:left="426"/>
         <w:jc w:val="both"/>
         <w:rPr>
-          <w:rFonts w:asciiTheme="minorHAnsi" w:eastAsia="Arial" w:hAnsiTheme="minorHAnsi" w:cstheme="minorHAnsi"/>
-        </w:rPr>
-      </w:pPr>
-      <w:r>
-        <w:rPr>
-          <w:rFonts w:asciiTheme="minorHAnsi" w:eastAsia="Arial" w:hAnsiTheme="minorHAnsi" w:cstheme="minorHAnsi"/>
+          <w:rFonts w:eastAsia="Arial"/>
+        </w:rPr>
+      </w:pPr>
+      <w:r>
+        <w:rPr>
+          <w:rFonts w:eastAsia="Arial"/>
           <w:b/>
         </w:rPr>
         <w:t>CCC Nivel 1:</w:t>
       </w:r>
       <w:r>
         <w:rPr>
-          <w:rFonts w:asciiTheme="minorHAnsi" w:eastAsia="Arial" w:hAnsiTheme="minorHAnsi" w:cstheme="minorHAnsi"/>
+          <w:rFonts w:eastAsia="Arial"/>
         </w:rPr>
         <w:t xml:space="preserve"> Conformado por el grupo de comité técnico.</w:t>
       </w:r>
@@ -1506,19 +1576,19 @@
         <w:ind w:left="426"/>
         <w:jc w:val="both"/>
         <w:rPr>
-          <w:rFonts w:asciiTheme="minorHAnsi" w:eastAsia="Arial" w:hAnsiTheme="minorHAnsi" w:cstheme="minorHAnsi"/>
-        </w:rPr>
-      </w:pPr>
-      <w:r>
-        <w:rPr>
-          <w:rFonts w:asciiTheme="minorHAnsi" w:eastAsia="Arial" w:hAnsiTheme="minorHAnsi" w:cstheme="minorHAnsi"/>
+          <w:rFonts w:eastAsia="Arial"/>
+        </w:rPr>
+      </w:pPr>
+      <w:r>
+        <w:rPr>
+          <w:rFonts w:eastAsia="Arial"/>
           <w:b/>
         </w:rPr>
         <w:t>CCC Nivel 2:</w:t>
       </w:r>
       <w:r>
         <w:rPr>
-          <w:rFonts w:asciiTheme="minorHAnsi" w:eastAsia="Arial" w:hAnsiTheme="minorHAnsi" w:cstheme="minorHAnsi"/>
+          <w:rFonts w:eastAsia="Arial"/>
         </w:rPr>
         <w:t xml:space="preserve"> Conformado por el grupo de comité técnico y clientes.</w:t>
       </w:r>
@@ -1531,19 +1601,19 @@
         <w:ind w:left="426"/>
         <w:jc w:val="both"/>
         <w:rPr>
-          <w:rFonts w:asciiTheme="minorHAnsi" w:eastAsia="Arial" w:hAnsiTheme="minorHAnsi" w:cstheme="minorHAnsi"/>
-        </w:rPr>
-      </w:pPr>
-      <w:r>
-        <w:rPr>
-          <w:rFonts w:asciiTheme="minorHAnsi" w:eastAsia="Arial" w:hAnsiTheme="minorHAnsi" w:cstheme="minorHAnsi"/>
+          <w:rFonts w:eastAsia="Arial"/>
+        </w:rPr>
+      </w:pPr>
+      <w:r>
+        <w:rPr>
+          <w:rFonts w:eastAsia="Arial"/>
           <w:b/>
         </w:rPr>
         <w:t>CCC Nivel 3:</w:t>
       </w:r>
       <w:r>
         <w:rPr>
-          <w:rFonts w:asciiTheme="minorHAnsi" w:eastAsia="Arial" w:hAnsiTheme="minorHAnsi" w:cstheme="minorHAnsi"/>
+          <w:rFonts w:eastAsia="Arial"/>
         </w:rPr>
         <w:t xml:space="preserve"> Conformado por el grupo de comité técnico y gerencia general.</w:t>
       </w:r>
@@ -1556,19 +1626,18 @@
         <w:ind w:left="426"/>
         <w:jc w:val="both"/>
         <w:rPr>
-          <w:rFonts w:asciiTheme="minorHAnsi" w:eastAsia="Arial" w:hAnsiTheme="minorHAnsi" w:cstheme="minorHAnsi"/>
-        </w:rPr>
-      </w:pPr>
-      <w:r>
-        <w:rPr>
-          <w:rFonts w:asciiTheme="minorHAnsi" w:eastAsia="Arial" w:hAnsiTheme="minorHAnsi" w:cstheme="minorHAnsi"/>
+          <w:rFonts w:eastAsia="Arial"/>
+        </w:rPr>
+      </w:pPr>
+      <w:r>
+        <w:rPr>
+          <w:rFonts w:eastAsia="Arial"/>
         </w:rPr>
         <w:t xml:space="preserve">El comité de control de configuración CCC es la autoridad para: </w:t>
       </w:r>
     </w:p>
     <w:p>
       <w:pPr>
-        <w:pStyle w:val="Prrafodelista"/>
         <w:keepLines/>
         <w:widowControl w:val="0"/>
         <w:numPr>
@@ -1583,21 +1652,21 @@
           <w:between w:val="none" w:sz="0" w:space="0" w:color="auto"/>
         </w:pBdr>
         <w:spacing w:after="120" w:line="312" w:lineRule="auto"/>
-        <w:jc w:val="both"/>
-        <w:rPr>
-          <w:rFonts w:asciiTheme="minorHAnsi" w:eastAsia="Arial" w:hAnsiTheme="minorHAnsi" w:cstheme="minorHAnsi"/>
-        </w:rPr>
-      </w:pPr>
-      <w:r>
-        <w:rPr>
-          <w:rFonts w:asciiTheme="minorHAnsi" w:eastAsia="Arial" w:hAnsiTheme="minorHAnsi" w:cstheme="minorHAnsi"/>
+        <w:contextualSpacing/>
+        <w:jc w:val="both"/>
+        <w:rPr>
+          <w:rFonts w:eastAsia="Arial"/>
+        </w:rPr>
+      </w:pPr>
+      <w:r>
+        <w:rPr>
+          <w:rFonts w:eastAsia="Arial"/>
         </w:rPr>
         <w:t>Evaluar todas las peticiones de cambio.</w:t>
       </w:r>
     </w:p>
     <w:p>
       <w:pPr>
-        <w:pStyle w:val="Prrafodelista"/>
         <w:keepLines/>
         <w:widowControl w:val="0"/>
         <w:numPr>
@@ -1612,21 +1681,21 @@
           <w:between w:val="none" w:sz="0" w:space="0" w:color="auto"/>
         </w:pBdr>
         <w:spacing w:after="120" w:line="312" w:lineRule="auto"/>
-        <w:jc w:val="both"/>
-        <w:rPr>
-          <w:rFonts w:asciiTheme="minorHAnsi" w:eastAsia="Arial" w:hAnsiTheme="minorHAnsi" w:cstheme="minorHAnsi"/>
-        </w:rPr>
-      </w:pPr>
-      <w:r>
-        <w:rPr>
-          <w:rFonts w:asciiTheme="minorHAnsi" w:eastAsia="Arial" w:hAnsiTheme="minorHAnsi" w:cstheme="minorHAnsi"/>
+        <w:contextualSpacing/>
+        <w:jc w:val="both"/>
+        <w:rPr>
+          <w:rFonts w:eastAsia="Arial"/>
+        </w:rPr>
+      </w:pPr>
+      <w:r>
+        <w:rPr>
+          <w:rFonts w:eastAsia="Arial"/>
         </w:rPr>
         <w:t>Aceptar o rechazar los cambios propuestos.</w:t>
       </w:r>
     </w:p>
     <w:p>
       <w:pPr>
-        <w:pStyle w:val="Prrafodelista"/>
         <w:keepLines/>
         <w:widowControl w:val="0"/>
         <w:numPr>
@@ -1641,14 +1710,15 @@
           <w:between w:val="none" w:sz="0" w:space="0" w:color="auto"/>
         </w:pBdr>
         <w:spacing w:after="120" w:line="312" w:lineRule="auto"/>
-        <w:jc w:val="both"/>
-        <w:rPr>
-          <w:rFonts w:asciiTheme="minorHAnsi" w:eastAsia="Arial" w:hAnsiTheme="minorHAnsi" w:cstheme="minorHAnsi"/>
-        </w:rPr>
-      </w:pPr>
-      <w:r>
-        <w:rPr>
-          <w:rFonts w:asciiTheme="minorHAnsi" w:eastAsia="Arial" w:hAnsiTheme="minorHAnsi" w:cstheme="minorHAnsi"/>
+        <w:contextualSpacing/>
+        <w:jc w:val="both"/>
+        <w:rPr>
+          <w:rFonts w:eastAsia="Arial"/>
+        </w:rPr>
+      </w:pPr>
+      <w:r>
+        <w:rPr>
+          <w:rFonts w:eastAsia="Arial"/>
         </w:rPr>
         <w:t>Toma las respectivas decisiones sobre los cambios a implementar, cualquier cambio en los requerimientos, o en el diseño, deben ser aprobados por CCC.</w:t>
       </w:r>
@@ -1656,10 +1726,11 @@
     <w:p/>
     <w:p>
       <w:pPr>
-        <w:pStyle w:val="Ttulo2"/>
+        <w:keepNext/>
+        <w:keepLines/>
         <w:numPr>
           <w:ilvl w:val="1"/>
-          <w:numId w:val="9"/>
+          <w:numId w:val="10"/>
         </w:numPr>
         <w:pBdr>
           <w:top w:val="none" w:sz="0" w:space="0" w:color="auto"/>
@@ -1668,29 +1739,37 @@
           <w:right w:val="none" w:sz="0" w:space="0" w:color="auto"/>
           <w:between w:val="none" w:sz="0" w:space="0" w:color="auto"/>
         </w:pBdr>
-        <w:spacing w:line="254" w:lineRule="auto"/>
+        <w:spacing w:before="40" w:after="0" w:line="254" w:lineRule="auto"/>
+        <w:outlineLvl w:val="1"/>
         <w:rPr>
           <w:b/>
           <w:color w:val="auto"/>
-        </w:rPr>
-      </w:pPr>
-      <w:bookmarkStart w:id="4" w:name="_Toc493245487"/>
+          <w:sz w:val="26"/>
+          <w:szCs w:val="26"/>
+        </w:rPr>
+      </w:pPr>
+      <w:bookmarkStart w:id="8" w:name="_Toc493245487"/>
+      <w:bookmarkStart w:id="9" w:name="_Toc493250774"/>
       <w:r>
         <w:rPr>
           <w:b/>
           <w:color w:val="auto"/>
+          <w:sz w:val="26"/>
+          <w:szCs w:val="26"/>
         </w:rPr>
         <w:t>Alcance</w:t>
       </w:r>
-      <w:bookmarkEnd w:id="4"/>
+      <w:bookmarkEnd w:id="8"/>
+      <w:bookmarkEnd w:id="9"/>
     </w:p>
     <w:p/>
     <w:p>
       <w:pPr>
-        <w:pStyle w:val="Ttulo2"/>
+        <w:keepNext/>
+        <w:keepLines/>
         <w:numPr>
           <w:ilvl w:val="1"/>
-          <w:numId w:val="9"/>
+          <w:numId w:val="10"/>
         </w:numPr>
         <w:pBdr>
           <w:top w:val="none" w:sz="0" w:space="0" w:color="auto"/>
@@ -1699,22 +1778,29 @@
           <w:right w:val="none" w:sz="0" w:space="0" w:color="auto"/>
           <w:between w:val="none" w:sz="0" w:space="0" w:color="auto"/>
         </w:pBdr>
-        <w:spacing w:line="254" w:lineRule="auto"/>
-        <w:jc w:val="both"/>
+        <w:spacing w:before="40" w:after="0" w:line="254" w:lineRule="auto"/>
+        <w:jc w:val="both"/>
+        <w:outlineLvl w:val="1"/>
         <w:rPr>
           <w:b/>
           <w:color w:val="auto"/>
-        </w:rPr>
-      </w:pPr>
-      <w:bookmarkStart w:id="5" w:name="_Toc493245488"/>
+          <w:sz w:val="26"/>
+          <w:szCs w:val="26"/>
+        </w:rPr>
+      </w:pPr>
+      <w:bookmarkStart w:id="10" w:name="_Toc493245488"/>
+      <w:bookmarkStart w:id="11" w:name="_Toc493250775"/>
       <w:r>
         <w:rPr>
           <w:b/>
           <w:color w:val="auto"/>
+          <w:sz w:val="26"/>
+          <w:szCs w:val="26"/>
         </w:rPr>
         <w:t>Definiciones</w:t>
       </w:r>
-      <w:bookmarkEnd w:id="5"/>
+      <w:bookmarkEnd w:id="10"/>
+      <w:bookmarkEnd w:id="11"/>
     </w:p>
     <w:p>
       <w:pPr>
@@ -1961,6 +2047,12 @@
       <w:r>
         <w:t>Versión de desarrollo paralela a la versión oficial (tronco) que se trabaja hasta tenerla lista para salir a pruebas y posterior producción. Ambas versiones, la oficial y la rama comparten un ancestro común y están destinadas a converger en el futuro.</w:t>
       </w:r>
+    </w:p>
+    <w:p>
+      <w:pPr>
+        <w:ind w:left="360"/>
+        <w:jc w:val="both"/>
+      </w:pPr>
     </w:p>
     <w:p>
       <w:pPr>
@@ -1972,30 +2064,22 @@
         <w:pStyle w:val="Ttulo1"/>
         <w:numPr>
           <w:ilvl w:val="0"/>
-          <w:numId w:val="9"/>
+          <w:numId w:val="7"/>
         </w:numPr>
-        <w:pBdr>
-          <w:top w:val="none" w:sz="0" w:space="0" w:color="auto"/>
-          <w:left w:val="none" w:sz="0" w:space="0" w:color="auto"/>
-          <w:bottom w:val="none" w:sz="0" w:space="0" w:color="auto"/>
-          <w:right w:val="none" w:sz="0" w:space="0" w:color="auto"/>
-          <w:between w:val="none" w:sz="0" w:space="0" w:color="auto"/>
-        </w:pBdr>
-        <w:spacing w:line="254" w:lineRule="auto"/>
-        <w:rPr>
-          <w:b/>
-          <w:color w:val="auto"/>
-        </w:rPr>
-      </w:pPr>
-      <w:bookmarkStart w:id="6" w:name="_Toc493245489"/>
-      <w:r>
-        <w:rPr>
-          <w:b/>
-          <w:color w:val="auto"/>
+        <w:rPr>
+          <w:b/>
+          <w:color w:val="000000"/>
+        </w:rPr>
+      </w:pPr>
+      <w:bookmarkStart w:id="12" w:name="_Toc493250776"/>
+      <w:r>
+        <w:rPr>
+          <w:b/>
+          <w:color w:val="000000"/>
         </w:rPr>
         <w:t>Gestión de la SCM</w:t>
       </w:r>
-      <w:bookmarkEnd w:id="6"/>
+      <w:bookmarkEnd w:id="12"/>
     </w:p>
     <w:p/>
     <w:p>
@@ -2007,7 +2091,7 @@
         <w:jc w:val="both"/>
       </w:pPr>
       <w:r>
-        <w:t>A continuación se describen las responsabilidades y los responsables para la realización de las actividades de gestión de configuración dentro del proyecto.</w:t>
+        <w:t>A continuación, se describen las responsabilidades y los responsables para la realización de las actividades de gestión de configuración dentro del proyecto.</w:t>
       </w:r>
     </w:p>
     <w:p>
@@ -2029,22 +2113,17 @@
         <w:pStyle w:val="Ttulo2"/>
         <w:numPr>
           <w:ilvl w:val="1"/>
-          <w:numId w:val="9"/>
+          <w:numId w:val="7"/>
         </w:numPr>
-        <w:pBdr>
-          <w:top w:val="none" w:sz="0" w:space="0" w:color="auto"/>
-          <w:left w:val="none" w:sz="0" w:space="0" w:color="auto"/>
-          <w:bottom w:val="none" w:sz="0" w:space="0" w:color="auto"/>
-          <w:right w:val="none" w:sz="0" w:space="0" w:color="auto"/>
-          <w:between w:val="none" w:sz="0" w:space="0" w:color="auto"/>
-        </w:pBdr>
-        <w:spacing w:line="254" w:lineRule="auto"/>
-        <w:rPr>
+        <w:rPr>
+          <w:rFonts w:ascii="Arial" w:eastAsia="Arial" w:hAnsi="Arial" w:cs="Arial"/>
           <w:b/>
           <w:color w:val="auto"/>
-        </w:rPr>
-      </w:pPr>
-      <w:bookmarkStart w:id="7" w:name="_Toc493245490"/>
+          <w:sz w:val="20"/>
+          <w:szCs w:val="20"/>
+        </w:rPr>
+      </w:pPr>
+      <w:bookmarkStart w:id="13" w:name="_Toc493250777"/>
       <w:r>
         <w:rPr>
           <w:b/>
@@ -2052,16 +2131,14 @@
         </w:rPr>
         <w:t>Organización</w:t>
       </w:r>
-      <w:bookmarkEnd w:id="7"/>
-    </w:p>
-    <w:p/>
-    <w:p>
-      <w:pPr>
-        <w:pStyle w:val="Prrafodelista"/>
+      <w:bookmarkEnd w:id="13"/>
+    </w:p>
+    <w:p>
+      <w:pPr>
         <w:keepLines/>
         <w:widowControl w:val="0"/>
         <w:spacing w:after="120" w:line="312" w:lineRule="auto"/>
-        <w:ind w:left="1440"/>
+        <w:ind w:left="720"/>
         <w:jc w:val="both"/>
         <w:rPr>
           <w:rFonts w:ascii="Arial" w:eastAsia="Arial" w:hAnsi="Arial" w:cs="Arial"/>
@@ -2075,22 +2152,14 @@
         <w:pStyle w:val="Ttulo2"/>
         <w:numPr>
           <w:ilvl w:val="1"/>
-          <w:numId w:val="9"/>
+          <w:numId w:val="7"/>
         </w:numPr>
-        <w:pBdr>
-          <w:top w:val="none" w:sz="0" w:space="0" w:color="auto"/>
-          <w:left w:val="none" w:sz="0" w:space="0" w:color="auto"/>
-          <w:bottom w:val="none" w:sz="0" w:space="0" w:color="auto"/>
-          <w:right w:val="none" w:sz="0" w:space="0" w:color="auto"/>
-          <w:between w:val="none" w:sz="0" w:space="0" w:color="auto"/>
-        </w:pBdr>
-        <w:spacing w:line="254" w:lineRule="auto"/>
         <w:rPr>
           <w:b/>
           <w:color w:val="auto"/>
         </w:rPr>
       </w:pPr>
-      <w:bookmarkStart w:id="8" w:name="_Toc493245491"/>
+      <w:bookmarkStart w:id="14" w:name="_Toc493250778"/>
       <w:r>
         <w:rPr>
           <w:b/>
@@ -2098,7 +2167,7 @@
         </w:rPr>
         <w:t>Roles y Responsabilidades</w:t>
       </w:r>
-      <w:bookmarkEnd w:id="8"/>
+      <w:bookmarkEnd w:id="14"/>
     </w:p>
     <w:p/>
     <w:p>
@@ -2107,15 +2176,8 @@
         <w:widowControl w:val="0"/>
         <w:numPr>
           <w:ilvl w:val="0"/>
-          <w:numId w:val="12"/>
+          <w:numId w:val="6"/>
         </w:numPr>
-        <w:pBdr>
-          <w:top w:val="none" w:sz="0" w:space="0" w:color="auto"/>
-          <w:left w:val="none" w:sz="0" w:space="0" w:color="auto"/>
-          <w:bottom w:val="none" w:sz="0" w:space="0" w:color="auto"/>
-          <w:right w:val="none" w:sz="0" w:space="0" w:color="auto"/>
-          <w:between w:val="none" w:sz="0" w:space="0" w:color="auto"/>
-        </w:pBdr>
         <w:spacing w:after="120" w:line="312" w:lineRule="auto"/>
         <w:contextualSpacing/>
         <w:jc w:val="both"/>
@@ -2147,7 +2209,7 @@
       </w:r>
       <w:proofErr w:type="spellEnd"/>
       <w:r>
-        <w:t xml:space="preserve"> y someterlas a un proceso de evaluación, donde se les aprobará o denegará y, en caso de aprobarlo, se hará responsable de su implementación en el menor tiempo posible (aunque la implementación no deberá ser necesariamente realizada por el CCC). Además se encargará de revisar la implementación (deberá comprobar que lo implementado corresponda con el cambio indicado en la SC). El CCC estará formado por los miembros del equipo central de desarrollo.</w:t>
+        <w:t xml:space="preserve"> y someterlas a un proceso de evaluación, donde se les aprobará o denegará y, en caso de aprobarlo, se hará responsable de su implementación en el menor tiempo posible (aunque la implementación no deberá ser necesariamente realizada por el CCC). Además, se encargará de revisar la implementación (deberá comprobar que lo implementado corresponda con el cambio indicado en la SC). El CCC estará formado por los miembros del equipo central de desarrollo.</w:t>
       </w:r>
     </w:p>
     <w:p>
@@ -2156,15 +2218,8 @@
         <w:widowControl w:val="0"/>
         <w:numPr>
           <w:ilvl w:val="0"/>
-          <w:numId w:val="13"/>
+          <w:numId w:val="5"/>
         </w:numPr>
-        <w:pBdr>
-          <w:top w:val="none" w:sz="0" w:space="0" w:color="auto"/>
-          <w:left w:val="none" w:sz="0" w:space="0" w:color="auto"/>
-          <w:bottom w:val="none" w:sz="0" w:space="0" w:color="auto"/>
-          <w:right w:val="none" w:sz="0" w:space="0" w:color="auto"/>
-          <w:between w:val="none" w:sz="0" w:space="0" w:color="auto"/>
-        </w:pBdr>
         <w:spacing w:after="120" w:line="312" w:lineRule="auto"/>
         <w:contextualSpacing/>
         <w:jc w:val="both"/>
@@ -2189,23 +2244,7 @@
         <w:jc w:val="both"/>
       </w:pPr>
       <w:r>
-        <w:t xml:space="preserve">El gestor de la gestión de la configuración es el encargado de implementar, mantener y mejorar la gestión de la configuración. Además se encargará de controlar todos los cambios realizados en el repositorio CVS, vigilando que se </w:t>
-      </w:r>
-      <w:proofErr w:type="gramStart"/>
-      <w:r>
-        <w:t>siguen</w:t>
-      </w:r>
-      <w:proofErr w:type="gramEnd"/>
-      <w:r>
-        <w:t xml:space="preserve"> las indicaciones establecidas en el presente plan SCM. También se encargará de administrar la herramienta </w:t>
-      </w:r>
-      <w:proofErr w:type="spellStart"/>
-      <w:r>
-        <w:t>GitHub</w:t>
-      </w:r>
-      <w:proofErr w:type="spellEnd"/>
-      <w:r>
-        <w:t xml:space="preserve"> para un uso adecuado de la misma durante el desarrollo del proyecto. Asimismo será la persona que se responsabilice de la creación de ramas en el repositorio CVS.</w:t>
+        <w:t>El gestor de la gestión de la configuración es el encargado de implementar, mantener y mejorar la gestión de la configuración. Además, se encargará de controlar todos los cambios realizados en el repositorio CVS, vigilando que se siguen las indicaciones establecidas en el presente plan SCM. También se encargará de administrar la herramienta GitHub para un uso adecuado de la misma durante el desarrollo del proyecto. Asimismo, será la persona que se responsabilice de la creación de ramas en el repositorio CVS.</w:t>
       </w:r>
     </w:p>
     <w:p>
@@ -2214,15 +2253,8 @@
         <w:widowControl w:val="0"/>
         <w:numPr>
           <w:ilvl w:val="0"/>
-          <w:numId w:val="14"/>
+          <w:numId w:val="4"/>
         </w:numPr>
-        <w:pBdr>
-          <w:top w:val="none" w:sz="0" w:space="0" w:color="auto"/>
-          <w:left w:val="none" w:sz="0" w:space="0" w:color="auto"/>
-          <w:bottom w:val="none" w:sz="0" w:space="0" w:color="auto"/>
-          <w:right w:val="none" w:sz="0" w:space="0" w:color="auto"/>
-          <w:between w:val="none" w:sz="0" w:space="0" w:color="auto"/>
-        </w:pBdr>
         <w:spacing w:after="120" w:line="312" w:lineRule="auto"/>
         <w:ind w:left="1276" w:hanging="217"/>
         <w:jc w:val="both"/>
@@ -2253,27 +2285,10 @@
       <w:pPr>
         <w:keepLines/>
         <w:widowControl w:val="0"/>
-        <w:numPr>
-          <w:ilvl w:val="0"/>
-          <w:numId w:val="14"/>
-        </w:numPr>
-        <w:pBdr>
-          <w:top w:val="none" w:sz="0" w:space="0" w:color="auto"/>
-          <w:left w:val="none" w:sz="0" w:space="0" w:color="auto"/>
-          <w:bottom w:val="none" w:sz="0" w:space="0" w:color="auto"/>
-          <w:right w:val="none" w:sz="0" w:space="0" w:color="auto"/>
-          <w:between w:val="none" w:sz="0" w:space="0" w:color="auto"/>
-        </w:pBdr>
         <w:spacing w:after="120" w:line="312" w:lineRule="auto"/>
-        <w:ind w:left="1276" w:hanging="217"/>
-        <w:jc w:val="both"/>
-      </w:pPr>
-      <w:r>
-        <w:rPr>
-          <w:b/>
-        </w:rPr>
-        <w:t>Equipo de Trabajo</w:t>
-      </w:r>
+        <w:ind w:left="1276"/>
+        <w:jc w:val="both"/>
+      </w:pPr>
     </w:p>
     <w:p>
       <w:pPr>
@@ -2283,6 +2298,43 @@
         <w:ind w:left="1276"/>
         <w:jc w:val="both"/>
       </w:pPr>
+    </w:p>
+    <w:p>
+      <w:pPr>
+        <w:keepLines/>
+        <w:widowControl w:val="0"/>
+        <w:spacing w:after="120" w:line="312" w:lineRule="auto"/>
+        <w:ind w:left="1276"/>
+        <w:jc w:val="both"/>
+      </w:pPr>
+    </w:p>
+    <w:p>
+      <w:pPr>
+        <w:keepLines/>
+        <w:widowControl w:val="0"/>
+        <w:numPr>
+          <w:ilvl w:val="0"/>
+          <w:numId w:val="4"/>
+        </w:numPr>
+        <w:spacing w:after="120" w:line="312" w:lineRule="auto"/>
+        <w:ind w:left="1276" w:hanging="217"/>
+        <w:jc w:val="both"/>
+      </w:pPr>
+      <w:r>
+        <w:rPr>
+          <w:b/>
+        </w:rPr>
+        <w:t>Equipo de Trabajo</w:t>
+      </w:r>
+    </w:p>
+    <w:p>
+      <w:pPr>
+        <w:keepLines/>
+        <w:widowControl w:val="0"/>
+        <w:spacing w:after="120" w:line="312" w:lineRule="auto"/>
+        <w:ind w:left="1276"/>
+        <w:jc w:val="both"/>
+      </w:pPr>
       <w:r>
         <w:t>El equipo de trabajo será responsable de desarrollar los documentos y ficheros de código fuente, almacenando las nuevas versiones en el repositorio CVS. Notificarán cuándo un documento o fichero fuente está listo para ser probado, momento en el que se pondrán en marcha todas las tareas de aseguramiento de calidad. También serán los responsables de descubrir fallos o solicitar cambios en las versiones estables de un producto, y de implementarlos por indicación del CCC. Cada desarrollador deberá introducir una descripción completa y correcta de los cambios introducidos en un documento o fichero fuente al integrar una nueva versión en el repositorio CVS.</w:t>
       </w:r>
@@ -2328,22 +2380,14 @@
         <w:pStyle w:val="Ttulo2"/>
         <w:numPr>
           <w:ilvl w:val="1"/>
-          <w:numId w:val="9"/>
+          <w:numId w:val="7"/>
         </w:numPr>
-        <w:pBdr>
-          <w:top w:val="none" w:sz="0" w:space="0" w:color="auto"/>
-          <w:left w:val="none" w:sz="0" w:space="0" w:color="auto"/>
-          <w:bottom w:val="none" w:sz="0" w:space="0" w:color="auto"/>
-          <w:right w:val="none" w:sz="0" w:space="0" w:color="auto"/>
-          <w:between w:val="none" w:sz="0" w:space="0" w:color="auto"/>
-        </w:pBdr>
-        <w:spacing w:line="254" w:lineRule="auto"/>
         <w:rPr>
           <w:b/>
           <w:color w:val="auto"/>
         </w:rPr>
       </w:pPr>
-      <w:bookmarkStart w:id="9" w:name="_Toc493245492"/>
+      <w:bookmarkStart w:id="15" w:name="_Toc493250779"/>
       <w:r>
         <w:rPr>
           <w:b/>
@@ -2351,7 +2395,7 @@
         </w:rPr>
         <w:t>Calendario</w:t>
       </w:r>
-      <w:bookmarkEnd w:id="9"/>
+      <w:bookmarkEnd w:id="15"/>
     </w:p>
     <w:p/>
     <w:tbl>
@@ -2370,18 +2414,18 @@
         <w:tc>
           <w:tcPr>
             <w:tcW w:w="2126" w:type="dxa"/>
-            <w:tcBorders>
-              <w:top w:val="single" w:sz="4" w:space="0" w:color="auto"/>
-              <w:left w:val="single" w:sz="4" w:space="0" w:color="auto"/>
-              <w:bottom w:val="single" w:sz="4" w:space="0" w:color="auto"/>
-              <w:right w:val="single" w:sz="4" w:space="0" w:color="auto"/>
-            </w:tcBorders>
-            <w:hideMark/>
           </w:tcPr>
           <w:p>
             <w:pPr>
               <w:keepLines/>
               <w:widowControl w:val="0"/>
+              <w:pBdr>
+                <w:top w:val="none" w:sz="0" w:space="0" w:color="auto"/>
+                <w:left w:val="none" w:sz="0" w:space="0" w:color="auto"/>
+                <w:bottom w:val="none" w:sz="0" w:space="0" w:color="auto"/>
+                <w:right w:val="none" w:sz="0" w:space="0" w:color="auto"/>
+                <w:between w:val="none" w:sz="0" w:space="0" w:color="auto"/>
+              </w:pBdr>
               <w:spacing w:after="120" w:line="312" w:lineRule="auto"/>
               <w:jc w:val="both"/>
             </w:pPr>
@@ -2393,18 +2437,18 @@
         <w:tc>
           <w:tcPr>
             <w:tcW w:w="3827" w:type="dxa"/>
-            <w:tcBorders>
-              <w:top w:val="single" w:sz="4" w:space="0" w:color="auto"/>
-              <w:left w:val="single" w:sz="4" w:space="0" w:color="auto"/>
-              <w:bottom w:val="single" w:sz="4" w:space="0" w:color="auto"/>
-              <w:right w:val="single" w:sz="4" w:space="0" w:color="auto"/>
-            </w:tcBorders>
-            <w:hideMark/>
           </w:tcPr>
           <w:p>
             <w:pPr>
               <w:keepLines/>
               <w:widowControl w:val="0"/>
+              <w:pBdr>
+                <w:top w:val="none" w:sz="0" w:space="0" w:color="auto"/>
+                <w:left w:val="none" w:sz="0" w:space="0" w:color="auto"/>
+                <w:bottom w:val="none" w:sz="0" w:space="0" w:color="auto"/>
+                <w:right w:val="none" w:sz="0" w:space="0" w:color="auto"/>
+                <w:between w:val="none" w:sz="0" w:space="0" w:color="auto"/>
+              </w:pBdr>
               <w:spacing w:after="120" w:line="312" w:lineRule="auto"/>
               <w:jc w:val="both"/>
             </w:pPr>
@@ -2416,18 +2460,18 @@
         <w:tc>
           <w:tcPr>
             <w:tcW w:w="1701" w:type="dxa"/>
-            <w:tcBorders>
-              <w:top w:val="single" w:sz="4" w:space="0" w:color="auto"/>
-              <w:left w:val="single" w:sz="4" w:space="0" w:color="auto"/>
-              <w:bottom w:val="single" w:sz="4" w:space="0" w:color="auto"/>
-              <w:right w:val="single" w:sz="4" w:space="0" w:color="auto"/>
-            </w:tcBorders>
-            <w:hideMark/>
           </w:tcPr>
           <w:p>
             <w:pPr>
               <w:keepLines/>
               <w:widowControl w:val="0"/>
+              <w:pBdr>
+                <w:top w:val="none" w:sz="0" w:space="0" w:color="auto"/>
+                <w:left w:val="none" w:sz="0" w:space="0" w:color="auto"/>
+                <w:bottom w:val="none" w:sz="0" w:space="0" w:color="auto"/>
+                <w:right w:val="none" w:sz="0" w:space="0" w:color="auto"/>
+                <w:between w:val="none" w:sz="0" w:space="0" w:color="auto"/>
+              </w:pBdr>
               <w:spacing w:after="120" w:line="312" w:lineRule="auto"/>
               <w:jc w:val="both"/>
             </w:pPr>
@@ -2441,18 +2485,18 @@
         <w:tc>
           <w:tcPr>
             <w:tcW w:w="2126" w:type="dxa"/>
-            <w:tcBorders>
-              <w:top w:val="single" w:sz="4" w:space="0" w:color="auto"/>
-              <w:left w:val="single" w:sz="4" w:space="0" w:color="auto"/>
-              <w:bottom w:val="single" w:sz="4" w:space="0" w:color="auto"/>
-              <w:right w:val="single" w:sz="4" w:space="0" w:color="auto"/>
-            </w:tcBorders>
-            <w:hideMark/>
           </w:tcPr>
           <w:p>
             <w:pPr>
               <w:keepLines/>
               <w:widowControl w:val="0"/>
+              <w:pBdr>
+                <w:top w:val="none" w:sz="0" w:space="0" w:color="auto"/>
+                <w:left w:val="none" w:sz="0" w:space="0" w:color="auto"/>
+                <w:bottom w:val="none" w:sz="0" w:space="0" w:color="auto"/>
+                <w:right w:val="none" w:sz="0" w:space="0" w:color="auto"/>
+                <w:between w:val="none" w:sz="0" w:space="0" w:color="auto"/>
+              </w:pBdr>
               <w:spacing w:after="120" w:line="312" w:lineRule="auto"/>
               <w:jc w:val="both"/>
             </w:pPr>
@@ -2464,17 +2508,18 @@
         <w:tc>
           <w:tcPr>
             <w:tcW w:w="3827" w:type="dxa"/>
-            <w:tcBorders>
-              <w:top w:val="single" w:sz="4" w:space="0" w:color="auto"/>
-              <w:left w:val="single" w:sz="4" w:space="0" w:color="auto"/>
-              <w:bottom w:val="single" w:sz="4" w:space="0" w:color="auto"/>
-              <w:right w:val="single" w:sz="4" w:space="0" w:color="auto"/>
-            </w:tcBorders>
           </w:tcPr>
           <w:p>
             <w:pPr>
               <w:keepLines/>
               <w:widowControl w:val="0"/>
+              <w:pBdr>
+                <w:top w:val="none" w:sz="0" w:space="0" w:color="auto"/>
+                <w:left w:val="none" w:sz="0" w:space="0" w:color="auto"/>
+                <w:bottom w:val="none" w:sz="0" w:space="0" w:color="auto"/>
+                <w:right w:val="none" w:sz="0" w:space="0" w:color="auto"/>
+                <w:between w:val="none" w:sz="0" w:space="0" w:color="auto"/>
+              </w:pBdr>
               <w:spacing w:after="120" w:line="312" w:lineRule="auto"/>
               <w:jc w:val="both"/>
               <w:rPr>
@@ -2486,17 +2531,18 @@
         <w:tc>
           <w:tcPr>
             <w:tcW w:w="1701" w:type="dxa"/>
-            <w:tcBorders>
-              <w:top w:val="single" w:sz="4" w:space="0" w:color="auto"/>
-              <w:left w:val="single" w:sz="4" w:space="0" w:color="auto"/>
-              <w:bottom w:val="single" w:sz="4" w:space="0" w:color="auto"/>
-              <w:right w:val="single" w:sz="4" w:space="0" w:color="auto"/>
-            </w:tcBorders>
           </w:tcPr>
           <w:p>
             <w:pPr>
               <w:keepLines/>
               <w:widowControl w:val="0"/>
+              <w:pBdr>
+                <w:top w:val="none" w:sz="0" w:space="0" w:color="auto"/>
+                <w:left w:val="none" w:sz="0" w:space="0" w:color="auto"/>
+                <w:bottom w:val="none" w:sz="0" w:space="0" w:color="auto"/>
+                <w:right w:val="none" w:sz="0" w:space="0" w:color="auto"/>
+                <w:between w:val="none" w:sz="0" w:space="0" w:color="auto"/>
+              </w:pBdr>
               <w:spacing w:after="120" w:line="312" w:lineRule="auto"/>
               <w:jc w:val="both"/>
               <w:rPr>
@@ -2510,18 +2556,18 @@
         <w:tc>
           <w:tcPr>
             <w:tcW w:w="2126" w:type="dxa"/>
-            <w:tcBorders>
-              <w:top w:val="single" w:sz="4" w:space="0" w:color="auto"/>
-              <w:left w:val="single" w:sz="4" w:space="0" w:color="auto"/>
-              <w:bottom w:val="single" w:sz="4" w:space="0" w:color="auto"/>
-              <w:right w:val="single" w:sz="4" w:space="0" w:color="auto"/>
-            </w:tcBorders>
-            <w:hideMark/>
           </w:tcPr>
           <w:p>
             <w:pPr>
               <w:keepLines/>
               <w:widowControl w:val="0"/>
+              <w:pBdr>
+                <w:top w:val="none" w:sz="0" w:space="0" w:color="auto"/>
+                <w:left w:val="none" w:sz="0" w:space="0" w:color="auto"/>
+                <w:bottom w:val="none" w:sz="0" w:space="0" w:color="auto"/>
+                <w:right w:val="none" w:sz="0" w:space="0" w:color="auto"/>
+                <w:between w:val="none" w:sz="0" w:space="0" w:color="auto"/>
+              </w:pBdr>
               <w:spacing w:after="120" w:line="312" w:lineRule="auto"/>
               <w:jc w:val="both"/>
               <w:rPr>
@@ -2529,24 +2575,29 @@
               </w:rPr>
             </w:pPr>
             <w:r>
-              <w:t>Identificación de la Gestión del SCM</w:t>
+              <w:t xml:space="preserve">Identificación de la </w:t>
+            </w:r>
+            <w:r>
+              <w:lastRenderedPageBreak/>
+              <w:t>Gestión del SCM</w:t>
             </w:r>
           </w:p>
         </w:tc>
         <w:tc>
           <w:tcPr>
             <w:tcW w:w="3827" w:type="dxa"/>
-            <w:tcBorders>
-              <w:top w:val="single" w:sz="4" w:space="0" w:color="auto"/>
-              <w:left w:val="single" w:sz="4" w:space="0" w:color="auto"/>
-              <w:bottom w:val="single" w:sz="4" w:space="0" w:color="auto"/>
-              <w:right w:val="single" w:sz="4" w:space="0" w:color="auto"/>
-            </w:tcBorders>
           </w:tcPr>
           <w:p>
             <w:pPr>
               <w:keepLines/>
               <w:widowControl w:val="0"/>
+              <w:pBdr>
+                <w:top w:val="none" w:sz="0" w:space="0" w:color="auto"/>
+                <w:left w:val="none" w:sz="0" w:space="0" w:color="auto"/>
+                <w:bottom w:val="none" w:sz="0" w:space="0" w:color="auto"/>
+                <w:right w:val="none" w:sz="0" w:space="0" w:color="auto"/>
+                <w:between w:val="none" w:sz="0" w:space="0" w:color="auto"/>
+              </w:pBdr>
               <w:spacing w:after="120" w:line="312" w:lineRule="auto"/>
               <w:jc w:val="both"/>
               <w:rPr>
@@ -2558,17 +2609,18 @@
         <w:tc>
           <w:tcPr>
             <w:tcW w:w="1701" w:type="dxa"/>
-            <w:tcBorders>
-              <w:top w:val="single" w:sz="4" w:space="0" w:color="auto"/>
-              <w:left w:val="single" w:sz="4" w:space="0" w:color="auto"/>
-              <w:bottom w:val="single" w:sz="4" w:space="0" w:color="auto"/>
-              <w:right w:val="single" w:sz="4" w:space="0" w:color="auto"/>
-            </w:tcBorders>
           </w:tcPr>
           <w:p>
             <w:pPr>
               <w:keepLines/>
               <w:widowControl w:val="0"/>
+              <w:pBdr>
+                <w:top w:val="none" w:sz="0" w:space="0" w:color="auto"/>
+                <w:left w:val="none" w:sz="0" w:space="0" w:color="auto"/>
+                <w:bottom w:val="none" w:sz="0" w:space="0" w:color="auto"/>
+                <w:right w:val="none" w:sz="0" w:space="0" w:color="auto"/>
+                <w:between w:val="none" w:sz="0" w:space="0" w:color="auto"/>
+              </w:pBdr>
               <w:spacing w:after="120" w:line="312" w:lineRule="auto"/>
               <w:jc w:val="both"/>
               <w:rPr>
@@ -2582,18 +2634,18 @@
         <w:tc>
           <w:tcPr>
             <w:tcW w:w="2126" w:type="dxa"/>
-            <w:tcBorders>
-              <w:top w:val="single" w:sz="4" w:space="0" w:color="auto"/>
-              <w:left w:val="single" w:sz="4" w:space="0" w:color="auto"/>
-              <w:bottom w:val="single" w:sz="4" w:space="0" w:color="auto"/>
-              <w:right w:val="single" w:sz="4" w:space="0" w:color="auto"/>
-            </w:tcBorders>
-            <w:hideMark/>
           </w:tcPr>
           <w:p>
             <w:pPr>
               <w:keepLines/>
               <w:widowControl w:val="0"/>
+              <w:pBdr>
+                <w:top w:val="none" w:sz="0" w:space="0" w:color="auto"/>
+                <w:left w:val="none" w:sz="0" w:space="0" w:color="auto"/>
+                <w:bottom w:val="none" w:sz="0" w:space="0" w:color="auto"/>
+                <w:right w:val="none" w:sz="0" w:space="0" w:color="auto"/>
+                <w:between w:val="none" w:sz="0" w:space="0" w:color="auto"/>
+              </w:pBdr>
               <w:spacing w:after="120" w:line="312" w:lineRule="auto"/>
               <w:jc w:val="both"/>
               <w:rPr>
@@ -2601,6 +2653,7 @@
               </w:rPr>
             </w:pPr>
             <w:r>
+              <w:lastRenderedPageBreak/>
               <w:t>Control de la Gestión del SCM</w:t>
             </w:r>
           </w:p>
@@ -2608,17 +2661,18 @@
         <w:tc>
           <w:tcPr>
             <w:tcW w:w="3827" w:type="dxa"/>
-            <w:tcBorders>
-              <w:top w:val="single" w:sz="4" w:space="0" w:color="auto"/>
-              <w:left w:val="single" w:sz="4" w:space="0" w:color="auto"/>
-              <w:bottom w:val="single" w:sz="4" w:space="0" w:color="auto"/>
-              <w:right w:val="single" w:sz="4" w:space="0" w:color="auto"/>
-            </w:tcBorders>
           </w:tcPr>
           <w:p>
             <w:pPr>
               <w:keepLines/>
               <w:widowControl w:val="0"/>
+              <w:pBdr>
+                <w:top w:val="none" w:sz="0" w:space="0" w:color="auto"/>
+                <w:left w:val="none" w:sz="0" w:space="0" w:color="auto"/>
+                <w:bottom w:val="none" w:sz="0" w:space="0" w:color="auto"/>
+                <w:right w:val="none" w:sz="0" w:space="0" w:color="auto"/>
+                <w:between w:val="none" w:sz="0" w:space="0" w:color="auto"/>
+              </w:pBdr>
               <w:spacing w:after="120" w:line="312" w:lineRule="auto"/>
               <w:jc w:val="both"/>
               <w:rPr>
@@ -2630,17 +2684,18 @@
         <w:tc>
           <w:tcPr>
             <w:tcW w:w="1701" w:type="dxa"/>
-            <w:tcBorders>
-              <w:top w:val="single" w:sz="4" w:space="0" w:color="auto"/>
-              <w:left w:val="single" w:sz="4" w:space="0" w:color="auto"/>
-              <w:bottom w:val="single" w:sz="4" w:space="0" w:color="auto"/>
-              <w:right w:val="single" w:sz="4" w:space="0" w:color="auto"/>
-            </w:tcBorders>
           </w:tcPr>
           <w:p>
             <w:pPr>
               <w:keepLines/>
               <w:widowControl w:val="0"/>
+              <w:pBdr>
+                <w:top w:val="none" w:sz="0" w:space="0" w:color="auto"/>
+                <w:left w:val="none" w:sz="0" w:space="0" w:color="auto"/>
+                <w:bottom w:val="none" w:sz="0" w:space="0" w:color="auto"/>
+                <w:right w:val="none" w:sz="0" w:space="0" w:color="auto"/>
+                <w:between w:val="none" w:sz="0" w:space="0" w:color="auto"/>
+              </w:pBdr>
               <w:spacing w:after="120" w:line="312" w:lineRule="auto"/>
               <w:jc w:val="both"/>
               <w:rPr>
@@ -2654,23 +2709,22 @@
         <w:tc>
           <w:tcPr>
             <w:tcW w:w="2126" w:type="dxa"/>
-            <w:tcBorders>
-              <w:top w:val="single" w:sz="4" w:space="0" w:color="auto"/>
-              <w:left w:val="single" w:sz="4" w:space="0" w:color="auto"/>
-              <w:bottom w:val="single" w:sz="4" w:space="0" w:color="auto"/>
-              <w:right w:val="single" w:sz="4" w:space="0" w:color="auto"/>
-            </w:tcBorders>
-            <w:hideMark/>
           </w:tcPr>
           <w:p>
             <w:pPr>
               <w:keepLines/>
               <w:widowControl w:val="0"/>
+              <w:pBdr>
+                <w:top w:val="none" w:sz="0" w:space="0" w:color="auto"/>
+                <w:left w:val="none" w:sz="0" w:space="0" w:color="auto"/>
+                <w:bottom w:val="none" w:sz="0" w:space="0" w:color="auto"/>
+                <w:right w:val="none" w:sz="0" w:space="0" w:color="auto"/>
+                <w:between w:val="none" w:sz="0" w:space="0" w:color="auto"/>
+              </w:pBdr>
               <w:spacing w:after="120" w:line="312" w:lineRule="auto"/>
               <w:jc w:val="both"/>
             </w:pPr>
             <w:r>
-              <w:lastRenderedPageBreak/>
               <w:t>Estado de la Contabilidad del SCM</w:t>
             </w:r>
           </w:p>
@@ -2678,17 +2732,18 @@
         <w:tc>
           <w:tcPr>
             <w:tcW w:w="3827" w:type="dxa"/>
-            <w:tcBorders>
-              <w:top w:val="single" w:sz="4" w:space="0" w:color="auto"/>
-              <w:left w:val="single" w:sz="4" w:space="0" w:color="auto"/>
-              <w:bottom w:val="single" w:sz="4" w:space="0" w:color="auto"/>
-              <w:right w:val="single" w:sz="4" w:space="0" w:color="auto"/>
-            </w:tcBorders>
           </w:tcPr>
           <w:p>
             <w:pPr>
               <w:keepLines/>
               <w:widowControl w:val="0"/>
+              <w:pBdr>
+                <w:top w:val="none" w:sz="0" w:space="0" w:color="auto"/>
+                <w:left w:val="none" w:sz="0" w:space="0" w:color="auto"/>
+                <w:bottom w:val="none" w:sz="0" w:space="0" w:color="auto"/>
+                <w:right w:val="none" w:sz="0" w:space="0" w:color="auto"/>
+                <w:between w:val="none" w:sz="0" w:space="0" w:color="auto"/>
+              </w:pBdr>
               <w:spacing w:after="120" w:line="312" w:lineRule="auto"/>
               <w:jc w:val="both"/>
               <w:rPr>
@@ -2700,17 +2755,18 @@
         <w:tc>
           <w:tcPr>
             <w:tcW w:w="1701" w:type="dxa"/>
-            <w:tcBorders>
-              <w:top w:val="single" w:sz="4" w:space="0" w:color="auto"/>
-              <w:left w:val="single" w:sz="4" w:space="0" w:color="auto"/>
-              <w:bottom w:val="single" w:sz="4" w:space="0" w:color="auto"/>
-              <w:right w:val="single" w:sz="4" w:space="0" w:color="auto"/>
-            </w:tcBorders>
           </w:tcPr>
           <w:p>
             <w:pPr>
               <w:keepLines/>
               <w:widowControl w:val="0"/>
+              <w:pBdr>
+                <w:top w:val="none" w:sz="0" w:space="0" w:color="auto"/>
+                <w:left w:val="none" w:sz="0" w:space="0" w:color="auto"/>
+                <w:bottom w:val="none" w:sz="0" w:space="0" w:color="auto"/>
+                <w:right w:val="none" w:sz="0" w:space="0" w:color="auto"/>
+                <w:between w:val="none" w:sz="0" w:space="0" w:color="auto"/>
+              </w:pBdr>
               <w:spacing w:after="120" w:line="312" w:lineRule="auto"/>
               <w:jc w:val="both"/>
               <w:rPr>
@@ -2724,18 +2780,18 @@
         <w:tc>
           <w:tcPr>
             <w:tcW w:w="2126" w:type="dxa"/>
-            <w:tcBorders>
-              <w:top w:val="single" w:sz="4" w:space="0" w:color="auto"/>
-              <w:left w:val="single" w:sz="4" w:space="0" w:color="auto"/>
-              <w:bottom w:val="single" w:sz="4" w:space="0" w:color="auto"/>
-              <w:right w:val="single" w:sz="4" w:space="0" w:color="auto"/>
-            </w:tcBorders>
-            <w:hideMark/>
           </w:tcPr>
           <w:p>
             <w:pPr>
               <w:keepLines/>
               <w:widowControl w:val="0"/>
+              <w:pBdr>
+                <w:top w:val="none" w:sz="0" w:space="0" w:color="auto"/>
+                <w:left w:val="none" w:sz="0" w:space="0" w:color="auto"/>
+                <w:bottom w:val="none" w:sz="0" w:space="0" w:color="auto"/>
+                <w:right w:val="none" w:sz="0" w:space="0" w:color="auto"/>
+                <w:between w:val="none" w:sz="0" w:space="0" w:color="auto"/>
+              </w:pBdr>
               <w:spacing w:after="120" w:line="312" w:lineRule="auto"/>
               <w:jc w:val="both"/>
             </w:pPr>
@@ -2747,17 +2803,18 @@
         <w:tc>
           <w:tcPr>
             <w:tcW w:w="3827" w:type="dxa"/>
-            <w:tcBorders>
-              <w:top w:val="single" w:sz="4" w:space="0" w:color="auto"/>
-              <w:left w:val="single" w:sz="4" w:space="0" w:color="auto"/>
-              <w:bottom w:val="single" w:sz="4" w:space="0" w:color="auto"/>
-              <w:right w:val="single" w:sz="4" w:space="0" w:color="auto"/>
-            </w:tcBorders>
           </w:tcPr>
           <w:p>
             <w:pPr>
               <w:keepLines/>
               <w:widowControl w:val="0"/>
+              <w:pBdr>
+                <w:top w:val="none" w:sz="0" w:space="0" w:color="auto"/>
+                <w:left w:val="none" w:sz="0" w:space="0" w:color="auto"/>
+                <w:bottom w:val="none" w:sz="0" w:space="0" w:color="auto"/>
+                <w:right w:val="none" w:sz="0" w:space="0" w:color="auto"/>
+                <w:between w:val="none" w:sz="0" w:space="0" w:color="auto"/>
+              </w:pBdr>
               <w:spacing w:after="120" w:line="312" w:lineRule="auto"/>
               <w:jc w:val="both"/>
               <w:rPr>
@@ -2769,17 +2826,18 @@
         <w:tc>
           <w:tcPr>
             <w:tcW w:w="1701" w:type="dxa"/>
-            <w:tcBorders>
-              <w:top w:val="single" w:sz="4" w:space="0" w:color="auto"/>
-              <w:left w:val="single" w:sz="4" w:space="0" w:color="auto"/>
-              <w:bottom w:val="single" w:sz="4" w:space="0" w:color="auto"/>
-              <w:right w:val="single" w:sz="4" w:space="0" w:color="auto"/>
-            </w:tcBorders>
           </w:tcPr>
           <w:p>
             <w:pPr>
               <w:keepLines/>
               <w:widowControl w:val="0"/>
+              <w:pBdr>
+                <w:top w:val="none" w:sz="0" w:space="0" w:color="auto"/>
+                <w:left w:val="none" w:sz="0" w:space="0" w:color="auto"/>
+                <w:bottom w:val="none" w:sz="0" w:space="0" w:color="auto"/>
+                <w:right w:val="none" w:sz="0" w:space="0" w:color="auto"/>
+                <w:between w:val="none" w:sz="0" w:space="0" w:color="auto"/>
+              </w:pBdr>
               <w:spacing w:after="120" w:line="312" w:lineRule="auto"/>
               <w:jc w:val="both"/>
               <w:rPr>
@@ -2793,18 +2851,18 @@
         <w:tc>
           <w:tcPr>
             <w:tcW w:w="2126" w:type="dxa"/>
-            <w:tcBorders>
-              <w:top w:val="single" w:sz="4" w:space="0" w:color="auto"/>
-              <w:left w:val="single" w:sz="4" w:space="0" w:color="auto"/>
-              <w:bottom w:val="single" w:sz="4" w:space="0" w:color="auto"/>
-              <w:right w:val="single" w:sz="4" w:space="0" w:color="auto"/>
-            </w:tcBorders>
-            <w:hideMark/>
           </w:tcPr>
           <w:p>
             <w:pPr>
               <w:keepLines/>
               <w:widowControl w:val="0"/>
+              <w:pBdr>
+                <w:top w:val="none" w:sz="0" w:space="0" w:color="auto"/>
+                <w:left w:val="none" w:sz="0" w:space="0" w:color="auto"/>
+                <w:bottom w:val="none" w:sz="0" w:space="0" w:color="auto"/>
+                <w:right w:val="none" w:sz="0" w:space="0" w:color="auto"/>
+                <w:between w:val="none" w:sz="0" w:space="0" w:color="auto"/>
+              </w:pBdr>
               <w:spacing w:after="120" w:line="312" w:lineRule="auto"/>
               <w:jc w:val="both"/>
             </w:pPr>
@@ -2824,17 +2882,18 @@
         <w:tc>
           <w:tcPr>
             <w:tcW w:w="3827" w:type="dxa"/>
-            <w:tcBorders>
-              <w:top w:val="single" w:sz="4" w:space="0" w:color="auto"/>
-              <w:left w:val="single" w:sz="4" w:space="0" w:color="auto"/>
-              <w:bottom w:val="single" w:sz="4" w:space="0" w:color="auto"/>
-              <w:right w:val="single" w:sz="4" w:space="0" w:color="auto"/>
-            </w:tcBorders>
           </w:tcPr>
           <w:p>
             <w:pPr>
               <w:keepLines/>
               <w:widowControl w:val="0"/>
+              <w:pBdr>
+                <w:top w:val="none" w:sz="0" w:space="0" w:color="auto"/>
+                <w:left w:val="none" w:sz="0" w:space="0" w:color="auto"/>
+                <w:bottom w:val="none" w:sz="0" w:space="0" w:color="auto"/>
+                <w:right w:val="none" w:sz="0" w:space="0" w:color="auto"/>
+                <w:between w:val="none" w:sz="0" w:space="0" w:color="auto"/>
+              </w:pBdr>
               <w:spacing w:after="120" w:line="312" w:lineRule="auto"/>
               <w:jc w:val="both"/>
               <w:rPr>
@@ -2846,17 +2905,18 @@
         <w:tc>
           <w:tcPr>
             <w:tcW w:w="1701" w:type="dxa"/>
-            <w:tcBorders>
-              <w:top w:val="single" w:sz="4" w:space="0" w:color="auto"/>
-              <w:left w:val="single" w:sz="4" w:space="0" w:color="auto"/>
-              <w:bottom w:val="single" w:sz="4" w:space="0" w:color="auto"/>
-              <w:right w:val="single" w:sz="4" w:space="0" w:color="auto"/>
-            </w:tcBorders>
           </w:tcPr>
           <w:p>
             <w:pPr>
               <w:keepLines/>
               <w:widowControl w:val="0"/>
+              <w:pBdr>
+                <w:top w:val="none" w:sz="0" w:space="0" w:color="auto"/>
+                <w:left w:val="none" w:sz="0" w:space="0" w:color="auto"/>
+                <w:bottom w:val="none" w:sz="0" w:space="0" w:color="auto"/>
+                <w:right w:val="none" w:sz="0" w:space="0" w:color="auto"/>
+                <w:between w:val="none" w:sz="0" w:space="0" w:color="auto"/>
+              </w:pBdr>
               <w:spacing w:after="120" w:line="312" w:lineRule="auto"/>
               <w:jc w:val="both"/>
               <w:rPr>
@@ -2867,11 +2927,252 @@
         </w:tc>
       </w:tr>
     </w:tbl>
+    <w:p>
+      <w:pPr>
+        <w:keepLines/>
+        <w:widowControl w:val="0"/>
+        <w:spacing w:after="120" w:line="312" w:lineRule="auto"/>
+        <w:ind w:left="360"/>
+        <w:jc w:val="both"/>
+        <w:rPr>
+          <w:i/>
+        </w:rPr>
+      </w:pPr>
+    </w:p>
+    <w:p>
+      <w:pPr>
+        <w:keepLines/>
+        <w:widowControl w:val="0"/>
+        <w:spacing w:after="120" w:line="312" w:lineRule="auto"/>
+        <w:ind w:left="360"/>
+        <w:jc w:val="both"/>
+        <w:rPr>
+          <w:i/>
+        </w:rPr>
+      </w:pPr>
+    </w:p>
+    <w:p>
+      <w:pPr>
+        <w:keepLines/>
+        <w:widowControl w:val="0"/>
+        <w:spacing w:after="120" w:line="312" w:lineRule="auto"/>
+        <w:ind w:left="360"/>
+        <w:jc w:val="both"/>
+        <w:rPr>
+          <w:i/>
+        </w:rPr>
+      </w:pPr>
+    </w:p>
+    <w:p>
+      <w:pPr>
+        <w:keepLines/>
+        <w:widowControl w:val="0"/>
+        <w:spacing w:after="120" w:line="312" w:lineRule="auto"/>
+        <w:ind w:left="360"/>
+        <w:jc w:val="both"/>
+        <w:rPr>
+          <w:i/>
+        </w:rPr>
+      </w:pPr>
+    </w:p>
+    <w:p>
+      <w:pPr>
+        <w:keepLines/>
+        <w:widowControl w:val="0"/>
+        <w:spacing w:after="120" w:line="312" w:lineRule="auto"/>
+        <w:ind w:left="360"/>
+        <w:jc w:val="both"/>
+        <w:rPr>
+          <w:i/>
+        </w:rPr>
+      </w:pPr>
+    </w:p>
+    <w:p>
+      <w:pPr>
+        <w:pStyle w:val="Ttulo2"/>
+        <w:numPr>
+          <w:ilvl w:val="1"/>
+          <w:numId w:val="7"/>
+        </w:numPr>
+        <w:rPr>
+          <w:b/>
+          <w:color w:val="auto"/>
+        </w:rPr>
+      </w:pPr>
+      <w:bookmarkStart w:id="16" w:name="_Toc493250780"/>
+      <w:r>
+        <w:rPr>
+          <w:b/>
+          <w:color w:val="auto"/>
+        </w:rPr>
+        <w:t>Políticas, directrices y procedimientos.</w:t>
+      </w:r>
+      <w:bookmarkEnd w:id="16"/>
+    </w:p>
+    <w:p>
+      <w:pPr>
+        <w:ind w:left="360"/>
+      </w:pPr>
+    </w:p>
+    <w:p>
+      <w:pPr>
+        <w:keepLines/>
+        <w:widowControl w:val="0"/>
+        <w:numPr>
+          <w:ilvl w:val="0"/>
+          <w:numId w:val="6"/>
+        </w:numPr>
+        <w:spacing w:after="120" w:line="312" w:lineRule="auto"/>
+        <w:contextualSpacing/>
+        <w:jc w:val="both"/>
+        <w:rPr>
+          <w:b/>
+        </w:rPr>
+      </w:pPr>
+      <w:r>
+        <w:rPr>
+          <w:b/>
+        </w:rPr>
+        <w:t xml:space="preserve">Políticas y Directrices: </w:t>
+      </w:r>
+      <w:r>
+        <w:t>Las políticas y directrices deberán ser captadas por todos los miembros relacionados a la empresa y establecerán las normas, responsabilidades y alineamientos, estas están establecidas en el documento “POLITICASYDIRECTRICES.docx” que a su vez contiene a los diferentes tipos de políticas, ejemplo: Políticas de permisos de acceso.</w:t>
+      </w:r>
+    </w:p>
+    <w:p>
+      <w:pPr>
+        <w:keepLines/>
+        <w:widowControl w:val="0"/>
+        <w:numPr>
+          <w:ilvl w:val="0"/>
+          <w:numId w:val="6"/>
+        </w:numPr>
+        <w:spacing w:after="120" w:line="312" w:lineRule="auto"/>
+        <w:contextualSpacing/>
+        <w:jc w:val="both"/>
+        <w:rPr>
+          <w:i/>
+        </w:rPr>
+      </w:pPr>
+      <w:r>
+        <w:rPr>
+          <w:b/>
+        </w:rPr>
+        <w:t xml:space="preserve">Procedimientos: </w:t>
+      </w:r>
+      <w:r>
+        <w:t>Los procedimientos, como secuencias cronológicas de acciones requeridas, serán guías de acción en los que se detallará de manera exacta como realizarse ciertas actividades. Estos están detallados en el documento “PROCEDIMIENTOS.docx”</w:t>
+      </w:r>
+    </w:p>
+    <w:p>
+      <w:pPr>
+        <w:pStyle w:val="Ttulo2"/>
+        <w:numPr>
+          <w:ilvl w:val="1"/>
+          <w:numId w:val="7"/>
+        </w:numPr>
+        <w:rPr>
+          <w:b/>
+          <w:color w:val="auto"/>
+        </w:rPr>
+      </w:pPr>
+      <w:bookmarkStart w:id="17" w:name="_Toc493250781"/>
+      <w:r>
+        <w:rPr>
+          <w:b/>
+          <w:color w:val="auto"/>
+        </w:rPr>
+        <w:t>Herramientas, Entorno e Infraestructura.</w:t>
+      </w:r>
+      <w:bookmarkEnd w:id="17"/>
+    </w:p>
+    <w:p>
+      <w:pPr>
+        <w:pStyle w:val="Prrafodelista"/>
+        <w:numPr>
+          <w:ilvl w:val="0"/>
+          <w:numId w:val="9"/>
+        </w:numPr>
+      </w:pPr>
+      <w:r>
+        <w:rPr>
+          <w:b/>
+        </w:rPr>
+        <w:t xml:space="preserve">Herramientas: </w:t>
+      </w:r>
+      <w:r>
+        <w:t>Se usará la herramienta GitHub como sistema de control de versiones debido a las siguientes bondades:</w:t>
+      </w:r>
+    </w:p>
+    <w:p>
+      <w:pPr>
+        <w:pStyle w:val="Prrafodelista"/>
+        <w:numPr>
+          <w:ilvl w:val="1"/>
+          <w:numId w:val="9"/>
+        </w:numPr>
+      </w:pPr>
+      <w:r>
+        <w:t>Se puede trabajar sin conexión.</w:t>
+      </w:r>
+    </w:p>
+    <w:p>
+      <w:pPr>
+        <w:pStyle w:val="Prrafodelista"/>
+        <w:numPr>
+          <w:ilvl w:val="1"/>
+          <w:numId w:val="9"/>
+        </w:numPr>
+      </w:pPr>
+      <w:r>
+        <w:t>Sencillo uso colaborativo.</w:t>
+      </w:r>
+    </w:p>
+    <w:p>
+      <w:pPr>
+        <w:pStyle w:val="Prrafodelista"/>
+        <w:numPr>
+          <w:ilvl w:val="1"/>
+          <w:numId w:val="9"/>
+        </w:numPr>
+      </w:pPr>
+      <w:r>
+        <w:t>Manejo de ramas de proyecto.</w:t>
+      </w:r>
+    </w:p>
+    <w:p>
+      <w:pPr>
+        <w:pStyle w:val="Prrafodelista"/>
+        <w:numPr>
+          <w:ilvl w:val="1"/>
+          <w:numId w:val="9"/>
+        </w:numPr>
+      </w:pPr>
+      <w:r>
+        <w:t>Combinación de ramas.</w:t>
+      </w:r>
+    </w:p>
+    <w:p>
+      <w:pPr>
+        <w:pStyle w:val="Prrafodelista"/>
+        <w:numPr>
+          <w:ilvl w:val="1"/>
+          <w:numId w:val="9"/>
+        </w:numPr>
+      </w:pPr>
+      <w:r>
+        <w:t>Rapidez y flexibilidad.</w:t>
+      </w:r>
+    </w:p>
+    <w:p>
+      <w:pPr>
+        <w:ind w:left="1440"/>
+      </w:pPr>
+      <w:r>
+        <w:t>La información mejor detallada de la herramienta, están en el documento “GIT.docx”</w:t>
+      </w:r>
+    </w:p>
     <w:p/>
-    <w:p>
-      <w:bookmarkStart w:id="10" w:name="_GoBack"/>
-      <w:bookmarkEnd w:id="10"/>
-    </w:p>
     <w:sectPr>
       <w:pgSz w:w="11906" w:h="16838"/>
       <w:pgMar w:top="1417" w:right="1701" w:bottom="1417" w:left="1701" w:header="0" w:footer="720" w:gutter="0"/>
@@ -3796,6 +4097,119 @@
       <w:pPr>
         <w:ind w:left="6480" w:hanging="180"/>
       </w:pPr>
+    </w:lvl>
+  </w:abstractNum>
+  <w:abstractNum w:abstractNumId="9">
+    <w:nsid w:val="7ECF0CB2"/>
+    <w:multiLevelType w:val="hybridMultilevel"/>
+    <w:tmpl w:val="0538B368"/>
+    <w:lvl w:ilvl="0" w:tplc="280A0001">
+      <w:start w:val="1"/>
+      <w:numFmt w:val="bullet"/>
+      <w:lvlText w:val=""/>
+      <w:lvlJc w:val="left"/>
+      <w:pPr>
+        <w:ind w:left="1440" w:hanging="360"/>
+      </w:pPr>
+      <w:rPr>
+        <w:rFonts w:ascii="Symbol" w:hAnsi="Symbol" w:hint="default"/>
+      </w:rPr>
+    </w:lvl>
+    <w:lvl w:ilvl="1" w:tplc="280A0003">
+      <w:start w:val="1"/>
+      <w:numFmt w:val="bullet"/>
+      <w:lvlText w:val="o"/>
+      <w:lvlJc w:val="left"/>
+      <w:pPr>
+        <w:ind w:left="2160" w:hanging="360"/>
+      </w:pPr>
+      <w:rPr>
+        <w:rFonts w:ascii="Courier New" w:hAnsi="Courier New" w:cs="Courier New" w:hint="default"/>
+      </w:rPr>
+    </w:lvl>
+    <w:lvl w:ilvl="2" w:tplc="280A0005" w:tentative="1">
+      <w:start w:val="1"/>
+      <w:numFmt w:val="bullet"/>
+      <w:lvlText w:val=""/>
+      <w:lvlJc w:val="left"/>
+      <w:pPr>
+        <w:ind w:left="2880" w:hanging="360"/>
+      </w:pPr>
+      <w:rPr>
+        <w:rFonts w:ascii="Wingdings" w:hAnsi="Wingdings" w:hint="default"/>
+      </w:rPr>
+    </w:lvl>
+    <w:lvl w:ilvl="3" w:tplc="280A0001" w:tentative="1">
+      <w:start w:val="1"/>
+      <w:numFmt w:val="bullet"/>
+      <w:lvlText w:val=""/>
+      <w:lvlJc w:val="left"/>
+      <w:pPr>
+        <w:ind w:left="3600" w:hanging="360"/>
+      </w:pPr>
+      <w:rPr>
+        <w:rFonts w:ascii="Symbol" w:hAnsi="Symbol" w:hint="default"/>
+      </w:rPr>
+    </w:lvl>
+    <w:lvl w:ilvl="4" w:tplc="280A0003" w:tentative="1">
+      <w:start w:val="1"/>
+      <w:numFmt w:val="bullet"/>
+      <w:lvlText w:val="o"/>
+      <w:lvlJc w:val="left"/>
+      <w:pPr>
+        <w:ind w:left="4320" w:hanging="360"/>
+      </w:pPr>
+      <w:rPr>
+        <w:rFonts w:ascii="Courier New" w:hAnsi="Courier New" w:cs="Courier New" w:hint="default"/>
+      </w:rPr>
+    </w:lvl>
+    <w:lvl w:ilvl="5" w:tplc="280A0005" w:tentative="1">
+      <w:start w:val="1"/>
+      <w:numFmt w:val="bullet"/>
+      <w:lvlText w:val=""/>
+      <w:lvlJc w:val="left"/>
+      <w:pPr>
+        <w:ind w:left="5040" w:hanging="360"/>
+      </w:pPr>
+      <w:rPr>
+        <w:rFonts w:ascii="Wingdings" w:hAnsi="Wingdings" w:hint="default"/>
+      </w:rPr>
+    </w:lvl>
+    <w:lvl w:ilvl="6" w:tplc="280A0001" w:tentative="1">
+      <w:start w:val="1"/>
+      <w:numFmt w:val="bullet"/>
+      <w:lvlText w:val=""/>
+      <w:lvlJc w:val="left"/>
+      <w:pPr>
+        <w:ind w:left="5760" w:hanging="360"/>
+      </w:pPr>
+      <w:rPr>
+        <w:rFonts w:ascii="Symbol" w:hAnsi="Symbol" w:hint="default"/>
+      </w:rPr>
+    </w:lvl>
+    <w:lvl w:ilvl="7" w:tplc="280A0003" w:tentative="1">
+      <w:start w:val="1"/>
+      <w:numFmt w:val="bullet"/>
+      <w:lvlText w:val="o"/>
+      <w:lvlJc w:val="left"/>
+      <w:pPr>
+        <w:ind w:left="6480" w:hanging="360"/>
+      </w:pPr>
+      <w:rPr>
+        <w:rFonts w:ascii="Courier New" w:hAnsi="Courier New" w:cs="Courier New" w:hint="default"/>
+      </w:rPr>
+    </w:lvl>
+    <w:lvl w:ilvl="8" w:tplc="280A0005" w:tentative="1">
+      <w:start w:val="1"/>
+      <w:numFmt w:val="bullet"/>
+      <w:lvlText w:val=""/>
+      <w:lvlJc w:val="left"/>
+      <w:pPr>
+        <w:ind w:left="7200" w:hanging="360"/>
+      </w:pPr>
+      <w:rPr>
+        <w:rFonts w:ascii="Wingdings" w:hAnsi="Wingdings" w:hint="default"/>
+      </w:rPr>
     </w:lvl>
   </w:abstractNum>
   <w:num w:numId="1">
@@ -3823,6 +4237,9 @@
     <w:abstractNumId w:val="8"/>
   </w:num>
   <w:num w:numId="9">
+    <w:abstractNumId w:val="9"/>
+  </w:num>
+  <w:num w:numId="10">
     <w:abstractNumId w:val="1"/>
     <w:lvlOverride w:ilvl="0">
       <w:startOverride w:val="1"/>
@@ -3851,18 +4268,6 @@
     <w:lvlOverride w:ilvl="8">
       <w:startOverride w:val="1"/>
     </w:lvlOverride>
-  </w:num>
-  <w:num w:numId="10">
-    <w:abstractNumId w:val="4"/>
-    <w:lvlOverride w:ilvl="0"/>
-    <w:lvlOverride w:ilvl="1"/>
-    <w:lvlOverride w:ilvl="2"/>
-    <w:lvlOverride w:ilvl="3"/>
-    <w:lvlOverride w:ilvl="4"/>
-    <w:lvlOverride w:ilvl="5"/>
-    <w:lvlOverride w:ilvl="6"/>
-    <w:lvlOverride w:ilvl="7"/>
-    <w:lvlOverride w:ilvl="8"/>
   </w:num>
   <w:num w:numId="11">
     <w:abstractNumId w:val="6"/>
@@ -3893,42 +4298,6 @@
     <w:lvlOverride w:ilvl="8">
       <w:startOverride w:val="1"/>
     </w:lvlOverride>
-  </w:num>
-  <w:num w:numId="12">
-    <w:abstractNumId w:val="3"/>
-    <w:lvlOverride w:ilvl="0"/>
-    <w:lvlOverride w:ilvl="1"/>
-    <w:lvlOverride w:ilvl="2"/>
-    <w:lvlOverride w:ilvl="3"/>
-    <w:lvlOverride w:ilvl="4"/>
-    <w:lvlOverride w:ilvl="5"/>
-    <w:lvlOverride w:ilvl="6"/>
-    <w:lvlOverride w:ilvl="7"/>
-    <w:lvlOverride w:ilvl="8"/>
-  </w:num>
-  <w:num w:numId="13">
-    <w:abstractNumId w:val="5"/>
-    <w:lvlOverride w:ilvl="0"/>
-    <w:lvlOverride w:ilvl="1"/>
-    <w:lvlOverride w:ilvl="2"/>
-    <w:lvlOverride w:ilvl="3"/>
-    <w:lvlOverride w:ilvl="4"/>
-    <w:lvlOverride w:ilvl="5"/>
-    <w:lvlOverride w:ilvl="6"/>
-    <w:lvlOverride w:ilvl="7"/>
-    <w:lvlOverride w:ilvl="8"/>
-  </w:num>
-  <w:num w:numId="14">
-    <w:abstractNumId w:val="0"/>
-    <w:lvlOverride w:ilvl="0"/>
-    <w:lvlOverride w:ilvl="1"/>
-    <w:lvlOverride w:ilvl="2"/>
-    <w:lvlOverride w:ilvl="3"/>
-    <w:lvlOverride w:ilvl="4"/>
-    <w:lvlOverride w:ilvl="5"/>
-    <w:lvlOverride w:ilvl="6"/>
-    <w:lvlOverride w:ilvl="7"/>
-    <w:lvlOverride w:ilvl="8"/>
   </w:num>
 </w:numbering>
 </file>
@@ -4372,7 +4741,7 @@
     <w:uiPriority w:val="99"/>
     <w:semiHidden/>
     <w:unhideWhenUsed/>
-    <w:rsid w:val="00265F70"/>
+    <w:rsid w:val="00300827"/>
     <w:pPr>
       <w:spacing w:after="0" w:line="240" w:lineRule="auto"/>
     </w:pPr>
@@ -4388,7 +4757,7 @@
     <w:link w:val="Textodeglobo"/>
     <w:uiPriority w:val="99"/>
     <w:semiHidden/>
-    <w:rsid w:val="00265F70"/>
+    <w:rsid w:val="00300827"/>
     <w:rPr>
       <w:rFonts w:ascii="Tahoma" w:hAnsi="Tahoma" w:cs="Tahoma"/>
       <w:sz w:val="16"/>
@@ -4837,7 +5206,7 @@
     <w:uiPriority w:val="99"/>
     <w:semiHidden/>
     <w:unhideWhenUsed/>
-    <w:rsid w:val="00265F70"/>
+    <w:rsid w:val="00300827"/>
     <w:pPr>
       <w:spacing w:after="0" w:line="240" w:lineRule="auto"/>
     </w:pPr>
@@ -4853,7 +5222,7 @@
     <w:link w:val="Textodeglobo"/>
     <w:uiPriority w:val="99"/>
     <w:semiHidden/>
-    <w:rsid w:val="00265F70"/>
+    <w:rsid w:val="00300827"/>
     <w:rPr>
       <w:rFonts w:ascii="Tahoma" w:hAnsi="Tahoma" w:cs="Tahoma"/>
       <w:sz w:val="16"/>
@@ -5118,7 +5487,7 @@
   <a:extraClrSchemeLst/>
   <a:extLst>
     <a:ext uri="{05A4C25C-085E-4340-85A3-A5531E510DB2}">
-      <thm15:themeFamily xmlns:thm15="http://schemas.microsoft.com/office/thememl/2012/main" xmlns="" name="Office Theme" id="{62F939B6-93AF-4DB8-9C6B-D6C7DFDC589F}" vid="{4A3C46E8-61CC-4603-A589-7422A47A8E4A}"/>
+      <thm15:themeFamily xmlns="" xmlns:thm15="http://schemas.microsoft.com/office/thememl/2012/main" name="Office Theme" id="{62F939B6-93AF-4DB8-9C6B-D6C7DFDC589F}" vid="{4A3C46E8-61CC-4603-A589-7422A47A8E4A}"/>
     </a:ext>
   </a:extLst>
 </a:theme>

</xml_diff>

<commit_message>
He agregado definiciones y gobierno
</commit_message>
<xml_diff>
--- a/Documentos/PGC.docx
+++ b/Documentos/PGC.docx
@@ -85,8 +85,6 @@
         <w:lastRenderedPageBreak/>
         <w:t>Contenido</w:t>
       </w:r>
-      <w:bookmarkStart w:id="0" w:name="_GoBack"/>
-      <w:bookmarkEnd w:id="0"/>
     </w:p>
     <w:sdt>
       <w:sdtPr>
@@ -1169,7 +1167,7 @@
           <w:color w:val="000000"/>
         </w:rPr>
       </w:pPr>
-      <w:bookmarkStart w:id="1" w:name="_Toc493254553"/>
+      <w:bookmarkStart w:id="0" w:name="_Toc493254553"/>
       <w:r>
         <w:rPr>
           <w:b/>
@@ -1178,7 +1176,7 @@
         <w:lastRenderedPageBreak/>
         <w:t>INTRODUCCIÓN</w:t>
       </w:r>
-      <w:bookmarkEnd w:id="1"/>
+      <w:bookmarkEnd w:id="0"/>
     </w:p>
     <w:p>
       <w:pPr>
@@ -1200,10 +1198,7 @@
       </w:r>
       <w:proofErr w:type="spellEnd"/>
       <w:r>
-        <w:t xml:space="preserve"> la necesidad de cambio es algo constante para nuestra Organización, para sus Clientes y sus Proveedores también. Esto se debe a que nuestros planes, actividades y objetivos sufren cambios producto de una influencia interna o </w:t>
-      </w:r>
-      <w:r>
-        <w:t>externa.</w:t>
+        <w:t xml:space="preserve"> la necesidad de cambio es algo constante para nuestra Organización, para sus Clientes y sus Proveedores también. Esto se debe a que nuestros planes, actividades y objetivos sufren cambios producto de una influencia interna o externa.</w:t>
       </w:r>
     </w:p>
     <w:p>
@@ -1220,10 +1215,7 @@
       </w:r>
       <w:proofErr w:type="spellEnd"/>
       <w:r>
-        <w:t xml:space="preserve"> una empresa que busca ser líder en el mercado del desarrollo de soluciones informáticas, los cambios antes mencionados pueden impactar en las diferentes fases del ciclo de vida del Software. Los cambios nunca deb</w:t>
-      </w:r>
-      <w:r>
-        <w:t>en ser ignorados ya que estos permiten que el Software se adecue a nuevos ambientes, obtenga nuevos módulos o mejoras en los ya existentes y modificaciones producto de cambios en el negocio o en los procesos.</w:t>
+        <w:t xml:space="preserve"> una empresa que busca ser líder en el mercado del desarrollo de soluciones informáticas, los cambios antes mencionados pueden impactar en las diferentes fases del ciclo de vida del Software. Los cambios nunca deben ser ignorados ya que estos permiten que el Software se adecue a nuevos ambientes, obtenga nuevos módulos o mejoras en los ya existentes y modificaciones producto de cambios en el negocio o en los procesos.</w:t>
       </w:r>
     </w:p>
     <w:p>
@@ -1232,16 +1224,7 @@
         <w:jc w:val="both"/>
       </w:pPr>
       <w:r>
-        <w:t>La Empresa desarrolla varios tipos de Software,</w:t>
-      </w:r>
-      <w:r>
-        <w:t xml:space="preserve"> muchos de ellos se encuentran ya en producción y otros en desarrollo. Se ha detectado en algunos proyectos que los encargados de proyectos de Software no siempre cuentan con la última versión de ítems de Software. También se ha dado casos en que se han pe</w:t>
-      </w:r>
-      <w:r>
-        <w:t xml:space="preserve">rdido versiones de los ítems debido a que no se encuentran bien organizados o se encuentran almacenados en unidades de almacenamiento externas. En ocasiones, los desarrolladores cuentan con las últimas versiones y al renunciar se pierden las versiones con </w:t>
-      </w:r>
-      <w:r>
-        <w:t>las que cuentan.</w:t>
+        <w:t>La Empresa desarrolla varios tipos de Software, muchos de ellos se encuentran ya en producción y otros en desarrollo. Se ha detectado en algunos proyectos que los encargados de proyectos de Software no siempre cuentan con la última versión de ítems de Software. También se ha dado casos en que se han perdido versiones de los ítems debido a que no se encuentran bien organizados o se encuentran almacenados en unidades de almacenamiento externas. En ocasiones, los desarrolladores cuentan con las últimas versiones y al renunciar se pierden las versiones con las que cuentan.</w:t>
       </w:r>
     </w:p>
     <w:p>
@@ -1258,13 +1241,7 @@
       </w:r>
       <w:proofErr w:type="spellEnd"/>
       <w:r>
-        <w:t xml:space="preserve"> ha optado por aplicar la Gestión de la Configuración de Software (GCS o SCM por sus siglas en inglés) con el objetivo de mantener la integridad de los artefactos generados por los diversos proyec</w:t>
-      </w:r>
-      <w:r>
-        <w:t>tos que la organización posee, garantizar que no se realicen cambios sin control y asegurar que los integrantes de los proyectos dispongan de versiones actualizadas y aprobadas. Los artefactos no solo abarcan ejecutables finales, sino a todos los productos</w:t>
-      </w:r>
-      <w:r>
-        <w:t xml:space="preserve"> generados por los Proyectos.</w:t>
+        <w:t xml:space="preserve"> ha optado por aplicar la Gestión de la Configuración de Software (GCS o SCM por sus siglas en inglés) con el objetivo de mantener la integridad de los artefactos generados por los diversos proyectos que la organización posee, garantizar que no se realicen cambios sin control y asegurar que los integrantes de los proyectos dispongan de versiones actualizadas y aprobadas. Los artefactos no solo abarcan ejecutables finales, sino a todos los productos generados por los Proyectos.</w:t>
       </w:r>
     </w:p>
     <w:p>
@@ -1273,13 +1250,7 @@
         <w:jc w:val="both"/>
       </w:pPr>
       <w:r>
-        <w:t>El Plan de Gestión de la Configuración busca definir qué se va a configurar, cómo se va a configurar, quién lo va a configurar y cómo se manejarán los cambios que se realizarán. Para eso, el documento describirá las actividade</w:t>
-      </w:r>
-      <w:r>
-        <w:t>s de la Gestión de Configuración del Software que deben ser llevadas a cabo durante el proceso de desarrollo de los Proyectos de Software de la Organización. Las actividades de la Gestión de la Configuración del Software que se llevarán a cabo y que garant</w:t>
-      </w:r>
-      <w:r>
-        <w:t>izan la calidad de esta, son las siguientes:</w:t>
+        <w:t>El Plan de Gestión de la Configuración busca definir qué se va a configurar, cómo se va a configurar, quién lo va a configurar y cómo se manejarán los cambios que se realizarán. Para eso, el documento describirá las actividades de la Gestión de Configuración del Software que deben ser llevadas a cabo durante el proceso de desarrollo de los Proyectos de Software de la Organización. Las actividades de la Gestión de la Configuración del Software que se llevarán a cabo y que garantizan la calidad de esta, son las siguientes:</w:t>
       </w:r>
     </w:p>
     <w:p>
@@ -1385,13 +1356,7 @@
         <w:jc w:val="both"/>
       </w:pPr>
       <w:r>
-        <w:t>El pr</w:t>
-      </w:r>
-      <w:r>
-        <w:t>esente Plan de Gestión de la Configuración aplica para todos aquellos proyectos de Desarrollo de Software que se encuentran en desarrollo y en producción, así como futuros proyectos. El presente Plan de Gestión de la Configuración no aplica para documentos</w:t>
-      </w:r>
-      <w:r>
-        <w:t xml:space="preserve"> confidenciales pertenecientes a Clientes o Proveedores. </w:t>
+        <w:t xml:space="preserve">El presente Plan de Gestión de la Configuración aplica para todos aquellos proyectos de Desarrollo de Software que se encuentran en desarrollo y en producción, así como futuros proyectos. El presente Plan de Gestión de la Configuración no aplica para documentos confidenciales pertenecientes a Clientes o Proveedores. </w:t>
       </w:r>
     </w:p>
     <w:p>
@@ -1418,9 +1383,9 @@
           <w:szCs w:val="26"/>
         </w:rPr>
       </w:pPr>
-      <w:bookmarkStart w:id="2" w:name="_Toc493245484"/>
-      <w:bookmarkStart w:id="3" w:name="_Toc493250771"/>
-      <w:bookmarkStart w:id="4" w:name="_Toc493254554"/>
+      <w:bookmarkStart w:id="1" w:name="_Toc493245484"/>
+      <w:bookmarkStart w:id="2" w:name="_Toc493250771"/>
+      <w:bookmarkStart w:id="3" w:name="_Toc493254554"/>
       <w:r>
         <w:rPr>
           <w:b/>
@@ -1431,9 +1396,9 @@
         <w:lastRenderedPageBreak/>
         <w:t>Propósito</w:t>
       </w:r>
+      <w:bookmarkEnd w:id="1"/>
       <w:bookmarkEnd w:id="2"/>
       <w:bookmarkEnd w:id="3"/>
-      <w:bookmarkEnd w:id="4"/>
     </w:p>
     <w:p/>
     <w:p>
@@ -1460,9 +1425,9 @@
           <w:szCs w:val="26"/>
         </w:rPr>
       </w:pPr>
-      <w:bookmarkStart w:id="5" w:name="_Toc493245485"/>
-      <w:bookmarkStart w:id="6" w:name="_Toc493250772"/>
-      <w:bookmarkStart w:id="7" w:name="_Toc493254555"/>
+      <w:bookmarkStart w:id="4" w:name="_Toc493245485"/>
+      <w:bookmarkStart w:id="5" w:name="_Toc493250772"/>
+      <w:bookmarkStart w:id="6" w:name="_Toc493254555"/>
       <w:r>
         <w:rPr>
           <w:b/>
@@ -1472,9 +1437,9 @@
         </w:rPr>
         <w:t>Aplicabilidad</w:t>
       </w:r>
+      <w:bookmarkEnd w:id="4"/>
       <w:bookmarkEnd w:id="5"/>
       <w:bookmarkEnd w:id="6"/>
-      <w:bookmarkEnd w:id="7"/>
     </w:p>
     <w:p>
       <w:pPr>
@@ -1505,9 +1470,9 @@
           <w:szCs w:val="26"/>
         </w:rPr>
       </w:pPr>
-      <w:bookmarkStart w:id="8" w:name="_Toc493245486"/>
-      <w:bookmarkStart w:id="9" w:name="_Toc493250773"/>
-      <w:bookmarkStart w:id="10" w:name="_Toc493254556"/>
+      <w:bookmarkStart w:id="7" w:name="_Toc493245486"/>
+      <w:bookmarkStart w:id="8" w:name="_Toc493250773"/>
+      <w:bookmarkStart w:id="9" w:name="_Toc493254556"/>
       <w:r>
         <w:rPr>
           <w:b/>
@@ -1517,9 +1482,9 @@
         </w:rPr>
         <w:t>Gobierno</w:t>
       </w:r>
+      <w:bookmarkEnd w:id="7"/>
       <w:bookmarkEnd w:id="8"/>
       <w:bookmarkEnd w:id="9"/>
-      <w:bookmarkEnd w:id="10"/>
     </w:p>
     <w:p/>
     <w:p>
@@ -1745,9 +1710,9 @@
           <w:szCs w:val="26"/>
         </w:rPr>
       </w:pPr>
-      <w:bookmarkStart w:id="11" w:name="_Toc493245487"/>
-      <w:bookmarkStart w:id="12" w:name="_Toc493250774"/>
-      <w:bookmarkStart w:id="13" w:name="_Toc493254557"/>
+      <w:bookmarkStart w:id="10" w:name="_Toc493245487"/>
+      <w:bookmarkStart w:id="11" w:name="_Toc493250774"/>
+      <w:bookmarkStart w:id="12" w:name="_Toc493254557"/>
       <w:r>
         <w:rPr>
           <w:b/>
@@ -1757,9 +1722,9 @@
         </w:rPr>
         <w:t>Alcance</w:t>
       </w:r>
+      <w:bookmarkEnd w:id="10"/>
       <w:bookmarkEnd w:id="11"/>
       <w:bookmarkEnd w:id="12"/>
-      <w:bookmarkEnd w:id="13"/>
     </w:p>
     <w:p/>
     <w:p>
@@ -1787,9 +1752,9 @@
           <w:szCs w:val="26"/>
         </w:rPr>
       </w:pPr>
-      <w:bookmarkStart w:id="14" w:name="_Toc493245488"/>
-      <w:bookmarkStart w:id="15" w:name="_Toc493250775"/>
-      <w:bookmarkStart w:id="16" w:name="_Toc493254558"/>
+      <w:bookmarkStart w:id="13" w:name="_Toc493245488"/>
+      <w:bookmarkStart w:id="14" w:name="_Toc493250775"/>
+      <w:bookmarkStart w:id="15" w:name="_Toc493254558"/>
       <w:r>
         <w:rPr>
           <w:b/>
@@ -1799,9 +1764,9 @@
         </w:rPr>
         <w:t>Definiciones</w:t>
       </w:r>
+      <w:bookmarkEnd w:id="13"/>
       <w:bookmarkEnd w:id="14"/>
       <w:bookmarkEnd w:id="15"/>
-      <w:bookmarkEnd w:id="16"/>
     </w:p>
     <w:p>
       <w:pPr>
@@ -2048,6 +2013,14 @@
       <w:r>
         <w:t>Versión de desarrollo paralela a la versión oficial (tronco) que se trabaja hasta tenerla lista para salir a pruebas y posterior producción. Ambas versiones, la oficial y la rama comparten un ancestro común y están destinadas a converger en el futuro.</w:t>
       </w:r>
+    </w:p>
+    <w:p>
+      <w:pPr>
+        <w:ind w:left="426"/>
+        <w:jc w:val="both"/>
+      </w:pPr>
+      <w:bookmarkStart w:id="16" w:name="_GoBack"/>
+      <w:bookmarkEnd w:id="16"/>
     </w:p>
     <w:p>
       <w:pPr>
@@ -2151,10 +2124,7 @@
       </w:r>
       <w:proofErr w:type="spellEnd"/>
       <w:r>
-        <w:t xml:space="preserve"> (SES) es una organización que emplea la metodología RUP en sus proyectos para asegurar que la producción de software sea de alta calidad, es decir, que cumpla con las necesidades de los usuarios. La elección por el uso del marco</w:t>
-      </w:r>
-      <w:r>
-        <w:t xml:space="preserve"> RUP, se sustenta en el hecho de que RUP se basa en las mejores prácticas que se han intentado y se han probado en el campo, además que los procesos definidos a partir de ella son iterativos e incrementales lo que brinda una mejor retroalimentación.</w:t>
+        <w:t xml:space="preserve"> (SES) es una organización que emplea la metodología RUP en sus proyectos para asegurar que la producción de software sea de alta calidad, es decir, que cumpla con las necesidades de los usuarios. La elección por el uso del marco RUP, se sustenta en el hecho de que RUP se basa en las mejores prácticas que se han intentado y se han probado en el campo, además que los procesos definidos a partir de ella son iterativos e incrementales lo que brinda una mejor retroalimentación.</w:t>
       </w:r>
     </w:p>
     <w:p>
@@ -2224,15 +2194,7 @@
           <w:sz w:val="26"/>
           <w:szCs w:val="26"/>
         </w:rPr>
-        <w:t>Fig.</w:t>
-      </w:r>
-      <w:r>
-        <w:rPr>
-          <w:b/>
-          <w:sz w:val="26"/>
-          <w:szCs w:val="26"/>
-        </w:rPr>
-        <w:t xml:space="preserve"> 1  Modelo De Desarrollo de Software en RUP adaptado al proyecto</w:t>
+        <w:t>Fig. 1  Modelo De Desarrollo de Software en RUP adaptado al proyecto</w:t>
       </w:r>
     </w:p>
     <w:p>
@@ -2252,13 +2214,7 @@
       </w:r>
       <w:proofErr w:type="spellEnd"/>
       <w:r>
-        <w:t>, existen actividades de la Gestión de la Configuración de Software que deben ser llevada</w:t>
-      </w:r>
-      <w:r>
-        <w:t>s a cabo durante todo el proceso, donde se definen tanto los productos que se pondrán bajo control de configuración como los procedimientos que deben ser seguidos por los integrantes del equipo de trabajo. Todo esto se realizará con el fin de evitar que ll</w:t>
-      </w:r>
-      <w:r>
-        <w:t>eguen a ocurrir errores como: sobrescribir código de otro, tener referencias perdidas de librerías o archivos perdidos, hacer cambios a una versión incorrecta del código o que vuelvan a aparecer errores ya corregidos.</w:t>
+        <w:t>, existen actividades de la Gestión de la Configuración de Software que deben ser llevadas a cabo durante todo el proceso, donde se definen tanto los productos que se pondrán bajo control de configuración como los procedimientos que deben ser seguidos por los integrantes del equipo de trabajo. Todo esto se realizará con el fin de evitar que lleguen a ocurrir errores como: sobrescribir código de otro, tener referencias perdidas de librerías o archivos perdidos, hacer cambios a una versión incorrecta del código o que vuelvan a aparecer errores ya corregidos.</w:t>
       </w:r>
     </w:p>
     <w:p>
@@ -2270,10 +2226,7 @@
         <w:jc w:val="both"/>
       </w:pPr>
       <w:r>
-        <w:t xml:space="preserve">Para realizar una correcta Gestión de </w:t>
-      </w:r>
-      <w:r>
-        <w:t>la Configuración de Software, existen 6 procesos que llevaremos a cabo:</w:t>
+        <w:t>Para realizar una correcta Gestión de la Configuración de Software, existen 6 procesos que llevaremos a cabo:</w:t>
       </w:r>
     </w:p>
     <w:p>
@@ -2295,10 +2248,7 @@
         <w:t>Planeamiento de la Gestión de la Configuración</w:t>
       </w:r>
       <w:r>
-        <w:t>: En esta sección se tiene en consideración la introducción, gestión, actividades, horarios, recursos, y el desarrollo de un plan de mante</w:t>
-      </w:r>
-      <w:r>
-        <w:t>nimiento de la SCM.</w:t>
+        <w:t>: En esta sección se tiene en consideración la introducción, gestión, actividades, horarios, recursos, y el desarrollo de un plan de mantenimiento de la SCM.</w:t>
       </w:r>
     </w:p>
     <w:p>
@@ -2342,10 +2292,7 @@
         <w:t>Control de la Configuración</w:t>
       </w:r>
       <w:r>
-        <w:t>: En esta sección se describirán los procedimientos y</w:t>
-      </w:r>
-      <w:r>
-        <w:t xml:space="preserve"> las plantillas que se van a utilizar para efectuar el control de cambios, asimismo se definirán las líneas base y las estructuras de las librerías.</w:t>
+        <w:t>: En esta sección se describirán los procedimientos y las plantillas que se van a utilizar para efectuar el control de cambios, asimismo se definirán las líneas base y las estructuras de las librerías.</w:t>
       </w:r>
     </w:p>
     <w:p>
@@ -2390,10 +2337,7 @@
         <w:t>Auditorías y Revisiones de la Configuración</w:t>
       </w:r>
       <w:r>
-        <w:t>: En esta sección se confirmará que los diseños o documentación l</w:t>
-      </w:r>
-      <w:r>
-        <w:t>leven a cabo sus objetivos y que el software se está construyendo correctamente.</w:t>
+        <w:t>: En esta sección se confirmará que los diseños o documentación lleven a cabo sus objetivos y que el software se está construyendo correctamente.</w:t>
       </w:r>
     </w:p>
     <w:p>
@@ -2435,13 +2379,7 @@
         <w:jc w:val="both"/>
       </w:pPr>
       <w:r>
-        <w:t xml:space="preserve">A través de dichos procesos </w:t>
-      </w:r>
-      <w:r>
-        <w:t>se llevará a cabo una adecuada gestión que nos dará como resultado: controlar las modificaciones y versiones de los productos o ítems, poner a disposición de las partes afectadas las modificaciones y versiones adecuadas, registrar e informar el estado de l</w:t>
-      </w:r>
-      <w:r>
-        <w:t>os productos y las modificaciones, y controlar el almacenamiento, manejo y entrega de los productos.</w:t>
+        <w:t>A través de dichos procesos se llevará a cabo una adecuada gestión que nos dará como resultado: controlar las modificaciones y versiones de los productos o ítems, poner a disposición de las partes afectadas las modificaciones y versiones adecuadas, registrar e informar el estado de los productos y las modificaciones, y controlar el almacenamiento, manejo y entrega de los productos.</w:t>
       </w:r>
     </w:p>
     <w:p>
@@ -2469,10 +2407,7 @@
         <w:jc w:val="both"/>
       </w:pPr>
       <w:r>
-        <w:t xml:space="preserve"> La Gestió</w:t>
-      </w:r>
-      <w:r>
-        <w:t>n del Proyecto.</w:t>
+        <w:t xml:space="preserve"> La Gestión del Proyecto.</w:t>
       </w:r>
     </w:p>
     <w:p>
@@ -2659,13 +2594,7 @@
       </w:r>
       <w:proofErr w:type="spellEnd"/>
       <w:r>
-        <w:t xml:space="preserve"> y someterlas a un proceso de evaluación, donde se les aprobará o denegará y, en caso de aprobarlo, se hará responsable de su implementación en el menor ti</w:t>
-      </w:r>
-      <w:r>
-        <w:t>empo posible (aunque la implementación no deberá ser necesariamente realizada por el CCC). Además, se encargará de revisar la implementación (deberá comprobar que lo implementado corresponda con el cambio indicado en la SC). El CCC estará formado por los m</w:t>
-      </w:r>
-      <w:r>
-        <w:t>iembros del equipo central de desarrollo.</w:t>
+        <w:t xml:space="preserve"> y someterlas a un proceso de evaluación, donde se les aprobará o denegará y, en caso de aprobarlo, se hará responsable de su implementación en el menor tiempo posible (aunque la implementación no deberá ser necesariamente realizada por el CCC). Además, se encargará de revisar la implementación (deberá comprobar que lo implementado corresponda con el cambio indicado en la SC). El CCC estará formado por los miembros del equipo central de desarrollo.</w:t>
       </w:r>
     </w:p>
     <w:p>
@@ -2700,10 +2629,7 @@
       </w:pPr>
       <w:r>
         <w:lastRenderedPageBreak/>
-        <w:t>El gestor de la gestión de la configuración es el encargado de implementar, mantener y mejorar la gestión de la configuración. Además, se encargará de controlar todos los c</w:t>
-      </w:r>
-      <w:r>
-        <w:t xml:space="preserve">ambios realizados en el repositorio CVS, vigilando que se </w:t>
+        <w:t xml:space="preserve">El gestor de la gestión de la configuración es el encargado de implementar, mantener y mejorar la gestión de la configuración. Además, se encargará de controlar todos los cambios realizados en el repositorio CVS, vigilando que se </w:t>
       </w:r>
       <w:proofErr w:type="gramStart"/>
       <w:r>
@@ -2719,10 +2645,7 @@
       </w:r>
       <w:proofErr w:type="spellEnd"/>
       <w:r>
-        <w:t xml:space="preserve"> para un uso adecuado de la misma durante el desarrollo del proyecto. Asimismo,</w:t>
-      </w:r>
-      <w:r>
-        <w:t xml:space="preserve"> será la persona que se responsabilice de la creación de ramas en el repositorio CVS.</w:t>
+        <w:t xml:space="preserve"> para un uso adecuado de la misma durante el desarrollo del proyecto. Asimismo, será la persona que se responsabilice de la creación de ramas en el repositorio CVS.</w:t>
       </w:r>
     </w:p>
     <w:p>
@@ -2756,10 +2679,7 @@
         <w:jc w:val="both"/>
       </w:pPr>
       <w:r>
-        <w:t xml:space="preserve">El bibliotecario se ocupará de diseñar y establecer la biblioteca de software para cada proyecto de desarrollo, así como mantener un índice actualizado con </w:t>
-      </w:r>
-      <w:r>
-        <w:t>el contenido de cada biblioteca. Organizará y mantendrá el software y la documentación de cada proyecto de acuerdo a un proceso documentado. Además, se encargará de registrar y mantener copias de las antiguas versiones.</w:t>
+        <w:t>El bibliotecario se ocupará de diseñar y establecer la biblioteca de software para cada proyecto de desarrollo, así como mantener un índice actualizado con el contenido de cada biblioteca. Organizará y mantendrá el software y la documentación de cada proyecto de acuerdo a un proceso documentado. Además, se encargará de registrar y mantener copias de las antiguas versiones.</w:t>
       </w:r>
     </w:p>
     <w:p>
@@ -2817,13 +2737,7 @@
         <w:jc w:val="both"/>
       </w:pPr>
       <w:r>
-        <w:t>El equipo de trabajo será responsable de desarrollar los documentos y ficheros de código fuente, almacenando las nuevas versiones en el repositorio CVS. Notificarán cuándo un documento o fichero fuente está listo para ser probado, momento en el que se pond</w:t>
-      </w:r>
-      <w:r>
-        <w:t>rán en marcha todas las tareas de aseguramiento de calidad. También serán los responsables de descubrir fallos o solicitar cambios en las versiones estables de un producto, y de implementarlos por indicación del CCC. Cada desarrollador deberá introducir un</w:t>
-      </w:r>
-      <w:r>
-        <w:t>a descripción completa y correcta de los cambios introducidos en un documento o fichero fuente al integrar una nueva versión en el repositorio CVS.</w:t>
+        <w:t>El equipo de trabajo será responsable de desarrollar los documentos y ficheros de código fuente, almacenando las nuevas versiones en el repositorio CVS. Notificarán cuándo un documento o fichero fuente está listo para ser probado, momento en el que se pondrán en marcha todas las tareas de aseguramiento de calidad. También serán los responsables de descubrir fallos o solicitar cambios en las versiones estables de un producto, y de implementarlos por indicación del CCC. Cada desarrollador deberá introducir una descripción completa y correcta de los cambios introducidos en un documento o fichero fuente al integrar una nueva versión en el repositorio CVS.</w:t>
       </w:r>
     </w:p>
     <w:p>
@@ -3528,10 +3442,7 @@
         <w:t xml:space="preserve">Políticas y Directrices: </w:t>
       </w:r>
       <w:r>
-        <w:t>Las políticas y directrices deberán ser captadas por todos los miembros relacionados a la empresa y establecerán las normas, responsabilidades y alineamientos, estas están establecidas en e</w:t>
-      </w:r>
-      <w:r>
-        <w:t>l documento “POLITICASYDIRECTRICES.docx” que a su vez contiene a los diferentes tipos de políticas, ejemplo: Políticas de permisos de acceso.</w:t>
+        <w:t>Las políticas y directrices deberán ser captadas por todos los miembros relacionados a la empresa y establecerán las normas, responsabilidades y alineamientos, estas están establecidas en el documento “POLITICASYDIRECTRICES.docx” que a su vez contiene a los diferentes tipos de políticas, ejemplo: Políticas de permisos de acceso.</w:t>
       </w:r>
     </w:p>
     <w:p>
@@ -3556,10 +3467,7 @@
         <w:t xml:space="preserve">Procedimientos: </w:t>
       </w:r>
       <w:r>
-        <w:t xml:space="preserve">Los procedimientos, como secuencias cronológicas de acciones requeridas, serán guías de acción en </w:t>
-      </w:r>
-      <w:r>
-        <w:t>los que se detallará de manera exacta como realizarse ciertas actividades. Estos están detallados en el documento “PROCEDIMIENTOS.docx”</w:t>
+        <w:t>Los procedimientos, como secuencias cronológicas de acciones requeridas, serán guías de acción en los que se detallará de manera exacta como realizarse ciertas actividades. Estos están detallados en el documento “PROCEDIMIENTOS.docx”</w:t>
       </w:r>
     </w:p>
     <w:p>
@@ -3608,10 +3516,7 @@
       </w:r>
       <w:proofErr w:type="spellEnd"/>
       <w:r>
-        <w:t xml:space="preserve"> como sistema de control de version</w:t>
-      </w:r>
-      <w:r>
-        <w:t>es debido a las siguientes bondades:</w:t>
+        <w:t xml:space="preserve"> como sistema de control de versiones debido a las siguientes bondades:</w:t>
       </w:r>
     </w:p>
     <w:p>
@@ -5206,9 +5111,7 @@
       <w:tblStyleRowBandSize w:val="1"/>
       <w:tblStyleColBandSize w:val="1"/>
       <w:tblCellMar>
-        <w:top w:w="0" w:type="dxa"/>
         <w:left w:w="108" w:type="dxa"/>
-        <w:bottom w:w="0" w:type="dxa"/>
         <w:right w:w="108" w:type="dxa"/>
       </w:tblCellMar>
     </w:tblPr>
@@ -5622,9 +5525,7 @@
       <w:tblStyleRowBandSize w:val="1"/>
       <w:tblStyleColBandSize w:val="1"/>
       <w:tblCellMar>
-        <w:top w:w="0" w:type="dxa"/>
         <w:left w:w="108" w:type="dxa"/>
-        <w:bottom w:w="0" w:type="dxa"/>
         <w:right w:w="108" w:type="dxa"/>
       </w:tblCellMar>
     </w:tblPr>

</xml_diff>

<commit_message>
Hice cambios en documento PGC
</commit_message>
<xml_diff>
--- a/Documentos/PGC.docx
+++ b/Documentos/PGC.docx
@@ -2019,8 +2019,6 @@
         <w:ind w:left="426"/>
         <w:jc w:val="both"/>
       </w:pPr>
-      <w:bookmarkStart w:id="16" w:name="_GoBack"/>
-      <w:bookmarkEnd w:id="16"/>
     </w:p>
     <w:p>
       <w:pPr>
@@ -2034,7 +2032,7 @@
           <w:color w:val="000000"/>
         </w:rPr>
       </w:pPr>
-      <w:bookmarkStart w:id="17" w:name="_Toc493254559"/>
+      <w:bookmarkStart w:id="16" w:name="_Toc493254559"/>
       <w:r>
         <w:rPr>
           <w:b/>
@@ -2042,7 +2040,7 @@
         </w:rPr>
         <w:t>Gestión de la SCM</w:t>
       </w:r>
-      <w:bookmarkEnd w:id="17"/>
+      <w:bookmarkEnd w:id="16"/>
     </w:p>
     <w:p/>
     <w:p>
@@ -2083,7 +2081,7 @@
           <w:color w:val="000000"/>
         </w:rPr>
       </w:pPr>
-      <w:bookmarkStart w:id="18" w:name="_Toc493254560"/>
+      <w:bookmarkStart w:id="17" w:name="_Toc493254560"/>
       <w:r>
         <w:rPr>
           <w:b/>
@@ -2091,7 +2089,7 @@
         </w:rPr>
         <w:t>Organización</w:t>
       </w:r>
-      <w:bookmarkEnd w:id="18"/>
+      <w:bookmarkEnd w:id="17"/>
     </w:p>
     <w:p>
       <w:pPr>
@@ -2510,12 +2508,32 @@
       <w:pPr>
         <w:keepLines/>
         <w:widowControl w:val="0"/>
+        <w:spacing w:line="256" w:lineRule="auto"/>
+        <w:ind w:left="1440"/>
+        <w:contextualSpacing/>
+        <w:jc w:val="both"/>
+      </w:pPr>
+      <w:bookmarkStart w:id="18" w:name="_GoBack"/>
+      <w:bookmarkEnd w:id="18"/>
+    </w:p>
+    <w:p>
+      <w:pPr>
+        <w:keepLines/>
+        <w:widowControl w:val="0"/>
         <w:spacing w:after="120" w:line="312" w:lineRule="auto"/>
         <w:ind w:left="720"/>
         <w:jc w:val="both"/>
       </w:pPr>
       <w:r>
-        <w:t>En donde tanto los documentos de gestión de proyecto, descripción de procesos, requerimientos, especificaciones del producto, código fuente, implementación de CUS, casos de pruebas y los diferentes tipos de manuales estarán bajo un manejo de configuración.</w:t>
+        <w:t xml:space="preserve">En donde tanto los documentos de gestión de proyecto, descripción de procesos, requerimientos, especificaciones del producto, código fuente, implementación de CUS, </w:t>
+      </w:r>
+      <w:proofErr w:type="gramStart"/>
+      <w:r>
+        <w:t>casos</w:t>
+      </w:r>
+      <w:proofErr w:type="gramEnd"/>
+      <w:r>
+        <w:t xml:space="preserve"> de pruebas y los diferentes tipos de manuales estarán bajo un manejo de configuración.</w:t>
       </w:r>
     </w:p>
     <w:p>

</xml_diff>

<commit_message>
He vuelto al orden todo y realizado mis cambios
</commit_message>
<xml_diff>
--- a/Documentos/PGC.docx
+++ b/Documentos/PGC.docx
@@ -104,7 +104,9 @@
               <w:tab w:val="right" w:pos="8494"/>
             </w:tabs>
             <w:rPr>
+              <w:rFonts w:asciiTheme="minorHAnsi" w:eastAsiaTheme="minorEastAsia" w:hAnsiTheme="minorHAnsi" w:cstheme="minorBidi"/>
               <w:noProof/>
+              <w:color w:val="auto"/>
             </w:rPr>
           </w:pPr>
           <w:r>
@@ -116,7 +118,7 @@
           <w:r>
             <w:fldChar w:fldCharType="separate"/>
           </w:r>
-          <w:hyperlink w:anchor="_Toc493254553" w:history="1">
+          <w:hyperlink w:anchor="_Toc493259309" w:history="1">
             <w:r>
               <w:rPr>
                 <w:rStyle w:val="Hipervnculo"/>
@@ -127,7 +129,9 @@
             </w:r>
             <w:r>
               <w:rPr>
-                <w:noProof/>
+                <w:rFonts w:asciiTheme="minorHAnsi" w:eastAsiaTheme="minorEastAsia" w:hAnsiTheme="minorHAnsi" w:cstheme="minorBidi"/>
+                <w:noProof/>
+                <w:color w:val="auto"/>
               </w:rPr>
               <w:tab/>
             </w:r>
@@ -158,7 +162,7 @@
                 <w:noProof/>
                 <w:webHidden/>
               </w:rPr>
-              <w:instrText xml:space="preserve"> PAGEREF _Toc493254553 \h </w:instrText>
+              <w:instrText xml:space="preserve"> PAGEREF _Toc493259309 \h </w:instrText>
             </w:r>
             <w:r>
               <w:rPr>
@@ -179,6 +183,94 @@
                 <w:webHidden/>
               </w:rPr>
               <w:t>3</w:t>
+            </w:r>
+            <w:r>
+              <w:rPr>
+                <w:noProof/>
+                <w:webHidden/>
+              </w:rPr>
+              <w:fldChar w:fldCharType="end"/>
+            </w:r>
+          </w:hyperlink>
+        </w:p>
+        <w:p>
+          <w:pPr>
+            <w:pStyle w:val="TDC1"/>
+            <w:tabs>
+              <w:tab w:val="left" w:pos="440"/>
+              <w:tab w:val="right" w:pos="8494"/>
+            </w:tabs>
+            <w:rPr>
+              <w:rFonts w:asciiTheme="minorHAnsi" w:eastAsiaTheme="minorEastAsia" w:hAnsiTheme="minorHAnsi" w:cstheme="minorBidi"/>
+              <w:noProof/>
+              <w:color w:val="auto"/>
+            </w:rPr>
+          </w:pPr>
+          <w:hyperlink w:anchor="_Toc493259311" w:history="1">
+            <w:r>
+              <w:rPr>
+                <w:rStyle w:val="Hipervnculo"/>
+                <w:b/>
+                <w:noProof/>
+              </w:rPr>
+              <w:t>2.</w:t>
+            </w:r>
+            <w:r>
+              <w:rPr>
+                <w:rFonts w:asciiTheme="minorHAnsi" w:eastAsiaTheme="minorEastAsia" w:hAnsiTheme="minorHAnsi" w:cstheme="minorBidi"/>
+                <w:noProof/>
+                <w:color w:val="auto"/>
+              </w:rPr>
+              <w:tab/>
+            </w:r>
+            <w:r>
+              <w:rPr>
+                <w:rStyle w:val="Hipervnculo"/>
+                <w:b/>
+                <w:noProof/>
+              </w:rPr>
+              <w:t>Gestión de la SCM</w:t>
+            </w:r>
+            <w:r>
+              <w:rPr>
+                <w:noProof/>
+                <w:webHidden/>
+              </w:rPr>
+              <w:tab/>
+            </w:r>
+            <w:r>
+              <w:rPr>
+                <w:noProof/>
+                <w:webHidden/>
+              </w:rPr>
+              <w:fldChar w:fldCharType="begin"/>
+            </w:r>
+            <w:r>
+              <w:rPr>
+                <w:noProof/>
+                <w:webHidden/>
+              </w:rPr>
+              <w:instrText xml:space="preserve"> PAGEREF _Toc493259311 \h </w:instrText>
+            </w:r>
+            <w:r>
+              <w:rPr>
+                <w:noProof/>
+                <w:webHidden/>
+              </w:rPr>
+            </w:r>
+            <w:r>
+              <w:rPr>
+                <w:noProof/>
+                <w:webHidden/>
+              </w:rPr>
+              <w:fldChar w:fldCharType="separate"/>
+            </w:r>
+            <w:r>
+              <w:rPr>
+                <w:noProof/>
+                <w:webHidden/>
+              </w:rPr>
+              <w:t>5</w:t>
             </w:r>
             <w:r>
               <w:rPr>
@@ -197,32 +289,35 @@
               <w:tab w:val="right" w:pos="8494"/>
             </w:tabs>
             <w:rPr>
+              <w:rFonts w:asciiTheme="minorHAnsi" w:eastAsiaTheme="minorEastAsia" w:hAnsiTheme="minorHAnsi" w:cstheme="minorBidi"/>
               <w:noProof/>
+              <w:color w:val="auto"/>
             </w:rPr>
           </w:pPr>
-          <w:hyperlink w:anchor="_Toc493254554" w:history="1">
-            <w:r>
-              <w:rPr>
-                <w:rStyle w:val="Hipervnculo"/>
-                <w:rFonts w:cstheme="minorHAnsi"/>
-                <w:b/>
-                <w:noProof/>
-              </w:rPr>
-              <w:t>1.1.</w:t>
-            </w:r>
-            <w:r>
-              <w:rPr>
-                <w:noProof/>
-              </w:rPr>
-              <w:tab/>
-            </w:r>
+          <w:hyperlink w:anchor="_Toc493259312" w:history="1">
             <w:r>
               <w:rPr>
                 <w:rStyle w:val="Hipervnculo"/>
                 <w:b/>
                 <w:noProof/>
               </w:rPr>
-              <w:t>Propósito</w:t>
+              <w:t>2.1.</w:t>
+            </w:r>
+            <w:r>
+              <w:rPr>
+                <w:rFonts w:asciiTheme="minorHAnsi" w:eastAsiaTheme="minorEastAsia" w:hAnsiTheme="minorHAnsi" w:cstheme="minorBidi"/>
+                <w:noProof/>
+                <w:color w:val="auto"/>
+              </w:rPr>
+              <w:tab/>
+            </w:r>
+            <w:r>
+              <w:rPr>
+                <w:rStyle w:val="Hipervnculo"/>
+                <w:b/>
+                <w:noProof/>
+              </w:rPr>
+              <w:t>Organización</w:t>
             </w:r>
             <w:r>
               <w:rPr>
@@ -243,7 +338,7 @@
                 <w:noProof/>
                 <w:webHidden/>
               </w:rPr>
-              <w:instrText xml:space="preserve"> PAGEREF _Toc493254554 \h </w:instrText>
+              <w:instrText xml:space="preserve"> PAGEREF _Toc493259312 \h </w:instrText>
             </w:r>
             <w:r>
               <w:rPr>
@@ -263,7 +358,7 @@
                 <w:noProof/>
                 <w:webHidden/>
               </w:rPr>
-              <w:t>4</w:t>
+              <w:t>5</w:t>
             </w:r>
             <w:r>
               <w:rPr>
@@ -282,32 +377,35 @@
               <w:tab w:val="right" w:pos="8494"/>
             </w:tabs>
             <w:rPr>
+              <w:rFonts w:asciiTheme="minorHAnsi" w:eastAsiaTheme="minorEastAsia" w:hAnsiTheme="minorHAnsi" w:cstheme="minorBidi"/>
               <w:noProof/>
+              <w:color w:val="auto"/>
             </w:rPr>
           </w:pPr>
-          <w:hyperlink w:anchor="_Toc493254555" w:history="1">
-            <w:r>
-              <w:rPr>
-                <w:rStyle w:val="Hipervnculo"/>
-                <w:rFonts w:cstheme="minorHAnsi"/>
-                <w:b/>
-                <w:noProof/>
-              </w:rPr>
-              <w:t>1.2.</w:t>
-            </w:r>
-            <w:r>
-              <w:rPr>
-                <w:noProof/>
-              </w:rPr>
-              <w:tab/>
-            </w:r>
+          <w:hyperlink w:anchor="_Toc493259313" w:history="1">
             <w:r>
               <w:rPr>
                 <w:rStyle w:val="Hipervnculo"/>
                 <w:b/>
                 <w:noProof/>
               </w:rPr>
-              <w:t>Aplicabilidad</w:t>
+              <w:t>2.2.</w:t>
+            </w:r>
+            <w:r>
+              <w:rPr>
+                <w:rFonts w:asciiTheme="minorHAnsi" w:eastAsiaTheme="minorEastAsia" w:hAnsiTheme="minorHAnsi" w:cstheme="minorBidi"/>
+                <w:noProof/>
+                <w:color w:val="auto"/>
+              </w:rPr>
+              <w:tab/>
+            </w:r>
+            <w:r>
+              <w:rPr>
+                <w:rStyle w:val="Hipervnculo"/>
+                <w:b/>
+                <w:noProof/>
+              </w:rPr>
+              <w:t>Roles y Responsabilidades</w:t>
             </w:r>
             <w:r>
               <w:rPr>
@@ -328,7 +426,7 @@
                 <w:noProof/>
                 <w:webHidden/>
               </w:rPr>
-              <w:instrText xml:space="preserve"> PAGEREF _Toc493254555 \h </w:instrText>
+              <w:instrText xml:space="preserve"> PAGEREF _Toc493259313 \h </w:instrText>
             </w:r>
             <w:r>
               <w:rPr>
@@ -348,7 +446,7 @@
                 <w:noProof/>
                 <w:webHidden/>
               </w:rPr>
-              <w:t>4</w:t>
+              <w:t>7</w:t>
             </w:r>
             <w:r>
               <w:rPr>
@@ -367,32 +465,35 @@
               <w:tab w:val="right" w:pos="8494"/>
             </w:tabs>
             <w:rPr>
+              <w:rFonts w:asciiTheme="minorHAnsi" w:eastAsiaTheme="minorEastAsia" w:hAnsiTheme="minorHAnsi" w:cstheme="minorBidi"/>
               <w:noProof/>
+              <w:color w:val="auto"/>
             </w:rPr>
           </w:pPr>
-          <w:hyperlink w:anchor="_Toc493254556" w:history="1">
-            <w:r>
-              <w:rPr>
-                <w:rStyle w:val="Hipervnculo"/>
-                <w:rFonts w:cstheme="minorHAnsi"/>
-                <w:b/>
-                <w:noProof/>
-              </w:rPr>
-              <w:t>1.3.</w:t>
-            </w:r>
-            <w:r>
-              <w:rPr>
-                <w:noProof/>
-              </w:rPr>
-              <w:tab/>
-            </w:r>
+          <w:hyperlink w:anchor="_Toc493259314" w:history="1">
             <w:r>
               <w:rPr>
                 <w:rStyle w:val="Hipervnculo"/>
                 <w:b/>
                 <w:noProof/>
               </w:rPr>
-              <w:t>Gobierno</w:t>
+              <w:t>2.3.</w:t>
+            </w:r>
+            <w:r>
+              <w:rPr>
+                <w:rFonts w:asciiTheme="minorHAnsi" w:eastAsiaTheme="minorEastAsia" w:hAnsiTheme="minorHAnsi" w:cstheme="minorBidi"/>
+                <w:noProof/>
+                <w:color w:val="auto"/>
+              </w:rPr>
+              <w:tab/>
+            </w:r>
+            <w:r>
+              <w:rPr>
+                <w:rStyle w:val="Hipervnculo"/>
+                <w:b/>
+                <w:noProof/>
+              </w:rPr>
+              <w:t>Calendario</w:t>
             </w:r>
             <w:r>
               <w:rPr>
@@ -413,7 +514,7 @@
                 <w:noProof/>
                 <w:webHidden/>
               </w:rPr>
-              <w:instrText xml:space="preserve"> PAGEREF _Toc493254556 \h </w:instrText>
+              <w:instrText xml:space="preserve"> PAGEREF _Toc493259314 \h </w:instrText>
             </w:r>
             <w:r>
               <w:rPr>
@@ -433,7 +534,7 @@
                 <w:noProof/>
                 <w:webHidden/>
               </w:rPr>
-              <w:t>4</w:t>
+              <w:t>8</w:t>
             </w:r>
             <w:r>
               <w:rPr>
@@ -452,32 +553,35 @@
               <w:tab w:val="right" w:pos="8494"/>
             </w:tabs>
             <w:rPr>
+              <w:rFonts w:asciiTheme="minorHAnsi" w:eastAsiaTheme="minorEastAsia" w:hAnsiTheme="minorHAnsi" w:cstheme="minorBidi"/>
               <w:noProof/>
+              <w:color w:val="auto"/>
             </w:rPr>
           </w:pPr>
-          <w:hyperlink w:anchor="_Toc493254557" w:history="1">
-            <w:r>
-              <w:rPr>
-                <w:rStyle w:val="Hipervnculo"/>
-                <w:rFonts w:cstheme="minorHAnsi"/>
-                <w:b/>
-                <w:noProof/>
-              </w:rPr>
-              <w:t>1.4.</w:t>
-            </w:r>
-            <w:r>
-              <w:rPr>
-                <w:noProof/>
-              </w:rPr>
-              <w:tab/>
-            </w:r>
+          <w:hyperlink w:anchor="_Toc493259315" w:history="1">
             <w:r>
               <w:rPr>
                 <w:rStyle w:val="Hipervnculo"/>
                 <w:b/>
                 <w:noProof/>
               </w:rPr>
-              <w:t>Alcance</w:t>
+              <w:t>2.4.</w:t>
+            </w:r>
+            <w:r>
+              <w:rPr>
+                <w:rFonts w:asciiTheme="minorHAnsi" w:eastAsiaTheme="minorEastAsia" w:hAnsiTheme="minorHAnsi" w:cstheme="minorBidi"/>
+                <w:noProof/>
+                <w:color w:val="auto"/>
+              </w:rPr>
+              <w:tab/>
+            </w:r>
+            <w:r>
+              <w:rPr>
+                <w:rStyle w:val="Hipervnculo"/>
+                <w:b/>
+                <w:noProof/>
+              </w:rPr>
+              <w:t>Políticas, directrices y procedimientos.</w:t>
             </w:r>
             <w:r>
               <w:rPr>
@@ -498,7 +602,7 @@
                 <w:noProof/>
                 <w:webHidden/>
               </w:rPr>
-              <w:instrText xml:space="preserve"> PAGEREF _Toc493254557 \h </w:instrText>
+              <w:instrText xml:space="preserve"> PAGEREF _Toc493259315 \h </w:instrText>
             </w:r>
             <w:r>
               <w:rPr>
@@ -518,7 +622,7 @@
                 <w:noProof/>
                 <w:webHidden/>
               </w:rPr>
-              <w:t>4</w:t>
+              <w:t>9</w:t>
             </w:r>
             <w:r>
               <w:rPr>
@@ -528,7 +632,9 @@
               <w:fldChar w:fldCharType="end"/>
             </w:r>
           </w:hyperlink>
+          <w:bookmarkStart w:id="0" w:name="_GoBack"/>
         </w:p>
+        <w:bookmarkEnd w:id="0"/>
         <w:p>
           <w:pPr>
             <w:pStyle w:val="TDC2"/>
@@ -537,586 +643,130 @@
               <w:tab w:val="right" w:pos="8494"/>
             </w:tabs>
             <w:rPr>
+              <w:rFonts w:asciiTheme="minorHAnsi" w:eastAsiaTheme="minorEastAsia" w:hAnsiTheme="minorHAnsi" w:cstheme="minorBidi"/>
+              <w:noProof/>
+              <w:color w:val="auto"/>
+            </w:rPr>
+          </w:pPr>
+          <w:r>
+            <w:rPr>
+              <w:rStyle w:val="Hipervnculo"/>
               <w:noProof/>
             </w:rPr>
-          </w:pPr>
-          <w:hyperlink w:anchor="_Toc493254558" w:history="1">
-            <w:r>
-              <w:rPr>
-                <w:rStyle w:val="Hipervnculo"/>
-                <w:rFonts w:cstheme="minorHAnsi"/>
-                <w:b/>
-                <w:noProof/>
-              </w:rPr>
-              <w:t>1.5.</w:t>
-            </w:r>
-            <w:r>
-              <w:rPr>
-                <w:noProof/>
-              </w:rPr>
-              <w:tab/>
-            </w:r>
-            <w:r>
-              <w:rPr>
-                <w:rStyle w:val="Hipervnculo"/>
-                <w:b/>
-                <w:noProof/>
-              </w:rPr>
-              <w:t>Definiciones</w:t>
-            </w:r>
-            <w:r>
-              <w:rPr>
-                <w:noProof/>
-                <w:webHidden/>
-              </w:rPr>
-              <w:tab/>
-            </w:r>
-            <w:r>
-              <w:rPr>
-                <w:noProof/>
-                <w:webHidden/>
-              </w:rPr>
-              <w:fldChar w:fldCharType="begin"/>
-            </w:r>
-            <w:r>
-              <w:rPr>
-                <w:noProof/>
-                <w:webHidden/>
-              </w:rPr>
-              <w:instrText xml:space="preserve"> PAGEREF _Toc493254558 \h </w:instrText>
-            </w:r>
-            <w:r>
-              <w:rPr>
-                <w:noProof/>
-                <w:webHidden/>
-              </w:rPr>
-            </w:r>
-            <w:r>
-              <w:rPr>
-                <w:noProof/>
-                <w:webHidden/>
-              </w:rPr>
-              <w:fldChar w:fldCharType="separate"/>
-            </w:r>
-            <w:r>
-              <w:rPr>
-                <w:noProof/>
-                <w:webHidden/>
-              </w:rPr>
-              <w:t>4</w:t>
-            </w:r>
-            <w:r>
-              <w:rPr>
-                <w:noProof/>
-                <w:webHidden/>
-              </w:rPr>
-              <w:fldChar w:fldCharType="end"/>
-            </w:r>
-          </w:hyperlink>
-        </w:p>
-        <w:p>
-          <w:pPr>
-            <w:pStyle w:val="TDC1"/>
-            <w:tabs>
-              <w:tab w:val="left" w:pos="440"/>
-              <w:tab w:val="right" w:pos="8494"/>
-            </w:tabs>
+            <w:fldChar w:fldCharType="begin"/>
+          </w:r>
+          <w:r>
+            <w:rPr>
+              <w:rStyle w:val="Hipervnculo"/>
+              <w:noProof/>
+            </w:rPr>
+            <w:instrText xml:space="preserve"> </w:instrText>
+          </w:r>
+          <w:r>
             <w:rPr>
               <w:noProof/>
             </w:rPr>
-          </w:pPr>
-          <w:hyperlink w:anchor="_Toc493254559" w:history="1">
-            <w:r>
-              <w:rPr>
-                <w:rStyle w:val="Hipervnculo"/>
-                <w:b/>
-                <w:noProof/>
-              </w:rPr>
-              <w:t>2.</w:t>
-            </w:r>
-            <w:r>
-              <w:rPr>
-                <w:noProof/>
-              </w:rPr>
-              <w:tab/>
-            </w:r>
-            <w:r>
-              <w:rPr>
-                <w:rStyle w:val="Hipervnculo"/>
-                <w:b/>
-                <w:noProof/>
-              </w:rPr>
-              <w:t>Gestión de la SCM</w:t>
-            </w:r>
-            <w:r>
-              <w:rPr>
-                <w:noProof/>
-                <w:webHidden/>
-              </w:rPr>
-              <w:tab/>
-            </w:r>
-            <w:r>
-              <w:rPr>
-                <w:noProof/>
-                <w:webHidden/>
-              </w:rPr>
-              <w:fldChar w:fldCharType="begin"/>
-            </w:r>
-            <w:r>
-              <w:rPr>
-                <w:noProof/>
-                <w:webHidden/>
-              </w:rPr>
-              <w:instrText xml:space="preserve"> PAGEREF _Toc493254559 \h </w:instrText>
-            </w:r>
-            <w:r>
-              <w:rPr>
-                <w:noProof/>
-                <w:webHidden/>
-              </w:rPr>
-            </w:r>
-            <w:r>
-              <w:rPr>
-                <w:noProof/>
-                <w:webHidden/>
-              </w:rPr>
-              <w:fldChar w:fldCharType="separate"/>
-            </w:r>
-            <w:r>
-              <w:rPr>
-                <w:noProof/>
-                <w:webHidden/>
-              </w:rPr>
-              <w:t>5</w:t>
-            </w:r>
-            <w:r>
-              <w:rPr>
-                <w:noProof/>
-                <w:webHidden/>
-              </w:rPr>
-              <w:fldChar w:fldCharType="end"/>
-            </w:r>
-          </w:hyperlink>
-        </w:p>
-        <w:p>
-          <w:pPr>
-            <w:pStyle w:val="TDC2"/>
-            <w:tabs>
-              <w:tab w:val="left" w:pos="880"/>
-              <w:tab w:val="right" w:pos="8494"/>
-            </w:tabs>
+            <w:instrText>HYPERLINK \l "_Toc493259316"</w:instrText>
+          </w:r>
+          <w:r>
+            <w:rPr>
+              <w:rStyle w:val="Hipervnculo"/>
+              <w:noProof/>
+            </w:rPr>
+            <w:instrText xml:space="preserve"> </w:instrText>
+          </w:r>
+          <w:r>
+            <w:rPr>
+              <w:rStyle w:val="Hipervnculo"/>
+              <w:noProof/>
+            </w:rPr>
+          </w:r>
+          <w:r>
+            <w:rPr>
+              <w:rStyle w:val="Hipervnculo"/>
+              <w:noProof/>
+            </w:rPr>
+            <w:fldChar w:fldCharType="separate"/>
+          </w:r>
+          <w:r>
+            <w:rPr>
+              <w:rStyle w:val="Hipervnculo"/>
+              <w:b/>
+              <w:noProof/>
+            </w:rPr>
+            <w:t>2.5.</w:t>
+          </w:r>
+          <w:r>
+            <w:rPr>
+              <w:rFonts w:asciiTheme="minorHAnsi" w:eastAsiaTheme="minorEastAsia" w:hAnsiTheme="minorHAnsi" w:cstheme="minorBidi"/>
+              <w:noProof/>
+              <w:color w:val="auto"/>
+            </w:rPr>
+            <w:tab/>
+          </w:r>
+          <w:r>
+            <w:rPr>
+              <w:rStyle w:val="Hipervnculo"/>
+              <w:b/>
+              <w:noProof/>
+            </w:rPr>
+            <w:t>Herramientas, Entorno e Infraestructura.</w:t>
+          </w:r>
+          <w:r>
             <w:rPr>
               <w:noProof/>
+              <w:webHidden/>
             </w:rPr>
-          </w:pPr>
-          <w:hyperlink w:anchor="_Toc493254560" w:history="1">
-            <w:r>
-              <w:rPr>
-                <w:rStyle w:val="Hipervnculo"/>
-                <w:b/>
-                <w:noProof/>
-              </w:rPr>
-              <w:t>2.1.</w:t>
-            </w:r>
-            <w:r>
-              <w:rPr>
-                <w:noProof/>
-              </w:rPr>
-              <w:tab/>
-            </w:r>
-            <w:r>
-              <w:rPr>
-                <w:rStyle w:val="Hipervnculo"/>
-                <w:b/>
-                <w:noProof/>
-              </w:rPr>
-              <w:t>Organización</w:t>
-            </w:r>
-            <w:r>
-              <w:rPr>
-                <w:noProof/>
-                <w:webHidden/>
-              </w:rPr>
-              <w:tab/>
-            </w:r>
-            <w:r>
-              <w:rPr>
-                <w:noProof/>
-                <w:webHidden/>
-              </w:rPr>
-              <w:fldChar w:fldCharType="begin"/>
-            </w:r>
-            <w:r>
-              <w:rPr>
-                <w:noProof/>
-                <w:webHidden/>
-              </w:rPr>
-              <w:instrText xml:space="preserve"> PAGEREF _Toc493254560 \h </w:instrText>
-            </w:r>
-            <w:r>
-              <w:rPr>
-                <w:noProof/>
-                <w:webHidden/>
-              </w:rPr>
-            </w:r>
-            <w:r>
-              <w:rPr>
-                <w:noProof/>
-                <w:webHidden/>
-              </w:rPr>
-              <w:fldChar w:fldCharType="separate"/>
-            </w:r>
-            <w:r>
-              <w:rPr>
-                <w:noProof/>
-                <w:webHidden/>
-              </w:rPr>
-              <w:t>5</w:t>
-            </w:r>
-            <w:r>
-              <w:rPr>
-                <w:noProof/>
-                <w:webHidden/>
-              </w:rPr>
-              <w:fldChar w:fldCharType="end"/>
-            </w:r>
-          </w:hyperlink>
-        </w:p>
-        <w:p>
-          <w:pPr>
-            <w:pStyle w:val="TDC2"/>
-            <w:tabs>
-              <w:tab w:val="left" w:pos="880"/>
-              <w:tab w:val="right" w:pos="8494"/>
-            </w:tabs>
+            <w:tab/>
+          </w:r>
+          <w:r>
             <w:rPr>
               <w:noProof/>
+              <w:webHidden/>
             </w:rPr>
-          </w:pPr>
-          <w:hyperlink w:anchor="_Toc493254561" w:history="1">
-            <w:r>
-              <w:rPr>
-                <w:rStyle w:val="Hipervnculo"/>
-                <w:b/>
-                <w:noProof/>
-              </w:rPr>
-              <w:t>2.2.</w:t>
-            </w:r>
-            <w:r>
-              <w:rPr>
-                <w:noProof/>
-              </w:rPr>
-              <w:tab/>
-            </w:r>
-            <w:r>
-              <w:rPr>
-                <w:rStyle w:val="Hipervnculo"/>
-                <w:b/>
-                <w:noProof/>
-              </w:rPr>
-              <w:t>Roles y Responsabilidades</w:t>
-            </w:r>
-            <w:r>
-              <w:rPr>
-                <w:noProof/>
-                <w:webHidden/>
-              </w:rPr>
-              <w:tab/>
-            </w:r>
-            <w:r>
-              <w:rPr>
-                <w:noProof/>
-                <w:webHidden/>
-              </w:rPr>
-              <w:fldChar w:fldCharType="begin"/>
-            </w:r>
-            <w:r>
-              <w:rPr>
-                <w:noProof/>
-                <w:webHidden/>
-              </w:rPr>
-              <w:instrText xml:space="preserve"> PAGEREF _Toc493254561 \h </w:instrText>
-            </w:r>
-            <w:r>
-              <w:rPr>
-                <w:noProof/>
-                <w:webHidden/>
-              </w:rPr>
-            </w:r>
-            <w:r>
-              <w:rPr>
-                <w:noProof/>
-                <w:webHidden/>
-              </w:rPr>
-              <w:fldChar w:fldCharType="separate"/>
-            </w:r>
-            <w:r>
-              <w:rPr>
-                <w:noProof/>
-                <w:webHidden/>
-              </w:rPr>
-              <w:t>7</w:t>
-            </w:r>
-            <w:r>
-              <w:rPr>
-                <w:noProof/>
-                <w:webHidden/>
-              </w:rPr>
-              <w:fldChar w:fldCharType="end"/>
-            </w:r>
-          </w:hyperlink>
-        </w:p>
-        <w:p>
-          <w:pPr>
-            <w:pStyle w:val="TDC2"/>
-            <w:tabs>
-              <w:tab w:val="left" w:pos="880"/>
-              <w:tab w:val="right" w:pos="8494"/>
-            </w:tabs>
+            <w:fldChar w:fldCharType="begin"/>
+          </w:r>
+          <w:r>
             <w:rPr>
               <w:noProof/>
+              <w:webHidden/>
             </w:rPr>
-          </w:pPr>
-          <w:hyperlink w:anchor="_Toc493254562" w:history="1">
-            <w:r>
-              <w:rPr>
-                <w:rStyle w:val="Hipervnculo"/>
-                <w:b/>
-                <w:noProof/>
-              </w:rPr>
-              <w:t>2.3.</w:t>
-            </w:r>
-            <w:r>
-              <w:rPr>
-                <w:noProof/>
-              </w:rPr>
-              <w:tab/>
-            </w:r>
-            <w:r>
-              <w:rPr>
-                <w:rStyle w:val="Hipervnculo"/>
-                <w:b/>
-                <w:noProof/>
-              </w:rPr>
-              <w:t>Calendario</w:t>
-            </w:r>
-            <w:r>
-              <w:rPr>
-                <w:noProof/>
-                <w:webHidden/>
-              </w:rPr>
-              <w:tab/>
-            </w:r>
-            <w:r>
-              <w:rPr>
-                <w:noProof/>
-                <w:webHidden/>
-              </w:rPr>
-              <w:fldChar w:fldCharType="begin"/>
-            </w:r>
-            <w:r>
-              <w:rPr>
-                <w:noProof/>
-                <w:webHidden/>
-              </w:rPr>
-              <w:instrText xml:space="preserve"> PAGEREF _Toc493254562 \h </w:instrText>
-            </w:r>
-            <w:r>
-              <w:rPr>
-                <w:noProof/>
-                <w:webHidden/>
-              </w:rPr>
-            </w:r>
-            <w:r>
-              <w:rPr>
-                <w:noProof/>
-                <w:webHidden/>
-              </w:rPr>
-              <w:fldChar w:fldCharType="separate"/>
-            </w:r>
-            <w:r>
-              <w:rPr>
-                <w:noProof/>
-                <w:webHidden/>
-              </w:rPr>
-              <w:t>8</w:t>
-            </w:r>
-            <w:r>
-              <w:rPr>
-                <w:noProof/>
-                <w:webHidden/>
-              </w:rPr>
-              <w:fldChar w:fldCharType="end"/>
-            </w:r>
-          </w:hyperlink>
-        </w:p>
-        <w:p>
-          <w:pPr>
-            <w:pStyle w:val="TDC2"/>
-            <w:tabs>
-              <w:tab w:val="left" w:pos="880"/>
-              <w:tab w:val="right" w:pos="8494"/>
-            </w:tabs>
+            <w:instrText xml:space="preserve"> PAGEREF _Toc493259316 \h </w:instrText>
+          </w:r>
+          <w:r>
             <w:rPr>
               <w:noProof/>
+              <w:webHidden/>
             </w:rPr>
-          </w:pPr>
-          <w:hyperlink w:anchor="_Toc493254563" w:history="1">
-            <w:r>
-              <w:rPr>
-                <w:rStyle w:val="Hipervnculo"/>
-                <w:b/>
-                <w:noProof/>
-              </w:rPr>
-              <w:t>2.4.</w:t>
-            </w:r>
-            <w:r>
-              <w:rPr>
-                <w:noProof/>
-              </w:rPr>
-              <w:tab/>
-            </w:r>
-            <w:r>
-              <w:rPr>
-                <w:rStyle w:val="Hipervnculo"/>
-                <w:b/>
-                <w:noProof/>
-              </w:rPr>
-              <w:t>Políticas, directrices y procedimientos.</w:t>
-            </w:r>
-            <w:r>
-              <w:rPr>
-                <w:noProof/>
-                <w:webHidden/>
-              </w:rPr>
-              <w:tab/>
-            </w:r>
-            <w:r>
-              <w:rPr>
-                <w:noProof/>
-                <w:webHidden/>
-              </w:rPr>
-              <w:fldChar w:fldCharType="begin"/>
-            </w:r>
-            <w:r>
-              <w:rPr>
-                <w:noProof/>
-                <w:webHidden/>
-              </w:rPr>
-              <w:instrText xml:space="preserve"> PAGEREF _Toc493254563 \h </w:instrText>
-            </w:r>
-            <w:r>
-              <w:rPr>
-                <w:noProof/>
-                <w:webHidden/>
-              </w:rPr>
-            </w:r>
-            <w:r>
-              <w:rPr>
-                <w:noProof/>
-                <w:webHidden/>
-              </w:rPr>
-              <w:fldChar w:fldCharType="separate"/>
-            </w:r>
-            <w:r>
-              <w:rPr>
-                <w:noProof/>
-                <w:webHidden/>
-              </w:rPr>
-              <w:t>9</w:t>
-            </w:r>
-            <w:r>
-              <w:rPr>
-                <w:noProof/>
-                <w:webHidden/>
-              </w:rPr>
-              <w:fldChar w:fldCharType="end"/>
-            </w:r>
-          </w:hyperlink>
-        </w:p>
-        <w:p>
-          <w:pPr>
-            <w:pStyle w:val="TDC2"/>
-            <w:tabs>
-              <w:tab w:val="left" w:pos="880"/>
-              <w:tab w:val="right" w:pos="8494"/>
-            </w:tabs>
+          </w:r>
+          <w:r>
             <w:rPr>
               <w:noProof/>
+              <w:webHidden/>
             </w:rPr>
-          </w:pPr>
-          <w:hyperlink w:anchor="_Toc493254564" w:history="1">
-            <w:r>
-              <w:rPr>
-                <w:rStyle w:val="Hipervnculo"/>
-                <w:b/>
-                <w:noProof/>
-              </w:rPr>
-              <w:t>2.5.</w:t>
-            </w:r>
-            <w:r>
-              <w:rPr>
-                <w:noProof/>
-              </w:rPr>
-              <w:tab/>
-            </w:r>
-            <w:r>
-              <w:rPr>
-                <w:rStyle w:val="Hipervnculo"/>
-                <w:b/>
-                <w:noProof/>
-              </w:rPr>
-              <w:t>Herramientas, Entorno e Infraestructura.</w:t>
-            </w:r>
-            <w:r>
-              <w:rPr>
-                <w:noProof/>
-                <w:webHidden/>
-              </w:rPr>
-              <w:tab/>
-            </w:r>
-            <w:r>
-              <w:rPr>
-                <w:noProof/>
-                <w:webHidden/>
-              </w:rPr>
-              <w:fldChar w:fldCharType="begin"/>
-            </w:r>
-            <w:r>
-              <w:rPr>
-                <w:noProof/>
-                <w:webHidden/>
-              </w:rPr>
-              <w:instrText xml:space="preserve"> PAGEREF _Toc493254564 \h </w:instrText>
-            </w:r>
-            <w:r>
-              <w:rPr>
-                <w:noProof/>
-                <w:webHidden/>
-              </w:rPr>
-            </w:r>
-            <w:r>
-              <w:rPr>
-                <w:noProof/>
-                <w:webHidden/>
-              </w:rPr>
-              <w:fldChar w:fldCharType="separate"/>
-            </w:r>
-            <w:r>
-              <w:rPr>
-                <w:noProof/>
-                <w:webHidden/>
-              </w:rPr>
-              <w:t>9</w:t>
-            </w:r>
-            <w:r>
-              <w:rPr>
-                <w:noProof/>
-                <w:webHidden/>
-              </w:rPr>
-              <w:fldChar w:fldCharType="end"/>
-            </w:r>
-          </w:hyperlink>
+            <w:fldChar w:fldCharType="separate"/>
+          </w:r>
+          <w:r>
+            <w:rPr>
+              <w:noProof/>
+              <w:webHidden/>
+            </w:rPr>
+            <w:t>9</w:t>
+          </w:r>
+          <w:r>
+            <w:rPr>
+              <w:noProof/>
+              <w:webHidden/>
+            </w:rPr>
+            <w:fldChar w:fldCharType="end"/>
+          </w:r>
+          <w:r>
+            <w:rPr>
+              <w:rStyle w:val="Hipervnculo"/>
+              <w:noProof/>
+            </w:rPr>
+            <w:fldChar w:fldCharType="end"/>
+          </w:r>
         </w:p>
         <w:p>
           <w:pPr>
@@ -1167,7 +817,7 @@
           <w:color w:val="000000"/>
         </w:rPr>
       </w:pPr>
-      <w:bookmarkStart w:id="0" w:name="_Toc493254553"/>
+      <w:bookmarkStart w:id="1" w:name="_Toc493259309"/>
       <w:r>
         <w:rPr>
           <w:b/>
@@ -1176,7 +826,7 @@
         <w:lastRenderedPageBreak/>
         <w:t>INTRODUCCIÓN</w:t>
       </w:r>
-      <w:bookmarkEnd w:id="0"/>
+      <w:bookmarkEnd w:id="1"/>
     </w:p>
     <w:p>
       <w:pPr>
@@ -1360,133 +1010,17 @@
       </w:r>
     </w:p>
     <w:p>
-      <w:pPr>
-        <w:keepNext/>
-        <w:keepLines/>
-        <w:numPr>
-          <w:ilvl w:val="1"/>
-          <w:numId w:val="9"/>
-        </w:numPr>
-        <w:pBdr>
-          <w:top w:val="none" w:sz="0" w:space="0" w:color="auto"/>
-          <w:left w:val="none" w:sz="0" w:space="0" w:color="auto"/>
-          <w:bottom w:val="none" w:sz="0" w:space="0" w:color="auto"/>
-          <w:right w:val="none" w:sz="0" w:space="0" w:color="auto"/>
-          <w:between w:val="none" w:sz="0" w:space="0" w:color="auto"/>
-        </w:pBdr>
-        <w:spacing w:before="40" w:after="0" w:line="254" w:lineRule="auto"/>
-        <w:outlineLvl w:val="1"/>
+      <w:r>
         <w:rPr>
           <w:b/>
           <w:color w:val="auto"/>
           <w:sz w:val="26"/>
           <w:szCs w:val="26"/>
         </w:rPr>
-      </w:pPr>
-      <w:bookmarkStart w:id="1" w:name="_Toc493245484"/>
-      <w:bookmarkStart w:id="2" w:name="_Toc493250771"/>
-      <w:bookmarkStart w:id="3" w:name="_Toc493254554"/>
-      <w:r>
-        <w:rPr>
-          <w:b/>
-          <w:color w:val="auto"/>
-          <w:sz w:val="26"/>
-          <w:szCs w:val="26"/>
-        </w:rPr>
         <w:lastRenderedPageBreak/>
-        <w:t>Propósito</w:t>
-      </w:r>
-      <w:bookmarkEnd w:id="1"/>
-      <w:bookmarkEnd w:id="2"/>
-      <w:bookmarkEnd w:id="3"/>
-    </w:p>
-    <w:p/>
-    <w:p>
-      <w:pPr>
-        <w:keepNext/>
-        <w:keepLines/>
-        <w:numPr>
-          <w:ilvl w:val="1"/>
-          <w:numId w:val="9"/>
-        </w:numPr>
-        <w:pBdr>
-          <w:top w:val="none" w:sz="0" w:space="0" w:color="auto"/>
-          <w:left w:val="none" w:sz="0" w:space="0" w:color="auto"/>
-          <w:bottom w:val="none" w:sz="0" w:space="0" w:color="auto"/>
-          <w:right w:val="none" w:sz="0" w:space="0" w:color="auto"/>
-          <w:between w:val="none" w:sz="0" w:space="0" w:color="auto"/>
-        </w:pBdr>
-        <w:spacing w:before="40" w:after="0" w:line="254" w:lineRule="auto"/>
-        <w:outlineLvl w:val="1"/>
-        <w:rPr>
-          <w:b/>
-          <w:color w:val="auto"/>
-          <w:sz w:val="26"/>
-          <w:szCs w:val="26"/>
-        </w:rPr>
-      </w:pPr>
-      <w:bookmarkStart w:id="4" w:name="_Toc493245485"/>
-      <w:bookmarkStart w:id="5" w:name="_Toc493250772"/>
-      <w:bookmarkStart w:id="6" w:name="_Toc493254555"/>
-      <w:r>
-        <w:rPr>
-          <w:b/>
-          <w:color w:val="auto"/>
-          <w:sz w:val="26"/>
-          <w:szCs w:val="26"/>
-        </w:rPr>
-        <w:t>Aplicabilidad</w:t>
-      </w:r>
-      <w:bookmarkEnd w:id="4"/>
-      <w:bookmarkEnd w:id="5"/>
-      <w:bookmarkEnd w:id="6"/>
-    </w:p>
-    <w:p>
-      <w:pPr>
-        <w:ind w:left="426"/>
-      </w:pPr>
-    </w:p>
-    <w:p>
-      <w:pPr>
-        <w:keepNext/>
-        <w:keepLines/>
-        <w:numPr>
-          <w:ilvl w:val="1"/>
-          <w:numId w:val="9"/>
-        </w:numPr>
-        <w:pBdr>
-          <w:top w:val="none" w:sz="0" w:space="0" w:color="auto"/>
-          <w:left w:val="none" w:sz="0" w:space="0" w:color="auto"/>
-          <w:bottom w:val="none" w:sz="0" w:space="0" w:color="auto"/>
-          <w:right w:val="none" w:sz="0" w:space="0" w:color="auto"/>
-          <w:between w:val="none" w:sz="0" w:space="0" w:color="auto"/>
-        </w:pBdr>
-        <w:spacing w:before="40" w:after="0" w:line="254" w:lineRule="auto"/>
-        <w:outlineLvl w:val="1"/>
-        <w:rPr>
-          <w:b/>
-          <w:color w:val="auto"/>
-          <w:sz w:val="26"/>
-          <w:szCs w:val="26"/>
-        </w:rPr>
-      </w:pPr>
-      <w:bookmarkStart w:id="7" w:name="_Toc493245486"/>
-      <w:bookmarkStart w:id="8" w:name="_Toc493250773"/>
-      <w:bookmarkStart w:id="9" w:name="_Toc493254556"/>
-      <w:r>
-        <w:rPr>
-          <w:b/>
-          <w:color w:val="auto"/>
-          <w:sz w:val="26"/>
-          <w:szCs w:val="26"/>
-        </w:rPr>
-        <w:t>Gobierno</w:t>
-      </w:r>
-      <w:bookmarkEnd w:id="7"/>
-      <w:bookmarkEnd w:id="8"/>
-      <w:bookmarkEnd w:id="9"/>
-    </w:p>
-    <w:p/>
+        <w:t>GOBIERNO</w:t>
+      </w:r>
+    </w:p>
     <w:p>
       <w:pPr>
         <w:keepLines/>
@@ -1685,15 +1219,10 @@
         <w:t>Toma las respectivas decisiones sobre los cambios a implementar, cualquier cambio en los requerimientos, o en el diseño, deben ser aprobados por CCC.</w:t>
       </w:r>
     </w:p>
-    <w:p/>
     <w:p>
       <w:pPr>
         <w:keepNext/>
         <w:keepLines/>
-        <w:numPr>
-          <w:ilvl w:val="1"/>
-          <w:numId w:val="9"/>
-        </w:numPr>
         <w:pBdr>
           <w:top w:val="none" w:sz="0" w:space="0" w:color="auto"/>
           <w:left w:val="none" w:sz="0" w:space="0" w:color="auto"/>
@@ -1702,39 +1231,14 @@
           <w:between w:val="none" w:sz="0" w:space="0" w:color="auto"/>
         </w:pBdr>
         <w:spacing w:before="40" w:after="0" w:line="254" w:lineRule="auto"/>
+        <w:jc w:val="both"/>
         <w:outlineLvl w:val="1"/>
-        <w:rPr>
-          <w:b/>
-          <w:color w:val="auto"/>
-          <w:sz w:val="26"/>
-          <w:szCs w:val="26"/>
-        </w:rPr>
-      </w:pPr>
-      <w:bookmarkStart w:id="10" w:name="_Toc493245487"/>
-      <w:bookmarkStart w:id="11" w:name="_Toc493250774"/>
-      <w:bookmarkStart w:id="12" w:name="_Toc493254557"/>
-      <w:r>
-        <w:rPr>
-          <w:b/>
-          <w:color w:val="auto"/>
-          <w:sz w:val="26"/>
-          <w:szCs w:val="26"/>
-        </w:rPr>
-        <w:t>Alcance</w:t>
-      </w:r>
-      <w:bookmarkEnd w:id="10"/>
-      <w:bookmarkEnd w:id="11"/>
-      <w:bookmarkEnd w:id="12"/>
-    </w:p>
-    <w:p/>
+      </w:pPr>
+    </w:p>
     <w:p>
       <w:pPr>
         <w:keepNext/>
         <w:keepLines/>
-        <w:numPr>
-          <w:ilvl w:val="1"/>
-          <w:numId w:val="9"/>
-        </w:numPr>
         <w:pBdr>
           <w:top w:val="none" w:sz="0" w:space="0" w:color="auto"/>
           <w:left w:val="none" w:sz="0" w:space="0" w:color="auto"/>
@@ -1752,9 +1256,7 @@
           <w:szCs w:val="26"/>
         </w:rPr>
       </w:pPr>
-      <w:bookmarkStart w:id="13" w:name="_Toc493245488"/>
-      <w:bookmarkStart w:id="14" w:name="_Toc493250775"/>
-      <w:bookmarkStart w:id="15" w:name="_Toc493254558"/>
+      <w:bookmarkStart w:id="2" w:name="_Toc493259310"/>
       <w:r>
         <w:rPr>
           <w:b/>
@@ -1762,11 +1264,9 @@
           <w:sz w:val="26"/>
           <w:szCs w:val="26"/>
         </w:rPr>
-        <w:t>Definiciones</w:t>
-      </w:r>
-      <w:bookmarkEnd w:id="13"/>
-      <w:bookmarkEnd w:id="14"/>
-      <w:bookmarkEnd w:id="15"/>
+        <w:t>DEFINICIONES</w:t>
+      </w:r>
+      <w:bookmarkEnd w:id="2"/>
     </w:p>
     <w:p>
       <w:pPr>
@@ -1890,70 +1390,70 @@
         <w:jc w:val="both"/>
       </w:pPr>
       <w:r>
+        <w:t>Proceso responsable de controlar el ciclo de vida de todos los cambios.</w:t>
+      </w:r>
+    </w:p>
+    <w:p>
+      <w:pPr>
+        <w:ind w:left="360"/>
+        <w:jc w:val="both"/>
+        <w:rPr>
+          <w:b/>
+        </w:rPr>
+      </w:pPr>
+      <w:r>
+        <w:rPr>
+          <w:b/>
+        </w:rPr>
+        <w:t>Versión</w:t>
+      </w:r>
+    </w:p>
+    <w:p>
+      <w:pPr>
+        <w:ind w:left="360"/>
+        <w:jc w:val="both"/>
+      </w:pPr>
+      <w:r>
+        <w:t>Estado de un conjunto de clases (y de otro tipo de archivos) que forman un sistema o componente. El conjunto de clases forman una versión en un momento dado.</w:t>
+      </w:r>
+    </w:p>
+    <w:p>
+      <w:pPr>
+        <w:ind w:left="360"/>
+        <w:jc w:val="both"/>
+        <w:rPr>
+          <w:b/>
+        </w:rPr>
+      </w:pPr>
+      <w:r>
+        <w:rPr>
+          <w:b/>
+        </w:rPr>
+        <w:t>Versión de desarrollo</w:t>
+      </w:r>
+    </w:p>
+    <w:p>
+      <w:pPr>
+        <w:ind w:left="360"/>
+        <w:jc w:val="both"/>
+      </w:pPr>
+      <w:r>
+        <w:t>Versión de un sistema o componente que está sufriendo modificaciones por mejoras o correcciones por lo que aún no está disponible para producción.</w:t>
+      </w:r>
+    </w:p>
+    <w:p>
+      <w:pPr>
+        <w:ind w:left="360"/>
+        <w:jc w:val="both"/>
+        <w:rPr>
+          <w:b/>
+        </w:rPr>
+      </w:pPr>
+      <w:r>
+        <w:rPr>
+          <w:b/>
+        </w:rPr>
         <w:lastRenderedPageBreak/>
-        <w:t>Proceso responsable de controlar el ciclo de vida de todos los cambios.</w:t>
-      </w:r>
-    </w:p>
-    <w:p>
-      <w:pPr>
-        <w:ind w:left="360"/>
-        <w:jc w:val="both"/>
-        <w:rPr>
-          <w:b/>
-        </w:rPr>
-      </w:pPr>
-      <w:r>
-        <w:rPr>
-          <w:b/>
-        </w:rPr>
-        <w:t>Versión</w:t>
-      </w:r>
-    </w:p>
-    <w:p>
-      <w:pPr>
-        <w:ind w:left="360"/>
-        <w:jc w:val="both"/>
-      </w:pPr>
-      <w:r>
-        <w:t>Estado de un conjunto de clases (y de otro tipo de archivos) que forman un sistema o componente. El conjunto de clases forman una versión en un momento dado.</w:t>
-      </w:r>
-    </w:p>
-    <w:p>
-      <w:pPr>
-        <w:ind w:left="360"/>
-        <w:jc w:val="both"/>
-        <w:rPr>
-          <w:b/>
-        </w:rPr>
-      </w:pPr>
-      <w:r>
-        <w:rPr>
-          <w:b/>
-        </w:rPr>
-        <w:t>Versión de desarrollo</w:t>
-      </w:r>
-    </w:p>
-    <w:p>
-      <w:pPr>
-        <w:ind w:left="360"/>
-        <w:jc w:val="both"/>
-      </w:pPr>
-      <w:r>
-        <w:t>Versión de un sistema o componente que está sufriendo modificaciones por mejoras o correcciones por lo que aún no está disponible para producción.</w:t>
-      </w:r>
-    </w:p>
-    <w:p>
-      <w:pPr>
-        <w:ind w:left="360"/>
-        <w:jc w:val="both"/>
-        <w:rPr>
-          <w:b/>
-        </w:rPr>
-      </w:pPr>
-      <w:r>
-        <w:rPr>
-          <w:b/>
-        </w:rPr>
         <w:t>Versión de producción</w:t>
       </w:r>
     </w:p>
@@ -2032,7 +1532,7 @@
           <w:color w:val="000000"/>
         </w:rPr>
       </w:pPr>
-      <w:bookmarkStart w:id="16" w:name="_Toc493254559"/>
+      <w:bookmarkStart w:id="3" w:name="_Toc493259311"/>
       <w:r>
         <w:rPr>
           <w:b/>
@@ -2040,7 +1540,7 @@
         </w:rPr>
         <w:t>Gestión de la SCM</w:t>
       </w:r>
-      <w:bookmarkEnd w:id="16"/>
+      <w:bookmarkEnd w:id="3"/>
     </w:p>
     <w:p/>
     <w:p>
@@ -2081,7 +1581,7 @@
           <w:color w:val="000000"/>
         </w:rPr>
       </w:pPr>
-      <w:bookmarkStart w:id="17" w:name="_Toc493254560"/>
+      <w:bookmarkStart w:id="4" w:name="_Toc493259312"/>
       <w:r>
         <w:rPr>
           <w:b/>
@@ -2089,7 +1589,7 @@
         </w:rPr>
         <w:t>Organización</w:t>
       </w:r>
-      <w:bookmarkEnd w:id="17"/>
+      <w:bookmarkEnd w:id="4"/>
     </w:p>
     <w:p>
       <w:pPr>
@@ -2513,8 +2013,6 @@
         <w:contextualSpacing/>
         <w:jc w:val="both"/>
       </w:pPr>
-      <w:bookmarkStart w:id="18" w:name="_GoBack"/>
-      <w:bookmarkEnd w:id="18"/>
     </w:p>
     <w:p>
       <w:pPr>
@@ -2525,15 +2023,7 @@
         <w:jc w:val="both"/>
       </w:pPr>
       <w:r>
-        <w:t xml:space="preserve">En donde tanto los documentos de gestión de proyecto, descripción de procesos, requerimientos, especificaciones del producto, código fuente, implementación de CUS, </w:t>
-      </w:r>
-      <w:proofErr w:type="gramStart"/>
-      <w:r>
-        <w:t>casos</w:t>
-      </w:r>
-      <w:proofErr w:type="gramEnd"/>
-      <w:r>
-        <w:t xml:space="preserve"> de pruebas y los diferentes tipos de manuales estarán bajo un manejo de configuración.</w:t>
+        <w:t>En donde tanto los documentos de gestión de proyecto, descripción de procesos, requerimientos, especificaciones del producto, código fuente, implementación de CUS, casos de pruebas y los diferentes tipos de manuales estarán bajo un manejo de configuración.</w:t>
       </w:r>
     </w:p>
     <w:p>
@@ -2562,7 +2052,7 @@
           <w:color w:val="000000"/>
         </w:rPr>
       </w:pPr>
-      <w:bookmarkStart w:id="19" w:name="_Toc493254561"/>
+      <w:bookmarkStart w:id="5" w:name="_Toc493259313"/>
       <w:r>
         <w:rPr>
           <w:b/>
@@ -2570,7 +2060,7 @@
         </w:rPr>
         <w:t>Roles y Responsabilidades</w:t>
       </w:r>
-      <w:bookmarkEnd w:id="19"/>
+      <w:bookmarkEnd w:id="5"/>
     </w:p>
     <w:p/>
     <w:p>
@@ -2806,7 +2296,7 @@
           <w:color w:val="000000"/>
         </w:rPr>
       </w:pPr>
-      <w:bookmarkStart w:id="20" w:name="_Toc493254562"/>
+      <w:bookmarkStart w:id="6" w:name="_Toc493259314"/>
       <w:r>
         <w:rPr>
           <w:b/>
@@ -2814,7 +2304,7 @@
         </w:rPr>
         <w:t>Calendario</w:t>
       </w:r>
-      <w:bookmarkEnd w:id="20"/>
+      <w:bookmarkEnd w:id="6"/>
     </w:p>
     <w:p/>
     <w:tbl>
@@ -3423,7 +2913,7 @@
           <w:color w:val="000000"/>
         </w:rPr>
       </w:pPr>
-      <w:bookmarkStart w:id="21" w:name="_Toc493254563"/>
+      <w:bookmarkStart w:id="7" w:name="_Toc493259315"/>
       <w:r>
         <w:rPr>
           <w:b/>
@@ -3431,7 +2921,7 @@
         </w:rPr>
         <w:t>Políticas, directrices y procedimientos.</w:t>
       </w:r>
-      <w:bookmarkEnd w:id="21"/>
+      <w:bookmarkEnd w:id="7"/>
     </w:p>
     <w:p>
       <w:pPr>
@@ -3500,7 +2990,7 @@
           <w:color w:val="000000"/>
         </w:rPr>
       </w:pPr>
-      <w:bookmarkStart w:id="22" w:name="_Toc493254564"/>
+      <w:bookmarkStart w:id="8" w:name="_Toc493259316"/>
       <w:r>
         <w:rPr>
           <w:b/>
@@ -3508,7 +2998,7 @@
         </w:rPr>
         <w:t>Herramientas, Entorno e Infraestructura.</w:t>
       </w:r>
-      <w:bookmarkEnd w:id="22"/>
+      <w:bookmarkEnd w:id="8"/>
     </w:p>
     <w:p>
       <w:pPr>
@@ -3610,8 +3100,8 @@
       </w:r>
     </w:p>
     <w:p>
-      <w:bookmarkStart w:id="23" w:name="_1t3h5sf" w:colFirst="0" w:colLast="0"/>
-      <w:bookmarkEnd w:id="23"/>
+      <w:bookmarkStart w:id="9" w:name="_1t3h5sf" w:colFirst="0" w:colLast="0"/>
+      <w:bookmarkEnd w:id="9"/>
     </w:p>
     <w:sectPr>
       <w:pgSz w:w="11906" w:h="16838"/>

</xml_diff>

<commit_message>
actualizar calendario y eliminar Gobierno
</commit_message>
<xml_diff>
--- a/Documentos/PGC.docx
+++ b/Documentos/PGC.docx
@@ -118,127 +118,80 @@
           <w:r>
             <w:fldChar w:fldCharType="separate"/>
           </w:r>
-          <w:bookmarkStart w:id="0" w:name="_GoBack"/>
-          <w:bookmarkEnd w:id="0"/>
-          <w:r>
-            <w:rPr>
-              <w:rStyle w:val="Hipervnculo"/>
-              <w:noProof/>
-            </w:rPr>
-            <w:fldChar w:fldCharType="begin"/>
-          </w:r>
-          <w:r>
-            <w:rPr>
-              <w:rStyle w:val="Hipervnculo"/>
-              <w:noProof/>
-            </w:rPr>
-            <w:instrText xml:space="preserve"> </w:instrText>
-          </w:r>
-          <w:r>
-            <w:rPr>
-              <w:noProof/>
-            </w:rPr>
-            <w:instrText>HYPERLINK \l "_Toc493530026"</w:instrText>
-          </w:r>
-          <w:r>
-            <w:rPr>
-              <w:rStyle w:val="Hipervnculo"/>
-              <w:noProof/>
-            </w:rPr>
-            <w:instrText xml:space="preserve"> </w:instrText>
-          </w:r>
-          <w:r>
-            <w:rPr>
-              <w:rStyle w:val="Hipervnculo"/>
-              <w:noProof/>
-            </w:rPr>
-          </w:r>
-          <w:r>
-            <w:rPr>
-              <w:rStyle w:val="Hipervnculo"/>
-              <w:noProof/>
-            </w:rPr>
-            <w:fldChar w:fldCharType="separate"/>
-          </w:r>
-          <w:r>
-            <w:rPr>
-              <w:rStyle w:val="Hipervnculo"/>
-              <w:b/>
-              <w:noProof/>
-            </w:rPr>
-            <w:t>1.</w:t>
-          </w:r>
-          <w:r>
-            <w:rPr>
-              <w:rFonts w:asciiTheme="minorHAnsi" w:eastAsiaTheme="minorEastAsia" w:hAnsiTheme="minorHAnsi" w:cstheme="minorBidi"/>
-              <w:noProof/>
-              <w:color w:val="auto"/>
-            </w:rPr>
-            <w:tab/>
-          </w:r>
-          <w:r>
-            <w:rPr>
-              <w:rStyle w:val="Hipervnculo"/>
-              <w:b/>
-              <w:noProof/>
-            </w:rPr>
-            <w:t>INTRODUCCIÓN</w:t>
-          </w:r>
-          <w:r>
-            <w:rPr>
-              <w:noProof/>
-              <w:webHidden/>
-            </w:rPr>
-            <w:tab/>
-          </w:r>
-          <w:r>
-            <w:rPr>
-              <w:noProof/>
-              <w:webHidden/>
-            </w:rPr>
-            <w:fldChar w:fldCharType="begin"/>
-          </w:r>
-          <w:r>
-            <w:rPr>
-              <w:noProof/>
-              <w:webHidden/>
-            </w:rPr>
-            <w:instrText xml:space="preserve"> PAGEREF _Toc493530026 \h </w:instrText>
-          </w:r>
-          <w:r>
-            <w:rPr>
-              <w:noProof/>
-              <w:webHidden/>
-            </w:rPr>
-          </w:r>
-          <w:r>
-            <w:rPr>
-              <w:noProof/>
-              <w:webHidden/>
-            </w:rPr>
-            <w:fldChar w:fldCharType="separate"/>
-          </w:r>
-          <w:r>
-            <w:rPr>
-              <w:noProof/>
-              <w:webHidden/>
-            </w:rPr>
-            <w:t>3</w:t>
-          </w:r>
-          <w:r>
-            <w:rPr>
-              <w:noProof/>
-              <w:webHidden/>
-            </w:rPr>
-            <w:fldChar w:fldCharType="end"/>
-          </w:r>
-          <w:r>
-            <w:rPr>
-              <w:rStyle w:val="Hipervnculo"/>
-              <w:noProof/>
-            </w:rPr>
-            <w:fldChar w:fldCharType="end"/>
-          </w:r>
+          <w:hyperlink w:anchor="_Toc493530026" w:history="1">
+            <w:r>
+              <w:rPr>
+                <w:rStyle w:val="Hipervnculo"/>
+                <w:b/>
+                <w:noProof/>
+              </w:rPr>
+              <w:t>1.</w:t>
+            </w:r>
+            <w:r>
+              <w:rPr>
+                <w:rFonts w:asciiTheme="minorHAnsi" w:eastAsiaTheme="minorEastAsia" w:hAnsiTheme="minorHAnsi" w:cstheme="minorBidi"/>
+                <w:noProof/>
+                <w:color w:val="auto"/>
+              </w:rPr>
+              <w:tab/>
+            </w:r>
+            <w:r>
+              <w:rPr>
+                <w:rStyle w:val="Hipervnculo"/>
+                <w:b/>
+                <w:noProof/>
+              </w:rPr>
+              <w:t>INTRODUCCIÓN</w:t>
+            </w:r>
+            <w:r>
+              <w:rPr>
+                <w:noProof/>
+                <w:webHidden/>
+              </w:rPr>
+              <w:tab/>
+            </w:r>
+            <w:r>
+              <w:rPr>
+                <w:noProof/>
+                <w:webHidden/>
+              </w:rPr>
+              <w:fldChar w:fldCharType="begin"/>
+            </w:r>
+            <w:r>
+              <w:rPr>
+                <w:noProof/>
+                <w:webHidden/>
+              </w:rPr>
+              <w:instrText xml:space="preserve"> PAGEREF _Toc493530026 \h </w:instrText>
+            </w:r>
+            <w:r>
+              <w:rPr>
+                <w:noProof/>
+                <w:webHidden/>
+              </w:rPr>
+            </w:r>
+            <w:r>
+              <w:rPr>
+                <w:noProof/>
+                <w:webHidden/>
+              </w:rPr>
+              <w:fldChar w:fldCharType="separate"/>
+            </w:r>
+            <w:r>
+              <w:rPr>
+                <w:noProof/>
+                <w:webHidden/>
+              </w:rPr>
+              <w:t>3</w:t>
+            </w:r>
+            <w:r>
+              <w:rPr>
+                <w:noProof/>
+                <w:webHidden/>
+              </w:rPr>
+              <w:fldChar w:fldCharType="end"/>
+            </w:r>
+          </w:hyperlink>
         </w:p>
         <w:p>
           <w:pPr>
@@ -817,7 +770,7 @@
           <w:color w:val="000000"/>
         </w:rPr>
       </w:pPr>
-      <w:bookmarkStart w:id="1" w:name="_Toc493530026"/>
+      <w:bookmarkStart w:id="0" w:name="_Toc493530026"/>
       <w:r>
         <w:rPr>
           <w:b/>
@@ -826,7 +779,7 @@
         <w:lastRenderedPageBreak/>
         <w:t>INTRODUCCIÓN</w:t>
       </w:r>
-      <w:bookmarkEnd w:id="1"/>
+      <w:bookmarkEnd w:id="0"/>
     </w:p>
     <w:p>
       <w:pPr>
@@ -840,15 +793,7 @@
         <w:jc w:val="both"/>
       </w:pPr>
       <w:r>
-        <w:t xml:space="preserve">En Software Enterprise </w:t>
-      </w:r>
-      <w:proofErr w:type="spellStart"/>
-      <w:r>
-        <w:t>Service</w:t>
-      </w:r>
-      <w:proofErr w:type="spellEnd"/>
-      <w:r>
-        <w:t xml:space="preserve"> la necesidad de cambio es algo constante para nuestra Organización, para sus Clientes y sus Proveedores también. Esto se debe a que nuestros planes, actividades y objetivos sufren cambios producto de una influencia interna o externa.</w:t>
+        <w:t>En Software Enterprise Service la necesidad de cambio es algo constante para nuestra Organización, para sus Clientes y sus Proveedores también. Esto se debe a que nuestros planes, actividades y objetivos sufren cambios producto de una influencia interna o externa.</w:t>
       </w:r>
     </w:p>
     <w:p>
@@ -857,15 +802,7 @@
         <w:jc w:val="both"/>
       </w:pPr>
       <w:r>
-        <w:t xml:space="preserve">Siendo Software Enterprise </w:t>
-      </w:r>
-      <w:proofErr w:type="spellStart"/>
-      <w:r>
-        <w:t>Service</w:t>
-      </w:r>
-      <w:proofErr w:type="spellEnd"/>
-      <w:r>
-        <w:t xml:space="preserve"> una empresa que busca ser líder en el mercado del desarrollo de soluciones informáticas, los cambios antes mencionados pueden impactar en las diferentes fases del ciclo de vida del Software. Los cambios nunca deben ser ignorados ya que estos permiten que el Software se adecue a nuevos ambientes, obtenga nuevos módulos o mejoras en los ya existentes y modificaciones producto de cambios en el negocio o en los procesos.</w:t>
+        <w:t>Siendo Software Enterprise Service una empresa que busca ser líder en el mercado del desarrollo de soluciones informáticas, los cambios antes mencionados pueden impactar en las diferentes fases del ciclo de vida del Software. Los cambios nunca deben ser ignorados ya que estos permiten que el Software se adecue a nuevos ambientes, obtenga nuevos módulos o mejoras en los ya existentes y modificaciones producto de cambios en el negocio o en los procesos.</w:t>
       </w:r>
     </w:p>
     <w:p>
@@ -883,15 +820,7 @@
         <w:jc w:val="both"/>
       </w:pPr>
       <w:r>
-        <w:t xml:space="preserve">Por tal motivo, Software Enterprise </w:t>
-      </w:r>
-      <w:proofErr w:type="spellStart"/>
-      <w:r>
-        <w:t>Service</w:t>
-      </w:r>
-      <w:proofErr w:type="spellEnd"/>
-      <w:r>
-        <w:t xml:space="preserve"> ha optado por aplicar la Gestión de la Configuración de Software (GCS o SCM por sus siglas en inglés) con el objetivo de mantener la integridad de los artefactos generados por los diversos proyectos que la organización posee, garantizar que no se realicen cambios sin control y asegurar que los integrantes de los proyectos dispongan de versiones actualizadas y aprobadas. Los artefactos no solo abarcan ejecutables finales, sino a todos los productos generados por los Proyectos.</w:t>
+        <w:t>Por tal motivo, Software Enterprise Service ha optado por aplicar la Gestión de la Configuración de Software (GCS o SCM por sus siglas en inglés) con el objetivo de mantener la integridad de los artefactos generados por los diversos proyectos que la organización posee, garantizar que no se realicen cambios sin control y asegurar que los integrantes de los proyectos dispongan de versiones actualizadas y aprobadas. Los artefactos no solo abarcan ejecutables finales, sino a todos los productos generados por los Proyectos.</w:t>
       </w:r>
     </w:p>
     <w:p>
@@ -984,15 +913,7 @@
         <w:jc w:val="both"/>
       </w:pPr>
       <w:r>
-        <w:t xml:space="preserve">Gestión de </w:t>
-      </w:r>
-      <w:proofErr w:type="spellStart"/>
-      <w:r>
-        <w:t>Release</w:t>
-      </w:r>
-      <w:proofErr w:type="spellEnd"/>
-      <w:r>
-        <w:t>.</w:t>
+        <w:t>Gestión de Release.</w:t>
       </w:r>
     </w:p>
     <w:p>
@@ -1010,264 +931,60 @@
       </w:r>
     </w:p>
     <w:p>
-      <w:r>
+      <w:pPr>
         <w:rPr>
           <w:b/>
           <w:color w:val="auto"/>
           <w:sz w:val="26"/>
           <w:szCs w:val="26"/>
         </w:rPr>
-        <w:lastRenderedPageBreak/>
-        <w:t>GOBIERNO</w:t>
-      </w:r>
-    </w:p>
-    <w:p>
-      <w:pPr>
-        <w:keepLines/>
-        <w:widowControl w:val="0"/>
-        <w:spacing w:after="120" w:line="312" w:lineRule="auto"/>
-        <w:ind w:left="426"/>
-        <w:jc w:val="both"/>
-        <w:rPr>
-          <w:rFonts w:eastAsia="Arial"/>
-        </w:rPr>
-      </w:pPr>
-      <w:r>
-        <w:rPr>
-          <w:rFonts w:eastAsia="Arial"/>
-        </w:rPr>
-        <w:t>La gestión de configuración de cambios se realiza a través del CCC</w:t>
-      </w:r>
-    </w:p>
-    <w:p>
-      <w:pPr>
-        <w:keepLines/>
-        <w:widowControl w:val="0"/>
-        <w:spacing w:after="120" w:line="312" w:lineRule="auto"/>
-        <w:ind w:left="426"/>
-        <w:jc w:val="both"/>
-        <w:rPr>
-          <w:rFonts w:eastAsia="Arial"/>
-        </w:rPr>
-      </w:pPr>
-      <w:r>
-        <w:rPr>
-          <w:rFonts w:eastAsia="Arial"/>
-          <w:b/>
-        </w:rPr>
-        <w:t>CCC Nivel 1:</w:t>
-      </w:r>
-      <w:r>
-        <w:rPr>
-          <w:rFonts w:eastAsia="Arial"/>
-        </w:rPr>
-        <w:t xml:space="preserve"> Conformado por el grupo de comité técnico.</w:t>
-      </w:r>
-    </w:p>
-    <w:p>
-      <w:pPr>
-        <w:keepLines/>
-        <w:widowControl w:val="0"/>
-        <w:spacing w:after="120" w:line="312" w:lineRule="auto"/>
-        <w:ind w:left="426"/>
-        <w:jc w:val="both"/>
-        <w:rPr>
-          <w:rFonts w:eastAsia="Arial"/>
-        </w:rPr>
-      </w:pPr>
-      <w:r>
-        <w:rPr>
-          <w:rFonts w:eastAsia="Arial"/>
-          <w:b/>
-        </w:rPr>
-        <w:t>CCC Nivel 2:</w:t>
-      </w:r>
-      <w:r>
-        <w:rPr>
-          <w:rFonts w:eastAsia="Arial"/>
-        </w:rPr>
-        <w:t xml:space="preserve"> Conformado por el grupo de comité técnico y clientes.</w:t>
-      </w:r>
-    </w:p>
-    <w:p>
-      <w:pPr>
-        <w:keepLines/>
-        <w:widowControl w:val="0"/>
-        <w:spacing w:after="120" w:line="312" w:lineRule="auto"/>
-        <w:ind w:left="426"/>
-        <w:jc w:val="both"/>
-        <w:rPr>
-          <w:rFonts w:eastAsia="Arial"/>
-        </w:rPr>
-      </w:pPr>
-      <w:r>
-        <w:rPr>
-          <w:rFonts w:eastAsia="Arial"/>
-          <w:b/>
-        </w:rPr>
-        <w:t>CCC Nivel 3:</w:t>
-      </w:r>
-      <w:r>
-        <w:rPr>
-          <w:rFonts w:eastAsia="Arial"/>
-        </w:rPr>
-        <w:t xml:space="preserve"> Conformado por el grupo de comité técnico y gerencia general.</w:t>
-      </w:r>
-    </w:p>
-    <w:p>
-      <w:pPr>
-        <w:keepLines/>
-        <w:widowControl w:val="0"/>
-        <w:spacing w:after="120" w:line="312" w:lineRule="auto"/>
-        <w:ind w:left="426"/>
-        <w:jc w:val="both"/>
-        <w:rPr>
-          <w:rFonts w:eastAsia="Arial"/>
-        </w:rPr>
-      </w:pPr>
-      <w:r>
-        <w:rPr>
-          <w:rFonts w:eastAsia="Arial"/>
-        </w:rPr>
-        <w:t xml:space="preserve">El comité de control de configuración CCC es la autoridad para: </w:t>
-      </w:r>
-    </w:p>
-    <w:p>
-      <w:pPr>
-        <w:keepLines/>
-        <w:widowControl w:val="0"/>
-        <w:numPr>
-          <w:ilvl w:val="0"/>
-          <w:numId w:val="10"/>
-        </w:numPr>
-        <w:pBdr>
-          <w:top w:val="none" w:sz="0" w:space="0" w:color="auto"/>
-          <w:left w:val="none" w:sz="0" w:space="0" w:color="auto"/>
-          <w:bottom w:val="none" w:sz="0" w:space="0" w:color="auto"/>
-          <w:right w:val="none" w:sz="0" w:space="0" w:color="auto"/>
-          <w:between w:val="none" w:sz="0" w:space="0" w:color="auto"/>
-        </w:pBdr>
-        <w:spacing w:after="120" w:line="312" w:lineRule="auto"/>
-        <w:contextualSpacing/>
-        <w:jc w:val="both"/>
-        <w:rPr>
-          <w:rFonts w:eastAsia="Arial"/>
-        </w:rPr>
-      </w:pPr>
-      <w:r>
-        <w:rPr>
-          <w:rFonts w:eastAsia="Arial"/>
-        </w:rPr>
-        <w:t>Evaluar todas las peticiones de cambio.</w:t>
-      </w:r>
-    </w:p>
-    <w:p>
-      <w:pPr>
-        <w:keepLines/>
-        <w:widowControl w:val="0"/>
-        <w:numPr>
-          <w:ilvl w:val="0"/>
-          <w:numId w:val="10"/>
-        </w:numPr>
-        <w:pBdr>
-          <w:top w:val="none" w:sz="0" w:space="0" w:color="auto"/>
-          <w:left w:val="none" w:sz="0" w:space="0" w:color="auto"/>
-          <w:bottom w:val="none" w:sz="0" w:space="0" w:color="auto"/>
-          <w:right w:val="none" w:sz="0" w:space="0" w:color="auto"/>
-          <w:between w:val="none" w:sz="0" w:space="0" w:color="auto"/>
-        </w:pBdr>
-        <w:spacing w:after="120" w:line="312" w:lineRule="auto"/>
-        <w:contextualSpacing/>
-        <w:jc w:val="both"/>
-        <w:rPr>
-          <w:rFonts w:eastAsia="Arial"/>
-        </w:rPr>
-      </w:pPr>
-      <w:r>
-        <w:rPr>
-          <w:rFonts w:eastAsia="Arial"/>
-        </w:rPr>
-        <w:t>Aceptar o rechazar los cambios propuestos.</w:t>
-      </w:r>
-    </w:p>
-    <w:p>
-      <w:pPr>
-        <w:keepLines/>
-        <w:widowControl w:val="0"/>
-        <w:numPr>
-          <w:ilvl w:val="0"/>
-          <w:numId w:val="10"/>
-        </w:numPr>
-        <w:pBdr>
-          <w:top w:val="none" w:sz="0" w:space="0" w:color="auto"/>
-          <w:left w:val="none" w:sz="0" w:space="0" w:color="auto"/>
-          <w:bottom w:val="none" w:sz="0" w:space="0" w:color="auto"/>
-          <w:right w:val="none" w:sz="0" w:space="0" w:color="auto"/>
-          <w:between w:val="none" w:sz="0" w:space="0" w:color="auto"/>
-        </w:pBdr>
-        <w:spacing w:after="120" w:line="312" w:lineRule="auto"/>
-        <w:contextualSpacing/>
-        <w:jc w:val="both"/>
-        <w:rPr>
-          <w:rFonts w:eastAsia="Arial"/>
-        </w:rPr>
-      </w:pPr>
-      <w:r>
-        <w:rPr>
-          <w:rFonts w:eastAsia="Arial"/>
-        </w:rPr>
-        <w:t>Toma las respectivas decisiones sobre los cambios a implementar, cualquier cambio en los requerimientos, o en el diseño, deben ser aprobados por CCC.</w:t>
-      </w:r>
-    </w:p>
-    <w:p>
-      <w:pPr>
-        <w:keepLines/>
-        <w:widowControl w:val="0"/>
-        <w:pBdr>
-          <w:top w:val="none" w:sz="0" w:space="0" w:color="auto"/>
-          <w:left w:val="none" w:sz="0" w:space="0" w:color="auto"/>
-          <w:bottom w:val="none" w:sz="0" w:space="0" w:color="auto"/>
-          <w:right w:val="none" w:sz="0" w:space="0" w:color="auto"/>
-          <w:between w:val="none" w:sz="0" w:space="0" w:color="auto"/>
-        </w:pBdr>
-        <w:spacing w:after="120" w:line="312" w:lineRule="auto"/>
-        <w:contextualSpacing/>
-        <w:jc w:val="both"/>
-        <w:rPr>
-          <w:rFonts w:eastAsia="Arial"/>
-        </w:rPr>
-      </w:pPr>
-    </w:p>
-    <w:p>
-      <w:pPr>
+      </w:pPr>
+      <w:bookmarkStart w:id="1" w:name="_Toc493259310"/>
+      <w:r>
         <w:rPr>
           <w:b/>
           <w:color w:val="auto"/>
           <w:sz w:val="26"/>
           <w:szCs w:val="26"/>
         </w:rPr>
-      </w:pPr>
-      <w:bookmarkStart w:id="2" w:name="_Toc493259310"/>
-      <w:r>
+        <w:lastRenderedPageBreak/>
+        <w:t>DEFINICIONES</w:t>
+      </w:r>
+      <w:bookmarkEnd w:id="1"/>
+    </w:p>
+    <w:p>
+      <w:pPr>
+        <w:jc w:val="both"/>
+      </w:pPr>
+    </w:p>
+    <w:p>
+      <w:pPr>
+        <w:ind w:left="360"/>
+        <w:jc w:val="both"/>
         <w:rPr>
           <w:b/>
-          <w:color w:val="auto"/>
-          <w:sz w:val="26"/>
-          <w:szCs w:val="26"/>
-        </w:rPr>
-        <w:t>DEFINICIONES</w:t>
-      </w:r>
-      <w:bookmarkEnd w:id="2"/>
-    </w:p>
-    <w:p>
-      <w:pPr>
-        <w:jc w:val="both"/>
-      </w:pPr>
+        </w:rPr>
+      </w:pPr>
+      <w:r>
+        <w:rPr>
+          <w:b/>
+        </w:rPr>
+        <w:t>Comité de control de la configuración CCC</w:t>
+      </w:r>
     </w:p>
     <w:p>
       <w:pPr>
         <w:ind w:left="360"/>
         <w:jc w:val="both"/>
+      </w:pPr>
+      <w:r>
+        <w:t>Conjunto de personas que revisan y aprueban los cambios sugeridos a un producto.</w:t>
+      </w:r>
+    </w:p>
+    <w:p>
+      <w:pPr>
+        <w:ind w:left="360"/>
+        <w:jc w:val="both"/>
         <w:rPr>
           <w:b/>
         </w:rPr>
@@ -1276,7 +993,7 @@
         <w:rPr>
           <w:b/>
         </w:rPr>
-        <w:t>Comité de control de la configuración CCC</w:t>
+        <w:t>Petición de cambio</w:t>
       </w:r>
     </w:p>
     <w:p>
@@ -1285,7 +1002,7 @@
         <w:jc w:val="both"/>
       </w:pPr>
       <w:r>
-        <w:t>Conjunto de personas que revisan y aprueban los cambios sugeridos a un producto.</w:t>
+        <w:t>Solicitud formal que se presenta ante el CCC, la cual describe un problema de software, una mejora solicitada o un cambio en los requerimientos del software.</w:t>
       </w:r>
     </w:p>
     <w:p>
@@ -1300,7 +1017,7 @@
         <w:rPr>
           <w:b/>
         </w:rPr>
-        <w:t>Petición de cambio</w:t>
+        <w:t>Ítem de configuración</w:t>
       </w:r>
     </w:p>
     <w:p>
@@ -1309,7 +1026,7 @@
         <w:jc w:val="both"/>
       </w:pPr>
       <w:r>
-        <w:t>Solicitud formal que se presenta ante el CCC, la cual describe un problema de software, una mejora solicitada o un cambio en los requerimientos del software.</w:t>
+        <w:t>Se entiende como el elemento de configuración aquel producto de trabajo, cuyo cambio pueda resultar crítico para el desarrollo del proyecto.</w:t>
       </w:r>
     </w:p>
     <w:p>
@@ -1324,7 +1041,7 @@
         <w:rPr>
           <w:b/>
         </w:rPr>
-        <w:t>Ítem de configuración</w:t>
+        <w:t>Línea base</w:t>
       </w:r>
     </w:p>
     <w:p>
@@ -1333,7 +1050,7 @@
         <w:jc w:val="both"/>
       </w:pPr>
       <w:r>
-        <w:t>Se entiende como el elemento de configuración aquel producto de trabajo, cuyo cambio pueda resultar crítico para el desarrollo del proyecto.</w:t>
+        <w:t>Conjunto de elementos de configuración formalmente aprobados que sirve como punto de partida para futuras versiones. Especificación o producto que se ha revisado formalmente y sobre los que se ha llegado a un acuerdo y de ahí en adelante sirve como base para un desarrollo posterior que puede cambiarse solamente a través de procedimiento formales de control de cambios.</w:t>
       </w:r>
     </w:p>
     <w:p>
@@ -1348,7 +1065,7 @@
         <w:rPr>
           <w:b/>
         </w:rPr>
-        <w:t>Línea base</w:t>
+        <w:t>Control de cambios</w:t>
       </w:r>
     </w:p>
     <w:p>
@@ -1357,7 +1074,7 @@
         <w:jc w:val="both"/>
       </w:pPr>
       <w:r>
-        <w:t>Conjunto de elementos de configuración formalmente aprobados que sirve como punto de partida para futuras versiones. Especificación o producto que se ha revisado formalmente y sobre los que se ha llegado a un acuerdo y de ahí en adelante sirve como base para un desarrollo posterior que puede cambiarse solamente a través de procedimiento formales de control de cambios.</w:t>
+        <w:t>Proceso responsable de controlar el ciclo de vida de todos los cambios.</w:t>
       </w:r>
     </w:p>
     <w:p>
@@ -1372,7 +1089,7 @@
         <w:rPr>
           <w:b/>
         </w:rPr>
-        <w:t>Control de cambios</w:t>
+        <w:t>Versión</w:t>
       </w:r>
     </w:p>
     <w:p>
@@ -1381,7 +1098,7 @@
         <w:jc w:val="both"/>
       </w:pPr>
       <w:r>
-        <w:t>Proceso responsable de controlar el ciclo de vida de todos los cambios.</w:t>
+        <w:t>Estado de un conjunto de clases (y de otro tipo de archivos) que forman un sistema o componente. El conjunto de clases forman una versión en un momento dado.</w:t>
       </w:r>
     </w:p>
     <w:p>
@@ -1396,7 +1113,7 @@
         <w:rPr>
           <w:b/>
         </w:rPr>
-        <w:t>Versión</w:t>
+        <w:t>Versión de desarrollo</w:t>
       </w:r>
     </w:p>
     <w:p>
@@ -1405,7 +1122,7 @@
         <w:jc w:val="both"/>
       </w:pPr>
       <w:r>
-        <w:t>Estado de un conjunto de clases (y de otro tipo de archivos) que forman un sistema o componente. El conjunto de clases forman una versión en un momento dado.</w:t>
+        <w:t>Versión de un sistema o componente que está sufriendo modificaciones por mejoras o correcciones por lo que aún no está disponible para producción.</w:t>
       </w:r>
     </w:p>
     <w:p>
@@ -1420,31 +1137,6 @@
         <w:rPr>
           <w:b/>
         </w:rPr>
-        <w:t>Versión de desarrollo</w:t>
-      </w:r>
-    </w:p>
-    <w:p>
-      <w:pPr>
-        <w:ind w:left="360"/>
-        <w:jc w:val="both"/>
-      </w:pPr>
-      <w:r>
-        <w:t>Versión de un sistema o componente que está sufriendo modificaciones por mejoras o correcciones por lo que aún no está disponible para producción.</w:t>
-      </w:r>
-    </w:p>
-    <w:p>
-      <w:pPr>
-        <w:ind w:left="360"/>
-        <w:jc w:val="both"/>
-        <w:rPr>
-          <w:b/>
-        </w:rPr>
-      </w:pPr>
-      <w:r>
-        <w:rPr>
-          <w:b/>
-        </w:rPr>
-        <w:lastRenderedPageBreak/>
         <w:t>Versión de producción</w:t>
       </w:r>
     </w:p>
@@ -1523,15 +1215,16 @@
           <w:color w:val="000000"/>
         </w:rPr>
       </w:pPr>
-      <w:bookmarkStart w:id="3" w:name="_Toc493530027"/>
+      <w:bookmarkStart w:id="2" w:name="_Toc493530027"/>
       <w:r>
         <w:rPr>
           <w:b/>
           <w:color w:val="000000"/>
         </w:rPr>
+        <w:lastRenderedPageBreak/>
         <w:t>Gestión de la SCM</w:t>
       </w:r>
-      <w:bookmarkEnd w:id="3"/>
+      <w:bookmarkEnd w:id="2"/>
     </w:p>
     <w:p/>
     <w:p>
@@ -1572,7 +1265,7 @@
           <w:color w:val="000000"/>
         </w:rPr>
       </w:pPr>
-      <w:bookmarkStart w:id="4" w:name="_Toc493530028"/>
+      <w:bookmarkStart w:id="3" w:name="_Toc493530028"/>
       <w:r>
         <w:rPr>
           <w:b/>
@@ -1580,7 +1273,7 @@
         </w:rPr>
         <w:t>Organización</w:t>
       </w:r>
-      <w:bookmarkEnd w:id="4"/>
+      <w:bookmarkEnd w:id="3"/>
     </w:p>
     <w:p>
       <w:pPr>
@@ -1605,15 +1298,7 @@
         <w:jc w:val="both"/>
       </w:pPr>
       <w:r>
-        <w:t xml:space="preserve">Software Enterprise </w:t>
-      </w:r>
-      <w:proofErr w:type="spellStart"/>
-      <w:r>
-        <w:t>Service</w:t>
-      </w:r>
-      <w:proofErr w:type="spellEnd"/>
-      <w:r>
-        <w:t xml:space="preserve"> (SES) es una organización que emplea la metodología RUP en sus proyectos para asegurar que la producción de software sea de alta calidad, es decir, que cumpla con las necesidades de los usuarios. La elección por el uso del marco RUP, se sustenta en el hecho de que RUP se basa en las mejores prácticas que se han intentado y se han probado en el campo, además que los procesos definidos a partir de ella son iterativos e incrementales lo que brinda una mejor retroalimentación.</w:t>
+        <w:t>Software Enterprise Service (SES) es una organización que emplea la metodología RUP en sus proyectos para asegurar que la producción de software sea de alta calidad, es decir, que cumpla con las necesidades de los usuarios. La elección por el uso del marco RUP, se sustenta en el hecho de que RUP se basa en las mejores prácticas que se han intentado y se han probado en el campo, además que los procesos definidos a partir de ella son iterativos e incrementales lo que brinda una mejor retroalimentación.</w:t>
       </w:r>
     </w:p>
     <w:p>
@@ -1627,7 +1312,6 @@
         <w:rPr>
           <w:noProof/>
         </w:rPr>
-        <w:lastRenderedPageBreak/>
         <w:drawing>
           <wp:inline distT="114300" distB="114300" distL="114300" distR="114300">
             <wp:extent cx="4743450" cy="3190875"/>
@@ -1695,15 +1379,7 @@
         <w:jc w:val="both"/>
       </w:pPr>
       <w:r>
-        <w:t xml:space="preserve">Durante el proceso de desarrollo del Proyecto que nuestra consultora realizará a la empresa </w:t>
-      </w:r>
-      <w:proofErr w:type="spellStart"/>
-      <w:r>
-        <w:t>Binoculars</w:t>
-      </w:r>
-      <w:proofErr w:type="spellEnd"/>
-      <w:r>
-        <w:t>, existen actividades de la Gestión de la Configuración de Software que deben ser llevadas a cabo durante todo el proceso, donde se definen tanto los productos que se pondrán bajo control de configuración como los procedimientos que deben ser seguidos por los integrantes del equipo de trabajo. Todo esto se realizará con el fin de evitar que lleguen a ocurrir errores como: sobrescribir código de otro, tener referencias perdidas de librerías o archivos perdidos, hacer cambios a una versión incorrecta del código o que vuelvan a aparecer errores ya corregidos.</w:t>
+        <w:t>Durante el proceso de desarrollo del Proyecto que nuestra consultora realizará a la empresa Binoculars, existen actividades de la Gestión de la Configuración de Software que deben ser llevadas a cabo durante todo el proceso, donde se definen tanto los productos que se pondrán bajo control de configuración como los procedimientos que deben ser seguidos por los integrantes del equipo de trabajo. Todo esto se realizará con el fin de evitar que lleguen a ocurrir errores como: sobrescribir código de otro, tener referencias perdidas de librerías o archivos perdidos, hacer cambios a una versión incorrecta del código o que vuelvan a aparecer errores ya corregidos.</w:t>
       </w:r>
     </w:p>
     <w:p>
@@ -1715,6 +1391,7 @@
         <w:jc w:val="both"/>
       </w:pPr>
       <w:r>
+        <w:lastRenderedPageBreak/>
         <w:t>Para realizar una correcta Gestión de la Configuración de Software, existen 6 procesos que llevaremos a cabo:</w:t>
       </w:r>
     </w:p>
@@ -1822,7 +1499,6 @@
         <w:rPr>
           <w:u w:val="single"/>
         </w:rPr>
-        <w:lastRenderedPageBreak/>
         <w:t>Auditorías y Revisiones de la Configuración</w:t>
       </w:r>
       <w:r>
@@ -1845,16 +1521,8 @@
         <w:rPr>
           <w:u w:val="single"/>
         </w:rPr>
-        <w:t xml:space="preserve">Gestión y Entrega de </w:t>
-      </w:r>
-      <w:proofErr w:type="spellStart"/>
-      <w:r>
-        <w:rPr>
-          <w:u w:val="single"/>
-        </w:rPr>
-        <w:t>Releases</w:t>
-      </w:r>
-      <w:proofErr w:type="spellEnd"/>
+        <w:t>Gestión y Entrega de Releases</w:t>
+      </w:r>
       <w:r>
         <w:t>: En esta sección se define la estructura del paquete de liberación, así como el formato del documento de liberación.</w:t>
       </w:r>
@@ -2043,15 +1711,16 @@
           <w:color w:val="000000"/>
         </w:rPr>
       </w:pPr>
-      <w:bookmarkStart w:id="5" w:name="_Toc493530029"/>
+      <w:bookmarkStart w:id="4" w:name="_Toc493530029"/>
       <w:r>
         <w:rPr>
           <w:b/>
           <w:color w:val="000000"/>
         </w:rPr>
+        <w:lastRenderedPageBreak/>
         <w:t>Roles y Responsabilidades</w:t>
       </w:r>
-      <w:bookmarkEnd w:id="5"/>
+      <w:bookmarkEnd w:id="4"/>
     </w:p>
     <w:p/>
     <w:p>
@@ -2085,15 +1754,7 @@
         <w:jc w:val="both"/>
       </w:pPr>
       <w:r>
-        <w:t xml:space="preserve">El CCC es el encargado de procesar las </w:t>
-      </w:r>
-      <w:proofErr w:type="spellStart"/>
-      <w:r>
-        <w:t>SC’s</w:t>
-      </w:r>
-      <w:proofErr w:type="spellEnd"/>
-      <w:r>
-        <w:t xml:space="preserve"> y someterlas a un proceso de evaluación, donde se les aprobará o denegará y, en caso de aprobarlo, se hará responsable de su implementación en el menor tiempo posible (aunque la implementación no deberá ser necesariamente realizada por el CCC). Además, se encargará de revisar la implementación (deberá comprobar que lo implementado corresponda con el cambio indicado en la SC). El CCC estará formado por los miembros del equipo central de desarrollo.</w:t>
+        <w:t>El CCC es el encargado de procesar las SC’s y someterlas a un proceso de evaluación, donde se les aprobará o denegará y, en caso de aprobarlo, se hará responsable de su implementación en el menor tiempo posible (aunque la implementación no deberá ser necesariamente realizada por el CCC). Además, se encargará de revisar la implementación (deberá comprobar que lo implementado corresponda con el cambio indicado en la SC). El CCC estará formado por los miembros del equipo central de desarrollo.</w:t>
       </w:r>
     </w:p>
     <w:p>
@@ -2127,16 +1788,7 @@
         <w:jc w:val="both"/>
       </w:pPr>
       <w:r>
-        <w:lastRenderedPageBreak/>
-        <w:t xml:space="preserve">El gestor de la gestión de la configuración es el encargado de implementar, mantener y mejorar la gestión de la configuración. Además, se encargará de controlar todos los cambios realizados en el repositorio CVS, vigilando que se siguen las indicaciones establecidas en el presente plan SCM. También se encargará de administrar la herramienta </w:t>
-      </w:r>
-      <w:proofErr w:type="spellStart"/>
-      <w:r>
-        <w:t>GitHub</w:t>
-      </w:r>
-      <w:proofErr w:type="spellEnd"/>
-      <w:r>
-        <w:t xml:space="preserve"> para un uso adecuado de la misma durante el desarrollo del proyecto. Asimismo, será la persona que se responsabilice de la creación de ramas en el repositorio CVS.</w:t>
+        <w:t>El gestor de la gestión de la configuración es el encargado de implementar, mantener y mejorar la gestión de la configuración. Además, se encargará de controlar todos los cambios realizados en el repositorio CVS, vigilando que se siguen las indicaciones establecidas en el presente plan SCM. También se encargará de administrar la herramienta GitHub para un uso adecuado de la misma durante el desarrollo del proyecto. Asimismo, será la persona que se responsabilice de la creación de ramas en el repositorio CVS.</w:t>
       </w:r>
     </w:p>
     <w:p>
@@ -2252,33 +1904,34 @@
           <w:color w:val="000000"/>
         </w:rPr>
       </w:pPr>
-      <w:bookmarkStart w:id="6" w:name="_Toc493530030"/>
+      <w:bookmarkStart w:id="5" w:name="_Toc493530030"/>
       <w:r>
         <w:rPr>
           <w:b/>
           <w:color w:val="000000"/>
         </w:rPr>
+        <w:lastRenderedPageBreak/>
         <w:t>Calendario</w:t>
       </w:r>
-      <w:bookmarkEnd w:id="6"/>
+      <w:bookmarkEnd w:id="5"/>
     </w:p>
     <w:p/>
     <w:tbl>
       <w:tblPr>
         <w:tblStyle w:val="Tablaconcuadrcula"/>
-        <w:tblW w:w="0" w:type="auto"/>
+        <w:tblW w:w="7371" w:type="dxa"/>
         <w:tblInd w:w="959" w:type="dxa"/>
         <w:tblLook w:val="04A0" w:firstRow="1" w:lastRow="0" w:firstColumn="1" w:lastColumn="0" w:noHBand="0" w:noVBand="1"/>
       </w:tblPr>
       <w:tblGrid>
-        <w:gridCol w:w="2105"/>
-        <w:gridCol w:w="3754"/>
-        <w:gridCol w:w="1676"/>
+        <w:gridCol w:w="3969"/>
+        <w:gridCol w:w="1276"/>
+        <w:gridCol w:w="2126"/>
       </w:tblGrid>
       <w:tr>
         <w:tc>
           <w:tcPr>
-            <w:tcW w:w="2105" w:type="dxa"/>
+            <w:tcW w:w="3969" w:type="dxa"/>
           </w:tcPr>
           <w:p>
             <w:pPr>
@@ -2295,13 +1948,13 @@
               <w:jc w:val="both"/>
             </w:pPr>
             <w:r>
-              <w:t>Procesos</w:t>
+              <w:t>Actividades</w:t>
             </w:r>
           </w:p>
         </w:tc>
         <w:tc>
           <w:tcPr>
-            <w:tcW w:w="3754" w:type="dxa"/>
+            <w:tcW w:w="1276" w:type="dxa"/>
           </w:tcPr>
           <w:p>
             <w:pPr>
@@ -2318,13 +1971,13 @@
               <w:jc w:val="both"/>
             </w:pPr>
             <w:r>
-              <w:t>Actividades</w:t>
+              <w:t>Tiempo</w:t>
             </w:r>
           </w:p>
         </w:tc>
         <w:tc>
           <w:tcPr>
-            <w:tcW w:w="1676" w:type="dxa"/>
+            <w:tcW w:w="2126" w:type="dxa"/>
           </w:tcPr>
           <w:p>
             <w:pPr>
@@ -2341,7 +1994,7 @@
               <w:jc w:val="both"/>
             </w:pPr>
             <w:r>
-              <w:t>Tiempo</w:t>
+              <w:t>Recursos</w:t>
             </w:r>
           </w:p>
         </w:tc>
@@ -2349,8 +2002,8 @@
       <w:tr>
         <w:tc>
           <w:tcPr>
-            <w:tcW w:w="2105" w:type="dxa"/>
-            <w:vMerge w:val="restart"/>
+            <w:tcW w:w="7371" w:type="dxa"/>
+            <w:gridSpan w:val="3"/>
           </w:tcPr>
           <w:p>
             <w:pPr>
@@ -2367,13 +2020,42 @@
               <w:jc w:val="both"/>
             </w:pPr>
             <w:r>
+              <w:rPr>
+                <w:b/>
+              </w:rPr>
               <w:t>Planeamiento de la Gestión del SCM</w:t>
+            </w:r>
+          </w:p>
+        </w:tc>
+      </w:tr>
+      <w:tr>
+        <w:tc>
+          <w:tcPr>
+            <w:tcW w:w="3969" w:type="dxa"/>
+          </w:tcPr>
+          <w:p>
+            <w:pPr>
+              <w:keepLines/>
+              <w:widowControl w:val="0"/>
+              <w:pBdr>
+                <w:top w:val="none" w:sz="0" w:space="0" w:color="auto"/>
+                <w:left w:val="none" w:sz="0" w:space="0" w:color="auto"/>
+                <w:bottom w:val="none" w:sz="0" w:space="0" w:color="auto"/>
+                <w:right w:val="none" w:sz="0" w:space="0" w:color="auto"/>
+                <w:between w:val="none" w:sz="0" w:space="0" w:color="auto"/>
+              </w:pBdr>
+              <w:spacing w:after="120" w:line="312" w:lineRule="auto"/>
+              <w:ind w:left="601"/>
+              <w:jc w:val="both"/>
+            </w:pPr>
+            <w:r>
+              <w:t>Configurar repositorio</w:t>
             </w:r>
           </w:p>
         </w:tc>
         <w:tc>
           <w:tcPr>
-            <w:tcW w:w="3754" w:type="dxa"/>
+            <w:tcW w:w="1276" w:type="dxa"/>
           </w:tcPr>
           <w:p>
             <w:pPr>
@@ -2390,13 +2072,13 @@
               <w:jc w:val="both"/>
             </w:pPr>
             <w:r>
-              <w:t>Redacción del Plan de Gestión de la Configuración</w:t>
+              <w:t>1 día</w:t>
             </w:r>
           </w:p>
         </w:tc>
         <w:tc>
           <w:tcPr>
-            <w:tcW w:w="1676" w:type="dxa"/>
+            <w:tcW w:w="2126" w:type="dxa"/>
           </w:tcPr>
           <w:p>
             <w:pPr>
@@ -2413,7 +2095,7 @@
               <w:jc w:val="both"/>
             </w:pPr>
             <w:r>
-              <w:t>10 días</w:t>
+              <w:t>Gestor de la Gestión de la Configuración</w:t>
             </w:r>
           </w:p>
         </w:tc>
@@ -2421,8 +2103,31 @@
       <w:tr>
         <w:tc>
           <w:tcPr>
-            <w:tcW w:w="2105" w:type="dxa"/>
-            <w:vMerge/>
+            <w:tcW w:w="3969" w:type="dxa"/>
+          </w:tcPr>
+          <w:p>
+            <w:pPr>
+              <w:keepLines/>
+              <w:widowControl w:val="0"/>
+              <w:pBdr>
+                <w:top w:val="none" w:sz="0" w:space="0" w:color="auto"/>
+                <w:left w:val="none" w:sz="0" w:space="0" w:color="auto"/>
+                <w:bottom w:val="none" w:sz="0" w:space="0" w:color="auto"/>
+                <w:right w:val="none" w:sz="0" w:space="0" w:color="auto"/>
+                <w:between w:val="none" w:sz="0" w:space="0" w:color="auto"/>
+              </w:pBdr>
+              <w:spacing w:after="120" w:line="312" w:lineRule="auto"/>
+              <w:ind w:left="601"/>
+              <w:jc w:val="both"/>
+            </w:pPr>
+            <w:r>
+              <w:t>Definir los roles</w:t>
+            </w:r>
+          </w:p>
+        </w:tc>
+        <w:tc>
+          <w:tcPr>
+            <w:tcW w:w="1276" w:type="dxa"/>
           </w:tcPr>
           <w:p>
             <w:pPr>
@@ -2438,11 +2143,14 @@
               <w:spacing w:after="120" w:line="312" w:lineRule="auto"/>
               <w:jc w:val="both"/>
             </w:pPr>
+            <w:r>
+              <w:t>1 día</w:t>
+            </w:r>
           </w:p>
         </w:tc>
         <w:tc>
           <w:tcPr>
-            <w:tcW w:w="3754" w:type="dxa"/>
+            <w:tcW w:w="2126" w:type="dxa"/>
           </w:tcPr>
           <w:p>
             <w:pPr>
@@ -2459,13 +2167,39 @@
               <w:jc w:val="both"/>
             </w:pPr>
             <w:r>
-              <w:t>Revisión y Corrección del Plan de Gestión de la Configuración</w:t>
+              <w:t>Gestor de la Gestión de la Configuración</w:t>
+            </w:r>
+          </w:p>
+        </w:tc>
+      </w:tr>
+      <w:tr>
+        <w:tc>
+          <w:tcPr>
+            <w:tcW w:w="3969" w:type="dxa"/>
+          </w:tcPr>
+          <w:p>
+            <w:pPr>
+              <w:keepLines/>
+              <w:widowControl w:val="0"/>
+              <w:pBdr>
+                <w:top w:val="none" w:sz="0" w:space="0" w:color="auto"/>
+                <w:left w:val="none" w:sz="0" w:space="0" w:color="auto"/>
+                <w:bottom w:val="none" w:sz="0" w:space="0" w:color="auto"/>
+                <w:right w:val="none" w:sz="0" w:space="0" w:color="auto"/>
+                <w:between w:val="none" w:sz="0" w:space="0" w:color="auto"/>
+              </w:pBdr>
+              <w:spacing w:after="120" w:line="312" w:lineRule="auto"/>
+              <w:ind w:left="601"/>
+              <w:jc w:val="both"/>
+            </w:pPr>
+            <w:r>
+              <w:t>Asignar roles</w:t>
             </w:r>
           </w:p>
         </w:tc>
         <w:tc>
           <w:tcPr>
-            <w:tcW w:w="1676" w:type="dxa"/>
+            <w:tcW w:w="1276" w:type="dxa"/>
           </w:tcPr>
           <w:p>
             <w:pPr>
@@ -2482,42 +2216,13 @@
               <w:jc w:val="both"/>
             </w:pPr>
             <w:r>
-              <w:t>5 días</w:t>
-            </w:r>
-          </w:p>
-        </w:tc>
-      </w:tr>
-      <w:tr>
-        <w:tc>
-          <w:tcPr>
-            <w:tcW w:w="2105" w:type="dxa"/>
-            <w:vMerge w:val="restart"/>
-          </w:tcPr>
-          <w:p>
-            <w:pPr>
-              <w:keepLines/>
-              <w:widowControl w:val="0"/>
-              <w:pBdr>
-                <w:top w:val="none" w:sz="0" w:space="0" w:color="auto"/>
-                <w:left w:val="none" w:sz="0" w:space="0" w:color="auto"/>
-                <w:bottom w:val="none" w:sz="0" w:space="0" w:color="auto"/>
-                <w:right w:val="none" w:sz="0" w:space="0" w:color="auto"/>
-                <w:between w:val="none" w:sz="0" w:space="0" w:color="auto"/>
-              </w:pBdr>
-              <w:spacing w:after="120" w:line="312" w:lineRule="auto"/>
-              <w:jc w:val="both"/>
-              <w:rPr>
-                <w:i/>
-              </w:rPr>
-            </w:pPr>
-            <w:r>
-              <w:t>Identificación de la Gestión del SCM</w:t>
+              <w:t>1 día</w:t>
             </w:r>
           </w:p>
         </w:tc>
         <w:tc>
           <w:tcPr>
-            <w:tcW w:w="3754" w:type="dxa"/>
+            <w:tcW w:w="2126" w:type="dxa"/>
           </w:tcPr>
           <w:p>
             <w:pPr>
@@ -2534,13 +2239,39 @@
               <w:jc w:val="both"/>
             </w:pPr>
             <w:r>
-              <w:t>Clasificar Elementos</w:t>
+              <w:t>Gestor de la Gestión de la Configuración</w:t>
+            </w:r>
+          </w:p>
+        </w:tc>
+      </w:tr>
+      <w:tr>
+        <w:tc>
+          <w:tcPr>
+            <w:tcW w:w="3969" w:type="dxa"/>
+          </w:tcPr>
+          <w:p>
+            <w:pPr>
+              <w:keepLines/>
+              <w:widowControl w:val="0"/>
+              <w:pBdr>
+                <w:top w:val="none" w:sz="0" w:space="0" w:color="auto"/>
+                <w:left w:val="none" w:sz="0" w:space="0" w:color="auto"/>
+                <w:bottom w:val="none" w:sz="0" w:space="0" w:color="auto"/>
+                <w:right w:val="none" w:sz="0" w:space="0" w:color="auto"/>
+                <w:between w:val="none" w:sz="0" w:space="0" w:color="auto"/>
+              </w:pBdr>
+              <w:spacing w:after="120" w:line="312" w:lineRule="auto"/>
+              <w:ind w:left="601"/>
+              <w:jc w:val="both"/>
+            </w:pPr>
+            <w:r>
+              <w:t>Definir herramientas a ser empleadas</w:t>
             </w:r>
           </w:p>
         </w:tc>
         <w:tc>
           <w:tcPr>
-            <w:tcW w:w="1676" w:type="dxa"/>
+            <w:tcW w:w="1276" w:type="dxa"/>
           </w:tcPr>
           <w:p>
             <w:pPr>
@@ -2557,144 +2288,13 @@
               <w:jc w:val="both"/>
             </w:pPr>
             <w:r>
-              <w:t>2 días</w:t>
-            </w:r>
-          </w:p>
-        </w:tc>
-      </w:tr>
-      <w:tr>
-        <w:tc>
-          <w:tcPr>
-            <w:tcW w:w="2105" w:type="dxa"/>
-            <w:vMerge/>
-          </w:tcPr>
-          <w:p>
-            <w:pPr>
-              <w:keepLines/>
-              <w:widowControl w:val="0"/>
-              <w:spacing w:after="120" w:line="312" w:lineRule="auto"/>
-              <w:jc w:val="both"/>
-            </w:pPr>
+              <w:t>1 día</w:t>
+            </w:r>
           </w:p>
         </w:tc>
         <w:tc>
           <w:tcPr>
-            <w:tcW w:w="3754" w:type="dxa"/>
-          </w:tcPr>
-          <w:p>
-            <w:pPr>
-              <w:keepLines/>
-              <w:widowControl w:val="0"/>
-              <w:spacing w:after="120" w:line="312" w:lineRule="auto"/>
-              <w:jc w:val="both"/>
-            </w:pPr>
-            <w:r>
-              <w:t>Definir la nomenclatura</w:t>
-            </w:r>
-          </w:p>
-        </w:tc>
-        <w:tc>
-          <w:tcPr>
-            <w:tcW w:w="1676" w:type="dxa"/>
-          </w:tcPr>
-          <w:p>
-            <w:pPr>
-              <w:keepLines/>
-              <w:widowControl w:val="0"/>
-              <w:spacing w:after="120" w:line="312" w:lineRule="auto"/>
-              <w:jc w:val="both"/>
-            </w:pPr>
-            <w:r>
-              <w:t>1 día</w:t>
-            </w:r>
-          </w:p>
-        </w:tc>
-      </w:tr>
-      <w:tr>
-        <w:tc>
-          <w:tcPr>
-            <w:tcW w:w="2105" w:type="dxa"/>
-            <w:vMerge/>
-          </w:tcPr>
-          <w:p>
-            <w:pPr>
-              <w:keepLines/>
-              <w:widowControl w:val="0"/>
-              <w:spacing w:after="120" w:line="312" w:lineRule="auto"/>
-              <w:jc w:val="both"/>
-            </w:pPr>
-          </w:p>
-        </w:tc>
-        <w:tc>
-          <w:tcPr>
-            <w:tcW w:w="3754" w:type="dxa"/>
-          </w:tcPr>
-          <w:p>
-            <w:pPr>
-              <w:keepLines/>
-              <w:widowControl w:val="0"/>
-              <w:spacing w:after="120" w:line="312" w:lineRule="auto"/>
-              <w:jc w:val="both"/>
-            </w:pPr>
-            <w:r>
-              <w:t xml:space="preserve">Realizar Inventario de los Elementos de </w:t>
-            </w:r>
-            <w:r>
-              <w:lastRenderedPageBreak/>
-              <w:t>la GCS.</w:t>
-            </w:r>
-          </w:p>
-        </w:tc>
-        <w:tc>
-          <w:tcPr>
-            <w:tcW w:w="1676" w:type="dxa"/>
-          </w:tcPr>
-          <w:p>
-            <w:pPr>
-              <w:keepLines/>
-              <w:widowControl w:val="0"/>
-              <w:spacing w:after="120" w:line="312" w:lineRule="auto"/>
-              <w:jc w:val="both"/>
-            </w:pPr>
-            <w:r>
-              <w:lastRenderedPageBreak/>
-              <w:t>3 días</w:t>
-            </w:r>
-          </w:p>
-        </w:tc>
-      </w:tr>
-      <w:tr>
-        <w:tc>
-          <w:tcPr>
-            <w:tcW w:w="2105" w:type="dxa"/>
-            <w:vMerge w:val="restart"/>
-          </w:tcPr>
-          <w:p>
-            <w:pPr>
-              <w:keepLines/>
-              <w:widowControl w:val="0"/>
-              <w:pBdr>
-                <w:top w:val="none" w:sz="0" w:space="0" w:color="auto"/>
-                <w:left w:val="none" w:sz="0" w:space="0" w:color="auto"/>
-                <w:bottom w:val="none" w:sz="0" w:space="0" w:color="auto"/>
-                <w:right w:val="none" w:sz="0" w:space="0" w:color="auto"/>
-                <w:between w:val="none" w:sz="0" w:space="0" w:color="auto"/>
-              </w:pBdr>
-              <w:spacing w:after="120" w:line="312" w:lineRule="auto"/>
-              <w:jc w:val="both"/>
-              <w:rPr>
-                <w:i/>
-              </w:rPr>
-            </w:pPr>
-            <w:r>
-              <w:lastRenderedPageBreak/>
-              <w:t>Control de la Gestión del SCM</w:t>
-            </w:r>
-          </w:p>
-        </w:tc>
-        <w:tc>
-          <w:tcPr>
-            <w:tcW w:w="3754" w:type="dxa"/>
+            <w:tcW w:w="2126" w:type="dxa"/>
           </w:tcPr>
           <w:p>
             <w:pPr>
@@ -2711,13 +2311,42 @@
               <w:jc w:val="both"/>
             </w:pPr>
             <w:r>
-              <w:t>Definir la línea base.</w:t>
+              <w:t>Gestor de la Gestión de la Configuración</w:t>
+            </w:r>
+          </w:p>
+        </w:tc>
+      </w:tr>
+      <w:tr>
+        <w:tc>
+          <w:tcPr>
+            <w:tcW w:w="3969" w:type="dxa"/>
+          </w:tcPr>
+          <w:p>
+            <w:pPr>
+              <w:keepLines/>
+              <w:widowControl w:val="0"/>
+              <w:pBdr>
+                <w:top w:val="none" w:sz="0" w:space="0" w:color="auto"/>
+                <w:left w:val="none" w:sz="0" w:space="0" w:color="auto"/>
+                <w:bottom w:val="none" w:sz="0" w:space="0" w:color="auto"/>
+                <w:right w:val="none" w:sz="0" w:space="0" w:color="auto"/>
+                <w:between w:val="none" w:sz="0" w:space="0" w:color="auto"/>
+              </w:pBdr>
+              <w:spacing w:after="120" w:line="312" w:lineRule="auto"/>
+              <w:ind w:left="601"/>
+              <w:jc w:val="both"/>
+            </w:pPr>
+            <w:r>
+              <w:t>Redactar</w:t>
+            </w:r>
+            <w:r>
+              <w:t xml:space="preserve"> del Plan de Gestión de la Configuración</w:t>
             </w:r>
           </w:p>
         </w:tc>
         <w:tc>
           <w:tcPr>
-            <w:tcW w:w="1676" w:type="dxa"/>
+            <w:tcW w:w="1276" w:type="dxa"/>
           </w:tcPr>
           <w:p>
             <w:pPr>
@@ -2734,63 +2363,13 @@
               <w:jc w:val="both"/>
             </w:pPr>
             <w:r>
-              <w:t>3 días</w:t>
-            </w:r>
-          </w:p>
-        </w:tc>
-      </w:tr>
-      <w:tr>
-        <w:tc>
-          <w:tcPr>
-            <w:tcW w:w="2105" w:type="dxa"/>
-            <w:vMerge/>
-          </w:tcPr>
-          <w:p>
-            <w:pPr>
-              <w:keepLines/>
-              <w:widowControl w:val="0"/>
-              <w:spacing w:after="120" w:line="312" w:lineRule="auto"/>
-              <w:jc w:val="both"/>
-            </w:pPr>
+              <w:t>10 días</w:t>
+            </w:r>
           </w:p>
         </w:tc>
         <w:tc>
           <w:tcPr>
-            <w:tcW w:w="3754" w:type="dxa"/>
-          </w:tcPr>
-          <w:p>
-            <w:pPr>
-              <w:keepLines/>
-              <w:widowControl w:val="0"/>
-              <w:spacing w:after="120" w:line="312" w:lineRule="auto"/>
-              <w:jc w:val="both"/>
-            </w:pPr>
-            <w:r>
-              <w:t>Definir la estructura de las librerías del repositorio de Control de Versiones.</w:t>
-            </w:r>
-          </w:p>
-        </w:tc>
-        <w:tc>
-          <w:tcPr>
-            <w:tcW w:w="1676" w:type="dxa"/>
-          </w:tcPr>
-          <w:p>
-            <w:pPr>
-              <w:keepLines/>
-              <w:widowControl w:val="0"/>
-              <w:spacing w:after="120" w:line="312" w:lineRule="auto"/>
-              <w:jc w:val="both"/>
-            </w:pPr>
-            <w:r>
-              <w:t>2 días</w:t>
-            </w:r>
-          </w:p>
-        </w:tc>
-      </w:tr>
-      <w:tr>
-        <w:tc>
-          <w:tcPr>
-            <w:tcW w:w="2105" w:type="dxa"/>
+            <w:tcW w:w="2126" w:type="dxa"/>
           </w:tcPr>
           <w:p>
             <w:pPr>
@@ -2807,13 +2386,60 @@
               <w:jc w:val="both"/>
             </w:pPr>
             <w:r>
-              <w:t>Estado de la Contabilidad del SCM</w:t>
+              <w:t>Equipo de Trabajo</w:t>
+            </w:r>
+          </w:p>
+          <w:p>
+            <w:pPr>
+              <w:keepLines/>
+              <w:widowControl w:val="0"/>
+              <w:pBdr>
+                <w:top w:val="none" w:sz="0" w:space="0" w:color="auto"/>
+                <w:left w:val="none" w:sz="0" w:space="0" w:color="auto"/>
+                <w:bottom w:val="none" w:sz="0" w:space="0" w:color="auto"/>
+                <w:right w:val="none" w:sz="0" w:space="0" w:color="auto"/>
+                <w:between w:val="none" w:sz="0" w:space="0" w:color="auto"/>
+              </w:pBdr>
+              <w:spacing w:after="120" w:line="312" w:lineRule="auto"/>
+              <w:jc w:val="both"/>
+            </w:pPr>
+            <w:r>
+              <w:t>Bibliotecario</w:t>
+            </w:r>
+          </w:p>
+        </w:tc>
+      </w:tr>
+      <w:tr>
+        <w:tc>
+          <w:tcPr>
+            <w:tcW w:w="3969" w:type="dxa"/>
+          </w:tcPr>
+          <w:p>
+            <w:pPr>
+              <w:keepLines/>
+              <w:widowControl w:val="0"/>
+              <w:pBdr>
+                <w:top w:val="none" w:sz="0" w:space="0" w:color="auto"/>
+                <w:left w:val="none" w:sz="0" w:space="0" w:color="auto"/>
+                <w:bottom w:val="none" w:sz="0" w:space="0" w:color="auto"/>
+                <w:right w:val="none" w:sz="0" w:space="0" w:color="auto"/>
+                <w:between w:val="none" w:sz="0" w:space="0" w:color="auto"/>
+              </w:pBdr>
+              <w:spacing w:after="120" w:line="312" w:lineRule="auto"/>
+              <w:ind w:left="601"/>
+              <w:jc w:val="both"/>
+            </w:pPr>
+            <w:r>
+              <w:t xml:space="preserve">Corregir el </w:t>
+            </w:r>
+            <w:r>
+              <w:t>Plan de Gestión de la Configuración</w:t>
             </w:r>
           </w:p>
         </w:tc>
         <w:tc>
           <w:tcPr>
-            <w:tcW w:w="3754" w:type="dxa"/>
+            <w:tcW w:w="1276" w:type="dxa"/>
           </w:tcPr>
           <w:p>
             <w:pPr>
@@ -2830,13 +2456,13 @@
               <w:jc w:val="both"/>
             </w:pPr>
             <w:r>
-              <w:t>Determinar tipos de registros y reportes requeridos.</w:t>
+              <w:t>5 días</w:t>
             </w:r>
           </w:p>
         </w:tc>
         <w:tc>
           <w:tcPr>
-            <w:tcW w:w="1676" w:type="dxa"/>
+            <w:tcW w:w="2126" w:type="dxa"/>
           </w:tcPr>
           <w:p>
             <w:pPr>
@@ -2853,7 +2479,25 @@
               <w:jc w:val="both"/>
             </w:pPr>
             <w:r>
-              <w:t>5 días</w:t>
+              <w:t>Equipo de Trabajo</w:t>
+            </w:r>
+          </w:p>
+          <w:p>
+            <w:pPr>
+              <w:keepLines/>
+              <w:widowControl w:val="0"/>
+              <w:pBdr>
+                <w:top w:val="none" w:sz="0" w:space="0" w:color="auto"/>
+                <w:left w:val="none" w:sz="0" w:space="0" w:color="auto"/>
+                <w:bottom w:val="none" w:sz="0" w:space="0" w:color="auto"/>
+                <w:right w:val="none" w:sz="0" w:space="0" w:color="auto"/>
+                <w:between w:val="none" w:sz="0" w:space="0" w:color="auto"/>
+              </w:pBdr>
+              <w:spacing w:after="120" w:line="312" w:lineRule="auto"/>
+              <w:jc w:val="both"/>
+            </w:pPr>
+            <w:r>
+              <w:t>Bibliotecario</w:t>
             </w:r>
           </w:p>
         </w:tc>
@@ -2861,8 +2505,8 @@
       <w:tr>
         <w:tc>
           <w:tcPr>
-            <w:tcW w:w="2105" w:type="dxa"/>
-            <w:vMerge w:val="restart"/>
+            <w:tcW w:w="7371" w:type="dxa"/>
+            <w:gridSpan w:val="3"/>
           </w:tcPr>
           <w:p>
             <w:pPr>
@@ -2879,13 +2523,42 @@
               <w:jc w:val="both"/>
             </w:pPr>
             <w:r>
-              <w:t>Auditoría de la SCM</w:t>
+              <w:rPr>
+                <w:b/>
+              </w:rPr>
+              <w:t>Identificación de la Gestión del SCM</w:t>
+            </w:r>
+          </w:p>
+        </w:tc>
+      </w:tr>
+      <w:tr>
+        <w:tc>
+          <w:tcPr>
+            <w:tcW w:w="3969" w:type="dxa"/>
+          </w:tcPr>
+          <w:p>
+            <w:pPr>
+              <w:keepLines/>
+              <w:widowControl w:val="0"/>
+              <w:pBdr>
+                <w:top w:val="none" w:sz="0" w:space="0" w:color="auto"/>
+                <w:left w:val="none" w:sz="0" w:space="0" w:color="auto"/>
+                <w:bottom w:val="none" w:sz="0" w:space="0" w:color="auto"/>
+                <w:right w:val="none" w:sz="0" w:space="0" w:color="auto"/>
+                <w:between w:val="none" w:sz="0" w:space="0" w:color="auto"/>
+              </w:pBdr>
+              <w:spacing w:after="120" w:line="312" w:lineRule="auto"/>
+              <w:ind w:left="601"/>
+              <w:jc w:val="both"/>
+            </w:pPr>
+            <w:r>
+              <w:t>Clasificar Elementos</w:t>
             </w:r>
           </w:p>
         </w:tc>
         <w:tc>
           <w:tcPr>
-            <w:tcW w:w="3754" w:type="dxa"/>
+            <w:tcW w:w="1276" w:type="dxa"/>
           </w:tcPr>
           <w:p>
             <w:pPr>
@@ -2902,13 +2575,13 @@
               <w:jc w:val="both"/>
             </w:pPr>
             <w:r>
-              <w:t>Realizar auditoría funcional de la Configuración</w:t>
+              <w:t>2 días</w:t>
             </w:r>
           </w:p>
         </w:tc>
         <w:tc>
           <w:tcPr>
-            <w:tcW w:w="1676" w:type="dxa"/>
+            <w:tcW w:w="2126" w:type="dxa"/>
           </w:tcPr>
           <w:p>
             <w:pPr>
@@ -2925,7 +2598,7 @@
               <w:jc w:val="both"/>
             </w:pPr>
             <w:r>
-              <w:t>10 días</w:t>
+              <w:t>Equipo de Trabajo</w:t>
             </w:r>
           </w:p>
         </w:tc>
@@ -2933,8 +2606,24 @@
       <w:tr>
         <w:tc>
           <w:tcPr>
-            <w:tcW w:w="2105" w:type="dxa"/>
-            <w:vMerge/>
+            <w:tcW w:w="3969" w:type="dxa"/>
+          </w:tcPr>
+          <w:p>
+            <w:pPr>
+              <w:keepLines/>
+              <w:widowControl w:val="0"/>
+              <w:spacing w:after="120" w:line="312" w:lineRule="auto"/>
+              <w:ind w:left="601"/>
+              <w:jc w:val="both"/>
+            </w:pPr>
+            <w:r>
+              <w:t>Definir la nomenclatura</w:t>
+            </w:r>
+          </w:p>
+        </w:tc>
+        <w:tc>
+          <w:tcPr>
+            <w:tcW w:w="1276" w:type="dxa"/>
           </w:tcPr>
           <w:p>
             <w:pPr>
@@ -2943,46 +2632,14 @@
               <w:spacing w:after="120" w:line="312" w:lineRule="auto"/>
               <w:jc w:val="both"/>
             </w:pPr>
+            <w:r>
+              <w:t>1 día</w:t>
+            </w:r>
           </w:p>
         </w:tc>
         <w:tc>
           <w:tcPr>
-            <w:tcW w:w="3754" w:type="dxa"/>
-          </w:tcPr>
-          <w:p>
-            <w:pPr>
-              <w:keepLines/>
-              <w:widowControl w:val="0"/>
-              <w:spacing w:after="120" w:line="312" w:lineRule="auto"/>
-              <w:jc w:val="both"/>
-            </w:pPr>
-            <w:r>
-              <w:t>Realizar auditoría de la línea base.</w:t>
-            </w:r>
-          </w:p>
-        </w:tc>
-        <w:tc>
-          <w:tcPr>
-            <w:tcW w:w="1676" w:type="dxa"/>
-          </w:tcPr>
-          <w:p>
-            <w:pPr>
-              <w:keepLines/>
-              <w:widowControl w:val="0"/>
-              <w:spacing w:after="120" w:line="312" w:lineRule="auto"/>
-              <w:jc w:val="both"/>
-            </w:pPr>
-            <w:r>
-              <w:t>5 días</w:t>
-            </w:r>
-          </w:p>
-        </w:tc>
-      </w:tr>
-      <w:tr>
-        <w:tc>
-          <w:tcPr>
-            <w:tcW w:w="2105" w:type="dxa"/>
-            <w:vMerge w:val="restart"/>
+            <w:tcW w:w="2126" w:type="dxa"/>
           </w:tcPr>
           <w:p>
             <w:pPr>
@@ -2999,21 +2656,68 @@
               <w:jc w:val="both"/>
             </w:pPr>
             <w:r>
-              <w:t xml:space="preserve">Gestión y Entrega de las </w:t>
-            </w:r>
-            <w:proofErr w:type="spellStart"/>
-            <w:r>
-              <w:t>Release</w:t>
-            </w:r>
-            <w:proofErr w:type="spellEnd"/>
-            <w:r>
-              <w:t xml:space="preserve"> de Software</w:t>
+              <w:t>Gestor de la Gestión de la Configuración</w:t>
+            </w:r>
+          </w:p>
+          <w:p>
+            <w:pPr>
+              <w:keepLines/>
+              <w:widowControl w:val="0"/>
+              <w:pBdr>
+                <w:top w:val="none" w:sz="0" w:space="0" w:color="auto"/>
+                <w:left w:val="none" w:sz="0" w:space="0" w:color="auto"/>
+                <w:bottom w:val="none" w:sz="0" w:space="0" w:color="auto"/>
+                <w:right w:val="none" w:sz="0" w:space="0" w:color="auto"/>
+                <w:between w:val="none" w:sz="0" w:space="0" w:color="auto"/>
+              </w:pBdr>
+              <w:spacing w:after="120" w:line="312" w:lineRule="auto"/>
+              <w:jc w:val="both"/>
+            </w:pPr>
+            <w:r>
+              <w:t>Bibliotecario</w:t>
+            </w:r>
+            <w:bookmarkStart w:id="6" w:name="_GoBack"/>
+            <w:bookmarkEnd w:id="6"/>
+          </w:p>
+        </w:tc>
+      </w:tr>
+      <w:tr>
+        <w:tc>
+          <w:tcPr>
+            <w:tcW w:w="3969" w:type="dxa"/>
+          </w:tcPr>
+          <w:p>
+            <w:pPr>
+              <w:keepLines/>
+              <w:widowControl w:val="0"/>
+              <w:spacing w:after="120" w:line="312" w:lineRule="auto"/>
+              <w:ind w:left="601"/>
+              <w:jc w:val="both"/>
+            </w:pPr>
+            <w:r>
+              <w:t>Realizar Inventario de los Elementos de la Gestión de la Configuración de Software.</w:t>
             </w:r>
           </w:p>
         </w:tc>
         <w:tc>
           <w:tcPr>
-            <w:tcW w:w="3754" w:type="dxa"/>
+            <w:tcW w:w="1276" w:type="dxa"/>
+          </w:tcPr>
+          <w:p>
+            <w:pPr>
+              <w:keepLines/>
+              <w:widowControl w:val="0"/>
+              <w:spacing w:after="120" w:line="312" w:lineRule="auto"/>
+              <w:jc w:val="both"/>
+            </w:pPr>
+            <w:r>
+              <w:t>3 días</w:t>
+            </w:r>
+          </w:p>
+        </w:tc>
+        <w:tc>
+          <w:tcPr>
+            <w:tcW w:w="2126" w:type="dxa"/>
           </w:tcPr>
           <w:p>
             <w:pPr>
@@ -3030,14 +2734,9 @@
               <w:jc w:val="both"/>
             </w:pPr>
             <w:r>
-              <w:t>Realizar gestión de la entrega del Software.</w:t>
+              <w:t>Equipo de Trabajo</w:t>
             </w:r>
           </w:p>
-        </w:tc>
-        <w:tc>
-          <w:tcPr>
-            <w:tcW w:w="1676" w:type="dxa"/>
-          </w:tcPr>
           <w:p>
             <w:pPr>
               <w:keepLines/>
@@ -3053,63 +2752,7 @@
               <w:jc w:val="both"/>
             </w:pPr>
             <w:r>
-              <w:t>5 días</w:t>
-            </w:r>
-          </w:p>
-        </w:tc>
-      </w:tr>
-      <w:tr>
-        <w:tc>
-          <w:tcPr>
-            <w:tcW w:w="2105" w:type="dxa"/>
-            <w:vMerge/>
-          </w:tcPr>
-          <w:p>
-            <w:pPr>
-              <w:keepLines/>
-              <w:widowControl w:val="0"/>
-              <w:spacing w:after="120" w:line="312" w:lineRule="auto"/>
-              <w:jc w:val="both"/>
-            </w:pPr>
-          </w:p>
-        </w:tc>
-        <w:tc>
-          <w:tcPr>
-            <w:tcW w:w="3754" w:type="dxa"/>
-          </w:tcPr>
-          <w:p>
-            <w:pPr>
-              <w:keepLines/>
-              <w:widowControl w:val="0"/>
-              <w:spacing w:after="120" w:line="312" w:lineRule="auto"/>
-              <w:jc w:val="both"/>
-            </w:pPr>
-            <w:r>
-              <w:t xml:space="preserve">Realizar gestión del </w:t>
-            </w:r>
-            <w:proofErr w:type="spellStart"/>
-            <w:r>
-              <w:t>release</w:t>
-            </w:r>
-            <w:proofErr w:type="spellEnd"/>
-            <w:r>
-              <w:t xml:space="preserve"> del Software.</w:t>
-            </w:r>
-          </w:p>
-        </w:tc>
-        <w:tc>
-          <w:tcPr>
-            <w:tcW w:w="1676" w:type="dxa"/>
-          </w:tcPr>
-          <w:p>
-            <w:pPr>
-              <w:keepLines/>
-              <w:widowControl w:val="0"/>
-              <w:spacing w:after="120" w:line="312" w:lineRule="auto"/>
-              <w:jc w:val="both"/>
-            </w:pPr>
-            <w:r>
-              <w:t>5 días</w:t>
+              <w:t>Bibliotecario</w:t>
             </w:r>
           </w:p>
         </w:tc>
@@ -3198,6 +2841,7 @@
         <w:rPr>
           <w:b/>
         </w:rPr>
+        <w:lastRenderedPageBreak/>
         <w:t xml:space="preserve">Procedimientos: </w:t>
       </w:r>
       <w:r>
@@ -3242,15 +2886,7 @@
         <w:t xml:space="preserve">Herramientas: </w:t>
       </w:r>
       <w:r>
-        <w:t xml:space="preserve">Se usará la herramienta </w:t>
-      </w:r>
-      <w:proofErr w:type="spellStart"/>
-      <w:r>
-        <w:t>GitHub</w:t>
-      </w:r>
-      <w:proofErr w:type="spellEnd"/>
-      <w:r>
-        <w:t xml:space="preserve"> como sistema de control de versiones debido a las siguientes bondades:</w:t>
+        <w:t>Se usará la herramienta GitHub como sistema de control de versiones debido a las siguientes bondades:</w:t>
       </w:r>
     </w:p>
     <w:p>

</xml_diff>

<commit_message>
Cambio del texto de la introducción, cambio de subpuntos a texto en párrafo.
</commit_message>
<xml_diff>
--- a/Documentos/PGC.docx
+++ b/Documentos/PGC.docx
@@ -118,127 +118,80 @@
           <w:r>
             <w:fldChar w:fldCharType="separate"/>
           </w:r>
-          <w:bookmarkStart w:id="0" w:name="_GoBack"/>
-          <w:bookmarkEnd w:id="0"/>
-          <w:r>
-            <w:rPr>
-              <w:rStyle w:val="Hipervnculo"/>
-              <w:noProof/>
-            </w:rPr>
-            <w:fldChar w:fldCharType="begin"/>
-          </w:r>
-          <w:r>
-            <w:rPr>
-              <w:rStyle w:val="Hipervnculo"/>
-              <w:noProof/>
-            </w:rPr>
-            <w:instrText xml:space="preserve"> </w:instrText>
-          </w:r>
-          <w:r>
-            <w:rPr>
-              <w:noProof/>
-            </w:rPr>
-            <w:instrText>HYPERLINK \l "_Toc493530026"</w:instrText>
-          </w:r>
-          <w:r>
-            <w:rPr>
-              <w:rStyle w:val="Hipervnculo"/>
-              <w:noProof/>
-            </w:rPr>
-            <w:instrText xml:space="preserve"> </w:instrText>
-          </w:r>
-          <w:r>
-            <w:rPr>
-              <w:rStyle w:val="Hipervnculo"/>
-              <w:noProof/>
-            </w:rPr>
-          </w:r>
-          <w:r>
-            <w:rPr>
-              <w:rStyle w:val="Hipervnculo"/>
-              <w:noProof/>
-            </w:rPr>
-            <w:fldChar w:fldCharType="separate"/>
-          </w:r>
-          <w:r>
-            <w:rPr>
-              <w:rStyle w:val="Hipervnculo"/>
-              <w:b/>
-              <w:noProof/>
-            </w:rPr>
-            <w:t>1.</w:t>
-          </w:r>
-          <w:r>
-            <w:rPr>
-              <w:rFonts w:asciiTheme="minorHAnsi" w:eastAsiaTheme="minorEastAsia" w:hAnsiTheme="minorHAnsi" w:cstheme="minorBidi"/>
-              <w:noProof/>
-              <w:color w:val="auto"/>
-            </w:rPr>
-            <w:tab/>
-          </w:r>
-          <w:r>
-            <w:rPr>
-              <w:rStyle w:val="Hipervnculo"/>
-              <w:b/>
-              <w:noProof/>
-            </w:rPr>
-            <w:t>INTRODUCCIÓN</w:t>
-          </w:r>
-          <w:r>
-            <w:rPr>
-              <w:noProof/>
-              <w:webHidden/>
-            </w:rPr>
-            <w:tab/>
-          </w:r>
-          <w:r>
-            <w:rPr>
-              <w:noProof/>
-              <w:webHidden/>
-            </w:rPr>
-            <w:fldChar w:fldCharType="begin"/>
-          </w:r>
-          <w:r>
-            <w:rPr>
-              <w:noProof/>
-              <w:webHidden/>
-            </w:rPr>
-            <w:instrText xml:space="preserve"> PAGEREF _Toc493530026 \h </w:instrText>
-          </w:r>
-          <w:r>
-            <w:rPr>
-              <w:noProof/>
-              <w:webHidden/>
-            </w:rPr>
-          </w:r>
-          <w:r>
-            <w:rPr>
-              <w:noProof/>
-              <w:webHidden/>
-            </w:rPr>
-            <w:fldChar w:fldCharType="separate"/>
-          </w:r>
-          <w:r>
-            <w:rPr>
-              <w:noProof/>
-              <w:webHidden/>
-            </w:rPr>
-            <w:t>3</w:t>
-          </w:r>
-          <w:r>
-            <w:rPr>
-              <w:noProof/>
-              <w:webHidden/>
-            </w:rPr>
-            <w:fldChar w:fldCharType="end"/>
-          </w:r>
-          <w:r>
-            <w:rPr>
-              <w:rStyle w:val="Hipervnculo"/>
-              <w:noProof/>
-            </w:rPr>
-            <w:fldChar w:fldCharType="end"/>
-          </w:r>
+          <w:hyperlink w:anchor="_Toc493530026" w:history="1">
+            <w:r>
+              <w:rPr>
+                <w:rStyle w:val="Hipervnculo"/>
+                <w:b/>
+                <w:noProof/>
+              </w:rPr>
+              <w:t>1.</w:t>
+            </w:r>
+            <w:r>
+              <w:rPr>
+                <w:rFonts w:asciiTheme="minorHAnsi" w:eastAsiaTheme="minorEastAsia" w:hAnsiTheme="minorHAnsi" w:cstheme="minorBidi"/>
+                <w:noProof/>
+                <w:color w:val="auto"/>
+              </w:rPr>
+              <w:tab/>
+            </w:r>
+            <w:r>
+              <w:rPr>
+                <w:rStyle w:val="Hipervnculo"/>
+                <w:b/>
+                <w:noProof/>
+              </w:rPr>
+              <w:t>INTRODUCCIÓN</w:t>
+            </w:r>
+            <w:r>
+              <w:rPr>
+                <w:noProof/>
+                <w:webHidden/>
+              </w:rPr>
+              <w:tab/>
+            </w:r>
+            <w:r>
+              <w:rPr>
+                <w:noProof/>
+                <w:webHidden/>
+              </w:rPr>
+              <w:fldChar w:fldCharType="begin"/>
+            </w:r>
+            <w:r>
+              <w:rPr>
+                <w:noProof/>
+                <w:webHidden/>
+              </w:rPr>
+              <w:instrText xml:space="preserve"> PAGEREF _Toc493530026 \h </w:instrText>
+            </w:r>
+            <w:r>
+              <w:rPr>
+                <w:noProof/>
+                <w:webHidden/>
+              </w:rPr>
+            </w:r>
+            <w:r>
+              <w:rPr>
+                <w:noProof/>
+                <w:webHidden/>
+              </w:rPr>
+              <w:fldChar w:fldCharType="separate"/>
+            </w:r>
+            <w:r>
+              <w:rPr>
+                <w:noProof/>
+                <w:webHidden/>
+              </w:rPr>
+              <w:t>3</w:t>
+            </w:r>
+            <w:r>
+              <w:rPr>
+                <w:noProof/>
+                <w:webHidden/>
+              </w:rPr>
+              <w:fldChar w:fldCharType="end"/>
+            </w:r>
+          </w:hyperlink>
         </w:p>
         <w:p>
           <w:pPr>
@@ -817,7 +770,7 @@
           <w:color w:val="000000"/>
         </w:rPr>
       </w:pPr>
-      <w:bookmarkStart w:id="1" w:name="_Toc493530026"/>
+      <w:bookmarkStart w:id="0" w:name="_Toc493530026"/>
       <w:r>
         <w:rPr>
           <w:b/>
@@ -826,12 +779,138 @@
         <w:lastRenderedPageBreak/>
         <w:t>INTRODUCCIÓN</w:t>
       </w:r>
+      <w:bookmarkEnd w:id="0"/>
+    </w:p>
+    <w:p>
+      <w:pPr>
+        <w:ind w:left="360"/>
+        <w:jc w:val="both"/>
+      </w:pPr>
+    </w:p>
+    <w:p>
+      <w:pPr>
+        <w:ind w:left="360"/>
+        <w:jc w:val="both"/>
+      </w:pPr>
+      <w:r>
+        <w:t xml:space="preserve">En Software Enterprise </w:t>
+      </w:r>
+      <w:proofErr w:type="spellStart"/>
+      <w:r>
+        <w:t>Service</w:t>
+      </w:r>
+      <w:proofErr w:type="spellEnd"/>
+      <w:r>
+        <w:t xml:space="preserve"> la necesidad de cambio es algo constante para nuestra Organización, para sus Clientes y sus Proveedores también. Esto se debe a que nuestros planes, actividades y objetivos sufren cambios producto de una influencia interna o externa.</w:t>
+      </w:r>
+    </w:p>
+    <w:p>
+      <w:pPr>
+        <w:ind w:left="360"/>
+        <w:jc w:val="both"/>
+      </w:pPr>
+      <w:r>
+        <w:t xml:space="preserve">Siendo Software Enterprise </w:t>
+      </w:r>
+      <w:proofErr w:type="spellStart"/>
+      <w:r>
+        <w:t>Service</w:t>
+      </w:r>
+      <w:proofErr w:type="spellEnd"/>
+      <w:r>
+        <w:t xml:space="preserve"> una empresa que busca ser líder en el mercado del desarrollo de soluciones informáticas, los cambios antes mencionados pueden impactar en las diferentes fases del ciclo de vida del Software. Los cambios nunca deben ser ignorados ya que estos permiten que el Software se adecue a nuevos ambientes, obtenga nuevos módulos o mejoras en los ya existentes y modificaciones producto de cambios en el negocio o en los procesos.</w:t>
+      </w:r>
+    </w:p>
+    <w:p>
+      <w:pPr>
+        <w:ind w:left="360"/>
+        <w:jc w:val="both"/>
+      </w:pPr>
+      <w:r>
+        <w:t>La Empresa desarrolla varios tipos de Software, muchos de ellos se encuentran ya en producción y otros en desarrollo. Se ha detectado en algunos proyectos que los encargados de proyectos de Software no siempre cuentan con la última versión de ítems de Software. También se ha dado casos en que se han perdido versiones de los ítems debido a que no se encuentran bien organizados o se encuentran almacenados en unidades de almacenamiento externas. En ocasiones, los desarrolladores cuentan con las últimas versiones y al renunciar se pierden las versiones con las que cuentan.</w:t>
+      </w:r>
+    </w:p>
+    <w:p>
+      <w:pPr>
+        <w:ind w:left="360"/>
+        <w:jc w:val="both"/>
+      </w:pPr>
+      <w:r>
+        <w:t xml:space="preserve">Por tal motivo, Software Enterprise </w:t>
+      </w:r>
+      <w:proofErr w:type="spellStart"/>
+      <w:r>
+        <w:t>Service</w:t>
+      </w:r>
+      <w:proofErr w:type="spellEnd"/>
+      <w:r>
+        <w:t xml:space="preserve"> ha optado por aplicar la Gestión de la Configuración de Software (GCS o SCM por sus siglas en inglés) con el objetivo de mantener la integridad de los artefactos generados por los diversos proyectos que la organización posee, garantizar que no se realicen cambios sin control y asegurar que los integrantes de los proyectos dispongan de versiones actualizadas y aprobadas. Los artefactos no solo abarcan ejecutables finales, sino a todos los productos generados por los Proyectos.</w:t>
+      </w:r>
+    </w:p>
+    <w:p>
+      <w:pPr>
+        <w:ind w:left="360"/>
+        <w:jc w:val="both"/>
+      </w:pPr>
+      <w:r>
+        <w:t xml:space="preserve">El Plan de Gestión de la Configuración busca definir qué se va a configurar, cómo se va a configurar, quién lo va a configurar y cómo se manejarán los cambios que se realizarán. Para eso, el documento describirá las actividades de la Gestión de Configuración del Software que deben ser llevadas a cabo durante el proceso de desarrollo de los Proyectos de Software de la Organización. Las actividades de la Gestión de la Configuración del Software que se llevarán a cabo y que garantizan la calidad de esta, son </w:t>
+      </w:r>
+      <w:r>
+        <w:t>por ejemplo la p</w:t>
+      </w:r>
+      <w:r>
+        <w:t xml:space="preserve">lanificación de la Gestión de la </w:t>
+      </w:r>
+      <w:r>
+        <w:t>c</w:t>
+      </w:r>
+      <w:r>
+        <w:t>onfiguración</w:t>
+      </w:r>
+      <w:r>
+        <w:t>, la i</w:t>
+      </w:r>
+      <w:r>
+        <w:t xml:space="preserve">dentificación de la </w:t>
+      </w:r>
+      <w:r>
+        <w:t>c</w:t>
+      </w:r>
+      <w:r>
+        <w:t>onfiguración</w:t>
+      </w:r>
+      <w:r>
+        <w:t>, el control de la configuración, el e</w:t>
+      </w:r>
+      <w:r>
+        <w:t>stado</w:t>
+      </w:r>
+      <w:r>
+        <w:t xml:space="preserve"> de la configuración, las a</w:t>
+      </w:r>
+      <w:r>
+        <w:t xml:space="preserve">uditorías y </w:t>
+      </w:r>
+      <w:r>
+        <w:t xml:space="preserve">revisiones de la configuración y la gestión de </w:t>
+      </w:r>
+      <w:proofErr w:type="spellStart"/>
+      <w:r>
+        <w:t>r</w:t>
+      </w:r>
+      <w:r>
+        <w:t>elease</w:t>
+      </w:r>
+      <w:proofErr w:type="spellEnd"/>
+      <w:r>
+        <w:t>.</w:t>
+      </w:r>
+      <w:bookmarkStart w:id="1" w:name="_GoBack"/>
       <w:bookmarkEnd w:id="1"/>
     </w:p>
     <w:p>
       <w:pPr>
         <w:ind w:left="360"/>
-        <w:jc w:val="both"/>
       </w:pPr>
     </w:p>
     <w:p>
@@ -840,434 +919,64 @@
         <w:jc w:val="both"/>
       </w:pPr>
       <w:r>
-        <w:t xml:space="preserve">En Software Enterprise </w:t>
-      </w:r>
-      <w:proofErr w:type="spellStart"/>
-      <w:r>
-        <w:t>Service</w:t>
-      </w:r>
-      <w:proofErr w:type="spellEnd"/>
-      <w:r>
-        <w:t xml:space="preserve"> la necesidad de cambio es algo constante para nuestra Organización, para sus Clientes y sus Proveedores también. Esto se debe a que nuestros planes, actividades y objetivos sufren cambios producto de una influencia interna o externa.</w:t>
-      </w:r>
-    </w:p>
-    <w:p>
-      <w:pPr>
-        <w:ind w:left="360"/>
-        <w:jc w:val="both"/>
-      </w:pPr>
-      <w:r>
-        <w:t xml:space="preserve">Siendo Software Enterprise </w:t>
-      </w:r>
-      <w:proofErr w:type="spellStart"/>
-      <w:r>
-        <w:t>Service</w:t>
-      </w:r>
-      <w:proofErr w:type="spellEnd"/>
-      <w:r>
-        <w:t xml:space="preserve"> una empresa que busca ser líder en el mercado del desarrollo de soluciones informáticas, los cambios antes mencionados pueden impactar en las diferentes fases del ciclo de vida del Software. Los cambios nunca deben ser ignorados ya que estos permiten que el Software se adecue a nuevos ambientes, obtenga nuevos módulos o mejoras en los ya existentes y modificaciones producto de cambios en el negocio o en los procesos.</w:t>
-      </w:r>
-    </w:p>
-    <w:p>
-      <w:pPr>
-        <w:ind w:left="360"/>
-        <w:jc w:val="both"/>
-      </w:pPr>
-      <w:r>
-        <w:t>La Empresa desarrolla varios tipos de Software, muchos de ellos se encuentran ya en producción y otros en desarrollo. Se ha detectado en algunos proyectos que los encargados de proyectos de Software no siempre cuentan con la última versión de ítems de Software. También se ha dado casos en que se han perdido versiones de los ítems debido a que no se encuentran bien organizados o se encuentran almacenados en unidades de almacenamiento externas. En ocasiones, los desarrolladores cuentan con las últimas versiones y al renunciar se pierden las versiones con las que cuentan.</w:t>
-      </w:r>
-    </w:p>
-    <w:p>
-      <w:pPr>
-        <w:ind w:left="360"/>
-        <w:jc w:val="both"/>
-      </w:pPr>
-      <w:r>
-        <w:t xml:space="preserve">Por tal motivo, Software Enterprise </w:t>
-      </w:r>
-      <w:proofErr w:type="spellStart"/>
-      <w:r>
-        <w:t>Service</w:t>
-      </w:r>
-      <w:proofErr w:type="spellEnd"/>
-      <w:r>
-        <w:t xml:space="preserve"> ha optado por aplicar la Gestión de la Configuración de Software (GCS o SCM por sus siglas en inglés) con el objetivo de mantener la integridad de los artefactos generados por los diversos proyectos que la organización posee, garantizar que no se realicen cambios sin control y asegurar que los integrantes de los proyectos dispongan de versiones actualizadas y aprobadas. Los artefactos no solo abarcan ejecutables finales, sino a todos los productos generados por los Proyectos.</w:t>
-      </w:r>
-    </w:p>
-    <w:p>
-      <w:pPr>
-        <w:ind w:left="360"/>
-        <w:jc w:val="both"/>
-      </w:pPr>
-      <w:r>
-        <w:t>El Plan de Gestión de la Configuración busca definir qué se va a configurar, cómo se va a configurar, quién lo va a configurar y cómo se manejarán los cambios que se realizarán. Para eso, el documento describirá las actividades de la Gestión de Configuración del Software que deben ser llevadas a cabo durante el proceso de desarrollo de los Proyectos de Software de la Organización. Las actividades de la Gestión de la Configuración del Software que se llevarán a cabo y que garantizan la calidad de esta, son las siguientes:</w:t>
-      </w:r>
-    </w:p>
-    <w:p>
-      <w:pPr>
-        <w:numPr>
-          <w:ilvl w:val="0"/>
-          <w:numId w:val="8"/>
-        </w:numPr>
-        <w:spacing w:after="0"/>
-        <w:contextualSpacing/>
-        <w:jc w:val="both"/>
-      </w:pPr>
-      <w:r>
-        <w:t>Planificación de la Gestión de la Configuración</w:t>
-      </w:r>
-    </w:p>
-    <w:p>
-      <w:pPr>
-        <w:numPr>
-          <w:ilvl w:val="0"/>
-          <w:numId w:val="8"/>
-        </w:numPr>
-        <w:spacing w:after="0"/>
-        <w:contextualSpacing/>
-        <w:jc w:val="both"/>
-      </w:pPr>
-      <w:r>
-        <w:t>Identificación de la Configuración</w:t>
-      </w:r>
-    </w:p>
-    <w:p>
-      <w:pPr>
-        <w:numPr>
-          <w:ilvl w:val="0"/>
-          <w:numId w:val="8"/>
-        </w:numPr>
-        <w:spacing w:after="0"/>
-        <w:contextualSpacing/>
-        <w:jc w:val="both"/>
-      </w:pPr>
-      <w:r>
-        <w:t>Control de la Configuración.</w:t>
-      </w:r>
-    </w:p>
-    <w:p>
-      <w:pPr>
-        <w:numPr>
-          <w:ilvl w:val="0"/>
-          <w:numId w:val="8"/>
-        </w:numPr>
-        <w:spacing w:after="0"/>
-        <w:contextualSpacing/>
-        <w:jc w:val="both"/>
-      </w:pPr>
-      <w:r>
-        <w:t>Estado de la Configuración.</w:t>
-      </w:r>
-    </w:p>
-    <w:p>
-      <w:pPr>
-        <w:numPr>
-          <w:ilvl w:val="0"/>
-          <w:numId w:val="8"/>
-        </w:numPr>
-        <w:spacing w:after="0"/>
-        <w:contextualSpacing/>
-        <w:jc w:val="both"/>
-      </w:pPr>
-      <w:r>
-        <w:t>Auditorías y Revisiones de la Configuración.</w:t>
-      </w:r>
-    </w:p>
-    <w:p>
-      <w:pPr>
-        <w:numPr>
-          <w:ilvl w:val="0"/>
-          <w:numId w:val="8"/>
-        </w:numPr>
-        <w:spacing w:after="0"/>
-        <w:contextualSpacing/>
-        <w:jc w:val="both"/>
-      </w:pPr>
-      <w:r>
-        <w:t xml:space="preserve">Gestión de </w:t>
-      </w:r>
-      <w:proofErr w:type="spellStart"/>
-      <w:r>
-        <w:t>Release</w:t>
-      </w:r>
-      <w:proofErr w:type="spellEnd"/>
-      <w:r>
-        <w:t>.</w:t>
-      </w:r>
-    </w:p>
-    <w:p>
-      <w:pPr>
-        <w:ind w:left="360"/>
-      </w:pPr>
-    </w:p>
-    <w:p>
-      <w:pPr>
-        <w:ind w:left="360"/>
-        <w:jc w:val="both"/>
-      </w:pPr>
-      <w:r>
         <w:t xml:space="preserve">El presente Plan de Gestión de la Configuración aplica para todos aquellos proyectos de Desarrollo de Software que se encuentran en desarrollo y en producción, así como futuros proyectos. El presente Plan de Gestión de la Configuración no aplica para documentos confidenciales pertenecientes a Clientes o Proveedores. </w:t>
       </w:r>
     </w:p>
     <w:p>
-      <w:r>
+      <w:pPr>
         <w:rPr>
           <w:b/>
           <w:color w:val="auto"/>
           <w:sz w:val="26"/>
           <w:szCs w:val="26"/>
         </w:rPr>
-        <w:lastRenderedPageBreak/>
-        <w:t>GOBIERNO</w:t>
-      </w:r>
-    </w:p>
-    <w:p>
-      <w:pPr>
-        <w:keepLines/>
-        <w:widowControl w:val="0"/>
-        <w:spacing w:after="120" w:line="312" w:lineRule="auto"/>
-        <w:ind w:left="426"/>
-        <w:jc w:val="both"/>
-        <w:rPr>
-          <w:rFonts w:eastAsia="Arial"/>
-        </w:rPr>
-      </w:pPr>
-      <w:r>
-        <w:rPr>
-          <w:rFonts w:eastAsia="Arial"/>
-        </w:rPr>
-        <w:t>La gestión de configuración de cambios se realiza a través del CCC</w:t>
-      </w:r>
-    </w:p>
-    <w:p>
-      <w:pPr>
-        <w:keepLines/>
-        <w:widowControl w:val="0"/>
-        <w:spacing w:after="120" w:line="312" w:lineRule="auto"/>
-        <w:ind w:left="426"/>
-        <w:jc w:val="both"/>
-        <w:rPr>
-          <w:rFonts w:eastAsia="Arial"/>
-        </w:rPr>
-      </w:pPr>
-      <w:r>
-        <w:rPr>
-          <w:rFonts w:eastAsia="Arial"/>
-          <w:b/>
-        </w:rPr>
-        <w:t>CCC Nivel 1:</w:t>
-      </w:r>
-      <w:r>
-        <w:rPr>
-          <w:rFonts w:eastAsia="Arial"/>
-        </w:rPr>
-        <w:t xml:space="preserve"> Conformado por el grupo de comité técnico.</w:t>
-      </w:r>
-    </w:p>
-    <w:p>
-      <w:pPr>
-        <w:keepLines/>
-        <w:widowControl w:val="0"/>
-        <w:spacing w:after="120" w:line="312" w:lineRule="auto"/>
-        <w:ind w:left="426"/>
-        <w:jc w:val="both"/>
-        <w:rPr>
-          <w:rFonts w:eastAsia="Arial"/>
-        </w:rPr>
-      </w:pPr>
-      <w:r>
-        <w:rPr>
-          <w:rFonts w:eastAsia="Arial"/>
-          <w:b/>
-        </w:rPr>
-        <w:t>CCC Nivel 2:</w:t>
-      </w:r>
-      <w:r>
-        <w:rPr>
-          <w:rFonts w:eastAsia="Arial"/>
-        </w:rPr>
-        <w:t xml:space="preserve"> Conformado por el grupo de comité técnico y clientes.</w:t>
-      </w:r>
-    </w:p>
-    <w:p>
-      <w:pPr>
-        <w:keepLines/>
-        <w:widowControl w:val="0"/>
-        <w:spacing w:after="120" w:line="312" w:lineRule="auto"/>
-        <w:ind w:left="426"/>
-        <w:jc w:val="both"/>
-        <w:rPr>
-          <w:rFonts w:eastAsia="Arial"/>
-        </w:rPr>
-      </w:pPr>
-      <w:r>
-        <w:rPr>
-          <w:rFonts w:eastAsia="Arial"/>
-          <w:b/>
-        </w:rPr>
-        <w:t>CCC Nivel 3:</w:t>
-      </w:r>
-      <w:r>
-        <w:rPr>
-          <w:rFonts w:eastAsia="Arial"/>
-        </w:rPr>
-        <w:t xml:space="preserve"> Conformado por el grupo de comité técnico y gerencia general.</w:t>
-      </w:r>
-    </w:p>
-    <w:p>
-      <w:pPr>
-        <w:keepLines/>
-        <w:widowControl w:val="0"/>
-        <w:spacing w:after="120" w:line="312" w:lineRule="auto"/>
-        <w:ind w:left="426"/>
-        <w:jc w:val="both"/>
-        <w:rPr>
-          <w:rFonts w:eastAsia="Arial"/>
-        </w:rPr>
-      </w:pPr>
-      <w:r>
-        <w:rPr>
-          <w:rFonts w:eastAsia="Arial"/>
-        </w:rPr>
-        <w:t xml:space="preserve">El comité de control de configuración CCC es la autoridad para: </w:t>
-      </w:r>
-    </w:p>
-    <w:p>
-      <w:pPr>
-        <w:keepLines/>
-        <w:widowControl w:val="0"/>
-        <w:numPr>
-          <w:ilvl w:val="0"/>
-          <w:numId w:val="10"/>
-        </w:numPr>
-        <w:pBdr>
-          <w:top w:val="none" w:sz="0" w:space="0" w:color="auto"/>
-          <w:left w:val="none" w:sz="0" w:space="0" w:color="auto"/>
-          <w:bottom w:val="none" w:sz="0" w:space="0" w:color="auto"/>
-          <w:right w:val="none" w:sz="0" w:space="0" w:color="auto"/>
-          <w:between w:val="none" w:sz="0" w:space="0" w:color="auto"/>
-        </w:pBdr>
-        <w:spacing w:after="120" w:line="312" w:lineRule="auto"/>
-        <w:contextualSpacing/>
-        <w:jc w:val="both"/>
-        <w:rPr>
-          <w:rFonts w:eastAsia="Arial"/>
-        </w:rPr>
-      </w:pPr>
-      <w:r>
-        <w:rPr>
-          <w:rFonts w:eastAsia="Arial"/>
-        </w:rPr>
-        <w:t>Evaluar todas las peticiones de cambio.</w:t>
-      </w:r>
-    </w:p>
-    <w:p>
-      <w:pPr>
-        <w:keepLines/>
-        <w:widowControl w:val="0"/>
-        <w:numPr>
-          <w:ilvl w:val="0"/>
-          <w:numId w:val="10"/>
-        </w:numPr>
-        <w:pBdr>
-          <w:top w:val="none" w:sz="0" w:space="0" w:color="auto"/>
-          <w:left w:val="none" w:sz="0" w:space="0" w:color="auto"/>
-          <w:bottom w:val="none" w:sz="0" w:space="0" w:color="auto"/>
-          <w:right w:val="none" w:sz="0" w:space="0" w:color="auto"/>
-          <w:between w:val="none" w:sz="0" w:space="0" w:color="auto"/>
-        </w:pBdr>
-        <w:spacing w:after="120" w:line="312" w:lineRule="auto"/>
-        <w:contextualSpacing/>
-        <w:jc w:val="both"/>
-        <w:rPr>
-          <w:rFonts w:eastAsia="Arial"/>
-        </w:rPr>
-      </w:pPr>
-      <w:r>
-        <w:rPr>
-          <w:rFonts w:eastAsia="Arial"/>
-        </w:rPr>
-        <w:t>Aceptar o rechazar los cambios propuestos.</w:t>
-      </w:r>
-    </w:p>
-    <w:p>
-      <w:pPr>
-        <w:keepLines/>
-        <w:widowControl w:val="0"/>
-        <w:numPr>
-          <w:ilvl w:val="0"/>
-          <w:numId w:val="10"/>
-        </w:numPr>
-        <w:pBdr>
-          <w:top w:val="none" w:sz="0" w:space="0" w:color="auto"/>
-          <w:left w:val="none" w:sz="0" w:space="0" w:color="auto"/>
-          <w:bottom w:val="none" w:sz="0" w:space="0" w:color="auto"/>
-          <w:right w:val="none" w:sz="0" w:space="0" w:color="auto"/>
-          <w:between w:val="none" w:sz="0" w:space="0" w:color="auto"/>
-        </w:pBdr>
-        <w:spacing w:after="120" w:line="312" w:lineRule="auto"/>
-        <w:contextualSpacing/>
-        <w:jc w:val="both"/>
-        <w:rPr>
-          <w:rFonts w:eastAsia="Arial"/>
-        </w:rPr>
-      </w:pPr>
-      <w:r>
-        <w:rPr>
-          <w:rFonts w:eastAsia="Arial"/>
-        </w:rPr>
-        <w:t>Toma las respectivas decisiones sobre los cambios a implementar, cualquier cambio en los requerimientos, o en el diseño, deben ser aprobados por CCC.</w:t>
-      </w:r>
-    </w:p>
-    <w:p>
-      <w:pPr>
-        <w:keepLines/>
-        <w:widowControl w:val="0"/>
-        <w:pBdr>
-          <w:top w:val="none" w:sz="0" w:space="0" w:color="auto"/>
-          <w:left w:val="none" w:sz="0" w:space="0" w:color="auto"/>
-          <w:bottom w:val="none" w:sz="0" w:space="0" w:color="auto"/>
-          <w:right w:val="none" w:sz="0" w:space="0" w:color="auto"/>
-          <w:between w:val="none" w:sz="0" w:space="0" w:color="auto"/>
-        </w:pBdr>
-        <w:spacing w:after="120" w:line="312" w:lineRule="auto"/>
-        <w:contextualSpacing/>
-        <w:jc w:val="both"/>
-        <w:rPr>
-          <w:rFonts w:eastAsia="Arial"/>
-        </w:rPr>
-      </w:pPr>
-    </w:p>
-    <w:p>
-      <w:pPr>
+      </w:pPr>
+      <w:bookmarkStart w:id="2" w:name="_Toc493259310"/>
+      <w:r>
         <w:rPr>
           <w:b/>
           <w:color w:val="auto"/>
           <w:sz w:val="26"/>
           <w:szCs w:val="26"/>
         </w:rPr>
-      </w:pPr>
-      <w:bookmarkStart w:id="2" w:name="_Toc493259310"/>
-      <w:r>
+        <w:t>DEFINICIONES</w:t>
+      </w:r>
+      <w:bookmarkEnd w:id="2"/>
+    </w:p>
+    <w:p>
+      <w:pPr>
+        <w:jc w:val="both"/>
+      </w:pPr>
+    </w:p>
+    <w:p>
+      <w:pPr>
+        <w:ind w:left="360"/>
+        <w:jc w:val="both"/>
         <w:rPr>
           <w:b/>
-          <w:color w:val="auto"/>
-          <w:sz w:val="26"/>
-          <w:szCs w:val="26"/>
-        </w:rPr>
-        <w:t>DEFINICIONES</w:t>
-      </w:r>
-      <w:bookmarkEnd w:id="2"/>
-    </w:p>
-    <w:p>
-      <w:pPr>
-        <w:jc w:val="both"/>
-      </w:pPr>
+        </w:rPr>
+      </w:pPr>
+      <w:r>
+        <w:rPr>
+          <w:b/>
+        </w:rPr>
+        <w:lastRenderedPageBreak/>
+        <w:t>Comité de control de la configuración CCC</w:t>
+      </w:r>
     </w:p>
     <w:p>
       <w:pPr>
         <w:ind w:left="360"/>
         <w:jc w:val="both"/>
+      </w:pPr>
+      <w:r>
+        <w:t>Conjunto de personas que revisan y aprueban los cambios sugeridos a un producto.</w:t>
+      </w:r>
+    </w:p>
+    <w:p>
+      <w:pPr>
+        <w:ind w:left="360"/>
+        <w:jc w:val="both"/>
         <w:rPr>
           <w:b/>
         </w:rPr>
@@ -1276,7 +985,7 @@
         <w:rPr>
           <w:b/>
         </w:rPr>
-        <w:t>Comité de control de la configuración CCC</w:t>
+        <w:t>Petición de cambio</w:t>
       </w:r>
     </w:p>
     <w:p>
@@ -1285,7 +994,7 @@
         <w:jc w:val="both"/>
       </w:pPr>
       <w:r>
-        <w:t>Conjunto de personas que revisan y aprueban los cambios sugeridos a un producto.</w:t>
+        <w:t>Solicitud formal que se presenta ante el CCC, la cual describe un problema de software, una mejora solicitada o un cambio en los requerimientos del software.</w:t>
       </w:r>
     </w:p>
     <w:p>
@@ -1300,7 +1009,7 @@
         <w:rPr>
           <w:b/>
         </w:rPr>
-        <w:t>Petición de cambio</w:t>
+        <w:t>Ítem de configuración</w:t>
       </w:r>
     </w:p>
     <w:p>
@@ -1309,7 +1018,7 @@
         <w:jc w:val="both"/>
       </w:pPr>
       <w:r>
-        <w:t>Solicitud formal que se presenta ante el CCC, la cual describe un problema de software, una mejora solicitada o un cambio en los requerimientos del software.</w:t>
+        <w:t>Se entiende como el elemento de configuración aquel producto de trabajo, cuyo cambio pueda resultar crítico para el desarrollo del proyecto.</w:t>
       </w:r>
     </w:p>
     <w:p>
@@ -1324,7 +1033,7 @@
         <w:rPr>
           <w:b/>
         </w:rPr>
-        <w:t>Ítem de configuración</w:t>
+        <w:t>Línea base</w:t>
       </w:r>
     </w:p>
     <w:p>
@@ -1333,7 +1042,7 @@
         <w:jc w:val="both"/>
       </w:pPr>
       <w:r>
-        <w:t>Se entiende como el elemento de configuración aquel producto de trabajo, cuyo cambio pueda resultar crítico para el desarrollo del proyecto.</w:t>
+        <w:t>Conjunto de elementos de configuración formalmente aprobados que sirve como punto de partida para futuras versiones. Especificación o producto que se ha revisado formalmente y sobre los que se ha llegado a un acuerdo y de ahí en adelante sirve como base para un desarrollo posterior que puede cambiarse solamente a través de procedimiento formales de control de cambios.</w:t>
       </w:r>
     </w:p>
     <w:p>
@@ -1348,7 +1057,7 @@
         <w:rPr>
           <w:b/>
         </w:rPr>
-        <w:t>Línea base</w:t>
+        <w:t>Control de cambios</w:t>
       </w:r>
     </w:p>
     <w:p>
@@ -1357,7 +1066,7 @@
         <w:jc w:val="both"/>
       </w:pPr>
       <w:r>
-        <w:t>Conjunto de elementos de configuración formalmente aprobados que sirve como punto de partida para futuras versiones. Especificación o producto que se ha revisado formalmente y sobre los que se ha llegado a un acuerdo y de ahí en adelante sirve como base para un desarrollo posterior que puede cambiarse solamente a través de procedimiento formales de control de cambios.</w:t>
+        <w:t>Proceso responsable de controlar el ciclo de vida de todos los cambios.</w:t>
       </w:r>
     </w:p>
     <w:p>
@@ -1372,7 +1081,7 @@
         <w:rPr>
           <w:b/>
         </w:rPr>
-        <w:t>Control de cambios</w:t>
+        <w:t>Versión</w:t>
       </w:r>
     </w:p>
     <w:p>
@@ -1381,7 +1090,7 @@
         <w:jc w:val="both"/>
       </w:pPr>
       <w:r>
-        <w:t>Proceso responsable de controlar el ciclo de vida de todos los cambios.</w:t>
+        <w:t>Estado de un conjunto de clases (y de otro tipo de archivos) que forman un sistema o componente. El conjunto de clases forman una versión en un momento dado.</w:t>
       </w:r>
     </w:p>
     <w:p>
@@ -1396,7 +1105,7 @@
         <w:rPr>
           <w:b/>
         </w:rPr>
-        <w:t>Versión</w:t>
+        <w:t>Versión de desarrollo</w:t>
       </w:r>
     </w:p>
     <w:p>
@@ -1405,7 +1114,7 @@
         <w:jc w:val="both"/>
       </w:pPr>
       <w:r>
-        <w:t>Estado de un conjunto de clases (y de otro tipo de archivos) que forman un sistema o componente. El conjunto de clases forman una versión en un momento dado.</w:t>
+        <w:t>Versión de un sistema o componente que está sufriendo modificaciones por mejoras o correcciones por lo que aún no está disponible para producción.</w:t>
       </w:r>
     </w:p>
     <w:p>
@@ -1420,31 +1129,6 @@
         <w:rPr>
           <w:b/>
         </w:rPr>
-        <w:t>Versión de desarrollo</w:t>
-      </w:r>
-    </w:p>
-    <w:p>
-      <w:pPr>
-        <w:ind w:left="360"/>
-        <w:jc w:val="both"/>
-      </w:pPr>
-      <w:r>
-        <w:t>Versión de un sistema o componente que está sufriendo modificaciones por mejoras o correcciones por lo que aún no está disponible para producción.</w:t>
-      </w:r>
-    </w:p>
-    <w:p>
-      <w:pPr>
-        <w:ind w:left="360"/>
-        <w:jc w:val="both"/>
-        <w:rPr>
-          <w:b/>
-        </w:rPr>
-      </w:pPr>
-      <w:r>
-        <w:rPr>
-          <w:b/>
-        </w:rPr>
-        <w:lastRenderedPageBreak/>
         <w:t>Versión de producción</w:t>
       </w:r>
     </w:p>
@@ -1543,6 +1227,7 @@
         <w:jc w:val="both"/>
       </w:pPr>
       <w:r>
+        <w:lastRenderedPageBreak/>
         <w:t>A continuación, se describen las responsabilidades y los responsables para la realización de las actividades de gestión de configuración dentro del proyecto.</w:t>
       </w:r>
     </w:p>
@@ -1627,7 +1312,6 @@
         <w:rPr>
           <w:noProof/>
         </w:rPr>
-        <w:lastRenderedPageBreak/>
         <w:drawing>
           <wp:inline distT="114300" distB="114300" distL="114300" distR="114300">
             <wp:extent cx="4743450" cy="3190875"/>
@@ -1734,6 +1418,7 @@
         <w:rPr>
           <w:u w:val="single"/>
         </w:rPr>
+        <w:lastRenderedPageBreak/>
         <w:t>Planeamiento de la Gestión de la Configuración</w:t>
       </w:r>
       <w:r>
@@ -1822,7 +1507,6 @@
         <w:rPr>
           <w:u w:val="single"/>
         </w:rPr>
-        <w:lastRenderedPageBreak/>
         <w:t>Auditorías y Revisiones de la Configuración</w:t>
       </w:r>
       <w:r>
@@ -2085,6 +1769,7 @@
         <w:jc w:val="both"/>
       </w:pPr>
       <w:r>
+        <w:lastRenderedPageBreak/>
         <w:t xml:space="preserve">El CCC es el encargado de procesar las </w:t>
       </w:r>
       <w:proofErr w:type="spellStart"/>
@@ -2127,7 +1812,6 @@
         <w:jc w:val="both"/>
       </w:pPr>
       <w:r>
-        <w:lastRenderedPageBreak/>
         <w:t xml:space="preserve">El gestor de la gestión de la configuración es el encargado de implementar, mantener y mejorar la gestión de la configuración. Además, se encargará de controlar todos los cambios realizados en el repositorio CVS, vigilando que se siguen las indicaciones establecidas en el presente plan SCM. También se encargará de administrar la herramienta </w:t>
       </w:r>
       <w:proofErr w:type="spellStart"/>
@@ -2266,19 +1950,19 @@
     <w:tbl>
       <w:tblPr>
         <w:tblStyle w:val="Tablaconcuadrcula"/>
-        <w:tblW w:w="0" w:type="auto"/>
+        <w:tblW w:w="7371" w:type="dxa"/>
         <w:tblInd w:w="959" w:type="dxa"/>
         <w:tblLook w:val="04A0" w:firstRow="1" w:lastRow="0" w:firstColumn="1" w:lastColumn="0" w:noHBand="0" w:noVBand="1"/>
       </w:tblPr>
       <w:tblGrid>
-        <w:gridCol w:w="2105"/>
-        <w:gridCol w:w="3754"/>
-        <w:gridCol w:w="1676"/>
+        <w:gridCol w:w="3969"/>
+        <w:gridCol w:w="1276"/>
+        <w:gridCol w:w="2126"/>
       </w:tblGrid>
       <w:tr>
         <w:tc>
           <w:tcPr>
-            <w:tcW w:w="2105" w:type="dxa"/>
+            <w:tcW w:w="3969" w:type="dxa"/>
           </w:tcPr>
           <w:p>
             <w:pPr>
@@ -2295,13 +1979,13 @@
               <w:jc w:val="both"/>
             </w:pPr>
             <w:r>
-              <w:t>Procesos</w:t>
+              <w:t>Actividades</w:t>
             </w:r>
           </w:p>
         </w:tc>
         <w:tc>
           <w:tcPr>
-            <w:tcW w:w="3754" w:type="dxa"/>
+            <w:tcW w:w="1276" w:type="dxa"/>
           </w:tcPr>
           <w:p>
             <w:pPr>
@@ -2318,13 +2002,13 @@
               <w:jc w:val="both"/>
             </w:pPr>
             <w:r>
-              <w:t>Actividades</w:t>
+              <w:t>Tiempo</w:t>
             </w:r>
           </w:p>
         </w:tc>
         <w:tc>
           <w:tcPr>
-            <w:tcW w:w="1676" w:type="dxa"/>
+            <w:tcW w:w="2126" w:type="dxa"/>
           </w:tcPr>
           <w:p>
             <w:pPr>
@@ -2341,7 +2025,7 @@
               <w:jc w:val="both"/>
             </w:pPr>
             <w:r>
-              <w:t>Tiempo</w:t>
+              <w:t>Recursos</w:t>
             </w:r>
           </w:p>
         </w:tc>
@@ -2349,8 +2033,8 @@
       <w:tr>
         <w:tc>
           <w:tcPr>
-            <w:tcW w:w="2105" w:type="dxa"/>
-            <w:vMerge w:val="restart"/>
+            <w:tcW w:w="7371" w:type="dxa"/>
+            <w:gridSpan w:val="3"/>
           </w:tcPr>
           <w:p>
             <w:pPr>
@@ -2367,13 +2051,43 @@
               <w:jc w:val="both"/>
             </w:pPr>
             <w:r>
+              <w:rPr>
+                <w:b/>
+              </w:rPr>
+              <w:lastRenderedPageBreak/>
               <w:t>Planeamiento de la Gestión del SCM</w:t>
+            </w:r>
+          </w:p>
+        </w:tc>
+      </w:tr>
+      <w:tr>
+        <w:tc>
+          <w:tcPr>
+            <w:tcW w:w="3969" w:type="dxa"/>
+          </w:tcPr>
+          <w:p>
+            <w:pPr>
+              <w:keepLines/>
+              <w:widowControl w:val="0"/>
+              <w:pBdr>
+                <w:top w:val="none" w:sz="0" w:space="0" w:color="auto"/>
+                <w:left w:val="none" w:sz="0" w:space="0" w:color="auto"/>
+                <w:bottom w:val="none" w:sz="0" w:space="0" w:color="auto"/>
+                <w:right w:val="none" w:sz="0" w:space="0" w:color="auto"/>
+                <w:between w:val="none" w:sz="0" w:space="0" w:color="auto"/>
+              </w:pBdr>
+              <w:spacing w:after="120" w:line="312" w:lineRule="auto"/>
+              <w:ind w:left="601"/>
+              <w:jc w:val="both"/>
+            </w:pPr>
+            <w:r>
+              <w:t>Configurar repositorio</w:t>
             </w:r>
           </w:p>
         </w:tc>
         <w:tc>
           <w:tcPr>
-            <w:tcW w:w="3754" w:type="dxa"/>
+            <w:tcW w:w="1276" w:type="dxa"/>
           </w:tcPr>
           <w:p>
             <w:pPr>
@@ -2390,13 +2104,13 @@
               <w:jc w:val="both"/>
             </w:pPr>
             <w:r>
-              <w:t>Redacción del Plan de Gestión de la Configuración</w:t>
+              <w:t>1 día</w:t>
             </w:r>
           </w:p>
         </w:tc>
         <w:tc>
           <w:tcPr>
-            <w:tcW w:w="1676" w:type="dxa"/>
+            <w:tcW w:w="2126" w:type="dxa"/>
           </w:tcPr>
           <w:p>
             <w:pPr>
@@ -2413,7 +2127,7 @@
               <w:jc w:val="both"/>
             </w:pPr>
             <w:r>
-              <w:t>10 días</w:t>
+              <w:t>Gestor de la Gestión de la Configuración</w:t>
             </w:r>
           </w:p>
         </w:tc>
@@ -2421,8 +2135,31 @@
       <w:tr>
         <w:tc>
           <w:tcPr>
-            <w:tcW w:w="2105" w:type="dxa"/>
-            <w:vMerge/>
+            <w:tcW w:w="3969" w:type="dxa"/>
+          </w:tcPr>
+          <w:p>
+            <w:pPr>
+              <w:keepLines/>
+              <w:widowControl w:val="0"/>
+              <w:pBdr>
+                <w:top w:val="none" w:sz="0" w:space="0" w:color="auto"/>
+                <w:left w:val="none" w:sz="0" w:space="0" w:color="auto"/>
+                <w:bottom w:val="none" w:sz="0" w:space="0" w:color="auto"/>
+                <w:right w:val="none" w:sz="0" w:space="0" w:color="auto"/>
+                <w:between w:val="none" w:sz="0" w:space="0" w:color="auto"/>
+              </w:pBdr>
+              <w:spacing w:after="120" w:line="312" w:lineRule="auto"/>
+              <w:ind w:left="601"/>
+              <w:jc w:val="both"/>
+            </w:pPr>
+            <w:r>
+              <w:t>Definir los roles</w:t>
+            </w:r>
+          </w:p>
+        </w:tc>
+        <w:tc>
+          <w:tcPr>
+            <w:tcW w:w="1276" w:type="dxa"/>
           </w:tcPr>
           <w:p>
             <w:pPr>
@@ -2438,11 +2175,14 @@
               <w:spacing w:after="120" w:line="312" w:lineRule="auto"/>
               <w:jc w:val="both"/>
             </w:pPr>
+            <w:r>
+              <w:t>1 día</w:t>
+            </w:r>
           </w:p>
         </w:tc>
         <w:tc>
           <w:tcPr>
-            <w:tcW w:w="3754" w:type="dxa"/>
+            <w:tcW w:w="2126" w:type="dxa"/>
           </w:tcPr>
           <w:p>
             <w:pPr>
@@ -2459,13 +2199,39 @@
               <w:jc w:val="both"/>
             </w:pPr>
             <w:r>
-              <w:t>Revisión y Corrección del Plan de Gestión de la Configuración</w:t>
+              <w:t>Gestor de la Gestión de la Configuración</w:t>
+            </w:r>
+          </w:p>
+        </w:tc>
+      </w:tr>
+      <w:tr>
+        <w:tc>
+          <w:tcPr>
+            <w:tcW w:w="3969" w:type="dxa"/>
+          </w:tcPr>
+          <w:p>
+            <w:pPr>
+              <w:keepLines/>
+              <w:widowControl w:val="0"/>
+              <w:pBdr>
+                <w:top w:val="none" w:sz="0" w:space="0" w:color="auto"/>
+                <w:left w:val="none" w:sz="0" w:space="0" w:color="auto"/>
+                <w:bottom w:val="none" w:sz="0" w:space="0" w:color="auto"/>
+                <w:right w:val="none" w:sz="0" w:space="0" w:color="auto"/>
+                <w:between w:val="none" w:sz="0" w:space="0" w:color="auto"/>
+              </w:pBdr>
+              <w:spacing w:after="120" w:line="312" w:lineRule="auto"/>
+              <w:ind w:left="601"/>
+              <w:jc w:val="both"/>
+            </w:pPr>
+            <w:r>
+              <w:t>Asignar roles</w:t>
             </w:r>
           </w:p>
         </w:tc>
         <w:tc>
           <w:tcPr>
-            <w:tcW w:w="1676" w:type="dxa"/>
+            <w:tcW w:w="1276" w:type="dxa"/>
           </w:tcPr>
           <w:p>
             <w:pPr>
@@ -2482,42 +2248,13 @@
               <w:jc w:val="both"/>
             </w:pPr>
             <w:r>
-              <w:t>5 días</w:t>
-            </w:r>
-          </w:p>
-        </w:tc>
-      </w:tr>
-      <w:tr>
-        <w:tc>
-          <w:tcPr>
-            <w:tcW w:w="2105" w:type="dxa"/>
-            <w:vMerge w:val="restart"/>
-          </w:tcPr>
-          <w:p>
-            <w:pPr>
-              <w:keepLines/>
-              <w:widowControl w:val="0"/>
-              <w:pBdr>
-                <w:top w:val="none" w:sz="0" w:space="0" w:color="auto"/>
-                <w:left w:val="none" w:sz="0" w:space="0" w:color="auto"/>
-                <w:bottom w:val="none" w:sz="0" w:space="0" w:color="auto"/>
-                <w:right w:val="none" w:sz="0" w:space="0" w:color="auto"/>
-                <w:between w:val="none" w:sz="0" w:space="0" w:color="auto"/>
-              </w:pBdr>
-              <w:spacing w:after="120" w:line="312" w:lineRule="auto"/>
-              <w:jc w:val="both"/>
-              <w:rPr>
-                <w:i/>
-              </w:rPr>
-            </w:pPr>
-            <w:r>
-              <w:t>Identificación de la Gestión del SCM</w:t>
+              <w:t>1 día</w:t>
             </w:r>
           </w:p>
         </w:tc>
         <w:tc>
           <w:tcPr>
-            <w:tcW w:w="3754" w:type="dxa"/>
+            <w:tcW w:w="2126" w:type="dxa"/>
           </w:tcPr>
           <w:p>
             <w:pPr>
@@ -2534,13 +2271,39 @@
               <w:jc w:val="both"/>
             </w:pPr>
             <w:r>
-              <w:t>Clasificar Elementos</w:t>
+              <w:t>Gestor de la Gestión de la Configuración</w:t>
+            </w:r>
+          </w:p>
+        </w:tc>
+      </w:tr>
+      <w:tr>
+        <w:tc>
+          <w:tcPr>
+            <w:tcW w:w="3969" w:type="dxa"/>
+          </w:tcPr>
+          <w:p>
+            <w:pPr>
+              <w:keepLines/>
+              <w:widowControl w:val="0"/>
+              <w:pBdr>
+                <w:top w:val="none" w:sz="0" w:space="0" w:color="auto"/>
+                <w:left w:val="none" w:sz="0" w:space="0" w:color="auto"/>
+                <w:bottom w:val="none" w:sz="0" w:space="0" w:color="auto"/>
+                <w:right w:val="none" w:sz="0" w:space="0" w:color="auto"/>
+                <w:between w:val="none" w:sz="0" w:space="0" w:color="auto"/>
+              </w:pBdr>
+              <w:spacing w:after="120" w:line="312" w:lineRule="auto"/>
+              <w:ind w:left="601"/>
+              <w:jc w:val="both"/>
+            </w:pPr>
+            <w:r>
+              <w:t>Definir herramientas a ser empleadas</w:t>
             </w:r>
           </w:p>
         </w:tc>
         <w:tc>
           <w:tcPr>
-            <w:tcW w:w="1676" w:type="dxa"/>
+            <w:tcW w:w="1276" w:type="dxa"/>
           </w:tcPr>
           <w:p>
             <w:pPr>
@@ -2557,144 +2320,13 @@
               <w:jc w:val="both"/>
             </w:pPr>
             <w:r>
-              <w:t>2 días</w:t>
-            </w:r>
-          </w:p>
-        </w:tc>
-      </w:tr>
-      <w:tr>
-        <w:tc>
-          <w:tcPr>
-            <w:tcW w:w="2105" w:type="dxa"/>
-            <w:vMerge/>
-          </w:tcPr>
-          <w:p>
-            <w:pPr>
-              <w:keepLines/>
-              <w:widowControl w:val="0"/>
-              <w:spacing w:after="120" w:line="312" w:lineRule="auto"/>
-              <w:jc w:val="both"/>
-            </w:pPr>
+              <w:t>1 día</w:t>
+            </w:r>
           </w:p>
         </w:tc>
         <w:tc>
           <w:tcPr>
-            <w:tcW w:w="3754" w:type="dxa"/>
-          </w:tcPr>
-          <w:p>
-            <w:pPr>
-              <w:keepLines/>
-              <w:widowControl w:val="0"/>
-              <w:spacing w:after="120" w:line="312" w:lineRule="auto"/>
-              <w:jc w:val="both"/>
-            </w:pPr>
-            <w:r>
-              <w:t>Definir la nomenclatura</w:t>
-            </w:r>
-          </w:p>
-        </w:tc>
-        <w:tc>
-          <w:tcPr>
-            <w:tcW w:w="1676" w:type="dxa"/>
-          </w:tcPr>
-          <w:p>
-            <w:pPr>
-              <w:keepLines/>
-              <w:widowControl w:val="0"/>
-              <w:spacing w:after="120" w:line="312" w:lineRule="auto"/>
-              <w:jc w:val="both"/>
-            </w:pPr>
-            <w:r>
-              <w:t>1 día</w:t>
-            </w:r>
-          </w:p>
-        </w:tc>
-      </w:tr>
-      <w:tr>
-        <w:tc>
-          <w:tcPr>
-            <w:tcW w:w="2105" w:type="dxa"/>
-            <w:vMerge/>
-          </w:tcPr>
-          <w:p>
-            <w:pPr>
-              <w:keepLines/>
-              <w:widowControl w:val="0"/>
-              <w:spacing w:after="120" w:line="312" w:lineRule="auto"/>
-              <w:jc w:val="both"/>
-            </w:pPr>
-          </w:p>
-        </w:tc>
-        <w:tc>
-          <w:tcPr>
-            <w:tcW w:w="3754" w:type="dxa"/>
-          </w:tcPr>
-          <w:p>
-            <w:pPr>
-              <w:keepLines/>
-              <w:widowControl w:val="0"/>
-              <w:spacing w:after="120" w:line="312" w:lineRule="auto"/>
-              <w:jc w:val="both"/>
-            </w:pPr>
-            <w:r>
-              <w:t xml:space="preserve">Realizar Inventario de los Elementos de </w:t>
-            </w:r>
-            <w:r>
-              <w:lastRenderedPageBreak/>
-              <w:t>la GCS.</w:t>
-            </w:r>
-          </w:p>
-        </w:tc>
-        <w:tc>
-          <w:tcPr>
-            <w:tcW w:w="1676" w:type="dxa"/>
-          </w:tcPr>
-          <w:p>
-            <w:pPr>
-              <w:keepLines/>
-              <w:widowControl w:val="0"/>
-              <w:spacing w:after="120" w:line="312" w:lineRule="auto"/>
-              <w:jc w:val="both"/>
-            </w:pPr>
-            <w:r>
-              <w:lastRenderedPageBreak/>
-              <w:t>3 días</w:t>
-            </w:r>
-          </w:p>
-        </w:tc>
-      </w:tr>
-      <w:tr>
-        <w:tc>
-          <w:tcPr>
-            <w:tcW w:w="2105" w:type="dxa"/>
-            <w:vMerge w:val="restart"/>
-          </w:tcPr>
-          <w:p>
-            <w:pPr>
-              <w:keepLines/>
-              <w:widowControl w:val="0"/>
-              <w:pBdr>
-                <w:top w:val="none" w:sz="0" w:space="0" w:color="auto"/>
-                <w:left w:val="none" w:sz="0" w:space="0" w:color="auto"/>
-                <w:bottom w:val="none" w:sz="0" w:space="0" w:color="auto"/>
-                <w:right w:val="none" w:sz="0" w:space="0" w:color="auto"/>
-                <w:between w:val="none" w:sz="0" w:space="0" w:color="auto"/>
-              </w:pBdr>
-              <w:spacing w:after="120" w:line="312" w:lineRule="auto"/>
-              <w:jc w:val="both"/>
-              <w:rPr>
-                <w:i/>
-              </w:rPr>
-            </w:pPr>
-            <w:r>
-              <w:lastRenderedPageBreak/>
-              <w:t>Control de la Gestión del SCM</w:t>
-            </w:r>
-          </w:p>
-        </w:tc>
-        <w:tc>
-          <w:tcPr>
-            <w:tcW w:w="3754" w:type="dxa"/>
+            <w:tcW w:w="2126" w:type="dxa"/>
           </w:tcPr>
           <w:p>
             <w:pPr>
@@ -2711,13 +2343,42 @@
               <w:jc w:val="both"/>
             </w:pPr>
             <w:r>
-              <w:t>Definir la línea base.</w:t>
+              <w:t>Gestor de la Gestión de la Configuración</w:t>
+            </w:r>
+          </w:p>
+        </w:tc>
+      </w:tr>
+      <w:tr>
+        <w:tc>
+          <w:tcPr>
+            <w:tcW w:w="3969" w:type="dxa"/>
+          </w:tcPr>
+          <w:p>
+            <w:pPr>
+              <w:keepLines/>
+              <w:widowControl w:val="0"/>
+              <w:pBdr>
+                <w:top w:val="none" w:sz="0" w:space="0" w:color="auto"/>
+                <w:left w:val="none" w:sz="0" w:space="0" w:color="auto"/>
+                <w:bottom w:val="none" w:sz="0" w:space="0" w:color="auto"/>
+                <w:right w:val="none" w:sz="0" w:space="0" w:color="auto"/>
+                <w:between w:val="none" w:sz="0" w:space="0" w:color="auto"/>
+              </w:pBdr>
+              <w:spacing w:after="120" w:line="312" w:lineRule="auto"/>
+              <w:ind w:left="601"/>
+              <w:jc w:val="both"/>
+            </w:pPr>
+            <w:r>
+              <w:t>Redactar</w:t>
+            </w:r>
+            <w:r>
+              <w:t xml:space="preserve"> del Plan de Gestión de la Configuración</w:t>
             </w:r>
           </w:p>
         </w:tc>
         <w:tc>
           <w:tcPr>
-            <w:tcW w:w="1676" w:type="dxa"/>
+            <w:tcW w:w="1276" w:type="dxa"/>
           </w:tcPr>
           <w:p>
             <w:pPr>
@@ -2734,63 +2395,13 @@
               <w:jc w:val="both"/>
             </w:pPr>
             <w:r>
-              <w:t>3 días</w:t>
-            </w:r>
-          </w:p>
-        </w:tc>
-      </w:tr>
-      <w:tr>
-        <w:tc>
-          <w:tcPr>
-            <w:tcW w:w="2105" w:type="dxa"/>
-            <w:vMerge/>
-          </w:tcPr>
-          <w:p>
-            <w:pPr>
-              <w:keepLines/>
-              <w:widowControl w:val="0"/>
-              <w:spacing w:after="120" w:line="312" w:lineRule="auto"/>
-              <w:jc w:val="both"/>
-            </w:pPr>
+              <w:t>10 días</w:t>
+            </w:r>
           </w:p>
         </w:tc>
         <w:tc>
           <w:tcPr>
-            <w:tcW w:w="3754" w:type="dxa"/>
-          </w:tcPr>
-          <w:p>
-            <w:pPr>
-              <w:keepLines/>
-              <w:widowControl w:val="0"/>
-              <w:spacing w:after="120" w:line="312" w:lineRule="auto"/>
-              <w:jc w:val="both"/>
-            </w:pPr>
-            <w:r>
-              <w:t>Definir la estructura de las librerías del repositorio de Control de Versiones.</w:t>
-            </w:r>
-          </w:p>
-        </w:tc>
-        <w:tc>
-          <w:tcPr>
-            <w:tcW w:w="1676" w:type="dxa"/>
-          </w:tcPr>
-          <w:p>
-            <w:pPr>
-              <w:keepLines/>
-              <w:widowControl w:val="0"/>
-              <w:spacing w:after="120" w:line="312" w:lineRule="auto"/>
-              <w:jc w:val="both"/>
-            </w:pPr>
-            <w:r>
-              <w:t>2 días</w:t>
-            </w:r>
-          </w:p>
-        </w:tc>
-      </w:tr>
-      <w:tr>
-        <w:tc>
-          <w:tcPr>
-            <w:tcW w:w="2105" w:type="dxa"/>
+            <w:tcW w:w="2126" w:type="dxa"/>
           </w:tcPr>
           <w:p>
             <w:pPr>
@@ -2807,13 +2418,60 @@
               <w:jc w:val="both"/>
             </w:pPr>
             <w:r>
-              <w:t>Estado de la Contabilidad del SCM</w:t>
+              <w:t>Equipo de Trabajo</w:t>
+            </w:r>
+          </w:p>
+          <w:p>
+            <w:pPr>
+              <w:keepLines/>
+              <w:widowControl w:val="0"/>
+              <w:pBdr>
+                <w:top w:val="none" w:sz="0" w:space="0" w:color="auto"/>
+                <w:left w:val="none" w:sz="0" w:space="0" w:color="auto"/>
+                <w:bottom w:val="none" w:sz="0" w:space="0" w:color="auto"/>
+                <w:right w:val="none" w:sz="0" w:space="0" w:color="auto"/>
+                <w:between w:val="none" w:sz="0" w:space="0" w:color="auto"/>
+              </w:pBdr>
+              <w:spacing w:after="120" w:line="312" w:lineRule="auto"/>
+              <w:jc w:val="both"/>
+            </w:pPr>
+            <w:r>
+              <w:t>Bibliotecario</w:t>
+            </w:r>
+          </w:p>
+        </w:tc>
+      </w:tr>
+      <w:tr>
+        <w:tc>
+          <w:tcPr>
+            <w:tcW w:w="3969" w:type="dxa"/>
+          </w:tcPr>
+          <w:p>
+            <w:pPr>
+              <w:keepLines/>
+              <w:widowControl w:val="0"/>
+              <w:pBdr>
+                <w:top w:val="none" w:sz="0" w:space="0" w:color="auto"/>
+                <w:left w:val="none" w:sz="0" w:space="0" w:color="auto"/>
+                <w:bottom w:val="none" w:sz="0" w:space="0" w:color="auto"/>
+                <w:right w:val="none" w:sz="0" w:space="0" w:color="auto"/>
+                <w:between w:val="none" w:sz="0" w:space="0" w:color="auto"/>
+              </w:pBdr>
+              <w:spacing w:after="120" w:line="312" w:lineRule="auto"/>
+              <w:ind w:left="601"/>
+              <w:jc w:val="both"/>
+            </w:pPr>
+            <w:r>
+              <w:t xml:space="preserve">Corregir el </w:t>
+            </w:r>
+            <w:r>
+              <w:t>Plan de Gestión de la Configuración</w:t>
             </w:r>
           </w:p>
         </w:tc>
         <w:tc>
           <w:tcPr>
-            <w:tcW w:w="3754" w:type="dxa"/>
+            <w:tcW w:w="1276" w:type="dxa"/>
           </w:tcPr>
           <w:p>
             <w:pPr>
@@ -2830,13 +2488,13 @@
               <w:jc w:val="both"/>
             </w:pPr>
             <w:r>
-              <w:t>Determinar tipos de registros y reportes requeridos.</w:t>
+              <w:t>5 días</w:t>
             </w:r>
           </w:p>
         </w:tc>
         <w:tc>
           <w:tcPr>
-            <w:tcW w:w="1676" w:type="dxa"/>
+            <w:tcW w:w="2126" w:type="dxa"/>
           </w:tcPr>
           <w:p>
             <w:pPr>
@@ -2853,7 +2511,25 @@
               <w:jc w:val="both"/>
             </w:pPr>
             <w:r>
-              <w:t>5 días</w:t>
+              <w:t>Equipo de Trabajo</w:t>
+            </w:r>
+          </w:p>
+          <w:p>
+            <w:pPr>
+              <w:keepLines/>
+              <w:widowControl w:val="0"/>
+              <w:pBdr>
+                <w:top w:val="none" w:sz="0" w:space="0" w:color="auto"/>
+                <w:left w:val="none" w:sz="0" w:space="0" w:color="auto"/>
+                <w:bottom w:val="none" w:sz="0" w:space="0" w:color="auto"/>
+                <w:right w:val="none" w:sz="0" w:space="0" w:color="auto"/>
+                <w:between w:val="none" w:sz="0" w:space="0" w:color="auto"/>
+              </w:pBdr>
+              <w:spacing w:after="120" w:line="312" w:lineRule="auto"/>
+              <w:jc w:val="both"/>
+            </w:pPr>
+            <w:r>
+              <w:t>Bibliotecario</w:t>
             </w:r>
           </w:p>
         </w:tc>
@@ -2861,8 +2537,8 @@
       <w:tr>
         <w:tc>
           <w:tcPr>
-            <w:tcW w:w="2105" w:type="dxa"/>
-            <w:vMerge w:val="restart"/>
+            <w:tcW w:w="7371" w:type="dxa"/>
+            <w:gridSpan w:val="3"/>
           </w:tcPr>
           <w:p>
             <w:pPr>
@@ -2879,13 +2555,42 @@
               <w:jc w:val="both"/>
             </w:pPr>
             <w:r>
-              <w:t>Auditoría de la SCM</w:t>
+              <w:rPr>
+                <w:b/>
+              </w:rPr>
+              <w:t>Identificación de la Gestión del SCM</w:t>
+            </w:r>
+          </w:p>
+        </w:tc>
+      </w:tr>
+      <w:tr>
+        <w:tc>
+          <w:tcPr>
+            <w:tcW w:w="3969" w:type="dxa"/>
+          </w:tcPr>
+          <w:p>
+            <w:pPr>
+              <w:keepLines/>
+              <w:widowControl w:val="0"/>
+              <w:pBdr>
+                <w:top w:val="none" w:sz="0" w:space="0" w:color="auto"/>
+                <w:left w:val="none" w:sz="0" w:space="0" w:color="auto"/>
+                <w:bottom w:val="none" w:sz="0" w:space="0" w:color="auto"/>
+                <w:right w:val="none" w:sz="0" w:space="0" w:color="auto"/>
+                <w:between w:val="none" w:sz="0" w:space="0" w:color="auto"/>
+              </w:pBdr>
+              <w:spacing w:after="120" w:line="312" w:lineRule="auto"/>
+              <w:ind w:left="601"/>
+              <w:jc w:val="both"/>
+            </w:pPr>
+            <w:r>
+              <w:t>Clasificar Elementos</w:t>
             </w:r>
           </w:p>
         </w:tc>
         <w:tc>
           <w:tcPr>
-            <w:tcW w:w="3754" w:type="dxa"/>
+            <w:tcW w:w="1276" w:type="dxa"/>
           </w:tcPr>
           <w:p>
             <w:pPr>
@@ -2902,13 +2607,13 @@
               <w:jc w:val="both"/>
             </w:pPr>
             <w:r>
-              <w:t>Realizar auditoría funcional de la Configuración</w:t>
+              <w:t>2 días</w:t>
             </w:r>
           </w:p>
         </w:tc>
         <w:tc>
           <w:tcPr>
-            <w:tcW w:w="1676" w:type="dxa"/>
+            <w:tcW w:w="2126" w:type="dxa"/>
           </w:tcPr>
           <w:p>
             <w:pPr>
@@ -2925,7 +2630,7 @@
               <w:jc w:val="both"/>
             </w:pPr>
             <w:r>
-              <w:t>10 días</w:t>
+              <w:t>Equipo de Trabajo</w:t>
             </w:r>
           </w:p>
         </w:tc>
@@ -2933,8 +2638,24 @@
       <w:tr>
         <w:tc>
           <w:tcPr>
-            <w:tcW w:w="2105" w:type="dxa"/>
-            <w:vMerge/>
+            <w:tcW w:w="3969" w:type="dxa"/>
+          </w:tcPr>
+          <w:p>
+            <w:pPr>
+              <w:keepLines/>
+              <w:widowControl w:val="0"/>
+              <w:spacing w:after="120" w:line="312" w:lineRule="auto"/>
+              <w:ind w:left="601"/>
+              <w:jc w:val="both"/>
+            </w:pPr>
+            <w:r>
+              <w:t>Definir la nomenclatura</w:t>
+            </w:r>
+          </w:p>
+        </w:tc>
+        <w:tc>
+          <w:tcPr>
+            <w:tcW w:w="1276" w:type="dxa"/>
           </w:tcPr>
           <w:p>
             <w:pPr>
@@ -2943,46 +2664,14 @@
               <w:spacing w:after="120" w:line="312" w:lineRule="auto"/>
               <w:jc w:val="both"/>
             </w:pPr>
+            <w:r>
+              <w:t>1 día</w:t>
+            </w:r>
           </w:p>
         </w:tc>
         <w:tc>
           <w:tcPr>
-            <w:tcW w:w="3754" w:type="dxa"/>
-          </w:tcPr>
-          <w:p>
-            <w:pPr>
-              <w:keepLines/>
-              <w:widowControl w:val="0"/>
-              <w:spacing w:after="120" w:line="312" w:lineRule="auto"/>
-              <w:jc w:val="both"/>
-            </w:pPr>
-            <w:r>
-              <w:t>Realizar auditoría de la línea base.</w:t>
-            </w:r>
-          </w:p>
-        </w:tc>
-        <w:tc>
-          <w:tcPr>
-            <w:tcW w:w="1676" w:type="dxa"/>
-          </w:tcPr>
-          <w:p>
-            <w:pPr>
-              <w:keepLines/>
-              <w:widowControl w:val="0"/>
-              <w:spacing w:after="120" w:line="312" w:lineRule="auto"/>
-              <w:jc w:val="both"/>
-            </w:pPr>
-            <w:r>
-              <w:t>5 días</w:t>
-            </w:r>
-          </w:p>
-        </w:tc>
-      </w:tr>
-      <w:tr>
-        <w:tc>
-          <w:tcPr>
-            <w:tcW w:w="2105" w:type="dxa"/>
-            <w:vMerge w:val="restart"/>
+            <w:tcW w:w="2126" w:type="dxa"/>
           </w:tcPr>
           <w:p>
             <w:pPr>
@@ -2999,21 +2688,66 @@
               <w:jc w:val="both"/>
             </w:pPr>
             <w:r>
-              <w:t xml:space="preserve">Gestión y Entrega de las </w:t>
-            </w:r>
-            <w:proofErr w:type="spellStart"/>
-            <w:r>
-              <w:t>Release</w:t>
-            </w:r>
-            <w:proofErr w:type="spellEnd"/>
-            <w:r>
-              <w:t xml:space="preserve"> de Software</w:t>
+              <w:t>Gestor de la Gestión de la Configuración</w:t>
+            </w:r>
+          </w:p>
+          <w:p>
+            <w:pPr>
+              <w:keepLines/>
+              <w:widowControl w:val="0"/>
+              <w:pBdr>
+                <w:top w:val="none" w:sz="0" w:space="0" w:color="auto"/>
+                <w:left w:val="none" w:sz="0" w:space="0" w:color="auto"/>
+                <w:bottom w:val="none" w:sz="0" w:space="0" w:color="auto"/>
+                <w:right w:val="none" w:sz="0" w:space="0" w:color="auto"/>
+                <w:between w:val="none" w:sz="0" w:space="0" w:color="auto"/>
+              </w:pBdr>
+              <w:spacing w:after="120" w:line="312" w:lineRule="auto"/>
+              <w:jc w:val="both"/>
+            </w:pPr>
+            <w:r>
+              <w:t>Bibliotecario</w:t>
+            </w:r>
+          </w:p>
+        </w:tc>
+      </w:tr>
+      <w:tr>
+        <w:tc>
+          <w:tcPr>
+            <w:tcW w:w="3969" w:type="dxa"/>
+          </w:tcPr>
+          <w:p>
+            <w:pPr>
+              <w:keepLines/>
+              <w:widowControl w:val="0"/>
+              <w:spacing w:after="120" w:line="312" w:lineRule="auto"/>
+              <w:ind w:left="601"/>
+              <w:jc w:val="both"/>
+            </w:pPr>
+            <w:r>
+              <w:t>Realizar Inventario de los Elementos de la Gestión de la Configuración de Software.</w:t>
             </w:r>
           </w:p>
         </w:tc>
         <w:tc>
           <w:tcPr>
-            <w:tcW w:w="3754" w:type="dxa"/>
+            <w:tcW w:w="1276" w:type="dxa"/>
+          </w:tcPr>
+          <w:p>
+            <w:pPr>
+              <w:keepLines/>
+              <w:widowControl w:val="0"/>
+              <w:spacing w:after="120" w:line="312" w:lineRule="auto"/>
+              <w:jc w:val="both"/>
+            </w:pPr>
+            <w:r>
+              <w:t>3 días</w:t>
+            </w:r>
+          </w:p>
+        </w:tc>
+        <w:tc>
+          <w:tcPr>
+            <w:tcW w:w="2126" w:type="dxa"/>
           </w:tcPr>
           <w:p>
             <w:pPr>
@@ -3030,14 +2764,9 @@
               <w:jc w:val="both"/>
             </w:pPr>
             <w:r>
-              <w:t>Realizar gestión de la entrega del Software.</w:t>
+              <w:t>Equipo de Trabajo</w:t>
             </w:r>
           </w:p>
-        </w:tc>
-        <w:tc>
-          <w:tcPr>
-            <w:tcW w:w="1676" w:type="dxa"/>
-          </w:tcPr>
           <w:p>
             <w:pPr>
               <w:keepLines/>
@@ -3053,63 +2782,7 @@
               <w:jc w:val="both"/>
             </w:pPr>
             <w:r>
-              <w:t>5 días</w:t>
-            </w:r>
-          </w:p>
-        </w:tc>
-      </w:tr>
-      <w:tr>
-        <w:tc>
-          <w:tcPr>
-            <w:tcW w:w="2105" w:type="dxa"/>
-            <w:vMerge/>
-          </w:tcPr>
-          <w:p>
-            <w:pPr>
-              <w:keepLines/>
-              <w:widowControl w:val="0"/>
-              <w:spacing w:after="120" w:line="312" w:lineRule="auto"/>
-              <w:jc w:val="both"/>
-            </w:pPr>
-          </w:p>
-        </w:tc>
-        <w:tc>
-          <w:tcPr>
-            <w:tcW w:w="3754" w:type="dxa"/>
-          </w:tcPr>
-          <w:p>
-            <w:pPr>
-              <w:keepLines/>
-              <w:widowControl w:val="0"/>
-              <w:spacing w:after="120" w:line="312" w:lineRule="auto"/>
-              <w:jc w:val="both"/>
-            </w:pPr>
-            <w:r>
-              <w:t xml:space="preserve">Realizar gestión del </w:t>
-            </w:r>
-            <w:proofErr w:type="spellStart"/>
-            <w:r>
-              <w:t>release</w:t>
-            </w:r>
-            <w:proofErr w:type="spellEnd"/>
-            <w:r>
-              <w:t xml:space="preserve"> del Software.</w:t>
-            </w:r>
-          </w:p>
-        </w:tc>
-        <w:tc>
-          <w:tcPr>
-            <w:tcW w:w="1676" w:type="dxa"/>
-          </w:tcPr>
-          <w:p>
-            <w:pPr>
-              <w:keepLines/>
-              <w:widowControl w:val="0"/>
-              <w:spacing w:after="120" w:line="312" w:lineRule="auto"/>
-              <w:jc w:val="both"/>
-            </w:pPr>
-            <w:r>
-              <w:t>5 días</w:t>
+              <w:t>Bibliotecario</w:t>
             </w:r>
           </w:p>
         </w:tc>
@@ -3222,6 +2895,7 @@
           <w:b/>
           <w:color w:val="000000"/>
         </w:rPr>
+        <w:lastRenderedPageBreak/>
         <w:t>Herramientas, Entorno e Infraestructura.</w:t>
       </w:r>
       <w:bookmarkEnd w:id="8"/>

</xml_diff>

<commit_message>
Corregi Definiciones , quite y agregue definiciones segun estaban presentes o no en el documento
</commit_message>
<xml_diff>
--- a/Documentos/PGC.docx
+++ b/Documentos/PGC.docx
@@ -1,6 +1,6 @@
 
 <file path=word/document.xml><?xml version="1.0" encoding="utf-8"?>
-<w:document xmlns:wpc="http://schemas.microsoft.com/office/word/2010/wordprocessingCanvas" xmlns:mc="http://schemas.openxmlformats.org/markup-compatibility/2006" xmlns:o="urn:schemas-microsoft-com:office:office" xmlns:r="http://schemas.openxmlformats.org/officeDocument/2006/relationships" xmlns:m="http://schemas.openxmlformats.org/officeDocument/2006/math" xmlns:v="urn:schemas-microsoft-com:vml" xmlns:wp14="http://schemas.microsoft.com/office/word/2010/wordprocessingDrawing" xmlns:wp="http://schemas.openxmlformats.org/drawingml/2006/wordprocessingDrawing" xmlns:w10="urn:schemas-microsoft-com:office:word" xmlns:w="http://schemas.openxmlformats.org/wordprocessingml/2006/main" xmlns:w14="http://schemas.microsoft.com/office/word/2010/wordml" xmlns:w15="http://schemas.microsoft.com/office/word/2012/wordml" xmlns:wpg="http://schemas.microsoft.com/office/word/2010/wordprocessingGroup" xmlns:wpi="http://schemas.microsoft.com/office/word/2010/wordprocessingInk" xmlns:wne="http://schemas.microsoft.com/office/word/2006/wordml" xmlns:wps="http://schemas.microsoft.com/office/word/2010/wordprocessingShape" mc:Ignorable="w14 w15 wp14">
+<w:document xmlns:wpc="http://schemas.microsoft.com/office/word/2010/wordprocessingCanvas" xmlns:mc="http://schemas.openxmlformats.org/markup-compatibility/2006" xmlns:o="urn:schemas-microsoft-com:office:office" xmlns:r="http://schemas.openxmlformats.org/officeDocument/2006/relationships" xmlns:m="http://schemas.openxmlformats.org/officeDocument/2006/math" xmlns:v="urn:schemas-microsoft-com:vml" xmlns:wp14="http://schemas.microsoft.com/office/word/2010/wordprocessingDrawing" xmlns:wp="http://schemas.openxmlformats.org/drawingml/2006/wordprocessingDrawing" xmlns:w10="urn:schemas-microsoft-com:office:word" xmlns:w="http://schemas.openxmlformats.org/wordprocessingml/2006/main" xmlns:w14="http://schemas.microsoft.com/office/word/2010/wordml" xmlns:wpg="http://schemas.microsoft.com/office/word/2010/wordprocessingGroup" xmlns:wpi="http://schemas.microsoft.com/office/word/2010/wordprocessingInk" xmlns:wne="http://schemas.microsoft.com/office/word/2006/wordml" xmlns:wps="http://schemas.microsoft.com/office/word/2010/wordprocessingShape" mc:Ignorable="w14 wp14">
   <w:body>
     <w:p/>
     <w:p/>
@@ -793,7 +793,15 @@
         <w:jc w:val="both"/>
       </w:pPr>
       <w:r>
-        <w:t>En Software Enterprise Service la necesidad de cambio es algo constante para nuestra Organización, para sus Clientes y sus Proveedores también. Esto se debe a que nuestros planes, actividades y objetivos sufren cambios producto de una influencia interna o externa.</w:t>
+        <w:t xml:space="preserve">En Software Enterprise </w:t>
+      </w:r>
+      <w:proofErr w:type="spellStart"/>
+      <w:r>
+        <w:t>Service</w:t>
+      </w:r>
+      <w:proofErr w:type="spellEnd"/>
+      <w:r>
+        <w:t xml:space="preserve"> la necesidad de cambio es algo constante para nuestra Organización, para sus Clientes y sus Proveedores también. Esto se debe a que nuestros planes, actividades y objetivos sufren cambios producto de una influencia interna o externa.</w:t>
       </w:r>
     </w:p>
     <w:p>
@@ -802,7 +810,15 @@
         <w:jc w:val="both"/>
       </w:pPr>
       <w:r>
-        <w:t>Siendo Software Enterprise Service una empresa que busca ser líder en el mercado del desarrollo de soluciones informáticas, los cambios antes mencionados pueden impactar en las diferentes fases del ciclo de vida del Software. Los cambios nunca deben ser ignorados ya que estos permiten que el Software se adecue a nuevos ambientes, obtenga nuevos módulos o mejoras en los ya existentes y modificaciones producto de cambios en el negocio o en los procesos.</w:t>
+        <w:t xml:space="preserve">Siendo Software Enterprise </w:t>
+      </w:r>
+      <w:proofErr w:type="spellStart"/>
+      <w:r>
+        <w:t>Service</w:t>
+      </w:r>
+      <w:proofErr w:type="spellEnd"/>
+      <w:r>
+        <w:t xml:space="preserve"> una empresa que busca ser líder en el mercado del desarrollo de soluciones informáticas, los cambios antes mencionados pueden impactar en las diferentes fases del ciclo de vida del Software. Los cambios nunca deben ser ignorados ya que estos permiten que el Software se adecue a nuevos ambientes, obtenga nuevos módulos o mejoras en los ya existentes y modificaciones producto de cambios en el negocio o en los procesos.</w:t>
       </w:r>
     </w:p>
     <w:p>
@@ -820,7 +836,15 @@
         <w:jc w:val="both"/>
       </w:pPr>
       <w:r>
-        <w:t>Por tal motivo, Software Enterprise Service ha optado por aplicar la Gestión de la Configuración de Software (GCS o SCM por sus siglas en inglés) con el objetivo de mantener la integridad de los artefactos generados por los diversos proyectos que la organización posee, garantizar que no se realicen cambios sin control y asegurar que los integrantes de los proyectos dispongan de versiones actualizadas y aprobadas. Los artefactos no solo abarcan ejecutables finales, sino a todos los productos generados por los Proyectos.</w:t>
+        <w:t xml:space="preserve">Por tal motivo, Software Enterprise </w:t>
+      </w:r>
+      <w:proofErr w:type="spellStart"/>
+      <w:r>
+        <w:t>Service</w:t>
+      </w:r>
+      <w:proofErr w:type="spellEnd"/>
+      <w:r>
+        <w:t xml:space="preserve"> ha optado por aplicar la Gestión de la Configuración de Software (GCS o SCM por sus siglas en inglés) con el objetivo de mantener la integridad de los artefactos generados por los diversos proyectos que la organización posee, garantizar que no se realicen cambios sin control y asegurar que los integrantes de los proyectos dispongan de versiones actualizadas y aprobadas. Los artefactos no solo abarcan ejecutables finales, sino a todos los productos generados por los Proyectos.</w:t>
       </w:r>
     </w:p>
     <w:p>
@@ -913,7 +937,15 @@
         <w:jc w:val="both"/>
       </w:pPr>
       <w:r>
-        <w:t>Gestión de Release.</w:t>
+        <w:t xml:space="preserve">Gestión de </w:t>
+      </w:r>
+      <w:proofErr w:type="spellStart"/>
+      <w:r>
+        <w:t>Release</w:t>
+      </w:r>
+      <w:proofErr w:type="spellEnd"/>
+      <w:r>
+        <w:t>.</w:t>
       </w:r>
     </w:p>
     <w:p>
@@ -951,11 +983,41 @@
         <w:t>DEFINICIONES</w:t>
       </w:r>
       <w:bookmarkEnd w:id="1"/>
-    </w:p>
-    <w:p>
-      <w:pPr>
-        <w:jc w:val="both"/>
-      </w:pPr>
+      <w:r>
+        <w:rPr>
+          <w:b/>
+          <w:color w:val="auto"/>
+          <w:sz w:val="26"/>
+          <w:szCs w:val="26"/>
+        </w:rPr>
+        <w:t xml:space="preserve"> Y ACRONIMOS</w:t>
+      </w:r>
+    </w:p>
+    <w:p>
+      <w:pPr>
+        <w:jc w:val="both"/>
+      </w:pPr>
+      <w:r>
+        <w:t>A continuación se desarrollaran</w:t>
+      </w:r>
+      <w:r>
+        <w:t xml:space="preserve"> alguna</w:t>
+      </w:r>
+      <w:r>
+        <w:t xml:space="preserve">s </w:t>
+      </w:r>
+      <w:r>
+        <w:t>definiciones y acrónimos</w:t>
+      </w:r>
+      <w:r>
+        <w:t xml:space="preserve"> </w:t>
+      </w:r>
+      <w:r>
+        <w:t>utilizados en el presenta plan de gestión de la configuración</w:t>
+      </w:r>
+      <w:r>
+        <w:t>.</w:t>
+      </w:r>
     </w:p>
     <w:p>
       <w:pPr>
@@ -969,7 +1031,7 @@
         <w:rPr>
           <w:b/>
         </w:rPr>
-        <w:t>Comité de control de la configuración CCC</w:t>
+        <w:t>GCS o SCM</w:t>
       </w:r>
     </w:p>
     <w:p>
@@ -978,6 +1040,84 @@
         <w:jc w:val="both"/>
       </w:pPr>
       <w:r>
+        <w:t>Son siglas de Gestión de la configuración de software</w:t>
+      </w:r>
+      <w:r>
+        <w:t xml:space="preserve"> el cual </w:t>
+      </w:r>
+      <w:r>
+        <w:t>es un conjunto de actividades diseñadas para identificar y definir los elementos en el sistema que probablemente cambien, controlando el cambio de estos elementos a lo largo de su ciclo de vida, estableciendo relaciones entre ellos, definiendo mecanismos para gestionar distintas versiones de estos elementos, y auditando e informando de los cambios realizados.</w:t>
+      </w:r>
+    </w:p>
+    <w:p>
+      <w:pPr>
+        <w:ind w:left="360"/>
+        <w:jc w:val="both"/>
+        <w:rPr>
+          <w:b/>
+        </w:rPr>
+      </w:pPr>
+      <w:r>
+        <w:rPr>
+          <w:b/>
+        </w:rPr>
+        <w:t>Repositorio CVS</w:t>
+      </w:r>
+    </w:p>
+    <w:p>
+      <w:pPr>
+        <w:ind w:left="360"/>
+        <w:jc w:val="both"/>
+      </w:pPr>
+      <w:r>
+        <w:t>En la parte de servidor de CVS se maneja un repositorio. Un repositorio es simplemente un directorio en el servidor que contiene diversos módulos. Por ejemplo, un proyecto podría tener un repositorio, y en cada módulo estarían los sub</w:t>
+      </w:r>
+      <w:r>
+        <w:t xml:space="preserve"> </w:t>
+      </w:r>
+      <w:r>
+        <w:t>proyectos.</w:t>
+      </w:r>
+    </w:p>
+    <w:p>
+      <w:pPr>
+        <w:ind w:left="360"/>
+        <w:jc w:val="both"/>
+        <w:rPr>
+          <w:b/>
+        </w:rPr>
+      </w:pPr>
+      <w:r>
+        <w:rPr>
+          <w:b/>
+        </w:rPr>
+        <w:t xml:space="preserve">Comité de control de la configuración </w:t>
+      </w:r>
+      <w:r>
+        <w:rPr>
+          <w:b/>
+        </w:rPr>
+        <w:t>(</w:t>
+      </w:r>
+      <w:r>
+        <w:rPr>
+          <w:b/>
+        </w:rPr>
+        <w:t>CCC</w:t>
+      </w:r>
+      <w:r>
+        <w:rPr>
+          <w:b/>
+        </w:rPr>
+        <w:t>)</w:t>
+      </w:r>
+    </w:p>
+    <w:p>
+      <w:pPr>
+        <w:ind w:left="360"/>
+        <w:jc w:val="both"/>
+      </w:pPr>
+      <w:r>
         <w:t>Conjunto de personas que revisan y aprueban los cambios sugeridos a un producto.</w:t>
       </w:r>
     </w:p>
@@ -995,6 +1135,30 @@
         </w:rPr>
         <w:t>Petición de cambio</w:t>
       </w:r>
+      <w:r>
+        <w:rPr>
+          <w:b/>
+        </w:rPr>
+        <w:t xml:space="preserve"> </w:t>
+      </w:r>
+      <w:r>
+        <w:rPr>
+          <w:b/>
+        </w:rPr>
+        <w:t>(</w:t>
+      </w:r>
+      <w:r>
+        <w:rPr>
+          <w:b/>
+        </w:rPr>
+        <w:t>SC</w:t>
+      </w:r>
+      <w:r>
+        <w:rPr>
+          <w:b/>
+        </w:rPr>
+        <w:t>)</w:t>
+      </w:r>
     </w:p>
     <w:p>
       <w:pPr>
@@ -1017,7 +1181,37 @@
         <w:rPr>
           <w:b/>
         </w:rPr>
-        <w:t>Ítem de configuración</w:t>
+        <w:t xml:space="preserve">Elemento </w:t>
+      </w:r>
+      <w:r>
+        <w:rPr>
+          <w:b/>
+        </w:rPr>
+        <w:t xml:space="preserve"> de configuración</w:t>
+      </w:r>
+      <w:r>
+        <w:rPr>
+          <w:b/>
+        </w:rPr>
+        <w:t xml:space="preserve"> </w:t>
+      </w:r>
+      <w:r>
+        <w:rPr>
+          <w:b/>
+        </w:rPr>
+        <w:t>(</w:t>
+      </w:r>
+      <w:r>
+        <w:rPr>
+          <w:b/>
+        </w:rPr>
+        <w:t>EC</w:t>
+      </w:r>
+      <w:r>
+        <w:rPr>
+          <w:b/>
+        </w:rPr>
+        <w:t>)</w:t>
       </w:r>
     </w:p>
     <w:p>
@@ -1067,6 +1261,30 @@
         </w:rPr>
         <w:t>Control de cambios</w:t>
       </w:r>
+      <w:r>
+        <w:rPr>
+          <w:b/>
+        </w:rPr>
+        <w:t xml:space="preserve"> </w:t>
+      </w:r>
+      <w:r>
+        <w:rPr>
+          <w:b/>
+        </w:rPr>
+        <w:t>(</w:t>
+      </w:r>
+      <w:r>
+        <w:rPr>
+          <w:b/>
+        </w:rPr>
+        <w:t>CC</w:t>
+      </w:r>
+      <w:r>
+        <w:rPr>
+          <w:b/>
+        </w:rPr>
+        <w:t>)</w:t>
+      </w:r>
     </w:p>
     <w:p>
       <w:pPr>
@@ -1112,6 +1330,59 @@
       <w:r>
         <w:rPr>
           <w:b/>
+          <w:bCs/>
+        </w:rPr>
+        <w:t>Rational Unified Process</w:t>
+      </w:r>
+      <w:r>
+        <w:rPr>
+          <w:b/>
+          <w:bCs/>
+        </w:rPr>
+        <w:t xml:space="preserve"> </w:t>
+      </w:r>
+      <w:r>
+        <w:rPr>
+          <w:b/>
+          <w:bCs/>
+        </w:rPr>
+        <w:t>(</w:t>
+      </w:r>
+      <w:r>
+        <w:rPr>
+          <w:b/>
+        </w:rPr>
+        <w:t>RUP</w:t>
+      </w:r>
+      <w:r>
+        <w:rPr>
+          <w:b/>
+        </w:rPr>
+        <w:t>)</w:t>
+      </w:r>
+      <w:bookmarkStart w:id="2" w:name="_GoBack"/>
+      <w:bookmarkEnd w:id="2"/>
+    </w:p>
+    <w:p>
+      <w:pPr>
+        <w:ind w:left="360"/>
+        <w:jc w:val="both"/>
+      </w:pPr>
+      <w:r>
+        <w:t>Es un proceso de ingeniería de software que suministra un enfoque para asignar tareas y responsabilidades dentro de una organización de desarrollo.</w:t>
+      </w:r>
+    </w:p>
+    <w:p>
+      <w:pPr>
+        <w:ind w:left="360"/>
+        <w:jc w:val="both"/>
+        <w:rPr>
+          <w:b/>
+        </w:rPr>
+      </w:pPr>
+      <w:r>
+        <w:rPr>
+          <w:b/>
         </w:rPr>
         <w:t>Versión de desarrollo</w:t>
       </w:r>
@@ -1122,6 +1393,7 @@
         <w:jc w:val="both"/>
       </w:pPr>
       <w:r>
+        <w:lastRenderedPageBreak/>
         <w:t>Versión de un sistema o componente que está sufriendo modificaciones por mejoras o correcciones por lo que aún no está disponible para producción.</w:t>
       </w:r>
     </w:p>
@@ -1147,54 +1419,6 @@
       </w:pPr>
       <w:r>
         <w:t>Es una versión de un sistema o componente que se encuentra disponible para el uso de usuarios finales.</w:t>
-      </w:r>
-    </w:p>
-    <w:p>
-      <w:pPr>
-        <w:ind w:left="360"/>
-        <w:jc w:val="both"/>
-        <w:rPr>
-          <w:b/>
-        </w:rPr>
-      </w:pPr>
-      <w:r>
-        <w:rPr>
-          <w:b/>
-        </w:rPr>
-        <w:t>Tronco</w:t>
-      </w:r>
-    </w:p>
-    <w:p>
-      <w:pPr>
-        <w:ind w:left="360"/>
-        <w:jc w:val="both"/>
-      </w:pPr>
-      <w:r>
-        <w:t>Es un término equivalente a la versión estable oficial de desarrollo del sistema.</w:t>
-      </w:r>
-    </w:p>
-    <w:p>
-      <w:pPr>
-        <w:ind w:left="360"/>
-        <w:jc w:val="both"/>
-        <w:rPr>
-          <w:b/>
-        </w:rPr>
-      </w:pPr>
-      <w:r>
-        <w:rPr>
-          <w:b/>
-        </w:rPr>
-        <w:t>Rama</w:t>
-      </w:r>
-    </w:p>
-    <w:p>
-      <w:pPr>
-        <w:ind w:left="426"/>
-        <w:jc w:val="both"/>
-      </w:pPr>
-      <w:r>
-        <w:t>Versión de desarrollo paralela a la versión oficial (tronco) que se trabaja hasta tenerla lista para salir a pruebas y posterior producción. Ambas versiones, la oficial y la rama comparten un ancestro común y están destinadas a converger en el futuro.</w:t>
       </w:r>
     </w:p>
     <w:p>
@@ -1215,16 +1439,15 @@
           <w:color w:val="000000"/>
         </w:rPr>
       </w:pPr>
-      <w:bookmarkStart w:id="2" w:name="_Toc493530027"/>
+      <w:bookmarkStart w:id="3" w:name="_Toc493530027"/>
       <w:r>
         <w:rPr>
           <w:b/>
           <w:color w:val="000000"/>
         </w:rPr>
-        <w:lastRenderedPageBreak/>
         <w:t>Gestión de la SCM</w:t>
       </w:r>
-      <w:bookmarkEnd w:id="2"/>
+      <w:bookmarkEnd w:id="3"/>
     </w:p>
     <w:p/>
     <w:p>
@@ -1265,7 +1488,7 @@
           <w:color w:val="000000"/>
         </w:rPr>
       </w:pPr>
-      <w:bookmarkStart w:id="3" w:name="_Toc493530028"/>
+      <w:bookmarkStart w:id="4" w:name="_Toc493530028"/>
       <w:r>
         <w:rPr>
           <w:b/>
@@ -1273,7 +1496,7 @@
         </w:rPr>
         <w:t>Organización</w:t>
       </w:r>
-      <w:bookmarkEnd w:id="3"/>
+      <w:bookmarkEnd w:id="4"/>
     </w:p>
     <w:p>
       <w:pPr>
@@ -1298,7 +1521,15 @@
         <w:jc w:val="both"/>
       </w:pPr>
       <w:r>
-        <w:t>Software Enterprise Service (SES) es una organización que emplea la metodología RUP en sus proyectos para asegurar que la producción de software sea de alta calidad, es decir, que cumpla con las necesidades de los usuarios. La elección por el uso del marco RUP, se sustenta en el hecho de que RUP se basa en las mejores prácticas que se han intentado y se han probado en el campo, además que los procesos definidos a partir de ella son iterativos e incrementales lo que brinda una mejor retroalimentación.</w:t>
+        <w:t xml:space="preserve">Software Enterprise </w:t>
+      </w:r>
+      <w:proofErr w:type="spellStart"/>
+      <w:r>
+        <w:t>Service</w:t>
+      </w:r>
+      <w:proofErr w:type="spellEnd"/>
+      <w:r>
+        <w:t xml:space="preserve"> (SES) es una organización que emplea la metodología RUP en sus proyectos para asegurar que la producción de software sea de alta calidad, es decir, que cumpla con las necesidades de los usuarios. La elección por el uso del marco RUP, se sustenta en el hecho de que RUP se basa en las mejores prácticas que se han intentado y se han probado en el campo, además que los procesos definidos a partir de ella son iterativos e incrementales lo que brinda una mejor retroalimentación.</w:t>
       </w:r>
     </w:p>
     <w:p>
@@ -1326,7 +1557,7 @@
                     <pic:cNvPicPr preferRelativeResize="0"/>
                   </pic:nvPicPr>
                   <pic:blipFill>
-                    <a:blip r:embed="rId5"/>
+                    <a:blip r:embed="rId6"/>
                     <a:srcRect/>
                     <a:stretch>
                       <a:fillRect/>
@@ -1379,7 +1610,16 @@
         <w:jc w:val="both"/>
       </w:pPr>
       <w:r>
-        <w:t>Durante el proceso de desarrollo del Proyecto que nuestra consultora realizará a la empresa Binoculars, existen actividades de la Gestión de la Configuración de Software que deben ser llevadas a cabo durante todo el proceso, donde se definen tanto los productos que se pondrán bajo control de configuración como los procedimientos que deben ser seguidos por los integrantes del equipo de trabajo. Todo esto se realizará con el fin de evitar que lleguen a ocurrir errores como: sobrescribir código de otro, tener referencias perdidas de librerías o archivos perdidos, hacer cambios a una versión incorrecta del código o que vuelvan a aparecer errores ya corregidos.</w:t>
+        <w:lastRenderedPageBreak/>
+        <w:t xml:space="preserve">Durante el proceso de desarrollo del Proyecto que nuestra consultora realizará a la empresa </w:t>
+      </w:r>
+      <w:proofErr w:type="spellStart"/>
+      <w:r>
+        <w:t>Binoculars</w:t>
+      </w:r>
+      <w:proofErr w:type="spellEnd"/>
+      <w:r>
+        <w:t>, existen actividades de la Gestión de la Configuración de Software que deben ser llevadas a cabo durante todo el proceso, donde se definen tanto los productos que se pondrán bajo control de configuración como los procedimientos que deben ser seguidos por los integrantes del equipo de trabajo. Todo esto se realizará con el fin de evitar que lleguen a ocurrir errores como: sobrescribir código de otro, tener referencias perdidas de librerías o archivos perdidos, hacer cambios a una versión incorrecta del código o que vuelvan a aparecer errores ya corregidos.</w:t>
       </w:r>
     </w:p>
     <w:p>
@@ -1391,7 +1631,6 @@
         <w:jc w:val="both"/>
       </w:pPr>
       <w:r>
-        <w:lastRenderedPageBreak/>
         <w:t>Para realizar una correcta Gestión de la Configuración de Software, existen 6 procesos que llevaremos a cabo:</w:t>
       </w:r>
     </w:p>
@@ -1521,8 +1760,16 @@
         <w:rPr>
           <w:u w:val="single"/>
         </w:rPr>
-        <w:t>Gestión y Entrega de Releases</w:t>
-      </w:r>
+        <w:t xml:space="preserve">Gestión y Entrega de </w:t>
+      </w:r>
+      <w:proofErr w:type="spellStart"/>
+      <w:r>
+        <w:rPr>
+          <w:u w:val="single"/>
+        </w:rPr>
+        <w:t>Releases</w:t>
+      </w:r>
+      <w:proofErr w:type="spellEnd"/>
       <w:r>
         <w:t>: En esta sección se define la estructura del paquete de liberación, así como el formato del documento de liberación.</w:t>
       </w:r>
@@ -1644,6 +1891,7 @@
         <w:jc w:val="both"/>
       </w:pPr>
       <w:r>
+        <w:lastRenderedPageBreak/>
         <w:t xml:space="preserve"> La Ejecución de Pruebas de Software.</w:t>
       </w:r>
     </w:p>
@@ -1711,16 +1959,15 @@
           <w:color w:val="000000"/>
         </w:rPr>
       </w:pPr>
-      <w:bookmarkStart w:id="4" w:name="_Toc493530029"/>
+      <w:bookmarkStart w:id="5" w:name="_Toc493530029"/>
       <w:r>
         <w:rPr>
           <w:b/>
           <w:color w:val="000000"/>
         </w:rPr>
-        <w:lastRenderedPageBreak/>
         <w:t>Roles y Responsabilidades</w:t>
       </w:r>
-      <w:bookmarkEnd w:id="4"/>
+      <w:bookmarkEnd w:id="5"/>
     </w:p>
     <w:p/>
     <w:p>
@@ -1754,7 +2001,15 @@
         <w:jc w:val="both"/>
       </w:pPr>
       <w:r>
-        <w:t>El CCC es el encargado de procesar las SC’s y someterlas a un proceso de evaluación, donde se les aprobará o denegará y, en caso de aprobarlo, se hará responsable de su implementación en el menor tiempo posible (aunque la implementación no deberá ser necesariamente realizada por el CCC). Además, se encargará de revisar la implementación (deberá comprobar que lo implementado corresponda con el cambio indicado en la SC). El CCC estará formado por los miembros del equipo central de desarrollo.</w:t>
+        <w:t xml:space="preserve">El CCC es el encargado de procesar las </w:t>
+      </w:r>
+      <w:proofErr w:type="spellStart"/>
+      <w:r>
+        <w:t>SC’s</w:t>
+      </w:r>
+      <w:proofErr w:type="spellEnd"/>
+      <w:r>
+        <w:t xml:space="preserve"> y someterlas a un proceso de evaluación, donde se les aprobará o denegará y, en caso de aprobarlo, se hará responsable de su implementación en el menor tiempo posible (aunque la implementación no deberá ser necesariamente realizada por el CCC). Además, se encargará de revisar la implementación (deberá comprobar que lo implementado corresponda con el cambio indicado en la SC). El CCC estará formado por los miembros del equipo central de desarrollo.</w:t>
       </w:r>
     </w:p>
     <w:p>
@@ -1788,7 +2043,23 @@
         <w:jc w:val="both"/>
       </w:pPr>
       <w:r>
-        <w:t>El gestor de la gestión de la configuración es el encargado de implementar, mantener y mejorar la gestión de la configuración. Además, se encargará de controlar todos los cambios realizados en el repositorio CVS, vigilando que se siguen las indicaciones establecidas en el presente plan SCM. También se encargará de administrar la herramienta GitHub para un uso adecuado de la misma durante el desarrollo del proyecto. Asimismo, será la persona que se responsabilice de la creación de ramas en el repositorio CVS.</w:t>
+        <w:t xml:space="preserve">El gestor de la gestión de la configuración es el encargado de implementar, mantener y mejorar la gestión de la configuración. Además, se encargará de controlar todos los cambios realizados en el repositorio CVS, vigilando que se </w:t>
+      </w:r>
+      <w:proofErr w:type="gramStart"/>
+      <w:r>
+        <w:t>siguen</w:t>
+      </w:r>
+      <w:proofErr w:type="gramEnd"/>
+      <w:r>
+        <w:t xml:space="preserve"> las indicaciones establecidas en el presente plan SCM. También se encargará de administrar la herramienta </w:t>
+      </w:r>
+      <w:proofErr w:type="spellStart"/>
+      <w:r>
+        <w:t>GitHub</w:t>
+      </w:r>
+      <w:proofErr w:type="spellEnd"/>
+      <w:r>
+        <w:t xml:space="preserve"> para un uso adecuado de la misma durante el desarrollo del proyecto. Asimismo, será la persona que se responsabilice de la creación de ramas en el repositorio CVS.</w:t>
       </w:r>
     </w:p>
     <w:p>
@@ -1853,6 +2124,7 @@
         <w:jc w:val="both"/>
       </w:pPr>
       <w:r>
+        <w:lastRenderedPageBreak/>
         <w:t>El equipo de trabajo será responsable de desarrollar los documentos y ficheros de código fuente, almacenando las nuevas versiones en el repositorio CVS. Notificarán cuándo un documento o fichero fuente está listo para ser probado, momento en el que se pondrán en marcha todas las tareas de aseguramiento de calidad. También serán los responsables de descubrir fallos o solicitar cambios en las versiones estables de un producto, y de implementarlos por indicación del CCC. Cada desarrollador deberá introducir una descripción completa y correcta de los cambios introducidos en un documento o fichero fuente al integrar una nueva versión en el repositorio CVS.</w:t>
       </w:r>
     </w:p>
@@ -1904,16 +2176,15 @@
           <w:color w:val="000000"/>
         </w:rPr>
       </w:pPr>
-      <w:bookmarkStart w:id="5" w:name="_Toc493530030"/>
+      <w:bookmarkStart w:id="6" w:name="_Toc493530030"/>
       <w:r>
         <w:rPr>
           <w:b/>
           <w:color w:val="000000"/>
         </w:rPr>
-        <w:lastRenderedPageBreak/>
         <w:t>Calendario</w:t>
       </w:r>
-      <w:bookmarkEnd w:id="5"/>
+      <w:bookmarkEnd w:id="6"/>
     </w:p>
     <w:p/>
     <w:tbl>
@@ -2676,8 +2947,6 @@
             <w:r>
               <w:t>Bibliotecario</w:t>
             </w:r>
-            <w:bookmarkStart w:id="6" w:name="_GoBack"/>
-            <w:bookmarkEnd w:id="6"/>
           </w:p>
         </w:tc>
       </w:tr>
@@ -2695,7 +2964,11 @@
               <w:jc w:val="both"/>
             </w:pPr>
             <w:r>
-              <w:t>Realizar Inventario de los Elementos de la Gestión de la Configuración de Software.</w:t>
+              <w:t xml:space="preserve">Realizar Inventario de los </w:t>
+            </w:r>
+            <w:r>
+              <w:lastRenderedPageBreak/>
+              <w:t>Elementos de la Gestión de la Configuración de Software.</w:t>
             </w:r>
           </w:p>
         </w:tc>
@@ -2711,6 +2984,7 @@
               <w:jc w:val="both"/>
             </w:pPr>
             <w:r>
+              <w:lastRenderedPageBreak/>
               <w:t>3 días</w:t>
             </w:r>
           </w:p>
@@ -2752,6 +3026,7 @@
               <w:jc w:val="both"/>
             </w:pPr>
             <w:r>
+              <w:lastRenderedPageBreak/>
               <w:t>Bibliotecario</w:t>
             </w:r>
           </w:p>
@@ -2841,7 +3116,6 @@
         <w:rPr>
           <w:b/>
         </w:rPr>
-        <w:lastRenderedPageBreak/>
         <w:t xml:space="preserve">Procedimientos: </w:t>
       </w:r>
       <w:r>
@@ -2886,7 +3160,15 @@
         <w:t xml:space="preserve">Herramientas: </w:t>
       </w:r>
       <w:r>
-        <w:t>Se usará la herramienta GitHub como sistema de control de versiones debido a las siguientes bondades:</w:t>
+        <w:t xml:space="preserve">Se usará la herramienta </w:t>
+      </w:r>
+      <w:proofErr w:type="spellStart"/>
+      <w:r>
+        <w:t>GitHub</w:t>
+      </w:r>
+      <w:proofErr w:type="spellEnd"/>
+      <w:r>
+        <w:t xml:space="preserve"> como sistema de control de versiones debido a las siguientes bondades:</w:t>
       </w:r>
     </w:p>
     <w:p>
@@ -2976,7 +3258,7 @@
 </file>
 
 <file path=word/numbering.xml><?xml version="1.0" encoding="utf-8"?>
-<w:numbering xmlns:wpc="http://schemas.microsoft.com/office/word/2010/wordprocessingCanvas" xmlns:mc="http://schemas.openxmlformats.org/markup-compatibility/2006" xmlns:o="urn:schemas-microsoft-com:office:office" xmlns:r="http://schemas.openxmlformats.org/officeDocument/2006/relationships" xmlns:m="http://schemas.openxmlformats.org/officeDocument/2006/math" xmlns:v="urn:schemas-microsoft-com:vml" xmlns:wp14="http://schemas.microsoft.com/office/word/2010/wordprocessingDrawing" xmlns:wp="http://schemas.openxmlformats.org/drawingml/2006/wordprocessingDrawing" xmlns:w10="urn:schemas-microsoft-com:office:word" xmlns:w="http://schemas.openxmlformats.org/wordprocessingml/2006/main" xmlns:w14="http://schemas.microsoft.com/office/word/2010/wordml" xmlns:w15="http://schemas.microsoft.com/office/word/2012/wordml" xmlns:wpg="http://schemas.microsoft.com/office/word/2010/wordprocessingGroup" xmlns:wpi="http://schemas.microsoft.com/office/word/2010/wordprocessingInk" xmlns:wne="http://schemas.microsoft.com/office/word/2006/wordml" xmlns:wps="http://schemas.microsoft.com/office/word/2010/wordprocessingShape" mc:Ignorable="w14 w15 wp14">
+<w:numbering xmlns:wpc="http://schemas.microsoft.com/office/word/2010/wordprocessingCanvas" xmlns:mc="http://schemas.openxmlformats.org/markup-compatibility/2006" xmlns:o="urn:schemas-microsoft-com:office:office" xmlns:r="http://schemas.openxmlformats.org/officeDocument/2006/relationships" xmlns:m="http://schemas.openxmlformats.org/officeDocument/2006/math" xmlns:v="urn:schemas-microsoft-com:vml" xmlns:wp14="http://schemas.microsoft.com/office/word/2010/wordprocessingDrawing" xmlns:wp="http://schemas.openxmlformats.org/drawingml/2006/wordprocessingDrawing" xmlns:w10="urn:schemas-microsoft-com:office:word" xmlns:w="http://schemas.openxmlformats.org/wordprocessingml/2006/main" xmlns:w14="http://schemas.microsoft.com/office/word/2010/wordml" xmlns:wpg="http://schemas.microsoft.com/office/word/2010/wordprocessingGroup" xmlns:wpi="http://schemas.microsoft.com/office/word/2010/wordprocessingInk" xmlns:wne="http://schemas.microsoft.com/office/word/2006/wordml" xmlns:wps="http://schemas.microsoft.com/office/word/2010/wordprocessingShape" mc:Ignorable="w14 wp14">
   <w:abstractNum w:abstractNumId="0">
     <w:nsid w:val="0E631FAB"/>
     <w:multiLevelType w:val="multilevel"/>
@@ -4142,7 +4424,7 @@
 </file>
 
 <file path=word/styles.xml><?xml version="1.0" encoding="utf-8"?>
-<w:styles xmlns:mc="http://schemas.openxmlformats.org/markup-compatibility/2006" xmlns:r="http://schemas.openxmlformats.org/officeDocument/2006/relationships" xmlns:w="http://schemas.openxmlformats.org/wordprocessingml/2006/main" xmlns:w14="http://schemas.microsoft.com/office/word/2010/wordml" xmlns:w15="http://schemas.microsoft.com/office/word/2012/wordml" mc:Ignorable="w14 w15">
+<w:styles xmlns:mc="http://schemas.openxmlformats.org/markup-compatibility/2006" xmlns:r="http://schemas.openxmlformats.org/officeDocument/2006/relationships" xmlns:w="http://schemas.openxmlformats.org/wordprocessingml/2006/main" xmlns:w14="http://schemas.microsoft.com/office/word/2010/wordml" mc:Ignorable="w14">
   <w:docDefaults>
     <w:rPrDefault>
       <w:rPr>
@@ -4166,378 +4448,144 @@
       </w:pPr>
     </w:pPrDefault>
   </w:docDefaults>
-  <w:latentStyles w:defLockedState="0" w:defUIPriority="99" w:defSemiHidden="0" w:defUnhideWhenUsed="0" w:defQFormat="0" w:count="371">
-    <w:lsdException w:name="Normal" w:uiPriority="0" w:qFormat="1"/>
-    <w:lsdException w:name="heading 1" w:uiPriority="9" w:qFormat="1"/>
-    <w:lsdException w:name="heading 2" w:semiHidden="1" w:uiPriority="9" w:unhideWhenUsed="1" w:qFormat="1"/>
-    <w:lsdException w:name="heading 3" w:semiHidden="1" w:uiPriority="9" w:unhideWhenUsed="1" w:qFormat="1"/>
-    <w:lsdException w:name="heading 4" w:semiHidden="1" w:uiPriority="9" w:unhideWhenUsed="1" w:qFormat="1"/>
-    <w:lsdException w:name="heading 5" w:semiHidden="1" w:uiPriority="9" w:unhideWhenUsed="1" w:qFormat="1"/>
-    <w:lsdException w:name="heading 6" w:semiHidden="1" w:uiPriority="9" w:unhideWhenUsed="1" w:qFormat="1"/>
-    <w:lsdException w:name="heading 7" w:semiHidden="1" w:uiPriority="9" w:unhideWhenUsed="1" w:qFormat="1"/>
-    <w:lsdException w:name="heading 8" w:semiHidden="1" w:uiPriority="9" w:unhideWhenUsed="1" w:qFormat="1"/>
-    <w:lsdException w:name="heading 9" w:semiHidden="1" w:uiPriority="9" w:unhideWhenUsed="1" w:qFormat="1"/>
-    <w:lsdException w:name="index 1" w:semiHidden="1" w:unhideWhenUsed="1"/>
-    <w:lsdException w:name="index 2" w:semiHidden="1" w:unhideWhenUsed="1"/>
-    <w:lsdException w:name="index 3" w:semiHidden="1" w:unhideWhenUsed="1"/>
-    <w:lsdException w:name="index 4" w:semiHidden="1" w:unhideWhenUsed="1"/>
-    <w:lsdException w:name="index 5" w:semiHidden="1" w:unhideWhenUsed="1"/>
-    <w:lsdException w:name="index 6" w:semiHidden="1" w:unhideWhenUsed="1"/>
-    <w:lsdException w:name="index 7" w:semiHidden="1" w:unhideWhenUsed="1"/>
-    <w:lsdException w:name="index 8" w:semiHidden="1" w:unhideWhenUsed="1"/>
-    <w:lsdException w:name="index 9" w:semiHidden="1" w:unhideWhenUsed="1"/>
-    <w:lsdException w:name="toc 1" w:semiHidden="1" w:uiPriority="39" w:unhideWhenUsed="1"/>
-    <w:lsdException w:name="toc 2" w:semiHidden="1" w:uiPriority="39" w:unhideWhenUsed="1"/>
-    <w:lsdException w:name="toc 3" w:semiHidden="1" w:uiPriority="39" w:unhideWhenUsed="1"/>
-    <w:lsdException w:name="toc 4" w:semiHidden="1" w:uiPriority="39" w:unhideWhenUsed="1"/>
-    <w:lsdException w:name="toc 5" w:semiHidden="1" w:uiPriority="39" w:unhideWhenUsed="1"/>
-    <w:lsdException w:name="toc 6" w:semiHidden="1" w:uiPriority="39" w:unhideWhenUsed="1"/>
-    <w:lsdException w:name="toc 7" w:semiHidden="1" w:uiPriority="39" w:unhideWhenUsed="1"/>
-    <w:lsdException w:name="toc 8" w:semiHidden="1" w:uiPriority="39" w:unhideWhenUsed="1"/>
-    <w:lsdException w:name="toc 9" w:semiHidden="1" w:uiPriority="39" w:unhideWhenUsed="1"/>
-    <w:lsdException w:name="Normal Indent" w:semiHidden="1" w:unhideWhenUsed="1"/>
-    <w:lsdException w:name="footnote text" w:semiHidden="1" w:unhideWhenUsed="1"/>
-    <w:lsdException w:name="annotation text" w:semiHidden="1" w:unhideWhenUsed="1"/>
-    <w:lsdException w:name="header" w:semiHidden="1" w:unhideWhenUsed="1"/>
-    <w:lsdException w:name="footer" w:semiHidden="1" w:unhideWhenUsed="1"/>
-    <w:lsdException w:name="index heading" w:semiHidden="1" w:unhideWhenUsed="1"/>
-    <w:lsdException w:name="caption" w:semiHidden="1" w:uiPriority="35" w:unhideWhenUsed="1" w:qFormat="1"/>
-    <w:lsdException w:name="table of figures" w:semiHidden="1" w:unhideWhenUsed="1"/>
-    <w:lsdException w:name="envelope address" w:semiHidden="1" w:unhideWhenUsed="1"/>
-    <w:lsdException w:name="envelope return" w:semiHidden="1" w:unhideWhenUsed="1"/>
-    <w:lsdException w:name="footnote reference" w:semiHidden="1" w:unhideWhenUsed="1"/>
-    <w:lsdException w:name="annotation reference" w:semiHidden="1" w:unhideWhenUsed="1"/>
-    <w:lsdException w:name="line number" w:semiHidden="1" w:unhideWhenUsed="1"/>
-    <w:lsdException w:name="page number" w:semiHidden="1" w:unhideWhenUsed="1"/>
-    <w:lsdException w:name="endnote reference" w:semiHidden="1" w:unhideWhenUsed="1"/>
-    <w:lsdException w:name="endnote text" w:semiHidden="1" w:unhideWhenUsed="1"/>
-    <w:lsdException w:name="table of authorities" w:semiHidden="1" w:unhideWhenUsed="1"/>
-    <w:lsdException w:name="macro" w:semiHidden="1" w:unhideWhenUsed="1"/>
-    <w:lsdException w:name="toa heading" w:semiHidden="1" w:unhideWhenUsed="1"/>
-    <w:lsdException w:name="List" w:semiHidden="1" w:unhideWhenUsed="1"/>
-    <w:lsdException w:name="List Bullet" w:semiHidden="1" w:unhideWhenUsed="1"/>
-    <w:lsdException w:name="List Number" w:semiHidden="1" w:unhideWhenUsed="1"/>
-    <w:lsdException w:name="List 2" w:semiHidden="1" w:unhideWhenUsed="1"/>
-    <w:lsdException w:name="List 3" w:semiHidden="1" w:unhideWhenUsed="1"/>
-    <w:lsdException w:name="List 4" w:semiHidden="1" w:unhideWhenUsed="1"/>
-    <w:lsdException w:name="List 5" w:semiHidden="1" w:unhideWhenUsed="1"/>
-    <w:lsdException w:name="List Bullet 2" w:semiHidden="1" w:unhideWhenUsed="1"/>
-    <w:lsdException w:name="List Bullet 3" w:semiHidden="1" w:unhideWhenUsed="1"/>
-    <w:lsdException w:name="List Bullet 4" w:semiHidden="1" w:unhideWhenUsed="1"/>
-    <w:lsdException w:name="List Bullet 5" w:semiHidden="1" w:unhideWhenUsed="1"/>
-    <w:lsdException w:name="List Number 2" w:semiHidden="1" w:unhideWhenUsed="1"/>
-    <w:lsdException w:name="List Number 3" w:semiHidden="1" w:unhideWhenUsed="1"/>
-    <w:lsdException w:name="List Number 4" w:semiHidden="1" w:unhideWhenUsed="1"/>
-    <w:lsdException w:name="List Number 5" w:semiHidden="1" w:unhideWhenUsed="1"/>
-    <w:lsdException w:name="Title" w:uiPriority="10" w:qFormat="1"/>
-    <w:lsdException w:name="Closing" w:semiHidden="1" w:unhideWhenUsed="1"/>
-    <w:lsdException w:name="Signature" w:semiHidden="1" w:unhideWhenUsed="1"/>
-    <w:lsdException w:name="Default Paragraph Font" w:semiHidden="1" w:uiPriority="1" w:unhideWhenUsed="1"/>
-    <w:lsdException w:name="Body Text" w:semiHidden="1" w:unhideWhenUsed="1"/>
-    <w:lsdException w:name="Body Text Indent" w:semiHidden="1" w:unhideWhenUsed="1"/>
-    <w:lsdException w:name="List Continue" w:semiHidden="1" w:unhideWhenUsed="1"/>
-    <w:lsdException w:name="List Continue 2" w:semiHidden="1" w:unhideWhenUsed="1"/>
-    <w:lsdException w:name="List Continue 3" w:semiHidden="1" w:unhideWhenUsed="1"/>
-    <w:lsdException w:name="List Continue 4" w:semiHidden="1" w:unhideWhenUsed="1"/>
-    <w:lsdException w:name="List Continue 5" w:semiHidden="1" w:unhideWhenUsed="1"/>
-    <w:lsdException w:name="Message Header" w:semiHidden="1" w:unhideWhenUsed="1"/>
-    <w:lsdException w:name="Subtitle" w:uiPriority="11" w:qFormat="1"/>
-    <w:lsdException w:name="Salutation" w:semiHidden="1" w:unhideWhenUsed="1"/>
-    <w:lsdException w:name="Date" w:semiHidden="1" w:unhideWhenUsed="1"/>
-    <w:lsdException w:name="Body Text First Indent" w:semiHidden="1" w:unhideWhenUsed="1"/>
-    <w:lsdException w:name="Body Text First Indent 2" w:semiHidden="1" w:unhideWhenUsed="1"/>
-    <w:lsdException w:name="Note Heading" w:semiHidden="1" w:unhideWhenUsed="1"/>
-    <w:lsdException w:name="Body Text 2" w:semiHidden="1" w:unhideWhenUsed="1"/>
-    <w:lsdException w:name="Body Text 3" w:semiHidden="1" w:unhideWhenUsed="1"/>
-    <w:lsdException w:name="Body Text Indent 2" w:semiHidden="1" w:unhideWhenUsed="1"/>
-    <w:lsdException w:name="Body Text Indent 3" w:semiHidden="1" w:unhideWhenUsed="1"/>
-    <w:lsdException w:name="Block Text" w:semiHidden="1" w:unhideWhenUsed="1"/>
-    <w:lsdException w:name="Hyperlink" w:semiHidden="1" w:unhideWhenUsed="1"/>
-    <w:lsdException w:name="FollowedHyperlink" w:semiHidden="1" w:unhideWhenUsed="1"/>
-    <w:lsdException w:name="Strong" w:uiPriority="22" w:qFormat="1"/>
-    <w:lsdException w:name="Emphasis" w:uiPriority="20" w:qFormat="1"/>
-    <w:lsdException w:name="Document Map" w:semiHidden="1" w:unhideWhenUsed="1"/>
-    <w:lsdException w:name="Plain Text" w:semiHidden="1" w:unhideWhenUsed="1"/>
-    <w:lsdException w:name="E-mail Signature" w:semiHidden="1" w:unhideWhenUsed="1"/>
-    <w:lsdException w:name="HTML Top of Form" w:semiHidden="1" w:unhideWhenUsed="1"/>
-    <w:lsdException w:name="HTML Bottom of Form" w:semiHidden="1" w:unhideWhenUsed="1"/>
-    <w:lsdException w:name="Normal (Web)" w:semiHidden="1" w:unhideWhenUsed="1"/>
-    <w:lsdException w:name="HTML Acronym" w:semiHidden="1" w:unhideWhenUsed="1"/>
-    <w:lsdException w:name="HTML Address" w:semiHidden="1" w:unhideWhenUsed="1"/>
-    <w:lsdException w:name="HTML Cite" w:semiHidden="1" w:unhideWhenUsed="1"/>
-    <w:lsdException w:name="HTML Code" w:semiHidden="1" w:unhideWhenUsed="1"/>
-    <w:lsdException w:name="HTML Definition" w:semiHidden="1" w:unhideWhenUsed="1"/>
-    <w:lsdException w:name="HTML Keyboard" w:semiHidden="1" w:unhideWhenUsed="1"/>
-    <w:lsdException w:name="HTML Preformatted" w:semiHidden="1" w:unhideWhenUsed="1"/>
-    <w:lsdException w:name="HTML Sample" w:semiHidden="1" w:unhideWhenUsed="1"/>
-    <w:lsdException w:name="HTML Typewriter" w:semiHidden="1" w:unhideWhenUsed="1"/>
-    <w:lsdException w:name="HTML Variable" w:semiHidden="1" w:unhideWhenUsed="1"/>
-    <w:lsdException w:name="Normal Table" w:semiHidden="1" w:unhideWhenUsed="1"/>
-    <w:lsdException w:name="annotation subject" w:semiHidden="1" w:unhideWhenUsed="1"/>
-    <w:lsdException w:name="No List" w:semiHidden="1" w:unhideWhenUsed="1"/>
-    <w:lsdException w:name="Outline List 1" w:semiHidden="1" w:unhideWhenUsed="1"/>
-    <w:lsdException w:name="Outline List 2" w:semiHidden="1" w:unhideWhenUsed="1"/>
-    <w:lsdException w:name="Outline List 3" w:semiHidden="1" w:unhideWhenUsed="1"/>
-    <w:lsdException w:name="Table Simple 1" w:semiHidden="1" w:unhideWhenUsed="1"/>
-    <w:lsdException w:name="Table Simple 2" w:semiHidden="1" w:unhideWhenUsed="1"/>
-    <w:lsdException w:name="Table Simple 3" w:semiHidden="1" w:unhideWhenUsed="1"/>
-    <w:lsdException w:name="Table Classic 1" w:semiHidden="1" w:unhideWhenUsed="1"/>
-    <w:lsdException w:name="Table Classic 2" w:semiHidden="1" w:unhideWhenUsed="1"/>
-    <w:lsdException w:name="Table Classic 3" w:semiHidden="1" w:unhideWhenUsed="1"/>
-    <w:lsdException w:name="Table Classic 4" w:semiHidden="1" w:unhideWhenUsed="1"/>
-    <w:lsdException w:name="Table Colorful 1" w:semiHidden="1" w:unhideWhenUsed="1"/>
-    <w:lsdException w:name="Table Colorful 2" w:semiHidden="1" w:unhideWhenUsed="1"/>
-    <w:lsdException w:name="Table Colorful 3" w:semiHidden="1" w:unhideWhenUsed="1"/>
-    <w:lsdException w:name="Table Columns 1" w:semiHidden="1" w:unhideWhenUsed="1"/>
-    <w:lsdException w:name="Table Columns 2" w:semiHidden="1" w:unhideWhenUsed="1"/>
-    <w:lsdException w:name="Table Columns 3" w:semiHidden="1" w:unhideWhenUsed="1"/>
-    <w:lsdException w:name="Table Columns 4" w:semiHidden="1" w:unhideWhenUsed="1"/>
-    <w:lsdException w:name="Table Columns 5" w:semiHidden="1" w:unhideWhenUsed="1"/>
-    <w:lsdException w:name="Table Grid 1" w:semiHidden="1" w:unhideWhenUsed="1"/>
-    <w:lsdException w:name="Table Grid 2" w:semiHidden="1" w:unhideWhenUsed="1"/>
-    <w:lsdException w:name="Table Grid 3" w:semiHidden="1" w:unhideWhenUsed="1"/>
-    <w:lsdException w:name="Table Grid 4" w:semiHidden="1" w:unhideWhenUsed="1"/>
-    <w:lsdException w:name="Table Grid 5" w:semiHidden="1" w:unhideWhenUsed="1"/>
-    <w:lsdException w:name="Table Grid 6" w:semiHidden="1" w:unhideWhenUsed="1"/>
-    <w:lsdException w:name="Table Grid 7" w:semiHidden="1" w:unhideWhenUsed="1"/>
-    <w:lsdException w:name="Table Grid 8" w:semiHidden="1" w:unhideWhenUsed="1"/>
-    <w:lsdException w:name="Table List 1" w:semiHidden="1" w:unhideWhenUsed="1"/>
-    <w:lsdException w:name="Table List 2" w:semiHidden="1" w:unhideWhenUsed="1"/>
-    <w:lsdException w:name="Table List 3" w:semiHidden="1" w:unhideWhenUsed="1"/>
-    <w:lsdException w:name="Table List 4" w:semiHidden="1" w:unhideWhenUsed="1"/>
-    <w:lsdException w:name="Table List 5" w:semiHidden="1" w:unhideWhenUsed="1"/>
-    <w:lsdException w:name="Table List 6" w:semiHidden="1" w:unhideWhenUsed="1"/>
-    <w:lsdException w:name="Table List 7" w:semiHidden="1" w:unhideWhenUsed="1"/>
-    <w:lsdException w:name="Table List 8" w:semiHidden="1" w:unhideWhenUsed="1"/>
-    <w:lsdException w:name="Table 3D effects 1" w:semiHidden="1" w:unhideWhenUsed="1"/>
-    <w:lsdException w:name="Table 3D effects 2" w:semiHidden="1" w:unhideWhenUsed="1"/>
-    <w:lsdException w:name="Table 3D effects 3" w:semiHidden="1" w:unhideWhenUsed="1"/>
-    <w:lsdException w:name="Table Contemporary" w:semiHidden="1" w:unhideWhenUsed="1"/>
-    <w:lsdException w:name="Table Elegant" w:semiHidden="1" w:unhideWhenUsed="1"/>
-    <w:lsdException w:name="Table Professional" w:semiHidden="1" w:unhideWhenUsed="1"/>
-    <w:lsdException w:name="Table Subtle 1" w:semiHidden="1" w:unhideWhenUsed="1"/>
-    <w:lsdException w:name="Table Subtle 2" w:semiHidden="1" w:unhideWhenUsed="1"/>
-    <w:lsdException w:name="Table Web 1" w:semiHidden="1" w:unhideWhenUsed="1"/>
-    <w:lsdException w:name="Table Web 2" w:semiHidden="1" w:unhideWhenUsed="1"/>
-    <w:lsdException w:name="Table Web 3" w:semiHidden="1" w:unhideWhenUsed="1"/>
-    <w:lsdException w:name="Balloon Text" w:semiHidden="1" w:unhideWhenUsed="1"/>
-    <w:lsdException w:name="Table Grid" w:uiPriority="39"/>
-    <w:lsdException w:name="Table Theme" w:semiHidden="1" w:unhideWhenUsed="1"/>
-    <w:lsdException w:name="Placeholder Text" w:semiHidden="1"/>
-    <w:lsdException w:name="No Spacing" w:uiPriority="1" w:qFormat="1"/>
-    <w:lsdException w:name="Light Shading" w:uiPriority="60"/>
-    <w:lsdException w:name="Light List" w:uiPriority="61"/>
-    <w:lsdException w:name="Light Grid" w:uiPriority="62"/>
-    <w:lsdException w:name="Medium Shading 1" w:uiPriority="63"/>
-    <w:lsdException w:name="Medium Shading 2" w:uiPriority="64"/>
-    <w:lsdException w:name="Medium List 1" w:uiPriority="65"/>
-    <w:lsdException w:name="Medium List 2" w:uiPriority="66"/>
-    <w:lsdException w:name="Medium Grid 1" w:uiPriority="67"/>
-    <w:lsdException w:name="Medium Grid 2" w:uiPriority="68"/>
-    <w:lsdException w:name="Medium Grid 3" w:uiPriority="69"/>
-    <w:lsdException w:name="Dark List" w:uiPriority="70"/>
-    <w:lsdException w:name="Colorful Shading" w:uiPriority="71"/>
-    <w:lsdException w:name="Colorful List" w:uiPriority="72"/>
-    <w:lsdException w:name="Colorful Grid" w:uiPriority="73"/>
-    <w:lsdException w:name="Light Shading Accent 1" w:uiPriority="60"/>
-    <w:lsdException w:name="Light List Accent 1" w:uiPriority="61"/>
-    <w:lsdException w:name="Light Grid Accent 1" w:uiPriority="62"/>
-    <w:lsdException w:name="Medium Shading 1 Accent 1" w:uiPriority="63"/>
-    <w:lsdException w:name="Medium Shading 2 Accent 1" w:uiPriority="64"/>
-    <w:lsdException w:name="Medium List 1 Accent 1" w:uiPriority="65"/>
-    <w:lsdException w:name="Revision" w:semiHidden="1"/>
-    <w:lsdException w:name="List Paragraph" w:uiPriority="34" w:qFormat="1"/>
-    <w:lsdException w:name="Quote" w:uiPriority="29" w:qFormat="1"/>
-    <w:lsdException w:name="Intense Quote" w:uiPriority="30" w:qFormat="1"/>
-    <w:lsdException w:name="Medium List 2 Accent 1" w:uiPriority="66"/>
-    <w:lsdException w:name="Medium Grid 1 Accent 1" w:uiPriority="67"/>
-    <w:lsdException w:name="Medium Grid 2 Accent 1" w:uiPriority="68"/>
-    <w:lsdException w:name="Medium Grid 3 Accent 1" w:uiPriority="69"/>
-    <w:lsdException w:name="Dark List Accent 1" w:uiPriority="70"/>
-    <w:lsdException w:name="Colorful Shading Accent 1" w:uiPriority="71"/>
-    <w:lsdException w:name="Colorful List Accent 1" w:uiPriority="72"/>
-    <w:lsdException w:name="Colorful Grid Accent 1" w:uiPriority="73"/>
-    <w:lsdException w:name="Light Shading Accent 2" w:uiPriority="60"/>
-    <w:lsdException w:name="Light List Accent 2" w:uiPriority="61"/>
-    <w:lsdException w:name="Light Grid Accent 2" w:uiPriority="62"/>
-    <w:lsdException w:name="Medium Shading 1 Accent 2" w:uiPriority="63"/>
-    <w:lsdException w:name="Medium Shading 2 Accent 2" w:uiPriority="64"/>
-    <w:lsdException w:name="Medium List 1 Accent 2" w:uiPriority="65"/>
-    <w:lsdException w:name="Medium List 2 Accent 2" w:uiPriority="66"/>
-    <w:lsdException w:name="Medium Grid 1 Accent 2" w:uiPriority="67"/>
-    <w:lsdException w:name="Medium Grid 2 Accent 2" w:uiPriority="68"/>
-    <w:lsdException w:name="Medium Grid 3 Accent 2" w:uiPriority="69"/>
-    <w:lsdException w:name="Dark List Accent 2" w:uiPriority="70"/>
-    <w:lsdException w:name="Colorful Shading Accent 2" w:uiPriority="71"/>
-    <w:lsdException w:name="Colorful List Accent 2" w:uiPriority="72"/>
-    <w:lsdException w:name="Colorful Grid Accent 2" w:uiPriority="73"/>
-    <w:lsdException w:name="Light Shading Accent 3" w:uiPriority="60"/>
-    <w:lsdException w:name="Light List Accent 3" w:uiPriority="61"/>
-    <w:lsdException w:name="Light Grid Accent 3" w:uiPriority="62"/>
-    <w:lsdException w:name="Medium Shading 1 Accent 3" w:uiPriority="63"/>
-    <w:lsdException w:name="Medium Shading 2 Accent 3" w:uiPriority="64"/>
-    <w:lsdException w:name="Medium List 1 Accent 3" w:uiPriority="65"/>
-    <w:lsdException w:name="Medium List 2 Accent 3" w:uiPriority="66"/>
-    <w:lsdException w:name="Medium Grid 1 Accent 3" w:uiPriority="67"/>
-    <w:lsdException w:name="Medium Grid 2 Accent 3" w:uiPriority="68"/>
-    <w:lsdException w:name="Medium Grid 3 Accent 3" w:uiPriority="69"/>
-    <w:lsdException w:name="Dark List Accent 3" w:uiPriority="70"/>
-    <w:lsdException w:name="Colorful Shading Accent 3" w:uiPriority="71"/>
-    <w:lsdException w:name="Colorful List Accent 3" w:uiPriority="72"/>
-    <w:lsdException w:name="Colorful Grid Accent 3" w:uiPriority="73"/>
-    <w:lsdException w:name="Light Shading Accent 4" w:uiPriority="60"/>
-    <w:lsdException w:name="Light List Accent 4" w:uiPriority="61"/>
-    <w:lsdException w:name="Light Grid Accent 4" w:uiPriority="62"/>
-    <w:lsdException w:name="Medium Shading 1 Accent 4" w:uiPriority="63"/>
-    <w:lsdException w:name="Medium Shading 2 Accent 4" w:uiPriority="64"/>
-    <w:lsdException w:name="Medium List 1 Accent 4" w:uiPriority="65"/>
-    <w:lsdException w:name="Medium List 2 Accent 4" w:uiPriority="66"/>
-    <w:lsdException w:name="Medium Grid 1 Accent 4" w:uiPriority="67"/>
-    <w:lsdException w:name="Medium Grid 2 Accent 4" w:uiPriority="68"/>
-    <w:lsdException w:name="Medium Grid 3 Accent 4" w:uiPriority="69"/>
-    <w:lsdException w:name="Dark List Accent 4" w:uiPriority="70"/>
-    <w:lsdException w:name="Colorful Shading Accent 4" w:uiPriority="71"/>
-    <w:lsdException w:name="Colorful List Accent 4" w:uiPriority="72"/>
-    <w:lsdException w:name="Colorful Grid Accent 4" w:uiPriority="73"/>
-    <w:lsdException w:name="Light Shading Accent 5" w:uiPriority="60"/>
-    <w:lsdException w:name="Light List Accent 5" w:uiPriority="61"/>
-    <w:lsdException w:name="Light Grid Accent 5" w:uiPriority="62"/>
-    <w:lsdException w:name="Medium Shading 1 Accent 5" w:uiPriority="63"/>
-    <w:lsdException w:name="Medium Shading 2 Accent 5" w:uiPriority="64"/>
-    <w:lsdException w:name="Medium List 1 Accent 5" w:uiPriority="65"/>
-    <w:lsdException w:name="Medium List 2 Accent 5" w:uiPriority="66"/>
-    <w:lsdException w:name="Medium Grid 1 Accent 5" w:uiPriority="67"/>
-    <w:lsdException w:name="Medium Grid 2 Accent 5" w:uiPriority="68"/>
-    <w:lsdException w:name="Medium Grid 3 Accent 5" w:uiPriority="69"/>
-    <w:lsdException w:name="Dark List Accent 5" w:uiPriority="70"/>
-    <w:lsdException w:name="Colorful Shading Accent 5" w:uiPriority="71"/>
-    <w:lsdException w:name="Colorful List Accent 5" w:uiPriority="72"/>
-    <w:lsdException w:name="Colorful Grid Accent 5" w:uiPriority="73"/>
-    <w:lsdException w:name="Light Shading Accent 6" w:uiPriority="60"/>
-    <w:lsdException w:name="Light List Accent 6" w:uiPriority="61"/>
-    <w:lsdException w:name="Light Grid Accent 6" w:uiPriority="62"/>
-    <w:lsdException w:name="Medium Shading 1 Accent 6" w:uiPriority="63"/>
-    <w:lsdException w:name="Medium Shading 2 Accent 6" w:uiPriority="64"/>
-    <w:lsdException w:name="Medium List 1 Accent 6" w:uiPriority="65"/>
-    <w:lsdException w:name="Medium List 2 Accent 6" w:uiPriority="66"/>
-    <w:lsdException w:name="Medium Grid 1 Accent 6" w:uiPriority="67"/>
-    <w:lsdException w:name="Medium Grid 2 Accent 6" w:uiPriority="68"/>
-    <w:lsdException w:name="Medium Grid 3 Accent 6" w:uiPriority="69"/>
-    <w:lsdException w:name="Dark List Accent 6" w:uiPriority="70"/>
-    <w:lsdException w:name="Colorful Shading Accent 6" w:uiPriority="71"/>
-    <w:lsdException w:name="Colorful List Accent 6" w:uiPriority="72"/>
-    <w:lsdException w:name="Colorful Grid Accent 6" w:uiPriority="73"/>
-    <w:lsdException w:name="Subtle Emphasis" w:uiPriority="19" w:qFormat="1"/>
-    <w:lsdException w:name="Intense Emphasis" w:uiPriority="21" w:qFormat="1"/>
-    <w:lsdException w:name="Subtle Reference" w:uiPriority="31" w:qFormat="1"/>
-    <w:lsdException w:name="Intense Reference" w:uiPriority="32" w:qFormat="1"/>
-    <w:lsdException w:name="Book Title" w:uiPriority="33" w:qFormat="1"/>
-    <w:lsdException w:name="Bibliography" w:semiHidden="1" w:uiPriority="37" w:unhideWhenUsed="1"/>
-    <w:lsdException w:name="TOC Heading" w:semiHidden="1" w:uiPriority="39" w:unhideWhenUsed="1" w:qFormat="1"/>
-    <w:lsdException w:name="Plain Table 1" w:uiPriority="41"/>
-    <w:lsdException w:name="Plain Table 2" w:uiPriority="42"/>
-    <w:lsdException w:name="Plain Table 3" w:uiPriority="43"/>
-    <w:lsdException w:name="Plain Table 4" w:uiPriority="44"/>
-    <w:lsdException w:name="Plain Table 5" w:uiPriority="45"/>
-    <w:lsdException w:name="Grid Table Light" w:uiPriority="40"/>
-    <w:lsdException w:name="Grid Table 1 Light" w:uiPriority="46"/>
-    <w:lsdException w:name="Grid Table 2" w:uiPriority="47"/>
-    <w:lsdException w:name="Grid Table 3" w:uiPriority="48"/>
-    <w:lsdException w:name="Grid Table 4" w:uiPriority="49"/>
-    <w:lsdException w:name="Grid Table 5 Dark" w:uiPriority="50"/>
-    <w:lsdException w:name="Grid Table 6 Colorful" w:uiPriority="51"/>
-    <w:lsdException w:name="Grid Table 7 Colorful" w:uiPriority="52"/>
-    <w:lsdException w:name="Grid Table 1 Light Accent 1" w:uiPriority="46"/>
-    <w:lsdException w:name="Grid Table 2 Accent 1" w:uiPriority="47"/>
-    <w:lsdException w:name="Grid Table 3 Accent 1" w:uiPriority="48"/>
-    <w:lsdException w:name="Grid Table 4 Accent 1" w:uiPriority="49"/>
-    <w:lsdException w:name="Grid Table 5 Dark Accent 1" w:uiPriority="50"/>
-    <w:lsdException w:name="Grid Table 6 Colorful Accent 1" w:uiPriority="51"/>
-    <w:lsdException w:name="Grid Table 7 Colorful Accent 1" w:uiPriority="52"/>
-    <w:lsdException w:name="Grid Table 1 Light Accent 2" w:uiPriority="46"/>
-    <w:lsdException w:name="Grid Table 2 Accent 2" w:uiPriority="47"/>
-    <w:lsdException w:name="Grid Table 3 Accent 2" w:uiPriority="48"/>
-    <w:lsdException w:name="Grid Table 4 Accent 2" w:uiPriority="49"/>
-    <w:lsdException w:name="Grid Table 5 Dark Accent 2" w:uiPriority="50"/>
-    <w:lsdException w:name="Grid Table 6 Colorful Accent 2" w:uiPriority="51"/>
-    <w:lsdException w:name="Grid Table 7 Colorful Accent 2" w:uiPriority="52"/>
-    <w:lsdException w:name="Grid Table 1 Light Accent 3" w:uiPriority="46"/>
-    <w:lsdException w:name="Grid Table 2 Accent 3" w:uiPriority="47"/>
-    <w:lsdException w:name="Grid Table 3 Accent 3" w:uiPriority="48"/>
-    <w:lsdException w:name="Grid Table 4 Accent 3" w:uiPriority="49"/>
-    <w:lsdException w:name="Grid Table 5 Dark Accent 3" w:uiPriority="50"/>
-    <w:lsdException w:name="Grid Table 6 Colorful Accent 3" w:uiPriority="51"/>
-    <w:lsdException w:name="Grid Table 7 Colorful Accent 3" w:uiPriority="52"/>
-    <w:lsdException w:name="Grid Table 1 Light Accent 4" w:uiPriority="46"/>
-    <w:lsdException w:name="Grid Table 2 Accent 4" w:uiPriority="47"/>
-    <w:lsdException w:name="Grid Table 3 Accent 4" w:uiPriority="48"/>
-    <w:lsdException w:name="Grid Table 4 Accent 4" w:uiPriority="49"/>
-    <w:lsdException w:name="Grid Table 5 Dark Accent 4" w:uiPriority="50"/>
-    <w:lsdException w:name="Grid Table 6 Colorful Accent 4" w:uiPriority="51"/>
-    <w:lsdException w:name="Grid Table 7 Colorful Accent 4" w:uiPriority="52"/>
-    <w:lsdException w:name="Grid Table 1 Light Accent 5" w:uiPriority="46"/>
-    <w:lsdException w:name="Grid Table 2 Accent 5" w:uiPriority="47"/>
-    <w:lsdException w:name="Grid Table 3 Accent 5" w:uiPriority="48"/>
-    <w:lsdException w:name="Grid Table 4 Accent 5" w:uiPriority="49"/>
-    <w:lsdException w:name="Grid Table 5 Dark Accent 5" w:uiPriority="50"/>
-    <w:lsdException w:name="Grid Table 6 Colorful Accent 5" w:uiPriority="51"/>
-    <w:lsdException w:name="Grid Table 7 Colorful Accent 5" w:uiPriority="52"/>
-    <w:lsdException w:name="Grid Table 1 Light Accent 6" w:uiPriority="46"/>
-    <w:lsdException w:name="Grid Table 2 Accent 6" w:uiPriority="47"/>
-    <w:lsdException w:name="Grid Table 3 Accent 6" w:uiPriority="48"/>
-    <w:lsdException w:name="Grid Table 4 Accent 6" w:uiPriority="49"/>
-    <w:lsdException w:name="Grid Table 5 Dark Accent 6" w:uiPriority="50"/>
-    <w:lsdException w:name="Grid Table 6 Colorful Accent 6" w:uiPriority="51"/>
-    <w:lsdException w:name="Grid Table 7 Colorful Accent 6" w:uiPriority="52"/>
-    <w:lsdException w:name="List Table 1 Light" w:uiPriority="46"/>
-    <w:lsdException w:name="List Table 2" w:uiPriority="47"/>
-    <w:lsdException w:name="List Table 3" w:uiPriority="48"/>
-    <w:lsdException w:name="List Table 4" w:uiPriority="49"/>
-    <w:lsdException w:name="List Table 5 Dark" w:uiPriority="50"/>
-    <w:lsdException w:name="List Table 6 Colorful" w:uiPriority="51"/>
-    <w:lsdException w:name="List Table 7 Colorful" w:uiPriority="52"/>
-    <w:lsdException w:name="List Table 1 Light Accent 1" w:uiPriority="46"/>
-    <w:lsdException w:name="List Table 2 Accent 1" w:uiPriority="47"/>
-    <w:lsdException w:name="List Table 3 Accent 1" w:uiPriority="48"/>
-    <w:lsdException w:name="List Table 4 Accent 1" w:uiPriority="49"/>
-    <w:lsdException w:name="List Table 5 Dark Accent 1" w:uiPriority="50"/>
-    <w:lsdException w:name="List Table 6 Colorful Accent 1" w:uiPriority="51"/>
-    <w:lsdException w:name="List Table 7 Colorful Accent 1" w:uiPriority="52"/>
-    <w:lsdException w:name="List Table 1 Light Accent 2" w:uiPriority="46"/>
-    <w:lsdException w:name="List Table 2 Accent 2" w:uiPriority="47"/>
-    <w:lsdException w:name="List Table 3 Accent 2" w:uiPriority="48"/>
-    <w:lsdException w:name="List Table 4 Accent 2" w:uiPriority="49"/>
-    <w:lsdException w:name="List Table 5 Dark Accent 2" w:uiPriority="50"/>
-    <w:lsdException w:name="List Table 6 Colorful Accent 2" w:uiPriority="51"/>
-    <w:lsdException w:name="List Table 7 Colorful Accent 2" w:uiPriority="52"/>
-    <w:lsdException w:name="List Table 1 Light Accent 3" w:uiPriority="46"/>
-    <w:lsdException w:name="List Table 2 Accent 3" w:uiPriority="47"/>
-    <w:lsdException w:name="List Table 3 Accent 3" w:uiPriority="48"/>
-    <w:lsdException w:name="List Table 4 Accent 3" w:uiPriority="49"/>
-    <w:lsdException w:name="List Table 5 Dark Accent 3" w:uiPriority="50"/>
-    <w:lsdException w:name="List Table 6 Colorful Accent 3" w:uiPriority="51"/>
-    <w:lsdException w:name="List Table 7 Colorful Accent 3" w:uiPriority="52"/>
-    <w:lsdException w:name="List Table 1 Light Accent 4" w:uiPriority="46"/>
-    <w:lsdException w:name="List Table 2 Accent 4" w:uiPriority="47"/>
-    <w:lsdException w:name="List Table 3 Accent 4" w:uiPriority="48"/>
-    <w:lsdException w:name="List Table 4 Accent 4" w:uiPriority="49"/>
-    <w:lsdException w:name="List Table 5 Dark Accent 4" w:uiPriority="50"/>
-    <w:lsdException w:name="List Table 6 Colorful Accent 4" w:uiPriority="51"/>
-    <w:lsdException w:name="List Table 7 Colorful Accent 4" w:uiPriority="52"/>
-    <w:lsdException w:name="List Table 1 Light Accent 5" w:uiPriority="46"/>
-    <w:lsdException w:name="List Table 2 Accent 5" w:uiPriority="47"/>
-    <w:lsdException w:name="List Table 3 Accent 5" w:uiPriority="48"/>
-    <w:lsdException w:name="List Table 4 Accent 5" w:uiPriority="49"/>
-    <w:lsdException w:name="List Table 5 Dark Accent 5" w:uiPriority="50"/>
-    <w:lsdException w:name="List Table 6 Colorful Accent 5" w:uiPriority="51"/>
-    <w:lsdException w:name="List Table 7 Colorful Accent 5" w:uiPriority="52"/>
-    <w:lsdException w:name="List Table 1 Light Accent 6" w:uiPriority="46"/>
-    <w:lsdException w:name="List Table 2 Accent 6" w:uiPriority="47"/>
-    <w:lsdException w:name="List Table 3 Accent 6" w:uiPriority="48"/>
-    <w:lsdException w:name="List Table 4 Accent 6" w:uiPriority="49"/>
-    <w:lsdException w:name="List Table 5 Dark Accent 6" w:uiPriority="50"/>
-    <w:lsdException w:name="List Table 6 Colorful Accent 6" w:uiPriority="51"/>
-    <w:lsdException w:name="List Table 7 Colorful Accent 6" w:uiPriority="52"/>
+  <w:latentStyles w:defLockedState="0" w:defUIPriority="99" w:defSemiHidden="1" w:defUnhideWhenUsed="1" w:defQFormat="0" w:count="267">
+    <w:lsdException w:name="Normal" w:semiHidden="0" w:uiPriority="0" w:unhideWhenUsed="0" w:qFormat="1"/>
+    <w:lsdException w:name="heading 1" w:semiHidden="0" w:uiPriority="9" w:unhideWhenUsed="0" w:qFormat="1"/>
+    <w:lsdException w:name="heading 2" w:uiPriority="9" w:qFormat="1"/>
+    <w:lsdException w:name="heading 3" w:uiPriority="9" w:qFormat="1"/>
+    <w:lsdException w:name="heading 4" w:uiPriority="9" w:qFormat="1"/>
+    <w:lsdException w:name="heading 5" w:uiPriority="9" w:qFormat="1"/>
+    <w:lsdException w:name="heading 6" w:uiPriority="9" w:qFormat="1"/>
+    <w:lsdException w:name="heading 7" w:uiPriority="9" w:qFormat="1"/>
+    <w:lsdException w:name="heading 8" w:uiPriority="9" w:qFormat="1"/>
+    <w:lsdException w:name="heading 9" w:uiPriority="9" w:qFormat="1"/>
+    <w:lsdException w:name="toc 1" w:uiPriority="39"/>
+    <w:lsdException w:name="toc 2" w:uiPriority="39"/>
+    <w:lsdException w:name="toc 3" w:uiPriority="39"/>
+    <w:lsdException w:name="toc 4" w:uiPriority="39"/>
+    <w:lsdException w:name="toc 5" w:uiPriority="39"/>
+    <w:lsdException w:name="toc 6" w:uiPriority="39"/>
+    <w:lsdException w:name="toc 7" w:uiPriority="39"/>
+    <w:lsdException w:name="toc 8" w:uiPriority="39"/>
+    <w:lsdException w:name="toc 9" w:uiPriority="39"/>
+    <w:lsdException w:name="caption" w:uiPriority="35" w:qFormat="1"/>
+    <w:lsdException w:name="Title" w:semiHidden="0" w:uiPriority="10" w:unhideWhenUsed="0" w:qFormat="1"/>
+    <w:lsdException w:name="Default Paragraph Font" w:uiPriority="1"/>
+    <w:lsdException w:name="Subtitle" w:semiHidden="0" w:uiPriority="11" w:unhideWhenUsed="0" w:qFormat="1"/>
+    <w:lsdException w:name="Strong" w:semiHidden="0" w:uiPriority="22" w:unhideWhenUsed="0" w:qFormat="1"/>
+    <w:lsdException w:name="Emphasis" w:semiHidden="0" w:uiPriority="20" w:unhideWhenUsed="0" w:qFormat="1"/>
+    <w:lsdException w:name="Table Grid" w:semiHidden="0" w:uiPriority="39" w:unhideWhenUsed="0"/>
+    <w:lsdException w:name="Placeholder Text" w:unhideWhenUsed="0"/>
+    <w:lsdException w:name="No Spacing" w:semiHidden="0" w:uiPriority="1" w:unhideWhenUsed="0" w:qFormat="1"/>
+    <w:lsdException w:name="Light Shading" w:semiHidden="0" w:uiPriority="60" w:unhideWhenUsed="0"/>
+    <w:lsdException w:name="Light List" w:semiHidden="0" w:uiPriority="61" w:unhideWhenUsed="0"/>
+    <w:lsdException w:name="Light Grid" w:semiHidden="0" w:uiPriority="62" w:unhideWhenUsed="0"/>
+    <w:lsdException w:name="Medium Shading 1" w:semiHidden="0" w:uiPriority="63" w:unhideWhenUsed="0"/>
+    <w:lsdException w:name="Medium Shading 2" w:semiHidden="0" w:uiPriority="64" w:unhideWhenUsed="0"/>
+    <w:lsdException w:name="Medium List 1" w:semiHidden="0" w:uiPriority="65" w:unhideWhenUsed="0"/>
+    <w:lsdException w:name="Medium List 2" w:semiHidden="0" w:uiPriority="66" w:unhideWhenUsed="0"/>
+    <w:lsdException w:name="Medium Grid 1" w:semiHidden="0" w:uiPriority="67" w:unhideWhenUsed="0"/>
+    <w:lsdException w:name="Medium Grid 2" w:semiHidden="0" w:uiPriority="68" w:unhideWhenUsed="0"/>
+    <w:lsdException w:name="Medium Grid 3" w:semiHidden="0" w:uiPriority="69" w:unhideWhenUsed="0"/>
+    <w:lsdException w:name="Dark List" w:semiHidden="0" w:uiPriority="70" w:unhideWhenUsed="0"/>
+    <w:lsdException w:name="Colorful Shading" w:semiHidden="0" w:uiPriority="71" w:unhideWhenUsed="0"/>
+    <w:lsdException w:name="Colorful List" w:semiHidden="0" w:uiPriority="72" w:unhideWhenUsed="0"/>
+    <w:lsdException w:name="Colorful Grid" w:semiHidden="0" w:uiPriority="73" w:unhideWhenUsed="0"/>
+    <w:lsdException w:name="Light Shading Accent 1" w:semiHidden="0" w:uiPriority="60" w:unhideWhenUsed="0"/>
+    <w:lsdException w:name="Light List Accent 1" w:semiHidden="0" w:uiPriority="61" w:unhideWhenUsed="0"/>
+    <w:lsdException w:name="Light Grid Accent 1" w:semiHidden="0" w:uiPriority="62" w:unhideWhenUsed="0"/>
+    <w:lsdException w:name="Medium Shading 1 Accent 1" w:semiHidden="0" w:uiPriority="63" w:unhideWhenUsed="0"/>
+    <w:lsdException w:name="Medium Shading 2 Accent 1" w:semiHidden="0" w:uiPriority="64" w:unhideWhenUsed="0"/>
+    <w:lsdException w:name="Medium List 1 Accent 1" w:semiHidden="0" w:uiPriority="65" w:unhideWhenUsed="0"/>
+    <w:lsdException w:name="Revision" w:unhideWhenUsed="0"/>
+    <w:lsdException w:name="List Paragraph" w:semiHidden="0" w:uiPriority="34" w:unhideWhenUsed="0" w:qFormat="1"/>
+    <w:lsdException w:name="Quote" w:semiHidden="0" w:uiPriority="29" w:unhideWhenUsed="0" w:qFormat="1"/>
+    <w:lsdException w:name="Intense Quote" w:semiHidden="0" w:uiPriority="30" w:unhideWhenUsed="0" w:qFormat="1"/>
+    <w:lsdException w:name="Medium List 2 Accent 1" w:semiHidden="0" w:uiPriority="66" w:unhideWhenUsed="0"/>
+    <w:lsdException w:name="Medium Grid 1 Accent 1" w:semiHidden="0" w:uiPriority="67" w:unhideWhenUsed="0"/>
+    <w:lsdException w:name="Medium Grid 2 Accent 1" w:semiHidden="0" w:uiPriority="68" w:unhideWhenUsed="0"/>
+    <w:lsdException w:name="Medium Grid 3 Accent 1" w:semiHidden="0" w:uiPriority="69" w:unhideWhenUsed="0"/>
+    <w:lsdException w:name="Dark List Accent 1" w:semiHidden="0" w:uiPriority="70" w:unhideWhenUsed="0"/>
+    <w:lsdException w:name="Colorful Shading Accent 1" w:semiHidden="0" w:uiPriority="71" w:unhideWhenUsed="0"/>
+    <w:lsdException w:name="Colorful List Accent 1" w:semiHidden="0" w:uiPriority="72" w:unhideWhenUsed="0"/>
+    <w:lsdException w:name="Colorful Grid Accent 1" w:semiHidden="0" w:uiPriority="73" w:unhideWhenUsed="0"/>
+    <w:lsdException w:name="Light Shading Accent 2" w:semiHidden="0" w:uiPriority="60" w:unhideWhenUsed="0"/>
+    <w:lsdException w:name="Light List Accent 2" w:semiHidden="0" w:uiPriority="61" w:unhideWhenUsed="0"/>
+    <w:lsdException w:name="Light Grid Accent 2" w:semiHidden="0" w:uiPriority="62" w:unhideWhenUsed="0"/>
+    <w:lsdException w:name="Medium Shading 1 Accent 2" w:semiHidden="0" w:uiPriority="63" w:unhideWhenUsed="0"/>
+    <w:lsdException w:name="Medium Shading 2 Accent 2" w:semiHidden="0" w:uiPriority="64" w:unhideWhenUsed="0"/>
+    <w:lsdException w:name="Medium List 1 Accent 2" w:semiHidden="0" w:uiPriority="65" w:unhideWhenUsed="0"/>
+    <w:lsdException w:name="Medium List 2 Accent 2" w:semiHidden="0" w:uiPriority="66" w:unhideWhenUsed="0"/>
+    <w:lsdException w:name="Medium Grid 1 Accent 2" w:semiHidden="0" w:uiPriority="67" w:unhideWhenUsed="0"/>
+    <w:lsdException w:name="Medium Grid 2 Accent 2" w:semiHidden="0" w:uiPriority="68" w:unhideWhenUsed="0"/>
+    <w:lsdException w:name="Medium Grid 3 Accent 2" w:semiHidden="0" w:uiPriority="69" w:unhideWhenUsed="0"/>
+    <w:lsdException w:name="Dark List Accent 2" w:semiHidden="0" w:uiPriority="70" w:unhideWhenUsed="0"/>
+    <w:lsdException w:name="Colorful Shading Accent 2" w:semiHidden="0" w:uiPriority="71" w:unhideWhenUsed="0"/>
+    <w:lsdException w:name="Colorful List Accent 2" w:semiHidden="0" w:uiPriority="72" w:unhideWhenUsed="0"/>
+    <w:lsdException w:name="Colorful Grid Accent 2" w:semiHidden="0" w:uiPriority="73" w:unhideWhenUsed="0"/>
+    <w:lsdException w:name="Light Shading Accent 3" w:semiHidden="0" w:uiPriority="60" w:unhideWhenUsed="0"/>
+    <w:lsdException w:name="Light List Accent 3" w:semiHidden="0" w:uiPriority="61" w:unhideWhenUsed="0"/>
+    <w:lsdException w:name="Light Grid Accent 3" w:semiHidden="0" w:uiPriority="62" w:unhideWhenUsed="0"/>
+    <w:lsdException w:name="Medium Shading 1 Accent 3" w:semiHidden="0" w:uiPriority="63" w:unhideWhenUsed="0"/>
+    <w:lsdException w:name="Medium Shading 2 Accent 3" w:semiHidden="0" w:uiPriority="64" w:unhideWhenUsed="0"/>
+    <w:lsdException w:name="Medium List 1 Accent 3" w:semiHidden="0" w:uiPriority="65" w:unhideWhenUsed="0"/>
+    <w:lsdException w:name="Medium List 2 Accent 3" w:semiHidden="0" w:uiPriority="66" w:unhideWhenUsed="0"/>
+    <w:lsdException w:name="Medium Grid 1 Accent 3" w:semiHidden="0" w:uiPriority="67" w:unhideWhenUsed="0"/>
+    <w:lsdException w:name="Medium Grid 2 Accent 3" w:semiHidden="0" w:uiPriority="68" w:unhideWhenUsed="0"/>
+    <w:lsdException w:name="Medium Grid 3 Accent 3" w:semiHidden="0" w:uiPriority="69" w:unhideWhenUsed="0"/>
+    <w:lsdException w:name="Dark List Accent 3" w:semiHidden="0" w:uiPriority="70" w:unhideWhenUsed="0"/>
+    <w:lsdException w:name="Colorful Shading Accent 3" w:semiHidden="0" w:uiPriority="71" w:unhideWhenUsed="0"/>
+    <w:lsdException w:name="Colorful List Accent 3" w:semiHidden="0" w:uiPriority="72" w:unhideWhenUsed="0"/>
+    <w:lsdException w:name="Colorful Grid Accent 3" w:semiHidden="0" w:uiPriority="73" w:unhideWhenUsed="0"/>
+    <w:lsdException w:name="Light Shading Accent 4" w:semiHidden="0" w:uiPriority="60" w:unhideWhenUsed="0"/>
+    <w:lsdException w:name="Light List Accent 4" w:semiHidden="0" w:uiPriority="61" w:unhideWhenUsed="0"/>
+    <w:lsdException w:name="Light Grid Accent 4" w:semiHidden="0" w:uiPriority="62" w:unhideWhenUsed="0"/>
+    <w:lsdException w:name="Medium Shading 1 Accent 4" w:semiHidden="0" w:uiPriority="63" w:unhideWhenUsed="0"/>
+    <w:lsdException w:name="Medium Shading 2 Accent 4" w:semiHidden="0" w:uiPriority="64" w:unhideWhenUsed="0"/>
+    <w:lsdException w:name="Medium List 1 Accent 4" w:semiHidden="0" w:uiPriority="65" w:unhideWhenUsed="0"/>
+    <w:lsdException w:name="Medium List 2 Accent 4" w:semiHidden="0" w:uiPriority="66" w:unhideWhenUsed="0"/>
+    <w:lsdException w:name="Medium Grid 1 Accent 4" w:semiHidden="0" w:uiPriority="67" w:unhideWhenUsed="0"/>
+    <w:lsdException w:name="Medium Grid 2 Accent 4" w:semiHidden="0" w:uiPriority="68" w:unhideWhenUsed="0"/>
+    <w:lsdException w:name="Medium Grid 3 Accent 4" w:semiHidden="0" w:uiPriority="69" w:unhideWhenUsed="0"/>
+    <w:lsdException w:name="Dark List Accent 4" w:semiHidden="0" w:uiPriority="70" w:unhideWhenUsed="0"/>
+    <w:lsdException w:name="Colorful Shading Accent 4" w:semiHidden="0" w:uiPriority="71" w:unhideWhenUsed="0"/>
+    <w:lsdException w:name="Colorful List Accent 4" w:semiHidden="0" w:uiPriority="72" w:unhideWhenUsed="0"/>
+    <w:lsdException w:name="Colorful Grid Accent 4" w:semiHidden="0" w:uiPriority="73" w:unhideWhenUsed="0"/>
+    <w:lsdException w:name="Light Shading Accent 5" w:semiHidden="0" w:uiPriority="60" w:unhideWhenUsed="0"/>
+    <w:lsdException w:name="Light List Accent 5" w:semiHidden="0" w:uiPriority="61" w:unhideWhenUsed="0"/>
+    <w:lsdException w:name="Light Grid Accent 5" w:semiHidden="0" w:uiPriority="62" w:unhideWhenUsed="0"/>
+    <w:lsdException w:name="Medium Shading 1 Accent 5" w:semiHidden="0" w:uiPriority="63" w:unhideWhenUsed="0"/>
+    <w:lsdException w:name="Medium Shading 2 Accent 5" w:semiHidden="0" w:uiPriority="64" w:unhideWhenUsed="0"/>
+    <w:lsdException w:name="Medium List 1 Accent 5" w:semiHidden="0" w:uiPriority="65" w:unhideWhenUsed="0"/>
+    <w:lsdException w:name="Medium List 2 Accent 5" w:semiHidden="0" w:uiPriority="66" w:unhideWhenUsed="0"/>
+    <w:lsdException w:name="Medium Grid 1 Accent 5" w:semiHidden="0" w:uiPriority="67" w:unhideWhenUsed="0"/>
+    <w:lsdException w:name="Medium Grid 2 Accent 5" w:semiHidden="0" w:uiPriority="68" w:unhideWhenUsed="0"/>
+    <w:lsdException w:name="Medium Grid 3 Accent 5" w:semiHidden="0" w:uiPriority="69" w:unhideWhenUsed="0"/>
+    <w:lsdException w:name="Dark List Accent 5" w:semiHidden="0" w:uiPriority="70" w:unhideWhenUsed="0"/>
+    <w:lsdException w:name="Colorful Shading Accent 5" w:semiHidden="0" w:uiPriority="71" w:unhideWhenUsed="0"/>
+    <w:lsdException w:name="Colorful List Accent 5" w:semiHidden="0" w:uiPriority="72" w:unhideWhenUsed="0"/>
+    <w:lsdException w:name="Colorful Grid Accent 5" w:semiHidden="0" w:uiPriority="73" w:unhideWhenUsed="0"/>
+    <w:lsdException w:name="Light Shading Accent 6" w:semiHidden="0" w:uiPriority="60" w:unhideWhenUsed="0"/>
+    <w:lsdException w:name="Light List Accent 6" w:semiHidden="0" w:uiPriority="61" w:unhideWhenUsed="0"/>
+    <w:lsdException w:name="Light Grid Accent 6" w:semiHidden="0" w:uiPriority="62" w:unhideWhenUsed="0"/>
+    <w:lsdException w:name="Medium Shading 1 Accent 6" w:semiHidden="0" w:uiPriority="63" w:unhideWhenUsed="0"/>
+    <w:lsdException w:name="Medium Shading 2 Accent 6" w:semiHidden="0" w:uiPriority="64" w:unhideWhenUsed="0"/>
+    <w:lsdException w:name="Medium List 1 Accent 6" w:semiHidden="0" w:uiPriority="65" w:unhideWhenUsed="0"/>
+    <w:lsdException w:name="Medium List 2 Accent 6" w:semiHidden="0" w:uiPriority="66" w:unhideWhenUsed="0"/>
+    <w:lsdException w:name="Medium Grid 1 Accent 6" w:semiHidden="0" w:uiPriority="67" w:unhideWhenUsed="0"/>
+    <w:lsdException w:name="Medium Grid 2 Accent 6" w:semiHidden="0" w:uiPriority="68" w:unhideWhenUsed="0"/>
+    <w:lsdException w:name="Medium Grid 3 Accent 6" w:semiHidden="0" w:uiPriority="69" w:unhideWhenUsed="0"/>
+    <w:lsdException w:name="Dark List Accent 6" w:semiHidden="0" w:uiPriority="70" w:unhideWhenUsed="0"/>
+    <w:lsdException w:name="Colorful Shading Accent 6" w:semiHidden="0" w:uiPriority="71" w:unhideWhenUsed="0"/>
+    <w:lsdException w:name="Colorful List Accent 6" w:semiHidden="0" w:uiPriority="72" w:unhideWhenUsed="0"/>
+    <w:lsdException w:name="Colorful Grid Accent 6" w:semiHidden="0" w:uiPriority="73" w:unhideWhenUsed="0"/>
+    <w:lsdException w:name="Subtle Emphasis" w:semiHidden="0" w:uiPriority="19" w:unhideWhenUsed="0" w:qFormat="1"/>
+    <w:lsdException w:name="Intense Emphasis" w:semiHidden="0" w:uiPriority="21" w:unhideWhenUsed="0" w:qFormat="1"/>
+    <w:lsdException w:name="Subtle Reference" w:semiHidden="0" w:uiPriority="31" w:unhideWhenUsed="0" w:qFormat="1"/>
+    <w:lsdException w:name="Intense Reference" w:semiHidden="0" w:uiPriority="32" w:unhideWhenUsed="0" w:qFormat="1"/>
+    <w:lsdException w:name="Book Title" w:semiHidden="0" w:uiPriority="33" w:unhideWhenUsed="0" w:qFormat="1"/>
+    <w:lsdException w:name="Bibliography" w:uiPriority="37"/>
+    <w:lsdException w:name="TOC Heading" w:uiPriority="39" w:qFormat="1"/>
   </w:latentStyles>
   <w:style w:type="paragraph" w:default="1" w:styleId="Normal">
     <w:name w:val="Normal"/>
@@ -4639,7 +4687,6 @@
   <w:style w:type="character" w:default="1" w:styleId="Fuentedeprrafopredeter">
     <w:name w:val="Default Paragraph Font"/>
     <w:uiPriority w:val="1"/>
-    <w:semiHidden/>
     <w:unhideWhenUsed/>
   </w:style>
   <w:style w:type="table" w:default="1" w:styleId="Tablanormal">
@@ -4674,7 +4721,7 @@
       </w:tblCellMar>
     </w:tblPr>
   </w:style>
-  <w:style w:type="paragraph" w:styleId="Puesto">
+  <w:style w:type="paragraph" w:styleId="Ttulo">
     <w:name w:val="Title"/>
     <w:basedOn w:val="Normal"/>
     <w:next w:val="Normal"/>
@@ -4715,9 +4762,7 @@
       <w:tblStyleRowBandSize w:val="1"/>
       <w:tblStyleColBandSize w:val="1"/>
       <w:tblCellMar>
-        <w:top w:w="0" w:type="dxa"/>
         <w:left w:w="108" w:type="dxa"/>
-        <w:bottom w:w="0" w:type="dxa"/>
         <w:right w:w="108" w:type="dxa"/>
       </w:tblCellMar>
     </w:tblPr>
@@ -4797,7 +4842,6 @@
       <w:spacing w:after="0" w:line="240" w:lineRule="auto"/>
     </w:pPr>
     <w:tblPr>
-      <w:tblInd w:w="0" w:type="dxa"/>
       <w:tblBorders>
         <w:top w:val="single" w:sz="4" w:space="0" w:color="auto"/>
         <w:left w:val="single" w:sz="4" w:space="0" w:color="auto"/>
@@ -4806,12 +4850,438 @@
         <w:insideH w:val="single" w:sz="4" w:space="0" w:color="auto"/>
         <w:insideV w:val="single" w:sz="4" w:space="0" w:color="auto"/>
       </w:tblBorders>
+    </w:tblPr>
+  </w:style>
+</w:styles>
+</file>
+
+<file path=word/stylesWithEffects.xml><?xml version="1.0" encoding="utf-8"?>
+<w:styles xmlns:wpc="http://schemas.microsoft.com/office/word/2010/wordprocessingCanvas" xmlns:mc="http://schemas.openxmlformats.org/markup-compatibility/2006" xmlns:o="urn:schemas-microsoft-com:office:office" xmlns:r="http://schemas.openxmlformats.org/officeDocument/2006/relationships" xmlns:m="http://schemas.openxmlformats.org/officeDocument/2006/math" xmlns:v="urn:schemas-microsoft-com:vml" xmlns:wp14="http://schemas.microsoft.com/office/word/2010/wordprocessingDrawing" xmlns:wp="http://schemas.openxmlformats.org/drawingml/2006/wordprocessingDrawing" xmlns:w10="urn:schemas-microsoft-com:office:word" xmlns:w="http://schemas.openxmlformats.org/wordprocessingml/2006/main" xmlns:w14="http://schemas.microsoft.com/office/word/2010/wordml" xmlns:wpg="http://schemas.microsoft.com/office/word/2010/wordprocessingGroup" xmlns:wpi="http://schemas.microsoft.com/office/word/2010/wordprocessingInk" xmlns:wne="http://schemas.microsoft.com/office/word/2006/wordml" xmlns:wps="http://schemas.microsoft.com/office/word/2010/wordprocessingShape" mc:Ignorable="w14 wp14">
+  <w:docDefaults>
+    <w:rPrDefault>
+      <w:rPr>
+        <w:rFonts w:ascii="Calibri" w:eastAsia="Calibri" w:hAnsi="Calibri" w:cs="Calibri"/>
+        <w:color w:val="000000"/>
+        <w:sz w:val="22"/>
+        <w:szCs w:val="22"/>
+        <w:lang w:val="es-PE" w:eastAsia="es-PE" w:bidi="ar-SA"/>
+      </w:rPr>
+    </w:rPrDefault>
+    <w:pPrDefault>
+      <w:pPr>
+        <w:pBdr>
+          <w:top w:val="nil"/>
+          <w:left w:val="nil"/>
+          <w:bottom w:val="nil"/>
+          <w:right w:val="nil"/>
+          <w:between w:val="nil"/>
+        </w:pBdr>
+        <w:spacing w:after="160" w:line="259" w:lineRule="auto"/>
+      </w:pPr>
+    </w:pPrDefault>
+  </w:docDefaults>
+  <w:latentStyles w:defLockedState="0" w:defUIPriority="99" w:defSemiHidden="1" w:defUnhideWhenUsed="1" w:defQFormat="0" w:count="267">
+    <w:lsdException w:name="Normal" w:semiHidden="0" w:uiPriority="0" w:unhideWhenUsed="0" w:qFormat="1"/>
+    <w:lsdException w:name="heading 1" w:semiHidden="0" w:uiPriority="9" w:unhideWhenUsed="0" w:qFormat="1"/>
+    <w:lsdException w:name="heading 2" w:uiPriority="9" w:qFormat="1"/>
+    <w:lsdException w:name="heading 3" w:uiPriority="9" w:qFormat="1"/>
+    <w:lsdException w:name="heading 4" w:uiPriority="9" w:qFormat="1"/>
+    <w:lsdException w:name="heading 5" w:uiPriority="9" w:qFormat="1"/>
+    <w:lsdException w:name="heading 6" w:uiPriority="9" w:qFormat="1"/>
+    <w:lsdException w:name="heading 7" w:uiPriority="9" w:qFormat="1"/>
+    <w:lsdException w:name="heading 8" w:uiPriority="9" w:qFormat="1"/>
+    <w:lsdException w:name="heading 9" w:uiPriority="9" w:qFormat="1"/>
+    <w:lsdException w:name="toc 1" w:uiPriority="39"/>
+    <w:lsdException w:name="toc 2" w:uiPriority="39"/>
+    <w:lsdException w:name="toc 3" w:uiPriority="39"/>
+    <w:lsdException w:name="toc 4" w:uiPriority="39"/>
+    <w:lsdException w:name="toc 5" w:uiPriority="39"/>
+    <w:lsdException w:name="toc 6" w:uiPriority="39"/>
+    <w:lsdException w:name="toc 7" w:uiPriority="39"/>
+    <w:lsdException w:name="toc 8" w:uiPriority="39"/>
+    <w:lsdException w:name="toc 9" w:uiPriority="39"/>
+    <w:lsdException w:name="caption" w:uiPriority="35" w:qFormat="1"/>
+    <w:lsdException w:name="Title" w:semiHidden="0" w:uiPriority="10" w:unhideWhenUsed="0" w:qFormat="1"/>
+    <w:lsdException w:name="Default Paragraph Font" w:uiPriority="1"/>
+    <w:lsdException w:name="Subtitle" w:semiHidden="0" w:uiPriority="11" w:unhideWhenUsed="0" w:qFormat="1"/>
+    <w:lsdException w:name="Strong" w:semiHidden="0" w:uiPriority="22" w:unhideWhenUsed="0" w:qFormat="1"/>
+    <w:lsdException w:name="Emphasis" w:semiHidden="0" w:uiPriority="20" w:unhideWhenUsed="0" w:qFormat="1"/>
+    <w:lsdException w:name="Table Grid" w:semiHidden="0" w:uiPriority="39" w:unhideWhenUsed="0"/>
+    <w:lsdException w:name="Placeholder Text" w:unhideWhenUsed="0"/>
+    <w:lsdException w:name="No Spacing" w:semiHidden="0" w:uiPriority="1" w:unhideWhenUsed="0" w:qFormat="1"/>
+    <w:lsdException w:name="Light Shading" w:semiHidden="0" w:uiPriority="60" w:unhideWhenUsed="0"/>
+    <w:lsdException w:name="Light List" w:semiHidden="0" w:uiPriority="61" w:unhideWhenUsed="0"/>
+    <w:lsdException w:name="Light Grid" w:semiHidden="0" w:uiPriority="62" w:unhideWhenUsed="0"/>
+    <w:lsdException w:name="Medium Shading 1" w:semiHidden="0" w:uiPriority="63" w:unhideWhenUsed="0"/>
+    <w:lsdException w:name="Medium Shading 2" w:semiHidden="0" w:uiPriority="64" w:unhideWhenUsed="0"/>
+    <w:lsdException w:name="Medium List 1" w:semiHidden="0" w:uiPriority="65" w:unhideWhenUsed="0"/>
+    <w:lsdException w:name="Medium List 2" w:semiHidden="0" w:uiPriority="66" w:unhideWhenUsed="0"/>
+    <w:lsdException w:name="Medium Grid 1" w:semiHidden="0" w:uiPriority="67" w:unhideWhenUsed="0"/>
+    <w:lsdException w:name="Medium Grid 2" w:semiHidden="0" w:uiPriority="68" w:unhideWhenUsed="0"/>
+    <w:lsdException w:name="Medium Grid 3" w:semiHidden="0" w:uiPriority="69" w:unhideWhenUsed="0"/>
+    <w:lsdException w:name="Dark List" w:semiHidden="0" w:uiPriority="70" w:unhideWhenUsed="0"/>
+    <w:lsdException w:name="Colorful Shading" w:semiHidden="0" w:uiPriority="71" w:unhideWhenUsed="0"/>
+    <w:lsdException w:name="Colorful List" w:semiHidden="0" w:uiPriority="72" w:unhideWhenUsed="0"/>
+    <w:lsdException w:name="Colorful Grid" w:semiHidden="0" w:uiPriority="73" w:unhideWhenUsed="0"/>
+    <w:lsdException w:name="Light Shading Accent 1" w:semiHidden="0" w:uiPriority="60" w:unhideWhenUsed="0"/>
+    <w:lsdException w:name="Light List Accent 1" w:semiHidden="0" w:uiPriority="61" w:unhideWhenUsed="0"/>
+    <w:lsdException w:name="Light Grid Accent 1" w:semiHidden="0" w:uiPriority="62" w:unhideWhenUsed="0"/>
+    <w:lsdException w:name="Medium Shading 1 Accent 1" w:semiHidden="0" w:uiPriority="63" w:unhideWhenUsed="0"/>
+    <w:lsdException w:name="Medium Shading 2 Accent 1" w:semiHidden="0" w:uiPriority="64" w:unhideWhenUsed="0"/>
+    <w:lsdException w:name="Medium List 1 Accent 1" w:semiHidden="0" w:uiPriority="65" w:unhideWhenUsed="0"/>
+    <w:lsdException w:name="Revision" w:unhideWhenUsed="0"/>
+    <w:lsdException w:name="List Paragraph" w:semiHidden="0" w:uiPriority="34" w:unhideWhenUsed="0" w:qFormat="1"/>
+    <w:lsdException w:name="Quote" w:semiHidden="0" w:uiPriority="29" w:unhideWhenUsed="0" w:qFormat="1"/>
+    <w:lsdException w:name="Intense Quote" w:semiHidden="0" w:uiPriority="30" w:unhideWhenUsed="0" w:qFormat="1"/>
+    <w:lsdException w:name="Medium List 2 Accent 1" w:semiHidden="0" w:uiPriority="66" w:unhideWhenUsed="0"/>
+    <w:lsdException w:name="Medium Grid 1 Accent 1" w:semiHidden="0" w:uiPriority="67" w:unhideWhenUsed="0"/>
+    <w:lsdException w:name="Medium Grid 2 Accent 1" w:semiHidden="0" w:uiPriority="68" w:unhideWhenUsed="0"/>
+    <w:lsdException w:name="Medium Grid 3 Accent 1" w:semiHidden="0" w:uiPriority="69" w:unhideWhenUsed="0"/>
+    <w:lsdException w:name="Dark List Accent 1" w:semiHidden="0" w:uiPriority="70" w:unhideWhenUsed="0"/>
+    <w:lsdException w:name="Colorful Shading Accent 1" w:semiHidden="0" w:uiPriority="71" w:unhideWhenUsed="0"/>
+    <w:lsdException w:name="Colorful List Accent 1" w:semiHidden="0" w:uiPriority="72" w:unhideWhenUsed="0"/>
+    <w:lsdException w:name="Colorful Grid Accent 1" w:semiHidden="0" w:uiPriority="73" w:unhideWhenUsed="0"/>
+    <w:lsdException w:name="Light Shading Accent 2" w:semiHidden="0" w:uiPriority="60" w:unhideWhenUsed="0"/>
+    <w:lsdException w:name="Light List Accent 2" w:semiHidden="0" w:uiPriority="61" w:unhideWhenUsed="0"/>
+    <w:lsdException w:name="Light Grid Accent 2" w:semiHidden="0" w:uiPriority="62" w:unhideWhenUsed="0"/>
+    <w:lsdException w:name="Medium Shading 1 Accent 2" w:semiHidden="0" w:uiPriority="63" w:unhideWhenUsed="0"/>
+    <w:lsdException w:name="Medium Shading 2 Accent 2" w:semiHidden="0" w:uiPriority="64" w:unhideWhenUsed="0"/>
+    <w:lsdException w:name="Medium List 1 Accent 2" w:semiHidden="0" w:uiPriority="65" w:unhideWhenUsed="0"/>
+    <w:lsdException w:name="Medium List 2 Accent 2" w:semiHidden="0" w:uiPriority="66" w:unhideWhenUsed="0"/>
+    <w:lsdException w:name="Medium Grid 1 Accent 2" w:semiHidden="0" w:uiPriority="67" w:unhideWhenUsed="0"/>
+    <w:lsdException w:name="Medium Grid 2 Accent 2" w:semiHidden="0" w:uiPriority="68" w:unhideWhenUsed="0"/>
+    <w:lsdException w:name="Medium Grid 3 Accent 2" w:semiHidden="0" w:uiPriority="69" w:unhideWhenUsed="0"/>
+    <w:lsdException w:name="Dark List Accent 2" w:semiHidden="0" w:uiPriority="70" w:unhideWhenUsed="0"/>
+    <w:lsdException w:name="Colorful Shading Accent 2" w:semiHidden="0" w:uiPriority="71" w:unhideWhenUsed="0"/>
+    <w:lsdException w:name="Colorful List Accent 2" w:semiHidden="0" w:uiPriority="72" w:unhideWhenUsed="0"/>
+    <w:lsdException w:name="Colorful Grid Accent 2" w:semiHidden="0" w:uiPriority="73" w:unhideWhenUsed="0"/>
+    <w:lsdException w:name="Light Shading Accent 3" w:semiHidden="0" w:uiPriority="60" w:unhideWhenUsed="0"/>
+    <w:lsdException w:name="Light List Accent 3" w:semiHidden="0" w:uiPriority="61" w:unhideWhenUsed="0"/>
+    <w:lsdException w:name="Light Grid Accent 3" w:semiHidden="0" w:uiPriority="62" w:unhideWhenUsed="0"/>
+    <w:lsdException w:name="Medium Shading 1 Accent 3" w:semiHidden="0" w:uiPriority="63" w:unhideWhenUsed="0"/>
+    <w:lsdException w:name="Medium Shading 2 Accent 3" w:semiHidden="0" w:uiPriority="64" w:unhideWhenUsed="0"/>
+    <w:lsdException w:name="Medium List 1 Accent 3" w:semiHidden="0" w:uiPriority="65" w:unhideWhenUsed="0"/>
+    <w:lsdException w:name="Medium List 2 Accent 3" w:semiHidden="0" w:uiPriority="66" w:unhideWhenUsed="0"/>
+    <w:lsdException w:name="Medium Grid 1 Accent 3" w:semiHidden="0" w:uiPriority="67" w:unhideWhenUsed="0"/>
+    <w:lsdException w:name="Medium Grid 2 Accent 3" w:semiHidden="0" w:uiPriority="68" w:unhideWhenUsed="0"/>
+    <w:lsdException w:name="Medium Grid 3 Accent 3" w:semiHidden="0" w:uiPriority="69" w:unhideWhenUsed="0"/>
+    <w:lsdException w:name="Dark List Accent 3" w:semiHidden="0" w:uiPriority="70" w:unhideWhenUsed="0"/>
+    <w:lsdException w:name="Colorful Shading Accent 3" w:semiHidden="0" w:uiPriority="71" w:unhideWhenUsed="0"/>
+    <w:lsdException w:name="Colorful List Accent 3" w:semiHidden="0" w:uiPriority="72" w:unhideWhenUsed="0"/>
+    <w:lsdException w:name="Colorful Grid Accent 3" w:semiHidden="0" w:uiPriority="73" w:unhideWhenUsed="0"/>
+    <w:lsdException w:name="Light Shading Accent 4" w:semiHidden="0" w:uiPriority="60" w:unhideWhenUsed="0"/>
+    <w:lsdException w:name="Light List Accent 4" w:semiHidden="0" w:uiPriority="61" w:unhideWhenUsed="0"/>
+    <w:lsdException w:name="Light Grid Accent 4" w:semiHidden="0" w:uiPriority="62" w:unhideWhenUsed="0"/>
+    <w:lsdException w:name="Medium Shading 1 Accent 4" w:semiHidden="0" w:uiPriority="63" w:unhideWhenUsed="0"/>
+    <w:lsdException w:name="Medium Shading 2 Accent 4" w:semiHidden="0" w:uiPriority="64" w:unhideWhenUsed="0"/>
+    <w:lsdException w:name="Medium List 1 Accent 4" w:semiHidden="0" w:uiPriority="65" w:unhideWhenUsed="0"/>
+    <w:lsdException w:name="Medium List 2 Accent 4" w:semiHidden="0" w:uiPriority="66" w:unhideWhenUsed="0"/>
+    <w:lsdException w:name="Medium Grid 1 Accent 4" w:semiHidden="0" w:uiPriority="67" w:unhideWhenUsed="0"/>
+    <w:lsdException w:name="Medium Grid 2 Accent 4" w:semiHidden="0" w:uiPriority="68" w:unhideWhenUsed="0"/>
+    <w:lsdException w:name="Medium Grid 3 Accent 4" w:semiHidden="0" w:uiPriority="69" w:unhideWhenUsed="0"/>
+    <w:lsdException w:name="Dark List Accent 4" w:semiHidden="0" w:uiPriority="70" w:unhideWhenUsed="0"/>
+    <w:lsdException w:name="Colorful Shading Accent 4" w:semiHidden="0" w:uiPriority="71" w:unhideWhenUsed="0"/>
+    <w:lsdException w:name="Colorful List Accent 4" w:semiHidden="0" w:uiPriority="72" w:unhideWhenUsed="0"/>
+    <w:lsdException w:name="Colorful Grid Accent 4" w:semiHidden="0" w:uiPriority="73" w:unhideWhenUsed="0"/>
+    <w:lsdException w:name="Light Shading Accent 5" w:semiHidden="0" w:uiPriority="60" w:unhideWhenUsed="0"/>
+    <w:lsdException w:name="Light List Accent 5" w:semiHidden="0" w:uiPriority="61" w:unhideWhenUsed="0"/>
+    <w:lsdException w:name="Light Grid Accent 5" w:semiHidden="0" w:uiPriority="62" w:unhideWhenUsed="0"/>
+    <w:lsdException w:name="Medium Shading 1 Accent 5" w:semiHidden="0" w:uiPriority="63" w:unhideWhenUsed="0"/>
+    <w:lsdException w:name="Medium Shading 2 Accent 5" w:semiHidden="0" w:uiPriority="64" w:unhideWhenUsed="0"/>
+    <w:lsdException w:name="Medium List 1 Accent 5" w:semiHidden="0" w:uiPriority="65" w:unhideWhenUsed="0"/>
+    <w:lsdException w:name="Medium List 2 Accent 5" w:semiHidden="0" w:uiPriority="66" w:unhideWhenUsed="0"/>
+    <w:lsdException w:name="Medium Grid 1 Accent 5" w:semiHidden="0" w:uiPriority="67" w:unhideWhenUsed="0"/>
+    <w:lsdException w:name="Medium Grid 2 Accent 5" w:semiHidden="0" w:uiPriority="68" w:unhideWhenUsed="0"/>
+    <w:lsdException w:name="Medium Grid 3 Accent 5" w:semiHidden="0" w:uiPriority="69" w:unhideWhenUsed="0"/>
+    <w:lsdException w:name="Dark List Accent 5" w:semiHidden="0" w:uiPriority="70" w:unhideWhenUsed="0"/>
+    <w:lsdException w:name="Colorful Shading Accent 5" w:semiHidden="0" w:uiPriority="71" w:unhideWhenUsed="0"/>
+    <w:lsdException w:name="Colorful List Accent 5" w:semiHidden="0" w:uiPriority="72" w:unhideWhenUsed="0"/>
+    <w:lsdException w:name="Colorful Grid Accent 5" w:semiHidden="0" w:uiPriority="73" w:unhideWhenUsed="0"/>
+    <w:lsdException w:name="Light Shading Accent 6" w:semiHidden="0" w:uiPriority="60" w:unhideWhenUsed="0"/>
+    <w:lsdException w:name="Light List Accent 6" w:semiHidden="0" w:uiPriority="61" w:unhideWhenUsed="0"/>
+    <w:lsdException w:name="Light Grid Accent 6" w:semiHidden="0" w:uiPriority="62" w:unhideWhenUsed="0"/>
+    <w:lsdException w:name="Medium Shading 1 Accent 6" w:semiHidden="0" w:uiPriority="63" w:unhideWhenUsed="0"/>
+    <w:lsdException w:name="Medium Shading 2 Accent 6" w:semiHidden="0" w:uiPriority="64" w:unhideWhenUsed="0"/>
+    <w:lsdException w:name="Medium List 1 Accent 6" w:semiHidden="0" w:uiPriority="65" w:unhideWhenUsed="0"/>
+    <w:lsdException w:name="Medium List 2 Accent 6" w:semiHidden="0" w:uiPriority="66" w:unhideWhenUsed="0"/>
+    <w:lsdException w:name="Medium Grid 1 Accent 6" w:semiHidden="0" w:uiPriority="67" w:unhideWhenUsed="0"/>
+    <w:lsdException w:name="Medium Grid 2 Accent 6" w:semiHidden="0" w:uiPriority="68" w:unhideWhenUsed="0"/>
+    <w:lsdException w:name="Medium Grid 3 Accent 6" w:semiHidden="0" w:uiPriority="69" w:unhideWhenUsed="0"/>
+    <w:lsdException w:name="Dark List Accent 6" w:semiHidden="0" w:uiPriority="70" w:unhideWhenUsed="0"/>
+    <w:lsdException w:name="Colorful Shading Accent 6" w:semiHidden="0" w:uiPriority="71" w:unhideWhenUsed="0"/>
+    <w:lsdException w:name="Colorful List Accent 6" w:semiHidden="0" w:uiPriority="72" w:unhideWhenUsed="0"/>
+    <w:lsdException w:name="Colorful Grid Accent 6" w:semiHidden="0" w:uiPriority="73" w:unhideWhenUsed="0"/>
+    <w:lsdException w:name="Subtle Emphasis" w:semiHidden="0" w:uiPriority="19" w:unhideWhenUsed="0" w:qFormat="1"/>
+    <w:lsdException w:name="Intense Emphasis" w:semiHidden="0" w:uiPriority="21" w:unhideWhenUsed="0" w:qFormat="1"/>
+    <w:lsdException w:name="Subtle Reference" w:semiHidden="0" w:uiPriority="31" w:unhideWhenUsed="0" w:qFormat="1"/>
+    <w:lsdException w:name="Intense Reference" w:semiHidden="0" w:uiPriority="32" w:unhideWhenUsed="0" w:qFormat="1"/>
+    <w:lsdException w:name="Book Title" w:semiHidden="0" w:uiPriority="33" w:unhideWhenUsed="0" w:qFormat="1"/>
+    <w:lsdException w:name="Bibliography" w:uiPriority="37"/>
+    <w:lsdException w:name="TOC Heading" w:uiPriority="39" w:qFormat="1"/>
+  </w:latentStyles>
+  <w:style w:type="paragraph" w:default="1" w:styleId="Normal">
+    <w:name w:val="Normal"/>
+  </w:style>
+  <w:style w:type="paragraph" w:styleId="Ttulo1">
+    <w:name w:val="heading 1"/>
+    <w:basedOn w:val="Normal"/>
+    <w:next w:val="Normal"/>
+    <w:pPr>
+      <w:keepNext/>
+      <w:keepLines/>
+      <w:spacing w:before="240" w:after="0"/>
+      <w:outlineLvl w:val="0"/>
+    </w:pPr>
+    <w:rPr>
+      <w:color w:val="2E75B5"/>
+      <w:sz w:val="32"/>
+      <w:szCs w:val="32"/>
+    </w:rPr>
+  </w:style>
+  <w:style w:type="paragraph" w:styleId="Ttulo2">
+    <w:name w:val="heading 2"/>
+    <w:basedOn w:val="Normal"/>
+    <w:next w:val="Normal"/>
+    <w:pPr>
+      <w:keepNext/>
+      <w:keepLines/>
+      <w:spacing w:before="40" w:after="0"/>
+      <w:outlineLvl w:val="1"/>
+    </w:pPr>
+    <w:rPr>
+      <w:color w:val="2E75B5"/>
+      <w:sz w:val="26"/>
+      <w:szCs w:val="26"/>
+    </w:rPr>
+  </w:style>
+  <w:style w:type="paragraph" w:styleId="Ttulo3">
+    <w:name w:val="heading 3"/>
+    <w:basedOn w:val="Normal"/>
+    <w:next w:val="Normal"/>
+    <w:pPr>
+      <w:keepNext/>
+      <w:keepLines/>
+      <w:spacing w:before="280" w:after="80"/>
+      <w:outlineLvl w:val="2"/>
+    </w:pPr>
+    <w:rPr>
+      <w:b/>
+      <w:sz w:val="28"/>
+      <w:szCs w:val="28"/>
+    </w:rPr>
+  </w:style>
+  <w:style w:type="paragraph" w:styleId="Ttulo4">
+    <w:name w:val="heading 4"/>
+    <w:basedOn w:val="Normal"/>
+    <w:next w:val="Normal"/>
+    <w:pPr>
+      <w:keepNext/>
+      <w:keepLines/>
+      <w:spacing w:before="240" w:after="40"/>
+      <w:outlineLvl w:val="3"/>
+    </w:pPr>
+    <w:rPr>
+      <w:b/>
+      <w:sz w:val="24"/>
+      <w:szCs w:val="24"/>
+    </w:rPr>
+  </w:style>
+  <w:style w:type="paragraph" w:styleId="Ttulo5">
+    <w:name w:val="heading 5"/>
+    <w:basedOn w:val="Normal"/>
+    <w:next w:val="Normal"/>
+    <w:pPr>
+      <w:keepNext/>
+      <w:keepLines/>
+      <w:spacing w:before="220" w:after="40"/>
+      <w:outlineLvl w:val="4"/>
+    </w:pPr>
+    <w:rPr>
+      <w:b/>
+    </w:rPr>
+  </w:style>
+  <w:style w:type="paragraph" w:styleId="Ttulo6">
+    <w:name w:val="heading 6"/>
+    <w:basedOn w:val="Normal"/>
+    <w:next w:val="Normal"/>
+    <w:pPr>
+      <w:keepNext/>
+      <w:keepLines/>
+      <w:spacing w:before="200" w:after="40"/>
+      <w:outlineLvl w:val="5"/>
+    </w:pPr>
+    <w:rPr>
+      <w:b/>
+      <w:sz w:val="20"/>
+      <w:szCs w:val="20"/>
+    </w:rPr>
+  </w:style>
+  <w:style w:type="character" w:default="1" w:styleId="Fuentedeprrafopredeter">
+    <w:name w:val="Default Paragraph Font"/>
+    <w:uiPriority w:val="1"/>
+    <w:unhideWhenUsed/>
+  </w:style>
+  <w:style w:type="table" w:default="1" w:styleId="Tablanormal">
+    <w:name w:val="Normal Table"/>
+    <w:uiPriority w:val="99"/>
+    <w:semiHidden/>
+    <w:unhideWhenUsed/>
+    <w:tblPr>
+      <w:tblInd w:w="0" w:type="dxa"/>
       <w:tblCellMar>
         <w:top w:w="0" w:type="dxa"/>
         <w:left w:w="108" w:type="dxa"/>
         <w:bottom w:w="0" w:type="dxa"/>
         <w:right w:w="108" w:type="dxa"/>
       </w:tblCellMar>
+    </w:tblPr>
+  </w:style>
+  <w:style w:type="numbering" w:default="1" w:styleId="Sinlista">
+    <w:name w:val="No List"/>
+    <w:uiPriority w:val="99"/>
+    <w:semiHidden/>
+    <w:unhideWhenUsed/>
+  </w:style>
+  <w:style w:type="table" w:customStyle="1" w:styleId="TableNormal">
+    <w:name w:val="Table Normal"/>
+    <w:tblPr>
+      <w:tblCellMar>
+        <w:top w:w="0" w:type="dxa"/>
+        <w:left w:w="0" w:type="dxa"/>
+        <w:bottom w:w="0" w:type="dxa"/>
+        <w:right w:w="0" w:type="dxa"/>
+      </w:tblCellMar>
+    </w:tblPr>
+  </w:style>
+  <w:style w:type="paragraph" w:styleId="Ttulo">
+    <w:name w:val="Title"/>
+    <w:basedOn w:val="Normal"/>
+    <w:next w:val="Normal"/>
+    <w:pPr>
+      <w:keepNext/>
+      <w:keepLines/>
+      <w:spacing w:before="480" w:after="120"/>
+    </w:pPr>
+    <w:rPr>
+      <w:b/>
+      <w:sz w:val="72"/>
+      <w:szCs w:val="72"/>
+    </w:rPr>
+  </w:style>
+  <w:style w:type="paragraph" w:styleId="Subttulo">
+    <w:name w:val="Subtitle"/>
+    <w:basedOn w:val="Normal"/>
+    <w:next w:val="Normal"/>
+    <w:pPr>
+      <w:keepNext/>
+      <w:keepLines/>
+      <w:spacing w:before="360" w:after="80"/>
+    </w:pPr>
+    <w:rPr>
+      <w:rFonts w:ascii="Georgia" w:eastAsia="Georgia" w:hAnsi="Georgia" w:cs="Georgia"/>
+      <w:i/>
+      <w:color w:val="666666"/>
+      <w:sz w:val="48"/>
+      <w:szCs w:val="48"/>
+    </w:rPr>
+  </w:style>
+  <w:style w:type="table" w:customStyle="1" w:styleId="a">
+    <w:basedOn w:val="TableNormal"/>
+    <w:pPr>
+      <w:spacing w:after="0" w:line="240" w:lineRule="auto"/>
+    </w:pPr>
+    <w:tblPr>
+      <w:tblStyleRowBandSize w:val="1"/>
+      <w:tblStyleColBandSize w:val="1"/>
+      <w:tblCellMar>
+        <w:left w:w="108" w:type="dxa"/>
+        <w:right w:w="108" w:type="dxa"/>
+      </w:tblCellMar>
+    </w:tblPr>
+  </w:style>
+  <w:style w:type="paragraph" w:styleId="Textodeglobo">
+    <w:name w:val="Balloon Text"/>
+    <w:basedOn w:val="Normal"/>
+    <w:link w:val="TextodegloboCar"/>
+    <w:uiPriority w:val="99"/>
+    <w:semiHidden/>
+    <w:unhideWhenUsed/>
+    <w:rsid w:val="00FF4227"/>
+    <w:pPr>
+      <w:spacing w:after="0" w:line="240" w:lineRule="auto"/>
+    </w:pPr>
+    <w:rPr>
+      <w:rFonts w:ascii="Tahoma" w:hAnsi="Tahoma" w:cs="Tahoma"/>
+      <w:sz w:val="16"/>
+      <w:szCs w:val="16"/>
+    </w:rPr>
+  </w:style>
+  <w:style w:type="character" w:customStyle="1" w:styleId="TextodegloboCar">
+    <w:name w:val="Texto de globo Car"/>
+    <w:basedOn w:val="Fuentedeprrafopredeter"/>
+    <w:link w:val="Textodeglobo"/>
+    <w:uiPriority w:val="99"/>
+    <w:semiHidden/>
+    <w:rsid w:val="00FF4227"/>
+    <w:rPr>
+      <w:rFonts w:ascii="Tahoma" w:hAnsi="Tahoma" w:cs="Tahoma"/>
+      <w:sz w:val="16"/>
+      <w:szCs w:val="16"/>
+    </w:rPr>
+  </w:style>
+  <w:style w:type="paragraph" w:styleId="TDC1">
+    <w:name w:val="toc 1"/>
+    <w:basedOn w:val="Normal"/>
+    <w:next w:val="Normal"/>
+    <w:autoRedefine/>
+    <w:uiPriority w:val="39"/>
+    <w:unhideWhenUsed/>
+    <w:rsid w:val="00FF4227"/>
+    <w:pPr>
+      <w:spacing w:after="100"/>
+    </w:pPr>
+  </w:style>
+  <w:style w:type="paragraph" w:styleId="TDC2">
+    <w:name w:val="toc 2"/>
+    <w:basedOn w:val="Normal"/>
+    <w:next w:val="Normal"/>
+    <w:autoRedefine/>
+    <w:uiPriority w:val="39"/>
+    <w:unhideWhenUsed/>
+    <w:rsid w:val="00FF4227"/>
+    <w:pPr>
+      <w:spacing w:after="100"/>
+      <w:ind w:left="220"/>
+    </w:pPr>
+  </w:style>
+  <w:style w:type="character" w:styleId="Hipervnculo">
+    <w:name w:val="Hyperlink"/>
+    <w:basedOn w:val="Fuentedeprrafopredeter"/>
+    <w:uiPriority w:val="99"/>
+    <w:unhideWhenUsed/>
+    <w:rsid w:val="00FF4227"/>
+    <w:rPr>
+      <w:color w:val="0000FF" w:themeColor="hyperlink"/>
+      <w:u w:val="single"/>
+    </w:rPr>
+  </w:style>
+  <w:style w:type="table" w:styleId="Tablaconcuadrcula">
+    <w:name w:val="Table Grid"/>
+    <w:basedOn w:val="Tablanormal"/>
+    <w:uiPriority w:val="39"/>
+    <w:rsid w:val="001A16A4"/>
+    <w:pPr>
+      <w:spacing w:after="0" w:line="240" w:lineRule="auto"/>
+    </w:pPr>
+    <w:tblPr>
+      <w:tblBorders>
+        <w:top w:val="single" w:sz="4" w:space="0" w:color="auto"/>
+        <w:left w:val="single" w:sz="4" w:space="0" w:color="auto"/>
+        <w:bottom w:val="single" w:sz="4" w:space="0" w:color="auto"/>
+        <w:right w:val="single" w:sz="4" w:space="0" w:color="auto"/>
+        <w:insideH w:val="single" w:sz="4" w:space="0" w:color="auto"/>
+        <w:insideV w:val="single" w:sz="4" w:space="0" w:color="auto"/>
+      </w:tblBorders>
     </w:tblPr>
   </w:style>
 </w:styles>

</xml_diff>

<commit_message>
Agregación de logo de nuestra empresa
</commit_message>
<xml_diff>
--- a/Documentos/PGC.docx
+++ b/Documentos/PGC.docx
@@ -11,8 +11,15 @@
     <w:p/>
     <w:p/>
     <w:p/>
-    <w:p/>
-    <w:p/>
+    <w:p>
+      <w:pPr>
+        <w:jc w:val="right"/>
+      </w:pPr>
+    </w:p>
+    <w:p>
+      <w:bookmarkStart w:id="0" w:name="_GoBack"/>
+      <w:bookmarkEnd w:id="0"/>
+    </w:p>
     <w:p>
       <w:pPr>
         <w:rPr>
@@ -40,27 +47,65 @@
     <w:p>
       <w:pPr>
         <w:jc w:val="right"/>
-        <w:rPr>
-          <w:sz w:val="40"/>
-          <w:szCs w:val="40"/>
-        </w:rPr>
-      </w:pPr>
-      <w:r>
-        <w:rPr>
-          <w:sz w:val="40"/>
-          <w:szCs w:val="40"/>
-        </w:rPr>
-        <w:t>SOFTWARE ENTERPRISE SERVICES</w:t>
-      </w:r>
-    </w:p>
-    <w:p>
-      <w:pPr>
         <w:rPr>
           <w:color w:val="2E75B5"/>
           <w:sz w:val="32"/>
           <w:szCs w:val="32"/>
         </w:rPr>
       </w:pPr>
+      <w:r>
+        <w:rPr>
+          <w:noProof/>
+        </w:rPr>
+        <w:drawing>
+          <wp:inline distT="0" distB="0" distL="0" distR="0" wp14:anchorId="7E83F277" wp14:editId="26F9C102">
+            <wp:extent cx="2609850" cy="965804"/>
+            <wp:effectExtent l="0" t="0" r="0" b="6350"/>
+            <wp:docPr id="3" name="Imagen 3" descr="C:\Users\omar\Desktop\logo.png"/>
+            <wp:cNvGraphicFramePr>
+              <a:graphicFrameLocks xmlns:a="http://schemas.openxmlformats.org/drawingml/2006/main" noChangeAspect="1"/>
+            </wp:cNvGraphicFramePr>
+            <a:graphic xmlns:a="http://schemas.openxmlformats.org/drawingml/2006/main">
+              <a:graphicData uri="http://schemas.openxmlformats.org/drawingml/2006/picture">
+                <pic:pic xmlns:pic="http://schemas.openxmlformats.org/drawingml/2006/picture">
+                  <pic:nvPicPr>
+                    <pic:cNvPr id="0" name="Picture 1" descr="C:\Users\omar\Desktop\logo.png"/>
+                    <pic:cNvPicPr>
+                      <a:picLocks noChangeAspect="1" noChangeArrowheads="1"/>
+                    </pic:cNvPicPr>
+                  </pic:nvPicPr>
+                  <pic:blipFill>
+                    <a:blip r:embed="rId7" cstate="print">
+                      <a:extLst>
+                        <a:ext uri="{28A0092B-C50C-407E-A947-70E740481C1C}">
+                          <a14:useLocalDpi xmlns:a14="http://schemas.microsoft.com/office/drawing/2010/main" val="0"/>
+                        </a:ext>
+                      </a:extLst>
+                    </a:blip>
+                    <a:srcRect/>
+                    <a:stretch>
+                      <a:fillRect/>
+                    </a:stretch>
+                  </pic:blipFill>
+                  <pic:spPr bwMode="auto">
+                    <a:xfrm>
+                      <a:off x="0" y="0"/>
+                      <a:ext cx="2626470" cy="971954"/>
+                    </a:xfrm>
+                    <a:prstGeom prst="rect">
+                      <a:avLst/>
+                    </a:prstGeom>
+                    <a:noFill/>
+                    <a:ln>
+                      <a:noFill/>
+                    </a:ln>
+                  </pic:spPr>
+                </pic:pic>
+              </a:graphicData>
+            </a:graphic>
+          </wp:inline>
+        </w:drawing>
+      </w:r>
       <w:r>
         <w:br w:type="page"/>
       </w:r>
@@ -770,7 +815,7 @@
           <w:color w:val="000000"/>
         </w:rPr>
       </w:pPr>
-      <w:bookmarkStart w:id="0" w:name="_Toc493530026"/>
+      <w:bookmarkStart w:id="1" w:name="_Toc493530026"/>
       <w:r>
         <w:rPr>
           <w:b/>
@@ -779,7 +824,7 @@
         <w:lastRenderedPageBreak/>
         <w:t>INTRODUCCIÓN</w:t>
       </w:r>
-      <w:bookmarkEnd w:id="0"/>
+      <w:bookmarkEnd w:id="1"/>
     </w:p>
     <w:p>
       <w:pPr>
@@ -905,8 +950,6 @@
       <w:r>
         <w:t>.</w:t>
       </w:r>
-      <w:bookmarkStart w:id="1" w:name="_GoBack"/>
-      <w:bookmarkEnd w:id="1"/>
     </w:p>
     <w:p>
       <w:pPr>
@@ -1326,7 +1369,7 @@
                     <pic:cNvPicPr preferRelativeResize="0"/>
                   </pic:nvPicPr>
                   <pic:blipFill>
-                    <a:blip r:embed="rId5"/>
+                    <a:blip r:embed="rId8"/>
                     <a:srcRect/>
                     <a:stretch>
                       <a:fillRect/>
@@ -3004,6 +3047,7 @@
       <w:bookmarkEnd w:id="9"/>
     </w:p>
     <w:sectPr>
+      <w:headerReference w:type="default" r:id="rId9"/>
       <w:pgSz w:w="11906" w:h="16838"/>
       <w:pgMar w:top="1417" w:right="1701" w:bottom="1417" w:left="1701" w:header="0" w:footer="720" w:gutter="0"/>
       <w:pgNumType w:start="1"/>
@@ -3011,6 +3055,133 @@
     </w:sectPr>
   </w:body>
 </w:document>
+</file>
+
+<file path=word/endnotes.xml><?xml version="1.0" encoding="utf-8"?>
+<w:endnotes xmlns:wpc="http://schemas.microsoft.com/office/word/2010/wordprocessingCanvas" xmlns:mc="http://schemas.openxmlformats.org/markup-compatibility/2006" xmlns:o="urn:schemas-microsoft-com:office:office" xmlns:r="http://schemas.openxmlformats.org/officeDocument/2006/relationships" xmlns:m="http://schemas.openxmlformats.org/officeDocument/2006/math" xmlns:v="urn:schemas-microsoft-com:vml" xmlns:wp14="http://schemas.microsoft.com/office/word/2010/wordprocessingDrawing" xmlns:wp="http://schemas.openxmlformats.org/drawingml/2006/wordprocessingDrawing" xmlns:w10="urn:schemas-microsoft-com:office:word" xmlns:w="http://schemas.openxmlformats.org/wordprocessingml/2006/main" xmlns:w14="http://schemas.microsoft.com/office/word/2010/wordml" xmlns:w15="http://schemas.microsoft.com/office/word/2012/wordml" xmlns:wpg="http://schemas.microsoft.com/office/word/2010/wordprocessingGroup" xmlns:wpi="http://schemas.microsoft.com/office/word/2010/wordprocessingInk" xmlns:wne="http://schemas.microsoft.com/office/word/2006/wordml" xmlns:wps="http://schemas.microsoft.com/office/word/2010/wordprocessingShape" mc:Ignorable="w14 w15 wp14">
+  <w:endnote w:type="separator" w:id="-1">
+    <w:p>
+      <w:pPr>
+        <w:spacing w:after="0" w:line="240" w:lineRule="auto"/>
+      </w:pPr>
+      <w:r>
+        <w:separator/>
+      </w:r>
+    </w:p>
+  </w:endnote>
+  <w:endnote w:type="continuationSeparator" w:id="0">
+    <w:p>
+      <w:pPr>
+        <w:spacing w:after="0" w:line="240" w:lineRule="auto"/>
+      </w:pPr>
+      <w:r>
+        <w:continuationSeparator/>
+      </w:r>
+    </w:p>
+  </w:endnote>
+</w:endnotes>
+</file>
+
+<file path=word/footnotes.xml><?xml version="1.0" encoding="utf-8"?>
+<w:footnotes xmlns:wpc="http://schemas.microsoft.com/office/word/2010/wordprocessingCanvas" xmlns:mc="http://schemas.openxmlformats.org/markup-compatibility/2006" xmlns:o="urn:schemas-microsoft-com:office:office" xmlns:r="http://schemas.openxmlformats.org/officeDocument/2006/relationships" xmlns:m="http://schemas.openxmlformats.org/officeDocument/2006/math" xmlns:v="urn:schemas-microsoft-com:vml" xmlns:wp14="http://schemas.microsoft.com/office/word/2010/wordprocessingDrawing" xmlns:wp="http://schemas.openxmlformats.org/drawingml/2006/wordprocessingDrawing" xmlns:w10="urn:schemas-microsoft-com:office:word" xmlns:w="http://schemas.openxmlformats.org/wordprocessingml/2006/main" xmlns:w14="http://schemas.microsoft.com/office/word/2010/wordml" xmlns:w15="http://schemas.microsoft.com/office/word/2012/wordml" xmlns:wpg="http://schemas.microsoft.com/office/word/2010/wordprocessingGroup" xmlns:wpi="http://schemas.microsoft.com/office/word/2010/wordprocessingInk" xmlns:wne="http://schemas.microsoft.com/office/word/2006/wordml" xmlns:wps="http://schemas.microsoft.com/office/word/2010/wordprocessingShape" mc:Ignorable="w14 w15 wp14">
+  <w:footnote w:type="separator" w:id="-1">
+    <w:p>
+      <w:pPr>
+        <w:spacing w:after="0" w:line="240" w:lineRule="auto"/>
+      </w:pPr>
+      <w:r>
+        <w:separator/>
+      </w:r>
+    </w:p>
+  </w:footnote>
+  <w:footnote w:type="continuationSeparator" w:id="0">
+    <w:p>
+      <w:pPr>
+        <w:spacing w:after="0" w:line="240" w:lineRule="auto"/>
+      </w:pPr>
+      <w:r>
+        <w:continuationSeparator/>
+      </w:r>
+    </w:p>
+  </w:footnote>
+</w:footnotes>
+</file>
+
+<file path=word/header1.xml><?xml version="1.0" encoding="utf-8"?>
+<w:hdr xmlns:wpc="http://schemas.microsoft.com/office/word/2010/wordprocessingCanvas" xmlns:mc="http://schemas.openxmlformats.org/markup-compatibility/2006" xmlns:o="urn:schemas-microsoft-com:office:office" xmlns:r="http://schemas.openxmlformats.org/officeDocument/2006/relationships" xmlns:m="http://schemas.openxmlformats.org/officeDocument/2006/math" xmlns:v="urn:schemas-microsoft-com:vml" xmlns:wp14="http://schemas.microsoft.com/office/word/2010/wordprocessingDrawing" xmlns:wp="http://schemas.openxmlformats.org/drawingml/2006/wordprocessingDrawing" xmlns:w10="urn:schemas-microsoft-com:office:word" xmlns:w="http://schemas.openxmlformats.org/wordprocessingml/2006/main" xmlns:w14="http://schemas.microsoft.com/office/word/2010/wordml" xmlns:w15="http://schemas.microsoft.com/office/word/2012/wordml" xmlns:wpg="http://schemas.microsoft.com/office/word/2010/wordprocessingGroup" xmlns:wpi="http://schemas.microsoft.com/office/word/2010/wordprocessingInk" xmlns:wne="http://schemas.microsoft.com/office/word/2006/wordml" xmlns:wps="http://schemas.microsoft.com/office/word/2010/wordprocessingShape" mc:Ignorable="w14 w15 wp14">
+  <w:p>
+    <w:pPr>
+      <w:pStyle w:val="Encabezado"/>
+    </w:pPr>
+    <w:r>
+      <w:rPr>
+        <w:noProof/>
+      </w:rPr>
+      <w:drawing>
+        <wp:anchor distT="0" distB="0" distL="114300" distR="114300" simplePos="0" relativeHeight="251658240" behindDoc="0" locked="0" layoutInCell="1" allowOverlap="1">
+          <wp:simplePos x="0" y="0"/>
+          <wp:positionH relativeFrom="column">
+            <wp:posOffset>-870585</wp:posOffset>
+          </wp:positionH>
+          <wp:positionV relativeFrom="paragraph">
+            <wp:posOffset>9525</wp:posOffset>
+          </wp:positionV>
+          <wp:extent cx="1990725" cy="736690"/>
+          <wp:effectExtent l="0" t="0" r="0" b="6350"/>
+          <wp:wrapNone/>
+          <wp:docPr id="2" name="Imagen 2" descr="C:\Users\omar\Desktop\logo.png"/>
+          <wp:cNvGraphicFramePr>
+            <a:graphicFrameLocks xmlns:a="http://schemas.openxmlformats.org/drawingml/2006/main" noChangeAspect="1"/>
+          </wp:cNvGraphicFramePr>
+          <a:graphic xmlns:a="http://schemas.openxmlformats.org/drawingml/2006/main">
+            <a:graphicData uri="http://schemas.openxmlformats.org/drawingml/2006/picture">
+              <pic:pic xmlns:pic="http://schemas.openxmlformats.org/drawingml/2006/picture">
+                <pic:nvPicPr>
+                  <pic:cNvPr id="0" name="Picture 1" descr="C:\Users\omar\Desktop\logo.png"/>
+                  <pic:cNvPicPr>
+                    <a:picLocks noChangeAspect="1" noChangeArrowheads="1"/>
+                  </pic:cNvPicPr>
+                </pic:nvPicPr>
+                <pic:blipFill>
+                  <a:blip r:embed="rId1" cstate="print">
+                    <a:extLst>
+                      <a:ext uri="{28A0092B-C50C-407E-A947-70E740481C1C}">
+                        <a14:useLocalDpi xmlns:a14="http://schemas.microsoft.com/office/drawing/2010/main" val="0"/>
+                      </a:ext>
+                    </a:extLst>
+                  </a:blip>
+                  <a:srcRect/>
+                  <a:stretch>
+                    <a:fillRect/>
+                  </a:stretch>
+                </pic:blipFill>
+                <pic:spPr bwMode="auto">
+                  <a:xfrm>
+                    <a:off x="0" y="0"/>
+                    <a:ext cx="1990725" cy="736690"/>
+                  </a:xfrm>
+                  <a:prstGeom prst="rect">
+                    <a:avLst/>
+                  </a:prstGeom>
+                  <a:noFill/>
+                  <a:ln>
+                    <a:noFill/>
+                  </a:ln>
+                </pic:spPr>
+              </pic:pic>
+            </a:graphicData>
+          </a:graphic>
+          <wp14:sizeRelH relativeFrom="margin">
+            <wp14:pctWidth>0</wp14:pctWidth>
+          </wp14:sizeRelH>
+          <wp14:sizeRelV relativeFrom="margin">
+            <wp14:pctHeight>0</wp14:pctHeight>
+          </wp14:sizeRelV>
+        </wp:anchor>
+      </w:drawing>
+    </w:r>
+  </w:p>
+</w:hdr>
 </file>
 
 <file path=word/numbering.xml><?xml version="1.0" encoding="utf-8"?>
@@ -4852,6 +5023,50 @@
       </w:tblCellMar>
     </w:tblPr>
   </w:style>
+  <w:style w:type="paragraph" w:styleId="Encabezado">
+    <w:name w:val="header"/>
+    <w:basedOn w:val="Normal"/>
+    <w:link w:val="EncabezadoCar"/>
+    <w:uiPriority w:val="99"/>
+    <w:unhideWhenUsed/>
+    <w:rsid w:val="00804CB8"/>
+    <w:pPr>
+      <w:tabs>
+        <w:tab w:val="center" w:pos="4252"/>
+        <w:tab w:val="right" w:pos="8504"/>
+      </w:tabs>
+      <w:spacing w:after="0" w:line="240" w:lineRule="auto"/>
+    </w:pPr>
+  </w:style>
+  <w:style w:type="character" w:customStyle="1" w:styleId="EncabezadoCar">
+    <w:name w:val="Encabezado Car"/>
+    <w:basedOn w:val="Fuentedeprrafopredeter"/>
+    <w:link w:val="Encabezado"/>
+    <w:uiPriority w:val="99"/>
+    <w:rsid w:val="00804CB8"/>
+  </w:style>
+  <w:style w:type="paragraph" w:styleId="Piedepgina">
+    <w:name w:val="footer"/>
+    <w:basedOn w:val="Normal"/>
+    <w:link w:val="PiedepginaCar"/>
+    <w:uiPriority w:val="99"/>
+    <w:unhideWhenUsed/>
+    <w:rsid w:val="00804CB8"/>
+    <w:pPr>
+      <w:tabs>
+        <w:tab w:val="center" w:pos="4252"/>
+        <w:tab w:val="right" w:pos="8504"/>
+      </w:tabs>
+      <w:spacing w:after="0" w:line="240" w:lineRule="auto"/>
+    </w:pPr>
+  </w:style>
+  <w:style w:type="character" w:customStyle="1" w:styleId="PiedepginaCar">
+    <w:name w:val="Pie de página Car"/>
+    <w:basedOn w:val="Fuentedeprrafopredeter"/>
+    <w:link w:val="Piedepgina"/>
+    <w:uiPriority w:val="99"/>
+    <w:rsid w:val="00804CB8"/>
+  </w:style>
 </w:styles>
 </file>
 

</xml_diff>

<commit_message>
Añadiendo logo y estructura de github, además de correcciones de submenús a párrafo
</commit_message>
<xml_diff>
--- a/Documentos/PGC.docx
+++ b/Documentos/PGC.docx
@@ -1,6 +1,6 @@
 
 <file path=word/document.xml><?xml version="1.0" encoding="utf-8"?>
-<w:document xmlns:wpc="http://schemas.microsoft.com/office/word/2010/wordprocessingCanvas" xmlns:mc="http://schemas.openxmlformats.org/markup-compatibility/2006" xmlns:o="urn:schemas-microsoft-com:office:office" xmlns:r="http://schemas.openxmlformats.org/officeDocument/2006/relationships" xmlns:m="http://schemas.openxmlformats.org/officeDocument/2006/math" xmlns:v="urn:schemas-microsoft-com:vml" xmlns:wp14="http://schemas.microsoft.com/office/word/2010/wordprocessingDrawing" xmlns:wp="http://schemas.openxmlformats.org/drawingml/2006/wordprocessingDrawing" xmlns:w10="urn:schemas-microsoft-com:office:word" xmlns:w="http://schemas.openxmlformats.org/wordprocessingml/2006/main" xmlns:w14="http://schemas.microsoft.com/office/word/2010/wordml" xmlns:wpg="http://schemas.microsoft.com/office/word/2010/wordprocessingGroup" xmlns:wpi="http://schemas.microsoft.com/office/word/2010/wordprocessingInk" xmlns:wne="http://schemas.microsoft.com/office/word/2006/wordml" xmlns:wps="http://schemas.microsoft.com/office/word/2010/wordprocessingShape" mc:Ignorable="w14 wp14">
+<w:document xmlns:wpc="http://schemas.microsoft.com/office/word/2010/wordprocessingCanvas" xmlns:mc="http://schemas.openxmlformats.org/markup-compatibility/2006" xmlns:o="urn:schemas-microsoft-com:office:office" xmlns:r="http://schemas.openxmlformats.org/officeDocument/2006/relationships" xmlns:m="http://schemas.openxmlformats.org/officeDocument/2006/math" xmlns:v="urn:schemas-microsoft-com:vml" xmlns:wp14="http://schemas.microsoft.com/office/word/2010/wordprocessingDrawing" xmlns:wp="http://schemas.openxmlformats.org/drawingml/2006/wordprocessingDrawing" xmlns:w10="urn:schemas-microsoft-com:office:word" xmlns:w="http://schemas.openxmlformats.org/wordprocessingml/2006/main" xmlns:w14="http://schemas.microsoft.com/office/word/2010/wordml" xmlns:w15="http://schemas.microsoft.com/office/word/2012/wordml" xmlns:wpg="http://schemas.microsoft.com/office/word/2010/wordprocessingGroup" xmlns:wpi="http://schemas.microsoft.com/office/word/2010/wordprocessingInk" xmlns:wne="http://schemas.microsoft.com/office/word/2006/wordml" xmlns:wps="http://schemas.microsoft.com/office/word/2010/wordprocessingShape" mc:Ignorable="w14 w15 wp14">
   <w:body>
     <w:p/>
     <w:p/>
@@ -39,28 +39,79 @@
     </w:p>
     <w:p>
       <w:pPr>
-        <w:jc w:val="right"/>
-        <w:rPr>
-          <w:sz w:val="40"/>
-          <w:szCs w:val="40"/>
-        </w:rPr>
-      </w:pPr>
-      <w:r>
-        <w:rPr>
-          <w:sz w:val="40"/>
-          <w:szCs w:val="40"/>
-        </w:rPr>
-        <w:t>SOFTWARE ENTERPRISE SERVICES</w:t>
-      </w:r>
-    </w:p>
-    <w:p>
-      <w:pPr>
         <w:rPr>
           <w:color w:val="2E75B5"/>
           <w:sz w:val="32"/>
           <w:szCs w:val="32"/>
         </w:rPr>
       </w:pPr>
+      <w:r>
+        <w:rPr>
+          <w:noProof/>
+        </w:rPr>
+        <w:drawing>
+          <wp:anchor distT="0" distB="0" distL="114300" distR="114300" simplePos="0" relativeHeight="251657728" behindDoc="0" locked="0" layoutInCell="1" allowOverlap="1" wp14:anchorId="6A03F4D9" wp14:editId="34D50F8F">
+            <wp:simplePos x="0" y="0"/>
+            <wp:positionH relativeFrom="column">
+              <wp:posOffset>2194073</wp:posOffset>
+            </wp:positionH>
+            <wp:positionV relativeFrom="paragraph">
+              <wp:posOffset>114935</wp:posOffset>
+            </wp:positionV>
+            <wp:extent cx="3191635" cy="1181100"/>
+            <wp:effectExtent l="0" t="0" r="8890" b="0"/>
+            <wp:wrapNone/>
+            <wp:docPr id="3" name="Imagen 3" descr="C:\Users\omar\Desktop\logo.png"/>
+            <wp:cNvGraphicFramePr>
+              <a:graphicFrameLocks xmlns:a="http://schemas.openxmlformats.org/drawingml/2006/main" noChangeAspect="1"/>
+            </wp:cNvGraphicFramePr>
+            <a:graphic xmlns:a="http://schemas.openxmlformats.org/drawingml/2006/main">
+              <a:graphicData uri="http://schemas.openxmlformats.org/drawingml/2006/picture">
+                <pic:pic xmlns:pic="http://schemas.openxmlformats.org/drawingml/2006/picture">
+                  <pic:nvPicPr>
+                    <pic:cNvPr id="0" name="Picture 1" descr="C:\Users\omar\Desktop\logo.png"/>
+                    <pic:cNvPicPr>
+                      <a:picLocks noChangeAspect="1" noChangeArrowheads="1"/>
+                    </pic:cNvPicPr>
+                  </pic:nvPicPr>
+                  <pic:blipFill>
+                    <a:blip r:embed="rId7" cstate="print">
+                      <a:extLst>
+                        <a:ext uri="{28A0092B-C50C-407E-A947-70E740481C1C}">
+                          <a14:useLocalDpi xmlns:a14="http://schemas.microsoft.com/office/drawing/2010/main" val="0"/>
+                        </a:ext>
+                      </a:extLst>
+                    </a:blip>
+                    <a:srcRect/>
+                    <a:stretch>
+                      <a:fillRect/>
+                    </a:stretch>
+                  </pic:blipFill>
+                  <pic:spPr bwMode="auto">
+                    <a:xfrm>
+                      <a:off x="0" y="0"/>
+                      <a:ext cx="3203409" cy="1185457"/>
+                    </a:xfrm>
+                    <a:prstGeom prst="rect">
+                      <a:avLst/>
+                    </a:prstGeom>
+                    <a:noFill/>
+                    <a:ln>
+                      <a:noFill/>
+                    </a:ln>
+                  </pic:spPr>
+                </pic:pic>
+              </a:graphicData>
+            </a:graphic>
+            <wp14:sizeRelH relativeFrom="margin">
+              <wp14:pctWidth>0</wp14:pctWidth>
+            </wp14:sizeRelH>
+            <wp14:sizeRelV relativeFrom="margin">
+              <wp14:pctHeight>0</wp14:pctHeight>
+            </wp14:sizeRelV>
+          </wp:anchor>
+        </w:drawing>
+      </w:r>
       <w:r>
         <w:br w:type="page"/>
       </w:r>
@@ -853,105 +904,21 @@
         <w:jc w:val="both"/>
       </w:pPr>
       <w:r>
-        <w:t>El Plan de Gestión de la Configuración busca definir qué se va a configurar, cómo se va a configurar, quién lo va a configurar y cómo se manejarán los cambios que se realizarán. Para eso, el documento describirá las actividades de la Gestión de Configuración del Software que deben ser llevadas a cabo durante el proceso de desarrollo de los Proyectos de Software de la Organización. Las actividades de la Gestión de la Configuración del Software que se llevarán a cabo y que garantizan la calidad de esta, son las siguientes:</w:t>
-      </w:r>
-    </w:p>
-    <w:p>
-      <w:pPr>
-        <w:numPr>
-          <w:ilvl w:val="0"/>
-          <w:numId w:val="8"/>
-        </w:numPr>
-        <w:spacing w:after="0"/>
-        <w:contextualSpacing/>
-        <w:jc w:val="both"/>
-      </w:pPr>
-      <w:r>
-        <w:t>Planificación de la Gestión de la Configuración</w:t>
-      </w:r>
-    </w:p>
-    <w:p>
-      <w:pPr>
-        <w:numPr>
-          <w:ilvl w:val="0"/>
-          <w:numId w:val="8"/>
-        </w:numPr>
-        <w:spacing w:after="0"/>
-        <w:contextualSpacing/>
-        <w:jc w:val="both"/>
-      </w:pPr>
-      <w:r>
-        <w:t>Identificación de la Configuración</w:t>
-      </w:r>
-    </w:p>
-    <w:p>
-      <w:pPr>
-        <w:numPr>
-          <w:ilvl w:val="0"/>
-          <w:numId w:val="8"/>
-        </w:numPr>
-        <w:spacing w:after="0"/>
-        <w:contextualSpacing/>
-        <w:jc w:val="both"/>
-      </w:pPr>
-      <w:r>
-        <w:t>Control de la Configuración.</w:t>
-      </w:r>
-    </w:p>
-    <w:p>
-      <w:pPr>
-        <w:numPr>
-          <w:ilvl w:val="0"/>
-          <w:numId w:val="8"/>
-        </w:numPr>
-        <w:spacing w:after="0"/>
-        <w:contextualSpacing/>
-        <w:jc w:val="both"/>
-      </w:pPr>
-      <w:r>
-        <w:t>Estado de la Configuración.</w:t>
-      </w:r>
-    </w:p>
-    <w:p>
-      <w:pPr>
-        <w:numPr>
-          <w:ilvl w:val="0"/>
-          <w:numId w:val="8"/>
-        </w:numPr>
-        <w:spacing w:after="0"/>
-        <w:contextualSpacing/>
-        <w:jc w:val="both"/>
-      </w:pPr>
-      <w:r>
-        <w:t>Auditorías y Revisiones de la Configuración.</w:t>
-      </w:r>
-    </w:p>
-    <w:p>
-      <w:pPr>
-        <w:numPr>
-          <w:ilvl w:val="0"/>
-          <w:numId w:val="8"/>
-        </w:numPr>
-        <w:spacing w:after="0"/>
-        <w:contextualSpacing/>
-        <w:jc w:val="both"/>
-      </w:pPr>
-      <w:r>
-        <w:t xml:space="preserve">Gestión de </w:t>
+        <w:t xml:space="preserve">El Plan de Gestión de la Configuración busca definir qué se va a configurar, cómo se va a configurar, quién lo va a configurar y cómo se manejarán los cambios que se realizarán. Para eso, el documento describirá las actividades de la Gestión de Configuración del Software que deben ser llevadas a cabo durante el proceso de desarrollo de los Proyectos de Software de la Organización. </w:t>
+      </w:r>
+      <w:r>
+        <w:t xml:space="preserve">Las actividades de la Gestión de la Configuración del Software que se llevarán a cabo y que garantizan la calidad de esta, son por ejemplo la planificación de la Gestión de la configuración, la identificación de la configuración, el control de la configuración, el estado de la configuración, las auditorías y revisiones de la configuración y la gestión de </w:t>
       </w:r>
       <w:proofErr w:type="spellStart"/>
       <w:r>
-        <w:t>Release</w:t>
+        <w:t>release</w:t>
       </w:r>
       <w:proofErr w:type="spellEnd"/>
       <w:r>
         <w:t>.</w:t>
       </w:r>
-    </w:p>
-    <w:p>
-      <w:pPr>
-        <w:ind w:left="360"/>
-      </w:pPr>
+      <w:bookmarkStart w:id="1" w:name="_GoBack"/>
+      <w:bookmarkEnd w:id="1"/>
     </w:p>
     <w:p>
       <w:pPr>
@@ -971,7 +938,7 @@
           <w:szCs w:val="26"/>
         </w:rPr>
       </w:pPr>
-      <w:bookmarkStart w:id="1" w:name="_Toc493259310"/>
+      <w:bookmarkStart w:id="2" w:name="_Toc493259310"/>
       <w:r>
         <w:rPr>
           <w:b/>
@@ -979,10 +946,9 @@
           <w:sz w:val="26"/>
           <w:szCs w:val="26"/>
         </w:rPr>
-        <w:lastRenderedPageBreak/>
         <w:t>DEFINICIONES</w:t>
       </w:r>
-      <w:bookmarkEnd w:id="1"/>
+      <w:bookmarkEnd w:id="2"/>
       <w:r>
         <w:rPr>
           <w:b/>
@@ -1031,6 +997,7 @@
         <w:rPr>
           <w:b/>
         </w:rPr>
+        <w:lastRenderedPageBreak/>
         <w:t>GCS o SCM</w:t>
       </w:r>
     </w:p>
@@ -1360,8 +1327,6 @@
         </w:rPr>
         <w:t>)</w:t>
       </w:r>
-      <w:bookmarkStart w:id="2" w:name="_GoBack"/>
-      <w:bookmarkEnd w:id="2"/>
     </w:p>
     <w:p>
       <w:pPr>
@@ -1393,31 +1358,31 @@
         <w:jc w:val="both"/>
       </w:pPr>
       <w:r>
+        <w:t>Versión de un sistema o componente que está sufriendo modificaciones por mejoras o correcciones por lo que aún no está disponible para producción.</w:t>
+      </w:r>
+    </w:p>
+    <w:p>
+      <w:pPr>
+        <w:ind w:left="360"/>
+        <w:jc w:val="both"/>
+        <w:rPr>
+          <w:b/>
+        </w:rPr>
+      </w:pPr>
+      <w:r>
+        <w:rPr>
+          <w:b/>
+        </w:rPr>
+        <w:t>Versión de producción</w:t>
+      </w:r>
+    </w:p>
+    <w:p>
+      <w:pPr>
+        <w:ind w:left="360"/>
+        <w:jc w:val="both"/>
+      </w:pPr>
+      <w:r>
         <w:lastRenderedPageBreak/>
-        <w:t>Versión de un sistema o componente que está sufriendo modificaciones por mejoras o correcciones por lo que aún no está disponible para producción.</w:t>
-      </w:r>
-    </w:p>
-    <w:p>
-      <w:pPr>
-        <w:ind w:left="360"/>
-        <w:jc w:val="both"/>
-        <w:rPr>
-          <w:b/>
-        </w:rPr>
-      </w:pPr>
-      <w:r>
-        <w:rPr>
-          <w:b/>
-        </w:rPr>
-        <w:t>Versión de producción</w:t>
-      </w:r>
-    </w:p>
-    <w:p>
-      <w:pPr>
-        <w:ind w:left="360"/>
-        <w:jc w:val="both"/>
-      </w:pPr>
-      <w:r>
         <w:t>Es una versión de un sistema o componente que se encuentra disponible para el uso de usuarios finales.</w:t>
       </w:r>
     </w:p>
@@ -1557,7 +1522,7 @@
                     <pic:cNvPicPr preferRelativeResize="0"/>
                   </pic:nvPicPr>
                   <pic:blipFill>
-                    <a:blip r:embed="rId6"/>
+                    <a:blip r:embed="rId8"/>
                     <a:srcRect/>
                     <a:stretch>
                       <a:fillRect/>
@@ -2043,15 +2008,7 @@
         <w:jc w:val="both"/>
       </w:pPr>
       <w:r>
-        <w:t xml:space="preserve">El gestor de la gestión de la configuración es el encargado de implementar, mantener y mejorar la gestión de la configuración. Además, se encargará de controlar todos los cambios realizados en el repositorio CVS, vigilando que se </w:t>
-      </w:r>
-      <w:proofErr w:type="gramStart"/>
-      <w:r>
-        <w:t>siguen</w:t>
-      </w:r>
-      <w:proofErr w:type="gramEnd"/>
-      <w:r>
-        <w:t xml:space="preserve"> las indicaciones establecidas en el presente plan SCM. También se encargará de administrar la herramienta </w:t>
+        <w:t xml:space="preserve">El gestor de la gestión de la configuración es el encargado de implementar, mantener y mejorar la gestión de la configuración. Además, se encargará de controlar todos los cambios realizados en el repositorio CVS, vigilando que se siguen las indicaciones establecidas en el presente plan SCM. También se encargará de administrar la herramienta </w:t>
       </w:r>
       <w:proofErr w:type="spellStart"/>
       <w:r>
@@ -3248,6 +3205,7 @@
       <w:bookmarkEnd w:id="9"/>
     </w:p>
     <w:sectPr>
+      <w:headerReference w:type="default" r:id="rId9"/>
       <w:pgSz w:w="11906" w:h="16838"/>
       <w:pgMar w:top="1417" w:right="1701" w:bottom="1417" w:left="1701" w:header="0" w:footer="720" w:gutter="0"/>
       <w:pgNumType w:start="1"/>
@@ -3257,8 +3215,135 @@
 </w:document>
 </file>
 
+<file path=word/endnotes.xml><?xml version="1.0" encoding="utf-8"?>
+<w:endnotes xmlns:wpc="http://schemas.microsoft.com/office/word/2010/wordprocessingCanvas" xmlns:mc="http://schemas.openxmlformats.org/markup-compatibility/2006" xmlns:o="urn:schemas-microsoft-com:office:office" xmlns:r="http://schemas.openxmlformats.org/officeDocument/2006/relationships" xmlns:m="http://schemas.openxmlformats.org/officeDocument/2006/math" xmlns:v="urn:schemas-microsoft-com:vml" xmlns:wp14="http://schemas.microsoft.com/office/word/2010/wordprocessingDrawing" xmlns:wp="http://schemas.openxmlformats.org/drawingml/2006/wordprocessingDrawing" xmlns:w10="urn:schemas-microsoft-com:office:word" xmlns:w="http://schemas.openxmlformats.org/wordprocessingml/2006/main" xmlns:w14="http://schemas.microsoft.com/office/word/2010/wordml" xmlns:w15="http://schemas.microsoft.com/office/word/2012/wordml" xmlns:wpg="http://schemas.microsoft.com/office/word/2010/wordprocessingGroup" xmlns:wpi="http://schemas.microsoft.com/office/word/2010/wordprocessingInk" xmlns:wne="http://schemas.microsoft.com/office/word/2006/wordml" xmlns:wps="http://schemas.microsoft.com/office/word/2010/wordprocessingShape" mc:Ignorable="w14 w15 wp14">
+  <w:endnote w:type="separator" w:id="-1">
+    <w:p>
+      <w:pPr>
+        <w:spacing w:after="0" w:line="240" w:lineRule="auto"/>
+      </w:pPr>
+      <w:r>
+        <w:separator/>
+      </w:r>
+    </w:p>
+  </w:endnote>
+  <w:endnote w:type="continuationSeparator" w:id="0">
+    <w:p>
+      <w:pPr>
+        <w:spacing w:after="0" w:line="240" w:lineRule="auto"/>
+      </w:pPr>
+      <w:r>
+        <w:continuationSeparator/>
+      </w:r>
+    </w:p>
+  </w:endnote>
+</w:endnotes>
+</file>
+
+<file path=word/footnotes.xml><?xml version="1.0" encoding="utf-8"?>
+<w:footnotes xmlns:wpc="http://schemas.microsoft.com/office/word/2010/wordprocessingCanvas" xmlns:mc="http://schemas.openxmlformats.org/markup-compatibility/2006" xmlns:o="urn:schemas-microsoft-com:office:office" xmlns:r="http://schemas.openxmlformats.org/officeDocument/2006/relationships" xmlns:m="http://schemas.openxmlformats.org/officeDocument/2006/math" xmlns:v="urn:schemas-microsoft-com:vml" xmlns:wp14="http://schemas.microsoft.com/office/word/2010/wordprocessingDrawing" xmlns:wp="http://schemas.openxmlformats.org/drawingml/2006/wordprocessingDrawing" xmlns:w10="urn:schemas-microsoft-com:office:word" xmlns:w="http://schemas.openxmlformats.org/wordprocessingml/2006/main" xmlns:w14="http://schemas.microsoft.com/office/word/2010/wordml" xmlns:w15="http://schemas.microsoft.com/office/word/2012/wordml" xmlns:wpg="http://schemas.microsoft.com/office/word/2010/wordprocessingGroup" xmlns:wpi="http://schemas.microsoft.com/office/word/2010/wordprocessingInk" xmlns:wne="http://schemas.microsoft.com/office/word/2006/wordml" xmlns:wps="http://schemas.microsoft.com/office/word/2010/wordprocessingShape" mc:Ignorable="w14 w15 wp14">
+  <w:footnote w:type="separator" w:id="-1">
+    <w:p>
+      <w:pPr>
+        <w:spacing w:after="0" w:line="240" w:lineRule="auto"/>
+      </w:pPr>
+      <w:r>
+        <w:separator/>
+      </w:r>
+    </w:p>
+  </w:footnote>
+  <w:footnote w:type="continuationSeparator" w:id="0">
+    <w:p>
+      <w:pPr>
+        <w:spacing w:after="0" w:line="240" w:lineRule="auto"/>
+      </w:pPr>
+      <w:r>
+        <w:continuationSeparator/>
+      </w:r>
+    </w:p>
+  </w:footnote>
+</w:footnotes>
+</file>
+
+<file path=word/header1.xml><?xml version="1.0" encoding="utf-8"?>
+<w:hdr xmlns:wpc="http://schemas.microsoft.com/office/word/2010/wordprocessingCanvas" xmlns:mc="http://schemas.openxmlformats.org/markup-compatibility/2006" xmlns:o="urn:schemas-microsoft-com:office:office" xmlns:r="http://schemas.openxmlformats.org/officeDocument/2006/relationships" xmlns:m="http://schemas.openxmlformats.org/officeDocument/2006/math" xmlns:v="urn:schemas-microsoft-com:vml" xmlns:wp14="http://schemas.microsoft.com/office/word/2010/wordprocessingDrawing" xmlns:wp="http://schemas.openxmlformats.org/drawingml/2006/wordprocessingDrawing" xmlns:w10="urn:schemas-microsoft-com:office:word" xmlns:w="http://schemas.openxmlformats.org/wordprocessingml/2006/main" xmlns:w14="http://schemas.microsoft.com/office/word/2010/wordml" xmlns:w15="http://schemas.microsoft.com/office/word/2012/wordml" xmlns:wpg="http://schemas.microsoft.com/office/word/2010/wordprocessingGroup" xmlns:wpi="http://schemas.microsoft.com/office/word/2010/wordprocessingInk" xmlns:wne="http://schemas.microsoft.com/office/word/2006/wordml" xmlns:wps="http://schemas.microsoft.com/office/word/2010/wordprocessingShape" mc:Ignorable="w14 w15 wp14">
+  <w:p>
+    <w:pPr>
+      <w:pStyle w:val="Encabezado"/>
+    </w:pPr>
+    <w:r>
+      <w:rPr>
+        <w:noProof/>
+      </w:rPr>
+      <w:drawing>
+        <wp:anchor distT="0" distB="0" distL="114300" distR="114300" simplePos="0" relativeHeight="251658752" behindDoc="0" locked="0" layoutInCell="1" allowOverlap="1" wp14:anchorId="44691C0A" wp14:editId="0F6575D1">
+          <wp:simplePos x="0" y="0"/>
+          <wp:positionH relativeFrom="column">
+            <wp:posOffset>-556260</wp:posOffset>
+          </wp:positionH>
+          <wp:positionV relativeFrom="paragraph">
+            <wp:posOffset>0</wp:posOffset>
+          </wp:positionV>
+          <wp:extent cx="1990725" cy="736690"/>
+          <wp:effectExtent l="0" t="0" r="0" b="6350"/>
+          <wp:wrapNone/>
+          <wp:docPr id="2" name="Imagen 2" descr="C:\Users\omar\Desktop\logo.png"/>
+          <wp:cNvGraphicFramePr>
+            <a:graphicFrameLocks xmlns:a="http://schemas.openxmlformats.org/drawingml/2006/main" noChangeAspect="1"/>
+          </wp:cNvGraphicFramePr>
+          <a:graphic xmlns:a="http://schemas.openxmlformats.org/drawingml/2006/main">
+            <a:graphicData uri="http://schemas.openxmlformats.org/drawingml/2006/picture">
+              <pic:pic xmlns:pic="http://schemas.openxmlformats.org/drawingml/2006/picture">
+                <pic:nvPicPr>
+                  <pic:cNvPr id="0" name="Picture 1" descr="C:\Users\omar\Desktop\logo.png"/>
+                  <pic:cNvPicPr>
+                    <a:picLocks noChangeAspect="1" noChangeArrowheads="1"/>
+                  </pic:cNvPicPr>
+                </pic:nvPicPr>
+                <pic:blipFill>
+                  <a:blip r:embed="rId1" cstate="print">
+                    <a:extLst>
+                      <a:ext uri="{28A0092B-C50C-407E-A947-70E740481C1C}">
+                        <a14:useLocalDpi xmlns:a14="http://schemas.microsoft.com/office/drawing/2010/main" val="0"/>
+                      </a:ext>
+                    </a:extLst>
+                  </a:blip>
+                  <a:srcRect/>
+                  <a:stretch>
+                    <a:fillRect/>
+                  </a:stretch>
+                </pic:blipFill>
+                <pic:spPr bwMode="auto">
+                  <a:xfrm>
+                    <a:off x="0" y="0"/>
+                    <a:ext cx="1990725" cy="736690"/>
+                  </a:xfrm>
+                  <a:prstGeom prst="rect">
+                    <a:avLst/>
+                  </a:prstGeom>
+                  <a:noFill/>
+                  <a:ln>
+                    <a:noFill/>
+                  </a:ln>
+                </pic:spPr>
+              </pic:pic>
+            </a:graphicData>
+          </a:graphic>
+          <wp14:sizeRelH relativeFrom="margin">
+            <wp14:pctWidth>0</wp14:pctWidth>
+          </wp14:sizeRelH>
+          <wp14:sizeRelV relativeFrom="margin">
+            <wp14:pctHeight>0</wp14:pctHeight>
+          </wp14:sizeRelV>
+        </wp:anchor>
+      </w:drawing>
+    </w:r>
+  </w:p>
+</w:hdr>
+</file>
+
 <file path=word/numbering.xml><?xml version="1.0" encoding="utf-8"?>
-<w:numbering xmlns:wpc="http://schemas.microsoft.com/office/word/2010/wordprocessingCanvas" xmlns:mc="http://schemas.openxmlformats.org/markup-compatibility/2006" xmlns:o="urn:schemas-microsoft-com:office:office" xmlns:r="http://schemas.openxmlformats.org/officeDocument/2006/relationships" xmlns:m="http://schemas.openxmlformats.org/officeDocument/2006/math" xmlns:v="urn:schemas-microsoft-com:vml" xmlns:wp14="http://schemas.microsoft.com/office/word/2010/wordprocessingDrawing" xmlns:wp="http://schemas.openxmlformats.org/drawingml/2006/wordprocessingDrawing" xmlns:w10="urn:schemas-microsoft-com:office:word" xmlns:w="http://schemas.openxmlformats.org/wordprocessingml/2006/main" xmlns:w14="http://schemas.microsoft.com/office/word/2010/wordml" xmlns:wpg="http://schemas.microsoft.com/office/word/2010/wordprocessingGroup" xmlns:wpi="http://schemas.microsoft.com/office/word/2010/wordprocessingInk" xmlns:wne="http://schemas.microsoft.com/office/word/2006/wordml" xmlns:wps="http://schemas.microsoft.com/office/word/2010/wordprocessingShape" mc:Ignorable="w14 wp14">
+<w:numbering xmlns:wpc="http://schemas.microsoft.com/office/word/2010/wordprocessingCanvas" xmlns:mc="http://schemas.openxmlformats.org/markup-compatibility/2006" xmlns:o="urn:schemas-microsoft-com:office:office" xmlns:r="http://schemas.openxmlformats.org/officeDocument/2006/relationships" xmlns:m="http://schemas.openxmlformats.org/officeDocument/2006/math" xmlns:v="urn:schemas-microsoft-com:vml" xmlns:wp14="http://schemas.microsoft.com/office/word/2010/wordprocessingDrawing" xmlns:wp="http://schemas.openxmlformats.org/drawingml/2006/wordprocessingDrawing" xmlns:w10="urn:schemas-microsoft-com:office:word" xmlns:w="http://schemas.openxmlformats.org/wordprocessingml/2006/main" xmlns:w14="http://schemas.microsoft.com/office/word/2010/wordml" xmlns:w15="http://schemas.microsoft.com/office/word/2012/wordml" xmlns:wpg="http://schemas.microsoft.com/office/word/2010/wordprocessingGroup" xmlns:wpi="http://schemas.microsoft.com/office/word/2010/wordprocessingInk" xmlns:wne="http://schemas.microsoft.com/office/word/2006/wordml" xmlns:wps="http://schemas.microsoft.com/office/word/2010/wordprocessingShape" mc:Ignorable="w14 w15 wp14">
   <w:abstractNum w:abstractNumId="0">
     <w:nsid w:val="0E631FAB"/>
     <w:multiLevelType w:val="multilevel"/>
@@ -4424,7 +4509,7 @@
 </file>
 
 <file path=word/styles.xml><?xml version="1.0" encoding="utf-8"?>
-<w:styles xmlns:mc="http://schemas.openxmlformats.org/markup-compatibility/2006" xmlns:r="http://schemas.openxmlformats.org/officeDocument/2006/relationships" xmlns:w="http://schemas.openxmlformats.org/wordprocessingml/2006/main" xmlns:w14="http://schemas.microsoft.com/office/word/2010/wordml" mc:Ignorable="w14">
+<w:styles xmlns:mc="http://schemas.openxmlformats.org/markup-compatibility/2006" xmlns:r="http://schemas.openxmlformats.org/officeDocument/2006/relationships" xmlns:w="http://schemas.openxmlformats.org/wordprocessingml/2006/main" xmlns:w14="http://schemas.microsoft.com/office/word/2010/wordml" xmlns:w15="http://schemas.microsoft.com/office/word/2012/wordml" mc:Ignorable="w14 w15">
   <w:docDefaults>
     <w:rPrDefault>
       <w:rPr>
@@ -4448,144 +4533,378 @@
       </w:pPr>
     </w:pPrDefault>
   </w:docDefaults>
-  <w:latentStyles w:defLockedState="0" w:defUIPriority="99" w:defSemiHidden="1" w:defUnhideWhenUsed="1" w:defQFormat="0" w:count="267">
-    <w:lsdException w:name="Normal" w:semiHidden="0" w:uiPriority="0" w:unhideWhenUsed="0" w:qFormat="1"/>
-    <w:lsdException w:name="heading 1" w:semiHidden="0" w:uiPriority="9" w:unhideWhenUsed="0" w:qFormat="1"/>
-    <w:lsdException w:name="heading 2" w:uiPriority="9" w:qFormat="1"/>
-    <w:lsdException w:name="heading 3" w:uiPriority="9" w:qFormat="1"/>
-    <w:lsdException w:name="heading 4" w:uiPriority="9" w:qFormat="1"/>
-    <w:lsdException w:name="heading 5" w:uiPriority="9" w:qFormat="1"/>
-    <w:lsdException w:name="heading 6" w:uiPriority="9" w:qFormat="1"/>
-    <w:lsdException w:name="heading 7" w:uiPriority="9" w:qFormat="1"/>
-    <w:lsdException w:name="heading 8" w:uiPriority="9" w:qFormat="1"/>
-    <w:lsdException w:name="heading 9" w:uiPriority="9" w:qFormat="1"/>
-    <w:lsdException w:name="toc 1" w:uiPriority="39"/>
-    <w:lsdException w:name="toc 2" w:uiPriority="39"/>
-    <w:lsdException w:name="toc 3" w:uiPriority="39"/>
-    <w:lsdException w:name="toc 4" w:uiPriority="39"/>
-    <w:lsdException w:name="toc 5" w:uiPriority="39"/>
-    <w:lsdException w:name="toc 6" w:uiPriority="39"/>
-    <w:lsdException w:name="toc 7" w:uiPriority="39"/>
-    <w:lsdException w:name="toc 8" w:uiPriority="39"/>
-    <w:lsdException w:name="toc 9" w:uiPriority="39"/>
-    <w:lsdException w:name="caption" w:uiPriority="35" w:qFormat="1"/>
-    <w:lsdException w:name="Title" w:semiHidden="0" w:uiPriority="10" w:unhideWhenUsed="0" w:qFormat="1"/>
-    <w:lsdException w:name="Default Paragraph Font" w:uiPriority="1"/>
-    <w:lsdException w:name="Subtitle" w:semiHidden="0" w:uiPriority="11" w:unhideWhenUsed="0" w:qFormat="1"/>
-    <w:lsdException w:name="Strong" w:semiHidden="0" w:uiPriority="22" w:unhideWhenUsed="0" w:qFormat="1"/>
-    <w:lsdException w:name="Emphasis" w:semiHidden="0" w:uiPriority="20" w:unhideWhenUsed="0" w:qFormat="1"/>
-    <w:lsdException w:name="Table Grid" w:semiHidden="0" w:uiPriority="39" w:unhideWhenUsed="0"/>
-    <w:lsdException w:name="Placeholder Text" w:unhideWhenUsed="0"/>
-    <w:lsdException w:name="No Spacing" w:semiHidden="0" w:uiPriority="1" w:unhideWhenUsed="0" w:qFormat="1"/>
-    <w:lsdException w:name="Light Shading" w:semiHidden="0" w:uiPriority="60" w:unhideWhenUsed="0"/>
-    <w:lsdException w:name="Light List" w:semiHidden="0" w:uiPriority="61" w:unhideWhenUsed="0"/>
-    <w:lsdException w:name="Light Grid" w:semiHidden="0" w:uiPriority="62" w:unhideWhenUsed="0"/>
-    <w:lsdException w:name="Medium Shading 1" w:semiHidden="0" w:uiPriority="63" w:unhideWhenUsed="0"/>
-    <w:lsdException w:name="Medium Shading 2" w:semiHidden="0" w:uiPriority="64" w:unhideWhenUsed="0"/>
-    <w:lsdException w:name="Medium List 1" w:semiHidden="0" w:uiPriority="65" w:unhideWhenUsed="0"/>
-    <w:lsdException w:name="Medium List 2" w:semiHidden="0" w:uiPriority="66" w:unhideWhenUsed="0"/>
-    <w:lsdException w:name="Medium Grid 1" w:semiHidden="0" w:uiPriority="67" w:unhideWhenUsed="0"/>
-    <w:lsdException w:name="Medium Grid 2" w:semiHidden="0" w:uiPriority="68" w:unhideWhenUsed="0"/>
-    <w:lsdException w:name="Medium Grid 3" w:semiHidden="0" w:uiPriority="69" w:unhideWhenUsed="0"/>
-    <w:lsdException w:name="Dark List" w:semiHidden="0" w:uiPriority="70" w:unhideWhenUsed="0"/>
-    <w:lsdException w:name="Colorful Shading" w:semiHidden="0" w:uiPriority="71" w:unhideWhenUsed="0"/>
-    <w:lsdException w:name="Colorful List" w:semiHidden="0" w:uiPriority="72" w:unhideWhenUsed="0"/>
-    <w:lsdException w:name="Colorful Grid" w:semiHidden="0" w:uiPriority="73" w:unhideWhenUsed="0"/>
-    <w:lsdException w:name="Light Shading Accent 1" w:semiHidden="0" w:uiPriority="60" w:unhideWhenUsed="0"/>
-    <w:lsdException w:name="Light List Accent 1" w:semiHidden="0" w:uiPriority="61" w:unhideWhenUsed="0"/>
-    <w:lsdException w:name="Light Grid Accent 1" w:semiHidden="0" w:uiPriority="62" w:unhideWhenUsed="0"/>
-    <w:lsdException w:name="Medium Shading 1 Accent 1" w:semiHidden="0" w:uiPriority="63" w:unhideWhenUsed="0"/>
-    <w:lsdException w:name="Medium Shading 2 Accent 1" w:semiHidden="0" w:uiPriority="64" w:unhideWhenUsed="0"/>
-    <w:lsdException w:name="Medium List 1 Accent 1" w:semiHidden="0" w:uiPriority="65" w:unhideWhenUsed="0"/>
-    <w:lsdException w:name="Revision" w:unhideWhenUsed="0"/>
-    <w:lsdException w:name="List Paragraph" w:semiHidden="0" w:uiPriority="34" w:unhideWhenUsed="0" w:qFormat="1"/>
-    <w:lsdException w:name="Quote" w:semiHidden="0" w:uiPriority="29" w:unhideWhenUsed="0" w:qFormat="1"/>
-    <w:lsdException w:name="Intense Quote" w:semiHidden="0" w:uiPriority="30" w:unhideWhenUsed="0" w:qFormat="1"/>
-    <w:lsdException w:name="Medium List 2 Accent 1" w:semiHidden="0" w:uiPriority="66" w:unhideWhenUsed="0"/>
-    <w:lsdException w:name="Medium Grid 1 Accent 1" w:semiHidden="0" w:uiPriority="67" w:unhideWhenUsed="0"/>
-    <w:lsdException w:name="Medium Grid 2 Accent 1" w:semiHidden="0" w:uiPriority="68" w:unhideWhenUsed="0"/>
-    <w:lsdException w:name="Medium Grid 3 Accent 1" w:semiHidden="0" w:uiPriority="69" w:unhideWhenUsed="0"/>
-    <w:lsdException w:name="Dark List Accent 1" w:semiHidden="0" w:uiPriority="70" w:unhideWhenUsed="0"/>
-    <w:lsdException w:name="Colorful Shading Accent 1" w:semiHidden="0" w:uiPriority="71" w:unhideWhenUsed="0"/>
-    <w:lsdException w:name="Colorful List Accent 1" w:semiHidden="0" w:uiPriority="72" w:unhideWhenUsed="0"/>
-    <w:lsdException w:name="Colorful Grid Accent 1" w:semiHidden="0" w:uiPriority="73" w:unhideWhenUsed="0"/>
-    <w:lsdException w:name="Light Shading Accent 2" w:semiHidden="0" w:uiPriority="60" w:unhideWhenUsed="0"/>
-    <w:lsdException w:name="Light List Accent 2" w:semiHidden="0" w:uiPriority="61" w:unhideWhenUsed="0"/>
-    <w:lsdException w:name="Light Grid Accent 2" w:semiHidden="0" w:uiPriority="62" w:unhideWhenUsed="0"/>
-    <w:lsdException w:name="Medium Shading 1 Accent 2" w:semiHidden="0" w:uiPriority="63" w:unhideWhenUsed="0"/>
-    <w:lsdException w:name="Medium Shading 2 Accent 2" w:semiHidden="0" w:uiPriority="64" w:unhideWhenUsed="0"/>
-    <w:lsdException w:name="Medium List 1 Accent 2" w:semiHidden="0" w:uiPriority="65" w:unhideWhenUsed="0"/>
-    <w:lsdException w:name="Medium List 2 Accent 2" w:semiHidden="0" w:uiPriority="66" w:unhideWhenUsed="0"/>
-    <w:lsdException w:name="Medium Grid 1 Accent 2" w:semiHidden="0" w:uiPriority="67" w:unhideWhenUsed="0"/>
-    <w:lsdException w:name="Medium Grid 2 Accent 2" w:semiHidden="0" w:uiPriority="68" w:unhideWhenUsed="0"/>
-    <w:lsdException w:name="Medium Grid 3 Accent 2" w:semiHidden="0" w:uiPriority="69" w:unhideWhenUsed="0"/>
-    <w:lsdException w:name="Dark List Accent 2" w:semiHidden="0" w:uiPriority="70" w:unhideWhenUsed="0"/>
-    <w:lsdException w:name="Colorful Shading Accent 2" w:semiHidden="0" w:uiPriority="71" w:unhideWhenUsed="0"/>
-    <w:lsdException w:name="Colorful List Accent 2" w:semiHidden="0" w:uiPriority="72" w:unhideWhenUsed="0"/>
-    <w:lsdException w:name="Colorful Grid Accent 2" w:semiHidden="0" w:uiPriority="73" w:unhideWhenUsed="0"/>
-    <w:lsdException w:name="Light Shading Accent 3" w:semiHidden="0" w:uiPriority="60" w:unhideWhenUsed="0"/>
-    <w:lsdException w:name="Light List Accent 3" w:semiHidden="0" w:uiPriority="61" w:unhideWhenUsed="0"/>
-    <w:lsdException w:name="Light Grid Accent 3" w:semiHidden="0" w:uiPriority="62" w:unhideWhenUsed="0"/>
-    <w:lsdException w:name="Medium Shading 1 Accent 3" w:semiHidden="0" w:uiPriority="63" w:unhideWhenUsed="0"/>
-    <w:lsdException w:name="Medium Shading 2 Accent 3" w:semiHidden="0" w:uiPriority="64" w:unhideWhenUsed="0"/>
-    <w:lsdException w:name="Medium List 1 Accent 3" w:semiHidden="0" w:uiPriority="65" w:unhideWhenUsed="0"/>
-    <w:lsdException w:name="Medium List 2 Accent 3" w:semiHidden="0" w:uiPriority="66" w:unhideWhenUsed="0"/>
-    <w:lsdException w:name="Medium Grid 1 Accent 3" w:semiHidden="0" w:uiPriority="67" w:unhideWhenUsed="0"/>
-    <w:lsdException w:name="Medium Grid 2 Accent 3" w:semiHidden="0" w:uiPriority="68" w:unhideWhenUsed="0"/>
-    <w:lsdException w:name="Medium Grid 3 Accent 3" w:semiHidden="0" w:uiPriority="69" w:unhideWhenUsed="0"/>
-    <w:lsdException w:name="Dark List Accent 3" w:semiHidden="0" w:uiPriority="70" w:unhideWhenUsed="0"/>
-    <w:lsdException w:name="Colorful Shading Accent 3" w:semiHidden="0" w:uiPriority="71" w:unhideWhenUsed="0"/>
-    <w:lsdException w:name="Colorful List Accent 3" w:semiHidden="0" w:uiPriority="72" w:unhideWhenUsed="0"/>
-    <w:lsdException w:name="Colorful Grid Accent 3" w:semiHidden="0" w:uiPriority="73" w:unhideWhenUsed="0"/>
-    <w:lsdException w:name="Light Shading Accent 4" w:semiHidden="0" w:uiPriority="60" w:unhideWhenUsed="0"/>
-    <w:lsdException w:name="Light List Accent 4" w:semiHidden="0" w:uiPriority="61" w:unhideWhenUsed="0"/>
-    <w:lsdException w:name="Light Grid Accent 4" w:semiHidden="0" w:uiPriority="62" w:unhideWhenUsed="0"/>
-    <w:lsdException w:name="Medium Shading 1 Accent 4" w:semiHidden="0" w:uiPriority="63" w:unhideWhenUsed="0"/>
-    <w:lsdException w:name="Medium Shading 2 Accent 4" w:semiHidden="0" w:uiPriority="64" w:unhideWhenUsed="0"/>
-    <w:lsdException w:name="Medium List 1 Accent 4" w:semiHidden="0" w:uiPriority="65" w:unhideWhenUsed="0"/>
-    <w:lsdException w:name="Medium List 2 Accent 4" w:semiHidden="0" w:uiPriority="66" w:unhideWhenUsed="0"/>
-    <w:lsdException w:name="Medium Grid 1 Accent 4" w:semiHidden="0" w:uiPriority="67" w:unhideWhenUsed="0"/>
-    <w:lsdException w:name="Medium Grid 2 Accent 4" w:semiHidden="0" w:uiPriority="68" w:unhideWhenUsed="0"/>
-    <w:lsdException w:name="Medium Grid 3 Accent 4" w:semiHidden="0" w:uiPriority="69" w:unhideWhenUsed="0"/>
-    <w:lsdException w:name="Dark List Accent 4" w:semiHidden="0" w:uiPriority="70" w:unhideWhenUsed="0"/>
-    <w:lsdException w:name="Colorful Shading Accent 4" w:semiHidden="0" w:uiPriority="71" w:unhideWhenUsed="0"/>
-    <w:lsdException w:name="Colorful List Accent 4" w:semiHidden="0" w:uiPriority="72" w:unhideWhenUsed="0"/>
-    <w:lsdException w:name="Colorful Grid Accent 4" w:semiHidden="0" w:uiPriority="73" w:unhideWhenUsed="0"/>
-    <w:lsdException w:name="Light Shading Accent 5" w:semiHidden="0" w:uiPriority="60" w:unhideWhenUsed="0"/>
-    <w:lsdException w:name="Light List Accent 5" w:semiHidden="0" w:uiPriority="61" w:unhideWhenUsed="0"/>
-    <w:lsdException w:name="Light Grid Accent 5" w:semiHidden="0" w:uiPriority="62" w:unhideWhenUsed="0"/>
-    <w:lsdException w:name="Medium Shading 1 Accent 5" w:semiHidden="0" w:uiPriority="63" w:unhideWhenUsed="0"/>
-    <w:lsdException w:name="Medium Shading 2 Accent 5" w:semiHidden="0" w:uiPriority="64" w:unhideWhenUsed="0"/>
-    <w:lsdException w:name="Medium List 1 Accent 5" w:semiHidden="0" w:uiPriority="65" w:unhideWhenUsed="0"/>
-    <w:lsdException w:name="Medium List 2 Accent 5" w:semiHidden="0" w:uiPriority="66" w:unhideWhenUsed="0"/>
-    <w:lsdException w:name="Medium Grid 1 Accent 5" w:semiHidden="0" w:uiPriority="67" w:unhideWhenUsed="0"/>
-    <w:lsdException w:name="Medium Grid 2 Accent 5" w:semiHidden="0" w:uiPriority="68" w:unhideWhenUsed="0"/>
-    <w:lsdException w:name="Medium Grid 3 Accent 5" w:semiHidden="0" w:uiPriority="69" w:unhideWhenUsed="0"/>
-    <w:lsdException w:name="Dark List Accent 5" w:semiHidden="0" w:uiPriority="70" w:unhideWhenUsed="0"/>
-    <w:lsdException w:name="Colorful Shading Accent 5" w:semiHidden="0" w:uiPriority="71" w:unhideWhenUsed="0"/>
-    <w:lsdException w:name="Colorful List Accent 5" w:semiHidden="0" w:uiPriority="72" w:unhideWhenUsed="0"/>
-    <w:lsdException w:name="Colorful Grid Accent 5" w:semiHidden="0" w:uiPriority="73" w:unhideWhenUsed="0"/>
-    <w:lsdException w:name="Light Shading Accent 6" w:semiHidden="0" w:uiPriority="60" w:unhideWhenUsed="0"/>
-    <w:lsdException w:name="Light List Accent 6" w:semiHidden="0" w:uiPriority="61" w:unhideWhenUsed="0"/>
-    <w:lsdException w:name="Light Grid Accent 6" w:semiHidden="0" w:uiPriority="62" w:unhideWhenUsed="0"/>
-    <w:lsdException w:name="Medium Shading 1 Accent 6" w:semiHidden="0" w:uiPriority="63" w:unhideWhenUsed="0"/>
-    <w:lsdException w:name="Medium Shading 2 Accent 6" w:semiHidden="0" w:uiPriority="64" w:unhideWhenUsed="0"/>
-    <w:lsdException w:name="Medium List 1 Accent 6" w:semiHidden="0" w:uiPriority="65" w:unhideWhenUsed="0"/>
-    <w:lsdException w:name="Medium List 2 Accent 6" w:semiHidden="0" w:uiPriority="66" w:unhideWhenUsed="0"/>
-    <w:lsdException w:name="Medium Grid 1 Accent 6" w:semiHidden="0" w:uiPriority="67" w:unhideWhenUsed="0"/>
-    <w:lsdException w:name="Medium Grid 2 Accent 6" w:semiHidden="0" w:uiPriority="68" w:unhideWhenUsed="0"/>
-    <w:lsdException w:name="Medium Grid 3 Accent 6" w:semiHidden="0" w:uiPriority="69" w:unhideWhenUsed="0"/>
-    <w:lsdException w:name="Dark List Accent 6" w:semiHidden="0" w:uiPriority="70" w:unhideWhenUsed="0"/>
-    <w:lsdException w:name="Colorful Shading Accent 6" w:semiHidden="0" w:uiPriority="71" w:unhideWhenUsed="0"/>
-    <w:lsdException w:name="Colorful List Accent 6" w:semiHidden="0" w:uiPriority="72" w:unhideWhenUsed="0"/>
-    <w:lsdException w:name="Colorful Grid Accent 6" w:semiHidden="0" w:uiPriority="73" w:unhideWhenUsed="0"/>
-    <w:lsdException w:name="Subtle Emphasis" w:semiHidden="0" w:uiPriority="19" w:unhideWhenUsed="0" w:qFormat="1"/>
-    <w:lsdException w:name="Intense Emphasis" w:semiHidden="0" w:uiPriority="21" w:unhideWhenUsed="0" w:qFormat="1"/>
-    <w:lsdException w:name="Subtle Reference" w:semiHidden="0" w:uiPriority="31" w:unhideWhenUsed="0" w:qFormat="1"/>
-    <w:lsdException w:name="Intense Reference" w:semiHidden="0" w:uiPriority="32" w:unhideWhenUsed="0" w:qFormat="1"/>
-    <w:lsdException w:name="Book Title" w:semiHidden="0" w:uiPriority="33" w:unhideWhenUsed="0" w:qFormat="1"/>
-    <w:lsdException w:name="Bibliography" w:uiPriority="37"/>
-    <w:lsdException w:name="TOC Heading" w:uiPriority="39" w:qFormat="1"/>
+  <w:latentStyles w:defLockedState="0" w:defUIPriority="99" w:defSemiHidden="0" w:defUnhideWhenUsed="0" w:defQFormat="0" w:count="371">
+    <w:lsdException w:name="Normal" w:uiPriority="0" w:qFormat="1"/>
+    <w:lsdException w:name="heading 1" w:uiPriority="9" w:qFormat="1"/>
+    <w:lsdException w:name="heading 2" w:semiHidden="1" w:uiPriority="9" w:unhideWhenUsed="1" w:qFormat="1"/>
+    <w:lsdException w:name="heading 3" w:semiHidden="1" w:uiPriority="9" w:unhideWhenUsed="1" w:qFormat="1"/>
+    <w:lsdException w:name="heading 4" w:semiHidden="1" w:uiPriority="9" w:unhideWhenUsed="1" w:qFormat="1"/>
+    <w:lsdException w:name="heading 5" w:semiHidden="1" w:uiPriority="9" w:unhideWhenUsed="1" w:qFormat="1"/>
+    <w:lsdException w:name="heading 6" w:semiHidden="1" w:uiPriority="9" w:unhideWhenUsed="1" w:qFormat="1"/>
+    <w:lsdException w:name="heading 7" w:semiHidden="1" w:uiPriority="9" w:unhideWhenUsed="1" w:qFormat="1"/>
+    <w:lsdException w:name="heading 8" w:semiHidden="1" w:uiPriority="9" w:unhideWhenUsed="1" w:qFormat="1"/>
+    <w:lsdException w:name="heading 9" w:semiHidden="1" w:uiPriority="9" w:unhideWhenUsed="1" w:qFormat="1"/>
+    <w:lsdException w:name="index 1" w:semiHidden="1" w:unhideWhenUsed="1"/>
+    <w:lsdException w:name="index 2" w:semiHidden="1" w:unhideWhenUsed="1"/>
+    <w:lsdException w:name="index 3" w:semiHidden="1" w:unhideWhenUsed="1"/>
+    <w:lsdException w:name="index 4" w:semiHidden="1" w:unhideWhenUsed="1"/>
+    <w:lsdException w:name="index 5" w:semiHidden="1" w:unhideWhenUsed="1"/>
+    <w:lsdException w:name="index 6" w:semiHidden="1" w:unhideWhenUsed="1"/>
+    <w:lsdException w:name="index 7" w:semiHidden="1" w:unhideWhenUsed="1"/>
+    <w:lsdException w:name="index 8" w:semiHidden="1" w:unhideWhenUsed="1"/>
+    <w:lsdException w:name="index 9" w:semiHidden="1" w:unhideWhenUsed="1"/>
+    <w:lsdException w:name="toc 1" w:semiHidden="1" w:uiPriority="39" w:unhideWhenUsed="1"/>
+    <w:lsdException w:name="toc 2" w:semiHidden="1" w:uiPriority="39" w:unhideWhenUsed="1"/>
+    <w:lsdException w:name="toc 3" w:semiHidden="1" w:uiPriority="39" w:unhideWhenUsed="1"/>
+    <w:lsdException w:name="toc 4" w:semiHidden="1" w:uiPriority="39" w:unhideWhenUsed="1"/>
+    <w:lsdException w:name="toc 5" w:semiHidden="1" w:uiPriority="39" w:unhideWhenUsed="1"/>
+    <w:lsdException w:name="toc 6" w:semiHidden="1" w:uiPriority="39" w:unhideWhenUsed="1"/>
+    <w:lsdException w:name="toc 7" w:semiHidden="1" w:uiPriority="39" w:unhideWhenUsed="1"/>
+    <w:lsdException w:name="toc 8" w:semiHidden="1" w:uiPriority="39" w:unhideWhenUsed="1"/>
+    <w:lsdException w:name="toc 9" w:semiHidden="1" w:uiPriority="39" w:unhideWhenUsed="1"/>
+    <w:lsdException w:name="Normal Indent" w:semiHidden="1" w:unhideWhenUsed="1"/>
+    <w:lsdException w:name="footnote text" w:semiHidden="1" w:unhideWhenUsed="1"/>
+    <w:lsdException w:name="annotation text" w:semiHidden="1" w:unhideWhenUsed="1"/>
+    <w:lsdException w:name="header" w:semiHidden="1" w:unhideWhenUsed="1"/>
+    <w:lsdException w:name="footer" w:semiHidden="1" w:unhideWhenUsed="1"/>
+    <w:lsdException w:name="index heading" w:semiHidden="1" w:unhideWhenUsed="1"/>
+    <w:lsdException w:name="caption" w:semiHidden="1" w:uiPriority="35" w:unhideWhenUsed="1" w:qFormat="1"/>
+    <w:lsdException w:name="table of figures" w:semiHidden="1" w:unhideWhenUsed="1"/>
+    <w:lsdException w:name="envelope address" w:semiHidden="1" w:unhideWhenUsed="1"/>
+    <w:lsdException w:name="envelope return" w:semiHidden="1" w:unhideWhenUsed="1"/>
+    <w:lsdException w:name="footnote reference" w:semiHidden="1" w:unhideWhenUsed="1"/>
+    <w:lsdException w:name="annotation reference" w:semiHidden="1" w:unhideWhenUsed="1"/>
+    <w:lsdException w:name="line number" w:semiHidden="1" w:unhideWhenUsed="1"/>
+    <w:lsdException w:name="page number" w:semiHidden="1" w:unhideWhenUsed="1"/>
+    <w:lsdException w:name="endnote reference" w:semiHidden="1" w:unhideWhenUsed="1"/>
+    <w:lsdException w:name="endnote text" w:semiHidden="1" w:unhideWhenUsed="1"/>
+    <w:lsdException w:name="table of authorities" w:semiHidden="1" w:unhideWhenUsed="1"/>
+    <w:lsdException w:name="macro" w:semiHidden="1" w:unhideWhenUsed="1"/>
+    <w:lsdException w:name="toa heading" w:semiHidden="1" w:unhideWhenUsed="1"/>
+    <w:lsdException w:name="List" w:semiHidden="1" w:unhideWhenUsed="1"/>
+    <w:lsdException w:name="List Bullet" w:semiHidden="1" w:unhideWhenUsed="1"/>
+    <w:lsdException w:name="List Number" w:semiHidden="1" w:unhideWhenUsed="1"/>
+    <w:lsdException w:name="List 2" w:semiHidden="1" w:unhideWhenUsed="1"/>
+    <w:lsdException w:name="List 3" w:semiHidden="1" w:unhideWhenUsed="1"/>
+    <w:lsdException w:name="List 4" w:semiHidden="1" w:unhideWhenUsed="1"/>
+    <w:lsdException w:name="List 5" w:semiHidden="1" w:unhideWhenUsed="1"/>
+    <w:lsdException w:name="List Bullet 2" w:semiHidden="1" w:unhideWhenUsed="1"/>
+    <w:lsdException w:name="List Bullet 3" w:semiHidden="1" w:unhideWhenUsed="1"/>
+    <w:lsdException w:name="List Bullet 4" w:semiHidden="1" w:unhideWhenUsed="1"/>
+    <w:lsdException w:name="List Bullet 5" w:semiHidden="1" w:unhideWhenUsed="1"/>
+    <w:lsdException w:name="List Number 2" w:semiHidden="1" w:unhideWhenUsed="1"/>
+    <w:lsdException w:name="List Number 3" w:semiHidden="1" w:unhideWhenUsed="1"/>
+    <w:lsdException w:name="List Number 4" w:semiHidden="1" w:unhideWhenUsed="1"/>
+    <w:lsdException w:name="List Number 5" w:semiHidden="1" w:unhideWhenUsed="1"/>
+    <w:lsdException w:name="Title" w:uiPriority="10" w:qFormat="1"/>
+    <w:lsdException w:name="Closing" w:semiHidden="1" w:unhideWhenUsed="1"/>
+    <w:lsdException w:name="Signature" w:semiHidden="1" w:unhideWhenUsed="1"/>
+    <w:lsdException w:name="Default Paragraph Font" w:semiHidden="1" w:uiPriority="1" w:unhideWhenUsed="1"/>
+    <w:lsdException w:name="Body Text" w:semiHidden="1" w:unhideWhenUsed="1"/>
+    <w:lsdException w:name="Body Text Indent" w:semiHidden="1" w:unhideWhenUsed="1"/>
+    <w:lsdException w:name="List Continue" w:semiHidden="1" w:unhideWhenUsed="1"/>
+    <w:lsdException w:name="List Continue 2" w:semiHidden="1" w:unhideWhenUsed="1"/>
+    <w:lsdException w:name="List Continue 3" w:semiHidden="1" w:unhideWhenUsed="1"/>
+    <w:lsdException w:name="List Continue 4" w:semiHidden="1" w:unhideWhenUsed="1"/>
+    <w:lsdException w:name="List Continue 5" w:semiHidden="1" w:unhideWhenUsed="1"/>
+    <w:lsdException w:name="Message Header" w:semiHidden="1" w:unhideWhenUsed="1"/>
+    <w:lsdException w:name="Subtitle" w:uiPriority="11" w:qFormat="1"/>
+    <w:lsdException w:name="Salutation" w:semiHidden="1" w:unhideWhenUsed="1"/>
+    <w:lsdException w:name="Date" w:semiHidden="1" w:unhideWhenUsed="1"/>
+    <w:lsdException w:name="Body Text First Indent" w:semiHidden="1" w:unhideWhenUsed="1"/>
+    <w:lsdException w:name="Body Text First Indent 2" w:semiHidden="1" w:unhideWhenUsed="1"/>
+    <w:lsdException w:name="Note Heading" w:semiHidden="1" w:unhideWhenUsed="1"/>
+    <w:lsdException w:name="Body Text 2" w:semiHidden="1" w:unhideWhenUsed="1"/>
+    <w:lsdException w:name="Body Text 3" w:semiHidden="1" w:unhideWhenUsed="1"/>
+    <w:lsdException w:name="Body Text Indent 2" w:semiHidden="1" w:unhideWhenUsed="1"/>
+    <w:lsdException w:name="Body Text Indent 3" w:semiHidden="1" w:unhideWhenUsed="1"/>
+    <w:lsdException w:name="Block Text" w:semiHidden="1" w:unhideWhenUsed="1"/>
+    <w:lsdException w:name="Hyperlink" w:semiHidden="1" w:unhideWhenUsed="1"/>
+    <w:lsdException w:name="FollowedHyperlink" w:semiHidden="1" w:unhideWhenUsed="1"/>
+    <w:lsdException w:name="Strong" w:uiPriority="22" w:qFormat="1"/>
+    <w:lsdException w:name="Emphasis" w:uiPriority="20" w:qFormat="1"/>
+    <w:lsdException w:name="Document Map" w:semiHidden="1" w:unhideWhenUsed="1"/>
+    <w:lsdException w:name="Plain Text" w:semiHidden="1" w:unhideWhenUsed="1"/>
+    <w:lsdException w:name="E-mail Signature" w:semiHidden="1" w:unhideWhenUsed="1"/>
+    <w:lsdException w:name="HTML Top of Form" w:semiHidden="1" w:unhideWhenUsed="1"/>
+    <w:lsdException w:name="HTML Bottom of Form" w:semiHidden="1" w:unhideWhenUsed="1"/>
+    <w:lsdException w:name="Normal (Web)" w:semiHidden="1" w:unhideWhenUsed="1"/>
+    <w:lsdException w:name="HTML Acronym" w:semiHidden="1" w:unhideWhenUsed="1"/>
+    <w:lsdException w:name="HTML Address" w:semiHidden="1" w:unhideWhenUsed="1"/>
+    <w:lsdException w:name="HTML Cite" w:semiHidden="1" w:unhideWhenUsed="1"/>
+    <w:lsdException w:name="HTML Code" w:semiHidden="1" w:unhideWhenUsed="1"/>
+    <w:lsdException w:name="HTML Definition" w:semiHidden="1" w:unhideWhenUsed="1"/>
+    <w:lsdException w:name="HTML Keyboard" w:semiHidden="1" w:unhideWhenUsed="1"/>
+    <w:lsdException w:name="HTML Preformatted" w:semiHidden="1" w:unhideWhenUsed="1"/>
+    <w:lsdException w:name="HTML Sample" w:semiHidden="1" w:unhideWhenUsed="1"/>
+    <w:lsdException w:name="HTML Typewriter" w:semiHidden="1" w:unhideWhenUsed="1"/>
+    <w:lsdException w:name="HTML Variable" w:semiHidden="1" w:unhideWhenUsed="1"/>
+    <w:lsdException w:name="Normal Table" w:semiHidden="1" w:unhideWhenUsed="1"/>
+    <w:lsdException w:name="annotation subject" w:semiHidden="1" w:unhideWhenUsed="1"/>
+    <w:lsdException w:name="No List" w:semiHidden="1" w:unhideWhenUsed="1"/>
+    <w:lsdException w:name="Outline List 1" w:semiHidden="1" w:unhideWhenUsed="1"/>
+    <w:lsdException w:name="Outline List 2" w:semiHidden="1" w:unhideWhenUsed="1"/>
+    <w:lsdException w:name="Outline List 3" w:semiHidden="1" w:unhideWhenUsed="1"/>
+    <w:lsdException w:name="Table Simple 1" w:semiHidden="1" w:unhideWhenUsed="1"/>
+    <w:lsdException w:name="Table Simple 2" w:semiHidden="1" w:unhideWhenUsed="1"/>
+    <w:lsdException w:name="Table Simple 3" w:semiHidden="1" w:unhideWhenUsed="1"/>
+    <w:lsdException w:name="Table Classic 1" w:semiHidden="1" w:unhideWhenUsed="1"/>
+    <w:lsdException w:name="Table Classic 2" w:semiHidden="1" w:unhideWhenUsed="1"/>
+    <w:lsdException w:name="Table Classic 3" w:semiHidden="1" w:unhideWhenUsed="1"/>
+    <w:lsdException w:name="Table Classic 4" w:semiHidden="1" w:unhideWhenUsed="1"/>
+    <w:lsdException w:name="Table Colorful 1" w:semiHidden="1" w:unhideWhenUsed="1"/>
+    <w:lsdException w:name="Table Colorful 2" w:semiHidden="1" w:unhideWhenUsed="1"/>
+    <w:lsdException w:name="Table Colorful 3" w:semiHidden="1" w:unhideWhenUsed="1"/>
+    <w:lsdException w:name="Table Columns 1" w:semiHidden="1" w:unhideWhenUsed="1"/>
+    <w:lsdException w:name="Table Columns 2" w:semiHidden="1" w:unhideWhenUsed="1"/>
+    <w:lsdException w:name="Table Columns 3" w:semiHidden="1" w:unhideWhenUsed="1"/>
+    <w:lsdException w:name="Table Columns 4" w:semiHidden="1" w:unhideWhenUsed="1"/>
+    <w:lsdException w:name="Table Columns 5" w:semiHidden="1" w:unhideWhenUsed="1"/>
+    <w:lsdException w:name="Table Grid 1" w:semiHidden="1" w:unhideWhenUsed="1"/>
+    <w:lsdException w:name="Table Grid 2" w:semiHidden="1" w:unhideWhenUsed="1"/>
+    <w:lsdException w:name="Table Grid 3" w:semiHidden="1" w:unhideWhenUsed="1"/>
+    <w:lsdException w:name="Table Grid 4" w:semiHidden="1" w:unhideWhenUsed="1"/>
+    <w:lsdException w:name="Table Grid 5" w:semiHidden="1" w:unhideWhenUsed="1"/>
+    <w:lsdException w:name="Table Grid 6" w:semiHidden="1" w:unhideWhenUsed="1"/>
+    <w:lsdException w:name="Table Grid 7" w:semiHidden="1" w:unhideWhenUsed="1"/>
+    <w:lsdException w:name="Table Grid 8" w:semiHidden="1" w:unhideWhenUsed="1"/>
+    <w:lsdException w:name="Table List 1" w:semiHidden="1" w:unhideWhenUsed="1"/>
+    <w:lsdException w:name="Table List 2" w:semiHidden="1" w:unhideWhenUsed="1"/>
+    <w:lsdException w:name="Table List 3" w:semiHidden="1" w:unhideWhenUsed="1"/>
+    <w:lsdException w:name="Table List 4" w:semiHidden="1" w:unhideWhenUsed="1"/>
+    <w:lsdException w:name="Table List 5" w:semiHidden="1" w:unhideWhenUsed="1"/>
+    <w:lsdException w:name="Table List 6" w:semiHidden="1" w:unhideWhenUsed="1"/>
+    <w:lsdException w:name="Table List 7" w:semiHidden="1" w:unhideWhenUsed="1"/>
+    <w:lsdException w:name="Table List 8" w:semiHidden="1" w:unhideWhenUsed="1"/>
+    <w:lsdException w:name="Table 3D effects 1" w:semiHidden="1" w:unhideWhenUsed="1"/>
+    <w:lsdException w:name="Table 3D effects 2" w:semiHidden="1" w:unhideWhenUsed="1"/>
+    <w:lsdException w:name="Table 3D effects 3" w:semiHidden="1" w:unhideWhenUsed="1"/>
+    <w:lsdException w:name="Table Contemporary" w:semiHidden="1" w:unhideWhenUsed="1"/>
+    <w:lsdException w:name="Table Elegant" w:semiHidden="1" w:unhideWhenUsed="1"/>
+    <w:lsdException w:name="Table Professional" w:semiHidden="1" w:unhideWhenUsed="1"/>
+    <w:lsdException w:name="Table Subtle 1" w:semiHidden="1" w:unhideWhenUsed="1"/>
+    <w:lsdException w:name="Table Subtle 2" w:semiHidden="1" w:unhideWhenUsed="1"/>
+    <w:lsdException w:name="Table Web 1" w:semiHidden="1" w:unhideWhenUsed="1"/>
+    <w:lsdException w:name="Table Web 2" w:semiHidden="1" w:unhideWhenUsed="1"/>
+    <w:lsdException w:name="Table Web 3" w:semiHidden="1" w:unhideWhenUsed="1"/>
+    <w:lsdException w:name="Balloon Text" w:semiHidden="1" w:unhideWhenUsed="1"/>
+    <w:lsdException w:name="Table Grid" w:uiPriority="39"/>
+    <w:lsdException w:name="Table Theme" w:semiHidden="1" w:unhideWhenUsed="1"/>
+    <w:lsdException w:name="Placeholder Text" w:semiHidden="1"/>
+    <w:lsdException w:name="No Spacing" w:uiPriority="1" w:qFormat="1"/>
+    <w:lsdException w:name="Light Shading" w:uiPriority="60"/>
+    <w:lsdException w:name="Light List" w:uiPriority="61"/>
+    <w:lsdException w:name="Light Grid" w:uiPriority="62"/>
+    <w:lsdException w:name="Medium Shading 1" w:uiPriority="63"/>
+    <w:lsdException w:name="Medium Shading 2" w:uiPriority="64"/>
+    <w:lsdException w:name="Medium List 1" w:uiPriority="65"/>
+    <w:lsdException w:name="Medium List 2" w:uiPriority="66"/>
+    <w:lsdException w:name="Medium Grid 1" w:uiPriority="67"/>
+    <w:lsdException w:name="Medium Grid 2" w:uiPriority="68"/>
+    <w:lsdException w:name="Medium Grid 3" w:uiPriority="69"/>
+    <w:lsdException w:name="Dark List" w:uiPriority="70"/>
+    <w:lsdException w:name="Colorful Shading" w:uiPriority="71"/>
+    <w:lsdException w:name="Colorful List" w:uiPriority="72"/>
+    <w:lsdException w:name="Colorful Grid" w:uiPriority="73"/>
+    <w:lsdException w:name="Light Shading Accent 1" w:uiPriority="60"/>
+    <w:lsdException w:name="Light List Accent 1" w:uiPriority="61"/>
+    <w:lsdException w:name="Light Grid Accent 1" w:uiPriority="62"/>
+    <w:lsdException w:name="Medium Shading 1 Accent 1" w:uiPriority="63"/>
+    <w:lsdException w:name="Medium Shading 2 Accent 1" w:uiPriority="64"/>
+    <w:lsdException w:name="Medium List 1 Accent 1" w:uiPriority="65"/>
+    <w:lsdException w:name="Revision" w:semiHidden="1"/>
+    <w:lsdException w:name="List Paragraph" w:uiPriority="34" w:qFormat="1"/>
+    <w:lsdException w:name="Quote" w:uiPriority="29" w:qFormat="1"/>
+    <w:lsdException w:name="Intense Quote" w:uiPriority="30" w:qFormat="1"/>
+    <w:lsdException w:name="Medium List 2 Accent 1" w:uiPriority="66"/>
+    <w:lsdException w:name="Medium Grid 1 Accent 1" w:uiPriority="67"/>
+    <w:lsdException w:name="Medium Grid 2 Accent 1" w:uiPriority="68"/>
+    <w:lsdException w:name="Medium Grid 3 Accent 1" w:uiPriority="69"/>
+    <w:lsdException w:name="Dark List Accent 1" w:uiPriority="70"/>
+    <w:lsdException w:name="Colorful Shading Accent 1" w:uiPriority="71"/>
+    <w:lsdException w:name="Colorful List Accent 1" w:uiPriority="72"/>
+    <w:lsdException w:name="Colorful Grid Accent 1" w:uiPriority="73"/>
+    <w:lsdException w:name="Light Shading Accent 2" w:uiPriority="60"/>
+    <w:lsdException w:name="Light List Accent 2" w:uiPriority="61"/>
+    <w:lsdException w:name="Light Grid Accent 2" w:uiPriority="62"/>
+    <w:lsdException w:name="Medium Shading 1 Accent 2" w:uiPriority="63"/>
+    <w:lsdException w:name="Medium Shading 2 Accent 2" w:uiPriority="64"/>
+    <w:lsdException w:name="Medium List 1 Accent 2" w:uiPriority="65"/>
+    <w:lsdException w:name="Medium List 2 Accent 2" w:uiPriority="66"/>
+    <w:lsdException w:name="Medium Grid 1 Accent 2" w:uiPriority="67"/>
+    <w:lsdException w:name="Medium Grid 2 Accent 2" w:uiPriority="68"/>
+    <w:lsdException w:name="Medium Grid 3 Accent 2" w:uiPriority="69"/>
+    <w:lsdException w:name="Dark List Accent 2" w:uiPriority="70"/>
+    <w:lsdException w:name="Colorful Shading Accent 2" w:uiPriority="71"/>
+    <w:lsdException w:name="Colorful List Accent 2" w:uiPriority="72"/>
+    <w:lsdException w:name="Colorful Grid Accent 2" w:uiPriority="73"/>
+    <w:lsdException w:name="Light Shading Accent 3" w:uiPriority="60"/>
+    <w:lsdException w:name="Light List Accent 3" w:uiPriority="61"/>
+    <w:lsdException w:name="Light Grid Accent 3" w:uiPriority="62"/>
+    <w:lsdException w:name="Medium Shading 1 Accent 3" w:uiPriority="63"/>
+    <w:lsdException w:name="Medium Shading 2 Accent 3" w:uiPriority="64"/>
+    <w:lsdException w:name="Medium List 1 Accent 3" w:uiPriority="65"/>
+    <w:lsdException w:name="Medium List 2 Accent 3" w:uiPriority="66"/>
+    <w:lsdException w:name="Medium Grid 1 Accent 3" w:uiPriority="67"/>
+    <w:lsdException w:name="Medium Grid 2 Accent 3" w:uiPriority="68"/>
+    <w:lsdException w:name="Medium Grid 3 Accent 3" w:uiPriority="69"/>
+    <w:lsdException w:name="Dark List Accent 3" w:uiPriority="70"/>
+    <w:lsdException w:name="Colorful Shading Accent 3" w:uiPriority="71"/>
+    <w:lsdException w:name="Colorful List Accent 3" w:uiPriority="72"/>
+    <w:lsdException w:name="Colorful Grid Accent 3" w:uiPriority="73"/>
+    <w:lsdException w:name="Light Shading Accent 4" w:uiPriority="60"/>
+    <w:lsdException w:name="Light List Accent 4" w:uiPriority="61"/>
+    <w:lsdException w:name="Light Grid Accent 4" w:uiPriority="62"/>
+    <w:lsdException w:name="Medium Shading 1 Accent 4" w:uiPriority="63"/>
+    <w:lsdException w:name="Medium Shading 2 Accent 4" w:uiPriority="64"/>
+    <w:lsdException w:name="Medium List 1 Accent 4" w:uiPriority="65"/>
+    <w:lsdException w:name="Medium List 2 Accent 4" w:uiPriority="66"/>
+    <w:lsdException w:name="Medium Grid 1 Accent 4" w:uiPriority="67"/>
+    <w:lsdException w:name="Medium Grid 2 Accent 4" w:uiPriority="68"/>
+    <w:lsdException w:name="Medium Grid 3 Accent 4" w:uiPriority="69"/>
+    <w:lsdException w:name="Dark List Accent 4" w:uiPriority="70"/>
+    <w:lsdException w:name="Colorful Shading Accent 4" w:uiPriority="71"/>
+    <w:lsdException w:name="Colorful List Accent 4" w:uiPriority="72"/>
+    <w:lsdException w:name="Colorful Grid Accent 4" w:uiPriority="73"/>
+    <w:lsdException w:name="Light Shading Accent 5" w:uiPriority="60"/>
+    <w:lsdException w:name="Light List Accent 5" w:uiPriority="61"/>
+    <w:lsdException w:name="Light Grid Accent 5" w:uiPriority="62"/>
+    <w:lsdException w:name="Medium Shading 1 Accent 5" w:uiPriority="63"/>
+    <w:lsdException w:name="Medium Shading 2 Accent 5" w:uiPriority="64"/>
+    <w:lsdException w:name="Medium List 1 Accent 5" w:uiPriority="65"/>
+    <w:lsdException w:name="Medium List 2 Accent 5" w:uiPriority="66"/>
+    <w:lsdException w:name="Medium Grid 1 Accent 5" w:uiPriority="67"/>
+    <w:lsdException w:name="Medium Grid 2 Accent 5" w:uiPriority="68"/>
+    <w:lsdException w:name="Medium Grid 3 Accent 5" w:uiPriority="69"/>
+    <w:lsdException w:name="Dark List Accent 5" w:uiPriority="70"/>
+    <w:lsdException w:name="Colorful Shading Accent 5" w:uiPriority="71"/>
+    <w:lsdException w:name="Colorful List Accent 5" w:uiPriority="72"/>
+    <w:lsdException w:name="Colorful Grid Accent 5" w:uiPriority="73"/>
+    <w:lsdException w:name="Light Shading Accent 6" w:uiPriority="60"/>
+    <w:lsdException w:name="Light List Accent 6" w:uiPriority="61"/>
+    <w:lsdException w:name="Light Grid Accent 6" w:uiPriority="62"/>
+    <w:lsdException w:name="Medium Shading 1 Accent 6" w:uiPriority="63"/>
+    <w:lsdException w:name="Medium Shading 2 Accent 6" w:uiPriority="64"/>
+    <w:lsdException w:name="Medium List 1 Accent 6" w:uiPriority="65"/>
+    <w:lsdException w:name="Medium List 2 Accent 6" w:uiPriority="66"/>
+    <w:lsdException w:name="Medium Grid 1 Accent 6" w:uiPriority="67"/>
+    <w:lsdException w:name="Medium Grid 2 Accent 6" w:uiPriority="68"/>
+    <w:lsdException w:name="Medium Grid 3 Accent 6" w:uiPriority="69"/>
+    <w:lsdException w:name="Dark List Accent 6" w:uiPriority="70"/>
+    <w:lsdException w:name="Colorful Shading Accent 6" w:uiPriority="71"/>
+    <w:lsdException w:name="Colorful List Accent 6" w:uiPriority="72"/>
+    <w:lsdException w:name="Colorful Grid Accent 6" w:uiPriority="73"/>
+    <w:lsdException w:name="Subtle Emphasis" w:uiPriority="19" w:qFormat="1"/>
+    <w:lsdException w:name="Intense Emphasis" w:uiPriority="21" w:qFormat="1"/>
+    <w:lsdException w:name="Subtle Reference" w:uiPriority="31" w:qFormat="1"/>
+    <w:lsdException w:name="Intense Reference" w:uiPriority="32" w:qFormat="1"/>
+    <w:lsdException w:name="Book Title" w:uiPriority="33" w:qFormat="1"/>
+    <w:lsdException w:name="Bibliography" w:semiHidden="1" w:uiPriority="37" w:unhideWhenUsed="1"/>
+    <w:lsdException w:name="TOC Heading" w:semiHidden="1" w:uiPriority="39" w:unhideWhenUsed="1" w:qFormat="1"/>
+    <w:lsdException w:name="Plain Table 1" w:uiPriority="41"/>
+    <w:lsdException w:name="Plain Table 2" w:uiPriority="42"/>
+    <w:lsdException w:name="Plain Table 3" w:uiPriority="43"/>
+    <w:lsdException w:name="Plain Table 4" w:uiPriority="44"/>
+    <w:lsdException w:name="Plain Table 5" w:uiPriority="45"/>
+    <w:lsdException w:name="Grid Table Light" w:uiPriority="40"/>
+    <w:lsdException w:name="Grid Table 1 Light" w:uiPriority="46"/>
+    <w:lsdException w:name="Grid Table 2" w:uiPriority="47"/>
+    <w:lsdException w:name="Grid Table 3" w:uiPriority="48"/>
+    <w:lsdException w:name="Grid Table 4" w:uiPriority="49"/>
+    <w:lsdException w:name="Grid Table 5 Dark" w:uiPriority="50"/>
+    <w:lsdException w:name="Grid Table 6 Colorful" w:uiPriority="51"/>
+    <w:lsdException w:name="Grid Table 7 Colorful" w:uiPriority="52"/>
+    <w:lsdException w:name="Grid Table 1 Light Accent 1" w:uiPriority="46"/>
+    <w:lsdException w:name="Grid Table 2 Accent 1" w:uiPriority="47"/>
+    <w:lsdException w:name="Grid Table 3 Accent 1" w:uiPriority="48"/>
+    <w:lsdException w:name="Grid Table 4 Accent 1" w:uiPriority="49"/>
+    <w:lsdException w:name="Grid Table 5 Dark Accent 1" w:uiPriority="50"/>
+    <w:lsdException w:name="Grid Table 6 Colorful Accent 1" w:uiPriority="51"/>
+    <w:lsdException w:name="Grid Table 7 Colorful Accent 1" w:uiPriority="52"/>
+    <w:lsdException w:name="Grid Table 1 Light Accent 2" w:uiPriority="46"/>
+    <w:lsdException w:name="Grid Table 2 Accent 2" w:uiPriority="47"/>
+    <w:lsdException w:name="Grid Table 3 Accent 2" w:uiPriority="48"/>
+    <w:lsdException w:name="Grid Table 4 Accent 2" w:uiPriority="49"/>
+    <w:lsdException w:name="Grid Table 5 Dark Accent 2" w:uiPriority="50"/>
+    <w:lsdException w:name="Grid Table 6 Colorful Accent 2" w:uiPriority="51"/>
+    <w:lsdException w:name="Grid Table 7 Colorful Accent 2" w:uiPriority="52"/>
+    <w:lsdException w:name="Grid Table 1 Light Accent 3" w:uiPriority="46"/>
+    <w:lsdException w:name="Grid Table 2 Accent 3" w:uiPriority="47"/>
+    <w:lsdException w:name="Grid Table 3 Accent 3" w:uiPriority="48"/>
+    <w:lsdException w:name="Grid Table 4 Accent 3" w:uiPriority="49"/>
+    <w:lsdException w:name="Grid Table 5 Dark Accent 3" w:uiPriority="50"/>
+    <w:lsdException w:name="Grid Table 6 Colorful Accent 3" w:uiPriority="51"/>
+    <w:lsdException w:name="Grid Table 7 Colorful Accent 3" w:uiPriority="52"/>
+    <w:lsdException w:name="Grid Table 1 Light Accent 4" w:uiPriority="46"/>
+    <w:lsdException w:name="Grid Table 2 Accent 4" w:uiPriority="47"/>
+    <w:lsdException w:name="Grid Table 3 Accent 4" w:uiPriority="48"/>
+    <w:lsdException w:name="Grid Table 4 Accent 4" w:uiPriority="49"/>
+    <w:lsdException w:name="Grid Table 5 Dark Accent 4" w:uiPriority="50"/>
+    <w:lsdException w:name="Grid Table 6 Colorful Accent 4" w:uiPriority="51"/>
+    <w:lsdException w:name="Grid Table 7 Colorful Accent 4" w:uiPriority="52"/>
+    <w:lsdException w:name="Grid Table 1 Light Accent 5" w:uiPriority="46"/>
+    <w:lsdException w:name="Grid Table 2 Accent 5" w:uiPriority="47"/>
+    <w:lsdException w:name="Grid Table 3 Accent 5" w:uiPriority="48"/>
+    <w:lsdException w:name="Grid Table 4 Accent 5" w:uiPriority="49"/>
+    <w:lsdException w:name="Grid Table 5 Dark Accent 5" w:uiPriority="50"/>
+    <w:lsdException w:name="Grid Table 6 Colorful Accent 5" w:uiPriority="51"/>
+    <w:lsdException w:name="Grid Table 7 Colorful Accent 5" w:uiPriority="52"/>
+    <w:lsdException w:name="Grid Table 1 Light Accent 6" w:uiPriority="46"/>
+    <w:lsdException w:name="Grid Table 2 Accent 6" w:uiPriority="47"/>
+    <w:lsdException w:name="Grid Table 3 Accent 6" w:uiPriority="48"/>
+    <w:lsdException w:name="Grid Table 4 Accent 6" w:uiPriority="49"/>
+    <w:lsdException w:name="Grid Table 5 Dark Accent 6" w:uiPriority="50"/>
+    <w:lsdException w:name="Grid Table 6 Colorful Accent 6" w:uiPriority="51"/>
+    <w:lsdException w:name="Grid Table 7 Colorful Accent 6" w:uiPriority="52"/>
+    <w:lsdException w:name="List Table 1 Light" w:uiPriority="46"/>
+    <w:lsdException w:name="List Table 2" w:uiPriority="47"/>
+    <w:lsdException w:name="List Table 3" w:uiPriority="48"/>
+    <w:lsdException w:name="List Table 4" w:uiPriority="49"/>
+    <w:lsdException w:name="List Table 5 Dark" w:uiPriority="50"/>
+    <w:lsdException w:name="List Table 6 Colorful" w:uiPriority="51"/>
+    <w:lsdException w:name="List Table 7 Colorful" w:uiPriority="52"/>
+    <w:lsdException w:name="List Table 1 Light Accent 1" w:uiPriority="46"/>
+    <w:lsdException w:name="List Table 2 Accent 1" w:uiPriority="47"/>
+    <w:lsdException w:name="List Table 3 Accent 1" w:uiPriority="48"/>
+    <w:lsdException w:name="List Table 4 Accent 1" w:uiPriority="49"/>
+    <w:lsdException w:name="List Table 5 Dark Accent 1" w:uiPriority="50"/>
+    <w:lsdException w:name="List Table 6 Colorful Accent 1" w:uiPriority="51"/>
+    <w:lsdException w:name="List Table 7 Colorful Accent 1" w:uiPriority="52"/>
+    <w:lsdException w:name="List Table 1 Light Accent 2" w:uiPriority="46"/>
+    <w:lsdException w:name="List Table 2 Accent 2" w:uiPriority="47"/>
+    <w:lsdException w:name="List Table 3 Accent 2" w:uiPriority="48"/>
+    <w:lsdException w:name="List Table 4 Accent 2" w:uiPriority="49"/>
+    <w:lsdException w:name="List Table 5 Dark Accent 2" w:uiPriority="50"/>
+    <w:lsdException w:name="List Table 6 Colorful Accent 2" w:uiPriority="51"/>
+    <w:lsdException w:name="List Table 7 Colorful Accent 2" w:uiPriority="52"/>
+    <w:lsdException w:name="List Table 1 Light Accent 3" w:uiPriority="46"/>
+    <w:lsdException w:name="List Table 2 Accent 3" w:uiPriority="47"/>
+    <w:lsdException w:name="List Table 3 Accent 3" w:uiPriority="48"/>
+    <w:lsdException w:name="List Table 4 Accent 3" w:uiPriority="49"/>
+    <w:lsdException w:name="List Table 5 Dark Accent 3" w:uiPriority="50"/>
+    <w:lsdException w:name="List Table 6 Colorful Accent 3" w:uiPriority="51"/>
+    <w:lsdException w:name="List Table 7 Colorful Accent 3" w:uiPriority="52"/>
+    <w:lsdException w:name="List Table 1 Light Accent 4" w:uiPriority="46"/>
+    <w:lsdException w:name="List Table 2 Accent 4" w:uiPriority="47"/>
+    <w:lsdException w:name="List Table 3 Accent 4" w:uiPriority="48"/>
+    <w:lsdException w:name="List Table 4 Accent 4" w:uiPriority="49"/>
+    <w:lsdException w:name="List Table 5 Dark Accent 4" w:uiPriority="50"/>
+    <w:lsdException w:name="List Table 6 Colorful Accent 4" w:uiPriority="51"/>
+    <w:lsdException w:name="List Table 7 Colorful Accent 4" w:uiPriority="52"/>
+    <w:lsdException w:name="List Table 1 Light Accent 5" w:uiPriority="46"/>
+    <w:lsdException w:name="List Table 2 Accent 5" w:uiPriority="47"/>
+    <w:lsdException w:name="List Table 3 Accent 5" w:uiPriority="48"/>
+    <w:lsdException w:name="List Table 4 Accent 5" w:uiPriority="49"/>
+    <w:lsdException w:name="List Table 5 Dark Accent 5" w:uiPriority="50"/>
+    <w:lsdException w:name="List Table 6 Colorful Accent 5" w:uiPriority="51"/>
+    <w:lsdException w:name="List Table 7 Colorful Accent 5" w:uiPriority="52"/>
+    <w:lsdException w:name="List Table 1 Light Accent 6" w:uiPriority="46"/>
+    <w:lsdException w:name="List Table 2 Accent 6" w:uiPriority="47"/>
+    <w:lsdException w:name="List Table 3 Accent 6" w:uiPriority="48"/>
+    <w:lsdException w:name="List Table 4 Accent 6" w:uiPriority="49"/>
+    <w:lsdException w:name="List Table 5 Dark Accent 6" w:uiPriority="50"/>
+    <w:lsdException w:name="List Table 6 Colorful Accent 6" w:uiPriority="51"/>
+    <w:lsdException w:name="List Table 7 Colorful Accent 6" w:uiPriority="52"/>
   </w:latentStyles>
   <w:style w:type="paragraph" w:default="1" w:styleId="Normal">
     <w:name w:val="Normal"/>
@@ -4687,6 +5006,7 @@
   <w:style w:type="character" w:default="1" w:styleId="Fuentedeprrafopredeter">
     <w:name w:val="Default Paragraph Font"/>
     <w:uiPriority w:val="1"/>
+    <w:semiHidden/>
     <w:unhideWhenUsed/>
   </w:style>
   <w:style w:type="table" w:default="1" w:styleId="Tablanormal">
@@ -4721,7 +5041,7 @@
       </w:tblCellMar>
     </w:tblPr>
   </w:style>
-  <w:style w:type="paragraph" w:styleId="Ttulo">
+  <w:style w:type="paragraph" w:styleId="Puesto">
     <w:name w:val="Title"/>
     <w:basedOn w:val="Normal"/>
     <w:next w:val="Normal"/>
@@ -4762,7 +5082,9 @@
       <w:tblStyleRowBandSize w:val="1"/>
       <w:tblStyleColBandSize w:val="1"/>
       <w:tblCellMar>
+        <w:top w:w="0" w:type="dxa"/>
         <w:left w:w="108" w:type="dxa"/>
+        <w:bottom w:w="0" w:type="dxa"/>
         <w:right w:w="108" w:type="dxa"/>
       </w:tblCellMar>
     </w:tblPr>
@@ -4842,6 +5164,7 @@
       <w:spacing w:after="0" w:line="240" w:lineRule="auto"/>
     </w:pPr>
     <w:tblPr>
+      <w:tblInd w:w="0" w:type="dxa"/>
       <w:tblBorders>
         <w:top w:val="single" w:sz="4" w:space="0" w:color="auto"/>
         <w:left w:val="single" w:sz="4" w:space="0" w:color="auto"/>
@@ -4850,284 +5173,6 @@
         <w:insideH w:val="single" w:sz="4" w:space="0" w:color="auto"/>
         <w:insideV w:val="single" w:sz="4" w:space="0" w:color="auto"/>
       </w:tblBorders>
-    </w:tblPr>
-  </w:style>
-</w:styles>
-</file>
-
-<file path=word/stylesWithEffects.xml><?xml version="1.0" encoding="utf-8"?>
-<w:styles xmlns:wpc="http://schemas.microsoft.com/office/word/2010/wordprocessingCanvas" xmlns:mc="http://schemas.openxmlformats.org/markup-compatibility/2006" xmlns:o="urn:schemas-microsoft-com:office:office" xmlns:r="http://schemas.openxmlformats.org/officeDocument/2006/relationships" xmlns:m="http://schemas.openxmlformats.org/officeDocument/2006/math" xmlns:v="urn:schemas-microsoft-com:vml" xmlns:wp14="http://schemas.microsoft.com/office/word/2010/wordprocessingDrawing" xmlns:wp="http://schemas.openxmlformats.org/drawingml/2006/wordprocessingDrawing" xmlns:w10="urn:schemas-microsoft-com:office:word" xmlns:w="http://schemas.openxmlformats.org/wordprocessingml/2006/main" xmlns:w14="http://schemas.microsoft.com/office/word/2010/wordml" xmlns:wpg="http://schemas.microsoft.com/office/word/2010/wordprocessingGroup" xmlns:wpi="http://schemas.microsoft.com/office/word/2010/wordprocessingInk" xmlns:wne="http://schemas.microsoft.com/office/word/2006/wordml" xmlns:wps="http://schemas.microsoft.com/office/word/2010/wordprocessingShape" mc:Ignorable="w14 wp14">
-  <w:docDefaults>
-    <w:rPrDefault>
-      <w:rPr>
-        <w:rFonts w:ascii="Calibri" w:eastAsia="Calibri" w:hAnsi="Calibri" w:cs="Calibri"/>
-        <w:color w:val="000000"/>
-        <w:sz w:val="22"/>
-        <w:szCs w:val="22"/>
-        <w:lang w:val="es-PE" w:eastAsia="es-PE" w:bidi="ar-SA"/>
-      </w:rPr>
-    </w:rPrDefault>
-    <w:pPrDefault>
-      <w:pPr>
-        <w:pBdr>
-          <w:top w:val="nil"/>
-          <w:left w:val="nil"/>
-          <w:bottom w:val="nil"/>
-          <w:right w:val="nil"/>
-          <w:between w:val="nil"/>
-        </w:pBdr>
-        <w:spacing w:after="160" w:line="259" w:lineRule="auto"/>
-      </w:pPr>
-    </w:pPrDefault>
-  </w:docDefaults>
-  <w:latentStyles w:defLockedState="0" w:defUIPriority="99" w:defSemiHidden="1" w:defUnhideWhenUsed="1" w:defQFormat="0" w:count="267">
-    <w:lsdException w:name="Normal" w:semiHidden="0" w:uiPriority="0" w:unhideWhenUsed="0" w:qFormat="1"/>
-    <w:lsdException w:name="heading 1" w:semiHidden="0" w:uiPriority="9" w:unhideWhenUsed="0" w:qFormat="1"/>
-    <w:lsdException w:name="heading 2" w:uiPriority="9" w:qFormat="1"/>
-    <w:lsdException w:name="heading 3" w:uiPriority="9" w:qFormat="1"/>
-    <w:lsdException w:name="heading 4" w:uiPriority="9" w:qFormat="1"/>
-    <w:lsdException w:name="heading 5" w:uiPriority="9" w:qFormat="1"/>
-    <w:lsdException w:name="heading 6" w:uiPriority="9" w:qFormat="1"/>
-    <w:lsdException w:name="heading 7" w:uiPriority="9" w:qFormat="1"/>
-    <w:lsdException w:name="heading 8" w:uiPriority="9" w:qFormat="1"/>
-    <w:lsdException w:name="heading 9" w:uiPriority="9" w:qFormat="1"/>
-    <w:lsdException w:name="toc 1" w:uiPriority="39"/>
-    <w:lsdException w:name="toc 2" w:uiPriority="39"/>
-    <w:lsdException w:name="toc 3" w:uiPriority="39"/>
-    <w:lsdException w:name="toc 4" w:uiPriority="39"/>
-    <w:lsdException w:name="toc 5" w:uiPriority="39"/>
-    <w:lsdException w:name="toc 6" w:uiPriority="39"/>
-    <w:lsdException w:name="toc 7" w:uiPriority="39"/>
-    <w:lsdException w:name="toc 8" w:uiPriority="39"/>
-    <w:lsdException w:name="toc 9" w:uiPriority="39"/>
-    <w:lsdException w:name="caption" w:uiPriority="35" w:qFormat="1"/>
-    <w:lsdException w:name="Title" w:semiHidden="0" w:uiPriority="10" w:unhideWhenUsed="0" w:qFormat="1"/>
-    <w:lsdException w:name="Default Paragraph Font" w:uiPriority="1"/>
-    <w:lsdException w:name="Subtitle" w:semiHidden="0" w:uiPriority="11" w:unhideWhenUsed="0" w:qFormat="1"/>
-    <w:lsdException w:name="Strong" w:semiHidden="0" w:uiPriority="22" w:unhideWhenUsed="0" w:qFormat="1"/>
-    <w:lsdException w:name="Emphasis" w:semiHidden="0" w:uiPriority="20" w:unhideWhenUsed="0" w:qFormat="1"/>
-    <w:lsdException w:name="Table Grid" w:semiHidden="0" w:uiPriority="39" w:unhideWhenUsed="0"/>
-    <w:lsdException w:name="Placeholder Text" w:unhideWhenUsed="0"/>
-    <w:lsdException w:name="No Spacing" w:semiHidden="0" w:uiPriority="1" w:unhideWhenUsed="0" w:qFormat="1"/>
-    <w:lsdException w:name="Light Shading" w:semiHidden="0" w:uiPriority="60" w:unhideWhenUsed="0"/>
-    <w:lsdException w:name="Light List" w:semiHidden="0" w:uiPriority="61" w:unhideWhenUsed="0"/>
-    <w:lsdException w:name="Light Grid" w:semiHidden="0" w:uiPriority="62" w:unhideWhenUsed="0"/>
-    <w:lsdException w:name="Medium Shading 1" w:semiHidden="0" w:uiPriority="63" w:unhideWhenUsed="0"/>
-    <w:lsdException w:name="Medium Shading 2" w:semiHidden="0" w:uiPriority="64" w:unhideWhenUsed="0"/>
-    <w:lsdException w:name="Medium List 1" w:semiHidden="0" w:uiPriority="65" w:unhideWhenUsed="0"/>
-    <w:lsdException w:name="Medium List 2" w:semiHidden="0" w:uiPriority="66" w:unhideWhenUsed="0"/>
-    <w:lsdException w:name="Medium Grid 1" w:semiHidden="0" w:uiPriority="67" w:unhideWhenUsed="0"/>
-    <w:lsdException w:name="Medium Grid 2" w:semiHidden="0" w:uiPriority="68" w:unhideWhenUsed="0"/>
-    <w:lsdException w:name="Medium Grid 3" w:semiHidden="0" w:uiPriority="69" w:unhideWhenUsed="0"/>
-    <w:lsdException w:name="Dark List" w:semiHidden="0" w:uiPriority="70" w:unhideWhenUsed="0"/>
-    <w:lsdException w:name="Colorful Shading" w:semiHidden="0" w:uiPriority="71" w:unhideWhenUsed="0"/>
-    <w:lsdException w:name="Colorful List" w:semiHidden="0" w:uiPriority="72" w:unhideWhenUsed="0"/>
-    <w:lsdException w:name="Colorful Grid" w:semiHidden="0" w:uiPriority="73" w:unhideWhenUsed="0"/>
-    <w:lsdException w:name="Light Shading Accent 1" w:semiHidden="0" w:uiPriority="60" w:unhideWhenUsed="0"/>
-    <w:lsdException w:name="Light List Accent 1" w:semiHidden="0" w:uiPriority="61" w:unhideWhenUsed="0"/>
-    <w:lsdException w:name="Light Grid Accent 1" w:semiHidden="0" w:uiPriority="62" w:unhideWhenUsed="0"/>
-    <w:lsdException w:name="Medium Shading 1 Accent 1" w:semiHidden="0" w:uiPriority="63" w:unhideWhenUsed="0"/>
-    <w:lsdException w:name="Medium Shading 2 Accent 1" w:semiHidden="0" w:uiPriority="64" w:unhideWhenUsed="0"/>
-    <w:lsdException w:name="Medium List 1 Accent 1" w:semiHidden="0" w:uiPriority="65" w:unhideWhenUsed="0"/>
-    <w:lsdException w:name="Revision" w:unhideWhenUsed="0"/>
-    <w:lsdException w:name="List Paragraph" w:semiHidden="0" w:uiPriority="34" w:unhideWhenUsed="0" w:qFormat="1"/>
-    <w:lsdException w:name="Quote" w:semiHidden="0" w:uiPriority="29" w:unhideWhenUsed="0" w:qFormat="1"/>
-    <w:lsdException w:name="Intense Quote" w:semiHidden="0" w:uiPriority="30" w:unhideWhenUsed="0" w:qFormat="1"/>
-    <w:lsdException w:name="Medium List 2 Accent 1" w:semiHidden="0" w:uiPriority="66" w:unhideWhenUsed="0"/>
-    <w:lsdException w:name="Medium Grid 1 Accent 1" w:semiHidden="0" w:uiPriority="67" w:unhideWhenUsed="0"/>
-    <w:lsdException w:name="Medium Grid 2 Accent 1" w:semiHidden="0" w:uiPriority="68" w:unhideWhenUsed="0"/>
-    <w:lsdException w:name="Medium Grid 3 Accent 1" w:semiHidden="0" w:uiPriority="69" w:unhideWhenUsed="0"/>
-    <w:lsdException w:name="Dark List Accent 1" w:semiHidden="0" w:uiPriority="70" w:unhideWhenUsed="0"/>
-    <w:lsdException w:name="Colorful Shading Accent 1" w:semiHidden="0" w:uiPriority="71" w:unhideWhenUsed="0"/>
-    <w:lsdException w:name="Colorful List Accent 1" w:semiHidden="0" w:uiPriority="72" w:unhideWhenUsed="0"/>
-    <w:lsdException w:name="Colorful Grid Accent 1" w:semiHidden="0" w:uiPriority="73" w:unhideWhenUsed="0"/>
-    <w:lsdException w:name="Light Shading Accent 2" w:semiHidden="0" w:uiPriority="60" w:unhideWhenUsed="0"/>
-    <w:lsdException w:name="Light List Accent 2" w:semiHidden="0" w:uiPriority="61" w:unhideWhenUsed="0"/>
-    <w:lsdException w:name="Light Grid Accent 2" w:semiHidden="0" w:uiPriority="62" w:unhideWhenUsed="0"/>
-    <w:lsdException w:name="Medium Shading 1 Accent 2" w:semiHidden="0" w:uiPriority="63" w:unhideWhenUsed="0"/>
-    <w:lsdException w:name="Medium Shading 2 Accent 2" w:semiHidden="0" w:uiPriority="64" w:unhideWhenUsed="0"/>
-    <w:lsdException w:name="Medium List 1 Accent 2" w:semiHidden="0" w:uiPriority="65" w:unhideWhenUsed="0"/>
-    <w:lsdException w:name="Medium List 2 Accent 2" w:semiHidden="0" w:uiPriority="66" w:unhideWhenUsed="0"/>
-    <w:lsdException w:name="Medium Grid 1 Accent 2" w:semiHidden="0" w:uiPriority="67" w:unhideWhenUsed="0"/>
-    <w:lsdException w:name="Medium Grid 2 Accent 2" w:semiHidden="0" w:uiPriority="68" w:unhideWhenUsed="0"/>
-    <w:lsdException w:name="Medium Grid 3 Accent 2" w:semiHidden="0" w:uiPriority="69" w:unhideWhenUsed="0"/>
-    <w:lsdException w:name="Dark List Accent 2" w:semiHidden="0" w:uiPriority="70" w:unhideWhenUsed="0"/>
-    <w:lsdException w:name="Colorful Shading Accent 2" w:semiHidden="0" w:uiPriority="71" w:unhideWhenUsed="0"/>
-    <w:lsdException w:name="Colorful List Accent 2" w:semiHidden="0" w:uiPriority="72" w:unhideWhenUsed="0"/>
-    <w:lsdException w:name="Colorful Grid Accent 2" w:semiHidden="0" w:uiPriority="73" w:unhideWhenUsed="0"/>
-    <w:lsdException w:name="Light Shading Accent 3" w:semiHidden="0" w:uiPriority="60" w:unhideWhenUsed="0"/>
-    <w:lsdException w:name="Light List Accent 3" w:semiHidden="0" w:uiPriority="61" w:unhideWhenUsed="0"/>
-    <w:lsdException w:name="Light Grid Accent 3" w:semiHidden="0" w:uiPriority="62" w:unhideWhenUsed="0"/>
-    <w:lsdException w:name="Medium Shading 1 Accent 3" w:semiHidden="0" w:uiPriority="63" w:unhideWhenUsed="0"/>
-    <w:lsdException w:name="Medium Shading 2 Accent 3" w:semiHidden="0" w:uiPriority="64" w:unhideWhenUsed="0"/>
-    <w:lsdException w:name="Medium List 1 Accent 3" w:semiHidden="0" w:uiPriority="65" w:unhideWhenUsed="0"/>
-    <w:lsdException w:name="Medium List 2 Accent 3" w:semiHidden="0" w:uiPriority="66" w:unhideWhenUsed="0"/>
-    <w:lsdException w:name="Medium Grid 1 Accent 3" w:semiHidden="0" w:uiPriority="67" w:unhideWhenUsed="0"/>
-    <w:lsdException w:name="Medium Grid 2 Accent 3" w:semiHidden="0" w:uiPriority="68" w:unhideWhenUsed="0"/>
-    <w:lsdException w:name="Medium Grid 3 Accent 3" w:semiHidden="0" w:uiPriority="69" w:unhideWhenUsed="0"/>
-    <w:lsdException w:name="Dark List Accent 3" w:semiHidden="0" w:uiPriority="70" w:unhideWhenUsed="0"/>
-    <w:lsdException w:name="Colorful Shading Accent 3" w:semiHidden="0" w:uiPriority="71" w:unhideWhenUsed="0"/>
-    <w:lsdException w:name="Colorful List Accent 3" w:semiHidden="0" w:uiPriority="72" w:unhideWhenUsed="0"/>
-    <w:lsdException w:name="Colorful Grid Accent 3" w:semiHidden="0" w:uiPriority="73" w:unhideWhenUsed="0"/>
-    <w:lsdException w:name="Light Shading Accent 4" w:semiHidden="0" w:uiPriority="60" w:unhideWhenUsed="0"/>
-    <w:lsdException w:name="Light List Accent 4" w:semiHidden="0" w:uiPriority="61" w:unhideWhenUsed="0"/>
-    <w:lsdException w:name="Light Grid Accent 4" w:semiHidden="0" w:uiPriority="62" w:unhideWhenUsed="0"/>
-    <w:lsdException w:name="Medium Shading 1 Accent 4" w:semiHidden="0" w:uiPriority="63" w:unhideWhenUsed="0"/>
-    <w:lsdException w:name="Medium Shading 2 Accent 4" w:semiHidden="0" w:uiPriority="64" w:unhideWhenUsed="0"/>
-    <w:lsdException w:name="Medium List 1 Accent 4" w:semiHidden="0" w:uiPriority="65" w:unhideWhenUsed="0"/>
-    <w:lsdException w:name="Medium List 2 Accent 4" w:semiHidden="0" w:uiPriority="66" w:unhideWhenUsed="0"/>
-    <w:lsdException w:name="Medium Grid 1 Accent 4" w:semiHidden="0" w:uiPriority="67" w:unhideWhenUsed="0"/>
-    <w:lsdException w:name="Medium Grid 2 Accent 4" w:semiHidden="0" w:uiPriority="68" w:unhideWhenUsed="0"/>
-    <w:lsdException w:name="Medium Grid 3 Accent 4" w:semiHidden="0" w:uiPriority="69" w:unhideWhenUsed="0"/>
-    <w:lsdException w:name="Dark List Accent 4" w:semiHidden="0" w:uiPriority="70" w:unhideWhenUsed="0"/>
-    <w:lsdException w:name="Colorful Shading Accent 4" w:semiHidden="0" w:uiPriority="71" w:unhideWhenUsed="0"/>
-    <w:lsdException w:name="Colorful List Accent 4" w:semiHidden="0" w:uiPriority="72" w:unhideWhenUsed="0"/>
-    <w:lsdException w:name="Colorful Grid Accent 4" w:semiHidden="0" w:uiPriority="73" w:unhideWhenUsed="0"/>
-    <w:lsdException w:name="Light Shading Accent 5" w:semiHidden="0" w:uiPriority="60" w:unhideWhenUsed="0"/>
-    <w:lsdException w:name="Light List Accent 5" w:semiHidden="0" w:uiPriority="61" w:unhideWhenUsed="0"/>
-    <w:lsdException w:name="Light Grid Accent 5" w:semiHidden="0" w:uiPriority="62" w:unhideWhenUsed="0"/>
-    <w:lsdException w:name="Medium Shading 1 Accent 5" w:semiHidden="0" w:uiPriority="63" w:unhideWhenUsed="0"/>
-    <w:lsdException w:name="Medium Shading 2 Accent 5" w:semiHidden="0" w:uiPriority="64" w:unhideWhenUsed="0"/>
-    <w:lsdException w:name="Medium List 1 Accent 5" w:semiHidden="0" w:uiPriority="65" w:unhideWhenUsed="0"/>
-    <w:lsdException w:name="Medium List 2 Accent 5" w:semiHidden="0" w:uiPriority="66" w:unhideWhenUsed="0"/>
-    <w:lsdException w:name="Medium Grid 1 Accent 5" w:semiHidden="0" w:uiPriority="67" w:unhideWhenUsed="0"/>
-    <w:lsdException w:name="Medium Grid 2 Accent 5" w:semiHidden="0" w:uiPriority="68" w:unhideWhenUsed="0"/>
-    <w:lsdException w:name="Medium Grid 3 Accent 5" w:semiHidden="0" w:uiPriority="69" w:unhideWhenUsed="0"/>
-    <w:lsdException w:name="Dark List Accent 5" w:semiHidden="0" w:uiPriority="70" w:unhideWhenUsed="0"/>
-    <w:lsdException w:name="Colorful Shading Accent 5" w:semiHidden="0" w:uiPriority="71" w:unhideWhenUsed="0"/>
-    <w:lsdException w:name="Colorful List Accent 5" w:semiHidden="0" w:uiPriority="72" w:unhideWhenUsed="0"/>
-    <w:lsdException w:name="Colorful Grid Accent 5" w:semiHidden="0" w:uiPriority="73" w:unhideWhenUsed="0"/>
-    <w:lsdException w:name="Light Shading Accent 6" w:semiHidden="0" w:uiPriority="60" w:unhideWhenUsed="0"/>
-    <w:lsdException w:name="Light List Accent 6" w:semiHidden="0" w:uiPriority="61" w:unhideWhenUsed="0"/>
-    <w:lsdException w:name="Light Grid Accent 6" w:semiHidden="0" w:uiPriority="62" w:unhideWhenUsed="0"/>
-    <w:lsdException w:name="Medium Shading 1 Accent 6" w:semiHidden="0" w:uiPriority="63" w:unhideWhenUsed="0"/>
-    <w:lsdException w:name="Medium Shading 2 Accent 6" w:semiHidden="0" w:uiPriority="64" w:unhideWhenUsed="0"/>
-    <w:lsdException w:name="Medium List 1 Accent 6" w:semiHidden="0" w:uiPriority="65" w:unhideWhenUsed="0"/>
-    <w:lsdException w:name="Medium List 2 Accent 6" w:semiHidden="0" w:uiPriority="66" w:unhideWhenUsed="0"/>
-    <w:lsdException w:name="Medium Grid 1 Accent 6" w:semiHidden="0" w:uiPriority="67" w:unhideWhenUsed="0"/>
-    <w:lsdException w:name="Medium Grid 2 Accent 6" w:semiHidden="0" w:uiPriority="68" w:unhideWhenUsed="0"/>
-    <w:lsdException w:name="Medium Grid 3 Accent 6" w:semiHidden="0" w:uiPriority="69" w:unhideWhenUsed="0"/>
-    <w:lsdException w:name="Dark List Accent 6" w:semiHidden="0" w:uiPriority="70" w:unhideWhenUsed="0"/>
-    <w:lsdException w:name="Colorful Shading Accent 6" w:semiHidden="0" w:uiPriority="71" w:unhideWhenUsed="0"/>
-    <w:lsdException w:name="Colorful List Accent 6" w:semiHidden="0" w:uiPriority="72" w:unhideWhenUsed="0"/>
-    <w:lsdException w:name="Colorful Grid Accent 6" w:semiHidden="0" w:uiPriority="73" w:unhideWhenUsed="0"/>
-    <w:lsdException w:name="Subtle Emphasis" w:semiHidden="0" w:uiPriority="19" w:unhideWhenUsed="0" w:qFormat="1"/>
-    <w:lsdException w:name="Intense Emphasis" w:semiHidden="0" w:uiPriority="21" w:unhideWhenUsed="0" w:qFormat="1"/>
-    <w:lsdException w:name="Subtle Reference" w:semiHidden="0" w:uiPriority="31" w:unhideWhenUsed="0" w:qFormat="1"/>
-    <w:lsdException w:name="Intense Reference" w:semiHidden="0" w:uiPriority="32" w:unhideWhenUsed="0" w:qFormat="1"/>
-    <w:lsdException w:name="Book Title" w:semiHidden="0" w:uiPriority="33" w:unhideWhenUsed="0" w:qFormat="1"/>
-    <w:lsdException w:name="Bibliography" w:uiPriority="37"/>
-    <w:lsdException w:name="TOC Heading" w:uiPriority="39" w:qFormat="1"/>
-  </w:latentStyles>
-  <w:style w:type="paragraph" w:default="1" w:styleId="Normal">
-    <w:name w:val="Normal"/>
-  </w:style>
-  <w:style w:type="paragraph" w:styleId="Ttulo1">
-    <w:name w:val="heading 1"/>
-    <w:basedOn w:val="Normal"/>
-    <w:next w:val="Normal"/>
-    <w:pPr>
-      <w:keepNext/>
-      <w:keepLines/>
-      <w:spacing w:before="240" w:after="0"/>
-      <w:outlineLvl w:val="0"/>
-    </w:pPr>
-    <w:rPr>
-      <w:color w:val="2E75B5"/>
-      <w:sz w:val="32"/>
-      <w:szCs w:val="32"/>
-    </w:rPr>
-  </w:style>
-  <w:style w:type="paragraph" w:styleId="Ttulo2">
-    <w:name w:val="heading 2"/>
-    <w:basedOn w:val="Normal"/>
-    <w:next w:val="Normal"/>
-    <w:pPr>
-      <w:keepNext/>
-      <w:keepLines/>
-      <w:spacing w:before="40" w:after="0"/>
-      <w:outlineLvl w:val="1"/>
-    </w:pPr>
-    <w:rPr>
-      <w:color w:val="2E75B5"/>
-      <w:sz w:val="26"/>
-      <w:szCs w:val="26"/>
-    </w:rPr>
-  </w:style>
-  <w:style w:type="paragraph" w:styleId="Ttulo3">
-    <w:name w:val="heading 3"/>
-    <w:basedOn w:val="Normal"/>
-    <w:next w:val="Normal"/>
-    <w:pPr>
-      <w:keepNext/>
-      <w:keepLines/>
-      <w:spacing w:before="280" w:after="80"/>
-      <w:outlineLvl w:val="2"/>
-    </w:pPr>
-    <w:rPr>
-      <w:b/>
-      <w:sz w:val="28"/>
-      <w:szCs w:val="28"/>
-    </w:rPr>
-  </w:style>
-  <w:style w:type="paragraph" w:styleId="Ttulo4">
-    <w:name w:val="heading 4"/>
-    <w:basedOn w:val="Normal"/>
-    <w:next w:val="Normal"/>
-    <w:pPr>
-      <w:keepNext/>
-      <w:keepLines/>
-      <w:spacing w:before="240" w:after="40"/>
-      <w:outlineLvl w:val="3"/>
-    </w:pPr>
-    <w:rPr>
-      <w:b/>
-      <w:sz w:val="24"/>
-      <w:szCs w:val="24"/>
-    </w:rPr>
-  </w:style>
-  <w:style w:type="paragraph" w:styleId="Ttulo5">
-    <w:name w:val="heading 5"/>
-    <w:basedOn w:val="Normal"/>
-    <w:next w:val="Normal"/>
-    <w:pPr>
-      <w:keepNext/>
-      <w:keepLines/>
-      <w:spacing w:before="220" w:after="40"/>
-      <w:outlineLvl w:val="4"/>
-    </w:pPr>
-    <w:rPr>
-      <w:b/>
-    </w:rPr>
-  </w:style>
-  <w:style w:type="paragraph" w:styleId="Ttulo6">
-    <w:name w:val="heading 6"/>
-    <w:basedOn w:val="Normal"/>
-    <w:next w:val="Normal"/>
-    <w:pPr>
-      <w:keepNext/>
-      <w:keepLines/>
-      <w:spacing w:before="200" w:after="40"/>
-      <w:outlineLvl w:val="5"/>
-    </w:pPr>
-    <w:rPr>
-      <w:b/>
-      <w:sz w:val="20"/>
-      <w:szCs w:val="20"/>
-    </w:rPr>
-  </w:style>
-  <w:style w:type="character" w:default="1" w:styleId="Fuentedeprrafopredeter">
-    <w:name w:val="Default Paragraph Font"/>
-    <w:uiPriority w:val="1"/>
-    <w:unhideWhenUsed/>
-  </w:style>
-  <w:style w:type="table" w:default="1" w:styleId="Tablanormal">
-    <w:name w:val="Normal Table"/>
-    <w:uiPriority w:val="99"/>
-    <w:semiHidden/>
-    <w:unhideWhenUsed/>
-    <w:tblPr>
-      <w:tblInd w:w="0" w:type="dxa"/>
       <w:tblCellMar>
         <w:top w:w="0" w:type="dxa"/>
         <w:left w:w="108" w:type="dxa"/>
@@ -5136,153 +5181,49 @@
       </w:tblCellMar>
     </w:tblPr>
   </w:style>
-  <w:style w:type="numbering" w:default="1" w:styleId="Sinlista">
-    <w:name w:val="No List"/>
+  <w:style w:type="paragraph" w:styleId="Encabezado">
+    <w:name w:val="header"/>
+    <w:basedOn w:val="Normal"/>
+    <w:link w:val="EncabezadoCar"/>
     <w:uiPriority w:val="99"/>
-    <w:semiHidden/>
     <w:unhideWhenUsed/>
-  </w:style>
-  <w:style w:type="table" w:customStyle="1" w:styleId="TableNormal">
-    <w:name w:val="Table Normal"/>
-    <w:tblPr>
-      <w:tblCellMar>
-        <w:top w:w="0" w:type="dxa"/>
-        <w:left w:w="0" w:type="dxa"/>
-        <w:bottom w:w="0" w:type="dxa"/>
-        <w:right w:w="0" w:type="dxa"/>
-      </w:tblCellMar>
-    </w:tblPr>
-  </w:style>
-  <w:style w:type="paragraph" w:styleId="Ttulo">
-    <w:name w:val="Title"/>
-    <w:basedOn w:val="Normal"/>
-    <w:next w:val="Normal"/>
+    <w:rsid w:val="000C4AD2"/>
     <w:pPr>
-      <w:keepNext/>
-      <w:keepLines/>
-      <w:spacing w:before="480" w:after="120"/>
-    </w:pPr>
-    <w:rPr>
-      <w:b/>
-      <w:sz w:val="72"/>
-      <w:szCs w:val="72"/>
-    </w:rPr>
-  </w:style>
-  <w:style w:type="paragraph" w:styleId="Subttulo">
-    <w:name w:val="Subtitle"/>
-    <w:basedOn w:val="Normal"/>
-    <w:next w:val="Normal"/>
-    <w:pPr>
-      <w:keepNext/>
-      <w:keepLines/>
-      <w:spacing w:before="360" w:after="80"/>
-    </w:pPr>
-    <w:rPr>
-      <w:rFonts w:ascii="Georgia" w:eastAsia="Georgia" w:hAnsi="Georgia" w:cs="Georgia"/>
-      <w:i/>
-      <w:color w:val="666666"/>
-      <w:sz w:val="48"/>
-      <w:szCs w:val="48"/>
-    </w:rPr>
-  </w:style>
-  <w:style w:type="table" w:customStyle="1" w:styleId="a">
-    <w:basedOn w:val="TableNormal"/>
-    <w:pPr>
+      <w:tabs>
+        <w:tab w:val="center" w:pos="4419"/>
+        <w:tab w:val="right" w:pos="8838"/>
+      </w:tabs>
       <w:spacing w:after="0" w:line="240" w:lineRule="auto"/>
     </w:pPr>
-    <w:tblPr>
-      <w:tblStyleRowBandSize w:val="1"/>
-      <w:tblStyleColBandSize w:val="1"/>
-      <w:tblCellMar>
-        <w:left w:w="108" w:type="dxa"/>
-        <w:right w:w="108" w:type="dxa"/>
-      </w:tblCellMar>
-    </w:tblPr>
   </w:style>
-  <w:style w:type="paragraph" w:styleId="Textodeglobo">
-    <w:name w:val="Balloon Text"/>
+  <w:style w:type="character" w:customStyle="1" w:styleId="EncabezadoCar">
+    <w:name w:val="Encabezado Car"/>
+    <w:basedOn w:val="Fuentedeprrafopredeter"/>
+    <w:link w:val="Encabezado"/>
+    <w:uiPriority w:val="99"/>
+    <w:rsid w:val="000C4AD2"/>
+  </w:style>
+  <w:style w:type="paragraph" w:styleId="Piedepgina">
+    <w:name w:val="footer"/>
     <w:basedOn w:val="Normal"/>
-    <w:link w:val="TextodegloboCar"/>
+    <w:link w:val="PiedepginaCar"/>
     <w:uiPriority w:val="99"/>
-    <w:semiHidden/>
     <w:unhideWhenUsed/>
-    <w:rsid w:val="00FF4227"/>
+    <w:rsid w:val="000C4AD2"/>
     <w:pPr>
+      <w:tabs>
+        <w:tab w:val="center" w:pos="4419"/>
+        <w:tab w:val="right" w:pos="8838"/>
+      </w:tabs>
       <w:spacing w:after="0" w:line="240" w:lineRule="auto"/>
     </w:pPr>
-    <w:rPr>
-      <w:rFonts w:ascii="Tahoma" w:hAnsi="Tahoma" w:cs="Tahoma"/>
-      <w:sz w:val="16"/>
-      <w:szCs w:val="16"/>
-    </w:rPr>
   </w:style>
-  <w:style w:type="character" w:customStyle="1" w:styleId="TextodegloboCar">
-    <w:name w:val="Texto de globo Car"/>
+  <w:style w:type="character" w:customStyle="1" w:styleId="PiedepginaCar">
+    <w:name w:val="Pie de página Car"/>
     <w:basedOn w:val="Fuentedeprrafopredeter"/>
-    <w:link w:val="Textodeglobo"/>
+    <w:link w:val="Piedepgina"/>
     <w:uiPriority w:val="99"/>
-    <w:semiHidden/>
-    <w:rsid w:val="00FF4227"/>
-    <w:rPr>
-      <w:rFonts w:ascii="Tahoma" w:hAnsi="Tahoma" w:cs="Tahoma"/>
-      <w:sz w:val="16"/>
-      <w:szCs w:val="16"/>
-    </w:rPr>
-  </w:style>
-  <w:style w:type="paragraph" w:styleId="TDC1">
-    <w:name w:val="toc 1"/>
-    <w:basedOn w:val="Normal"/>
-    <w:next w:val="Normal"/>
-    <w:autoRedefine/>
-    <w:uiPriority w:val="39"/>
-    <w:unhideWhenUsed/>
-    <w:rsid w:val="00FF4227"/>
-    <w:pPr>
-      <w:spacing w:after="100"/>
-    </w:pPr>
-  </w:style>
-  <w:style w:type="paragraph" w:styleId="TDC2">
-    <w:name w:val="toc 2"/>
-    <w:basedOn w:val="Normal"/>
-    <w:next w:val="Normal"/>
-    <w:autoRedefine/>
-    <w:uiPriority w:val="39"/>
-    <w:unhideWhenUsed/>
-    <w:rsid w:val="00FF4227"/>
-    <w:pPr>
-      <w:spacing w:after="100"/>
-      <w:ind w:left="220"/>
-    </w:pPr>
-  </w:style>
-  <w:style w:type="character" w:styleId="Hipervnculo">
-    <w:name w:val="Hyperlink"/>
-    <w:basedOn w:val="Fuentedeprrafopredeter"/>
-    <w:uiPriority w:val="99"/>
-    <w:unhideWhenUsed/>
-    <w:rsid w:val="00FF4227"/>
-    <w:rPr>
-      <w:color w:val="0000FF" w:themeColor="hyperlink"/>
-      <w:u w:val="single"/>
-    </w:rPr>
-  </w:style>
-  <w:style w:type="table" w:styleId="Tablaconcuadrcula">
-    <w:name w:val="Table Grid"/>
-    <w:basedOn w:val="Tablanormal"/>
-    <w:uiPriority w:val="39"/>
-    <w:rsid w:val="001A16A4"/>
-    <w:pPr>
-      <w:spacing w:after="0" w:line="240" w:lineRule="auto"/>
-    </w:pPr>
-    <w:tblPr>
-      <w:tblBorders>
-        <w:top w:val="single" w:sz="4" w:space="0" w:color="auto"/>
-        <w:left w:val="single" w:sz="4" w:space="0" w:color="auto"/>
-        <w:bottom w:val="single" w:sz="4" w:space="0" w:color="auto"/>
-        <w:right w:val="single" w:sz="4" w:space="0" w:color="auto"/>
-        <w:insideH w:val="single" w:sz="4" w:space="0" w:color="auto"/>
-        <w:insideV w:val="single" w:sz="4" w:space="0" w:color="auto"/>
-      </w:tblBorders>
-    </w:tblPr>
+    <w:rsid w:val="000C4AD2"/>
   </w:style>
 </w:styles>
 </file>

</xml_diff>

<commit_message>
Añadiendo 2.1 de la branch de guerra
</commit_message>
<xml_diff>
--- a/Documentos/PGC.docx
+++ b/Documentos/PGC.docx
@@ -1,6 +1,6 @@
 
 <file path=word/document.xml><?xml version="1.0" encoding="utf-8"?>
-<w:document xmlns:wpc="http://schemas.microsoft.com/office/word/2010/wordprocessingCanvas" xmlns:mc="http://schemas.openxmlformats.org/markup-compatibility/2006" xmlns:o="urn:schemas-microsoft-com:office:office" xmlns:r="http://schemas.openxmlformats.org/officeDocument/2006/relationships" xmlns:m="http://schemas.openxmlformats.org/officeDocument/2006/math" xmlns:v="urn:schemas-microsoft-com:vml" xmlns:wp14="http://schemas.microsoft.com/office/word/2010/wordprocessingDrawing" xmlns:wp="http://schemas.openxmlformats.org/drawingml/2006/wordprocessingDrawing" xmlns:w10="urn:schemas-microsoft-com:office:word" xmlns:w="http://schemas.openxmlformats.org/wordprocessingml/2006/main" xmlns:w14="http://schemas.microsoft.com/office/word/2010/wordml" xmlns:w15="http://schemas.microsoft.com/office/word/2012/wordml" xmlns:wpg="http://schemas.microsoft.com/office/word/2010/wordprocessingGroup" xmlns:wpi="http://schemas.microsoft.com/office/word/2010/wordprocessingInk" xmlns:wne="http://schemas.microsoft.com/office/word/2006/wordml" xmlns:wps="http://schemas.microsoft.com/office/word/2010/wordprocessingShape" mc:Ignorable="w14 w15 wp14">
+<w:document xmlns:wpc="http://schemas.microsoft.com/office/word/2010/wordprocessingCanvas" xmlns:cx="http://schemas.microsoft.com/office/drawing/2014/chartex" xmlns:mc="http://schemas.openxmlformats.org/markup-compatibility/2006" xmlns:o="urn:schemas-microsoft-com:office:office" xmlns:r="http://schemas.openxmlformats.org/officeDocument/2006/relationships" xmlns:m="http://schemas.openxmlformats.org/officeDocument/2006/math" xmlns:v="urn:schemas-microsoft-com:vml" xmlns:wp14="http://schemas.microsoft.com/office/word/2010/wordprocessingDrawing" xmlns:wp="http://schemas.openxmlformats.org/drawingml/2006/wordprocessingDrawing" xmlns:w10="urn:schemas-microsoft-com:office:word" xmlns:w="http://schemas.openxmlformats.org/wordprocessingml/2006/main" xmlns:w14="http://schemas.microsoft.com/office/word/2010/wordml" xmlns:w15="http://schemas.microsoft.com/office/word/2012/wordml" xmlns:w16se="http://schemas.microsoft.com/office/word/2015/wordml/symex" xmlns:wpg="http://schemas.microsoft.com/office/word/2010/wordprocessingGroup" xmlns:wpi="http://schemas.microsoft.com/office/word/2010/wordprocessingInk" xmlns:wne="http://schemas.microsoft.com/office/word/2006/wordml" xmlns:wps="http://schemas.microsoft.com/office/word/2010/wordprocessingShape" mc:Ignorable="w14 w15 w16se wp14">
   <w:body>
     <w:p/>
     <w:p/>
@@ -917,8 +917,6 @@
       <w:r>
         <w:t>.</w:t>
       </w:r>
-      <w:bookmarkStart w:id="1" w:name="_GoBack"/>
-      <w:bookmarkEnd w:id="1"/>
     </w:p>
     <w:p>
       <w:pPr>
@@ -938,7 +936,7 @@
           <w:szCs w:val="26"/>
         </w:rPr>
       </w:pPr>
-      <w:bookmarkStart w:id="2" w:name="_Toc493259310"/>
+      <w:bookmarkStart w:id="1" w:name="_Toc493259310"/>
       <w:r>
         <w:rPr>
           <w:b/>
@@ -948,7 +946,7 @@
         </w:rPr>
         <w:t>DEFINICIONES</w:t>
       </w:r>
-      <w:bookmarkEnd w:id="2"/>
+      <w:bookmarkEnd w:id="1"/>
       <w:r>
         <w:rPr>
           <w:b/>
@@ -1297,35 +1295,8 @@
       <w:r>
         <w:rPr>
           <w:b/>
-          <w:bCs/>
-        </w:rPr>
-        <w:t>Rational Unified Process</w:t>
-      </w:r>
-      <w:r>
-        <w:rPr>
-          <w:b/>
-          <w:bCs/>
-        </w:rPr>
-        <w:t xml:space="preserve"> </w:t>
-      </w:r>
-      <w:r>
-        <w:rPr>
-          <w:b/>
-          <w:bCs/>
-        </w:rPr>
-        <w:t>(</w:t>
-      </w:r>
-      <w:r>
-        <w:rPr>
-          <w:b/>
-        </w:rPr>
-        <w:t>RUP</w:t>
-      </w:r>
-      <w:r>
-        <w:rPr>
-          <w:b/>
-        </w:rPr>
-        <w:t>)</w:t>
+        </w:rPr>
+        <w:t>Versión de desarrollo</w:t>
       </w:r>
     </w:p>
     <w:p>
@@ -1334,7 +1305,7 @@
         <w:jc w:val="both"/>
       </w:pPr>
       <w:r>
-        <w:t>Es un proceso de ingeniería de software que suministra un enfoque para asignar tareas y responsabilidades dentro de una organización de desarrollo.</w:t>
+        <w:t>Versión de un sistema o componente que está sufriendo modificaciones por mejoras o correcciones por lo que aún no está disponible para producción.</w:t>
       </w:r>
     </w:p>
     <w:p>
@@ -1349,7 +1320,7 @@
         <w:rPr>
           <w:b/>
         </w:rPr>
-        <w:t>Versión de desarrollo</w:t>
+        <w:t>Versión de producción</w:t>
       </w:r>
     </w:p>
     <w:p>
@@ -1358,31 +1329,6 @@
         <w:jc w:val="both"/>
       </w:pPr>
       <w:r>
-        <w:t>Versión de un sistema o componente que está sufriendo modificaciones por mejoras o correcciones por lo que aún no está disponible para producción.</w:t>
-      </w:r>
-    </w:p>
-    <w:p>
-      <w:pPr>
-        <w:ind w:left="360"/>
-        <w:jc w:val="both"/>
-        <w:rPr>
-          <w:b/>
-        </w:rPr>
-      </w:pPr>
-      <w:r>
-        <w:rPr>
-          <w:b/>
-        </w:rPr>
-        <w:t>Versión de producción</w:t>
-      </w:r>
-    </w:p>
-    <w:p>
-      <w:pPr>
-        <w:ind w:left="360"/>
-        <w:jc w:val="both"/>
-      </w:pPr>
-      <w:r>
-        <w:lastRenderedPageBreak/>
         <w:t>Es una versión de un sistema o componente que se encuentra disponible para el uso de usuarios finales.</w:t>
       </w:r>
     </w:p>
@@ -1404,15 +1350,16 @@
           <w:color w:val="000000"/>
         </w:rPr>
       </w:pPr>
-      <w:bookmarkStart w:id="3" w:name="_Toc493530027"/>
+      <w:bookmarkStart w:id="2" w:name="_Toc493530027"/>
       <w:r>
         <w:rPr>
           <w:b/>
           <w:color w:val="000000"/>
         </w:rPr>
+        <w:lastRenderedPageBreak/>
         <w:t>Gestión de la SCM</w:t>
       </w:r>
-      <w:bookmarkEnd w:id="3"/>
+      <w:bookmarkEnd w:id="2"/>
     </w:p>
     <w:p/>
     <w:p>
@@ -1453,7 +1400,7 @@
           <w:color w:val="000000"/>
         </w:rPr>
       </w:pPr>
-      <w:bookmarkStart w:id="4" w:name="_Toc493530028"/>
+      <w:bookmarkStart w:id="3" w:name="_Toc493530028"/>
       <w:r>
         <w:rPr>
           <w:b/>
@@ -1461,7 +1408,7 @@
         </w:rPr>
         <w:t>Organización</w:t>
       </w:r>
-      <w:bookmarkEnd w:id="4"/>
+      <w:bookmarkEnd w:id="3"/>
     </w:p>
     <w:p>
       <w:pPr>
@@ -1486,15 +1433,7 @@
         <w:jc w:val="both"/>
       </w:pPr>
       <w:r>
-        <w:t xml:space="preserve">Software Enterprise </w:t>
-      </w:r>
-      <w:proofErr w:type="spellStart"/>
-      <w:r>
-        <w:t>Service</w:t>
-      </w:r>
-      <w:proofErr w:type="spellEnd"/>
-      <w:r>
-        <w:t xml:space="preserve"> (SES) es una organización que emplea la metodología RUP en sus proyectos para asegurar que la producción de software sea de alta calidad, es decir, que cumpla con las necesidades de los usuarios. La elección por el uso del marco RUP, se sustenta en el hecho de que RUP se basa en las mejores prácticas que se han intentado y se han probado en el campo, además que los procesos definidos a partir de ella son iterativos e incrementales lo que brinda una mejor retroalimentación.</w:t>
+        <w:t>Durante el proceso de desarrollo, existen actividades de la Gestión de la Configuración de Software que deben ser llevadas a cabo, donde se definen tanto los productos que se pondrán bajo control de configuración como los procedimientos que deben ser seguidos por los integrantes del equipo de trabajo. Todo esto se realizará con el fin de evitar que lleguen a ocurrir errores como: sobrescribir código de otro, tener referencias perdidas de librerías o archivos perdidos, hacer cambios a una versión incorrecta del código o que vuelvan a aparecer errores ya corregidos.</w:t>
       </w:r>
     </w:p>
     <w:p>
@@ -1503,67 +1442,150 @@
         <w:widowControl w:val="0"/>
         <w:spacing w:after="120" w:line="312" w:lineRule="auto"/>
         <w:ind w:left="720"/>
-      </w:pPr>
-      <w:r>
-        <w:rPr>
-          <w:noProof/>
-        </w:rPr>
-        <w:drawing>
-          <wp:inline distT="114300" distB="114300" distL="114300" distR="114300">
-            <wp:extent cx="4743450" cy="3190875"/>
-            <wp:effectExtent l="0" t="0" r="0" b="0"/>
-            <wp:docPr id="1" name="image2.jpg"/>
-            <wp:cNvGraphicFramePr/>
-            <a:graphic xmlns:a="http://schemas.openxmlformats.org/drawingml/2006/main">
-              <a:graphicData uri="http://schemas.openxmlformats.org/drawingml/2006/picture">
-                <pic:pic xmlns:pic="http://schemas.openxmlformats.org/drawingml/2006/picture">
-                  <pic:nvPicPr>
-                    <pic:cNvPr id="0" name="image2.jpg"/>
-                    <pic:cNvPicPr preferRelativeResize="0"/>
-                  </pic:nvPicPr>
-                  <pic:blipFill>
-                    <a:blip r:embed="rId8"/>
-                    <a:srcRect/>
-                    <a:stretch>
-                      <a:fillRect/>
-                    </a:stretch>
-                  </pic:blipFill>
-                  <pic:spPr>
-                    <a:xfrm>
-                      <a:off x="0" y="0"/>
-                      <a:ext cx="4743450" cy="3190875"/>
-                    </a:xfrm>
-                    <a:prstGeom prst="rect">
-                      <a:avLst/>
-                    </a:prstGeom>
-                    <a:ln/>
-                  </pic:spPr>
-                </pic:pic>
-              </a:graphicData>
-            </a:graphic>
-          </wp:inline>
-        </w:drawing>
+        <w:jc w:val="both"/>
+      </w:pPr>
+      <w:r>
+        <w:t>Para realizar una correcta Gestión de la Configuración de Software, existen 6 procesos que llevaremos a cabo:</w:t>
       </w:r>
     </w:p>
     <w:p>
       <w:pPr>
         <w:keepLines/>
         <w:widowControl w:val="0"/>
-        <w:spacing w:after="120" w:line="312" w:lineRule="auto"/>
-        <w:jc w:val="center"/>
-        <w:rPr>
-          <w:b/>
-          <w:sz w:val="26"/>
-          <w:szCs w:val="26"/>
-        </w:rPr>
-      </w:pPr>
-      <w:r>
-        <w:rPr>
-          <w:b/>
-          <w:sz w:val="26"/>
-          <w:szCs w:val="26"/>
-        </w:rPr>
-        <w:t>Fig. 1  Modelo De Desarrollo de Software en RUP adaptado al proyecto</w:t>
+        <w:numPr>
+          <w:ilvl w:val="0"/>
+          <w:numId w:val="11"/>
+        </w:numPr>
+        <w:spacing w:after="0" w:line="312" w:lineRule="auto"/>
+        <w:contextualSpacing/>
+        <w:jc w:val="both"/>
+      </w:pPr>
+      <w:r>
+        <w:rPr>
+          <w:u w:val="single"/>
+        </w:rPr>
+        <w:t>Planeamiento de la Gestión de la Configuración</w:t>
+      </w:r>
+      <w:r>
+        <w:t>: En esta sección se tiene en consideración la introducción, gestión, actividades, horarios, recursos, y el desarrollo de un plan de mantenimiento de la SCM.</w:t>
+      </w:r>
+    </w:p>
+    <w:p>
+      <w:pPr>
+        <w:keepLines/>
+        <w:widowControl w:val="0"/>
+        <w:numPr>
+          <w:ilvl w:val="0"/>
+          <w:numId w:val="11"/>
+        </w:numPr>
+        <w:spacing w:after="0" w:line="312" w:lineRule="auto"/>
+        <w:contextualSpacing/>
+        <w:jc w:val="both"/>
+      </w:pPr>
+      <w:r>
+        <w:rPr>
+          <w:u w:val="single"/>
+        </w:rPr>
+        <w:t>Identificación de la Configuración</w:t>
+      </w:r>
+      <w:r>
+        <w:t>: En esta sección se identificarán los artefactos susceptibles de versionado, además también se definirá su nomenclatura.</w:t>
+      </w:r>
+    </w:p>
+    <w:p>
+      <w:pPr>
+        <w:keepLines/>
+        <w:widowControl w:val="0"/>
+        <w:numPr>
+          <w:ilvl w:val="0"/>
+          <w:numId w:val="11"/>
+        </w:numPr>
+        <w:spacing w:after="0" w:line="312" w:lineRule="auto"/>
+        <w:contextualSpacing/>
+        <w:jc w:val="both"/>
+      </w:pPr>
+      <w:r>
+        <w:rPr>
+          <w:u w:val="single"/>
+        </w:rPr>
+        <w:t>Control de la Configuración</w:t>
+      </w:r>
+      <w:r>
+        <w:t>: En esta sección se describirán los procedimientos y las plantillas que se van a utilizar para efectuar el control de cambios, asimismo se definirán las líneas base y las estructuras de las librerías.</w:t>
+      </w:r>
+    </w:p>
+    <w:p>
+      <w:pPr>
+        <w:keepLines/>
+        <w:widowControl w:val="0"/>
+        <w:numPr>
+          <w:ilvl w:val="0"/>
+          <w:numId w:val="11"/>
+        </w:numPr>
+        <w:spacing w:after="0" w:line="312" w:lineRule="auto"/>
+        <w:contextualSpacing/>
+        <w:jc w:val="both"/>
+      </w:pPr>
+      <w:r>
+        <w:rPr>
+          <w:u w:val="single"/>
+        </w:rPr>
+        <w:t>Estado de la Configuración</w:t>
+      </w:r>
+      <w:r>
+        <w:t>: En esta sección se registrará, organizará y reportará la información necesaria para administrar una configuración de software de manera correcta.</w:t>
+      </w:r>
+    </w:p>
+    <w:p>
+      <w:pPr>
+        <w:keepLines/>
+        <w:widowControl w:val="0"/>
+        <w:numPr>
+          <w:ilvl w:val="0"/>
+          <w:numId w:val="11"/>
+        </w:numPr>
+        <w:spacing w:after="0" w:line="312" w:lineRule="auto"/>
+        <w:contextualSpacing/>
+        <w:jc w:val="both"/>
+      </w:pPr>
+      <w:r>
+        <w:rPr>
+          <w:u w:val="single"/>
+        </w:rPr>
+        <w:t>Auditorías y Revisiones de la Configuración</w:t>
+      </w:r>
+      <w:r>
+        <w:t>: En esta sección se confirmará que los diseños o documentación lleven a cabo sus objetivos y que el software se está construyendo correctamente.</w:t>
+      </w:r>
+    </w:p>
+    <w:p>
+      <w:pPr>
+        <w:keepLines/>
+        <w:widowControl w:val="0"/>
+        <w:numPr>
+          <w:ilvl w:val="0"/>
+          <w:numId w:val="11"/>
+        </w:numPr>
+        <w:spacing w:after="0" w:line="312" w:lineRule="auto"/>
+        <w:contextualSpacing/>
+        <w:jc w:val="both"/>
+      </w:pPr>
+      <w:r>
+        <w:rPr>
+          <w:u w:val="single"/>
+        </w:rPr>
+        <w:t xml:space="preserve">Gestión y Entrega de </w:t>
+      </w:r>
+      <w:proofErr w:type="spellStart"/>
+      <w:r>
+        <w:rPr>
+          <w:u w:val="single"/>
+        </w:rPr>
+        <w:t>Releases</w:t>
+      </w:r>
+      <w:proofErr w:type="spellEnd"/>
+      <w:r>
+        <w:t>: En esta sección se define la estructura del paquete de liberación, así como el formato del documento de liberación.</w:t>
       </w:r>
     </w:p>
     <w:p>
@@ -1575,16 +1597,7 @@
         <w:jc w:val="both"/>
       </w:pPr>
       <w:r>
-        <w:lastRenderedPageBreak/>
-        <w:t xml:space="preserve">Durante el proceso de desarrollo del Proyecto que nuestra consultora realizará a la empresa </w:t>
-      </w:r>
-      <w:proofErr w:type="spellStart"/>
-      <w:r>
-        <w:t>Binoculars</w:t>
-      </w:r>
-      <w:proofErr w:type="spellEnd"/>
-      <w:r>
-        <w:t>, existen actividades de la Gestión de la Configuración de Software que deben ser llevadas a cabo durante todo el proceso, donde se definen tanto los productos que se pondrán bajo control de configuración como los procedimientos que deben ser seguidos por los integrantes del equipo de trabajo. Todo esto se realizará con el fin de evitar que lleguen a ocurrir errores como: sobrescribir código de otro, tener referencias perdidas de librerías o archivos perdidos, hacer cambios a una versión incorrecta del código o que vuelvan a aparecer errores ya corregidos.</w:t>
+        <w:t>A través de dichos procesos se llevará a cabo una adecuada gestión que nos dará como resultado: controlar las modificaciones y versiones de los productos o ítems, poner a disposición de las partes afectadas las modificaciones y versiones adecuadas, registrar e informar el estado de los productos y las modificaciones, y controlar el almacenamiento, manejo y entrega de los productos.</w:t>
       </w:r>
     </w:p>
     <w:p>
@@ -1596,7 +1609,8 @@
         <w:jc w:val="both"/>
       </w:pPr>
       <w:r>
-        <w:t>Para realizar una correcta Gestión de la Configuración de Software, existen 6 procesos que llevaremos a cabo:</w:t>
+        <w:lastRenderedPageBreak/>
+        <w:t>Las fases que abordaremos en el Ciclo de Desarrollo de Software que estarán relacionadas con las Gestión de la Configuración son las siguientes:</w:t>
       </w:r>
     </w:p>
     <w:p>
@@ -1605,20 +1619,14 @@
         <w:widowControl w:val="0"/>
         <w:numPr>
           <w:ilvl w:val="0"/>
-          <w:numId w:val="5"/>
+          <w:numId w:val="12"/>
         </w:numPr>
-        <w:spacing w:after="120" w:line="312" w:lineRule="auto"/>
+        <w:spacing w:after="0" w:line="256" w:lineRule="auto"/>
         <w:contextualSpacing/>
         <w:jc w:val="both"/>
       </w:pPr>
       <w:r>
-        <w:rPr>
-          <w:u w:val="single"/>
-        </w:rPr>
-        <w:t>Planeamiento de la Gestión de la Configuración</w:t>
-      </w:r>
-      <w:r>
-        <w:t>: En esta sección se tiene en consideración la introducción, gestión, actividades, horarios, recursos, y el desarrollo de un plan de mantenimiento de la SCM.</w:t>
+        <w:t xml:space="preserve"> La Gestión del Proyecto.</w:t>
       </w:r>
     </w:p>
     <w:p>
@@ -1627,20 +1635,14 @@
         <w:widowControl w:val="0"/>
         <w:numPr>
           <w:ilvl w:val="0"/>
-          <w:numId w:val="5"/>
+          <w:numId w:val="12"/>
         </w:numPr>
-        <w:spacing w:after="120" w:line="312" w:lineRule="auto"/>
+        <w:spacing w:after="0" w:line="256" w:lineRule="auto"/>
         <w:contextualSpacing/>
         <w:jc w:val="both"/>
       </w:pPr>
       <w:r>
-        <w:rPr>
-          <w:u w:val="single"/>
-        </w:rPr>
-        <w:t>Identificación de la Configuración</w:t>
-      </w:r>
-      <w:r>
-        <w:t>: En esta sección se identificarán los artefactos susceptibles de versionado, además también se definirá su nomenclatura.</w:t>
+        <w:t xml:space="preserve"> El Estudio del Negocio.</w:t>
       </w:r>
     </w:p>
     <w:p>
@@ -1649,20 +1651,14 @@
         <w:widowControl w:val="0"/>
         <w:numPr>
           <w:ilvl w:val="0"/>
-          <w:numId w:val="5"/>
+          <w:numId w:val="12"/>
         </w:numPr>
-        <w:spacing w:after="120" w:line="312" w:lineRule="auto"/>
+        <w:spacing w:after="0" w:line="256" w:lineRule="auto"/>
         <w:contextualSpacing/>
         <w:jc w:val="both"/>
       </w:pPr>
       <w:r>
-        <w:rPr>
-          <w:u w:val="single"/>
-        </w:rPr>
-        <w:t>Control de la Configuración</w:t>
-      </w:r>
-      <w:r>
-        <w:t>: En esta sección se describirán los procedimientos y las plantillas que se van a utilizar para efectuar el control de cambios, asimismo se definirán las líneas base y las estructuras de las librerías.</w:t>
+        <w:t xml:space="preserve"> El Análisis y la Captura de los Requisitos.</w:t>
       </w:r>
     </w:p>
     <w:p>
@@ -1671,20 +1667,14 @@
         <w:widowControl w:val="0"/>
         <w:numPr>
           <w:ilvl w:val="0"/>
-          <w:numId w:val="5"/>
+          <w:numId w:val="12"/>
         </w:numPr>
-        <w:spacing w:after="120" w:line="312" w:lineRule="auto"/>
+        <w:spacing w:after="0" w:line="256" w:lineRule="auto"/>
         <w:contextualSpacing/>
         <w:jc w:val="both"/>
       </w:pPr>
       <w:r>
-        <w:rPr>
-          <w:u w:val="single"/>
-        </w:rPr>
-        <w:t>Estado de la Configuración</w:t>
-      </w:r>
-      <w:r>
-        <w:t>: En esta sección se registrará, organizará y reportará la información necesaria para administrar una configuración de software de manera correcta.</w:t>
+        <w:t xml:space="preserve"> El Análisis y Diseño del Software.</w:t>
       </w:r>
     </w:p>
     <w:p>
@@ -1693,20 +1683,14 @@
         <w:widowControl w:val="0"/>
         <w:numPr>
           <w:ilvl w:val="0"/>
-          <w:numId w:val="5"/>
+          <w:numId w:val="12"/>
         </w:numPr>
-        <w:spacing w:after="120" w:line="312" w:lineRule="auto"/>
+        <w:spacing w:after="0" w:line="256" w:lineRule="auto"/>
         <w:contextualSpacing/>
         <w:jc w:val="both"/>
       </w:pPr>
       <w:r>
-        <w:rPr>
-          <w:u w:val="single"/>
-        </w:rPr>
-        <w:t>Auditorías y Revisiones de la Configuración</w:t>
-      </w:r>
-      <w:r>
-        <w:t>: En esta sección se confirmará que los diseños o documentación lleven a cabo sus objetivos y que el software se está construyendo correctamente.</w:t>
+        <w:t xml:space="preserve"> La Implementación del Software.</w:t>
       </w:r>
     </w:p>
     <w:p>
@@ -1715,29 +1699,40 @@
         <w:widowControl w:val="0"/>
         <w:numPr>
           <w:ilvl w:val="0"/>
-          <w:numId w:val="5"/>
+          <w:numId w:val="12"/>
         </w:numPr>
-        <w:spacing w:after="120" w:line="312" w:lineRule="auto"/>
+        <w:spacing w:after="0" w:line="256" w:lineRule="auto"/>
         <w:contextualSpacing/>
         <w:jc w:val="both"/>
       </w:pPr>
       <w:r>
-        <w:rPr>
-          <w:u w:val="single"/>
-        </w:rPr>
-        <w:t xml:space="preserve">Gestión y Entrega de </w:t>
-      </w:r>
-      <w:proofErr w:type="spellStart"/>
-      <w:r>
-        <w:rPr>
-          <w:u w:val="single"/>
-        </w:rPr>
-        <w:t>Releases</w:t>
-      </w:r>
-      <w:proofErr w:type="spellEnd"/>
-      <w:r>
-        <w:t>: En esta sección se define la estructura del paquete de liberación, así como el formato del documento de liberación.</w:t>
-      </w:r>
+        <w:t xml:space="preserve"> La Ejecución de Pruebas de Software.</w:t>
+      </w:r>
+    </w:p>
+    <w:p>
+      <w:pPr>
+        <w:keepLines/>
+        <w:widowControl w:val="0"/>
+        <w:numPr>
+          <w:ilvl w:val="0"/>
+          <w:numId w:val="12"/>
+        </w:numPr>
+        <w:spacing w:after="0" w:line="256" w:lineRule="auto"/>
+        <w:contextualSpacing/>
+        <w:jc w:val="both"/>
+      </w:pPr>
+      <w:r>
+        <w:t xml:space="preserve"> El Pase a Producción.</w:t>
+      </w:r>
+    </w:p>
+    <w:p>
+      <w:pPr>
+        <w:keepLines/>
+        <w:widowControl w:val="0"/>
+        <w:spacing w:after="0" w:line="256" w:lineRule="auto"/>
+        <w:ind w:left="1440"/>
+        <w:jc w:val="both"/>
+      </w:pPr>
     </w:p>
     <w:p>
       <w:pPr>
@@ -1748,7 +1743,7 @@
         <w:jc w:val="both"/>
       </w:pPr>
       <w:r>
-        <w:t>A través de dichos procesos se llevará a cabo una adecuada gestión que nos dará como resultado: controlar las modificaciones y versiones de los productos o ítems, poner a disposición de las partes afectadas las modificaciones y versiones adecuadas, registrar e informar el estado de los productos y las modificaciones, y controlar el almacenamiento, manejo y entrega de los productos.</w:t>
+        <w:t>En donde tanto los documentos de gestión de proyecto, descripción de procesos, requerimientos, especificaciones del producto, código fuente, implementación de CUS, casos de pruebas y los diferentes tipos de manuales estarán bajo un manejo de configuración.</w:t>
       </w:r>
     </w:p>
     <w:p>
@@ -1759,144 +1754,6 @@
         <w:ind w:left="720"/>
         <w:jc w:val="both"/>
       </w:pPr>
-      <w:r>
-        <w:t>Las fases que abordaremos en el Ciclo de Desarrollo de Software que estarán relacionadas con las Gestión de la Configuración son las siguientes:</w:t>
-      </w:r>
-    </w:p>
-    <w:p>
-      <w:pPr>
-        <w:keepLines/>
-        <w:widowControl w:val="0"/>
-        <w:numPr>
-          <w:ilvl w:val="0"/>
-          <w:numId w:val="7"/>
-        </w:numPr>
-        <w:spacing w:line="256" w:lineRule="auto"/>
-        <w:contextualSpacing/>
-        <w:jc w:val="both"/>
-      </w:pPr>
-      <w:r>
-        <w:t xml:space="preserve"> La Gestión del Proyecto.</w:t>
-      </w:r>
-    </w:p>
-    <w:p>
-      <w:pPr>
-        <w:keepLines/>
-        <w:widowControl w:val="0"/>
-        <w:numPr>
-          <w:ilvl w:val="0"/>
-          <w:numId w:val="7"/>
-        </w:numPr>
-        <w:spacing w:line="256" w:lineRule="auto"/>
-        <w:contextualSpacing/>
-        <w:jc w:val="both"/>
-      </w:pPr>
-      <w:r>
-        <w:t xml:space="preserve"> El Estudio del Negocio.</w:t>
-      </w:r>
-    </w:p>
-    <w:p>
-      <w:pPr>
-        <w:keepLines/>
-        <w:widowControl w:val="0"/>
-        <w:numPr>
-          <w:ilvl w:val="0"/>
-          <w:numId w:val="7"/>
-        </w:numPr>
-        <w:spacing w:line="256" w:lineRule="auto"/>
-        <w:contextualSpacing/>
-        <w:jc w:val="both"/>
-      </w:pPr>
-      <w:r>
-        <w:t xml:space="preserve"> El Análisis y la Captura de los Requisitos.</w:t>
-      </w:r>
-    </w:p>
-    <w:p>
-      <w:pPr>
-        <w:keepLines/>
-        <w:widowControl w:val="0"/>
-        <w:numPr>
-          <w:ilvl w:val="0"/>
-          <w:numId w:val="7"/>
-        </w:numPr>
-        <w:spacing w:line="256" w:lineRule="auto"/>
-        <w:contextualSpacing/>
-        <w:jc w:val="both"/>
-      </w:pPr>
-      <w:r>
-        <w:t xml:space="preserve"> El Análisis y Diseño del Software.</w:t>
-      </w:r>
-    </w:p>
-    <w:p>
-      <w:pPr>
-        <w:keepLines/>
-        <w:widowControl w:val="0"/>
-        <w:numPr>
-          <w:ilvl w:val="0"/>
-          <w:numId w:val="7"/>
-        </w:numPr>
-        <w:spacing w:line="256" w:lineRule="auto"/>
-        <w:contextualSpacing/>
-        <w:jc w:val="both"/>
-      </w:pPr>
-      <w:r>
-        <w:t xml:space="preserve"> La Implementación del Software.</w:t>
-      </w:r>
-    </w:p>
-    <w:p>
-      <w:pPr>
-        <w:keepLines/>
-        <w:widowControl w:val="0"/>
-        <w:numPr>
-          <w:ilvl w:val="0"/>
-          <w:numId w:val="7"/>
-        </w:numPr>
-        <w:spacing w:line="256" w:lineRule="auto"/>
-        <w:contextualSpacing/>
-        <w:jc w:val="both"/>
-      </w:pPr>
-      <w:r>
-        <w:lastRenderedPageBreak/>
-        <w:t xml:space="preserve"> La Ejecución de Pruebas de Software.</w:t>
-      </w:r>
-    </w:p>
-    <w:p>
-      <w:pPr>
-        <w:keepLines/>
-        <w:widowControl w:val="0"/>
-        <w:numPr>
-          <w:ilvl w:val="0"/>
-          <w:numId w:val="7"/>
-        </w:numPr>
-        <w:spacing w:line="256" w:lineRule="auto"/>
-        <w:contextualSpacing/>
-        <w:jc w:val="both"/>
-      </w:pPr>
-      <w:r>
-        <w:t xml:space="preserve"> El Pase a Producción.</w:t>
-      </w:r>
-    </w:p>
-    <w:p>
-      <w:pPr>
-        <w:keepLines/>
-        <w:widowControl w:val="0"/>
-        <w:spacing w:line="256" w:lineRule="auto"/>
-        <w:ind w:left="1440"/>
-        <w:contextualSpacing/>
-        <w:jc w:val="both"/>
-      </w:pPr>
-    </w:p>
-    <w:p>
-      <w:pPr>
-        <w:keepLines/>
-        <w:widowControl w:val="0"/>
-        <w:spacing w:after="120" w:line="312" w:lineRule="auto"/>
-        <w:ind w:left="720"/>
-        <w:jc w:val="both"/>
-      </w:pPr>
-      <w:r>
-        <w:t>En donde tanto los documentos de gestión de proyecto, descripción de procesos, requerimientos, especificaciones del producto, código fuente, implementación de CUS, casos de pruebas y los diferentes tipos de manuales estarán bajo un manejo de configuración.</w:t>
-      </w:r>
     </w:p>
     <w:p>
       <w:pPr>
@@ -1924,7 +1781,7 @@
           <w:color w:val="000000"/>
         </w:rPr>
       </w:pPr>
-      <w:bookmarkStart w:id="5" w:name="_Toc493530029"/>
+      <w:bookmarkStart w:id="4" w:name="_Toc493530029"/>
       <w:r>
         <w:rPr>
           <w:b/>
@@ -1932,7 +1789,7 @@
         </w:rPr>
         <w:t>Roles y Responsabilidades</w:t>
       </w:r>
-      <w:bookmarkEnd w:id="5"/>
+      <w:bookmarkEnd w:id="4"/>
     </w:p>
     <w:p/>
     <w:p>
@@ -2008,15 +1865,7 @@
         <w:jc w:val="both"/>
       </w:pPr>
       <w:r>
-        <w:t xml:space="preserve">El gestor de la gestión de la configuración es el encargado de implementar, mantener y mejorar la gestión de la configuración. Además, se encargará de controlar todos los cambios realizados en el repositorio CVS, vigilando que se siguen las indicaciones establecidas en el presente plan SCM. También se encargará de administrar la herramienta </w:t>
-      </w:r>
-      <w:proofErr w:type="spellStart"/>
-      <w:r>
-        <w:t>GitHub</w:t>
-      </w:r>
-      <w:proofErr w:type="spellEnd"/>
-      <w:r>
-        <w:t xml:space="preserve"> para un uso adecuado de la misma durante el desarrollo del proyecto. Asimismo, será la persona que se responsabilice de la creación de ramas en el repositorio CVS.</w:t>
+        <w:t>El gestor de la gestión de la configuración es el encargado de implementar, mantener y mejorar la gestión de la configuración. Además, se encargará de controlar todos los cambios realizados en el repositorio CVS, vigilando que se siguen las indicaciones establecidas en el presente plan SCM. También se encargará de administrar la herramienta GitHub para un uso adecuado de la misma durante el desarrollo del proyecto. Asimismo, será la persona que se responsabilice de la creación de ramas en el repositorio CVS.</w:t>
       </w:r>
     </w:p>
     <w:p>
@@ -2050,6 +1899,7 @@
         <w:jc w:val="both"/>
       </w:pPr>
       <w:r>
+        <w:lastRenderedPageBreak/>
         <w:t>El bibliotecario se ocupará de diseñar y establecer la biblioteca de software para cada proyecto de desarrollo, así como mantener un índice actualizado con el contenido de cada biblioteca. Organizará y mantendrá el software y la documentación de cada proyecto de acuerdo a un proceso documentado. Además, se encargará de registrar y mantener copias de las antiguas versiones.</w:t>
       </w:r>
     </w:p>
@@ -2081,7 +1931,6 @@
         <w:jc w:val="both"/>
       </w:pPr>
       <w:r>
-        <w:lastRenderedPageBreak/>
         <w:t>El equipo de trabajo será responsable de desarrollar los documentos y ficheros de código fuente, almacenando las nuevas versiones en el repositorio CVS. Notificarán cuándo un documento o fichero fuente está listo para ser probado, momento en el que se pondrán en marcha todas las tareas de aseguramiento de calidad. También serán los responsables de descubrir fallos o solicitar cambios en las versiones estables de un producto, y de implementarlos por indicación del CCC. Cada desarrollador deberá introducir una descripción completa y correcta de los cambios introducidos en un documento o fichero fuente al integrar una nueva versión en el repositorio CVS.</w:t>
       </w:r>
     </w:p>
@@ -2133,7 +1982,7 @@
           <w:color w:val="000000"/>
         </w:rPr>
       </w:pPr>
-      <w:bookmarkStart w:id="6" w:name="_Toc493530030"/>
+      <w:bookmarkStart w:id="5" w:name="_Toc493530030"/>
       <w:r>
         <w:rPr>
           <w:b/>
@@ -2141,7 +1990,7 @@
         </w:rPr>
         <w:t>Calendario</w:t>
       </w:r>
-      <w:bookmarkEnd w:id="6"/>
+      <w:bookmarkEnd w:id="5"/>
     </w:p>
     <w:p/>
     <w:tbl>
@@ -2780,6 +2629,7 @@
               <w:jc w:val="both"/>
             </w:pPr>
             <w:r>
+              <w:lastRenderedPageBreak/>
               <w:t>Clasificar Elementos</w:t>
             </w:r>
           </w:p>
@@ -2921,11 +2771,7 @@
               <w:jc w:val="both"/>
             </w:pPr>
             <w:r>
-              <w:t xml:space="preserve">Realizar Inventario de los </w:t>
-            </w:r>
-            <w:r>
-              <w:lastRenderedPageBreak/>
-              <w:t>Elementos de la Gestión de la Configuración de Software.</w:t>
+              <w:t>Realizar Inventario de los Elementos de la Gestión de la Configuración de Software.</w:t>
             </w:r>
           </w:p>
         </w:tc>
@@ -2941,7 +2787,6 @@
               <w:jc w:val="both"/>
             </w:pPr>
             <w:r>
-              <w:lastRenderedPageBreak/>
               <w:t>3 días</w:t>
             </w:r>
           </w:p>
@@ -2983,7 +2828,6 @@
               <w:jc w:val="both"/>
             </w:pPr>
             <w:r>
-              <w:lastRenderedPageBreak/>
               <w:t>Bibliotecario</w:t>
             </w:r>
           </w:p>
@@ -3014,7 +2858,7 @@
           <w:color w:val="000000"/>
         </w:rPr>
       </w:pPr>
-      <w:bookmarkStart w:id="7" w:name="_Toc493530031"/>
+      <w:bookmarkStart w:id="6" w:name="_Toc493530031"/>
       <w:r>
         <w:rPr>
           <w:b/>
@@ -3022,7 +2866,7 @@
         </w:rPr>
         <w:t>Políticas, directrices y procedimientos.</w:t>
       </w:r>
-      <w:bookmarkEnd w:id="7"/>
+      <w:bookmarkEnd w:id="6"/>
     </w:p>
     <w:p>
       <w:pPr>
@@ -3091,7 +2935,7 @@
           <w:color w:val="000000"/>
         </w:rPr>
       </w:pPr>
-      <w:bookmarkStart w:id="8" w:name="_Toc493530032"/>
+      <w:bookmarkStart w:id="7" w:name="_Toc493530032"/>
       <w:r>
         <w:rPr>
           <w:b/>
@@ -3099,7 +2943,7 @@
         </w:rPr>
         <w:t>Herramientas, Entorno e Infraestructura.</w:t>
       </w:r>
-      <w:bookmarkEnd w:id="8"/>
+      <w:bookmarkEnd w:id="7"/>
     </w:p>
     <w:p>
       <w:pPr>
@@ -3117,15 +2961,7 @@
         <w:t xml:space="preserve">Herramientas: </w:t>
       </w:r>
       <w:r>
-        <w:t xml:space="preserve">Se usará la herramienta </w:t>
-      </w:r>
-      <w:proofErr w:type="spellStart"/>
-      <w:r>
-        <w:t>GitHub</w:t>
-      </w:r>
-      <w:proofErr w:type="spellEnd"/>
-      <w:r>
-        <w:t xml:space="preserve"> como sistema de control de versiones debido a las siguientes bondades:</w:t>
+        <w:t>Se usará la herramienta GitHub como sistema de control de versiones debido a las siguientes bondades:</w:t>
       </w:r>
     </w:p>
     <w:p>
@@ -3189,7 +3025,12 @@
         <w:contextualSpacing/>
       </w:pPr>
       <w:r>
-        <w:t>Rapidez y flexibilidad.</w:t>
+        <w:t>Rapidez y flexibilidad</w:t>
+      </w:r>
+      <w:bookmarkStart w:id="8" w:name="_GoBack"/>
+      <w:bookmarkEnd w:id="8"/>
+      <w:r>
+        <w:t>.</w:t>
       </w:r>
     </w:p>
     <w:p>
@@ -3205,7 +3046,7 @@
       <w:bookmarkEnd w:id="9"/>
     </w:p>
     <w:sectPr>
-      <w:headerReference w:type="default" r:id="rId9"/>
+      <w:headerReference w:type="default" r:id="rId8"/>
       <w:pgSz w:w="11906" w:h="16838"/>
       <w:pgMar w:top="1417" w:right="1701" w:bottom="1417" w:left="1701" w:header="0" w:footer="720" w:gutter="0"/>
       <w:pgNumType w:start="1"/>
@@ -3216,7 +3057,7 @@
 </file>
 
 <file path=word/endnotes.xml><?xml version="1.0" encoding="utf-8"?>
-<w:endnotes xmlns:wpc="http://schemas.microsoft.com/office/word/2010/wordprocessingCanvas" xmlns:mc="http://schemas.openxmlformats.org/markup-compatibility/2006" xmlns:o="urn:schemas-microsoft-com:office:office" xmlns:r="http://schemas.openxmlformats.org/officeDocument/2006/relationships" xmlns:m="http://schemas.openxmlformats.org/officeDocument/2006/math" xmlns:v="urn:schemas-microsoft-com:vml" xmlns:wp14="http://schemas.microsoft.com/office/word/2010/wordprocessingDrawing" xmlns:wp="http://schemas.openxmlformats.org/drawingml/2006/wordprocessingDrawing" xmlns:w10="urn:schemas-microsoft-com:office:word" xmlns:w="http://schemas.openxmlformats.org/wordprocessingml/2006/main" xmlns:w14="http://schemas.microsoft.com/office/word/2010/wordml" xmlns:w15="http://schemas.microsoft.com/office/word/2012/wordml" xmlns:wpg="http://schemas.microsoft.com/office/word/2010/wordprocessingGroup" xmlns:wpi="http://schemas.microsoft.com/office/word/2010/wordprocessingInk" xmlns:wne="http://schemas.microsoft.com/office/word/2006/wordml" xmlns:wps="http://schemas.microsoft.com/office/word/2010/wordprocessingShape" mc:Ignorable="w14 w15 wp14">
+<w:endnotes xmlns:wpc="http://schemas.microsoft.com/office/word/2010/wordprocessingCanvas" xmlns:cx="http://schemas.microsoft.com/office/drawing/2014/chartex" xmlns:mc="http://schemas.openxmlformats.org/markup-compatibility/2006" xmlns:o="urn:schemas-microsoft-com:office:office" xmlns:r="http://schemas.openxmlformats.org/officeDocument/2006/relationships" xmlns:m="http://schemas.openxmlformats.org/officeDocument/2006/math" xmlns:v="urn:schemas-microsoft-com:vml" xmlns:wp14="http://schemas.microsoft.com/office/word/2010/wordprocessingDrawing" xmlns:wp="http://schemas.openxmlformats.org/drawingml/2006/wordprocessingDrawing" xmlns:w10="urn:schemas-microsoft-com:office:word" xmlns:w="http://schemas.openxmlformats.org/wordprocessingml/2006/main" xmlns:w14="http://schemas.microsoft.com/office/word/2010/wordml" xmlns:w15="http://schemas.microsoft.com/office/word/2012/wordml" xmlns:w16se="http://schemas.microsoft.com/office/word/2015/wordml/symex" xmlns:wpg="http://schemas.microsoft.com/office/word/2010/wordprocessingGroup" xmlns:wpi="http://schemas.microsoft.com/office/word/2010/wordprocessingInk" xmlns:wne="http://schemas.microsoft.com/office/word/2006/wordml" xmlns:wps="http://schemas.microsoft.com/office/word/2010/wordprocessingShape" mc:Ignorable="w14 w15 w16se wp14">
   <w:endnote w:type="separator" w:id="-1">
     <w:p>
       <w:pPr>
@@ -3241,7 +3082,7 @@
 </file>
 
 <file path=word/footnotes.xml><?xml version="1.0" encoding="utf-8"?>
-<w:footnotes xmlns:wpc="http://schemas.microsoft.com/office/word/2010/wordprocessingCanvas" xmlns:mc="http://schemas.openxmlformats.org/markup-compatibility/2006" xmlns:o="urn:schemas-microsoft-com:office:office" xmlns:r="http://schemas.openxmlformats.org/officeDocument/2006/relationships" xmlns:m="http://schemas.openxmlformats.org/officeDocument/2006/math" xmlns:v="urn:schemas-microsoft-com:vml" xmlns:wp14="http://schemas.microsoft.com/office/word/2010/wordprocessingDrawing" xmlns:wp="http://schemas.openxmlformats.org/drawingml/2006/wordprocessingDrawing" xmlns:w10="urn:schemas-microsoft-com:office:word" xmlns:w="http://schemas.openxmlformats.org/wordprocessingml/2006/main" xmlns:w14="http://schemas.microsoft.com/office/word/2010/wordml" xmlns:w15="http://schemas.microsoft.com/office/word/2012/wordml" xmlns:wpg="http://schemas.microsoft.com/office/word/2010/wordprocessingGroup" xmlns:wpi="http://schemas.microsoft.com/office/word/2010/wordprocessingInk" xmlns:wne="http://schemas.microsoft.com/office/word/2006/wordml" xmlns:wps="http://schemas.microsoft.com/office/word/2010/wordprocessingShape" mc:Ignorable="w14 w15 wp14">
+<w:footnotes xmlns:wpc="http://schemas.microsoft.com/office/word/2010/wordprocessingCanvas" xmlns:cx="http://schemas.microsoft.com/office/drawing/2014/chartex" xmlns:mc="http://schemas.openxmlformats.org/markup-compatibility/2006" xmlns:o="urn:schemas-microsoft-com:office:office" xmlns:r="http://schemas.openxmlformats.org/officeDocument/2006/relationships" xmlns:m="http://schemas.openxmlformats.org/officeDocument/2006/math" xmlns:v="urn:schemas-microsoft-com:vml" xmlns:wp14="http://schemas.microsoft.com/office/word/2010/wordprocessingDrawing" xmlns:wp="http://schemas.openxmlformats.org/drawingml/2006/wordprocessingDrawing" xmlns:w10="urn:schemas-microsoft-com:office:word" xmlns:w="http://schemas.openxmlformats.org/wordprocessingml/2006/main" xmlns:w14="http://schemas.microsoft.com/office/word/2010/wordml" xmlns:w15="http://schemas.microsoft.com/office/word/2012/wordml" xmlns:w16se="http://schemas.microsoft.com/office/word/2015/wordml/symex" xmlns:wpg="http://schemas.microsoft.com/office/word/2010/wordprocessingGroup" xmlns:wpi="http://schemas.microsoft.com/office/word/2010/wordprocessingInk" xmlns:wne="http://schemas.microsoft.com/office/word/2006/wordml" xmlns:wps="http://schemas.microsoft.com/office/word/2010/wordprocessingShape" mc:Ignorable="w14 w15 w16se wp14">
   <w:footnote w:type="separator" w:id="-1">
     <w:p>
       <w:pPr>
@@ -3266,7 +3107,7 @@
 </file>
 
 <file path=word/header1.xml><?xml version="1.0" encoding="utf-8"?>
-<w:hdr xmlns:wpc="http://schemas.microsoft.com/office/word/2010/wordprocessingCanvas" xmlns:mc="http://schemas.openxmlformats.org/markup-compatibility/2006" xmlns:o="urn:schemas-microsoft-com:office:office" xmlns:r="http://schemas.openxmlformats.org/officeDocument/2006/relationships" xmlns:m="http://schemas.openxmlformats.org/officeDocument/2006/math" xmlns:v="urn:schemas-microsoft-com:vml" xmlns:wp14="http://schemas.microsoft.com/office/word/2010/wordprocessingDrawing" xmlns:wp="http://schemas.openxmlformats.org/drawingml/2006/wordprocessingDrawing" xmlns:w10="urn:schemas-microsoft-com:office:word" xmlns:w="http://schemas.openxmlformats.org/wordprocessingml/2006/main" xmlns:w14="http://schemas.microsoft.com/office/word/2010/wordml" xmlns:w15="http://schemas.microsoft.com/office/word/2012/wordml" xmlns:wpg="http://schemas.microsoft.com/office/word/2010/wordprocessingGroup" xmlns:wpi="http://schemas.microsoft.com/office/word/2010/wordprocessingInk" xmlns:wne="http://schemas.microsoft.com/office/word/2006/wordml" xmlns:wps="http://schemas.microsoft.com/office/word/2010/wordprocessingShape" mc:Ignorable="w14 w15 wp14">
+<w:hdr xmlns:wpc="http://schemas.microsoft.com/office/word/2010/wordprocessingCanvas" xmlns:cx="http://schemas.microsoft.com/office/drawing/2014/chartex" xmlns:mc="http://schemas.openxmlformats.org/markup-compatibility/2006" xmlns:o="urn:schemas-microsoft-com:office:office" xmlns:r="http://schemas.openxmlformats.org/officeDocument/2006/relationships" xmlns:m="http://schemas.openxmlformats.org/officeDocument/2006/math" xmlns:v="urn:schemas-microsoft-com:vml" xmlns:wp14="http://schemas.microsoft.com/office/word/2010/wordprocessingDrawing" xmlns:wp="http://schemas.openxmlformats.org/drawingml/2006/wordprocessingDrawing" xmlns:w10="urn:schemas-microsoft-com:office:word" xmlns:w="http://schemas.openxmlformats.org/wordprocessingml/2006/main" xmlns:w14="http://schemas.microsoft.com/office/word/2010/wordml" xmlns:w15="http://schemas.microsoft.com/office/word/2012/wordml" xmlns:w16se="http://schemas.microsoft.com/office/word/2015/wordml/symex" xmlns:wpg="http://schemas.microsoft.com/office/word/2010/wordprocessingGroup" xmlns:wpi="http://schemas.microsoft.com/office/word/2010/wordprocessingInk" xmlns:wne="http://schemas.microsoft.com/office/word/2006/wordml" xmlns:wps="http://schemas.microsoft.com/office/word/2010/wordprocessingShape" mc:Ignorable="w14 w15 w16se wp14">
   <w:p>
     <w:pPr>
       <w:pStyle w:val="Encabezado"/>
@@ -3343,8 +3184,130 @@
 </file>
 
 <file path=word/numbering.xml><?xml version="1.0" encoding="utf-8"?>
-<w:numbering xmlns:wpc="http://schemas.microsoft.com/office/word/2010/wordprocessingCanvas" xmlns:mc="http://schemas.openxmlformats.org/markup-compatibility/2006" xmlns:o="urn:schemas-microsoft-com:office:office" xmlns:r="http://schemas.openxmlformats.org/officeDocument/2006/relationships" xmlns:m="http://schemas.openxmlformats.org/officeDocument/2006/math" xmlns:v="urn:schemas-microsoft-com:vml" xmlns:wp14="http://schemas.microsoft.com/office/word/2010/wordprocessingDrawing" xmlns:wp="http://schemas.openxmlformats.org/drawingml/2006/wordprocessingDrawing" xmlns:w10="urn:schemas-microsoft-com:office:word" xmlns:w="http://schemas.openxmlformats.org/wordprocessingml/2006/main" xmlns:w14="http://schemas.microsoft.com/office/word/2010/wordml" xmlns:w15="http://schemas.microsoft.com/office/word/2012/wordml" xmlns:wpg="http://schemas.microsoft.com/office/word/2010/wordprocessingGroup" xmlns:wpi="http://schemas.microsoft.com/office/word/2010/wordprocessingInk" xmlns:wne="http://schemas.microsoft.com/office/word/2006/wordml" xmlns:wps="http://schemas.microsoft.com/office/word/2010/wordprocessingShape" mc:Ignorable="w14 w15 wp14">
-  <w:abstractNum w:abstractNumId="0">
+<w:numbering xmlns:wpc="http://schemas.microsoft.com/office/word/2010/wordprocessingCanvas" xmlns:cx="http://schemas.microsoft.com/office/drawing/2014/chartex" xmlns:mc="http://schemas.openxmlformats.org/markup-compatibility/2006" xmlns:o="urn:schemas-microsoft-com:office:office" xmlns:r="http://schemas.openxmlformats.org/officeDocument/2006/relationships" xmlns:m="http://schemas.openxmlformats.org/officeDocument/2006/math" xmlns:v="urn:schemas-microsoft-com:vml" xmlns:wp14="http://schemas.microsoft.com/office/word/2010/wordprocessingDrawing" xmlns:wp="http://schemas.openxmlformats.org/drawingml/2006/wordprocessingDrawing" xmlns:w10="urn:schemas-microsoft-com:office:word" xmlns:w="http://schemas.openxmlformats.org/wordprocessingml/2006/main" xmlns:w14="http://schemas.microsoft.com/office/word/2010/wordml" xmlns:w15="http://schemas.microsoft.com/office/word/2012/wordml" xmlns:w16se="http://schemas.microsoft.com/office/word/2015/wordml/symex" xmlns:wpg="http://schemas.microsoft.com/office/word/2010/wordprocessingGroup" xmlns:wpi="http://schemas.microsoft.com/office/word/2010/wordprocessingInk" xmlns:wne="http://schemas.microsoft.com/office/word/2006/wordml" xmlns:wps="http://schemas.microsoft.com/office/word/2010/wordprocessingShape" mc:Ignorable="w14 w15 w16se wp14">
+  <w:abstractNum w:abstractNumId="0" w15:restartNumberingAfterBreak="0">
+    <w:nsid w:val="0CD172F0"/>
+    <w:multiLevelType w:val="multilevel"/>
+    <w:tmpl w:val="6AC482B6"/>
+    <w:lvl w:ilvl="0">
+      <w:start w:val="1"/>
+      <w:numFmt w:val="bullet"/>
+      <w:lvlText w:val="●"/>
+      <w:lvlJc w:val="left"/>
+      <w:pPr>
+        <w:ind w:left="1440" w:hanging="360"/>
+      </w:pPr>
+      <w:rPr>
+        <w:rFonts w:ascii="Arial" w:eastAsia="Arial" w:hAnsi="Arial" w:cs="Arial"/>
+        <w:u w:val="none"/>
+      </w:rPr>
+    </w:lvl>
+    <w:lvl w:ilvl="1">
+      <w:start w:val="1"/>
+      <w:numFmt w:val="bullet"/>
+      <w:lvlText w:val="○"/>
+      <w:lvlJc w:val="left"/>
+      <w:pPr>
+        <w:ind w:left="2160" w:hanging="360"/>
+      </w:pPr>
+      <w:rPr>
+        <w:rFonts w:ascii="Arial" w:eastAsia="Arial" w:hAnsi="Arial" w:cs="Arial"/>
+        <w:u w:val="none"/>
+      </w:rPr>
+    </w:lvl>
+    <w:lvl w:ilvl="2">
+      <w:start w:val="1"/>
+      <w:numFmt w:val="bullet"/>
+      <w:lvlText w:val="■"/>
+      <w:lvlJc w:val="left"/>
+      <w:pPr>
+        <w:ind w:left="2880" w:hanging="360"/>
+      </w:pPr>
+      <w:rPr>
+        <w:rFonts w:ascii="Arial" w:eastAsia="Arial" w:hAnsi="Arial" w:cs="Arial"/>
+        <w:u w:val="none"/>
+      </w:rPr>
+    </w:lvl>
+    <w:lvl w:ilvl="3">
+      <w:start w:val="1"/>
+      <w:numFmt w:val="bullet"/>
+      <w:lvlText w:val="●"/>
+      <w:lvlJc w:val="left"/>
+      <w:pPr>
+        <w:ind w:left="3600" w:hanging="360"/>
+      </w:pPr>
+      <w:rPr>
+        <w:rFonts w:ascii="Arial" w:eastAsia="Arial" w:hAnsi="Arial" w:cs="Arial"/>
+        <w:u w:val="none"/>
+      </w:rPr>
+    </w:lvl>
+    <w:lvl w:ilvl="4">
+      <w:start w:val="1"/>
+      <w:numFmt w:val="bullet"/>
+      <w:lvlText w:val="○"/>
+      <w:lvlJc w:val="left"/>
+      <w:pPr>
+        <w:ind w:left="4320" w:hanging="360"/>
+      </w:pPr>
+      <w:rPr>
+        <w:rFonts w:ascii="Arial" w:eastAsia="Arial" w:hAnsi="Arial" w:cs="Arial"/>
+        <w:u w:val="none"/>
+      </w:rPr>
+    </w:lvl>
+    <w:lvl w:ilvl="5">
+      <w:start w:val="1"/>
+      <w:numFmt w:val="bullet"/>
+      <w:lvlText w:val="■"/>
+      <w:lvlJc w:val="left"/>
+      <w:pPr>
+        <w:ind w:left="5040" w:hanging="360"/>
+      </w:pPr>
+      <w:rPr>
+        <w:rFonts w:ascii="Arial" w:eastAsia="Arial" w:hAnsi="Arial" w:cs="Arial"/>
+        <w:u w:val="none"/>
+      </w:rPr>
+    </w:lvl>
+    <w:lvl w:ilvl="6">
+      <w:start w:val="1"/>
+      <w:numFmt w:val="bullet"/>
+      <w:lvlText w:val="●"/>
+      <w:lvlJc w:val="left"/>
+      <w:pPr>
+        <w:ind w:left="5760" w:hanging="360"/>
+      </w:pPr>
+      <w:rPr>
+        <w:rFonts w:ascii="Arial" w:eastAsia="Arial" w:hAnsi="Arial" w:cs="Arial"/>
+        <w:u w:val="none"/>
+      </w:rPr>
+    </w:lvl>
+    <w:lvl w:ilvl="7">
+      <w:start w:val="1"/>
+      <w:numFmt w:val="bullet"/>
+      <w:lvlText w:val="○"/>
+      <w:lvlJc w:val="left"/>
+      <w:pPr>
+        <w:ind w:left="6480" w:hanging="360"/>
+      </w:pPr>
+      <w:rPr>
+        <w:rFonts w:ascii="Arial" w:eastAsia="Arial" w:hAnsi="Arial" w:cs="Arial"/>
+        <w:u w:val="none"/>
+      </w:rPr>
+    </w:lvl>
+    <w:lvl w:ilvl="8">
+      <w:start w:val="1"/>
+      <w:numFmt w:val="bullet"/>
+      <w:lvlText w:val="■"/>
+      <w:lvlJc w:val="left"/>
+      <w:pPr>
+        <w:ind w:left="7200" w:hanging="360"/>
+      </w:pPr>
+      <w:rPr>
+        <w:rFonts w:ascii="Arial" w:eastAsia="Arial" w:hAnsi="Arial" w:cs="Arial"/>
+        <w:u w:val="none"/>
+      </w:rPr>
+    </w:lvl>
+  </w:abstractNum>
+  <w:abstractNum w:abstractNumId="1" w15:restartNumberingAfterBreak="0">
     <w:nsid w:val="0E631FAB"/>
     <w:multiLevelType w:val="multilevel"/>
     <w:tmpl w:val="3BF48652"/>
@@ -3435,7 +3398,7 @@
       </w:pPr>
     </w:lvl>
   </w:abstractNum>
-  <w:abstractNum w:abstractNumId="1">
+  <w:abstractNum w:abstractNumId="2" w15:restartNumberingAfterBreak="0">
     <w:nsid w:val="1BD4502B"/>
     <w:multiLevelType w:val="multilevel"/>
     <w:tmpl w:val="7F1E2190"/>
@@ -3548,7 +3511,7 @@
       </w:rPr>
     </w:lvl>
   </w:abstractNum>
-  <w:abstractNum w:abstractNumId="2">
+  <w:abstractNum w:abstractNumId="3" w15:restartNumberingAfterBreak="0">
     <w:nsid w:val="26D1475F"/>
     <w:multiLevelType w:val="multilevel"/>
     <w:tmpl w:val="F05C8382"/>
@@ -3639,7 +3602,7 @@
       </w:pPr>
     </w:lvl>
   </w:abstractNum>
-  <w:abstractNum w:abstractNumId="3">
+  <w:abstractNum w:abstractNumId="4" w15:restartNumberingAfterBreak="0">
     <w:nsid w:val="2B7845F3"/>
     <w:multiLevelType w:val="multilevel"/>
     <w:tmpl w:val="73286300"/>
@@ -3761,7 +3724,7 @@
       </w:rPr>
     </w:lvl>
   </w:abstractNum>
-  <w:abstractNum w:abstractNumId="4">
+  <w:abstractNum w:abstractNumId="5" w15:restartNumberingAfterBreak="0">
     <w:nsid w:val="2FB455EF"/>
     <w:multiLevelType w:val="multilevel"/>
     <w:tmpl w:val="005649F8"/>
@@ -3883,7 +3846,7 @@
       </w:rPr>
     </w:lvl>
   </w:abstractNum>
-  <w:abstractNum w:abstractNumId="5">
+  <w:abstractNum w:abstractNumId="6" w15:restartNumberingAfterBreak="0">
     <w:nsid w:val="47B353D2"/>
     <w:multiLevelType w:val="multilevel"/>
     <w:tmpl w:val="EBEEB3E2"/>
@@ -3996,7 +3959,7 @@
       </w:rPr>
     </w:lvl>
   </w:abstractNum>
-  <w:abstractNum w:abstractNumId="6">
+  <w:abstractNum w:abstractNumId="7" w15:restartNumberingAfterBreak="0">
     <w:nsid w:val="50564772"/>
     <w:multiLevelType w:val="multilevel"/>
     <w:tmpl w:val="5464E44A"/>
@@ -4109,7 +4072,7 @@
       </w:rPr>
     </w:lvl>
   </w:abstractNum>
-  <w:abstractNum w:abstractNumId="7">
+  <w:abstractNum w:abstractNumId="8" w15:restartNumberingAfterBreak="0">
     <w:nsid w:val="53965E2B"/>
     <w:multiLevelType w:val="multilevel"/>
     <w:tmpl w:val="D11A6DE4"/>
@@ -4222,7 +4185,129 @@
       </w:rPr>
     </w:lvl>
   </w:abstractNum>
-  <w:abstractNum w:abstractNumId="8">
+  <w:abstractNum w:abstractNumId="9" w15:restartNumberingAfterBreak="0">
+    <w:nsid w:val="64A4357A"/>
+    <w:multiLevelType w:val="multilevel"/>
+    <w:tmpl w:val="A75E405E"/>
+    <w:lvl w:ilvl="0">
+      <w:start w:val="1"/>
+      <w:numFmt w:val="bullet"/>
+      <w:lvlText w:val="●"/>
+      <w:lvlJc w:val="left"/>
+      <w:pPr>
+        <w:ind w:left="1440" w:hanging="360"/>
+      </w:pPr>
+      <w:rPr>
+        <w:rFonts w:ascii="Arial" w:eastAsia="Arial" w:hAnsi="Arial" w:cs="Arial"/>
+        <w:u w:val="none"/>
+      </w:rPr>
+    </w:lvl>
+    <w:lvl w:ilvl="1">
+      <w:start w:val="1"/>
+      <w:numFmt w:val="bullet"/>
+      <w:lvlText w:val="○"/>
+      <w:lvlJc w:val="left"/>
+      <w:pPr>
+        <w:ind w:left="2160" w:hanging="360"/>
+      </w:pPr>
+      <w:rPr>
+        <w:rFonts w:ascii="Arial" w:eastAsia="Arial" w:hAnsi="Arial" w:cs="Arial"/>
+        <w:u w:val="none"/>
+      </w:rPr>
+    </w:lvl>
+    <w:lvl w:ilvl="2">
+      <w:start w:val="1"/>
+      <w:numFmt w:val="bullet"/>
+      <w:lvlText w:val="■"/>
+      <w:lvlJc w:val="left"/>
+      <w:pPr>
+        <w:ind w:left="2880" w:hanging="360"/>
+      </w:pPr>
+      <w:rPr>
+        <w:rFonts w:ascii="Arial" w:eastAsia="Arial" w:hAnsi="Arial" w:cs="Arial"/>
+        <w:u w:val="none"/>
+      </w:rPr>
+    </w:lvl>
+    <w:lvl w:ilvl="3">
+      <w:start w:val="1"/>
+      <w:numFmt w:val="bullet"/>
+      <w:lvlText w:val="●"/>
+      <w:lvlJc w:val="left"/>
+      <w:pPr>
+        <w:ind w:left="3600" w:hanging="360"/>
+      </w:pPr>
+      <w:rPr>
+        <w:rFonts w:ascii="Arial" w:eastAsia="Arial" w:hAnsi="Arial" w:cs="Arial"/>
+        <w:u w:val="none"/>
+      </w:rPr>
+    </w:lvl>
+    <w:lvl w:ilvl="4">
+      <w:start w:val="1"/>
+      <w:numFmt w:val="bullet"/>
+      <w:lvlText w:val="○"/>
+      <w:lvlJc w:val="left"/>
+      <w:pPr>
+        <w:ind w:left="4320" w:hanging="360"/>
+      </w:pPr>
+      <w:rPr>
+        <w:rFonts w:ascii="Arial" w:eastAsia="Arial" w:hAnsi="Arial" w:cs="Arial"/>
+        <w:u w:val="none"/>
+      </w:rPr>
+    </w:lvl>
+    <w:lvl w:ilvl="5">
+      <w:start w:val="1"/>
+      <w:numFmt w:val="bullet"/>
+      <w:lvlText w:val="■"/>
+      <w:lvlJc w:val="left"/>
+      <w:pPr>
+        <w:ind w:left="5040" w:hanging="360"/>
+      </w:pPr>
+      <w:rPr>
+        <w:rFonts w:ascii="Arial" w:eastAsia="Arial" w:hAnsi="Arial" w:cs="Arial"/>
+        <w:u w:val="none"/>
+      </w:rPr>
+    </w:lvl>
+    <w:lvl w:ilvl="6">
+      <w:start w:val="1"/>
+      <w:numFmt w:val="bullet"/>
+      <w:lvlText w:val="●"/>
+      <w:lvlJc w:val="left"/>
+      <w:pPr>
+        <w:ind w:left="5760" w:hanging="360"/>
+      </w:pPr>
+      <w:rPr>
+        <w:rFonts w:ascii="Arial" w:eastAsia="Arial" w:hAnsi="Arial" w:cs="Arial"/>
+        <w:u w:val="none"/>
+      </w:rPr>
+    </w:lvl>
+    <w:lvl w:ilvl="7">
+      <w:start w:val="1"/>
+      <w:numFmt w:val="bullet"/>
+      <w:lvlText w:val="○"/>
+      <w:lvlJc w:val="left"/>
+      <w:pPr>
+        <w:ind w:left="6480" w:hanging="360"/>
+      </w:pPr>
+      <w:rPr>
+        <w:rFonts w:ascii="Arial" w:eastAsia="Arial" w:hAnsi="Arial" w:cs="Arial"/>
+        <w:u w:val="none"/>
+      </w:rPr>
+    </w:lvl>
+    <w:lvl w:ilvl="8">
+      <w:start w:val="1"/>
+      <w:numFmt w:val="bullet"/>
+      <w:lvlText w:val="■"/>
+      <w:lvlJc w:val="left"/>
+      <w:pPr>
+        <w:ind w:left="7200" w:hanging="360"/>
+      </w:pPr>
+      <w:rPr>
+        <w:rFonts w:ascii="Arial" w:eastAsia="Arial" w:hAnsi="Arial" w:cs="Arial"/>
+        <w:u w:val="none"/>
+      </w:rPr>
+    </w:lvl>
+  </w:abstractNum>
+  <w:abstractNum w:abstractNumId="10" w15:restartNumberingAfterBreak="0">
     <w:nsid w:val="7B6A55A5"/>
     <w:multiLevelType w:val="hybridMultilevel"/>
     <w:tmpl w:val="D0061CFE"/>
@@ -4308,7 +4393,7 @@
       </w:pPr>
     </w:lvl>
   </w:abstractNum>
-  <w:abstractNum w:abstractNumId="9">
+  <w:abstractNum w:abstractNumId="11" w15:restartNumberingAfterBreak="0">
     <w:nsid w:val="7F470DF9"/>
     <w:multiLevelType w:val="multilevel"/>
     <w:tmpl w:val="902A19BE"/>
@@ -4422,31 +4507,31 @@
     </w:lvl>
   </w:abstractNum>
   <w:num w:numId="1">
+    <w:abstractNumId w:val="6"/>
+  </w:num>
+  <w:num w:numId="2">
+    <w:abstractNumId w:val="4"/>
+  </w:num>
+  <w:num w:numId="3">
     <w:abstractNumId w:val="5"/>
   </w:num>
-  <w:num w:numId="2">
-    <w:abstractNumId w:val="3"/>
-  </w:num>
-  <w:num w:numId="3">
-    <w:abstractNumId w:val="4"/>
-  </w:num>
   <w:num w:numId="4">
-    <w:abstractNumId w:val="0"/>
+    <w:abstractNumId w:val="1"/>
   </w:num>
   <w:num w:numId="5">
-    <w:abstractNumId w:val="6"/>
+    <w:abstractNumId w:val="7"/>
   </w:num>
   <w:num w:numId="6">
-    <w:abstractNumId w:val="7"/>
+    <w:abstractNumId w:val="8"/>
   </w:num>
   <w:num w:numId="7">
-    <w:abstractNumId w:val="1"/>
+    <w:abstractNumId w:val="2"/>
   </w:num>
   <w:num w:numId="8">
-    <w:abstractNumId w:val="9"/>
+    <w:abstractNumId w:val="11"/>
   </w:num>
   <w:num w:numId="9">
-    <w:abstractNumId w:val="2"/>
+    <w:abstractNumId w:val="3"/>
     <w:lvlOverride w:ilvl="0">
       <w:startOverride w:val="1"/>
     </w:lvlOverride>
@@ -4476,7 +4561,7 @@
     </w:lvlOverride>
   </w:num>
   <w:num w:numId="10">
-    <w:abstractNumId w:val="8"/>
+    <w:abstractNumId w:val="10"/>
     <w:lvlOverride w:ilvl="0">
       <w:startOverride w:val="1"/>
     </w:lvlOverride>
@@ -4505,11 +4590,17 @@
       <w:startOverride w:val="1"/>
     </w:lvlOverride>
   </w:num>
+  <w:num w:numId="11">
+    <w:abstractNumId w:val="9"/>
+  </w:num>
+  <w:num w:numId="12">
+    <w:abstractNumId w:val="0"/>
+  </w:num>
 </w:numbering>
 </file>
 
 <file path=word/styles.xml><?xml version="1.0" encoding="utf-8"?>
-<w:styles xmlns:mc="http://schemas.openxmlformats.org/markup-compatibility/2006" xmlns:r="http://schemas.openxmlformats.org/officeDocument/2006/relationships" xmlns:w="http://schemas.openxmlformats.org/wordprocessingml/2006/main" xmlns:w14="http://schemas.microsoft.com/office/word/2010/wordml" xmlns:w15="http://schemas.microsoft.com/office/word/2012/wordml" mc:Ignorable="w14 w15">
+<w:styles xmlns:mc="http://schemas.openxmlformats.org/markup-compatibility/2006" xmlns:r="http://schemas.openxmlformats.org/officeDocument/2006/relationships" xmlns:w="http://schemas.openxmlformats.org/wordprocessingml/2006/main" xmlns:w14="http://schemas.microsoft.com/office/word/2010/wordml" xmlns:w15="http://schemas.microsoft.com/office/word/2012/wordml" xmlns:w16se="http://schemas.microsoft.com/office/word/2015/wordml/symex" mc:Ignorable="w14 w15 w16se">
   <w:docDefaults>
     <w:rPrDefault>
       <w:rPr>
@@ -5041,7 +5132,7 @@
       </w:tblCellMar>
     </w:tblPr>
   </w:style>
-  <w:style w:type="paragraph" w:styleId="Puesto">
+  <w:style w:type="paragraph" w:styleId="Ttulo">
     <w:name w:val="Title"/>
     <w:basedOn w:val="Normal"/>
     <w:next w:val="Normal"/>
@@ -5082,9 +5173,7 @@
       <w:tblStyleRowBandSize w:val="1"/>
       <w:tblStyleColBandSize w:val="1"/>
       <w:tblCellMar>
-        <w:top w:w="0" w:type="dxa"/>
         <w:left w:w="108" w:type="dxa"/>
-        <w:bottom w:w="0" w:type="dxa"/>
         <w:right w:w="108" w:type="dxa"/>
       </w:tblCellMar>
     </w:tblPr>
@@ -5164,7 +5253,6 @@
       <w:spacing w:after="0" w:line="240" w:lineRule="auto"/>
     </w:pPr>
     <w:tblPr>
-      <w:tblInd w:w="0" w:type="dxa"/>
       <w:tblBorders>
         <w:top w:val="single" w:sz="4" w:space="0" w:color="auto"/>
         <w:left w:val="single" w:sz="4" w:space="0" w:color="auto"/>
@@ -5173,12 +5261,6 @@
         <w:insideH w:val="single" w:sz="4" w:space="0" w:color="auto"/>
         <w:insideV w:val="single" w:sz="4" w:space="0" w:color="auto"/>
       </w:tblBorders>
-      <w:tblCellMar>
-        <w:top w:w="0" w:type="dxa"/>
-        <w:left w:w="108" w:type="dxa"/>
-        <w:bottom w:w="0" w:type="dxa"/>
-        <w:right w:w="108" w:type="dxa"/>
-      </w:tblCellMar>
     </w:tblPr>
   </w:style>
   <w:style w:type="paragraph" w:styleId="Encabezado">

</xml_diff>

<commit_message>
Corrigiendo tabulaciones y herramientas 2.5
</commit_message>
<xml_diff>
--- a/Documentos/PGC.docx
+++ b/Documentos/PGC.docx
@@ -1760,7 +1760,6 @@
         <w:keepLines/>
         <w:widowControl w:val="0"/>
         <w:spacing w:after="120" w:line="312" w:lineRule="auto"/>
-        <w:ind w:left="720"/>
         <w:jc w:val="both"/>
         <w:rPr>
           <w:rFonts w:ascii="Arial" w:eastAsia="Arial" w:hAnsi="Arial" w:cs="Arial"/>
@@ -1872,6 +1871,42 @@
       <w:pPr>
         <w:keepLines/>
         <w:widowControl w:val="0"/>
+        <w:spacing w:after="120" w:line="312" w:lineRule="auto"/>
+        <w:ind w:left="1276"/>
+        <w:jc w:val="both"/>
+      </w:pPr>
+    </w:p>
+    <w:p>
+      <w:pPr>
+        <w:keepLines/>
+        <w:widowControl w:val="0"/>
+        <w:spacing w:after="120" w:line="312" w:lineRule="auto"/>
+        <w:ind w:left="1276"/>
+        <w:jc w:val="both"/>
+      </w:pPr>
+    </w:p>
+    <w:p>
+      <w:pPr>
+        <w:keepLines/>
+        <w:widowControl w:val="0"/>
+        <w:spacing w:after="120" w:line="312" w:lineRule="auto"/>
+        <w:ind w:left="1276"/>
+        <w:jc w:val="both"/>
+      </w:pPr>
+    </w:p>
+    <w:p>
+      <w:pPr>
+        <w:keepLines/>
+        <w:widowControl w:val="0"/>
+        <w:spacing w:after="120" w:line="312" w:lineRule="auto"/>
+        <w:ind w:left="1276"/>
+        <w:jc w:val="both"/>
+      </w:pPr>
+    </w:p>
+    <w:p>
+      <w:pPr>
+        <w:keepLines/>
+        <w:widowControl w:val="0"/>
         <w:numPr>
           <w:ilvl w:val="0"/>
           <w:numId w:val="1"/>
@@ -1887,6 +1922,7 @@
         <w:rPr>
           <w:b/>
         </w:rPr>
+        <w:lastRenderedPageBreak/>
         <w:t>Bibliotecario</w:t>
       </w:r>
     </w:p>
@@ -1899,7 +1935,6 @@
         <w:jc w:val="both"/>
       </w:pPr>
       <w:r>
-        <w:lastRenderedPageBreak/>
         <w:t>El bibliotecario se ocupará de diseñar y establecer la biblioteca de software para cada proyecto de desarrollo, así como mantener un índice actualizado con el contenido de cada biblioteca. Organizará y mantendrá el software y la documentación de cada proyecto de acuerdo a un proceso documentado. Además, se encargará de registrar y mantener copias de las antiguas versiones.</w:t>
       </w:r>
     </w:p>
@@ -2603,6 +2638,7 @@
               <w:rPr>
                 <w:b/>
               </w:rPr>
+              <w:lastRenderedPageBreak/>
               <w:t>Identificación de la Gestión del SCM</w:t>
             </w:r>
           </w:p>
@@ -2629,7 +2665,6 @@
               <w:jc w:val="both"/>
             </w:pPr>
             <w:r>
-              <w:lastRenderedPageBreak/>
               <w:t>Clasificar Elementos</w:t>
             </w:r>
           </w:p>
@@ -2961,84 +2996,27 @@
         <w:t xml:space="preserve">Herramientas: </w:t>
       </w:r>
       <w:r>
-        <w:t>Se usará la herramienta GitHub como sistema de control de versiones debido a las siguientes bondades:</w:t>
-      </w:r>
-    </w:p>
-    <w:p>
-      <w:pPr>
-        <w:numPr>
-          <w:ilvl w:val="1"/>
-          <w:numId w:val="6"/>
-        </w:numPr>
-        <w:spacing w:after="0"/>
-        <w:contextualSpacing/>
-      </w:pPr>
-      <w:r>
-        <w:t>Se puede trabajar sin conexión.</w:t>
-      </w:r>
-    </w:p>
-    <w:p>
-      <w:pPr>
-        <w:numPr>
-          <w:ilvl w:val="1"/>
-          <w:numId w:val="6"/>
-        </w:numPr>
-        <w:spacing w:after="0"/>
-        <w:contextualSpacing/>
-      </w:pPr>
-      <w:r>
-        <w:t>Sencillo uso colaborativo.</w:t>
-      </w:r>
-    </w:p>
-    <w:p>
-      <w:pPr>
-        <w:numPr>
-          <w:ilvl w:val="1"/>
-          <w:numId w:val="6"/>
-        </w:numPr>
-        <w:spacing w:after="0"/>
-        <w:contextualSpacing/>
-      </w:pPr>
-      <w:r>
-        <w:t>Manejo de ramas de proyecto.</w:t>
-      </w:r>
-    </w:p>
-    <w:p>
-      <w:pPr>
-        <w:numPr>
-          <w:ilvl w:val="1"/>
-          <w:numId w:val="6"/>
-        </w:numPr>
-        <w:spacing w:after="0"/>
-        <w:contextualSpacing/>
-      </w:pPr>
-      <w:r>
-        <w:t>Combinación de ramas.</w:t>
-      </w:r>
-    </w:p>
-    <w:p>
-      <w:pPr>
-        <w:numPr>
-          <w:ilvl w:val="1"/>
-          <w:numId w:val="6"/>
-        </w:numPr>
-        <w:contextualSpacing/>
-      </w:pPr>
-      <w:r>
-        <w:t>Rapidez y flexibilidad</w:t>
+        <w:t xml:space="preserve">Se usará </w:t>
+      </w:r>
+      <w:r>
+        <w:t xml:space="preserve">el software controlador de versiones GIT y </w:t>
+      </w:r>
+      <w:r>
+        <w:t xml:space="preserve">la </w:t>
+      </w:r>
+      <w:r>
+        <w:t xml:space="preserve">plataforma de desarrollo colaborativo GitHub, teniendo una preferencia por estas gracias a que se puede trabajar sin conexión, un uso sencillo y colaborativo, así como un manejo y combinación de ramas del proyecto y de una curva de aprendizaje rápida. </w:t>
+      </w:r>
+      <w:r>
+        <w:t>La información mejor d</w:t>
+      </w:r>
+      <w:r>
+        <w:t>etallada de la herramienta, la encontramos</w:t>
       </w:r>
       <w:bookmarkStart w:id="8" w:name="_GoBack"/>
       <w:bookmarkEnd w:id="8"/>
       <w:r>
-        <w:t>.</w:t>
-      </w:r>
-    </w:p>
-    <w:p>
-      <w:pPr>
-        <w:ind w:left="1440"/>
-      </w:pPr>
-      <w:r>
-        <w:t>La información mejor detallada de la herramienta, están en el documento “GIT.docx”</w:t>
+        <w:t xml:space="preserve"> en el documento “GIT.docx”</w:t>
       </w:r>
     </w:p>
     <w:p>

</xml_diff>

<commit_message>
adicionando diagrama de arquitectura git 2.5
</commit_message>
<xml_diff>
--- a/Documentos/PGC.docx
+++ b/Documentos/PGC.docx
@@ -929,6 +929,24 @@
     </w:p>
     <w:p>
       <w:pPr>
+        <w:ind w:left="360"/>
+        <w:jc w:val="both"/>
+      </w:pPr>
+    </w:p>
+    <w:p>
+      <w:pPr>
+        <w:ind w:left="360"/>
+        <w:jc w:val="both"/>
+      </w:pPr>
+    </w:p>
+    <w:p>
+      <w:pPr>
+        <w:ind w:left="360"/>
+        <w:jc w:val="both"/>
+      </w:pPr>
+    </w:p>
+    <w:p>
+      <w:pPr>
         <w:rPr>
           <w:b/>
           <w:color w:val="auto"/>
@@ -944,6 +962,7 @@
           <w:sz w:val="26"/>
           <w:szCs w:val="26"/>
         </w:rPr>
+        <w:lastRenderedPageBreak/>
         <w:t>DEFINICIONES</w:t>
       </w:r>
       <w:bookmarkEnd w:id="1"/>
@@ -995,331 +1014,337 @@
         <w:rPr>
           <w:b/>
         </w:rPr>
+        <w:t>GCS o SCM</w:t>
+      </w:r>
+    </w:p>
+    <w:p>
+      <w:pPr>
+        <w:ind w:left="360"/>
+        <w:jc w:val="both"/>
+      </w:pPr>
+      <w:r>
+        <w:t>Son siglas de Gestión de la configuración de software</w:t>
+      </w:r>
+      <w:r>
+        <w:t xml:space="preserve"> el cual </w:t>
+      </w:r>
+      <w:r>
+        <w:t>es un conjunto de actividades diseñadas para identificar y definir los elementos en el sistema que probablemente cambien, controlando el cambio de estos elementos a lo largo de su ciclo de vida, estableciendo relaciones entre ellos, definiendo mecanismos para gestionar distintas versiones de estos elementos, y auditando e informando de los cambios realizados.</w:t>
+      </w:r>
+    </w:p>
+    <w:p>
+      <w:pPr>
+        <w:ind w:left="360"/>
+        <w:jc w:val="both"/>
+        <w:rPr>
+          <w:b/>
+        </w:rPr>
+      </w:pPr>
+      <w:r>
+        <w:rPr>
+          <w:b/>
+        </w:rPr>
+        <w:t>Repositorio CVS</w:t>
+      </w:r>
+    </w:p>
+    <w:p>
+      <w:pPr>
+        <w:ind w:left="360"/>
+        <w:jc w:val="both"/>
+      </w:pPr>
+      <w:r>
+        <w:t>En la parte de servidor de CVS se maneja un repositorio. Un repositorio es simplemente un directorio en el servidor que contiene diversos módulos. Por ejemplo, un proyecto podría tener un repositorio, y en cada módulo estarían los sub</w:t>
+      </w:r>
+      <w:r>
+        <w:t xml:space="preserve"> </w:t>
+      </w:r>
+      <w:r>
+        <w:t>proyectos.</w:t>
+      </w:r>
+    </w:p>
+    <w:p>
+      <w:pPr>
+        <w:ind w:left="360"/>
+        <w:jc w:val="both"/>
+        <w:rPr>
+          <w:b/>
+        </w:rPr>
+      </w:pPr>
+      <w:r>
+        <w:rPr>
+          <w:b/>
+        </w:rPr>
+        <w:t xml:space="preserve">Comité de control de la configuración </w:t>
+      </w:r>
+      <w:r>
+        <w:rPr>
+          <w:b/>
+        </w:rPr>
+        <w:t>(</w:t>
+      </w:r>
+      <w:r>
+        <w:rPr>
+          <w:b/>
+        </w:rPr>
+        <w:t>CCC</w:t>
+      </w:r>
+      <w:r>
+        <w:rPr>
+          <w:b/>
+        </w:rPr>
+        <w:t>)</w:t>
+      </w:r>
+    </w:p>
+    <w:p>
+      <w:pPr>
+        <w:ind w:left="360"/>
+        <w:jc w:val="both"/>
+      </w:pPr>
+      <w:r>
+        <w:t>Conjunto de personas que revisan y aprueban los cambios sugeridos a un producto.</w:t>
+      </w:r>
+    </w:p>
+    <w:p>
+      <w:pPr>
+        <w:ind w:left="360"/>
+        <w:jc w:val="both"/>
+        <w:rPr>
+          <w:b/>
+        </w:rPr>
+      </w:pPr>
+      <w:r>
+        <w:rPr>
+          <w:b/>
+        </w:rPr>
+        <w:t>Petición de cambio</w:t>
+      </w:r>
+      <w:r>
+        <w:rPr>
+          <w:b/>
+        </w:rPr>
+        <w:t xml:space="preserve"> </w:t>
+      </w:r>
+      <w:r>
+        <w:rPr>
+          <w:b/>
+        </w:rPr>
+        <w:t>(</w:t>
+      </w:r>
+      <w:r>
+        <w:rPr>
+          <w:b/>
+        </w:rPr>
+        <w:t>SC</w:t>
+      </w:r>
+      <w:r>
+        <w:rPr>
+          <w:b/>
+        </w:rPr>
+        <w:t>)</w:t>
+      </w:r>
+    </w:p>
+    <w:p>
+      <w:pPr>
+        <w:ind w:left="360"/>
+        <w:jc w:val="both"/>
+      </w:pPr>
+      <w:r>
+        <w:t>Solicitud formal que se presenta ante el CCC, la cual describe un problema de software, una mejora solicitada o un cambio en los requerimientos del software.</w:t>
+      </w:r>
+    </w:p>
+    <w:p>
+      <w:pPr>
+        <w:ind w:left="360"/>
+        <w:jc w:val="both"/>
+        <w:rPr>
+          <w:b/>
+        </w:rPr>
+      </w:pPr>
+      <w:r>
+        <w:rPr>
+          <w:b/>
+        </w:rPr>
+        <w:t xml:space="preserve">Elemento </w:t>
+      </w:r>
+      <w:r>
+        <w:rPr>
+          <w:b/>
+        </w:rPr>
+        <w:t xml:space="preserve"> de configuración</w:t>
+      </w:r>
+      <w:r>
+        <w:rPr>
+          <w:b/>
+        </w:rPr>
+        <w:t xml:space="preserve"> </w:t>
+      </w:r>
+      <w:r>
+        <w:rPr>
+          <w:b/>
+        </w:rPr>
+        <w:t>(</w:t>
+      </w:r>
+      <w:r>
+        <w:rPr>
+          <w:b/>
+        </w:rPr>
+        <w:t>EC</w:t>
+      </w:r>
+      <w:r>
+        <w:rPr>
+          <w:b/>
+        </w:rPr>
+        <w:t>)</w:t>
+      </w:r>
+    </w:p>
+    <w:p>
+      <w:pPr>
+        <w:ind w:left="360"/>
+        <w:jc w:val="both"/>
+      </w:pPr>
+      <w:r>
+        <w:t>Se entiende como el elemento de configuración aquel producto de trabajo, cuyo cambio pueda resultar crítico para el desarrollo del proyecto.</w:t>
+      </w:r>
+    </w:p>
+    <w:p>
+      <w:pPr>
+        <w:ind w:left="360"/>
+        <w:jc w:val="both"/>
+        <w:rPr>
+          <w:b/>
+        </w:rPr>
+      </w:pPr>
+      <w:r>
+        <w:rPr>
+          <w:b/>
+        </w:rPr>
+        <w:t>Línea base</w:t>
+      </w:r>
+    </w:p>
+    <w:p>
+      <w:pPr>
+        <w:ind w:left="360"/>
+        <w:jc w:val="both"/>
+      </w:pPr>
+      <w:r>
+        <w:t>Conjunto de elementos de configuración formalmente aprobados que sirve como punto de partida para futuras versiones. Especificación o producto que se ha revisado formalmente y sobre los que se ha llegado a un acuerdo y de ahí en adelante sirve como base para un desarrollo posterior que puede cambiarse solamente a través de procedimiento formales de control de cambios.</w:t>
+      </w:r>
+    </w:p>
+    <w:p>
+      <w:pPr>
+        <w:ind w:left="360"/>
+        <w:jc w:val="both"/>
+        <w:rPr>
+          <w:b/>
+        </w:rPr>
+      </w:pPr>
+      <w:r>
+        <w:rPr>
+          <w:b/>
+        </w:rPr>
+        <w:t>Control de cambios</w:t>
+      </w:r>
+      <w:r>
+        <w:rPr>
+          <w:b/>
+        </w:rPr>
+        <w:t xml:space="preserve"> </w:t>
+      </w:r>
+      <w:r>
+        <w:rPr>
+          <w:b/>
+        </w:rPr>
+        <w:t>(</w:t>
+      </w:r>
+      <w:r>
+        <w:rPr>
+          <w:b/>
+        </w:rPr>
+        <w:t>CC</w:t>
+      </w:r>
+      <w:r>
+        <w:rPr>
+          <w:b/>
+        </w:rPr>
+        <w:t>)</w:t>
+      </w:r>
+    </w:p>
+    <w:p>
+      <w:pPr>
+        <w:ind w:left="360"/>
+        <w:jc w:val="both"/>
+      </w:pPr>
+      <w:r>
+        <w:t>Proceso responsable de controlar el ciclo de vida de todos los cambios.</w:t>
+      </w:r>
+    </w:p>
+    <w:p>
+      <w:pPr>
+        <w:ind w:left="360"/>
+        <w:jc w:val="both"/>
+        <w:rPr>
+          <w:b/>
+        </w:rPr>
+      </w:pPr>
+      <w:r>
+        <w:rPr>
+          <w:b/>
+        </w:rPr>
+        <w:t>Versión</w:t>
+      </w:r>
+    </w:p>
+    <w:p>
+      <w:pPr>
+        <w:ind w:left="360"/>
+        <w:jc w:val="both"/>
+      </w:pPr>
+      <w:r>
+        <w:t>Estado de un conjunto de clases (y de otro tipo de archivos) que forman un sistema o componente. El conjunto de clases forman una versión en un momento dado.</w:t>
+      </w:r>
+    </w:p>
+    <w:p>
+      <w:pPr>
+        <w:ind w:left="360"/>
+        <w:jc w:val="both"/>
+        <w:rPr>
+          <w:b/>
+        </w:rPr>
+      </w:pPr>
+      <w:r>
+        <w:rPr>
+          <w:b/>
+        </w:rPr>
+        <w:t>Versión de desarrollo</w:t>
+      </w:r>
+    </w:p>
+    <w:p>
+      <w:pPr>
+        <w:ind w:left="360"/>
+        <w:jc w:val="both"/>
+      </w:pPr>
+      <w:r>
+        <w:t>Versión de un sistema o componente que está sufriendo modificaciones por mejoras o correcciones por lo que aún no está disponible para producción.</w:t>
+      </w:r>
+    </w:p>
+    <w:p>
+      <w:pPr>
+        <w:ind w:left="360"/>
+        <w:jc w:val="both"/>
+      </w:pPr>
+    </w:p>
+    <w:p>
+      <w:pPr>
+        <w:ind w:left="360"/>
+        <w:jc w:val="both"/>
+        <w:rPr>
+          <w:b/>
+        </w:rPr>
+      </w:pPr>
+      <w:r>
+        <w:rPr>
+          <w:b/>
+        </w:rPr>
         <w:lastRenderedPageBreak/>
-        <w:t>GCS o SCM</w:t>
-      </w:r>
-    </w:p>
-    <w:p>
-      <w:pPr>
-        <w:ind w:left="360"/>
-        <w:jc w:val="both"/>
-      </w:pPr>
-      <w:r>
-        <w:t>Son siglas de Gestión de la configuración de software</w:t>
-      </w:r>
-      <w:r>
-        <w:t xml:space="preserve"> el cual </w:t>
-      </w:r>
-      <w:r>
-        <w:t>es un conjunto de actividades diseñadas para identificar y definir los elementos en el sistema que probablemente cambien, controlando el cambio de estos elementos a lo largo de su ciclo de vida, estableciendo relaciones entre ellos, definiendo mecanismos para gestionar distintas versiones de estos elementos, y auditando e informando de los cambios realizados.</w:t>
-      </w:r>
-    </w:p>
-    <w:p>
-      <w:pPr>
-        <w:ind w:left="360"/>
-        <w:jc w:val="both"/>
-        <w:rPr>
-          <w:b/>
-        </w:rPr>
-      </w:pPr>
-      <w:r>
-        <w:rPr>
-          <w:b/>
-        </w:rPr>
-        <w:t>Repositorio CVS</w:t>
-      </w:r>
-    </w:p>
-    <w:p>
-      <w:pPr>
-        <w:ind w:left="360"/>
-        <w:jc w:val="both"/>
-      </w:pPr>
-      <w:r>
-        <w:t>En la parte de servidor de CVS se maneja un repositorio. Un repositorio es simplemente un directorio en el servidor que contiene diversos módulos. Por ejemplo, un proyecto podría tener un repositorio, y en cada módulo estarían los sub</w:t>
-      </w:r>
-      <w:r>
-        <w:t xml:space="preserve"> </w:t>
-      </w:r>
-      <w:r>
-        <w:t>proyectos.</w:t>
-      </w:r>
-    </w:p>
-    <w:p>
-      <w:pPr>
-        <w:ind w:left="360"/>
-        <w:jc w:val="both"/>
-        <w:rPr>
-          <w:b/>
-        </w:rPr>
-      </w:pPr>
-      <w:r>
-        <w:rPr>
-          <w:b/>
-        </w:rPr>
-        <w:t xml:space="preserve">Comité de control de la configuración </w:t>
-      </w:r>
-      <w:r>
-        <w:rPr>
-          <w:b/>
-        </w:rPr>
-        <w:t>(</w:t>
-      </w:r>
-      <w:r>
-        <w:rPr>
-          <w:b/>
-        </w:rPr>
-        <w:t>CCC</w:t>
-      </w:r>
-      <w:r>
-        <w:rPr>
-          <w:b/>
-        </w:rPr>
-        <w:t>)</w:t>
-      </w:r>
-    </w:p>
-    <w:p>
-      <w:pPr>
-        <w:ind w:left="360"/>
-        <w:jc w:val="both"/>
-      </w:pPr>
-      <w:r>
-        <w:t>Conjunto de personas que revisan y aprueban los cambios sugeridos a un producto.</w:t>
-      </w:r>
-    </w:p>
-    <w:p>
-      <w:pPr>
-        <w:ind w:left="360"/>
-        <w:jc w:val="both"/>
-        <w:rPr>
-          <w:b/>
-        </w:rPr>
-      </w:pPr>
-      <w:r>
-        <w:rPr>
-          <w:b/>
-        </w:rPr>
-        <w:t>Petición de cambio</w:t>
-      </w:r>
-      <w:r>
-        <w:rPr>
-          <w:b/>
-        </w:rPr>
-        <w:t xml:space="preserve"> </w:t>
-      </w:r>
-      <w:r>
-        <w:rPr>
-          <w:b/>
-        </w:rPr>
-        <w:t>(</w:t>
-      </w:r>
-      <w:r>
-        <w:rPr>
-          <w:b/>
-        </w:rPr>
-        <w:t>SC</w:t>
-      </w:r>
-      <w:r>
-        <w:rPr>
-          <w:b/>
-        </w:rPr>
-        <w:t>)</w:t>
-      </w:r>
-    </w:p>
-    <w:p>
-      <w:pPr>
-        <w:ind w:left="360"/>
-        <w:jc w:val="both"/>
-      </w:pPr>
-      <w:r>
-        <w:t>Solicitud formal que se presenta ante el CCC, la cual describe un problema de software, una mejora solicitada o un cambio en los requerimientos del software.</w:t>
-      </w:r>
-    </w:p>
-    <w:p>
-      <w:pPr>
-        <w:ind w:left="360"/>
-        <w:jc w:val="both"/>
-        <w:rPr>
-          <w:b/>
-        </w:rPr>
-      </w:pPr>
-      <w:r>
-        <w:rPr>
-          <w:b/>
-        </w:rPr>
-        <w:t xml:space="preserve">Elemento </w:t>
-      </w:r>
-      <w:r>
-        <w:rPr>
-          <w:b/>
-        </w:rPr>
-        <w:t xml:space="preserve"> de configuración</w:t>
-      </w:r>
-      <w:r>
-        <w:rPr>
-          <w:b/>
-        </w:rPr>
-        <w:t xml:space="preserve"> </w:t>
-      </w:r>
-      <w:r>
-        <w:rPr>
-          <w:b/>
-        </w:rPr>
-        <w:t>(</w:t>
-      </w:r>
-      <w:r>
-        <w:rPr>
-          <w:b/>
-        </w:rPr>
-        <w:t>EC</w:t>
-      </w:r>
-      <w:r>
-        <w:rPr>
-          <w:b/>
-        </w:rPr>
-        <w:t>)</w:t>
-      </w:r>
-    </w:p>
-    <w:p>
-      <w:pPr>
-        <w:ind w:left="360"/>
-        <w:jc w:val="both"/>
-      </w:pPr>
-      <w:r>
-        <w:t>Se entiende como el elemento de configuración aquel producto de trabajo, cuyo cambio pueda resultar crítico para el desarrollo del proyecto.</w:t>
-      </w:r>
-    </w:p>
-    <w:p>
-      <w:pPr>
-        <w:ind w:left="360"/>
-        <w:jc w:val="both"/>
-        <w:rPr>
-          <w:b/>
-        </w:rPr>
-      </w:pPr>
-      <w:r>
-        <w:rPr>
-          <w:b/>
-        </w:rPr>
-        <w:t>Línea base</w:t>
-      </w:r>
-    </w:p>
-    <w:p>
-      <w:pPr>
-        <w:ind w:left="360"/>
-        <w:jc w:val="both"/>
-      </w:pPr>
-      <w:r>
-        <w:t>Conjunto de elementos de configuración formalmente aprobados que sirve como punto de partida para futuras versiones. Especificación o producto que se ha revisado formalmente y sobre los que se ha llegado a un acuerdo y de ahí en adelante sirve como base para un desarrollo posterior que puede cambiarse solamente a través de procedimiento formales de control de cambios.</w:t>
-      </w:r>
-    </w:p>
-    <w:p>
-      <w:pPr>
-        <w:ind w:left="360"/>
-        <w:jc w:val="both"/>
-        <w:rPr>
-          <w:b/>
-        </w:rPr>
-      </w:pPr>
-      <w:r>
-        <w:rPr>
-          <w:b/>
-        </w:rPr>
-        <w:t>Control de cambios</w:t>
-      </w:r>
-      <w:r>
-        <w:rPr>
-          <w:b/>
-        </w:rPr>
-        <w:t xml:space="preserve"> </w:t>
-      </w:r>
-      <w:r>
-        <w:rPr>
-          <w:b/>
-        </w:rPr>
-        <w:t>(</w:t>
-      </w:r>
-      <w:r>
-        <w:rPr>
-          <w:b/>
-        </w:rPr>
-        <w:t>CC</w:t>
-      </w:r>
-      <w:r>
-        <w:rPr>
-          <w:b/>
-        </w:rPr>
-        <w:t>)</w:t>
-      </w:r>
-    </w:p>
-    <w:p>
-      <w:pPr>
-        <w:ind w:left="360"/>
-        <w:jc w:val="both"/>
-      </w:pPr>
-      <w:r>
-        <w:t>Proceso responsable de controlar el ciclo de vida de todos los cambios.</w:t>
-      </w:r>
-    </w:p>
-    <w:p>
-      <w:pPr>
-        <w:ind w:left="360"/>
-        <w:jc w:val="both"/>
-        <w:rPr>
-          <w:b/>
-        </w:rPr>
-      </w:pPr>
-      <w:r>
-        <w:rPr>
-          <w:b/>
-        </w:rPr>
-        <w:t>Versión</w:t>
-      </w:r>
-    </w:p>
-    <w:p>
-      <w:pPr>
-        <w:ind w:left="360"/>
-        <w:jc w:val="both"/>
-      </w:pPr>
-      <w:r>
-        <w:t>Estado de un conjunto de clases (y de otro tipo de archivos) que forman un sistema o componente. El conjunto de clases forman una versión en un momento dado.</w:t>
-      </w:r>
-    </w:p>
-    <w:p>
-      <w:pPr>
-        <w:ind w:left="360"/>
-        <w:jc w:val="both"/>
-        <w:rPr>
-          <w:b/>
-        </w:rPr>
-      </w:pPr>
-      <w:r>
-        <w:rPr>
-          <w:b/>
-        </w:rPr>
-        <w:t>Versión de desarrollo</w:t>
-      </w:r>
-    </w:p>
-    <w:p>
-      <w:pPr>
-        <w:ind w:left="360"/>
-        <w:jc w:val="both"/>
-      </w:pPr>
-      <w:r>
-        <w:t>Versión de un sistema o componente que está sufriendo modificaciones por mejoras o correcciones por lo que aún no está disponible para producción.</w:t>
-      </w:r>
-    </w:p>
-    <w:p>
-      <w:pPr>
-        <w:ind w:left="360"/>
-        <w:jc w:val="both"/>
-        <w:rPr>
-          <w:b/>
-        </w:rPr>
-      </w:pPr>
-      <w:r>
-        <w:rPr>
-          <w:b/>
-        </w:rPr>
         <w:t>Versión de producción</w:t>
       </w:r>
     </w:p>
@@ -1356,7 +1381,6 @@
           <w:b/>
           <w:color w:val="000000"/>
         </w:rPr>
-        <w:lastRenderedPageBreak/>
         <w:t>Gestión de la SCM</w:t>
       </w:r>
       <w:bookmarkEnd w:id="2"/>
@@ -1597,6 +1621,7 @@
         <w:jc w:val="both"/>
       </w:pPr>
       <w:r>
+        <w:lastRenderedPageBreak/>
         <w:t>A través de dichos procesos se llevará a cabo una adecuada gestión que nos dará como resultado: controlar las modificaciones y versiones de los productos o ítems, poner a disposición de las partes afectadas las modificaciones y versiones adecuadas, registrar e informar el estado de los productos y las modificaciones, y controlar el almacenamiento, manejo y entrega de los productos.</w:t>
       </w:r>
     </w:p>
@@ -1609,7 +1634,6 @@
         <w:jc w:val="both"/>
       </w:pPr>
       <w:r>
-        <w:lastRenderedPageBreak/>
         <w:t>Las fases que abordaremos en el Ciclo de Desarrollo de Software que estarán relacionadas con las Gestión de la Configuración son las siguientes:</w:t>
       </w:r>
     </w:p>
@@ -1922,7 +1946,6 @@
         <w:rPr>
           <w:b/>
         </w:rPr>
-        <w:lastRenderedPageBreak/>
         <w:t>Bibliotecario</w:t>
       </w:r>
     </w:p>
@@ -2449,6 +2472,7 @@
               <w:jc w:val="both"/>
             </w:pPr>
             <w:r>
+              <w:lastRenderedPageBreak/>
               <w:t>Redactar</w:t>
             </w:r>
             <w:r>
@@ -2638,7 +2662,6 @@
               <w:rPr>
                 <w:b/>
               </w:rPr>
-              <w:lastRenderedPageBreak/>
               <w:t>Identificación de la Gestión del SCM</w:t>
             </w:r>
           </w:p>
@@ -3013,18 +3036,80 @@
       <w:r>
         <w:t>etallada de la herramienta, la encontramos</w:t>
       </w:r>
-      <w:bookmarkStart w:id="8" w:name="_GoBack"/>
+      <w:r>
+        <w:t xml:space="preserve"> en el documento “GIT.docx”</w:t>
+      </w:r>
+      <w:r>
+        <w:t>, el diagrama siguiente representa la arquitectura.</w:t>
+      </w:r>
+    </w:p>
+    <w:p>
+      <w:pPr>
+        <w:spacing w:after="0"/>
+        <w:ind w:left="1440"/>
+        <w:contextualSpacing/>
+      </w:pPr>
+      <w:bookmarkStart w:id="8" w:name="_1t3h5sf" w:colFirst="0" w:colLast="0"/>
       <w:bookmarkEnd w:id="8"/>
       <w:r>
-        <w:t xml:space="preserve"> en el documento “GIT.docx”</w:t>
-      </w:r>
-    </w:p>
-    <w:p>
-      <w:bookmarkStart w:id="9" w:name="_1t3h5sf" w:colFirst="0" w:colLast="0"/>
+        <w:rPr>
+          <w:noProof/>
+        </w:rPr>
+        <w:lastRenderedPageBreak/>
+        <w:drawing>
+          <wp:inline distT="0" distB="0" distL="0" distR="0">
+            <wp:extent cx="3520348" cy="2636322"/>
+            <wp:effectExtent l="0" t="0" r="4445" b="0"/>
+            <wp:docPr id="4" name="Imagen 4"/>
+            <wp:cNvGraphicFramePr>
+              <a:graphicFrameLocks xmlns:a="http://schemas.openxmlformats.org/drawingml/2006/main" noChangeAspect="1"/>
+            </wp:cNvGraphicFramePr>
+            <a:graphic xmlns:a="http://schemas.openxmlformats.org/drawingml/2006/main">
+              <a:graphicData uri="http://schemas.openxmlformats.org/drawingml/2006/picture">
+                <pic:pic xmlns:pic="http://schemas.openxmlformats.org/drawingml/2006/picture">
+                  <pic:nvPicPr>
+                    <pic:cNvPr id="0" name="Picture 2"/>
+                    <pic:cNvPicPr>
+                      <a:picLocks noChangeAspect="1" noChangeArrowheads="1"/>
+                    </pic:cNvPicPr>
+                  </pic:nvPicPr>
+                  <pic:blipFill>
+                    <a:blip r:embed="rId8" cstate="print">
+                      <a:extLst>
+                        <a:ext uri="{28A0092B-C50C-407E-A947-70E740481C1C}">
+                          <a14:useLocalDpi xmlns:a14="http://schemas.microsoft.com/office/drawing/2010/main" val="0"/>
+                        </a:ext>
+                      </a:extLst>
+                    </a:blip>
+                    <a:srcRect/>
+                    <a:stretch>
+                      <a:fillRect/>
+                    </a:stretch>
+                  </pic:blipFill>
+                  <pic:spPr bwMode="auto">
+                    <a:xfrm>
+                      <a:off x="0" y="0"/>
+                      <a:ext cx="3537557" cy="2649209"/>
+                    </a:xfrm>
+                    <a:prstGeom prst="rect">
+                      <a:avLst/>
+                    </a:prstGeom>
+                    <a:noFill/>
+                    <a:ln>
+                      <a:noFill/>
+                    </a:ln>
+                  </pic:spPr>
+                </pic:pic>
+              </a:graphicData>
+            </a:graphic>
+          </wp:inline>
+        </w:drawing>
+      </w:r>
+      <w:bookmarkStart w:id="9" w:name="_GoBack"/>
       <w:bookmarkEnd w:id="9"/>
     </w:p>
     <w:sectPr>
-      <w:headerReference w:type="default" r:id="rId8"/>
+      <w:headerReference w:type="default" r:id="rId9"/>
       <w:pgSz w:w="11906" w:h="16838"/>
       <w:pgMar w:top="1417" w:right="1701" w:bottom="1417" w:left="1701" w:header="0" w:footer="720" w:gutter="0"/>
       <w:pgNumType w:start="1"/>

</xml_diff>

<commit_message>
actualizar PCG ademas de modificar los documentos utilizando las nomenclaturas
</commit_message>
<xml_diff>
--- a/Documentos/PGC.docx
+++ b/Documentos/PGC.docx
@@ -1,6 +1,6 @@
 
 <file path=word/document.xml><?xml version="1.0" encoding="utf-8"?>
-<w:document xmlns:wpc="http://schemas.microsoft.com/office/word/2010/wordprocessingCanvas" xmlns:mc="http://schemas.openxmlformats.org/markup-compatibility/2006" xmlns:o="urn:schemas-microsoft-com:office:office" xmlns:r="http://schemas.openxmlformats.org/officeDocument/2006/relationships" xmlns:m="http://schemas.openxmlformats.org/officeDocument/2006/math" xmlns:v="urn:schemas-microsoft-com:vml" xmlns:wp14="http://schemas.microsoft.com/office/word/2010/wordprocessingDrawing" xmlns:wp="http://schemas.openxmlformats.org/drawingml/2006/wordprocessingDrawing" xmlns:w10="urn:schemas-microsoft-com:office:word" xmlns:w="http://schemas.openxmlformats.org/wordprocessingml/2006/main" xmlns:w14="http://schemas.microsoft.com/office/word/2010/wordml" xmlns:w15="http://schemas.microsoft.com/office/word/2012/wordml" xmlns:wpg="http://schemas.microsoft.com/office/word/2010/wordprocessingGroup" xmlns:wpi="http://schemas.microsoft.com/office/word/2010/wordprocessingInk" xmlns:wne="http://schemas.microsoft.com/office/word/2006/wordml" xmlns:wps="http://schemas.microsoft.com/office/word/2010/wordprocessingShape" mc:Ignorable="w14 w15 wp14">
+<w:document xmlns:wpc="http://schemas.microsoft.com/office/word/2010/wordprocessingCanvas" xmlns:cx="http://schemas.microsoft.com/office/drawing/2014/chartex" xmlns:cx1="http://schemas.microsoft.com/office/drawing/2015/9/8/chartex" xmlns:cx2="http://schemas.microsoft.com/office/drawing/2015/10/21/chartex" xmlns:mc="http://schemas.openxmlformats.org/markup-compatibility/2006" xmlns:o="urn:schemas-microsoft-com:office:office" xmlns:r="http://schemas.openxmlformats.org/officeDocument/2006/relationships" xmlns:m="http://schemas.openxmlformats.org/officeDocument/2006/math" xmlns:v="urn:schemas-microsoft-com:vml" xmlns:wp14="http://schemas.microsoft.com/office/word/2010/wordprocessingDrawing" xmlns:wp="http://schemas.openxmlformats.org/drawingml/2006/wordprocessingDrawing" xmlns:w10="urn:schemas-microsoft-com:office:word" xmlns:w="http://schemas.openxmlformats.org/wordprocessingml/2006/main" xmlns:w14="http://schemas.microsoft.com/office/word/2010/wordml" xmlns:w15="http://schemas.microsoft.com/office/word/2012/wordml" xmlns:w16se="http://schemas.microsoft.com/office/word/2015/wordml/symex" xmlns:wpg="http://schemas.microsoft.com/office/word/2010/wordprocessingGroup" xmlns:wpi="http://schemas.microsoft.com/office/word/2010/wordprocessingInk" xmlns:wne="http://schemas.microsoft.com/office/word/2006/wordml" xmlns:wps="http://schemas.microsoft.com/office/word/2010/wordprocessingShape" mc:Ignorable="w14 w15 w16se wp14">
   <w:body>
     <w:p/>
     <w:p/>
@@ -558,6 +558,8 @@
               </w:rPr>
               <w:t>Calendario</w:t>
             </w:r>
+            <w:bookmarkStart w:id="0" w:name="_GoBack"/>
+            <w:bookmarkEnd w:id="0"/>
             <w:r>
               <w:rPr>
                 <w:noProof/>
@@ -833,7 +835,7 @@
           <w:color w:val="000000"/>
         </w:rPr>
       </w:pPr>
-      <w:bookmarkStart w:id="0" w:name="_Toc493530026"/>
+      <w:bookmarkStart w:id="1" w:name="_Toc493530026"/>
       <w:r>
         <w:rPr>
           <w:b/>
@@ -842,7 +844,7 @@
         <w:lastRenderedPageBreak/>
         <w:t>INTRODUCCIÓN</w:t>
       </w:r>
-      <w:bookmarkEnd w:id="0"/>
+      <w:bookmarkEnd w:id="1"/>
     </w:p>
     <w:p>
       <w:pPr>
@@ -967,7 +969,7 @@
           <w:szCs w:val="26"/>
         </w:rPr>
       </w:pPr>
-      <w:bookmarkStart w:id="1" w:name="_Toc493259310"/>
+      <w:bookmarkStart w:id="2" w:name="_Toc493259310"/>
       <w:r>
         <w:rPr>
           <w:b/>
@@ -978,7 +980,7 @@
         <w:lastRenderedPageBreak/>
         <w:t>DEFINICIONES</w:t>
       </w:r>
-      <w:bookmarkEnd w:id="1"/>
+      <w:bookmarkEnd w:id="2"/>
       <w:r>
         <w:rPr>
           <w:b/>
@@ -995,7 +997,15 @@
         <w:jc w:val="both"/>
       </w:pPr>
       <w:r>
-        <w:t>A continuación se desarrollaran algunas definici</w:t>
+        <w:t xml:space="preserve">A </w:t>
+      </w:r>
+      <w:proofErr w:type="gramStart"/>
+      <w:r>
+        <w:t>continuación</w:t>
+      </w:r>
+      <w:proofErr w:type="gramEnd"/>
+      <w:r>
+        <w:t xml:space="preserve"> se desarrollaran algunas definici</w:t>
       </w:r>
       <w:r>
         <w:t>ones utilizados en el presenta Plan de Gestión de la C</w:t>
@@ -1097,7 +1107,15 @@
         <w:jc w:val="both"/>
       </w:pPr>
       <w:r>
-        <w:t>Estado de un conjunto de clases (y de otro tipo de archivos) que forman un sistema o componente. El conjunto de clases forman una versión en un momento dado.</w:t>
+        <w:t xml:space="preserve">Estado de un conjunto de clases (y de otro tipo de archivos) que forman un sistema o componente. </w:t>
+      </w:r>
+      <w:proofErr w:type="gramStart"/>
+      <w:r>
+        <w:t>El conjunto de clases forman</w:t>
+      </w:r>
+      <w:proofErr w:type="gramEnd"/>
+      <w:r>
+        <w:t xml:space="preserve"> una versión en un momento dado.</w:t>
       </w:r>
     </w:p>
     <w:p>
@@ -1108,8 +1126,8 @@
           <w:b/>
         </w:rPr>
       </w:pPr>
-      <w:bookmarkStart w:id="2" w:name="_1fob9te" w:colFirst="0" w:colLast="0"/>
-      <w:bookmarkEnd w:id="2"/>
+      <w:bookmarkStart w:id="3" w:name="_1fob9te" w:colFirst="0" w:colLast="0"/>
+      <w:bookmarkEnd w:id="3"/>
       <w:proofErr w:type="spellStart"/>
       <w:r>
         <w:rPr>
@@ -1199,7 +1217,7 @@
           <w:color w:val="000000"/>
         </w:rPr>
       </w:pPr>
-      <w:bookmarkStart w:id="3" w:name="_Toc493530027"/>
+      <w:bookmarkStart w:id="4" w:name="_Toc493530027"/>
       <w:r>
         <w:rPr>
           <w:b/>
@@ -1207,7 +1225,7 @@
         </w:rPr>
         <w:t>Gestión de la SCM</w:t>
       </w:r>
-      <w:bookmarkEnd w:id="3"/>
+      <w:bookmarkEnd w:id="4"/>
     </w:p>
     <w:p/>
     <w:p>
@@ -1248,7 +1266,7 @@
           <w:color w:val="000000"/>
         </w:rPr>
       </w:pPr>
-      <w:bookmarkStart w:id="4" w:name="_Toc493530028"/>
+      <w:bookmarkStart w:id="5" w:name="_Toc493530028"/>
       <w:r>
         <w:rPr>
           <w:b/>
@@ -1256,7 +1274,7 @@
         </w:rPr>
         <w:t>Organización</w:t>
       </w:r>
-      <w:bookmarkEnd w:id="4"/>
+      <w:bookmarkEnd w:id="5"/>
     </w:p>
     <w:p>
       <w:pPr>
@@ -1594,6 +1612,64 @@
       <w:pPr>
         <w:keepLines/>
         <w:widowControl w:val="0"/>
+        <w:spacing w:after="0" w:line="256" w:lineRule="auto"/>
+        <w:contextualSpacing/>
+        <w:jc w:val="both"/>
+      </w:pPr>
+    </w:p>
+    <w:p>
+      <w:pPr>
+        <w:keepLines/>
+        <w:widowControl w:val="0"/>
+        <w:spacing w:after="0" w:line="256" w:lineRule="auto"/>
+        <w:contextualSpacing/>
+        <w:jc w:val="center"/>
+      </w:pPr>
+      <w:r>
+        <w:rPr>
+          <w:noProof/>
+        </w:rPr>
+        <w:drawing>
+          <wp:inline distT="0" distB="0" distL="0" distR="0" wp14:anchorId="0703CD2D" wp14:editId="1E582A35">
+            <wp:extent cx="3705225" cy="2476500"/>
+            <wp:effectExtent l="0" t="0" r="9525" b="0"/>
+            <wp:docPr id="1" name="Imagen 1"/>
+            <wp:cNvGraphicFramePr>
+              <a:graphicFrameLocks xmlns:a="http://schemas.openxmlformats.org/drawingml/2006/main" noChangeAspect="1"/>
+            </wp:cNvGraphicFramePr>
+            <a:graphic xmlns:a="http://schemas.openxmlformats.org/drawingml/2006/main">
+              <a:graphicData uri="http://schemas.openxmlformats.org/drawingml/2006/picture">
+                <pic:pic xmlns:pic="http://schemas.openxmlformats.org/drawingml/2006/picture">
+                  <pic:nvPicPr>
+                    <pic:cNvPr id="1" name=""/>
+                    <pic:cNvPicPr/>
+                  </pic:nvPicPr>
+                  <pic:blipFill>
+                    <a:blip r:embed="rId8"/>
+                    <a:stretch>
+                      <a:fillRect/>
+                    </a:stretch>
+                  </pic:blipFill>
+                  <pic:spPr>
+                    <a:xfrm>
+                      <a:off x="0" y="0"/>
+                      <a:ext cx="3705225" cy="2476500"/>
+                    </a:xfrm>
+                    <a:prstGeom prst="rect">
+                      <a:avLst/>
+                    </a:prstGeom>
+                  </pic:spPr>
+                </pic:pic>
+              </a:graphicData>
+            </a:graphic>
+          </wp:inline>
+        </w:drawing>
+      </w:r>
+    </w:p>
+    <w:p>
+      <w:pPr>
+        <w:keepLines/>
+        <w:widowControl w:val="0"/>
         <w:spacing w:after="120" w:line="312" w:lineRule="auto"/>
         <w:jc w:val="both"/>
         <w:rPr>
@@ -1615,7 +1691,7 @@
           <w:color w:val="000000"/>
         </w:rPr>
       </w:pPr>
-      <w:bookmarkStart w:id="5" w:name="_Toc493530029"/>
+      <w:bookmarkStart w:id="6" w:name="_Toc493530029"/>
       <w:r>
         <w:rPr>
           <w:b/>
@@ -1623,7 +1699,7 @@
         </w:rPr>
         <w:t>Roles y Responsabilidades</w:t>
       </w:r>
-      <w:bookmarkEnd w:id="5"/>
+      <w:bookmarkEnd w:id="6"/>
     </w:p>
     <w:p/>
     <w:p>
@@ -1769,6 +1845,7 @@
         <w:jc w:val="both"/>
       </w:pPr>
       <w:r>
+        <w:lastRenderedPageBreak/>
         <w:t>El bibliotecario se ocupará de diseñar y establecer la biblioteca de software para cada proyecto de desarrollo, así como mantener un índice actualizado con el contenido de cada biblioteca. Organizará y mantendrá el software y la documentación de cada proyecto de acuerdo a un proceso documentado. Además, se encargará de registrar y mantener copias de las antiguas versiones.</w:t>
       </w:r>
     </w:p>
@@ -1800,7 +1877,6 @@
         <w:jc w:val="both"/>
       </w:pPr>
       <w:r>
-        <w:lastRenderedPageBreak/>
         <w:t>El equipo de trabajo será responsable de desarrollar los documentos y ficheros de código fuente, almacenando las nuevas versiones en el repositorio CVS. Notificarán cuándo un documento o fichero fuente está listo para ser probado, momento en el que se pondrán en marcha todas las tareas de aseguramiento de calidad. También serán los responsables de descubrir fallos o solicitar cambios en las versiones estables de un producto, y de implementarlos por indicación del CCC. Cada desarrollador deberá introducir una descripción completa y correcta de los cambios introducidos en un documento o fichero fuente al integrar una nueva versión en el repositorio CVS.</w:t>
       </w:r>
     </w:p>
@@ -1852,7 +1928,7 @@
           <w:color w:val="000000"/>
         </w:rPr>
       </w:pPr>
-      <w:bookmarkStart w:id="6" w:name="_Toc493530030"/>
+      <w:bookmarkStart w:id="7" w:name="_Toc493530030"/>
       <w:r>
         <w:rPr>
           <w:b/>
@@ -1860,7 +1936,7 @@
         </w:rPr>
         <w:t>Calendario</w:t>
       </w:r>
-      <w:bookmarkEnd w:id="6"/>
+      <w:bookmarkEnd w:id="7"/>
     </w:p>
     <w:p/>
     <w:tbl>
@@ -2499,6 +2575,7 @@
               <w:jc w:val="both"/>
             </w:pPr>
             <w:r>
+              <w:lastRenderedPageBreak/>
               <w:t>Clasificar Elementos</w:t>
             </w:r>
           </w:p>
@@ -2640,11 +2717,7 @@
               <w:jc w:val="both"/>
             </w:pPr>
             <w:r>
-              <w:t xml:space="preserve">Realizar Inventario de los </w:t>
-            </w:r>
-            <w:r>
-              <w:lastRenderedPageBreak/>
-              <w:t>Elementos de la Gestión de la Configuración de Software.</w:t>
+              <w:t>Realizar Inventario de los Elementos de la Gestión de la Configuración de Software.</w:t>
             </w:r>
           </w:p>
         </w:tc>
@@ -2660,7 +2733,6 @@
               <w:jc w:val="both"/>
             </w:pPr>
             <w:r>
-              <w:lastRenderedPageBreak/>
               <w:t>3 días</w:t>
             </w:r>
           </w:p>
@@ -2702,7 +2774,6 @@
               <w:jc w:val="both"/>
             </w:pPr>
             <w:r>
-              <w:lastRenderedPageBreak/>
               <w:t>Bibliotecario</w:t>
             </w:r>
           </w:p>
@@ -2733,7 +2804,7 @@
           <w:color w:val="000000"/>
         </w:rPr>
       </w:pPr>
-      <w:bookmarkStart w:id="7" w:name="_Toc493530031"/>
+      <w:bookmarkStart w:id="8" w:name="_Toc493530031"/>
       <w:r>
         <w:rPr>
           <w:b/>
@@ -2741,7 +2812,7 @@
         </w:rPr>
         <w:t>Políticas, directrices y procedimientos.</w:t>
       </w:r>
-      <w:bookmarkEnd w:id="7"/>
+      <w:bookmarkEnd w:id="8"/>
     </w:p>
     <w:p>
       <w:pPr>
@@ -2770,7 +2841,28 @@
         <w:t xml:space="preserve">Políticas y Directrices: </w:t>
       </w:r>
       <w:r>
-        <w:t>Las políticas y directrices deberán ser captadas por todos los miembros relacionados a la empresa y establecerán las normas, responsabilidades y alineamientos, estas están establecidas en el documento “POLITICASYDIRECTRICES.docx” que a su vez contiene a los diferentes tipos de políticas, ejemplo: Políticas de permisos de acceso.</w:t>
+        <w:t xml:space="preserve">Las políticas y directrices deberán ser captadas por todos los miembros relacionados a la empresa y establecerán las normas, responsabilidades y alineamientos, </w:t>
+      </w:r>
+      <w:r>
+        <w:t>estas están establecidas en el D</w:t>
+      </w:r>
+      <w:r>
+        <w:t>ocumento</w:t>
+      </w:r>
+      <w:r>
+        <w:t xml:space="preserve"> de Políticas y Directrices para la Gestión de la Configuración (</w:t>
+      </w:r>
+      <w:r>
+        <w:t>D</w:t>
+      </w:r>
+      <w:r>
+        <w:t>PDGC</w:t>
+      </w:r>
+      <w:r>
+        <w:t>.docx)</w:t>
+      </w:r>
+      <w:r>
+        <w:t xml:space="preserve"> que a su vez contiene a los diferentes tipos de políticas, ejemplo: Políticas de permisos de acceso.</w:t>
       </w:r>
     </w:p>
     <w:p>
@@ -2795,7 +2887,16 @@
         <w:t xml:space="preserve">Procedimientos: </w:t>
       </w:r>
       <w:r>
-        <w:t>Los procedimientos, como secuencias cronológicas de acciones requeridas, serán guías de acción en los que se detallará de manera exacta como realizarse ciertas actividades. Estos están detallados en el documento “PROCEDIMIENTOS.docx”</w:t>
+        <w:t>Los procedimientos, como secuencias cronológicas de acciones requeridas, serán guías de acción en los que se detallará de manera exacta como realizarse ciertas actividades</w:t>
+      </w:r>
+      <w:r>
+        <w:t>. Estos están detallados en el D</w:t>
+      </w:r>
+      <w:r>
+        <w:t>ocumento</w:t>
+      </w:r>
+      <w:r>
+        <w:t xml:space="preserve"> de Procedimientos para la Gestión de la Configuración (DPGC.docx).</w:t>
       </w:r>
     </w:p>
     <w:p>
@@ -2810,7 +2911,7 @@
           <w:color w:val="000000"/>
         </w:rPr>
       </w:pPr>
-      <w:bookmarkStart w:id="8" w:name="_Toc493530032"/>
+      <w:bookmarkStart w:id="9" w:name="_Toc493530032"/>
       <w:r>
         <w:rPr>
           <w:b/>
@@ -2818,7 +2919,7 @@
         </w:rPr>
         <w:t>Herramientas, Entorno e Infraestructura.</w:t>
       </w:r>
-      <w:bookmarkEnd w:id="8"/>
+      <w:bookmarkEnd w:id="9"/>
     </w:p>
     <w:p/>
     <w:p>
@@ -2829,6 +2930,7 @@
         </w:numPr>
         <w:spacing w:after="0"/>
         <w:contextualSpacing/>
+        <w:jc w:val="both"/>
       </w:pPr>
       <w:r>
         <w:rPr>
@@ -2846,7 +2948,13 @@
         <w:t xml:space="preserve">la </w:t>
       </w:r>
       <w:r>
-        <w:t xml:space="preserve">plataforma de desarrollo colaborativo GitHub, teniendo una preferencia por estas gracias a que se puede trabajar sin conexión, un uso sencillo y colaborativo, así como un manejo y combinación de ramas del proyecto y de una curva de aprendizaje rápida. </w:t>
+        <w:t>plataforma de desarrollo colaborativo GitHub, teniendo una preferencia por estas gracias a que se puede trabajar sin conexión, un uso sencillo y colaborativo, así como un manejo y co</w:t>
+      </w:r>
+      <w:r>
+        <w:t>mbinación de ramas del proyecto, la opción gratuita que brinda además de las ventajas ofrecidas por las soluciones empresariales de las que provee, así mismo cuenta con una</w:t>
+      </w:r>
+      <w:r>
+        <w:t xml:space="preserve"> curva de aprendizaje rápida. </w:t>
       </w:r>
       <w:r>
         <w:t>La información mejor d</w:t>
@@ -2855,7 +2963,10 @@
         <w:t>etallada de la herramienta, la encontramos</w:t>
       </w:r>
       <w:r>
-        <w:t xml:space="preserve"> en el documento “GIT.docx”</w:t>
+        <w:t xml:space="preserve"> en el documento </w:t>
+      </w:r>
+      <w:r>
+        <w:t>del Sistema de Control de Versiones (SCV.docx)</w:t>
       </w:r>
       <w:r>
         <w:t>, el diagrama siguiente representa la arquitectura.</w:t>
@@ -2868,12 +2979,13 @@
         <w:contextualSpacing/>
         <w:jc w:val="center"/>
       </w:pPr>
-      <w:bookmarkStart w:id="9" w:name="_1t3h5sf" w:colFirst="0" w:colLast="0"/>
-      <w:bookmarkEnd w:id="9"/>
+      <w:bookmarkStart w:id="10" w:name="_1t3h5sf" w:colFirst="0" w:colLast="0"/>
+      <w:bookmarkEnd w:id="10"/>
       <w:r>
         <w:rPr>
           <w:noProof/>
         </w:rPr>
+        <w:lastRenderedPageBreak/>
         <w:drawing>
           <wp:inline distT="0" distB="0" distL="0" distR="0">
             <wp:extent cx="4143375" cy="3102895"/>
@@ -2892,7 +3004,7 @@
                     </pic:cNvPicPr>
                   </pic:nvPicPr>
                   <pic:blipFill>
-                    <a:blip r:embed="rId8" cstate="print">
+                    <a:blip r:embed="rId9" cstate="print">
                       <a:extLst>
                         <a:ext uri="{28A0092B-C50C-407E-A947-70E740481C1C}">
                           <a14:useLocalDpi xmlns:a14="http://schemas.microsoft.com/office/drawing/2010/main" val="0"/>
@@ -2923,11 +3035,9 @@
           </wp:inline>
         </w:drawing>
       </w:r>
-      <w:bookmarkStart w:id="10" w:name="_GoBack"/>
-      <w:bookmarkEnd w:id="10"/>
     </w:p>
     <w:sectPr>
-      <w:headerReference w:type="default" r:id="rId9"/>
+      <w:headerReference w:type="default" r:id="rId10"/>
       <w:pgSz w:w="11906" w:h="16838"/>
       <w:pgMar w:top="1417" w:right="1701" w:bottom="1417" w:left="1701" w:header="0" w:footer="720" w:gutter="0"/>
       <w:pgNumType w:start="1"/>
@@ -2938,7 +3048,7 @@
 </file>
 
 <file path=word/endnotes.xml><?xml version="1.0" encoding="utf-8"?>
-<w:endnotes xmlns:wpc="http://schemas.microsoft.com/office/word/2010/wordprocessingCanvas" xmlns:mc="http://schemas.openxmlformats.org/markup-compatibility/2006" xmlns:o="urn:schemas-microsoft-com:office:office" xmlns:r="http://schemas.openxmlformats.org/officeDocument/2006/relationships" xmlns:m="http://schemas.openxmlformats.org/officeDocument/2006/math" xmlns:v="urn:schemas-microsoft-com:vml" xmlns:wp14="http://schemas.microsoft.com/office/word/2010/wordprocessingDrawing" xmlns:wp="http://schemas.openxmlformats.org/drawingml/2006/wordprocessingDrawing" xmlns:w10="urn:schemas-microsoft-com:office:word" xmlns:w="http://schemas.openxmlformats.org/wordprocessingml/2006/main" xmlns:w14="http://schemas.microsoft.com/office/word/2010/wordml" xmlns:w15="http://schemas.microsoft.com/office/word/2012/wordml" xmlns:wpg="http://schemas.microsoft.com/office/word/2010/wordprocessingGroup" xmlns:wpi="http://schemas.microsoft.com/office/word/2010/wordprocessingInk" xmlns:wne="http://schemas.microsoft.com/office/word/2006/wordml" xmlns:wps="http://schemas.microsoft.com/office/word/2010/wordprocessingShape" mc:Ignorable="w14 w15 wp14">
+<w:endnotes xmlns:wpc="http://schemas.microsoft.com/office/word/2010/wordprocessingCanvas" xmlns:cx="http://schemas.microsoft.com/office/drawing/2014/chartex" xmlns:cx1="http://schemas.microsoft.com/office/drawing/2015/9/8/chartex" xmlns:cx2="http://schemas.microsoft.com/office/drawing/2015/10/21/chartex" xmlns:mc="http://schemas.openxmlformats.org/markup-compatibility/2006" xmlns:o="urn:schemas-microsoft-com:office:office" xmlns:r="http://schemas.openxmlformats.org/officeDocument/2006/relationships" xmlns:m="http://schemas.openxmlformats.org/officeDocument/2006/math" xmlns:v="urn:schemas-microsoft-com:vml" xmlns:wp14="http://schemas.microsoft.com/office/word/2010/wordprocessingDrawing" xmlns:wp="http://schemas.openxmlformats.org/drawingml/2006/wordprocessingDrawing" xmlns:w10="urn:schemas-microsoft-com:office:word" xmlns:w="http://schemas.openxmlformats.org/wordprocessingml/2006/main" xmlns:w14="http://schemas.microsoft.com/office/word/2010/wordml" xmlns:w15="http://schemas.microsoft.com/office/word/2012/wordml" xmlns:w16se="http://schemas.microsoft.com/office/word/2015/wordml/symex" xmlns:wpg="http://schemas.microsoft.com/office/word/2010/wordprocessingGroup" xmlns:wpi="http://schemas.microsoft.com/office/word/2010/wordprocessingInk" xmlns:wne="http://schemas.microsoft.com/office/word/2006/wordml" xmlns:wps="http://schemas.microsoft.com/office/word/2010/wordprocessingShape" mc:Ignorable="w14 w15 w16se wp14">
   <w:endnote w:type="separator" w:id="-1">
     <w:p>
       <w:pPr>
@@ -2963,7 +3073,7 @@
 </file>
 
 <file path=word/footnotes.xml><?xml version="1.0" encoding="utf-8"?>
-<w:footnotes xmlns:wpc="http://schemas.microsoft.com/office/word/2010/wordprocessingCanvas" xmlns:mc="http://schemas.openxmlformats.org/markup-compatibility/2006" xmlns:o="urn:schemas-microsoft-com:office:office" xmlns:r="http://schemas.openxmlformats.org/officeDocument/2006/relationships" xmlns:m="http://schemas.openxmlformats.org/officeDocument/2006/math" xmlns:v="urn:schemas-microsoft-com:vml" xmlns:wp14="http://schemas.microsoft.com/office/word/2010/wordprocessingDrawing" xmlns:wp="http://schemas.openxmlformats.org/drawingml/2006/wordprocessingDrawing" xmlns:w10="urn:schemas-microsoft-com:office:word" xmlns:w="http://schemas.openxmlformats.org/wordprocessingml/2006/main" xmlns:w14="http://schemas.microsoft.com/office/word/2010/wordml" xmlns:w15="http://schemas.microsoft.com/office/word/2012/wordml" xmlns:wpg="http://schemas.microsoft.com/office/word/2010/wordprocessingGroup" xmlns:wpi="http://schemas.microsoft.com/office/word/2010/wordprocessingInk" xmlns:wne="http://schemas.microsoft.com/office/word/2006/wordml" xmlns:wps="http://schemas.microsoft.com/office/word/2010/wordprocessingShape" mc:Ignorable="w14 w15 wp14">
+<w:footnotes xmlns:wpc="http://schemas.microsoft.com/office/word/2010/wordprocessingCanvas" xmlns:cx="http://schemas.microsoft.com/office/drawing/2014/chartex" xmlns:cx1="http://schemas.microsoft.com/office/drawing/2015/9/8/chartex" xmlns:cx2="http://schemas.microsoft.com/office/drawing/2015/10/21/chartex" xmlns:mc="http://schemas.openxmlformats.org/markup-compatibility/2006" xmlns:o="urn:schemas-microsoft-com:office:office" xmlns:r="http://schemas.openxmlformats.org/officeDocument/2006/relationships" xmlns:m="http://schemas.openxmlformats.org/officeDocument/2006/math" xmlns:v="urn:schemas-microsoft-com:vml" xmlns:wp14="http://schemas.microsoft.com/office/word/2010/wordprocessingDrawing" xmlns:wp="http://schemas.openxmlformats.org/drawingml/2006/wordprocessingDrawing" xmlns:w10="urn:schemas-microsoft-com:office:word" xmlns:w="http://schemas.openxmlformats.org/wordprocessingml/2006/main" xmlns:w14="http://schemas.microsoft.com/office/word/2010/wordml" xmlns:w15="http://schemas.microsoft.com/office/word/2012/wordml" xmlns:w16se="http://schemas.microsoft.com/office/word/2015/wordml/symex" xmlns:wpg="http://schemas.microsoft.com/office/word/2010/wordprocessingGroup" xmlns:wpi="http://schemas.microsoft.com/office/word/2010/wordprocessingInk" xmlns:wne="http://schemas.microsoft.com/office/word/2006/wordml" xmlns:wps="http://schemas.microsoft.com/office/word/2010/wordprocessingShape" mc:Ignorable="w14 w15 w16se wp14">
   <w:footnote w:type="separator" w:id="-1">
     <w:p>
       <w:pPr>
@@ -2988,7 +3098,7 @@
 </file>
 
 <file path=word/header1.xml><?xml version="1.0" encoding="utf-8"?>
-<w:hdr xmlns:wpc="http://schemas.microsoft.com/office/word/2010/wordprocessingCanvas" xmlns:mc="http://schemas.openxmlformats.org/markup-compatibility/2006" xmlns:o="urn:schemas-microsoft-com:office:office" xmlns:r="http://schemas.openxmlformats.org/officeDocument/2006/relationships" xmlns:m="http://schemas.openxmlformats.org/officeDocument/2006/math" xmlns:v="urn:schemas-microsoft-com:vml" xmlns:wp14="http://schemas.microsoft.com/office/word/2010/wordprocessingDrawing" xmlns:wp="http://schemas.openxmlformats.org/drawingml/2006/wordprocessingDrawing" xmlns:w10="urn:schemas-microsoft-com:office:word" xmlns:w="http://schemas.openxmlformats.org/wordprocessingml/2006/main" xmlns:w14="http://schemas.microsoft.com/office/word/2010/wordml" xmlns:w15="http://schemas.microsoft.com/office/word/2012/wordml" xmlns:wpg="http://schemas.microsoft.com/office/word/2010/wordprocessingGroup" xmlns:wpi="http://schemas.microsoft.com/office/word/2010/wordprocessingInk" xmlns:wne="http://schemas.microsoft.com/office/word/2006/wordml" xmlns:wps="http://schemas.microsoft.com/office/word/2010/wordprocessingShape" mc:Ignorable="w14 w15 wp14">
+<w:hdr xmlns:wpc="http://schemas.microsoft.com/office/word/2010/wordprocessingCanvas" xmlns:cx="http://schemas.microsoft.com/office/drawing/2014/chartex" xmlns:cx1="http://schemas.microsoft.com/office/drawing/2015/9/8/chartex" xmlns:cx2="http://schemas.microsoft.com/office/drawing/2015/10/21/chartex" xmlns:mc="http://schemas.openxmlformats.org/markup-compatibility/2006" xmlns:o="urn:schemas-microsoft-com:office:office" xmlns:r="http://schemas.openxmlformats.org/officeDocument/2006/relationships" xmlns:m="http://schemas.openxmlformats.org/officeDocument/2006/math" xmlns:v="urn:schemas-microsoft-com:vml" xmlns:wp14="http://schemas.microsoft.com/office/word/2010/wordprocessingDrawing" xmlns:wp="http://schemas.openxmlformats.org/drawingml/2006/wordprocessingDrawing" xmlns:w10="urn:schemas-microsoft-com:office:word" xmlns:w="http://schemas.openxmlformats.org/wordprocessingml/2006/main" xmlns:w14="http://schemas.microsoft.com/office/word/2010/wordml" xmlns:w15="http://schemas.microsoft.com/office/word/2012/wordml" xmlns:w16se="http://schemas.microsoft.com/office/word/2015/wordml/symex" xmlns:wpg="http://schemas.microsoft.com/office/word/2010/wordprocessingGroup" xmlns:wpi="http://schemas.microsoft.com/office/word/2010/wordprocessingInk" xmlns:wne="http://schemas.microsoft.com/office/word/2006/wordml" xmlns:wps="http://schemas.microsoft.com/office/word/2010/wordprocessingShape" mc:Ignorable="w14 w15 w16se wp14">
   <w:p>
     <w:pPr>
       <w:pStyle w:val="Encabezado"/>
@@ -3065,8 +3175,8 @@
 </file>
 
 <file path=word/numbering.xml><?xml version="1.0" encoding="utf-8"?>
-<w:numbering xmlns:wpc="http://schemas.microsoft.com/office/word/2010/wordprocessingCanvas" xmlns:mc="http://schemas.openxmlformats.org/markup-compatibility/2006" xmlns:o="urn:schemas-microsoft-com:office:office" xmlns:r="http://schemas.openxmlformats.org/officeDocument/2006/relationships" xmlns:m="http://schemas.openxmlformats.org/officeDocument/2006/math" xmlns:v="urn:schemas-microsoft-com:vml" xmlns:wp14="http://schemas.microsoft.com/office/word/2010/wordprocessingDrawing" xmlns:wp="http://schemas.openxmlformats.org/drawingml/2006/wordprocessingDrawing" xmlns:w10="urn:schemas-microsoft-com:office:word" xmlns:w="http://schemas.openxmlformats.org/wordprocessingml/2006/main" xmlns:w14="http://schemas.microsoft.com/office/word/2010/wordml" xmlns:w15="http://schemas.microsoft.com/office/word/2012/wordml" xmlns:wpg="http://schemas.microsoft.com/office/word/2010/wordprocessingGroup" xmlns:wpi="http://schemas.microsoft.com/office/word/2010/wordprocessingInk" xmlns:wne="http://schemas.microsoft.com/office/word/2006/wordml" xmlns:wps="http://schemas.microsoft.com/office/word/2010/wordprocessingShape" mc:Ignorable="w14 w15 wp14">
-  <w:abstractNum w:abstractNumId="0">
+<w:numbering xmlns:wpc="http://schemas.microsoft.com/office/word/2010/wordprocessingCanvas" xmlns:cx="http://schemas.microsoft.com/office/drawing/2014/chartex" xmlns:cx1="http://schemas.microsoft.com/office/drawing/2015/9/8/chartex" xmlns:cx2="http://schemas.microsoft.com/office/drawing/2015/10/21/chartex" xmlns:mc="http://schemas.openxmlformats.org/markup-compatibility/2006" xmlns:o="urn:schemas-microsoft-com:office:office" xmlns:r="http://schemas.openxmlformats.org/officeDocument/2006/relationships" xmlns:m="http://schemas.openxmlformats.org/officeDocument/2006/math" xmlns:v="urn:schemas-microsoft-com:vml" xmlns:wp14="http://schemas.microsoft.com/office/word/2010/wordprocessingDrawing" xmlns:wp="http://schemas.openxmlformats.org/drawingml/2006/wordprocessingDrawing" xmlns:w10="urn:schemas-microsoft-com:office:word" xmlns:w="http://schemas.openxmlformats.org/wordprocessingml/2006/main" xmlns:w14="http://schemas.microsoft.com/office/word/2010/wordml" xmlns:w15="http://schemas.microsoft.com/office/word/2012/wordml" xmlns:w16se="http://schemas.microsoft.com/office/word/2015/wordml/symex" xmlns:wpg="http://schemas.microsoft.com/office/word/2010/wordprocessingGroup" xmlns:wpi="http://schemas.microsoft.com/office/word/2010/wordprocessingInk" xmlns:wne="http://schemas.microsoft.com/office/word/2006/wordml" xmlns:wps="http://schemas.microsoft.com/office/word/2010/wordprocessingShape" mc:Ignorable="w14 w15 w16se wp14">
+  <w:abstractNum w:abstractNumId="0" w15:restartNumberingAfterBreak="0">
     <w:nsid w:val="0CD172F0"/>
     <w:multiLevelType w:val="multilevel"/>
     <w:tmpl w:val="6AC482B6"/>
@@ -3188,7 +3298,7 @@
       </w:rPr>
     </w:lvl>
   </w:abstractNum>
-  <w:abstractNum w:abstractNumId="1">
+  <w:abstractNum w:abstractNumId="1" w15:restartNumberingAfterBreak="0">
     <w:nsid w:val="0E631FAB"/>
     <w:multiLevelType w:val="multilevel"/>
     <w:tmpl w:val="3BF48652"/>
@@ -3279,7 +3389,7 @@
       </w:pPr>
     </w:lvl>
   </w:abstractNum>
-  <w:abstractNum w:abstractNumId="2">
+  <w:abstractNum w:abstractNumId="2" w15:restartNumberingAfterBreak="0">
     <w:nsid w:val="1BD4502B"/>
     <w:multiLevelType w:val="multilevel"/>
     <w:tmpl w:val="7F1E2190"/>
@@ -3392,7 +3502,7 @@
       </w:rPr>
     </w:lvl>
   </w:abstractNum>
-  <w:abstractNum w:abstractNumId="3">
+  <w:abstractNum w:abstractNumId="3" w15:restartNumberingAfterBreak="0">
     <w:nsid w:val="26D1475F"/>
     <w:multiLevelType w:val="multilevel"/>
     <w:tmpl w:val="F05C8382"/>
@@ -3483,7 +3593,7 @@
       </w:pPr>
     </w:lvl>
   </w:abstractNum>
-  <w:abstractNum w:abstractNumId="4">
+  <w:abstractNum w:abstractNumId="4" w15:restartNumberingAfterBreak="0">
     <w:nsid w:val="2B7845F3"/>
     <w:multiLevelType w:val="multilevel"/>
     <w:tmpl w:val="73286300"/>
@@ -3605,7 +3715,7 @@
       </w:rPr>
     </w:lvl>
   </w:abstractNum>
-  <w:abstractNum w:abstractNumId="5">
+  <w:abstractNum w:abstractNumId="5" w15:restartNumberingAfterBreak="0">
     <w:nsid w:val="2FB455EF"/>
     <w:multiLevelType w:val="multilevel"/>
     <w:tmpl w:val="005649F8"/>
@@ -3727,7 +3837,7 @@
       </w:rPr>
     </w:lvl>
   </w:abstractNum>
-  <w:abstractNum w:abstractNumId="6">
+  <w:abstractNum w:abstractNumId="6" w15:restartNumberingAfterBreak="0">
     <w:nsid w:val="47B353D2"/>
     <w:multiLevelType w:val="multilevel"/>
     <w:tmpl w:val="EBEEB3E2"/>
@@ -3840,7 +3950,7 @@
       </w:rPr>
     </w:lvl>
   </w:abstractNum>
-  <w:abstractNum w:abstractNumId="7">
+  <w:abstractNum w:abstractNumId="7" w15:restartNumberingAfterBreak="0">
     <w:nsid w:val="50564772"/>
     <w:multiLevelType w:val="multilevel"/>
     <w:tmpl w:val="5464E44A"/>
@@ -3953,7 +4063,7 @@
       </w:rPr>
     </w:lvl>
   </w:abstractNum>
-  <w:abstractNum w:abstractNumId="8">
+  <w:abstractNum w:abstractNumId="8" w15:restartNumberingAfterBreak="0">
     <w:nsid w:val="53965E2B"/>
     <w:multiLevelType w:val="multilevel"/>
     <w:tmpl w:val="D11A6DE4"/>
@@ -4066,7 +4176,7 @@
       </w:rPr>
     </w:lvl>
   </w:abstractNum>
-  <w:abstractNum w:abstractNumId="9">
+  <w:abstractNum w:abstractNumId="9" w15:restartNumberingAfterBreak="0">
     <w:nsid w:val="64A4357A"/>
     <w:multiLevelType w:val="multilevel"/>
     <w:tmpl w:val="A75E405E"/>
@@ -4188,7 +4298,7 @@
       </w:rPr>
     </w:lvl>
   </w:abstractNum>
-  <w:abstractNum w:abstractNumId="10">
+  <w:abstractNum w:abstractNumId="10" w15:restartNumberingAfterBreak="0">
     <w:nsid w:val="734D2970"/>
     <w:multiLevelType w:val="multilevel"/>
     <w:tmpl w:val="F2A8D968"/>
@@ -4310,7 +4420,7 @@
       </w:rPr>
     </w:lvl>
   </w:abstractNum>
-  <w:abstractNum w:abstractNumId="11">
+  <w:abstractNum w:abstractNumId="11" w15:restartNumberingAfterBreak="0">
     <w:nsid w:val="74CD2B3C"/>
     <w:multiLevelType w:val="multilevel"/>
     <w:tmpl w:val="D236F18A"/>
@@ -4432,7 +4542,7 @@
       </w:rPr>
     </w:lvl>
   </w:abstractNum>
-  <w:abstractNum w:abstractNumId="12">
+  <w:abstractNum w:abstractNumId="12" w15:restartNumberingAfterBreak="0">
     <w:nsid w:val="7B6A55A5"/>
     <w:multiLevelType w:val="hybridMultilevel"/>
     <w:tmpl w:val="D0061CFE"/>
@@ -4518,7 +4628,7 @@
       </w:pPr>
     </w:lvl>
   </w:abstractNum>
-  <w:abstractNum w:abstractNumId="13">
+  <w:abstractNum w:abstractNumId="13" w15:restartNumberingAfterBreak="0">
     <w:nsid w:val="7F470DF9"/>
     <w:multiLevelType w:val="multilevel"/>
     <w:tmpl w:val="902A19BE"/>
@@ -4731,7 +4841,7 @@
 </file>
 
 <file path=word/styles.xml><?xml version="1.0" encoding="utf-8"?>
-<w:styles xmlns:mc="http://schemas.openxmlformats.org/markup-compatibility/2006" xmlns:r="http://schemas.openxmlformats.org/officeDocument/2006/relationships" xmlns:w="http://schemas.openxmlformats.org/wordprocessingml/2006/main" xmlns:w14="http://schemas.microsoft.com/office/word/2010/wordml" xmlns:w15="http://schemas.microsoft.com/office/word/2012/wordml" mc:Ignorable="w14 w15">
+<w:styles xmlns:mc="http://schemas.openxmlformats.org/markup-compatibility/2006" xmlns:r="http://schemas.openxmlformats.org/officeDocument/2006/relationships" xmlns:w="http://schemas.openxmlformats.org/wordprocessingml/2006/main" xmlns:w14="http://schemas.microsoft.com/office/word/2010/wordml" xmlns:w15="http://schemas.microsoft.com/office/word/2012/wordml" xmlns:w16se="http://schemas.microsoft.com/office/word/2015/wordml/symex" mc:Ignorable="w14 w15 w16se">
   <w:docDefaults>
     <w:rPrDefault>
       <w:rPr>
@@ -4755,7 +4865,7 @@
       </w:pPr>
     </w:pPrDefault>
   </w:docDefaults>
-  <w:latentStyles w:defLockedState="0" w:defUIPriority="99" w:defSemiHidden="0" w:defUnhideWhenUsed="0" w:defQFormat="0" w:count="371">
+  <w:latentStyles w:defLockedState="0" w:defUIPriority="99" w:defSemiHidden="0" w:defUnhideWhenUsed="0" w:defQFormat="0" w:count="372">
     <w:lsdException w:name="Normal" w:uiPriority="0" w:qFormat="1"/>
     <w:lsdException w:name="heading 1" w:uiPriority="9" w:qFormat="1"/>
     <w:lsdException w:name="heading 2" w:semiHidden="1" w:uiPriority="9" w:unhideWhenUsed="1" w:qFormat="1"/>
@@ -5127,6 +5237,7 @@
     <w:lsdException w:name="List Table 5 Dark Accent 6" w:uiPriority="50"/>
     <w:lsdException w:name="List Table 6 Colorful Accent 6" w:uiPriority="51"/>
     <w:lsdException w:name="List Table 7 Colorful Accent 6" w:uiPriority="52"/>
+    <w:lsdException w:name="Mention" w:semiHidden="1" w:unhideWhenUsed="1"/>
   </w:latentStyles>
   <w:style w:type="paragraph" w:default="1" w:styleId="Normal">
     <w:name w:val="Normal"/>
@@ -5263,7 +5374,7 @@
       </w:tblCellMar>
     </w:tblPr>
   </w:style>
-  <w:style w:type="paragraph" w:styleId="Puesto">
+  <w:style w:type="paragraph" w:styleId="Ttulo">
     <w:name w:val="Title"/>
     <w:basedOn w:val="Normal"/>
     <w:next w:val="Normal"/>
@@ -5304,9 +5415,7 @@
       <w:tblStyleRowBandSize w:val="1"/>
       <w:tblStyleColBandSize w:val="1"/>
       <w:tblCellMar>
-        <w:top w:w="0" w:type="dxa"/>
         <w:left w:w="108" w:type="dxa"/>
-        <w:bottom w:w="0" w:type="dxa"/>
         <w:right w:w="108" w:type="dxa"/>
       </w:tblCellMar>
     </w:tblPr>
@@ -5386,7 +5495,6 @@
       <w:spacing w:after="0" w:line="240" w:lineRule="auto"/>
     </w:pPr>
     <w:tblPr>
-      <w:tblInd w:w="0" w:type="dxa"/>
       <w:tblBorders>
         <w:top w:val="single" w:sz="4" w:space="0" w:color="auto"/>
         <w:left w:val="single" w:sz="4" w:space="0" w:color="auto"/>
@@ -5395,12 +5503,6 @@
         <w:insideH w:val="single" w:sz="4" w:space="0" w:color="auto"/>
         <w:insideV w:val="single" w:sz="4" w:space="0" w:color="auto"/>
       </w:tblBorders>
-      <w:tblCellMar>
-        <w:top w:w="0" w:type="dxa"/>
-        <w:left w:w="108" w:type="dxa"/>
-        <w:bottom w:w="0" w:type="dxa"/>
-        <w:right w:w="108" w:type="dxa"/>
-      </w:tblCellMar>
     </w:tblPr>
   </w:style>
   <w:style w:type="paragraph" w:styleId="Encabezado">

</xml_diff>

<commit_message>
agregar cuadro al punto 2.2
</commit_message>
<xml_diff>
--- a/Documentos/PGC.docx
+++ b/Documentos/PGC.docx
@@ -380,7 +380,17 @@
                 <w:b/>
                 <w:noProof/>
               </w:rPr>
-              <w:t>Organización</w:t>
+              <w:t>Organiz</w:t>
+            </w:r>
+            <w:bookmarkStart w:id="0" w:name="_GoBack"/>
+            <w:bookmarkEnd w:id="0"/>
+            <w:r>
+              <w:rPr>
+                <w:rStyle w:val="Hipervnculo"/>
+                <w:b/>
+                <w:noProof/>
+              </w:rPr>
+              <w:t>ación</w:t>
             </w:r>
             <w:r>
               <w:rPr>
@@ -558,8 +568,6 @@
               </w:rPr>
               <w:t>Calendario</w:t>
             </w:r>
-            <w:bookmarkStart w:id="0" w:name="_GoBack"/>
-            <w:bookmarkEnd w:id="0"/>
             <w:r>
               <w:rPr>
                 <w:noProof/>
@@ -599,7 +607,7 @@
                 <w:noProof/>
                 <w:webHidden/>
               </w:rPr>
-              <w:t>7</w:t>
+              <w:t>8</w:t>
             </w:r>
             <w:r>
               <w:rPr>
@@ -775,7 +783,7 @@
                 <w:noProof/>
                 <w:webHidden/>
               </w:rPr>
-              <w:t>8</w:t>
+              <w:t>9</w:t>
             </w:r>
             <w:r>
               <w:rPr>
@@ -1916,6 +1924,438 @@
         <w:t>*CVS: Sistema de Control de Versiones.</w:t>
       </w:r>
     </w:p>
+    <w:tbl>
+      <w:tblPr>
+        <w:tblStyle w:val="a"/>
+        <w:tblW w:w="7370" w:type="dxa"/>
+        <w:tblInd w:w="1234" w:type="dxa"/>
+        <w:tblBorders>
+          <w:top w:val="single" w:sz="8" w:space="0" w:color="000000"/>
+          <w:left w:val="single" w:sz="8" w:space="0" w:color="000000"/>
+          <w:bottom w:val="single" w:sz="8" w:space="0" w:color="000000"/>
+          <w:right w:val="single" w:sz="8" w:space="0" w:color="000000"/>
+          <w:insideH w:val="single" w:sz="8" w:space="0" w:color="000000"/>
+          <w:insideV w:val="single" w:sz="8" w:space="0" w:color="000000"/>
+        </w:tblBorders>
+        <w:tblLayout w:type="fixed"/>
+        <w:tblLook w:val="0600" w:firstRow="0" w:lastRow="0" w:firstColumn="0" w:lastColumn="0" w:noHBand="1" w:noVBand="1"/>
+      </w:tblPr>
+      <w:tblGrid>
+        <w:gridCol w:w="2456"/>
+        <w:gridCol w:w="2457"/>
+        <w:gridCol w:w="2457"/>
+      </w:tblGrid>
+      <w:tr>
+        <w:tc>
+          <w:tcPr>
+            <w:tcW w:w="2456" w:type="dxa"/>
+            <w:shd w:val="clear" w:color="auto" w:fill="auto"/>
+            <w:tcMar>
+              <w:top w:w="100" w:type="dxa"/>
+              <w:left w:w="100" w:type="dxa"/>
+              <w:bottom w:w="100" w:type="dxa"/>
+              <w:right w:w="100" w:type="dxa"/>
+            </w:tcMar>
+          </w:tcPr>
+          <w:p>
+            <w:pPr>
+              <w:widowControl w:val="0"/>
+            </w:pPr>
+            <w:r>
+              <w:t xml:space="preserve">Actividad </w:t>
+            </w:r>
+          </w:p>
+        </w:tc>
+        <w:tc>
+          <w:tcPr>
+            <w:tcW w:w="2456" w:type="dxa"/>
+            <w:shd w:val="clear" w:color="auto" w:fill="auto"/>
+            <w:tcMar>
+              <w:top w:w="100" w:type="dxa"/>
+              <w:left w:w="100" w:type="dxa"/>
+              <w:bottom w:w="100" w:type="dxa"/>
+              <w:right w:w="100" w:type="dxa"/>
+            </w:tcMar>
+          </w:tcPr>
+          <w:p>
+            <w:pPr>
+              <w:widowControl w:val="0"/>
+            </w:pPr>
+            <w:r>
+              <w:t>Rol</w:t>
+            </w:r>
+          </w:p>
+        </w:tc>
+        <w:tc>
+          <w:tcPr>
+            <w:tcW w:w="2456" w:type="dxa"/>
+            <w:shd w:val="clear" w:color="auto" w:fill="auto"/>
+            <w:tcMar>
+              <w:top w:w="100" w:type="dxa"/>
+              <w:left w:w="100" w:type="dxa"/>
+              <w:bottom w:w="100" w:type="dxa"/>
+              <w:right w:w="100" w:type="dxa"/>
+            </w:tcMar>
+          </w:tcPr>
+          <w:p>
+            <w:pPr>
+              <w:widowControl w:val="0"/>
+            </w:pPr>
+            <w:r>
+              <w:t>Responsabilidad</w:t>
+            </w:r>
+          </w:p>
+        </w:tc>
+      </w:tr>
+      <w:tr>
+        <w:tc>
+          <w:tcPr>
+            <w:tcW w:w="2456" w:type="dxa"/>
+            <w:shd w:val="clear" w:color="auto" w:fill="auto"/>
+            <w:tcMar>
+              <w:top w:w="100" w:type="dxa"/>
+              <w:left w:w="100" w:type="dxa"/>
+              <w:bottom w:w="100" w:type="dxa"/>
+              <w:right w:w="100" w:type="dxa"/>
+            </w:tcMar>
+          </w:tcPr>
+          <w:p>
+            <w:pPr>
+              <w:widowControl w:val="0"/>
+            </w:pPr>
+            <w:r>
+              <w:t>Aprobar los cambios</w:t>
+            </w:r>
+          </w:p>
+        </w:tc>
+        <w:tc>
+          <w:tcPr>
+            <w:tcW w:w="2456" w:type="dxa"/>
+            <w:shd w:val="clear" w:color="auto" w:fill="auto"/>
+            <w:tcMar>
+              <w:top w:w="100" w:type="dxa"/>
+              <w:left w:w="100" w:type="dxa"/>
+              <w:bottom w:w="100" w:type="dxa"/>
+              <w:right w:w="100" w:type="dxa"/>
+            </w:tcMar>
+          </w:tcPr>
+          <w:p>
+            <w:pPr>
+              <w:widowControl w:val="0"/>
+            </w:pPr>
+            <w:r>
+              <w:t>Gestor de Configuración</w:t>
+            </w:r>
+          </w:p>
+        </w:tc>
+        <w:tc>
+          <w:tcPr>
+            <w:tcW w:w="2456" w:type="dxa"/>
+            <w:shd w:val="clear" w:color="auto" w:fill="auto"/>
+            <w:tcMar>
+              <w:top w:w="100" w:type="dxa"/>
+              <w:left w:w="100" w:type="dxa"/>
+              <w:bottom w:w="100" w:type="dxa"/>
+              <w:right w:w="100" w:type="dxa"/>
+            </w:tcMar>
+          </w:tcPr>
+          <w:p>
+            <w:pPr>
+              <w:widowControl w:val="0"/>
+            </w:pPr>
+            <w:r>
+              <w:t>Aprobar los cambios estructurales en la CMDB</w:t>
+            </w:r>
+          </w:p>
+        </w:tc>
+      </w:tr>
+      <w:tr>
+        <w:tc>
+          <w:tcPr>
+            <w:tcW w:w="2456" w:type="dxa"/>
+            <w:shd w:val="clear" w:color="auto" w:fill="auto"/>
+            <w:tcMar>
+              <w:top w:w="100" w:type="dxa"/>
+              <w:left w:w="100" w:type="dxa"/>
+              <w:bottom w:w="100" w:type="dxa"/>
+              <w:right w:w="100" w:type="dxa"/>
+            </w:tcMar>
+          </w:tcPr>
+          <w:p>
+            <w:pPr>
+              <w:widowControl w:val="0"/>
+            </w:pPr>
+            <w:r>
+              <w:t xml:space="preserve">Asegurar el registro de los </w:t>
+            </w:r>
+            <w:proofErr w:type="spellStart"/>
+            <w:r>
+              <w:t>CIs</w:t>
+            </w:r>
+            <w:proofErr w:type="spellEnd"/>
+          </w:p>
+        </w:tc>
+        <w:tc>
+          <w:tcPr>
+            <w:tcW w:w="2456" w:type="dxa"/>
+            <w:shd w:val="clear" w:color="auto" w:fill="auto"/>
+            <w:tcMar>
+              <w:top w:w="100" w:type="dxa"/>
+              <w:left w:w="100" w:type="dxa"/>
+              <w:bottom w:w="100" w:type="dxa"/>
+              <w:right w:w="100" w:type="dxa"/>
+            </w:tcMar>
+          </w:tcPr>
+          <w:p>
+            <w:pPr>
+              <w:widowControl w:val="0"/>
+            </w:pPr>
+            <w:r>
+              <w:t>Coordinador de Configuración</w:t>
+            </w:r>
+          </w:p>
+        </w:tc>
+        <w:tc>
+          <w:tcPr>
+            <w:tcW w:w="2456" w:type="dxa"/>
+            <w:shd w:val="clear" w:color="auto" w:fill="auto"/>
+            <w:tcMar>
+              <w:top w:w="100" w:type="dxa"/>
+              <w:left w:w="100" w:type="dxa"/>
+              <w:bottom w:w="100" w:type="dxa"/>
+              <w:right w:w="100" w:type="dxa"/>
+            </w:tcMar>
+          </w:tcPr>
+          <w:p>
+            <w:pPr>
+              <w:widowControl w:val="0"/>
+            </w:pPr>
+            <w:r>
+              <w:t xml:space="preserve">Asegurar que todos los </w:t>
+            </w:r>
+            <w:proofErr w:type="spellStart"/>
+            <w:r>
+              <w:t>CIs</w:t>
+            </w:r>
+            <w:proofErr w:type="spellEnd"/>
+            <w:r>
+              <w:t xml:space="preserve"> están registrados de forma adecuada en la CMDB </w:t>
+            </w:r>
+          </w:p>
+        </w:tc>
+      </w:tr>
+      <w:tr>
+        <w:tc>
+          <w:tcPr>
+            <w:tcW w:w="2456" w:type="dxa"/>
+            <w:shd w:val="clear" w:color="auto" w:fill="auto"/>
+            <w:tcMar>
+              <w:top w:w="100" w:type="dxa"/>
+              <w:left w:w="100" w:type="dxa"/>
+              <w:bottom w:w="100" w:type="dxa"/>
+              <w:right w:w="100" w:type="dxa"/>
+            </w:tcMar>
+          </w:tcPr>
+          <w:p>
+            <w:pPr>
+              <w:widowControl w:val="0"/>
+            </w:pPr>
+            <w:r>
+              <w:t>Evaluar los cambios</w:t>
+            </w:r>
+          </w:p>
+        </w:tc>
+        <w:tc>
+          <w:tcPr>
+            <w:tcW w:w="2456" w:type="dxa"/>
+            <w:shd w:val="clear" w:color="auto" w:fill="auto"/>
+            <w:tcMar>
+              <w:top w:w="100" w:type="dxa"/>
+              <w:left w:w="100" w:type="dxa"/>
+              <w:bottom w:w="100" w:type="dxa"/>
+              <w:right w:w="100" w:type="dxa"/>
+            </w:tcMar>
+          </w:tcPr>
+          <w:p>
+            <w:pPr>
+              <w:widowControl w:val="0"/>
+            </w:pPr>
+            <w:r>
+              <w:t>Gestor de Cambio</w:t>
+            </w:r>
+          </w:p>
+        </w:tc>
+        <w:tc>
+          <w:tcPr>
+            <w:tcW w:w="2456" w:type="dxa"/>
+            <w:shd w:val="clear" w:color="auto" w:fill="auto"/>
+            <w:tcMar>
+              <w:top w:w="100" w:type="dxa"/>
+              <w:left w:w="100" w:type="dxa"/>
+              <w:bottom w:w="100" w:type="dxa"/>
+              <w:right w:w="100" w:type="dxa"/>
+            </w:tcMar>
+          </w:tcPr>
+          <w:p>
+            <w:pPr>
+              <w:widowControl w:val="0"/>
+            </w:pPr>
+            <w:r>
+              <w:t>Evaluar el impacto y riesgo de los cambios</w:t>
+            </w:r>
+          </w:p>
+        </w:tc>
+      </w:tr>
+      <w:tr>
+        <w:tc>
+          <w:tcPr>
+            <w:tcW w:w="2456" w:type="dxa"/>
+            <w:shd w:val="clear" w:color="auto" w:fill="auto"/>
+            <w:tcMar>
+              <w:top w:w="100" w:type="dxa"/>
+              <w:left w:w="100" w:type="dxa"/>
+              <w:bottom w:w="100" w:type="dxa"/>
+              <w:right w:w="100" w:type="dxa"/>
+            </w:tcMar>
+          </w:tcPr>
+          <w:p>
+            <w:pPr>
+              <w:widowControl w:val="0"/>
+            </w:pPr>
+            <w:r>
+              <w:t>Verificar el proceso de cambio</w:t>
+            </w:r>
+          </w:p>
+        </w:tc>
+        <w:tc>
+          <w:tcPr>
+            <w:tcW w:w="2456" w:type="dxa"/>
+            <w:shd w:val="clear" w:color="auto" w:fill="auto"/>
+            <w:tcMar>
+              <w:top w:w="100" w:type="dxa"/>
+              <w:left w:w="100" w:type="dxa"/>
+              <w:bottom w:w="100" w:type="dxa"/>
+              <w:right w:w="100" w:type="dxa"/>
+            </w:tcMar>
+          </w:tcPr>
+          <w:p>
+            <w:pPr>
+              <w:widowControl w:val="0"/>
+            </w:pPr>
+            <w:r>
+              <w:t xml:space="preserve">Responsable de </w:t>
+            </w:r>
+            <w:proofErr w:type="spellStart"/>
+            <w:r>
+              <w:t>CIs</w:t>
+            </w:r>
+            <w:proofErr w:type="spellEnd"/>
+          </w:p>
+        </w:tc>
+        <w:tc>
+          <w:tcPr>
+            <w:tcW w:w="2456" w:type="dxa"/>
+            <w:shd w:val="clear" w:color="auto" w:fill="auto"/>
+            <w:tcMar>
+              <w:top w:w="100" w:type="dxa"/>
+              <w:left w:w="100" w:type="dxa"/>
+              <w:bottom w:w="100" w:type="dxa"/>
+              <w:right w:w="100" w:type="dxa"/>
+            </w:tcMar>
+          </w:tcPr>
+          <w:p>
+            <w:pPr>
+              <w:widowControl w:val="0"/>
+            </w:pPr>
+            <w:r>
+              <w:t xml:space="preserve">Verificar que los cambios sobre los </w:t>
+            </w:r>
+            <w:proofErr w:type="spellStart"/>
+            <w:r>
+              <w:t>CIs</w:t>
+            </w:r>
+            <w:proofErr w:type="spellEnd"/>
+            <w:r>
+              <w:t xml:space="preserve"> siguen el proceso de cambios definido</w:t>
+            </w:r>
+          </w:p>
+        </w:tc>
+      </w:tr>
+      <w:tr>
+        <w:tc>
+          <w:tcPr>
+            <w:tcW w:w="2456" w:type="dxa"/>
+            <w:shd w:val="clear" w:color="auto" w:fill="auto"/>
+            <w:tcMar>
+              <w:top w:w="100" w:type="dxa"/>
+              <w:left w:w="100" w:type="dxa"/>
+              <w:bottom w:w="100" w:type="dxa"/>
+              <w:right w:w="100" w:type="dxa"/>
+            </w:tcMar>
+          </w:tcPr>
+          <w:p>
+            <w:pPr>
+              <w:widowControl w:val="0"/>
+            </w:pPr>
+            <w:r>
+              <w:t>Registrar las actividades de la SCM en base de datos</w:t>
+            </w:r>
+          </w:p>
+        </w:tc>
+        <w:tc>
+          <w:tcPr>
+            <w:tcW w:w="2456" w:type="dxa"/>
+            <w:shd w:val="clear" w:color="auto" w:fill="auto"/>
+            <w:tcMar>
+              <w:top w:w="100" w:type="dxa"/>
+              <w:left w:w="100" w:type="dxa"/>
+              <w:bottom w:w="100" w:type="dxa"/>
+              <w:right w:w="100" w:type="dxa"/>
+            </w:tcMar>
+          </w:tcPr>
+          <w:p>
+            <w:pPr>
+              <w:widowControl w:val="0"/>
+            </w:pPr>
+            <w:r>
+              <w:t>Gestor de Configuración</w:t>
+            </w:r>
+          </w:p>
+        </w:tc>
+        <w:tc>
+          <w:tcPr>
+            <w:tcW w:w="2456" w:type="dxa"/>
+            <w:shd w:val="clear" w:color="auto" w:fill="auto"/>
+            <w:tcMar>
+              <w:top w:w="100" w:type="dxa"/>
+              <w:left w:w="100" w:type="dxa"/>
+              <w:bottom w:w="100" w:type="dxa"/>
+              <w:right w:w="100" w:type="dxa"/>
+            </w:tcMar>
+          </w:tcPr>
+          <w:p>
+            <w:pPr>
+              <w:widowControl w:val="0"/>
+            </w:pPr>
+            <w:r>
+              <w:t xml:space="preserve">Gestionar la Planificación, Identificación, Control, Seguimiento y Auditoría de todos los elementos de configuración en base de datos de configuración </w:t>
+            </w:r>
+          </w:p>
+        </w:tc>
+      </w:tr>
+    </w:tbl>
+    <w:p>
+      <w:pPr>
+        <w:keepLines/>
+        <w:widowControl w:val="0"/>
+        <w:spacing w:after="120" w:line="312" w:lineRule="auto"/>
+        <w:ind w:left="1134"/>
+        <w:jc w:val="both"/>
+        <w:rPr>
+          <w:i/>
+        </w:rPr>
+      </w:pPr>
+    </w:p>
     <w:p>
       <w:pPr>
         <w:pStyle w:val="Ttulo2"/>
@@ -2575,7 +3015,6 @@
               <w:jc w:val="both"/>
             </w:pPr>
             <w:r>
-              <w:lastRenderedPageBreak/>
               <w:t>Clasificar Elementos</w:t>
             </w:r>
           </w:p>
@@ -2838,6 +3277,7 @@
         <w:rPr>
           <w:b/>
         </w:rPr>
+        <w:lastRenderedPageBreak/>
         <w:t xml:space="preserve">Políticas y Directrices: </w:t>
       </w:r>
       <w:r>
@@ -2985,7 +3425,6 @@
         <w:rPr>
           <w:noProof/>
         </w:rPr>
-        <w:lastRenderedPageBreak/>
         <w:drawing>
           <wp:inline distT="0" distB="0" distL="0" distR="0">
             <wp:extent cx="4143375" cy="3102895"/>

</xml_diff>

<commit_message>
agregar items de configuracion
</commit_message>
<xml_diff>
--- a/Documentos/PGC.docx
+++ b/Documentos/PGC.docx
@@ -380,17 +380,7 @@
                 <w:b/>
                 <w:noProof/>
               </w:rPr>
-              <w:t>Organiz</w:t>
-            </w:r>
-            <w:bookmarkStart w:id="0" w:name="_GoBack"/>
-            <w:bookmarkEnd w:id="0"/>
-            <w:r>
-              <w:rPr>
-                <w:rStyle w:val="Hipervnculo"/>
-                <w:b/>
-                <w:noProof/>
-              </w:rPr>
-              <w:t>ación</w:t>
+              <w:t>Organización</w:t>
             </w:r>
             <w:r>
               <w:rPr>
@@ -843,7 +833,7 @@
           <w:color w:val="000000"/>
         </w:rPr>
       </w:pPr>
-      <w:bookmarkStart w:id="1" w:name="_Toc493530026"/>
+      <w:bookmarkStart w:id="0" w:name="_Toc493530026"/>
       <w:r>
         <w:rPr>
           <w:b/>
@@ -852,7 +842,7 @@
         <w:lastRenderedPageBreak/>
         <w:t>INTRODUCCIÓN</w:t>
       </w:r>
-      <w:bookmarkEnd w:id="1"/>
+      <w:bookmarkEnd w:id="0"/>
     </w:p>
     <w:p>
       <w:pPr>
@@ -977,7 +967,7 @@
           <w:szCs w:val="26"/>
         </w:rPr>
       </w:pPr>
-      <w:bookmarkStart w:id="2" w:name="_Toc493259310"/>
+      <w:bookmarkStart w:id="1" w:name="_Toc493259310"/>
       <w:r>
         <w:rPr>
           <w:b/>
@@ -988,7 +978,7 @@
         <w:lastRenderedPageBreak/>
         <w:t>DEFINICIONES</w:t>
       </w:r>
-      <w:bookmarkEnd w:id="2"/>
+      <w:bookmarkEnd w:id="1"/>
       <w:r>
         <w:rPr>
           <w:b/>
@@ -1134,8 +1124,8 @@
           <w:b/>
         </w:rPr>
       </w:pPr>
-      <w:bookmarkStart w:id="3" w:name="_1fob9te" w:colFirst="0" w:colLast="0"/>
-      <w:bookmarkEnd w:id="3"/>
+      <w:bookmarkStart w:id="2" w:name="_1fob9te" w:colFirst="0" w:colLast="0"/>
+      <w:bookmarkEnd w:id="2"/>
       <w:proofErr w:type="spellStart"/>
       <w:r>
         <w:rPr>
@@ -1225,7 +1215,7 @@
           <w:color w:val="000000"/>
         </w:rPr>
       </w:pPr>
-      <w:bookmarkStart w:id="4" w:name="_Toc493530027"/>
+      <w:bookmarkStart w:id="3" w:name="_Toc493530027"/>
       <w:r>
         <w:rPr>
           <w:b/>
@@ -1233,7 +1223,7 @@
         </w:rPr>
         <w:t>Gestión de la SCM</w:t>
       </w:r>
-      <w:bookmarkEnd w:id="4"/>
+      <w:bookmarkEnd w:id="3"/>
     </w:p>
     <w:p/>
     <w:p>
@@ -1274,7 +1264,7 @@
           <w:color w:val="000000"/>
         </w:rPr>
       </w:pPr>
-      <w:bookmarkStart w:id="5" w:name="_Toc493530028"/>
+      <w:bookmarkStart w:id="4" w:name="_Toc493530028"/>
       <w:r>
         <w:rPr>
           <w:b/>
@@ -1282,7 +1272,7 @@
         </w:rPr>
         <w:t>Organización</w:t>
       </w:r>
-      <w:bookmarkEnd w:id="5"/>
+      <w:bookmarkEnd w:id="4"/>
     </w:p>
     <w:p>
       <w:pPr>
@@ -1699,7 +1689,7 @@
           <w:color w:val="000000"/>
         </w:rPr>
       </w:pPr>
-      <w:bookmarkStart w:id="6" w:name="_Toc493530029"/>
+      <w:bookmarkStart w:id="5" w:name="_Toc493530029"/>
       <w:r>
         <w:rPr>
           <w:b/>
@@ -1707,7 +1697,7 @@
         </w:rPr>
         <w:t>Roles y Responsabilidades</w:t>
       </w:r>
-      <w:bookmarkEnd w:id="6"/>
+      <w:bookmarkEnd w:id="5"/>
     </w:p>
     <w:p/>
     <w:p>
@@ -2368,7 +2358,7 @@
           <w:color w:val="000000"/>
         </w:rPr>
       </w:pPr>
-      <w:bookmarkStart w:id="7" w:name="_Toc493530030"/>
+      <w:bookmarkStart w:id="6" w:name="_Toc493530030"/>
       <w:r>
         <w:rPr>
           <w:b/>
@@ -2376,7 +2366,7 @@
         </w:rPr>
         <w:t>Calendario</w:t>
       </w:r>
-      <w:bookmarkEnd w:id="7"/>
+      <w:bookmarkEnd w:id="6"/>
     </w:p>
     <w:p/>
     <w:tbl>
@@ -3243,7 +3233,7 @@
           <w:color w:val="000000"/>
         </w:rPr>
       </w:pPr>
-      <w:bookmarkStart w:id="8" w:name="_Toc493530031"/>
+      <w:bookmarkStart w:id="7" w:name="_Toc493530031"/>
       <w:r>
         <w:rPr>
           <w:b/>
@@ -3251,7 +3241,7 @@
         </w:rPr>
         <w:t>Políticas, directrices y procedimientos.</w:t>
       </w:r>
-      <w:bookmarkEnd w:id="8"/>
+      <w:bookmarkEnd w:id="7"/>
     </w:p>
     <w:p>
       <w:pPr>
@@ -3351,7 +3341,7 @@
           <w:color w:val="000000"/>
         </w:rPr>
       </w:pPr>
-      <w:bookmarkStart w:id="9" w:name="_Toc493530032"/>
+      <w:bookmarkStart w:id="8" w:name="_Toc493530032"/>
       <w:r>
         <w:rPr>
           <w:b/>
@@ -3359,7 +3349,7 @@
         </w:rPr>
         <w:t>Herramientas, Entorno e Infraestructura.</w:t>
       </w:r>
-      <w:bookmarkEnd w:id="9"/>
+      <w:bookmarkEnd w:id="8"/>
     </w:p>
     <w:p/>
     <w:p>
@@ -3419,8 +3409,8 @@
         <w:contextualSpacing/>
         <w:jc w:val="center"/>
       </w:pPr>
-      <w:bookmarkStart w:id="10" w:name="_1t3h5sf" w:colFirst="0" w:colLast="0"/>
-      <w:bookmarkEnd w:id="10"/>
+      <w:bookmarkStart w:id="9" w:name="_1t3h5sf" w:colFirst="0" w:colLast="0"/>
+      <w:bookmarkEnd w:id="9"/>
       <w:r>
         <w:rPr>
           <w:noProof/>
@@ -3474,6 +3464,1192 @@
           </wp:inline>
         </w:drawing>
       </w:r>
+    </w:p>
+    <w:p>
+      <w:pPr>
+        <w:spacing w:after="0"/>
+        <w:contextualSpacing/>
+      </w:pPr>
+    </w:p>
+    <w:p>
+      <w:pPr>
+        <w:pStyle w:val="Ttulo1"/>
+        <w:numPr>
+          <w:ilvl w:val="0"/>
+          <w:numId w:val="4"/>
+        </w:numPr>
+        <w:rPr>
+          <w:b/>
+          <w:color w:val="000000"/>
+        </w:rPr>
+      </w:pPr>
+      <w:r>
+        <w:rPr>
+          <w:b/>
+          <w:color w:val="000000"/>
+        </w:rPr>
+        <w:t>Actividades de la SCM</w:t>
+      </w:r>
+    </w:p>
+    <w:p/>
+    <w:p>
+      <w:pPr>
+        <w:ind w:left="360"/>
+        <w:rPr>
+          <w:b/>
+          <w:sz w:val="24"/>
+        </w:rPr>
+      </w:pPr>
+      <w:r>
+        <w:rPr>
+          <w:b/>
+          <w:sz w:val="24"/>
+        </w:rPr>
+        <w:t>Identificación de la Configuración</w:t>
+      </w:r>
+    </w:p>
+    <w:tbl>
+      <w:tblPr>
+        <w:tblStyle w:val="Tablaconcuadrcula"/>
+        <w:tblW w:w="0" w:type="auto"/>
+        <w:tblInd w:w="360" w:type="dxa"/>
+        <w:tblLayout w:type="fixed"/>
+        <w:tblLook w:val="04A0" w:firstRow="1" w:lastRow="0" w:firstColumn="1" w:lastColumn="0" w:noHBand="0" w:noVBand="1"/>
+      </w:tblPr>
+      <w:tblGrid>
+        <w:gridCol w:w="1308"/>
+        <w:gridCol w:w="1174"/>
+        <w:gridCol w:w="1377"/>
+        <w:gridCol w:w="1108"/>
+        <w:gridCol w:w="1031"/>
+        <w:gridCol w:w="2362"/>
+      </w:tblGrid>
+      <w:tr>
+        <w:tc>
+          <w:tcPr>
+            <w:tcW w:w="1308" w:type="dxa"/>
+          </w:tcPr>
+          <w:p>
+            <w:pPr>
+              <w:pBdr>
+                <w:top w:val="none" w:sz="0" w:space="0" w:color="auto"/>
+                <w:left w:val="none" w:sz="0" w:space="0" w:color="auto"/>
+                <w:bottom w:val="none" w:sz="0" w:space="0" w:color="auto"/>
+                <w:right w:val="none" w:sz="0" w:space="0" w:color="auto"/>
+                <w:between w:val="none" w:sz="0" w:space="0" w:color="auto"/>
+              </w:pBdr>
+              <w:rPr>
+                <w:sz w:val="20"/>
+                <w:szCs w:val="20"/>
+              </w:rPr>
+            </w:pPr>
+            <w:r>
+              <w:rPr>
+                <w:sz w:val="20"/>
+                <w:szCs w:val="20"/>
+              </w:rPr>
+              <w:lastRenderedPageBreak/>
+              <w:t>Tipo (</w:t>
+            </w:r>
+          </w:p>
+          <w:p>
+            <w:pPr>
+              <w:pBdr>
+                <w:top w:val="none" w:sz="0" w:space="0" w:color="auto"/>
+                <w:left w:val="none" w:sz="0" w:space="0" w:color="auto"/>
+                <w:bottom w:val="none" w:sz="0" w:space="0" w:color="auto"/>
+                <w:right w:val="none" w:sz="0" w:space="0" w:color="auto"/>
+                <w:between w:val="none" w:sz="0" w:space="0" w:color="auto"/>
+              </w:pBdr>
+              <w:rPr>
+                <w:sz w:val="20"/>
+                <w:szCs w:val="20"/>
+              </w:rPr>
+            </w:pPr>
+            <w:r>
+              <w:rPr>
+                <w:sz w:val="20"/>
+                <w:szCs w:val="20"/>
+              </w:rPr>
+              <w:t>E = Evolución</w:t>
+            </w:r>
+          </w:p>
+          <w:p>
+            <w:pPr>
+              <w:pBdr>
+                <w:top w:val="none" w:sz="0" w:space="0" w:color="auto"/>
+                <w:left w:val="none" w:sz="0" w:space="0" w:color="auto"/>
+                <w:bottom w:val="none" w:sz="0" w:space="0" w:color="auto"/>
+                <w:right w:val="none" w:sz="0" w:space="0" w:color="auto"/>
+                <w:between w:val="none" w:sz="0" w:space="0" w:color="auto"/>
+              </w:pBdr>
+              <w:rPr>
+                <w:sz w:val="20"/>
+                <w:szCs w:val="20"/>
+              </w:rPr>
+            </w:pPr>
+            <w:r>
+              <w:rPr>
+                <w:sz w:val="20"/>
+                <w:szCs w:val="20"/>
+              </w:rPr>
+              <w:t>F = Fuente</w:t>
+            </w:r>
+          </w:p>
+          <w:p>
+            <w:pPr>
+              <w:pBdr>
+                <w:top w:val="none" w:sz="0" w:space="0" w:color="auto"/>
+                <w:left w:val="none" w:sz="0" w:space="0" w:color="auto"/>
+                <w:bottom w:val="none" w:sz="0" w:space="0" w:color="auto"/>
+                <w:right w:val="none" w:sz="0" w:space="0" w:color="auto"/>
+                <w:between w:val="none" w:sz="0" w:space="0" w:color="auto"/>
+              </w:pBdr>
+              <w:rPr>
+                <w:sz w:val="20"/>
+                <w:szCs w:val="20"/>
+              </w:rPr>
+            </w:pPr>
+            <w:r>
+              <w:rPr>
+                <w:sz w:val="20"/>
+                <w:szCs w:val="20"/>
+              </w:rPr>
+              <w:t>S = Soporte</w:t>
+            </w:r>
+          </w:p>
+          <w:p>
+            <w:pPr>
+              <w:pBdr>
+                <w:top w:val="none" w:sz="0" w:space="0" w:color="auto"/>
+                <w:left w:val="none" w:sz="0" w:space="0" w:color="auto"/>
+                <w:bottom w:val="none" w:sz="0" w:space="0" w:color="auto"/>
+                <w:right w:val="none" w:sz="0" w:space="0" w:color="auto"/>
+                <w:between w:val="none" w:sz="0" w:space="0" w:color="auto"/>
+              </w:pBdr>
+              <w:rPr>
+                <w:sz w:val="20"/>
+                <w:szCs w:val="20"/>
+              </w:rPr>
+            </w:pPr>
+            <w:r>
+              <w:rPr>
+                <w:sz w:val="20"/>
+                <w:szCs w:val="20"/>
+              </w:rPr>
+              <w:t>)</w:t>
+            </w:r>
+          </w:p>
+        </w:tc>
+        <w:tc>
+          <w:tcPr>
+            <w:tcW w:w="1174" w:type="dxa"/>
+          </w:tcPr>
+          <w:p>
+            <w:pPr>
+              <w:pBdr>
+                <w:top w:val="none" w:sz="0" w:space="0" w:color="auto"/>
+                <w:left w:val="none" w:sz="0" w:space="0" w:color="auto"/>
+                <w:bottom w:val="none" w:sz="0" w:space="0" w:color="auto"/>
+                <w:right w:val="none" w:sz="0" w:space="0" w:color="auto"/>
+                <w:between w:val="none" w:sz="0" w:space="0" w:color="auto"/>
+              </w:pBdr>
+              <w:rPr>
+                <w:sz w:val="20"/>
+                <w:szCs w:val="20"/>
+              </w:rPr>
+            </w:pPr>
+            <w:r>
+              <w:rPr>
+                <w:sz w:val="20"/>
+                <w:szCs w:val="20"/>
+              </w:rPr>
+              <w:t>Nombre del ítem de configuración</w:t>
+            </w:r>
+          </w:p>
+        </w:tc>
+        <w:tc>
+          <w:tcPr>
+            <w:tcW w:w="1377" w:type="dxa"/>
+          </w:tcPr>
+          <w:p>
+            <w:pPr>
+              <w:pBdr>
+                <w:top w:val="none" w:sz="0" w:space="0" w:color="auto"/>
+                <w:left w:val="none" w:sz="0" w:space="0" w:color="auto"/>
+                <w:bottom w:val="none" w:sz="0" w:space="0" w:color="auto"/>
+                <w:right w:val="none" w:sz="0" w:space="0" w:color="auto"/>
+                <w:between w:val="none" w:sz="0" w:space="0" w:color="auto"/>
+              </w:pBdr>
+              <w:rPr>
+                <w:sz w:val="20"/>
+                <w:szCs w:val="20"/>
+              </w:rPr>
+            </w:pPr>
+            <w:r>
+              <w:rPr>
+                <w:sz w:val="20"/>
+                <w:szCs w:val="20"/>
+              </w:rPr>
+              <w:t>Fuente (</w:t>
+            </w:r>
+          </w:p>
+          <w:p>
+            <w:pPr>
+              <w:pBdr>
+                <w:top w:val="none" w:sz="0" w:space="0" w:color="auto"/>
+                <w:left w:val="none" w:sz="0" w:space="0" w:color="auto"/>
+                <w:bottom w:val="none" w:sz="0" w:space="0" w:color="auto"/>
+                <w:right w:val="none" w:sz="0" w:space="0" w:color="auto"/>
+                <w:between w:val="none" w:sz="0" w:space="0" w:color="auto"/>
+              </w:pBdr>
+              <w:rPr>
+                <w:sz w:val="20"/>
+                <w:szCs w:val="20"/>
+              </w:rPr>
+            </w:pPr>
+            <w:r>
+              <w:rPr>
+                <w:sz w:val="20"/>
+                <w:szCs w:val="20"/>
+              </w:rPr>
+              <w:t>E = Empresa</w:t>
+            </w:r>
+          </w:p>
+          <w:p>
+            <w:pPr>
+              <w:pBdr>
+                <w:top w:val="none" w:sz="0" w:space="0" w:color="auto"/>
+                <w:left w:val="none" w:sz="0" w:space="0" w:color="auto"/>
+                <w:bottom w:val="none" w:sz="0" w:space="0" w:color="auto"/>
+                <w:right w:val="none" w:sz="0" w:space="0" w:color="auto"/>
+                <w:between w:val="none" w:sz="0" w:space="0" w:color="auto"/>
+              </w:pBdr>
+              <w:rPr>
+                <w:sz w:val="20"/>
+                <w:szCs w:val="20"/>
+              </w:rPr>
+            </w:pPr>
+            <w:r>
+              <w:rPr>
+                <w:sz w:val="20"/>
+                <w:szCs w:val="20"/>
+              </w:rPr>
+              <w:t>P = Proyecto</w:t>
+            </w:r>
+          </w:p>
+          <w:p>
+            <w:pPr>
+              <w:pBdr>
+                <w:top w:val="none" w:sz="0" w:space="0" w:color="auto"/>
+                <w:left w:val="none" w:sz="0" w:space="0" w:color="auto"/>
+                <w:bottom w:val="none" w:sz="0" w:space="0" w:color="auto"/>
+                <w:right w:val="none" w:sz="0" w:space="0" w:color="auto"/>
+                <w:between w:val="none" w:sz="0" w:space="0" w:color="auto"/>
+              </w:pBdr>
+              <w:rPr>
+                <w:sz w:val="20"/>
+                <w:szCs w:val="20"/>
+              </w:rPr>
+            </w:pPr>
+            <w:r>
+              <w:rPr>
+                <w:sz w:val="20"/>
+                <w:szCs w:val="20"/>
+              </w:rPr>
+              <w:t>C = Cliente</w:t>
+            </w:r>
+          </w:p>
+          <w:p>
+            <w:pPr>
+              <w:pBdr>
+                <w:top w:val="none" w:sz="0" w:space="0" w:color="auto"/>
+                <w:left w:val="none" w:sz="0" w:space="0" w:color="auto"/>
+                <w:bottom w:val="none" w:sz="0" w:space="0" w:color="auto"/>
+                <w:right w:val="none" w:sz="0" w:space="0" w:color="auto"/>
+                <w:between w:val="none" w:sz="0" w:space="0" w:color="auto"/>
+              </w:pBdr>
+              <w:rPr>
+                <w:sz w:val="20"/>
+                <w:szCs w:val="20"/>
+              </w:rPr>
+            </w:pPr>
+            <w:r>
+              <w:rPr>
+                <w:sz w:val="20"/>
+                <w:szCs w:val="20"/>
+              </w:rPr>
+              <w:t>)</w:t>
+            </w:r>
+          </w:p>
+        </w:tc>
+        <w:tc>
+          <w:tcPr>
+            <w:tcW w:w="1108" w:type="dxa"/>
+          </w:tcPr>
+          <w:p>
+            <w:pPr>
+              <w:pBdr>
+                <w:top w:val="none" w:sz="0" w:space="0" w:color="auto"/>
+                <w:left w:val="none" w:sz="0" w:space="0" w:color="auto"/>
+                <w:bottom w:val="none" w:sz="0" w:space="0" w:color="auto"/>
+                <w:right w:val="none" w:sz="0" w:space="0" w:color="auto"/>
+                <w:between w:val="none" w:sz="0" w:space="0" w:color="auto"/>
+              </w:pBdr>
+              <w:rPr>
+                <w:sz w:val="20"/>
+                <w:szCs w:val="20"/>
+              </w:rPr>
+            </w:pPr>
+            <w:r>
+              <w:rPr>
+                <w:sz w:val="20"/>
+                <w:szCs w:val="20"/>
+              </w:rPr>
+              <w:t>Extensión del ítem de configuración</w:t>
+            </w:r>
+          </w:p>
+        </w:tc>
+        <w:tc>
+          <w:tcPr>
+            <w:tcW w:w="1031" w:type="dxa"/>
+          </w:tcPr>
+          <w:p>
+            <w:pPr>
+              <w:pBdr>
+                <w:top w:val="none" w:sz="0" w:space="0" w:color="auto"/>
+                <w:left w:val="none" w:sz="0" w:space="0" w:color="auto"/>
+                <w:bottom w:val="none" w:sz="0" w:space="0" w:color="auto"/>
+                <w:right w:val="none" w:sz="0" w:space="0" w:color="auto"/>
+                <w:between w:val="none" w:sz="0" w:space="0" w:color="auto"/>
+              </w:pBdr>
+              <w:rPr>
+                <w:sz w:val="20"/>
+                <w:szCs w:val="20"/>
+              </w:rPr>
+            </w:pPr>
+            <w:r>
+              <w:rPr>
+                <w:sz w:val="20"/>
+                <w:szCs w:val="20"/>
+              </w:rPr>
+              <w:t>Proyecto</w:t>
+            </w:r>
+          </w:p>
+        </w:tc>
+        <w:tc>
+          <w:tcPr>
+            <w:tcW w:w="2362" w:type="dxa"/>
+          </w:tcPr>
+          <w:p>
+            <w:pPr>
+              <w:pBdr>
+                <w:top w:val="none" w:sz="0" w:space="0" w:color="auto"/>
+                <w:left w:val="none" w:sz="0" w:space="0" w:color="auto"/>
+                <w:bottom w:val="none" w:sz="0" w:space="0" w:color="auto"/>
+                <w:right w:val="none" w:sz="0" w:space="0" w:color="auto"/>
+                <w:between w:val="none" w:sz="0" w:space="0" w:color="auto"/>
+              </w:pBdr>
+              <w:rPr>
+                <w:sz w:val="20"/>
+                <w:szCs w:val="20"/>
+              </w:rPr>
+            </w:pPr>
+            <w:r>
+              <w:rPr>
+                <w:sz w:val="20"/>
+                <w:szCs w:val="20"/>
+              </w:rPr>
+              <w:t>Ubicación</w:t>
+            </w:r>
+          </w:p>
+        </w:tc>
+      </w:tr>
+      <w:tr>
+        <w:tc>
+          <w:tcPr>
+            <w:tcW w:w="1308" w:type="dxa"/>
+          </w:tcPr>
+          <w:p>
+            <w:pPr>
+              <w:pBdr>
+                <w:top w:val="none" w:sz="0" w:space="0" w:color="auto"/>
+                <w:left w:val="none" w:sz="0" w:space="0" w:color="auto"/>
+                <w:bottom w:val="none" w:sz="0" w:space="0" w:color="auto"/>
+                <w:right w:val="none" w:sz="0" w:space="0" w:color="auto"/>
+                <w:between w:val="none" w:sz="0" w:space="0" w:color="auto"/>
+              </w:pBdr>
+              <w:rPr>
+                <w:sz w:val="20"/>
+                <w:szCs w:val="20"/>
+              </w:rPr>
+            </w:pPr>
+            <w:r>
+              <w:rPr>
+                <w:sz w:val="20"/>
+                <w:szCs w:val="20"/>
+              </w:rPr>
+              <w:t>E</w:t>
+            </w:r>
+          </w:p>
+        </w:tc>
+        <w:tc>
+          <w:tcPr>
+            <w:tcW w:w="1174" w:type="dxa"/>
+          </w:tcPr>
+          <w:p>
+            <w:pPr>
+              <w:pBdr>
+                <w:top w:val="none" w:sz="0" w:space="0" w:color="auto"/>
+                <w:left w:val="none" w:sz="0" w:space="0" w:color="auto"/>
+                <w:bottom w:val="none" w:sz="0" w:space="0" w:color="auto"/>
+                <w:right w:val="none" w:sz="0" w:space="0" w:color="auto"/>
+                <w:between w:val="none" w:sz="0" w:space="0" w:color="auto"/>
+              </w:pBdr>
+              <w:rPr>
+                <w:sz w:val="20"/>
+                <w:szCs w:val="20"/>
+              </w:rPr>
+            </w:pPr>
+            <w:r>
+              <w:rPr>
+                <w:sz w:val="20"/>
+                <w:szCs w:val="20"/>
+              </w:rPr>
+              <w:t>Plan de Gestión de la Configuración</w:t>
+            </w:r>
+          </w:p>
+        </w:tc>
+        <w:tc>
+          <w:tcPr>
+            <w:tcW w:w="1377" w:type="dxa"/>
+          </w:tcPr>
+          <w:p>
+            <w:pPr>
+              <w:pBdr>
+                <w:top w:val="none" w:sz="0" w:space="0" w:color="auto"/>
+                <w:left w:val="none" w:sz="0" w:space="0" w:color="auto"/>
+                <w:bottom w:val="none" w:sz="0" w:space="0" w:color="auto"/>
+                <w:right w:val="none" w:sz="0" w:space="0" w:color="auto"/>
+                <w:between w:val="none" w:sz="0" w:space="0" w:color="auto"/>
+              </w:pBdr>
+              <w:rPr>
+                <w:sz w:val="20"/>
+                <w:szCs w:val="20"/>
+              </w:rPr>
+            </w:pPr>
+            <w:r>
+              <w:rPr>
+                <w:sz w:val="20"/>
+                <w:szCs w:val="20"/>
+              </w:rPr>
+              <w:t>E</w:t>
+            </w:r>
+          </w:p>
+        </w:tc>
+        <w:tc>
+          <w:tcPr>
+            <w:tcW w:w="1108" w:type="dxa"/>
+          </w:tcPr>
+          <w:p>
+            <w:pPr>
+              <w:pBdr>
+                <w:top w:val="none" w:sz="0" w:space="0" w:color="auto"/>
+                <w:left w:val="none" w:sz="0" w:space="0" w:color="auto"/>
+                <w:bottom w:val="none" w:sz="0" w:space="0" w:color="auto"/>
+                <w:right w:val="none" w:sz="0" w:space="0" w:color="auto"/>
+                <w:between w:val="none" w:sz="0" w:space="0" w:color="auto"/>
+              </w:pBdr>
+              <w:rPr>
+                <w:sz w:val="20"/>
+                <w:szCs w:val="20"/>
+              </w:rPr>
+            </w:pPr>
+            <w:proofErr w:type="spellStart"/>
+            <w:r>
+              <w:rPr>
+                <w:sz w:val="20"/>
+                <w:szCs w:val="20"/>
+              </w:rPr>
+              <w:t>docx</w:t>
+            </w:r>
+            <w:proofErr w:type="spellEnd"/>
+          </w:p>
+        </w:tc>
+        <w:tc>
+          <w:tcPr>
+            <w:tcW w:w="1031" w:type="dxa"/>
+          </w:tcPr>
+          <w:p>
+            <w:pPr>
+              <w:pBdr>
+                <w:top w:val="none" w:sz="0" w:space="0" w:color="auto"/>
+                <w:left w:val="none" w:sz="0" w:space="0" w:color="auto"/>
+                <w:bottom w:val="none" w:sz="0" w:space="0" w:color="auto"/>
+                <w:right w:val="none" w:sz="0" w:space="0" w:color="auto"/>
+                <w:between w:val="none" w:sz="0" w:space="0" w:color="auto"/>
+              </w:pBdr>
+              <w:rPr>
+                <w:sz w:val="20"/>
+                <w:szCs w:val="20"/>
+              </w:rPr>
+            </w:pPr>
+            <w:r>
+              <w:rPr>
+                <w:sz w:val="20"/>
+                <w:szCs w:val="20"/>
+              </w:rPr>
+              <w:t>-</w:t>
+            </w:r>
+          </w:p>
+        </w:tc>
+        <w:tc>
+          <w:tcPr>
+            <w:tcW w:w="2362" w:type="dxa"/>
+          </w:tcPr>
+          <w:p>
+            <w:pPr>
+              <w:pBdr>
+                <w:top w:val="none" w:sz="0" w:space="0" w:color="auto"/>
+                <w:left w:val="none" w:sz="0" w:space="0" w:color="auto"/>
+                <w:bottom w:val="none" w:sz="0" w:space="0" w:color="auto"/>
+                <w:right w:val="none" w:sz="0" w:space="0" w:color="auto"/>
+                <w:between w:val="none" w:sz="0" w:space="0" w:color="auto"/>
+              </w:pBdr>
+              <w:rPr>
+                <w:sz w:val="20"/>
+                <w:szCs w:val="20"/>
+              </w:rPr>
+            </w:pPr>
+            <w:r>
+              <w:rPr>
+                <w:sz w:val="20"/>
+                <w:szCs w:val="20"/>
+              </w:rPr>
+              <w:t>Documentos</w:t>
+            </w:r>
+          </w:p>
+        </w:tc>
+      </w:tr>
+      <w:tr>
+        <w:tc>
+          <w:tcPr>
+            <w:tcW w:w="1308" w:type="dxa"/>
+          </w:tcPr>
+          <w:p>
+            <w:pPr>
+              <w:pBdr>
+                <w:top w:val="none" w:sz="0" w:space="0" w:color="auto"/>
+                <w:left w:val="none" w:sz="0" w:space="0" w:color="auto"/>
+                <w:bottom w:val="none" w:sz="0" w:space="0" w:color="auto"/>
+                <w:right w:val="none" w:sz="0" w:space="0" w:color="auto"/>
+                <w:between w:val="none" w:sz="0" w:space="0" w:color="auto"/>
+              </w:pBdr>
+              <w:rPr>
+                <w:sz w:val="20"/>
+                <w:szCs w:val="20"/>
+              </w:rPr>
+            </w:pPr>
+            <w:r>
+              <w:rPr>
+                <w:sz w:val="20"/>
+                <w:szCs w:val="20"/>
+              </w:rPr>
+              <w:t>E</w:t>
+            </w:r>
+          </w:p>
+        </w:tc>
+        <w:tc>
+          <w:tcPr>
+            <w:tcW w:w="1174" w:type="dxa"/>
+          </w:tcPr>
+          <w:p>
+            <w:pPr>
+              <w:pBdr>
+                <w:top w:val="none" w:sz="0" w:space="0" w:color="auto"/>
+                <w:left w:val="none" w:sz="0" w:space="0" w:color="auto"/>
+                <w:bottom w:val="none" w:sz="0" w:space="0" w:color="auto"/>
+                <w:right w:val="none" w:sz="0" w:space="0" w:color="auto"/>
+                <w:between w:val="none" w:sz="0" w:space="0" w:color="auto"/>
+              </w:pBdr>
+              <w:rPr>
+                <w:sz w:val="20"/>
+                <w:szCs w:val="20"/>
+              </w:rPr>
+            </w:pPr>
+            <w:r>
+              <w:rPr>
+                <w:sz w:val="20"/>
+                <w:szCs w:val="20"/>
+              </w:rPr>
+              <w:t>Sistema de Control de Versiones</w:t>
+            </w:r>
+          </w:p>
+        </w:tc>
+        <w:tc>
+          <w:tcPr>
+            <w:tcW w:w="1377" w:type="dxa"/>
+          </w:tcPr>
+          <w:p>
+            <w:pPr>
+              <w:pBdr>
+                <w:top w:val="none" w:sz="0" w:space="0" w:color="auto"/>
+                <w:left w:val="none" w:sz="0" w:space="0" w:color="auto"/>
+                <w:bottom w:val="none" w:sz="0" w:space="0" w:color="auto"/>
+                <w:right w:val="none" w:sz="0" w:space="0" w:color="auto"/>
+                <w:between w:val="none" w:sz="0" w:space="0" w:color="auto"/>
+              </w:pBdr>
+              <w:rPr>
+                <w:sz w:val="20"/>
+                <w:szCs w:val="20"/>
+              </w:rPr>
+            </w:pPr>
+            <w:r>
+              <w:rPr>
+                <w:sz w:val="20"/>
+                <w:szCs w:val="20"/>
+              </w:rPr>
+              <w:t>E</w:t>
+            </w:r>
+          </w:p>
+        </w:tc>
+        <w:tc>
+          <w:tcPr>
+            <w:tcW w:w="1108" w:type="dxa"/>
+          </w:tcPr>
+          <w:p>
+            <w:pPr>
+              <w:pBdr>
+                <w:top w:val="none" w:sz="0" w:space="0" w:color="auto"/>
+                <w:left w:val="none" w:sz="0" w:space="0" w:color="auto"/>
+                <w:bottom w:val="none" w:sz="0" w:space="0" w:color="auto"/>
+                <w:right w:val="none" w:sz="0" w:space="0" w:color="auto"/>
+                <w:between w:val="none" w:sz="0" w:space="0" w:color="auto"/>
+              </w:pBdr>
+              <w:rPr>
+                <w:sz w:val="20"/>
+                <w:szCs w:val="20"/>
+              </w:rPr>
+            </w:pPr>
+            <w:proofErr w:type="spellStart"/>
+            <w:r>
+              <w:rPr>
+                <w:sz w:val="20"/>
+                <w:szCs w:val="20"/>
+              </w:rPr>
+              <w:t>docx</w:t>
+            </w:r>
+            <w:proofErr w:type="spellEnd"/>
+          </w:p>
+        </w:tc>
+        <w:tc>
+          <w:tcPr>
+            <w:tcW w:w="1031" w:type="dxa"/>
+          </w:tcPr>
+          <w:p>
+            <w:pPr>
+              <w:pBdr>
+                <w:top w:val="none" w:sz="0" w:space="0" w:color="auto"/>
+                <w:left w:val="none" w:sz="0" w:space="0" w:color="auto"/>
+                <w:bottom w:val="none" w:sz="0" w:space="0" w:color="auto"/>
+                <w:right w:val="none" w:sz="0" w:space="0" w:color="auto"/>
+                <w:between w:val="none" w:sz="0" w:space="0" w:color="auto"/>
+              </w:pBdr>
+              <w:rPr>
+                <w:sz w:val="20"/>
+                <w:szCs w:val="20"/>
+              </w:rPr>
+            </w:pPr>
+            <w:r>
+              <w:rPr>
+                <w:sz w:val="20"/>
+                <w:szCs w:val="20"/>
+              </w:rPr>
+              <w:t>-</w:t>
+            </w:r>
+          </w:p>
+        </w:tc>
+        <w:tc>
+          <w:tcPr>
+            <w:tcW w:w="2362" w:type="dxa"/>
+          </w:tcPr>
+          <w:p>
+            <w:pPr>
+              <w:pBdr>
+                <w:top w:val="none" w:sz="0" w:space="0" w:color="auto"/>
+                <w:left w:val="none" w:sz="0" w:space="0" w:color="auto"/>
+                <w:bottom w:val="none" w:sz="0" w:space="0" w:color="auto"/>
+                <w:right w:val="none" w:sz="0" w:space="0" w:color="auto"/>
+                <w:between w:val="none" w:sz="0" w:space="0" w:color="auto"/>
+              </w:pBdr>
+              <w:rPr>
+                <w:sz w:val="20"/>
+                <w:szCs w:val="20"/>
+              </w:rPr>
+            </w:pPr>
+            <w:r>
+              <w:rPr>
+                <w:sz w:val="20"/>
+                <w:szCs w:val="20"/>
+              </w:rPr>
+              <w:t>Documentos</w:t>
+            </w:r>
+          </w:p>
+        </w:tc>
+      </w:tr>
+      <w:tr>
+        <w:tc>
+          <w:tcPr>
+            <w:tcW w:w="1308" w:type="dxa"/>
+          </w:tcPr>
+          <w:p>
+            <w:pPr>
+              <w:pBdr>
+                <w:top w:val="none" w:sz="0" w:space="0" w:color="auto"/>
+                <w:left w:val="none" w:sz="0" w:space="0" w:color="auto"/>
+                <w:bottom w:val="none" w:sz="0" w:space="0" w:color="auto"/>
+                <w:right w:val="none" w:sz="0" w:space="0" w:color="auto"/>
+                <w:between w:val="none" w:sz="0" w:space="0" w:color="auto"/>
+              </w:pBdr>
+              <w:rPr>
+                <w:sz w:val="20"/>
+                <w:szCs w:val="20"/>
+              </w:rPr>
+            </w:pPr>
+            <w:r>
+              <w:rPr>
+                <w:sz w:val="20"/>
+                <w:szCs w:val="20"/>
+              </w:rPr>
+              <w:t>E</w:t>
+            </w:r>
+          </w:p>
+        </w:tc>
+        <w:tc>
+          <w:tcPr>
+            <w:tcW w:w="1174" w:type="dxa"/>
+          </w:tcPr>
+          <w:p>
+            <w:pPr>
+              <w:pBdr>
+                <w:top w:val="none" w:sz="0" w:space="0" w:color="auto"/>
+                <w:left w:val="none" w:sz="0" w:space="0" w:color="auto"/>
+                <w:bottom w:val="none" w:sz="0" w:space="0" w:color="auto"/>
+                <w:right w:val="none" w:sz="0" w:space="0" w:color="auto"/>
+                <w:between w:val="none" w:sz="0" w:space="0" w:color="auto"/>
+              </w:pBdr>
+              <w:rPr>
+                <w:sz w:val="20"/>
+                <w:szCs w:val="20"/>
+              </w:rPr>
+            </w:pPr>
+            <w:r>
+              <w:rPr>
+                <w:sz w:val="20"/>
+                <w:szCs w:val="20"/>
+              </w:rPr>
+              <w:t>Plan de Proyecto</w:t>
+            </w:r>
+          </w:p>
+        </w:tc>
+        <w:tc>
+          <w:tcPr>
+            <w:tcW w:w="1377" w:type="dxa"/>
+          </w:tcPr>
+          <w:p>
+            <w:pPr>
+              <w:pBdr>
+                <w:top w:val="none" w:sz="0" w:space="0" w:color="auto"/>
+                <w:left w:val="none" w:sz="0" w:space="0" w:color="auto"/>
+                <w:bottom w:val="none" w:sz="0" w:space="0" w:color="auto"/>
+                <w:right w:val="none" w:sz="0" w:space="0" w:color="auto"/>
+                <w:between w:val="none" w:sz="0" w:space="0" w:color="auto"/>
+              </w:pBdr>
+              <w:rPr>
+                <w:sz w:val="20"/>
+                <w:szCs w:val="20"/>
+              </w:rPr>
+            </w:pPr>
+            <w:r>
+              <w:rPr>
+                <w:sz w:val="20"/>
+                <w:szCs w:val="20"/>
+              </w:rPr>
+              <w:t>P</w:t>
+            </w:r>
+          </w:p>
+        </w:tc>
+        <w:tc>
+          <w:tcPr>
+            <w:tcW w:w="1108" w:type="dxa"/>
+          </w:tcPr>
+          <w:p>
+            <w:pPr>
+              <w:pBdr>
+                <w:top w:val="none" w:sz="0" w:space="0" w:color="auto"/>
+                <w:left w:val="none" w:sz="0" w:space="0" w:color="auto"/>
+                <w:bottom w:val="none" w:sz="0" w:space="0" w:color="auto"/>
+                <w:right w:val="none" w:sz="0" w:space="0" w:color="auto"/>
+                <w:between w:val="none" w:sz="0" w:space="0" w:color="auto"/>
+              </w:pBdr>
+              <w:rPr>
+                <w:sz w:val="20"/>
+                <w:szCs w:val="20"/>
+              </w:rPr>
+            </w:pPr>
+            <w:proofErr w:type="spellStart"/>
+            <w:r>
+              <w:rPr>
+                <w:sz w:val="20"/>
+                <w:szCs w:val="20"/>
+              </w:rPr>
+              <w:t>docx</w:t>
+            </w:r>
+            <w:proofErr w:type="spellEnd"/>
+          </w:p>
+        </w:tc>
+        <w:tc>
+          <w:tcPr>
+            <w:tcW w:w="1031" w:type="dxa"/>
+          </w:tcPr>
+          <w:p>
+            <w:pPr>
+              <w:pBdr>
+                <w:top w:val="none" w:sz="0" w:space="0" w:color="auto"/>
+                <w:left w:val="none" w:sz="0" w:space="0" w:color="auto"/>
+                <w:bottom w:val="none" w:sz="0" w:space="0" w:color="auto"/>
+                <w:right w:val="none" w:sz="0" w:space="0" w:color="auto"/>
+                <w:between w:val="none" w:sz="0" w:space="0" w:color="auto"/>
+              </w:pBdr>
+              <w:rPr>
+                <w:sz w:val="20"/>
+                <w:szCs w:val="20"/>
+              </w:rPr>
+            </w:pPr>
+            <w:r>
+              <w:rPr>
+                <w:sz w:val="20"/>
+                <w:szCs w:val="20"/>
+              </w:rPr>
+              <w:t>SWGF</w:t>
+            </w:r>
+          </w:p>
+        </w:tc>
+        <w:tc>
+          <w:tcPr>
+            <w:tcW w:w="2362" w:type="dxa"/>
+          </w:tcPr>
+          <w:p>
+            <w:pPr>
+              <w:pBdr>
+                <w:top w:val="none" w:sz="0" w:space="0" w:color="auto"/>
+                <w:left w:val="none" w:sz="0" w:space="0" w:color="auto"/>
+                <w:bottom w:val="none" w:sz="0" w:space="0" w:color="auto"/>
+                <w:right w:val="none" w:sz="0" w:space="0" w:color="auto"/>
+                <w:between w:val="none" w:sz="0" w:space="0" w:color="auto"/>
+              </w:pBdr>
+              <w:rPr>
+                <w:sz w:val="20"/>
+                <w:szCs w:val="20"/>
+              </w:rPr>
+            </w:pPr>
+            <w:r>
+              <w:rPr>
+                <w:sz w:val="20"/>
+                <w:szCs w:val="20"/>
+              </w:rPr>
+              <w:t>Desarrollo\SWGF\</w:t>
+            </w:r>
+            <w:proofErr w:type="spellStart"/>
+            <w:r>
+              <w:rPr>
+                <w:sz w:val="20"/>
+                <w:szCs w:val="20"/>
+              </w:rPr>
+              <w:t>Gestion</w:t>
+            </w:r>
+            <w:proofErr w:type="spellEnd"/>
+          </w:p>
+        </w:tc>
+      </w:tr>
+      <w:tr>
+        <w:tc>
+          <w:tcPr>
+            <w:tcW w:w="1308" w:type="dxa"/>
+          </w:tcPr>
+          <w:p>
+            <w:pPr>
+              <w:pBdr>
+                <w:top w:val="none" w:sz="0" w:space="0" w:color="auto"/>
+                <w:left w:val="none" w:sz="0" w:space="0" w:color="auto"/>
+                <w:bottom w:val="none" w:sz="0" w:space="0" w:color="auto"/>
+                <w:right w:val="none" w:sz="0" w:space="0" w:color="auto"/>
+                <w:between w:val="none" w:sz="0" w:space="0" w:color="auto"/>
+              </w:pBdr>
+              <w:rPr>
+                <w:sz w:val="20"/>
+                <w:szCs w:val="20"/>
+              </w:rPr>
+            </w:pPr>
+            <w:r>
+              <w:rPr>
+                <w:sz w:val="20"/>
+                <w:szCs w:val="20"/>
+              </w:rPr>
+              <w:t>E</w:t>
+            </w:r>
+          </w:p>
+        </w:tc>
+        <w:tc>
+          <w:tcPr>
+            <w:tcW w:w="1174" w:type="dxa"/>
+          </w:tcPr>
+          <w:p>
+            <w:pPr>
+              <w:pBdr>
+                <w:top w:val="none" w:sz="0" w:space="0" w:color="auto"/>
+                <w:left w:val="none" w:sz="0" w:space="0" w:color="auto"/>
+                <w:bottom w:val="none" w:sz="0" w:space="0" w:color="auto"/>
+                <w:right w:val="none" w:sz="0" w:space="0" w:color="auto"/>
+                <w:between w:val="none" w:sz="0" w:space="0" w:color="auto"/>
+              </w:pBdr>
+              <w:rPr>
+                <w:sz w:val="20"/>
+                <w:szCs w:val="20"/>
+              </w:rPr>
+            </w:pPr>
+            <w:r>
+              <w:rPr>
+                <w:sz w:val="20"/>
+                <w:szCs w:val="20"/>
+              </w:rPr>
+              <w:t>Documento de Negocio</w:t>
+            </w:r>
+          </w:p>
+        </w:tc>
+        <w:tc>
+          <w:tcPr>
+            <w:tcW w:w="1377" w:type="dxa"/>
+          </w:tcPr>
+          <w:p>
+            <w:pPr>
+              <w:pBdr>
+                <w:top w:val="none" w:sz="0" w:space="0" w:color="auto"/>
+                <w:left w:val="none" w:sz="0" w:space="0" w:color="auto"/>
+                <w:bottom w:val="none" w:sz="0" w:space="0" w:color="auto"/>
+                <w:right w:val="none" w:sz="0" w:space="0" w:color="auto"/>
+                <w:between w:val="none" w:sz="0" w:space="0" w:color="auto"/>
+              </w:pBdr>
+              <w:rPr>
+                <w:sz w:val="20"/>
+                <w:szCs w:val="20"/>
+              </w:rPr>
+            </w:pPr>
+            <w:r>
+              <w:rPr>
+                <w:sz w:val="20"/>
+                <w:szCs w:val="20"/>
+              </w:rPr>
+              <w:t>P</w:t>
+            </w:r>
+          </w:p>
+        </w:tc>
+        <w:tc>
+          <w:tcPr>
+            <w:tcW w:w="1108" w:type="dxa"/>
+          </w:tcPr>
+          <w:p>
+            <w:pPr>
+              <w:pBdr>
+                <w:top w:val="none" w:sz="0" w:space="0" w:color="auto"/>
+                <w:left w:val="none" w:sz="0" w:space="0" w:color="auto"/>
+                <w:bottom w:val="none" w:sz="0" w:space="0" w:color="auto"/>
+                <w:right w:val="none" w:sz="0" w:space="0" w:color="auto"/>
+                <w:between w:val="none" w:sz="0" w:space="0" w:color="auto"/>
+              </w:pBdr>
+              <w:rPr>
+                <w:sz w:val="20"/>
+                <w:szCs w:val="20"/>
+              </w:rPr>
+            </w:pPr>
+            <w:proofErr w:type="spellStart"/>
+            <w:r>
+              <w:rPr>
+                <w:sz w:val="20"/>
+                <w:szCs w:val="20"/>
+              </w:rPr>
+              <w:t>docx</w:t>
+            </w:r>
+            <w:proofErr w:type="spellEnd"/>
+          </w:p>
+        </w:tc>
+        <w:tc>
+          <w:tcPr>
+            <w:tcW w:w="1031" w:type="dxa"/>
+          </w:tcPr>
+          <w:p>
+            <w:pPr>
+              <w:pBdr>
+                <w:top w:val="none" w:sz="0" w:space="0" w:color="auto"/>
+                <w:left w:val="none" w:sz="0" w:space="0" w:color="auto"/>
+                <w:bottom w:val="none" w:sz="0" w:space="0" w:color="auto"/>
+                <w:right w:val="none" w:sz="0" w:space="0" w:color="auto"/>
+                <w:between w:val="none" w:sz="0" w:space="0" w:color="auto"/>
+              </w:pBdr>
+              <w:rPr>
+                <w:sz w:val="20"/>
+                <w:szCs w:val="20"/>
+              </w:rPr>
+            </w:pPr>
+            <w:r>
+              <w:rPr>
+                <w:sz w:val="20"/>
+                <w:szCs w:val="20"/>
+              </w:rPr>
+              <w:t>SWGF</w:t>
+            </w:r>
+          </w:p>
+        </w:tc>
+        <w:tc>
+          <w:tcPr>
+            <w:tcW w:w="2362" w:type="dxa"/>
+          </w:tcPr>
+          <w:p>
+            <w:pPr>
+              <w:pBdr>
+                <w:top w:val="none" w:sz="0" w:space="0" w:color="auto"/>
+                <w:left w:val="none" w:sz="0" w:space="0" w:color="auto"/>
+                <w:bottom w:val="none" w:sz="0" w:space="0" w:color="auto"/>
+                <w:right w:val="none" w:sz="0" w:space="0" w:color="auto"/>
+                <w:between w:val="none" w:sz="0" w:space="0" w:color="auto"/>
+              </w:pBdr>
+              <w:rPr>
+                <w:sz w:val="20"/>
+                <w:szCs w:val="20"/>
+              </w:rPr>
+            </w:pPr>
+            <w:r>
+              <w:rPr>
+                <w:sz w:val="20"/>
+                <w:szCs w:val="20"/>
+              </w:rPr>
+              <w:t>Desarrollo\SWGF\Negocio</w:t>
+            </w:r>
+          </w:p>
+        </w:tc>
+      </w:tr>
+      <w:tr>
+        <w:tc>
+          <w:tcPr>
+            <w:tcW w:w="1308" w:type="dxa"/>
+          </w:tcPr>
+          <w:p>
+            <w:pPr>
+              <w:pBdr>
+                <w:top w:val="none" w:sz="0" w:space="0" w:color="auto"/>
+                <w:left w:val="none" w:sz="0" w:space="0" w:color="auto"/>
+                <w:bottom w:val="none" w:sz="0" w:space="0" w:color="auto"/>
+                <w:right w:val="none" w:sz="0" w:space="0" w:color="auto"/>
+                <w:between w:val="none" w:sz="0" w:space="0" w:color="auto"/>
+              </w:pBdr>
+            </w:pPr>
+          </w:p>
+        </w:tc>
+        <w:tc>
+          <w:tcPr>
+            <w:tcW w:w="1174" w:type="dxa"/>
+          </w:tcPr>
+          <w:p>
+            <w:pPr>
+              <w:pBdr>
+                <w:top w:val="none" w:sz="0" w:space="0" w:color="auto"/>
+                <w:left w:val="none" w:sz="0" w:space="0" w:color="auto"/>
+                <w:bottom w:val="none" w:sz="0" w:space="0" w:color="auto"/>
+                <w:right w:val="none" w:sz="0" w:space="0" w:color="auto"/>
+                <w:between w:val="none" w:sz="0" w:space="0" w:color="auto"/>
+              </w:pBdr>
+            </w:pPr>
+          </w:p>
+        </w:tc>
+        <w:tc>
+          <w:tcPr>
+            <w:tcW w:w="1377" w:type="dxa"/>
+          </w:tcPr>
+          <w:p>
+            <w:pPr>
+              <w:pBdr>
+                <w:top w:val="none" w:sz="0" w:space="0" w:color="auto"/>
+                <w:left w:val="none" w:sz="0" w:space="0" w:color="auto"/>
+                <w:bottom w:val="none" w:sz="0" w:space="0" w:color="auto"/>
+                <w:right w:val="none" w:sz="0" w:space="0" w:color="auto"/>
+                <w:between w:val="none" w:sz="0" w:space="0" w:color="auto"/>
+              </w:pBdr>
+            </w:pPr>
+          </w:p>
+        </w:tc>
+        <w:tc>
+          <w:tcPr>
+            <w:tcW w:w="1108" w:type="dxa"/>
+          </w:tcPr>
+          <w:p>
+            <w:pPr>
+              <w:pBdr>
+                <w:top w:val="none" w:sz="0" w:space="0" w:color="auto"/>
+                <w:left w:val="none" w:sz="0" w:space="0" w:color="auto"/>
+                <w:bottom w:val="none" w:sz="0" w:space="0" w:color="auto"/>
+                <w:right w:val="none" w:sz="0" w:space="0" w:color="auto"/>
+                <w:between w:val="none" w:sz="0" w:space="0" w:color="auto"/>
+              </w:pBdr>
+            </w:pPr>
+          </w:p>
+        </w:tc>
+        <w:tc>
+          <w:tcPr>
+            <w:tcW w:w="1031" w:type="dxa"/>
+          </w:tcPr>
+          <w:p>
+            <w:pPr>
+              <w:pBdr>
+                <w:top w:val="none" w:sz="0" w:space="0" w:color="auto"/>
+                <w:left w:val="none" w:sz="0" w:space="0" w:color="auto"/>
+                <w:bottom w:val="none" w:sz="0" w:space="0" w:color="auto"/>
+                <w:right w:val="none" w:sz="0" w:space="0" w:color="auto"/>
+                <w:between w:val="none" w:sz="0" w:space="0" w:color="auto"/>
+              </w:pBdr>
+            </w:pPr>
+          </w:p>
+        </w:tc>
+        <w:tc>
+          <w:tcPr>
+            <w:tcW w:w="2362" w:type="dxa"/>
+          </w:tcPr>
+          <w:p>
+            <w:pPr>
+              <w:pBdr>
+                <w:top w:val="none" w:sz="0" w:space="0" w:color="auto"/>
+                <w:left w:val="none" w:sz="0" w:space="0" w:color="auto"/>
+                <w:bottom w:val="none" w:sz="0" w:space="0" w:color="auto"/>
+                <w:right w:val="none" w:sz="0" w:space="0" w:color="auto"/>
+                <w:between w:val="none" w:sz="0" w:space="0" w:color="auto"/>
+              </w:pBdr>
+            </w:pPr>
+          </w:p>
+        </w:tc>
+      </w:tr>
+    </w:tbl>
+    <w:p>
+      <w:pPr>
+        <w:spacing w:after="0"/>
+        <w:contextualSpacing/>
+      </w:pPr>
+    </w:p>
+    <w:p>
+      <w:pPr>
+        <w:spacing w:after="0"/>
+        <w:contextualSpacing/>
+      </w:pPr>
+      <w:bookmarkStart w:id="10" w:name="_GoBack"/>
+      <w:bookmarkEnd w:id="10"/>
     </w:p>
     <w:sectPr>
       <w:headerReference w:type="default" r:id="rId10"/>
@@ -4503,6 +5679,97 @@
     </w:lvl>
   </w:abstractNum>
   <w:abstractNum w:abstractNumId="8" w15:restartNumberingAfterBreak="0">
+    <w:nsid w:val="52671246"/>
+    <w:multiLevelType w:val="multilevel"/>
+    <w:tmpl w:val="6D329ED2"/>
+    <w:lvl w:ilvl="0">
+      <w:start w:val="1"/>
+      <w:numFmt w:val="decimal"/>
+      <w:lvlText w:val="%1."/>
+      <w:lvlJc w:val="left"/>
+      <w:pPr>
+        <w:ind w:left="360" w:hanging="360"/>
+      </w:pPr>
+    </w:lvl>
+    <w:lvl w:ilvl="1">
+      <w:start w:val="1"/>
+      <w:numFmt w:val="decimal"/>
+      <w:lvlText w:val="%1.%2."/>
+      <w:lvlJc w:val="left"/>
+      <w:pPr>
+        <w:ind w:left="792" w:hanging="432"/>
+      </w:pPr>
+      <w:rPr>
+        <w:rFonts w:ascii="Calibri" w:eastAsia="Calibri" w:hAnsi="Calibri" w:cs="Calibri"/>
+        <w:sz w:val="26"/>
+        <w:szCs w:val="26"/>
+      </w:rPr>
+    </w:lvl>
+    <w:lvl w:ilvl="2">
+      <w:start w:val="1"/>
+      <w:numFmt w:val="decimal"/>
+      <w:lvlText w:val="%1.%2.%3."/>
+      <w:lvlJc w:val="left"/>
+      <w:pPr>
+        <w:ind w:left="1224" w:hanging="504"/>
+      </w:pPr>
+    </w:lvl>
+    <w:lvl w:ilvl="3">
+      <w:start w:val="1"/>
+      <w:numFmt w:val="decimal"/>
+      <w:lvlText w:val="%1.%2.%3.%4."/>
+      <w:lvlJc w:val="left"/>
+      <w:pPr>
+        <w:ind w:left="1728" w:hanging="647"/>
+      </w:pPr>
+    </w:lvl>
+    <w:lvl w:ilvl="4">
+      <w:start w:val="1"/>
+      <w:numFmt w:val="decimal"/>
+      <w:lvlText w:val="%1.%2.%3.%4.%5."/>
+      <w:lvlJc w:val="left"/>
+      <w:pPr>
+        <w:ind w:left="2232" w:hanging="792"/>
+      </w:pPr>
+    </w:lvl>
+    <w:lvl w:ilvl="5">
+      <w:start w:val="1"/>
+      <w:numFmt w:val="decimal"/>
+      <w:lvlText w:val="%1.%2.%3.%4.%5.%6."/>
+      <w:lvlJc w:val="left"/>
+      <w:pPr>
+        <w:ind w:left="2736" w:hanging="933"/>
+      </w:pPr>
+    </w:lvl>
+    <w:lvl w:ilvl="6">
+      <w:start w:val="1"/>
+      <w:numFmt w:val="decimal"/>
+      <w:lvlText w:val="%1.%2.%3.%4.%5.%6.%7."/>
+      <w:lvlJc w:val="left"/>
+      <w:pPr>
+        <w:ind w:left="3240" w:hanging="1080"/>
+      </w:pPr>
+    </w:lvl>
+    <w:lvl w:ilvl="7">
+      <w:start w:val="1"/>
+      <w:numFmt w:val="decimal"/>
+      <w:lvlText w:val="%1.%2.%3.%4.%5.%6.%7.%8."/>
+      <w:lvlJc w:val="left"/>
+      <w:pPr>
+        <w:ind w:left="3744" w:hanging="1224"/>
+      </w:pPr>
+    </w:lvl>
+    <w:lvl w:ilvl="8">
+      <w:start w:val="1"/>
+      <w:numFmt w:val="decimal"/>
+      <w:lvlText w:val="%1.%2.%3.%4.%5.%6.%7.%8.%9."/>
+      <w:lvlJc w:val="left"/>
+      <w:pPr>
+        <w:ind w:left="4320" w:hanging="1440"/>
+      </w:pPr>
+    </w:lvl>
+  </w:abstractNum>
+  <w:abstractNum w:abstractNumId="9" w15:restartNumberingAfterBreak="0">
     <w:nsid w:val="53965E2B"/>
     <w:multiLevelType w:val="multilevel"/>
     <w:tmpl w:val="D11A6DE4"/>
@@ -4615,7 +5882,7 @@
       </w:rPr>
     </w:lvl>
   </w:abstractNum>
-  <w:abstractNum w:abstractNumId="9" w15:restartNumberingAfterBreak="0">
+  <w:abstractNum w:abstractNumId="10" w15:restartNumberingAfterBreak="0">
     <w:nsid w:val="64A4357A"/>
     <w:multiLevelType w:val="multilevel"/>
     <w:tmpl w:val="A75E405E"/>
@@ -4737,7 +6004,7 @@
       </w:rPr>
     </w:lvl>
   </w:abstractNum>
-  <w:abstractNum w:abstractNumId="10" w15:restartNumberingAfterBreak="0">
+  <w:abstractNum w:abstractNumId="11" w15:restartNumberingAfterBreak="0">
     <w:nsid w:val="734D2970"/>
     <w:multiLevelType w:val="multilevel"/>
     <w:tmpl w:val="F2A8D968"/>
@@ -4859,7 +6126,7 @@
       </w:rPr>
     </w:lvl>
   </w:abstractNum>
-  <w:abstractNum w:abstractNumId="11" w15:restartNumberingAfterBreak="0">
+  <w:abstractNum w:abstractNumId="12" w15:restartNumberingAfterBreak="0">
     <w:nsid w:val="74CD2B3C"/>
     <w:multiLevelType w:val="multilevel"/>
     <w:tmpl w:val="D236F18A"/>
@@ -4981,7 +6248,7 @@
       </w:rPr>
     </w:lvl>
   </w:abstractNum>
-  <w:abstractNum w:abstractNumId="12" w15:restartNumberingAfterBreak="0">
+  <w:abstractNum w:abstractNumId="13" w15:restartNumberingAfterBreak="0">
     <w:nsid w:val="7B6A55A5"/>
     <w:multiLevelType w:val="hybridMultilevel"/>
     <w:tmpl w:val="D0061CFE"/>
@@ -5067,7 +6334,7 @@
       </w:pPr>
     </w:lvl>
   </w:abstractNum>
-  <w:abstractNum w:abstractNumId="13" w15:restartNumberingAfterBreak="0">
+  <w:abstractNum w:abstractNumId="14" w15:restartNumberingAfterBreak="0">
     <w:nsid w:val="7F470DF9"/>
     <w:multiLevelType w:val="multilevel"/>
     <w:tmpl w:val="902A19BE"/>
@@ -5196,13 +6463,13 @@
     <w:abstractNumId w:val="7"/>
   </w:num>
   <w:num w:numId="6">
-    <w:abstractNumId w:val="8"/>
+    <w:abstractNumId w:val="9"/>
   </w:num>
   <w:num w:numId="7">
     <w:abstractNumId w:val="2"/>
   </w:num>
   <w:num w:numId="8">
-    <w:abstractNumId w:val="13"/>
+    <w:abstractNumId w:val="14"/>
   </w:num>
   <w:num w:numId="9">
     <w:abstractNumId w:val="3"/>
@@ -5235,7 +6502,7 @@
     </w:lvlOverride>
   </w:num>
   <w:num w:numId="10">
-    <w:abstractNumId w:val="12"/>
+    <w:abstractNumId w:val="13"/>
     <w:lvlOverride w:ilvl="0">
       <w:startOverride w:val="1"/>
     </w:lvlOverride>
@@ -5265,16 +6532,22 @@
     </w:lvlOverride>
   </w:num>
   <w:num w:numId="11">
-    <w:abstractNumId w:val="9"/>
+    <w:abstractNumId w:val="10"/>
   </w:num>
   <w:num w:numId="12">
     <w:abstractNumId w:val="0"/>
   </w:num>
   <w:num w:numId="13">
+    <w:abstractNumId w:val="12"/>
+  </w:num>
+  <w:num w:numId="14">
     <w:abstractNumId w:val="11"/>
   </w:num>
-  <w:num w:numId="14">
-    <w:abstractNumId w:val="10"/>
+  <w:num w:numId="15">
+    <w:abstractNumId w:val="8"/>
+  </w:num>
+  <w:num w:numId="16">
+    <w:abstractNumId w:val="13"/>
   </w:num>
 </w:numbering>
 </file>
@@ -5306,7 +6579,7 @@
   </w:docDefaults>
   <w:latentStyles w:defLockedState="0" w:defUIPriority="99" w:defSemiHidden="0" w:defUnhideWhenUsed="0" w:defQFormat="0" w:count="372">
     <w:lsdException w:name="Normal" w:uiPriority="0" w:qFormat="1"/>
-    <w:lsdException w:name="heading 1" w:uiPriority="9" w:qFormat="1"/>
+    <w:lsdException w:name="heading 1" w:uiPriority="0" w:qFormat="1"/>
     <w:lsdException w:name="heading 2" w:semiHidden="1" w:uiPriority="9" w:unhideWhenUsed="1" w:qFormat="1"/>
     <w:lsdException w:name="heading 3" w:semiHidden="1" w:uiPriority="9" w:unhideWhenUsed="1" w:qFormat="1"/>
     <w:lsdException w:name="heading 4" w:semiHidden="1" w:uiPriority="9" w:unhideWhenUsed="1" w:qFormat="1"/>

</xml_diff>

<commit_message>
corecciones de hoy en labo
</commit_message>
<xml_diff>
--- a/Documentos/PGC.docx
+++ b/Documentos/PGC.docx
@@ -3884,12 +3884,12 @@
           <wp:inline distB="0" distT="0" distL="0" distR="0">
             <wp:extent cx="4164788" cy="3118930"/>
             <wp:effectExtent b="0" l="0" r="0" t="0"/>
-            <wp:docPr id="1" name="image2.png"/>
+            <wp:docPr id="1" name="image3.png"/>
             <a:graphic>
               <a:graphicData uri="http://schemas.openxmlformats.org/drawingml/2006/picture">
                 <pic:pic>
                   <pic:nvPicPr>
-                    <pic:cNvPr id="0" name="image2.png"/>
+                    <pic:cNvPr id="0" name="image3.png"/>
                     <pic:cNvPicPr preferRelativeResize="0"/>
                   </pic:nvPicPr>
                   <pic:blipFill>
@@ -3929,6 +3929,8 @@
         <w:rPr>
           <w:rtl w:val="0"/>
         </w:rPr>
+        <w:tab/>
+        <w:t xml:space="preserve">(EXPLICAR ESTA FIGURA)</w:t>
       </w:r>
     </w:p>
     <w:p>
@@ -5252,12 +5254,12 @@
           <wp:extent cx="1990725" cy="736690"/>
           <wp:effectExtent b="0" l="0" r="0" t="0"/>
           <wp:wrapNone/>
-          <wp:docPr descr="C:\Users\omar\Desktop\logo.png" id="2" name="image5.png"/>
+          <wp:docPr descr="C:\Users\omar\Desktop\logo.png" id="2" name="image4.png"/>
           <a:graphic>
             <a:graphicData uri="http://schemas.openxmlformats.org/drawingml/2006/picture">
               <pic:pic>
                 <pic:nvPicPr>
-                  <pic:cNvPr descr="C:\Users\omar\Desktop\logo.png" id="0" name="image5.png"/>
+                  <pic:cNvPr descr="C:\Users\omar\Desktop\logo.png" id="0" name="image4.png"/>
                   <pic:cNvPicPr preferRelativeResize="0"/>
                 </pic:nvPicPr>
                 <pic:blipFill>

</xml_diff>

<commit_message>
Agregar el punto de Herramientas que se habia removido
</commit_message>
<xml_diff>
--- a/Documentos/PGC.docx
+++ b/Documentos/PGC.docx
@@ -1494,7 +1494,7 @@
           </mc:Choice>
           <mc:Fallback>
             <w:pict>
-              <v:roundrect w14:anchorId="4A01AAD2" id="Rectángulo redondeado 7" o:spid="_x0000_s1026" style="position:absolute;margin-left:66.45pt;margin-top:-10.1pt;width:291.75pt;height:282.75pt;z-index:251660288;visibility:visible;mso-wrap-style:square;mso-width-percent:0;mso-wrap-distance-left:9pt;mso-wrap-distance-top:0;mso-wrap-distance-right:9pt;mso-wrap-distance-bottom:0;mso-position-horizontal:absolute;mso-position-horizontal-relative:text;mso-position-vertical:absolute;mso-position-vertical-relative:text;mso-width-percent:0;mso-width-relative:margin;v-text-anchor:middle" arcsize="10923f" o:gfxdata="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" filled="f" strokecolor="#1f4d78 [1604]" strokeweight="1pt">
+              <v:roundrect w14:anchorId="29BA0C31" id="Rectángulo redondeado 7" o:spid="_x0000_s1026" style="position:absolute;margin-left:66.45pt;margin-top:-10.1pt;width:291.75pt;height:282.75pt;z-index:251660288;visibility:visible;mso-wrap-style:square;mso-width-percent:0;mso-wrap-distance-left:9pt;mso-wrap-distance-top:0;mso-wrap-distance-right:9pt;mso-wrap-distance-bottom:0;mso-position-horizontal:absolute;mso-position-horizontal-relative:text;mso-position-vertical:absolute;mso-position-vertical-relative:text;mso-width-percent:0;mso-width-relative:margin;v-text-anchor:middle" arcsize="10923f" o:gfxdata="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" filled="f" strokecolor="#1f4d78 [1604]" strokeweight="1pt">
                 <v:stroke joinstyle="miter"/>
               </v:roundrect>
             </w:pict>
@@ -2970,12 +2970,7 @@
         <w:t xml:space="preserve">Políticas y Directrices: </w:t>
       </w:r>
       <w:r>
-        <w:t>Las políticas y directrices deberán ser captadas por todos los miembros relacionados a la empresa</w:t>
-      </w:r>
-      <w:bookmarkStart w:id="8" w:name="_GoBack"/>
-      <w:bookmarkEnd w:id="8"/>
-      <w:r>
-        <w:t xml:space="preserve"> y establecerán las normas, responsabilidades y alineamientos, estas están establecidas en el Documento de Políticas y Directrices para la Gestión de la Configuración (DPDGC.docx) que a su vez contiene a los diferentes tipos de políticas, ejemplo: Políticas de permisos de acceso.</w:t>
+        <w:t>Las políticas y directrices deberán ser captadas por todos los miembros relacionados a la empresa y establecerán las normas, responsabilidades y alineamientos, estas están establecidas en el Documento de Políticas y Directrices para la Gestión de la Configuración (DPDGC.docx) que a su vez contiene a los diferentes tipos de políticas, ejemplo: Políticas de permisos de acceso.</w:t>
       </w:r>
     </w:p>
     <w:p>
@@ -2995,33 +2990,70 @@
         <w:rPr>
           <w:b/>
         </w:rPr>
-        <w:lastRenderedPageBreak/>
         <w:t xml:space="preserve">Procedimientos: </w:t>
       </w:r>
       <w:r>
         <w:t>Los procedimientos, como secuencias cronológicas de acciones requeridas, serán guías de acción en los que se detallará de manera exacta como realizarse ciertas actividades. Estos están detallados en el Documento de Procedimientos para la Gestión de la Configuración (DPGC.docx).</w:t>
       </w:r>
-      <w:bookmarkStart w:id="9" w:name="_4d34og8" w:colFirst="0" w:colLast="0"/>
-      <w:bookmarkEnd w:id="9"/>
-      <w:r>
-        <w:t xml:space="preserve"> usará el software controlador de versiones GIT y la plataforma de desarrollo colaborativo </w:t>
-      </w:r>
-      <w:proofErr w:type="spellStart"/>
-      <w:r>
-        <w:t>GitHub</w:t>
-      </w:r>
-      <w:proofErr w:type="spellEnd"/>
-      <w:r>
-        <w:t>, teniendo una preferencia por estas gracias a que se puede trabajar sin conexión, un uso sencillo y colaborativo, así como un manejo y combinación de ramas del proyecto, la opción gratuita que brinda además de las ventajas ofrecidas por las soluciones empresariales de las que provee, así mismo cuenta con una curva de aprendizaje rápida. La información mejor detallada de la herramienta, la encontramos en el documento del Sistema de Control de Versiones (SCV.docx), el diagrama siguiente representa la arquitectura.</w:t>
+      <w:bookmarkStart w:id="8" w:name="_4d34og8" w:colFirst="0" w:colLast="0"/>
+      <w:bookmarkEnd w:id="8"/>
+      <w:r>
+        <w:t xml:space="preserve"> </w:t>
       </w:r>
     </w:p>
     <w:p>
       <w:pPr>
+        <w:pStyle w:val="Ttulo3"/>
+        <w:ind w:left="792" w:firstLine="285"/>
+      </w:pPr>
+      <w:bookmarkStart w:id="9" w:name="_Toc493530032"/>
+      <w:r>
+        <w:lastRenderedPageBreak/>
+        <w:t>Herramientas, Entorno e Infraestructura.</w:t>
+      </w:r>
+      <w:bookmarkEnd w:id="9"/>
+    </w:p>
+    <w:p>
+      <w:bookmarkStart w:id="10" w:name="_GoBack"/>
+      <w:bookmarkEnd w:id="10"/>
+    </w:p>
+    <w:p>
+      <w:pPr>
+        <w:keepLines/>
+        <w:widowControl w:val="0"/>
+        <w:spacing w:after="0" w:line="360" w:lineRule="auto"/>
+        <w:ind w:left="1077"/>
+        <w:contextualSpacing/>
+        <w:jc w:val="both"/>
+      </w:pPr>
+      <w:r>
+        <w:rPr>
+          <w:b/>
+        </w:rPr>
+        <w:t xml:space="preserve">Herramientas: </w:t>
+      </w:r>
+      <w:r>
+        <w:t xml:space="preserve">Se </w:t>
+      </w:r>
+      <w:r>
+        <w:t xml:space="preserve">usará el software controlador de versiones GIT y la plataforma de desarrollo colaborativo </w:t>
+      </w:r>
+      <w:proofErr w:type="spellStart"/>
+      <w:r>
+        <w:t>GitHub</w:t>
+      </w:r>
+      <w:proofErr w:type="spellEnd"/>
+      <w:r>
+        <w:t>, teniendo una preferencia por estas gracias a que se puede trabajar sin conexión, un uso sencillo y colaborativo, así como un manejo y combinación de ramas del proyecto, la opción gratuita que brinda además de las ventajas ofrecidas por las soluciones empresariales de las que provee, así mismo cuenta con una curva de aprendizaje rápida. La información mejor detallada de la herramienta, la encontramos en el documento del Sistema de Control de Versiones (SCV.docx), el diagrama siguiente representa la arquitectura.</w:t>
+      </w:r>
+    </w:p>
+    <w:p>
+      <w:pPr>
         <w:spacing w:after="0"/>
         <w:ind w:left="1440"/>
       </w:pPr>
-      <w:bookmarkStart w:id="10" w:name="_2s8eyo1" w:colFirst="0" w:colLast="0"/>
-      <w:bookmarkEnd w:id="10"/>
+      <w:bookmarkStart w:id="11" w:name="_2s8eyo1" w:colFirst="0" w:colLast="0"/>
+      <w:bookmarkEnd w:id="11"/>
       <w:r>
         <w:rPr>
           <w:noProof/>
@@ -3526,15 +3558,7 @@
                 <w:sz w:val="20"/>
                 <w:szCs w:val="20"/>
               </w:rPr>
-              <w:t xml:space="preserve">Plan de Gestión de </w:t>
-            </w:r>
-            <w:r>
-              <w:rPr>
-                <w:sz w:val="20"/>
-                <w:szCs w:val="20"/>
-              </w:rPr>
-              <w:lastRenderedPageBreak/>
-              <w:t>la Configuración</w:t>
+              <w:t>Plan de Gestión de la Configuración</w:t>
             </w:r>
           </w:p>
         </w:tc>
@@ -3561,7 +3585,6 @@
                 <w:sz w:val="20"/>
                 <w:szCs w:val="20"/>
               </w:rPr>
-              <w:lastRenderedPageBreak/>
               <w:t>E</w:t>
             </w:r>
           </w:p>
@@ -4266,8 +4289,8 @@
       <w:pPr>
         <w:spacing w:after="0"/>
       </w:pPr>
-      <w:bookmarkStart w:id="11" w:name="_17dp8vu" w:colFirst="0" w:colLast="0"/>
-      <w:bookmarkEnd w:id="11"/>
+      <w:bookmarkStart w:id="12" w:name="_17dp8vu" w:colFirst="0" w:colLast="0"/>
+      <w:bookmarkEnd w:id="12"/>
     </w:p>
     <w:sectPr>
       <w:headerReference w:type="default" r:id="rId14"/>
@@ -4517,443 +4540,9 @@
     </w:lvl>
   </w:abstractNum>
   <w:abstractNum w:abstractNumId="1">
-    <w:nsid w:val="31221073"/>
+    <w:nsid w:val="0E631FAB"/>
     <w:multiLevelType w:val="multilevel"/>
-    <w:tmpl w:val="6DE8DFFC"/>
-    <w:lvl w:ilvl="0">
-      <w:start w:val="1"/>
-      <w:numFmt w:val="bullet"/>
-      <w:lvlText w:val="●"/>
-      <w:lvlJc w:val="left"/>
-      <w:pPr>
-        <w:ind w:left="1440" w:hanging="360"/>
-      </w:pPr>
-      <w:rPr>
-        <w:rFonts w:ascii="Arial" w:eastAsia="Arial" w:hAnsi="Arial" w:cs="Arial"/>
-        <w:u w:val="none"/>
-      </w:rPr>
-    </w:lvl>
-    <w:lvl w:ilvl="1">
-      <w:start w:val="1"/>
-      <w:numFmt w:val="bullet"/>
-      <w:lvlText w:val="○"/>
-      <w:lvlJc w:val="left"/>
-      <w:pPr>
-        <w:ind w:left="2160" w:hanging="360"/>
-      </w:pPr>
-      <w:rPr>
-        <w:rFonts w:ascii="Arial" w:eastAsia="Arial" w:hAnsi="Arial" w:cs="Arial"/>
-        <w:u w:val="none"/>
-      </w:rPr>
-    </w:lvl>
-    <w:lvl w:ilvl="2">
-      <w:start w:val="1"/>
-      <w:numFmt w:val="bullet"/>
-      <w:lvlText w:val="■"/>
-      <w:lvlJc w:val="left"/>
-      <w:pPr>
-        <w:ind w:left="2880" w:hanging="360"/>
-      </w:pPr>
-      <w:rPr>
-        <w:rFonts w:ascii="Arial" w:eastAsia="Arial" w:hAnsi="Arial" w:cs="Arial"/>
-        <w:u w:val="none"/>
-      </w:rPr>
-    </w:lvl>
-    <w:lvl w:ilvl="3">
-      <w:start w:val="1"/>
-      <w:numFmt w:val="bullet"/>
-      <w:lvlText w:val="●"/>
-      <w:lvlJc w:val="left"/>
-      <w:pPr>
-        <w:ind w:left="3600" w:hanging="360"/>
-      </w:pPr>
-      <w:rPr>
-        <w:rFonts w:ascii="Arial" w:eastAsia="Arial" w:hAnsi="Arial" w:cs="Arial"/>
-        <w:u w:val="none"/>
-      </w:rPr>
-    </w:lvl>
-    <w:lvl w:ilvl="4">
-      <w:start w:val="1"/>
-      <w:numFmt w:val="bullet"/>
-      <w:lvlText w:val="○"/>
-      <w:lvlJc w:val="left"/>
-      <w:pPr>
-        <w:ind w:left="4320" w:hanging="360"/>
-      </w:pPr>
-      <w:rPr>
-        <w:rFonts w:ascii="Arial" w:eastAsia="Arial" w:hAnsi="Arial" w:cs="Arial"/>
-        <w:u w:val="none"/>
-      </w:rPr>
-    </w:lvl>
-    <w:lvl w:ilvl="5">
-      <w:start w:val="1"/>
-      <w:numFmt w:val="bullet"/>
-      <w:lvlText w:val="■"/>
-      <w:lvlJc w:val="left"/>
-      <w:pPr>
-        <w:ind w:left="5040" w:hanging="360"/>
-      </w:pPr>
-      <w:rPr>
-        <w:rFonts w:ascii="Arial" w:eastAsia="Arial" w:hAnsi="Arial" w:cs="Arial"/>
-        <w:u w:val="none"/>
-      </w:rPr>
-    </w:lvl>
-    <w:lvl w:ilvl="6">
-      <w:start w:val="1"/>
-      <w:numFmt w:val="bullet"/>
-      <w:lvlText w:val="●"/>
-      <w:lvlJc w:val="left"/>
-      <w:pPr>
-        <w:ind w:left="5760" w:hanging="360"/>
-      </w:pPr>
-      <w:rPr>
-        <w:rFonts w:ascii="Arial" w:eastAsia="Arial" w:hAnsi="Arial" w:cs="Arial"/>
-        <w:u w:val="none"/>
-      </w:rPr>
-    </w:lvl>
-    <w:lvl w:ilvl="7">
-      <w:start w:val="1"/>
-      <w:numFmt w:val="bullet"/>
-      <w:lvlText w:val="○"/>
-      <w:lvlJc w:val="left"/>
-      <w:pPr>
-        <w:ind w:left="6480" w:hanging="360"/>
-      </w:pPr>
-      <w:rPr>
-        <w:rFonts w:ascii="Arial" w:eastAsia="Arial" w:hAnsi="Arial" w:cs="Arial"/>
-        <w:u w:val="none"/>
-      </w:rPr>
-    </w:lvl>
-    <w:lvl w:ilvl="8">
-      <w:start w:val="1"/>
-      <w:numFmt w:val="bullet"/>
-      <w:lvlText w:val="■"/>
-      <w:lvlJc w:val="left"/>
-      <w:pPr>
-        <w:ind w:left="7200" w:hanging="360"/>
-      </w:pPr>
-      <w:rPr>
-        <w:rFonts w:ascii="Arial" w:eastAsia="Arial" w:hAnsi="Arial" w:cs="Arial"/>
-        <w:u w:val="none"/>
-      </w:rPr>
-    </w:lvl>
-  </w:abstractNum>
-  <w:abstractNum w:abstractNumId="2">
-    <w:nsid w:val="439F6173"/>
-    <w:multiLevelType w:val="multilevel"/>
-    <w:tmpl w:val="870C7AC8"/>
-    <w:lvl w:ilvl="0">
-      <w:start w:val="1"/>
-      <w:numFmt w:val="bullet"/>
-      <w:lvlText w:val="●"/>
-      <w:lvlJc w:val="left"/>
-      <w:pPr>
-        <w:ind w:left="1440" w:hanging="360"/>
-      </w:pPr>
-      <w:rPr>
-        <w:rFonts w:ascii="Arial" w:eastAsia="Arial" w:hAnsi="Arial" w:cs="Arial"/>
-      </w:rPr>
-    </w:lvl>
-    <w:lvl w:ilvl="1">
-      <w:start w:val="1"/>
-      <w:numFmt w:val="bullet"/>
-      <w:lvlText w:val="o"/>
-      <w:lvlJc w:val="left"/>
-      <w:pPr>
-        <w:ind w:left="2160" w:hanging="360"/>
-      </w:pPr>
-      <w:rPr>
-        <w:rFonts w:ascii="Arial" w:eastAsia="Arial" w:hAnsi="Arial" w:cs="Arial"/>
-      </w:rPr>
-    </w:lvl>
-    <w:lvl w:ilvl="2">
-      <w:start w:val="1"/>
-      <w:numFmt w:val="bullet"/>
-      <w:lvlText w:val="▪"/>
-      <w:lvlJc w:val="left"/>
-      <w:pPr>
-        <w:ind w:left="2880" w:hanging="360"/>
-      </w:pPr>
-      <w:rPr>
-        <w:rFonts w:ascii="Arial" w:eastAsia="Arial" w:hAnsi="Arial" w:cs="Arial"/>
-      </w:rPr>
-    </w:lvl>
-    <w:lvl w:ilvl="3">
-      <w:start w:val="1"/>
-      <w:numFmt w:val="bullet"/>
-      <w:lvlText w:val="●"/>
-      <w:lvlJc w:val="left"/>
-      <w:pPr>
-        <w:ind w:left="3600" w:hanging="360"/>
-      </w:pPr>
-      <w:rPr>
-        <w:rFonts w:ascii="Arial" w:eastAsia="Arial" w:hAnsi="Arial" w:cs="Arial"/>
-      </w:rPr>
-    </w:lvl>
-    <w:lvl w:ilvl="4">
-      <w:start w:val="1"/>
-      <w:numFmt w:val="bullet"/>
-      <w:lvlText w:val="o"/>
-      <w:lvlJc w:val="left"/>
-      <w:pPr>
-        <w:ind w:left="4320" w:hanging="360"/>
-      </w:pPr>
-      <w:rPr>
-        <w:rFonts w:ascii="Arial" w:eastAsia="Arial" w:hAnsi="Arial" w:cs="Arial"/>
-      </w:rPr>
-    </w:lvl>
-    <w:lvl w:ilvl="5">
-      <w:start w:val="1"/>
-      <w:numFmt w:val="bullet"/>
-      <w:lvlText w:val="▪"/>
-      <w:lvlJc w:val="left"/>
-      <w:pPr>
-        <w:ind w:left="5040" w:hanging="360"/>
-      </w:pPr>
-      <w:rPr>
-        <w:rFonts w:ascii="Arial" w:eastAsia="Arial" w:hAnsi="Arial" w:cs="Arial"/>
-      </w:rPr>
-    </w:lvl>
-    <w:lvl w:ilvl="6">
-      <w:start w:val="1"/>
-      <w:numFmt w:val="bullet"/>
-      <w:lvlText w:val="●"/>
-      <w:lvlJc w:val="left"/>
-      <w:pPr>
-        <w:ind w:left="5760" w:hanging="360"/>
-      </w:pPr>
-      <w:rPr>
-        <w:rFonts w:ascii="Arial" w:eastAsia="Arial" w:hAnsi="Arial" w:cs="Arial"/>
-      </w:rPr>
-    </w:lvl>
-    <w:lvl w:ilvl="7">
-      <w:start w:val="1"/>
-      <w:numFmt w:val="bullet"/>
-      <w:lvlText w:val="o"/>
-      <w:lvlJc w:val="left"/>
-      <w:pPr>
-        <w:ind w:left="6480" w:hanging="360"/>
-      </w:pPr>
-      <w:rPr>
-        <w:rFonts w:ascii="Arial" w:eastAsia="Arial" w:hAnsi="Arial" w:cs="Arial"/>
-      </w:rPr>
-    </w:lvl>
-    <w:lvl w:ilvl="8">
-      <w:start w:val="1"/>
-      <w:numFmt w:val="bullet"/>
-      <w:lvlText w:val="▪"/>
-      <w:lvlJc w:val="left"/>
-      <w:pPr>
-        <w:ind w:left="7200" w:hanging="360"/>
-      </w:pPr>
-      <w:rPr>
-        <w:rFonts w:ascii="Arial" w:eastAsia="Arial" w:hAnsi="Arial" w:cs="Arial"/>
-      </w:rPr>
-    </w:lvl>
-  </w:abstractNum>
-  <w:abstractNum w:abstractNumId="3">
-    <w:nsid w:val="48326738"/>
-    <w:multiLevelType w:val="hybridMultilevel"/>
-    <w:tmpl w:val="223CCA48"/>
-    <w:lvl w:ilvl="0" w:tplc="280A000F">
-      <w:start w:val="1"/>
-      <w:numFmt w:val="decimal"/>
-      <w:lvlText w:val="%1."/>
-      <w:lvlJc w:val="left"/>
-      <w:pPr>
-        <w:ind w:left="1004" w:hanging="360"/>
-      </w:pPr>
-    </w:lvl>
-    <w:lvl w:ilvl="1" w:tplc="280A0019" w:tentative="1">
-      <w:start w:val="1"/>
-      <w:numFmt w:val="lowerLetter"/>
-      <w:lvlText w:val="%2."/>
-      <w:lvlJc w:val="left"/>
-      <w:pPr>
-        <w:ind w:left="1724" w:hanging="360"/>
-      </w:pPr>
-    </w:lvl>
-    <w:lvl w:ilvl="2" w:tplc="280A001B" w:tentative="1">
-      <w:start w:val="1"/>
-      <w:numFmt w:val="lowerRoman"/>
-      <w:lvlText w:val="%3."/>
-      <w:lvlJc w:val="right"/>
-      <w:pPr>
-        <w:ind w:left="2444" w:hanging="180"/>
-      </w:pPr>
-    </w:lvl>
-    <w:lvl w:ilvl="3" w:tplc="280A000F" w:tentative="1">
-      <w:start w:val="1"/>
-      <w:numFmt w:val="decimal"/>
-      <w:lvlText w:val="%4."/>
-      <w:lvlJc w:val="left"/>
-      <w:pPr>
-        <w:ind w:left="3164" w:hanging="360"/>
-      </w:pPr>
-    </w:lvl>
-    <w:lvl w:ilvl="4" w:tplc="280A0019" w:tentative="1">
-      <w:start w:val="1"/>
-      <w:numFmt w:val="lowerLetter"/>
-      <w:lvlText w:val="%5."/>
-      <w:lvlJc w:val="left"/>
-      <w:pPr>
-        <w:ind w:left="3884" w:hanging="360"/>
-      </w:pPr>
-    </w:lvl>
-    <w:lvl w:ilvl="5" w:tplc="280A001B" w:tentative="1">
-      <w:start w:val="1"/>
-      <w:numFmt w:val="lowerRoman"/>
-      <w:lvlText w:val="%6."/>
-      <w:lvlJc w:val="right"/>
-      <w:pPr>
-        <w:ind w:left="4604" w:hanging="180"/>
-      </w:pPr>
-    </w:lvl>
-    <w:lvl w:ilvl="6" w:tplc="280A000F" w:tentative="1">
-      <w:start w:val="1"/>
-      <w:numFmt w:val="decimal"/>
-      <w:lvlText w:val="%7."/>
-      <w:lvlJc w:val="left"/>
-      <w:pPr>
-        <w:ind w:left="5324" w:hanging="360"/>
-      </w:pPr>
-    </w:lvl>
-    <w:lvl w:ilvl="7" w:tplc="280A0019" w:tentative="1">
-      <w:start w:val="1"/>
-      <w:numFmt w:val="lowerLetter"/>
-      <w:lvlText w:val="%8."/>
-      <w:lvlJc w:val="left"/>
-      <w:pPr>
-        <w:ind w:left="6044" w:hanging="360"/>
-      </w:pPr>
-    </w:lvl>
-    <w:lvl w:ilvl="8" w:tplc="280A001B" w:tentative="1">
-      <w:start w:val="1"/>
-      <w:numFmt w:val="lowerRoman"/>
-      <w:lvlText w:val="%9."/>
-      <w:lvlJc w:val="right"/>
-      <w:pPr>
-        <w:ind w:left="6764" w:hanging="180"/>
-      </w:pPr>
-    </w:lvl>
-  </w:abstractNum>
-  <w:abstractNum w:abstractNumId="4">
-    <w:nsid w:val="5A467307"/>
-    <w:multiLevelType w:val="multilevel"/>
-    <w:tmpl w:val="691607B4"/>
-    <w:lvl w:ilvl="0">
-      <w:start w:val="1"/>
-      <w:numFmt w:val="bullet"/>
-      <w:lvlText w:val="●"/>
-      <w:lvlJc w:val="left"/>
-      <w:pPr>
-        <w:ind w:left="1571" w:hanging="360"/>
-      </w:pPr>
-      <w:rPr>
-        <w:rFonts w:ascii="Arial" w:eastAsia="Arial" w:hAnsi="Arial" w:cs="Arial"/>
-      </w:rPr>
-    </w:lvl>
-    <w:lvl w:ilvl="1">
-      <w:start w:val="1"/>
-      <w:numFmt w:val="bullet"/>
-      <w:lvlText w:val="o"/>
-      <w:lvlJc w:val="left"/>
-      <w:pPr>
-        <w:ind w:left="2291" w:hanging="360"/>
-      </w:pPr>
-      <w:rPr>
-        <w:rFonts w:ascii="Arial" w:eastAsia="Arial" w:hAnsi="Arial" w:cs="Arial"/>
-      </w:rPr>
-    </w:lvl>
-    <w:lvl w:ilvl="2">
-      <w:start w:val="1"/>
-      <w:numFmt w:val="bullet"/>
-      <w:lvlText w:val="▪"/>
-      <w:lvlJc w:val="left"/>
-      <w:pPr>
-        <w:ind w:left="3011" w:hanging="360"/>
-      </w:pPr>
-      <w:rPr>
-        <w:rFonts w:ascii="Arial" w:eastAsia="Arial" w:hAnsi="Arial" w:cs="Arial"/>
-      </w:rPr>
-    </w:lvl>
-    <w:lvl w:ilvl="3">
-      <w:start w:val="1"/>
-      <w:numFmt w:val="bullet"/>
-      <w:lvlText w:val="●"/>
-      <w:lvlJc w:val="left"/>
-      <w:pPr>
-        <w:ind w:left="3731" w:hanging="360"/>
-      </w:pPr>
-      <w:rPr>
-        <w:rFonts w:ascii="Arial" w:eastAsia="Arial" w:hAnsi="Arial" w:cs="Arial"/>
-      </w:rPr>
-    </w:lvl>
-    <w:lvl w:ilvl="4">
-      <w:start w:val="1"/>
-      <w:numFmt w:val="bullet"/>
-      <w:lvlText w:val="o"/>
-      <w:lvlJc w:val="left"/>
-      <w:pPr>
-        <w:ind w:left="4451" w:hanging="360"/>
-      </w:pPr>
-      <w:rPr>
-        <w:rFonts w:ascii="Arial" w:eastAsia="Arial" w:hAnsi="Arial" w:cs="Arial"/>
-      </w:rPr>
-    </w:lvl>
-    <w:lvl w:ilvl="5">
-      <w:start w:val="1"/>
-      <w:numFmt w:val="bullet"/>
-      <w:lvlText w:val="▪"/>
-      <w:lvlJc w:val="left"/>
-      <w:pPr>
-        <w:ind w:left="5171" w:hanging="360"/>
-      </w:pPr>
-      <w:rPr>
-        <w:rFonts w:ascii="Arial" w:eastAsia="Arial" w:hAnsi="Arial" w:cs="Arial"/>
-      </w:rPr>
-    </w:lvl>
-    <w:lvl w:ilvl="6">
-      <w:start w:val="1"/>
-      <w:numFmt w:val="bullet"/>
-      <w:lvlText w:val="●"/>
-      <w:lvlJc w:val="left"/>
-      <w:pPr>
-        <w:ind w:left="5891" w:hanging="360"/>
-      </w:pPr>
-      <w:rPr>
-        <w:rFonts w:ascii="Arial" w:eastAsia="Arial" w:hAnsi="Arial" w:cs="Arial"/>
-      </w:rPr>
-    </w:lvl>
-    <w:lvl w:ilvl="7">
-      <w:start w:val="1"/>
-      <w:numFmt w:val="bullet"/>
-      <w:lvlText w:val="o"/>
-      <w:lvlJc w:val="left"/>
-      <w:pPr>
-        <w:ind w:left="6611" w:hanging="360"/>
-      </w:pPr>
-      <w:rPr>
-        <w:rFonts w:ascii="Arial" w:eastAsia="Arial" w:hAnsi="Arial" w:cs="Arial"/>
-      </w:rPr>
-    </w:lvl>
-    <w:lvl w:ilvl="8">
-      <w:start w:val="1"/>
-      <w:numFmt w:val="bullet"/>
-      <w:lvlText w:val="▪"/>
-      <w:lvlJc w:val="left"/>
-      <w:pPr>
-        <w:ind w:left="7331" w:hanging="360"/>
-      </w:pPr>
-      <w:rPr>
-        <w:rFonts w:ascii="Arial" w:eastAsia="Arial" w:hAnsi="Arial" w:cs="Arial"/>
-      </w:rPr>
-    </w:lvl>
-  </w:abstractNum>
-  <w:abstractNum w:abstractNumId="5">
-    <w:nsid w:val="5E873C7B"/>
-    <w:multiLevelType w:val="multilevel"/>
-    <w:tmpl w:val="05AE2DB2"/>
+    <w:tmpl w:val="3BF48652"/>
     <w:lvl w:ilvl="0">
       <w:start w:val="1"/>
       <w:numFmt w:val="decimal"/>
@@ -5010,7 +4599,7 @@
       <w:lvlText w:val="%1.%2.%3.%4.%5.%6."/>
       <w:lvlJc w:val="left"/>
       <w:pPr>
-        <w:ind w:left="2736" w:hanging="933"/>
+        <w:ind w:left="2736" w:hanging="934"/>
       </w:pPr>
     </w:lvl>
     <w:lvl w:ilvl="6">
@@ -5041,96 +4630,10 @@
       </w:pPr>
     </w:lvl>
   </w:abstractNum>
-  <w:abstractNum w:abstractNumId="6">
-    <w:nsid w:val="60D21ABF"/>
-    <w:multiLevelType w:val="hybridMultilevel"/>
-    <w:tmpl w:val="7DFA4AA8"/>
-    <w:lvl w:ilvl="0" w:tplc="280A000F">
-      <w:start w:val="1"/>
-      <w:numFmt w:val="decimal"/>
-      <w:lvlText w:val="%1."/>
-      <w:lvlJc w:val="left"/>
-      <w:pPr>
-        <w:ind w:left="720" w:hanging="360"/>
-      </w:pPr>
-    </w:lvl>
-    <w:lvl w:ilvl="1" w:tplc="280A0019" w:tentative="1">
-      <w:start w:val="1"/>
-      <w:numFmt w:val="lowerLetter"/>
-      <w:lvlText w:val="%2."/>
-      <w:lvlJc w:val="left"/>
-      <w:pPr>
-        <w:ind w:left="1440" w:hanging="360"/>
-      </w:pPr>
-    </w:lvl>
-    <w:lvl w:ilvl="2" w:tplc="280A001B" w:tentative="1">
-      <w:start w:val="1"/>
-      <w:numFmt w:val="lowerRoman"/>
-      <w:lvlText w:val="%3."/>
-      <w:lvlJc w:val="right"/>
-      <w:pPr>
-        <w:ind w:left="2160" w:hanging="180"/>
-      </w:pPr>
-    </w:lvl>
-    <w:lvl w:ilvl="3" w:tplc="280A000F" w:tentative="1">
-      <w:start w:val="1"/>
-      <w:numFmt w:val="decimal"/>
-      <w:lvlText w:val="%4."/>
-      <w:lvlJc w:val="left"/>
-      <w:pPr>
-        <w:ind w:left="2880" w:hanging="360"/>
-      </w:pPr>
-    </w:lvl>
-    <w:lvl w:ilvl="4" w:tplc="280A0019" w:tentative="1">
-      <w:start w:val="1"/>
-      <w:numFmt w:val="lowerLetter"/>
-      <w:lvlText w:val="%5."/>
-      <w:lvlJc w:val="left"/>
-      <w:pPr>
-        <w:ind w:left="3600" w:hanging="360"/>
-      </w:pPr>
-    </w:lvl>
-    <w:lvl w:ilvl="5" w:tplc="280A001B" w:tentative="1">
-      <w:start w:val="1"/>
-      <w:numFmt w:val="lowerRoman"/>
-      <w:lvlText w:val="%6."/>
-      <w:lvlJc w:val="right"/>
-      <w:pPr>
-        <w:ind w:left="4320" w:hanging="180"/>
-      </w:pPr>
-    </w:lvl>
-    <w:lvl w:ilvl="6" w:tplc="280A000F" w:tentative="1">
-      <w:start w:val="1"/>
-      <w:numFmt w:val="decimal"/>
-      <w:lvlText w:val="%7."/>
-      <w:lvlJc w:val="left"/>
-      <w:pPr>
-        <w:ind w:left="5040" w:hanging="360"/>
-      </w:pPr>
-    </w:lvl>
-    <w:lvl w:ilvl="7" w:tplc="280A0019" w:tentative="1">
-      <w:start w:val="1"/>
-      <w:numFmt w:val="lowerLetter"/>
-      <w:lvlText w:val="%8."/>
-      <w:lvlJc w:val="left"/>
-      <w:pPr>
-        <w:ind w:left="5760" w:hanging="360"/>
-      </w:pPr>
-    </w:lvl>
-    <w:lvl w:ilvl="8" w:tplc="280A001B" w:tentative="1">
-      <w:start w:val="1"/>
-      <w:numFmt w:val="lowerRoman"/>
-      <w:lvlText w:val="%9."/>
-      <w:lvlJc w:val="right"/>
-      <w:pPr>
-        <w:ind w:left="6480" w:hanging="180"/>
-      </w:pPr>
-    </w:lvl>
-  </w:abstractNum>
-  <w:abstractNum w:abstractNumId="7">
-    <w:nsid w:val="705A09FD"/>
+  <w:abstractNum w:abstractNumId="2">
+    <w:nsid w:val="31221073"/>
     <w:multiLevelType w:val="multilevel"/>
-    <w:tmpl w:val="DB92152E"/>
+    <w:tmpl w:val="6DE8DFFC"/>
     <w:lvl w:ilvl="0">
       <w:start w:val="1"/>
       <w:numFmt w:val="bullet"/>
@@ -5249,10 +4752,499 @@
       </w:rPr>
     </w:lvl>
   </w:abstractNum>
+  <w:abstractNum w:abstractNumId="3">
+    <w:nsid w:val="439F6173"/>
+    <w:multiLevelType w:val="multilevel"/>
+    <w:tmpl w:val="870C7AC8"/>
+    <w:lvl w:ilvl="0">
+      <w:start w:val="1"/>
+      <w:numFmt w:val="bullet"/>
+      <w:lvlText w:val="●"/>
+      <w:lvlJc w:val="left"/>
+      <w:pPr>
+        <w:ind w:left="1440" w:hanging="360"/>
+      </w:pPr>
+      <w:rPr>
+        <w:rFonts w:ascii="Arial" w:eastAsia="Arial" w:hAnsi="Arial" w:cs="Arial"/>
+      </w:rPr>
+    </w:lvl>
+    <w:lvl w:ilvl="1">
+      <w:start w:val="1"/>
+      <w:numFmt w:val="bullet"/>
+      <w:lvlText w:val="o"/>
+      <w:lvlJc w:val="left"/>
+      <w:pPr>
+        <w:ind w:left="2160" w:hanging="360"/>
+      </w:pPr>
+      <w:rPr>
+        <w:rFonts w:ascii="Arial" w:eastAsia="Arial" w:hAnsi="Arial" w:cs="Arial"/>
+      </w:rPr>
+    </w:lvl>
+    <w:lvl w:ilvl="2">
+      <w:start w:val="1"/>
+      <w:numFmt w:val="bullet"/>
+      <w:lvlText w:val="▪"/>
+      <w:lvlJc w:val="left"/>
+      <w:pPr>
+        <w:ind w:left="2880" w:hanging="360"/>
+      </w:pPr>
+      <w:rPr>
+        <w:rFonts w:ascii="Arial" w:eastAsia="Arial" w:hAnsi="Arial" w:cs="Arial"/>
+      </w:rPr>
+    </w:lvl>
+    <w:lvl w:ilvl="3">
+      <w:start w:val="1"/>
+      <w:numFmt w:val="bullet"/>
+      <w:lvlText w:val="●"/>
+      <w:lvlJc w:val="left"/>
+      <w:pPr>
+        <w:ind w:left="3600" w:hanging="360"/>
+      </w:pPr>
+      <w:rPr>
+        <w:rFonts w:ascii="Arial" w:eastAsia="Arial" w:hAnsi="Arial" w:cs="Arial"/>
+      </w:rPr>
+    </w:lvl>
+    <w:lvl w:ilvl="4">
+      <w:start w:val="1"/>
+      <w:numFmt w:val="bullet"/>
+      <w:lvlText w:val="o"/>
+      <w:lvlJc w:val="left"/>
+      <w:pPr>
+        <w:ind w:left="4320" w:hanging="360"/>
+      </w:pPr>
+      <w:rPr>
+        <w:rFonts w:ascii="Arial" w:eastAsia="Arial" w:hAnsi="Arial" w:cs="Arial"/>
+      </w:rPr>
+    </w:lvl>
+    <w:lvl w:ilvl="5">
+      <w:start w:val="1"/>
+      <w:numFmt w:val="bullet"/>
+      <w:lvlText w:val="▪"/>
+      <w:lvlJc w:val="left"/>
+      <w:pPr>
+        <w:ind w:left="5040" w:hanging="360"/>
+      </w:pPr>
+      <w:rPr>
+        <w:rFonts w:ascii="Arial" w:eastAsia="Arial" w:hAnsi="Arial" w:cs="Arial"/>
+      </w:rPr>
+    </w:lvl>
+    <w:lvl w:ilvl="6">
+      <w:start w:val="1"/>
+      <w:numFmt w:val="bullet"/>
+      <w:lvlText w:val="●"/>
+      <w:lvlJc w:val="left"/>
+      <w:pPr>
+        <w:ind w:left="5760" w:hanging="360"/>
+      </w:pPr>
+      <w:rPr>
+        <w:rFonts w:ascii="Arial" w:eastAsia="Arial" w:hAnsi="Arial" w:cs="Arial"/>
+      </w:rPr>
+    </w:lvl>
+    <w:lvl w:ilvl="7">
+      <w:start w:val="1"/>
+      <w:numFmt w:val="bullet"/>
+      <w:lvlText w:val="o"/>
+      <w:lvlJc w:val="left"/>
+      <w:pPr>
+        <w:ind w:left="6480" w:hanging="360"/>
+      </w:pPr>
+      <w:rPr>
+        <w:rFonts w:ascii="Arial" w:eastAsia="Arial" w:hAnsi="Arial" w:cs="Arial"/>
+      </w:rPr>
+    </w:lvl>
+    <w:lvl w:ilvl="8">
+      <w:start w:val="1"/>
+      <w:numFmt w:val="bullet"/>
+      <w:lvlText w:val="▪"/>
+      <w:lvlJc w:val="left"/>
+      <w:pPr>
+        <w:ind w:left="7200" w:hanging="360"/>
+      </w:pPr>
+      <w:rPr>
+        <w:rFonts w:ascii="Arial" w:eastAsia="Arial" w:hAnsi="Arial" w:cs="Arial"/>
+      </w:rPr>
+    </w:lvl>
+  </w:abstractNum>
+  <w:abstractNum w:abstractNumId="4">
+    <w:nsid w:val="48326738"/>
+    <w:multiLevelType w:val="hybridMultilevel"/>
+    <w:tmpl w:val="223CCA48"/>
+    <w:lvl w:ilvl="0" w:tplc="280A000F">
+      <w:start w:val="1"/>
+      <w:numFmt w:val="decimal"/>
+      <w:lvlText w:val="%1."/>
+      <w:lvlJc w:val="left"/>
+      <w:pPr>
+        <w:ind w:left="1004" w:hanging="360"/>
+      </w:pPr>
+    </w:lvl>
+    <w:lvl w:ilvl="1" w:tplc="280A0019" w:tentative="1">
+      <w:start w:val="1"/>
+      <w:numFmt w:val="lowerLetter"/>
+      <w:lvlText w:val="%2."/>
+      <w:lvlJc w:val="left"/>
+      <w:pPr>
+        <w:ind w:left="1724" w:hanging="360"/>
+      </w:pPr>
+    </w:lvl>
+    <w:lvl w:ilvl="2" w:tplc="280A001B" w:tentative="1">
+      <w:start w:val="1"/>
+      <w:numFmt w:val="lowerRoman"/>
+      <w:lvlText w:val="%3."/>
+      <w:lvlJc w:val="right"/>
+      <w:pPr>
+        <w:ind w:left="2444" w:hanging="180"/>
+      </w:pPr>
+    </w:lvl>
+    <w:lvl w:ilvl="3" w:tplc="280A000F" w:tentative="1">
+      <w:start w:val="1"/>
+      <w:numFmt w:val="decimal"/>
+      <w:lvlText w:val="%4."/>
+      <w:lvlJc w:val="left"/>
+      <w:pPr>
+        <w:ind w:left="3164" w:hanging="360"/>
+      </w:pPr>
+    </w:lvl>
+    <w:lvl w:ilvl="4" w:tplc="280A0019" w:tentative="1">
+      <w:start w:val="1"/>
+      <w:numFmt w:val="lowerLetter"/>
+      <w:lvlText w:val="%5."/>
+      <w:lvlJc w:val="left"/>
+      <w:pPr>
+        <w:ind w:left="3884" w:hanging="360"/>
+      </w:pPr>
+    </w:lvl>
+    <w:lvl w:ilvl="5" w:tplc="280A001B" w:tentative="1">
+      <w:start w:val="1"/>
+      <w:numFmt w:val="lowerRoman"/>
+      <w:lvlText w:val="%6."/>
+      <w:lvlJc w:val="right"/>
+      <w:pPr>
+        <w:ind w:left="4604" w:hanging="180"/>
+      </w:pPr>
+    </w:lvl>
+    <w:lvl w:ilvl="6" w:tplc="280A000F" w:tentative="1">
+      <w:start w:val="1"/>
+      <w:numFmt w:val="decimal"/>
+      <w:lvlText w:val="%7."/>
+      <w:lvlJc w:val="left"/>
+      <w:pPr>
+        <w:ind w:left="5324" w:hanging="360"/>
+      </w:pPr>
+    </w:lvl>
+    <w:lvl w:ilvl="7" w:tplc="280A0019" w:tentative="1">
+      <w:start w:val="1"/>
+      <w:numFmt w:val="lowerLetter"/>
+      <w:lvlText w:val="%8."/>
+      <w:lvlJc w:val="left"/>
+      <w:pPr>
+        <w:ind w:left="6044" w:hanging="360"/>
+      </w:pPr>
+    </w:lvl>
+    <w:lvl w:ilvl="8" w:tplc="280A001B" w:tentative="1">
+      <w:start w:val="1"/>
+      <w:numFmt w:val="lowerRoman"/>
+      <w:lvlText w:val="%9."/>
+      <w:lvlJc w:val="right"/>
+      <w:pPr>
+        <w:ind w:left="6764" w:hanging="180"/>
+      </w:pPr>
+    </w:lvl>
+  </w:abstractNum>
+  <w:abstractNum w:abstractNumId="5">
+    <w:nsid w:val="5A467307"/>
+    <w:multiLevelType w:val="multilevel"/>
+    <w:tmpl w:val="691607B4"/>
+    <w:lvl w:ilvl="0">
+      <w:start w:val="1"/>
+      <w:numFmt w:val="bullet"/>
+      <w:lvlText w:val="●"/>
+      <w:lvlJc w:val="left"/>
+      <w:pPr>
+        <w:ind w:left="1571" w:hanging="360"/>
+      </w:pPr>
+      <w:rPr>
+        <w:rFonts w:ascii="Arial" w:eastAsia="Arial" w:hAnsi="Arial" w:cs="Arial"/>
+      </w:rPr>
+    </w:lvl>
+    <w:lvl w:ilvl="1">
+      <w:start w:val="1"/>
+      <w:numFmt w:val="bullet"/>
+      <w:lvlText w:val="o"/>
+      <w:lvlJc w:val="left"/>
+      <w:pPr>
+        <w:ind w:left="2291" w:hanging="360"/>
+      </w:pPr>
+      <w:rPr>
+        <w:rFonts w:ascii="Arial" w:eastAsia="Arial" w:hAnsi="Arial" w:cs="Arial"/>
+      </w:rPr>
+    </w:lvl>
+    <w:lvl w:ilvl="2">
+      <w:start w:val="1"/>
+      <w:numFmt w:val="bullet"/>
+      <w:lvlText w:val="▪"/>
+      <w:lvlJc w:val="left"/>
+      <w:pPr>
+        <w:ind w:left="3011" w:hanging="360"/>
+      </w:pPr>
+      <w:rPr>
+        <w:rFonts w:ascii="Arial" w:eastAsia="Arial" w:hAnsi="Arial" w:cs="Arial"/>
+      </w:rPr>
+    </w:lvl>
+    <w:lvl w:ilvl="3">
+      <w:start w:val="1"/>
+      <w:numFmt w:val="bullet"/>
+      <w:lvlText w:val="●"/>
+      <w:lvlJc w:val="left"/>
+      <w:pPr>
+        <w:ind w:left="3731" w:hanging="360"/>
+      </w:pPr>
+      <w:rPr>
+        <w:rFonts w:ascii="Arial" w:eastAsia="Arial" w:hAnsi="Arial" w:cs="Arial"/>
+      </w:rPr>
+    </w:lvl>
+    <w:lvl w:ilvl="4">
+      <w:start w:val="1"/>
+      <w:numFmt w:val="bullet"/>
+      <w:lvlText w:val="o"/>
+      <w:lvlJc w:val="left"/>
+      <w:pPr>
+        <w:ind w:left="4451" w:hanging="360"/>
+      </w:pPr>
+      <w:rPr>
+        <w:rFonts w:ascii="Arial" w:eastAsia="Arial" w:hAnsi="Arial" w:cs="Arial"/>
+      </w:rPr>
+    </w:lvl>
+    <w:lvl w:ilvl="5">
+      <w:start w:val="1"/>
+      <w:numFmt w:val="bullet"/>
+      <w:lvlText w:val="▪"/>
+      <w:lvlJc w:val="left"/>
+      <w:pPr>
+        <w:ind w:left="5171" w:hanging="360"/>
+      </w:pPr>
+      <w:rPr>
+        <w:rFonts w:ascii="Arial" w:eastAsia="Arial" w:hAnsi="Arial" w:cs="Arial"/>
+      </w:rPr>
+    </w:lvl>
+    <w:lvl w:ilvl="6">
+      <w:start w:val="1"/>
+      <w:numFmt w:val="bullet"/>
+      <w:lvlText w:val="●"/>
+      <w:lvlJc w:val="left"/>
+      <w:pPr>
+        <w:ind w:left="5891" w:hanging="360"/>
+      </w:pPr>
+      <w:rPr>
+        <w:rFonts w:ascii="Arial" w:eastAsia="Arial" w:hAnsi="Arial" w:cs="Arial"/>
+      </w:rPr>
+    </w:lvl>
+    <w:lvl w:ilvl="7">
+      <w:start w:val="1"/>
+      <w:numFmt w:val="bullet"/>
+      <w:lvlText w:val="o"/>
+      <w:lvlJc w:val="left"/>
+      <w:pPr>
+        <w:ind w:left="6611" w:hanging="360"/>
+      </w:pPr>
+      <w:rPr>
+        <w:rFonts w:ascii="Arial" w:eastAsia="Arial" w:hAnsi="Arial" w:cs="Arial"/>
+      </w:rPr>
+    </w:lvl>
+    <w:lvl w:ilvl="8">
+      <w:start w:val="1"/>
+      <w:numFmt w:val="bullet"/>
+      <w:lvlText w:val="▪"/>
+      <w:lvlJc w:val="left"/>
+      <w:pPr>
+        <w:ind w:left="7331" w:hanging="360"/>
+      </w:pPr>
+      <w:rPr>
+        <w:rFonts w:ascii="Arial" w:eastAsia="Arial" w:hAnsi="Arial" w:cs="Arial"/>
+      </w:rPr>
+    </w:lvl>
+  </w:abstractNum>
+  <w:abstractNum w:abstractNumId="6">
+    <w:nsid w:val="5E873C7B"/>
+    <w:multiLevelType w:val="multilevel"/>
+    <w:tmpl w:val="05AE2DB2"/>
+    <w:lvl w:ilvl="0">
+      <w:start w:val="1"/>
+      <w:numFmt w:val="decimal"/>
+      <w:lvlText w:val="%1."/>
+      <w:lvlJc w:val="left"/>
+      <w:pPr>
+        <w:ind w:left="360" w:hanging="360"/>
+      </w:pPr>
+    </w:lvl>
+    <w:lvl w:ilvl="1">
+      <w:start w:val="1"/>
+      <w:numFmt w:val="decimal"/>
+      <w:lvlText w:val="%1.%2."/>
+      <w:lvlJc w:val="left"/>
+      <w:pPr>
+        <w:ind w:left="792" w:hanging="432"/>
+      </w:pPr>
+      <w:rPr>
+        <w:rFonts w:ascii="Calibri" w:eastAsia="Calibri" w:hAnsi="Calibri" w:cs="Calibri"/>
+        <w:sz w:val="26"/>
+        <w:szCs w:val="26"/>
+      </w:rPr>
+    </w:lvl>
+    <w:lvl w:ilvl="2">
+      <w:start w:val="1"/>
+      <w:numFmt w:val="decimal"/>
+      <w:lvlText w:val="%1.%2.%3."/>
+      <w:lvlJc w:val="left"/>
+      <w:pPr>
+        <w:ind w:left="1224" w:hanging="504"/>
+      </w:pPr>
+    </w:lvl>
+    <w:lvl w:ilvl="3">
+      <w:start w:val="1"/>
+      <w:numFmt w:val="decimal"/>
+      <w:lvlText w:val="%1.%2.%3.%4."/>
+      <w:lvlJc w:val="left"/>
+      <w:pPr>
+        <w:ind w:left="1728" w:hanging="647"/>
+      </w:pPr>
+    </w:lvl>
+    <w:lvl w:ilvl="4">
+      <w:start w:val="1"/>
+      <w:numFmt w:val="decimal"/>
+      <w:lvlText w:val="%1.%2.%3.%4.%5."/>
+      <w:lvlJc w:val="left"/>
+      <w:pPr>
+        <w:ind w:left="2232" w:hanging="792"/>
+      </w:pPr>
+    </w:lvl>
+    <w:lvl w:ilvl="5">
+      <w:start w:val="1"/>
+      <w:numFmt w:val="decimal"/>
+      <w:lvlText w:val="%1.%2.%3.%4.%5.%6."/>
+      <w:lvlJc w:val="left"/>
+      <w:pPr>
+        <w:ind w:left="2736" w:hanging="933"/>
+      </w:pPr>
+    </w:lvl>
+    <w:lvl w:ilvl="6">
+      <w:start w:val="1"/>
+      <w:numFmt w:val="decimal"/>
+      <w:lvlText w:val="%1.%2.%3.%4.%5.%6.%7."/>
+      <w:lvlJc w:val="left"/>
+      <w:pPr>
+        <w:ind w:left="3240" w:hanging="1080"/>
+      </w:pPr>
+    </w:lvl>
+    <w:lvl w:ilvl="7">
+      <w:start w:val="1"/>
+      <w:numFmt w:val="decimal"/>
+      <w:lvlText w:val="%1.%2.%3.%4.%5.%6.%7.%8."/>
+      <w:lvlJc w:val="left"/>
+      <w:pPr>
+        <w:ind w:left="3744" w:hanging="1224"/>
+      </w:pPr>
+    </w:lvl>
+    <w:lvl w:ilvl="8">
+      <w:start w:val="1"/>
+      <w:numFmt w:val="decimal"/>
+      <w:lvlText w:val="%1.%2.%3.%4.%5.%6.%7.%8.%9."/>
+      <w:lvlJc w:val="left"/>
+      <w:pPr>
+        <w:ind w:left="4320" w:hanging="1440"/>
+      </w:pPr>
+    </w:lvl>
+  </w:abstractNum>
+  <w:abstractNum w:abstractNumId="7">
+    <w:nsid w:val="60D21ABF"/>
+    <w:multiLevelType w:val="hybridMultilevel"/>
+    <w:tmpl w:val="7DFA4AA8"/>
+    <w:lvl w:ilvl="0" w:tplc="280A000F">
+      <w:start w:val="1"/>
+      <w:numFmt w:val="decimal"/>
+      <w:lvlText w:val="%1."/>
+      <w:lvlJc w:val="left"/>
+      <w:pPr>
+        <w:ind w:left="720" w:hanging="360"/>
+      </w:pPr>
+    </w:lvl>
+    <w:lvl w:ilvl="1" w:tplc="280A0019" w:tentative="1">
+      <w:start w:val="1"/>
+      <w:numFmt w:val="lowerLetter"/>
+      <w:lvlText w:val="%2."/>
+      <w:lvlJc w:val="left"/>
+      <w:pPr>
+        <w:ind w:left="1440" w:hanging="360"/>
+      </w:pPr>
+    </w:lvl>
+    <w:lvl w:ilvl="2" w:tplc="280A001B" w:tentative="1">
+      <w:start w:val="1"/>
+      <w:numFmt w:val="lowerRoman"/>
+      <w:lvlText w:val="%3."/>
+      <w:lvlJc w:val="right"/>
+      <w:pPr>
+        <w:ind w:left="2160" w:hanging="180"/>
+      </w:pPr>
+    </w:lvl>
+    <w:lvl w:ilvl="3" w:tplc="280A000F" w:tentative="1">
+      <w:start w:val="1"/>
+      <w:numFmt w:val="decimal"/>
+      <w:lvlText w:val="%4."/>
+      <w:lvlJc w:val="left"/>
+      <w:pPr>
+        <w:ind w:left="2880" w:hanging="360"/>
+      </w:pPr>
+    </w:lvl>
+    <w:lvl w:ilvl="4" w:tplc="280A0019" w:tentative="1">
+      <w:start w:val="1"/>
+      <w:numFmt w:val="lowerLetter"/>
+      <w:lvlText w:val="%5."/>
+      <w:lvlJc w:val="left"/>
+      <w:pPr>
+        <w:ind w:left="3600" w:hanging="360"/>
+      </w:pPr>
+    </w:lvl>
+    <w:lvl w:ilvl="5" w:tplc="280A001B" w:tentative="1">
+      <w:start w:val="1"/>
+      <w:numFmt w:val="lowerRoman"/>
+      <w:lvlText w:val="%6."/>
+      <w:lvlJc w:val="right"/>
+      <w:pPr>
+        <w:ind w:left="4320" w:hanging="180"/>
+      </w:pPr>
+    </w:lvl>
+    <w:lvl w:ilvl="6" w:tplc="280A000F" w:tentative="1">
+      <w:start w:val="1"/>
+      <w:numFmt w:val="decimal"/>
+      <w:lvlText w:val="%7."/>
+      <w:lvlJc w:val="left"/>
+      <w:pPr>
+        <w:ind w:left="5040" w:hanging="360"/>
+      </w:pPr>
+    </w:lvl>
+    <w:lvl w:ilvl="7" w:tplc="280A0019" w:tentative="1">
+      <w:start w:val="1"/>
+      <w:numFmt w:val="lowerLetter"/>
+      <w:lvlText w:val="%8."/>
+      <w:lvlJc w:val="left"/>
+      <w:pPr>
+        <w:ind w:left="5760" w:hanging="360"/>
+      </w:pPr>
+    </w:lvl>
+    <w:lvl w:ilvl="8" w:tplc="280A001B" w:tentative="1">
+      <w:start w:val="1"/>
+      <w:numFmt w:val="lowerRoman"/>
+      <w:lvlText w:val="%9."/>
+      <w:lvlJc w:val="right"/>
+      <w:pPr>
+        <w:ind w:left="6480" w:hanging="180"/>
+      </w:pPr>
+    </w:lvl>
+  </w:abstractNum>
   <w:abstractNum w:abstractNumId="8">
-    <w:nsid w:val="7B9C713F"/>
+    <w:nsid w:val="705A09FD"/>
     <w:multiLevelType w:val="multilevel"/>
-    <w:tmpl w:val="8A58FB68"/>
+    <w:tmpl w:val="DB92152E"/>
     <w:lvl w:ilvl="0">
       <w:start w:val="1"/>
       <w:numFmt w:val="bullet"/>
@@ -5371,32 +5363,157 @@
       </w:rPr>
     </w:lvl>
   </w:abstractNum>
+  <w:abstractNum w:abstractNumId="9">
+    <w:nsid w:val="7B9C713F"/>
+    <w:multiLevelType w:val="multilevel"/>
+    <w:tmpl w:val="8A58FB68"/>
+    <w:lvl w:ilvl="0">
+      <w:start w:val="1"/>
+      <w:numFmt w:val="bullet"/>
+      <w:lvlText w:val="●"/>
+      <w:lvlJc w:val="left"/>
+      <w:pPr>
+        <w:ind w:left="1440" w:hanging="360"/>
+      </w:pPr>
+      <w:rPr>
+        <w:rFonts w:ascii="Arial" w:eastAsia="Arial" w:hAnsi="Arial" w:cs="Arial"/>
+        <w:u w:val="none"/>
+      </w:rPr>
+    </w:lvl>
+    <w:lvl w:ilvl="1">
+      <w:start w:val="1"/>
+      <w:numFmt w:val="bullet"/>
+      <w:lvlText w:val="○"/>
+      <w:lvlJc w:val="left"/>
+      <w:pPr>
+        <w:ind w:left="2160" w:hanging="360"/>
+      </w:pPr>
+      <w:rPr>
+        <w:rFonts w:ascii="Arial" w:eastAsia="Arial" w:hAnsi="Arial" w:cs="Arial"/>
+        <w:u w:val="none"/>
+      </w:rPr>
+    </w:lvl>
+    <w:lvl w:ilvl="2">
+      <w:start w:val="1"/>
+      <w:numFmt w:val="bullet"/>
+      <w:lvlText w:val="■"/>
+      <w:lvlJc w:val="left"/>
+      <w:pPr>
+        <w:ind w:left="2880" w:hanging="360"/>
+      </w:pPr>
+      <w:rPr>
+        <w:rFonts w:ascii="Arial" w:eastAsia="Arial" w:hAnsi="Arial" w:cs="Arial"/>
+        <w:u w:val="none"/>
+      </w:rPr>
+    </w:lvl>
+    <w:lvl w:ilvl="3">
+      <w:start w:val="1"/>
+      <w:numFmt w:val="bullet"/>
+      <w:lvlText w:val="●"/>
+      <w:lvlJc w:val="left"/>
+      <w:pPr>
+        <w:ind w:left="3600" w:hanging="360"/>
+      </w:pPr>
+      <w:rPr>
+        <w:rFonts w:ascii="Arial" w:eastAsia="Arial" w:hAnsi="Arial" w:cs="Arial"/>
+        <w:u w:val="none"/>
+      </w:rPr>
+    </w:lvl>
+    <w:lvl w:ilvl="4">
+      <w:start w:val="1"/>
+      <w:numFmt w:val="bullet"/>
+      <w:lvlText w:val="○"/>
+      <w:lvlJc w:val="left"/>
+      <w:pPr>
+        <w:ind w:left="4320" w:hanging="360"/>
+      </w:pPr>
+      <w:rPr>
+        <w:rFonts w:ascii="Arial" w:eastAsia="Arial" w:hAnsi="Arial" w:cs="Arial"/>
+        <w:u w:val="none"/>
+      </w:rPr>
+    </w:lvl>
+    <w:lvl w:ilvl="5">
+      <w:start w:val="1"/>
+      <w:numFmt w:val="bullet"/>
+      <w:lvlText w:val="■"/>
+      <w:lvlJc w:val="left"/>
+      <w:pPr>
+        <w:ind w:left="5040" w:hanging="360"/>
+      </w:pPr>
+      <w:rPr>
+        <w:rFonts w:ascii="Arial" w:eastAsia="Arial" w:hAnsi="Arial" w:cs="Arial"/>
+        <w:u w:val="none"/>
+      </w:rPr>
+    </w:lvl>
+    <w:lvl w:ilvl="6">
+      <w:start w:val="1"/>
+      <w:numFmt w:val="bullet"/>
+      <w:lvlText w:val="●"/>
+      <w:lvlJc w:val="left"/>
+      <w:pPr>
+        <w:ind w:left="5760" w:hanging="360"/>
+      </w:pPr>
+      <w:rPr>
+        <w:rFonts w:ascii="Arial" w:eastAsia="Arial" w:hAnsi="Arial" w:cs="Arial"/>
+        <w:u w:val="none"/>
+      </w:rPr>
+    </w:lvl>
+    <w:lvl w:ilvl="7">
+      <w:start w:val="1"/>
+      <w:numFmt w:val="bullet"/>
+      <w:lvlText w:val="○"/>
+      <w:lvlJc w:val="left"/>
+      <w:pPr>
+        <w:ind w:left="6480" w:hanging="360"/>
+      </w:pPr>
+      <w:rPr>
+        <w:rFonts w:ascii="Arial" w:eastAsia="Arial" w:hAnsi="Arial" w:cs="Arial"/>
+        <w:u w:val="none"/>
+      </w:rPr>
+    </w:lvl>
+    <w:lvl w:ilvl="8">
+      <w:start w:val="1"/>
+      <w:numFmt w:val="bullet"/>
+      <w:lvlText w:val="■"/>
+      <w:lvlJc w:val="left"/>
+      <w:pPr>
+        <w:ind w:left="7200" w:hanging="360"/>
+      </w:pPr>
+      <w:rPr>
+        <w:rFonts w:ascii="Arial" w:eastAsia="Arial" w:hAnsi="Arial" w:cs="Arial"/>
+        <w:u w:val="none"/>
+      </w:rPr>
+    </w:lvl>
+  </w:abstractNum>
   <w:num w:numId="1">
-    <w:abstractNumId w:val="5"/>
+    <w:abstractNumId w:val="6"/>
   </w:num>
   <w:num w:numId="2">
-    <w:abstractNumId w:val="2"/>
+    <w:abstractNumId w:val="3"/>
   </w:num>
   <w:num w:numId="3">
-    <w:abstractNumId w:val="7"/>
+    <w:abstractNumId w:val="8"/>
   </w:num>
   <w:num w:numId="4">
     <w:abstractNumId w:val="0"/>
   </w:num>
   <w:num w:numId="5">
+    <w:abstractNumId w:val="5"/>
+  </w:num>
+  <w:num w:numId="6">
+    <w:abstractNumId w:val="9"/>
+  </w:num>
+  <w:num w:numId="7">
+    <w:abstractNumId w:val="2"/>
+  </w:num>
+  <w:num w:numId="8">
     <w:abstractNumId w:val="4"/>
   </w:num>
-  <w:num w:numId="6">
-    <w:abstractNumId w:val="8"/>
+  <w:num w:numId="9">
+    <w:abstractNumId w:val="7"/>
   </w:num>
-  <w:num w:numId="7">
+  <w:num w:numId="10">
     <w:abstractNumId w:val="1"/>
-  </w:num>
-  <w:num w:numId="8">
-    <w:abstractNumId w:val="3"/>
-  </w:num>
-  <w:num w:numId="9">
-    <w:abstractNumId w:val="6"/>
   </w:num>
 </w:numbering>
 </file>
@@ -5429,7 +5546,7 @@
   <w:latentStyles w:defLockedState="0" w:defUIPriority="99" w:defSemiHidden="0" w:defUnhideWhenUsed="0" w:defQFormat="0" w:count="371">
     <w:lsdException w:name="Normal" w:uiPriority="0" w:qFormat="1"/>
     <w:lsdException w:name="heading 1" w:uiPriority="9" w:qFormat="1"/>
-    <w:lsdException w:name="heading 2" w:semiHidden="1" w:uiPriority="9" w:unhideWhenUsed="1" w:qFormat="1"/>
+    <w:lsdException w:name="heading 2" w:semiHidden="1" w:uiPriority="0" w:unhideWhenUsed="1" w:qFormat="1"/>
     <w:lsdException w:name="heading 3" w:semiHidden="1" w:uiPriority="9" w:unhideWhenUsed="1" w:qFormat="1"/>
     <w:lsdException w:name="heading 4" w:semiHidden="1" w:uiPriority="9" w:unhideWhenUsed="1" w:qFormat="1"/>
     <w:lsdException w:name="heading 5" w:semiHidden="1" w:uiPriority="9" w:unhideWhenUsed="1" w:qFormat="1"/>
@@ -7288,49 +7405,49 @@
     </dgm:pt>
   </dgm:ptLst>
   <dgm:cxnLst>
-    <dgm:cxn modelId="{E1A9AF93-24D0-45CC-9F1F-4DB5A4F715C4}" type="presOf" srcId="{AF57AB0F-620C-4A84-B8F5-33AC8CE5DB67}" destId="{03EBF460-F6A9-46CE-901F-784473E9E363}" srcOrd="0" destOrd="0" presId="urn:microsoft.com/office/officeart/2005/8/layout/cycle6"/>
-    <dgm:cxn modelId="{9E40ECA3-6C4C-488C-8838-70FC69A6DAEF}" type="presOf" srcId="{0A49F21C-1F30-4A6C-BD71-412E3B458C9B}" destId="{BFAD0C6B-D914-4A97-9654-7CA258689412}" srcOrd="0" destOrd="0" presId="urn:microsoft.com/office/officeart/2005/8/layout/cycle6"/>
     <dgm:cxn modelId="{C18277C8-722C-4F73-BF01-BEAD84038C68}" srcId="{19283D3A-D6F6-4EEC-9E55-65E4D3880DAC}" destId="{4D073C2A-DB86-40A7-AAB8-B9FB6DEA626C}" srcOrd="0" destOrd="0" parTransId="{2CC88954-4527-4745-8A62-662C75313D90}" sibTransId="{6BC4DBFF-7F67-4F87-AB87-0156377A260E}"/>
-    <dgm:cxn modelId="{54A5195D-F2C6-4874-8D79-A3D905E8B101}" type="presOf" srcId="{6BC4DBFF-7F67-4F87-AB87-0156377A260E}" destId="{A8EAF0EC-6DE5-49C5-9A6D-87BE8C5BBFB2}" srcOrd="0" destOrd="0" presId="urn:microsoft.com/office/officeart/2005/8/layout/cycle6"/>
-    <dgm:cxn modelId="{9BE5F0F9-99BF-4866-B35B-C2BA712C2985}" type="presOf" srcId="{C899A806-74E6-4789-9C54-BDFFDCE30E7D}" destId="{CA412084-EC76-48BE-BA16-F861FE456202}" srcOrd="0" destOrd="0" presId="urn:microsoft.com/office/officeart/2005/8/layout/cycle6"/>
+    <dgm:cxn modelId="{2152E3C9-7DDC-47E8-BB28-FB92EB28D58C}" type="presOf" srcId="{34F3150B-986B-44F0-9FE6-5F8E9A960569}" destId="{7FBB3373-8647-4046-B647-BF607252A9C9}" srcOrd="0" destOrd="0" presId="urn:microsoft.com/office/officeart/2005/8/layout/cycle6"/>
+    <dgm:cxn modelId="{B7EF37F7-87AF-429C-BAE6-C13441F34C4B}" srcId="{19283D3A-D6F6-4EEC-9E55-65E4D3880DAC}" destId="{655B0831-5394-443B-A2F0-215FED9715B9}" srcOrd="6" destOrd="0" parTransId="{6D298BE5-BDBE-460E-9290-8E61D70F9274}" sibTransId="{0A49F21C-1F30-4A6C-BD71-412E3B458C9B}"/>
+    <dgm:cxn modelId="{4DF15FD2-CB60-471D-9AEA-6DC01F78EB38}" type="presOf" srcId="{19283D3A-D6F6-4EEC-9E55-65E4D3880DAC}" destId="{3DE529F3-0185-4A58-881D-BBD240F0AF6F}" srcOrd="0" destOrd="0" presId="urn:microsoft.com/office/officeart/2005/8/layout/cycle6"/>
+    <dgm:cxn modelId="{FFC7B65F-67B9-48CF-ABB2-0878B809BC81}" srcId="{19283D3A-D6F6-4EEC-9E55-65E4D3880DAC}" destId="{22D1A62B-7246-4033-BBF4-0D21B2C56219}" srcOrd="2" destOrd="0" parTransId="{75DF7CCB-0F0F-4997-8748-E61EA962F7EB}" sibTransId="{AF57AB0F-620C-4A84-B8F5-33AC8CE5DB67}"/>
+    <dgm:cxn modelId="{157C0466-036F-4B18-90F8-87CE0E04295A}" type="presOf" srcId="{6BC4DBFF-7F67-4F87-AB87-0156377A260E}" destId="{A8EAF0EC-6DE5-49C5-9A6D-87BE8C5BBFB2}" srcOrd="0" destOrd="0" presId="urn:microsoft.com/office/officeart/2005/8/layout/cycle6"/>
+    <dgm:cxn modelId="{B3B1B223-2D2A-4734-ABF1-8388CFB2C31A}" type="presOf" srcId="{2FF4CA0C-DEE7-4396-890B-871109093FF5}" destId="{E18BC60C-759F-45DC-9B52-FCB2A7D5E40F}" srcOrd="0" destOrd="0" presId="urn:microsoft.com/office/officeart/2005/8/layout/cycle6"/>
+    <dgm:cxn modelId="{1D29671D-6F8E-4CE0-BB0E-B581FCC47601}" type="presOf" srcId="{0A49F21C-1F30-4A6C-BD71-412E3B458C9B}" destId="{BFAD0C6B-D914-4A97-9654-7CA258689412}" srcOrd="0" destOrd="0" presId="urn:microsoft.com/office/officeart/2005/8/layout/cycle6"/>
+    <dgm:cxn modelId="{B8F7D150-85BA-42E1-A101-820AFC04ED38}" srcId="{19283D3A-D6F6-4EEC-9E55-65E4D3880DAC}" destId="{C899A806-74E6-4789-9C54-BDFFDCE30E7D}" srcOrd="4" destOrd="0" parTransId="{44F2DA1F-B832-46C3-85FE-F231E6F44AD7}" sibTransId="{821ACE20-9015-4942-A6CB-C8F9D3A8FCDE}"/>
+    <dgm:cxn modelId="{CF8045CB-FE41-4D9C-B031-6EB30813AA6B}" type="presOf" srcId="{D7A5E389-5642-4E22-A056-386859FBA6FA}" destId="{A2CB7B83-17F2-4776-9171-A8DCFD8C6FA7}" srcOrd="0" destOrd="0" presId="urn:microsoft.com/office/officeart/2005/8/layout/cycle6"/>
+    <dgm:cxn modelId="{83451609-4666-470A-BFDC-AEF3119EA872}" srcId="{19283D3A-D6F6-4EEC-9E55-65E4D3880DAC}" destId="{34F3150B-986B-44F0-9FE6-5F8E9A960569}" srcOrd="5" destOrd="0" parTransId="{C9440F02-138B-44E0-98B8-7B8B2628F9E7}" sibTransId="{D7A5E389-5642-4E22-A056-386859FBA6FA}"/>
+    <dgm:cxn modelId="{752598D7-83FC-4CC2-98AF-52E118F4BC50}" type="presOf" srcId="{C899A806-74E6-4789-9C54-BDFFDCE30E7D}" destId="{CA412084-EC76-48BE-BA16-F861FE456202}" srcOrd="0" destOrd="0" presId="urn:microsoft.com/office/officeart/2005/8/layout/cycle6"/>
+    <dgm:cxn modelId="{6A35BA28-6B90-4CBA-8D78-F6CFA709E245}" type="presOf" srcId="{821ACE20-9015-4942-A6CB-C8F9D3A8FCDE}" destId="{10A10C27-1E1A-4595-8759-ACCB7668FBF0}" srcOrd="0" destOrd="0" presId="urn:microsoft.com/office/officeart/2005/8/layout/cycle6"/>
+    <dgm:cxn modelId="{EB536D40-930A-490F-BA23-A34BB179D866}" type="presOf" srcId="{E4C52E9C-6058-4073-8613-993D42215219}" destId="{E5147628-1E72-41EA-BFB1-9D33A8EC2296}" srcOrd="0" destOrd="0" presId="urn:microsoft.com/office/officeart/2005/8/layout/cycle6"/>
     <dgm:cxn modelId="{C25FB3E8-AFFA-42E9-B094-968652748EEC}" srcId="{19283D3A-D6F6-4EEC-9E55-65E4D3880DAC}" destId="{95589FE9-8095-46B0-87A3-07EE1B867E68}" srcOrd="1" destOrd="0" parTransId="{925F2892-CF2D-4413-B63A-6055510BD518}" sibTransId="{2FF4CA0C-DEE7-4396-890B-871109093FF5}"/>
-    <dgm:cxn modelId="{FFC7B65F-67B9-48CF-ABB2-0878B809BC81}" srcId="{19283D3A-D6F6-4EEC-9E55-65E4D3880DAC}" destId="{22D1A62B-7246-4033-BBF4-0D21B2C56219}" srcOrd="2" destOrd="0" parTransId="{75DF7CCB-0F0F-4997-8748-E61EA962F7EB}" sibTransId="{AF57AB0F-620C-4A84-B8F5-33AC8CE5DB67}"/>
-    <dgm:cxn modelId="{83451609-4666-470A-BFDC-AEF3119EA872}" srcId="{19283D3A-D6F6-4EEC-9E55-65E4D3880DAC}" destId="{34F3150B-986B-44F0-9FE6-5F8E9A960569}" srcOrd="5" destOrd="0" parTransId="{C9440F02-138B-44E0-98B8-7B8B2628F9E7}" sibTransId="{D7A5E389-5642-4E22-A056-386859FBA6FA}"/>
-    <dgm:cxn modelId="{B7EF37F7-87AF-429C-BAE6-C13441F34C4B}" srcId="{19283D3A-D6F6-4EEC-9E55-65E4D3880DAC}" destId="{655B0831-5394-443B-A2F0-215FED9715B9}" srcOrd="6" destOrd="0" parTransId="{6D298BE5-BDBE-460E-9290-8E61D70F9274}" sibTransId="{0A49F21C-1F30-4A6C-BD71-412E3B458C9B}"/>
-    <dgm:cxn modelId="{B8F7D150-85BA-42E1-A101-820AFC04ED38}" srcId="{19283D3A-D6F6-4EEC-9E55-65E4D3880DAC}" destId="{C899A806-74E6-4789-9C54-BDFFDCE30E7D}" srcOrd="4" destOrd="0" parTransId="{44F2DA1F-B832-46C3-85FE-F231E6F44AD7}" sibTransId="{821ACE20-9015-4942-A6CB-C8F9D3A8FCDE}"/>
-    <dgm:cxn modelId="{A025C9AF-A137-41CE-B7D3-D3A919C86271}" type="presOf" srcId="{22D1A62B-7246-4033-BBF4-0D21B2C56219}" destId="{4859BBBA-DD93-42AD-B769-AA41180BEAE3}" srcOrd="0" destOrd="0" presId="urn:microsoft.com/office/officeart/2005/8/layout/cycle6"/>
-    <dgm:cxn modelId="{B022D7DD-B4FE-4E1B-8B1A-1BCB2D46DB99}" type="presOf" srcId="{34F3150B-986B-44F0-9FE6-5F8E9A960569}" destId="{7FBB3373-8647-4046-B647-BF607252A9C9}" srcOrd="0" destOrd="0" presId="urn:microsoft.com/office/officeart/2005/8/layout/cycle6"/>
-    <dgm:cxn modelId="{149EDFB2-8C3C-46B1-B30F-51BF1D1C4D06}" type="presOf" srcId="{EC660084-CCA8-4E7D-8794-2C76BD94CC1F}" destId="{0B30A663-8AED-4E5D-B54E-2D24D94F77F1}" srcOrd="0" destOrd="0" presId="urn:microsoft.com/office/officeart/2005/8/layout/cycle6"/>
-    <dgm:cxn modelId="{0D6499E0-2561-4A1E-B0FD-52C3AF2E0EC1}" type="presOf" srcId="{19283D3A-D6F6-4EEC-9E55-65E4D3880DAC}" destId="{3DE529F3-0185-4A58-881D-BBD240F0AF6F}" srcOrd="0" destOrd="0" presId="urn:microsoft.com/office/officeart/2005/8/layout/cycle6"/>
-    <dgm:cxn modelId="{4BB70603-C7C4-4A9B-A13B-32C4FD12BD9A}" type="presOf" srcId="{D7A5E389-5642-4E22-A056-386859FBA6FA}" destId="{A2CB7B83-17F2-4776-9171-A8DCFD8C6FA7}" srcOrd="0" destOrd="0" presId="urn:microsoft.com/office/officeart/2005/8/layout/cycle6"/>
-    <dgm:cxn modelId="{F2000A48-12E7-44FB-AB63-D13A07924FD8}" type="presOf" srcId="{655B0831-5394-443B-A2F0-215FED9715B9}" destId="{7B3A2D7B-7915-4ABD-A560-14421BDDDD07}" srcOrd="0" destOrd="0" presId="urn:microsoft.com/office/officeart/2005/8/layout/cycle6"/>
-    <dgm:cxn modelId="{8CE257E4-FF3F-4183-95BC-89F4738154A1}" type="presOf" srcId="{95589FE9-8095-46B0-87A3-07EE1B867E68}" destId="{B768D061-5E1C-4191-8C48-989525927E27}" srcOrd="0" destOrd="0" presId="urn:microsoft.com/office/officeart/2005/8/layout/cycle6"/>
-    <dgm:cxn modelId="{D9905547-B023-415F-91DF-AAF1CF13D4CD}" type="presOf" srcId="{E4C52E9C-6058-4073-8613-993D42215219}" destId="{E5147628-1E72-41EA-BFB1-9D33A8EC2296}" srcOrd="0" destOrd="0" presId="urn:microsoft.com/office/officeart/2005/8/layout/cycle6"/>
-    <dgm:cxn modelId="{AAE6FA3C-066C-4E36-BF80-5FFF3BC4ECB8}" type="presOf" srcId="{2FF4CA0C-DEE7-4396-890B-871109093FF5}" destId="{E18BC60C-759F-45DC-9B52-FCB2A7D5E40F}" srcOrd="0" destOrd="0" presId="urn:microsoft.com/office/officeart/2005/8/layout/cycle6"/>
-    <dgm:cxn modelId="{AB068C0C-C17D-48BA-8A81-7DAD3D7EEA72}" type="presOf" srcId="{821ACE20-9015-4942-A6CB-C8F9D3A8FCDE}" destId="{10A10C27-1E1A-4595-8759-ACCB7668FBF0}" srcOrd="0" destOrd="0" presId="urn:microsoft.com/office/officeart/2005/8/layout/cycle6"/>
+    <dgm:cxn modelId="{EDB6A208-5460-4261-A815-5BCFB785B42A}" type="presOf" srcId="{655B0831-5394-443B-A2F0-215FED9715B9}" destId="{7B3A2D7B-7915-4ABD-A560-14421BDDDD07}" srcOrd="0" destOrd="0" presId="urn:microsoft.com/office/officeart/2005/8/layout/cycle6"/>
+    <dgm:cxn modelId="{E412503A-E642-4B36-AA2A-56C2E75D6594}" type="presOf" srcId="{EC660084-CCA8-4E7D-8794-2C76BD94CC1F}" destId="{0B30A663-8AED-4E5D-B54E-2D24D94F77F1}" srcOrd="0" destOrd="0" presId="urn:microsoft.com/office/officeart/2005/8/layout/cycle6"/>
+    <dgm:cxn modelId="{2884B560-8F64-428A-8304-E94ECCE4F14A}" type="presOf" srcId="{AF57AB0F-620C-4A84-B8F5-33AC8CE5DB67}" destId="{03EBF460-F6A9-46CE-901F-784473E9E363}" srcOrd="0" destOrd="0" presId="urn:microsoft.com/office/officeart/2005/8/layout/cycle6"/>
+    <dgm:cxn modelId="{FC0A1A80-A451-4FEA-92C7-BEA9B08D433E}" type="presOf" srcId="{4D073C2A-DB86-40A7-AAB8-B9FB6DEA626C}" destId="{07C06211-4D09-4E58-B9DE-75B6B9E60B83}" srcOrd="0" destOrd="0" presId="urn:microsoft.com/office/officeart/2005/8/layout/cycle6"/>
+    <dgm:cxn modelId="{9C4C98D8-075A-481B-82BA-63CD5ABAFEB1}" type="presOf" srcId="{22D1A62B-7246-4033-BBF4-0D21B2C56219}" destId="{4859BBBA-DD93-42AD-B769-AA41180BEAE3}" srcOrd="0" destOrd="0" presId="urn:microsoft.com/office/officeart/2005/8/layout/cycle6"/>
+    <dgm:cxn modelId="{318B1FEE-DCBA-4C4A-B4F2-E53A105D6917}" type="presOf" srcId="{95589FE9-8095-46B0-87A3-07EE1B867E68}" destId="{B768D061-5E1C-4191-8C48-989525927E27}" srcOrd="0" destOrd="0" presId="urn:microsoft.com/office/officeart/2005/8/layout/cycle6"/>
     <dgm:cxn modelId="{C41F1729-344F-4AB1-BA9A-B8C4FD4CE9AC}" srcId="{19283D3A-D6F6-4EEC-9E55-65E4D3880DAC}" destId="{EC660084-CCA8-4E7D-8794-2C76BD94CC1F}" srcOrd="3" destOrd="0" parTransId="{E2D1FE38-96D4-44F0-8058-F43055BA4671}" sibTransId="{E4C52E9C-6058-4073-8613-993D42215219}"/>
-    <dgm:cxn modelId="{D745E14F-43F7-490F-A788-EA40F00A4B65}" type="presOf" srcId="{4D073C2A-DB86-40A7-AAB8-B9FB6DEA626C}" destId="{07C06211-4D09-4E58-B9DE-75B6B9E60B83}" srcOrd="0" destOrd="0" presId="urn:microsoft.com/office/officeart/2005/8/layout/cycle6"/>
-    <dgm:cxn modelId="{9A9804B1-351F-41D3-B8BC-E3817B769E04}" type="presParOf" srcId="{3DE529F3-0185-4A58-881D-BBD240F0AF6F}" destId="{07C06211-4D09-4E58-B9DE-75B6B9E60B83}" srcOrd="0" destOrd="0" presId="urn:microsoft.com/office/officeart/2005/8/layout/cycle6"/>
-    <dgm:cxn modelId="{BA4B1B6B-6C58-4505-8BEB-B8F02C8180A2}" type="presParOf" srcId="{3DE529F3-0185-4A58-881D-BBD240F0AF6F}" destId="{8F792B99-AECC-4585-8D54-9F141DD2BE4F}" srcOrd="1" destOrd="0" presId="urn:microsoft.com/office/officeart/2005/8/layout/cycle6"/>
-    <dgm:cxn modelId="{51D50F14-BA52-4CE3-9D15-137F94E02EE6}" type="presParOf" srcId="{3DE529F3-0185-4A58-881D-BBD240F0AF6F}" destId="{A8EAF0EC-6DE5-49C5-9A6D-87BE8C5BBFB2}" srcOrd="2" destOrd="0" presId="urn:microsoft.com/office/officeart/2005/8/layout/cycle6"/>
-    <dgm:cxn modelId="{F634FCEA-A9CE-45BC-B268-451912D77B2A}" type="presParOf" srcId="{3DE529F3-0185-4A58-881D-BBD240F0AF6F}" destId="{B768D061-5E1C-4191-8C48-989525927E27}" srcOrd="3" destOrd="0" presId="urn:microsoft.com/office/officeart/2005/8/layout/cycle6"/>
-    <dgm:cxn modelId="{3B32DC32-5CB2-452E-8292-F1B9A8FBA20B}" type="presParOf" srcId="{3DE529F3-0185-4A58-881D-BBD240F0AF6F}" destId="{19CBBF49-A264-4128-811A-F0C147A5BDD2}" srcOrd="4" destOrd="0" presId="urn:microsoft.com/office/officeart/2005/8/layout/cycle6"/>
-    <dgm:cxn modelId="{6348CB42-8791-45ED-A25F-E7173D9B3DDB}" type="presParOf" srcId="{3DE529F3-0185-4A58-881D-BBD240F0AF6F}" destId="{E18BC60C-759F-45DC-9B52-FCB2A7D5E40F}" srcOrd="5" destOrd="0" presId="urn:microsoft.com/office/officeart/2005/8/layout/cycle6"/>
-    <dgm:cxn modelId="{87C1A7A0-66A5-4477-92F6-23B326CF56CD}" type="presParOf" srcId="{3DE529F3-0185-4A58-881D-BBD240F0AF6F}" destId="{4859BBBA-DD93-42AD-B769-AA41180BEAE3}" srcOrd="6" destOrd="0" presId="urn:microsoft.com/office/officeart/2005/8/layout/cycle6"/>
-    <dgm:cxn modelId="{D58FB59E-5140-4AB3-8B37-D6EEF1005CCB}" type="presParOf" srcId="{3DE529F3-0185-4A58-881D-BBD240F0AF6F}" destId="{D7496651-58CA-4E82-A6C2-B71ED44675FC}" srcOrd="7" destOrd="0" presId="urn:microsoft.com/office/officeart/2005/8/layout/cycle6"/>
-    <dgm:cxn modelId="{AE9815F3-5864-4516-924C-04CD78C43E08}" type="presParOf" srcId="{3DE529F3-0185-4A58-881D-BBD240F0AF6F}" destId="{03EBF460-F6A9-46CE-901F-784473E9E363}" srcOrd="8" destOrd="0" presId="urn:microsoft.com/office/officeart/2005/8/layout/cycle6"/>
-    <dgm:cxn modelId="{8CB8849E-4190-44E6-872E-0C93801E36DC}" type="presParOf" srcId="{3DE529F3-0185-4A58-881D-BBD240F0AF6F}" destId="{0B30A663-8AED-4E5D-B54E-2D24D94F77F1}" srcOrd="9" destOrd="0" presId="urn:microsoft.com/office/officeart/2005/8/layout/cycle6"/>
-    <dgm:cxn modelId="{2ACCF012-EACE-48D2-8E32-8C8EFA27F3C5}" type="presParOf" srcId="{3DE529F3-0185-4A58-881D-BBD240F0AF6F}" destId="{9F324F02-CE89-4563-A3B4-C1EEEBCC2300}" srcOrd="10" destOrd="0" presId="urn:microsoft.com/office/officeart/2005/8/layout/cycle6"/>
-    <dgm:cxn modelId="{95798170-2142-4793-A24A-7161F86430AA}" type="presParOf" srcId="{3DE529F3-0185-4A58-881D-BBD240F0AF6F}" destId="{E5147628-1E72-41EA-BFB1-9D33A8EC2296}" srcOrd="11" destOrd="0" presId="urn:microsoft.com/office/officeart/2005/8/layout/cycle6"/>
-    <dgm:cxn modelId="{669EED2B-8CD3-437D-88A5-DA77364C7316}" type="presParOf" srcId="{3DE529F3-0185-4A58-881D-BBD240F0AF6F}" destId="{CA412084-EC76-48BE-BA16-F861FE456202}" srcOrd="12" destOrd="0" presId="urn:microsoft.com/office/officeart/2005/8/layout/cycle6"/>
-    <dgm:cxn modelId="{B765ACD3-E576-42C5-9B42-1551A4D9AB3E}" type="presParOf" srcId="{3DE529F3-0185-4A58-881D-BBD240F0AF6F}" destId="{2FA70DB7-450D-4E2A-91C3-8D1DD4086BCE}" srcOrd="13" destOrd="0" presId="urn:microsoft.com/office/officeart/2005/8/layout/cycle6"/>
-    <dgm:cxn modelId="{2E265DAB-7446-4A9B-BD5A-B16F8A225025}" type="presParOf" srcId="{3DE529F3-0185-4A58-881D-BBD240F0AF6F}" destId="{10A10C27-1E1A-4595-8759-ACCB7668FBF0}" srcOrd="14" destOrd="0" presId="urn:microsoft.com/office/officeart/2005/8/layout/cycle6"/>
-    <dgm:cxn modelId="{362C7AAC-1D92-49FA-97FB-0A6FF34FD0C4}" type="presParOf" srcId="{3DE529F3-0185-4A58-881D-BBD240F0AF6F}" destId="{7FBB3373-8647-4046-B647-BF607252A9C9}" srcOrd="15" destOrd="0" presId="urn:microsoft.com/office/officeart/2005/8/layout/cycle6"/>
-    <dgm:cxn modelId="{2B1A6F3A-FD2E-47B1-A58C-97BE4CC35973}" type="presParOf" srcId="{3DE529F3-0185-4A58-881D-BBD240F0AF6F}" destId="{321B77DB-719A-4679-91F6-7BBEA58CA941}" srcOrd="16" destOrd="0" presId="urn:microsoft.com/office/officeart/2005/8/layout/cycle6"/>
-    <dgm:cxn modelId="{DE67FA57-5EFC-421F-A650-DAACBC13850B}" type="presParOf" srcId="{3DE529F3-0185-4A58-881D-BBD240F0AF6F}" destId="{A2CB7B83-17F2-4776-9171-A8DCFD8C6FA7}" srcOrd="17" destOrd="0" presId="urn:microsoft.com/office/officeart/2005/8/layout/cycle6"/>
-    <dgm:cxn modelId="{F75E2EA2-57AC-4C28-AD53-5C879E5F68D5}" type="presParOf" srcId="{3DE529F3-0185-4A58-881D-BBD240F0AF6F}" destId="{7B3A2D7B-7915-4ABD-A560-14421BDDDD07}" srcOrd="18" destOrd="0" presId="urn:microsoft.com/office/officeart/2005/8/layout/cycle6"/>
-    <dgm:cxn modelId="{31EB4F87-7C7A-4CF3-B4AB-0F493021026A}" type="presParOf" srcId="{3DE529F3-0185-4A58-881D-BBD240F0AF6F}" destId="{A932BD97-221B-4836-93D6-47296F49965A}" srcOrd="19" destOrd="0" presId="urn:microsoft.com/office/officeart/2005/8/layout/cycle6"/>
-    <dgm:cxn modelId="{4EFE7D23-D807-49D6-BC16-169C561257DE}" type="presParOf" srcId="{3DE529F3-0185-4A58-881D-BBD240F0AF6F}" destId="{BFAD0C6B-D914-4A97-9654-7CA258689412}" srcOrd="20" destOrd="0" presId="urn:microsoft.com/office/officeart/2005/8/layout/cycle6"/>
+    <dgm:cxn modelId="{B5D2895D-FCA1-4062-8397-65605ADDA445}" type="presParOf" srcId="{3DE529F3-0185-4A58-881D-BBD240F0AF6F}" destId="{07C06211-4D09-4E58-B9DE-75B6B9E60B83}" srcOrd="0" destOrd="0" presId="urn:microsoft.com/office/officeart/2005/8/layout/cycle6"/>
+    <dgm:cxn modelId="{2081F0E6-7C6C-4427-B3D3-443A6EBE57CE}" type="presParOf" srcId="{3DE529F3-0185-4A58-881D-BBD240F0AF6F}" destId="{8F792B99-AECC-4585-8D54-9F141DD2BE4F}" srcOrd="1" destOrd="0" presId="urn:microsoft.com/office/officeart/2005/8/layout/cycle6"/>
+    <dgm:cxn modelId="{0AB4F855-A397-4951-B279-C91435422C75}" type="presParOf" srcId="{3DE529F3-0185-4A58-881D-BBD240F0AF6F}" destId="{A8EAF0EC-6DE5-49C5-9A6D-87BE8C5BBFB2}" srcOrd="2" destOrd="0" presId="urn:microsoft.com/office/officeart/2005/8/layout/cycle6"/>
+    <dgm:cxn modelId="{C5F32414-7450-4A55-85B8-82DF5D3A7B68}" type="presParOf" srcId="{3DE529F3-0185-4A58-881D-BBD240F0AF6F}" destId="{B768D061-5E1C-4191-8C48-989525927E27}" srcOrd="3" destOrd="0" presId="urn:microsoft.com/office/officeart/2005/8/layout/cycle6"/>
+    <dgm:cxn modelId="{984660E2-6E0F-42EF-8EA3-96882DB162D7}" type="presParOf" srcId="{3DE529F3-0185-4A58-881D-BBD240F0AF6F}" destId="{19CBBF49-A264-4128-811A-F0C147A5BDD2}" srcOrd="4" destOrd="0" presId="urn:microsoft.com/office/officeart/2005/8/layout/cycle6"/>
+    <dgm:cxn modelId="{3F299BCA-CE89-4E23-A954-073CC4395321}" type="presParOf" srcId="{3DE529F3-0185-4A58-881D-BBD240F0AF6F}" destId="{E18BC60C-759F-45DC-9B52-FCB2A7D5E40F}" srcOrd="5" destOrd="0" presId="urn:microsoft.com/office/officeart/2005/8/layout/cycle6"/>
+    <dgm:cxn modelId="{9F3E49A9-E6C8-4B7F-A9E0-27B59CFBCA09}" type="presParOf" srcId="{3DE529F3-0185-4A58-881D-BBD240F0AF6F}" destId="{4859BBBA-DD93-42AD-B769-AA41180BEAE3}" srcOrd="6" destOrd="0" presId="urn:microsoft.com/office/officeart/2005/8/layout/cycle6"/>
+    <dgm:cxn modelId="{63CEFD6C-D2C2-4AEB-995F-EC7F89CA8614}" type="presParOf" srcId="{3DE529F3-0185-4A58-881D-BBD240F0AF6F}" destId="{D7496651-58CA-4E82-A6C2-B71ED44675FC}" srcOrd="7" destOrd="0" presId="urn:microsoft.com/office/officeart/2005/8/layout/cycle6"/>
+    <dgm:cxn modelId="{E64B0605-453D-4FC5-847D-51FF85E0E579}" type="presParOf" srcId="{3DE529F3-0185-4A58-881D-BBD240F0AF6F}" destId="{03EBF460-F6A9-46CE-901F-784473E9E363}" srcOrd="8" destOrd="0" presId="urn:microsoft.com/office/officeart/2005/8/layout/cycle6"/>
+    <dgm:cxn modelId="{F6C01198-87F0-4379-95DF-516EB9E65C2B}" type="presParOf" srcId="{3DE529F3-0185-4A58-881D-BBD240F0AF6F}" destId="{0B30A663-8AED-4E5D-B54E-2D24D94F77F1}" srcOrd="9" destOrd="0" presId="urn:microsoft.com/office/officeart/2005/8/layout/cycle6"/>
+    <dgm:cxn modelId="{BBAFACDF-6DF0-4679-9A14-BDCF76B274CF}" type="presParOf" srcId="{3DE529F3-0185-4A58-881D-BBD240F0AF6F}" destId="{9F324F02-CE89-4563-A3B4-C1EEEBCC2300}" srcOrd="10" destOrd="0" presId="urn:microsoft.com/office/officeart/2005/8/layout/cycle6"/>
+    <dgm:cxn modelId="{F4B9CEBE-43C6-4C3B-B3B9-17FBAEFE9E85}" type="presParOf" srcId="{3DE529F3-0185-4A58-881D-BBD240F0AF6F}" destId="{E5147628-1E72-41EA-BFB1-9D33A8EC2296}" srcOrd="11" destOrd="0" presId="urn:microsoft.com/office/officeart/2005/8/layout/cycle6"/>
+    <dgm:cxn modelId="{D127F013-8641-4463-B097-544EB2D0EEDE}" type="presParOf" srcId="{3DE529F3-0185-4A58-881D-BBD240F0AF6F}" destId="{CA412084-EC76-48BE-BA16-F861FE456202}" srcOrd="12" destOrd="0" presId="urn:microsoft.com/office/officeart/2005/8/layout/cycle6"/>
+    <dgm:cxn modelId="{5C295650-21E9-47BE-A497-0F5810363D29}" type="presParOf" srcId="{3DE529F3-0185-4A58-881D-BBD240F0AF6F}" destId="{2FA70DB7-450D-4E2A-91C3-8D1DD4086BCE}" srcOrd="13" destOrd="0" presId="urn:microsoft.com/office/officeart/2005/8/layout/cycle6"/>
+    <dgm:cxn modelId="{6087ADE6-F6A0-4DC7-A489-A346B197BEFF}" type="presParOf" srcId="{3DE529F3-0185-4A58-881D-BBD240F0AF6F}" destId="{10A10C27-1E1A-4595-8759-ACCB7668FBF0}" srcOrd="14" destOrd="0" presId="urn:microsoft.com/office/officeart/2005/8/layout/cycle6"/>
+    <dgm:cxn modelId="{19CB536A-AEEE-4F88-B8B5-08C9A205FC03}" type="presParOf" srcId="{3DE529F3-0185-4A58-881D-BBD240F0AF6F}" destId="{7FBB3373-8647-4046-B647-BF607252A9C9}" srcOrd="15" destOrd="0" presId="urn:microsoft.com/office/officeart/2005/8/layout/cycle6"/>
+    <dgm:cxn modelId="{5EFFE15D-1A0F-4D01-839F-374DCE13BE58}" type="presParOf" srcId="{3DE529F3-0185-4A58-881D-BBD240F0AF6F}" destId="{321B77DB-719A-4679-91F6-7BBEA58CA941}" srcOrd="16" destOrd="0" presId="urn:microsoft.com/office/officeart/2005/8/layout/cycle6"/>
+    <dgm:cxn modelId="{5716AC1E-0336-4795-8AFF-DECCB76FC78F}" type="presParOf" srcId="{3DE529F3-0185-4A58-881D-BBD240F0AF6F}" destId="{A2CB7B83-17F2-4776-9171-A8DCFD8C6FA7}" srcOrd="17" destOrd="0" presId="urn:microsoft.com/office/officeart/2005/8/layout/cycle6"/>
+    <dgm:cxn modelId="{6011FF33-D50D-4BE8-B373-D1FC411B1978}" type="presParOf" srcId="{3DE529F3-0185-4A58-881D-BBD240F0AF6F}" destId="{7B3A2D7B-7915-4ABD-A560-14421BDDDD07}" srcOrd="18" destOrd="0" presId="urn:microsoft.com/office/officeart/2005/8/layout/cycle6"/>
+    <dgm:cxn modelId="{BAE84B28-808D-4B51-BEC1-785110F7647A}" type="presParOf" srcId="{3DE529F3-0185-4A58-881D-BBD240F0AF6F}" destId="{A932BD97-221B-4836-93D6-47296F49965A}" srcOrd="19" destOrd="0" presId="urn:microsoft.com/office/officeart/2005/8/layout/cycle6"/>
+    <dgm:cxn modelId="{C0FC77A3-D5C9-466D-B745-47ECBF208227}" type="presParOf" srcId="{3DE529F3-0185-4A58-881D-BBD240F0AF6F}" destId="{BFAD0C6B-D914-4A97-9654-7CA258689412}" srcOrd="20" destOrd="0" presId="urn:microsoft.com/office/officeart/2005/8/layout/cycle6"/>
   </dgm:cxnLst>
   <dgm:bg/>
   <dgm:whole/>

</xml_diff>

<commit_message>
Agregue descripcion a la figura de herramientas
</commit_message>
<xml_diff>
--- a/Documentos/PGC.docx
+++ b/Documentos/PGC.docx
@@ -1,6 +1,6 @@
 
 <file path=word/document.xml><?xml version="1.0" encoding="utf-8"?>
-<w:document xmlns:wpc="http://schemas.microsoft.com/office/word/2010/wordprocessingCanvas" xmlns:mc="http://schemas.openxmlformats.org/markup-compatibility/2006" xmlns:o="urn:schemas-microsoft-com:office:office" xmlns:r="http://schemas.openxmlformats.org/officeDocument/2006/relationships" xmlns:m="http://schemas.openxmlformats.org/officeDocument/2006/math" xmlns:v="urn:schemas-microsoft-com:vml" xmlns:wp14="http://schemas.microsoft.com/office/word/2010/wordprocessingDrawing" xmlns:wp="http://schemas.openxmlformats.org/drawingml/2006/wordprocessingDrawing" xmlns:w10="urn:schemas-microsoft-com:office:word" xmlns:w="http://schemas.openxmlformats.org/wordprocessingml/2006/main" xmlns:w14="http://schemas.microsoft.com/office/word/2010/wordml" xmlns:w15="http://schemas.microsoft.com/office/word/2012/wordml" xmlns:wpg="http://schemas.microsoft.com/office/word/2010/wordprocessingGroup" xmlns:wpi="http://schemas.microsoft.com/office/word/2010/wordprocessingInk" xmlns:wne="http://schemas.microsoft.com/office/word/2006/wordml" xmlns:wps="http://schemas.microsoft.com/office/word/2010/wordprocessingShape" mc:Ignorable="w14 w15 wp14">
+<w:document xmlns:wpc="http://schemas.microsoft.com/office/word/2010/wordprocessingCanvas" xmlns:mc="http://schemas.openxmlformats.org/markup-compatibility/2006" xmlns:o="urn:schemas-microsoft-com:office:office" xmlns:r="http://schemas.openxmlformats.org/officeDocument/2006/relationships" xmlns:m="http://schemas.openxmlformats.org/officeDocument/2006/math" xmlns:v="urn:schemas-microsoft-com:vml" xmlns:wp14="http://schemas.microsoft.com/office/word/2010/wordprocessingDrawing" xmlns:wp="http://schemas.openxmlformats.org/drawingml/2006/wordprocessingDrawing" xmlns:w10="urn:schemas-microsoft-com:office:word" xmlns:w="http://schemas.openxmlformats.org/wordprocessingml/2006/main" xmlns:w14="http://schemas.microsoft.com/office/word/2010/wordml" xmlns:wpg="http://schemas.microsoft.com/office/word/2010/wordprocessingGroup" xmlns:wpi="http://schemas.microsoft.com/office/word/2010/wordprocessingInk" xmlns:wne="http://schemas.microsoft.com/office/word/2006/wordml" xmlns:wps="http://schemas.microsoft.com/office/word/2010/wordprocessingShape" mc:Ignorable="w14 wp14">
   <w:body>
     <w:p/>
     <w:p/>
@@ -74,7 +74,7 @@
                     <pic:cNvPicPr preferRelativeResize="0"/>
                   </pic:nvPicPr>
                   <pic:blipFill>
-                    <a:blip r:embed="rId7"/>
+                    <a:blip r:embed="rId8"/>
                     <a:srcRect/>
                     <a:stretch>
                       <a:fillRect/>
@@ -1492,7 +1492,7 @@
               </wp:anchor>
             </w:drawing>
           </mc:Choice>
-          <mc:Fallback>
+          <mc:Fallback xmlns:w15="http://schemas.microsoft.com/office/word/2012/wordml">
             <w:pict>
               <v:roundrect w14:anchorId="29BA0C31" id="Rectángulo redondeado 7" o:spid="_x0000_s1026" style="position:absolute;margin-left:66.45pt;margin-top:-10.1pt;width:291.75pt;height:282.75pt;z-index:251660288;visibility:visible;mso-wrap-style:square;mso-width-percent:0;mso-wrap-distance-left:9pt;mso-wrap-distance-top:0;mso-wrap-distance-right:9pt;mso-wrap-distance-bottom:0;mso-position-horizontal:absolute;mso-position-horizontal-relative:text;mso-position-vertical:absolute;mso-position-vertical-relative:text;mso-width-percent:0;mso-width-relative:margin;v-text-anchor:middle" arcsize="10923f" o:gfxdata="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" filled="f" strokecolor="#1f4d78 [1604]" strokeweight="1pt">
                 <v:stroke joinstyle="miter"/>
@@ -1513,7 +1513,7 @@
             <wp:cNvGraphicFramePr/>
             <a:graphic xmlns:a="http://schemas.openxmlformats.org/drawingml/2006/main">
               <a:graphicData uri="http://schemas.openxmlformats.org/drawingml/2006/diagram">
-                <dgm:relIds xmlns:dgm="http://schemas.openxmlformats.org/drawingml/2006/diagram" xmlns:r="http://schemas.openxmlformats.org/officeDocument/2006/relationships" r:dm="rId8" r:lo="rId9" r:qs="rId10" r:cs="rId11"/>
+                <dgm:relIds xmlns:dgm="http://schemas.openxmlformats.org/drawingml/2006/diagram" xmlns:r="http://schemas.openxmlformats.org/officeDocument/2006/relationships" r:dm="rId9" r:lo="rId10" r:qs="rId11" r:cs="rId12"/>
               </a:graphicData>
             </a:graphic>
           </wp:inline>
@@ -3013,10 +3013,7 @@
       </w:r>
       <w:bookmarkEnd w:id="9"/>
     </w:p>
-    <w:p>
-      <w:bookmarkStart w:id="10" w:name="_GoBack"/>
-      <w:bookmarkEnd w:id="10"/>
-    </w:p>
+    <w:p/>
     <w:p>
       <w:pPr>
         <w:keepLines/>
@@ -3052,16 +3049,16 @@
         <w:spacing w:after="0"/>
         <w:ind w:left="1440"/>
       </w:pPr>
-      <w:bookmarkStart w:id="11" w:name="_2s8eyo1" w:colFirst="0" w:colLast="0"/>
-      <w:bookmarkEnd w:id="11"/>
+      <w:bookmarkStart w:id="10" w:name="_2s8eyo1" w:colFirst="0" w:colLast="0"/>
+      <w:bookmarkEnd w:id="10"/>
       <w:r>
         <w:rPr>
           <w:noProof/>
         </w:rPr>
         <w:drawing>
           <wp:inline distT="0" distB="0" distL="0" distR="0" wp14:anchorId="1BFE81E8" wp14:editId="0DCA6193">
-            <wp:extent cx="4164788" cy="3118930"/>
-            <wp:effectExtent l="0" t="0" r="0" b="0"/>
+            <wp:extent cx="4009292" cy="2927838"/>
+            <wp:effectExtent l="0" t="0" r="0" b="6350"/>
             <wp:docPr id="1" name="image3.png"/>
             <wp:cNvGraphicFramePr/>
             <a:graphic xmlns:a="http://schemas.openxmlformats.org/drawingml/2006/main">
@@ -3072,7 +3069,7 @@
                     <pic:cNvPicPr preferRelativeResize="0"/>
                   </pic:nvPicPr>
                   <pic:blipFill>
-                    <a:blip r:embed="rId13"/>
+                    <a:blip r:embed="rId14"/>
                     <a:srcRect/>
                     <a:stretch>
                       <a:fillRect/>
@@ -3081,7 +3078,7 @@
                   <pic:spPr>
                     <a:xfrm>
                       <a:off x="0" y="0"/>
-                      <a:ext cx="4164788" cy="3118930"/>
+                      <a:ext cx="4006631" cy="2925895"/>
                     </a:xfrm>
                     <a:prstGeom prst="rect">
                       <a:avLst/>
@@ -3098,11 +3095,94 @@
     <w:p>
       <w:pPr>
         <w:spacing w:after="0"/>
+        <w:rPr>
+          <w:rFonts w:asciiTheme="minorHAnsi" w:eastAsia="Arial" w:hAnsiTheme="minorHAnsi" w:cstheme="minorHAnsi"/>
+          <w:color w:val="auto"/>
+          <w:sz w:val="20"/>
+          <w:szCs w:val="20"/>
+        </w:rPr>
       </w:pPr>
       <w:r>
         <w:tab/>
-        <w:t>(EXPLICAR ESTA FIGURA)</w:t>
-      </w:r>
+      </w:r>
+      <w:r>
+        <w:tab/>
+        <w:t xml:space="preserve">      </w:t>
+      </w:r>
+      <w:bookmarkStart w:id="11" w:name="_GoBack"/>
+      <w:bookmarkEnd w:id="11"/>
+      <w:r>
+        <w:rPr>
+          <w:rFonts w:asciiTheme="minorHAnsi" w:eastAsia="Arial" w:hAnsiTheme="minorHAnsi" w:cstheme="minorHAnsi"/>
+          <w:color w:val="auto"/>
+          <w:sz w:val="20"/>
+          <w:szCs w:val="20"/>
+        </w:rPr>
+        <w:t xml:space="preserve">Figura 2.2. Flujo del trabajo del equipo usando </w:t>
+      </w:r>
+      <w:proofErr w:type="spellStart"/>
+      <w:r>
+        <w:rPr>
+          <w:rFonts w:asciiTheme="minorHAnsi" w:eastAsia="Arial" w:hAnsiTheme="minorHAnsi" w:cstheme="minorHAnsi"/>
+          <w:color w:val="auto"/>
+          <w:sz w:val="20"/>
+          <w:szCs w:val="20"/>
+        </w:rPr>
+        <w:t>Git</w:t>
+      </w:r>
+      <w:proofErr w:type="spellEnd"/>
+      <w:r>
+        <w:rPr>
+          <w:rFonts w:asciiTheme="minorHAnsi" w:eastAsia="Arial" w:hAnsiTheme="minorHAnsi" w:cstheme="minorHAnsi"/>
+          <w:color w:val="auto"/>
+          <w:sz w:val="20"/>
+          <w:szCs w:val="20"/>
+        </w:rPr>
+        <w:t xml:space="preserve">  y </w:t>
+      </w:r>
+      <w:r>
+        <w:rPr>
+          <w:rFonts w:asciiTheme="minorHAnsi" w:eastAsia="Arial" w:hAnsiTheme="minorHAnsi" w:cstheme="minorHAnsi"/>
+          <w:color w:val="auto"/>
+          <w:sz w:val="20"/>
+          <w:szCs w:val="20"/>
+        </w:rPr>
+        <w:t xml:space="preserve">la </w:t>
+      </w:r>
+      <w:r>
+        <w:rPr>
+          <w:rFonts w:asciiTheme="minorHAnsi" w:eastAsia="Arial" w:hAnsiTheme="minorHAnsi" w:cstheme="minorHAnsi"/>
+          <w:color w:val="auto"/>
+          <w:sz w:val="20"/>
+          <w:szCs w:val="20"/>
+        </w:rPr>
+        <w:t xml:space="preserve"> plataforma </w:t>
+      </w:r>
+      <w:proofErr w:type="spellStart"/>
+      <w:r>
+        <w:rPr>
+          <w:rFonts w:asciiTheme="minorHAnsi" w:eastAsia="Arial" w:hAnsiTheme="minorHAnsi" w:cstheme="minorHAnsi"/>
+          <w:color w:val="auto"/>
+          <w:sz w:val="20"/>
+          <w:szCs w:val="20"/>
+        </w:rPr>
+        <w:t>Github</w:t>
+      </w:r>
+      <w:proofErr w:type="spellEnd"/>
+      <w:r>
+        <w:rPr>
+          <w:rFonts w:asciiTheme="minorHAnsi" w:eastAsia="Arial" w:hAnsiTheme="minorHAnsi" w:cstheme="minorHAnsi"/>
+          <w:color w:val="auto"/>
+          <w:sz w:val="20"/>
+          <w:szCs w:val="20"/>
+        </w:rPr>
+        <w:t>.</w:t>
+      </w:r>
+    </w:p>
+    <w:p>
+      <w:pPr>
+        <w:spacing w:after="0"/>
+      </w:pPr>
     </w:p>
     <w:p>
       <w:pPr>
@@ -4293,7 +4373,7 @@
       <w:bookmarkEnd w:id="12"/>
     </w:p>
     <w:sectPr>
-      <w:headerReference w:type="default" r:id="rId14"/>
+      <w:headerReference w:type="default" r:id="rId15"/>
       <w:pgSz w:w="11906" w:h="16838"/>
       <w:pgMar w:top="1417" w:right="1701" w:bottom="1417" w:left="1701" w:header="0" w:footer="720" w:gutter="0"/>
       <w:pgNumType w:start="1"/>
@@ -4304,7 +4384,7 @@
 </file>
 
 <file path=word/endnotes.xml><?xml version="1.0" encoding="utf-8"?>
-<w:endnotes xmlns:wpc="http://schemas.microsoft.com/office/word/2010/wordprocessingCanvas" xmlns:mc="http://schemas.openxmlformats.org/markup-compatibility/2006" xmlns:o="urn:schemas-microsoft-com:office:office" xmlns:r="http://schemas.openxmlformats.org/officeDocument/2006/relationships" xmlns:m="http://schemas.openxmlformats.org/officeDocument/2006/math" xmlns:v="urn:schemas-microsoft-com:vml" xmlns:wp14="http://schemas.microsoft.com/office/word/2010/wordprocessingDrawing" xmlns:wp="http://schemas.openxmlformats.org/drawingml/2006/wordprocessingDrawing" xmlns:w10="urn:schemas-microsoft-com:office:word" xmlns:w="http://schemas.openxmlformats.org/wordprocessingml/2006/main" xmlns:w14="http://schemas.microsoft.com/office/word/2010/wordml" xmlns:w15="http://schemas.microsoft.com/office/word/2012/wordml" xmlns:wpg="http://schemas.microsoft.com/office/word/2010/wordprocessingGroup" xmlns:wpi="http://schemas.microsoft.com/office/word/2010/wordprocessingInk" xmlns:wne="http://schemas.microsoft.com/office/word/2006/wordml" xmlns:wps="http://schemas.microsoft.com/office/word/2010/wordprocessingShape" mc:Ignorable="w14 w15 wp14">
+<w:endnotes xmlns:wpc="http://schemas.microsoft.com/office/word/2010/wordprocessingCanvas" xmlns:mc="http://schemas.openxmlformats.org/markup-compatibility/2006" xmlns:o="urn:schemas-microsoft-com:office:office" xmlns:r="http://schemas.openxmlformats.org/officeDocument/2006/relationships" xmlns:m="http://schemas.openxmlformats.org/officeDocument/2006/math" xmlns:v="urn:schemas-microsoft-com:vml" xmlns:wp14="http://schemas.microsoft.com/office/word/2010/wordprocessingDrawing" xmlns:wp="http://schemas.openxmlformats.org/drawingml/2006/wordprocessingDrawing" xmlns:w10="urn:schemas-microsoft-com:office:word" xmlns:w="http://schemas.openxmlformats.org/wordprocessingml/2006/main" xmlns:w14="http://schemas.microsoft.com/office/word/2010/wordml" xmlns:wpg="http://schemas.microsoft.com/office/word/2010/wordprocessingGroup" xmlns:wpi="http://schemas.microsoft.com/office/word/2010/wordprocessingInk" xmlns:wne="http://schemas.microsoft.com/office/word/2006/wordml" xmlns:wps="http://schemas.microsoft.com/office/word/2010/wordprocessingShape" mc:Ignorable="w14 wp14">
   <w:endnote w:type="separator" w:id="-1">
     <w:p>
       <w:pPr>
@@ -4329,7 +4409,7 @@
 </file>
 
 <file path=word/footnotes.xml><?xml version="1.0" encoding="utf-8"?>
-<w:footnotes xmlns:wpc="http://schemas.microsoft.com/office/word/2010/wordprocessingCanvas" xmlns:mc="http://schemas.openxmlformats.org/markup-compatibility/2006" xmlns:o="urn:schemas-microsoft-com:office:office" xmlns:r="http://schemas.openxmlformats.org/officeDocument/2006/relationships" xmlns:m="http://schemas.openxmlformats.org/officeDocument/2006/math" xmlns:v="urn:schemas-microsoft-com:vml" xmlns:wp14="http://schemas.microsoft.com/office/word/2010/wordprocessingDrawing" xmlns:wp="http://schemas.openxmlformats.org/drawingml/2006/wordprocessingDrawing" xmlns:w10="urn:schemas-microsoft-com:office:word" xmlns:w="http://schemas.openxmlformats.org/wordprocessingml/2006/main" xmlns:w14="http://schemas.microsoft.com/office/word/2010/wordml" xmlns:w15="http://schemas.microsoft.com/office/word/2012/wordml" xmlns:wpg="http://schemas.microsoft.com/office/word/2010/wordprocessingGroup" xmlns:wpi="http://schemas.microsoft.com/office/word/2010/wordprocessingInk" xmlns:wne="http://schemas.microsoft.com/office/word/2006/wordml" xmlns:wps="http://schemas.microsoft.com/office/word/2010/wordprocessingShape" mc:Ignorable="w14 w15 wp14">
+<w:footnotes xmlns:wpc="http://schemas.microsoft.com/office/word/2010/wordprocessingCanvas" xmlns:mc="http://schemas.openxmlformats.org/markup-compatibility/2006" xmlns:o="urn:schemas-microsoft-com:office:office" xmlns:r="http://schemas.openxmlformats.org/officeDocument/2006/relationships" xmlns:m="http://schemas.openxmlformats.org/officeDocument/2006/math" xmlns:v="urn:schemas-microsoft-com:vml" xmlns:wp14="http://schemas.microsoft.com/office/word/2010/wordprocessingDrawing" xmlns:wp="http://schemas.openxmlformats.org/drawingml/2006/wordprocessingDrawing" xmlns:w10="urn:schemas-microsoft-com:office:word" xmlns:w="http://schemas.openxmlformats.org/wordprocessingml/2006/main" xmlns:w14="http://schemas.microsoft.com/office/word/2010/wordml" xmlns:wpg="http://schemas.microsoft.com/office/word/2010/wordprocessingGroup" xmlns:wpi="http://schemas.microsoft.com/office/word/2010/wordprocessingInk" xmlns:wne="http://schemas.microsoft.com/office/word/2006/wordml" xmlns:wps="http://schemas.microsoft.com/office/word/2010/wordprocessingShape" mc:Ignorable="w14 wp14">
   <w:footnote w:type="separator" w:id="-1">
     <w:p>
       <w:pPr>
@@ -4354,7 +4434,7 @@
 </file>
 
 <file path=word/header1.xml><?xml version="1.0" encoding="utf-8"?>
-<w:hdr xmlns:wpc="http://schemas.microsoft.com/office/word/2010/wordprocessingCanvas" xmlns:mc="http://schemas.openxmlformats.org/markup-compatibility/2006" xmlns:o="urn:schemas-microsoft-com:office:office" xmlns:r="http://schemas.openxmlformats.org/officeDocument/2006/relationships" xmlns:m="http://schemas.openxmlformats.org/officeDocument/2006/math" xmlns:v="urn:schemas-microsoft-com:vml" xmlns:wp14="http://schemas.microsoft.com/office/word/2010/wordprocessingDrawing" xmlns:wp="http://schemas.openxmlformats.org/drawingml/2006/wordprocessingDrawing" xmlns:w10="urn:schemas-microsoft-com:office:word" xmlns:w="http://schemas.openxmlformats.org/wordprocessingml/2006/main" xmlns:w14="http://schemas.microsoft.com/office/word/2010/wordml" xmlns:w15="http://schemas.microsoft.com/office/word/2012/wordml" xmlns:wpg="http://schemas.microsoft.com/office/word/2010/wordprocessingGroup" xmlns:wpi="http://schemas.microsoft.com/office/word/2010/wordprocessingInk" xmlns:wne="http://schemas.microsoft.com/office/word/2006/wordml" xmlns:wps="http://schemas.microsoft.com/office/word/2010/wordprocessingShape" mc:Ignorable="w14 w15 wp14">
+<w:hdr xmlns:wpc="http://schemas.microsoft.com/office/word/2010/wordprocessingCanvas" xmlns:mc="http://schemas.openxmlformats.org/markup-compatibility/2006" xmlns:o="urn:schemas-microsoft-com:office:office" xmlns:r="http://schemas.openxmlformats.org/officeDocument/2006/relationships" xmlns:m="http://schemas.openxmlformats.org/officeDocument/2006/math" xmlns:v="urn:schemas-microsoft-com:vml" xmlns:wp14="http://schemas.microsoft.com/office/word/2010/wordprocessingDrawing" xmlns:wp="http://schemas.openxmlformats.org/drawingml/2006/wordprocessingDrawing" xmlns:w10="urn:schemas-microsoft-com:office:word" xmlns:w="http://schemas.openxmlformats.org/wordprocessingml/2006/main" xmlns:w14="http://schemas.microsoft.com/office/word/2010/wordml" xmlns:wpg="http://schemas.microsoft.com/office/word/2010/wordprocessingGroup" xmlns:wpi="http://schemas.microsoft.com/office/word/2010/wordprocessingInk" xmlns:wne="http://schemas.microsoft.com/office/word/2006/wordml" xmlns:wps="http://schemas.microsoft.com/office/word/2010/wordprocessingShape" mc:Ignorable="w14 wp14">
   <w:p>
     <w:pPr>
       <w:tabs>
@@ -4416,7 +4496,7 @@
 </file>
 
 <file path=word/numbering.xml><?xml version="1.0" encoding="utf-8"?>
-<w:numbering xmlns:wpc="http://schemas.microsoft.com/office/word/2010/wordprocessingCanvas" xmlns:mc="http://schemas.openxmlformats.org/markup-compatibility/2006" xmlns:o="urn:schemas-microsoft-com:office:office" xmlns:r="http://schemas.openxmlformats.org/officeDocument/2006/relationships" xmlns:m="http://schemas.openxmlformats.org/officeDocument/2006/math" xmlns:v="urn:schemas-microsoft-com:vml" xmlns:wp14="http://schemas.microsoft.com/office/word/2010/wordprocessingDrawing" xmlns:wp="http://schemas.openxmlformats.org/drawingml/2006/wordprocessingDrawing" xmlns:w10="urn:schemas-microsoft-com:office:word" xmlns:w="http://schemas.openxmlformats.org/wordprocessingml/2006/main" xmlns:w14="http://schemas.microsoft.com/office/word/2010/wordml" xmlns:w15="http://schemas.microsoft.com/office/word/2012/wordml" xmlns:wpg="http://schemas.microsoft.com/office/word/2010/wordprocessingGroup" xmlns:wpi="http://schemas.microsoft.com/office/word/2010/wordprocessingInk" xmlns:wne="http://schemas.microsoft.com/office/word/2006/wordml" xmlns:wps="http://schemas.microsoft.com/office/word/2010/wordprocessingShape" mc:Ignorable="w14 w15 wp14">
+<w:numbering xmlns:wpc="http://schemas.microsoft.com/office/word/2010/wordprocessingCanvas" xmlns:mc="http://schemas.openxmlformats.org/markup-compatibility/2006" xmlns:o="urn:schemas-microsoft-com:office:office" xmlns:r="http://schemas.openxmlformats.org/officeDocument/2006/relationships" xmlns:m="http://schemas.openxmlformats.org/officeDocument/2006/math" xmlns:v="urn:schemas-microsoft-com:vml" xmlns:wp14="http://schemas.microsoft.com/office/word/2010/wordprocessingDrawing" xmlns:wp="http://schemas.openxmlformats.org/drawingml/2006/wordprocessingDrawing" xmlns:w10="urn:schemas-microsoft-com:office:word" xmlns:w="http://schemas.openxmlformats.org/wordprocessingml/2006/main" xmlns:w14="http://schemas.microsoft.com/office/word/2010/wordml" xmlns:wpg="http://schemas.microsoft.com/office/word/2010/wordprocessingGroup" xmlns:wpi="http://schemas.microsoft.com/office/word/2010/wordprocessingInk" xmlns:wne="http://schemas.microsoft.com/office/word/2006/wordml" xmlns:wps="http://schemas.microsoft.com/office/word/2010/wordprocessingShape" mc:Ignorable="w14 wp14">
   <w:abstractNum w:abstractNumId="0">
     <w:nsid w:val="04B84536"/>
     <w:multiLevelType w:val="multilevel"/>
@@ -5519,7 +5599,7 @@
 </file>
 
 <file path=word/styles.xml><?xml version="1.0" encoding="utf-8"?>
-<w:styles xmlns:mc="http://schemas.openxmlformats.org/markup-compatibility/2006" xmlns:r="http://schemas.openxmlformats.org/officeDocument/2006/relationships" xmlns:w="http://schemas.openxmlformats.org/wordprocessingml/2006/main" xmlns:w14="http://schemas.microsoft.com/office/word/2010/wordml" xmlns:w15="http://schemas.microsoft.com/office/word/2012/wordml" mc:Ignorable="w14 w15">
+<w:styles xmlns:mc="http://schemas.openxmlformats.org/markup-compatibility/2006" xmlns:r="http://schemas.openxmlformats.org/officeDocument/2006/relationships" xmlns:w="http://schemas.openxmlformats.org/wordprocessingml/2006/main" xmlns:w14="http://schemas.microsoft.com/office/word/2010/wordml" mc:Ignorable="w14">
   <w:docDefaults>
     <w:rPrDefault>
       <w:rPr>
@@ -5543,378 +5623,144 @@
       </w:pPr>
     </w:pPrDefault>
   </w:docDefaults>
-  <w:latentStyles w:defLockedState="0" w:defUIPriority="99" w:defSemiHidden="0" w:defUnhideWhenUsed="0" w:defQFormat="0" w:count="371">
-    <w:lsdException w:name="Normal" w:uiPriority="0" w:qFormat="1"/>
-    <w:lsdException w:name="heading 1" w:uiPriority="9" w:qFormat="1"/>
-    <w:lsdException w:name="heading 2" w:semiHidden="1" w:uiPriority="0" w:unhideWhenUsed="1" w:qFormat="1"/>
-    <w:lsdException w:name="heading 3" w:semiHidden="1" w:uiPriority="9" w:unhideWhenUsed="1" w:qFormat="1"/>
-    <w:lsdException w:name="heading 4" w:semiHidden="1" w:uiPriority="9" w:unhideWhenUsed="1" w:qFormat="1"/>
-    <w:lsdException w:name="heading 5" w:semiHidden="1" w:uiPriority="9" w:unhideWhenUsed="1" w:qFormat="1"/>
-    <w:lsdException w:name="heading 6" w:semiHidden="1" w:uiPriority="9" w:unhideWhenUsed="1" w:qFormat="1"/>
-    <w:lsdException w:name="heading 7" w:semiHidden="1" w:uiPriority="9" w:unhideWhenUsed="1" w:qFormat="1"/>
-    <w:lsdException w:name="heading 8" w:semiHidden="1" w:uiPriority="9" w:unhideWhenUsed="1" w:qFormat="1"/>
-    <w:lsdException w:name="heading 9" w:semiHidden="1" w:uiPriority="9" w:unhideWhenUsed="1" w:qFormat="1"/>
-    <w:lsdException w:name="index 1" w:semiHidden="1" w:unhideWhenUsed="1"/>
-    <w:lsdException w:name="index 2" w:semiHidden="1" w:unhideWhenUsed="1"/>
-    <w:lsdException w:name="index 3" w:semiHidden="1" w:unhideWhenUsed="1"/>
-    <w:lsdException w:name="index 4" w:semiHidden="1" w:unhideWhenUsed="1"/>
-    <w:lsdException w:name="index 5" w:semiHidden="1" w:unhideWhenUsed="1"/>
-    <w:lsdException w:name="index 6" w:semiHidden="1" w:unhideWhenUsed="1"/>
-    <w:lsdException w:name="index 7" w:semiHidden="1" w:unhideWhenUsed="1"/>
-    <w:lsdException w:name="index 8" w:semiHidden="1" w:unhideWhenUsed="1"/>
-    <w:lsdException w:name="index 9" w:semiHidden="1" w:unhideWhenUsed="1"/>
-    <w:lsdException w:name="toc 1" w:semiHidden="1" w:uiPriority="39" w:unhideWhenUsed="1"/>
-    <w:lsdException w:name="toc 2" w:semiHidden="1" w:uiPriority="39" w:unhideWhenUsed="1"/>
-    <w:lsdException w:name="toc 3" w:semiHidden="1" w:uiPriority="39" w:unhideWhenUsed="1"/>
-    <w:lsdException w:name="toc 4" w:semiHidden="1" w:uiPriority="39" w:unhideWhenUsed="1"/>
-    <w:lsdException w:name="toc 5" w:semiHidden="1" w:uiPriority="39" w:unhideWhenUsed="1"/>
-    <w:lsdException w:name="toc 6" w:semiHidden="1" w:uiPriority="39" w:unhideWhenUsed="1"/>
-    <w:lsdException w:name="toc 7" w:semiHidden="1" w:uiPriority="39" w:unhideWhenUsed="1"/>
-    <w:lsdException w:name="toc 8" w:semiHidden="1" w:uiPriority="39" w:unhideWhenUsed="1"/>
-    <w:lsdException w:name="toc 9" w:semiHidden="1" w:uiPriority="39" w:unhideWhenUsed="1"/>
-    <w:lsdException w:name="Normal Indent" w:semiHidden="1" w:unhideWhenUsed="1"/>
-    <w:lsdException w:name="footnote text" w:semiHidden="1" w:unhideWhenUsed="1"/>
-    <w:lsdException w:name="annotation text" w:semiHidden="1" w:unhideWhenUsed="1"/>
-    <w:lsdException w:name="header" w:semiHidden="1" w:unhideWhenUsed="1"/>
-    <w:lsdException w:name="footer" w:semiHidden="1" w:unhideWhenUsed="1"/>
-    <w:lsdException w:name="index heading" w:semiHidden="1" w:unhideWhenUsed="1"/>
-    <w:lsdException w:name="caption" w:semiHidden="1" w:uiPriority="35" w:unhideWhenUsed="1" w:qFormat="1"/>
-    <w:lsdException w:name="table of figures" w:semiHidden="1" w:unhideWhenUsed="1"/>
-    <w:lsdException w:name="envelope address" w:semiHidden="1" w:unhideWhenUsed="1"/>
-    <w:lsdException w:name="envelope return" w:semiHidden="1" w:unhideWhenUsed="1"/>
-    <w:lsdException w:name="footnote reference" w:semiHidden="1" w:unhideWhenUsed="1"/>
-    <w:lsdException w:name="annotation reference" w:semiHidden="1" w:unhideWhenUsed="1"/>
-    <w:lsdException w:name="line number" w:semiHidden="1" w:unhideWhenUsed="1"/>
-    <w:lsdException w:name="page number" w:semiHidden="1" w:unhideWhenUsed="1"/>
-    <w:lsdException w:name="endnote reference" w:semiHidden="1" w:unhideWhenUsed="1"/>
-    <w:lsdException w:name="endnote text" w:semiHidden="1" w:unhideWhenUsed="1"/>
-    <w:lsdException w:name="table of authorities" w:semiHidden="1" w:unhideWhenUsed="1"/>
-    <w:lsdException w:name="macro" w:semiHidden="1" w:unhideWhenUsed="1"/>
-    <w:lsdException w:name="toa heading" w:semiHidden="1" w:unhideWhenUsed="1"/>
-    <w:lsdException w:name="List" w:semiHidden="1" w:unhideWhenUsed="1"/>
-    <w:lsdException w:name="List Bullet" w:semiHidden="1" w:unhideWhenUsed="1"/>
-    <w:lsdException w:name="List Number" w:semiHidden="1" w:unhideWhenUsed="1"/>
-    <w:lsdException w:name="List 2" w:semiHidden="1" w:unhideWhenUsed="1"/>
-    <w:lsdException w:name="List 3" w:semiHidden="1" w:unhideWhenUsed="1"/>
-    <w:lsdException w:name="List 4" w:semiHidden="1" w:unhideWhenUsed="1"/>
-    <w:lsdException w:name="List 5" w:semiHidden="1" w:unhideWhenUsed="1"/>
-    <w:lsdException w:name="List Bullet 2" w:semiHidden="1" w:unhideWhenUsed="1"/>
-    <w:lsdException w:name="List Bullet 3" w:semiHidden="1" w:unhideWhenUsed="1"/>
-    <w:lsdException w:name="List Bullet 4" w:semiHidden="1" w:unhideWhenUsed="1"/>
-    <w:lsdException w:name="List Bullet 5" w:semiHidden="1" w:unhideWhenUsed="1"/>
-    <w:lsdException w:name="List Number 2" w:semiHidden="1" w:unhideWhenUsed="1"/>
-    <w:lsdException w:name="List Number 3" w:semiHidden="1" w:unhideWhenUsed="1"/>
-    <w:lsdException w:name="List Number 4" w:semiHidden="1" w:unhideWhenUsed="1"/>
-    <w:lsdException w:name="List Number 5" w:semiHidden="1" w:unhideWhenUsed="1"/>
-    <w:lsdException w:name="Title" w:uiPriority="10" w:qFormat="1"/>
-    <w:lsdException w:name="Closing" w:semiHidden="1" w:unhideWhenUsed="1"/>
-    <w:lsdException w:name="Signature" w:semiHidden="1" w:unhideWhenUsed="1"/>
-    <w:lsdException w:name="Default Paragraph Font" w:semiHidden="1" w:uiPriority="1" w:unhideWhenUsed="1"/>
-    <w:lsdException w:name="Body Text" w:semiHidden="1" w:unhideWhenUsed="1"/>
-    <w:lsdException w:name="Body Text Indent" w:semiHidden="1" w:unhideWhenUsed="1"/>
-    <w:lsdException w:name="List Continue" w:semiHidden="1" w:unhideWhenUsed="1"/>
-    <w:lsdException w:name="List Continue 2" w:semiHidden="1" w:unhideWhenUsed="1"/>
-    <w:lsdException w:name="List Continue 3" w:semiHidden="1" w:unhideWhenUsed="1"/>
-    <w:lsdException w:name="List Continue 4" w:semiHidden="1" w:unhideWhenUsed="1"/>
-    <w:lsdException w:name="List Continue 5" w:semiHidden="1" w:unhideWhenUsed="1"/>
-    <w:lsdException w:name="Message Header" w:semiHidden="1" w:unhideWhenUsed="1"/>
-    <w:lsdException w:name="Subtitle" w:uiPriority="11" w:qFormat="1"/>
-    <w:lsdException w:name="Salutation" w:semiHidden="1" w:unhideWhenUsed="1"/>
-    <w:lsdException w:name="Date" w:semiHidden="1" w:unhideWhenUsed="1"/>
-    <w:lsdException w:name="Body Text First Indent" w:semiHidden="1" w:unhideWhenUsed="1"/>
-    <w:lsdException w:name="Body Text First Indent 2" w:semiHidden="1" w:unhideWhenUsed="1"/>
-    <w:lsdException w:name="Note Heading" w:semiHidden="1" w:unhideWhenUsed="1"/>
-    <w:lsdException w:name="Body Text 2" w:semiHidden="1" w:unhideWhenUsed="1"/>
-    <w:lsdException w:name="Body Text 3" w:semiHidden="1" w:unhideWhenUsed="1"/>
-    <w:lsdException w:name="Body Text Indent 2" w:semiHidden="1" w:unhideWhenUsed="1"/>
-    <w:lsdException w:name="Body Text Indent 3" w:semiHidden="1" w:unhideWhenUsed="1"/>
-    <w:lsdException w:name="Block Text" w:semiHidden="1" w:unhideWhenUsed="1"/>
-    <w:lsdException w:name="Hyperlink" w:semiHidden="1" w:unhideWhenUsed="1"/>
-    <w:lsdException w:name="FollowedHyperlink" w:semiHidden="1" w:unhideWhenUsed="1"/>
-    <w:lsdException w:name="Strong" w:uiPriority="22" w:qFormat="1"/>
-    <w:lsdException w:name="Emphasis" w:uiPriority="20" w:qFormat="1"/>
-    <w:lsdException w:name="Document Map" w:semiHidden="1" w:unhideWhenUsed="1"/>
-    <w:lsdException w:name="Plain Text" w:semiHidden="1" w:unhideWhenUsed="1"/>
-    <w:lsdException w:name="E-mail Signature" w:semiHidden="1" w:unhideWhenUsed="1"/>
-    <w:lsdException w:name="HTML Top of Form" w:semiHidden="1" w:unhideWhenUsed="1"/>
-    <w:lsdException w:name="HTML Bottom of Form" w:semiHidden="1" w:unhideWhenUsed="1"/>
-    <w:lsdException w:name="Normal (Web)" w:semiHidden="1" w:unhideWhenUsed="1"/>
-    <w:lsdException w:name="HTML Acronym" w:semiHidden="1" w:unhideWhenUsed="1"/>
-    <w:lsdException w:name="HTML Address" w:semiHidden="1" w:unhideWhenUsed="1"/>
-    <w:lsdException w:name="HTML Cite" w:semiHidden="1" w:unhideWhenUsed="1"/>
-    <w:lsdException w:name="HTML Code" w:semiHidden="1" w:unhideWhenUsed="1"/>
-    <w:lsdException w:name="HTML Definition" w:semiHidden="1" w:unhideWhenUsed="1"/>
-    <w:lsdException w:name="HTML Keyboard" w:semiHidden="1" w:unhideWhenUsed="1"/>
-    <w:lsdException w:name="HTML Preformatted" w:semiHidden="1" w:unhideWhenUsed="1"/>
-    <w:lsdException w:name="HTML Sample" w:semiHidden="1" w:unhideWhenUsed="1"/>
-    <w:lsdException w:name="HTML Typewriter" w:semiHidden="1" w:unhideWhenUsed="1"/>
-    <w:lsdException w:name="HTML Variable" w:semiHidden="1" w:unhideWhenUsed="1"/>
-    <w:lsdException w:name="Normal Table" w:semiHidden="1" w:unhideWhenUsed="1"/>
-    <w:lsdException w:name="annotation subject" w:semiHidden="1" w:unhideWhenUsed="1"/>
-    <w:lsdException w:name="No List" w:semiHidden="1" w:unhideWhenUsed="1"/>
-    <w:lsdException w:name="Outline List 1" w:semiHidden="1" w:unhideWhenUsed="1"/>
-    <w:lsdException w:name="Outline List 2" w:semiHidden="1" w:unhideWhenUsed="1"/>
-    <w:lsdException w:name="Outline List 3" w:semiHidden="1" w:unhideWhenUsed="1"/>
-    <w:lsdException w:name="Table Simple 1" w:semiHidden="1" w:unhideWhenUsed="1"/>
-    <w:lsdException w:name="Table Simple 2" w:semiHidden="1" w:unhideWhenUsed="1"/>
-    <w:lsdException w:name="Table Simple 3" w:semiHidden="1" w:unhideWhenUsed="1"/>
-    <w:lsdException w:name="Table Classic 1" w:semiHidden="1" w:unhideWhenUsed="1"/>
-    <w:lsdException w:name="Table Classic 2" w:semiHidden="1" w:unhideWhenUsed="1"/>
-    <w:lsdException w:name="Table Classic 3" w:semiHidden="1" w:unhideWhenUsed="1"/>
-    <w:lsdException w:name="Table Classic 4" w:semiHidden="1" w:unhideWhenUsed="1"/>
-    <w:lsdException w:name="Table Colorful 1" w:semiHidden="1" w:unhideWhenUsed="1"/>
-    <w:lsdException w:name="Table Colorful 2" w:semiHidden="1" w:unhideWhenUsed="1"/>
-    <w:lsdException w:name="Table Colorful 3" w:semiHidden="1" w:unhideWhenUsed="1"/>
-    <w:lsdException w:name="Table Columns 1" w:semiHidden="1" w:unhideWhenUsed="1"/>
-    <w:lsdException w:name="Table Columns 2" w:semiHidden="1" w:unhideWhenUsed="1"/>
-    <w:lsdException w:name="Table Columns 3" w:semiHidden="1" w:unhideWhenUsed="1"/>
-    <w:lsdException w:name="Table Columns 4" w:semiHidden="1" w:unhideWhenUsed="1"/>
-    <w:lsdException w:name="Table Columns 5" w:semiHidden="1" w:unhideWhenUsed="1"/>
-    <w:lsdException w:name="Table Grid 1" w:semiHidden="1" w:unhideWhenUsed="1"/>
-    <w:lsdException w:name="Table Grid 2" w:semiHidden="1" w:unhideWhenUsed="1"/>
-    <w:lsdException w:name="Table Grid 3" w:semiHidden="1" w:unhideWhenUsed="1"/>
-    <w:lsdException w:name="Table Grid 4" w:semiHidden="1" w:unhideWhenUsed="1"/>
-    <w:lsdException w:name="Table Grid 5" w:semiHidden="1" w:unhideWhenUsed="1"/>
-    <w:lsdException w:name="Table Grid 6" w:semiHidden="1" w:unhideWhenUsed="1"/>
-    <w:lsdException w:name="Table Grid 7" w:semiHidden="1" w:unhideWhenUsed="1"/>
-    <w:lsdException w:name="Table Grid 8" w:semiHidden="1" w:unhideWhenUsed="1"/>
-    <w:lsdException w:name="Table List 1" w:semiHidden="1" w:unhideWhenUsed="1"/>
-    <w:lsdException w:name="Table List 2" w:semiHidden="1" w:unhideWhenUsed="1"/>
-    <w:lsdException w:name="Table List 3" w:semiHidden="1" w:unhideWhenUsed="1"/>
-    <w:lsdException w:name="Table List 4" w:semiHidden="1" w:unhideWhenUsed="1"/>
-    <w:lsdException w:name="Table List 5" w:semiHidden="1" w:unhideWhenUsed="1"/>
-    <w:lsdException w:name="Table List 6" w:semiHidden="1" w:unhideWhenUsed="1"/>
-    <w:lsdException w:name="Table List 7" w:semiHidden="1" w:unhideWhenUsed="1"/>
-    <w:lsdException w:name="Table List 8" w:semiHidden="1" w:unhideWhenUsed="1"/>
-    <w:lsdException w:name="Table 3D effects 1" w:semiHidden="1" w:unhideWhenUsed="1"/>
-    <w:lsdException w:name="Table 3D effects 2" w:semiHidden="1" w:unhideWhenUsed="1"/>
-    <w:lsdException w:name="Table 3D effects 3" w:semiHidden="1" w:unhideWhenUsed="1"/>
-    <w:lsdException w:name="Table Contemporary" w:semiHidden="1" w:unhideWhenUsed="1"/>
-    <w:lsdException w:name="Table Elegant" w:semiHidden="1" w:unhideWhenUsed="1"/>
-    <w:lsdException w:name="Table Professional" w:semiHidden="1" w:unhideWhenUsed="1"/>
-    <w:lsdException w:name="Table Subtle 1" w:semiHidden="1" w:unhideWhenUsed="1"/>
-    <w:lsdException w:name="Table Subtle 2" w:semiHidden="1" w:unhideWhenUsed="1"/>
-    <w:lsdException w:name="Table Web 1" w:semiHidden="1" w:unhideWhenUsed="1"/>
-    <w:lsdException w:name="Table Web 2" w:semiHidden="1" w:unhideWhenUsed="1"/>
-    <w:lsdException w:name="Table Web 3" w:semiHidden="1" w:unhideWhenUsed="1"/>
-    <w:lsdException w:name="Balloon Text" w:semiHidden="1" w:unhideWhenUsed="1"/>
-    <w:lsdException w:name="Table Grid" w:uiPriority="39"/>
-    <w:lsdException w:name="Table Theme" w:semiHidden="1" w:unhideWhenUsed="1"/>
-    <w:lsdException w:name="Placeholder Text" w:semiHidden="1"/>
-    <w:lsdException w:name="No Spacing" w:uiPriority="1" w:qFormat="1"/>
-    <w:lsdException w:name="Light Shading" w:uiPriority="60"/>
-    <w:lsdException w:name="Light List" w:uiPriority="61"/>
-    <w:lsdException w:name="Light Grid" w:uiPriority="62"/>
-    <w:lsdException w:name="Medium Shading 1" w:uiPriority="63"/>
-    <w:lsdException w:name="Medium Shading 2" w:uiPriority="64"/>
-    <w:lsdException w:name="Medium List 1" w:uiPriority="65"/>
-    <w:lsdException w:name="Medium List 2" w:uiPriority="66"/>
-    <w:lsdException w:name="Medium Grid 1" w:uiPriority="67"/>
-    <w:lsdException w:name="Medium Grid 2" w:uiPriority="68"/>
-    <w:lsdException w:name="Medium Grid 3" w:uiPriority="69"/>
-    <w:lsdException w:name="Dark List" w:uiPriority="70"/>
-    <w:lsdException w:name="Colorful Shading" w:uiPriority="71"/>
-    <w:lsdException w:name="Colorful List" w:uiPriority="72"/>
-    <w:lsdException w:name="Colorful Grid" w:uiPriority="73"/>
-    <w:lsdException w:name="Light Shading Accent 1" w:uiPriority="60"/>
-    <w:lsdException w:name="Light List Accent 1" w:uiPriority="61"/>
-    <w:lsdException w:name="Light Grid Accent 1" w:uiPriority="62"/>
-    <w:lsdException w:name="Medium Shading 1 Accent 1" w:uiPriority="63"/>
-    <w:lsdException w:name="Medium Shading 2 Accent 1" w:uiPriority="64"/>
-    <w:lsdException w:name="Medium List 1 Accent 1" w:uiPriority="65"/>
-    <w:lsdException w:name="Revision" w:semiHidden="1"/>
-    <w:lsdException w:name="List Paragraph" w:uiPriority="34" w:qFormat="1"/>
-    <w:lsdException w:name="Quote" w:uiPriority="29" w:qFormat="1"/>
-    <w:lsdException w:name="Intense Quote" w:uiPriority="30" w:qFormat="1"/>
-    <w:lsdException w:name="Medium List 2 Accent 1" w:uiPriority="66"/>
-    <w:lsdException w:name="Medium Grid 1 Accent 1" w:uiPriority="67"/>
-    <w:lsdException w:name="Medium Grid 2 Accent 1" w:uiPriority="68"/>
-    <w:lsdException w:name="Medium Grid 3 Accent 1" w:uiPriority="69"/>
-    <w:lsdException w:name="Dark List Accent 1" w:uiPriority="70"/>
-    <w:lsdException w:name="Colorful Shading Accent 1" w:uiPriority="71"/>
-    <w:lsdException w:name="Colorful List Accent 1" w:uiPriority="72"/>
-    <w:lsdException w:name="Colorful Grid Accent 1" w:uiPriority="73"/>
-    <w:lsdException w:name="Light Shading Accent 2" w:uiPriority="60"/>
-    <w:lsdException w:name="Light List Accent 2" w:uiPriority="61"/>
-    <w:lsdException w:name="Light Grid Accent 2" w:uiPriority="62"/>
-    <w:lsdException w:name="Medium Shading 1 Accent 2" w:uiPriority="63"/>
-    <w:lsdException w:name="Medium Shading 2 Accent 2" w:uiPriority="64"/>
-    <w:lsdException w:name="Medium List 1 Accent 2" w:uiPriority="65"/>
-    <w:lsdException w:name="Medium List 2 Accent 2" w:uiPriority="66"/>
-    <w:lsdException w:name="Medium Grid 1 Accent 2" w:uiPriority="67"/>
-    <w:lsdException w:name="Medium Grid 2 Accent 2" w:uiPriority="68"/>
-    <w:lsdException w:name="Medium Grid 3 Accent 2" w:uiPriority="69"/>
-    <w:lsdException w:name="Dark List Accent 2" w:uiPriority="70"/>
-    <w:lsdException w:name="Colorful Shading Accent 2" w:uiPriority="71"/>
-    <w:lsdException w:name="Colorful List Accent 2" w:uiPriority="72"/>
-    <w:lsdException w:name="Colorful Grid Accent 2" w:uiPriority="73"/>
-    <w:lsdException w:name="Light Shading Accent 3" w:uiPriority="60"/>
-    <w:lsdException w:name="Light List Accent 3" w:uiPriority="61"/>
-    <w:lsdException w:name="Light Grid Accent 3" w:uiPriority="62"/>
-    <w:lsdException w:name="Medium Shading 1 Accent 3" w:uiPriority="63"/>
-    <w:lsdException w:name="Medium Shading 2 Accent 3" w:uiPriority="64"/>
-    <w:lsdException w:name="Medium List 1 Accent 3" w:uiPriority="65"/>
-    <w:lsdException w:name="Medium List 2 Accent 3" w:uiPriority="66"/>
-    <w:lsdException w:name="Medium Grid 1 Accent 3" w:uiPriority="67"/>
-    <w:lsdException w:name="Medium Grid 2 Accent 3" w:uiPriority="68"/>
-    <w:lsdException w:name="Medium Grid 3 Accent 3" w:uiPriority="69"/>
-    <w:lsdException w:name="Dark List Accent 3" w:uiPriority="70"/>
-    <w:lsdException w:name="Colorful Shading Accent 3" w:uiPriority="71"/>
-    <w:lsdException w:name="Colorful List Accent 3" w:uiPriority="72"/>
-    <w:lsdException w:name="Colorful Grid Accent 3" w:uiPriority="73"/>
-    <w:lsdException w:name="Light Shading Accent 4" w:uiPriority="60"/>
-    <w:lsdException w:name="Light List Accent 4" w:uiPriority="61"/>
-    <w:lsdException w:name="Light Grid Accent 4" w:uiPriority="62"/>
-    <w:lsdException w:name="Medium Shading 1 Accent 4" w:uiPriority="63"/>
-    <w:lsdException w:name="Medium Shading 2 Accent 4" w:uiPriority="64"/>
-    <w:lsdException w:name="Medium List 1 Accent 4" w:uiPriority="65"/>
-    <w:lsdException w:name="Medium List 2 Accent 4" w:uiPriority="66"/>
-    <w:lsdException w:name="Medium Grid 1 Accent 4" w:uiPriority="67"/>
-    <w:lsdException w:name="Medium Grid 2 Accent 4" w:uiPriority="68"/>
-    <w:lsdException w:name="Medium Grid 3 Accent 4" w:uiPriority="69"/>
-    <w:lsdException w:name="Dark List Accent 4" w:uiPriority="70"/>
-    <w:lsdException w:name="Colorful Shading Accent 4" w:uiPriority="71"/>
-    <w:lsdException w:name="Colorful List Accent 4" w:uiPriority="72"/>
-    <w:lsdException w:name="Colorful Grid Accent 4" w:uiPriority="73"/>
-    <w:lsdException w:name="Light Shading Accent 5" w:uiPriority="60"/>
-    <w:lsdException w:name="Light List Accent 5" w:uiPriority="61"/>
-    <w:lsdException w:name="Light Grid Accent 5" w:uiPriority="62"/>
-    <w:lsdException w:name="Medium Shading 1 Accent 5" w:uiPriority="63"/>
-    <w:lsdException w:name="Medium Shading 2 Accent 5" w:uiPriority="64"/>
-    <w:lsdException w:name="Medium List 1 Accent 5" w:uiPriority="65"/>
-    <w:lsdException w:name="Medium List 2 Accent 5" w:uiPriority="66"/>
-    <w:lsdException w:name="Medium Grid 1 Accent 5" w:uiPriority="67"/>
-    <w:lsdException w:name="Medium Grid 2 Accent 5" w:uiPriority="68"/>
-    <w:lsdException w:name="Medium Grid 3 Accent 5" w:uiPriority="69"/>
-    <w:lsdException w:name="Dark List Accent 5" w:uiPriority="70"/>
-    <w:lsdException w:name="Colorful Shading Accent 5" w:uiPriority="71"/>
-    <w:lsdException w:name="Colorful List Accent 5" w:uiPriority="72"/>
-    <w:lsdException w:name="Colorful Grid Accent 5" w:uiPriority="73"/>
-    <w:lsdException w:name="Light Shading Accent 6" w:uiPriority="60"/>
-    <w:lsdException w:name="Light List Accent 6" w:uiPriority="61"/>
-    <w:lsdException w:name="Light Grid Accent 6" w:uiPriority="62"/>
-    <w:lsdException w:name="Medium Shading 1 Accent 6" w:uiPriority="63"/>
-    <w:lsdException w:name="Medium Shading 2 Accent 6" w:uiPriority="64"/>
-    <w:lsdException w:name="Medium List 1 Accent 6" w:uiPriority="65"/>
-    <w:lsdException w:name="Medium List 2 Accent 6" w:uiPriority="66"/>
-    <w:lsdException w:name="Medium Grid 1 Accent 6" w:uiPriority="67"/>
-    <w:lsdException w:name="Medium Grid 2 Accent 6" w:uiPriority="68"/>
-    <w:lsdException w:name="Medium Grid 3 Accent 6" w:uiPriority="69"/>
-    <w:lsdException w:name="Dark List Accent 6" w:uiPriority="70"/>
-    <w:lsdException w:name="Colorful Shading Accent 6" w:uiPriority="71"/>
-    <w:lsdException w:name="Colorful List Accent 6" w:uiPriority="72"/>
-    <w:lsdException w:name="Colorful Grid Accent 6" w:uiPriority="73"/>
-    <w:lsdException w:name="Subtle Emphasis" w:uiPriority="19" w:qFormat="1"/>
-    <w:lsdException w:name="Intense Emphasis" w:uiPriority="21" w:qFormat="1"/>
-    <w:lsdException w:name="Subtle Reference" w:uiPriority="31" w:qFormat="1"/>
-    <w:lsdException w:name="Intense Reference" w:uiPriority="32" w:qFormat="1"/>
-    <w:lsdException w:name="Book Title" w:uiPriority="33" w:qFormat="1"/>
-    <w:lsdException w:name="Bibliography" w:semiHidden="1" w:uiPriority="37" w:unhideWhenUsed="1"/>
-    <w:lsdException w:name="TOC Heading" w:semiHidden="1" w:uiPriority="39" w:unhideWhenUsed="1" w:qFormat="1"/>
-    <w:lsdException w:name="Plain Table 1" w:uiPriority="41"/>
-    <w:lsdException w:name="Plain Table 2" w:uiPriority="42"/>
-    <w:lsdException w:name="Plain Table 3" w:uiPriority="43"/>
-    <w:lsdException w:name="Plain Table 4" w:uiPriority="44"/>
-    <w:lsdException w:name="Plain Table 5" w:uiPriority="45"/>
-    <w:lsdException w:name="Grid Table Light" w:uiPriority="40"/>
-    <w:lsdException w:name="Grid Table 1 Light" w:uiPriority="46"/>
-    <w:lsdException w:name="Grid Table 2" w:uiPriority="47"/>
-    <w:lsdException w:name="Grid Table 3" w:uiPriority="48"/>
-    <w:lsdException w:name="Grid Table 4" w:uiPriority="49"/>
-    <w:lsdException w:name="Grid Table 5 Dark" w:uiPriority="50"/>
-    <w:lsdException w:name="Grid Table 6 Colorful" w:uiPriority="51"/>
-    <w:lsdException w:name="Grid Table 7 Colorful" w:uiPriority="52"/>
-    <w:lsdException w:name="Grid Table 1 Light Accent 1" w:uiPriority="46"/>
-    <w:lsdException w:name="Grid Table 2 Accent 1" w:uiPriority="47"/>
-    <w:lsdException w:name="Grid Table 3 Accent 1" w:uiPriority="48"/>
-    <w:lsdException w:name="Grid Table 4 Accent 1" w:uiPriority="49"/>
-    <w:lsdException w:name="Grid Table 5 Dark Accent 1" w:uiPriority="50"/>
-    <w:lsdException w:name="Grid Table 6 Colorful Accent 1" w:uiPriority="51"/>
-    <w:lsdException w:name="Grid Table 7 Colorful Accent 1" w:uiPriority="52"/>
-    <w:lsdException w:name="Grid Table 1 Light Accent 2" w:uiPriority="46"/>
-    <w:lsdException w:name="Grid Table 2 Accent 2" w:uiPriority="47"/>
-    <w:lsdException w:name="Grid Table 3 Accent 2" w:uiPriority="48"/>
-    <w:lsdException w:name="Grid Table 4 Accent 2" w:uiPriority="49"/>
-    <w:lsdException w:name="Grid Table 5 Dark Accent 2" w:uiPriority="50"/>
-    <w:lsdException w:name="Grid Table 6 Colorful Accent 2" w:uiPriority="51"/>
-    <w:lsdException w:name="Grid Table 7 Colorful Accent 2" w:uiPriority="52"/>
-    <w:lsdException w:name="Grid Table 1 Light Accent 3" w:uiPriority="46"/>
-    <w:lsdException w:name="Grid Table 2 Accent 3" w:uiPriority="47"/>
-    <w:lsdException w:name="Grid Table 3 Accent 3" w:uiPriority="48"/>
-    <w:lsdException w:name="Grid Table 4 Accent 3" w:uiPriority="49"/>
-    <w:lsdException w:name="Grid Table 5 Dark Accent 3" w:uiPriority="50"/>
-    <w:lsdException w:name="Grid Table 6 Colorful Accent 3" w:uiPriority="51"/>
-    <w:lsdException w:name="Grid Table 7 Colorful Accent 3" w:uiPriority="52"/>
-    <w:lsdException w:name="Grid Table 1 Light Accent 4" w:uiPriority="46"/>
-    <w:lsdException w:name="Grid Table 2 Accent 4" w:uiPriority="47"/>
-    <w:lsdException w:name="Grid Table 3 Accent 4" w:uiPriority="48"/>
-    <w:lsdException w:name="Grid Table 4 Accent 4" w:uiPriority="49"/>
-    <w:lsdException w:name="Grid Table 5 Dark Accent 4" w:uiPriority="50"/>
-    <w:lsdException w:name="Grid Table 6 Colorful Accent 4" w:uiPriority="51"/>
-    <w:lsdException w:name="Grid Table 7 Colorful Accent 4" w:uiPriority="52"/>
-    <w:lsdException w:name="Grid Table 1 Light Accent 5" w:uiPriority="46"/>
-    <w:lsdException w:name="Grid Table 2 Accent 5" w:uiPriority="47"/>
-    <w:lsdException w:name="Grid Table 3 Accent 5" w:uiPriority="48"/>
-    <w:lsdException w:name="Grid Table 4 Accent 5" w:uiPriority="49"/>
-    <w:lsdException w:name="Grid Table 5 Dark Accent 5" w:uiPriority="50"/>
-    <w:lsdException w:name="Grid Table 6 Colorful Accent 5" w:uiPriority="51"/>
-    <w:lsdException w:name="Grid Table 7 Colorful Accent 5" w:uiPriority="52"/>
-    <w:lsdException w:name="Grid Table 1 Light Accent 6" w:uiPriority="46"/>
-    <w:lsdException w:name="Grid Table 2 Accent 6" w:uiPriority="47"/>
-    <w:lsdException w:name="Grid Table 3 Accent 6" w:uiPriority="48"/>
-    <w:lsdException w:name="Grid Table 4 Accent 6" w:uiPriority="49"/>
-    <w:lsdException w:name="Grid Table 5 Dark Accent 6" w:uiPriority="50"/>
-    <w:lsdException w:name="Grid Table 6 Colorful Accent 6" w:uiPriority="51"/>
-    <w:lsdException w:name="Grid Table 7 Colorful Accent 6" w:uiPriority="52"/>
-    <w:lsdException w:name="List Table 1 Light" w:uiPriority="46"/>
-    <w:lsdException w:name="List Table 2" w:uiPriority="47"/>
-    <w:lsdException w:name="List Table 3" w:uiPriority="48"/>
-    <w:lsdException w:name="List Table 4" w:uiPriority="49"/>
-    <w:lsdException w:name="List Table 5 Dark" w:uiPriority="50"/>
-    <w:lsdException w:name="List Table 6 Colorful" w:uiPriority="51"/>
-    <w:lsdException w:name="List Table 7 Colorful" w:uiPriority="52"/>
-    <w:lsdException w:name="List Table 1 Light Accent 1" w:uiPriority="46"/>
-    <w:lsdException w:name="List Table 2 Accent 1" w:uiPriority="47"/>
-    <w:lsdException w:name="List Table 3 Accent 1" w:uiPriority="48"/>
-    <w:lsdException w:name="List Table 4 Accent 1" w:uiPriority="49"/>
-    <w:lsdException w:name="List Table 5 Dark Accent 1" w:uiPriority="50"/>
-    <w:lsdException w:name="List Table 6 Colorful Accent 1" w:uiPriority="51"/>
-    <w:lsdException w:name="List Table 7 Colorful Accent 1" w:uiPriority="52"/>
-    <w:lsdException w:name="List Table 1 Light Accent 2" w:uiPriority="46"/>
-    <w:lsdException w:name="List Table 2 Accent 2" w:uiPriority="47"/>
-    <w:lsdException w:name="List Table 3 Accent 2" w:uiPriority="48"/>
-    <w:lsdException w:name="List Table 4 Accent 2" w:uiPriority="49"/>
-    <w:lsdException w:name="List Table 5 Dark Accent 2" w:uiPriority="50"/>
-    <w:lsdException w:name="List Table 6 Colorful Accent 2" w:uiPriority="51"/>
-    <w:lsdException w:name="List Table 7 Colorful Accent 2" w:uiPriority="52"/>
-    <w:lsdException w:name="List Table 1 Light Accent 3" w:uiPriority="46"/>
-    <w:lsdException w:name="List Table 2 Accent 3" w:uiPriority="47"/>
-    <w:lsdException w:name="List Table 3 Accent 3" w:uiPriority="48"/>
-    <w:lsdException w:name="List Table 4 Accent 3" w:uiPriority="49"/>
-    <w:lsdException w:name="List Table 5 Dark Accent 3" w:uiPriority="50"/>
-    <w:lsdException w:name="List Table 6 Colorful Accent 3" w:uiPriority="51"/>
-    <w:lsdException w:name="List Table 7 Colorful Accent 3" w:uiPriority="52"/>
-    <w:lsdException w:name="List Table 1 Light Accent 4" w:uiPriority="46"/>
-    <w:lsdException w:name="List Table 2 Accent 4" w:uiPriority="47"/>
-    <w:lsdException w:name="List Table 3 Accent 4" w:uiPriority="48"/>
-    <w:lsdException w:name="List Table 4 Accent 4" w:uiPriority="49"/>
-    <w:lsdException w:name="List Table 5 Dark Accent 4" w:uiPriority="50"/>
-    <w:lsdException w:name="List Table 6 Colorful Accent 4" w:uiPriority="51"/>
-    <w:lsdException w:name="List Table 7 Colorful Accent 4" w:uiPriority="52"/>
-    <w:lsdException w:name="List Table 1 Light Accent 5" w:uiPriority="46"/>
-    <w:lsdException w:name="List Table 2 Accent 5" w:uiPriority="47"/>
-    <w:lsdException w:name="List Table 3 Accent 5" w:uiPriority="48"/>
-    <w:lsdException w:name="List Table 4 Accent 5" w:uiPriority="49"/>
-    <w:lsdException w:name="List Table 5 Dark Accent 5" w:uiPriority="50"/>
-    <w:lsdException w:name="List Table 6 Colorful Accent 5" w:uiPriority="51"/>
-    <w:lsdException w:name="List Table 7 Colorful Accent 5" w:uiPriority="52"/>
-    <w:lsdException w:name="List Table 1 Light Accent 6" w:uiPriority="46"/>
-    <w:lsdException w:name="List Table 2 Accent 6" w:uiPriority="47"/>
-    <w:lsdException w:name="List Table 3 Accent 6" w:uiPriority="48"/>
-    <w:lsdException w:name="List Table 4 Accent 6" w:uiPriority="49"/>
-    <w:lsdException w:name="List Table 5 Dark Accent 6" w:uiPriority="50"/>
-    <w:lsdException w:name="List Table 6 Colorful Accent 6" w:uiPriority="51"/>
-    <w:lsdException w:name="List Table 7 Colorful Accent 6" w:uiPriority="52"/>
+  <w:latentStyles w:defLockedState="0" w:defUIPriority="99" w:defSemiHidden="1" w:defUnhideWhenUsed="1" w:defQFormat="0" w:count="267">
+    <w:lsdException w:name="Normal" w:semiHidden="0" w:uiPriority="0" w:unhideWhenUsed="0" w:qFormat="1"/>
+    <w:lsdException w:name="heading 1" w:semiHidden="0" w:uiPriority="9" w:unhideWhenUsed="0" w:qFormat="1"/>
+    <w:lsdException w:name="heading 2" w:uiPriority="0" w:qFormat="1"/>
+    <w:lsdException w:name="heading 3" w:uiPriority="9" w:qFormat="1"/>
+    <w:lsdException w:name="heading 4" w:uiPriority="9" w:qFormat="1"/>
+    <w:lsdException w:name="heading 5" w:uiPriority="9" w:qFormat="1"/>
+    <w:lsdException w:name="heading 6" w:uiPriority="9" w:qFormat="1"/>
+    <w:lsdException w:name="heading 7" w:uiPriority="9" w:qFormat="1"/>
+    <w:lsdException w:name="heading 8" w:uiPriority="9" w:qFormat="1"/>
+    <w:lsdException w:name="heading 9" w:uiPriority="9" w:qFormat="1"/>
+    <w:lsdException w:name="toc 1" w:uiPriority="39"/>
+    <w:lsdException w:name="toc 2" w:uiPriority="39"/>
+    <w:lsdException w:name="toc 3" w:uiPriority="39"/>
+    <w:lsdException w:name="toc 4" w:uiPriority="39"/>
+    <w:lsdException w:name="toc 5" w:uiPriority="39"/>
+    <w:lsdException w:name="toc 6" w:uiPriority="39"/>
+    <w:lsdException w:name="toc 7" w:uiPriority="39"/>
+    <w:lsdException w:name="toc 8" w:uiPriority="39"/>
+    <w:lsdException w:name="toc 9" w:uiPriority="39"/>
+    <w:lsdException w:name="caption" w:uiPriority="35" w:qFormat="1"/>
+    <w:lsdException w:name="Title" w:semiHidden="0" w:uiPriority="10" w:unhideWhenUsed="0" w:qFormat="1"/>
+    <w:lsdException w:name="Default Paragraph Font" w:uiPriority="1"/>
+    <w:lsdException w:name="Subtitle" w:semiHidden="0" w:uiPriority="11" w:unhideWhenUsed="0" w:qFormat="1"/>
+    <w:lsdException w:name="Strong" w:semiHidden="0" w:uiPriority="22" w:unhideWhenUsed="0" w:qFormat="1"/>
+    <w:lsdException w:name="Emphasis" w:semiHidden="0" w:uiPriority="20" w:unhideWhenUsed="0" w:qFormat="1"/>
+    <w:lsdException w:name="Table Grid" w:semiHidden="0" w:uiPriority="39" w:unhideWhenUsed="0"/>
+    <w:lsdException w:name="Placeholder Text" w:unhideWhenUsed="0"/>
+    <w:lsdException w:name="No Spacing" w:semiHidden="0" w:uiPriority="1" w:unhideWhenUsed="0" w:qFormat="1"/>
+    <w:lsdException w:name="Light Shading" w:semiHidden="0" w:uiPriority="60" w:unhideWhenUsed="0"/>
+    <w:lsdException w:name="Light List" w:semiHidden="0" w:uiPriority="61" w:unhideWhenUsed="0"/>
+    <w:lsdException w:name="Light Grid" w:semiHidden="0" w:uiPriority="62" w:unhideWhenUsed="0"/>
+    <w:lsdException w:name="Medium Shading 1" w:semiHidden="0" w:uiPriority="63" w:unhideWhenUsed="0"/>
+    <w:lsdException w:name="Medium Shading 2" w:semiHidden="0" w:uiPriority="64" w:unhideWhenUsed="0"/>
+    <w:lsdException w:name="Medium List 1" w:semiHidden="0" w:uiPriority="65" w:unhideWhenUsed="0"/>
+    <w:lsdException w:name="Medium List 2" w:semiHidden="0" w:uiPriority="66" w:unhideWhenUsed="0"/>
+    <w:lsdException w:name="Medium Grid 1" w:semiHidden="0" w:uiPriority="67" w:unhideWhenUsed="0"/>
+    <w:lsdException w:name="Medium Grid 2" w:semiHidden="0" w:uiPriority="68" w:unhideWhenUsed="0"/>
+    <w:lsdException w:name="Medium Grid 3" w:semiHidden="0" w:uiPriority="69" w:unhideWhenUsed="0"/>
+    <w:lsdException w:name="Dark List" w:semiHidden="0" w:uiPriority="70" w:unhideWhenUsed="0"/>
+    <w:lsdException w:name="Colorful Shading" w:semiHidden="0" w:uiPriority="71" w:unhideWhenUsed="0"/>
+    <w:lsdException w:name="Colorful List" w:semiHidden="0" w:uiPriority="72" w:unhideWhenUsed="0"/>
+    <w:lsdException w:name="Colorful Grid" w:semiHidden="0" w:uiPriority="73" w:unhideWhenUsed="0"/>
+    <w:lsdException w:name="Light Shading Accent 1" w:semiHidden="0" w:uiPriority="60" w:unhideWhenUsed="0"/>
+    <w:lsdException w:name="Light List Accent 1" w:semiHidden="0" w:uiPriority="61" w:unhideWhenUsed="0"/>
+    <w:lsdException w:name="Light Grid Accent 1" w:semiHidden="0" w:uiPriority="62" w:unhideWhenUsed="0"/>
+    <w:lsdException w:name="Medium Shading 1 Accent 1" w:semiHidden="0" w:uiPriority="63" w:unhideWhenUsed="0"/>
+    <w:lsdException w:name="Medium Shading 2 Accent 1" w:semiHidden="0" w:uiPriority="64" w:unhideWhenUsed="0"/>
+    <w:lsdException w:name="Medium List 1 Accent 1" w:semiHidden="0" w:uiPriority="65" w:unhideWhenUsed="0"/>
+    <w:lsdException w:name="Revision" w:unhideWhenUsed="0"/>
+    <w:lsdException w:name="List Paragraph" w:semiHidden="0" w:uiPriority="34" w:unhideWhenUsed="0" w:qFormat="1"/>
+    <w:lsdException w:name="Quote" w:semiHidden="0" w:uiPriority="29" w:unhideWhenUsed="0" w:qFormat="1"/>
+    <w:lsdException w:name="Intense Quote" w:semiHidden="0" w:uiPriority="30" w:unhideWhenUsed="0" w:qFormat="1"/>
+    <w:lsdException w:name="Medium List 2 Accent 1" w:semiHidden="0" w:uiPriority="66" w:unhideWhenUsed="0"/>
+    <w:lsdException w:name="Medium Grid 1 Accent 1" w:semiHidden="0" w:uiPriority="67" w:unhideWhenUsed="0"/>
+    <w:lsdException w:name="Medium Grid 2 Accent 1" w:semiHidden="0" w:uiPriority="68" w:unhideWhenUsed="0"/>
+    <w:lsdException w:name="Medium Grid 3 Accent 1" w:semiHidden="0" w:uiPriority="69" w:unhideWhenUsed="0"/>
+    <w:lsdException w:name="Dark List Accent 1" w:semiHidden="0" w:uiPriority="70" w:unhideWhenUsed="0"/>
+    <w:lsdException w:name="Colorful Shading Accent 1" w:semiHidden="0" w:uiPriority="71" w:unhideWhenUsed="0"/>
+    <w:lsdException w:name="Colorful List Accent 1" w:semiHidden="0" w:uiPriority="72" w:unhideWhenUsed="0"/>
+    <w:lsdException w:name="Colorful Grid Accent 1" w:semiHidden="0" w:uiPriority="73" w:unhideWhenUsed="0"/>
+    <w:lsdException w:name="Light Shading Accent 2" w:semiHidden="0" w:uiPriority="60" w:unhideWhenUsed="0"/>
+    <w:lsdException w:name="Light List Accent 2" w:semiHidden="0" w:uiPriority="61" w:unhideWhenUsed="0"/>
+    <w:lsdException w:name="Light Grid Accent 2" w:semiHidden="0" w:uiPriority="62" w:unhideWhenUsed="0"/>
+    <w:lsdException w:name="Medium Shading 1 Accent 2" w:semiHidden="0" w:uiPriority="63" w:unhideWhenUsed="0"/>
+    <w:lsdException w:name="Medium Shading 2 Accent 2" w:semiHidden="0" w:uiPriority="64" w:unhideWhenUsed="0"/>
+    <w:lsdException w:name="Medium List 1 Accent 2" w:semiHidden="0" w:uiPriority="65" w:unhideWhenUsed="0"/>
+    <w:lsdException w:name="Medium List 2 Accent 2" w:semiHidden="0" w:uiPriority="66" w:unhideWhenUsed="0"/>
+    <w:lsdException w:name="Medium Grid 1 Accent 2" w:semiHidden="0" w:uiPriority="67" w:unhideWhenUsed="0"/>
+    <w:lsdException w:name="Medium Grid 2 Accent 2" w:semiHidden="0" w:uiPriority="68" w:unhideWhenUsed="0"/>
+    <w:lsdException w:name="Medium Grid 3 Accent 2" w:semiHidden="0" w:uiPriority="69" w:unhideWhenUsed="0"/>
+    <w:lsdException w:name="Dark List Accent 2" w:semiHidden="0" w:uiPriority="70" w:unhideWhenUsed="0"/>
+    <w:lsdException w:name="Colorful Shading Accent 2" w:semiHidden="0" w:uiPriority="71" w:unhideWhenUsed="0"/>
+    <w:lsdException w:name="Colorful List Accent 2" w:semiHidden="0" w:uiPriority="72" w:unhideWhenUsed="0"/>
+    <w:lsdException w:name="Colorful Grid Accent 2" w:semiHidden="0" w:uiPriority="73" w:unhideWhenUsed="0"/>
+    <w:lsdException w:name="Light Shading Accent 3" w:semiHidden="0" w:uiPriority="60" w:unhideWhenUsed="0"/>
+    <w:lsdException w:name="Light List Accent 3" w:semiHidden="0" w:uiPriority="61" w:unhideWhenUsed="0"/>
+    <w:lsdException w:name="Light Grid Accent 3" w:semiHidden="0" w:uiPriority="62" w:unhideWhenUsed="0"/>
+    <w:lsdException w:name="Medium Shading 1 Accent 3" w:semiHidden="0" w:uiPriority="63" w:unhideWhenUsed="0"/>
+    <w:lsdException w:name="Medium Shading 2 Accent 3" w:semiHidden="0" w:uiPriority="64" w:unhideWhenUsed="0"/>
+    <w:lsdException w:name="Medium List 1 Accent 3" w:semiHidden="0" w:uiPriority="65" w:unhideWhenUsed="0"/>
+    <w:lsdException w:name="Medium List 2 Accent 3" w:semiHidden="0" w:uiPriority="66" w:unhideWhenUsed="0"/>
+    <w:lsdException w:name="Medium Grid 1 Accent 3" w:semiHidden="0" w:uiPriority="67" w:unhideWhenUsed="0"/>
+    <w:lsdException w:name="Medium Grid 2 Accent 3" w:semiHidden="0" w:uiPriority="68" w:unhideWhenUsed="0"/>
+    <w:lsdException w:name="Medium Grid 3 Accent 3" w:semiHidden="0" w:uiPriority="69" w:unhideWhenUsed="0"/>
+    <w:lsdException w:name="Dark List Accent 3" w:semiHidden="0" w:uiPriority="70" w:unhideWhenUsed="0"/>
+    <w:lsdException w:name="Colorful Shading Accent 3" w:semiHidden="0" w:uiPriority="71" w:unhideWhenUsed="0"/>
+    <w:lsdException w:name="Colorful List Accent 3" w:semiHidden="0" w:uiPriority="72" w:unhideWhenUsed="0"/>
+    <w:lsdException w:name="Colorful Grid Accent 3" w:semiHidden="0" w:uiPriority="73" w:unhideWhenUsed="0"/>
+    <w:lsdException w:name="Light Shading Accent 4" w:semiHidden="0" w:uiPriority="60" w:unhideWhenUsed="0"/>
+    <w:lsdException w:name="Light List Accent 4" w:semiHidden="0" w:uiPriority="61" w:unhideWhenUsed="0"/>
+    <w:lsdException w:name="Light Grid Accent 4" w:semiHidden="0" w:uiPriority="62" w:unhideWhenUsed="0"/>
+    <w:lsdException w:name="Medium Shading 1 Accent 4" w:semiHidden="0" w:uiPriority="63" w:unhideWhenUsed="0"/>
+    <w:lsdException w:name="Medium Shading 2 Accent 4" w:semiHidden="0" w:uiPriority="64" w:unhideWhenUsed="0"/>
+    <w:lsdException w:name="Medium List 1 Accent 4" w:semiHidden="0" w:uiPriority="65" w:unhideWhenUsed="0"/>
+    <w:lsdException w:name="Medium List 2 Accent 4" w:semiHidden="0" w:uiPriority="66" w:unhideWhenUsed="0"/>
+    <w:lsdException w:name="Medium Grid 1 Accent 4" w:semiHidden="0" w:uiPriority="67" w:unhideWhenUsed="0"/>
+    <w:lsdException w:name="Medium Grid 2 Accent 4" w:semiHidden="0" w:uiPriority="68" w:unhideWhenUsed="0"/>
+    <w:lsdException w:name="Medium Grid 3 Accent 4" w:semiHidden="0" w:uiPriority="69" w:unhideWhenUsed="0"/>
+    <w:lsdException w:name="Dark List Accent 4" w:semiHidden="0" w:uiPriority="70" w:unhideWhenUsed="0"/>
+    <w:lsdException w:name="Colorful Shading Accent 4" w:semiHidden="0" w:uiPriority="71" w:unhideWhenUsed="0"/>
+    <w:lsdException w:name="Colorful List Accent 4" w:semiHidden="0" w:uiPriority="72" w:unhideWhenUsed="0"/>
+    <w:lsdException w:name="Colorful Grid Accent 4" w:semiHidden="0" w:uiPriority="73" w:unhideWhenUsed="0"/>
+    <w:lsdException w:name="Light Shading Accent 5" w:semiHidden="0" w:uiPriority="60" w:unhideWhenUsed="0"/>
+    <w:lsdException w:name="Light List Accent 5" w:semiHidden="0" w:uiPriority="61" w:unhideWhenUsed="0"/>
+    <w:lsdException w:name="Light Grid Accent 5" w:semiHidden="0" w:uiPriority="62" w:unhideWhenUsed="0"/>
+    <w:lsdException w:name="Medium Shading 1 Accent 5" w:semiHidden="0" w:uiPriority="63" w:unhideWhenUsed="0"/>
+    <w:lsdException w:name="Medium Shading 2 Accent 5" w:semiHidden="0" w:uiPriority="64" w:unhideWhenUsed="0"/>
+    <w:lsdException w:name="Medium List 1 Accent 5" w:semiHidden="0" w:uiPriority="65" w:unhideWhenUsed="0"/>
+    <w:lsdException w:name="Medium List 2 Accent 5" w:semiHidden="0" w:uiPriority="66" w:unhideWhenUsed="0"/>
+    <w:lsdException w:name="Medium Grid 1 Accent 5" w:semiHidden="0" w:uiPriority="67" w:unhideWhenUsed="0"/>
+    <w:lsdException w:name="Medium Grid 2 Accent 5" w:semiHidden="0" w:uiPriority="68" w:unhideWhenUsed="0"/>
+    <w:lsdException w:name="Medium Grid 3 Accent 5" w:semiHidden="0" w:uiPriority="69" w:unhideWhenUsed="0"/>
+    <w:lsdException w:name="Dark List Accent 5" w:semiHidden="0" w:uiPriority="70" w:unhideWhenUsed="0"/>
+    <w:lsdException w:name="Colorful Shading Accent 5" w:semiHidden="0" w:uiPriority="71" w:unhideWhenUsed="0"/>
+    <w:lsdException w:name="Colorful List Accent 5" w:semiHidden="0" w:uiPriority="72" w:unhideWhenUsed="0"/>
+    <w:lsdException w:name="Colorful Grid Accent 5" w:semiHidden="0" w:uiPriority="73" w:unhideWhenUsed="0"/>
+    <w:lsdException w:name="Light Shading Accent 6" w:semiHidden="0" w:uiPriority="60" w:unhideWhenUsed="0"/>
+    <w:lsdException w:name="Light List Accent 6" w:semiHidden="0" w:uiPriority="61" w:unhideWhenUsed="0"/>
+    <w:lsdException w:name="Light Grid Accent 6" w:semiHidden="0" w:uiPriority="62" w:unhideWhenUsed="0"/>
+    <w:lsdException w:name="Medium Shading 1 Accent 6" w:semiHidden="0" w:uiPriority="63" w:unhideWhenUsed="0"/>
+    <w:lsdException w:name="Medium Shading 2 Accent 6" w:semiHidden="0" w:uiPriority="64" w:unhideWhenUsed="0"/>
+    <w:lsdException w:name="Medium List 1 Accent 6" w:semiHidden="0" w:uiPriority="65" w:unhideWhenUsed="0"/>
+    <w:lsdException w:name="Medium List 2 Accent 6" w:semiHidden="0" w:uiPriority="66" w:unhideWhenUsed="0"/>
+    <w:lsdException w:name="Medium Grid 1 Accent 6" w:semiHidden="0" w:uiPriority="67" w:unhideWhenUsed="0"/>
+    <w:lsdException w:name="Medium Grid 2 Accent 6" w:semiHidden="0" w:uiPriority="68" w:unhideWhenUsed="0"/>
+    <w:lsdException w:name="Medium Grid 3 Accent 6" w:semiHidden="0" w:uiPriority="69" w:unhideWhenUsed="0"/>
+    <w:lsdException w:name="Dark List Accent 6" w:semiHidden="0" w:uiPriority="70" w:unhideWhenUsed="0"/>
+    <w:lsdException w:name="Colorful Shading Accent 6" w:semiHidden="0" w:uiPriority="71" w:unhideWhenUsed="0"/>
+    <w:lsdException w:name="Colorful List Accent 6" w:semiHidden="0" w:uiPriority="72" w:unhideWhenUsed="0"/>
+    <w:lsdException w:name="Colorful Grid Accent 6" w:semiHidden="0" w:uiPriority="73" w:unhideWhenUsed="0"/>
+    <w:lsdException w:name="Subtle Emphasis" w:semiHidden="0" w:uiPriority="19" w:unhideWhenUsed="0" w:qFormat="1"/>
+    <w:lsdException w:name="Intense Emphasis" w:semiHidden="0" w:uiPriority="21" w:unhideWhenUsed="0" w:qFormat="1"/>
+    <w:lsdException w:name="Subtle Reference" w:semiHidden="0" w:uiPriority="31" w:unhideWhenUsed="0" w:qFormat="1"/>
+    <w:lsdException w:name="Intense Reference" w:semiHidden="0" w:uiPriority="32" w:unhideWhenUsed="0" w:qFormat="1"/>
+    <w:lsdException w:name="Book Title" w:semiHidden="0" w:uiPriority="33" w:unhideWhenUsed="0" w:qFormat="1"/>
+    <w:lsdException w:name="Bibliography" w:uiPriority="37"/>
+    <w:lsdException w:name="TOC Heading" w:uiPriority="39" w:qFormat="1"/>
   </w:latentStyles>
   <w:style w:type="paragraph" w:default="1" w:styleId="Normal">
     <w:name w:val="Normal"/>
@@ -6051,7 +5897,7 @@
       </w:tblCellMar>
     </w:tblPr>
   </w:style>
-  <w:style w:type="paragraph" w:styleId="Puesto">
+  <w:style w:type="paragraph" w:styleId="Ttulo">
     <w:name w:val="Title"/>
     <w:basedOn w:val="Normal"/>
     <w:next w:val="Normal"/>
@@ -6092,9 +5938,7 @@
       <w:tblStyleRowBandSize w:val="1"/>
       <w:tblStyleColBandSize w:val="1"/>
       <w:tblCellMar>
-        <w:top w:w="0" w:type="dxa"/>
         <w:left w:w="108" w:type="dxa"/>
-        <w:bottom w:w="0" w:type="dxa"/>
         <w:right w:w="108" w:type="dxa"/>
       </w:tblCellMar>
     </w:tblPr>
@@ -6108,9 +5952,7 @@
       <w:tblStyleRowBandSize w:val="1"/>
       <w:tblStyleColBandSize w:val="1"/>
       <w:tblCellMar>
-        <w:top w:w="0" w:type="dxa"/>
         <w:left w:w="108" w:type="dxa"/>
-        <w:bottom w:w="0" w:type="dxa"/>
         <w:right w:w="108" w:type="dxa"/>
       </w:tblCellMar>
     </w:tblPr>
@@ -6125,6 +5967,439 @@
       <w:ind w:left="720"/>
       <w:contextualSpacing/>
     </w:pPr>
+  </w:style>
+  <w:style w:type="paragraph" w:styleId="Textodeglobo">
+    <w:name w:val="Balloon Text"/>
+    <w:basedOn w:val="Normal"/>
+    <w:link w:val="TextodegloboCar"/>
+    <w:uiPriority w:val="99"/>
+    <w:semiHidden/>
+    <w:unhideWhenUsed/>
+    <w:rsid w:val="00B032E7"/>
+    <w:pPr>
+      <w:spacing w:after="0" w:line="240" w:lineRule="auto"/>
+    </w:pPr>
+    <w:rPr>
+      <w:rFonts w:ascii="Tahoma" w:hAnsi="Tahoma" w:cs="Tahoma"/>
+      <w:sz w:val="16"/>
+      <w:szCs w:val="16"/>
+    </w:rPr>
+  </w:style>
+  <w:style w:type="character" w:customStyle="1" w:styleId="TextodegloboCar">
+    <w:name w:val="Texto de globo Car"/>
+    <w:basedOn w:val="Fuentedeprrafopredeter"/>
+    <w:link w:val="Textodeglobo"/>
+    <w:uiPriority w:val="99"/>
+    <w:semiHidden/>
+    <w:rsid w:val="00B032E7"/>
+    <w:rPr>
+      <w:rFonts w:ascii="Tahoma" w:hAnsi="Tahoma" w:cs="Tahoma"/>
+      <w:sz w:val="16"/>
+      <w:szCs w:val="16"/>
+    </w:rPr>
+  </w:style>
+</w:styles>
+</file>
+
+<file path=word/stylesWithEffects.xml><?xml version="1.0" encoding="utf-8"?>
+<w:styles xmlns:wpc="http://schemas.microsoft.com/office/word/2010/wordprocessingCanvas" xmlns:mc="http://schemas.openxmlformats.org/markup-compatibility/2006" xmlns:o="urn:schemas-microsoft-com:office:office" xmlns:r="http://schemas.openxmlformats.org/officeDocument/2006/relationships" xmlns:m="http://schemas.openxmlformats.org/officeDocument/2006/math" xmlns:v="urn:schemas-microsoft-com:vml" xmlns:wp14="http://schemas.microsoft.com/office/word/2010/wordprocessingDrawing" xmlns:wp="http://schemas.openxmlformats.org/drawingml/2006/wordprocessingDrawing" xmlns:w10="urn:schemas-microsoft-com:office:word" xmlns:w="http://schemas.openxmlformats.org/wordprocessingml/2006/main" xmlns:w14="http://schemas.microsoft.com/office/word/2010/wordml" xmlns:wpg="http://schemas.microsoft.com/office/word/2010/wordprocessingGroup" xmlns:wpi="http://schemas.microsoft.com/office/word/2010/wordprocessingInk" xmlns:wne="http://schemas.microsoft.com/office/word/2006/wordml" xmlns:wps="http://schemas.microsoft.com/office/word/2010/wordprocessingShape" mc:Ignorable="w14 wp14">
+  <w:docDefaults>
+    <w:rPrDefault>
+      <w:rPr>
+        <w:rFonts w:ascii="Calibri" w:eastAsia="Calibri" w:hAnsi="Calibri" w:cs="Calibri"/>
+        <w:color w:val="000000"/>
+        <w:sz w:val="22"/>
+        <w:szCs w:val="22"/>
+        <w:lang w:val="es-PE" w:eastAsia="es-PE" w:bidi="ar-SA"/>
+      </w:rPr>
+    </w:rPrDefault>
+    <w:pPrDefault>
+      <w:pPr>
+        <w:pBdr>
+          <w:top w:val="nil"/>
+          <w:left w:val="nil"/>
+          <w:bottom w:val="nil"/>
+          <w:right w:val="nil"/>
+          <w:between w:val="nil"/>
+        </w:pBdr>
+        <w:spacing w:after="160" w:line="259" w:lineRule="auto"/>
+      </w:pPr>
+    </w:pPrDefault>
+  </w:docDefaults>
+  <w:latentStyles w:defLockedState="0" w:defUIPriority="99" w:defSemiHidden="1" w:defUnhideWhenUsed="1" w:defQFormat="0" w:count="267">
+    <w:lsdException w:name="Normal" w:semiHidden="0" w:uiPriority="0" w:unhideWhenUsed="0" w:qFormat="1"/>
+    <w:lsdException w:name="heading 1" w:semiHidden="0" w:uiPriority="9" w:unhideWhenUsed="0" w:qFormat="1"/>
+    <w:lsdException w:name="heading 2" w:uiPriority="0" w:qFormat="1"/>
+    <w:lsdException w:name="heading 3" w:uiPriority="9" w:qFormat="1"/>
+    <w:lsdException w:name="heading 4" w:uiPriority="9" w:qFormat="1"/>
+    <w:lsdException w:name="heading 5" w:uiPriority="9" w:qFormat="1"/>
+    <w:lsdException w:name="heading 6" w:uiPriority="9" w:qFormat="1"/>
+    <w:lsdException w:name="heading 7" w:uiPriority="9" w:qFormat="1"/>
+    <w:lsdException w:name="heading 8" w:uiPriority="9" w:qFormat="1"/>
+    <w:lsdException w:name="heading 9" w:uiPriority="9" w:qFormat="1"/>
+    <w:lsdException w:name="toc 1" w:uiPriority="39"/>
+    <w:lsdException w:name="toc 2" w:uiPriority="39"/>
+    <w:lsdException w:name="toc 3" w:uiPriority="39"/>
+    <w:lsdException w:name="toc 4" w:uiPriority="39"/>
+    <w:lsdException w:name="toc 5" w:uiPriority="39"/>
+    <w:lsdException w:name="toc 6" w:uiPriority="39"/>
+    <w:lsdException w:name="toc 7" w:uiPriority="39"/>
+    <w:lsdException w:name="toc 8" w:uiPriority="39"/>
+    <w:lsdException w:name="toc 9" w:uiPriority="39"/>
+    <w:lsdException w:name="caption" w:uiPriority="35" w:qFormat="1"/>
+    <w:lsdException w:name="Title" w:semiHidden="0" w:uiPriority="10" w:unhideWhenUsed="0" w:qFormat="1"/>
+    <w:lsdException w:name="Default Paragraph Font" w:uiPriority="1"/>
+    <w:lsdException w:name="Subtitle" w:semiHidden="0" w:uiPriority="11" w:unhideWhenUsed="0" w:qFormat="1"/>
+    <w:lsdException w:name="Strong" w:semiHidden="0" w:uiPriority="22" w:unhideWhenUsed="0" w:qFormat="1"/>
+    <w:lsdException w:name="Emphasis" w:semiHidden="0" w:uiPriority="20" w:unhideWhenUsed="0" w:qFormat="1"/>
+    <w:lsdException w:name="Table Grid" w:semiHidden="0" w:uiPriority="39" w:unhideWhenUsed="0"/>
+    <w:lsdException w:name="Placeholder Text" w:unhideWhenUsed="0"/>
+    <w:lsdException w:name="No Spacing" w:semiHidden="0" w:uiPriority="1" w:unhideWhenUsed="0" w:qFormat="1"/>
+    <w:lsdException w:name="Light Shading" w:semiHidden="0" w:uiPriority="60" w:unhideWhenUsed="0"/>
+    <w:lsdException w:name="Light List" w:semiHidden="0" w:uiPriority="61" w:unhideWhenUsed="0"/>
+    <w:lsdException w:name="Light Grid" w:semiHidden="0" w:uiPriority="62" w:unhideWhenUsed="0"/>
+    <w:lsdException w:name="Medium Shading 1" w:semiHidden="0" w:uiPriority="63" w:unhideWhenUsed="0"/>
+    <w:lsdException w:name="Medium Shading 2" w:semiHidden="0" w:uiPriority="64" w:unhideWhenUsed="0"/>
+    <w:lsdException w:name="Medium List 1" w:semiHidden="0" w:uiPriority="65" w:unhideWhenUsed="0"/>
+    <w:lsdException w:name="Medium List 2" w:semiHidden="0" w:uiPriority="66" w:unhideWhenUsed="0"/>
+    <w:lsdException w:name="Medium Grid 1" w:semiHidden="0" w:uiPriority="67" w:unhideWhenUsed="0"/>
+    <w:lsdException w:name="Medium Grid 2" w:semiHidden="0" w:uiPriority="68" w:unhideWhenUsed="0"/>
+    <w:lsdException w:name="Medium Grid 3" w:semiHidden="0" w:uiPriority="69" w:unhideWhenUsed="0"/>
+    <w:lsdException w:name="Dark List" w:semiHidden="0" w:uiPriority="70" w:unhideWhenUsed="0"/>
+    <w:lsdException w:name="Colorful Shading" w:semiHidden="0" w:uiPriority="71" w:unhideWhenUsed="0"/>
+    <w:lsdException w:name="Colorful List" w:semiHidden="0" w:uiPriority="72" w:unhideWhenUsed="0"/>
+    <w:lsdException w:name="Colorful Grid" w:semiHidden="0" w:uiPriority="73" w:unhideWhenUsed="0"/>
+    <w:lsdException w:name="Light Shading Accent 1" w:semiHidden="0" w:uiPriority="60" w:unhideWhenUsed="0"/>
+    <w:lsdException w:name="Light List Accent 1" w:semiHidden="0" w:uiPriority="61" w:unhideWhenUsed="0"/>
+    <w:lsdException w:name="Light Grid Accent 1" w:semiHidden="0" w:uiPriority="62" w:unhideWhenUsed="0"/>
+    <w:lsdException w:name="Medium Shading 1 Accent 1" w:semiHidden="0" w:uiPriority="63" w:unhideWhenUsed="0"/>
+    <w:lsdException w:name="Medium Shading 2 Accent 1" w:semiHidden="0" w:uiPriority="64" w:unhideWhenUsed="0"/>
+    <w:lsdException w:name="Medium List 1 Accent 1" w:semiHidden="0" w:uiPriority="65" w:unhideWhenUsed="0"/>
+    <w:lsdException w:name="Revision" w:unhideWhenUsed="0"/>
+    <w:lsdException w:name="List Paragraph" w:semiHidden="0" w:uiPriority="34" w:unhideWhenUsed="0" w:qFormat="1"/>
+    <w:lsdException w:name="Quote" w:semiHidden="0" w:uiPriority="29" w:unhideWhenUsed="0" w:qFormat="1"/>
+    <w:lsdException w:name="Intense Quote" w:semiHidden="0" w:uiPriority="30" w:unhideWhenUsed="0" w:qFormat="1"/>
+    <w:lsdException w:name="Medium List 2 Accent 1" w:semiHidden="0" w:uiPriority="66" w:unhideWhenUsed="0"/>
+    <w:lsdException w:name="Medium Grid 1 Accent 1" w:semiHidden="0" w:uiPriority="67" w:unhideWhenUsed="0"/>
+    <w:lsdException w:name="Medium Grid 2 Accent 1" w:semiHidden="0" w:uiPriority="68" w:unhideWhenUsed="0"/>
+    <w:lsdException w:name="Medium Grid 3 Accent 1" w:semiHidden="0" w:uiPriority="69" w:unhideWhenUsed="0"/>
+    <w:lsdException w:name="Dark List Accent 1" w:semiHidden="0" w:uiPriority="70" w:unhideWhenUsed="0"/>
+    <w:lsdException w:name="Colorful Shading Accent 1" w:semiHidden="0" w:uiPriority="71" w:unhideWhenUsed="0"/>
+    <w:lsdException w:name="Colorful List Accent 1" w:semiHidden="0" w:uiPriority="72" w:unhideWhenUsed="0"/>
+    <w:lsdException w:name="Colorful Grid Accent 1" w:semiHidden="0" w:uiPriority="73" w:unhideWhenUsed="0"/>
+    <w:lsdException w:name="Light Shading Accent 2" w:semiHidden="0" w:uiPriority="60" w:unhideWhenUsed="0"/>
+    <w:lsdException w:name="Light List Accent 2" w:semiHidden="0" w:uiPriority="61" w:unhideWhenUsed="0"/>
+    <w:lsdException w:name="Light Grid Accent 2" w:semiHidden="0" w:uiPriority="62" w:unhideWhenUsed="0"/>
+    <w:lsdException w:name="Medium Shading 1 Accent 2" w:semiHidden="0" w:uiPriority="63" w:unhideWhenUsed="0"/>
+    <w:lsdException w:name="Medium Shading 2 Accent 2" w:semiHidden="0" w:uiPriority="64" w:unhideWhenUsed="0"/>
+    <w:lsdException w:name="Medium List 1 Accent 2" w:semiHidden="0" w:uiPriority="65" w:unhideWhenUsed="0"/>
+    <w:lsdException w:name="Medium List 2 Accent 2" w:semiHidden="0" w:uiPriority="66" w:unhideWhenUsed="0"/>
+    <w:lsdException w:name="Medium Grid 1 Accent 2" w:semiHidden="0" w:uiPriority="67" w:unhideWhenUsed="0"/>
+    <w:lsdException w:name="Medium Grid 2 Accent 2" w:semiHidden="0" w:uiPriority="68" w:unhideWhenUsed="0"/>
+    <w:lsdException w:name="Medium Grid 3 Accent 2" w:semiHidden="0" w:uiPriority="69" w:unhideWhenUsed="0"/>
+    <w:lsdException w:name="Dark List Accent 2" w:semiHidden="0" w:uiPriority="70" w:unhideWhenUsed="0"/>
+    <w:lsdException w:name="Colorful Shading Accent 2" w:semiHidden="0" w:uiPriority="71" w:unhideWhenUsed="0"/>
+    <w:lsdException w:name="Colorful List Accent 2" w:semiHidden="0" w:uiPriority="72" w:unhideWhenUsed="0"/>
+    <w:lsdException w:name="Colorful Grid Accent 2" w:semiHidden="0" w:uiPriority="73" w:unhideWhenUsed="0"/>
+    <w:lsdException w:name="Light Shading Accent 3" w:semiHidden="0" w:uiPriority="60" w:unhideWhenUsed="0"/>
+    <w:lsdException w:name="Light List Accent 3" w:semiHidden="0" w:uiPriority="61" w:unhideWhenUsed="0"/>
+    <w:lsdException w:name="Light Grid Accent 3" w:semiHidden="0" w:uiPriority="62" w:unhideWhenUsed="0"/>
+    <w:lsdException w:name="Medium Shading 1 Accent 3" w:semiHidden="0" w:uiPriority="63" w:unhideWhenUsed="0"/>
+    <w:lsdException w:name="Medium Shading 2 Accent 3" w:semiHidden="0" w:uiPriority="64" w:unhideWhenUsed="0"/>
+    <w:lsdException w:name="Medium List 1 Accent 3" w:semiHidden="0" w:uiPriority="65" w:unhideWhenUsed="0"/>
+    <w:lsdException w:name="Medium List 2 Accent 3" w:semiHidden="0" w:uiPriority="66" w:unhideWhenUsed="0"/>
+    <w:lsdException w:name="Medium Grid 1 Accent 3" w:semiHidden="0" w:uiPriority="67" w:unhideWhenUsed="0"/>
+    <w:lsdException w:name="Medium Grid 2 Accent 3" w:semiHidden="0" w:uiPriority="68" w:unhideWhenUsed="0"/>
+    <w:lsdException w:name="Medium Grid 3 Accent 3" w:semiHidden="0" w:uiPriority="69" w:unhideWhenUsed="0"/>
+    <w:lsdException w:name="Dark List Accent 3" w:semiHidden="0" w:uiPriority="70" w:unhideWhenUsed="0"/>
+    <w:lsdException w:name="Colorful Shading Accent 3" w:semiHidden="0" w:uiPriority="71" w:unhideWhenUsed="0"/>
+    <w:lsdException w:name="Colorful List Accent 3" w:semiHidden="0" w:uiPriority="72" w:unhideWhenUsed="0"/>
+    <w:lsdException w:name="Colorful Grid Accent 3" w:semiHidden="0" w:uiPriority="73" w:unhideWhenUsed="0"/>
+    <w:lsdException w:name="Light Shading Accent 4" w:semiHidden="0" w:uiPriority="60" w:unhideWhenUsed="0"/>
+    <w:lsdException w:name="Light List Accent 4" w:semiHidden="0" w:uiPriority="61" w:unhideWhenUsed="0"/>
+    <w:lsdException w:name="Light Grid Accent 4" w:semiHidden="0" w:uiPriority="62" w:unhideWhenUsed="0"/>
+    <w:lsdException w:name="Medium Shading 1 Accent 4" w:semiHidden="0" w:uiPriority="63" w:unhideWhenUsed="0"/>
+    <w:lsdException w:name="Medium Shading 2 Accent 4" w:semiHidden="0" w:uiPriority="64" w:unhideWhenUsed="0"/>
+    <w:lsdException w:name="Medium List 1 Accent 4" w:semiHidden="0" w:uiPriority="65" w:unhideWhenUsed="0"/>
+    <w:lsdException w:name="Medium List 2 Accent 4" w:semiHidden="0" w:uiPriority="66" w:unhideWhenUsed="0"/>
+    <w:lsdException w:name="Medium Grid 1 Accent 4" w:semiHidden="0" w:uiPriority="67" w:unhideWhenUsed="0"/>
+    <w:lsdException w:name="Medium Grid 2 Accent 4" w:semiHidden="0" w:uiPriority="68" w:unhideWhenUsed="0"/>
+    <w:lsdException w:name="Medium Grid 3 Accent 4" w:semiHidden="0" w:uiPriority="69" w:unhideWhenUsed="0"/>
+    <w:lsdException w:name="Dark List Accent 4" w:semiHidden="0" w:uiPriority="70" w:unhideWhenUsed="0"/>
+    <w:lsdException w:name="Colorful Shading Accent 4" w:semiHidden="0" w:uiPriority="71" w:unhideWhenUsed="0"/>
+    <w:lsdException w:name="Colorful List Accent 4" w:semiHidden="0" w:uiPriority="72" w:unhideWhenUsed="0"/>
+    <w:lsdException w:name="Colorful Grid Accent 4" w:semiHidden="0" w:uiPriority="73" w:unhideWhenUsed="0"/>
+    <w:lsdException w:name="Light Shading Accent 5" w:semiHidden="0" w:uiPriority="60" w:unhideWhenUsed="0"/>
+    <w:lsdException w:name="Light List Accent 5" w:semiHidden="0" w:uiPriority="61" w:unhideWhenUsed="0"/>
+    <w:lsdException w:name="Light Grid Accent 5" w:semiHidden="0" w:uiPriority="62" w:unhideWhenUsed="0"/>
+    <w:lsdException w:name="Medium Shading 1 Accent 5" w:semiHidden="0" w:uiPriority="63" w:unhideWhenUsed="0"/>
+    <w:lsdException w:name="Medium Shading 2 Accent 5" w:semiHidden="0" w:uiPriority="64" w:unhideWhenUsed="0"/>
+    <w:lsdException w:name="Medium List 1 Accent 5" w:semiHidden="0" w:uiPriority="65" w:unhideWhenUsed="0"/>
+    <w:lsdException w:name="Medium List 2 Accent 5" w:semiHidden="0" w:uiPriority="66" w:unhideWhenUsed="0"/>
+    <w:lsdException w:name="Medium Grid 1 Accent 5" w:semiHidden="0" w:uiPriority="67" w:unhideWhenUsed="0"/>
+    <w:lsdException w:name="Medium Grid 2 Accent 5" w:semiHidden="0" w:uiPriority="68" w:unhideWhenUsed="0"/>
+    <w:lsdException w:name="Medium Grid 3 Accent 5" w:semiHidden="0" w:uiPriority="69" w:unhideWhenUsed="0"/>
+    <w:lsdException w:name="Dark List Accent 5" w:semiHidden="0" w:uiPriority="70" w:unhideWhenUsed="0"/>
+    <w:lsdException w:name="Colorful Shading Accent 5" w:semiHidden="0" w:uiPriority="71" w:unhideWhenUsed="0"/>
+    <w:lsdException w:name="Colorful List Accent 5" w:semiHidden="0" w:uiPriority="72" w:unhideWhenUsed="0"/>
+    <w:lsdException w:name="Colorful Grid Accent 5" w:semiHidden="0" w:uiPriority="73" w:unhideWhenUsed="0"/>
+    <w:lsdException w:name="Light Shading Accent 6" w:semiHidden="0" w:uiPriority="60" w:unhideWhenUsed="0"/>
+    <w:lsdException w:name="Light List Accent 6" w:semiHidden="0" w:uiPriority="61" w:unhideWhenUsed="0"/>
+    <w:lsdException w:name="Light Grid Accent 6" w:semiHidden="0" w:uiPriority="62" w:unhideWhenUsed="0"/>
+    <w:lsdException w:name="Medium Shading 1 Accent 6" w:semiHidden="0" w:uiPriority="63" w:unhideWhenUsed="0"/>
+    <w:lsdException w:name="Medium Shading 2 Accent 6" w:semiHidden="0" w:uiPriority="64" w:unhideWhenUsed="0"/>
+    <w:lsdException w:name="Medium List 1 Accent 6" w:semiHidden="0" w:uiPriority="65" w:unhideWhenUsed="0"/>
+    <w:lsdException w:name="Medium List 2 Accent 6" w:semiHidden="0" w:uiPriority="66" w:unhideWhenUsed="0"/>
+    <w:lsdException w:name="Medium Grid 1 Accent 6" w:semiHidden="0" w:uiPriority="67" w:unhideWhenUsed="0"/>
+    <w:lsdException w:name="Medium Grid 2 Accent 6" w:semiHidden="0" w:uiPriority="68" w:unhideWhenUsed="0"/>
+    <w:lsdException w:name="Medium Grid 3 Accent 6" w:semiHidden="0" w:uiPriority="69" w:unhideWhenUsed="0"/>
+    <w:lsdException w:name="Dark List Accent 6" w:semiHidden="0" w:uiPriority="70" w:unhideWhenUsed="0"/>
+    <w:lsdException w:name="Colorful Shading Accent 6" w:semiHidden="0" w:uiPriority="71" w:unhideWhenUsed="0"/>
+    <w:lsdException w:name="Colorful List Accent 6" w:semiHidden="0" w:uiPriority="72" w:unhideWhenUsed="0"/>
+    <w:lsdException w:name="Colorful Grid Accent 6" w:semiHidden="0" w:uiPriority="73" w:unhideWhenUsed="0"/>
+    <w:lsdException w:name="Subtle Emphasis" w:semiHidden="0" w:uiPriority="19" w:unhideWhenUsed="0" w:qFormat="1"/>
+    <w:lsdException w:name="Intense Emphasis" w:semiHidden="0" w:uiPriority="21" w:unhideWhenUsed="0" w:qFormat="1"/>
+    <w:lsdException w:name="Subtle Reference" w:semiHidden="0" w:uiPriority="31" w:unhideWhenUsed="0" w:qFormat="1"/>
+    <w:lsdException w:name="Intense Reference" w:semiHidden="0" w:uiPriority="32" w:unhideWhenUsed="0" w:qFormat="1"/>
+    <w:lsdException w:name="Book Title" w:semiHidden="0" w:uiPriority="33" w:unhideWhenUsed="0" w:qFormat="1"/>
+    <w:lsdException w:name="Bibliography" w:uiPriority="37"/>
+    <w:lsdException w:name="TOC Heading" w:uiPriority="39" w:qFormat="1"/>
+  </w:latentStyles>
+  <w:style w:type="paragraph" w:default="1" w:styleId="Normal">
+    <w:name w:val="Normal"/>
+  </w:style>
+  <w:style w:type="paragraph" w:styleId="Ttulo1">
+    <w:name w:val="heading 1"/>
+    <w:basedOn w:val="Normal"/>
+    <w:next w:val="Normal"/>
+    <w:pPr>
+      <w:keepNext/>
+      <w:keepLines/>
+      <w:spacing w:before="240" w:after="0"/>
+      <w:outlineLvl w:val="0"/>
+    </w:pPr>
+    <w:rPr>
+      <w:color w:val="2E75B5"/>
+      <w:sz w:val="32"/>
+      <w:szCs w:val="32"/>
+    </w:rPr>
+  </w:style>
+  <w:style w:type="paragraph" w:styleId="Ttulo2">
+    <w:name w:val="heading 2"/>
+    <w:basedOn w:val="Normal"/>
+    <w:next w:val="Normal"/>
+    <w:pPr>
+      <w:keepNext/>
+      <w:keepLines/>
+      <w:spacing w:before="40" w:after="0"/>
+      <w:outlineLvl w:val="1"/>
+    </w:pPr>
+    <w:rPr>
+      <w:color w:val="2E75B5"/>
+      <w:sz w:val="26"/>
+      <w:szCs w:val="26"/>
+    </w:rPr>
+  </w:style>
+  <w:style w:type="paragraph" w:styleId="Ttulo3">
+    <w:name w:val="heading 3"/>
+    <w:basedOn w:val="Normal"/>
+    <w:next w:val="Normal"/>
+    <w:pPr>
+      <w:keepNext/>
+      <w:keepLines/>
+      <w:spacing w:before="280" w:after="80"/>
+      <w:outlineLvl w:val="2"/>
+    </w:pPr>
+    <w:rPr>
+      <w:b/>
+      <w:sz w:val="28"/>
+      <w:szCs w:val="28"/>
+    </w:rPr>
+  </w:style>
+  <w:style w:type="paragraph" w:styleId="Ttulo4">
+    <w:name w:val="heading 4"/>
+    <w:basedOn w:val="Normal"/>
+    <w:next w:val="Normal"/>
+    <w:pPr>
+      <w:keepNext/>
+      <w:keepLines/>
+      <w:spacing w:before="240" w:after="40"/>
+      <w:outlineLvl w:val="3"/>
+    </w:pPr>
+    <w:rPr>
+      <w:b/>
+      <w:sz w:val="24"/>
+      <w:szCs w:val="24"/>
+    </w:rPr>
+  </w:style>
+  <w:style w:type="paragraph" w:styleId="Ttulo5">
+    <w:name w:val="heading 5"/>
+    <w:basedOn w:val="Normal"/>
+    <w:next w:val="Normal"/>
+    <w:pPr>
+      <w:keepNext/>
+      <w:keepLines/>
+      <w:spacing w:before="220" w:after="40"/>
+      <w:outlineLvl w:val="4"/>
+    </w:pPr>
+    <w:rPr>
+      <w:b/>
+    </w:rPr>
+  </w:style>
+  <w:style w:type="paragraph" w:styleId="Ttulo6">
+    <w:name w:val="heading 6"/>
+    <w:basedOn w:val="Normal"/>
+    <w:next w:val="Normal"/>
+    <w:pPr>
+      <w:keepNext/>
+      <w:keepLines/>
+      <w:spacing w:before="200" w:after="40"/>
+      <w:outlineLvl w:val="5"/>
+    </w:pPr>
+    <w:rPr>
+      <w:b/>
+      <w:sz w:val="20"/>
+      <w:szCs w:val="20"/>
+    </w:rPr>
+  </w:style>
+  <w:style w:type="character" w:default="1" w:styleId="Fuentedeprrafopredeter">
+    <w:name w:val="Default Paragraph Font"/>
+    <w:uiPriority w:val="1"/>
+    <w:semiHidden/>
+    <w:unhideWhenUsed/>
+  </w:style>
+  <w:style w:type="table" w:default="1" w:styleId="Tablanormal">
+    <w:name w:val="Normal Table"/>
+    <w:uiPriority w:val="99"/>
+    <w:semiHidden/>
+    <w:unhideWhenUsed/>
+    <w:tblPr>
+      <w:tblInd w:w="0" w:type="dxa"/>
+      <w:tblCellMar>
+        <w:top w:w="0" w:type="dxa"/>
+        <w:left w:w="108" w:type="dxa"/>
+        <w:bottom w:w="0" w:type="dxa"/>
+        <w:right w:w="108" w:type="dxa"/>
+      </w:tblCellMar>
+    </w:tblPr>
+  </w:style>
+  <w:style w:type="numbering" w:default="1" w:styleId="Sinlista">
+    <w:name w:val="No List"/>
+    <w:uiPriority w:val="99"/>
+    <w:semiHidden/>
+    <w:unhideWhenUsed/>
+  </w:style>
+  <w:style w:type="table" w:customStyle="1" w:styleId="TableNormal">
+    <w:name w:val="Table Normal"/>
+    <w:tblPr>
+      <w:tblCellMar>
+        <w:top w:w="0" w:type="dxa"/>
+        <w:left w:w="0" w:type="dxa"/>
+        <w:bottom w:w="0" w:type="dxa"/>
+        <w:right w:w="0" w:type="dxa"/>
+      </w:tblCellMar>
+    </w:tblPr>
+  </w:style>
+  <w:style w:type="paragraph" w:styleId="Ttulo">
+    <w:name w:val="Title"/>
+    <w:basedOn w:val="Normal"/>
+    <w:next w:val="Normal"/>
+    <w:pPr>
+      <w:keepNext/>
+      <w:keepLines/>
+      <w:spacing w:before="480" w:after="120"/>
+    </w:pPr>
+    <w:rPr>
+      <w:b/>
+      <w:sz w:val="72"/>
+      <w:szCs w:val="72"/>
+    </w:rPr>
+  </w:style>
+  <w:style w:type="paragraph" w:styleId="Subttulo">
+    <w:name w:val="Subtitle"/>
+    <w:basedOn w:val="Normal"/>
+    <w:next w:val="Normal"/>
+    <w:pPr>
+      <w:keepNext/>
+      <w:keepLines/>
+      <w:spacing w:before="360" w:after="80"/>
+    </w:pPr>
+    <w:rPr>
+      <w:rFonts w:ascii="Georgia" w:eastAsia="Georgia" w:hAnsi="Georgia" w:cs="Georgia"/>
+      <w:i/>
+      <w:color w:val="666666"/>
+      <w:sz w:val="48"/>
+      <w:szCs w:val="48"/>
+    </w:rPr>
+  </w:style>
+  <w:style w:type="table" w:customStyle="1" w:styleId="a">
+    <w:basedOn w:val="TableNormal"/>
+    <w:pPr>
+      <w:spacing w:after="0" w:line="240" w:lineRule="auto"/>
+    </w:pPr>
+    <w:tblPr>
+      <w:tblStyleRowBandSize w:val="1"/>
+      <w:tblStyleColBandSize w:val="1"/>
+      <w:tblCellMar>
+        <w:left w:w="108" w:type="dxa"/>
+        <w:right w:w="108" w:type="dxa"/>
+      </w:tblCellMar>
+    </w:tblPr>
+  </w:style>
+  <w:style w:type="table" w:customStyle="1" w:styleId="a0">
+    <w:basedOn w:val="TableNormal"/>
+    <w:pPr>
+      <w:spacing w:after="0" w:line="240" w:lineRule="auto"/>
+    </w:pPr>
+    <w:tblPr>
+      <w:tblStyleRowBandSize w:val="1"/>
+      <w:tblStyleColBandSize w:val="1"/>
+      <w:tblCellMar>
+        <w:left w:w="108" w:type="dxa"/>
+        <w:right w:w="108" w:type="dxa"/>
+      </w:tblCellMar>
+    </w:tblPr>
+  </w:style>
+  <w:style w:type="paragraph" w:styleId="Prrafodelista">
+    <w:name w:val="List Paragraph"/>
+    <w:basedOn w:val="Normal"/>
+    <w:uiPriority w:val="34"/>
+    <w:qFormat/>
+    <w:rsid w:val="00D70EC8"/>
+    <w:pPr>
+      <w:ind w:left="720"/>
+      <w:contextualSpacing/>
+    </w:pPr>
+  </w:style>
+  <w:style w:type="paragraph" w:styleId="Textodeglobo">
+    <w:name w:val="Balloon Text"/>
+    <w:basedOn w:val="Normal"/>
+    <w:link w:val="TextodegloboCar"/>
+    <w:uiPriority w:val="99"/>
+    <w:semiHidden/>
+    <w:unhideWhenUsed/>
+    <w:rsid w:val="00B032E7"/>
+    <w:pPr>
+      <w:spacing w:after="0" w:line="240" w:lineRule="auto"/>
+    </w:pPr>
+    <w:rPr>
+      <w:rFonts w:ascii="Tahoma" w:hAnsi="Tahoma" w:cs="Tahoma"/>
+      <w:sz w:val="16"/>
+      <w:szCs w:val="16"/>
+    </w:rPr>
+  </w:style>
+  <w:style w:type="character" w:customStyle="1" w:styleId="TextodegloboCar">
+    <w:name w:val="Texto de globo Car"/>
+    <w:basedOn w:val="Fuentedeprrafopredeter"/>
+    <w:link w:val="Textodeglobo"/>
+    <w:uiPriority w:val="99"/>
+    <w:semiHidden/>
+    <w:rsid w:val="00B032E7"/>
+    <w:rPr>
+      <w:rFonts w:ascii="Tahoma" w:hAnsi="Tahoma" w:cs="Tahoma"/>
+      <w:sz w:val="16"/>
+      <w:szCs w:val="16"/>
+    </w:rPr>
   </w:style>
 </w:styles>
 </file>
@@ -7405,55 +7680,55 @@
     </dgm:pt>
   </dgm:ptLst>
   <dgm:cxnLst>
+    <dgm:cxn modelId="{0BB14AC1-DDF7-4D74-A293-51AEFBEF174E}" type="presOf" srcId="{6BC4DBFF-7F67-4F87-AB87-0156377A260E}" destId="{A8EAF0EC-6DE5-49C5-9A6D-87BE8C5BBFB2}" srcOrd="0" destOrd="0" presId="urn:microsoft.com/office/officeart/2005/8/layout/cycle6"/>
+    <dgm:cxn modelId="{D5060B95-D77E-409F-BC76-572082ABC9FE}" type="presOf" srcId="{22D1A62B-7246-4033-BBF4-0D21B2C56219}" destId="{4859BBBA-DD93-42AD-B769-AA41180BEAE3}" srcOrd="0" destOrd="0" presId="urn:microsoft.com/office/officeart/2005/8/layout/cycle6"/>
     <dgm:cxn modelId="{C18277C8-722C-4F73-BF01-BEAD84038C68}" srcId="{19283D3A-D6F6-4EEC-9E55-65E4D3880DAC}" destId="{4D073C2A-DB86-40A7-AAB8-B9FB6DEA626C}" srcOrd="0" destOrd="0" parTransId="{2CC88954-4527-4745-8A62-662C75313D90}" sibTransId="{6BC4DBFF-7F67-4F87-AB87-0156377A260E}"/>
-    <dgm:cxn modelId="{2152E3C9-7DDC-47E8-BB28-FB92EB28D58C}" type="presOf" srcId="{34F3150B-986B-44F0-9FE6-5F8E9A960569}" destId="{7FBB3373-8647-4046-B647-BF607252A9C9}" srcOrd="0" destOrd="0" presId="urn:microsoft.com/office/officeart/2005/8/layout/cycle6"/>
+    <dgm:cxn modelId="{B49FD55C-3BF9-4498-9CCE-B0C897CAD26E}" type="presOf" srcId="{D7A5E389-5642-4E22-A056-386859FBA6FA}" destId="{A2CB7B83-17F2-4776-9171-A8DCFD8C6FA7}" srcOrd="0" destOrd="0" presId="urn:microsoft.com/office/officeart/2005/8/layout/cycle6"/>
+    <dgm:cxn modelId="{C25FB3E8-AFFA-42E9-B094-968652748EEC}" srcId="{19283D3A-D6F6-4EEC-9E55-65E4D3880DAC}" destId="{95589FE9-8095-46B0-87A3-07EE1B867E68}" srcOrd="1" destOrd="0" parTransId="{925F2892-CF2D-4413-B63A-6055510BD518}" sibTransId="{2FF4CA0C-DEE7-4396-890B-871109093FF5}"/>
+    <dgm:cxn modelId="{70AB141F-6D21-4933-8F2F-B633E3C8839A}" type="presOf" srcId="{E4C52E9C-6058-4073-8613-993D42215219}" destId="{E5147628-1E72-41EA-BFB1-9D33A8EC2296}" srcOrd="0" destOrd="0" presId="urn:microsoft.com/office/officeart/2005/8/layout/cycle6"/>
+    <dgm:cxn modelId="{FFC7B65F-67B9-48CF-ABB2-0878B809BC81}" srcId="{19283D3A-D6F6-4EEC-9E55-65E4D3880DAC}" destId="{22D1A62B-7246-4033-BBF4-0D21B2C56219}" srcOrd="2" destOrd="0" parTransId="{75DF7CCB-0F0F-4997-8748-E61EA962F7EB}" sibTransId="{AF57AB0F-620C-4A84-B8F5-33AC8CE5DB67}"/>
+    <dgm:cxn modelId="{56B95800-577C-4738-B37E-D6F129153A41}" type="presOf" srcId="{2FF4CA0C-DEE7-4396-890B-871109093FF5}" destId="{E18BC60C-759F-45DC-9B52-FCB2A7D5E40F}" srcOrd="0" destOrd="0" presId="urn:microsoft.com/office/officeart/2005/8/layout/cycle6"/>
+    <dgm:cxn modelId="{83451609-4666-470A-BFDC-AEF3119EA872}" srcId="{19283D3A-D6F6-4EEC-9E55-65E4D3880DAC}" destId="{34F3150B-986B-44F0-9FE6-5F8E9A960569}" srcOrd="5" destOrd="0" parTransId="{C9440F02-138B-44E0-98B8-7B8B2628F9E7}" sibTransId="{D7A5E389-5642-4E22-A056-386859FBA6FA}"/>
     <dgm:cxn modelId="{B7EF37F7-87AF-429C-BAE6-C13441F34C4B}" srcId="{19283D3A-D6F6-4EEC-9E55-65E4D3880DAC}" destId="{655B0831-5394-443B-A2F0-215FED9715B9}" srcOrd="6" destOrd="0" parTransId="{6D298BE5-BDBE-460E-9290-8E61D70F9274}" sibTransId="{0A49F21C-1F30-4A6C-BD71-412E3B458C9B}"/>
-    <dgm:cxn modelId="{4DF15FD2-CB60-471D-9AEA-6DC01F78EB38}" type="presOf" srcId="{19283D3A-D6F6-4EEC-9E55-65E4D3880DAC}" destId="{3DE529F3-0185-4A58-881D-BBD240F0AF6F}" srcOrd="0" destOrd="0" presId="urn:microsoft.com/office/officeart/2005/8/layout/cycle6"/>
-    <dgm:cxn modelId="{FFC7B65F-67B9-48CF-ABB2-0878B809BC81}" srcId="{19283D3A-D6F6-4EEC-9E55-65E4D3880DAC}" destId="{22D1A62B-7246-4033-BBF4-0D21B2C56219}" srcOrd="2" destOrd="0" parTransId="{75DF7CCB-0F0F-4997-8748-E61EA962F7EB}" sibTransId="{AF57AB0F-620C-4A84-B8F5-33AC8CE5DB67}"/>
-    <dgm:cxn modelId="{157C0466-036F-4B18-90F8-87CE0E04295A}" type="presOf" srcId="{6BC4DBFF-7F67-4F87-AB87-0156377A260E}" destId="{A8EAF0EC-6DE5-49C5-9A6D-87BE8C5BBFB2}" srcOrd="0" destOrd="0" presId="urn:microsoft.com/office/officeart/2005/8/layout/cycle6"/>
-    <dgm:cxn modelId="{B3B1B223-2D2A-4734-ABF1-8388CFB2C31A}" type="presOf" srcId="{2FF4CA0C-DEE7-4396-890B-871109093FF5}" destId="{E18BC60C-759F-45DC-9B52-FCB2A7D5E40F}" srcOrd="0" destOrd="0" presId="urn:microsoft.com/office/officeart/2005/8/layout/cycle6"/>
-    <dgm:cxn modelId="{1D29671D-6F8E-4CE0-BB0E-B581FCC47601}" type="presOf" srcId="{0A49F21C-1F30-4A6C-BD71-412E3B458C9B}" destId="{BFAD0C6B-D914-4A97-9654-7CA258689412}" srcOrd="0" destOrd="0" presId="urn:microsoft.com/office/officeart/2005/8/layout/cycle6"/>
+    <dgm:cxn modelId="{0AA53D16-64AC-4037-A9BE-307C5D0CF0D5}" type="presOf" srcId="{655B0831-5394-443B-A2F0-215FED9715B9}" destId="{7B3A2D7B-7915-4ABD-A560-14421BDDDD07}" srcOrd="0" destOrd="0" presId="urn:microsoft.com/office/officeart/2005/8/layout/cycle6"/>
+    <dgm:cxn modelId="{B48C1036-53B4-4DA8-848E-651D7ABE312D}" type="presOf" srcId="{4D073C2A-DB86-40A7-AAB8-B9FB6DEA626C}" destId="{07C06211-4D09-4E58-B9DE-75B6B9E60B83}" srcOrd="0" destOrd="0" presId="urn:microsoft.com/office/officeart/2005/8/layout/cycle6"/>
     <dgm:cxn modelId="{B8F7D150-85BA-42E1-A101-820AFC04ED38}" srcId="{19283D3A-D6F6-4EEC-9E55-65E4D3880DAC}" destId="{C899A806-74E6-4789-9C54-BDFFDCE30E7D}" srcOrd="4" destOrd="0" parTransId="{44F2DA1F-B832-46C3-85FE-F231E6F44AD7}" sibTransId="{821ACE20-9015-4942-A6CB-C8F9D3A8FCDE}"/>
-    <dgm:cxn modelId="{CF8045CB-FE41-4D9C-B031-6EB30813AA6B}" type="presOf" srcId="{D7A5E389-5642-4E22-A056-386859FBA6FA}" destId="{A2CB7B83-17F2-4776-9171-A8DCFD8C6FA7}" srcOrd="0" destOrd="0" presId="urn:microsoft.com/office/officeart/2005/8/layout/cycle6"/>
-    <dgm:cxn modelId="{83451609-4666-470A-BFDC-AEF3119EA872}" srcId="{19283D3A-D6F6-4EEC-9E55-65E4D3880DAC}" destId="{34F3150B-986B-44F0-9FE6-5F8E9A960569}" srcOrd="5" destOrd="0" parTransId="{C9440F02-138B-44E0-98B8-7B8B2628F9E7}" sibTransId="{D7A5E389-5642-4E22-A056-386859FBA6FA}"/>
-    <dgm:cxn modelId="{752598D7-83FC-4CC2-98AF-52E118F4BC50}" type="presOf" srcId="{C899A806-74E6-4789-9C54-BDFFDCE30E7D}" destId="{CA412084-EC76-48BE-BA16-F861FE456202}" srcOrd="0" destOrd="0" presId="urn:microsoft.com/office/officeart/2005/8/layout/cycle6"/>
-    <dgm:cxn modelId="{6A35BA28-6B90-4CBA-8D78-F6CFA709E245}" type="presOf" srcId="{821ACE20-9015-4942-A6CB-C8F9D3A8FCDE}" destId="{10A10C27-1E1A-4595-8759-ACCB7668FBF0}" srcOrd="0" destOrd="0" presId="urn:microsoft.com/office/officeart/2005/8/layout/cycle6"/>
-    <dgm:cxn modelId="{EB536D40-930A-490F-BA23-A34BB179D866}" type="presOf" srcId="{E4C52E9C-6058-4073-8613-993D42215219}" destId="{E5147628-1E72-41EA-BFB1-9D33A8EC2296}" srcOrd="0" destOrd="0" presId="urn:microsoft.com/office/officeart/2005/8/layout/cycle6"/>
-    <dgm:cxn modelId="{C25FB3E8-AFFA-42E9-B094-968652748EEC}" srcId="{19283D3A-D6F6-4EEC-9E55-65E4D3880DAC}" destId="{95589FE9-8095-46B0-87A3-07EE1B867E68}" srcOrd="1" destOrd="0" parTransId="{925F2892-CF2D-4413-B63A-6055510BD518}" sibTransId="{2FF4CA0C-DEE7-4396-890B-871109093FF5}"/>
-    <dgm:cxn modelId="{EDB6A208-5460-4261-A815-5BCFB785B42A}" type="presOf" srcId="{655B0831-5394-443B-A2F0-215FED9715B9}" destId="{7B3A2D7B-7915-4ABD-A560-14421BDDDD07}" srcOrd="0" destOrd="0" presId="urn:microsoft.com/office/officeart/2005/8/layout/cycle6"/>
-    <dgm:cxn modelId="{E412503A-E642-4B36-AA2A-56C2E75D6594}" type="presOf" srcId="{EC660084-CCA8-4E7D-8794-2C76BD94CC1F}" destId="{0B30A663-8AED-4E5D-B54E-2D24D94F77F1}" srcOrd="0" destOrd="0" presId="urn:microsoft.com/office/officeart/2005/8/layout/cycle6"/>
-    <dgm:cxn modelId="{2884B560-8F64-428A-8304-E94ECCE4F14A}" type="presOf" srcId="{AF57AB0F-620C-4A84-B8F5-33AC8CE5DB67}" destId="{03EBF460-F6A9-46CE-901F-784473E9E363}" srcOrd="0" destOrd="0" presId="urn:microsoft.com/office/officeart/2005/8/layout/cycle6"/>
-    <dgm:cxn modelId="{FC0A1A80-A451-4FEA-92C7-BEA9B08D433E}" type="presOf" srcId="{4D073C2A-DB86-40A7-AAB8-B9FB6DEA626C}" destId="{07C06211-4D09-4E58-B9DE-75B6B9E60B83}" srcOrd="0" destOrd="0" presId="urn:microsoft.com/office/officeart/2005/8/layout/cycle6"/>
-    <dgm:cxn modelId="{9C4C98D8-075A-481B-82BA-63CD5ABAFEB1}" type="presOf" srcId="{22D1A62B-7246-4033-BBF4-0D21B2C56219}" destId="{4859BBBA-DD93-42AD-B769-AA41180BEAE3}" srcOrd="0" destOrd="0" presId="urn:microsoft.com/office/officeart/2005/8/layout/cycle6"/>
-    <dgm:cxn modelId="{318B1FEE-DCBA-4C4A-B4F2-E53A105D6917}" type="presOf" srcId="{95589FE9-8095-46B0-87A3-07EE1B867E68}" destId="{B768D061-5E1C-4191-8C48-989525927E27}" srcOrd="0" destOrd="0" presId="urn:microsoft.com/office/officeart/2005/8/layout/cycle6"/>
+    <dgm:cxn modelId="{9D055E4E-A5AA-405C-A836-AE4E66F1FC1A}" type="presOf" srcId="{34F3150B-986B-44F0-9FE6-5F8E9A960569}" destId="{7FBB3373-8647-4046-B647-BF607252A9C9}" srcOrd="0" destOrd="0" presId="urn:microsoft.com/office/officeart/2005/8/layout/cycle6"/>
+    <dgm:cxn modelId="{C66FD1B3-CE1D-4A20-AD0E-CBA37545343C}" type="presOf" srcId="{19283D3A-D6F6-4EEC-9E55-65E4D3880DAC}" destId="{3DE529F3-0185-4A58-881D-BBD240F0AF6F}" srcOrd="0" destOrd="0" presId="urn:microsoft.com/office/officeart/2005/8/layout/cycle6"/>
+    <dgm:cxn modelId="{EFBC4EE3-DF7A-419E-A21D-4CFCB0DCE27F}" type="presOf" srcId="{821ACE20-9015-4942-A6CB-C8F9D3A8FCDE}" destId="{10A10C27-1E1A-4595-8759-ACCB7668FBF0}" srcOrd="0" destOrd="0" presId="urn:microsoft.com/office/officeart/2005/8/layout/cycle6"/>
+    <dgm:cxn modelId="{091912A4-CB0B-402A-9FD2-B3296A135F6B}" type="presOf" srcId="{AF57AB0F-620C-4A84-B8F5-33AC8CE5DB67}" destId="{03EBF460-F6A9-46CE-901F-784473E9E363}" srcOrd="0" destOrd="0" presId="urn:microsoft.com/office/officeart/2005/8/layout/cycle6"/>
+    <dgm:cxn modelId="{105180C6-7A27-4605-8549-7ACAD87CD467}" type="presOf" srcId="{95589FE9-8095-46B0-87A3-07EE1B867E68}" destId="{B768D061-5E1C-4191-8C48-989525927E27}" srcOrd="0" destOrd="0" presId="urn:microsoft.com/office/officeart/2005/8/layout/cycle6"/>
+    <dgm:cxn modelId="{C41F853C-316C-40A4-B2CA-740B76F23945}" type="presOf" srcId="{EC660084-CCA8-4E7D-8794-2C76BD94CC1F}" destId="{0B30A663-8AED-4E5D-B54E-2D24D94F77F1}" srcOrd="0" destOrd="0" presId="urn:microsoft.com/office/officeart/2005/8/layout/cycle6"/>
+    <dgm:cxn modelId="{CABD5826-F856-4863-A183-6FBBAAD19DB9}" type="presOf" srcId="{C899A806-74E6-4789-9C54-BDFFDCE30E7D}" destId="{CA412084-EC76-48BE-BA16-F861FE456202}" srcOrd="0" destOrd="0" presId="urn:microsoft.com/office/officeart/2005/8/layout/cycle6"/>
+    <dgm:cxn modelId="{02AC3085-BF91-4168-9099-32FA03E447CC}" type="presOf" srcId="{0A49F21C-1F30-4A6C-BD71-412E3B458C9B}" destId="{BFAD0C6B-D914-4A97-9654-7CA258689412}" srcOrd="0" destOrd="0" presId="urn:microsoft.com/office/officeart/2005/8/layout/cycle6"/>
     <dgm:cxn modelId="{C41F1729-344F-4AB1-BA9A-B8C4FD4CE9AC}" srcId="{19283D3A-D6F6-4EEC-9E55-65E4D3880DAC}" destId="{EC660084-CCA8-4E7D-8794-2C76BD94CC1F}" srcOrd="3" destOrd="0" parTransId="{E2D1FE38-96D4-44F0-8058-F43055BA4671}" sibTransId="{E4C52E9C-6058-4073-8613-993D42215219}"/>
-    <dgm:cxn modelId="{B5D2895D-FCA1-4062-8397-65605ADDA445}" type="presParOf" srcId="{3DE529F3-0185-4A58-881D-BBD240F0AF6F}" destId="{07C06211-4D09-4E58-B9DE-75B6B9E60B83}" srcOrd="0" destOrd="0" presId="urn:microsoft.com/office/officeart/2005/8/layout/cycle6"/>
-    <dgm:cxn modelId="{2081F0E6-7C6C-4427-B3D3-443A6EBE57CE}" type="presParOf" srcId="{3DE529F3-0185-4A58-881D-BBD240F0AF6F}" destId="{8F792B99-AECC-4585-8D54-9F141DD2BE4F}" srcOrd="1" destOrd="0" presId="urn:microsoft.com/office/officeart/2005/8/layout/cycle6"/>
-    <dgm:cxn modelId="{0AB4F855-A397-4951-B279-C91435422C75}" type="presParOf" srcId="{3DE529F3-0185-4A58-881D-BBD240F0AF6F}" destId="{A8EAF0EC-6DE5-49C5-9A6D-87BE8C5BBFB2}" srcOrd="2" destOrd="0" presId="urn:microsoft.com/office/officeart/2005/8/layout/cycle6"/>
-    <dgm:cxn modelId="{C5F32414-7450-4A55-85B8-82DF5D3A7B68}" type="presParOf" srcId="{3DE529F3-0185-4A58-881D-BBD240F0AF6F}" destId="{B768D061-5E1C-4191-8C48-989525927E27}" srcOrd="3" destOrd="0" presId="urn:microsoft.com/office/officeart/2005/8/layout/cycle6"/>
-    <dgm:cxn modelId="{984660E2-6E0F-42EF-8EA3-96882DB162D7}" type="presParOf" srcId="{3DE529F3-0185-4A58-881D-BBD240F0AF6F}" destId="{19CBBF49-A264-4128-811A-F0C147A5BDD2}" srcOrd="4" destOrd="0" presId="urn:microsoft.com/office/officeart/2005/8/layout/cycle6"/>
-    <dgm:cxn modelId="{3F299BCA-CE89-4E23-A954-073CC4395321}" type="presParOf" srcId="{3DE529F3-0185-4A58-881D-BBD240F0AF6F}" destId="{E18BC60C-759F-45DC-9B52-FCB2A7D5E40F}" srcOrd="5" destOrd="0" presId="urn:microsoft.com/office/officeart/2005/8/layout/cycle6"/>
-    <dgm:cxn modelId="{9F3E49A9-E6C8-4B7F-A9E0-27B59CFBCA09}" type="presParOf" srcId="{3DE529F3-0185-4A58-881D-BBD240F0AF6F}" destId="{4859BBBA-DD93-42AD-B769-AA41180BEAE3}" srcOrd="6" destOrd="0" presId="urn:microsoft.com/office/officeart/2005/8/layout/cycle6"/>
-    <dgm:cxn modelId="{63CEFD6C-D2C2-4AEB-995F-EC7F89CA8614}" type="presParOf" srcId="{3DE529F3-0185-4A58-881D-BBD240F0AF6F}" destId="{D7496651-58CA-4E82-A6C2-B71ED44675FC}" srcOrd="7" destOrd="0" presId="urn:microsoft.com/office/officeart/2005/8/layout/cycle6"/>
-    <dgm:cxn modelId="{E64B0605-453D-4FC5-847D-51FF85E0E579}" type="presParOf" srcId="{3DE529F3-0185-4A58-881D-BBD240F0AF6F}" destId="{03EBF460-F6A9-46CE-901F-784473E9E363}" srcOrd="8" destOrd="0" presId="urn:microsoft.com/office/officeart/2005/8/layout/cycle6"/>
-    <dgm:cxn modelId="{F6C01198-87F0-4379-95DF-516EB9E65C2B}" type="presParOf" srcId="{3DE529F3-0185-4A58-881D-BBD240F0AF6F}" destId="{0B30A663-8AED-4E5D-B54E-2D24D94F77F1}" srcOrd="9" destOrd="0" presId="urn:microsoft.com/office/officeart/2005/8/layout/cycle6"/>
-    <dgm:cxn modelId="{BBAFACDF-6DF0-4679-9A14-BDCF76B274CF}" type="presParOf" srcId="{3DE529F3-0185-4A58-881D-BBD240F0AF6F}" destId="{9F324F02-CE89-4563-A3B4-C1EEEBCC2300}" srcOrd="10" destOrd="0" presId="urn:microsoft.com/office/officeart/2005/8/layout/cycle6"/>
-    <dgm:cxn modelId="{F4B9CEBE-43C6-4C3B-B3B9-17FBAEFE9E85}" type="presParOf" srcId="{3DE529F3-0185-4A58-881D-BBD240F0AF6F}" destId="{E5147628-1E72-41EA-BFB1-9D33A8EC2296}" srcOrd="11" destOrd="0" presId="urn:microsoft.com/office/officeart/2005/8/layout/cycle6"/>
-    <dgm:cxn modelId="{D127F013-8641-4463-B097-544EB2D0EEDE}" type="presParOf" srcId="{3DE529F3-0185-4A58-881D-BBD240F0AF6F}" destId="{CA412084-EC76-48BE-BA16-F861FE456202}" srcOrd="12" destOrd="0" presId="urn:microsoft.com/office/officeart/2005/8/layout/cycle6"/>
-    <dgm:cxn modelId="{5C295650-21E9-47BE-A497-0F5810363D29}" type="presParOf" srcId="{3DE529F3-0185-4A58-881D-BBD240F0AF6F}" destId="{2FA70DB7-450D-4E2A-91C3-8D1DD4086BCE}" srcOrd="13" destOrd="0" presId="urn:microsoft.com/office/officeart/2005/8/layout/cycle6"/>
-    <dgm:cxn modelId="{6087ADE6-F6A0-4DC7-A489-A346B197BEFF}" type="presParOf" srcId="{3DE529F3-0185-4A58-881D-BBD240F0AF6F}" destId="{10A10C27-1E1A-4595-8759-ACCB7668FBF0}" srcOrd="14" destOrd="0" presId="urn:microsoft.com/office/officeart/2005/8/layout/cycle6"/>
-    <dgm:cxn modelId="{19CB536A-AEEE-4F88-B8B5-08C9A205FC03}" type="presParOf" srcId="{3DE529F3-0185-4A58-881D-BBD240F0AF6F}" destId="{7FBB3373-8647-4046-B647-BF607252A9C9}" srcOrd="15" destOrd="0" presId="urn:microsoft.com/office/officeart/2005/8/layout/cycle6"/>
-    <dgm:cxn modelId="{5EFFE15D-1A0F-4D01-839F-374DCE13BE58}" type="presParOf" srcId="{3DE529F3-0185-4A58-881D-BBD240F0AF6F}" destId="{321B77DB-719A-4679-91F6-7BBEA58CA941}" srcOrd="16" destOrd="0" presId="urn:microsoft.com/office/officeart/2005/8/layout/cycle6"/>
-    <dgm:cxn modelId="{5716AC1E-0336-4795-8AFF-DECCB76FC78F}" type="presParOf" srcId="{3DE529F3-0185-4A58-881D-BBD240F0AF6F}" destId="{A2CB7B83-17F2-4776-9171-A8DCFD8C6FA7}" srcOrd="17" destOrd="0" presId="urn:microsoft.com/office/officeart/2005/8/layout/cycle6"/>
-    <dgm:cxn modelId="{6011FF33-D50D-4BE8-B373-D1FC411B1978}" type="presParOf" srcId="{3DE529F3-0185-4A58-881D-BBD240F0AF6F}" destId="{7B3A2D7B-7915-4ABD-A560-14421BDDDD07}" srcOrd="18" destOrd="0" presId="urn:microsoft.com/office/officeart/2005/8/layout/cycle6"/>
-    <dgm:cxn modelId="{BAE84B28-808D-4B51-BEC1-785110F7647A}" type="presParOf" srcId="{3DE529F3-0185-4A58-881D-BBD240F0AF6F}" destId="{A932BD97-221B-4836-93D6-47296F49965A}" srcOrd="19" destOrd="0" presId="urn:microsoft.com/office/officeart/2005/8/layout/cycle6"/>
-    <dgm:cxn modelId="{C0FC77A3-D5C9-466D-B745-47ECBF208227}" type="presParOf" srcId="{3DE529F3-0185-4A58-881D-BBD240F0AF6F}" destId="{BFAD0C6B-D914-4A97-9654-7CA258689412}" srcOrd="20" destOrd="0" presId="urn:microsoft.com/office/officeart/2005/8/layout/cycle6"/>
+    <dgm:cxn modelId="{99D6FEA1-158A-4A13-84AA-D0FF8216A7A3}" type="presParOf" srcId="{3DE529F3-0185-4A58-881D-BBD240F0AF6F}" destId="{07C06211-4D09-4E58-B9DE-75B6B9E60B83}" srcOrd="0" destOrd="0" presId="urn:microsoft.com/office/officeart/2005/8/layout/cycle6"/>
+    <dgm:cxn modelId="{3D2D75D7-33A5-4176-B540-E5A9F73D41C0}" type="presParOf" srcId="{3DE529F3-0185-4A58-881D-BBD240F0AF6F}" destId="{8F792B99-AECC-4585-8D54-9F141DD2BE4F}" srcOrd="1" destOrd="0" presId="urn:microsoft.com/office/officeart/2005/8/layout/cycle6"/>
+    <dgm:cxn modelId="{88DB8C06-F459-4A0F-AC06-2BA71338B957}" type="presParOf" srcId="{3DE529F3-0185-4A58-881D-BBD240F0AF6F}" destId="{A8EAF0EC-6DE5-49C5-9A6D-87BE8C5BBFB2}" srcOrd="2" destOrd="0" presId="urn:microsoft.com/office/officeart/2005/8/layout/cycle6"/>
+    <dgm:cxn modelId="{8C953878-D2E2-4934-BDBD-C3B8FC1548C0}" type="presParOf" srcId="{3DE529F3-0185-4A58-881D-BBD240F0AF6F}" destId="{B768D061-5E1C-4191-8C48-989525927E27}" srcOrd="3" destOrd="0" presId="urn:microsoft.com/office/officeart/2005/8/layout/cycle6"/>
+    <dgm:cxn modelId="{0C9BAECF-4DA0-4B5C-AE2F-8BF992BFA49C}" type="presParOf" srcId="{3DE529F3-0185-4A58-881D-BBD240F0AF6F}" destId="{19CBBF49-A264-4128-811A-F0C147A5BDD2}" srcOrd="4" destOrd="0" presId="urn:microsoft.com/office/officeart/2005/8/layout/cycle6"/>
+    <dgm:cxn modelId="{9A62BCF4-D991-43CA-AF89-EA7D7DF2EB5B}" type="presParOf" srcId="{3DE529F3-0185-4A58-881D-BBD240F0AF6F}" destId="{E18BC60C-759F-45DC-9B52-FCB2A7D5E40F}" srcOrd="5" destOrd="0" presId="urn:microsoft.com/office/officeart/2005/8/layout/cycle6"/>
+    <dgm:cxn modelId="{72D0FE04-3D31-48C7-A40F-7B34B3A05AE3}" type="presParOf" srcId="{3DE529F3-0185-4A58-881D-BBD240F0AF6F}" destId="{4859BBBA-DD93-42AD-B769-AA41180BEAE3}" srcOrd="6" destOrd="0" presId="urn:microsoft.com/office/officeart/2005/8/layout/cycle6"/>
+    <dgm:cxn modelId="{94A28237-8A30-473F-A7BB-2505DA3759D3}" type="presParOf" srcId="{3DE529F3-0185-4A58-881D-BBD240F0AF6F}" destId="{D7496651-58CA-4E82-A6C2-B71ED44675FC}" srcOrd="7" destOrd="0" presId="urn:microsoft.com/office/officeart/2005/8/layout/cycle6"/>
+    <dgm:cxn modelId="{715D474A-CF89-4435-84D1-A8A4DBF3EDD6}" type="presParOf" srcId="{3DE529F3-0185-4A58-881D-BBD240F0AF6F}" destId="{03EBF460-F6A9-46CE-901F-784473E9E363}" srcOrd="8" destOrd="0" presId="urn:microsoft.com/office/officeart/2005/8/layout/cycle6"/>
+    <dgm:cxn modelId="{98970D38-FB0B-467A-8CF9-22329D5D476F}" type="presParOf" srcId="{3DE529F3-0185-4A58-881D-BBD240F0AF6F}" destId="{0B30A663-8AED-4E5D-B54E-2D24D94F77F1}" srcOrd="9" destOrd="0" presId="urn:microsoft.com/office/officeart/2005/8/layout/cycle6"/>
+    <dgm:cxn modelId="{C67C0676-88D2-4356-90C1-8843F59F0BBE}" type="presParOf" srcId="{3DE529F3-0185-4A58-881D-BBD240F0AF6F}" destId="{9F324F02-CE89-4563-A3B4-C1EEEBCC2300}" srcOrd="10" destOrd="0" presId="urn:microsoft.com/office/officeart/2005/8/layout/cycle6"/>
+    <dgm:cxn modelId="{46DB6F5D-2A2E-4DAC-ABB6-596C5C0E4F3F}" type="presParOf" srcId="{3DE529F3-0185-4A58-881D-BBD240F0AF6F}" destId="{E5147628-1E72-41EA-BFB1-9D33A8EC2296}" srcOrd="11" destOrd="0" presId="urn:microsoft.com/office/officeart/2005/8/layout/cycle6"/>
+    <dgm:cxn modelId="{25BDE3B3-142B-4D35-89DB-574BF6AF4403}" type="presParOf" srcId="{3DE529F3-0185-4A58-881D-BBD240F0AF6F}" destId="{CA412084-EC76-48BE-BA16-F861FE456202}" srcOrd="12" destOrd="0" presId="urn:microsoft.com/office/officeart/2005/8/layout/cycle6"/>
+    <dgm:cxn modelId="{24BEF3D7-57B5-49F5-A828-03B35896D762}" type="presParOf" srcId="{3DE529F3-0185-4A58-881D-BBD240F0AF6F}" destId="{2FA70DB7-450D-4E2A-91C3-8D1DD4086BCE}" srcOrd="13" destOrd="0" presId="urn:microsoft.com/office/officeart/2005/8/layout/cycle6"/>
+    <dgm:cxn modelId="{8840A53E-10C3-48DB-989E-3083907C7034}" type="presParOf" srcId="{3DE529F3-0185-4A58-881D-BBD240F0AF6F}" destId="{10A10C27-1E1A-4595-8759-ACCB7668FBF0}" srcOrd="14" destOrd="0" presId="urn:microsoft.com/office/officeart/2005/8/layout/cycle6"/>
+    <dgm:cxn modelId="{8C59F5C5-5512-4A2E-87E0-AED4EB484BC5}" type="presParOf" srcId="{3DE529F3-0185-4A58-881D-BBD240F0AF6F}" destId="{7FBB3373-8647-4046-B647-BF607252A9C9}" srcOrd="15" destOrd="0" presId="urn:microsoft.com/office/officeart/2005/8/layout/cycle6"/>
+    <dgm:cxn modelId="{694614D0-F52B-4105-BF6B-2D6D40FB2CF7}" type="presParOf" srcId="{3DE529F3-0185-4A58-881D-BBD240F0AF6F}" destId="{321B77DB-719A-4679-91F6-7BBEA58CA941}" srcOrd="16" destOrd="0" presId="urn:microsoft.com/office/officeart/2005/8/layout/cycle6"/>
+    <dgm:cxn modelId="{E47AA0AA-357A-49E3-92A8-0D8DD009334A}" type="presParOf" srcId="{3DE529F3-0185-4A58-881D-BBD240F0AF6F}" destId="{A2CB7B83-17F2-4776-9171-A8DCFD8C6FA7}" srcOrd="17" destOrd="0" presId="urn:microsoft.com/office/officeart/2005/8/layout/cycle6"/>
+    <dgm:cxn modelId="{CAF27CB6-3C65-42B7-BDFE-0F8FF3BE1190}" type="presParOf" srcId="{3DE529F3-0185-4A58-881D-BBD240F0AF6F}" destId="{7B3A2D7B-7915-4ABD-A560-14421BDDDD07}" srcOrd="18" destOrd="0" presId="urn:microsoft.com/office/officeart/2005/8/layout/cycle6"/>
+    <dgm:cxn modelId="{92968406-0099-462F-8263-0EFFDCBC617B}" type="presParOf" srcId="{3DE529F3-0185-4A58-881D-BBD240F0AF6F}" destId="{A932BD97-221B-4836-93D6-47296F49965A}" srcOrd="19" destOrd="0" presId="urn:microsoft.com/office/officeart/2005/8/layout/cycle6"/>
+    <dgm:cxn modelId="{FE97CEDA-3D0F-42C7-87E1-12EBA733E783}" type="presParOf" srcId="{3DE529F3-0185-4A58-881D-BBD240F0AF6F}" destId="{BFAD0C6B-D914-4A97-9654-7CA258689412}" srcOrd="20" destOrd="0" presId="urn:microsoft.com/office/officeart/2005/8/layout/cycle6"/>
   </dgm:cxnLst>
   <dgm:bg/>
   <dgm:whole/>
   <dgm:extLst>
     <a:ext uri="http://schemas.microsoft.com/office/drawing/2008/diagram">
-      <dsp:dataModelExt xmlns:dsp="http://schemas.microsoft.com/office/drawing/2008/diagram" relId="rId12" minVer="http://schemas.openxmlformats.org/drawingml/2006/diagram"/>
+      <dsp:dataModelExt xmlns:dsp="http://schemas.microsoft.com/office/drawing/2008/diagram" relId="rId13" minVer="http://schemas.openxmlformats.org/drawingml/2006/diagram"/>
     </a:ext>
   </dgm:extLst>
 </dgm:dataModel>
@@ -9879,7 +10154,7 @@
   <a:extraClrSchemeLst/>
   <a:extLst>
     <a:ext uri="{05A4C25C-085E-4340-85A3-A5531E510DB2}">
-      <thm15:themeFamily xmlns:thm15="http://schemas.microsoft.com/office/thememl/2012/main" name="Office Theme" id="{62F939B6-93AF-4DB8-9C6B-D6C7DFDC589F}" vid="{4A3C46E8-61CC-4603-A589-7422A47A8E4A}"/>
+      <thm15:themeFamily xmlns:thm15="http://schemas.microsoft.com/office/thememl/2012/main" xmlns="" name="Office Theme" id="{62F939B6-93AF-4DB8-9C6B-D6C7DFDC589F}" vid="{4A3C46E8-61CC-4603-A589-7422A47A8E4A}"/>
     </a:ext>
   </a:extLst>
 </a:theme>

</xml_diff>

<commit_message>
Corrigiendo Políticas, directrices procedimientos y Herramientas
</commit_message>
<xml_diff>
--- a/Documentos/PGC.docx
+++ b/Documentos/PGC.docx
@@ -1,6 +1,6 @@
 
 <file path=word/document.xml><?xml version="1.0" encoding="utf-8"?>
-<w:document xmlns:wpc="http://schemas.microsoft.com/office/word/2010/wordprocessingCanvas" xmlns:mc="http://schemas.openxmlformats.org/markup-compatibility/2006" xmlns:o="urn:schemas-microsoft-com:office:office" xmlns:r="http://schemas.openxmlformats.org/officeDocument/2006/relationships" xmlns:m="http://schemas.openxmlformats.org/officeDocument/2006/math" xmlns:v="urn:schemas-microsoft-com:vml" xmlns:wp14="http://schemas.microsoft.com/office/word/2010/wordprocessingDrawing" xmlns:wp="http://schemas.openxmlformats.org/drawingml/2006/wordprocessingDrawing" xmlns:w10="urn:schemas-microsoft-com:office:word" xmlns:w="http://schemas.openxmlformats.org/wordprocessingml/2006/main" xmlns:w14="http://schemas.microsoft.com/office/word/2010/wordml" xmlns:wpg="http://schemas.microsoft.com/office/word/2010/wordprocessingGroup" xmlns:wpi="http://schemas.microsoft.com/office/word/2010/wordprocessingInk" xmlns:wne="http://schemas.microsoft.com/office/word/2006/wordml" xmlns:wps="http://schemas.microsoft.com/office/word/2010/wordprocessingShape" mc:Ignorable="w14 wp14">
+<w:document xmlns:wpc="http://schemas.microsoft.com/office/word/2010/wordprocessingCanvas" xmlns:cx="http://schemas.microsoft.com/office/drawing/2014/chartex" xmlns:mc="http://schemas.openxmlformats.org/markup-compatibility/2006" xmlns:o="urn:schemas-microsoft-com:office:office" xmlns:r="http://schemas.openxmlformats.org/officeDocument/2006/relationships" xmlns:m="http://schemas.openxmlformats.org/officeDocument/2006/math" xmlns:v="urn:schemas-microsoft-com:vml" xmlns:wp14="http://schemas.microsoft.com/office/word/2010/wordprocessingDrawing" xmlns:wp="http://schemas.openxmlformats.org/drawingml/2006/wordprocessingDrawing" xmlns:w10="urn:schemas-microsoft-com:office:word" xmlns:w="http://schemas.openxmlformats.org/wordprocessingml/2006/main" xmlns:w14="http://schemas.microsoft.com/office/word/2010/wordml" xmlns:w15="http://schemas.microsoft.com/office/word/2012/wordml" xmlns:w16se="http://schemas.microsoft.com/office/word/2015/wordml/symex" xmlns:wpg="http://schemas.microsoft.com/office/word/2010/wordprocessingGroup" xmlns:wpi="http://schemas.microsoft.com/office/word/2010/wordprocessingInk" xmlns:wne="http://schemas.microsoft.com/office/word/2006/wordml" xmlns:wps="http://schemas.microsoft.com/office/word/2010/wordprocessingShape" mc:Ignorable="w14 w15 w16se wp14">
   <w:body>
     <w:p/>
     <w:p/>
@@ -74,7 +74,7 @@
                     <pic:cNvPicPr preferRelativeResize="0"/>
                   </pic:nvPicPr>
                   <pic:blipFill>
-                    <a:blip r:embed="rId8"/>
+                    <a:blip r:embed="rId7"/>
                     <a:srcRect/>
                     <a:stretch>
                       <a:fillRect/>
@@ -1492,9 +1492,9 @@
               </wp:anchor>
             </w:drawing>
           </mc:Choice>
-          <mc:Fallback xmlns:w15="http://schemas.microsoft.com/office/word/2012/wordml">
+          <mc:Fallback>
             <w:pict>
-              <v:roundrect w14:anchorId="29BA0C31" id="Rectángulo redondeado 7" o:spid="_x0000_s1026" style="position:absolute;margin-left:66.45pt;margin-top:-10.1pt;width:291.75pt;height:282.75pt;z-index:251660288;visibility:visible;mso-wrap-style:square;mso-width-percent:0;mso-wrap-distance-left:9pt;mso-wrap-distance-top:0;mso-wrap-distance-right:9pt;mso-wrap-distance-bottom:0;mso-position-horizontal:absolute;mso-position-horizontal-relative:text;mso-position-vertical:absolute;mso-position-vertical-relative:text;mso-width-percent:0;mso-width-relative:margin;v-text-anchor:middle" arcsize="10923f" o:gfxdata="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" filled="f" strokecolor="#1f4d78 [1604]" strokeweight="1pt">
+              <v:roundrect w14:anchorId="4E04BE7A" id="Rectángulo redondeado 7" o:spid="_x0000_s1026" style="position:absolute;margin-left:66.45pt;margin-top:-10.1pt;width:291.75pt;height:282.75pt;z-index:251660288;visibility:visible;mso-wrap-style:square;mso-width-percent:0;mso-wrap-distance-left:9pt;mso-wrap-distance-top:0;mso-wrap-distance-right:9pt;mso-wrap-distance-bottom:0;mso-position-horizontal:absolute;mso-position-horizontal-relative:text;mso-position-vertical:absolute;mso-position-vertical-relative:text;mso-width-percent:0;mso-width-relative:margin;v-text-anchor:middle" arcsize="10923f" o:gfxdata="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" filled="f" strokecolor="#1f4d78 [1604]" strokeweight="1pt">
                 <v:stroke joinstyle="miter"/>
               </v:roundrect>
             </w:pict>
@@ -1513,7 +1513,7 @@
             <wp:cNvGraphicFramePr/>
             <a:graphic xmlns:a="http://schemas.openxmlformats.org/drawingml/2006/main">
               <a:graphicData uri="http://schemas.openxmlformats.org/drawingml/2006/diagram">
-                <dgm:relIds xmlns:dgm="http://schemas.openxmlformats.org/drawingml/2006/diagram" xmlns:r="http://schemas.openxmlformats.org/officeDocument/2006/relationships" r:dm="rId9" r:lo="rId10" r:qs="rId11" r:cs="rId12"/>
+                <dgm:relIds xmlns:dgm="http://schemas.openxmlformats.org/drawingml/2006/diagram" xmlns:r="http://schemas.openxmlformats.org/officeDocument/2006/relationships" r:dm="rId8" r:lo="rId9" r:qs="rId10" r:cs="rId11"/>
               </a:graphicData>
             </a:graphic>
           </wp:inline>
@@ -1776,15 +1776,7 @@
       </w:pPr>
       <w:r>
         <w:lastRenderedPageBreak/>
-        <w:t xml:space="preserve">El gestor de la gestión de la configuración es el encargado de implementar, mantener y mejorar la gestión de la configuración. Además, se encargará de controlar todos los cambios realizados en el repositorio CVS, vigilando que se siguen las indicaciones establecidas en el presente plan SCM. También se encargará de administrar la herramienta </w:t>
-      </w:r>
-      <w:proofErr w:type="spellStart"/>
-      <w:r>
-        <w:t>GitHub</w:t>
-      </w:r>
-      <w:proofErr w:type="spellEnd"/>
-      <w:r>
-        <w:t xml:space="preserve"> para un uso adecuado de la misma durante el desarrollo del proyecto. Asimismo, será la persona que se responsabilice de la creación de ramas en el repositorio CVS. Cantidad: 1 persona.</w:t>
+        <w:t>El gestor de la gestión de la configuración es el encargado de implementar, mantener y mejorar la gestión de la configuración. Además, se encargará de controlar todos los cambios realizados en el repositorio CVS, vigilando que se siguen las indicaciones establecidas en el presente plan SCM. También se encargará de administrar la herramienta GitHub para un uso adecuado de la misma durante el desarrollo del proyecto. Asimismo, será la persona que se responsabilice de la creación de ramas en el repositorio CVS. Cantidad: 1 persona.</w:t>
       </w:r>
     </w:p>
     <w:p>
@@ -2736,6 +2728,7 @@
               <w:ind w:left="601"/>
               <w:jc w:val="both"/>
             </w:pPr>
+            <w:bookmarkStart w:id="7" w:name="_Hlk495008390"/>
             <w:r>
               <w:t>Definir líneas base</w:t>
             </w:r>
@@ -2791,6 +2784,7 @@
           </w:p>
         </w:tc>
       </w:tr>
+      <w:bookmarkEnd w:id="7"/>
       <w:tr>
         <w:tc>
           <w:tcPr>
@@ -2931,95 +2925,441 @@
     <w:p>
       <w:pPr>
         <w:pStyle w:val="Ttulo3"/>
-        <w:ind w:left="360" w:firstLine="720"/>
-        <w:rPr>
-          <w:b w:val="0"/>
-        </w:rPr>
-      </w:pPr>
-      <w:bookmarkStart w:id="7" w:name="_1t3h5sf" w:colFirst="0" w:colLast="0"/>
-      <w:bookmarkEnd w:id="7"/>
+        <w:ind w:firstLine="720"/>
+      </w:pPr>
+      <w:bookmarkStart w:id="8" w:name="_1t3h5sf" w:colFirst="0" w:colLast="0"/>
+      <w:bookmarkEnd w:id="8"/>
       <w:r>
         <w:t>Políticas, directrices y procedimientos.</w:t>
       </w:r>
     </w:p>
     <w:p>
       <w:pPr>
-        <w:ind w:left="360"/>
+        <w:ind w:left="709"/>
+      </w:pPr>
+      <w:r>
+        <w:t>Se tomarán en consideración las políticas y directrices mencionadas en la siguiente tabla:</w:t>
+      </w:r>
+      <w:bookmarkStart w:id="9" w:name="_4d34og8" w:colFirst="0" w:colLast="0"/>
+      <w:bookmarkEnd w:id="9"/>
+      <w:r>
+        <w:t xml:space="preserve"> </w:t>
+      </w:r>
+    </w:p>
+    <w:tbl>
+      <w:tblPr>
+        <w:tblW w:w="7371" w:type="dxa"/>
+        <w:tblInd w:w="959" w:type="dxa"/>
+        <w:tblBorders>
+          <w:top w:val="single" w:sz="4" w:space="0" w:color="000000"/>
+          <w:left w:val="single" w:sz="4" w:space="0" w:color="000000"/>
+          <w:bottom w:val="single" w:sz="4" w:space="0" w:color="000000"/>
+          <w:right w:val="single" w:sz="4" w:space="0" w:color="000000"/>
+          <w:insideH w:val="single" w:sz="4" w:space="0" w:color="000000"/>
+          <w:insideV w:val="single" w:sz="4" w:space="0" w:color="000000"/>
+        </w:tblBorders>
+        <w:tblLayout w:type="fixed"/>
+        <w:tblLook w:val="0400" w:firstRow="0" w:lastRow="0" w:firstColumn="0" w:lastColumn="0" w:noHBand="0" w:noVBand="1"/>
+      </w:tblPr>
+      <w:tblGrid>
+        <w:gridCol w:w="5103"/>
+        <w:gridCol w:w="2268"/>
+      </w:tblGrid>
+      <w:tr>
+        <w:tc>
+          <w:tcPr>
+            <w:tcW w:w="5103" w:type="dxa"/>
+            <w:vAlign w:val="bottom"/>
+          </w:tcPr>
+          <w:p>
+            <w:pPr>
+              <w:keepLines/>
+              <w:widowControl w:val="0"/>
+              <w:pBdr>
+                <w:top w:val="none" w:sz="0" w:space="0" w:color="000000"/>
+                <w:left w:val="none" w:sz="0" w:space="0" w:color="000000"/>
+                <w:bottom w:val="none" w:sz="0" w:space="0" w:color="000000"/>
+                <w:right w:val="none" w:sz="0" w:space="0" w:color="000000"/>
+                <w:between w:val="none" w:sz="0" w:space="0" w:color="000000"/>
+              </w:pBdr>
+              <w:spacing w:after="120" w:line="312" w:lineRule="auto"/>
+              <w:rPr>
+                <w:b/>
+              </w:rPr>
+            </w:pPr>
+            <w:r>
+              <w:rPr>
+                <w:b/>
+              </w:rPr>
+              <w:t xml:space="preserve">  </w:t>
+            </w:r>
+            <w:r>
+              <w:rPr>
+                <w:b/>
+              </w:rPr>
+              <w:t>Descripción</w:t>
+            </w:r>
+          </w:p>
+        </w:tc>
+        <w:tc>
+          <w:tcPr>
+            <w:tcW w:w="2268" w:type="dxa"/>
+            <w:vAlign w:val="bottom"/>
+          </w:tcPr>
+          <w:p>
+            <w:pPr>
+              <w:keepLines/>
+              <w:widowControl w:val="0"/>
+              <w:pBdr>
+                <w:top w:val="none" w:sz="0" w:space="0" w:color="000000"/>
+                <w:left w:val="none" w:sz="0" w:space="0" w:color="000000"/>
+                <w:bottom w:val="none" w:sz="0" w:space="0" w:color="000000"/>
+                <w:right w:val="none" w:sz="0" w:space="0" w:color="000000"/>
+                <w:between w:val="none" w:sz="0" w:space="0" w:color="000000"/>
+              </w:pBdr>
+              <w:spacing w:after="120" w:line="312" w:lineRule="auto"/>
+              <w:rPr>
+                <w:b/>
+              </w:rPr>
+            </w:pPr>
+            <w:r>
+              <w:rPr>
+                <w:b/>
+              </w:rPr>
+              <w:t>Archivo de ubicación</w:t>
+            </w:r>
+          </w:p>
+        </w:tc>
+      </w:tr>
+      <w:tr>
+        <w:tc>
+          <w:tcPr>
+            <w:tcW w:w="5103" w:type="dxa"/>
+            <w:vAlign w:val="bottom"/>
+          </w:tcPr>
+          <w:p>
+            <w:pPr>
+              <w:keepLines/>
+              <w:widowControl w:val="0"/>
+              <w:pBdr>
+                <w:top w:val="none" w:sz="0" w:space="0" w:color="000000"/>
+                <w:left w:val="none" w:sz="0" w:space="0" w:color="000000"/>
+                <w:bottom w:val="none" w:sz="0" w:space="0" w:color="000000"/>
+                <w:right w:val="none" w:sz="0" w:space="0" w:color="000000"/>
+                <w:between w:val="none" w:sz="0" w:space="0" w:color="000000"/>
+              </w:pBdr>
+              <w:spacing w:after="120" w:line="312" w:lineRule="auto"/>
+            </w:pPr>
+            <w:r>
+              <w:t>Políticas de contraseñas y seguridad de perfiles.</w:t>
+            </w:r>
+          </w:p>
+        </w:tc>
+        <w:tc>
+          <w:tcPr>
+            <w:tcW w:w="2268" w:type="dxa"/>
+            <w:vAlign w:val="bottom"/>
+          </w:tcPr>
+          <w:p>
+            <w:pPr>
+              <w:keepLines/>
+              <w:widowControl w:val="0"/>
+              <w:pBdr>
+                <w:top w:val="none" w:sz="0" w:space="0" w:color="000000"/>
+                <w:left w:val="none" w:sz="0" w:space="0" w:color="000000"/>
+                <w:bottom w:val="none" w:sz="0" w:space="0" w:color="000000"/>
+                <w:right w:val="none" w:sz="0" w:space="0" w:color="000000"/>
+                <w:between w:val="none" w:sz="0" w:space="0" w:color="000000"/>
+              </w:pBdr>
+              <w:spacing w:after="120" w:line="312" w:lineRule="auto"/>
+            </w:pPr>
+            <w:r>
+              <w:t>/SES_PCSP.docx</w:t>
+            </w:r>
+          </w:p>
+        </w:tc>
+      </w:tr>
+      <w:tr>
+        <w:tc>
+          <w:tcPr>
+            <w:tcW w:w="5103" w:type="dxa"/>
+            <w:vAlign w:val="bottom"/>
+          </w:tcPr>
+          <w:p>
+            <w:pPr>
+              <w:keepLines/>
+              <w:widowControl w:val="0"/>
+              <w:pBdr>
+                <w:top w:val="none" w:sz="0" w:space="0" w:color="000000"/>
+                <w:left w:val="none" w:sz="0" w:space="0" w:color="000000"/>
+                <w:bottom w:val="none" w:sz="0" w:space="0" w:color="000000"/>
+                <w:right w:val="none" w:sz="0" w:space="0" w:color="000000"/>
+                <w:between w:val="none" w:sz="0" w:space="0" w:color="000000"/>
+              </w:pBdr>
+              <w:spacing w:after="120" w:line="312" w:lineRule="auto"/>
+            </w:pPr>
+            <w:r>
+              <w:t xml:space="preserve">Políticas de </w:t>
+            </w:r>
+            <w:proofErr w:type="spellStart"/>
+            <w:r>
+              <w:t>versionamiento</w:t>
+            </w:r>
+            <w:proofErr w:type="spellEnd"/>
+            <w:r>
+              <w:t xml:space="preserve"> del código fuente.</w:t>
+            </w:r>
+          </w:p>
+        </w:tc>
+        <w:tc>
+          <w:tcPr>
+            <w:tcW w:w="2268" w:type="dxa"/>
+            <w:vAlign w:val="bottom"/>
+          </w:tcPr>
+          <w:p>
+            <w:pPr>
+              <w:keepLines/>
+              <w:widowControl w:val="0"/>
+              <w:pBdr>
+                <w:top w:val="none" w:sz="0" w:space="0" w:color="000000"/>
+                <w:left w:val="none" w:sz="0" w:space="0" w:color="000000"/>
+                <w:bottom w:val="none" w:sz="0" w:space="0" w:color="000000"/>
+                <w:right w:val="none" w:sz="0" w:space="0" w:color="000000"/>
+                <w:between w:val="none" w:sz="0" w:space="0" w:color="000000"/>
+              </w:pBdr>
+              <w:spacing w:after="120" w:line="312" w:lineRule="auto"/>
+            </w:pPr>
+            <w:r>
+              <w:t>/SES_PVCF.docx</w:t>
+            </w:r>
+          </w:p>
+        </w:tc>
+      </w:tr>
+      <w:tr>
+        <w:tc>
+          <w:tcPr>
+            <w:tcW w:w="5103" w:type="dxa"/>
+            <w:vAlign w:val="bottom"/>
+          </w:tcPr>
+          <w:p>
+            <w:pPr>
+              <w:keepLines/>
+              <w:widowControl w:val="0"/>
+              <w:pBdr>
+                <w:top w:val="none" w:sz="0" w:space="0" w:color="000000"/>
+                <w:left w:val="none" w:sz="0" w:space="0" w:color="000000"/>
+                <w:bottom w:val="none" w:sz="0" w:space="0" w:color="000000"/>
+                <w:right w:val="none" w:sz="0" w:space="0" w:color="000000"/>
+                <w:between w:val="none" w:sz="0" w:space="0" w:color="000000"/>
+              </w:pBdr>
+              <w:spacing w:after="120" w:line="312" w:lineRule="auto"/>
+            </w:pPr>
+            <w:r>
+              <w:t>Directrices para la gestión de la configuración ISO 1007-2007</w:t>
+            </w:r>
+            <w:r>
+              <w:t>.</w:t>
+            </w:r>
+          </w:p>
+        </w:tc>
+        <w:tc>
+          <w:tcPr>
+            <w:tcW w:w="2268" w:type="dxa"/>
+            <w:vAlign w:val="bottom"/>
+          </w:tcPr>
+          <w:p>
+            <w:pPr>
+              <w:keepLines/>
+              <w:widowControl w:val="0"/>
+              <w:pBdr>
+                <w:top w:val="none" w:sz="0" w:space="0" w:color="000000"/>
+                <w:left w:val="none" w:sz="0" w:space="0" w:color="000000"/>
+                <w:bottom w:val="none" w:sz="0" w:space="0" w:color="000000"/>
+                <w:right w:val="none" w:sz="0" w:space="0" w:color="000000"/>
+                <w:between w:val="none" w:sz="0" w:space="0" w:color="000000"/>
+              </w:pBdr>
+              <w:spacing w:after="120" w:line="312" w:lineRule="auto"/>
+            </w:pPr>
+            <w:r>
+              <w:t>/SES_DPGC.docx</w:t>
+            </w:r>
+          </w:p>
+        </w:tc>
+      </w:tr>
+      <w:tr>
+        <w:tc>
+          <w:tcPr>
+            <w:tcW w:w="5103" w:type="dxa"/>
+            <w:vAlign w:val="bottom"/>
+          </w:tcPr>
+          <w:p>
+            <w:pPr>
+              <w:keepLines/>
+              <w:widowControl w:val="0"/>
+              <w:pBdr>
+                <w:top w:val="none" w:sz="0" w:space="0" w:color="000000"/>
+                <w:left w:val="none" w:sz="0" w:space="0" w:color="000000"/>
+                <w:bottom w:val="none" w:sz="0" w:space="0" w:color="000000"/>
+                <w:right w:val="none" w:sz="0" w:space="0" w:color="000000"/>
+                <w:between w:val="none" w:sz="0" w:space="0" w:color="000000"/>
+              </w:pBdr>
+              <w:spacing w:after="120" w:line="312" w:lineRule="auto"/>
+            </w:pPr>
+            <w:r>
+              <w:t>Directrices para la programación de proyectos</w:t>
+            </w:r>
+            <w:r>
+              <w:t>.</w:t>
+            </w:r>
+          </w:p>
+        </w:tc>
+        <w:tc>
+          <w:tcPr>
+            <w:tcW w:w="2268" w:type="dxa"/>
+            <w:vAlign w:val="bottom"/>
+          </w:tcPr>
+          <w:p>
+            <w:pPr>
+              <w:keepLines/>
+              <w:widowControl w:val="0"/>
+              <w:pBdr>
+                <w:top w:val="none" w:sz="0" w:space="0" w:color="000000"/>
+                <w:left w:val="none" w:sz="0" w:space="0" w:color="000000"/>
+                <w:bottom w:val="none" w:sz="0" w:space="0" w:color="000000"/>
+                <w:right w:val="none" w:sz="0" w:space="0" w:color="000000"/>
+                <w:between w:val="none" w:sz="0" w:space="0" w:color="000000"/>
+              </w:pBdr>
+              <w:spacing w:after="120" w:line="312" w:lineRule="auto"/>
+            </w:pPr>
+            <w:r>
+              <w:t>/SES_DPPP.docx</w:t>
+            </w:r>
+          </w:p>
+        </w:tc>
+      </w:tr>
+      <w:tr>
+        <w:tc>
+          <w:tcPr>
+            <w:tcW w:w="5103" w:type="dxa"/>
+            <w:vAlign w:val="bottom"/>
+          </w:tcPr>
+          <w:p>
+            <w:pPr>
+              <w:keepLines/>
+              <w:widowControl w:val="0"/>
+              <w:pBdr>
+                <w:top w:val="none" w:sz="0" w:space="0" w:color="000000"/>
+                <w:left w:val="none" w:sz="0" w:space="0" w:color="000000"/>
+                <w:bottom w:val="none" w:sz="0" w:space="0" w:color="000000"/>
+                <w:right w:val="none" w:sz="0" w:space="0" w:color="000000"/>
+                <w:between w:val="none" w:sz="0" w:space="0" w:color="000000"/>
+              </w:pBdr>
+              <w:spacing w:after="120" w:line="312" w:lineRule="auto"/>
+            </w:pPr>
+            <w:r>
+              <w:t>Procedimientos para ejecutar cambios</w:t>
+            </w:r>
+            <w:r>
+              <w:t xml:space="preserve"> en el proyecto.</w:t>
+            </w:r>
+          </w:p>
+        </w:tc>
+        <w:tc>
+          <w:tcPr>
+            <w:tcW w:w="2268" w:type="dxa"/>
+            <w:vAlign w:val="bottom"/>
+          </w:tcPr>
+          <w:p>
+            <w:pPr>
+              <w:keepLines/>
+              <w:widowControl w:val="0"/>
+              <w:pBdr>
+                <w:top w:val="none" w:sz="0" w:space="0" w:color="000000"/>
+                <w:left w:val="none" w:sz="0" w:space="0" w:color="000000"/>
+                <w:bottom w:val="none" w:sz="0" w:space="0" w:color="000000"/>
+                <w:right w:val="none" w:sz="0" w:space="0" w:color="000000"/>
+                <w:between w:val="none" w:sz="0" w:space="0" w:color="000000"/>
+              </w:pBdr>
+              <w:spacing w:after="120" w:line="312" w:lineRule="auto"/>
+            </w:pPr>
+            <w:r>
+              <w:t>/SES_PPEC.docx</w:t>
+            </w:r>
+          </w:p>
+        </w:tc>
+      </w:tr>
+      <w:tr>
+        <w:tc>
+          <w:tcPr>
+            <w:tcW w:w="5103" w:type="dxa"/>
+            <w:vAlign w:val="bottom"/>
+          </w:tcPr>
+          <w:p>
+            <w:pPr>
+              <w:keepLines/>
+              <w:widowControl w:val="0"/>
+              <w:pBdr>
+                <w:top w:val="none" w:sz="0" w:space="0" w:color="000000"/>
+                <w:left w:val="none" w:sz="0" w:space="0" w:color="000000"/>
+                <w:bottom w:val="none" w:sz="0" w:space="0" w:color="000000"/>
+                <w:right w:val="none" w:sz="0" w:space="0" w:color="000000"/>
+                <w:between w:val="none" w:sz="0" w:space="0" w:color="000000"/>
+              </w:pBdr>
+              <w:spacing w:after="120" w:line="312" w:lineRule="auto"/>
+            </w:pPr>
+            <w:r>
+              <w:t>Políticas para la aceptación de cambios.</w:t>
+            </w:r>
+          </w:p>
+        </w:tc>
+        <w:tc>
+          <w:tcPr>
+            <w:tcW w:w="2268" w:type="dxa"/>
+            <w:vAlign w:val="bottom"/>
+          </w:tcPr>
+          <w:p>
+            <w:pPr>
+              <w:keepLines/>
+              <w:widowControl w:val="0"/>
+              <w:pBdr>
+                <w:top w:val="none" w:sz="0" w:space="0" w:color="000000"/>
+                <w:left w:val="none" w:sz="0" w:space="0" w:color="000000"/>
+                <w:bottom w:val="none" w:sz="0" w:space="0" w:color="000000"/>
+                <w:right w:val="none" w:sz="0" w:space="0" w:color="000000"/>
+                <w:between w:val="none" w:sz="0" w:space="0" w:color="000000"/>
+              </w:pBdr>
+              <w:spacing w:after="120" w:line="312" w:lineRule="auto"/>
+            </w:pPr>
+            <w:r>
+              <w:t>/SES_PPAC.docx</w:t>
+            </w:r>
+          </w:p>
+        </w:tc>
+      </w:tr>
+    </w:tbl>
+    <w:p>
+      <w:pPr>
+        <w:ind w:left="709"/>
       </w:pPr>
     </w:p>
     <w:p>
       <w:pPr>
-        <w:keepLines/>
-        <w:widowControl w:val="0"/>
-        <w:numPr>
-          <w:ilvl w:val="0"/>
-          <w:numId w:val="7"/>
-        </w:numPr>
-        <w:spacing w:after="0" w:line="360" w:lineRule="auto"/>
-        <w:ind w:left="1434" w:hanging="357"/>
-        <w:contextualSpacing/>
-        <w:jc w:val="both"/>
-        <w:rPr>
-          <w:b/>
-        </w:rPr>
-      </w:pPr>
-      <w:r>
-        <w:rPr>
-          <w:b/>
-        </w:rPr>
-        <w:t xml:space="preserve">Políticas y Directrices: </w:t>
-      </w:r>
-      <w:r>
-        <w:t>Las políticas y directrices deberán ser captadas por todos los miembros relacionados a la empresa y establecerán las normas, responsabilidades y alineamientos, estas están establecidas en el Documento de Políticas y Directrices para la Gestión de la Configuración (DPDGC.docx) que a su vez contiene a los diferentes tipos de políticas, ejemplo: Políticas de permisos de acceso.</w:t>
-      </w:r>
-    </w:p>
-    <w:p>
-      <w:pPr>
-        <w:keepLines/>
-        <w:widowControl w:val="0"/>
-        <w:numPr>
-          <w:ilvl w:val="0"/>
-          <w:numId w:val="2"/>
-        </w:numPr>
-        <w:spacing w:after="0" w:line="360" w:lineRule="auto"/>
-        <w:ind w:left="1434" w:hanging="357"/>
-        <w:contextualSpacing/>
-        <w:jc w:val="both"/>
-      </w:pPr>
-      <w:r>
-        <w:rPr>
-          <w:b/>
-        </w:rPr>
-        <w:t xml:space="preserve">Procedimientos: </w:t>
-      </w:r>
-      <w:r>
-        <w:t>Los procedimientos, como secuencias cronológicas de acciones requeridas, serán guías de acción en los que se detallará de manera exacta como realizarse ciertas actividades. Estos están detallados en el Documento de Procedimientos para la Gestión de la Configuración (DPGC.docx).</w:t>
-      </w:r>
-      <w:bookmarkStart w:id="8" w:name="_4d34og8" w:colFirst="0" w:colLast="0"/>
-      <w:bookmarkEnd w:id="8"/>
-      <w:r>
-        <w:t xml:space="preserve"> </w:t>
-      </w:r>
-    </w:p>
-    <w:p>
-      <w:pPr>
         <w:pStyle w:val="Ttulo3"/>
-        <w:ind w:left="792" w:firstLine="285"/>
-      </w:pPr>
-      <w:bookmarkStart w:id="9" w:name="_Toc493530032"/>
+        <w:ind w:firstLine="709"/>
+      </w:pPr>
+      <w:bookmarkStart w:id="10" w:name="_Toc493530032"/>
       <w:r>
         <w:lastRenderedPageBreak/>
         <w:t>Herramientas, Entorno e Infraestructura.</w:t>
       </w:r>
-      <w:bookmarkEnd w:id="9"/>
+      <w:bookmarkEnd w:id="10"/>
     </w:p>
-    <w:p/>
     <w:p>
       <w:pPr>
         <w:keepLines/>
         <w:widowControl w:val="0"/>
         <w:spacing w:after="0" w:line="360" w:lineRule="auto"/>
-        <w:ind w:left="1077"/>
+        <w:ind w:left="709"/>
         <w:contextualSpacing/>
         <w:jc w:val="both"/>
       </w:pPr>
@@ -3033,24 +3373,138 @@
         <w:t xml:space="preserve">Se </w:t>
       </w:r>
       <w:r>
-        <w:t xml:space="preserve">usará el software controlador de versiones GIT y la plataforma de desarrollo colaborativo </w:t>
-      </w:r>
-      <w:proofErr w:type="spellStart"/>
-      <w:r>
-        <w:t>GitHub</w:t>
-      </w:r>
-      <w:proofErr w:type="spellEnd"/>
-      <w:r>
-        <w:t>, teniendo una preferencia por estas gracias a que se puede trabajar sin conexión, un uso sencillo y colaborativo, así como un manejo y combinación de ramas del proyecto, la opción gratuita que brinda además de las ventajas ofrecidas por las soluciones empresariales de las que provee, así mismo cuenta con una curva de aprendizaje rápida. La información mejor detallada de la herramienta, la encontramos en el documento del Sistema de Control de Versiones (SCV.docx), el diagrama siguiente representa la arquitectura.</w:t>
+        <w:t>usará el software controlador de versiones GIT y la plataforma de desarrollo colaborativo GitHub, teniendo una preferencia por estas gracias a que se puede trabajar sin conexión,</w:t>
+      </w:r>
+      <w:r>
+        <w:t xml:space="preserve"> </w:t>
+      </w:r>
+      <w:r>
+        <w:t>uso sencillo y colaborativo, así como un manejo y combinación de ramas del proyecto, la opción gratuita que brinda</w:t>
+      </w:r>
+      <w:r>
+        <w:t>,</w:t>
+      </w:r>
+      <w:r>
+        <w:t xml:space="preserve"> además de las ventajas ofrecidas por las soluciones empresariales de las que provee, así mismo cuenta con una curva de aprendizaje rápida. La información mejor detallada de la herramienta, la encontramos en el documento del Sistema de C</w:t>
+      </w:r>
+      <w:r>
+        <w:t>ontrol de Versiones (SCV.docx).</w:t>
       </w:r>
     </w:p>
     <w:p>
       <w:pPr>
+        <w:keepLines/>
+        <w:widowControl w:val="0"/>
+        <w:spacing w:after="0" w:line="360" w:lineRule="auto"/>
+        <w:ind w:left="709"/>
+        <w:contextualSpacing/>
+        <w:jc w:val="both"/>
+      </w:pPr>
+      <w:r>
+        <w:t>E</w:t>
+      </w:r>
+      <w:r>
+        <w:t>l diagrama sigui</w:t>
+      </w:r>
+      <w:r>
+        <w:t>ente (Figura 2.2)</w:t>
+      </w:r>
+      <w:r>
+        <w:t xml:space="preserve"> representa la arquitectura,</w:t>
+      </w:r>
+      <w:r>
+        <w:t xml:space="preserve"> como se ve</w:t>
+      </w:r>
+      <w:r>
+        <w:t>,</w:t>
+      </w:r>
+      <w:r>
+        <w:t xml:space="preserve"> se contará con un repositorio </w:t>
+      </w:r>
+      <w:proofErr w:type="gramStart"/>
+      <w:r>
+        <w:t>central</w:t>
+      </w:r>
+      <w:r>
+        <w:t>(</w:t>
+      </w:r>
+      <w:proofErr w:type="spellStart"/>
+      <w:proofErr w:type="gramEnd"/>
+      <w:r>
+        <w:t>branch</w:t>
+      </w:r>
+      <w:proofErr w:type="spellEnd"/>
+      <w:r>
+        <w:t xml:space="preserve"> master) compartido</w:t>
+      </w:r>
+      <w:r>
+        <w:t xml:space="preserve"> alojado en un servidor </w:t>
+      </w:r>
+      <w:r>
+        <w:t>C</w:t>
+      </w:r>
+      <w:r>
+        <w:t xml:space="preserve">loud, </w:t>
+      </w:r>
+      <w:r>
+        <w:t xml:space="preserve">así como varios clientes con GIT en sus </w:t>
+      </w:r>
+      <w:proofErr w:type="spellStart"/>
+      <w:r>
+        <w:t>pc’s</w:t>
+      </w:r>
+      <w:proofErr w:type="spellEnd"/>
+      <w:r>
+        <w:t xml:space="preserve"> y un repositorio personal (</w:t>
+      </w:r>
+      <w:proofErr w:type="spellStart"/>
+      <w:r>
+        <w:t>branchs</w:t>
+      </w:r>
+      <w:proofErr w:type="spellEnd"/>
+      <w:r>
+        <w:t xml:space="preserve"> para cada uno), estos se comunicarán a través de la plataforma web </w:t>
+      </w:r>
+      <w:proofErr w:type="spellStart"/>
+      <w:r>
+        <w:t>Github</w:t>
+      </w:r>
+      <w:proofErr w:type="spellEnd"/>
+      <w:r>
+        <w:t xml:space="preserve"> a través de </w:t>
+      </w:r>
+      <w:proofErr w:type="spellStart"/>
+      <w:r>
+        <w:t>commits</w:t>
+      </w:r>
+      <w:proofErr w:type="spellEnd"/>
+      <w:r>
+        <w:t xml:space="preserve"> para sus cambios y sus principales comandos </w:t>
+      </w:r>
+      <w:proofErr w:type="spellStart"/>
+      <w:r>
+        <w:t>pull</w:t>
+      </w:r>
+      <w:proofErr w:type="spellEnd"/>
+      <w:r>
+        <w:t xml:space="preserve">, </w:t>
+      </w:r>
+      <w:proofErr w:type="spellStart"/>
+      <w:r>
+        <w:t>push</w:t>
+      </w:r>
+      <w:proofErr w:type="spellEnd"/>
+      <w:r>
+        <w:t xml:space="preserve"> y los diferentes para actualización de los repositorios tanto locales como central.</w:t>
+      </w:r>
+    </w:p>
+    <w:p>
+      <w:pPr>
         <w:spacing w:after="0"/>
         <w:ind w:left="1440"/>
       </w:pPr>
-      <w:bookmarkStart w:id="10" w:name="_2s8eyo1" w:colFirst="0" w:colLast="0"/>
-      <w:bookmarkEnd w:id="10"/>
+      <w:bookmarkStart w:id="11" w:name="_2s8eyo1" w:colFirst="0" w:colLast="0"/>
+      <w:bookmarkEnd w:id="11"/>
       <w:r>
         <w:rPr>
           <w:noProof/>
@@ -3069,7 +3523,7 @@
                     <pic:cNvPicPr preferRelativeResize="0"/>
                   </pic:nvPicPr>
                   <pic:blipFill>
-                    <a:blip r:embed="rId14"/>
+                    <a:blip r:embed="rId13"/>
                     <a:srcRect/>
                     <a:stretch>
                       <a:fillRect/>
@@ -3109,8 +3563,6 @@
         <w:tab/>
         <w:t xml:space="preserve">      </w:t>
       </w:r>
-      <w:bookmarkStart w:id="11" w:name="_GoBack"/>
-      <w:bookmarkEnd w:id="11"/>
       <w:r>
         <w:rPr>
           <w:rFonts w:asciiTheme="minorHAnsi" w:eastAsia="Arial" w:hAnsiTheme="minorHAnsi" w:cstheme="minorHAnsi"/>
@@ -3118,7 +3570,16 @@
           <w:sz w:val="20"/>
           <w:szCs w:val="20"/>
         </w:rPr>
-        <w:t xml:space="preserve">Figura 2.2. Flujo del trabajo del equipo usando </w:t>
+        <w:t>Figura 2.2. Flujo del</w:t>
+      </w:r>
+      <w:r>
+        <w:rPr>
+          <w:rFonts w:asciiTheme="minorHAnsi" w:eastAsia="Arial" w:hAnsiTheme="minorHAnsi" w:cstheme="minorHAnsi"/>
+          <w:color w:val="auto"/>
+          <w:sz w:val="20"/>
+          <w:szCs w:val="20"/>
+        </w:rPr>
+        <w:t xml:space="preserve"> trabajo del equipo usando </w:t>
       </w:r>
       <w:proofErr w:type="spellStart"/>
       <w:r>
@@ -3138,8 +3599,10 @@
           <w:sz w:val="20"/>
           <w:szCs w:val="20"/>
         </w:rPr>
-        <w:t xml:space="preserve">  y </w:t>
-      </w:r>
+        <w:t xml:space="preserve"> </w:t>
+      </w:r>
+      <w:bookmarkStart w:id="12" w:name="_GoBack"/>
+      <w:bookmarkEnd w:id="12"/>
       <w:r>
         <w:rPr>
           <w:rFonts w:asciiTheme="minorHAnsi" w:eastAsia="Arial" w:hAnsiTheme="minorHAnsi" w:cstheme="minorHAnsi"/>
@@ -3147,16 +3610,7 @@
           <w:sz w:val="20"/>
           <w:szCs w:val="20"/>
         </w:rPr>
-        <w:t xml:space="preserve">la </w:t>
-      </w:r>
-      <w:r>
-        <w:rPr>
-          <w:rFonts w:asciiTheme="minorHAnsi" w:eastAsia="Arial" w:hAnsiTheme="minorHAnsi" w:cstheme="minorHAnsi"/>
-          <w:color w:val="auto"/>
-          <w:sz w:val="20"/>
-          <w:szCs w:val="20"/>
-        </w:rPr>
-        <w:t xml:space="preserve"> plataforma </w:t>
+        <w:t xml:space="preserve">y la  plataforma </w:t>
       </w:r>
       <w:proofErr w:type="spellStart"/>
       <w:r>
@@ -3359,6 +3813,7 @@
                 <w:sz w:val="20"/>
                 <w:szCs w:val="20"/>
               </w:rPr>
+              <w:lastRenderedPageBreak/>
               <w:t>)</w:t>
             </w:r>
           </w:p>
@@ -3386,6 +3841,7 @@
                 <w:sz w:val="20"/>
                 <w:szCs w:val="20"/>
               </w:rPr>
+              <w:lastRenderedPageBreak/>
               <w:t>Nombre del ítem de configuración</w:t>
             </w:r>
           </w:p>
@@ -3501,6 +3957,7 @@
                 <w:sz w:val="20"/>
                 <w:szCs w:val="20"/>
               </w:rPr>
+              <w:lastRenderedPageBreak/>
               <w:t>)</w:t>
             </w:r>
           </w:p>
@@ -3528,7 +3985,16 @@
                 <w:sz w:val="20"/>
                 <w:szCs w:val="20"/>
               </w:rPr>
-              <w:t>Extensión del ítem de configuración</w:t>
+              <w:lastRenderedPageBreak/>
+              <w:t>Extensión del ítem de configurac</w:t>
+            </w:r>
+            <w:r>
+              <w:rPr>
+                <w:sz w:val="20"/>
+                <w:szCs w:val="20"/>
+              </w:rPr>
+              <w:lastRenderedPageBreak/>
+              <w:t>ión</w:t>
             </w:r>
           </w:p>
         </w:tc>
@@ -3555,6 +4021,7 @@
                 <w:sz w:val="20"/>
                 <w:szCs w:val="20"/>
               </w:rPr>
+              <w:lastRenderedPageBreak/>
               <w:t>Proyecto</w:t>
             </w:r>
           </w:p>
@@ -3611,6 +4078,7 @@
                 <w:sz w:val="20"/>
                 <w:szCs w:val="20"/>
               </w:rPr>
+              <w:lastRenderedPageBreak/>
               <w:t>E</w:t>
             </w:r>
           </w:p>
@@ -3777,7 +4245,6 @@
                 <w:sz w:val="20"/>
                 <w:szCs w:val="20"/>
               </w:rPr>
-              <w:lastRenderedPageBreak/>
               <w:t>E</w:t>
             </w:r>
           </w:p>
@@ -4369,11 +4836,11 @@
       <w:pPr>
         <w:spacing w:after="0"/>
       </w:pPr>
-      <w:bookmarkStart w:id="12" w:name="_17dp8vu" w:colFirst="0" w:colLast="0"/>
-      <w:bookmarkEnd w:id="12"/>
+      <w:bookmarkStart w:id="13" w:name="_17dp8vu" w:colFirst="0" w:colLast="0"/>
+      <w:bookmarkEnd w:id="13"/>
     </w:p>
     <w:sectPr>
-      <w:headerReference w:type="default" r:id="rId15"/>
+      <w:headerReference w:type="default" r:id="rId14"/>
       <w:pgSz w:w="11906" w:h="16838"/>
       <w:pgMar w:top="1417" w:right="1701" w:bottom="1417" w:left="1701" w:header="0" w:footer="720" w:gutter="0"/>
       <w:pgNumType w:start="1"/>
@@ -4384,7 +4851,7 @@
 </file>
 
 <file path=word/endnotes.xml><?xml version="1.0" encoding="utf-8"?>
-<w:endnotes xmlns:wpc="http://schemas.microsoft.com/office/word/2010/wordprocessingCanvas" xmlns:mc="http://schemas.openxmlformats.org/markup-compatibility/2006" xmlns:o="urn:schemas-microsoft-com:office:office" xmlns:r="http://schemas.openxmlformats.org/officeDocument/2006/relationships" xmlns:m="http://schemas.openxmlformats.org/officeDocument/2006/math" xmlns:v="urn:schemas-microsoft-com:vml" xmlns:wp14="http://schemas.microsoft.com/office/word/2010/wordprocessingDrawing" xmlns:wp="http://schemas.openxmlformats.org/drawingml/2006/wordprocessingDrawing" xmlns:w10="urn:schemas-microsoft-com:office:word" xmlns:w="http://schemas.openxmlformats.org/wordprocessingml/2006/main" xmlns:w14="http://schemas.microsoft.com/office/word/2010/wordml" xmlns:wpg="http://schemas.microsoft.com/office/word/2010/wordprocessingGroup" xmlns:wpi="http://schemas.microsoft.com/office/word/2010/wordprocessingInk" xmlns:wne="http://schemas.microsoft.com/office/word/2006/wordml" xmlns:wps="http://schemas.microsoft.com/office/word/2010/wordprocessingShape" mc:Ignorable="w14 wp14">
+<w:endnotes xmlns:wpc="http://schemas.microsoft.com/office/word/2010/wordprocessingCanvas" xmlns:cx="http://schemas.microsoft.com/office/drawing/2014/chartex" xmlns:mc="http://schemas.openxmlformats.org/markup-compatibility/2006" xmlns:o="urn:schemas-microsoft-com:office:office" xmlns:r="http://schemas.openxmlformats.org/officeDocument/2006/relationships" xmlns:m="http://schemas.openxmlformats.org/officeDocument/2006/math" xmlns:v="urn:schemas-microsoft-com:vml" xmlns:wp14="http://schemas.microsoft.com/office/word/2010/wordprocessingDrawing" xmlns:wp="http://schemas.openxmlformats.org/drawingml/2006/wordprocessingDrawing" xmlns:w10="urn:schemas-microsoft-com:office:word" xmlns:w="http://schemas.openxmlformats.org/wordprocessingml/2006/main" xmlns:w14="http://schemas.microsoft.com/office/word/2010/wordml" xmlns:w15="http://schemas.microsoft.com/office/word/2012/wordml" xmlns:w16se="http://schemas.microsoft.com/office/word/2015/wordml/symex" xmlns:wpg="http://schemas.microsoft.com/office/word/2010/wordprocessingGroup" xmlns:wpi="http://schemas.microsoft.com/office/word/2010/wordprocessingInk" xmlns:wne="http://schemas.microsoft.com/office/word/2006/wordml" xmlns:wps="http://schemas.microsoft.com/office/word/2010/wordprocessingShape" mc:Ignorable="w14 w15 w16se wp14">
   <w:endnote w:type="separator" w:id="-1">
     <w:p>
       <w:pPr>
@@ -4409,7 +4876,7 @@
 </file>
 
 <file path=word/footnotes.xml><?xml version="1.0" encoding="utf-8"?>
-<w:footnotes xmlns:wpc="http://schemas.microsoft.com/office/word/2010/wordprocessingCanvas" xmlns:mc="http://schemas.openxmlformats.org/markup-compatibility/2006" xmlns:o="urn:schemas-microsoft-com:office:office" xmlns:r="http://schemas.openxmlformats.org/officeDocument/2006/relationships" xmlns:m="http://schemas.openxmlformats.org/officeDocument/2006/math" xmlns:v="urn:schemas-microsoft-com:vml" xmlns:wp14="http://schemas.microsoft.com/office/word/2010/wordprocessingDrawing" xmlns:wp="http://schemas.openxmlformats.org/drawingml/2006/wordprocessingDrawing" xmlns:w10="urn:schemas-microsoft-com:office:word" xmlns:w="http://schemas.openxmlformats.org/wordprocessingml/2006/main" xmlns:w14="http://schemas.microsoft.com/office/word/2010/wordml" xmlns:wpg="http://schemas.microsoft.com/office/word/2010/wordprocessingGroup" xmlns:wpi="http://schemas.microsoft.com/office/word/2010/wordprocessingInk" xmlns:wne="http://schemas.microsoft.com/office/word/2006/wordml" xmlns:wps="http://schemas.microsoft.com/office/word/2010/wordprocessingShape" mc:Ignorable="w14 wp14">
+<w:footnotes xmlns:wpc="http://schemas.microsoft.com/office/word/2010/wordprocessingCanvas" xmlns:cx="http://schemas.microsoft.com/office/drawing/2014/chartex" xmlns:mc="http://schemas.openxmlformats.org/markup-compatibility/2006" xmlns:o="urn:schemas-microsoft-com:office:office" xmlns:r="http://schemas.openxmlformats.org/officeDocument/2006/relationships" xmlns:m="http://schemas.openxmlformats.org/officeDocument/2006/math" xmlns:v="urn:schemas-microsoft-com:vml" xmlns:wp14="http://schemas.microsoft.com/office/word/2010/wordprocessingDrawing" xmlns:wp="http://schemas.openxmlformats.org/drawingml/2006/wordprocessingDrawing" xmlns:w10="urn:schemas-microsoft-com:office:word" xmlns:w="http://schemas.openxmlformats.org/wordprocessingml/2006/main" xmlns:w14="http://schemas.microsoft.com/office/word/2010/wordml" xmlns:w15="http://schemas.microsoft.com/office/word/2012/wordml" xmlns:w16se="http://schemas.microsoft.com/office/word/2015/wordml/symex" xmlns:wpg="http://schemas.microsoft.com/office/word/2010/wordprocessingGroup" xmlns:wpi="http://schemas.microsoft.com/office/word/2010/wordprocessingInk" xmlns:wne="http://schemas.microsoft.com/office/word/2006/wordml" xmlns:wps="http://schemas.microsoft.com/office/word/2010/wordprocessingShape" mc:Ignorable="w14 w15 w16se wp14">
   <w:footnote w:type="separator" w:id="-1">
     <w:p>
       <w:pPr>
@@ -4434,7 +4901,7 @@
 </file>
 
 <file path=word/header1.xml><?xml version="1.0" encoding="utf-8"?>
-<w:hdr xmlns:wpc="http://schemas.microsoft.com/office/word/2010/wordprocessingCanvas" xmlns:mc="http://schemas.openxmlformats.org/markup-compatibility/2006" xmlns:o="urn:schemas-microsoft-com:office:office" xmlns:r="http://schemas.openxmlformats.org/officeDocument/2006/relationships" xmlns:m="http://schemas.openxmlformats.org/officeDocument/2006/math" xmlns:v="urn:schemas-microsoft-com:vml" xmlns:wp14="http://schemas.microsoft.com/office/word/2010/wordprocessingDrawing" xmlns:wp="http://schemas.openxmlformats.org/drawingml/2006/wordprocessingDrawing" xmlns:w10="urn:schemas-microsoft-com:office:word" xmlns:w="http://schemas.openxmlformats.org/wordprocessingml/2006/main" xmlns:w14="http://schemas.microsoft.com/office/word/2010/wordml" xmlns:wpg="http://schemas.microsoft.com/office/word/2010/wordprocessingGroup" xmlns:wpi="http://schemas.microsoft.com/office/word/2010/wordprocessingInk" xmlns:wne="http://schemas.microsoft.com/office/word/2006/wordml" xmlns:wps="http://schemas.microsoft.com/office/word/2010/wordprocessingShape" mc:Ignorable="w14 wp14">
+<w:hdr xmlns:wpc="http://schemas.microsoft.com/office/word/2010/wordprocessingCanvas" xmlns:cx="http://schemas.microsoft.com/office/drawing/2014/chartex" xmlns:mc="http://schemas.openxmlformats.org/markup-compatibility/2006" xmlns:o="urn:schemas-microsoft-com:office:office" xmlns:r="http://schemas.openxmlformats.org/officeDocument/2006/relationships" xmlns:m="http://schemas.openxmlformats.org/officeDocument/2006/math" xmlns:v="urn:schemas-microsoft-com:vml" xmlns:wp14="http://schemas.microsoft.com/office/word/2010/wordprocessingDrawing" xmlns:wp="http://schemas.openxmlformats.org/drawingml/2006/wordprocessingDrawing" xmlns:w10="urn:schemas-microsoft-com:office:word" xmlns:w="http://schemas.openxmlformats.org/wordprocessingml/2006/main" xmlns:w14="http://schemas.microsoft.com/office/word/2010/wordml" xmlns:w15="http://schemas.microsoft.com/office/word/2012/wordml" xmlns:w16se="http://schemas.microsoft.com/office/word/2015/wordml/symex" xmlns:wpg="http://schemas.microsoft.com/office/word/2010/wordprocessingGroup" xmlns:wpi="http://schemas.microsoft.com/office/word/2010/wordprocessingInk" xmlns:wne="http://schemas.microsoft.com/office/word/2006/wordml" xmlns:wps="http://schemas.microsoft.com/office/word/2010/wordprocessingShape" mc:Ignorable="w14 w15 w16se wp14">
   <w:p>
     <w:pPr>
       <w:tabs>
@@ -4496,8 +4963,8 @@
 </file>
 
 <file path=word/numbering.xml><?xml version="1.0" encoding="utf-8"?>
-<w:numbering xmlns:wpc="http://schemas.microsoft.com/office/word/2010/wordprocessingCanvas" xmlns:mc="http://schemas.openxmlformats.org/markup-compatibility/2006" xmlns:o="urn:schemas-microsoft-com:office:office" xmlns:r="http://schemas.openxmlformats.org/officeDocument/2006/relationships" xmlns:m="http://schemas.openxmlformats.org/officeDocument/2006/math" xmlns:v="urn:schemas-microsoft-com:vml" xmlns:wp14="http://schemas.microsoft.com/office/word/2010/wordprocessingDrawing" xmlns:wp="http://schemas.openxmlformats.org/drawingml/2006/wordprocessingDrawing" xmlns:w10="urn:schemas-microsoft-com:office:word" xmlns:w="http://schemas.openxmlformats.org/wordprocessingml/2006/main" xmlns:w14="http://schemas.microsoft.com/office/word/2010/wordml" xmlns:wpg="http://schemas.microsoft.com/office/word/2010/wordprocessingGroup" xmlns:wpi="http://schemas.microsoft.com/office/word/2010/wordprocessingInk" xmlns:wne="http://schemas.microsoft.com/office/word/2006/wordml" xmlns:wps="http://schemas.microsoft.com/office/word/2010/wordprocessingShape" mc:Ignorable="w14 wp14">
-  <w:abstractNum w:abstractNumId="0">
+<w:numbering xmlns:wpc="http://schemas.microsoft.com/office/word/2010/wordprocessingCanvas" xmlns:cx="http://schemas.microsoft.com/office/drawing/2014/chartex" xmlns:mc="http://schemas.openxmlformats.org/markup-compatibility/2006" xmlns:o="urn:schemas-microsoft-com:office:office" xmlns:r="http://schemas.openxmlformats.org/officeDocument/2006/relationships" xmlns:m="http://schemas.openxmlformats.org/officeDocument/2006/math" xmlns:v="urn:schemas-microsoft-com:vml" xmlns:wp14="http://schemas.microsoft.com/office/word/2010/wordprocessingDrawing" xmlns:wp="http://schemas.openxmlformats.org/drawingml/2006/wordprocessingDrawing" xmlns:w10="urn:schemas-microsoft-com:office:word" xmlns:w="http://schemas.openxmlformats.org/wordprocessingml/2006/main" xmlns:w14="http://schemas.microsoft.com/office/word/2010/wordml" xmlns:w15="http://schemas.microsoft.com/office/word/2012/wordml" xmlns:w16se="http://schemas.microsoft.com/office/word/2015/wordml/symex" xmlns:wpg="http://schemas.microsoft.com/office/word/2010/wordprocessingGroup" xmlns:wpi="http://schemas.microsoft.com/office/word/2010/wordprocessingInk" xmlns:wne="http://schemas.microsoft.com/office/word/2006/wordml" xmlns:wps="http://schemas.microsoft.com/office/word/2010/wordprocessingShape" mc:Ignorable="w14 w15 w16se wp14">
+  <w:abstractNum w:abstractNumId="0" w15:restartNumberingAfterBreak="0">
     <w:nsid w:val="04B84536"/>
     <w:multiLevelType w:val="multilevel"/>
     <w:tmpl w:val="D6B0B254"/>
@@ -4619,7 +5086,7 @@
       </w:rPr>
     </w:lvl>
   </w:abstractNum>
-  <w:abstractNum w:abstractNumId="1">
+  <w:abstractNum w:abstractNumId="1" w15:restartNumberingAfterBreak="0">
     <w:nsid w:val="0E631FAB"/>
     <w:multiLevelType w:val="multilevel"/>
     <w:tmpl w:val="3BF48652"/>
@@ -4710,7 +5177,7 @@
       </w:pPr>
     </w:lvl>
   </w:abstractNum>
-  <w:abstractNum w:abstractNumId="2">
+  <w:abstractNum w:abstractNumId="2" w15:restartNumberingAfterBreak="0">
     <w:nsid w:val="31221073"/>
     <w:multiLevelType w:val="multilevel"/>
     <w:tmpl w:val="6DE8DFFC"/>
@@ -4832,7 +5299,7 @@
       </w:rPr>
     </w:lvl>
   </w:abstractNum>
-  <w:abstractNum w:abstractNumId="3">
+  <w:abstractNum w:abstractNumId="3" w15:restartNumberingAfterBreak="0">
     <w:nsid w:val="439F6173"/>
     <w:multiLevelType w:val="multilevel"/>
     <w:tmpl w:val="870C7AC8"/>
@@ -4945,7 +5412,7 @@
       </w:rPr>
     </w:lvl>
   </w:abstractNum>
-  <w:abstractNum w:abstractNumId="4">
+  <w:abstractNum w:abstractNumId="4" w15:restartNumberingAfterBreak="0">
     <w:nsid w:val="48326738"/>
     <w:multiLevelType w:val="hybridMultilevel"/>
     <w:tmpl w:val="223CCA48"/>
@@ -5031,7 +5498,7 @@
       </w:pPr>
     </w:lvl>
   </w:abstractNum>
-  <w:abstractNum w:abstractNumId="5">
+  <w:abstractNum w:abstractNumId="5" w15:restartNumberingAfterBreak="0">
     <w:nsid w:val="5A467307"/>
     <w:multiLevelType w:val="multilevel"/>
     <w:tmpl w:val="691607B4"/>
@@ -5144,7 +5611,7 @@
       </w:rPr>
     </w:lvl>
   </w:abstractNum>
-  <w:abstractNum w:abstractNumId="6">
+  <w:abstractNum w:abstractNumId="6" w15:restartNumberingAfterBreak="0">
     <w:nsid w:val="5E873C7B"/>
     <w:multiLevelType w:val="multilevel"/>
     <w:tmpl w:val="05AE2DB2"/>
@@ -5235,7 +5702,7 @@
       </w:pPr>
     </w:lvl>
   </w:abstractNum>
-  <w:abstractNum w:abstractNumId="7">
+  <w:abstractNum w:abstractNumId="7" w15:restartNumberingAfterBreak="0">
     <w:nsid w:val="60D21ABF"/>
     <w:multiLevelType w:val="hybridMultilevel"/>
     <w:tmpl w:val="7DFA4AA8"/>
@@ -5321,7 +5788,7 @@
       </w:pPr>
     </w:lvl>
   </w:abstractNum>
-  <w:abstractNum w:abstractNumId="8">
+  <w:abstractNum w:abstractNumId="8" w15:restartNumberingAfterBreak="0">
     <w:nsid w:val="705A09FD"/>
     <w:multiLevelType w:val="multilevel"/>
     <w:tmpl w:val="DB92152E"/>
@@ -5443,7 +5910,7 @@
       </w:rPr>
     </w:lvl>
   </w:abstractNum>
-  <w:abstractNum w:abstractNumId="9">
+  <w:abstractNum w:abstractNumId="9" w15:restartNumberingAfterBreak="0">
     <w:nsid w:val="7B9C713F"/>
     <w:multiLevelType w:val="multilevel"/>
     <w:tmpl w:val="8A58FB68"/>
@@ -5599,7 +6066,7 @@
 </file>
 
 <file path=word/styles.xml><?xml version="1.0" encoding="utf-8"?>
-<w:styles xmlns:mc="http://schemas.openxmlformats.org/markup-compatibility/2006" xmlns:r="http://schemas.openxmlformats.org/officeDocument/2006/relationships" xmlns:w="http://schemas.openxmlformats.org/wordprocessingml/2006/main" xmlns:w14="http://schemas.microsoft.com/office/word/2010/wordml" mc:Ignorable="w14">
+<w:styles xmlns:mc="http://schemas.openxmlformats.org/markup-compatibility/2006" xmlns:r="http://schemas.openxmlformats.org/officeDocument/2006/relationships" xmlns:w="http://schemas.openxmlformats.org/wordprocessingml/2006/main" xmlns:w14="http://schemas.microsoft.com/office/word/2010/wordml" xmlns:w15="http://schemas.microsoft.com/office/word/2012/wordml" xmlns:w16se="http://schemas.microsoft.com/office/word/2015/wordml/symex" mc:Ignorable="w14 w15 w16se">
   <w:docDefaults>
     <w:rPrDefault>
       <w:rPr>
@@ -5623,550 +6090,382 @@
       </w:pPr>
     </w:pPrDefault>
   </w:docDefaults>
-  <w:latentStyles w:defLockedState="0" w:defUIPriority="99" w:defSemiHidden="1" w:defUnhideWhenUsed="1" w:defQFormat="0" w:count="267">
-    <w:lsdException w:name="Normal" w:semiHidden="0" w:uiPriority="0" w:unhideWhenUsed="0" w:qFormat="1"/>
-    <w:lsdException w:name="heading 1" w:semiHidden="0" w:uiPriority="9" w:unhideWhenUsed="0" w:qFormat="1"/>
-    <w:lsdException w:name="heading 2" w:uiPriority="0" w:qFormat="1"/>
-    <w:lsdException w:name="heading 3" w:uiPriority="9" w:qFormat="1"/>
-    <w:lsdException w:name="heading 4" w:uiPriority="9" w:qFormat="1"/>
-    <w:lsdException w:name="heading 5" w:uiPriority="9" w:qFormat="1"/>
-    <w:lsdException w:name="heading 6" w:uiPriority="9" w:qFormat="1"/>
-    <w:lsdException w:name="heading 7" w:uiPriority="9" w:qFormat="1"/>
-    <w:lsdException w:name="heading 8" w:uiPriority="9" w:qFormat="1"/>
-    <w:lsdException w:name="heading 9" w:uiPriority="9" w:qFormat="1"/>
-    <w:lsdException w:name="toc 1" w:uiPriority="39"/>
-    <w:lsdException w:name="toc 2" w:uiPriority="39"/>
-    <w:lsdException w:name="toc 3" w:uiPriority="39"/>
-    <w:lsdException w:name="toc 4" w:uiPriority="39"/>
-    <w:lsdException w:name="toc 5" w:uiPriority="39"/>
-    <w:lsdException w:name="toc 6" w:uiPriority="39"/>
-    <w:lsdException w:name="toc 7" w:uiPriority="39"/>
-    <w:lsdException w:name="toc 8" w:uiPriority="39"/>
-    <w:lsdException w:name="toc 9" w:uiPriority="39"/>
-    <w:lsdException w:name="caption" w:uiPriority="35" w:qFormat="1"/>
-    <w:lsdException w:name="Title" w:semiHidden="0" w:uiPriority="10" w:unhideWhenUsed="0" w:qFormat="1"/>
-    <w:lsdException w:name="Default Paragraph Font" w:uiPriority="1"/>
-    <w:lsdException w:name="Subtitle" w:semiHidden="0" w:uiPriority="11" w:unhideWhenUsed="0" w:qFormat="1"/>
-    <w:lsdException w:name="Strong" w:semiHidden="0" w:uiPriority="22" w:unhideWhenUsed="0" w:qFormat="1"/>
-    <w:lsdException w:name="Emphasis" w:semiHidden="0" w:uiPriority="20" w:unhideWhenUsed="0" w:qFormat="1"/>
-    <w:lsdException w:name="Table Grid" w:semiHidden="0" w:uiPriority="39" w:unhideWhenUsed="0"/>
-    <w:lsdException w:name="Placeholder Text" w:unhideWhenUsed="0"/>
-    <w:lsdException w:name="No Spacing" w:semiHidden="0" w:uiPriority="1" w:unhideWhenUsed="0" w:qFormat="1"/>
-    <w:lsdException w:name="Light Shading" w:semiHidden="0" w:uiPriority="60" w:unhideWhenUsed="0"/>
-    <w:lsdException w:name="Light List" w:semiHidden="0" w:uiPriority="61" w:unhideWhenUsed="0"/>
-    <w:lsdException w:name="Light Grid" w:semiHidden="0" w:uiPriority="62" w:unhideWhenUsed="0"/>
-    <w:lsdException w:name="Medium Shading 1" w:semiHidden="0" w:uiPriority="63" w:unhideWhenUsed="0"/>
-    <w:lsdException w:name="Medium Shading 2" w:semiHidden="0" w:uiPriority="64" w:unhideWhenUsed="0"/>
-    <w:lsdException w:name="Medium List 1" w:semiHidden="0" w:uiPriority="65" w:unhideWhenUsed="0"/>
-    <w:lsdException w:name="Medium List 2" w:semiHidden="0" w:uiPriority="66" w:unhideWhenUsed="0"/>
-    <w:lsdException w:name="Medium Grid 1" w:semiHidden="0" w:uiPriority="67" w:unhideWhenUsed="0"/>
-    <w:lsdException w:name="Medium Grid 2" w:semiHidden="0" w:uiPriority="68" w:unhideWhenUsed="0"/>
-    <w:lsdException w:name="Medium Grid 3" w:semiHidden="0" w:uiPriority="69" w:unhideWhenUsed="0"/>
-    <w:lsdException w:name="Dark List" w:semiHidden="0" w:uiPriority="70" w:unhideWhenUsed="0"/>
-    <w:lsdException w:name="Colorful Shading" w:semiHidden="0" w:uiPriority="71" w:unhideWhenUsed="0"/>
-    <w:lsdException w:name="Colorful List" w:semiHidden="0" w:uiPriority="72" w:unhideWhenUsed="0"/>
-    <w:lsdException w:name="Colorful Grid" w:semiHidden="0" w:uiPriority="73" w:unhideWhenUsed="0"/>
-    <w:lsdException w:name="Light Shading Accent 1" w:semiHidden="0" w:uiPriority="60" w:unhideWhenUsed="0"/>
-    <w:lsdException w:name="Light List Accent 1" w:semiHidden="0" w:uiPriority="61" w:unhideWhenUsed="0"/>
-    <w:lsdException w:name="Light Grid Accent 1" w:semiHidden="0" w:uiPriority="62" w:unhideWhenUsed="0"/>
-    <w:lsdException w:name="Medium Shading 1 Accent 1" w:semiHidden="0" w:uiPriority="63" w:unhideWhenUsed="0"/>
-    <w:lsdException w:name="Medium Shading 2 Accent 1" w:semiHidden="0" w:uiPriority="64" w:unhideWhenUsed="0"/>
-    <w:lsdException w:name="Medium List 1 Accent 1" w:semiHidden="0" w:uiPriority="65" w:unhideWhenUsed="0"/>
-    <w:lsdException w:name="Revision" w:unhideWhenUsed="0"/>
-    <w:lsdException w:name="List Paragraph" w:semiHidden="0" w:uiPriority="34" w:unhideWhenUsed="0" w:qFormat="1"/>
-    <w:lsdException w:name="Quote" w:semiHidden="0" w:uiPriority="29" w:unhideWhenUsed="0" w:qFormat="1"/>
-    <w:lsdException w:name="Intense Quote" w:semiHidden="0" w:uiPriority="30" w:unhideWhenUsed="0" w:qFormat="1"/>
-    <w:lsdException w:name="Medium List 2 Accent 1" w:semiHidden="0" w:uiPriority="66" w:unhideWhenUsed="0"/>
-    <w:lsdException w:name="Medium Grid 1 Accent 1" w:semiHidden="0" w:uiPriority="67" w:unhideWhenUsed="0"/>
-    <w:lsdException w:name="Medium Grid 2 Accent 1" w:semiHidden="0" w:uiPriority="68" w:unhideWhenUsed="0"/>
-    <w:lsdException w:name="Medium Grid 3 Accent 1" w:semiHidden="0" w:uiPriority="69" w:unhideWhenUsed="0"/>
-    <w:lsdException w:name="Dark List Accent 1" w:semiHidden="0" w:uiPriority="70" w:unhideWhenUsed="0"/>
-    <w:lsdException w:name="Colorful Shading Accent 1" w:semiHidden="0" w:uiPriority="71" w:unhideWhenUsed="0"/>
-    <w:lsdException w:name="Colorful List Accent 1" w:semiHidden="0" w:uiPriority="72" w:unhideWhenUsed="0"/>
-    <w:lsdException w:name="Colorful Grid Accent 1" w:semiHidden="0" w:uiPriority="73" w:unhideWhenUsed="0"/>
-    <w:lsdException w:name="Light Shading Accent 2" w:semiHidden="0" w:uiPriority="60" w:unhideWhenUsed="0"/>
-    <w:lsdException w:name="Light List Accent 2" w:semiHidden="0" w:uiPriority="61" w:unhideWhenUsed="0"/>
-    <w:lsdException w:name="Light Grid Accent 2" w:semiHidden="0" w:uiPriority="62" w:unhideWhenUsed="0"/>
-    <w:lsdException w:name="Medium Shading 1 Accent 2" w:semiHidden="0" w:uiPriority="63" w:unhideWhenUsed="0"/>
-    <w:lsdException w:name="Medium Shading 2 Accent 2" w:semiHidden="0" w:uiPriority="64" w:unhideWhenUsed="0"/>
-    <w:lsdException w:name="Medium List 1 Accent 2" w:semiHidden="0" w:uiPriority="65" w:unhideWhenUsed="0"/>
-    <w:lsdException w:name="Medium List 2 Accent 2" w:semiHidden="0" w:uiPriority="66" w:unhideWhenUsed="0"/>
-    <w:lsdException w:name="Medium Grid 1 Accent 2" w:semiHidden="0" w:uiPriority="67" w:unhideWhenUsed="0"/>
-    <w:lsdException w:name="Medium Grid 2 Accent 2" w:semiHidden="0" w:uiPriority="68" w:unhideWhenUsed="0"/>
-    <w:lsdException w:name="Medium Grid 3 Accent 2" w:semiHidden="0" w:uiPriority="69" w:unhideWhenUsed="0"/>
-    <w:lsdException w:name="Dark List Accent 2" w:semiHidden="0" w:uiPriority="70" w:unhideWhenUsed="0"/>
-    <w:lsdException w:name="Colorful Shading Accent 2" w:semiHidden="0" w:uiPriority="71" w:unhideWhenUsed="0"/>
-    <w:lsdException w:name="Colorful List Accent 2" w:semiHidden="0" w:uiPriority="72" w:unhideWhenUsed="0"/>
-    <w:lsdException w:name="Colorful Grid Accent 2" w:semiHidden="0" w:uiPriority="73" w:unhideWhenUsed="0"/>
-    <w:lsdException w:name="Light Shading Accent 3" w:semiHidden="0" w:uiPriority="60" w:unhideWhenUsed="0"/>
-    <w:lsdException w:name="Light List Accent 3" w:semiHidden="0" w:uiPriority="61" w:unhideWhenUsed="0"/>
-    <w:lsdException w:name="Light Grid Accent 3" w:semiHidden="0" w:uiPriority="62" w:unhideWhenUsed="0"/>
-    <w:lsdException w:name="Medium Shading 1 Accent 3" w:semiHidden="0" w:uiPriority="63" w:unhideWhenUsed="0"/>
-    <w:lsdException w:name="Medium Shading 2 Accent 3" w:semiHidden="0" w:uiPriority="64" w:unhideWhenUsed="0"/>
-    <w:lsdException w:name="Medium List 1 Accent 3" w:semiHidden="0" w:uiPriority="65" w:unhideWhenUsed="0"/>
-    <w:lsdException w:name="Medium List 2 Accent 3" w:semiHidden="0" w:uiPriority="66" w:unhideWhenUsed="0"/>
-    <w:lsdException w:name="Medium Grid 1 Accent 3" w:semiHidden="0" w:uiPriority="67" w:unhideWhenUsed="0"/>
-    <w:lsdException w:name="Medium Grid 2 Accent 3" w:semiHidden="0" w:uiPriority="68" w:unhideWhenUsed="0"/>
-    <w:lsdException w:name="Medium Grid 3 Accent 3" w:semiHidden="0" w:uiPriority="69" w:unhideWhenUsed="0"/>
-    <w:lsdException w:name="Dark List Accent 3" w:semiHidden="0" w:uiPriority="70" w:unhideWhenUsed="0"/>
-    <w:lsdException w:name="Colorful Shading Accent 3" w:semiHidden="0" w:uiPriority="71" w:unhideWhenUsed="0"/>
-    <w:lsdException w:name="Colorful List Accent 3" w:semiHidden="0" w:uiPriority="72" w:unhideWhenUsed="0"/>
-    <w:lsdException w:name="Colorful Grid Accent 3" w:semiHidden="0" w:uiPriority="73" w:unhideWhenUsed="0"/>
-    <w:lsdException w:name="Light Shading Accent 4" w:semiHidden="0" w:uiPriority="60" w:unhideWhenUsed="0"/>
-    <w:lsdException w:name="Light List Accent 4" w:semiHidden="0" w:uiPriority="61" w:unhideWhenUsed="0"/>
-    <w:lsdException w:name="Light Grid Accent 4" w:semiHidden="0" w:uiPriority="62" w:unhideWhenUsed="0"/>
-    <w:lsdException w:name="Medium Shading 1 Accent 4" w:semiHidden="0" w:uiPriority="63" w:unhideWhenUsed="0"/>
-    <w:lsdException w:name="Medium Shading 2 Accent 4" w:semiHidden="0" w:uiPriority="64" w:unhideWhenUsed="0"/>
-    <w:lsdException w:name="Medium List 1 Accent 4" w:semiHidden="0" w:uiPriority="65" w:unhideWhenUsed="0"/>
-    <w:lsdException w:name="Medium List 2 Accent 4" w:semiHidden="0" w:uiPriority="66" w:unhideWhenUsed="0"/>
-    <w:lsdException w:name="Medium Grid 1 Accent 4" w:semiHidden="0" w:uiPriority="67" w:unhideWhenUsed="0"/>
-    <w:lsdException w:name="Medium Grid 2 Accent 4" w:semiHidden="0" w:uiPriority="68" w:unhideWhenUsed="0"/>
-    <w:lsdException w:name="Medium Grid 3 Accent 4" w:semiHidden="0" w:uiPriority="69" w:unhideWhenUsed="0"/>
-    <w:lsdException w:name="Dark List Accent 4" w:semiHidden="0" w:uiPriority="70" w:unhideWhenUsed="0"/>
-    <w:lsdException w:name="Colorful Shading Accent 4" w:semiHidden="0" w:uiPriority="71" w:unhideWhenUsed="0"/>
-    <w:lsdException w:name="Colorful List Accent 4" w:semiHidden="0" w:uiPriority="72" w:unhideWhenUsed="0"/>
-    <w:lsdException w:name="Colorful Grid Accent 4" w:semiHidden="0" w:uiPriority="73" w:unhideWhenUsed="0"/>
-    <w:lsdException w:name="Light Shading Accent 5" w:semiHidden="0" w:uiPriority="60" w:unhideWhenUsed="0"/>
-    <w:lsdException w:name="Light List Accent 5" w:semiHidden="0" w:uiPriority="61" w:unhideWhenUsed="0"/>
-    <w:lsdException w:name="Light Grid Accent 5" w:semiHidden="0" w:uiPriority="62" w:unhideWhenUsed="0"/>
-    <w:lsdException w:name="Medium Shading 1 Accent 5" w:semiHidden="0" w:uiPriority="63" w:unhideWhenUsed="0"/>
-    <w:lsdException w:name="Medium Shading 2 Accent 5" w:semiHidden="0" w:uiPriority="64" w:unhideWhenUsed="0"/>
-    <w:lsdException w:name="Medium List 1 Accent 5" w:semiHidden="0" w:uiPriority="65" w:unhideWhenUsed="0"/>
-    <w:lsdException w:name="Medium List 2 Accent 5" w:semiHidden="0" w:uiPriority="66" w:unhideWhenUsed="0"/>
-    <w:lsdException w:name="Medium Grid 1 Accent 5" w:semiHidden="0" w:uiPriority="67" w:unhideWhenUsed="0"/>
-    <w:lsdException w:name="Medium Grid 2 Accent 5" w:semiHidden="0" w:uiPriority="68" w:unhideWhenUsed="0"/>
-    <w:lsdException w:name="Medium Grid 3 Accent 5" w:semiHidden="0" w:uiPriority="69" w:unhideWhenUsed="0"/>
-    <w:lsdException w:name="Dark List Accent 5" w:semiHidden="0" w:uiPriority="70" w:unhideWhenUsed="0"/>
-    <w:lsdException w:name="Colorful Shading Accent 5" w:semiHidden="0" w:uiPriority="71" w:unhideWhenUsed="0"/>
-    <w:lsdException w:name="Colorful List Accent 5" w:semiHidden="0" w:uiPriority="72" w:unhideWhenUsed="0"/>
-    <w:lsdException w:name="Colorful Grid Accent 5" w:semiHidden="0" w:uiPriority="73" w:unhideWhenUsed="0"/>
-    <w:lsdException w:name="Light Shading Accent 6" w:semiHidden="0" w:uiPriority="60" w:unhideWhenUsed="0"/>
-    <w:lsdException w:name="Light List Accent 6" w:semiHidden="0" w:uiPriority="61" w:unhideWhenUsed="0"/>
-    <w:lsdException w:name="Light Grid Accent 6" w:semiHidden="0" w:uiPriority="62" w:unhideWhenUsed="0"/>
-    <w:lsdException w:name="Medium Shading 1 Accent 6" w:semiHidden="0" w:uiPriority="63" w:unhideWhenUsed="0"/>
-    <w:lsdException w:name="Medium Shading 2 Accent 6" w:semiHidden="0" w:uiPriority="64" w:unhideWhenUsed="0"/>
-    <w:lsdException w:name="Medium List 1 Accent 6" w:semiHidden="0" w:uiPriority="65" w:unhideWhenUsed="0"/>
-    <w:lsdException w:name="Medium List 2 Accent 6" w:semiHidden="0" w:uiPriority="66" w:unhideWhenUsed="0"/>
-    <w:lsdException w:name="Medium Grid 1 Accent 6" w:semiHidden="0" w:uiPriority="67" w:unhideWhenUsed="0"/>
-    <w:lsdException w:name="Medium Grid 2 Accent 6" w:semiHidden="0" w:uiPriority="68" w:unhideWhenUsed="0"/>
-    <w:lsdException w:name="Medium Grid 3 Accent 6" w:semiHidden="0" w:uiPriority="69" w:unhideWhenUsed="0"/>
-    <w:lsdException w:name="Dark List Accent 6" w:semiHidden="0" w:uiPriority="70" w:unhideWhenUsed="0"/>
-    <w:lsdException w:name="Colorful Shading Accent 6" w:semiHidden="0" w:uiPriority="71" w:unhideWhenUsed="0"/>
-    <w:lsdException w:name="Colorful List Accent 6" w:semiHidden="0" w:uiPriority="72" w:unhideWhenUsed="0"/>
-    <w:lsdException w:name="Colorful Grid Accent 6" w:semiHidden="0" w:uiPriority="73" w:unhideWhenUsed="0"/>
-    <w:lsdException w:name="Subtle Emphasis" w:semiHidden="0" w:uiPriority="19" w:unhideWhenUsed="0" w:qFormat="1"/>
-    <w:lsdException w:name="Intense Emphasis" w:semiHidden="0" w:uiPriority="21" w:unhideWhenUsed="0" w:qFormat="1"/>
-    <w:lsdException w:name="Subtle Reference" w:semiHidden="0" w:uiPriority="31" w:unhideWhenUsed="0" w:qFormat="1"/>
-    <w:lsdException w:name="Intense Reference" w:semiHidden="0" w:uiPriority="32" w:unhideWhenUsed="0" w:qFormat="1"/>
-    <w:lsdException w:name="Book Title" w:semiHidden="0" w:uiPriority="33" w:unhideWhenUsed="0" w:qFormat="1"/>
-    <w:lsdException w:name="Bibliography" w:uiPriority="37"/>
-    <w:lsdException w:name="TOC Heading" w:uiPriority="39" w:qFormat="1"/>
+  <w:latentStyles w:defLockedState="0" w:defUIPriority="99" w:defSemiHidden="0" w:defUnhideWhenUsed="0" w:defQFormat="0" w:count="371">
+    <w:lsdException w:name="Normal" w:uiPriority="0" w:qFormat="1"/>
+    <w:lsdException w:name="heading 1" w:uiPriority="9" w:qFormat="1"/>
+    <w:lsdException w:name="heading 2" w:semiHidden="1" w:uiPriority="0" w:unhideWhenUsed="1" w:qFormat="1"/>
+    <w:lsdException w:name="heading 3" w:semiHidden="1" w:uiPriority="9" w:unhideWhenUsed="1" w:qFormat="1"/>
+    <w:lsdException w:name="heading 4" w:semiHidden="1" w:uiPriority="9" w:unhideWhenUsed="1" w:qFormat="1"/>
+    <w:lsdException w:name="heading 5" w:semiHidden="1" w:uiPriority="9" w:unhideWhenUsed="1" w:qFormat="1"/>
+    <w:lsdException w:name="heading 6" w:semiHidden="1" w:uiPriority="9" w:unhideWhenUsed="1" w:qFormat="1"/>
+    <w:lsdException w:name="heading 7" w:semiHidden="1" w:uiPriority="9" w:unhideWhenUsed="1" w:qFormat="1"/>
+    <w:lsdException w:name="heading 8" w:semiHidden="1" w:uiPriority="9" w:unhideWhenUsed="1" w:qFormat="1"/>
+    <w:lsdException w:name="heading 9" w:semiHidden="1" w:uiPriority="9" w:unhideWhenUsed="1" w:qFormat="1"/>
+    <w:lsdException w:name="index 1" w:semiHidden="1" w:unhideWhenUsed="1"/>
+    <w:lsdException w:name="index 2" w:semiHidden="1" w:unhideWhenUsed="1"/>
+    <w:lsdException w:name="index 3" w:semiHidden="1" w:unhideWhenUsed="1"/>
+    <w:lsdException w:name="index 4" w:semiHidden="1" w:unhideWhenUsed="1"/>
+    <w:lsdException w:name="index 5" w:semiHidden="1" w:unhideWhenUsed="1"/>
+    <w:lsdException w:name="index 6" w:semiHidden="1" w:unhideWhenUsed="1"/>
+    <w:lsdException w:name="index 7" w:semiHidden="1" w:unhideWhenUsed="1"/>
+    <w:lsdException w:name="index 8" w:semiHidden="1" w:unhideWhenUsed="1"/>
+    <w:lsdException w:name="index 9" w:semiHidden="1" w:unhideWhenUsed="1"/>
+    <w:lsdException w:name="toc 1" w:semiHidden="1" w:uiPriority="39" w:unhideWhenUsed="1"/>
+    <w:lsdException w:name="toc 2" w:semiHidden="1" w:uiPriority="39" w:unhideWhenUsed="1"/>
+    <w:lsdException w:name="toc 3" w:semiHidden="1" w:uiPriority="39" w:unhideWhenUsed="1"/>
+    <w:lsdException w:name="toc 4" w:semiHidden="1" w:uiPriority="39" w:unhideWhenUsed="1"/>
+    <w:lsdException w:name="toc 5" w:semiHidden="1" w:uiPriority="39" w:unhideWhenUsed="1"/>
+    <w:lsdException w:name="toc 6" w:semiHidden="1" w:uiPriority="39" w:unhideWhenUsed="1"/>
+    <w:lsdException w:name="toc 7" w:semiHidden="1" w:uiPriority="39" w:unhideWhenUsed="1"/>
+    <w:lsdException w:name="toc 8" w:semiHidden="1" w:uiPriority="39" w:unhideWhenUsed="1"/>
+    <w:lsdException w:name="toc 9" w:semiHidden="1" w:uiPriority="39" w:unhideWhenUsed="1"/>
+    <w:lsdException w:name="Normal Indent" w:semiHidden="1" w:unhideWhenUsed="1"/>
+    <w:lsdException w:name="footnote text" w:semiHidden="1" w:unhideWhenUsed="1"/>
+    <w:lsdException w:name="annotation text" w:semiHidden="1" w:unhideWhenUsed="1"/>
+    <w:lsdException w:name="header" w:semiHidden="1" w:unhideWhenUsed="1"/>
+    <w:lsdException w:name="footer" w:semiHidden="1" w:unhideWhenUsed="1"/>
+    <w:lsdException w:name="index heading" w:semiHidden="1" w:unhideWhenUsed="1"/>
+    <w:lsdException w:name="caption" w:semiHidden="1" w:uiPriority="35" w:unhideWhenUsed="1" w:qFormat="1"/>
+    <w:lsdException w:name="table of figures" w:semiHidden="1" w:unhideWhenUsed="1"/>
+    <w:lsdException w:name="envelope address" w:semiHidden="1" w:unhideWhenUsed="1"/>
+    <w:lsdException w:name="envelope return" w:semiHidden="1" w:unhideWhenUsed="1"/>
+    <w:lsdException w:name="footnote reference" w:semiHidden="1" w:unhideWhenUsed="1"/>
+    <w:lsdException w:name="annotation reference" w:semiHidden="1" w:unhideWhenUsed="1"/>
+    <w:lsdException w:name="line number" w:semiHidden="1" w:unhideWhenUsed="1"/>
+    <w:lsdException w:name="page number" w:semiHidden="1" w:unhideWhenUsed="1"/>
+    <w:lsdException w:name="endnote reference" w:semiHidden="1" w:unhideWhenUsed="1"/>
+    <w:lsdException w:name="endnote text" w:semiHidden="1" w:unhideWhenUsed="1"/>
+    <w:lsdException w:name="table of authorities" w:semiHidden="1" w:unhideWhenUsed="1"/>
+    <w:lsdException w:name="macro" w:semiHidden="1" w:unhideWhenUsed="1"/>
+    <w:lsdException w:name="toa heading" w:semiHidden="1" w:unhideWhenUsed="1"/>
+    <w:lsdException w:name="List" w:semiHidden="1" w:unhideWhenUsed="1"/>
+    <w:lsdException w:name="List Bullet" w:semiHidden="1" w:unhideWhenUsed="1"/>
+    <w:lsdException w:name="List Number" w:semiHidden="1" w:unhideWhenUsed="1"/>
+    <w:lsdException w:name="List 2" w:semiHidden="1" w:unhideWhenUsed="1"/>
+    <w:lsdException w:name="List 3" w:semiHidden="1" w:unhideWhenUsed="1"/>
+    <w:lsdException w:name="List 4" w:semiHidden="1" w:unhideWhenUsed="1"/>
+    <w:lsdException w:name="List 5" w:semiHidden="1" w:unhideWhenUsed="1"/>
+    <w:lsdException w:name="List Bullet 2" w:semiHidden="1" w:unhideWhenUsed="1"/>
+    <w:lsdException w:name="List Bullet 3" w:semiHidden="1" w:unhideWhenUsed="1"/>
+    <w:lsdException w:name="List Bullet 4" w:semiHidden="1" w:unhideWhenUsed="1"/>
+    <w:lsdException w:name="List Bullet 5" w:semiHidden="1" w:unhideWhenUsed="1"/>
+    <w:lsdException w:name="List Number 2" w:semiHidden="1" w:unhideWhenUsed="1"/>
+    <w:lsdException w:name="List Number 3" w:semiHidden="1" w:unhideWhenUsed="1"/>
+    <w:lsdException w:name="List Number 4" w:semiHidden="1" w:unhideWhenUsed="1"/>
+    <w:lsdException w:name="List Number 5" w:semiHidden="1" w:unhideWhenUsed="1"/>
+    <w:lsdException w:name="Title" w:uiPriority="10" w:qFormat="1"/>
+    <w:lsdException w:name="Closing" w:semiHidden="1" w:unhideWhenUsed="1"/>
+    <w:lsdException w:name="Signature" w:semiHidden="1" w:unhideWhenUsed="1"/>
+    <w:lsdException w:name="Default Paragraph Font" w:semiHidden="1" w:uiPriority="1" w:unhideWhenUsed="1"/>
+    <w:lsdException w:name="Body Text" w:semiHidden="1" w:unhideWhenUsed="1"/>
+    <w:lsdException w:name="Body Text Indent" w:semiHidden="1" w:unhideWhenUsed="1"/>
+    <w:lsdException w:name="List Continue" w:semiHidden="1" w:unhideWhenUsed="1"/>
+    <w:lsdException w:name="List Continue 2" w:semiHidden="1" w:unhideWhenUsed="1"/>
+    <w:lsdException w:name="List Continue 3" w:semiHidden="1" w:unhideWhenUsed="1"/>
+    <w:lsdException w:name="List Continue 4" w:semiHidden="1" w:unhideWhenUsed="1"/>
+    <w:lsdException w:name="List Continue 5" w:semiHidden="1" w:unhideWhenUsed="1"/>
+    <w:lsdException w:name="Message Header" w:semiHidden="1" w:unhideWhenUsed="1"/>
+    <w:lsdException w:name="Subtitle" w:uiPriority="11" w:qFormat="1"/>
+    <w:lsdException w:name="Salutation" w:semiHidden="1" w:unhideWhenUsed="1"/>
+    <w:lsdException w:name="Date" w:semiHidden="1" w:unhideWhenUsed="1"/>
+    <w:lsdException w:name="Body Text First Indent" w:semiHidden="1" w:unhideWhenUsed="1"/>
+    <w:lsdException w:name="Body Text First Indent 2" w:semiHidden="1" w:unhideWhenUsed="1"/>
+    <w:lsdException w:name="Note Heading" w:semiHidden="1" w:unhideWhenUsed="1"/>
+    <w:lsdException w:name="Body Text 2" w:semiHidden="1" w:unhideWhenUsed="1"/>
+    <w:lsdException w:name="Body Text 3" w:semiHidden="1" w:unhideWhenUsed="1"/>
+    <w:lsdException w:name="Body Text Indent 2" w:semiHidden="1" w:unhideWhenUsed="1"/>
+    <w:lsdException w:name="Body Text Indent 3" w:semiHidden="1" w:unhideWhenUsed="1"/>
+    <w:lsdException w:name="Block Text" w:semiHidden="1" w:unhideWhenUsed="1"/>
+    <w:lsdException w:name="Hyperlink" w:semiHidden="1" w:unhideWhenUsed="1"/>
+    <w:lsdException w:name="FollowedHyperlink" w:semiHidden="1" w:unhideWhenUsed="1"/>
+    <w:lsdException w:name="Strong" w:uiPriority="22" w:qFormat="1"/>
+    <w:lsdException w:name="Emphasis" w:uiPriority="20" w:qFormat="1"/>
+    <w:lsdException w:name="Document Map" w:semiHidden="1" w:unhideWhenUsed="1"/>
+    <w:lsdException w:name="Plain Text" w:semiHidden="1" w:unhideWhenUsed="1"/>
+    <w:lsdException w:name="E-mail Signature" w:semiHidden="1" w:unhideWhenUsed="1"/>
+    <w:lsdException w:name="HTML Top of Form" w:semiHidden="1" w:unhideWhenUsed="1"/>
+    <w:lsdException w:name="HTML Bottom of Form" w:semiHidden="1" w:unhideWhenUsed="1"/>
+    <w:lsdException w:name="Normal (Web)" w:semiHidden="1" w:unhideWhenUsed="1"/>
+    <w:lsdException w:name="HTML Acronym" w:semiHidden="1" w:unhideWhenUsed="1"/>
+    <w:lsdException w:name="HTML Address" w:semiHidden="1" w:unhideWhenUsed="1"/>
+    <w:lsdException w:name="HTML Cite" w:semiHidden="1" w:unhideWhenUsed="1"/>
+    <w:lsdException w:name="HTML Code" w:semiHidden="1" w:unhideWhenUsed="1"/>
+    <w:lsdException w:name="HTML Definition" w:semiHidden="1" w:unhideWhenUsed="1"/>
+    <w:lsdException w:name="HTML Keyboard" w:semiHidden="1" w:unhideWhenUsed="1"/>
+    <w:lsdException w:name="HTML Preformatted" w:semiHidden="1" w:unhideWhenUsed="1"/>
+    <w:lsdException w:name="HTML Sample" w:semiHidden="1" w:unhideWhenUsed="1"/>
+    <w:lsdException w:name="HTML Typewriter" w:semiHidden="1" w:unhideWhenUsed="1"/>
+    <w:lsdException w:name="HTML Variable" w:semiHidden="1" w:unhideWhenUsed="1"/>
+    <w:lsdException w:name="Normal Table" w:semiHidden="1" w:unhideWhenUsed="1"/>
+    <w:lsdException w:name="annotation subject" w:semiHidden="1" w:unhideWhenUsed="1"/>
+    <w:lsdException w:name="No List" w:semiHidden="1" w:unhideWhenUsed="1"/>
+    <w:lsdException w:name="Outline List 1" w:semiHidden="1" w:unhideWhenUsed="1"/>
+    <w:lsdException w:name="Outline List 2" w:semiHidden="1" w:unhideWhenUsed="1"/>
+    <w:lsdException w:name="Outline List 3" w:semiHidden="1" w:unhideWhenUsed="1"/>
+    <w:lsdException w:name="Table Simple 1" w:semiHidden="1" w:unhideWhenUsed="1"/>
+    <w:lsdException w:name="Table Simple 2" w:semiHidden="1" w:unhideWhenUsed="1"/>
+    <w:lsdException w:name="Table Simple 3" w:semiHidden="1" w:unhideWhenUsed="1"/>
+    <w:lsdException w:name="Table Classic 1" w:semiHidden="1" w:unhideWhenUsed="1"/>
+    <w:lsdException w:name="Table Classic 2" w:semiHidden="1" w:unhideWhenUsed="1"/>
+    <w:lsdException w:name="Table Classic 3" w:semiHidden="1" w:unhideWhenUsed="1"/>
+    <w:lsdException w:name="Table Classic 4" w:semiHidden="1" w:unhideWhenUsed="1"/>
+    <w:lsdException w:name="Table Colorful 1" w:semiHidden="1" w:unhideWhenUsed="1"/>
+    <w:lsdException w:name="Table Colorful 2" w:semiHidden="1" w:unhideWhenUsed="1"/>
+    <w:lsdException w:name="Table Colorful 3" w:semiHidden="1" w:unhideWhenUsed="1"/>
+    <w:lsdException w:name="Table Columns 1" w:semiHidden="1" w:unhideWhenUsed="1"/>
+    <w:lsdException w:name="Table Columns 2" w:semiHidden="1" w:unhideWhenUsed="1"/>
+    <w:lsdException w:name="Table Columns 3" w:semiHidden="1" w:unhideWhenUsed="1"/>
+    <w:lsdException w:name="Table Columns 4" w:semiHidden="1" w:unhideWhenUsed="1"/>
+    <w:lsdException w:name="Table Columns 5" w:semiHidden="1" w:unhideWhenUsed="1"/>
+    <w:lsdException w:name="Table Grid 1" w:semiHidden="1" w:unhideWhenUsed="1"/>
+    <w:lsdException w:name="Table Grid 2" w:semiHidden="1" w:unhideWhenUsed="1"/>
+    <w:lsdException w:name="Table Grid 3" w:semiHidden="1" w:unhideWhenUsed="1"/>
+    <w:lsdException w:name="Table Grid 4" w:semiHidden="1" w:unhideWhenUsed="1"/>
+    <w:lsdException w:name="Table Grid 5" w:semiHidden="1" w:unhideWhenUsed="1"/>
+    <w:lsdException w:name="Table Grid 6" w:semiHidden="1" w:unhideWhenUsed="1"/>
+    <w:lsdException w:name="Table Grid 7" w:semiHidden="1" w:unhideWhenUsed="1"/>
+    <w:lsdException w:name="Table Grid 8" w:semiHidden="1" w:unhideWhenUsed="1"/>
+    <w:lsdException w:name="Table List 1" w:semiHidden="1" w:unhideWhenUsed="1"/>
+    <w:lsdException w:name="Table List 2" w:semiHidden="1" w:unhideWhenUsed="1"/>
+    <w:lsdException w:name="Table List 3" w:semiHidden="1" w:unhideWhenUsed="1"/>
+    <w:lsdException w:name="Table List 4" w:semiHidden="1" w:unhideWhenUsed="1"/>
+    <w:lsdException w:name="Table List 5" w:semiHidden="1" w:unhideWhenUsed="1"/>
+    <w:lsdException w:name="Table List 6" w:semiHidden="1" w:unhideWhenUsed="1"/>
+    <w:lsdException w:name="Table List 7" w:semiHidden="1" w:unhideWhenUsed="1"/>
+    <w:lsdException w:name="Table List 8" w:semiHidden="1" w:unhideWhenUsed="1"/>
+    <w:lsdException w:name="Table 3D effects 1" w:semiHidden="1" w:unhideWhenUsed="1"/>
+    <w:lsdException w:name="Table 3D effects 2" w:semiHidden="1" w:unhideWhenUsed="1"/>
+    <w:lsdException w:name="Table 3D effects 3" w:semiHidden="1" w:unhideWhenUsed="1"/>
+    <w:lsdException w:name="Table Contemporary" w:semiHidden="1" w:unhideWhenUsed="1"/>
+    <w:lsdException w:name="Table Elegant" w:semiHidden="1" w:unhideWhenUsed="1"/>
+    <w:lsdException w:name="Table Professional" w:semiHidden="1" w:unhideWhenUsed="1"/>
+    <w:lsdException w:name="Table Subtle 1" w:semiHidden="1" w:unhideWhenUsed="1"/>
+    <w:lsdException w:name="Table Subtle 2" w:semiHidden="1" w:unhideWhenUsed="1"/>
+    <w:lsdException w:name="Table Web 1" w:semiHidden="1" w:unhideWhenUsed="1"/>
+    <w:lsdException w:name="Table Web 2" w:semiHidden="1" w:unhideWhenUsed="1"/>
+    <w:lsdException w:name="Table Web 3" w:semiHidden="1" w:unhideWhenUsed="1"/>
+    <w:lsdException w:name="Balloon Text" w:semiHidden="1" w:unhideWhenUsed="1"/>
+    <w:lsdException w:name="Table Grid" w:uiPriority="39"/>
+    <w:lsdException w:name="Table Theme" w:semiHidden="1" w:unhideWhenUsed="1"/>
+    <w:lsdException w:name="Placeholder Text" w:semiHidden="1"/>
+    <w:lsdException w:name="No Spacing" w:uiPriority="1" w:qFormat="1"/>
+    <w:lsdException w:name="Light Shading" w:uiPriority="60"/>
+    <w:lsdException w:name="Light List" w:uiPriority="61"/>
+    <w:lsdException w:name="Light Grid" w:uiPriority="62"/>
+    <w:lsdException w:name="Medium Shading 1" w:uiPriority="63"/>
+    <w:lsdException w:name="Medium Shading 2" w:uiPriority="64"/>
+    <w:lsdException w:name="Medium List 1" w:uiPriority="65"/>
+    <w:lsdException w:name="Medium List 2" w:uiPriority="66"/>
+    <w:lsdException w:name="Medium Grid 1" w:uiPriority="67"/>
+    <w:lsdException w:name="Medium Grid 2" w:uiPriority="68"/>
+    <w:lsdException w:name="Medium Grid 3" w:uiPriority="69"/>
+    <w:lsdException w:name="Dark List" w:uiPriority="70"/>
+    <w:lsdException w:name="Colorful Shading" w:uiPriority="71"/>
+    <w:lsdException w:name="Colorful List" w:uiPriority="72"/>
+    <w:lsdException w:name="Colorful Grid" w:uiPriority="73"/>
+    <w:lsdException w:name="Light Shading Accent 1" w:uiPriority="60"/>
+    <w:lsdException w:name="Light List Accent 1" w:uiPriority="61"/>
+    <w:lsdException w:name="Light Grid Accent 1" w:uiPriority="62"/>
+    <w:lsdException w:name="Medium Shading 1 Accent 1" w:uiPriority="63"/>
+    <w:lsdException w:name="Medium Shading 2 Accent 1" w:uiPriority="64"/>
+    <w:lsdException w:name="Medium List 1 Accent 1" w:uiPriority="65"/>
+    <w:lsdException w:name="Revision" w:semiHidden="1"/>
+    <w:lsdException w:name="List Paragraph" w:uiPriority="34" w:qFormat="1"/>
+    <w:lsdException w:name="Quote" w:uiPriority="29" w:qFormat="1"/>
+    <w:lsdException w:name="Intense Quote" w:uiPriority="30" w:qFormat="1"/>
+    <w:lsdException w:name="Medium List 2 Accent 1" w:uiPriority="66"/>
+    <w:lsdException w:name="Medium Grid 1 Accent 1" w:uiPriority="67"/>
+    <w:lsdException w:name="Medium Grid 2 Accent 1" w:uiPriority="68"/>
+    <w:lsdException w:name="Medium Grid 3 Accent 1" w:uiPriority="69"/>
+    <w:lsdException w:name="Dark List Accent 1" w:uiPriority="70"/>
+    <w:lsdException w:name="Colorful Shading Accent 1" w:uiPriority="71"/>
+    <w:lsdException w:name="Colorful List Accent 1" w:uiPriority="72"/>
+    <w:lsdException w:name="Colorful Grid Accent 1" w:uiPriority="73"/>
+    <w:lsdException w:name="Light Shading Accent 2" w:uiPriority="60"/>
+    <w:lsdException w:name="Light List Accent 2" w:uiPriority="61"/>
+    <w:lsdException w:name="Light Grid Accent 2" w:uiPriority="62"/>
+    <w:lsdException w:name="Medium Shading 1 Accent 2" w:uiPriority="63"/>
+    <w:lsdException w:name="Medium Shading 2 Accent 2" w:uiPriority="64"/>
+    <w:lsdException w:name="Medium List 1 Accent 2" w:uiPriority="65"/>
+    <w:lsdException w:name="Medium List 2 Accent 2" w:uiPriority="66"/>
+    <w:lsdException w:name="Medium Grid 1 Accent 2" w:uiPriority="67"/>
+    <w:lsdException w:name="Medium Grid 2 Accent 2" w:uiPriority="68"/>
+    <w:lsdException w:name="Medium Grid 3 Accent 2" w:uiPriority="69"/>
+    <w:lsdException w:name="Dark List Accent 2" w:uiPriority="70"/>
+    <w:lsdException w:name="Colorful Shading Accent 2" w:uiPriority="71"/>
+    <w:lsdException w:name="Colorful List Accent 2" w:uiPriority="72"/>
+    <w:lsdException w:name="Colorful Grid Accent 2" w:uiPriority="73"/>
+    <w:lsdException w:name="Light Shading Accent 3" w:uiPriority="60"/>
+    <w:lsdException w:name="Light List Accent 3" w:uiPriority="61"/>
+    <w:lsdException w:name="Light Grid Accent 3" w:uiPriority="62"/>
+    <w:lsdException w:name="Medium Shading 1 Accent 3" w:uiPriority="63"/>
+    <w:lsdException w:name="Medium Shading 2 Accent 3" w:uiPriority="64"/>
+    <w:lsdException w:name="Medium List 1 Accent 3" w:uiPriority="65"/>
+    <w:lsdException w:name="Medium List 2 Accent 3" w:uiPriority="66"/>
+    <w:lsdException w:name="Medium Grid 1 Accent 3" w:uiPriority="67"/>
+    <w:lsdException w:name="Medium Grid 2 Accent 3" w:uiPriority="68"/>
+    <w:lsdException w:name="Medium Grid 3 Accent 3" w:uiPriority="69"/>
+    <w:lsdException w:name="Dark List Accent 3" w:uiPriority="70"/>
+    <w:lsdException w:name="Colorful Shading Accent 3" w:uiPriority="71"/>
+    <w:lsdException w:name="Colorful List Accent 3" w:uiPriority="72"/>
+    <w:lsdException w:name="Colorful Grid Accent 3" w:uiPriority="73"/>
+    <w:lsdException w:name="Light Shading Accent 4" w:uiPriority="60"/>
+    <w:lsdException w:name="Light List Accent 4" w:uiPriority="61"/>
+    <w:lsdException w:name="Light Grid Accent 4" w:uiPriority="62"/>
+    <w:lsdException w:name="Medium Shading 1 Accent 4" w:uiPriority="63"/>
+    <w:lsdException w:name="Medium Shading 2 Accent 4" w:uiPriority="64"/>
+    <w:lsdException w:name="Medium List 1 Accent 4" w:uiPriority="65"/>
+    <w:lsdException w:name="Medium List 2 Accent 4" w:uiPriority="66"/>
+    <w:lsdException w:name="Medium Grid 1 Accent 4" w:uiPriority="67"/>
+    <w:lsdException w:name="Medium Grid 2 Accent 4" w:uiPriority="68"/>
+    <w:lsdException w:name="Medium Grid 3 Accent 4" w:uiPriority="69"/>
+    <w:lsdException w:name="Dark List Accent 4" w:uiPriority="70"/>
+    <w:lsdException w:name="Colorful Shading Accent 4" w:uiPriority="71"/>
+    <w:lsdException w:name="Colorful List Accent 4" w:uiPriority="72"/>
+    <w:lsdException w:name="Colorful Grid Accent 4" w:uiPriority="73"/>
+    <w:lsdException w:name="Light Shading Accent 5" w:uiPriority="60"/>
+    <w:lsdException w:name="Light List Accent 5" w:uiPriority="61"/>
+    <w:lsdException w:name="Light Grid Accent 5" w:uiPriority="62"/>
+    <w:lsdException w:name="Medium Shading 1 Accent 5" w:uiPriority="63"/>
+    <w:lsdException w:name="Medium Shading 2 Accent 5" w:uiPriority="64"/>
+    <w:lsdException w:name="Medium List 1 Accent 5" w:uiPriority="65"/>
+    <w:lsdException w:name="Medium List 2 Accent 5" w:uiPriority="66"/>
+    <w:lsdException w:name="Medium Grid 1 Accent 5" w:uiPriority="67"/>
+    <w:lsdException w:name="Medium Grid 2 Accent 5" w:uiPriority="68"/>
+    <w:lsdException w:name="Medium Grid 3 Accent 5" w:uiPriority="69"/>
+    <w:lsdException w:name="Dark List Accent 5" w:uiPriority="70"/>
+    <w:lsdException w:name="Colorful Shading Accent 5" w:uiPriority="71"/>
+    <w:lsdException w:name="Colorful List Accent 5" w:uiPriority="72"/>
+    <w:lsdException w:name="Colorful Grid Accent 5" w:uiPriority="73"/>
+    <w:lsdException w:name="Light Shading Accent 6" w:uiPriority="60"/>
+    <w:lsdException w:name="Light List Accent 6" w:uiPriority="61"/>
+    <w:lsdException w:name="Light Grid Accent 6" w:uiPriority="62"/>
+    <w:lsdException w:name="Medium Shading 1 Accent 6" w:uiPriority="63"/>
+    <w:lsdException w:name="Medium Shading 2 Accent 6" w:uiPriority="64"/>
+    <w:lsdException w:name="Medium List 1 Accent 6" w:uiPriority="65"/>
+    <w:lsdException w:name="Medium List 2 Accent 6" w:uiPriority="66"/>
+    <w:lsdException w:name="Medium Grid 1 Accent 6" w:uiPriority="67"/>
+    <w:lsdException w:name="Medium Grid 2 Accent 6" w:uiPriority="68"/>
+    <w:lsdException w:name="Medium Grid 3 Accent 6" w:uiPriority="69"/>
+    <w:lsdException w:name="Dark List Accent 6" w:uiPriority="70"/>
+    <w:lsdException w:name="Colorful Shading Accent 6" w:uiPriority="71"/>
+    <w:lsdException w:name="Colorful List Accent 6" w:uiPriority="72"/>
+    <w:lsdException w:name="Colorful Grid Accent 6" w:uiPriority="73"/>
+    <w:lsdException w:name="Subtle Emphasis" w:uiPriority="19" w:qFormat="1"/>
+    <w:lsdException w:name="Intense Emphasis" w:uiPriority="21" w:qFormat="1"/>
+    <w:lsdException w:name="Subtle Reference" w:uiPriority="31" w:qFormat="1"/>
+    <w:lsdException w:name="Intense Reference" w:uiPriority="32" w:qFormat="1"/>
+    <w:lsdException w:name="Book Title" w:uiPriority="33" w:qFormat="1"/>
+    <w:lsdException w:name="Bibliography" w:semiHidden="1" w:uiPriority="37" w:unhideWhenUsed="1"/>
+    <w:lsdException w:name="TOC Heading" w:semiHidden="1" w:uiPriority="39" w:unhideWhenUsed="1" w:qFormat="1"/>
+    <w:lsdException w:name="Plain Table 1" w:uiPriority="41"/>
+    <w:lsdException w:name="Plain Table 2" w:uiPriority="42"/>
+    <w:lsdException w:name="Plain Table 3" w:uiPriority="43"/>
+    <w:lsdException w:name="Plain Table 4" w:uiPriority="44"/>
+    <w:lsdException w:name="Plain Table 5" w:uiPriority="45"/>
+    <w:lsdException w:name="Grid Table Light" w:uiPriority="40"/>
+    <w:lsdException w:name="Grid Table 1 Light" w:uiPriority="46"/>
+    <w:lsdException w:name="Grid Table 2" w:uiPriority="47"/>
+    <w:lsdException w:name="Grid Table 3" w:uiPriority="48"/>
+    <w:lsdException w:name="Grid Table 4" w:uiPriority="49"/>
+    <w:lsdException w:name="Grid Table 5 Dark" w:uiPriority="50"/>
+    <w:lsdException w:name="Grid Table 6 Colorful" w:uiPriority="51"/>
+    <w:lsdException w:name="Grid Table 7 Colorful" w:uiPriority="52"/>
+    <w:lsdException w:name="Grid Table 1 Light Accent 1" w:uiPriority="46"/>
+    <w:lsdException w:name="Grid Table 2 Accent 1" w:uiPriority="47"/>
+    <w:lsdException w:name="Grid Table 3 Accent 1" w:uiPriority="48"/>
+    <w:lsdException w:name="Grid Table 4 Accent 1" w:uiPriority="49"/>
+    <w:lsdException w:name="Grid Table 5 Dark Accent 1" w:uiPriority="50"/>
+    <w:lsdException w:name="Grid Table 6 Colorful Accent 1" w:uiPriority="51"/>
+    <w:lsdException w:name="Grid Table 7 Colorful Accent 1" w:uiPriority="52"/>
+    <w:lsdException w:name="Grid Table 1 Light Accent 2" w:uiPriority="46"/>
+    <w:lsdException w:name="Grid Table 2 Accent 2" w:uiPriority="47"/>
+    <w:lsdException w:name="Grid Table 3 Accent 2" w:uiPriority="48"/>
+    <w:lsdException w:name="Grid Table 4 Accent 2" w:uiPriority="49"/>
+    <w:lsdException w:name="Grid Table 5 Dark Accent 2" w:uiPriority="50"/>
+    <w:lsdException w:name="Grid Table 6 Colorful Accent 2" w:uiPriority="51"/>
+    <w:lsdException w:name="Grid Table 7 Colorful Accent 2" w:uiPriority="52"/>
+    <w:lsdException w:name="Grid Table 1 Light Accent 3" w:uiPriority="46"/>
+    <w:lsdException w:name="Grid Table 2 Accent 3" w:uiPriority="47"/>
+    <w:lsdException w:name="Grid Table 3 Accent 3" w:uiPriority="48"/>
+    <w:lsdException w:name="Grid Table 4 Accent 3" w:uiPriority="49"/>
+    <w:lsdException w:name="Grid Table 5 Dark Accent 3" w:uiPriority="50"/>
+    <w:lsdException w:name="Grid Table 6 Colorful Accent 3" w:uiPriority="51"/>
+    <w:lsdException w:name="Grid Table 7 Colorful Accent 3" w:uiPriority="52"/>
+    <w:lsdException w:name="Grid Table 1 Light Accent 4" w:uiPriority="46"/>
+    <w:lsdException w:name="Grid Table 2 Accent 4" w:uiPriority="47"/>
+    <w:lsdException w:name="Grid Table 3 Accent 4" w:uiPriority="48"/>
+    <w:lsdException w:name="Grid Table 4 Accent 4" w:uiPriority="49"/>
+    <w:lsdException w:name="Grid Table 5 Dark Accent 4" w:uiPriority="50"/>
+    <w:lsdException w:name="Grid Table 6 Colorful Accent 4" w:uiPriority="51"/>
+    <w:lsdException w:name="Grid Table 7 Colorful Accent 4" w:uiPriority="52"/>
+    <w:lsdException w:name="Grid Table 1 Light Accent 5" w:uiPriority="46"/>
+    <w:lsdException w:name="Grid Table 2 Accent 5" w:uiPriority="47"/>
+    <w:lsdException w:name="Grid Table 3 Accent 5" w:uiPriority="48"/>
+    <w:lsdException w:name="Grid Table 4 Accent 5" w:uiPriority="49"/>
+    <w:lsdException w:name="Grid Table 5 Dark Accent 5" w:uiPriority="50"/>
+    <w:lsdException w:name="Grid Table 6 Colorful Accent 5" w:uiPriority="51"/>
+    <w:lsdException w:name="Grid Table 7 Colorful Accent 5" w:uiPriority="52"/>
+    <w:lsdException w:name="Grid Table 1 Light Accent 6" w:uiPriority="46"/>
+    <w:lsdException w:name="Grid Table 2 Accent 6" w:uiPriority="47"/>
+    <w:lsdException w:name="Grid Table 3 Accent 6" w:uiPriority="48"/>
+    <w:lsdException w:name="Grid Table 4 Accent 6" w:uiPriority="49"/>
+    <w:lsdException w:name="Grid Table 5 Dark Accent 6" w:uiPriority="50"/>
+    <w:lsdException w:name="Grid Table 6 Colorful Accent 6" w:uiPriority="51"/>
+    <w:lsdException w:name="Grid Table 7 Colorful Accent 6" w:uiPriority="52"/>
+    <w:lsdException w:name="List Table 1 Light" w:uiPriority="46"/>
+    <w:lsdException w:name="List Table 2" w:uiPriority="47"/>
+    <w:lsdException w:name="List Table 3" w:uiPriority="48"/>
+    <w:lsdException w:name="List Table 4" w:uiPriority="49"/>
+    <w:lsdException w:name="List Table 5 Dark" w:uiPriority="50"/>
+    <w:lsdException w:name="List Table 6 Colorful" w:uiPriority="51"/>
+    <w:lsdException w:name="List Table 7 Colorful" w:uiPriority="52"/>
+    <w:lsdException w:name="List Table 1 Light Accent 1" w:uiPriority="46"/>
+    <w:lsdException w:name="List Table 2 Accent 1" w:uiPriority="47"/>
+    <w:lsdException w:name="List Table 3 Accent 1" w:uiPriority="48"/>
+    <w:lsdException w:name="List Table 4 Accent 1" w:uiPriority="49"/>
+    <w:lsdException w:name="List Table 5 Dark Accent 1" w:uiPriority="50"/>
+    <w:lsdException w:name="List Table 6 Colorful Accent 1" w:uiPriority="51"/>
+    <w:lsdException w:name="List Table 7 Colorful Accent 1" w:uiPriority="52"/>
+    <w:lsdException w:name="List Table 1 Light Accent 2" w:uiPriority="46"/>
+    <w:lsdException w:name="List Table 2 Accent 2" w:uiPriority="47"/>
+    <w:lsdException w:name="List Table 3 Accent 2" w:uiPriority="48"/>
+    <w:lsdException w:name="List Table 4 Accent 2" w:uiPriority="49"/>
+    <w:lsdException w:name="List Table 5 Dark Accent 2" w:uiPriority="50"/>
+    <w:lsdException w:name="List Table 6 Colorful Accent 2" w:uiPriority="51"/>
+    <w:lsdException w:name="List Table 7 Colorful Accent 2" w:uiPriority="52"/>
+    <w:lsdException w:name="List Table 1 Light Accent 3" w:uiPriority="46"/>
+    <w:lsdException w:name="List Table 2 Accent 3" w:uiPriority="47"/>
+    <w:lsdException w:name="List Table 3 Accent 3" w:uiPriority="48"/>
+    <w:lsdException w:name="List Table 4 Accent 3" w:uiPriority="49"/>
+    <w:lsdException w:name="List Table 5 Dark Accent 3" w:uiPriority="50"/>
+    <w:lsdException w:name="List Table 6 Colorful Accent 3" w:uiPriority="51"/>
+    <w:lsdException w:name="List Table 7 Colorful Accent 3" w:uiPriority="52"/>
+    <w:lsdException w:name="List Table 1 Light Accent 4" w:uiPriority="46"/>
+    <w:lsdException w:name="List Table 2 Accent 4" w:uiPriority="47"/>
+    <w:lsdException w:name="List Table 3 Accent 4" w:uiPriority="48"/>
+    <w:lsdException w:name="List Table 4 Accent 4" w:uiPriority="49"/>
+    <w:lsdException w:name="List Table 5 Dark Accent 4" w:uiPriority="50"/>
+    <w:lsdException w:name="List Table 6 Colorful Accent 4" w:uiPriority="51"/>
+    <w:lsdException w:name="List Table 7 Colorful Accent 4" w:uiPriority="52"/>
+    <w:lsdException w:name="List Table 1 Light Accent 5" w:uiPriority="46"/>
+    <w:lsdException w:name="List Table 2 Accent 5" w:uiPriority="47"/>
+    <w:lsdException w:name="List Table 3 Accent 5" w:uiPriority="48"/>
+    <w:lsdException w:name="List Table 4 Accent 5" w:uiPriority="49"/>
+    <w:lsdException w:name="List Table 5 Dark Accent 5" w:uiPriority="50"/>
+    <w:lsdException w:name="List Table 6 Colorful Accent 5" w:uiPriority="51"/>
+    <w:lsdException w:name="List Table 7 Colorful Accent 5" w:uiPriority="52"/>
+    <w:lsdException w:name="List Table 1 Light Accent 6" w:uiPriority="46"/>
+    <w:lsdException w:name="List Table 2 Accent 6" w:uiPriority="47"/>
+    <w:lsdException w:name="List Table 3 Accent 6" w:uiPriority="48"/>
+    <w:lsdException w:name="List Table 4 Accent 6" w:uiPriority="49"/>
+    <w:lsdException w:name="List Table 5 Dark Accent 6" w:uiPriority="50"/>
+    <w:lsdException w:name="List Table 6 Colorful Accent 6" w:uiPriority="51"/>
+    <w:lsdException w:name="List Table 7 Colorful Accent 6" w:uiPriority="52"/>
   </w:latentStyles>
   <w:style w:type="paragraph" w:default="1" w:styleId="Normal">
     <w:name w:val="Normal"/>
-  </w:style>
-  <w:style w:type="paragraph" w:styleId="Ttulo1">
-    <w:name w:val="heading 1"/>
-    <w:basedOn w:val="Normal"/>
-    <w:next w:val="Normal"/>
-    <w:pPr>
-      <w:keepNext/>
-      <w:keepLines/>
-      <w:spacing w:before="240" w:after="0"/>
-      <w:outlineLvl w:val="0"/>
-    </w:pPr>
-    <w:rPr>
-      <w:color w:val="2E75B5"/>
-      <w:sz w:val="32"/>
-      <w:szCs w:val="32"/>
-    </w:rPr>
-  </w:style>
-  <w:style w:type="paragraph" w:styleId="Ttulo2">
-    <w:name w:val="heading 2"/>
-    <w:basedOn w:val="Normal"/>
-    <w:next w:val="Normal"/>
-    <w:pPr>
-      <w:keepNext/>
-      <w:keepLines/>
-      <w:spacing w:before="40" w:after="0"/>
-      <w:outlineLvl w:val="1"/>
-    </w:pPr>
-    <w:rPr>
-      <w:color w:val="2E75B5"/>
-      <w:sz w:val="26"/>
-      <w:szCs w:val="26"/>
-    </w:rPr>
-  </w:style>
-  <w:style w:type="paragraph" w:styleId="Ttulo3">
-    <w:name w:val="heading 3"/>
-    <w:basedOn w:val="Normal"/>
-    <w:next w:val="Normal"/>
-    <w:pPr>
-      <w:keepNext/>
-      <w:keepLines/>
-      <w:spacing w:before="280" w:after="80"/>
-      <w:outlineLvl w:val="2"/>
-    </w:pPr>
-    <w:rPr>
-      <w:b/>
-      <w:sz w:val="28"/>
-      <w:szCs w:val="28"/>
-    </w:rPr>
-  </w:style>
-  <w:style w:type="paragraph" w:styleId="Ttulo4">
-    <w:name w:val="heading 4"/>
-    <w:basedOn w:val="Normal"/>
-    <w:next w:val="Normal"/>
-    <w:pPr>
-      <w:keepNext/>
-      <w:keepLines/>
-      <w:spacing w:before="240" w:after="40"/>
-      <w:outlineLvl w:val="3"/>
-    </w:pPr>
-    <w:rPr>
-      <w:b/>
-      <w:sz w:val="24"/>
-      <w:szCs w:val="24"/>
-    </w:rPr>
-  </w:style>
-  <w:style w:type="paragraph" w:styleId="Ttulo5">
-    <w:name w:val="heading 5"/>
-    <w:basedOn w:val="Normal"/>
-    <w:next w:val="Normal"/>
-    <w:pPr>
-      <w:keepNext/>
-      <w:keepLines/>
-      <w:spacing w:before="220" w:after="40"/>
-      <w:outlineLvl w:val="4"/>
-    </w:pPr>
-    <w:rPr>
-      <w:b/>
-    </w:rPr>
-  </w:style>
-  <w:style w:type="paragraph" w:styleId="Ttulo6">
-    <w:name w:val="heading 6"/>
-    <w:basedOn w:val="Normal"/>
-    <w:next w:val="Normal"/>
-    <w:pPr>
-      <w:keepNext/>
-      <w:keepLines/>
-      <w:spacing w:before="200" w:after="40"/>
-      <w:outlineLvl w:val="5"/>
-    </w:pPr>
-    <w:rPr>
-      <w:b/>
-      <w:sz w:val="20"/>
-      <w:szCs w:val="20"/>
-    </w:rPr>
-  </w:style>
-  <w:style w:type="character" w:default="1" w:styleId="Fuentedeprrafopredeter">
-    <w:name w:val="Default Paragraph Font"/>
-    <w:uiPriority w:val="1"/>
-    <w:semiHidden/>
-    <w:unhideWhenUsed/>
-  </w:style>
-  <w:style w:type="table" w:default="1" w:styleId="Tablanormal">
-    <w:name w:val="Normal Table"/>
-    <w:uiPriority w:val="99"/>
-    <w:semiHidden/>
-    <w:unhideWhenUsed/>
-    <w:tblPr>
-      <w:tblInd w:w="0" w:type="dxa"/>
-      <w:tblCellMar>
-        <w:top w:w="0" w:type="dxa"/>
-        <w:left w:w="108" w:type="dxa"/>
-        <w:bottom w:w="0" w:type="dxa"/>
-        <w:right w:w="108" w:type="dxa"/>
-      </w:tblCellMar>
-    </w:tblPr>
-  </w:style>
-  <w:style w:type="numbering" w:default="1" w:styleId="Sinlista">
-    <w:name w:val="No List"/>
-    <w:uiPriority w:val="99"/>
-    <w:semiHidden/>
-    <w:unhideWhenUsed/>
-  </w:style>
-  <w:style w:type="table" w:customStyle="1" w:styleId="TableNormal">
-    <w:name w:val="Table Normal"/>
-    <w:tblPr>
-      <w:tblCellMar>
-        <w:top w:w="0" w:type="dxa"/>
-        <w:left w:w="0" w:type="dxa"/>
-        <w:bottom w:w="0" w:type="dxa"/>
-        <w:right w:w="0" w:type="dxa"/>
-      </w:tblCellMar>
-    </w:tblPr>
-  </w:style>
-  <w:style w:type="paragraph" w:styleId="Ttulo">
-    <w:name w:val="Title"/>
-    <w:basedOn w:val="Normal"/>
-    <w:next w:val="Normal"/>
-    <w:pPr>
-      <w:keepNext/>
-      <w:keepLines/>
-      <w:spacing w:before="480" w:after="120"/>
-    </w:pPr>
-    <w:rPr>
-      <w:b/>
-      <w:sz w:val="72"/>
-      <w:szCs w:val="72"/>
-    </w:rPr>
-  </w:style>
-  <w:style w:type="paragraph" w:styleId="Subttulo">
-    <w:name w:val="Subtitle"/>
-    <w:basedOn w:val="Normal"/>
-    <w:next w:val="Normal"/>
-    <w:pPr>
-      <w:keepNext/>
-      <w:keepLines/>
-      <w:spacing w:before="360" w:after="80"/>
-    </w:pPr>
-    <w:rPr>
-      <w:rFonts w:ascii="Georgia" w:eastAsia="Georgia" w:hAnsi="Georgia" w:cs="Georgia"/>
-      <w:i/>
-      <w:color w:val="666666"/>
-      <w:sz w:val="48"/>
-      <w:szCs w:val="48"/>
-    </w:rPr>
-  </w:style>
-  <w:style w:type="table" w:customStyle="1" w:styleId="a">
-    <w:basedOn w:val="TableNormal"/>
-    <w:pPr>
-      <w:spacing w:after="0" w:line="240" w:lineRule="auto"/>
-    </w:pPr>
-    <w:tblPr>
-      <w:tblStyleRowBandSize w:val="1"/>
-      <w:tblStyleColBandSize w:val="1"/>
-      <w:tblCellMar>
-        <w:left w:w="108" w:type="dxa"/>
-        <w:right w:w="108" w:type="dxa"/>
-      </w:tblCellMar>
-    </w:tblPr>
-  </w:style>
-  <w:style w:type="table" w:customStyle="1" w:styleId="a0">
-    <w:basedOn w:val="TableNormal"/>
-    <w:pPr>
-      <w:spacing w:after="0" w:line="240" w:lineRule="auto"/>
-    </w:pPr>
-    <w:tblPr>
-      <w:tblStyleRowBandSize w:val="1"/>
-      <w:tblStyleColBandSize w:val="1"/>
-      <w:tblCellMar>
-        <w:left w:w="108" w:type="dxa"/>
-        <w:right w:w="108" w:type="dxa"/>
-      </w:tblCellMar>
-    </w:tblPr>
-  </w:style>
-  <w:style w:type="paragraph" w:styleId="Prrafodelista">
-    <w:name w:val="List Paragraph"/>
-    <w:basedOn w:val="Normal"/>
-    <w:uiPriority w:val="34"/>
-    <w:qFormat/>
-    <w:rsid w:val="00D70EC8"/>
-    <w:pPr>
-      <w:ind w:left="720"/>
-      <w:contextualSpacing/>
-    </w:pPr>
-  </w:style>
-  <w:style w:type="paragraph" w:styleId="Textodeglobo">
-    <w:name w:val="Balloon Text"/>
-    <w:basedOn w:val="Normal"/>
-    <w:link w:val="TextodegloboCar"/>
-    <w:uiPriority w:val="99"/>
-    <w:semiHidden/>
-    <w:unhideWhenUsed/>
-    <w:rsid w:val="00B032E7"/>
-    <w:pPr>
-      <w:spacing w:after="0" w:line="240" w:lineRule="auto"/>
-    </w:pPr>
-    <w:rPr>
-      <w:rFonts w:ascii="Tahoma" w:hAnsi="Tahoma" w:cs="Tahoma"/>
-      <w:sz w:val="16"/>
-      <w:szCs w:val="16"/>
-    </w:rPr>
-  </w:style>
-  <w:style w:type="character" w:customStyle="1" w:styleId="TextodegloboCar">
-    <w:name w:val="Texto de globo Car"/>
-    <w:basedOn w:val="Fuentedeprrafopredeter"/>
-    <w:link w:val="Textodeglobo"/>
-    <w:uiPriority w:val="99"/>
-    <w:semiHidden/>
-    <w:rsid w:val="00B032E7"/>
-    <w:rPr>
-      <w:rFonts w:ascii="Tahoma" w:hAnsi="Tahoma" w:cs="Tahoma"/>
-      <w:sz w:val="16"/>
-      <w:szCs w:val="16"/>
-    </w:rPr>
-  </w:style>
-</w:styles>
-</file>
-
-<file path=word/stylesWithEffects.xml><?xml version="1.0" encoding="utf-8"?>
-<w:styles xmlns:wpc="http://schemas.microsoft.com/office/word/2010/wordprocessingCanvas" xmlns:mc="http://schemas.openxmlformats.org/markup-compatibility/2006" xmlns:o="urn:schemas-microsoft-com:office:office" xmlns:r="http://schemas.openxmlformats.org/officeDocument/2006/relationships" xmlns:m="http://schemas.openxmlformats.org/officeDocument/2006/math" xmlns:v="urn:schemas-microsoft-com:vml" xmlns:wp14="http://schemas.microsoft.com/office/word/2010/wordprocessingDrawing" xmlns:wp="http://schemas.openxmlformats.org/drawingml/2006/wordprocessingDrawing" xmlns:w10="urn:schemas-microsoft-com:office:word" xmlns:w="http://schemas.openxmlformats.org/wordprocessingml/2006/main" xmlns:w14="http://schemas.microsoft.com/office/word/2010/wordml" xmlns:wpg="http://schemas.microsoft.com/office/word/2010/wordprocessingGroup" xmlns:wpi="http://schemas.microsoft.com/office/word/2010/wordprocessingInk" xmlns:wne="http://schemas.microsoft.com/office/word/2006/wordml" xmlns:wps="http://schemas.microsoft.com/office/word/2010/wordprocessingShape" mc:Ignorable="w14 wp14">
-  <w:docDefaults>
-    <w:rPrDefault>
-      <w:rPr>
-        <w:rFonts w:ascii="Calibri" w:eastAsia="Calibri" w:hAnsi="Calibri" w:cs="Calibri"/>
-        <w:color w:val="000000"/>
-        <w:sz w:val="22"/>
-        <w:szCs w:val="22"/>
-        <w:lang w:val="es-PE" w:eastAsia="es-PE" w:bidi="ar-SA"/>
-      </w:rPr>
-    </w:rPrDefault>
-    <w:pPrDefault>
-      <w:pPr>
-        <w:pBdr>
-          <w:top w:val="nil"/>
-          <w:left w:val="nil"/>
-          <w:bottom w:val="nil"/>
-          <w:right w:val="nil"/>
-          <w:between w:val="nil"/>
-        </w:pBdr>
-        <w:spacing w:after="160" w:line="259" w:lineRule="auto"/>
-      </w:pPr>
-    </w:pPrDefault>
-  </w:docDefaults>
-  <w:latentStyles w:defLockedState="0" w:defUIPriority="99" w:defSemiHidden="1" w:defUnhideWhenUsed="1" w:defQFormat="0" w:count="267">
-    <w:lsdException w:name="Normal" w:semiHidden="0" w:uiPriority="0" w:unhideWhenUsed="0" w:qFormat="1"/>
-    <w:lsdException w:name="heading 1" w:semiHidden="0" w:uiPriority="9" w:unhideWhenUsed="0" w:qFormat="1"/>
-    <w:lsdException w:name="heading 2" w:uiPriority="0" w:qFormat="1"/>
-    <w:lsdException w:name="heading 3" w:uiPriority="9" w:qFormat="1"/>
-    <w:lsdException w:name="heading 4" w:uiPriority="9" w:qFormat="1"/>
-    <w:lsdException w:name="heading 5" w:uiPriority="9" w:qFormat="1"/>
-    <w:lsdException w:name="heading 6" w:uiPriority="9" w:qFormat="1"/>
-    <w:lsdException w:name="heading 7" w:uiPriority="9" w:qFormat="1"/>
-    <w:lsdException w:name="heading 8" w:uiPriority="9" w:qFormat="1"/>
-    <w:lsdException w:name="heading 9" w:uiPriority="9" w:qFormat="1"/>
-    <w:lsdException w:name="toc 1" w:uiPriority="39"/>
-    <w:lsdException w:name="toc 2" w:uiPriority="39"/>
-    <w:lsdException w:name="toc 3" w:uiPriority="39"/>
-    <w:lsdException w:name="toc 4" w:uiPriority="39"/>
-    <w:lsdException w:name="toc 5" w:uiPriority="39"/>
-    <w:lsdException w:name="toc 6" w:uiPriority="39"/>
-    <w:lsdException w:name="toc 7" w:uiPriority="39"/>
-    <w:lsdException w:name="toc 8" w:uiPriority="39"/>
-    <w:lsdException w:name="toc 9" w:uiPriority="39"/>
-    <w:lsdException w:name="caption" w:uiPriority="35" w:qFormat="1"/>
-    <w:lsdException w:name="Title" w:semiHidden="0" w:uiPriority="10" w:unhideWhenUsed="0" w:qFormat="1"/>
-    <w:lsdException w:name="Default Paragraph Font" w:uiPriority="1"/>
-    <w:lsdException w:name="Subtitle" w:semiHidden="0" w:uiPriority="11" w:unhideWhenUsed="0" w:qFormat="1"/>
-    <w:lsdException w:name="Strong" w:semiHidden="0" w:uiPriority="22" w:unhideWhenUsed="0" w:qFormat="1"/>
-    <w:lsdException w:name="Emphasis" w:semiHidden="0" w:uiPriority="20" w:unhideWhenUsed="0" w:qFormat="1"/>
-    <w:lsdException w:name="Table Grid" w:semiHidden="0" w:uiPriority="39" w:unhideWhenUsed="0"/>
-    <w:lsdException w:name="Placeholder Text" w:unhideWhenUsed="0"/>
-    <w:lsdException w:name="No Spacing" w:semiHidden="0" w:uiPriority="1" w:unhideWhenUsed="0" w:qFormat="1"/>
-    <w:lsdException w:name="Light Shading" w:semiHidden="0" w:uiPriority="60" w:unhideWhenUsed="0"/>
-    <w:lsdException w:name="Light List" w:semiHidden="0" w:uiPriority="61" w:unhideWhenUsed="0"/>
-    <w:lsdException w:name="Light Grid" w:semiHidden="0" w:uiPriority="62" w:unhideWhenUsed="0"/>
-    <w:lsdException w:name="Medium Shading 1" w:semiHidden="0" w:uiPriority="63" w:unhideWhenUsed="0"/>
-    <w:lsdException w:name="Medium Shading 2" w:semiHidden="0" w:uiPriority="64" w:unhideWhenUsed="0"/>
-    <w:lsdException w:name="Medium List 1" w:semiHidden="0" w:uiPriority="65" w:unhideWhenUsed="0"/>
-    <w:lsdException w:name="Medium List 2" w:semiHidden="0" w:uiPriority="66" w:unhideWhenUsed="0"/>
-    <w:lsdException w:name="Medium Grid 1" w:semiHidden="0" w:uiPriority="67" w:unhideWhenUsed="0"/>
-    <w:lsdException w:name="Medium Grid 2" w:semiHidden="0" w:uiPriority="68" w:unhideWhenUsed="0"/>
-    <w:lsdException w:name="Medium Grid 3" w:semiHidden="0" w:uiPriority="69" w:unhideWhenUsed="0"/>
-    <w:lsdException w:name="Dark List" w:semiHidden="0" w:uiPriority="70" w:unhideWhenUsed="0"/>
-    <w:lsdException w:name="Colorful Shading" w:semiHidden="0" w:uiPriority="71" w:unhideWhenUsed="0"/>
-    <w:lsdException w:name="Colorful List" w:semiHidden="0" w:uiPriority="72" w:unhideWhenUsed="0"/>
-    <w:lsdException w:name="Colorful Grid" w:semiHidden="0" w:uiPriority="73" w:unhideWhenUsed="0"/>
-    <w:lsdException w:name="Light Shading Accent 1" w:semiHidden="0" w:uiPriority="60" w:unhideWhenUsed="0"/>
-    <w:lsdException w:name="Light List Accent 1" w:semiHidden="0" w:uiPriority="61" w:unhideWhenUsed="0"/>
-    <w:lsdException w:name="Light Grid Accent 1" w:semiHidden="0" w:uiPriority="62" w:unhideWhenUsed="0"/>
-    <w:lsdException w:name="Medium Shading 1 Accent 1" w:semiHidden="0" w:uiPriority="63" w:unhideWhenUsed="0"/>
-    <w:lsdException w:name="Medium Shading 2 Accent 1" w:semiHidden="0" w:uiPriority="64" w:unhideWhenUsed="0"/>
-    <w:lsdException w:name="Medium List 1 Accent 1" w:semiHidden="0" w:uiPriority="65" w:unhideWhenUsed="0"/>
-    <w:lsdException w:name="Revision" w:unhideWhenUsed="0"/>
-    <w:lsdException w:name="List Paragraph" w:semiHidden="0" w:uiPriority="34" w:unhideWhenUsed="0" w:qFormat="1"/>
-    <w:lsdException w:name="Quote" w:semiHidden="0" w:uiPriority="29" w:unhideWhenUsed="0" w:qFormat="1"/>
-    <w:lsdException w:name="Intense Quote" w:semiHidden="0" w:uiPriority="30" w:unhideWhenUsed="0" w:qFormat="1"/>
-    <w:lsdException w:name="Medium List 2 Accent 1" w:semiHidden="0" w:uiPriority="66" w:unhideWhenUsed="0"/>
-    <w:lsdException w:name="Medium Grid 1 Accent 1" w:semiHidden="0" w:uiPriority="67" w:unhideWhenUsed="0"/>
-    <w:lsdException w:name="Medium Grid 2 Accent 1" w:semiHidden="0" w:uiPriority="68" w:unhideWhenUsed="0"/>
-    <w:lsdException w:name="Medium Grid 3 Accent 1" w:semiHidden="0" w:uiPriority="69" w:unhideWhenUsed="0"/>
-    <w:lsdException w:name="Dark List Accent 1" w:semiHidden="0" w:uiPriority="70" w:unhideWhenUsed="0"/>
-    <w:lsdException w:name="Colorful Shading Accent 1" w:semiHidden="0" w:uiPriority="71" w:unhideWhenUsed="0"/>
-    <w:lsdException w:name="Colorful List Accent 1" w:semiHidden="0" w:uiPriority="72" w:unhideWhenUsed="0"/>
-    <w:lsdException w:name="Colorful Grid Accent 1" w:semiHidden="0" w:uiPriority="73" w:unhideWhenUsed="0"/>
-    <w:lsdException w:name="Light Shading Accent 2" w:semiHidden="0" w:uiPriority="60" w:unhideWhenUsed="0"/>
-    <w:lsdException w:name="Light List Accent 2" w:semiHidden="0" w:uiPriority="61" w:unhideWhenUsed="0"/>
-    <w:lsdException w:name="Light Grid Accent 2" w:semiHidden="0" w:uiPriority="62" w:unhideWhenUsed="0"/>
-    <w:lsdException w:name="Medium Shading 1 Accent 2" w:semiHidden="0" w:uiPriority="63" w:unhideWhenUsed="0"/>
-    <w:lsdException w:name="Medium Shading 2 Accent 2" w:semiHidden="0" w:uiPriority="64" w:unhideWhenUsed="0"/>
-    <w:lsdException w:name="Medium List 1 Accent 2" w:semiHidden="0" w:uiPriority="65" w:unhideWhenUsed="0"/>
-    <w:lsdException w:name="Medium List 2 Accent 2" w:semiHidden="0" w:uiPriority="66" w:unhideWhenUsed="0"/>
-    <w:lsdException w:name="Medium Grid 1 Accent 2" w:semiHidden="0" w:uiPriority="67" w:unhideWhenUsed="0"/>
-    <w:lsdException w:name="Medium Grid 2 Accent 2" w:semiHidden="0" w:uiPriority="68" w:unhideWhenUsed="0"/>
-    <w:lsdException w:name="Medium Grid 3 Accent 2" w:semiHidden="0" w:uiPriority="69" w:unhideWhenUsed="0"/>
-    <w:lsdException w:name="Dark List Accent 2" w:semiHidden="0" w:uiPriority="70" w:unhideWhenUsed="0"/>
-    <w:lsdException w:name="Colorful Shading Accent 2" w:semiHidden="0" w:uiPriority="71" w:unhideWhenUsed="0"/>
-    <w:lsdException w:name="Colorful List Accent 2" w:semiHidden="0" w:uiPriority="72" w:unhideWhenUsed="0"/>
-    <w:lsdException w:name="Colorful Grid Accent 2" w:semiHidden="0" w:uiPriority="73" w:unhideWhenUsed="0"/>
-    <w:lsdException w:name="Light Shading Accent 3" w:semiHidden="0" w:uiPriority="60" w:unhideWhenUsed="0"/>
-    <w:lsdException w:name="Light List Accent 3" w:semiHidden="0" w:uiPriority="61" w:unhideWhenUsed="0"/>
-    <w:lsdException w:name="Light Grid Accent 3" w:semiHidden="0" w:uiPriority="62" w:unhideWhenUsed="0"/>
-    <w:lsdException w:name="Medium Shading 1 Accent 3" w:semiHidden="0" w:uiPriority="63" w:unhideWhenUsed="0"/>
-    <w:lsdException w:name="Medium Shading 2 Accent 3" w:semiHidden="0" w:uiPriority="64" w:unhideWhenUsed="0"/>
-    <w:lsdException w:name="Medium List 1 Accent 3" w:semiHidden="0" w:uiPriority="65" w:unhideWhenUsed="0"/>
-    <w:lsdException w:name="Medium List 2 Accent 3" w:semiHidden="0" w:uiPriority="66" w:unhideWhenUsed="0"/>
-    <w:lsdException w:name="Medium Grid 1 Accent 3" w:semiHidden="0" w:uiPriority="67" w:unhideWhenUsed="0"/>
-    <w:lsdException w:name="Medium Grid 2 Accent 3" w:semiHidden="0" w:uiPriority="68" w:unhideWhenUsed="0"/>
-    <w:lsdException w:name="Medium Grid 3 Accent 3" w:semiHidden="0" w:uiPriority="69" w:unhideWhenUsed="0"/>
-    <w:lsdException w:name="Dark List Accent 3" w:semiHidden="0" w:uiPriority="70" w:unhideWhenUsed="0"/>
-    <w:lsdException w:name="Colorful Shading Accent 3" w:semiHidden="0" w:uiPriority="71" w:unhideWhenUsed="0"/>
-    <w:lsdException w:name="Colorful List Accent 3" w:semiHidden="0" w:uiPriority="72" w:unhideWhenUsed="0"/>
-    <w:lsdException w:name="Colorful Grid Accent 3" w:semiHidden="0" w:uiPriority="73" w:unhideWhenUsed="0"/>
-    <w:lsdException w:name="Light Shading Accent 4" w:semiHidden="0" w:uiPriority="60" w:unhideWhenUsed="0"/>
-    <w:lsdException w:name="Light List Accent 4" w:semiHidden="0" w:uiPriority="61" w:unhideWhenUsed="0"/>
-    <w:lsdException w:name="Light Grid Accent 4" w:semiHidden="0" w:uiPriority="62" w:unhideWhenUsed="0"/>
-    <w:lsdException w:name="Medium Shading 1 Accent 4" w:semiHidden="0" w:uiPriority="63" w:unhideWhenUsed="0"/>
-    <w:lsdException w:name="Medium Shading 2 Accent 4" w:semiHidden="0" w:uiPriority="64" w:unhideWhenUsed="0"/>
-    <w:lsdException w:name="Medium List 1 Accent 4" w:semiHidden="0" w:uiPriority="65" w:unhideWhenUsed="0"/>
-    <w:lsdException w:name="Medium List 2 Accent 4" w:semiHidden="0" w:uiPriority="66" w:unhideWhenUsed="0"/>
-    <w:lsdException w:name="Medium Grid 1 Accent 4" w:semiHidden="0" w:uiPriority="67" w:unhideWhenUsed="0"/>
-    <w:lsdException w:name="Medium Grid 2 Accent 4" w:semiHidden="0" w:uiPriority="68" w:unhideWhenUsed="0"/>
-    <w:lsdException w:name="Medium Grid 3 Accent 4" w:semiHidden="0" w:uiPriority="69" w:unhideWhenUsed="0"/>
-    <w:lsdException w:name="Dark List Accent 4" w:semiHidden="0" w:uiPriority="70" w:unhideWhenUsed="0"/>
-    <w:lsdException w:name="Colorful Shading Accent 4" w:semiHidden="0" w:uiPriority="71" w:unhideWhenUsed="0"/>
-    <w:lsdException w:name="Colorful List Accent 4" w:semiHidden="0" w:uiPriority="72" w:unhideWhenUsed="0"/>
-    <w:lsdException w:name="Colorful Grid Accent 4" w:semiHidden="0" w:uiPriority="73" w:unhideWhenUsed="0"/>
-    <w:lsdException w:name="Light Shading Accent 5" w:semiHidden="0" w:uiPriority="60" w:unhideWhenUsed="0"/>
-    <w:lsdException w:name="Light List Accent 5" w:semiHidden="0" w:uiPriority="61" w:unhideWhenUsed="0"/>
-    <w:lsdException w:name="Light Grid Accent 5" w:semiHidden="0" w:uiPriority="62" w:unhideWhenUsed="0"/>
-    <w:lsdException w:name="Medium Shading 1 Accent 5" w:semiHidden="0" w:uiPriority="63" w:unhideWhenUsed="0"/>
-    <w:lsdException w:name="Medium Shading 2 Accent 5" w:semiHidden="0" w:uiPriority="64" w:unhideWhenUsed="0"/>
-    <w:lsdException w:name="Medium List 1 Accent 5" w:semiHidden="0" w:uiPriority="65" w:unhideWhenUsed="0"/>
-    <w:lsdException w:name="Medium List 2 Accent 5" w:semiHidden="0" w:uiPriority="66" w:unhideWhenUsed="0"/>
-    <w:lsdException w:name="Medium Grid 1 Accent 5" w:semiHidden="0" w:uiPriority="67" w:unhideWhenUsed="0"/>
-    <w:lsdException w:name="Medium Grid 2 Accent 5" w:semiHidden="0" w:uiPriority="68" w:unhideWhenUsed="0"/>
-    <w:lsdException w:name="Medium Grid 3 Accent 5" w:semiHidden="0" w:uiPriority="69" w:unhideWhenUsed="0"/>
-    <w:lsdException w:name="Dark List Accent 5" w:semiHidden="0" w:uiPriority="70" w:unhideWhenUsed="0"/>
-    <w:lsdException w:name="Colorful Shading Accent 5" w:semiHidden="0" w:uiPriority="71" w:unhideWhenUsed="0"/>
-    <w:lsdException w:name="Colorful List Accent 5" w:semiHidden="0" w:uiPriority="72" w:unhideWhenUsed="0"/>
-    <w:lsdException w:name="Colorful Grid Accent 5" w:semiHidden="0" w:uiPriority="73" w:unhideWhenUsed="0"/>
-    <w:lsdException w:name="Light Shading Accent 6" w:semiHidden="0" w:uiPriority="60" w:unhideWhenUsed="0"/>
-    <w:lsdException w:name="Light List Accent 6" w:semiHidden="0" w:uiPriority="61" w:unhideWhenUsed="0"/>
-    <w:lsdException w:name="Light Grid Accent 6" w:semiHidden="0" w:uiPriority="62" w:unhideWhenUsed="0"/>
-    <w:lsdException w:name="Medium Shading 1 Accent 6" w:semiHidden="0" w:uiPriority="63" w:unhideWhenUsed="0"/>
-    <w:lsdException w:name="Medium Shading 2 Accent 6" w:semiHidden="0" w:uiPriority="64" w:unhideWhenUsed="0"/>
-    <w:lsdException w:name="Medium List 1 Accent 6" w:semiHidden="0" w:uiPriority="65" w:unhideWhenUsed="0"/>
-    <w:lsdException w:name="Medium List 2 Accent 6" w:semiHidden="0" w:uiPriority="66" w:unhideWhenUsed="0"/>
-    <w:lsdException w:name="Medium Grid 1 Accent 6" w:semiHidden="0" w:uiPriority="67" w:unhideWhenUsed="0"/>
-    <w:lsdException w:name="Medium Grid 2 Accent 6" w:semiHidden="0" w:uiPriority="68" w:unhideWhenUsed="0"/>
-    <w:lsdException w:name="Medium Grid 3 Accent 6" w:semiHidden="0" w:uiPriority="69" w:unhideWhenUsed="0"/>
-    <w:lsdException w:name="Dark List Accent 6" w:semiHidden="0" w:uiPriority="70" w:unhideWhenUsed="0"/>
-    <w:lsdException w:name="Colorful Shading Accent 6" w:semiHidden="0" w:uiPriority="71" w:unhideWhenUsed="0"/>
-    <w:lsdException w:name="Colorful List Accent 6" w:semiHidden="0" w:uiPriority="72" w:unhideWhenUsed="0"/>
-    <w:lsdException w:name="Colorful Grid Accent 6" w:semiHidden="0" w:uiPriority="73" w:unhideWhenUsed="0"/>
-    <w:lsdException w:name="Subtle Emphasis" w:semiHidden="0" w:uiPriority="19" w:unhideWhenUsed="0" w:qFormat="1"/>
-    <w:lsdException w:name="Intense Emphasis" w:semiHidden="0" w:uiPriority="21" w:unhideWhenUsed="0" w:qFormat="1"/>
-    <w:lsdException w:name="Subtle Reference" w:semiHidden="0" w:uiPriority="31" w:unhideWhenUsed="0" w:qFormat="1"/>
-    <w:lsdException w:name="Intense Reference" w:semiHidden="0" w:uiPriority="32" w:unhideWhenUsed="0" w:qFormat="1"/>
-    <w:lsdException w:name="Book Title" w:semiHidden="0" w:uiPriority="33" w:unhideWhenUsed="0" w:qFormat="1"/>
-    <w:lsdException w:name="Bibliography" w:uiPriority="37"/>
-    <w:lsdException w:name="TOC Heading" w:uiPriority="39" w:qFormat="1"/>
-  </w:latentStyles>
-  <w:style w:type="paragraph" w:default="1" w:styleId="Normal">
-    <w:name w:val="Normal"/>
+    <w:rsid w:val="001F32D8"/>
   </w:style>
   <w:style w:type="paragraph" w:styleId="Ttulo1">
     <w:name w:val="heading 1"/>
@@ -7728,7 +8027,7 @@
   <dgm:whole/>
   <dgm:extLst>
     <a:ext uri="http://schemas.microsoft.com/office/drawing/2008/diagram">
-      <dsp:dataModelExt xmlns:dsp="http://schemas.microsoft.com/office/drawing/2008/diagram" relId="rId13" minVer="http://schemas.openxmlformats.org/drawingml/2006/diagram"/>
+      <dsp:dataModelExt xmlns:dsp="http://schemas.microsoft.com/office/drawing/2008/diagram" relId="rId12" minVer="http://schemas.openxmlformats.org/drawingml/2006/diagram"/>
     </a:ext>
   </dgm:extLst>
 </dgm:dataModel>
@@ -10154,7 +10453,7 @@
   <a:extraClrSchemeLst/>
   <a:extLst>
     <a:ext uri="{05A4C25C-085E-4340-85A3-A5531E510DB2}">
-      <thm15:themeFamily xmlns:thm15="http://schemas.microsoft.com/office/thememl/2012/main" xmlns="" name="Office Theme" id="{62F939B6-93AF-4DB8-9C6B-D6C7DFDC589F}" vid="{4A3C46E8-61CC-4603-A589-7422A47A8E4A}"/>
+      <thm15:themeFamily xmlns:thm15="http://schemas.microsoft.com/office/thememl/2012/main" name="Office Theme" id="{62F939B6-93AF-4DB8-9C6B-D6C7DFDC589F}" vid="{4A3C46E8-61CC-4603-A589-7422A47A8E4A}"/>
     </a:ext>
   </a:extLst>
 </a:theme>

</xml_diff>